<commit_message>
3.7.68z2 Candidate for public release
</commit_message>
<xml_diff>
--- a/src/pymovie/PyMovie-info.docx
+++ b/src/pymovie/PyMovie-info.docx
@@ -1,6 +1,6 @@
 
 <file path=word/document.xml><?xml version="1.0" encoding="utf-8"?>
-<w:document xmlns:wpc="http://schemas.microsoft.com/office/word/2010/wordprocessingCanvas" xmlns:cx="http://schemas.microsoft.com/office/drawing/2014/chartex" xmlns:cx1="http://schemas.microsoft.com/office/drawing/2015/9/8/chartex" xmlns:cx2="http://schemas.microsoft.com/office/drawing/2015/10/21/chartex" xmlns:cx3="http://schemas.microsoft.com/office/drawing/2016/5/9/chartex" xmlns:cx4="http://schemas.microsoft.com/office/drawing/2016/5/10/chartex" xmlns:cx5="http://schemas.microsoft.com/office/drawing/2016/5/11/chartex" xmlns:cx6="http://schemas.microsoft.com/office/drawing/2016/5/12/chartex" xmlns:cx7="http://schemas.microsoft.com/office/drawing/2016/5/13/chartex" xmlns:cx8="http://schemas.microsoft.com/office/drawing/2016/5/14/chartex" xmlns:mc="http://schemas.openxmlformats.org/markup-compatibility/2006" xmlns:aink="http://schemas.microsoft.com/office/drawing/2016/ink" xmlns:am3d="http://schemas.microsoft.com/office/drawing/2017/model3d" xmlns:o="urn:schemas-microsoft-com:office:office" xmlns:oel="http://schemas.microsoft.com/office/2019/extlst" xmlns:r="http://schemas.openxmlformats.org/officeDocument/2006/relationships" xmlns:m="http://schemas.openxmlformats.org/officeDocument/2006/math" xmlns:v="urn:schemas-microsoft-com:vml" xmlns:wp14="http://schemas.microsoft.com/office/word/2010/wordprocessingDrawing" xmlns:wp="http://schemas.openxmlformats.org/drawingml/2006/wordprocessingDrawing" xmlns:w10="urn:schemas-microsoft-com:office:word" xmlns:w="http://schemas.openxmlformats.org/wordprocessingml/2006/main" xmlns:w14="http://schemas.microsoft.com/office/word/2010/wordml" xmlns:w15="http://schemas.microsoft.com/office/word/2012/wordml" xmlns:w16cex="http://schemas.microsoft.com/office/word/2018/wordml/cex" xmlns:w16cid="http://schemas.microsoft.com/office/word/2016/wordml/cid" xmlns:w16="http://schemas.microsoft.com/office/word/2018/wordml" xmlns:w16du="http://schemas.microsoft.com/office/word/2023/wordml/word16du" xmlns:w16sdtdh="http://schemas.microsoft.com/office/word/2020/wordml/sdtdatahash" xmlns:w16se="http://schemas.microsoft.com/office/word/2015/wordml/symex" xmlns:wpg="http://schemas.microsoft.com/office/word/2010/wordprocessingGroup" xmlns:wpi="http://schemas.microsoft.com/office/word/2010/wordprocessingInk" xmlns:wne="http://schemas.microsoft.com/office/word/2006/wordml" xmlns:wps="http://schemas.microsoft.com/office/word/2010/wordprocessingShape" mc:Ignorable="w14 w15 w16se w16cid w16 w16cex w16sdtdh wp14">
+<w:document xmlns:wpc="http://schemas.microsoft.com/office/word/2010/wordprocessingCanvas" xmlns:cx="http://schemas.microsoft.com/office/drawing/2014/chartex" xmlns:cx1="http://schemas.microsoft.com/office/drawing/2015/9/8/chartex" xmlns:cx2="http://schemas.microsoft.com/office/drawing/2015/10/21/chartex" xmlns:cx3="http://schemas.microsoft.com/office/drawing/2016/5/9/chartex" xmlns:cx4="http://schemas.microsoft.com/office/drawing/2016/5/10/chartex" xmlns:cx5="http://schemas.microsoft.com/office/drawing/2016/5/11/chartex" xmlns:cx6="http://schemas.microsoft.com/office/drawing/2016/5/12/chartex" xmlns:cx7="http://schemas.microsoft.com/office/drawing/2016/5/13/chartex" xmlns:cx8="http://schemas.microsoft.com/office/drawing/2016/5/14/chartex" xmlns:mc="http://schemas.openxmlformats.org/markup-compatibility/2006" xmlns:aink="http://schemas.microsoft.com/office/drawing/2016/ink" xmlns:am3d="http://schemas.microsoft.com/office/drawing/2017/model3d" xmlns:o="urn:schemas-microsoft-com:office:office" xmlns:oel="http://schemas.microsoft.com/office/2019/extlst" xmlns:r="http://schemas.openxmlformats.org/officeDocument/2006/relationships" xmlns:m="http://schemas.openxmlformats.org/officeDocument/2006/math" xmlns:v="urn:schemas-microsoft-com:vml" xmlns:wp14="http://schemas.microsoft.com/office/word/2010/wordprocessingDrawing" xmlns:wp="http://schemas.openxmlformats.org/drawingml/2006/wordprocessingDrawing" xmlns:w10="urn:schemas-microsoft-com:office:word" xmlns:w="http://schemas.openxmlformats.org/wordprocessingml/2006/main" xmlns:w14="http://schemas.microsoft.com/office/word/2010/wordml" xmlns:w15="http://schemas.microsoft.com/office/word/2012/wordml" xmlns:w16cex="http://schemas.microsoft.com/office/word/2018/wordml/cex" xmlns:w16cid="http://schemas.microsoft.com/office/word/2016/wordml/cid" xmlns:w16="http://schemas.microsoft.com/office/word/2018/wordml" xmlns:w16sdtdh="http://schemas.microsoft.com/office/word/2020/wordml/sdtdatahash" xmlns:w16se="http://schemas.microsoft.com/office/word/2015/wordml/symex" xmlns:wpg="http://schemas.microsoft.com/office/word/2010/wordprocessingGroup" xmlns:wpi="http://schemas.microsoft.com/office/word/2010/wordprocessingInk" xmlns:wne="http://schemas.microsoft.com/office/word/2006/wordml" xmlns:wps="http://schemas.microsoft.com/office/word/2010/wordprocessingShape" mc:Ignorable="w14 w15 w16se w16cid w16 w16cex w16sdtdh wp14">
   <w:body>
     <w:p>
       <w:pPr>
@@ -201,15 +201,31 @@
           <w:sz w:val="24"/>
           <w:szCs w:val="24"/>
         </w:rPr>
-        <w:t>31</w:t>
-      </w:r>
-      <w:r>
-        <w:rPr>
-          <w:rFonts w:ascii="Arial" w:hAnsi="Arial"/>
-          <w:sz w:val="24"/>
-          <w:szCs w:val="24"/>
-        </w:rPr>
-        <w:t xml:space="preserve"> May 2023</w:t>
+        <w:t>21</w:t>
+      </w:r>
+      <w:r>
+        <w:rPr>
+          <w:rFonts w:ascii="Arial" w:hAnsi="Arial"/>
+          <w:sz w:val="24"/>
+          <w:szCs w:val="24"/>
+        </w:rPr>
+        <w:t xml:space="preserve"> </w:t>
+      </w:r>
+      <w:r>
+        <w:rPr>
+          <w:rFonts w:ascii="Arial" w:hAnsi="Arial"/>
+          <w:sz w:val="24"/>
+          <w:szCs w:val="24"/>
+        </w:rPr>
+        <w:t>June</w:t>
+      </w:r>
+      <w:r>
+        <w:rPr>
+          <w:rFonts w:ascii="Arial" w:hAnsi="Arial"/>
+          <w:sz w:val="24"/>
+          <w:szCs w:val="24"/>
+        </w:rPr>
+        <w:t xml:space="preserve"> 2023</w:t>
       </w:r>
     </w:p>
     <w:p>
@@ -345,8 +361,11 @@
     <w:p>
       <w:pPr>
         <w:pStyle w:val="NormalWeb"/>
+        <w:numPr>
+          <w:ilvl w:val="0"/>
+          <w:numId w:val="283"/>
+        </w:numPr>
         <w:spacing w:before="180" w:after="180"/>
-        <w:ind w:left="720"/>
         <w:rPr>
           <w:rFonts w:ascii="Arial" w:hAnsi="Arial" w:cs="Arial"/>
         </w:rPr>
@@ -364,6 +383,112 @@
           <w:rFonts w:ascii="Arial" w:hAnsi="Arial" w:cs="Arial"/>
         </w:rPr>
         <w:t xml:space="preserve"> uses the Naylor algorithm in the form that is optimal for sky-limited observations - i.e., dim targets - and can be used for occultations where the target completely disappears.</w:t>
+      </w:r>
+    </w:p>
+    <w:p>
+      <w:pPr>
+        <w:pStyle w:val="NormalWeb"/>
+        <w:numPr>
+          <w:ilvl w:val="0"/>
+          <w:numId w:val="283"/>
+        </w:numPr>
+        <w:spacing w:before="180" w:after="180"/>
+        <w:rPr>
+          <w:rFonts w:ascii="Arial" w:hAnsi="Arial" w:cs="Arial"/>
+        </w:rPr>
+      </w:pPr>
+      <w:r>
+        <w:rPr>
+          <w:rFonts w:ascii="Arial" w:hAnsi="Arial" w:cs="Arial"/>
+        </w:rPr>
+        <w:t>Added an item to the aperture placement menu to add a nest of 10 static apertures of steadily increasing size. This is to support the common practice of testing extraction metrics for very small to quite large fixed circular masks, an old time-tested technique.</w:t>
+      </w:r>
+      <w:r>
+        <w:t xml:space="preserve"> </w:t>
+      </w:r>
+      <w:r>
+        <w:rPr>
+          <w:rFonts w:ascii="Arial" w:hAnsi="Arial" w:cs="Arial"/>
+        </w:rPr>
+        <w:t xml:space="preserve">PyOTE 5.2.6 introduced a set of tools to make processing multiple </w:t>
+      </w:r>
+      <w:proofErr w:type="spellStart"/>
+      <w:r>
+        <w:rPr>
+          <w:rFonts w:ascii="Arial" w:hAnsi="Arial" w:cs="Arial"/>
+        </w:rPr>
+        <w:t>lightcurves</w:t>
+      </w:r>
+      <w:proofErr w:type="spellEnd"/>
+      <w:r>
+        <w:rPr>
+          <w:rFonts w:ascii="Arial" w:hAnsi="Arial" w:cs="Arial"/>
+        </w:rPr>
+        <w:t xml:space="preserve"> and recording the fit-metrics easy.</w:t>
+      </w:r>
+      <w:r>
+        <w:rPr>
+          <w:rFonts w:ascii="Arial" w:hAnsi="Arial" w:cs="Arial"/>
+        </w:rPr>
+        <w:br/>
+      </w:r>
+    </w:p>
+    <w:p>
+      <w:pPr>
+        <w:pStyle w:val="NormalWeb"/>
+        <w:numPr>
+          <w:ilvl w:val="0"/>
+          <w:numId w:val="283"/>
+        </w:numPr>
+        <w:spacing w:before="180" w:after="180"/>
+        <w:rPr>
+          <w:rFonts w:ascii="Arial" w:hAnsi="Arial" w:cs="Arial"/>
+        </w:rPr>
+      </w:pPr>
+      <w:r>
+        <w:rPr>
+          <w:rFonts w:ascii="Arial" w:hAnsi="Arial" w:cs="Arial"/>
+        </w:rPr>
+        <w:lastRenderedPageBreak/>
+        <w:t xml:space="preserve">Added an item to the aperture placement menu to add a nest of 5 dynamic mask apertures of increasing threshold levels with the smallest threshold and threshold step settable in a simple dialog. This is a good practice, </w:t>
+      </w:r>
+      <w:r>
+        <w:rPr>
+          <w:rFonts w:ascii="Arial" w:hAnsi="Arial" w:cs="Arial"/>
+        </w:rPr>
+        <w:t>like</w:t>
+      </w:r>
+      <w:r>
+        <w:rPr>
+          <w:rFonts w:ascii="Arial" w:hAnsi="Arial" w:cs="Arial"/>
+        </w:rPr>
+        <w:t xml:space="preserve"> that mentioned in the bullet item above.</w:t>
+      </w:r>
+      <w:r>
+        <w:rPr>
+          <w:rFonts w:ascii="Arial" w:hAnsi="Arial" w:cs="Arial"/>
+        </w:rPr>
+        <w:t xml:space="preserve"> </w:t>
+      </w:r>
+      <w:r>
+        <w:rPr>
+          <w:rFonts w:ascii="Arial" w:hAnsi="Arial" w:cs="Arial"/>
+        </w:rPr>
+        <w:t xml:space="preserve">PyOTE 5.2.6 introduced a set of tools to make processing multiple </w:t>
+      </w:r>
+      <w:proofErr w:type="spellStart"/>
+      <w:r>
+        <w:rPr>
+          <w:rFonts w:ascii="Arial" w:hAnsi="Arial" w:cs="Arial"/>
+        </w:rPr>
+        <w:t>lightcurves</w:t>
+      </w:r>
+      <w:proofErr w:type="spellEnd"/>
+      <w:r>
+        <w:rPr>
+          <w:rFonts w:ascii="Arial" w:hAnsi="Arial" w:cs="Arial"/>
+        </w:rPr>
+        <w:t xml:space="preserve"> and recording the fit-metrics easy.</w:t>
       </w:r>
     </w:p>
     <w:p/>
@@ -491,14 +616,6 @@
           <w:szCs w:val="24"/>
         </w:rPr>
         <w:br/>
-      </w:r>
-      <w:r>
-        <w:rPr>
-          <w:rFonts w:ascii="Arial" w:hAnsi="Arial"/>
-          <w:sz w:val="24"/>
-          <w:szCs w:val="24"/>
-        </w:rPr>
-        <w:lastRenderedPageBreak/>
         <w:t>The insidious nature of the bug was that although some users had reported this problem</w:t>
       </w:r>
       <w:r>
@@ -867,7 +984,6 @@
           <w:sz w:val="24"/>
           <w:szCs w:val="24"/>
         </w:rPr>
-        <w:lastRenderedPageBreak/>
         <w:t>Fixed issue where last aperture placed was permanently assigned as the default Thumbnail source.</w:t>
       </w:r>
       <w:r>
@@ -1251,6 +1367,7 @@
           <w:sz w:val="24"/>
           <w:szCs w:val="24"/>
         </w:rPr>
+        <w:lastRenderedPageBreak/>
         <w:t>Version 3.5.1 23 July 2022</w:t>
       </w:r>
     </w:p>
@@ -1467,7 +1584,6 @@
           <w:sz w:val="24"/>
           <w:szCs w:val="24"/>
         </w:rPr>
-        <w:lastRenderedPageBreak/>
         <w:t>Version 3.4.4 21 July 2022</w:t>
       </w:r>
     </w:p>
@@ -1987,6 +2103,7 @@
           <w:sz w:val="24"/>
           <w:szCs w:val="24"/>
         </w:rPr>
+        <w:lastRenderedPageBreak/>
         <w:t>Version 3.3.5</w:t>
       </w:r>
     </w:p>
@@ -2185,7 +2302,6 @@
           <w:sz w:val="24"/>
           <w:szCs w:val="24"/>
         </w:rPr>
-        <w:lastRenderedPageBreak/>
         <w:t xml:space="preserve">added code to deal with missing or malformed timestamp strings in FITS files. </w:t>
       </w:r>
       <w:r>
@@ -2600,7 +2716,16 @@
           <w:sz w:val="24"/>
           <w:szCs w:val="24"/>
         </w:rPr>
-        <w:t>at the suggestion of a user, the version adds the name of the fits file that contains the currently displayed image to the file-in-use text box at the upper left. Of course this only happens when a FITS folder has been selected.</w:t>
+        <w:t xml:space="preserve">at the suggestion of a user, the version adds the name of the fits file that contains the </w:t>
+      </w:r>
+      <w:r>
+        <w:rPr>
+          <w:rFonts w:ascii="Arial" w:hAnsi="Arial"/>
+          <w:sz w:val="24"/>
+          <w:szCs w:val="24"/>
+        </w:rPr>
+        <w:lastRenderedPageBreak/>
+        <w:t>currently displayed image to the file-in-use text box at the upper left. Of course this only happens when a FITS folder has been selected.</w:t>
       </w:r>
       <w:r>
         <w:rPr>
@@ -2696,16 +2821,7 @@
           <w:sz w:val="24"/>
           <w:szCs w:val="24"/>
         </w:rPr>
-        <w:t xml:space="preserve">removed a code line that had been added in an attempt to get windows to follow the 'rules'. That did nothing to cure the Windows issue, but we found that the attempted 'fix' caused the text box to be updated at inopportune times and so it was jumping around </w:t>
-      </w:r>
-      <w:r>
-        <w:rPr>
-          <w:rFonts w:ascii="Arial" w:hAnsi="Arial"/>
-          <w:sz w:val="24"/>
-          <w:szCs w:val="24"/>
-        </w:rPr>
-        <w:lastRenderedPageBreak/>
-        <w:t>uncomfortably.</w:t>
+        <w:t>removed a code line that had been added in an attempt to get windows to follow the 'rules'. That did nothing to cure the Windows issue, but we found that the attempted 'fix' caused the text box to be updated at inopportune times and so it was jumping around uncomfortably.</w:t>
       </w:r>
       <w:r>
         <w:rPr>
@@ -3123,6 +3239,7 @@
           <w:sz w:val="24"/>
           <w:szCs w:val="24"/>
         </w:rPr>
+        <w:lastRenderedPageBreak/>
         <w:t>added print of version number to console output (your command window) on startup as a diagnostic aid.</w:t>
       </w:r>
       <w:r>
@@ -3298,7 +3415,6 @@
           <w:sz w:val="24"/>
           <w:szCs w:val="24"/>
         </w:rPr>
-        <w:lastRenderedPageBreak/>
         <w:t>removed (superfluous) frame number comment (in aperture data) from csv file comments</w:t>
       </w:r>
       <w:r>
@@ -4370,7 +4486,16 @@
           <w:sz w:val="24"/>
           <w:szCs w:val="24"/>
         </w:rPr>
-        <w:t xml:space="preserve">this change affects ONLY videos processed in field mode. Field mode processing is required when processing videos from the </w:t>
+        <w:t xml:space="preserve">this change affects ONLY videos processed in field mode. Field mode processing is </w:t>
+      </w:r>
+      <w:r>
+        <w:rPr>
+          <w:rFonts w:ascii="Arial" w:hAnsi="Arial"/>
+          <w:sz w:val="24"/>
+          <w:szCs w:val="24"/>
+        </w:rPr>
+        <w:lastRenderedPageBreak/>
+        <w:t xml:space="preserve">required when processing videos from the </w:t>
       </w:r>
       <w:proofErr w:type="spellStart"/>
       <w:r>
@@ -4540,16 +4665,7 @@
           <w:sz w:val="24"/>
           <w:szCs w:val="24"/>
         </w:rPr>
-        <w:t xml:space="preserve"> profile operations 'sticky' --- the results of any change to an OCR profile </w:t>
-      </w:r>
-      <w:r>
-        <w:rPr>
-          <w:rFonts w:ascii="Arial" w:hAnsi="Arial"/>
-          <w:sz w:val="24"/>
-          <w:szCs w:val="24"/>
-        </w:rPr>
-        <w:lastRenderedPageBreak/>
-        <w:t xml:space="preserve">(model digits and/or OCR box positioning) are saved in your home directory (which, BTW, is displayed for you in the text box in the lower left of the </w:t>
+        <w:t xml:space="preserve"> profile operations 'sticky' --- the results of any change to an OCR profile (model digits and/or OCR box positioning) are saved in your home directory (which, BTW, is displayed for you in the text box in the lower left of the </w:t>
       </w:r>
       <w:proofErr w:type="spellStart"/>
       <w:r>
@@ -4976,7 +5092,16 @@
           <w:sz w:val="24"/>
           <w:szCs w:val="24"/>
         </w:rPr>
-        <w:t xml:space="preserve"> (reported in the text box at the lower left) --- previously, these reported the min and max pixel values from the entire aperture; now they are the min and max pixel values of the pixels that have been selected by the 'mask'.</w:t>
+        <w:t xml:space="preserve"> (reported in the text box at the lower left) --- previously, these reported the min and max pixel values from the entire aperture; now they are the min and max pixel values of the pixels that have been </w:t>
+      </w:r>
+      <w:r>
+        <w:rPr>
+          <w:rFonts w:ascii="Arial" w:hAnsi="Arial"/>
+          <w:sz w:val="24"/>
+          <w:szCs w:val="24"/>
+        </w:rPr>
+        <w:lastRenderedPageBreak/>
+        <w:t>selected by the 'mask'.</w:t>
       </w:r>
       <w:r>
         <w:rPr>
@@ -5115,7 +5240,6 @@
           <w:sz w:val="24"/>
           <w:szCs w:val="24"/>
         </w:rPr>
-        <w:lastRenderedPageBreak/>
         <w:t>Version 2.8.7</w:t>
       </w:r>
     </w:p>
@@ -5452,7 +5576,16 @@
           <w:szCs w:val="24"/>
         </w:rPr>
         <w:br/>
-        <w:t xml:space="preserve">A major aid in adjusting the selection boxes to center on the timestamp characters has been added: position your mouse cursor on a selection box and press the j key on the keyboard to make that box </w:t>
+        <w:t xml:space="preserve">A major aid in adjusting the selection boxes to center on the timestamp characters has been added: position your mouse cursor on a selection box and press the j key on the </w:t>
+      </w:r>
+      <w:r>
+        <w:rPr>
+          <w:rFonts w:ascii="Arial" w:hAnsi="Arial"/>
+          <w:sz w:val="24"/>
+          <w:szCs w:val="24"/>
+        </w:rPr>
+        <w:lastRenderedPageBreak/>
+        <w:t xml:space="preserve">keyboard to make that box </w:t>
       </w:r>
       <w:proofErr w:type="spellStart"/>
       <w:r>
@@ -5602,7 +5735,6 @@
           <w:sz w:val="24"/>
           <w:szCs w:val="24"/>
         </w:rPr>
-        <w:lastRenderedPageBreak/>
         <w:t>enforces the use of a yellow (tracking) aperture for an analysis run</w:t>
       </w:r>
     </w:p>
@@ -5930,7 +6062,16 @@
           <w:sz w:val="24"/>
           <w:szCs w:val="24"/>
         </w:rPr>
-        <w:t>Fixed a bug introduced by the addition of size 71 and 91 apertures. The bug appears only when a saved aperture group is restored --- it gets the aperture size wrong. Anyway, it's fixed.</w:t>
+        <w:t xml:space="preserve">Fixed a bug introduced by the addition of size 71 and 91 apertures. The bug appears </w:t>
+      </w:r>
+      <w:r>
+        <w:rPr>
+          <w:rFonts w:ascii="Arial" w:hAnsi="Arial"/>
+          <w:sz w:val="24"/>
+          <w:szCs w:val="24"/>
+        </w:rPr>
+        <w:lastRenderedPageBreak/>
+        <w:t>only when a saved aperture group is restored --- it gets the aperture size wrong. Anyway, it's fixed.</w:t>
       </w:r>
     </w:p>
     <w:p>
@@ -6098,7 +6239,6 @@
           <w:sz w:val="24"/>
           <w:szCs w:val="24"/>
         </w:rPr>
-        <w:lastRenderedPageBreak/>
         <w:t>Added selection of 1, 10, or 100 as step size for threshold spinner to better accommodate 12 and 16 bit videos --- reduce 'clicking'</w:t>
       </w:r>
     </w:p>
@@ -6852,7 +6992,16 @@
           <w:sz w:val="24"/>
           <w:szCs w:val="24"/>
         </w:rPr>
-        <w:t xml:space="preserve"> to record the coordinates of the enclosed hot-pixels for later 'erasure'. This simple method of removing hot-pixels has allowed me to generate very well defined “finder” images from a video that had too many hot-pixels to deal with by placing apertures on them individually. Fortunately, these hot-pixels were all single isolated pixels, so the 3x3 median filter easily suppressed them during the “finder” image generation.</w:t>
+        <w:t xml:space="preserve"> to record the coordinates of the enclosed hot-pixels for later 'erasure'. This simple method of removing hot-pixels has allowed me to generate very well defined “finder” images from </w:t>
+      </w:r>
+      <w:r>
+        <w:rPr>
+          <w:rFonts w:ascii="Arial" w:hAnsi="Arial"/>
+          <w:sz w:val="24"/>
+          <w:szCs w:val="24"/>
+        </w:rPr>
+        <w:lastRenderedPageBreak/>
+        <w:t>a video that had too many hot-pixels to deal with by placing apertures on them individually. Fortunately, these hot-pixels were all single isolated pixels, so the 3x3 median filter easily suppressed them during the “finder” image generation.</w:t>
       </w:r>
       <w:r>
         <w:rPr>
@@ -7050,7 +7199,6 @@
           <w:sz w:val="24"/>
           <w:szCs w:val="24"/>
         </w:rPr>
-        <w:lastRenderedPageBreak/>
         <w:t xml:space="preserve">Corrects a math error in the calculation of SER timestamps that was causing a discrepancy of serval microseconds between the timestamp displayed (by </w:t>
       </w:r>
       <w:proofErr w:type="spellStart"/>
@@ -7436,7 +7584,16 @@
           <w:szCs w:val="24"/>
         </w:rPr>
         <w:br/>
-        <w:t>The problem is that, as the target intensity drops, there may be a point, just before the default mask comes into use, that a very small computed mask gets used and that mask fails to include all the pixels from the star image, thus creating an artificial drop that can/will affect where the D or R edge appears to occur.  This is exacerbated by the use of the 2 sigma level for mask computation, a practice that, while good for tracking and reference stars, is hazardous for target stars.</w:t>
+        <w:t xml:space="preserve">The problem is that, as the target intensity drops, there may be a point, just before the </w:t>
+      </w:r>
+      <w:r>
+        <w:rPr>
+          <w:rFonts w:ascii="Arial" w:hAnsi="Arial"/>
+          <w:sz w:val="24"/>
+          <w:szCs w:val="24"/>
+        </w:rPr>
+        <w:lastRenderedPageBreak/>
+        <w:t>default mask comes into use, that a very small computed mask gets used and that mask fails to include all the pixels from the star image, thus creating an artificial drop that can/will affect where the D or R edge appears to occur.  This is exacerbated by the use of the 2 sigma level for mask computation, a practice that, while good for tracking and reference stars, is hazardous for target stars.</w:t>
       </w:r>
       <w:r>
         <w:rPr>
@@ -7507,16 +7664,7 @@
           <w:szCs w:val="24"/>
         </w:rPr>
         <w:br/>
-        <w:t xml:space="preserve">The computed mask has proven to be most helpful in providing robust tracking.  If you </w:t>
-      </w:r>
-      <w:r>
-        <w:rPr>
-          <w:rFonts w:ascii="Arial" w:hAnsi="Arial"/>
-          <w:sz w:val="24"/>
-          <w:szCs w:val="24"/>
-        </w:rPr>
-        <w:lastRenderedPageBreak/>
-        <w:t xml:space="preserve">have a 12 or 16 bit camera and windshake, you will also get cleaner </w:t>
+        <w:t xml:space="preserve">The computed mask has proven to be most helpful in providing robust tracking.  If you have a 12 or 16 bit camera and windshake, you will also get cleaner </w:t>
       </w:r>
       <w:proofErr w:type="spellStart"/>
       <w:r>
@@ -7854,6 +8002,7 @@
           <w:sz w:val="24"/>
           <w:szCs w:val="24"/>
         </w:rPr>
+        <w:lastRenderedPageBreak/>
         <w:t>This version provides a solution to the following problem: if snap-to-blob apertures are placed on a “finder” image, the thresh value (used for calculating sampling masks) will be correct for the “finder” image, but not for the frames of the video --- the average background will different and the noise will lower. The solution incorporated in this version is to detect when the display changes from a “finder” image back to the normal frames.  When this change is detected, we now automatically recalculate thresh for all snap-to-blob apertures that are present.</w:t>
       </w:r>
       <w:r>
@@ -7986,16 +8135,7 @@
           <w:sz w:val="24"/>
           <w:szCs w:val="24"/>
         </w:rPr>
-        <w:t xml:space="preserve">Dragging tabs to new positions to reflect a preferred work flow is now ‘sticky’ between </w:t>
-      </w:r>
-      <w:r>
-        <w:rPr>
-          <w:rFonts w:ascii="Arial" w:hAnsi="Arial"/>
-          <w:sz w:val="24"/>
-          <w:szCs w:val="24"/>
-        </w:rPr>
-        <w:lastRenderedPageBreak/>
-        <w:t>session.</w:t>
+        <w:t>Dragging tabs to new positions to reflect a preferred work flow is now ‘sticky’ between session.</w:t>
       </w:r>
       <w:r>
         <w:rPr>
@@ -8475,6 +8615,7 @@
           <w:sz w:val="24"/>
           <w:szCs w:val="24"/>
         </w:rPr>
+        <w:lastRenderedPageBreak/>
         <w:t xml:space="preserve">Adds initial support for GHS VTI.  I have only a single sample to test with.  It was a 720 x 480 </w:t>
       </w:r>
       <w:proofErr w:type="spellStart"/>
@@ -8601,7 +8742,6 @@
           <w:sz w:val="24"/>
           <w:szCs w:val="24"/>
         </w:rPr>
-        <w:lastRenderedPageBreak/>
         <w:t>Added Default mask radius to Preferences tab AND made the sigma level and default mask radius ‘live’ in that they will be in effect at next placement of a snap-to-blob aperture.  And (of course) the settings will be sticky between sessions.</w:t>
       </w:r>
       <w:r>
@@ -8986,6 +9126,7 @@
           <w:sz w:val="24"/>
           <w:szCs w:val="24"/>
         </w:rPr>
+        <w:lastRenderedPageBreak/>
         <w:t>Fixed a bug involving saved aperture groups that did not contain a tracking path --- the code had been requiring the presence of a tracking path definition in a saved aperture group --- clearly that needs to be optional.</w:t>
       </w:r>
       <w:r>
@@ -9137,16 +9278,7 @@
           <w:sz w:val="24"/>
           <w:szCs w:val="24"/>
         </w:rPr>
-        <w:t xml:space="preserve">Adds the ability to align frames for stacking into a “finder” frame by using any star that </w:t>
-      </w:r>
-      <w:r>
-        <w:rPr>
-          <w:rFonts w:ascii="Arial" w:hAnsi="Arial"/>
-          <w:sz w:val="24"/>
-          <w:szCs w:val="24"/>
-        </w:rPr>
-        <w:lastRenderedPageBreak/>
-        <w:t>can be tracked by a snap-to-blob aperture to provide the needed frame shift information.</w:t>
+        <w:t>Adds the ability to align frames for stacking into a “finder” frame by using any star that can be tracked by a snap-to-blob aperture to provide the needed frame shift information.</w:t>
       </w:r>
       <w:r>
         <w:rPr>
@@ -9431,6 +9563,14 @@
           <w:szCs w:val="24"/>
         </w:rPr>
         <w:br/>
+      </w:r>
+      <w:r>
+        <w:rPr>
+          <w:rFonts w:ascii="Arial" w:hAnsi="Arial"/>
+          <w:sz w:val="24"/>
+          <w:szCs w:val="24"/>
+        </w:rPr>
+        <w:lastRenderedPageBreak/>
         <w:t>It is now possible to place multiple apertures on a finder image.  This can be useful to ‘find’ which of several stars is the occulted one when a sky chart is not available or does not resolve the uncertainty.  Pick the likely candidates with apertures --- run an analysis --- look for the occultation.</w:t>
       </w:r>
       <w:r>
@@ -9521,17 +9661,7 @@
           <w:sz w:val="24"/>
           <w:szCs w:val="24"/>
         </w:rPr>
-        <w:t xml:space="preserve">If there is a tracking path defined and a finder image generation is requested, the stacking algorithm will use that tracking path for aligning frames rather than the Fourier Correlation method.  This works very well for </w:t>
-      </w:r>
-      <w:r>
-        <w:rPr>
-          <w:rFonts w:ascii="Arial" w:hAnsi="Arial"/>
-          <w:color w:val="000000"/>
-          <w:sz w:val="24"/>
-          <w:szCs w:val="24"/>
-        </w:rPr>
-        <w:lastRenderedPageBreak/>
-        <w:t>drift-through videos that don’t have significant windshake even without hot pixels being defined (they now show up a streaks on the finder image, so you may still want to create a hot pixel list).</w:t>
+        <w:t>If there is a tracking path defined and a finder image generation is requested, the stacking algorithm will use that tracking path for aligning frames rather than the Fourier Correlation method.  This works very well for drift-through videos that don’t have significant windshake even without hot pixels being defined (they now show up a streaks on the finder image, so you may still want to create a hot pixel list).</w:t>
       </w:r>
     </w:p>
     <w:p>
@@ -9804,6 +9934,7 @@
           <w:sz w:val="24"/>
           <w:szCs w:val="24"/>
         </w:rPr>
+        <w:lastRenderedPageBreak/>
         <w:t>Version 2.2.2</w:t>
       </w:r>
     </w:p>
@@ -9975,16 +10106,7 @@
           <w:szCs w:val="24"/>
         </w:rPr>
         <w:br/>
-        <w:t xml:space="preserve">This means that if you have folders that include ‘saved aperture group’ information, to be able to access that data, you will need to manually rename those files.  Sorry.  But this avoids </w:t>
-      </w:r>
-      <w:r>
-        <w:rPr>
-          <w:rFonts w:ascii="Arial" w:hAnsi="Arial"/>
-          <w:sz w:val="24"/>
-          <w:szCs w:val="24"/>
-        </w:rPr>
-        <w:lastRenderedPageBreak/>
-        <w:t>possible confusion between ‘saved aperture group’ information and that saved (for the session only) when the Mark button is clicked.</w:t>
+        <w:t>This means that if you have folders that include ‘saved aperture group’ information, to be able to access that data, you will need to manually rename those files.  Sorry.  But this avoids possible confusion between ‘saved aperture group’ information and that saved (for the session only) when the Mark button is clicked.</w:t>
       </w:r>
       <w:r>
         <w:rPr>
@@ -10355,6 +10477,7 @@
           <w:sz w:val="24"/>
           <w:szCs w:val="24"/>
         </w:rPr>
+        <w:lastRenderedPageBreak/>
         <w:t>Version 2.1.6</w:t>
       </w:r>
     </w:p>
@@ -10704,6 +10827,14 @@
           <w:szCs w:val="24"/>
         </w:rPr>
         <w:br/>
+      </w:r>
+      <w:r>
+        <w:rPr>
+          <w:rFonts w:ascii="Arial" w:hAnsi="Arial"/>
+          <w:sz w:val="24"/>
+          <w:szCs w:val="24"/>
+        </w:rPr>
+        <w:lastRenderedPageBreak/>
         <w:t xml:space="preserve">Here is a ‘normal’ </w:t>
       </w:r>
       <w:proofErr w:type="spellStart"/>
@@ -10776,7 +10907,6 @@
         <w:rPr>
           <w:noProof/>
         </w:rPr>
-        <w:lastRenderedPageBreak/>
         <w:drawing>
           <wp:anchor distT="0" distB="0" distL="114300" distR="114300" simplePos="0" relativeHeight="251656704" behindDoc="0" locked="0" layoutInCell="1" allowOverlap="1" wp14:anchorId="652C2EBC" wp14:editId="6B09CA38">
             <wp:simplePos x="0" y="0"/>
@@ -10881,6 +11011,7 @@
         <w:rPr>
           <w:noProof/>
         </w:rPr>
+        <w:lastRenderedPageBreak/>
         <w:drawing>
           <wp:anchor distT="0" distB="0" distL="114300" distR="114300" simplePos="0" relativeHeight="251658752" behindDoc="0" locked="0" layoutInCell="1" allowOverlap="1" wp14:anchorId="719FC412" wp14:editId="1931DEF4">
             <wp:simplePos x="0" y="0"/>
@@ -11000,16 +11131,7 @@
           <w:szCs w:val="24"/>
         </w:rPr>
         <w:br/>
-        <w:t xml:space="preserve">Note: such clipping has an effect on photometry.  It appears small, so can often be ignored, </w:t>
-      </w:r>
-      <w:r>
-        <w:rPr>
-          <w:rFonts w:ascii="Arial" w:hAnsi="Arial"/>
-          <w:sz w:val="24"/>
-          <w:szCs w:val="24"/>
-        </w:rPr>
-        <w:lastRenderedPageBreak/>
-        <w:t>but if you can set your processing chain to avoid such clipping, that would be the recommended way to go.</w:t>
+        <w:t>Note: such clipping has an effect on photometry.  It appears small, so can often be ignored, but if you can set your processing chain to avoid such clipping, that would be the recommended way to go.</w:t>
       </w:r>
       <w:r>
         <w:rPr>
@@ -11385,7 +11507,16 @@
           <w:sz w:val="24"/>
           <w:szCs w:val="24"/>
         </w:rPr>
-        <w:t>Added PAL mode Kiwi OCR timestamp recognition.  In PAL mode, Kiwi timestamp characters are vertical.  In NTSC mode, the characters are slanted.</w:t>
+        <w:t xml:space="preserve">Added PAL mode Kiwi OCR timestamp recognition.  In PAL mode, Kiwi timestamp </w:t>
+      </w:r>
+      <w:r>
+        <w:rPr>
+          <w:rFonts w:ascii="Arial" w:hAnsi="Arial"/>
+          <w:sz w:val="24"/>
+          <w:szCs w:val="24"/>
+        </w:rPr>
+        <w:lastRenderedPageBreak/>
+        <w:t>characters are vertical.  In NTSC mode, the characters are slanted.</w:t>
       </w:r>
       <w:r>
         <w:rPr>
@@ -11665,16 +11796,7 @@
           <w:sz w:val="24"/>
           <w:szCs w:val="24"/>
         </w:rPr>
-        <w:t xml:space="preserve">Added ability to use “finder” image as submission to nova.astrometry.net.  This has </w:t>
-      </w:r>
-      <w:r>
-        <w:rPr>
-          <w:rFonts w:ascii="Arial" w:hAnsi="Arial"/>
-          <w:sz w:val="24"/>
-          <w:szCs w:val="24"/>
-        </w:rPr>
-        <w:lastRenderedPageBreak/>
-        <w:t>helped in at least one case, but use sparingly.</w:t>
+        <w:t>Added ability to use “finder” image as submission to nova.astrometry.net.  This has helped in at least one case, but use sparingly.</w:t>
       </w:r>
     </w:p>
     <w:p>
@@ -12144,7 +12266,6 @@
           <w:sz w:val="24"/>
           <w:szCs w:val="24"/>
         </w:rPr>
-        <w:lastRenderedPageBreak/>
         <w:t>PyMovie</w:t>
       </w:r>
       <w:proofErr w:type="spellEnd"/>
@@ -12410,7 +12531,16 @@
           <w:sz w:val="24"/>
           <w:szCs w:val="24"/>
         </w:rPr>
-        <w:t>Also allow red apertures to ‘snap’ as their threshold is changed from the Aperture Edit list.  Previously, on a ‘green’ aperture would snap.</w:t>
+        <w:t xml:space="preserve">Also allow red apertures to ‘snap’ as their threshold is changed from the Aperture Edit </w:t>
+      </w:r>
+      <w:r>
+        <w:rPr>
+          <w:rFonts w:ascii="Arial" w:hAnsi="Arial"/>
+          <w:sz w:val="24"/>
+          <w:szCs w:val="24"/>
+        </w:rPr>
+        <w:lastRenderedPageBreak/>
+        <w:t>list.  Previously, on a ‘green’ aperture would snap.</w:t>
       </w:r>
       <w:r>
         <w:rPr>
@@ -12708,7 +12838,6 @@
           <w:sz w:val="24"/>
           <w:szCs w:val="24"/>
         </w:rPr>
-        <w:lastRenderedPageBreak/>
         <w:t>version 1.8.4</w:t>
       </w:r>
     </w:p>
@@ -13002,7 +13131,16 @@
           <w:sz w:val="24"/>
           <w:szCs w:val="24"/>
         </w:rPr>
-        <w:t xml:space="preserve"> matter is ok.  Figure out what your pixel dimensions are from camera specs/sensor chip manufacturer, not from inducing nova.astrometry.net to 'fail', which slows down the service for everyone world-wide.</w:t>
+        <w:t xml:space="preserve"> matter is ok.  Figure out what your pixel dimensions are from camera </w:t>
+      </w:r>
+      <w:r>
+        <w:rPr>
+          <w:rFonts w:ascii="Arial" w:hAnsi="Arial"/>
+          <w:sz w:val="24"/>
+          <w:szCs w:val="24"/>
+        </w:rPr>
+        <w:lastRenderedPageBreak/>
+        <w:t>specs/sensor chip manufacturer, not from inducing nova.astrometry.net to 'fail', which slows down the service for everyone world-wide.</w:t>
       </w:r>
       <w:r>
         <w:rPr>
@@ -13290,16 +13428,7 @@
           <w:sz w:val="24"/>
           <w:szCs w:val="24"/>
         </w:rPr>
-        <w:t xml:space="preserve">Corrected the display of WCS coordinates that appear in the status bar (when astrometry.net solution is active in a frame) when the cursor is inside the image --- </w:t>
-      </w:r>
-      <w:r>
-        <w:rPr>
-          <w:rFonts w:ascii="Arial" w:hAnsi="Arial"/>
-          <w:sz w:val="24"/>
-          <w:szCs w:val="24"/>
-        </w:rPr>
-        <w:lastRenderedPageBreak/>
-        <w:t>these values needed to take into account pixel aspect ratio.</w:t>
+        <w:t>Corrected the display of WCS coordinates that appear in the status bar (when astrometry.net solution is active in a frame) when the cursor is inside the image --- these values needed to take into account pixel aspect ratio.</w:t>
       </w:r>
       <w:r>
         <w:rPr>
@@ -13591,6 +13720,7 @@
           <w:sz w:val="24"/>
           <w:szCs w:val="24"/>
         </w:rPr>
+        <w:lastRenderedPageBreak/>
         <w:t xml:space="preserve">Implements the save/restore state feature.  Only the number of apertures and their positions are 'marked'.  The frame number is 'marked' as well.  This 'mark' is placed automatically when the first analysis is initiated on a newly loaded video.  However, there is a button that can be utilized to override this 'mark' if the automatic 'mark' was somehow incorrect (or you just changed your mind about where to </w:t>
       </w:r>
       <w:proofErr w:type="spellStart"/>
@@ -14152,6 +14282,7 @@
           <w:sz w:val="24"/>
           <w:szCs w:val="24"/>
         </w:rPr>
+        <w:lastRenderedPageBreak/>
         <w:t>version 1.6.4</w:t>
       </w:r>
     </w:p>
@@ -14502,7 +14633,6 @@
           <w:sz w:val="24"/>
           <w:szCs w:val="24"/>
         </w:rPr>
-        <w:lastRenderedPageBreak/>
         <w:t>version 1.5.6</w:t>
       </w:r>
     </w:p>
@@ -14826,6 +14956,7 @@
           <w:sz w:val="24"/>
           <w:szCs w:val="24"/>
         </w:rPr>
+        <w:lastRenderedPageBreak/>
         <w:t>When starting from empty folder to train Kiwi, the selection boxes initially were being displayed as red rectangles instead of yellow slanted selection boxes --- that's fixed</w:t>
       </w:r>
     </w:p>
@@ -15054,16 +15185,7 @@
           <w:szCs w:val="24"/>
         </w:rPr>
         <w:br/>
-        <w:t xml:space="preserve">The 'fix' was to set a flag when an analysis is started for the first time after either a program start or aperture data has been cleared. The start-at frame is recorded if this </w:t>
-      </w:r>
-      <w:r>
-        <w:rPr>
-          <w:rFonts w:ascii="Arial" w:hAnsi="Arial"/>
-          <w:sz w:val="24"/>
-          <w:szCs w:val="24"/>
-        </w:rPr>
-        <w:lastRenderedPageBreak/>
-        <w:t>flag is not set, and then the flag is set to inhibit the recording of the start-at frame should a pause/restart occur.</w:t>
+        <w:t>The 'fix' was to set a flag when an analysis is started for the first time after either a program start or aperture data has been cleared. The start-at frame is recorded if this flag is not set, and then the flag is set to inhibit the recording of the start-at frame should a pause/restart occur.</w:t>
       </w:r>
       <w:r>
         <w:rPr>
@@ -15228,6 +15350,7 @@
           <w:sz w:val="24"/>
           <w:szCs w:val="24"/>
         </w:rPr>
+        <w:lastRenderedPageBreak/>
         <w:t xml:space="preserve">Changed the name of the users' list of custom profiles from </w:t>
       </w:r>
       <w:proofErr w:type="spellStart"/>
@@ -15550,16 +15673,7 @@
           <w:sz w:val="24"/>
           <w:szCs w:val="24"/>
         </w:rPr>
-        <w:t xml:space="preserve"> errors are almost always just </w:t>
-      </w:r>
-      <w:r>
-        <w:rPr>
-          <w:rFonts w:ascii="Arial" w:hAnsi="Arial"/>
-          <w:sz w:val="24"/>
-          <w:szCs w:val="24"/>
-        </w:rPr>
-        <w:lastRenderedPageBreak/>
-        <w:t>the 'confusion' between the character 6 and the character 8 (check the confusion matrix that prints whenever the model digits are viewed to see what I mean), an unfortunate result of the Kiwi font for which (as far as I know) nothing can be done.</w:t>
+        <w:t xml:space="preserve"> errors are almost always just the 'confusion' between the character 6 and the character 8 (check the confusion matrix that prints whenever the model digits are viewed to see what I mean), an unfortunate result of the Kiwi font for which (as far as I know) nothing can be done.</w:t>
       </w:r>
       <w:r>
         <w:rPr>
@@ -16229,15 +16343,6 @@
           <w:szCs w:val="24"/>
         </w:rPr>
         <w:br/>
-      </w:r>
-      <w:r>
-        <w:rPr>
-          <w:rFonts w:ascii="Arial" w:hAnsi="Arial"/>
-          <w:color w:val="000000"/>
-          <w:sz w:val="24"/>
-          <w:szCs w:val="24"/>
-        </w:rPr>
-        <w:lastRenderedPageBreak/>
         <w:t xml:space="preserve">          the folder will be created (if necessary) and populated with an alias (for mac users)</w:t>
       </w:r>
       <w:r>
@@ -16600,7 +16705,16 @@
           <w:sz w:val="24"/>
           <w:szCs w:val="24"/>
         </w:rPr>
-        <w:t>Added printing of the 'confusion matrix' (correlation scores of each model digit against all the others) when 'show model digits' is invoked.</w:t>
+        <w:t xml:space="preserve">Added printing of the 'confusion matrix' (correlation scores of each model digit against </w:t>
+      </w:r>
+      <w:r>
+        <w:rPr>
+          <w:rFonts w:ascii="Arial" w:hAnsi="Arial"/>
+          <w:sz w:val="24"/>
+          <w:szCs w:val="24"/>
+        </w:rPr>
+        <w:lastRenderedPageBreak/>
+        <w:t>all the others) when 'show model digits' is invoked.</w:t>
       </w:r>
     </w:p>
     <w:p>
@@ -17195,7 +17309,6 @@
           <w:sz w:val="24"/>
           <w:szCs w:val="24"/>
         </w:rPr>
-        <w:lastRenderedPageBreak/>
         <w:t xml:space="preserve">Sharing a complete list of profiles is probably not the way to go most times as there would be too many entries from someone like Tony (who has to deal with many recording chains, each requiring slightly different </w:t>
       </w:r>
       <w:proofErr w:type="spellStart"/>
@@ -18427,7 +18540,16 @@
           <w:sz w:val="24"/>
           <w:szCs w:val="24"/>
         </w:rPr>
-        <w:t xml:space="preserve"> selection boxes (if needed), leave field display mode and place measurement apertures as usual.</w:t>
+        <w:t xml:space="preserve"> selection boxes (if </w:t>
+      </w:r>
+      <w:r>
+        <w:rPr>
+          <w:rFonts w:ascii="Arial" w:hAnsi="Arial"/>
+          <w:sz w:val="24"/>
+          <w:szCs w:val="24"/>
+        </w:rPr>
+        <w:lastRenderedPageBreak/>
+        <w:t>needed), leave field display mode and place measurement apertures as usual.</w:t>
       </w:r>
       <w:r>
         <w:rPr>
@@ -18757,7 +18879,6 @@
           <w:sz w:val="24"/>
           <w:szCs w:val="24"/>
         </w:rPr>
-        <w:lastRenderedPageBreak/>
         <w:t xml:space="preserve">Added linkage from the aperture edit table to the default mask radius spinner and threshold spinner so that when the color of an aperture is set to 'green' (even if it already was 'green'), the def mask radius and thresh are copied into the spinners on the main </w:t>
       </w:r>
       <w:proofErr w:type="spellStart"/>
@@ -19022,7 +19143,16 @@
           <w:sz w:val="24"/>
           <w:szCs w:val="24"/>
         </w:rPr>
-        <w:t>Removed the log scaling checkbox.  Log scaling rarely used and the image control is an adequate and flexible tool for image clipping and scaling to better see stars in an image</w:t>
+        <w:t xml:space="preserve">Removed the log scaling checkbox.  Log scaling rarely used and the image control is </w:t>
+      </w:r>
+      <w:r>
+        <w:rPr>
+          <w:rFonts w:ascii="Arial" w:hAnsi="Arial"/>
+          <w:sz w:val="24"/>
+          <w:szCs w:val="24"/>
+        </w:rPr>
+        <w:lastRenderedPageBreak/>
+        <w:t>an adequate and flexible tool for image clipping and scaling to better see stars in an image</w:t>
       </w:r>
     </w:p>
     <w:p>
@@ -19290,7 +19420,6 @@
           <w:sz w:val="24"/>
           <w:szCs w:val="24"/>
         </w:rPr>
-        <w:lastRenderedPageBreak/>
         <w:t>version 1.0.8</w:t>
       </w:r>
     </w:p>
@@ -19600,6 +19729,7 @@
           <w:sz w:val="24"/>
           <w:szCs w:val="24"/>
         </w:rPr>
+        <w:lastRenderedPageBreak/>
         <w:t xml:space="preserve">Fixed conversion of color image to grayscale image for </w:t>
       </w:r>
       <w:proofErr w:type="spellStart"/>
@@ -19999,7 +20129,6 @@
           <w:sz w:val="24"/>
           <w:szCs w:val="24"/>
         </w:rPr>
-        <w:lastRenderedPageBreak/>
         <w:t xml:space="preserve">added the ability (when working in the context of an AVI-WCS folder) to generate a “finder” image formed by registering and summing several hundred frames.  An aperture placed on this image remains when the user switches to the </w:t>
       </w:r>
       <w:proofErr w:type="spellStart"/>
@@ -20318,6 +20447,7 @@
           <w:sz w:val="24"/>
           <w:szCs w:val="24"/>
         </w:rPr>
+        <w:lastRenderedPageBreak/>
         <w:t>version 0.9.0</w:t>
       </w:r>
     </w:p>
@@ -20920,6 +21050,7 @@
           <w:sz w:val="24"/>
           <w:szCs w:val="24"/>
         </w:rPr>
+        <w:lastRenderedPageBreak/>
         <w:t xml:space="preserve">added </w:t>
       </w:r>
       <w:proofErr w:type="spellStart"/>
@@ -21272,16 +21403,7 @@
           <w:sz w:val="24"/>
           <w:szCs w:val="24"/>
         </w:rPr>
-        <w:t xml:space="preserve">Now there is a new button labelled Select AVI/WCS folder for when the user wants to </w:t>
-      </w:r>
-      <w:r>
-        <w:rPr>
-          <w:rFonts w:ascii="Arial" w:hAnsi="Arial"/>
-          <w:sz w:val="24"/>
-          <w:szCs w:val="24"/>
-        </w:rPr>
-        <w:lastRenderedPageBreak/>
-        <w:t xml:space="preserve">utilize the WCS calibration capability of </w:t>
+        <w:t xml:space="preserve">Now there is a new button labelled Select AVI/WCS folder for when the user wants to utilize the WCS calibration capability of </w:t>
       </w:r>
       <w:proofErr w:type="spellStart"/>
       <w:r>
@@ -21675,7 +21797,16 @@
           <w:sz w:val="24"/>
           <w:szCs w:val="24"/>
         </w:rPr>
-        <w:t>fixed issue where Thumbnail One was not always synchronized with Thumbnail Two (probably)</w:t>
+        <w:t xml:space="preserve">fixed issue where Thumbnail One was not always synchronized with Thumbnail Two </w:t>
+      </w:r>
+      <w:r>
+        <w:rPr>
+          <w:rFonts w:ascii="Arial" w:hAnsi="Arial"/>
+          <w:sz w:val="24"/>
+          <w:szCs w:val="24"/>
+        </w:rPr>
+        <w:lastRenderedPageBreak/>
+        <w:t>(probably)</w:t>
       </w:r>
     </w:p>
     <w:p>
@@ -21873,16 +22004,7 @@
           <w:sz w:val="24"/>
           <w:szCs w:val="24"/>
         </w:rPr>
-        <w:t xml:space="preserve">with the success of 'dynamic' aperture display, we have adopted a policy when creating an aperture of setting all its special properties (jogging and auto-display) OFF and NOT touching the properties of any already-in-place apertures. In the previous version, adding an aperture caused all special properties in existing apertures to be cleared (quietly --- this adds to confusion --- didn't I just set that?) and the new aperture came </w:t>
-      </w:r>
-      <w:r>
-        <w:rPr>
-          <w:rFonts w:ascii="Arial" w:hAnsi="Arial"/>
-          <w:sz w:val="24"/>
-          <w:szCs w:val="24"/>
-        </w:rPr>
-        <w:lastRenderedPageBreak/>
-        <w:t>preset with jogging and auto-display ON. In this version, it is up to the user to set the special properties and they will never be quietly changed.</w:t>
+        <w:t>with the success of 'dynamic' aperture display, we have adopted a policy when creating an aperture of setting all its special properties (jogging and auto-display) OFF and NOT touching the properties of any already-in-place apertures. In the previous version, adding an aperture caused all special properties in existing apertures to be cleared (quietly --- this adds to confusion --- didn't I just set that?) and the new aperture came preset with jogging and auto-display ON. In this version, it is up to the user to set the special properties and they will never be quietly changed.</w:t>
       </w:r>
       <w:r>
         <w:rPr>
@@ -22136,7 +22258,16 @@
           <w:sz w:val="24"/>
           <w:szCs w:val="24"/>
         </w:rPr>
-        <w:t>added ability to use arrow keys to jog apertures. Each aperture has a flag to enable it to respond to an arrow key, so apertures could be manually jogged as a group should that be useful. When an aperture is added, it is born '</w:t>
+        <w:t xml:space="preserve">added ability to use arrow keys to jog apertures. Each aperture has a flag to enable it </w:t>
+      </w:r>
+      <w:r>
+        <w:rPr>
+          <w:rFonts w:ascii="Arial" w:hAnsi="Arial"/>
+          <w:sz w:val="24"/>
+          <w:szCs w:val="24"/>
+        </w:rPr>
+        <w:lastRenderedPageBreak/>
+        <w:t>to respond to an arrow key, so apertures could be manually jogged as a group should that be useful. When an aperture is added, it is born '</w:t>
       </w:r>
       <w:proofErr w:type="spellStart"/>
       <w:r>
@@ -22484,16 +22615,7 @@
           <w:sz w:val="24"/>
           <w:szCs w:val="24"/>
         </w:rPr>
-        <w:t xml:space="preserve">added a demonstration plot to let the user see visually what the robust mean and std </w:t>
-      </w:r>
-      <w:r>
-        <w:rPr>
-          <w:rFonts w:ascii="Arial" w:hAnsi="Arial"/>
-          <w:sz w:val="24"/>
-          <w:szCs w:val="24"/>
-        </w:rPr>
-        <w:lastRenderedPageBreak/>
-        <w:t>calculations are doing.</w:t>
+        <w:t>added a demonstration plot to let the user see visually what the robust mean and std calculations are doing.</w:t>
       </w:r>
       <w:r>
         <w:rPr>
@@ -22819,7 +22941,16 @@
           <w:sz w:val="24"/>
           <w:szCs w:val="24"/>
         </w:rPr>
-        <w:t xml:space="preserve"> that is 'sticky'</w:t>
+        <w:t xml:space="preserve"> </w:t>
+      </w:r>
+      <w:r>
+        <w:rPr>
+          <w:rFonts w:ascii="Arial" w:hAnsi="Arial"/>
+          <w:sz w:val="24"/>
+          <w:szCs w:val="24"/>
+        </w:rPr>
+        <w:lastRenderedPageBreak/>
+        <w:t>that is 'sticky'</w:t>
       </w:r>
     </w:p>
     <w:p>
@@ -23167,7 +23298,6 @@
           <w:sz w:val="24"/>
           <w:szCs w:val="24"/>
         </w:rPr>
-        <w:lastRenderedPageBreak/>
         <w:t>version 0.3.3</w:t>
       </w:r>
     </w:p>
@@ -23870,16 +24000,7 @@
           <w:sz w:val="24"/>
           <w:szCs w:val="24"/>
         </w:rPr>
-        <w:t xml:space="preserve">changed the snap-to-blob function to require user to place cursor on/near star of interest. Previously, snap-to-blob snapped to the brightest star in the entire aperture UNLESS there was already a yellow aperture defined. This seemed overly complicated, hard to explain, and causes the behavior to be sometimes mysterious, particularly if one forgets whether or not there is a yellow aperture.  Requiring cursor placement within 6 pixels of the star-of-interest at all times is easier to get used to and </w:t>
-      </w:r>
-      <w:r>
-        <w:rPr>
-          <w:rFonts w:ascii="Arial" w:hAnsi="Arial"/>
-          <w:sz w:val="24"/>
-          <w:szCs w:val="24"/>
-        </w:rPr>
-        <w:lastRenderedPageBreak/>
-        <w:t>allows a dim star that has bright neighbors to be easily singled out.</w:t>
+        <w:t>changed the snap-to-blob function to require user to place cursor on/near star of interest. Previously, snap-to-blob snapped to the brightest star in the entire aperture UNLESS there was already a yellow aperture defined. This seemed overly complicated, hard to explain, and causes the behavior to be sometimes mysterious, particularly if one forgets whether or not there is a yellow aperture.  Requiring cursor placement within 6 pixels of the star-of-interest at all times is easier to get used to and allows a dim star that has bright neighbors to be easily singled out.</w:t>
       </w:r>
     </w:p>
     <w:p>
@@ -24176,7 +24297,7 @@
 </file>
 
 <file path=word/endnotes.xml><?xml version="1.0" encoding="utf-8"?>
-<w:endnotes xmlns:wpc="http://schemas.microsoft.com/office/word/2010/wordprocessingCanvas" xmlns:cx="http://schemas.microsoft.com/office/drawing/2014/chartex" xmlns:cx1="http://schemas.microsoft.com/office/drawing/2015/9/8/chartex" xmlns:cx2="http://schemas.microsoft.com/office/drawing/2015/10/21/chartex" xmlns:cx3="http://schemas.microsoft.com/office/drawing/2016/5/9/chartex" xmlns:cx4="http://schemas.microsoft.com/office/drawing/2016/5/10/chartex" xmlns:cx5="http://schemas.microsoft.com/office/drawing/2016/5/11/chartex" xmlns:cx6="http://schemas.microsoft.com/office/drawing/2016/5/12/chartex" xmlns:cx7="http://schemas.microsoft.com/office/drawing/2016/5/13/chartex" xmlns:cx8="http://schemas.microsoft.com/office/drawing/2016/5/14/chartex" xmlns:mc="http://schemas.openxmlformats.org/markup-compatibility/2006" xmlns:aink="http://schemas.microsoft.com/office/drawing/2016/ink" xmlns:am3d="http://schemas.microsoft.com/office/drawing/2017/model3d" xmlns:o="urn:schemas-microsoft-com:office:office" xmlns:oel="http://schemas.microsoft.com/office/2019/extlst" xmlns:r="http://schemas.openxmlformats.org/officeDocument/2006/relationships" xmlns:m="http://schemas.openxmlformats.org/officeDocument/2006/math" xmlns:v="urn:schemas-microsoft-com:vml" xmlns:wp14="http://schemas.microsoft.com/office/word/2010/wordprocessingDrawing" xmlns:wp="http://schemas.openxmlformats.org/drawingml/2006/wordprocessingDrawing" xmlns:w10="urn:schemas-microsoft-com:office:word" xmlns:w="http://schemas.openxmlformats.org/wordprocessingml/2006/main" xmlns:w14="http://schemas.microsoft.com/office/word/2010/wordml" xmlns:w15="http://schemas.microsoft.com/office/word/2012/wordml" xmlns:w16cex="http://schemas.microsoft.com/office/word/2018/wordml/cex" xmlns:w16cid="http://schemas.microsoft.com/office/word/2016/wordml/cid" xmlns:w16="http://schemas.microsoft.com/office/word/2018/wordml" xmlns:w16du="http://schemas.microsoft.com/office/word/2023/wordml/word16du" xmlns:w16sdtdh="http://schemas.microsoft.com/office/word/2020/wordml/sdtdatahash" xmlns:w16se="http://schemas.microsoft.com/office/word/2015/wordml/symex" xmlns:wpg="http://schemas.microsoft.com/office/word/2010/wordprocessingGroup" xmlns:wpi="http://schemas.microsoft.com/office/word/2010/wordprocessingInk" xmlns:wne="http://schemas.microsoft.com/office/word/2006/wordml" xmlns:wps="http://schemas.microsoft.com/office/word/2010/wordprocessingShape" mc:Ignorable="w14 w15 w16se w16cid w16 w16cex w16sdtdh wp14">
+<w:endnotes xmlns:wpc="http://schemas.microsoft.com/office/word/2010/wordprocessingCanvas" xmlns:cx="http://schemas.microsoft.com/office/drawing/2014/chartex" xmlns:cx1="http://schemas.microsoft.com/office/drawing/2015/9/8/chartex" xmlns:cx2="http://schemas.microsoft.com/office/drawing/2015/10/21/chartex" xmlns:cx3="http://schemas.microsoft.com/office/drawing/2016/5/9/chartex" xmlns:cx4="http://schemas.microsoft.com/office/drawing/2016/5/10/chartex" xmlns:cx5="http://schemas.microsoft.com/office/drawing/2016/5/11/chartex" xmlns:cx6="http://schemas.microsoft.com/office/drawing/2016/5/12/chartex" xmlns:cx7="http://schemas.microsoft.com/office/drawing/2016/5/13/chartex" xmlns:cx8="http://schemas.microsoft.com/office/drawing/2016/5/14/chartex" xmlns:mc="http://schemas.openxmlformats.org/markup-compatibility/2006" xmlns:aink="http://schemas.microsoft.com/office/drawing/2016/ink" xmlns:am3d="http://schemas.microsoft.com/office/drawing/2017/model3d" xmlns:o="urn:schemas-microsoft-com:office:office" xmlns:oel="http://schemas.microsoft.com/office/2019/extlst" xmlns:r="http://schemas.openxmlformats.org/officeDocument/2006/relationships" xmlns:m="http://schemas.openxmlformats.org/officeDocument/2006/math" xmlns:v="urn:schemas-microsoft-com:vml" xmlns:wp14="http://schemas.microsoft.com/office/word/2010/wordprocessingDrawing" xmlns:wp="http://schemas.openxmlformats.org/drawingml/2006/wordprocessingDrawing" xmlns:w10="urn:schemas-microsoft-com:office:word" xmlns:w="http://schemas.openxmlformats.org/wordprocessingml/2006/main" xmlns:w14="http://schemas.microsoft.com/office/word/2010/wordml" xmlns:w15="http://schemas.microsoft.com/office/word/2012/wordml" xmlns:w16cex="http://schemas.microsoft.com/office/word/2018/wordml/cex" xmlns:w16cid="http://schemas.microsoft.com/office/word/2016/wordml/cid" xmlns:w16="http://schemas.microsoft.com/office/word/2018/wordml" xmlns:w16sdtdh="http://schemas.microsoft.com/office/word/2020/wordml/sdtdatahash" xmlns:w16se="http://schemas.microsoft.com/office/word/2015/wordml/symex" xmlns:wpg="http://schemas.microsoft.com/office/word/2010/wordprocessingGroup" xmlns:wpi="http://schemas.microsoft.com/office/word/2010/wordprocessingInk" xmlns:wne="http://schemas.microsoft.com/office/word/2006/wordml" xmlns:wps="http://schemas.microsoft.com/office/word/2010/wordprocessingShape" mc:Ignorable="w14 w15 w16se w16cid w16 w16cex w16sdtdh wp14">
   <w:endnote w:type="separator" w:id="-1">
     <w:p>
       <w:r>
@@ -24195,7 +24316,7 @@
 </file>
 
 <file path=word/footnotes.xml><?xml version="1.0" encoding="utf-8"?>
-<w:footnotes xmlns:wpc="http://schemas.microsoft.com/office/word/2010/wordprocessingCanvas" xmlns:cx="http://schemas.microsoft.com/office/drawing/2014/chartex" xmlns:cx1="http://schemas.microsoft.com/office/drawing/2015/9/8/chartex" xmlns:cx2="http://schemas.microsoft.com/office/drawing/2015/10/21/chartex" xmlns:cx3="http://schemas.microsoft.com/office/drawing/2016/5/9/chartex" xmlns:cx4="http://schemas.microsoft.com/office/drawing/2016/5/10/chartex" xmlns:cx5="http://schemas.microsoft.com/office/drawing/2016/5/11/chartex" xmlns:cx6="http://schemas.microsoft.com/office/drawing/2016/5/12/chartex" xmlns:cx7="http://schemas.microsoft.com/office/drawing/2016/5/13/chartex" xmlns:cx8="http://schemas.microsoft.com/office/drawing/2016/5/14/chartex" xmlns:mc="http://schemas.openxmlformats.org/markup-compatibility/2006" xmlns:aink="http://schemas.microsoft.com/office/drawing/2016/ink" xmlns:am3d="http://schemas.microsoft.com/office/drawing/2017/model3d" xmlns:o="urn:schemas-microsoft-com:office:office" xmlns:oel="http://schemas.microsoft.com/office/2019/extlst" xmlns:r="http://schemas.openxmlformats.org/officeDocument/2006/relationships" xmlns:m="http://schemas.openxmlformats.org/officeDocument/2006/math" xmlns:v="urn:schemas-microsoft-com:vml" xmlns:wp14="http://schemas.microsoft.com/office/word/2010/wordprocessingDrawing" xmlns:wp="http://schemas.openxmlformats.org/drawingml/2006/wordprocessingDrawing" xmlns:w10="urn:schemas-microsoft-com:office:word" xmlns:w="http://schemas.openxmlformats.org/wordprocessingml/2006/main" xmlns:w14="http://schemas.microsoft.com/office/word/2010/wordml" xmlns:w15="http://schemas.microsoft.com/office/word/2012/wordml" xmlns:w16cex="http://schemas.microsoft.com/office/word/2018/wordml/cex" xmlns:w16cid="http://schemas.microsoft.com/office/word/2016/wordml/cid" xmlns:w16="http://schemas.microsoft.com/office/word/2018/wordml" xmlns:w16du="http://schemas.microsoft.com/office/word/2023/wordml/word16du" xmlns:w16sdtdh="http://schemas.microsoft.com/office/word/2020/wordml/sdtdatahash" xmlns:w16se="http://schemas.microsoft.com/office/word/2015/wordml/symex" xmlns:wpg="http://schemas.microsoft.com/office/word/2010/wordprocessingGroup" xmlns:wpi="http://schemas.microsoft.com/office/word/2010/wordprocessingInk" xmlns:wne="http://schemas.microsoft.com/office/word/2006/wordml" xmlns:wps="http://schemas.microsoft.com/office/word/2010/wordprocessingShape" mc:Ignorable="w14 w15 w16se w16cid w16 w16cex w16sdtdh wp14">
+<w:footnotes xmlns:wpc="http://schemas.microsoft.com/office/word/2010/wordprocessingCanvas" xmlns:cx="http://schemas.microsoft.com/office/drawing/2014/chartex" xmlns:cx1="http://schemas.microsoft.com/office/drawing/2015/9/8/chartex" xmlns:cx2="http://schemas.microsoft.com/office/drawing/2015/10/21/chartex" xmlns:cx3="http://schemas.microsoft.com/office/drawing/2016/5/9/chartex" xmlns:cx4="http://schemas.microsoft.com/office/drawing/2016/5/10/chartex" xmlns:cx5="http://schemas.microsoft.com/office/drawing/2016/5/11/chartex" xmlns:cx6="http://schemas.microsoft.com/office/drawing/2016/5/12/chartex" xmlns:cx7="http://schemas.microsoft.com/office/drawing/2016/5/13/chartex" xmlns:cx8="http://schemas.microsoft.com/office/drawing/2016/5/14/chartex" xmlns:mc="http://schemas.openxmlformats.org/markup-compatibility/2006" xmlns:aink="http://schemas.microsoft.com/office/drawing/2016/ink" xmlns:am3d="http://schemas.microsoft.com/office/drawing/2017/model3d" xmlns:o="urn:schemas-microsoft-com:office:office" xmlns:oel="http://schemas.microsoft.com/office/2019/extlst" xmlns:r="http://schemas.openxmlformats.org/officeDocument/2006/relationships" xmlns:m="http://schemas.openxmlformats.org/officeDocument/2006/math" xmlns:v="urn:schemas-microsoft-com:vml" xmlns:wp14="http://schemas.microsoft.com/office/word/2010/wordprocessingDrawing" xmlns:wp="http://schemas.openxmlformats.org/drawingml/2006/wordprocessingDrawing" xmlns:w10="urn:schemas-microsoft-com:office:word" xmlns:w="http://schemas.openxmlformats.org/wordprocessingml/2006/main" xmlns:w14="http://schemas.microsoft.com/office/word/2010/wordml" xmlns:w15="http://schemas.microsoft.com/office/word/2012/wordml" xmlns:w16cex="http://schemas.microsoft.com/office/word/2018/wordml/cex" xmlns:w16cid="http://schemas.microsoft.com/office/word/2016/wordml/cid" xmlns:w16="http://schemas.microsoft.com/office/word/2018/wordml" xmlns:w16sdtdh="http://schemas.microsoft.com/office/word/2020/wordml/sdtdatahash" xmlns:w16se="http://schemas.microsoft.com/office/word/2015/wordml/symex" xmlns:wpg="http://schemas.microsoft.com/office/word/2010/wordprocessingGroup" xmlns:wpi="http://schemas.microsoft.com/office/word/2010/wordprocessingInk" xmlns:wne="http://schemas.microsoft.com/office/word/2006/wordml" xmlns:wps="http://schemas.microsoft.com/office/word/2010/wordprocessingShape" mc:Ignorable="w14 w15 w16se w16cid w16 w16cex w16sdtdh wp14">
   <w:footnote w:type="separator" w:id="-1">
     <w:p>
       <w:r>
@@ -24217,7 +24338,7 @@
 </file>
 
 <file path=word/numbering.xml><?xml version="1.0" encoding="utf-8"?>
-<w:numbering xmlns:wpc="http://schemas.microsoft.com/office/word/2010/wordprocessingCanvas" xmlns:cx="http://schemas.microsoft.com/office/drawing/2014/chartex" xmlns:cx1="http://schemas.microsoft.com/office/drawing/2015/9/8/chartex" xmlns:cx2="http://schemas.microsoft.com/office/drawing/2015/10/21/chartex" xmlns:cx3="http://schemas.microsoft.com/office/drawing/2016/5/9/chartex" xmlns:cx4="http://schemas.microsoft.com/office/drawing/2016/5/10/chartex" xmlns:cx5="http://schemas.microsoft.com/office/drawing/2016/5/11/chartex" xmlns:cx6="http://schemas.microsoft.com/office/drawing/2016/5/12/chartex" xmlns:cx7="http://schemas.microsoft.com/office/drawing/2016/5/13/chartex" xmlns:cx8="http://schemas.microsoft.com/office/drawing/2016/5/14/chartex" xmlns:mc="http://schemas.openxmlformats.org/markup-compatibility/2006" xmlns:aink="http://schemas.microsoft.com/office/drawing/2016/ink" xmlns:am3d="http://schemas.microsoft.com/office/drawing/2017/model3d" xmlns:o="urn:schemas-microsoft-com:office:office" xmlns:oel="http://schemas.microsoft.com/office/2019/extlst" xmlns:r="http://schemas.openxmlformats.org/officeDocument/2006/relationships" xmlns:m="http://schemas.openxmlformats.org/officeDocument/2006/math" xmlns:v="urn:schemas-microsoft-com:vml" xmlns:wp14="http://schemas.microsoft.com/office/word/2010/wordprocessingDrawing" xmlns:wp="http://schemas.openxmlformats.org/drawingml/2006/wordprocessingDrawing" xmlns:w10="urn:schemas-microsoft-com:office:word" xmlns:w="http://schemas.openxmlformats.org/wordprocessingml/2006/main" xmlns:w14="http://schemas.microsoft.com/office/word/2010/wordml" xmlns:w15="http://schemas.microsoft.com/office/word/2012/wordml" xmlns:w16cex="http://schemas.microsoft.com/office/word/2018/wordml/cex" xmlns:w16cid="http://schemas.microsoft.com/office/word/2016/wordml/cid" xmlns:w16="http://schemas.microsoft.com/office/word/2018/wordml" xmlns:w16du="http://schemas.microsoft.com/office/word/2023/wordml/word16du" xmlns:w16sdtdh="http://schemas.microsoft.com/office/word/2020/wordml/sdtdatahash" xmlns:w16se="http://schemas.microsoft.com/office/word/2015/wordml/symex" xmlns:wpg="http://schemas.microsoft.com/office/word/2010/wordprocessingGroup" xmlns:wpi="http://schemas.microsoft.com/office/word/2010/wordprocessingInk" xmlns:wne="http://schemas.microsoft.com/office/word/2006/wordml" xmlns:wps="http://schemas.microsoft.com/office/word/2010/wordprocessingShape" mc:Ignorable="w14 w15 w16se w16cid w16 w16cex w16sdtdh wp14">
+<w:numbering xmlns:wpc="http://schemas.microsoft.com/office/word/2010/wordprocessingCanvas" xmlns:cx="http://schemas.microsoft.com/office/drawing/2014/chartex" xmlns:cx1="http://schemas.microsoft.com/office/drawing/2015/9/8/chartex" xmlns:cx2="http://schemas.microsoft.com/office/drawing/2015/10/21/chartex" xmlns:cx3="http://schemas.microsoft.com/office/drawing/2016/5/9/chartex" xmlns:cx4="http://schemas.microsoft.com/office/drawing/2016/5/10/chartex" xmlns:cx5="http://schemas.microsoft.com/office/drawing/2016/5/11/chartex" xmlns:cx6="http://schemas.microsoft.com/office/drawing/2016/5/12/chartex" xmlns:cx7="http://schemas.microsoft.com/office/drawing/2016/5/13/chartex" xmlns:cx8="http://schemas.microsoft.com/office/drawing/2016/5/14/chartex" xmlns:mc="http://schemas.openxmlformats.org/markup-compatibility/2006" xmlns:aink="http://schemas.microsoft.com/office/drawing/2016/ink" xmlns:am3d="http://schemas.microsoft.com/office/drawing/2017/model3d" xmlns:o="urn:schemas-microsoft-com:office:office" xmlns:oel="http://schemas.microsoft.com/office/2019/extlst" xmlns:r="http://schemas.openxmlformats.org/officeDocument/2006/relationships" xmlns:m="http://schemas.openxmlformats.org/officeDocument/2006/math" xmlns:v="urn:schemas-microsoft-com:vml" xmlns:wp14="http://schemas.microsoft.com/office/word/2010/wordprocessingDrawing" xmlns:wp="http://schemas.openxmlformats.org/drawingml/2006/wordprocessingDrawing" xmlns:w10="urn:schemas-microsoft-com:office:word" xmlns:w="http://schemas.openxmlformats.org/wordprocessingml/2006/main" xmlns:w14="http://schemas.microsoft.com/office/word/2010/wordml" xmlns:w15="http://schemas.microsoft.com/office/word/2012/wordml" xmlns:w16cex="http://schemas.microsoft.com/office/word/2018/wordml/cex" xmlns:w16cid="http://schemas.microsoft.com/office/word/2016/wordml/cid" xmlns:w16="http://schemas.microsoft.com/office/word/2018/wordml" xmlns:w16sdtdh="http://schemas.microsoft.com/office/word/2020/wordml/sdtdatahash" xmlns:w16se="http://schemas.microsoft.com/office/word/2015/wordml/symex" xmlns:wpg="http://schemas.microsoft.com/office/word/2010/wordprocessingGroup" xmlns:wpi="http://schemas.microsoft.com/office/word/2010/wordprocessingInk" xmlns:wne="http://schemas.microsoft.com/office/word/2006/wordml" xmlns:wps="http://schemas.microsoft.com/office/word/2010/wordprocessingShape" mc:Ignorable="w14 w15 w16se w16cid w16 w16cex w16sdtdh wp14">
   <w:abstractNum w:abstractNumId="0" w15:restartNumberingAfterBreak="0">
     <w:nsid w:val="00D1724F"/>
     <w:multiLevelType w:val="multilevel"/>
@@ -28379,6 +28500,119 @@
     </w:lvl>
   </w:abstractNum>
   <w:abstractNum w:abstractNumId="40" w15:restartNumberingAfterBreak="0">
+    <w:nsid w:val="155876D1"/>
+    <w:multiLevelType w:val="hybridMultilevel"/>
+    <w:tmpl w:val="27962360"/>
+    <w:lvl w:ilvl="0" w:tplc="04090001">
+      <w:start w:val="1"/>
+      <w:numFmt w:val="bullet"/>
+      <w:lvlText w:val=""/>
+      <w:lvlJc w:val="left"/>
+      <w:pPr>
+        <w:ind w:left="720" w:hanging="360"/>
+      </w:pPr>
+      <w:rPr>
+        <w:rFonts w:ascii="Symbol" w:hAnsi="Symbol" w:hint="default"/>
+      </w:rPr>
+    </w:lvl>
+    <w:lvl w:ilvl="1" w:tplc="04090003" w:tentative="1">
+      <w:start w:val="1"/>
+      <w:numFmt w:val="bullet"/>
+      <w:lvlText w:val="o"/>
+      <w:lvlJc w:val="left"/>
+      <w:pPr>
+        <w:ind w:left="1440" w:hanging="360"/>
+      </w:pPr>
+      <w:rPr>
+        <w:rFonts w:ascii="Courier New" w:hAnsi="Courier New" w:cs="Courier New" w:hint="default"/>
+      </w:rPr>
+    </w:lvl>
+    <w:lvl w:ilvl="2" w:tplc="04090005" w:tentative="1">
+      <w:start w:val="1"/>
+      <w:numFmt w:val="bullet"/>
+      <w:lvlText w:val=""/>
+      <w:lvlJc w:val="left"/>
+      <w:pPr>
+        <w:ind w:left="2160" w:hanging="360"/>
+      </w:pPr>
+      <w:rPr>
+        <w:rFonts w:ascii="Wingdings" w:hAnsi="Wingdings" w:hint="default"/>
+      </w:rPr>
+    </w:lvl>
+    <w:lvl w:ilvl="3" w:tplc="04090001" w:tentative="1">
+      <w:start w:val="1"/>
+      <w:numFmt w:val="bullet"/>
+      <w:lvlText w:val=""/>
+      <w:lvlJc w:val="left"/>
+      <w:pPr>
+        <w:ind w:left="2880" w:hanging="360"/>
+      </w:pPr>
+      <w:rPr>
+        <w:rFonts w:ascii="Symbol" w:hAnsi="Symbol" w:hint="default"/>
+      </w:rPr>
+    </w:lvl>
+    <w:lvl w:ilvl="4" w:tplc="04090003" w:tentative="1">
+      <w:start w:val="1"/>
+      <w:numFmt w:val="bullet"/>
+      <w:lvlText w:val="o"/>
+      <w:lvlJc w:val="left"/>
+      <w:pPr>
+        <w:ind w:left="3600" w:hanging="360"/>
+      </w:pPr>
+      <w:rPr>
+        <w:rFonts w:ascii="Courier New" w:hAnsi="Courier New" w:cs="Courier New" w:hint="default"/>
+      </w:rPr>
+    </w:lvl>
+    <w:lvl w:ilvl="5" w:tplc="04090005" w:tentative="1">
+      <w:start w:val="1"/>
+      <w:numFmt w:val="bullet"/>
+      <w:lvlText w:val=""/>
+      <w:lvlJc w:val="left"/>
+      <w:pPr>
+        <w:ind w:left="4320" w:hanging="360"/>
+      </w:pPr>
+      <w:rPr>
+        <w:rFonts w:ascii="Wingdings" w:hAnsi="Wingdings" w:hint="default"/>
+      </w:rPr>
+    </w:lvl>
+    <w:lvl w:ilvl="6" w:tplc="04090001" w:tentative="1">
+      <w:start w:val="1"/>
+      <w:numFmt w:val="bullet"/>
+      <w:lvlText w:val=""/>
+      <w:lvlJc w:val="left"/>
+      <w:pPr>
+        <w:ind w:left="5040" w:hanging="360"/>
+      </w:pPr>
+      <w:rPr>
+        <w:rFonts w:ascii="Symbol" w:hAnsi="Symbol" w:hint="default"/>
+      </w:rPr>
+    </w:lvl>
+    <w:lvl w:ilvl="7" w:tplc="04090003" w:tentative="1">
+      <w:start w:val="1"/>
+      <w:numFmt w:val="bullet"/>
+      <w:lvlText w:val="o"/>
+      <w:lvlJc w:val="left"/>
+      <w:pPr>
+        <w:ind w:left="5760" w:hanging="360"/>
+      </w:pPr>
+      <w:rPr>
+        <w:rFonts w:ascii="Courier New" w:hAnsi="Courier New" w:cs="Courier New" w:hint="default"/>
+      </w:rPr>
+    </w:lvl>
+    <w:lvl w:ilvl="8" w:tplc="04090005" w:tentative="1">
+      <w:start w:val="1"/>
+      <w:numFmt w:val="bullet"/>
+      <w:lvlText w:val=""/>
+      <w:lvlJc w:val="left"/>
+      <w:pPr>
+        <w:ind w:left="6480" w:hanging="360"/>
+      </w:pPr>
+      <w:rPr>
+        <w:rFonts w:ascii="Wingdings" w:hAnsi="Wingdings" w:hint="default"/>
+      </w:rPr>
+    </w:lvl>
+  </w:abstractNum>
+  <w:abstractNum w:abstractNumId="41" w15:restartNumberingAfterBreak="0">
     <w:nsid w:val="16AC74BB"/>
     <w:multiLevelType w:val="multilevel"/>
     <w:tmpl w:val="EB722A96"/>
@@ -28482,7 +28716,7 @@
       </w:rPr>
     </w:lvl>
   </w:abstractNum>
-  <w:abstractNum w:abstractNumId="41" w15:restartNumberingAfterBreak="0">
+  <w:abstractNum w:abstractNumId="42" w15:restartNumberingAfterBreak="0">
     <w:nsid w:val="16D350E3"/>
     <w:multiLevelType w:val="multilevel"/>
     <w:tmpl w:val="CE4CF56C"/>
@@ -28586,7 +28820,7 @@
       </w:rPr>
     </w:lvl>
   </w:abstractNum>
-  <w:abstractNum w:abstractNumId="42" w15:restartNumberingAfterBreak="0">
+  <w:abstractNum w:abstractNumId="43" w15:restartNumberingAfterBreak="0">
     <w:nsid w:val="186B65F0"/>
     <w:multiLevelType w:val="multilevel"/>
     <w:tmpl w:val="DE7CCBC0"/>
@@ -28690,7 +28924,7 @@
       </w:rPr>
     </w:lvl>
   </w:abstractNum>
-  <w:abstractNum w:abstractNumId="43" w15:restartNumberingAfterBreak="0">
+  <w:abstractNum w:abstractNumId="44" w15:restartNumberingAfterBreak="0">
     <w:nsid w:val="193246BB"/>
     <w:multiLevelType w:val="multilevel"/>
     <w:tmpl w:val="7414BF54"/>
@@ -28794,7 +29028,7 @@
       </w:rPr>
     </w:lvl>
   </w:abstractNum>
-  <w:abstractNum w:abstractNumId="44" w15:restartNumberingAfterBreak="0">
+  <w:abstractNum w:abstractNumId="45" w15:restartNumberingAfterBreak="0">
     <w:nsid w:val="19C54029"/>
     <w:multiLevelType w:val="multilevel"/>
     <w:tmpl w:val="72048CB8"/>
@@ -28898,7 +29132,7 @@
       </w:rPr>
     </w:lvl>
   </w:abstractNum>
-  <w:abstractNum w:abstractNumId="45" w15:restartNumberingAfterBreak="0">
+  <w:abstractNum w:abstractNumId="46" w15:restartNumberingAfterBreak="0">
     <w:nsid w:val="19D23A2D"/>
     <w:multiLevelType w:val="multilevel"/>
     <w:tmpl w:val="12406162"/>
@@ -29002,7 +29236,7 @@
       </w:rPr>
     </w:lvl>
   </w:abstractNum>
-  <w:abstractNum w:abstractNumId="46" w15:restartNumberingAfterBreak="0">
+  <w:abstractNum w:abstractNumId="47" w15:restartNumberingAfterBreak="0">
     <w:nsid w:val="19E33E05"/>
     <w:multiLevelType w:val="multilevel"/>
     <w:tmpl w:val="2FB46284"/>
@@ -29106,7 +29340,7 @@
       </w:rPr>
     </w:lvl>
   </w:abstractNum>
-  <w:abstractNum w:abstractNumId="47" w15:restartNumberingAfterBreak="0">
+  <w:abstractNum w:abstractNumId="48" w15:restartNumberingAfterBreak="0">
     <w:nsid w:val="19FA4E66"/>
     <w:multiLevelType w:val="multilevel"/>
     <w:tmpl w:val="A84CF5AC"/>
@@ -29210,7 +29444,7 @@
       </w:rPr>
     </w:lvl>
   </w:abstractNum>
-  <w:abstractNum w:abstractNumId="48" w15:restartNumberingAfterBreak="0">
+  <w:abstractNum w:abstractNumId="49" w15:restartNumberingAfterBreak="0">
     <w:nsid w:val="1AEA3127"/>
     <w:multiLevelType w:val="multilevel"/>
     <w:tmpl w:val="A4329EA0"/>
@@ -29314,7 +29548,7 @@
       </w:rPr>
     </w:lvl>
   </w:abstractNum>
-  <w:abstractNum w:abstractNumId="49" w15:restartNumberingAfterBreak="0">
+  <w:abstractNum w:abstractNumId="50" w15:restartNumberingAfterBreak="0">
     <w:nsid w:val="1B567BD8"/>
     <w:multiLevelType w:val="multilevel"/>
     <w:tmpl w:val="C5748D92"/>
@@ -29418,7 +29652,7 @@
       </w:rPr>
     </w:lvl>
   </w:abstractNum>
-  <w:abstractNum w:abstractNumId="50" w15:restartNumberingAfterBreak="0">
+  <w:abstractNum w:abstractNumId="51" w15:restartNumberingAfterBreak="0">
     <w:nsid w:val="1B954A6E"/>
     <w:multiLevelType w:val="multilevel"/>
     <w:tmpl w:val="6AF24C48"/>
@@ -29522,7 +29756,7 @@
       </w:rPr>
     </w:lvl>
   </w:abstractNum>
-  <w:abstractNum w:abstractNumId="51" w15:restartNumberingAfterBreak="0">
+  <w:abstractNum w:abstractNumId="52" w15:restartNumberingAfterBreak="0">
     <w:nsid w:val="1C9E0054"/>
     <w:multiLevelType w:val="multilevel"/>
     <w:tmpl w:val="7010813E"/>
@@ -29626,7 +29860,7 @@
       </w:rPr>
     </w:lvl>
   </w:abstractNum>
-  <w:abstractNum w:abstractNumId="52" w15:restartNumberingAfterBreak="0">
+  <w:abstractNum w:abstractNumId="53" w15:restartNumberingAfterBreak="0">
     <w:nsid w:val="1D3D6BA6"/>
     <w:multiLevelType w:val="multilevel"/>
     <w:tmpl w:val="17BA9966"/>
@@ -29730,7 +29964,7 @@
       </w:rPr>
     </w:lvl>
   </w:abstractNum>
-  <w:abstractNum w:abstractNumId="53" w15:restartNumberingAfterBreak="0">
+  <w:abstractNum w:abstractNumId="54" w15:restartNumberingAfterBreak="0">
     <w:nsid w:val="1D433C20"/>
     <w:multiLevelType w:val="multilevel"/>
     <w:tmpl w:val="BA7E2476"/>
@@ -29834,7 +30068,7 @@
       </w:rPr>
     </w:lvl>
   </w:abstractNum>
-  <w:abstractNum w:abstractNumId="54" w15:restartNumberingAfterBreak="0">
+  <w:abstractNum w:abstractNumId="55" w15:restartNumberingAfterBreak="0">
     <w:nsid w:val="1D8B1D61"/>
     <w:multiLevelType w:val="multilevel"/>
     <w:tmpl w:val="A948B662"/>
@@ -29938,7 +30172,7 @@
       </w:rPr>
     </w:lvl>
   </w:abstractNum>
-  <w:abstractNum w:abstractNumId="55" w15:restartNumberingAfterBreak="0">
+  <w:abstractNum w:abstractNumId="56" w15:restartNumberingAfterBreak="0">
     <w:nsid w:val="1DD8144F"/>
     <w:multiLevelType w:val="multilevel"/>
     <w:tmpl w:val="8A7AE242"/>
@@ -30042,7 +30276,7 @@
       </w:rPr>
     </w:lvl>
   </w:abstractNum>
-  <w:abstractNum w:abstractNumId="56" w15:restartNumberingAfterBreak="0">
+  <w:abstractNum w:abstractNumId="57" w15:restartNumberingAfterBreak="0">
     <w:nsid w:val="1E17034D"/>
     <w:multiLevelType w:val="multilevel"/>
     <w:tmpl w:val="8D8CCE02"/>
@@ -30146,7 +30380,7 @@
       </w:rPr>
     </w:lvl>
   </w:abstractNum>
-  <w:abstractNum w:abstractNumId="57" w15:restartNumberingAfterBreak="0">
+  <w:abstractNum w:abstractNumId="58" w15:restartNumberingAfterBreak="0">
     <w:nsid w:val="1E2A6A51"/>
     <w:multiLevelType w:val="multilevel"/>
     <w:tmpl w:val="03DEC734"/>
@@ -30250,7 +30484,7 @@
       </w:rPr>
     </w:lvl>
   </w:abstractNum>
-  <w:abstractNum w:abstractNumId="58" w15:restartNumberingAfterBreak="0">
+  <w:abstractNum w:abstractNumId="59" w15:restartNumberingAfterBreak="0">
     <w:nsid w:val="1F7B6DDC"/>
     <w:multiLevelType w:val="multilevel"/>
     <w:tmpl w:val="C180DB96"/>
@@ -30354,7 +30588,7 @@
       </w:rPr>
     </w:lvl>
   </w:abstractNum>
-  <w:abstractNum w:abstractNumId="59" w15:restartNumberingAfterBreak="0">
+  <w:abstractNum w:abstractNumId="60" w15:restartNumberingAfterBreak="0">
     <w:nsid w:val="201F01F6"/>
     <w:multiLevelType w:val="multilevel"/>
     <w:tmpl w:val="CA521FB8"/>
@@ -30458,7 +30692,7 @@
       </w:rPr>
     </w:lvl>
   </w:abstractNum>
-  <w:abstractNum w:abstractNumId="60" w15:restartNumberingAfterBreak="0">
+  <w:abstractNum w:abstractNumId="61" w15:restartNumberingAfterBreak="0">
     <w:nsid w:val="2080756D"/>
     <w:multiLevelType w:val="multilevel"/>
     <w:tmpl w:val="6AE0990A"/>
@@ -30562,7 +30796,7 @@
       </w:rPr>
     </w:lvl>
   </w:abstractNum>
-  <w:abstractNum w:abstractNumId="61" w15:restartNumberingAfterBreak="0">
+  <w:abstractNum w:abstractNumId="62" w15:restartNumberingAfterBreak="0">
     <w:nsid w:val="20FB62D9"/>
     <w:multiLevelType w:val="multilevel"/>
     <w:tmpl w:val="DBB2F188"/>
@@ -30666,7 +30900,7 @@
       </w:rPr>
     </w:lvl>
   </w:abstractNum>
-  <w:abstractNum w:abstractNumId="62" w15:restartNumberingAfterBreak="0">
+  <w:abstractNum w:abstractNumId="63" w15:restartNumberingAfterBreak="0">
     <w:nsid w:val="212E1EB3"/>
     <w:multiLevelType w:val="multilevel"/>
     <w:tmpl w:val="C37E6F6A"/>
@@ -30770,7 +31004,7 @@
       </w:rPr>
     </w:lvl>
   </w:abstractNum>
-  <w:abstractNum w:abstractNumId="63" w15:restartNumberingAfterBreak="0">
+  <w:abstractNum w:abstractNumId="64" w15:restartNumberingAfterBreak="0">
     <w:nsid w:val="2130607A"/>
     <w:multiLevelType w:val="multilevel"/>
     <w:tmpl w:val="03D693E0"/>
@@ -30874,7 +31108,7 @@
       </w:rPr>
     </w:lvl>
   </w:abstractNum>
-  <w:abstractNum w:abstractNumId="64" w15:restartNumberingAfterBreak="0">
+  <w:abstractNum w:abstractNumId="65" w15:restartNumberingAfterBreak="0">
     <w:nsid w:val="221F4334"/>
     <w:multiLevelType w:val="multilevel"/>
     <w:tmpl w:val="EEB2E03E"/>
@@ -30978,7 +31212,7 @@
       </w:rPr>
     </w:lvl>
   </w:abstractNum>
-  <w:abstractNum w:abstractNumId="65" w15:restartNumberingAfterBreak="0">
+  <w:abstractNum w:abstractNumId="66" w15:restartNumberingAfterBreak="0">
     <w:nsid w:val="225A0CCD"/>
     <w:multiLevelType w:val="multilevel"/>
     <w:tmpl w:val="A050AB76"/>
@@ -31082,7 +31316,7 @@
       </w:rPr>
     </w:lvl>
   </w:abstractNum>
-  <w:abstractNum w:abstractNumId="66" w15:restartNumberingAfterBreak="0">
+  <w:abstractNum w:abstractNumId="67" w15:restartNumberingAfterBreak="0">
     <w:nsid w:val="2264092A"/>
     <w:multiLevelType w:val="multilevel"/>
     <w:tmpl w:val="A2A0827A"/>
@@ -31186,7 +31420,7 @@
       </w:rPr>
     </w:lvl>
   </w:abstractNum>
-  <w:abstractNum w:abstractNumId="67" w15:restartNumberingAfterBreak="0">
+  <w:abstractNum w:abstractNumId="68" w15:restartNumberingAfterBreak="0">
     <w:nsid w:val="227D5C08"/>
     <w:multiLevelType w:val="multilevel"/>
     <w:tmpl w:val="CBCA87E8"/>
@@ -31290,7 +31524,7 @@
       </w:rPr>
     </w:lvl>
   </w:abstractNum>
-  <w:abstractNum w:abstractNumId="68" w15:restartNumberingAfterBreak="0">
+  <w:abstractNum w:abstractNumId="69" w15:restartNumberingAfterBreak="0">
     <w:nsid w:val="22A4198E"/>
     <w:multiLevelType w:val="multilevel"/>
     <w:tmpl w:val="122CA21E"/>
@@ -31394,7 +31628,7 @@
       </w:rPr>
     </w:lvl>
   </w:abstractNum>
-  <w:abstractNum w:abstractNumId="69" w15:restartNumberingAfterBreak="0">
+  <w:abstractNum w:abstractNumId="70" w15:restartNumberingAfterBreak="0">
     <w:nsid w:val="22D3430E"/>
     <w:multiLevelType w:val="multilevel"/>
     <w:tmpl w:val="61AA0BAC"/>
@@ -31498,7 +31732,7 @@
       </w:rPr>
     </w:lvl>
   </w:abstractNum>
-  <w:abstractNum w:abstractNumId="70" w15:restartNumberingAfterBreak="0">
+  <w:abstractNum w:abstractNumId="71" w15:restartNumberingAfterBreak="0">
     <w:nsid w:val="230A7120"/>
     <w:multiLevelType w:val="multilevel"/>
     <w:tmpl w:val="419C7A70"/>
@@ -31602,7 +31836,7 @@
       </w:rPr>
     </w:lvl>
   </w:abstractNum>
-  <w:abstractNum w:abstractNumId="71" w15:restartNumberingAfterBreak="0">
+  <w:abstractNum w:abstractNumId="72" w15:restartNumberingAfterBreak="0">
     <w:nsid w:val="23E679F3"/>
     <w:multiLevelType w:val="multilevel"/>
     <w:tmpl w:val="886E8334"/>
@@ -31706,7 +31940,7 @@
       </w:rPr>
     </w:lvl>
   </w:abstractNum>
-  <w:abstractNum w:abstractNumId="72" w15:restartNumberingAfterBreak="0">
+  <w:abstractNum w:abstractNumId="73" w15:restartNumberingAfterBreak="0">
     <w:nsid w:val="24BC7EBB"/>
     <w:multiLevelType w:val="multilevel"/>
     <w:tmpl w:val="4596F01C"/>
@@ -31810,7 +32044,7 @@
       </w:rPr>
     </w:lvl>
   </w:abstractNum>
-  <w:abstractNum w:abstractNumId="73" w15:restartNumberingAfterBreak="0">
+  <w:abstractNum w:abstractNumId="74" w15:restartNumberingAfterBreak="0">
     <w:nsid w:val="24D3603E"/>
     <w:multiLevelType w:val="multilevel"/>
     <w:tmpl w:val="EEE0C73A"/>
@@ -31914,7 +32148,7 @@
       </w:rPr>
     </w:lvl>
   </w:abstractNum>
-  <w:abstractNum w:abstractNumId="74" w15:restartNumberingAfterBreak="0">
+  <w:abstractNum w:abstractNumId="75" w15:restartNumberingAfterBreak="0">
     <w:nsid w:val="251A7F93"/>
     <w:multiLevelType w:val="multilevel"/>
     <w:tmpl w:val="E77C2C86"/>
@@ -32018,7 +32252,7 @@
       </w:rPr>
     </w:lvl>
   </w:abstractNum>
-  <w:abstractNum w:abstractNumId="75" w15:restartNumberingAfterBreak="0">
+  <w:abstractNum w:abstractNumId="76" w15:restartNumberingAfterBreak="0">
     <w:nsid w:val="25683A2F"/>
     <w:multiLevelType w:val="multilevel"/>
     <w:tmpl w:val="CA6E7260"/>
@@ -32122,7 +32356,7 @@
       </w:rPr>
     </w:lvl>
   </w:abstractNum>
-  <w:abstractNum w:abstractNumId="76" w15:restartNumberingAfterBreak="0">
+  <w:abstractNum w:abstractNumId="77" w15:restartNumberingAfterBreak="0">
     <w:nsid w:val="256B2262"/>
     <w:multiLevelType w:val="multilevel"/>
     <w:tmpl w:val="5E5C6772"/>
@@ -32226,7 +32460,7 @@
       </w:rPr>
     </w:lvl>
   </w:abstractNum>
-  <w:abstractNum w:abstractNumId="77" w15:restartNumberingAfterBreak="0">
+  <w:abstractNum w:abstractNumId="78" w15:restartNumberingAfterBreak="0">
     <w:nsid w:val="25DD4C71"/>
     <w:multiLevelType w:val="multilevel"/>
     <w:tmpl w:val="7AF453E4"/>
@@ -32330,7 +32564,7 @@
       </w:rPr>
     </w:lvl>
   </w:abstractNum>
-  <w:abstractNum w:abstractNumId="78" w15:restartNumberingAfterBreak="0">
+  <w:abstractNum w:abstractNumId="79" w15:restartNumberingAfterBreak="0">
     <w:nsid w:val="26A83C17"/>
     <w:multiLevelType w:val="multilevel"/>
     <w:tmpl w:val="123E54F8"/>
@@ -32434,7 +32668,7 @@
       </w:rPr>
     </w:lvl>
   </w:abstractNum>
-  <w:abstractNum w:abstractNumId="79" w15:restartNumberingAfterBreak="0">
+  <w:abstractNum w:abstractNumId="80" w15:restartNumberingAfterBreak="0">
     <w:nsid w:val="26D50591"/>
     <w:multiLevelType w:val="multilevel"/>
     <w:tmpl w:val="5834252C"/>
@@ -32538,7 +32772,7 @@
       </w:rPr>
     </w:lvl>
   </w:abstractNum>
-  <w:abstractNum w:abstractNumId="80" w15:restartNumberingAfterBreak="0">
+  <w:abstractNum w:abstractNumId="81" w15:restartNumberingAfterBreak="0">
     <w:nsid w:val="26F717A4"/>
     <w:multiLevelType w:val="multilevel"/>
     <w:tmpl w:val="5C9C53DC"/>
@@ -32642,7 +32876,7 @@
       </w:rPr>
     </w:lvl>
   </w:abstractNum>
-  <w:abstractNum w:abstractNumId="81" w15:restartNumberingAfterBreak="0">
+  <w:abstractNum w:abstractNumId="82" w15:restartNumberingAfterBreak="0">
     <w:nsid w:val="274D758D"/>
     <w:multiLevelType w:val="multilevel"/>
     <w:tmpl w:val="D50A8ECC"/>
@@ -32746,7 +32980,7 @@
       </w:rPr>
     </w:lvl>
   </w:abstractNum>
-  <w:abstractNum w:abstractNumId="82" w15:restartNumberingAfterBreak="0">
+  <w:abstractNum w:abstractNumId="83" w15:restartNumberingAfterBreak="0">
     <w:nsid w:val="27EF26C8"/>
     <w:multiLevelType w:val="multilevel"/>
     <w:tmpl w:val="EE4C7ABE"/>
@@ -32850,7 +33084,7 @@
       </w:rPr>
     </w:lvl>
   </w:abstractNum>
-  <w:abstractNum w:abstractNumId="83" w15:restartNumberingAfterBreak="0">
+  <w:abstractNum w:abstractNumId="84" w15:restartNumberingAfterBreak="0">
     <w:nsid w:val="290859AD"/>
     <w:multiLevelType w:val="multilevel"/>
     <w:tmpl w:val="F1DC3A74"/>
@@ -32954,7 +33188,7 @@
       </w:rPr>
     </w:lvl>
   </w:abstractNum>
-  <w:abstractNum w:abstractNumId="84" w15:restartNumberingAfterBreak="0">
+  <w:abstractNum w:abstractNumId="85" w15:restartNumberingAfterBreak="0">
     <w:nsid w:val="290B5776"/>
     <w:multiLevelType w:val="multilevel"/>
     <w:tmpl w:val="2030173C"/>
@@ -33058,7 +33292,7 @@
       </w:rPr>
     </w:lvl>
   </w:abstractNum>
-  <w:abstractNum w:abstractNumId="85" w15:restartNumberingAfterBreak="0">
+  <w:abstractNum w:abstractNumId="86" w15:restartNumberingAfterBreak="0">
     <w:nsid w:val="29316DCE"/>
     <w:multiLevelType w:val="multilevel"/>
     <w:tmpl w:val="A7A61F32"/>
@@ -33162,7 +33396,7 @@
       </w:rPr>
     </w:lvl>
   </w:abstractNum>
-  <w:abstractNum w:abstractNumId="86" w15:restartNumberingAfterBreak="0">
+  <w:abstractNum w:abstractNumId="87" w15:restartNumberingAfterBreak="0">
     <w:nsid w:val="294E5601"/>
     <w:multiLevelType w:val="multilevel"/>
     <w:tmpl w:val="3B4E9BD2"/>
@@ -33266,7 +33500,7 @@
       </w:rPr>
     </w:lvl>
   </w:abstractNum>
-  <w:abstractNum w:abstractNumId="87" w15:restartNumberingAfterBreak="0">
+  <w:abstractNum w:abstractNumId="88" w15:restartNumberingAfterBreak="0">
     <w:nsid w:val="29BC5541"/>
     <w:multiLevelType w:val="multilevel"/>
     <w:tmpl w:val="D032AFB8"/>
@@ -33370,7 +33604,7 @@
       </w:rPr>
     </w:lvl>
   </w:abstractNum>
-  <w:abstractNum w:abstractNumId="88" w15:restartNumberingAfterBreak="0">
+  <w:abstractNum w:abstractNumId="89" w15:restartNumberingAfterBreak="0">
     <w:nsid w:val="29E312FF"/>
     <w:multiLevelType w:val="hybridMultilevel"/>
     <w:tmpl w:val="C4DEFEE2"/>
@@ -33483,7 +33717,7 @@
       </w:rPr>
     </w:lvl>
   </w:abstractNum>
-  <w:abstractNum w:abstractNumId="89" w15:restartNumberingAfterBreak="0">
+  <w:abstractNum w:abstractNumId="90" w15:restartNumberingAfterBreak="0">
     <w:nsid w:val="2A36065D"/>
     <w:multiLevelType w:val="multilevel"/>
     <w:tmpl w:val="C12409FC"/>
@@ -33587,7 +33821,7 @@
       </w:rPr>
     </w:lvl>
   </w:abstractNum>
-  <w:abstractNum w:abstractNumId="90" w15:restartNumberingAfterBreak="0">
+  <w:abstractNum w:abstractNumId="91" w15:restartNumberingAfterBreak="0">
     <w:nsid w:val="2A506976"/>
     <w:multiLevelType w:val="multilevel"/>
     <w:tmpl w:val="68585924"/>
@@ -33691,7 +33925,7 @@
       </w:rPr>
     </w:lvl>
   </w:abstractNum>
-  <w:abstractNum w:abstractNumId="91" w15:restartNumberingAfterBreak="0">
+  <w:abstractNum w:abstractNumId="92" w15:restartNumberingAfterBreak="0">
     <w:nsid w:val="2A511F6E"/>
     <w:multiLevelType w:val="multilevel"/>
     <w:tmpl w:val="FE4AFEC8"/>
@@ -33795,7 +34029,7 @@
       </w:rPr>
     </w:lvl>
   </w:abstractNum>
-  <w:abstractNum w:abstractNumId="92" w15:restartNumberingAfterBreak="0">
+  <w:abstractNum w:abstractNumId="93" w15:restartNumberingAfterBreak="0">
     <w:nsid w:val="2A552D48"/>
     <w:multiLevelType w:val="multilevel"/>
     <w:tmpl w:val="BAA6E27A"/>
@@ -33899,7 +34133,7 @@
       </w:rPr>
     </w:lvl>
   </w:abstractNum>
-  <w:abstractNum w:abstractNumId="93" w15:restartNumberingAfterBreak="0">
+  <w:abstractNum w:abstractNumId="94" w15:restartNumberingAfterBreak="0">
     <w:nsid w:val="2A791ECD"/>
     <w:multiLevelType w:val="multilevel"/>
     <w:tmpl w:val="872C1540"/>
@@ -34003,7 +34237,7 @@
       </w:rPr>
     </w:lvl>
   </w:abstractNum>
-  <w:abstractNum w:abstractNumId="94" w15:restartNumberingAfterBreak="0">
+  <w:abstractNum w:abstractNumId="95" w15:restartNumberingAfterBreak="0">
     <w:nsid w:val="2A7A5385"/>
     <w:multiLevelType w:val="multilevel"/>
     <w:tmpl w:val="99863076"/>
@@ -34107,7 +34341,7 @@
       </w:rPr>
     </w:lvl>
   </w:abstractNum>
-  <w:abstractNum w:abstractNumId="95" w15:restartNumberingAfterBreak="0">
+  <w:abstractNum w:abstractNumId="96" w15:restartNumberingAfterBreak="0">
     <w:nsid w:val="2B220049"/>
     <w:multiLevelType w:val="multilevel"/>
     <w:tmpl w:val="5FE06BE6"/>
@@ -34211,7 +34445,7 @@
       </w:rPr>
     </w:lvl>
   </w:abstractNum>
-  <w:abstractNum w:abstractNumId="96" w15:restartNumberingAfterBreak="0">
+  <w:abstractNum w:abstractNumId="97" w15:restartNumberingAfterBreak="0">
     <w:nsid w:val="2B243ABD"/>
     <w:multiLevelType w:val="multilevel"/>
     <w:tmpl w:val="35148EFC"/>
@@ -34315,7 +34549,7 @@
       </w:rPr>
     </w:lvl>
   </w:abstractNum>
-  <w:abstractNum w:abstractNumId="97" w15:restartNumberingAfterBreak="0">
+  <w:abstractNum w:abstractNumId="98" w15:restartNumberingAfterBreak="0">
     <w:nsid w:val="2B465BD7"/>
     <w:multiLevelType w:val="multilevel"/>
     <w:tmpl w:val="2390AA20"/>
@@ -34419,7 +34653,7 @@
       </w:rPr>
     </w:lvl>
   </w:abstractNum>
-  <w:abstractNum w:abstractNumId="98" w15:restartNumberingAfterBreak="0">
+  <w:abstractNum w:abstractNumId="99" w15:restartNumberingAfterBreak="0">
     <w:nsid w:val="2B4E0A70"/>
     <w:multiLevelType w:val="multilevel"/>
     <w:tmpl w:val="572C855A"/>
@@ -34523,7 +34757,7 @@
       </w:rPr>
     </w:lvl>
   </w:abstractNum>
-  <w:abstractNum w:abstractNumId="99" w15:restartNumberingAfterBreak="0">
+  <w:abstractNum w:abstractNumId="100" w15:restartNumberingAfterBreak="0">
     <w:nsid w:val="2C1265A6"/>
     <w:multiLevelType w:val="multilevel"/>
     <w:tmpl w:val="C7104B1C"/>
@@ -34627,7 +34861,7 @@
       </w:rPr>
     </w:lvl>
   </w:abstractNum>
-  <w:abstractNum w:abstractNumId="100" w15:restartNumberingAfterBreak="0">
+  <w:abstractNum w:abstractNumId="101" w15:restartNumberingAfterBreak="0">
     <w:nsid w:val="2C5859C7"/>
     <w:multiLevelType w:val="multilevel"/>
     <w:tmpl w:val="DC02D218"/>
@@ -34731,7 +34965,7 @@
       </w:rPr>
     </w:lvl>
   </w:abstractNum>
-  <w:abstractNum w:abstractNumId="101" w15:restartNumberingAfterBreak="0">
+  <w:abstractNum w:abstractNumId="102" w15:restartNumberingAfterBreak="0">
     <w:nsid w:val="2C6A149A"/>
     <w:multiLevelType w:val="multilevel"/>
     <w:tmpl w:val="3836E4D4"/>
@@ -34835,7 +35069,7 @@
       </w:rPr>
     </w:lvl>
   </w:abstractNum>
-  <w:abstractNum w:abstractNumId="102" w15:restartNumberingAfterBreak="0">
+  <w:abstractNum w:abstractNumId="103" w15:restartNumberingAfterBreak="0">
     <w:nsid w:val="2C916244"/>
     <w:multiLevelType w:val="multilevel"/>
     <w:tmpl w:val="3956F6D8"/>
@@ -34939,7 +35173,7 @@
       </w:rPr>
     </w:lvl>
   </w:abstractNum>
-  <w:abstractNum w:abstractNumId="103" w15:restartNumberingAfterBreak="0">
+  <w:abstractNum w:abstractNumId="104" w15:restartNumberingAfterBreak="0">
     <w:nsid w:val="2D4F61C6"/>
     <w:multiLevelType w:val="multilevel"/>
     <w:tmpl w:val="83BE8468"/>
@@ -35043,7 +35277,7 @@
       </w:rPr>
     </w:lvl>
   </w:abstractNum>
-  <w:abstractNum w:abstractNumId="104" w15:restartNumberingAfterBreak="0">
+  <w:abstractNum w:abstractNumId="105" w15:restartNumberingAfterBreak="0">
     <w:nsid w:val="2E8F719C"/>
     <w:multiLevelType w:val="multilevel"/>
     <w:tmpl w:val="77B2793C"/>
@@ -35147,7 +35381,7 @@
       </w:rPr>
     </w:lvl>
   </w:abstractNum>
-  <w:abstractNum w:abstractNumId="105" w15:restartNumberingAfterBreak="0">
+  <w:abstractNum w:abstractNumId="106" w15:restartNumberingAfterBreak="0">
     <w:nsid w:val="2F394F56"/>
     <w:multiLevelType w:val="multilevel"/>
     <w:tmpl w:val="C4E899A2"/>
@@ -35251,7 +35485,7 @@
       </w:rPr>
     </w:lvl>
   </w:abstractNum>
-  <w:abstractNum w:abstractNumId="106" w15:restartNumberingAfterBreak="0">
+  <w:abstractNum w:abstractNumId="107" w15:restartNumberingAfterBreak="0">
     <w:nsid w:val="2FDA0C3C"/>
     <w:multiLevelType w:val="multilevel"/>
     <w:tmpl w:val="22DA645A"/>
@@ -35355,7 +35589,7 @@
       </w:rPr>
     </w:lvl>
   </w:abstractNum>
-  <w:abstractNum w:abstractNumId="107" w15:restartNumberingAfterBreak="0">
+  <w:abstractNum w:abstractNumId="108" w15:restartNumberingAfterBreak="0">
     <w:nsid w:val="2FDE25C1"/>
     <w:multiLevelType w:val="multilevel"/>
     <w:tmpl w:val="298C4172"/>
@@ -35459,7 +35693,7 @@
       </w:rPr>
     </w:lvl>
   </w:abstractNum>
-  <w:abstractNum w:abstractNumId="108" w15:restartNumberingAfterBreak="0">
+  <w:abstractNum w:abstractNumId="109" w15:restartNumberingAfterBreak="0">
     <w:nsid w:val="3047422E"/>
     <w:multiLevelType w:val="multilevel"/>
     <w:tmpl w:val="3B1053EC"/>
@@ -35563,7 +35797,7 @@
       </w:rPr>
     </w:lvl>
   </w:abstractNum>
-  <w:abstractNum w:abstractNumId="109" w15:restartNumberingAfterBreak="0">
+  <w:abstractNum w:abstractNumId="110" w15:restartNumberingAfterBreak="0">
     <w:nsid w:val="311C3D9E"/>
     <w:multiLevelType w:val="multilevel"/>
     <w:tmpl w:val="4AA4F186"/>
@@ -35667,7 +35901,7 @@
       </w:rPr>
     </w:lvl>
   </w:abstractNum>
-  <w:abstractNum w:abstractNumId="110" w15:restartNumberingAfterBreak="0">
+  <w:abstractNum w:abstractNumId="111" w15:restartNumberingAfterBreak="0">
     <w:nsid w:val="312213BE"/>
     <w:multiLevelType w:val="multilevel"/>
     <w:tmpl w:val="2EA24B12"/>
@@ -35771,7 +36005,7 @@
       </w:rPr>
     </w:lvl>
   </w:abstractNum>
-  <w:abstractNum w:abstractNumId="111" w15:restartNumberingAfterBreak="0">
+  <w:abstractNum w:abstractNumId="112" w15:restartNumberingAfterBreak="0">
     <w:nsid w:val="315E1268"/>
     <w:multiLevelType w:val="multilevel"/>
     <w:tmpl w:val="A1B2B034"/>
@@ -35875,7 +36109,7 @@
       </w:rPr>
     </w:lvl>
   </w:abstractNum>
-  <w:abstractNum w:abstractNumId="112" w15:restartNumberingAfterBreak="0">
+  <w:abstractNum w:abstractNumId="113" w15:restartNumberingAfterBreak="0">
     <w:nsid w:val="31A11D04"/>
     <w:multiLevelType w:val="multilevel"/>
     <w:tmpl w:val="8DA2F182"/>
@@ -35979,7 +36213,7 @@
       </w:rPr>
     </w:lvl>
   </w:abstractNum>
-  <w:abstractNum w:abstractNumId="113" w15:restartNumberingAfterBreak="0">
+  <w:abstractNum w:abstractNumId="114" w15:restartNumberingAfterBreak="0">
     <w:nsid w:val="32005D78"/>
     <w:multiLevelType w:val="multilevel"/>
     <w:tmpl w:val="02B2E1C8"/>
@@ -36083,7 +36317,7 @@
       </w:rPr>
     </w:lvl>
   </w:abstractNum>
-  <w:abstractNum w:abstractNumId="114" w15:restartNumberingAfterBreak="0">
+  <w:abstractNum w:abstractNumId="115" w15:restartNumberingAfterBreak="0">
     <w:nsid w:val="32C26A41"/>
     <w:multiLevelType w:val="multilevel"/>
     <w:tmpl w:val="17740EC6"/>
@@ -36187,7 +36421,7 @@
       </w:rPr>
     </w:lvl>
   </w:abstractNum>
-  <w:abstractNum w:abstractNumId="115" w15:restartNumberingAfterBreak="0">
+  <w:abstractNum w:abstractNumId="116" w15:restartNumberingAfterBreak="0">
     <w:nsid w:val="331E3809"/>
     <w:multiLevelType w:val="multilevel"/>
     <w:tmpl w:val="CCEC2714"/>
@@ -36291,7 +36525,7 @@
       </w:rPr>
     </w:lvl>
   </w:abstractNum>
-  <w:abstractNum w:abstractNumId="116" w15:restartNumberingAfterBreak="0">
+  <w:abstractNum w:abstractNumId="117" w15:restartNumberingAfterBreak="0">
     <w:nsid w:val="340E2848"/>
     <w:multiLevelType w:val="multilevel"/>
     <w:tmpl w:val="3B36D18E"/>
@@ -36395,7 +36629,7 @@
       </w:rPr>
     </w:lvl>
   </w:abstractNum>
-  <w:abstractNum w:abstractNumId="117" w15:restartNumberingAfterBreak="0">
+  <w:abstractNum w:abstractNumId="118" w15:restartNumberingAfterBreak="0">
     <w:nsid w:val="34CF2C25"/>
     <w:multiLevelType w:val="multilevel"/>
     <w:tmpl w:val="756C4118"/>
@@ -36499,7 +36733,7 @@
       </w:rPr>
     </w:lvl>
   </w:abstractNum>
-  <w:abstractNum w:abstractNumId="118" w15:restartNumberingAfterBreak="0">
+  <w:abstractNum w:abstractNumId="119" w15:restartNumberingAfterBreak="0">
     <w:nsid w:val="35245A29"/>
     <w:multiLevelType w:val="multilevel"/>
     <w:tmpl w:val="64101A3A"/>
@@ -36603,7 +36837,7 @@
       </w:rPr>
     </w:lvl>
   </w:abstractNum>
-  <w:abstractNum w:abstractNumId="119" w15:restartNumberingAfterBreak="0">
+  <w:abstractNum w:abstractNumId="120" w15:restartNumberingAfterBreak="0">
     <w:nsid w:val="35692BDE"/>
     <w:multiLevelType w:val="multilevel"/>
     <w:tmpl w:val="43FC704C"/>
@@ -36707,7 +36941,7 @@
       </w:rPr>
     </w:lvl>
   </w:abstractNum>
-  <w:abstractNum w:abstractNumId="120" w15:restartNumberingAfterBreak="0">
+  <w:abstractNum w:abstractNumId="121" w15:restartNumberingAfterBreak="0">
     <w:nsid w:val="35792979"/>
     <w:multiLevelType w:val="multilevel"/>
     <w:tmpl w:val="8200D540"/>
@@ -36811,7 +37045,7 @@
       </w:rPr>
     </w:lvl>
   </w:abstractNum>
-  <w:abstractNum w:abstractNumId="121" w15:restartNumberingAfterBreak="0">
+  <w:abstractNum w:abstractNumId="122" w15:restartNumberingAfterBreak="0">
     <w:nsid w:val="36797F8B"/>
     <w:multiLevelType w:val="multilevel"/>
     <w:tmpl w:val="7E30709E"/>
@@ -36915,7 +37149,7 @@
       </w:rPr>
     </w:lvl>
   </w:abstractNum>
-  <w:abstractNum w:abstractNumId="122" w15:restartNumberingAfterBreak="0">
+  <w:abstractNum w:abstractNumId="123" w15:restartNumberingAfterBreak="0">
     <w:nsid w:val="37253E3E"/>
     <w:multiLevelType w:val="multilevel"/>
     <w:tmpl w:val="0F22E05C"/>
@@ -37019,7 +37253,7 @@
       </w:rPr>
     </w:lvl>
   </w:abstractNum>
-  <w:abstractNum w:abstractNumId="123" w15:restartNumberingAfterBreak="0">
+  <w:abstractNum w:abstractNumId="124" w15:restartNumberingAfterBreak="0">
     <w:nsid w:val="37E57EB7"/>
     <w:multiLevelType w:val="multilevel"/>
     <w:tmpl w:val="20D628E0"/>
@@ -37123,7 +37357,7 @@
       </w:rPr>
     </w:lvl>
   </w:abstractNum>
-  <w:abstractNum w:abstractNumId="124" w15:restartNumberingAfterBreak="0">
+  <w:abstractNum w:abstractNumId="125" w15:restartNumberingAfterBreak="0">
     <w:nsid w:val="3857216B"/>
     <w:multiLevelType w:val="multilevel"/>
     <w:tmpl w:val="7EB69A90"/>
@@ -37227,7 +37461,7 @@
       </w:rPr>
     </w:lvl>
   </w:abstractNum>
-  <w:abstractNum w:abstractNumId="125" w15:restartNumberingAfterBreak="0">
+  <w:abstractNum w:abstractNumId="126" w15:restartNumberingAfterBreak="0">
     <w:nsid w:val="3A4F26C8"/>
     <w:multiLevelType w:val="multilevel"/>
     <w:tmpl w:val="E5102398"/>
@@ -37331,7 +37565,7 @@
       </w:rPr>
     </w:lvl>
   </w:abstractNum>
-  <w:abstractNum w:abstractNumId="126" w15:restartNumberingAfterBreak="0">
+  <w:abstractNum w:abstractNumId="127" w15:restartNumberingAfterBreak="0">
     <w:nsid w:val="3ABF70DD"/>
     <w:multiLevelType w:val="multilevel"/>
     <w:tmpl w:val="186E87C4"/>
@@ -37435,7 +37669,7 @@
       </w:rPr>
     </w:lvl>
   </w:abstractNum>
-  <w:abstractNum w:abstractNumId="127" w15:restartNumberingAfterBreak="0">
+  <w:abstractNum w:abstractNumId="128" w15:restartNumberingAfterBreak="0">
     <w:nsid w:val="3B265CEC"/>
     <w:multiLevelType w:val="multilevel"/>
     <w:tmpl w:val="0734BFD8"/>
@@ -37539,7 +37773,7 @@
       </w:rPr>
     </w:lvl>
   </w:abstractNum>
-  <w:abstractNum w:abstractNumId="128" w15:restartNumberingAfterBreak="0">
+  <w:abstractNum w:abstractNumId="129" w15:restartNumberingAfterBreak="0">
     <w:nsid w:val="3C390E79"/>
     <w:multiLevelType w:val="multilevel"/>
     <w:tmpl w:val="B9DE22CC"/>
@@ -37643,7 +37877,7 @@
       </w:rPr>
     </w:lvl>
   </w:abstractNum>
-  <w:abstractNum w:abstractNumId="129" w15:restartNumberingAfterBreak="0">
+  <w:abstractNum w:abstractNumId="130" w15:restartNumberingAfterBreak="0">
     <w:nsid w:val="3C70439E"/>
     <w:multiLevelType w:val="multilevel"/>
     <w:tmpl w:val="92B0F752"/>
@@ -37747,7 +37981,7 @@
       </w:rPr>
     </w:lvl>
   </w:abstractNum>
-  <w:abstractNum w:abstractNumId="130" w15:restartNumberingAfterBreak="0">
+  <w:abstractNum w:abstractNumId="131" w15:restartNumberingAfterBreak="0">
     <w:nsid w:val="3C7F0E03"/>
     <w:multiLevelType w:val="multilevel"/>
     <w:tmpl w:val="8CAAC50C"/>
@@ -37851,7 +38085,7 @@
       </w:rPr>
     </w:lvl>
   </w:abstractNum>
-  <w:abstractNum w:abstractNumId="131" w15:restartNumberingAfterBreak="0">
+  <w:abstractNum w:abstractNumId="132" w15:restartNumberingAfterBreak="0">
     <w:nsid w:val="3E087BA3"/>
     <w:multiLevelType w:val="multilevel"/>
     <w:tmpl w:val="E6A0448A"/>
@@ -37955,7 +38189,7 @@
       </w:rPr>
     </w:lvl>
   </w:abstractNum>
-  <w:abstractNum w:abstractNumId="132" w15:restartNumberingAfterBreak="0">
+  <w:abstractNum w:abstractNumId="133" w15:restartNumberingAfterBreak="0">
     <w:nsid w:val="3E797571"/>
     <w:multiLevelType w:val="multilevel"/>
     <w:tmpl w:val="8E82AD6E"/>
@@ -38059,7 +38293,7 @@
       </w:rPr>
     </w:lvl>
   </w:abstractNum>
-  <w:abstractNum w:abstractNumId="133" w15:restartNumberingAfterBreak="0">
+  <w:abstractNum w:abstractNumId="134" w15:restartNumberingAfterBreak="0">
     <w:nsid w:val="3E8A6FBA"/>
     <w:multiLevelType w:val="multilevel"/>
     <w:tmpl w:val="26F85A82"/>
@@ -38163,7 +38397,7 @@
       </w:rPr>
     </w:lvl>
   </w:abstractNum>
-  <w:abstractNum w:abstractNumId="134" w15:restartNumberingAfterBreak="0">
+  <w:abstractNum w:abstractNumId="135" w15:restartNumberingAfterBreak="0">
     <w:nsid w:val="3E9B7EC5"/>
     <w:multiLevelType w:val="multilevel"/>
     <w:tmpl w:val="424E3D02"/>
@@ -38267,7 +38501,7 @@
       </w:rPr>
     </w:lvl>
   </w:abstractNum>
-  <w:abstractNum w:abstractNumId="135" w15:restartNumberingAfterBreak="0">
+  <w:abstractNum w:abstractNumId="136" w15:restartNumberingAfterBreak="0">
     <w:nsid w:val="3EC5580A"/>
     <w:multiLevelType w:val="multilevel"/>
     <w:tmpl w:val="600AF5A4"/>
@@ -38371,7 +38605,7 @@
       </w:rPr>
     </w:lvl>
   </w:abstractNum>
-  <w:abstractNum w:abstractNumId="136" w15:restartNumberingAfterBreak="0">
+  <w:abstractNum w:abstractNumId="137" w15:restartNumberingAfterBreak="0">
     <w:nsid w:val="3F0A1A9D"/>
     <w:multiLevelType w:val="multilevel"/>
     <w:tmpl w:val="79063D38"/>
@@ -38475,7 +38709,7 @@
       </w:rPr>
     </w:lvl>
   </w:abstractNum>
-  <w:abstractNum w:abstractNumId="137" w15:restartNumberingAfterBreak="0">
+  <w:abstractNum w:abstractNumId="138" w15:restartNumberingAfterBreak="0">
     <w:nsid w:val="3F380F26"/>
     <w:multiLevelType w:val="multilevel"/>
     <w:tmpl w:val="9D6CD536"/>
@@ -38579,7 +38813,7 @@
       </w:rPr>
     </w:lvl>
   </w:abstractNum>
-  <w:abstractNum w:abstractNumId="138" w15:restartNumberingAfterBreak="0">
+  <w:abstractNum w:abstractNumId="139" w15:restartNumberingAfterBreak="0">
     <w:nsid w:val="3F915EAA"/>
     <w:multiLevelType w:val="multilevel"/>
     <w:tmpl w:val="B70CF266"/>
@@ -38683,7 +38917,7 @@
       </w:rPr>
     </w:lvl>
   </w:abstractNum>
-  <w:abstractNum w:abstractNumId="139" w15:restartNumberingAfterBreak="0">
+  <w:abstractNum w:abstractNumId="140" w15:restartNumberingAfterBreak="0">
     <w:nsid w:val="403C0CC6"/>
     <w:multiLevelType w:val="multilevel"/>
     <w:tmpl w:val="79BE0742"/>
@@ -38787,7 +39021,7 @@
       </w:rPr>
     </w:lvl>
   </w:abstractNum>
-  <w:abstractNum w:abstractNumId="140" w15:restartNumberingAfterBreak="0">
+  <w:abstractNum w:abstractNumId="141" w15:restartNumberingAfterBreak="0">
     <w:nsid w:val="40C16B85"/>
     <w:multiLevelType w:val="multilevel"/>
     <w:tmpl w:val="1604F14A"/>
@@ -38891,7 +39125,7 @@
       </w:rPr>
     </w:lvl>
   </w:abstractNum>
-  <w:abstractNum w:abstractNumId="141" w15:restartNumberingAfterBreak="0">
+  <w:abstractNum w:abstractNumId="142" w15:restartNumberingAfterBreak="0">
     <w:nsid w:val="413B3DFD"/>
     <w:multiLevelType w:val="multilevel"/>
     <w:tmpl w:val="A6081E4C"/>
@@ -38995,7 +39229,7 @@
       </w:rPr>
     </w:lvl>
   </w:abstractNum>
-  <w:abstractNum w:abstractNumId="142" w15:restartNumberingAfterBreak="0">
+  <w:abstractNum w:abstractNumId="143" w15:restartNumberingAfterBreak="0">
     <w:nsid w:val="41E069C1"/>
     <w:multiLevelType w:val="multilevel"/>
     <w:tmpl w:val="DDA6CAEA"/>
@@ -39099,7 +39333,7 @@
       </w:rPr>
     </w:lvl>
   </w:abstractNum>
-  <w:abstractNum w:abstractNumId="143" w15:restartNumberingAfterBreak="0">
+  <w:abstractNum w:abstractNumId="144" w15:restartNumberingAfterBreak="0">
     <w:nsid w:val="42155064"/>
     <w:multiLevelType w:val="multilevel"/>
     <w:tmpl w:val="C70CBCAE"/>
@@ -39203,7 +39437,7 @@
       </w:rPr>
     </w:lvl>
   </w:abstractNum>
-  <w:abstractNum w:abstractNumId="144" w15:restartNumberingAfterBreak="0">
+  <w:abstractNum w:abstractNumId="145" w15:restartNumberingAfterBreak="0">
     <w:nsid w:val="42184A71"/>
     <w:multiLevelType w:val="multilevel"/>
     <w:tmpl w:val="428EBDDC"/>
@@ -39307,7 +39541,7 @@
       </w:rPr>
     </w:lvl>
   </w:abstractNum>
-  <w:abstractNum w:abstractNumId="145" w15:restartNumberingAfterBreak="0">
+  <w:abstractNum w:abstractNumId="146" w15:restartNumberingAfterBreak="0">
     <w:nsid w:val="423364FA"/>
     <w:multiLevelType w:val="multilevel"/>
     <w:tmpl w:val="1ECE093C"/>
@@ -39411,7 +39645,7 @@
       </w:rPr>
     </w:lvl>
   </w:abstractNum>
-  <w:abstractNum w:abstractNumId="146" w15:restartNumberingAfterBreak="0">
+  <w:abstractNum w:abstractNumId="147" w15:restartNumberingAfterBreak="0">
     <w:nsid w:val="42836DBC"/>
     <w:multiLevelType w:val="multilevel"/>
     <w:tmpl w:val="15188E9A"/>
@@ -39515,7 +39749,7 @@
       </w:rPr>
     </w:lvl>
   </w:abstractNum>
-  <w:abstractNum w:abstractNumId="147" w15:restartNumberingAfterBreak="0">
+  <w:abstractNum w:abstractNumId="148" w15:restartNumberingAfterBreak="0">
     <w:nsid w:val="42963250"/>
     <w:multiLevelType w:val="multilevel"/>
     <w:tmpl w:val="E6E45CF0"/>
@@ -39619,7 +39853,7 @@
       </w:rPr>
     </w:lvl>
   </w:abstractNum>
-  <w:abstractNum w:abstractNumId="148" w15:restartNumberingAfterBreak="0">
+  <w:abstractNum w:abstractNumId="149" w15:restartNumberingAfterBreak="0">
     <w:nsid w:val="42F91D59"/>
     <w:multiLevelType w:val="multilevel"/>
     <w:tmpl w:val="45FA18AA"/>
@@ -39723,7 +39957,7 @@
       </w:rPr>
     </w:lvl>
   </w:abstractNum>
-  <w:abstractNum w:abstractNumId="149" w15:restartNumberingAfterBreak="0">
+  <w:abstractNum w:abstractNumId="150" w15:restartNumberingAfterBreak="0">
     <w:nsid w:val="44AB26C5"/>
     <w:multiLevelType w:val="multilevel"/>
     <w:tmpl w:val="05AC061C"/>
@@ -39827,7 +40061,7 @@
       </w:rPr>
     </w:lvl>
   </w:abstractNum>
-  <w:abstractNum w:abstractNumId="150" w15:restartNumberingAfterBreak="0">
+  <w:abstractNum w:abstractNumId="151" w15:restartNumberingAfterBreak="0">
     <w:nsid w:val="44D012E3"/>
     <w:multiLevelType w:val="multilevel"/>
     <w:tmpl w:val="A8B25BFC"/>
@@ -39931,7 +40165,7 @@
       </w:rPr>
     </w:lvl>
   </w:abstractNum>
-  <w:abstractNum w:abstractNumId="151" w15:restartNumberingAfterBreak="0">
+  <w:abstractNum w:abstractNumId="152" w15:restartNumberingAfterBreak="0">
     <w:nsid w:val="45187EA0"/>
     <w:multiLevelType w:val="multilevel"/>
     <w:tmpl w:val="25323A92"/>
@@ -40035,7 +40269,7 @@
       </w:rPr>
     </w:lvl>
   </w:abstractNum>
-  <w:abstractNum w:abstractNumId="152" w15:restartNumberingAfterBreak="0">
+  <w:abstractNum w:abstractNumId="153" w15:restartNumberingAfterBreak="0">
     <w:nsid w:val="45866D2A"/>
     <w:multiLevelType w:val="multilevel"/>
     <w:tmpl w:val="8ADEFD7E"/>
@@ -40139,7 +40373,7 @@
       </w:rPr>
     </w:lvl>
   </w:abstractNum>
-  <w:abstractNum w:abstractNumId="153" w15:restartNumberingAfterBreak="0">
+  <w:abstractNum w:abstractNumId="154" w15:restartNumberingAfterBreak="0">
     <w:nsid w:val="464D3E25"/>
     <w:multiLevelType w:val="multilevel"/>
     <w:tmpl w:val="AC805182"/>
@@ -40243,7 +40477,7 @@
       </w:rPr>
     </w:lvl>
   </w:abstractNum>
-  <w:abstractNum w:abstractNumId="154" w15:restartNumberingAfterBreak="0">
+  <w:abstractNum w:abstractNumId="155" w15:restartNumberingAfterBreak="0">
     <w:nsid w:val="469C22EA"/>
     <w:multiLevelType w:val="multilevel"/>
     <w:tmpl w:val="6DA4A58A"/>
@@ -40347,7 +40581,7 @@
       </w:rPr>
     </w:lvl>
   </w:abstractNum>
-  <w:abstractNum w:abstractNumId="155" w15:restartNumberingAfterBreak="0">
+  <w:abstractNum w:abstractNumId="156" w15:restartNumberingAfterBreak="0">
     <w:nsid w:val="47530277"/>
     <w:multiLevelType w:val="multilevel"/>
     <w:tmpl w:val="A1724596"/>
@@ -40451,7 +40685,7 @@
       </w:rPr>
     </w:lvl>
   </w:abstractNum>
-  <w:abstractNum w:abstractNumId="156" w15:restartNumberingAfterBreak="0">
+  <w:abstractNum w:abstractNumId="157" w15:restartNumberingAfterBreak="0">
     <w:nsid w:val="48397CA8"/>
     <w:multiLevelType w:val="multilevel"/>
     <w:tmpl w:val="238E8444"/>
@@ -40555,7 +40789,7 @@
       </w:rPr>
     </w:lvl>
   </w:abstractNum>
-  <w:abstractNum w:abstractNumId="157" w15:restartNumberingAfterBreak="0">
+  <w:abstractNum w:abstractNumId="158" w15:restartNumberingAfterBreak="0">
     <w:nsid w:val="48954F84"/>
     <w:multiLevelType w:val="multilevel"/>
     <w:tmpl w:val="5F3C05FE"/>
@@ -40659,7 +40893,7 @@
       </w:rPr>
     </w:lvl>
   </w:abstractNum>
-  <w:abstractNum w:abstractNumId="158" w15:restartNumberingAfterBreak="0">
+  <w:abstractNum w:abstractNumId="159" w15:restartNumberingAfterBreak="0">
     <w:nsid w:val="48BF189A"/>
     <w:multiLevelType w:val="multilevel"/>
     <w:tmpl w:val="DEEC8CC2"/>
@@ -40763,7 +40997,7 @@
       </w:rPr>
     </w:lvl>
   </w:abstractNum>
-  <w:abstractNum w:abstractNumId="159" w15:restartNumberingAfterBreak="0">
+  <w:abstractNum w:abstractNumId="160" w15:restartNumberingAfterBreak="0">
     <w:nsid w:val="490051F7"/>
     <w:multiLevelType w:val="multilevel"/>
     <w:tmpl w:val="8D2C4FE2"/>
@@ -40867,7 +41101,7 @@
       </w:rPr>
     </w:lvl>
   </w:abstractNum>
-  <w:abstractNum w:abstractNumId="160" w15:restartNumberingAfterBreak="0">
+  <w:abstractNum w:abstractNumId="161" w15:restartNumberingAfterBreak="0">
     <w:nsid w:val="49353C8F"/>
     <w:multiLevelType w:val="multilevel"/>
     <w:tmpl w:val="EE921354"/>
@@ -40971,7 +41205,7 @@
       </w:rPr>
     </w:lvl>
   </w:abstractNum>
-  <w:abstractNum w:abstractNumId="161" w15:restartNumberingAfterBreak="0">
+  <w:abstractNum w:abstractNumId="162" w15:restartNumberingAfterBreak="0">
     <w:nsid w:val="49364ED0"/>
     <w:multiLevelType w:val="multilevel"/>
     <w:tmpl w:val="B32C32DC"/>
@@ -41075,7 +41309,7 @@
       </w:rPr>
     </w:lvl>
   </w:abstractNum>
-  <w:abstractNum w:abstractNumId="162" w15:restartNumberingAfterBreak="0">
+  <w:abstractNum w:abstractNumId="163" w15:restartNumberingAfterBreak="0">
     <w:nsid w:val="496D13DF"/>
     <w:multiLevelType w:val="multilevel"/>
     <w:tmpl w:val="F11657A0"/>
@@ -41179,7 +41413,7 @@
       </w:rPr>
     </w:lvl>
   </w:abstractNum>
-  <w:abstractNum w:abstractNumId="163" w15:restartNumberingAfterBreak="0">
+  <w:abstractNum w:abstractNumId="164" w15:restartNumberingAfterBreak="0">
     <w:nsid w:val="499C1B08"/>
     <w:multiLevelType w:val="multilevel"/>
     <w:tmpl w:val="57F6F9E8"/>
@@ -41283,7 +41517,7 @@
       </w:rPr>
     </w:lvl>
   </w:abstractNum>
-  <w:abstractNum w:abstractNumId="164" w15:restartNumberingAfterBreak="0">
+  <w:abstractNum w:abstractNumId="165" w15:restartNumberingAfterBreak="0">
     <w:nsid w:val="4A0452CE"/>
     <w:multiLevelType w:val="multilevel"/>
     <w:tmpl w:val="DD268768"/>
@@ -41387,7 +41621,7 @@
       </w:rPr>
     </w:lvl>
   </w:abstractNum>
-  <w:abstractNum w:abstractNumId="165" w15:restartNumberingAfterBreak="0">
+  <w:abstractNum w:abstractNumId="166" w15:restartNumberingAfterBreak="0">
     <w:nsid w:val="4A2E1057"/>
     <w:multiLevelType w:val="multilevel"/>
     <w:tmpl w:val="292E1F1C"/>
@@ -41491,7 +41725,7 @@
       </w:rPr>
     </w:lvl>
   </w:abstractNum>
-  <w:abstractNum w:abstractNumId="166" w15:restartNumberingAfterBreak="0">
+  <w:abstractNum w:abstractNumId="167" w15:restartNumberingAfterBreak="0">
     <w:nsid w:val="4ABF4A27"/>
     <w:multiLevelType w:val="multilevel"/>
     <w:tmpl w:val="FA9E1450"/>
@@ -41595,7 +41829,7 @@
       </w:rPr>
     </w:lvl>
   </w:abstractNum>
-  <w:abstractNum w:abstractNumId="167" w15:restartNumberingAfterBreak="0">
+  <w:abstractNum w:abstractNumId="168" w15:restartNumberingAfterBreak="0">
     <w:nsid w:val="4AD76B69"/>
     <w:multiLevelType w:val="multilevel"/>
     <w:tmpl w:val="E0B2A462"/>
@@ -41699,7 +41933,7 @@
       </w:rPr>
     </w:lvl>
   </w:abstractNum>
-  <w:abstractNum w:abstractNumId="168" w15:restartNumberingAfterBreak="0">
+  <w:abstractNum w:abstractNumId="169" w15:restartNumberingAfterBreak="0">
     <w:nsid w:val="4AF732B6"/>
     <w:multiLevelType w:val="multilevel"/>
     <w:tmpl w:val="7AFC75F6"/>
@@ -41803,7 +42037,7 @@
       </w:rPr>
     </w:lvl>
   </w:abstractNum>
-  <w:abstractNum w:abstractNumId="169" w15:restartNumberingAfterBreak="0">
+  <w:abstractNum w:abstractNumId="170" w15:restartNumberingAfterBreak="0">
     <w:nsid w:val="4BA65DB8"/>
     <w:multiLevelType w:val="multilevel"/>
     <w:tmpl w:val="72500C18"/>
@@ -41907,7 +42141,7 @@
       </w:rPr>
     </w:lvl>
   </w:abstractNum>
-  <w:abstractNum w:abstractNumId="170" w15:restartNumberingAfterBreak="0">
+  <w:abstractNum w:abstractNumId="171" w15:restartNumberingAfterBreak="0">
     <w:nsid w:val="4C813284"/>
     <w:multiLevelType w:val="multilevel"/>
     <w:tmpl w:val="47641E82"/>
@@ -42011,7 +42245,7 @@
       </w:rPr>
     </w:lvl>
   </w:abstractNum>
-  <w:abstractNum w:abstractNumId="171" w15:restartNumberingAfterBreak="0">
+  <w:abstractNum w:abstractNumId="172" w15:restartNumberingAfterBreak="0">
     <w:nsid w:val="4CEE7D3F"/>
     <w:multiLevelType w:val="multilevel"/>
     <w:tmpl w:val="3704EBFA"/>
@@ -42115,7 +42349,7 @@
       </w:rPr>
     </w:lvl>
   </w:abstractNum>
-  <w:abstractNum w:abstractNumId="172" w15:restartNumberingAfterBreak="0">
+  <w:abstractNum w:abstractNumId="173" w15:restartNumberingAfterBreak="0">
     <w:nsid w:val="4CF92802"/>
     <w:multiLevelType w:val="multilevel"/>
     <w:tmpl w:val="0A48C846"/>
@@ -42219,7 +42453,7 @@
       </w:rPr>
     </w:lvl>
   </w:abstractNum>
-  <w:abstractNum w:abstractNumId="173" w15:restartNumberingAfterBreak="0">
+  <w:abstractNum w:abstractNumId="174" w15:restartNumberingAfterBreak="0">
     <w:nsid w:val="4D0D289D"/>
     <w:multiLevelType w:val="multilevel"/>
     <w:tmpl w:val="A48E7220"/>
@@ -42323,7 +42557,7 @@
       </w:rPr>
     </w:lvl>
   </w:abstractNum>
-  <w:abstractNum w:abstractNumId="174" w15:restartNumberingAfterBreak="0">
+  <w:abstractNum w:abstractNumId="175" w15:restartNumberingAfterBreak="0">
     <w:nsid w:val="4DD364AB"/>
     <w:multiLevelType w:val="multilevel"/>
     <w:tmpl w:val="65F25E7E"/>
@@ -42427,7 +42661,7 @@
       </w:rPr>
     </w:lvl>
   </w:abstractNum>
-  <w:abstractNum w:abstractNumId="175" w15:restartNumberingAfterBreak="0">
+  <w:abstractNum w:abstractNumId="176" w15:restartNumberingAfterBreak="0">
     <w:nsid w:val="505B7DE9"/>
     <w:multiLevelType w:val="multilevel"/>
     <w:tmpl w:val="34028FD8"/>
@@ -42531,7 +42765,7 @@
       </w:rPr>
     </w:lvl>
   </w:abstractNum>
-  <w:abstractNum w:abstractNumId="176" w15:restartNumberingAfterBreak="0">
+  <w:abstractNum w:abstractNumId="177" w15:restartNumberingAfterBreak="0">
     <w:nsid w:val="50D83A15"/>
     <w:multiLevelType w:val="multilevel"/>
     <w:tmpl w:val="DD6E49E6"/>
@@ -42635,7 +42869,7 @@
       </w:rPr>
     </w:lvl>
   </w:abstractNum>
-  <w:abstractNum w:abstractNumId="177" w15:restartNumberingAfterBreak="0">
+  <w:abstractNum w:abstractNumId="178" w15:restartNumberingAfterBreak="0">
     <w:nsid w:val="510B4837"/>
     <w:multiLevelType w:val="multilevel"/>
     <w:tmpl w:val="3B0ED25E"/>
@@ -42739,7 +42973,7 @@
       </w:rPr>
     </w:lvl>
   </w:abstractNum>
-  <w:abstractNum w:abstractNumId="178" w15:restartNumberingAfterBreak="0">
+  <w:abstractNum w:abstractNumId="179" w15:restartNumberingAfterBreak="0">
     <w:nsid w:val="51D656E2"/>
     <w:multiLevelType w:val="multilevel"/>
     <w:tmpl w:val="EC2A8F1E"/>
@@ -42843,7 +43077,7 @@
       </w:rPr>
     </w:lvl>
   </w:abstractNum>
-  <w:abstractNum w:abstractNumId="179" w15:restartNumberingAfterBreak="0">
+  <w:abstractNum w:abstractNumId="180" w15:restartNumberingAfterBreak="0">
     <w:nsid w:val="53994F7B"/>
     <w:multiLevelType w:val="multilevel"/>
     <w:tmpl w:val="BDAA9EF8"/>
@@ -42947,7 +43181,7 @@
       </w:rPr>
     </w:lvl>
   </w:abstractNum>
-  <w:abstractNum w:abstractNumId="180" w15:restartNumberingAfterBreak="0">
+  <w:abstractNum w:abstractNumId="181" w15:restartNumberingAfterBreak="0">
     <w:nsid w:val="53D54F2D"/>
     <w:multiLevelType w:val="multilevel"/>
     <w:tmpl w:val="8208D2B8"/>
@@ -43051,7 +43285,7 @@
       </w:rPr>
     </w:lvl>
   </w:abstractNum>
-  <w:abstractNum w:abstractNumId="181" w15:restartNumberingAfterBreak="0">
+  <w:abstractNum w:abstractNumId="182" w15:restartNumberingAfterBreak="0">
     <w:nsid w:val="53D72A92"/>
     <w:multiLevelType w:val="multilevel"/>
     <w:tmpl w:val="9A0AF100"/>
@@ -43155,7 +43389,7 @@
       </w:rPr>
     </w:lvl>
   </w:abstractNum>
-  <w:abstractNum w:abstractNumId="182" w15:restartNumberingAfterBreak="0">
+  <w:abstractNum w:abstractNumId="183" w15:restartNumberingAfterBreak="0">
     <w:nsid w:val="54295ED2"/>
     <w:multiLevelType w:val="multilevel"/>
     <w:tmpl w:val="E22688BA"/>
@@ -43259,7 +43493,7 @@
       </w:rPr>
     </w:lvl>
   </w:abstractNum>
-  <w:abstractNum w:abstractNumId="183" w15:restartNumberingAfterBreak="0">
+  <w:abstractNum w:abstractNumId="184" w15:restartNumberingAfterBreak="0">
     <w:nsid w:val="54870025"/>
     <w:multiLevelType w:val="multilevel"/>
     <w:tmpl w:val="8FE4A56C"/>
@@ -43363,7 +43597,7 @@
       </w:rPr>
     </w:lvl>
   </w:abstractNum>
-  <w:abstractNum w:abstractNumId="184" w15:restartNumberingAfterBreak="0">
+  <w:abstractNum w:abstractNumId="185" w15:restartNumberingAfterBreak="0">
     <w:nsid w:val="55002502"/>
     <w:multiLevelType w:val="multilevel"/>
     <w:tmpl w:val="07E08148"/>
@@ -43467,7 +43701,7 @@
       </w:rPr>
     </w:lvl>
   </w:abstractNum>
-  <w:abstractNum w:abstractNumId="185" w15:restartNumberingAfterBreak="0">
+  <w:abstractNum w:abstractNumId="186" w15:restartNumberingAfterBreak="0">
     <w:nsid w:val="55277385"/>
     <w:multiLevelType w:val="multilevel"/>
     <w:tmpl w:val="1B98F850"/>
@@ -43571,7 +43805,7 @@
       </w:rPr>
     </w:lvl>
   </w:abstractNum>
-  <w:abstractNum w:abstractNumId="186" w15:restartNumberingAfterBreak="0">
+  <w:abstractNum w:abstractNumId="187" w15:restartNumberingAfterBreak="0">
     <w:nsid w:val="56181F10"/>
     <w:multiLevelType w:val="multilevel"/>
     <w:tmpl w:val="9AFA06CA"/>
@@ -43675,7 +43909,7 @@
       </w:rPr>
     </w:lvl>
   </w:abstractNum>
-  <w:abstractNum w:abstractNumId="187" w15:restartNumberingAfterBreak="0">
+  <w:abstractNum w:abstractNumId="188" w15:restartNumberingAfterBreak="0">
     <w:nsid w:val="564D0E81"/>
     <w:multiLevelType w:val="multilevel"/>
     <w:tmpl w:val="5A06F876"/>
@@ -43779,7 +44013,7 @@
       </w:rPr>
     </w:lvl>
   </w:abstractNum>
-  <w:abstractNum w:abstractNumId="188" w15:restartNumberingAfterBreak="0">
+  <w:abstractNum w:abstractNumId="189" w15:restartNumberingAfterBreak="0">
     <w:nsid w:val="567A4147"/>
     <w:multiLevelType w:val="multilevel"/>
     <w:tmpl w:val="117E515E"/>
@@ -43883,7 +44117,7 @@
       </w:rPr>
     </w:lvl>
   </w:abstractNum>
-  <w:abstractNum w:abstractNumId="189" w15:restartNumberingAfterBreak="0">
+  <w:abstractNum w:abstractNumId="190" w15:restartNumberingAfterBreak="0">
     <w:nsid w:val="574E1698"/>
     <w:multiLevelType w:val="multilevel"/>
     <w:tmpl w:val="F03E2FB4"/>
@@ -43987,7 +44221,7 @@
       </w:rPr>
     </w:lvl>
   </w:abstractNum>
-  <w:abstractNum w:abstractNumId="190" w15:restartNumberingAfterBreak="0">
+  <w:abstractNum w:abstractNumId="191" w15:restartNumberingAfterBreak="0">
     <w:nsid w:val="57867655"/>
     <w:multiLevelType w:val="multilevel"/>
     <w:tmpl w:val="D5E2CECE"/>
@@ -44091,7 +44325,7 @@
       </w:rPr>
     </w:lvl>
   </w:abstractNum>
-  <w:abstractNum w:abstractNumId="191" w15:restartNumberingAfterBreak="0">
+  <w:abstractNum w:abstractNumId="192" w15:restartNumberingAfterBreak="0">
     <w:nsid w:val="57C97B09"/>
     <w:multiLevelType w:val="multilevel"/>
     <w:tmpl w:val="D2DA78CC"/>
@@ -44195,7 +44429,7 @@
       </w:rPr>
     </w:lvl>
   </w:abstractNum>
-  <w:abstractNum w:abstractNumId="192" w15:restartNumberingAfterBreak="0">
+  <w:abstractNum w:abstractNumId="193" w15:restartNumberingAfterBreak="0">
     <w:nsid w:val="57CC6D4C"/>
     <w:multiLevelType w:val="multilevel"/>
     <w:tmpl w:val="9550C004"/>
@@ -44299,7 +44533,7 @@
       </w:rPr>
     </w:lvl>
   </w:abstractNum>
-  <w:abstractNum w:abstractNumId="193" w15:restartNumberingAfterBreak="0">
+  <w:abstractNum w:abstractNumId="194" w15:restartNumberingAfterBreak="0">
     <w:nsid w:val="580755EC"/>
     <w:multiLevelType w:val="multilevel"/>
     <w:tmpl w:val="0B4E1EB2"/>
@@ -44403,7 +44637,7 @@
       </w:rPr>
     </w:lvl>
   </w:abstractNum>
-  <w:abstractNum w:abstractNumId="194" w15:restartNumberingAfterBreak="0">
+  <w:abstractNum w:abstractNumId="195" w15:restartNumberingAfterBreak="0">
     <w:nsid w:val="58964336"/>
     <w:multiLevelType w:val="multilevel"/>
     <w:tmpl w:val="59686116"/>
@@ -44507,7 +44741,7 @@
       </w:rPr>
     </w:lvl>
   </w:abstractNum>
-  <w:abstractNum w:abstractNumId="195" w15:restartNumberingAfterBreak="0">
+  <w:abstractNum w:abstractNumId="196" w15:restartNumberingAfterBreak="0">
     <w:nsid w:val="58A74961"/>
     <w:multiLevelType w:val="multilevel"/>
     <w:tmpl w:val="86DE843E"/>
@@ -44611,7 +44845,7 @@
       </w:rPr>
     </w:lvl>
   </w:abstractNum>
-  <w:abstractNum w:abstractNumId="196" w15:restartNumberingAfterBreak="0">
+  <w:abstractNum w:abstractNumId="197" w15:restartNumberingAfterBreak="0">
     <w:nsid w:val="59247F6B"/>
     <w:multiLevelType w:val="multilevel"/>
     <w:tmpl w:val="E0AE3914"/>
@@ -44715,7 +44949,7 @@
       </w:rPr>
     </w:lvl>
   </w:abstractNum>
-  <w:abstractNum w:abstractNumId="197" w15:restartNumberingAfterBreak="0">
+  <w:abstractNum w:abstractNumId="198" w15:restartNumberingAfterBreak="0">
     <w:nsid w:val="59851720"/>
     <w:multiLevelType w:val="multilevel"/>
     <w:tmpl w:val="A8925D8E"/>
@@ -44819,7 +45053,7 @@
       </w:rPr>
     </w:lvl>
   </w:abstractNum>
-  <w:abstractNum w:abstractNumId="198" w15:restartNumberingAfterBreak="0">
+  <w:abstractNum w:abstractNumId="199" w15:restartNumberingAfterBreak="0">
     <w:nsid w:val="59943B0B"/>
     <w:multiLevelType w:val="multilevel"/>
     <w:tmpl w:val="AF722F82"/>
@@ -44923,7 +45157,7 @@
       </w:rPr>
     </w:lvl>
   </w:abstractNum>
-  <w:abstractNum w:abstractNumId="199" w15:restartNumberingAfterBreak="0">
+  <w:abstractNum w:abstractNumId="200" w15:restartNumberingAfterBreak="0">
     <w:nsid w:val="59D04F52"/>
     <w:multiLevelType w:val="multilevel"/>
     <w:tmpl w:val="90BAC02A"/>
@@ -45027,7 +45261,7 @@
       </w:rPr>
     </w:lvl>
   </w:abstractNum>
-  <w:abstractNum w:abstractNumId="200" w15:restartNumberingAfterBreak="0">
+  <w:abstractNum w:abstractNumId="201" w15:restartNumberingAfterBreak="0">
     <w:nsid w:val="5A7D3070"/>
     <w:multiLevelType w:val="multilevel"/>
     <w:tmpl w:val="EC38E4C6"/>
@@ -45131,7 +45365,7 @@
       </w:rPr>
     </w:lvl>
   </w:abstractNum>
-  <w:abstractNum w:abstractNumId="201" w15:restartNumberingAfterBreak="0">
+  <w:abstractNum w:abstractNumId="202" w15:restartNumberingAfterBreak="0">
     <w:nsid w:val="5A874308"/>
     <w:multiLevelType w:val="multilevel"/>
     <w:tmpl w:val="8C8C7A02"/>
@@ -45235,7 +45469,7 @@
       </w:rPr>
     </w:lvl>
   </w:abstractNum>
-  <w:abstractNum w:abstractNumId="202" w15:restartNumberingAfterBreak="0">
+  <w:abstractNum w:abstractNumId="203" w15:restartNumberingAfterBreak="0">
     <w:nsid w:val="5A900504"/>
     <w:multiLevelType w:val="multilevel"/>
     <w:tmpl w:val="20FE2FF2"/>
@@ -45339,7 +45573,7 @@
       </w:rPr>
     </w:lvl>
   </w:abstractNum>
-  <w:abstractNum w:abstractNumId="203" w15:restartNumberingAfterBreak="0">
+  <w:abstractNum w:abstractNumId="204" w15:restartNumberingAfterBreak="0">
     <w:nsid w:val="5B2B4CF1"/>
     <w:multiLevelType w:val="multilevel"/>
     <w:tmpl w:val="1210449A"/>
@@ -45443,7 +45677,7 @@
       </w:rPr>
     </w:lvl>
   </w:abstractNum>
-  <w:abstractNum w:abstractNumId="204" w15:restartNumberingAfterBreak="0">
+  <w:abstractNum w:abstractNumId="205" w15:restartNumberingAfterBreak="0">
     <w:nsid w:val="5BDB2874"/>
     <w:multiLevelType w:val="multilevel"/>
     <w:tmpl w:val="2D50C7AE"/>
@@ -45547,7 +45781,7 @@
       </w:rPr>
     </w:lvl>
   </w:abstractNum>
-  <w:abstractNum w:abstractNumId="205" w15:restartNumberingAfterBreak="0">
+  <w:abstractNum w:abstractNumId="206" w15:restartNumberingAfterBreak="0">
     <w:nsid w:val="5BFE7B50"/>
     <w:multiLevelType w:val="multilevel"/>
     <w:tmpl w:val="217C1804"/>
@@ -45651,7 +45885,7 @@
       </w:rPr>
     </w:lvl>
   </w:abstractNum>
-  <w:abstractNum w:abstractNumId="206" w15:restartNumberingAfterBreak="0">
+  <w:abstractNum w:abstractNumId="207" w15:restartNumberingAfterBreak="0">
     <w:nsid w:val="5C0023A9"/>
     <w:multiLevelType w:val="multilevel"/>
     <w:tmpl w:val="8014F6B2"/>
@@ -45755,7 +45989,7 @@
       </w:rPr>
     </w:lvl>
   </w:abstractNum>
-  <w:abstractNum w:abstractNumId="207" w15:restartNumberingAfterBreak="0">
+  <w:abstractNum w:abstractNumId="208" w15:restartNumberingAfterBreak="0">
     <w:nsid w:val="5C8108A8"/>
     <w:multiLevelType w:val="multilevel"/>
     <w:tmpl w:val="6CA6A18A"/>
@@ -45859,7 +46093,7 @@
       </w:rPr>
     </w:lvl>
   </w:abstractNum>
-  <w:abstractNum w:abstractNumId="208" w15:restartNumberingAfterBreak="0">
+  <w:abstractNum w:abstractNumId="209" w15:restartNumberingAfterBreak="0">
     <w:nsid w:val="5CA27F78"/>
     <w:multiLevelType w:val="multilevel"/>
     <w:tmpl w:val="F930384C"/>
@@ -45963,7 +46197,7 @@
       </w:rPr>
     </w:lvl>
   </w:abstractNum>
-  <w:abstractNum w:abstractNumId="209" w15:restartNumberingAfterBreak="0">
+  <w:abstractNum w:abstractNumId="210" w15:restartNumberingAfterBreak="0">
     <w:nsid w:val="5CC36EF4"/>
     <w:multiLevelType w:val="multilevel"/>
     <w:tmpl w:val="967698D8"/>
@@ -46067,7 +46301,7 @@
       </w:rPr>
     </w:lvl>
   </w:abstractNum>
-  <w:abstractNum w:abstractNumId="210" w15:restartNumberingAfterBreak="0">
+  <w:abstractNum w:abstractNumId="211" w15:restartNumberingAfterBreak="0">
     <w:nsid w:val="5CFE5122"/>
     <w:multiLevelType w:val="multilevel"/>
     <w:tmpl w:val="A96C475C"/>
@@ -46171,7 +46405,7 @@
       </w:rPr>
     </w:lvl>
   </w:abstractNum>
-  <w:abstractNum w:abstractNumId="211" w15:restartNumberingAfterBreak="0">
+  <w:abstractNum w:abstractNumId="212" w15:restartNumberingAfterBreak="0">
     <w:nsid w:val="5D084CF6"/>
     <w:multiLevelType w:val="multilevel"/>
     <w:tmpl w:val="85DEFC72"/>
@@ -46275,7 +46509,7 @@
       </w:rPr>
     </w:lvl>
   </w:abstractNum>
-  <w:abstractNum w:abstractNumId="212" w15:restartNumberingAfterBreak="0">
+  <w:abstractNum w:abstractNumId="213" w15:restartNumberingAfterBreak="0">
     <w:nsid w:val="5DC05500"/>
     <w:multiLevelType w:val="multilevel"/>
     <w:tmpl w:val="2FAAF8FE"/>
@@ -46379,7 +46613,7 @@
       </w:rPr>
     </w:lvl>
   </w:abstractNum>
-  <w:abstractNum w:abstractNumId="213" w15:restartNumberingAfterBreak="0">
+  <w:abstractNum w:abstractNumId="214" w15:restartNumberingAfterBreak="0">
     <w:nsid w:val="5F49402D"/>
     <w:multiLevelType w:val="multilevel"/>
     <w:tmpl w:val="647C5EDC"/>
@@ -46483,7 +46717,7 @@
       </w:rPr>
     </w:lvl>
   </w:abstractNum>
-  <w:abstractNum w:abstractNumId="214" w15:restartNumberingAfterBreak="0">
+  <w:abstractNum w:abstractNumId="215" w15:restartNumberingAfterBreak="0">
     <w:nsid w:val="5FAA4B9F"/>
     <w:multiLevelType w:val="multilevel"/>
     <w:tmpl w:val="C9322FE0"/>
@@ -46587,7 +46821,7 @@
       </w:rPr>
     </w:lvl>
   </w:abstractNum>
-  <w:abstractNum w:abstractNumId="215" w15:restartNumberingAfterBreak="0">
+  <w:abstractNum w:abstractNumId="216" w15:restartNumberingAfterBreak="0">
     <w:nsid w:val="602712E1"/>
     <w:multiLevelType w:val="multilevel"/>
     <w:tmpl w:val="09401DDA"/>
@@ -46691,7 +46925,7 @@
       </w:rPr>
     </w:lvl>
   </w:abstractNum>
-  <w:abstractNum w:abstractNumId="216" w15:restartNumberingAfterBreak="0">
+  <w:abstractNum w:abstractNumId="217" w15:restartNumberingAfterBreak="0">
     <w:nsid w:val="60D109DE"/>
     <w:multiLevelType w:val="multilevel"/>
     <w:tmpl w:val="6D6090FC"/>
@@ -46795,7 +47029,7 @@
       </w:rPr>
     </w:lvl>
   </w:abstractNum>
-  <w:abstractNum w:abstractNumId="217" w15:restartNumberingAfterBreak="0">
+  <w:abstractNum w:abstractNumId="218" w15:restartNumberingAfterBreak="0">
     <w:nsid w:val="60E91C41"/>
     <w:multiLevelType w:val="hybridMultilevel"/>
     <w:tmpl w:val="1BB0762A"/>
@@ -46908,7 +47142,7 @@
       </w:rPr>
     </w:lvl>
   </w:abstractNum>
-  <w:abstractNum w:abstractNumId="218" w15:restartNumberingAfterBreak="0">
+  <w:abstractNum w:abstractNumId="219" w15:restartNumberingAfterBreak="0">
     <w:nsid w:val="61CD4C55"/>
     <w:multiLevelType w:val="multilevel"/>
     <w:tmpl w:val="49DA91F4"/>
@@ -47012,7 +47246,7 @@
       </w:rPr>
     </w:lvl>
   </w:abstractNum>
-  <w:abstractNum w:abstractNumId="219" w15:restartNumberingAfterBreak="0">
+  <w:abstractNum w:abstractNumId="220" w15:restartNumberingAfterBreak="0">
     <w:nsid w:val="62157AC4"/>
     <w:multiLevelType w:val="multilevel"/>
     <w:tmpl w:val="046028A8"/>
@@ -47116,7 +47350,7 @@
       </w:rPr>
     </w:lvl>
   </w:abstractNum>
-  <w:abstractNum w:abstractNumId="220" w15:restartNumberingAfterBreak="0">
+  <w:abstractNum w:abstractNumId="221" w15:restartNumberingAfterBreak="0">
     <w:nsid w:val="62465A6D"/>
     <w:multiLevelType w:val="multilevel"/>
     <w:tmpl w:val="C090023A"/>
@@ -47220,7 +47454,7 @@
       </w:rPr>
     </w:lvl>
   </w:abstractNum>
-  <w:abstractNum w:abstractNumId="221" w15:restartNumberingAfterBreak="0">
+  <w:abstractNum w:abstractNumId="222" w15:restartNumberingAfterBreak="0">
     <w:nsid w:val="62856632"/>
     <w:multiLevelType w:val="multilevel"/>
     <w:tmpl w:val="BA642C7A"/>
@@ -47324,7 +47558,7 @@
       </w:rPr>
     </w:lvl>
   </w:abstractNum>
-  <w:abstractNum w:abstractNumId="222" w15:restartNumberingAfterBreak="0">
+  <w:abstractNum w:abstractNumId="223" w15:restartNumberingAfterBreak="0">
     <w:nsid w:val="62BC07E4"/>
     <w:multiLevelType w:val="multilevel"/>
     <w:tmpl w:val="DDA47BC6"/>
@@ -47428,7 +47662,7 @@
       </w:rPr>
     </w:lvl>
   </w:abstractNum>
-  <w:abstractNum w:abstractNumId="223" w15:restartNumberingAfterBreak="0">
+  <w:abstractNum w:abstractNumId="224" w15:restartNumberingAfterBreak="0">
     <w:nsid w:val="62CA292C"/>
     <w:multiLevelType w:val="multilevel"/>
     <w:tmpl w:val="822E835C"/>
@@ -47532,7 +47766,7 @@
       </w:rPr>
     </w:lvl>
   </w:abstractNum>
-  <w:abstractNum w:abstractNumId="224" w15:restartNumberingAfterBreak="0">
+  <w:abstractNum w:abstractNumId="225" w15:restartNumberingAfterBreak="0">
     <w:nsid w:val="63700354"/>
     <w:multiLevelType w:val="multilevel"/>
     <w:tmpl w:val="B7E45C52"/>
@@ -47636,7 +47870,7 @@
       </w:rPr>
     </w:lvl>
   </w:abstractNum>
-  <w:abstractNum w:abstractNumId="225" w15:restartNumberingAfterBreak="0">
+  <w:abstractNum w:abstractNumId="226" w15:restartNumberingAfterBreak="0">
     <w:nsid w:val="63C951D8"/>
     <w:multiLevelType w:val="multilevel"/>
     <w:tmpl w:val="2A7E9FAC"/>
@@ -47740,7 +47974,7 @@
       </w:rPr>
     </w:lvl>
   </w:abstractNum>
-  <w:abstractNum w:abstractNumId="226" w15:restartNumberingAfterBreak="0">
+  <w:abstractNum w:abstractNumId="227" w15:restartNumberingAfterBreak="0">
     <w:nsid w:val="64BC5F4A"/>
     <w:multiLevelType w:val="multilevel"/>
     <w:tmpl w:val="DDBCF00A"/>
@@ -47844,7 +48078,7 @@
       </w:rPr>
     </w:lvl>
   </w:abstractNum>
-  <w:abstractNum w:abstractNumId="227" w15:restartNumberingAfterBreak="0">
+  <w:abstractNum w:abstractNumId="228" w15:restartNumberingAfterBreak="0">
     <w:nsid w:val="65B938E4"/>
     <w:multiLevelType w:val="multilevel"/>
     <w:tmpl w:val="9042DD98"/>
@@ -47948,7 +48182,7 @@
       </w:rPr>
     </w:lvl>
   </w:abstractNum>
-  <w:abstractNum w:abstractNumId="228" w15:restartNumberingAfterBreak="0">
+  <w:abstractNum w:abstractNumId="229" w15:restartNumberingAfterBreak="0">
     <w:nsid w:val="65EA7C6A"/>
     <w:multiLevelType w:val="multilevel"/>
     <w:tmpl w:val="A17A62AC"/>
@@ -48052,7 +48286,7 @@
       </w:rPr>
     </w:lvl>
   </w:abstractNum>
-  <w:abstractNum w:abstractNumId="229" w15:restartNumberingAfterBreak="0">
+  <w:abstractNum w:abstractNumId="230" w15:restartNumberingAfterBreak="0">
     <w:nsid w:val="67AA3B80"/>
     <w:multiLevelType w:val="multilevel"/>
     <w:tmpl w:val="CFC4225C"/>
@@ -48156,7 +48390,7 @@
       </w:rPr>
     </w:lvl>
   </w:abstractNum>
-  <w:abstractNum w:abstractNumId="230" w15:restartNumberingAfterBreak="0">
+  <w:abstractNum w:abstractNumId="231" w15:restartNumberingAfterBreak="0">
     <w:nsid w:val="67B55223"/>
     <w:multiLevelType w:val="multilevel"/>
     <w:tmpl w:val="7F568BDE"/>
@@ -48260,7 +48494,7 @@
       </w:rPr>
     </w:lvl>
   </w:abstractNum>
-  <w:abstractNum w:abstractNumId="231" w15:restartNumberingAfterBreak="0">
+  <w:abstractNum w:abstractNumId="232" w15:restartNumberingAfterBreak="0">
     <w:nsid w:val="68177B1E"/>
     <w:multiLevelType w:val="multilevel"/>
     <w:tmpl w:val="1F987D0A"/>
@@ -48364,7 +48598,7 @@
       </w:rPr>
     </w:lvl>
   </w:abstractNum>
-  <w:abstractNum w:abstractNumId="232" w15:restartNumberingAfterBreak="0">
+  <w:abstractNum w:abstractNumId="233" w15:restartNumberingAfterBreak="0">
     <w:nsid w:val="688E677B"/>
     <w:multiLevelType w:val="multilevel"/>
     <w:tmpl w:val="557878BE"/>
@@ -48468,7 +48702,7 @@
       </w:rPr>
     </w:lvl>
   </w:abstractNum>
-  <w:abstractNum w:abstractNumId="233" w15:restartNumberingAfterBreak="0">
+  <w:abstractNum w:abstractNumId="234" w15:restartNumberingAfterBreak="0">
     <w:nsid w:val="68943DDD"/>
     <w:multiLevelType w:val="multilevel"/>
     <w:tmpl w:val="F53E0EF2"/>
@@ -48572,7 +48806,7 @@
       </w:rPr>
     </w:lvl>
   </w:abstractNum>
-  <w:abstractNum w:abstractNumId="234" w15:restartNumberingAfterBreak="0">
+  <w:abstractNum w:abstractNumId="235" w15:restartNumberingAfterBreak="0">
     <w:nsid w:val="68A147A6"/>
     <w:multiLevelType w:val="multilevel"/>
     <w:tmpl w:val="D520C4E0"/>
@@ -48676,7 +48910,7 @@
       </w:rPr>
     </w:lvl>
   </w:abstractNum>
-  <w:abstractNum w:abstractNumId="235" w15:restartNumberingAfterBreak="0">
+  <w:abstractNum w:abstractNumId="236" w15:restartNumberingAfterBreak="0">
     <w:nsid w:val="69564938"/>
     <w:multiLevelType w:val="multilevel"/>
     <w:tmpl w:val="354AD4CE"/>
@@ -48780,7 +49014,7 @@
       </w:rPr>
     </w:lvl>
   </w:abstractNum>
-  <w:abstractNum w:abstractNumId="236" w15:restartNumberingAfterBreak="0">
+  <w:abstractNum w:abstractNumId="237" w15:restartNumberingAfterBreak="0">
     <w:nsid w:val="69577451"/>
     <w:multiLevelType w:val="multilevel"/>
     <w:tmpl w:val="36A81AD8"/>
@@ -48884,7 +49118,7 @@
       </w:rPr>
     </w:lvl>
   </w:abstractNum>
-  <w:abstractNum w:abstractNumId="237" w15:restartNumberingAfterBreak="0">
+  <w:abstractNum w:abstractNumId="238" w15:restartNumberingAfterBreak="0">
     <w:nsid w:val="69CB5EC3"/>
     <w:multiLevelType w:val="multilevel"/>
     <w:tmpl w:val="34506B92"/>
@@ -48988,7 +49222,7 @@
       </w:rPr>
     </w:lvl>
   </w:abstractNum>
-  <w:abstractNum w:abstractNumId="238" w15:restartNumberingAfterBreak="0">
+  <w:abstractNum w:abstractNumId="239" w15:restartNumberingAfterBreak="0">
     <w:nsid w:val="69CB6D47"/>
     <w:multiLevelType w:val="multilevel"/>
     <w:tmpl w:val="20420492"/>
@@ -49092,7 +49326,7 @@
       </w:rPr>
     </w:lvl>
   </w:abstractNum>
-  <w:abstractNum w:abstractNumId="239" w15:restartNumberingAfterBreak="0">
+  <w:abstractNum w:abstractNumId="240" w15:restartNumberingAfterBreak="0">
     <w:nsid w:val="6A5478DD"/>
     <w:multiLevelType w:val="multilevel"/>
     <w:tmpl w:val="FC5E3366"/>
@@ -49196,7 +49430,7 @@
       </w:rPr>
     </w:lvl>
   </w:abstractNum>
-  <w:abstractNum w:abstractNumId="240" w15:restartNumberingAfterBreak="0">
+  <w:abstractNum w:abstractNumId="241" w15:restartNumberingAfterBreak="0">
     <w:nsid w:val="6A85305C"/>
     <w:multiLevelType w:val="multilevel"/>
     <w:tmpl w:val="0B10D2E8"/>
@@ -49300,7 +49534,7 @@
       </w:rPr>
     </w:lvl>
   </w:abstractNum>
-  <w:abstractNum w:abstractNumId="241" w15:restartNumberingAfterBreak="0">
+  <w:abstractNum w:abstractNumId="242" w15:restartNumberingAfterBreak="0">
     <w:nsid w:val="6BB6795C"/>
     <w:multiLevelType w:val="hybridMultilevel"/>
     <w:tmpl w:val="043CD6DE"/>
@@ -49413,7 +49647,7 @@
       </w:rPr>
     </w:lvl>
   </w:abstractNum>
-  <w:abstractNum w:abstractNumId="242" w15:restartNumberingAfterBreak="0">
+  <w:abstractNum w:abstractNumId="243" w15:restartNumberingAfterBreak="0">
     <w:nsid w:val="6BEC1B26"/>
     <w:multiLevelType w:val="multilevel"/>
     <w:tmpl w:val="64D6D9E2"/>
@@ -49517,7 +49751,7 @@
       </w:rPr>
     </w:lvl>
   </w:abstractNum>
-  <w:abstractNum w:abstractNumId="243" w15:restartNumberingAfterBreak="0">
+  <w:abstractNum w:abstractNumId="244" w15:restartNumberingAfterBreak="0">
     <w:nsid w:val="6C181313"/>
     <w:multiLevelType w:val="multilevel"/>
     <w:tmpl w:val="F320DD92"/>
@@ -49621,7 +49855,7 @@
       </w:rPr>
     </w:lvl>
   </w:abstractNum>
-  <w:abstractNum w:abstractNumId="244" w15:restartNumberingAfterBreak="0">
+  <w:abstractNum w:abstractNumId="245" w15:restartNumberingAfterBreak="0">
     <w:nsid w:val="6CC91D80"/>
     <w:multiLevelType w:val="multilevel"/>
     <w:tmpl w:val="D5A85012"/>
@@ -49725,7 +49959,7 @@
       </w:rPr>
     </w:lvl>
   </w:abstractNum>
-  <w:abstractNum w:abstractNumId="245" w15:restartNumberingAfterBreak="0">
+  <w:abstractNum w:abstractNumId="246" w15:restartNumberingAfterBreak="0">
     <w:nsid w:val="6D2166A8"/>
     <w:multiLevelType w:val="multilevel"/>
     <w:tmpl w:val="FC62F962"/>
@@ -49829,7 +50063,7 @@
       </w:rPr>
     </w:lvl>
   </w:abstractNum>
-  <w:abstractNum w:abstractNumId="246" w15:restartNumberingAfterBreak="0">
+  <w:abstractNum w:abstractNumId="247" w15:restartNumberingAfterBreak="0">
     <w:nsid w:val="6F4F0A08"/>
     <w:multiLevelType w:val="multilevel"/>
     <w:tmpl w:val="12AA4104"/>
@@ -49933,7 +50167,7 @@
       </w:rPr>
     </w:lvl>
   </w:abstractNum>
-  <w:abstractNum w:abstractNumId="247" w15:restartNumberingAfterBreak="0">
+  <w:abstractNum w:abstractNumId="248" w15:restartNumberingAfterBreak="0">
     <w:nsid w:val="740243A6"/>
     <w:multiLevelType w:val="multilevel"/>
     <w:tmpl w:val="1992581E"/>
@@ -50037,7 +50271,7 @@
       </w:rPr>
     </w:lvl>
   </w:abstractNum>
-  <w:abstractNum w:abstractNumId="248" w15:restartNumberingAfterBreak="0">
+  <w:abstractNum w:abstractNumId="249" w15:restartNumberingAfterBreak="0">
     <w:nsid w:val="743A2D0F"/>
     <w:multiLevelType w:val="multilevel"/>
     <w:tmpl w:val="94D059E6"/>
@@ -50141,7 +50375,7 @@
       </w:rPr>
     </w:lvl>
   </w:abstractNum>
-  <w:abstractNum w:abstractNumId="249" w15:restartNumberingAfterBreak="0">
+  <w:abstractNum w:abstractNumId="250" w15:restartNumberingAfterBreak="0">
     <w:nsid w:val="74D438DD"/>
     <w:multiLevelType w:val="multilevel"/>
     <w:tmpl w:val="8C949A3C"/>
@@ -50245,7 +50479,7 @@
       </w:rPr>
     </w:lvl>
   </w:abstractNum>
-  <w:abstractNum w:abstractNumId="250" w15:restartNumberingAfterBreak="0">
+  <w:abstractNum w:abstractNumId="251" w15:restartNumberingAfterBreak="0">
     <w:nsid w:val="75187AAD"/>
     <w:multiLevelType w:val="multilevel"/>
     <w:tmpl w:val="07103674"/>
@@ -50349,7 +50583,7 @@
       </w:rPr>
     </w:lvl>
   </w:abstractNum>
-  <w:abstractNum w:abstractNumId="251" w15:restartNumberingAfterBreak="0">
+  <w:abstractNum w:abstractNumId="252" w15:restartNumberingAfterBreak="0">
     <w:nsid w:val="7578411C"/>
     <w:multiLevelType w:val="multilevel"/>
     <w:tmpl w:val="22465444"/>
@@ -50453,7 +50687,7 @@
       </w:rPr>
     </w:lvl>
   </w:abstractNum>
-  <w:abstractNum w:abstractNumId="252" w15:restartNumberingAfterBreak="0">
+  <w:abstractNum w:abstractNumId="253" w15:restartNumberingAfterBreak="0">
     <w:nsid w:val="75D11F20"/>
     <w:multiLevelType w:val="multilevel"/>
     <w:tmpl w:val="90E65DF8"/>
@@ -50557,7 +50791,7 @@
       </w:rPr>
     </w:lvl>
   </w:abstractNum>
-  <w:abstractNum w:abstractNumId="253" w15:restartNumberingAfterBreak="0">
+  <w:abstractNum w:abstractNumId="254" w15:restartNumberingAfterBreak="0">
     <w:nsid w:val="75F464C4"/>
     <w:multiLevelType w:val="multilevel"/>
     <w:tmpl w:val="F3C2F814"/>
@@ -50661,7 +50895,7 @@
       </w:rPr>
     </w:lvl>
   </w:abstractNum>
-  <w:abstractNum w:abstractNumId="254" w15:restartNumberingAfterBreak="0">
+  <w:abstractNum w:abstractNumId="255" w15:restartNumberingAfterBreak="0">
     <w:nsid w:val="76031E57"/>
     <w:multiLevelType w:val="multilevel"/>
     <w:tmpl w:val="6C8A80E0"/>
@@ -50765,7 +50999,7 @@
       </w:rPr>
     </w:lvl>
   </w:abstractNum>
-  <w:abstractNum w:abstractNumId="255" w15:restartNumberingAfterBreak="0">
+  <w:abstractNum w:abstractNumId="256" w15:restartNumberingAfterBreak="0">
     <w:nsid w:val="772F0B4B"/>
     <w:multiLevelType w:val="multilevel"/>
     <w:tmpl w:val="C11CE184"/>
@@ -50869,7 +51103,7 @@
       </w:rPr>
     </w:lvl>
   </w:abstractNum>
-  <w:abstractNum w:abstractNumId="256" w15:restartNumberingAfterBreak="0">
+  <w:abstractNum w:abstractNumId="257" w15:restartNumberingAfterBreak="0">
     <w:nsid w:val="77C47574"/>
     <w:multiLevelType w:val="multilevel"/>
     <w:tmpl w:val="4B0676FA"/>
@@ -50973,7 +51207,7 @@
       </w:rPr>
     </w:lvl>
   </w:abstractNum>
-  <w:abstractNum w:abstractNumId="257" w15:restartNumberingAfterBreak="0">
+  <w:abstractNum w:abstractNumId="258" w15:restartNumberingAfterBreak="0">
     <w:nsid w:val="78120B1C"/>
     <w:multiLevelType w:val="multilevel"/>
     <w:tmpl w:val="B290BE82"/>
@@ -51077,7 +51311,7 @@
       </w:rPr>
     </w:lvl>
   </w:abstractNum>
-  <w:abstractNum w:abstractNumId="258" w15:restartNumberingAfterBreak="0">
+  <w:abstractNum w:abstractNumId="259" w15:restartNumberingAfterBreak="0">
     <w:nsid w:val="79200737"/>
     <w:multiLevelType w:val="multilevel"/>
     <w:tmpl w:val="109449F6"/>
@@ -51181,7 +51415,7 @@
       </w:rPr>
     </w:lvl>
   </w:abstractNum>
-  <w:abstractNum w:abstractNumId="259" w15:restartNumberingAfterBreak="0">
+  <w:abstractNum w:abstractNumId="260" w15:restartNumberingAfterBreak="0">
     <w:nsid w:val="79C00CB5"/>
     <w:multiLevelType w:val="multilevel"/>
     <w:tmpl w:val="61B6D872"/>
@@ -51285,7 +51519,7 @@
       </w:rPr>
     </w:lvl>
   </w:abstractNum>
-  <w:abstractNum w:abstractNumId="260" w15:restartNumberingAfterBreak="0">
+  <w:abstractNum w:abstractNumId="261" w15:restartNumberingAfterBreak="0">
     <w:nsid w:val="79E62F20"/>
     <w:multiLevelType w:val="multilevel"/>
     <w:tmpl w:val="51B030CA"/>
@@ -51389,7 +51623,7 @@
       </w:rPr>
     </w:lvl>
   </w:abstractNum>
-  <w:abstractNum w:abstractNumId="261" w15:restartNumberingAfterBreak="0">
+  <w:abstractNum w:abstractNumId="262" w15:restartNumberingAfterBreak="0">
     <w:nsid w:val="79FA2DA3"/>
     <w:multiLevelType w:val="multilevel"/>
     <w:tmpl w:val="09C8859E"/>
@@ -51493,7 +51727,7 @@
       </w:rPr>
     </w:lvl>
   </w:abstractNum>
-  <w:abstractNum w:abstractNumId="262" w15:restartNumberingAfterBreak="0">
+  <w:abstractNum w:abstractNumId="263" w15:restartNumberingAfterBreak="0">
     <w:nsid w:val="79FC06F0"/>
     <w:multiLevelType w:val="multilevel"/>
     <w:tmpl w:val="8A2E6DC8"/>
@@ -51597,7 +51831,7 @@
       </w:rPr>
     </w:lvl>
   </w:abstractNum>
-  <w:abstractNum w:abstractNumId="263" w15:restartNumberingAfterBreak="0">
+  <w:abstractNum w:abstractNumId="264" w15:restartNumberingAfterBreak="0">
     <w:nsid w:val="7A446288"/>
     <w:multiLevelType w:val="multilevel"/>
     <w:tmpl w:val="68FC246C"/>
@@ -51701,7 +51935,7 @@
       </w:rPr>
     </w:lvl>
   </w:abstractNum>
-  <w:abstractNum w:abstractNumId="264" w15:restartNumberingAfterBreak="0">
+  <w:abstractNum w:abstractNumId="265" w15:restartNumberingAfterBreak="0">
     <w:nsid w:val="7A607540"/>
     <w:multiLevelType w:val="multilevel"/>
     <w:tmpl w:val="B91CE026"/>
@@ -51805,7 +52039,7 @@
       </w:rPr>
     </w:lvl>
   </w:abstractNum>
-  <w:abstractNum w:abstractNumId="265" w15:restartNumberingAfterBreak="0">
+  <w:abstractNum w:abstractNumId="266" w15:restartNumberingAfterBreak="0">
     <w:nsid w:val="7A6249AD"/>
     <w:multiLevelType w:val="multilevel"/>
     <w:tmpl w:val="5D92FE30"/>
@@ -51909,7 +52143,7 @@
       </w:rPr>
     </w:lvl>
   </w:abstractNum>
-  <w:abstractNum w:abstractNumId="266" w15:restartNumberingAfterBreak="0">
+  <w:abstractNum w:abstractNumId="267" w15:restartNumberingAfterBreak="0">
     <w:nsid w:val="7B0363B7"/>
     <w:multiLevelType w:val="multilevel"/>
     <w:tmpl w:val="4EA0C57A"/>
@@ -52013,7 +52247,7 @@
       </w:rPr>
     </w:lvl>
   </w:abstractNum>
-  <w:abstractNum w:abstractNumId="267" w15:restartNumberingAfterBreak="0">
+  <w:abstractNum w:abstractNumId="268" w15:restartNumberingAfterBreak="0">
     <w:nsid w:val="7B3162A2"/>
     <w:multiLevelType w:val="multilevel"/>
     <w:tmpl w:val="75081B16"/>
@@ -52117,7 +52351,7 @@
       </w:rPr>
     </w:lvl>
   </w:abstractNum>
-  <w:abstractNum w:abstractNumId="268" w15:restartNumberingAfterBreak="0">
+  <w:abstractNum w:abstractNumId="269" w15:restartNumberingAfterBreak="0">
     <w:nsid w:val="7B5B3069"/>
     <w:multiLevelType w:val="multilevel"/>
     <w:tmpl w:val="F3EAF9F6"/>
@@ -52221,7 +52455,7 @@
       </w:rPr>
     </w:lvl>
   </w:abstractNum>
-  <w:abstractNum w:abstractNumId="269" w15:restartNumberingAfterBreak="0">
+  <w:abstractNum w:abstractNumId="270" w15:restartNumberingAfterBreak="0">
     <w:nsid w:val="7BB76FFE"/>
     <w:multiLevelType w:val="multilevel"/>
     <w:tmpl w:val="86C47C18"/>
@@ -52325,7 +52559,7 @@
       </w:rPr>
     </w:lvl>
   </w:abstractNum>
-  <w:abstractNum w:abstractNumId="270" w15:restartNumberingAfterBreak="0">
+  <w:abstractNum w:abstractNumId="271" w15:restartNumberingAfterBreak="0">
     <w:nsid w:val="7BEC649E"/>
     <w:multiLevelType w:val="multilevel"/>
     <w:tmpl w:val="76980588"/>
@@ -52429,7 +52663,7 @@
       </w:rPr>
     </w:lvl>
   </w:abstractNum>
-  <w:abstractNum w:abstractNumId="271" w15:restartNumberingAfterBreak="0">
+  <w:abstractNum w:abstractNumId="272" w15:restartNumberingAfterBreak="0">
     <w:nsid w:val="7C4536DA"/>
     <w:multiLevelType w:val="multilevel"/>
     <w:tmpl w:val="0388E978"/>
@@ -52533,7 +52767,7 @@
       </w:rPr>
     </w:lvl>
   </w:abstractNum>
-  <w:abstractNum w:abstractNumId="272" w15:restartNumberingAfterBreak="0">
+  <w:abstractNum w:abstractNumId="273" w15:restartNumberingAfterBreak="0">
     <w:nsid w:val="7C7308FE"/>
     <w:multiLevelType w:val="multilevel"/>
     <w:tmpl w:val="7870CA78"/>
@@ -52637,7 +52871,7 @@
       </w:rPr>
     </w:lvl>
   </w:abstractNum>
-  <w:abstractNum w:abstractNumId="273" w15:restartNumberingAfterBreak="0">
+  <w:abstractNum w:abstractNumId="274" w15:restartNumberingAfterBreak="0">
     <w:nsid w:val="7CF4746F"/>
     <w:multiLevelType w:val="multilevel"/>
     <w:tmpl w:val="2AFEE1D6"/>
@@ -52741,7 +52975,7 @@
       </w:rPr>
     </w:lvl>
   </w:abstractNum>
-  <w:abstractNum w:abstractNumId="274" w15:restartNumberingAfterBreak="0">
+  <w:abstractNum w:abstractNumId="275" w15:restartNumberingAfterBreak="0">
     <w:nsid w:val="7DCB3038"/>
     <w:multiLevelType w:val="multilevel"/>
     <w:tmpl w:val="2B00EAE2"/>
@@ -52845,7 +53079,7 @@
       </w:rPr>
     </w:lvl>
   </w:abstractNum>
-  <w:abstractNum w:abstractNumId="275" w15:restartNumberingAfterBreak="0">
+  <w:abstractNum w:abstractNumId="276" w15:restartNumberingAfterBreak="0">
     <w:nsid w:val="7DDF265C"/>
     <w:multiLevelType w:val="multilevel"/>
     <w:tmpl w:val="A752989C"/>
@@ -52949,7 +53183,7 @@
       </w:rPr>
     </w:lvl>
   </w:abstractNum>
-  <w:abstractNum w:abstractNumId="276" w15:restartNumberingAfterBreak="0">
+  <w:abstractNum w:abstractNumId="277" w15:restartNumberingAfterBreak="0">
     <w:nsid w:val="7DEA5032"/>
     <w:multiLevelType w:val="multilevel"/>
     <w:tmpl w:val="A80C7B2C"/>
@@ -53053,7 +53287,7 @@
       </w:rPr>
     </w:lvl>
   </w:abstractNum>
-  <w:abstractNum w:abstractNumId="277" w15:restartNumberingAfterBreak="0">
+  <w:abstractNum w:abstractNumId="278" w15:restartNumberingAfterBreak="0">
     <w:nsid w:val="7E502556"/>
     <w:multiLevelType w:val="multilevel"/>
     <w:tmpl w:val="FCCA8CA4"/>
@@ -53157,7 +53391,7 @@
       </w:rPr>
     </w:lvl>
   </w:abstractNum>
-  <w:abstractNum w:abstractNumId="278" w15:restartNumberingAfterBreak="0">
+  <w:abstractNum w:abstractNumId="279" w15:restartNumberingAfterBreak="0">
     <w:nsid w:val="7E99770F"/>
     <w:multiLevelType w:val="multilevel"/>
     <w:tmpl w:val="B43850F4"/>
@@ -53261,7 +53495,7 @@
       </w:rPr>
     </w:lvl>
   </w:abstractNum>
-  <w:abstractNum w:abstractNumId="279" w15:restartNumberingAfterBreak="0">
+  <w:abstractNum w:abstractNumId="280" w15:restartNumberingAfterBreak="0">
     <w:nsid w:val="7EE97EB2"/>
     <w:multiLevelType w:val="multilevel"/>
     <w:tmpl w:val="8C646C92"/>
@@ -53365,7 +53599,7 @@
       </w:rPr>
     </w:lvl>
   </w:abstractNum>
-  <w:abstractNum w:abstractNumId="280" w15:restartNumberingAfterBreak="0">
+  <w:abstractNum w:abstractNumId="281" w15:restartNumberingAfterBreak="0">
     <w:nsid w:val="7F5D72F7"/>
     <w:multiLevelType w:val="multilevel"/>
     <w:tmpl w:val="7220CBC0"/>
@@ -53469,7 +53703,7 @@
       </w:rPr>
     </w:lvl>
   </w:abstractNum>
-  <w:abstractNum w:abstractNumId="281" w15:restartNumberingAfterBreak="0">
+  <w:abstractNum w:abstractNumId="282" w15:restartNumberingAfterBreak="0">
     <w:nsid w:val="7FF53E38"/>
     <w:multiLevelType w:val="multilevel"/>
     <w:tmpl w:val="39E2DF32"/>
@@ -53577,133 +53811,133 @@
     <w:abstractNumId w:val="12"/>
   </w:num>
   <w:num w:numId="2" w16cid:durableId="506479344">
-    <w:abstractNumId w:val="157"/>
+    <w:abstractNumId w:val="158"/>
   </w:num>
   <w:num w:numId="3" w16cid:durableId="737558523">
-    <w:abstractNumId w:val="106"/>
+    <w:abstractNumId w:val="107"/>
   </w:num>
   <w:num w:numId="4" w16cid:durableId="1581022364">
-    <w:abstractNumId w:val="173"/>
+    <w:abstractNumId w:val="174"/>
   </w:num>
   <w:num w:numId="5" w16cid:durableId="953366013">
-    <w:abstractNumId w:val="249"/>
+    <w:abstractNumId w:val="250"/>
   </w:num>
   <w:num w:numId="6" w16cid:durableId="2042895970">
-    <w:abstractNumId w:val="278"/>
+    <w:abstractNumId w:val="279"/>
   </w:num>
   <w:num w:numId="7" w16cid:durableId="2003269112">
     <w:abstractNumId w:val="22"/>
   </w:num>
   <w:num w:numId="8" w16cid:durableId="771778605">
-    <w:abstractNumId w:val="64"/>
+    <w:abstractNumId w:val="65"/>
   </w:num>
   <w:num w:numId="9" w16cid:durableId="1301299834">
     <w:abstractNumId w:val="29"/>
   </w:num>
   <w:num w:numId="10" w16cid:durableId="633632557">
-    <w:abstractNumId w:val="236"/>
+    <w:abstractNumId w:val="237"/>
   </w:num>
   <w:num w:numId="11" w16cid:durableId="2129468317">
-    <w:abstractNumId w:val="225"/>
+    <w:abstractNumId w:val="226"/>
   </w:num>
   <w:num w:numId="12" w16cid:durableId="216623163">
     <w:abstractNumId w:val="28"/>
   </w:num>
   <w:num w:numId="13" w16cid:durableId="1482111838">
-    <w:abstractNumId w:val="95"/>
+    <w:abstractNumId w:val="96"/>
   </w:num>
   <w:num w:numId="14" w16cid:durableId="213126103">
-    <w:abstractNumId w:val="103"/>
+    <w:abstractNumId w:val="104"/>
   </w:num>
   <w:num w:numId="15" w16cid:durableId="712272489">
-    <w:abstractNumId w:val="47"/>
+    <w:abstractNumId w:val="48"/>
   </w:num>
   <w:num w:numId="16" w16cid:durableId="58555920">
-    <w:abstractNumId w:val="155"/>
+    <w:abstractNumId w:val="156"/>
   </w:num>
   <w:num w:numId="17" w16cid:durableId="1413284361">
-    <w:abstractNumId w:val="84"/>
+    <w:abstractNumId w:val="85"/>
   </w:num>
   <w:num w:numId="18" w16cid:durableId="1498836951">
-    <w:abstractNumId w:val="148"/>
+    <w:abstractNumId w:val="149"/>
   </w:num>
   <w:num w:numId="19" w16cid:durableId="444542202">
-    <w:abstractNumId w:val="86"/>
+    <w:abstractNumId w:val="87"/>
   </w:num>
   <w:num w:numId="20" w16cid:durableId="1596280352">
-    <w:abstractNumId w:val="99"/>
+    <w:abstractNumId w:val="100"/>
   </w:num>
   <w:num w:numId="21" w16cid:durableId="734201491">
-    <w:abstractNumId w:val="110"/>
+    <w:abstractNumId w:val="111"/>
   </w:num>
   <w:num w:numId="22" w16cid:durableId="1283852437">
-    <w:abstractNumId w:val="58"/>
+    <w:abstractNumId w:val="59"/>
   </w:num>
   <w:num w:numId="23" w16cid:durableId="1790396534">
-    <w:abstractNumId w:val="204"/>
+    <w:abstractNumId w:val="205"/>
   </w:num>
   <w:num w:numId="24" w16cid:durableId="1685397845">
     <w:abstractNumId w:val="26"/>
   </w:num>
   <w:num w:numId="25" w16cid:durableId="258370407">
-    <w:abstractNumId w:val="271"/>
+    <w:abstractNumId w:val="272"/>
   </w:num>
   <w:num w:numId="26" w16cid:durableId="2106490312">
-    <w:abstractNumId w:val="91"/>
+    <w:abstractNumId w:val="92"/>
   </w:num>
   <w:num w:numId="27" w16cid:durableId="769080096">
-    <w:abstractNumId w:val="52"/>
+    <w:abstractNumId w:val="53"/>
   </w:num>
   <w:num w:numId="28" w16cid:durableId="1413239244">
     <w:abstractNumId w:val="37"/>
   </w:num>
   <w:num w:numId="29" w16cid:durableId="585189936">
-    <w:abstractNumId w:val="54"/>
+    <w:abstractNumId w:val="55"/>
   </w:num>
   <w:num w:numId="30" w16cid:durableId="1752311023">
-    <w:abstractNumId w:val="83"/>
+    <w:abstractNumId w:val="84"/>
   </w:num>
   <w:num w:numId="31" w16cid:durableId="1791896264">
-    <w:abstractNumId w:val="170"/>
+    <w:abstractNumId w:val="171"/>
   </w:num>
   <w:num w:numId="32" w16cid:durableId="945112825">
     <w:abstractNumId w:val="14"/>
   </w:num>
   <w:num w:numId="33" w16cid:durableId="59182107">
-    <w:abstractNumId w:val="178"/>
+    <w:abstractNumId w:val="179"/>
   </w:num>
   <w:num w:numId="34" w16cid:durableId="769665318">
-    <w:abstractNumId w:val="67"/>
+    <w:abstractNumId w:val="68"/>
   </w:num>
   <w:num w:numId="35" w16cid:durableId="471603005">
-    <w:abstractNumId w:val="98"/>
+    <w:abstractNumId w:val="99"/>
   </w:num>
   <w:num w:numId="36" w16cid:durableId="1022167136">
-    <w:abstractNumId w:val="65"/>
+    <w:abstractNumId w:val="66"/>
   </w:num>
   <w:num w:numId="37" w16cid:durableId="1979844454">
-    <w:abstractNumId w:val="76"/>
+    <w:abstractNumId w:val="77"/>
   </w:num>
   <w:num w:numId="38" w16cid:durableId="987051981">
-    <w:abstractNumId w:val="113"/>
+    <w:abstractNumId w:val="114"/>
   </w:num>
   <w:num w:numId="39" w16cid:durableId="282613121">
-    <w:abstractNumId w:val="40"/>
+    <w:abstractNumId w:val="41"/>
   </w:num>
   <w:num w:numId="40" w16cid:durableId="874856546">
-    <w:abstractNumId w:val="102"/>
+    <w:abstractNumId w:val="103"/>
   </w:num>
   <w:num w:numId="41" w16cid:durableId="1786776867">
-    <w:abstractNumId w:val="125"/>
+    <w:abstractNumId w:val="126"/>
   </w:num>
   <w:num w:numId="42" w16cid:durableId="1824155790">
-    <w:abstractNumId w:val="207"/>
+    <w:abstractNumId w:val="208"/>
   </w:num>
   <w:num w:numId="43" w16cid:durableId="1974365899">
     <w:abstractNumId w:val="25"/>
   </w:num>
   <w:num w:numId="44" w16cid:durableId="806748838">
-    <w:abstractNumId w:val="100"/>
+    <w:abstractNumId w:val="101"/>
   </w:num>
   <w:num w:numId="45" w16cid:durableId="1498421276">
     <w:abstractNumId w:val="21"/>
@@ -53712,109 +53946,109 @@
     <w:abstractNumId w:val="34"/>
   </w:num>
   <w:num w:numId="47" w16cid:durableId="1099329358">
-    <w:abstractNumId w:val="273"/>
+    <w:abstractNumId w:val="274"/>
   </w:num>
   <w:num w:numId="48" w16cid:durableId="1067068549">
-    <w:abstractNumId w:val="105"/>
+    <w:abstractNumId w:val="106"/>
   </w:num>
   <w:num w:numId="49" w16cid:durableId="1058280839">
-    <w:abstractNumId w:val="43"/>
+    <w:abstractNumId w:val="44"/>
   </w:num>
   <w:num w:numId="50" w16cid:durableId="272061420">
-    <w:abstractNumId w:val="260"/>
+    <w:abstractNumId w:val="261"/>
   </w:num>
   <w:num w:numId="51" w16cid:durableId="2079014450">
-    <w:abstractNumId w:val="134"/>
+    <w:abstractNumId w:val="135"/>
   </w:num>
   <w:num w:numId="52" w16cid:durableId="548688019">
-    <w:abstractNumId w:val="265"/>
+    <w:abstractNumId w:val="266"/>
   </w:num>
   <w:num w:numId="53" w16cid:durableId="112481122">
-    <w:abstractNumId w:val="224"/>
+    <w:abstractNumId w:val="225"/>
   </w:num>
   <w:num w:numId="54" w16cid:durableId="401374166">
     <w:abstractNumId w:val="30"/>
   </w:num>
   <w:num w:numId="55" w16cid:durableId="1126117505">
-    <w:abstractNumId w:val="266"/>
+    <w:abstractNumId w:val="267"/>
   </w:num>
   <w:num w:numId="56" w16cid:durableId="1070080426">
-    <w:abstractNumId w:val="279"/>
+    <w:abstractNumId w:val="280"/>
   </w:num>
   <w:num w:numId="57" w16cid:durableId="560410941">
     <w:abstractNumId w:val="13"/>
   </w:num>
   <w:num w:numId="58" w16cid:durableId="1738431558">
-    <w:abstractNumId w:val="131"/>
+    <w:abstractNumId w:val="132"/>
   </w:num>
   <w:num w:numId="59" w16cid:durableId="864296864">
-    <w:abstractNumId w:val="123"/>
+    <w:abstractNumId w:val="124"/>
   </w:num>
   <w:num w:numId="60" w16cid:durableId="973215726">
-    <w:abstractNumId w:val="187"/>
+    <w:abstractNumId w:val="188"/>
   </w:num>
   <w:num w:numId="61" w16cid:durableId="1777795900">
-    <w:abstractNumId w:val="139"/>
+    <w:abstractNumId w:val="140"/>
   </w:num>
   <w:num w:numId="62" w16cid:durableId="928927934">
-    <w:abstractNumId w:val="189"/>
+    <w:abstractNumId w:val="190"/>
   </w:num>
   <w:num w:numId="63" w16cid:durableId="1224020612">
-    <w:abstractNumId w:val="80"/>
+    <w:abstractNumId w:val="81"/>
   </w:num>
   <w:num w:numId="64" w16cid:durableId="277496219">
-    <w:abstractNumId w:val="101"/>
+    <w:abstractNumId w:val="102"/>
   </w:num>
   <w:num w:numId="65" w16cid:durableId="1486235993">
-    <w:abstractNumId w:val="264"/>
+    <w:abstractNumId w:val="265"/>
   </w:num>
   <w:num w:numId="66" w16cid:durableId="1900171662">
-    <w:abstractNumId w:val="116"/>
+    <w:abstractNumId w:val="117"/>
   </w:num>
   <w:num w:numId="67" w16cid:durableId="614485163">
     <w:abstractNumId w:val="1"/>
   </w:num>
   <w:num w:numId="68" w16cid:durableId="1758358925">
-    <w:abstractNumId w:val="172"/>
+    <w:abstractNumId w:val="173"/>
   </w:num>
   <w:num w:numId="69" w16cid:durableId="571739140">
-    <w:abstractNumId w:val="114"/>
+    <w:abstractNumId w:val="115"/>
   </w:num>
   <w:num w:numId="70" w16cid:durableId="1713310955">
-    <w:abstractNumId w:val="141"/>
+    <w:abstractNumId w:val="142"/>
   </w:num>
   <w:num w:numId="71" w16cid:durableId="2018731870">
-    <w:abstractNumId w:val="210"/>
+    <w:abstractNumId w:val="211"/>
   </w:num>
   <w:num w:numId="72" w16cid:durableId="1983654684">
-    <w:abstractNumId w:val="194"/>
+    <w:abstractNumId w:val="195"/>
   </w:num>
   <w:num w:numId="73" w16cid:durableId="235937287">
-    <w:abstractNumId w:val="59"/>
+    <w:abstractNumId w:val="60"/>
   </w:num>
   <w:num w:numId="74" w16cid:durableId="1881090807">
-    <w:abstractNumId w:val="233"/>
+    <w:abstractNumId w:val="234"/>
   </w:num>
   <w:num w:numId="75" w16cid:durableId="238252985">
-    <w:abstractNumId w:val="281"/>
+    <w:abstractNumId w:val="282"/>
   </w:num>
   <w:num w:numId="76" w16cid:durableId="210044969">
-    <w:abstractNumId w:val="97"/>
+    <w:abstractNumId w:val="98"/>
   </w:num>
   <w:num w:numId="77" w16cid:durableId="1492720987">
-    <w:abstractNumId w:val="213"/>
+    <w:abstractNumId w:val="214"/>
   </w:num>
   <w:num w:numId="78" w16cid:durableId="297610971">
-    <w:abstractNumId w:val="211"/>
+    <w:abstractNumId w:val="212"/>
   </w:num>
   <w:num w:numId="79" w16cid:durableId="1946766821">
-    <w:abstractNumId w:val="276"/>
+    <w:abstractNumId w:val="277"/>
   </w:num>
   <w:num w:numId="80" w16cid:durableId="1728840283">
-    <w:abstractNumId w:val="81"/>
+    <w:abstractNumId w:val="82"/>
   </w:num>
   <w:num w:numId="81" w16cid:durableId="1848710217">
-    <w:abstractNumId w:val="48"/>
+    <w:abstractNumId w:val="49"/>
   </w:num>
   <w:num w:numId="82" w16cid:durableId="1944221347">
     <w:abstractNumId w:val="24"/>
@@ -53823,148 +54057,148 @@
     <w:abstractNumId w:val="18"/>
   </w:num>
   <w:num w:numId="84" w16cid:durableId="381639289">
-    <w:abstractNumId w:val="162"/>
+    <w:abstractNumId w:val="163"/>
   </w:num>
   <w:num w:numId="85" w16cid:durableId="1585458014">
-    <w:abstractNumId w:val="221"/>
+    <w:abstractNumId w:val="222"/>
   </w:num>
   <w:num w:numId="86" w16cid:durableId="1063531012">
-    <w:abstractNumId w:val="70"/>
+    <w:abstractNumId w:val="71"/>
   </w:num>
   <w:num w:numId="87" w16cid:durableId="1761022907">
-    <w:abstractNumId w:val="130"/>
+    <w:abstractNumId w:val="131"/>
   </w:num>
   <w:num w:numId="88" w16cid:durableId="1041900060">
-    <w:abstractNumId w:val="119"/>
+    <w:abstractNumId w:val="120"/>
   </w:num>
   <w:num w:numId="89" w16cid:durableId="1361935929">
-    <w:abstractNumId w:val="62"/>
+    <w:abstractNumId w:val="63"/>
   </w:num>
   <w:num w:numId="90" w16cid:durableId="178275042">
     <w:abstractNumId w:val="3"/>
   </w:num>
   <w:num w:numId="91" w16cid:durableId="1615290430">
-    <w:abstractNumId w:val="222"/>
+    <w:abstractNumId w:val="223"/>
   </w:num>
   <w:num w:numId="92" w16cid:durableId="198279080">
-    <w:abstractNumId w:val="244"/>
+    <w:abstractNumId w:val="245"/>
   </w:num>
   <w:num w:numId="93" w16cid:durableId="19404180">
-    <w:abstractNumId w:val="255"/>
+    <w:abstractNumId w:val="256"/>
   </w:num>
   <w:num w:numId="94" w16cid:durableId="129789859">
-    <w:abstractNumId w:val="142"/>
+    <w:abstractNumId w:val="143"/>
   </w:num>
   <w:num w:numId="95" w16cid:durableId="380908913">
-    <w:abstractNumId w:val="262"/>
+    <w:abstractNumId w:val="263"/>
   </w:num>
   <w:num w:numId="96" w16cid:durableId="968242288">
-    <w:abstractNumId w:val="180"/>
+    <w:abstractNumId w:val="181"/>
   </w:num>
   <w:num w:numId="97" w16cid:durableId="1981499757">
-    <w:abstractNumId w:val="277"/>
+    <w:abstractNumId w:val="278"/>
   </w:num>
   <w:num w:numId="98" w16cid:durableId="2145150637">
-    <w:abstractNumId w:val="257"/>
+    <w:abstractNumId w:val="258"/>
   </w:num>
   <w:num w:numId="99" w16cid:durableId="1774130867">
     <w:abstractNumId w:val="38"/>
   </w:num>
   <w:num w:numId="100" w16cid:durableId="66731650">
-    <w:abstractNumId w:val="247"/>
+    <w:abstractNumId w:val="248"/>
   </w:num>
   <w:num w:numId="101" w16cid:durableId="1736315680">
-    <w:abstractNumId w:val="77"/>
+    <w:abstractNumId w:val="78"/>
   </w:num>
   <w:num w:numId="102" w16cid:durableId="1672292656">
-    <w:abstractNumId w:val="168"/>
+    <w:abstractNumId w:val="169"/>
   </w:num>
   <w:num w:numId="103" w16cid:durableId="1795708785">
-    <w:abstractNumId w:val="68"/>
+    <w:abstractNumId w:val="69"/>
   </w:num>
   <w:num w:numId="104" w16cid:durableId="1917788724">
-    <w:abstractNumId w:val="218"/>
+    <w:abstractNumId w:val="219"/>
   </w:num>
   <w:num w:numId="105" w16cid:durableId="1416324584">
-    <w:abstractNumId w:val="115"/>
+    <w:abstractNumId w:val="116"/>
   </w:num>
   <w:num w:numId="106" w16cid:durableId="621500837">
-    <w:abstractNumId w:val="190"/>
+    <w:abstractNumId w:val="191"/>
   </w:num>
   <w:num w:numId="107" w16cid:durableId="230309592">
     <w:abstractNumId w:val="39"/>
   </w:num>
   <w:num w:numId="108" w16cid:durableId="2070105741">
-    <w:abstractNumId w:val="108"/>
+    <w:abstractNumId w:val="109"/>
   </w:num>
   <w:num w:numId="109" w16cid:durableId="727337042">
     <w:abstractNumId w:val="6"/>
   </w:num>
   <w:num w:numId="110" w16cid:durableId="1639529974">
-    <w:abstractNumId w:val="205"/>
+    <w:abstractNumId w:val="206"/>
   </w:num>
   <w:num w:numId="111" w16cid:durableId="1121221401">
-    <w:abstractNumId w:val="129"/>
+    <w:abstractNumId w:val="130"/>
   </w:num>
   <w:num w:numId="112" w16cid:durableId="1698505426">
-    <w:abstractNumId w:val="220"/>
+    <w:abstractNumId w:val="221"/>
   </w:num>
   <w:num w:numId="113" w16cid:durableId="1023096861">
-    <w:abstractNumId w:val="161"/>
+    <w:abstractNumId w:val="162"/>
   </w:num>
   <w:num w:numId="114" w16cid:durableId="1138916321">
-    <w:abstractNumId w:val="120"/>
+    <w:abstractNumId w:val="121"/>
   </w:num>
   <w:num w:numId="115" w16cid:durableId="1501116692">
     <w:abstractNumId w:val="10"/>
   </w:num>
   <w:num w:numId="116" w16cid:durableId="1381902960">
-    <w:abstractNumId w:val="57"/>
+    <w:abstractNumId w:val="58"/>
   </w:num>
   <w:num w:numId="117" w16cid:durableId="1024525283">
-    <w:abstractNumId w:val="252"/>
+    <w:abstractNumId w:val="253"/>
   </w:num>
   <w:num w:numId="118" w16cid:durableId="1138498764">
-    <w:abstractNumId w:val="118"/>
+    <w:abstractNumId w:val="119"/>
   </w:num>
   <w:num w:numId="119" w16cid:durableId="473566254">
-    <w:abstractNumId w:val="248"/>
+    <w:abstractNumId w:val="249"/>
   </w:num>
   <w:num w:numId="120" w16cid:durableId="622076326">
-    <w:abstractNumId w:val="128"/>
+    <w:abstractNumId w:val="129"/>
   </w:num>
   <w:num w:numId="121" w16cid:durableId="1796366714">
-    <w:abstractNumId w:val="147"/>
+    <w:abstractNumId w:val="148"/>
   </w:num>
   <w:num w:numId="122" w16cid:durableId="1596668355">
-    <w:abstractNumId w:val="183"/>
+    <w:abstractNumId w:val="184"/>
   </w:num>
   <w:num w:numId="123" w16cid:durableId="1027562540">
-    <w:abstractNumId w:val="79"/>
+    <w:abstractNumId w:val="80"/>
   </w:num>
   <w:num w:numId="124" w16cid:durableId="1133862455">
-    <w:abstractNumId w:val="156"/>
+    <w:abstractNumId w:val="157"/>
   </w:num>
   <w:num w:numId="125" w16cid:durableId="683366368">
-    <w:abstractNumId w:val="140"/>
+    <w:abstractNumId w:val="141"/>
   </w:num>
   <w:num w:numId="126" w16cid:durableId="774402430">
-    <w:abstractNumId w:val="153"/>
+    <w:abstractNumId w:val="154"/>
   </w:num>
   <w:num w:numId="127" w16cid:durableId="1182091461">
-    <w:abstractNumId w:val="267"/>
+    <w:abstractNumId w:val="268"/>
   </w:num>
   <w:num w:numId="128" w16cid:durableId="539241263">
-    <w:abstractNumId w:val="203"/>
+    <w:abstractNumId w:val="204"/>
   </w:num>
   <w:num w:numId="129" w16cid:durableId="1151211693">
-    <w:abstractNumId w:val="171"/>
+    <w:abstractNumId w:val="172"/>
   </w:num>
   <w:num w:numId="130" w16cid:durableId="1772699286">
-    <w:abstractNumId w:val="165"/>
+    <w:abstractNumId w:val="166"/>
   </w:num>
   <w:num w:numId="131" w16cid:durableId="314842350">
-    <w:abstractNumId w:val="237"/>
+    <w:abstractNumId w:val="238"/>
   </w:num>
   <w:num w:numId="132" w16cid:durableId="1205021379">
     <w:abstractNumId w:val="27"/>
@@ -53973,241 +54207,241 @@
     <w:abstractNumId w:val="23"/>
   </w:num>
   <w:num w:numId="134" w16cid:durableId="532038321">
-    <w:abstractNumId w:val="146"/>
+    <w:abstractNumId w:val="147"/>
   </w:num>
   <w:num w:numId="135" w16cid:durableId="1081565245">
-    <w:abstractNumId w:val="117"/>
+    <w:abstractNumId w:val="118"/>
   </w:num>
   <w:num w:numId="136" w16cid:durableId="140512603">
-    <w:abstractNumId w:val="188"/>
+    <w:abstractNumId w:val="189"/>
   </w:num>
   <w:num w:numId="137" w16cid:durableId="482431831">
     <w:abstractNumId w:val="19"/>
   </w:num>
   <w:num w:numId="138" w16cid:durableId="1372534671">
-    <w:abstractNumId w:val="254"/>
+    <w:abstractNumId w:val="255"/>
   </w:num>
   <w:num w:numId="139" w16cid:durableId="1618099979">
-    <w:abstractNumId w:val="46"/>
+    <w:abstractNumId w:val="47"/>
   </w:num>
   <w:num w:numId="140" w16cid:durableId="44454297">
-    <w:abstractNumId w:val="179"/>
+    <w:abstractNumId w:val="180"/>
   </w:num>
   <w:num w:numId="141" w16cid:durableId="2067024736">
-    <w:abstractNumId w:val="72"/>
+    <w:abstractNumId w:val="73"/>
   </w:num>
   <w:num w:numId="142" w16cid:durableId="536043710">
-    <w:abstractNumId w:val="201"/>
+    <w:abstractNumId w:val="202"/>
   </w:num>
   <w:num w:numId="143" w16cid:durableId="1403063352">
-    <w:abstractNumId w:val="122"/>
+    <w:abstractNumId w:val="123"/>
   </w:num>
   <w:num w:numId="144" w16cid:durableId="287512889">
-    <w:abstractNumId w:val="275"/>
+    <w:abstractNumId w:val="276"/>
   </w:num>
   <w:num w:numId="145" w16cid:durableId="476074306">
-    <w:abstractNumId w:val="226"/>
+    <w:abstractNumId w:val="227"/>
   </w:num>
   <w:num w:numId="146" w16cid:durableId="1916621689">
-    <w:abstractNumId w:val="66"/>
+    <w:abstractNumId w:val="67"/>
   </w:num>
   <w:num w:numId="147" w16cid:durableId="1858880865">
-    <w:abstractNumId w:val="50"/>
+    <w:abstractNumId w:val="51"/>
   </w:num>
   <w:num w:numId="148" w16cid:durableId="978653200">
-    <w:abstractNumId w:val="231"/>
+    <w:abstractNumId w:val="232"/>
   </w:num>
   <w:num w:numId="149" w16cid:durableId="2036542631">
-    <w:abstractNumId w:val="258"/>
+    <w:abstractNumId w:val="259"/>
   </w:num>
   <w:num w:numId="150" w16cid:durableId="131408957">
-    <w:abstractNumId w:val="164"/>
+    <w:abstractNumId w:val="165"/>
   </w:num>
   <w:num w:numId="151" w16cid:durableId="1159223866">
-    <w:abstractNumId w:val="246"/>
+    <w:abstractNumId w:val="247"/>
   </w:num>
   <w:num w:numId="152" w16cid:durableId="340357069">
-    <w:abstractNumId w:val="137"/>
+    <w:abstractNumId w:val="138"/>
   </w:num>
   <w:num w:numId="153" w16cid:durableId="1524130110">
-    <w:abstractNumId w:val="243"/>
+    <w:abstractNumId w:val="244"/>
   </w:num>
   <w:num w:numId="154" w16cid:durableId="1620641309">
-    <w:abstractNumId w:val="166"/>
+    <w:abstractNumId w:val="167"/>
   </w:num>
   <w:num w:numId="155" w16cid:durableId="1277257092">
-    <w:abstractNumId w:val="133"/>
+    <w:abstractNumId w:val="134"/>
   </w:num>
   <w:num w:numId="156" w16cid:durableId="1867212263">
-    <w:abstractNumId w:val="121"/>
+    <w:abstractNumId w:val="122"/>
   </w:num>
   <w:num w:numId="157" w16cid:durableId="990787366">
     <w:abstractNumId w:val="32"/>
   </w:num>
   <w:num w:numId="158" w16cid:durableId="375156316">
-    <w:abstractNumId w:val="230"/>
+    <w:abstractNumId w:val="231"/>
   </w:num>
   <w:num w:numId="159" w16cid:durableId="688062640">
     <w:abstractNumId w:val="4"/>
   </w:num>
   <w:num w:numId="160" w16cid:durableId="1037045828">
-    <w:abstractNumId w:val="61"/>
+    <w:abstractNumId w:val="62"/>
   </w:num>
   <w:num w:numId="161" w16cid:durableId="1407875210">
-    <w:abstractNumId w:val="112"/>
+    <w:abstractNumId w:val="113"/>
   </w:num>
   <w:num w:numId="162" w16cid:durableId="406925605">
-    <w:abstractNumId w:val="69"/>
+    <w:abstractNumId w:val="70"/>
   </w:num>
   <w:num w:numId="163" w16cid:durableId="1030953773">
     <w:abstractNumId w:val="15"/>
   </w:num>
   <w:num w:numId="164" w16cid:durableId="1828860429">
-    <w:abstractNumId w:val="182"/>
+    <w:abstractNumId w:val="183"/>
   </w:num>
   <w:num w:numId="165" w16cid:durableId="211499123">
-    <w:abstractNumId w:val="198"/>
+    <w:abstractNumId w:val="199"/>
   </w:num>
   <w:num w:numId="166" w16cid:durableId="1812794917">
-    <w:abstractNumId w:val="223"/>
+    <w:abstractNumId w:val="224"/>
   </w:num>
   <w:num w:numId="167" w16cid:durableId="105588534">
+    <w:abstractNumId w:val="201"/>
+  </w:num>
+  <w:num w:numId="168" w16cid:durableId="556936219">
+    <w:abstractNumId w:val="240"/>
+  </w:num>
+  <w:num w:numId="169" w16cid:durableId="93020588">
+    <w:abstractNumId w:val="178"/>
+  </w:num>
+  <w:num w:numId="170" w16cid:durableId="1689090742">
+    <w:abstractNumId w:val="161"/>
+  </w:num>
+  <w:num w:numId="171" w16cid:durableId="1602565597">
     <w:abstractNumId w:val="200"/>
   </w:num>
-  <w:num w:numId="168" w16cid:durableId="556936219">
-    <w:abstractNumId w:val="239"/>
-  </w:num>
-  <w:num w:numId="169" w16cid:durableId="93020588">
-    <w:abstractNumId w:val="177"/>
-  </w:num>
-  <w:num w:numId="170" w16cid:durableId="1689090742">
-    <w:abstractNumId w:val="160"/>
-  </w:num>
-  <w:num w:numId="171" w16cid:durableId="1602565597">
-    <w:abstractNumId w:val="199"/>
-  </w:num>
   <w:num w:numId="172" w16cid:durableId="2122411961">
-    <w:abstractNumId w:val="42"/>
+    <w:abstractNumId w:val="43"/>
   </w:num>
   <w:num w:numId="173" w16cid:durableId="16977287">
-    <w:abstractNumId w:val="219"/>
+    <w:abstractNumId w:val="220"/>
   </w:num>
   <w:num w:numId="174" w16cid:durableId="552010151">
-    <w:abstractNumId w:val="78"/>
+    <w:abstractNumId w:val="79"/>
   </w:num>
   <w:num w:numId="175" w16cid:durableId="883559763">
     <w:abstractNumId w:val="7"/>
   </w:num>
   <w:num w:numId="176" w16cid:durableId="1589583060">
-    <w:abstractNumId w:val="202"/>
+    <w:abstractNumId w:val="203"/>
   </w:num>
   <w:num w:numId="177" w16cid:durableId="1580482652">
-    <w:abstractNumId w:val="56"/>
+    <w:abstractNumId w:val="57"/>
   </w:num>
   <w:num w:numId="178" w16cid:durableId="1891765228">
-    <w:abstractNumId w:val="163"/>
+    <w:abstractNumId w:val="164"/>
   </w:num>
   <w:num w:numId="179" w16cid:durableId="1519613994">
-    <w:abstractNumId w:val="51"/>
+    <w:abstractNumId w:val="52"/>
   </w:num>
   <w:num w:numId="180" w16cid:durableId="264191042">
-    <w:abstractNumId w:val="135"/>
+    <w:abstractNumId w:val="136"/>
   </w:num>
   <w:num w:numId="181" w16cid:durableId="1725987805">
-    <w:abstractNumId w:val="256"/>
+    <w:abstractNumId w:val="257"/>
   </w:num>
   <w:num w:numId="182" w16cid:durableId="638144946">
-    <w:abstractNumId w:val="53"/>
+    <w:abstractNumId w:val="54"/>
   </w:num>
   <w:num w:numId="183" w16cid:durableId="1453937147">
-    <w:abstractNumId w:val="238"/>
+    <w:abstractNumId w:val="239"/>
   </w:num>
   <w:num w:numId="184" w16cid:durableId="1800803689">
-    <w:abstractNumId w:val="149"/>
+    <w:abstractNumId w:val="150"/>
   </w:num>
   <w:num w:numId="185" w16cid:durableId="1649743514">
-    <w:abstractNumId w:val="41"/>
+    <w:abstractNumId w:val="42"/>
   </w:num>
   <w:num w:numId="186" w16cid:durableId="250939703">
-    <w:abstractNumId w:val="124"/>
+    <w:abstractNumId w:val="125"/>
   </w:num>
   <w:num w:numId="187" w16cid:durableId="1067604895">
+    <w:abstractNumId w:val="94"/>
+  </w:num>
+  <w:num w:numId="188" w16cid:durableId="1867402352">
+    <w:abstractNumId w:val="133"/>
+  </w:num>
+  <w:num w:numId="189" w16cid:durableId="1215392359">
+    <w:abstractNumId w:val="64"/>
+  </w:num>
+  <w:num w:numId="190" w16cid:durableId="1226724953">
+    <w:abstractNumId w:val="177"/>
+  </w:num>
+  <w:num w:numId="191" w16cid:durableId="974457257">
+    <w:abstractNumId w:val="175"/>
+  </w:num>
+  <w:num w:numId="192" w16cid:durableId="65880403">
+    <w:abstractNumId w:val="193"/>
+  </w:num>
+  <w:num w:numId="193" w16cid:durableId="1941639467">
+    <w:abstractNumId w:val="139"/>
+  </w:num>
+  <w:num w:numId="194" w16cid:durableId="206111986">
+    <w:abstractNumId w:val="144"/>
+  </w:num>
+  <w:num w:numId="195" w16cid:durableId="1312446854">
+    <w:abstractNumId w:val="216"/>
+  </w:num>
+  <w:num w:numId="196" w16cid:durableId="2100835216">
     <w:abstractNumId w:val="93"/>
   </w:num>
-  <w:num w:numId="188" w16cid:durableId="1867402352">
-    <w:abstractNumId w:val="132"/>
-  </w:num>
-  <w:num w:numId="189" w16cid:durableId="1215392359">
-    <w:abstractNumId w:val="63"/>
-  </w:num>
-  <w:num w:numId="190" w16cid:durableId="1226724953">
-    <w:abstractNumId w:val="176"/>
-  </w:num>
-  <w:num w:numId="191" w16cid:durableId="974457257">
-    <w:abstractNumId w:val="174"/>
-  </w:num>
-  <w:num w:numId="192" w16cid:durableId="65880403">
-    <w:abstractNumId w:val="192"/>
-  </w:num>
-  <w:num w:numId="193" w16cid:durableId="1941639467">
-    <w:abstractNumId w:val="138"/>
-  </w:num>
-  <w:num w:numId="194" w16cid:durableId="206111986">
-    <w:abstractNumId w:val="143"/>
-  </w:num>
-  <w:num w:numId="195" w16cid:durableId="1312446854">
-    <w:abstractNumId w:val="215"/>
-  </w:num>
-  <w:num w:numId="196" w16cid:durableId="2100835216">
-    <w:abstractNumId w:val="92"/>
-  </w:num>
   <w:num w:numId="197" w16cid:durableId="1762070504">
-    <w:abstractNumId w:val="195"/>
+    <w:abstractNumId w:val="196"/>
   </w:num>
   <w:num w:numId="198" w16cid:durableId="844635598">
-    <w:abstractNumId w:val="250"/>
+    <w:abstractNumId w:val="251"/>
   </w:num>
   <w:num w:numId="199" w16cid:durableId="1707294401">
-    <w:abstractNumId w:val="71"/>
+    <w:abstractNumId w:val="72"/>
   </w:num>
   <w:num w:numId="200" w16cid:durableId="647200686">
-    <w:abstractNumId w:val="152"/>
+    <w:abstractNumId w:val="153"/>
   </w:num>
   <w:num w:numId="201" w16cid:durableId="854542964">
-    <w:abstractNumId w:val="274"/>
+    <w:abstractNumId w:val="275"/>
   </w:num>
   <w:num w:numId="202" w16cid:durableId="782728461">
     <w:abstractNumId w:val="8"/>
   </w:num>
   <w:num w:numId="203" w16cid:durableId="894462820">
-    <w:abstractNumId w:val="89"/>
+    <w:abstractNumId w:val="90"/>
   </w:num>
   <w:num w:numId="204" w16cid:durableId="336688578">
-    <w:abstractNumId w:val="111"/>
+    <w:abstractNumId w:val="112"/>
   </w:num>
   <w:num w:numId="205" w16cid:durableId="1409621032">
-    <w:abstractNumId w:val="227"/>
+    <w:abstractNumId w:val="228"/>
   </w:num>
   <w:num w:numId="206" w16cid:durableId="1859389650">
-    <w:abstractNumId w:val="193"/>
+    <w:abstractNumId w:val="194"/>
   </w:num>
   <w:num w:numId="207" w16cid:durableId="1253126249">
     <w:abstractNumId w:val="36"/>
   </w:num>
   <w:num w:numId="208" w16cid:durableId="581598926">
-    <w:abstractNumId w:val="208"/>
+    <w:abstractNumId w:val="209"/>
   </w:num>
   <w:num w:numId="209" w16cid:durableId="1023555767">
-    <w:abstractNumId w:val="270"/>
+    <w:abstractNumId w:val="271"/>
   </w:num>
   <w:num w:numId="210" w16cid:durableId="366411855">
     <w:abstractNumId w:val="35"/>
   </w:num>
   <w:num w:numId="211" w16cid:durableId="295524834">
-    <w:abstractNumId w:val="259"/>
+    <w:abstractNumId w:val="260"/>
   </w:num>
   <w:num w:numId="212" w16cid:durableId="1094279948">
-    <w:abstractNumId w:val="235"/>
+    <w:abstractNumId w:val="236"/>
   </w:num>
   <w:num w:numId="213" w16cid:durableId="1256937985">
     <w:abstractNumId w:val="5"/>
@@ -54219,52 +54453,52 @@
     <w:abstractNumId w:val="16"/>
   </w:num>
   <w:num w:numId="216" w16cid:durableId="960183874">
-    <w:abstractNumId w:val="169"/>
+    <w:abstractNumId w:val="170"/>
   </w:num>
   <w:num w:numId="217" w16cid:durableId="1257179506">
-    <w:abstractNumId w:val="74"/>
+    <w:abstractNumId w:val="75"/>
   </w:num>
   <w:num w:numId="218" w16cid:durableId="1885866209">
-    <w:abstractNumId w:val="272"/>
+    <w:abstractNumId w:val="273"/>
   </w:num>
   <w:num w:numId="219" w16cid:durableId="572742395">
-    <w:abstractNumId w:val="150"/>
+    <w:abstractNumId w:val="151"/>
   </w:num>
   <w:num w:numId="220" w16cid:durableId="1215849781">
     <w:abstractNumId w:val="31"/>
   </w:num>
   <w:num w:numId="221" w16cid:durableId="1041706171">
-    <w:abstractNumId w:val="229"/>
+    <w:abstractNumId w:val="230"/>
   </w:num>
   <w:num w:numId="222" w16cid:durableId="812064017">
-    <w:abstractNumId w:val="104"/>
+    <w:abstractNumId w:val="105"/>
   </w:num>
   <w:num w:numId="223" w16cid:durableId="135032160">
-    <w:abstractNumId w:val="184"/>
+    <w:abstractNumId w:val="185"/>
   </w:num>
   <w:num w:numId="224" w16cid:durableId="670374955">
-    <w:abstractNumId w:val="181"/>
+    <w:abstractNumId w:val="182"/>
   </w:num>
   <w:num w:numId="225" w16cid:durableId="1261260105">
-    <w:abstractNumId w:val="145"/>
+    <w:abstractNumId w:val="146"/>
   </w:num>
   <w:num w:numId="226" w16cid:durableId="316037131">
-    <w:abstractNumId w:val="75"/>
+    <w:abstractNumId w:val="76"/>
   </w:num>
   <w:num w:numId="227" w16cid:durableId="1199204431">
-    <w:abstractNumId w:val="197"/>
+    <w:abstractNumId w:val="198"/>
   </w:num>
   <w:num w:numId="228" w16cid:durableId="848255508">
-    <w:abstractNumId w:val="261"/>
+    <w:abstractNumId w:val="262"/>
   </w:num>
   <w:num w:numId="229" w16cid:durableId="308752097">
-    <w:abstractNumId w:val="269"/>
+    <w:abstractNumId w:val="270"/>
   </w:num>
   <w:num w:numId="230" w16cid:durableId="252127911">
-    <w:abstractNumId w:val="90"/>
+    <w:abstractNumId w:val="91"/>
   </w:num>
   <w:num w:numId="231" w16cid:durableId="321471285">
-    <w:abstractNumId w:val="280"/>
+    <w:abstractNumId w:val="281"/>
   </w:num>
   <w:num w:numId="232" w16cid:durableId="1435978229">
     <w:abstractNumId w:val="9"/>
@@ -54273,112 +54507,112 @@
     <w:abstractNumId w:val="20"/>
   </w:num>
   <w:num w:numId="234" w16cid:durableId="894589014">
-    <w:abstractNumId w:val="45"/>
+    <w:abstractNumId w:val="46"/>
   </w:num>
   <w:num w:numId="235" w16cid:durableId="491528113">
-    <w:abstractNumId w:val="107"/>
+    <w:abstractNumId w:val="108"/>
   </w:num>
   <w:num w:numId="236" w16cid:durableId="44648362">
-    <w:abstractNumId w:val="268"/>
+    <w:abstractNumId w:val="269"/>
   </w:num>
   <w:num w:numId="237" w16cid:durableId="1837113706">
-    <w:abstractNumId w:val="253"/>
+    <w:abstractNumId w:val="254"/>
   </w:num>
   <w:num w:numId="238" w16cid:durableId="124396972">
-    <w:abstractNumId w:val="85"/>
+    <w:abstractNumId w:val="86"/>
   </w:num>
   <w:num w:numId="239" w16cid:durableId="946231956">
-    <w:abstractNumId w:val="234"/>
+    <w:abstractNumId w:val="235"/>
   </w:num>
   <w:num w:numId="240" w16cid:durableId="941380592">
-    <w:abstractNumId w:val="73"/>
+    <w:abstractNumId w:val="74"/>
   </w:num>
   <w:num w:numId="241" w16cid:durableId="1390880538">
-    <w:abstractNumId w:val="206"/>
+    <w:abstractNumId w:val="207"/>
   </w:num>
   <w:num w:numId="242" w16cid:durableId="478422314">
-    <w:abstractNumId w:val="196"/>
+    <w:abstractNumId w:val="197"/>
   </w:num>
   <w:num w:numId="243" w16cid:durableId="1752316519">
-    <w:abstractNumId w:val="245"/>
+    <w:abstractNumId w:val="246"/>
   </w:num>
   <w:num w:numId="244" w16cid:durableId="102968370">
-    <w:abstractNumId w:val="126"/>
+    <w:abstractNumId w:val="127"/>
   </w:num>
   <w:num w:numId="245" w16cid:durableId="719092990">
-    <w:abstractNumId w:val="158"/>
+    <w:abstractNumId w:val="159"/>
   </w:num>
   <w:num w:numId="246" w16cid:durableId="2145001835">
-    <w:abstractNumId w:val="214"/>
+    <w:abstractNumId w:val="215"/>
   </w:num>
   <w:num w:numId="247" w16cid:durableId="1841311141">
-    <w:abstractNumId w:val="167"/>
+    <w:abstractNumId w:val="168"/>
   </w:num>
   <w:num w:numId="248" w16cid:durableId="1834637614">
-    <w:abstractNumId w:val="185"/>
+    <w:abstractNumId w:val="186"/>
   </w:num>
   <w:num w:numId="249" w16cid:durableId="499933759">
     <w:abstractNumId w:val="17"/>
   </w:num>
   <w:num w:numId="250" w16cid:durableId="1510683084">
-    <w:abstractNumId w:val="175"/>
+    <w:abstractNumId w:val="176"/>
   </w:num>
   <w:num w:numId="251" w16cid:durableId="551158773">
-    <w:abstractNumId w:val="82"/>
+    <w:abstractNumId w:val="83"/>
   </w:num>
   <w:num w:numId="252" w16cid:durableId="1476600541">
-    <w:abstractNumId w:val="263"/>
+    <w:abstractNumId w:val="264"/>
   </w:num>
   <w:num w:numId="253" w16cid:durableId="898056888">
-    <w:abstractNumId w:val="94"/>
+    <w:abstractNumId w:val="95"/>
   </w:num>
   <w:num w:numId="254" w16cid:durableId="803472092">
-    <w:abstractNumId w:val="151"/>
+    <w:abstractNumId w:val="152"/>
   </w:num>
   <w:num w:numId="255" w16cid:durableId="1855339068">
-    <w:abstractNumId w:val="186"/>
+    <w:abstractNumId w:val="187"/>
   </w:num>
   <w:num w:numId="256" w16cid:durableId="1670912717">
-    <w:abstractNumId w:val="212"/>
+    <w:abstractNumId w:val="213"/>
   </w:num>
   <w:num w:numId="257" w16cid:durableId="1352798484">
-    <w:abstractNumId w:val="216"/>
+    <w:abstractNumId w:val="217"/>
   </w:num>
   <w:num w:numId="258" w16cid:durableId="2118480935">
-    <w:abstractNumId w:val="228"/>
+    <w:abstractNumId w:val="229"/>
   </w:num>
   <w:num w:numId="259" w16cid:durableId="306588087">
-    <w:abstractNumId w:val="159"/>
+    <w:abstractNumId w:val="160"/>
   </w:num>
   <w:num w:numId="260" w16cid:durableId="1267693890">
-    <w:abstractNumId w:val="49"/>
+    <w:abstractNumId w:val="50"/>
   </w:num>
   <w:num w:numId="261" w16cid:durableId="1019623845">
-    <w:abstractNumId w:val="127"/>
+    <w:abstractNumId w:val="128"/>
   </w:num>
   <w:num w:numId="262" w16cid:durableId="1718628362">
-    <w:abstractNumId w:val="96"/>
+    <w:abstractNumId w:val="97"/>
   </w:num>
   <w:num w:numId="263" w16cid:durableId="1681423595">
-    <w:abstractNumId w:val="87"/>
+    <w:abstractNumId w:val="88"/>
   </w:num>
   <w:num w:numId="264" w16cid:durableId="1287083426">
-    <w:abstractNumId w:val="60"/>
+    <w:abstractNumId w:val="61"/>
   </w:num>
   <w:num w:numId="265" w16cid:durableId="1669559665">
-    <w:abstractNumId w:val="240"/>
+    <w:abstractNumId w:val="241"/>
   </w:num>
   <w:num w:numId="266" w16cid:durableId="418871903">
-    <w:abstractNumId w:val="144"/>
+    <w:abstractNumId w:val="145"/>
   </w:num>
   <w:num w:numId="267" w16cid:durableId="1165585368">
-    <w:abstractNumId w:val="191"/>
+    <w:abstractNumId w:val="192"/>
   </w:num>
   <w:num w:numId="268" w16cid:durableId="219101726">
-    <w:abstractNumId w:val="44"/>
+    <w:abstractNumId w:val="45"/>
   </w:num>
   <w:num w:numId="269" w16cid:durableId="560678616">
-    <w:abstractNumId w:val="209"/>
+    <w:abstractNumId w:val="210"/>
   </w:num>
   <w:num w:numId="270" w16cid:durableId="1899777539">
     <w:abstractNumId w:val="11"/>
@@ -54387,37 +54621,40 @@
     <w:abstractNumId w:val="0"/>
   </w:num>
   <w:num w:numId="272" w16cid:durableId="659969532">
-    <w:abstractNumId w:val="109"/>
+    <w:abstractNumId w:val="110"/>
   </w:num>
   <w:num w:numId="273" w16cid:durableId="689264011">
-    <w:abstractNumId w:val="242"/>
+    <w:abstractNumId w:val="243"/>
   </w:num>
   <w:num w:numId="274" w16cid:durableId="244538534">
-    <w:abstractNumId w:val="251"/>
+    <w:abstractNumId w:val="252"/>
   </w:num>
   <w:num w:numId="275" w16cid:durableId="1601838110">
-    <w:abstractNumId w:val="55"/>
+    <w:abstractNumId w:val="56"/>
   </w:num>
   <w:num w:numId="276" w16cid:durableId="1261373147">
-    <w:abstractNumId w:val="232"/>
+    <w:abstractNumId w:val="233"/>
   </w:num>
   <w:num w:numId="277" w16cid:durableId="1912303800">
-    <w:abstractNumId w:val="136"/>
+    <w:abstractNumId w:val="137"/>
   </w:num>
   <w:num w:numId="278" w16cid:durableId="1920599089">
     <w:abstractNumId w:val="2"/>
   </w:num>
   <w:num w:numId="279" w16cid:durableId="1643537086">
-    <w:abstractNumId w:val="241"/>
+    <w:abstractNumId w:val="242"/>
   </w:num>
   <w:num w:numId="280" w16cid:durableId="1394084756">
-    <w:abstractNumId w:val="217"/>
+    <w:abstractNumId w:val="218"/>
   </w:num>
   <w:num w:numId="281" w16cid:durableId="1322612975">
-    <w:abstractNumId w:val="88"/>
+    <w:abstractNumId w:val="89"/>
   </w:num>
   <w:num w:numId="282" w16cid:durableId="1777019794">
-    <w:abstractNumId w:val="154"/>
+    <w:abstractNumId w:val="155"/>
+  </w:num>
+  <w:num w:numId="283" w16cid:durableId="487017003">
+    <w:abstractNumId w:val="40"/>
   </w:num>
   <w:numIdMacAtCleanup w:val="278"/>
 </w:numbering>

</xml_diff>

<commit_message>
3.7.8 Prohibited (with best practice message) adding dynamic masks to a finder frame
</commit_message>
<xml_diff>
--- a/src/pymovie/PyMovie-info.docx
+++ b/src/pymovie/PyMovie-info.docx
@@ -167,6 +167,71 @@
           <w:sz w:val="24"/>
           <w:szCs w:val="24"/>
         </w:rPr>
+        <w:t>Version 3.7.8        6 July 2023</w:t>
+      </w:r>
+    </w:p>
+    <w:p>
+      <w:pPr>
+        <w:pStyle w:val="PreformattedText"/>
+        <w:numPr>
+          <w:ilvl w:val="0"/>
+          <w:numId w:val="284"/>
+        </w:numPr>
+        <w:rPr>
+          <w:rFonts w:ascii="Arial" w:hAnsi="Arial"/>
+          <w:sz w:val="24"/>
+          <w:szCs w:val="24"/>
+        </w:rPr>
+      </w:pPr>
+      <w:r>
+        <w:rPr>
+          <w:rFonts w:ascii="Arial" w:hAnsi="Arial"/>
+          <w:sz w:val="24"/>
+          <w:szCs w:val="24"/>
+        </w:rPr>
+        <w:t>Added ‘best practices’ message popup when a user attempts to add a non-static mask aperture or a dynamic aperture stack to a “finder” image. This is done because dynamic mask apertures require a background calculation to set the appropriate threshold, and the background of a “finder” image is noise-reduced and hence the wrong value to use.</w:t>
+      </w:r>
+      <w:r>
+        <w:rPr>
+          <w:rFonts w:ascii="Arial" w:hAnsi="Arial"/>
+          <w:sz w:val="24"/>
+          <w:szCs w:val="24"/>
+        </w:rPr>
+        <w:br/>
+      </w:r>
+      <w:r>
+        <w:rPr>
+          <w:rFonts w:ascii="Arial" w:hAnsi="Arial"/>
+          <w:sz w:val="24"/>
+          <w:szCs w:val="24"/>
+        </w:rPr>
+        <w:br/>
+        <w:t>Adding a static mask aperture set is okay as is an NRE aperture.</w:t>
+      </w:r>
+      <w:r>
+        <w:rPr>
+          <w:rFonts w:ascii="Arial" w:hAnsi="Arial"/>
+          <w:sz w:val="24"/>
+          <w:szCs w:val="24"/>
+        </w:rPr>
+        <w:br/>
+      </w:r>
+    </w:p>
+    <w:p>
+      <w:pPr>
+        <w:pStyle w:val="PreformattedText"/>
+        <w:rPr>
+          <w:rFonts w:ascii="Arial" w:hAnsi="Arial"/>
+          <w:sz w:val="24"/>
+          <w:szCs w:val="24"/>
+        </w:rPr>
+      </w:pPr>
+      <w:r>
+        <w:rPr>
+          <w:rFonts w:ascii="Arial" w:hAnsi="Arial"/>
+          <w:sz w:val="24"/>
+          <w:szCs w:val="24"/>
+        </w:rPr>
         <w:t>Version 3.7.</w:t>
       </w:r>
       <w:r>
@@ -335,6 +400,7 @@
         <w:rPr>
           <w:rFonts w:ascii="Arial" w:hAnsi="Arial" w:cs="Arial"/>
         </w:rPr>
+        <w:lastRenderedPageBreak/>
         <w:t>Added an item to the aperture placement menu to add a nest of 1</w:t>
       </w:r>
       <w:r>
@@ -381,7 +447,6 @@
         <w:rPr>
           <w:rFonts w:ascii="Arial" w:hAnsi="Arial" w:cs="Arial"/>
         </w:rPr>
-        <w:lastRenderedPageBreak/>
         <w:t xml:space="preserve">Added an item to the aperture placement menu to add a nest of </w:t>
       </w:r>
       <w:r>
@@ -738,7 +803,16 @@
           <w:sz w:val="24"/>
           <w:szCs w:val="24"/>
         </w:rPr>
-        <w:t>Added an additional tracking feature to static apertures. In previous versions, the fixed radius circular sampling mask was always centered inside a static aperture. Tracking the enclosed star image was indirect, depending on some other ‘tracking aperture’ placed elsewhere in the frame on a tracking star. But the position of the target star relative to the tracking star is not constant but jitters due to atmospheric turbulence, so a relatively large circular mask had to be used around the target star so that the jittering target star remained inside the circular mask. This version adds tracking to the fixed circular mask inside the aperture itself. It operates by finding the brightest pixel visible in a centered mask, then recentering the mask around that bright pixel. (A ‘bright pixel is defined as being at or above 1 std deviation above background.)</w:t>
+        <w:t xml:space="preserve">Added an additional tracking feature to static apertures. In previous versions, the fixed radius circular sampling mask was always centered inside a static aperture. Tracking the enclosed star image was indirect, depending on some other ‘tracking aperture’ placed elsewhere in the frame on a tracking star. But the position of the target star relative to the tracking star is not constant but jitters due to atmospheric turbulence, so a relatively large circular mask had to be used around the target star so that the jittering target star remained inside the circular mask. This version adds tracking to the fixed circular mask inside the aperture itself. It operates by finding the brightest pixel visible in a centered mask, then recentering the mask around that bright pixel. (A </w:t>
+      </w:r>
+      <w:r>
+        <w:rPr>
+          <w:rFonts w:ascii="Arial" w:hAnsi="Arial"/>
+          <w:sz w:val="24"/>
+          <w:szCs w:val="24"/>
+        </w:rPr>
+        <w:lastRenderedPageBreak/>
+        <w:t>‘bright pixel is defined as being at or above 1 std deviation above background.)</w:t>
       </w:r>
       <w:r>
         <w:rPr>
@@ -1243,7 +1317,6 @@
           <w:sz w:val="24"/>
           <w:szCs w:val="24"/>
         </w:rPr>
-        <w:lastRenderedPageBreak/>
         <w:t>Version 3.5.1 23 July 2022</w:t>
       </w:r>
     </w:p>
@@ -1675,6 +1748,7 @@
           <w:sz w:val="24"/>
           <w:szCs w:val="24"/>
         </w:rPr>
+        <w:lastRenderedPageBreak/>
         <w:t>adds display of WCS RA and DEC info (if available) in a popup box whenever</w:t>
       </w:r>
       <w:r>
@@ -1777,7 +1851,6 @@
           <w:sz w:val="24"/>
           <w:szCs w:val="24"/>
         </w:rPr>
-        <w:lastRenderedPageBreak/>
         <w:t>Version 3.3.5</w:t>
       </w:r>
     </w:p>
@@ -2271,6 +2344,7 @@
           <w:sz w:val="24"/>
           <w:szCs w:val="24"/>
         </w:rPr>
+        <w:lastRenderedPageBreak/>
         <w:t>improves help messages to give better guidance during use of the hot-pixel removal tab functions</w:t>
       </w:r>
       <w:r>
@@ -2336,16 +2410,7 @@
           <w:sz w:val="24"/>
           <w:szCs w:val="24"/>
         </w:rPr>
-        <w:t xml:space="preserve">at the suggestion of a user, the version adds the name of the fits file that contains the </w:t>
-      </w:r>
-      <w:r>
-        <w:rPr>
-          <w:rFonts w:ascii="Arial" w:hAnsi="Arial"/>
-          <w:sz w:val="24"/>
-          <w:szCs w:val="24"/>
-        </w:rPr>
-        <w:lastRenderedPageBreak/>
-        <w:t>currently displayed image to the file-in-use text box at the upper left. Of course this only happens when a FITS folder has been selected.</w:t>
+        <w:t>at the suggestion of a user, the version adds the name of the fits file that contains the currently displayed image to the file-in-use text box at the upper left. Of course this only happens when a FITS folder has been selected.</w:t>
       </w:r>
       <w:r>
         <w:rPr>
@@ -2743,7 +2808,16 @@
           <w:sz w:val="24"/>
           <w:szCs w:val="24"/>
         </w:rPr>
-        <w:t>added code for converting FITS files that are in 64 bit float format to uint16. If the image pixels contained negative values (because they didn't actually come from a camera but some post-processing procedure), then frame by frame the image will have an amount added to it so that the smallest pixel value will become 1.0</w:t>
+        <w:t xml:space="preserve">added code for converting FITS files that are in 64 bit float format to uint16. If the image pixels contained negative values (because they didn't actually come from a </w:t>
+      </w:r>
+      <w:r>
+        <w:rPr>
+          <w:rFonts w:ascii="Arial" w:hAnsi="Arial"/>
+          <w:sz w:val="24"/>
+          <w:szCs w:val="24"/>
+        </w:rPr>
+        <w:lastRenderedPageBreak/>
+        <w:t>camera but some post-processing procedure), then frame by frame the image will have an amount added to it so that the smallest pixel value will become 1.0</w:t>
       </w:r>
     </w:p>
     <w:p>
@@ -2841,7 +2915,6 @@
           <w:sz w:val="24"/>
           <w:szCs w:val="24"/>
         </w:rPr>
-        <w:lastRenderedPageBreak/>
         <w:t>added print of version number to console output (your command window) on startup as a diagnostic aid.</w:t>
       </w:r>
       <w:r>
@@ -3256,6 +3329,7 @@
           <w:sz w:val="24"/>
           <w:szCs w:val="24"/>
         </w:rPr>
+        <w:lastRenderedPageBreak/>
         <w:t>Version 3.0.5</w:t>
       </w:r>
     </w:p>
@@ -3746,16 +3820,7 @@
           <w:sz w:val="24"/>
           <w:szCs w:val="24"/>
         </w:rPr>
-        <w:t xml:space="preserve">this change affects ONLY videos processed in field mode. Field mode processing is </w:t>
-      </w:r>
-      <w:r>
-        <w:rPr>
-          <w:rFonts w:ascii="Arial" w:hAnsi="Arial"/>
-          <w:sz w:val="24"/>
-          <w:szCs w:val="24"/>
-        </w:rPr>
-        <w:lastRenderedPageBreak/>
-        <w:t>required when processing videos from the RunCam (and Mallincam) which incorrectly frame fields such that fields that belong together appear in two frames. In this version, the background mean calculations are done separately for each field and used for that fields background subtraction – prior to this, the background mean was computed once using the pixels from the whole frame (i.e., both fields) and that single mean was used to perform the background subtraction for both fields. Without this correction, processing a raw RunCam video and then the same video, but with corrected framing, produced slightly different lightcurves – that is no longer the case with this version.</w:t>
+        <w:t>this change affects ONLY videos processed in field mode. Field mode processing is required when processing videos from the RunCam (and Mallincam) which incorrectly frame fields such that fields that belong together appear in two frames. In this version, the background mean calculations are done separately for each field and used for that fields background subtraction – prior to this, the background mean was computed once using the pixels from the whole frame (i.e., both fields) and that single mean was used to perform the background subtraction for both fields. Without this correction, processing a raw RunCam video and then the same video, but with corrected framing, produced slightly different lightcurves – that is no longer the case with this version.</w:t>
       </w:r>
     </w:p>
     <w:p>
@@ -4084,6 +4149,7 @@
           <w:sz w:val="24"/>
           <w:szCs w:val="24"/>
         </w:rPr>
+        <w:lastRenderedPageBreak/>
         <w:t xml:space="preserve">red colorization has been added to pixels displayed in the Thumbnails that are at or above a value specified by the user (there is a place to enter this value just below the </w:t>
       </w:r>
       <w:r>
@@ -4118,16 +4184,7 @@
           <w:szCs w:val="24"/>
         </w:rPr>
         <w:br/>
-        <w:t xml:space="preserve">There is a new meaning to the values of minpx and maxpx (reported in the text box at the lower left) --- previously, these reported the min and max pixel values from the entire aperture; now they are the min and max pixel values of the pixels that have been </w:t>
-      </w:r>
-      <w:r>
-        <w:rPr>
-          <w:rFonts w:ascii="Arial" w:hAnsi="Arial"/>
-          <w:sz w:val="24"/>
-          <w:szCs w:val="24"/>
-        </w:rPr>
-        <w:lastRenderedPageBreak/>
-        <w:t>selected by the 'mask'.</w:t>
+        <w:t>There is a new meaning to the values of minpx and maxpx (reported in the text box at the lower left) --- previously, these reported the min and max pixel values from the entire aperture; now they are the min and max pixel values of the pixels that have been selected by the 'mask'.</w:t>
       </w:r>
       <w:r>
         <w:rPr>
@@ -4557,6 +4614,7 @@
           <w:sz w:val="24"/>
           <w:szCs w:val="24"/>
         </w:rPr>
+        <w:lastRenderedPageBreak/>
         <w:t>adds a color change to OCR selection boxes based on their ability to be jogged. A red selection box (which can't be jogged by the arrow keys) turns yellow whenever it is enabled for arrow key jogging. I added some clarification to the Kiwi instructions regarding selection box placement.</w:t>
       </w:r>
       <w:r>
@@ -4574,16 +4632,7 @@
           <w:szCs w:val="24"/>
         </w:rPr>
         <w:br/>
-        <w:t xml:space="preserve">A major aid in adjusting the selection boxes to center on the timestamp characters has been added: position your mouse cursor on a selection box and press the j key on the </w:t>
-      </w:r>
-      <w:r>
-        <w:rPr>
-          <w:rFonts w:ascii="Arial" w:hAnsi="Arial"/>
-          <w:sz w:val="24"/>
-          <w:szCs w:val="24"/>
-        </w:rPr>
-        <w:lastRenderedPageBreak/>
-        <w:t>keyboard to make that box joggable. Next, move to the arrow keys and use them to center the character, watching the thumbnail (which is now a live display --- no need to mouse out and back in as it had been). Once the character is well centered, press the j key again once again to make the box non-joggable. Move your cursor to the next character, rinse, and repeat. Training is unchanged --- right-click on a character and tell PyMovie what the character is.</w:t>
+        <w:t>A major aid in adjusting the selection boxes to center on the timestamp characters has been added: position your mouse cursor on a selection box and press the j key on the keyboard to make that box joggable. Next, move to the arrow keys and use them to center the character, watching the thumbnail (which is now a live display --- no need to mouse out and back in as it had been). Once the character is well centered, press the j key again once again to make the box non-joggable. Move your cursor to the next character, rinse, and repeat. Training is unchanged --- right-click on a character and tell PyMovie what the character is.</w:t>
       </w:r>
       <w:r>
         <w:rPr>
@@ -4988,16 +5037,7 @@
           <w:sz w:val="24"/>
           <w:szCs w:val="24"/>
         </w:rPr>
-        <w:t xml:space="preserve">Fixed a bug introduced by the addition of size 71 and 91 apertures. The bug appears </w:t>
-      </w:r>
-      <w:r>
-        <w:rPr>
-          <w:rFonts w:ascii="Arial" w:hAnsi="Arial"/>
-          <w:sz w:val="24"/>
-          <w:szCs w:val="24"/>
-        </w:rPr>
-        <w:lastRenderedPageBreak/>
-        <w:t>only when a saved aperture group is restored --- it gets the aperture size wrong. Anyway, it's fixed.</w:t>
+        <w:t>Fixed a bug introduced by the addition of size 71 and 91 apertures. The bug appears only when a saved aperture group is restored --- it gets the aperture size wrong. Anyway, it's fixed.</w:t>
       </w:r>
     </w:p>
     <w:p>
@@ -5373,7 +5413,16 @@
           <w:sz w:val="24"/>
           <w:szCs w:val="24"/>
         </w:rPr>
-        <w:t>Changed the algorithm for calculating the average value of background pixels.  This new algorithm replaced one that was excellent when background noise had a gaussian distribution, but had about a 1% error (too small by 1%) when the noise distribution was skewed.  The histogram of a skewed distribution has a longer tail on one side than the other.  It is common to find recordings that have background noise that is skewed, usually with a longer tail on the right (toward higher values).  Sometime, perhaps due to a camera setting, background levels are 'clipped' and so appear skewed, sometimes without a left tail at all.  One other effect is frequently seen in 8 bit avi from a composite video camera --- missing values.  These 'missing' values appear when a video with a range of pixel values from 10 to 235 is remapped (stretched) to a 0 to 255 range. When that process is present, every eighth value is missing and never appears as a pixel value.</w:t>
+        <w:t xml:space="preserve">Changed the algorithm for calculating the average value of background pixels.  This new algorithm replaced one that was excellent when background noise had a gaussian distribution, but had about a 1% error (too small by 1%) when the noise distribution was skewed.  The histogram of a skewed distribution has a longer tail on one side than the other.  It is common to find recordings that have background noise that is skewed, usually with a longer tail on the right (toward higher values).  Sometime, perhaps due to a camera setting, background levels are 'clipped' and so appear skewed, sometimes </w:t>
+      </w:r>
+      <w:r>
+        <w:rPr>
+          <w:rFonts w:ascii="Arial" w:hAnsi="Arial"/>
+          <w:sz w:val="24"/>
+          <w:szCs w:val="24"/>
+        </w:rPr>
+        <w:lastRenderedPageBreak/>
+        <w:t>without a left tail at all.  One other effect is frequently seen in 8 bit avi from a composite video camera --- missing values.  These 'missing' values appear when a video with a range of pixel values from 10 to 235 is remapped (stretched) to a 0 to 255 range. When that process is present, every eighth value is missing and never appears as a pixel value.</w:t>
       </w:r>
       <w:r>
         <w:rPr>
@@ -5810,16 +5859,7 @@
           <w:sz w:val="24"/>
           <w:szCs w:val="24"/>
         </w:rPr>
-        <w:t xml:space="preserve">Added an option to apply either a 3x3 or a 5x5 median filter to frames as they are being read --- this has the effect of removing hot-pixels automatically, provided the 'hot-pixels' are isolated pixels or in very small groups.  This is a much easier option than placing apertures on all the hot-pixel groups and asking PyMovie to record the coordinates of the enclosed hot-pixels for later 'erasure'. This simple method of removing hot-pixels has allowed me to generate very well defined “finder” images from </w:t>
-      </w:r>
-      <w:r>
-        <w:rPr>
-          <w:rFonts w:ascii="Arial" w:hAnsi="Arial"/>
-          <w:sz w:val="24"/>
-          <w:szCs w:val="24"/>
-        </w:rPr>
-        <w:lastRenderedPageBreak/>
-        <w:t>a video that had too many hot-pixels to deal with by placing apertures on them individually. Fortunately, these hot-pixels were all single isolated pixels, so the 3x3 median filter easily suppressed them during the “finder” image generation.</w:t>
+        <w:t>Added an option to apply either a 3x3 or a 5x5 median filter to frames as they are being read --- this has the effect of removing hot-pixels automatically, provided the 'hot-pixels' are isolated pixels or in very small groups.  This is a much easier option than placing apertures on all the hot-pixel groups and asking PyMovie to record the coordinates of the enclosed hot-pixels for later 'erasure'. This simple method of removing hot-pixels has allowed me to generate very well defined “finder” images from a video that had too many hot-pixels to deal with by placing apertures on them individually. Fortunately, these hot-pixels were all single isolated pixels, so the 3x3 median filter easily suppressed them during the “finder” image generation.</w:t>
       </w:r>
       <w:r>
         <w:rPr>
@@ -6212,6 +6252,7 @@
           <w:sz w:val="24"/>
           <w:szCs w:val="24"/>
         </w:rPr>
+        <w:lastRenderedPageBreak/>
         <w:t xml:space="preserve">CAUTION: </w:t>
       </w:r>
       <w:r>
@@ -6240,16 +6281,7 @@
           <w:szCs w:val="24"/>
         </w:rPr>
         <w:br/>
-        <w:t xml:space="preserve">The problem is that, as the target intensity drops, there may be a point, just before the </w:t>
-      </w:r>
-      <w:r>
-        <w:rPr>
-          <w:rFonts w:ascii="Arial" w:hAnsi="Arial"/>
-          <w:sz w:val="24"/>
-          <w:szCs w:val="24"/>
-        </w:rPr>
-        <w:lastRenderedPageBreak/>
-        <w:t>default mask comes into use, that a very small computed mask gets used and that mask fails to include all the pixels from the star image, thus creating an artificial drop that can/will affect where the D or R edge appears to occur.  This is exacerbated by the use of the 2 sigma level for mask computation, a practice that, while good for tracking and reference stars, is hazardous for target stars.</w:t>
+        <w:t>The problem is that, as the target intensity drops, there may be a point, just before the default mask comes into use, that a very small computed mask gets used and that mask fails to include all the pixels from the star image, thus creating an artificial drop that can/will affect where the D or R edge appears to occur.  This is exacerbated by the use of the 2 sigma level for mask computation, a practice that, while good for tracking and reference stars, is hazardous for target stars.</w:t>
       </w:r>
       <w:r>
         <w:rPr>
@@ -6520,6 +6552,7 @@
           <w:sz w:val="24"/>
           <w:szCs w:val="24"/>
         </w:rPr>
+        <w:lastRenderedPageBreak/>
         <w:t>Removed asinh scaling and normalization to 0...255 range in “finder” images. This will preserve star intensities and (hopefully) make “finder” images look more like the star chart. In addition, with this change, the contrast settings that are useful for an individual frame are also applicable to the “finder” image, so I make that setting ‘sticky’ during changes to and from a “finder” image.</w:t>
       </w:r>
       <w:r>
@@ -6568,7 +6601,6 @@
           <w:sz w:val="24"/>
           <w:szCs w:val="24"/>
         </w:rPr>
-        <w:lastRenderedPageBreak/>
         <w:t>This version provides a solution to the following problem: if snap-to-blob apertures are placed on a “finder” image, the thresh value (used for calculating sampling masks) will be correct for the “finder” image, but not for the frames of the video --- the average background will different and the noise will lower. The solution incorporated in this version is to detect when the display changes from a “finder” image back to the normal frames.  When this change is detected, we now automatically recalculate thresh for all snap-to-blob apertures that are present.</w:t>
       </w:r>
       <w:r>
@@ -6905,7 +6937,16 @@
           <w:sz w:val="24"/>
           <w:szCs w:val="24"/>
         </w:rPr>
-        <w:t>Adds timestamp extraction from SharpCap 8 bit avi captures. SharpCap embeds a 64 bit timestamp (from Windows computer clock --- number of 100ns ticks since midnight on 1 Jan 0001) in the first 8 bytes of each frame (upper left corner). With this version, there is an addition to the VTI drop-down list that allows this form of avi to enjoy automatic timestamp extraction.</w:t>
+        <w:t xml:space="preserve">Adds timestamp extraction from SharpCap 8 bit avi captures. SharpCap embeds a 64 bit timestamp (from Windows computer clock --- number of 100ns ticks since midnight on 1 Jan 0001) in the first 8 bytes of each frame (upper left corner). With this version, </w:t>
+      </w:r>
+      <w:r>
+        <w:rPr>
+          <w:rFonts w:ascii="Arial" w:hAnsi="Arial"/>
+          <w:sz w:val="24"/>
+          <w:szCs w:val="24"/>
+        </w:rPr>
+        <w:lastRenderedPageBreak/>
+        <w:t>there is an addition to the VTI drop-down list that allows this form of avi to enjoy automatic timestamp extraction.</w:t>
       </w:r>
       <w:r>
         <w:rPr>
@@ -7001,7 +7042,6 @@
           <w:sz w:val="24"/>
           <w:szCs w:val="24"/>
         </w:rPr>
-        <w:lastRenderedPageBreak/>
         <w:t>Adds initial support for GHS VTI.  I have only a single sample to test with.  It was a 720 x 480 avi running at 30 fps.  The sample was provided by Hiroyuki Watanabe with the timestamp positioning he preferred.  If the template extracted from that sample doesn’t fit your GHS setup very well, send me a sample.  Sometimes a 640 x 480 (or other shape) needs its own template.</w:t>
       </w:r>
       <w:r>
@@ -7374,7 +7414,16 @@
           <w:sz w:val="24"/>
           <w:szCs w:val="24"/>
         </w:rPr>
-        <w:t>Tracked down and solved some mysterious behavior associated with FITS files.  After a deep dive, I discovered that all FITS files are written with data bytes ordered for a big-endian computer.  We run on Intel, which is little-endian.  Nearly all of my code did operations on image data using numpy, which detects and properly operates on either big or little-endian data.  BUT, in my mask calculation, a routine is used that was ported from c++ code which did NOT adapt gracefully to big-endian image data. A test for big-endian data has been put in that routine and does an endian swap when necessary.</w:t>
+        <w:t xml:space="preserve">Tracked down and solved some mysterious behavior associated with FITS files.  After a deep dive, I discovered that all FITS files are written with data bytes ordered for a </w:t>
+      </w:r>
+      <w:r>
+        <w:rPr>
+          <w:rFonts w:ascii="Arial" w:hAnsi="Arial"/>
+          <w:sz w:val="24"/>
+          <w:szCs w:val="24"/>
+        </w:rPr>
+        <w:lastRenderedPageBreak/>
+        <w:t>big-endian computer.  We run on Intel, which is little-endian.  Nearly all of my code did operations on image data using numpy, which detects and properly operates on either big or little-endian data.  BUT, in my mask calculation, a routine is used that was ported from c++ code which did NOT adapt gracefully to big-endian image data. A test for big-endian data has been put in that routine and does an endian swap when necessary.</w:t>
       </w:r>
       <w:r>
         <w:rPr>
@@ -7422,7 +7471,6 @@
           <w:sz w:val="24"/>
           <w:szCs w:val="24"/>
         </w:rPr>
-        <w:lastRenderedPageBreak/>
         <w:t>Fixed a bug involving saved aperture groups that did not contain a tracking path --- the code had been requiring the presence of a tracking path definition in a saved aperture group --- clearly that needs to be optional.</w:t>
       </w:r>
       <w:r>
@@ -7806,7 +7854,16 @@
           <w:szCs w:val="24"/>
         </w:rPr>
         <w:br/>
-        <w:t>It is now possible to generate and save multiple finder images.  This is particularly helpful in the context of setting up for 2 point tracking.  The procedure would be to generate a finder image at frame 10 (say) and another at frame 2500 (say).  These will be saved as enhanced-image-10.fit and enhanced-image-2500.fit and can be restored by clicking the load finder image button --- there you can select the appropriate enhanced-image-nnn.fit file (or .bmp --- that’s still available so that RegiStax can be used as well).  The appropriate frame number to position the video to will be extracted from the image name. These two finder images will be of assistance in positioning a yellow aperture and recording the 2 points needed for determining the tracking equation.</w:t>
+        <w:t xml:space="preserve">It is now possible to generate and save multiple finder images.  This is particularly helpful in the context of setting up for 2 point tracking.  The procedure would be to generate a finder image at frame 10 (say) and another at frame 2500 (say).  These will be saved as enhanced-image-10.fit and enhanced-image-2500.fit and can be restored </w:t>
+      </w:r>
+      <w:r>
+        <w:rPr>
+          <w:rFonts w:ascii="Arial" w:hAnsi="Arial"/>
+          <w:sz w:val="24"/>
+          <w:szCs w:val="24"/>
+        </w:rPr>
+        <w:lastRenderedPageBreak/>
+        <w:t>by clicking the load finder image button --- there you can select the appropriate enhanced-image-nnn.fit file (or .bmp --- that’s still available so that RegiStax can be used as well).  The appropriate frame number to position the video to will be extracted from the image name. These two finder images will be of assistance in positioning a yellow aperture and recording the 2 points needed for determining the tracking equation.</w:t>
       </w:r>
       <w:r>
         <w:rPr>
@@ -7823,14 +7880,6 @@
           <w:szCs w:val="24"/>
         </w:rPr>
         <w:br/>
-      </w:r>
-      <w:r>
-        <w:rPr>
-          <w:rFonts w:ascii="Arial" w:hAnsi="Arial"/>
-          <w:sz w:val="24"/>
-          <w:szCs w:val="24"/>
-        </w:rPr>
-        <w:lastRenderedPageBreak/>
         <w:t>It is now possible to place multiple apertures on a finder image.  This can be useful to ‘find’ which of several stars is the occulted one when a sky chart is not available or does not resolve the uncertainty.  Pick the likely candidates with apertures --- run an analysis --- look for the occultation.</w:t>
       </w:r>
       <w:r>
@@ -8094,7 +8143,16 @@
           <w:sz w:val="24"/>
           <w:szCs w:val="24"/>
         </w:rPr>
-        <w:t xml:space="preserve">When the lightcurves are plotted, the z-order of the composite light curve plot has been changed so that it is now the bottom-most plot rather than the topmost plot. In addition, the individual light curves will appear in the order specified by the order number of the aperture (this will match the column order in the csv file).  So an aperture with order number 4 will be plotted on top of an aperture with order number 7.  So the user now has complete control of the plot order for the individual lightcurves through judicious use of the aperture edit table invoked by clicking on the Examine/change aperture settings button. </w:t>
+        <w:t xml:space="preserve">When the lightcurves are plotted, the z-order of the composite light curve plot has been changed so that it is now the bottom-most plot rather than the topmost plot. In addition, </w:t>
+      </w:r>
+      <w:r>
+        <w:rPr>
+          <w:rFonts w:ascii="Arial" w:hAnsi="Arial"/>
+          <w:sz w:val="24"/>
+          <w:szCs w:val="24"/>
+        </w:rPr>
+        <w:lastRenderedPageBreak/>
+        <w:t xml:space="preserve">the individual light curves will appear in the order specified by the order number of the aperture (this will match the column order in the csv file).  So an aperture with order number 4 will be plotted on top of an aperture with order number 7.  So the user now has complete control of the plot order for the individual lightcurves through judicious use of the aperture edit table invoked by clicking on the Examine/change aperture settings button. </w:t>
       </w:r>
       <w:r>
         <w:rPr>
@@ -8120,7 +8178,6 @@
           <w:sz w:val="24"/>
           <w:szCs w:val="24"/>
         </w:rPr>
-        <w:lastRenderedPageBreak/>
         <w:t>Version 2.2.2</w:t>
       </w:r>
     </w:p>
@@ -8492,6 +8549,7 @@
           <w:sz w:val="24"/>
           <w:szCs w:val="24"/>
         </w:rPr>
+        <w:lastRenderedPageBreak/>
         <w:t>Added the ability to set a ‘tracking path’ by specifying two points, one early in the video and one late in the video.  This feature is primarily useful in processing difficult drift-through videos where no other good options for tracking are present.</w:t>
       </w:r>
       <w:r>
@@ -8535,7 +8593,6 @@
           <w:sz w:val="24"/>
           <w:szCs w:val="24"/>
         </w:rPr>
-        <w:lastRenderedPageBreak/>
         <w:t>Version 2.1.6</w:t>
       </w:r>
     </w:p>
@@ -8793,6 +8850,7 @@
         <w:rPr>
           <w:noProof/>
         </w:rPr>
+        <w:lastRenderedPageBreak/>
         <w:drawing>
           <wp:anchor distT="0" distB="0" distL="114300" distR="114300" simplePos="0" relativeHeight="251657728" behindDoc="0" locked="0" layoutInCell="1" allowOverlap="1" wp14:anchorId="2B5CDA67" wp14:editId="2433756A">
             <wp:simplePos x="0" y="0"/>
@@ -8867,14 +8925,6 @@
           <w:szCs w:val="24"/>
         </w:rPr>
         <w:br/>
-      </w:r>
-      <w:r>
-        <w:rPr>
-          <w:rFonts w:ascii="Arial" w:hAnsi="Arial"/>
-          <w:sz w:val="24"/>
-          <w:szCs w:val="24"/>
-        </w:rPr>
-        <w:lastRenderedPageBreak/>
         <w:t>Here is a ‘normal’ RobustMean plot:</w:t>
       </w:r>
       <w:r>
@@ -9015,7 +9065,6 @@
         <w:rPr>
           <w:noProof/>
         </w:rPr>
-        <w:lastRenderedPageBreak/>
         <w:drawing>
           <wp:anchor distT="0" distB="0" distL="114300" distR="114300" simplePos="0" relativeHeight="251658752" behindDoc="0" locked="0" layoutInCell="1" allowOverlap="1" wp14:anchorId="719FC412" wp14:editId="1931DEF4">
             <wp:simplePos x="0" y="0"/>
@@ -9351,6 +9400,7 @@
           <w:sz w:val="24"/>
           <w:szCs w:val="24"/>
         </w:rPr>
+        <w:lastRenderedPageBreak/>
         <w:t>Fixed 3D Thumbnail display (it got broken in version 2.0.2 when left to right image flipping was added)</w:t>
       </w:r>
     </w:p>
@@ -9421,16 +9471,7 @@
           <w:sz w:val="24"/>
           <w:szCs w:val="24"/>
         </w:rPr>
-        <w:t xml:space="preserve">Added PAL mode Kiwi OCR timestamp recognition.  In PAL mode, Kiwi timestamp </w:t>
-      </w:r>
-      <w:r>
-        <w:rPr>
-          <w:rFonts w:ascii="Arial" w:hAnsi="Arial"/>
-          <w:sz w:val="24"/>
-          <w:szCs w:val="24"/>
-        </w:rPr>
-        <w:lastRenderedPageBreak/>
-        <w:t>characters are vertical.  In NTSC mode, the characters are slanted.</w:t>
+        <w:t>Added PAL mode Kiwi OCR timestamp recognition.  In PAL mode, Kiwi timestamp characters are vertical.  In NTSC mode, the characters are slanted.</w:t>
       </w:r>
       <w:r>
         <w:rPr>
@@ -9864,7 +9905,16 @@
           <w:sz w:val="24"/>
           <w:szCs w:val="24"/>
         </w:rPr>
-        <w:t>Major rewrite of manual WCS calibration code.  Biggest change was to solve for the rotation angle between the RA/Dec and x/y coordinate systems numerically rather than with trig.  This numerical solution tolerates all possible orientations.  The change was necessitated when an alt-az example showed that the trig solution was too temperamental --- and there were problems earlier with inverted or flipped images that were dealt with as special cases and now can be treated without special code.  The other change was to use a 2 x 2 rotation matrix to calculate the target x/y coordinates.  The rotation matrix values depend only on the rotation angle between the RA/Dec and x/y coordinate systems, determined robustly by the numerical ‘search’ referred to earlier.</w:t>
+        <w:t xml:space="preserve">Major rewrite of manual WCS calibration code.  Biggest change was to solve for the rotation angle between the RA/Dec and x/y coordinate systems numerically rather than with trig.  This numerical solution tolerates all possible orientations.  The change was necessitated when an alt-az example showed that the trig solution was too </w:t>
+      </w:r>
+      <w:r>
+        <w:rPr>
+          <w:rFonts w:ascii="Arial" w:hAnsi="Arial"/>
+          <w:sz w:val="24"/>
+          <w:szCs w:val="24"/>
+        </w:rPr>
+        <w:lastRenderedPageBreak/>
+        <w:t>temperamental --- and there were problems earlier with inverted or flipped images that were dealt with as special cases and now can be treated without special code.  The other change was to use a 2 x 2 rotation matrix to calculate the target x/y coordinates.  The rotation matrix values depend only on the rotation angle between the RA/Dec and x/y coordinate systems, determined robustly by the numerical ‘search’ referred to earlier.</w:t>
       </w:r>
       <w:r>
         <w:rPr>
@@ -10265,6 +10315,7 @@
           <w:sz w:val="24"/>
           <w:szCs w:val="24"/>
         </w:rPr>
+        <w:lastRenderedPageBreak/>
         <w:t>It is expected that this will be the version released for public use --- end of Beta testing --- start of production testing.</w:t>
       </w:r>
     </w:p>
@@ -10337,16 +10388,7 @@
           <w:sz w:val="24"/>
           <w:szCs w:val="24"/>
         </w:rPr>
-        <w:t xml:space="preserve">Also allow red apertures to ‘snap’ as their threshold is changed from the Aperture Edit </w:t>
-      </w:r>
-      <w:r>
-        <w:rPr>
-          <w:rFonts w:ascii="Arial" w:hAnsi="Arial"/>
-          <w:sz w:val="24"/>
-          <w:szCs w:val="24"/>
-        </w:rPr>
-        <w:lastRenderedPageBreak/>
-        <w:t>list.  Previously, on a ‘green’ aperture would snap.</w:t>
+        <w:t>Also allow red apertures to ‘snap’ as their threshold is changed from the Aperture Edit list.  Previously, on a ‘green’ aperture would snap.</w:t>
       </w:r>
       <w:r>
         <w:rPr>
@@ -10829,6 +10871,7 @@
           <w:sz w:val="24"/>
           <w:szCs w:val="24"/>
         </w:rPr>
+        <w:lastRenderedPageBreak/>
         <w:t>Added +/- 1 frame buttons and removed the the up/down buttons on the current frame and stop frame spinners.</w:t>
       </w:r>
     </w:p>
@@ -10865,16 +10908,7 @@
           <w:sz w:val="24"/>
           <w:szCs w:val="24"/>
         </w:rPr>
-        <w:t xml:space="preserve"> matter is ok.  Figure out what your pixel dimensions are from camera </w:t>
-      </w:r>
-      <w:r>
-        <w:rPr>
-          <w:rFonts w:ascii="Arial" w:hAnsi="Arial"/>
-          <w:sz w:val="24"/>
-          <w:szCs w:val="24"/>
-        </w:rPr>
-        <w:lastRenderedPageBreak/>
-        <w:t>specs/sensor chip manufacturer, not from inducing nova.astrometry.net to 'fail', which slows down the service for everyone world-wide.</w:t>
+        <w:t xml:space="preserve"> matter is ok.  Figure out what your pixel dimensions are from camera specs/sensor chip manufacturer, not from inducing nova.astrometry.net to 'fail', which slows down the service for everyone world-wide.</w:t>
       </w:r>
       <w:r>
         <w:rPr>
@@ -11384,6 +11418,7 @@
           <w:sz w:val="24"/>
           <w:szCs w:val="24"/>
         </w:rPr>
+        <w:lastRenderedPageBreak/>
         <w:t>Rearranged transport buttons to allow more flexibility in splitter placement and also to bring the current frame spinner to a more accessible place.</w:t>
       </w:r>
     </w:p>
@@ -11454,7 +11489,6 @@
           <w:sz w:val="24"/>
           <w:szCs w:val="24"/>
         </w:rPr>
-        <w:lastRenderedPageBreak/>
         <w:t>Implements the save/restore state feature.  Only the number of apertures and their positions are 'marked'.  The frame number is 'marked' as well.  This 'mark' is placed automatically when the first analysis is initiated on a newly loaded video.  However, there is a button that can be utilized to override this 'mark' if the automatic 'mark' was somehow incorrect (or you just changed your mind about where to stat an analysis or how many apertures to use, etc).</w:t>
       </w:r>
       <w:r>
@@ -11864,7 +11898,16 @@
           <w:sz w:val="24"/>
           <w:szCs w:val="24"/>
         </w:rPr>
-        <w:t>.  This angle is a diagnostic printout, useful to me, but not to the user.  To interpret it, you need to know that the coordinate systems in use are: x increases to right, y increases down, RA has East to the right, DEC has North down, and angles in the x-y plane (the image) are always positive and are the number of degrees in the ccw direction needed to rotate a vector until it lines up with the positive (i.e., down) y axis.  So ref1-to-target means the origin is ref1, and we are rotating the vector from ref1 to target around ref1 ccw until it is aligned with the positive y axis.</w:t>
+        <w:t xml:space="preserve">.  This angle is a diagnostic printout, useful to me, but not to the user.  To interpret it, you need to know that the coordinate systems in use are: x increases to right, y increases down, RA has East to the right, DEC has North </w:t>
+      </w:r>
+      <w:r>
+        <w:rPr>
+          <w:rFonts w:ascii="Arial" w:hAnsi="Arial"/>
+          <w:sz w:val="24"/>
+          <w:szCs w:val="24"/>
+        </w:rPr>
+        <w:lastRenderedPageBreak/>
+        <w:t>down, and angles in the x-y plane (the image) are always positive and are the number of degrees in the ccw direction needed to rotate a vector until it lines up with the positive (i.e., down) y axis.  So ref1-to-target means the origin is ref1, and we are rotating the vector from ref1 to target around ref1 ccw until it is aligned with the positive y axis.</w:t>
       </w:r>
       <w:r>
         <w:rPr>
@@ -11890,7 +11933,6 @@
           <w:sz w:val="24"/>
           <w:szCs w:val="24"/>
         </w:rPr>
-        <w:lastRenderedPageBreak/>
         <w:t>version 1.6.4</w:t>
       </w:r>
     </w:p>
@@ -12408,7 +12450,16 @@
           <w:sz w:val="24"/>
           <w:szCs w:val="24"/>
         </w:rPr>
-        <w:t>The logic to allow a Kiwi profile to be saved from other than a frame where the characters are in their training position was too tortuous to implement.  Now we just reposition to frame 1 before doing the save.  This means that all training needs to be accomplished while the characters are in the position of those in frame 1.</w:t>
+        <w:t xml:space="preserve">The logic to allow a Kiwi profile to be saved from other than a frame where the </w:t>
+      </w:r>
+      <w:r>
+        <w:rPr>
+          <w:rFonts w:ascii="Arial" w:hAnsi="Arial"/>
+          <w:sz w:val="24"/>
+          <w:szCs w:val="24"/>
+        </w:rPr>
+        <w:lastRenderedPageBreak/>
+        <w:t>characters are in their training position was too tortuous to implement.  Now we just reposition to frame 1 before doing the save.  This means that all training needs to be accomplished while the characters are in the position of those in frame 1.</w:t>
       </w:r>
       <w:r>
         <w:rPr>
@@ -12456,7 +12507,6 @@
           <w:sz w:val="24"/>
           <w:szCs w:val="24"/>
         </w:rPr>
-        <w:lastRenderedPageBreak/>
         <w:t>When starting from empty folder to train Kiwi, the selection boxes initially were being displayed as red rectangles instead of yellow slanted selection boxes --- that's fixed</w:t>
       </w:r>
     </w:p>
@@ -12748,7 +12798,16 @@
           <w:sz w:val="24"/>
           <w:szCs w:val="24"/>
         </w:rPr>
-        <w:t>Very high quality (low error rates) OCR for Kiwi timestamps is available IF and ONLY IF you take the time to jog the character selection boxes into good positions.  A good position has the character right-justified in the box.  Use 'show property' to get a view of EVERY character box placement and adjust accordingly before saving the model digit.  It's fiddly, but I routinely get 100% recognition rates on Kiwi timestamps by following this advice.</w:t>
+        <w:t xml:space="preserve">Very high quality (low error rates) OCR for Kiwi timestamps is available IF and ONLY IF you take the time to jog the character selection boxes into good positions.  A good </w:t>
+      </w:r>
+      <w:r>
+        <w:rPr>
+          <w:rFonts w:ascii="Arial" w:hAnsi="Arial"/>
+          <w:sz w:val="24"/>
+          <w:szCs w:val="24"/>
+        </w:rPr>
+        <w:lastRenderedPageBreak/>
+        <w:t>position has the character right-justified in the box.  Use 'show property' to get a view of EVERY character box placement and adjust accordingly before saving the model digit.  It's fiddly, but I routinely get 100% recognition rates on Kiwi timestamps by following this advice.</w:t>
       </w:r>
       <w:r>
         <w:rPr>
@@ -12778,7 +12837,6 @@
           <w:sz w:val="24"/>
           <w:szCs w:val="24"/>
         </w:rPr>
-        <w:lastRenderedPageBreak/>
         <w:t xml:space="preserve">Changed the name of the users' list of custom profiles from pymovie-ocr-profiles-&lt;username&gt;.p to simply pymovie-ocr-profiles.p  What this implies is that we no longer support the presence (and automatic merging) of multiple custom profile dictionaries in the users' home directory.  This feature was highly unlikely to be useful and greatly complicated the editing (deleting) of profiles from the custom directories.  That is much easier to implement when there is but a single dictionary.  This will be done in the next version. </w:t>
       </w:r>
       <w:r>
@@ -13111,7 +13169,16 @@
           <w:szCs w:val="24"/>
         </w:rPr>
         <w:br/>
-        <w:t>As a consequence of this, you must make sure that any initial 'training' (model digit recording) never crosses a minute boundary.  This is not usually hard to do as the complete digit set is usually present in the first 3 or 4 frames.</w:t>
+        <w:t xml:space="preserve">As a consequence of this, you must make sure that any initial 'training' (model digit </w:t>
+      </w:r>
+      <w:r>
+        <w:rPr>
+          <w:rFonts w:ascii="Arial" w:hAnsi="Arial"/>
+          <w:sz w:val="24"/>
+          <w:szCs w:val="24"/>
+        </w:rPr>
+        <w:lastRenderedPageBreak/>
+        <w:t>recording) never crosses a minute boundary.  This is not usually hard to do as the complete digit set is usually present in the first 3 or 4 frames.</w:t>
       </w:r>
       <w:r>
         <w:rPr>
@@ -13585,7 +13652,16 @@
           <w:sz w:val="24"/>
           <w:szCs w:val="24"/>
         </w:rPr>
-        <w:t>Fixed bug that required AVI-WCS folder to be reopened in order for a newly selected custom ocr profile to take effect.  Now timestamp reading starts up as soon as a custom profile is selected.</w:t>
+        <w:t xml:space="preserve">Fixed bug that required AVI-WCS folder to be reopened in order for a newly selected </w:t>
+      </w:r>
+      <w:r>
+        <w:rPr>
+          <w:rFonts w:ascii="Arial" w:hAnsi="Arial"/>
+          <w:sz w:val="24"/>
+          <w:szCs w:val="24"/>
+        </w:rPr>
+        <w:lastRenderedPageBreak/>
+        <w:t>custom ocr profile to take effect.  Now timestamp reading starts up as soon as a custom profile is selected.</w:t>
       </w:r>
       <w:r>
         <w:rPr>
@@ -13633,16 +13709,7 @@
           <w:sz w:val="24"/>
           <w:szCs w:val="24"/>
         </w:rPr>
-        <w:t xml:space="preserve">Added printing of the 'confusion matrix' (correlation scores of each model digit against </w:t>
-      </w:r>
-      <w:r>
-        <w:rPr>
-          <w:rFonts w:ascii="Arial" w:hAnsi="Arial"/>
-          <w:sz w:val="24"/>
-          <w:szCs w:val="24"/>
-        </w:rPr>
-        <w:lastRenderedPageBreak/>
-        <w:t>all the others) when 'show model digits' is invoked.</w:t>
+        <w:t>Added printing of the 'confusion matrix' (correlation scores of each model digit against all the others) when 'show model digits' is invoked.</w:t>
       </w:r>
     </w:p>
     <w:p>
@@ -14014,7 +14081,16 @@
           <w:sz w:val="24"/>
           <w:szCs w:val="24"/>
         </w:rPr>
-        <w:t>Removed threshold spinner as that mechanism is no longer used for OCR --- switched to custom model digits per AVI-WCS folder instead.</w:t>
+        <w:t xml:space="preserve">Removed threshold spinner as that mechanism is no longer used for OCR --- switched </w:t>
+      </w:r>
+      <w:r>
+        <w:rPr>
+          <w:rFonts w:ascii="Arial" w:hAnsi="Arial"/>
+          <w:sz w:val="24"/>
+          <w:szCs w:val="24"/>
+        </w:rPr>
+        <w:lastRenderedPageBreak/>
+        <w:t>to custom model digits per AVI-WCS folder instead.</w:t>
       </w:r>
     </w:p>
     <w:p>
@@ -14488,7 +14564,16 @@
           <w:sz w:val="24"/>
           <w:szCs w:val="24"/>
         </w:rPr>
-        <w:t>Timestamp OCR is now functional for the IOTA VTI.  Model 3 is directly supported.  Model 2 (which interchanges the position of the early millisecond characters (VTI3: early on left; VTI2: early on right) can be decoded as well if one takes the time to reposition the ocr selection boxes.  Such a change is 'sticky'. This is useful when there is a single tool chain (camera/VTI/frame-grabber) because, once set for your equipment setup, it will be ready to go next time.</w:t>
+        <w:t xml:space="preserve">Timestamp OCR is now functional for the IOTA VTI.  Model 3 is directly supported.  Model 2 (which interchanges the position of the early millisecond characters (VTI3: early on left; VTI2: early on right) can be decoded as well if one takes the time to reposition the ocr selection boxes.  Such a change is 'sticky'. This is useful when there </w:t>
+      </w:r>
+      <w:r>
+        <w:rPr>
+          <w:rFonts w:ascii="Arial" w:hAnsi="Arial"/>
+          <w:sz w:val="24"/>
+          <w:szCs w:val="24"/>
+        </w:rPr>
+        <w:lastRenderedPageBreak/>
+        <w:t>is a single tool chain (camera/VTI/frame-grabber) because, once set for your equipment setup, it will be ready to go next time.</w:t>
       </w:r>
       <w:r>
         <w:rPr>
@@ -14518,16 +14603,7 @@
           <w:sz w:val="24"/>
           <w:szCs w:val="24"/>
         </w:rPr>
-        <w:t xml:space="preserve">Recommended work flow: open avi, select VTI, click the appropriate radio button that tells PyMovie which field (top or bottom) is first in time, adjust ocr selection boxes (if </w:t>
-      </w:r>
-      <w:r>
-        <w:rPr>
-          <w:rFonts w:ascii="Arial" w:hAnsi="Arial"/>
-          <w:sz w:val="24"/>
-          <w:szCs w:val="24"/>
-        </w:rPr>
-        <w:lastRenderedPageBreak/>
-        <w:t>needed), leave field display mode and place measurement apertures as usual.</w:t>
+        <w:t>Recommended work flow: open avi, select VTI, click the appropriate radio button that tells PyMovie which field (top or bottom) is first in time, adjust ocr selection boxes (if needed), leave field display mode and place measurement apertures as usual.</w:t>
       </w:r>
       <w:r>
         <w:rPr>
@@ -14929,7 +15005,16 @@
           <w:sz w:val="24"/>
           <w:szCs w:val="24"/>
         </w:rPr>
-        <w:t>Implements output of csv aperture data in the order specified by the user rather than the default order based on the order of adding apertures to the image.  For now, PyOTE accepts only up to the first four light curves, so when multiple apertures are in use, this re-ordering will make sure that you will be able to use PyOTE on the relevant lightcurves.  It is possible (in the future) that PyOTE will be modified so that more than 4 lightcuves can be processed at the same time.  Until then, be judicious in selecting/ordering the apertures.</w:t>
+        <w:t xml:space="preserve">Implements output of csv aperture data in the order specified by the user rather than the default order based on the order of adding apertures to the image.  For now, PyOTE accepts only up to the first four light curves, so when multiple apertures are in use, this re-ordering will make sure that you will be able to use PyOTE on the relevant lightcurves.  It is possible (in the future) that PyOTE will be modified so that more than </w:t>
+      </w:r>
+      <w:r>
+        <w:rPr>
+          <w:rFonts w:ascii="Arial" w:hAnsi="Arial"/>
+          <w:sz w:val="24"/>
+          <w:szCs w:val="24"/>
+        </w:rPr>
+        <w:lastRenderedPageBreak/>
+        <w:t>4 lightcuves can be processed at the same time.  Until then, be judicious in selecting/ordering the apertures.</w:t>
       </w:r>
       <w:r>
         <w:rPr>
@@ -14977,16 +15062,7 @@
           <w:sz w:val="24"/>
           <w:szCs w:val="24"/>
         </w:rPr>
-        <w:t xml:space="preserve">Removed the log scaling checkbox.  Log scaling rarely used and the image control is </w:t>
-      </w:r>
-      <w:r>
-        <w:rPr>
-          <w:rFonts w:ascii="Arial" w:hAnsi="Arial"/>
-          <w:sz w:val="24"/>
-          <w:szCs w:val="24"/>
-        </w:rPr>
-        <w:lastRenderedPageBreak/>
-        <w:t>an adequate and flexible tool for image clipping and scaling to better see stars in an image</w:t>
+        <w:t>Removed the log scaling checkbox.  Log scaling rarely used and the image control is an adequate and flexible tool for image clipping and scaling to better see stars in an image</w:t>
       </w:r>
     </w:p>
     <w:p>
@@ -15473,7 +15549,6 @@
           <w:sz w:val="24"/>
           <w:szCs w:val="24"/>
         </w:rPr>
-        <w:lastRenderedPageBreak/>
         <w:t>Fixed conversion of color image to grayscale image for avis: now processes YUV color space correctly.</w:t>
       </w:r>
     </w:p>
@@ -15949,7 +16024,16 @@
           <w:sz w:val="24"/>
           <w:szCs w:val="24"/>
         </w:rPr>
-        <w:t>added the ability to specify a plate scale to use for the manual WCS calibration. Any value entered in the box to the right of the the Manual WCS calibration button will used as the plate scale. But be sure to leave this box empty if you want the maths behind manual WCS calibration to estimate the plate scale from the calibration points provided; this is the normal expected use.</w:t>
+        <w:t xml:space="preserve">added the ability to specify a plate scale to use for the manual WCS calibration. Any </w:t>
+      </w:r>
+      <w:r>
+        <w:rPr>
+          <w:rFonts w:ascii="Arial" w:hAnsi="Arial"/>
+          <w:sz w:val="24"/>
+          <w:szCs w:val="24"/>
+        </w:rPr>
+        <w:lastRenderedPageBreak/>
+        <w:t>value entered in the box to the right of the the Manual WCS calibration button will used as the plate scale. But be sure to leave this box empty if you want the maths behind manual WCS calibration to estimate the plate scale from the calibration points provided; this is the normal expected use.</w:t>
       </w:r>
       <w:r>
         <w:rPr>
@@ -15975,7 +16059,6 @@
           <w:sz w:val="24"/>
           <w:szCs w:val="24"/>
         </w:rPr>
-        <w:lastRenderedPageBreak/>
         <w:t>version 0.9.0</w:t>
       </w:r>
     </w:p>
@@ -16452,7 +16535,6 @@
           <w:sz w:val="24"/>
           <w:szCs w:val="24"/>
         </w:rPr>
-        <w:lastRenderedPageBreak/>
         <w:t>added self.pointed_at_aperture = None when an aperture is deleted.  This is a possible cause of referring to an aperture that has been deleted and thus causing a memory violation exception. Crossing our fingers on this one that it finally solves the win7 crash-sometimes-when-aperture-is-deleted problem.</w:t>
       </w:r>
       <w:r>
@@ -16947,16 +17029,7 @@
           <w:sz w:val="24"/>
           <w:szCs w:val="24"/>
         </w:rPr>
-        <w:t xml:space="preserve">fixed issue where Thumbnail One was not always synchronized with Thumbnail Two </w:t>
-      </w:r>
-      <w:r>
-        <w:rPr>
-          <w:rFonts w:ascii="Arial" w:hAnsi="Arial"/>
-          <w:sz w:val="24"/>
-          <w:szCs w:val="24"/>
-        </w:rPr>
-        <w:lastRenderedPageBreak/>
-        <w:t>(probably)</w:t>
+        <w:t>fixed issue where Thumbnail One was not always synchronized with Thumbnail Two (probably)</w:t>
       </w:r>
     </w:p>
     <w:p>
@@ -17354,16 +17427,7 @@
           <w:sz w:val="24"/>
           <w:szCs w:val="24"/>
         </w:rPr>
-        <w:t xml:space="preserve">added ability to use arrow keys to jog apertures. Each aperture has a flag to enable it </w:t>
-      </w:r>
-      <w:r>
-        <w:rPr>
-          <w:rFonts w:ascii="Arial" w:hAnsi="Arial"/>
-          <w:sz w:val="24"/>
-          <w:szCs w:val="24"/>
-        </w:rPr>
-        <w:lastRenderedPageBreak/>
-        <w:t>to respond to an arrow key, so apertures could be manually jogged as a group should that be useful. When an aperture is added, it is born 'joggable' and with 'auto-display'</w:t>
+        <w:t>added ability to use arrow keys to jog apertures. Each aperture has a flag to enable it to respond to an arrow key, so apertures could be manually jogged as a group should that be useful. When an aperture is added, it is born 'joggable' and with 'auto-display'</w:t>
       </w:r>
     </w:p>
     <w:p>
@@ -17853,6 +17917,7 @@
           <w:sz w:val="24"/>
           <w:szCs w:val="24"/>
         </w:rPr>
+        <w:lastRenderedPageBreak/>
         <w:t>added fast navigate buttons to speed going forward and backward through images</w:t>
       </w:r>
     </w:p>
@@ -17919,16 +17984,7 @@
           <w:sz w:val="24"/>
           <w:szCs w:val="24"/>
         </w:rPr>
-        <w:t xml:space="preserve">add a spinbox to allow the user to select the plot symbol size --- it's set by a spinbox </w:t>
-      </w:r>
-      <w:r>
-        <w:rPr>
-          <w:rFonts w:ascii="Arial" w:hAnsi="Arial"/>
-          <w:sz w:val="24"/>
-          <w:szCs w:val="24"/>
-        </w:rPr>
-        <w:lastRenderedPageBreak/>
-        <w:t>that is 'sticky'</w:t>
+        <w:t>add a spinbox to allow the user to select the plot symbol size --- it's set by a spinbox that is 'sticky'</w:t>
       </w:r>
     </w:p>
     <w:p>
@@ -18512,6 +18568,7 @@
           <w:sz w:val="24"/>
           <w:szCs w:val="24"/>
         </w:rPr>
+        <w:lastRenderedPageBreak/>
         <w:t>added update of default mask when aperture size is changed to solve the mask/thumbnail shape mis-match exception from occurring</w:t>
       </w:r>
     </w:p>
@@ -18972,6 +19029,7 @@
           <w:sz w:val="24"/>
           <w:szCs w:val="24"/>
         </w:rPr>
+        <w:lastRenderedPageBreak/>
         <w:t>Initial Beta release – no timestamp OCR – functional for lightcurve extraction</w:t>
       </w:r>
     </w:p>
@@ -33626,6 +33684,119 @@
     </w:lvl>
   </w:abstractNum>
   <w:abstractNum w:abstractNumId="140" w15:restartNumberingAfterBreak="0">
+    <w:nsid w:val="40170559"/>
+    <w:multiLevelType w:val="hybridMultilevel"/>
+    <w:tmpl w:val="CB0C2F00"/>
+    <w:lvl w:ilvl="0" w:tplc="04090001">
+      <w:start w:val="1"/>
+      <w:numFmt w:val="bullet"/>
+      <w:lvlText w:val=""/>
+      <w:lvlJc w:val="left"/>
+      <w:pPr>
+        <w:ind w:left="720" w:hanging="360"/>
+      </w:pPr>
+      <w:rPr>
+        <w:rFonts w:ascii="Symbol" w:hAnsi="Symbol" w:hint="default"/>
+      </w:rPr>
+    </w:lvl>
+    <w:lvl w:ilvl="1" w:tplc="04090003" w:tentative="1">
+      <w:start w:val="1"/>
+      <w:numFmt w:val="bullet"/>
+      <w:lvlText w:val="o"/>
+      <w:lvlJc w:val="left"/>
+      <w:pPr>
+        <w:ind w:left="1440" w:hanging="360"/>
+      </w:pPr>
+      <w:rPr>
+        <w:rFonts w:ascii="Courier New" w:hAnsi="Courier New" w:cs="Courier New" w:hint="default"/>
+      </w:rPr>
+    </w:lvl>
+    <w:lvl w:ilvl="2" w:tplc="04090005" w:tentative="1">
+      <w:start w:val="1"/>
+      <w:numFmt w:val="bullet"/>
+      <w:lvlText w:val=""/>
+      <w:lvlJc w:val="left"/>
+      <w:pPr>
+        <w:ind w:left="2160" w:hanging="360"/>
+      </w:pPr>
+      <w:rPr>
+        <w:rFonts w:ascii="Wingdings" w:hAnsi="Wingdings" w:hint="default"/>
+      </w:rPr>
+    </w:lvl>
+    <w:lvl w:ilvl="3" w:tplc="04090001" w:tentative="1">
+      <w:start w:val="1"/>
+      <w:numFmt w:val="bullet"/>
+      <w:lvlText w:val=""/>
+      <w:lvlJc w:val="left"/>
+      <w:pPr>
+        <w:ind w:left="2880" w:hanging="360"/>
+      </w:pPr>
+      <w:rPr>
+        <w:rFonts w:ascii="Symbol" w:hAnsi="Symbol" w:hint="default"/>
+      </w:rPr>
+    </w:lvl>
+    <w:lvl w:ilvl="4" w:tplc="04090003" w:tentative="1">
+      <w:start w:val="1"/>
+      <w:numFmt w:val="bullet"/>
+      <w:lvlText w:val="o"/>
+      <w:lvlJc w:val="left"/>
+      <w:pPr>
+        <w:ind w:left="3600" w:hanging="360"/>
+      </w:pPr>
+      <w:rPr>
+        <w:rFonts w:ascii="Courier New" w:hAnsi="Courier New" w:cs="Courier New" w:hint="default"/>
+      </w:rPr>
+    </w:lvl>
+    <w:lvl w:ilvl="5" w:tplc="04090005" w:tentative="1">
+      <w:start w:val="1"/>
+      <w:numFmt w:val="bullet"/>
+      <w:lvlText w:val=""/>
+      <w:lvlJc w:val="left"/>
+      <w:pPr>
+        <w:ind w:left="4320" w:hanging="360"/>
+      </w:pPr>
+      <w:rPr>
+        <w:rFonts w:ascii="Wingdings" w:hAnsi="Wingdings" w:hint="default"/>
+      </w:rPr>
+    </w:lvl>
+    <w:lvl w:ilvl="6" w:tplc="04090001" w:tentative="1">
+      <w:start w:val="1"/>
+      <w:numFmt w:val="bullet"/>
+      <w:lvlText w:val=""/>
+      <w:lvlJc w:val="left"/>
+      <w:pPr>
+        <w:ind w:left="5040" w:hanging="360"/>
+      </w:pPr>
+      <w:rPr>
+        <w:rFonts w:ascii="Symbol" w:hAnsi="Symbol" w:hint="default"/>
+      </w:rPr>
+    </w:lvl>
+    <w:lvl w:ilvl="7" w:tplc="04090003" w:tentative="1">
+      <w:start w:val="1"/>
+      <w:numFmt w:val="bullet"/>
+      <w:lvlText w:val="o"/>
+      <w:lvlJc w:val="left"/>
+      <w:pPr>
+        <w:ind w:left="5760" w:hanging="360"/>
+      </w:pPr>
+      <w:rPr>
+        <w:rFonts w:ascii="Courier New" w:hAnsi="Courier New" w:cs="Courier New" w:hint="default"/>
+      </w:rPr>
+    </w:lvl>
+    <w:lvl w:ilvl="8" w:tplc="04090005" w:tentative="1">
+      <w:start w:val="1"/>
+      <w:numFmt w:val="bullet"/>
+      <w:lvlText w:val=""/>
+      <w:lvlJc w:val="left"/>
+      <w:pPr>
+        <w:ind w:left="6480" w:hanging="360"/>
+      </w:pPr>
+      <w:rPr>
+        <w:rFonts w:ascii="Wingdings" w:hAnsi="Wingdings" w:hint="default"/>
+      </w:rPr>
+    </w:lvl>
+  </w:abstractNum>
+  <w:abstractNum w:abstractNumId="141" w15:restartNumberingAfterBreak="0">
     <w:nsid w:val="403C0CC6"/>
     <w:multiLevelType w:val="multilevel"/>
     <w:tmpl w:val="79BE0742"/>
@@ -33729,7 +33900,7 @@
       </w:rPr>
     </w:lvl>
   </w:abstractNum>
-  <w:abstractNum w:abstractNumId="141" w15:restartNumberingAfterBreak="0">
+  <w:abstractNum w:abstractNumId="142" w15:restartNumberingAfterBreak="0">
     <w:nsid w:val="40C16B85"/>
     <w:multiLevelType w:val="multilevel"/>
     <w:tmpl w:val="1604F14A"/>
@@ -33833,7 +34004,7 @@
       </w:rPr>
     </w:lvl>
   </w:abstractNum>
-  <w:abstractNum w:abstractNumId="142" w15:restartNumberingAfterBreak="0">
+  <w:abstractNum w:abstractNumId="143" w15:restartNumberingAfterBreak="0">
     <w:nsid w:val="413B3DFD"/>
     <w:multiLevelType w:val="multilevel"/>
     <w:tmpl w:val="A6081E4C"/>
@@ -33937,7 +34108,7 @@
       </w:rPr>
     </w:lvl>
   </w:abstractNum>
-  <w:abstractNum w:abstractNumId="143" w15:restartNumberingAfterBreak="0">
+  <w:abstractNum w:abstractNumId="144" w15:restartNumberingAfterBreak="0">
     <w:nsid w:val="41E069C1"/>
     <w:multiLevelType w:val="multilevel"/>
     <w:tmpl w:val="DDA6CAEA"/>
@@ -34041,7 +34212,7 @@
       </w:rPr>
     </w:lvl>
   </w:abstractNum>
-  <w:abstractNum w:abstractNumId="144" w15:restartNumberingAfterBreak="0">
+  <w:abstractNum w:abstractNumId="145" w15:restartNumberingAfterBreak="0">
     <w:nsid w:val="42155064"/>
     <w:multiLevelType w:val="multilevel"/>
     <w:tmpl w:val="C70CBCAE"/>
@@ -34145,7 +34316,7 @@
       </w:rPr>
     </w:lvl>
   </w:abstractNum>
-  <w:abstractNum w:abstractNumId="145" w15:restartNumberingAfterBreak="0">
+  <w:abstractNum w:abstractNumId="146" w15:restartNumberingAfterBreak="0">
     <w:nsid w:val="42184A71"/>
     <w:multiLevelType w:val="multilevel"/>
     <w:tmpl w:val="428EBDDC"/>
@@ -34249,7 +34420,7 @@
       </w:rPr>
     </w:lvl>
   </w:abstractNum>
-  <w:abstractNum w:abstractNumId="146" w15:restartNumberingAfterBreak="0">
+  <w:abstractNum w:abstractNumId="147" w15:restartNumberingAfterBreak="0">
     <w:nsid w:val="423364FA"/>
     <w:multiLevelType w:val="multilevel"/>
     <w:tmpl w:val="1ECE093C"/>
@@ -34353,7 +34524,7 @@
       </w:rPr>
     </w:lvl>
   </w:abstractNum>
-  <w:abstractNum w:abstractNumId="147" w15:restartNumberingAfterBreak="0">
+  <w:abstractNum w:abstractNumId="148" w15:restartNumberingAfterBreak="0">
     <w:nsid w:val="42836DBC"/>
     <w:multiLevelType w:val="multilevel"/>
     <w:tmpl w:val="15188E9A"/>
@@ -34457,7 +34628,7 @@
       </w:rPr>
     </w:lvl>
   </w:abstractNum>
-  <w:abstractNum w:abstractNumId="148" w15:restartNumberingAfterBreak="0">
+  <w:abstractNum w:abstractNumId="149" w15:restartNumberingAfterBreak="0">
     <w:nsid w:val="42963250"/>
     <w:multiLevelType w:val="multilevel"/>
     <w:tmpl w:val="E6E45CF0"/>
@@ -34561,7 +34732,7 @@
       </w:rPr>
     </w:lvl>
   </w:abstractNum>
-  <w:abstractNum w:abstractNumId="149" w15:restartNumberingAfterBreak="0">
+  <w:abstractNum w:abstractNumId="150" w15:restartNumberingAfterBreak="0">
     <w:nsid w:val="42F91D59"/>
     <w:multiLevelType w:val="multilevel"/>
     <w:tmpl w:val="45FA18AA"/>
@@ -34665,7 +34836,7 @@
       </w:rPr>
     </w:lvl>
   </w:abstractNum>
-  <w:abstractNum w:abstractNumId="150" w15:restartNumberingAfterBreak="0">
+  <w:abstractNum w:abstractNumId="151" w15:restartNumberingAfterBreak="0">
     <w:nsid w:val="44AB26C5"/>
     <w:multiLevelType w:val="multilevel"/>
     <w:tmpl w:val="05AC061C"/>
@@ -34769,7 +34940,7 @@
       </w:rPr>
     </w:lvl>
   </w:abstractNum>
-  <w:abstractNum w:abstractNumId="151" w15:restartNumberingAfterBreak="0">
+  <w:abstractNum w:abstractNumId="152" w15:restartNumberingAfterBreak="0">
     <w:nsid w:val="44D012E3"/>
     <w:multiLevelType w:val="multilevel"/>
     <w:tmpl w:val="A8B25BFC"/>
@@ -34873,7 +35044,7 @@
       </w:rPr>
     </w:lvl>
   </w:abstractNum>
-  <w:abstractNum w:abstractNumId="152" w15:restartNumberingAfterBreak="0">
+  <w:abstractNum w:abstractNumId="153" w15:restartNumberingAfterBreak="0">
     <w:nsid w:val="45187EA0"/>
     <w:multiLevelType w:val="multilevel"/>
     <w:tmpl w:val="25323A92"/>
@@ -34977,7 +35148,7 @@
       </w:rPr>
     </w:lvl>
   </w:abstractNum>
-  <w:abstractNum w:abstractNumId="153" w15:restartNumberingAfterBreak="0">
+  <w:abstractNum w:abstractNumId="154" w15:restartNumberingAfterBreak="0">
     <w:nsid w:val="45866D2A"/>
     <w:multiLevelType w:val="multilevel"/>
     <w:tmpl w:val="8ADEFD7E"/>
@@ -35081,7 +35252,7 @@
       </w:rPr>
     </w:lvl>
   </w:abstractNum>
-  <w:abstractNum w:abstractNumId="154" w15:restartNumberingAfterBreak="0">
+  <w:abstractNum w:abstractNumId="155" w15:restartNumberingAfterBreak="0">
     <w:nsid w:val="464D3E25"/>
     <w:multiLevelType w:val="multilevel"/>
     <w:tmpl w:val="AC805182"/>
@@ -35185,7 +35356,7 @@
       </w:rPr>
     </w:lvl>
   </w:abstractNum>
-  <w:abstractNum w:abstractNumId="155" w15:restartNumberingAfterBreak="0">
+  <w:abstractNum w:abstractNumId="156" w15:restartNumberingAfterBreak="0">
     <w:nsid w:val="469C22EA"/>
     <w:multiLevelType w:val="multilevel"/>
     <w:tmpl w:val="6DA4A58A"/>
@@ -35289,7 +35460,7 @@
       </w:rPr>
     </w:lvl>
   </w:abstractNum>
-  <w:abstractNum w:abstractNumId="156" w15:restartNumberingAfterBreak="0">
+  <w:abstractNum w:abstractNumId="157" w15:restartNumberingAfterBreak="0">
     <w:nsid w:val="47530277"/>
     <w:multiLevelType w:val="multilevel"/>
     <w:tmpl w:val="A1724596"/>
@@ -35393,7 +35564,7 @@
       </w:rPr>
     </w:lvl>
   </w:abstractNum>
-  <w:abstractNum w:abstractNumId="157" w15:restartNumberingAfterBreak="0">
+  <w:abstractNum w:abstractNumId="158" w15:restartNumberingAfterBreak="0">
     <w:nsid w:val="48397CA8"/>
     <w:multiLevelType w:val="multilevel"/>
     <w:tmpl w:val="238E8444"/>
@@ -35497,7 +35668,7 @@
       </w:rPr>
     </w:lvl>
   </w:abstractNum>
-  <w:abstractNum w:abstractNumId="158" w15:restartNumberingAfterBreak="0">
+  <w:abstractNum w:abstractNumId="159" w15:restartNumberingAfterBreak="0">
     <w:nsid w:val="48954F84"/>
     <w:multiLevelType w:val="multilevel"/>
     <w:tmpl w:val="5F3C05FE"/>
@@ -35601,7 +35772,7 @@
       </w:rPr>
     </w:lvl>
   </w:abstractNum>
-  <w:abstractNum w:abstractNumId="159" w15:restartNumberingAfterBreak="0">
+  <w:abstractNum w:abstractNumId="160" w15:restartNumberingAfterBreak="0">
     <w:nsid w:val="48BF189A"/>
     <w:multiLevelType w:val="multilevel"/>
     <w:tmpl w:val="DEEC8CC2"/>
@@ -35705,7 +35876,7 @@
       </w:rPr>
     </w:lvl>
   </w:abstractNum>
-  <w:abstractNum w:abstractNumId="160" w15:restartNumberingAfterBreak="0">
+  <w:abstractNum w:abstractNumId="161" w15:restartNumberingAfterBreak="0">
     <w:nsid w:val="490051F7"/>
     <w:multiLevelType w:val="multilevel"/>
     <w:tmpl w:val="8D2C4FE2"/>
@@ -35809,7 +35980,7 @@
       </w:rPr>
     </w:lvl>
   </w:abstractNum>
-  <w:abstractNum w:abstractNumId="161" w15:restartNumberingAfterBreak="0">
+  <w:abstractNum w:abstractNumId="162" w15:restartNumberingAfterBreak="0">
     <w:nsid w:val="49353C8F"/>
     <w:multiLevelType w:val="multilevel"/>
     <w:tmpl w:val="EE921354"/>
@@ -35913,7 +36084,7 @@
       </w:rPr>
     </w:lvl>
   </w:abstractNum>
-  <w:abstractNum w:abstractNumId="162" w15:restartNumberingAfterBreak="0">
+  <w:abstractNum w:abstractNumId="163" w15:restartNumberingAfterBreak="0">
     <w:nsid w:val="49364ED0"/>
     <w:multiLevelType w:val="multilevel"/>
     <w:tmpl w:val="B32C32DC"/>
@@ -36017,7 +36188,7 @@
       </w:rPr>
     </w:lvl>
   </w:abstractNum>
-  <w:abstractNum w:abstractNumId="163" w15:restartNumberingAfterBreak="0">
+  <w:abstractNum w:abstractNumId="164" w15:restartNumberingAfterBreak="0">
     <w:nsid w:val="496D13DF"/>
     <w:multiLevelType w:val="multilevel"/>
     <w:tmpl w:val="F11657A0"/>
@@ -36121,7 +36292,7 @@
       </w:rPr>
     </w:lvl>
   </w:abstractNum>
-  <w:abstractNum w:abstractNumId="164" w15:restartNumberingAfterBreak="0">
+  <w:abstractNum w:abstractNumId="165" w15:restartNumberingAfterBreak="0">
     <w:nsid w:val="499C1B08"/>
     <w:multiLevelType w:val="multilevel"/>
     <w:tmpl w:val="57F6F9E8"/>
@@ -36225,7 +36396,7 @@
       </w:rPr>
     </w:lvl>
   </w:abstractNum>
-  <w:abstractNum w:abstractNumId="165" w15:restartNumberingAfterBreak="0">
+  <w:abstractNum w:abstractNumId="166" w15:restartNumberingAfterBreak="0">
     <w:nsid w:val="4A0452CE"/>
     <w:multiLevelType w:val="multilevel"/>
     <w:tmpl w:val="DD268768"/>
@@ -36329,7 +36500,7 @@
       </w:rPr>
     </w:lvl>
   </w:abstractNum>
-  <w:abstractNum w:abstractNumId="166" w15:restartNumberingAfterBreak="0">
+  <w:abstractNum w:abstractNumId="167" w15:restartNumberingAfterBreak="0">
     <w:nsid w:val="4A2E1057"/>
     <w:multiLevelType w:val="multilevel"/>
     <w:tmpl w:val="292E1F1C"/>
@@ -36433,7 +36604,7 @@
       </w:rPr>
     </w:lvl>
   </w:abstractNum>
-  <w:abstractNum w:abstractNumId="167" w15:restartNumberingAfterBreak="0">
+  <w:abstractNum w:abstractNumId="168" w15:restartNumberingAfterBreak="0">
     <w:nsid w:val="4ABF4A27"/>
     <w:multiLevelType w:val="multilevel"/>
     <w:tmpl w:val="FA9E1450"/>
@@ -36537,7 +36708,7 @@
       </w:rPr>
     </w:lvl>
   </w:abstractNum>
-  <w:abstractNum w:abstractNumId="168" w15:restartNumberingAfterBreak="0">
+  <w:abstractNum w:abstractNumId="169" w15:restartNumberingAfterBreak="0">
     <w:nsid w:val="4AD76B69"/>
     <w:multiLevelType w:val="multilevel"/>
     <w:tmpl w:val="E0B2A462"/>
@@ -36641,7 +36812,7 @@
       </w:rPr>
     </w:lvl>
   </w:abstractNum>
-  <w:abstractNum w:abstractNumId="169" w15:restartNumberingAfterBreak="0">
+  <w:abstractNum w:abstractNumId="170" w15:restartNumberingAfterBreak="0">
     <w:nsid w:val="4AF732B6"/>
     <w:multiLevelType w:val="multilevel"/>
     <w:tmpl w:val="7AFC75F6"/>
@@ -36745,7 +36916,7 @@
       </w:rPr>
     </w:lvl>
   </w:abstractNum>
-  <w:abstractNum w:abstractNumId="170" w15:restartNumberingAfterBreak="0">
+  <w:abstractNum w:abstractNumId="171" w15:restartNumberingAfterBreak="0">
     <w:nsid w:val="4BA65DB8"/>
     <w:multiLevelType w:val="multilevel"/>
     <w:tmpl w:val="72500C18"/>
@@ -36849,7 +37020,7 @@
       </w:rPr>
     </w:lvl>
   </w:abstractNum>
-  <w:abstractNum w:abstractNumId="171" w15:restartNumberingAfterBreak="0">
+  <w:abstractNum w:abstractNumId="172" w15:restartNumberingAfterBreak="0">
     <w:nsid w:val="4C813284"/>
     <w:multiLevelType w:val="multilevel"/>
     <w:tmpl w:val="47641E82"/>
@@ -36953,7 +37124,7 @@
       </w:rPr>
     </w:lvl>
   </w:abstractNum>
-  <w:abstractNum w:abstractNumId="172" w15:restartNumberingAfterBreak="0">
+  <w:abstractNum w:abstractNumId="173" w15:restartNumberingAfterBreak="0">
     <w:nsid w:val="4CEE7D3F"/>
     <w:multiLevelType w:val="multilevel"/>
     <w:tmpl w:val="3704EBFA"/>
@@ -37057,7 +37228,7 @@
       </w:rPr>
     </w:lvl>
   </w:abstractNum>
-  <w:abstractNum w:abstractNumId="173" w15:restartNumberingAfterBreak="0">
+  <w:abstractNum w:abstractNumId="174" w15:restartNumberingAfterBreak="0">
     <w:nsid w:val="4CF92802"/>
     <w:multiLevelType w:val="multilevel"/>
     <w:tmpl w:val="0A48C846"/>
@@ -37161,7 +37332,7 @@
       </w:rPr>
     </w:lvl>
   </w:abstractNum>
-  <w:abstractNum w:abstractNumId="174" w15:restartNumberingAfterBreak="0">
+  <w:abstractNum w:abstractNumId="175" w15:restartNumberingAfterBreak="0">
     <w:nsid w:val="4D0D289D"/>
     <w:multiLevelType w:val="multilevel"/>
     <w:tmpl w:val="A48E7220"/>
@@ -37265,7 +37436,7 @@
       </w:rPr>
     </w:lvl>
   </w:abstractNum>
-  <w:abstractNum w:abstractNumId="175" w15:restartNumberingAfterBreak="0">
+  <w:abstractNum w:abstractNumId="176" w15:restartNumberingAfterBreak="0">
     <w:nsid w:val="4DD364AB"/>
     <w:multiLevelType w:val="multilevel"/>
     <w:tmpl w:val="65F25E7E"/>
@@ -37369,7 +37540,7 @@
       </w:rPr>
     </w:lvl>
   </w:abstractNum>
-  <w:abstractNum w:abstractNumId="176" w15:restartNumberingAfterBreak="0">
+  <w:abstractNum w:abstractNumId="177" w15:restartNumberingAfterBreak="0">
     <w:nsid w:val="505B7DE9"/>
     <w:multiLevelType w:val="multilevel"/>
     <w:tmpl w:val="34028FD8"/>
@@ -37473,7 +37644,7 @@
       </w:rPr>
     </w:lvl>
   </w:abstractNum>
-  <w:abstractNum w:abstractNumId="177" w15:restartNumberingAfterBreak="0">
+  <w:abstractNum w:abstractNumId="178" w15:restartNumberingAfterBreak="0">
     <w:nsid w:val="50D83A15"/>
     <w:multiLevelType w:val="multilevel"/>
     <w:tmpl w:val="DD6E49E6"/>
@@ -37577,7 +37748,7 @@
       </w:rPr>
     </w:lvl>
   </w:abstractNum>
-  <w:abstractNum w:abstractNumId="178" w15:restartNumberingAfterBreak="0">
+  <w:abstractNum w:abstractNumId="179" w15:restartNumberingAfterBreak="0">
     <w:nsid w:val="510B4837"/>
     <w:multiLevelType w:val="multilevel"/>
     <w:tmpl w:val="3B0ED25E"/>
@@ -37681,7 +37852,7 @@
       </w:rPr>
     </w:lvl>
   </w:abstractNum>
-  <w:abstractNum w:abstractNumId="179" w15:restartNumberingAfterBreak="0">
+  <w:abstractNum w:abstractNumId="180" w15:restartNumberingAfterBreak="0">
     <w:nsid w:val="51D656E2"/>
     <w:multiLevelType w:val="multilevel"/>
     <w:tmpl w:val="EC2A8F1E"/>
@@ -37785,7 +37956,7 @@
       </w:rPr>
     </w:lvl>
   </w:abstractNum>
-  <w:abstractNum w:abstractNumId="180" w15:restartNumberingAfterBreak="0">
+  <w:abstractNum w:abstractNumId="181" w15:restartNumberingAfterBreak="0">
     <w:nsid w:val="53994F7B"/>
     <w:multiLevelType w:val="multilevel"/>
     <w:tmpl w:val="BDAA9EF8"/>
@@ -37889,7 +38060,7 @@
       </w:rPr>
     </w:lvl>
   </w:abstractNum>
-  <w:abstractNum w:abstractNumId="181" w15:restartNumberingAfterBreak="0">
+  <w:abstractNum w:abstractNumId="182" w15:restartNumberingAfterBreak="0">
     <w:nsid w:val="53D54F2D"/>
     <w:multiLevelType w:val="multilevel"/>
     <w:tmpl w:val="8208D2B8"/>
@@ -37993,7 +38164,7 @@
       </w:rPr>
     </w:lvl>
   </w:abstractNum>
-  <w:abstractNum w:abstractNumId="182" w15:restartNumberingAfterBreak="0">
+  <w:abstractNum w:abstractNumId="183" w15:restartNumberingAfterBreak="0">
     <w:nsid w:val="53D72A92"/>
     <w:multiLevelType w:val="multilevel"/>
     <w:tmpl w:val="9A0AF100"/>
@@ -38097,7 +38268,7 @@
       </w:rPr>
     </w:lvl>
   </w:abstractNum>
-  <w:abstractNum w:abstractNumId="183" w15:restartNumberingAfterBreak="0">
+  <w:abstractNum w:abstractNumId="184" w15:restartNumberingAfterBreak="0">
     <w:nsid w:val="54295ED2"/>
     <w:multiLevelType w:val="multilevel"/>
     <w:tmpl w:val="E22688BA"/>
@@ -38201,7 +38372,7 @@
       </w:rPr>
     </w:lvl>
   </w:abstractNum>
-  <w:abstractNum w:abstractNumId="184" w15:restartNumberingAfterBreak="0">
+  <w:abstractNum w:abstractNumId="185" w15:restartNumberingAfterBreak="0">
     <w:nsid w:val="54870025"/>
     <w:multiLevelType w:val="multilevel"/>
     <w:tmpl w:val="8FE4A56C"/>
@@ -38305,7 +38476,7 @@
       </w:rPr>
     </w:lvl>
   </w:abstractNum>
-  <w:abstractNum w:abstractNumId="185" w15:restartNumberingAfterBreak="0">
+  <w:abstractNum w:abstractNumId="186" w15:restartNumberingAfterBreak="0">
     <w:nsid w:val="55002502"/>
     <w:multiLevelType w:val="multilevel"/>
     <w:tmpl w:val="07E08148"/>
@@ -38409,7 +38580,7 @@
       </w:rPr>
     </w:lvl>
   </w:abstractNum>
-  <w:abstractNum w:abstractNumId="186" w15:restartNumberingAfterBreak="0">
+  <w:abstractNum w:abstractNumId="187" w15:restartNumberingAfterBreak="0">
     <w:nsid w:val="55277385"/>
     <w:multiLevelType w:val="multilevel"/>
     <w:tmpl w:val="1B98F850"/>
@@ -38513,7 +38684,7 @@
       </w:rPr>
     </w:lvl>
   </w:abstractNum>
-  <w:abstractNum w:abstractNumId="187" w15:restartNumberingAfterBreak="0">
+  <w:abstractNum w:abstractNumId="188" w15:restartNumberingAfterBreak="0">
     <w:nsid w:val="56181F10"/>
     <w:multiLevelType w:val="multilevel"/>
     <w:tmpl w:val="9AFA06CA"/>
@@ -38617,7 +38788,7 @@
       </w:rPr>
     </w:lvl>
   </w:abstractNum>
-  <w:abstractNum w:abstractNumId="188" w15:restartNumberingAfterBreak="0">
+  <w:abstractNum w:abstractNumId="189" w15:restartNumberingAfterBreak="0">
     <w:nsid w:val="564D0E81"/>
     <w:multiLevelType w:val="multilevel"/>
     <w:tmpl w:val="5A06F876"/>
@@ -38721,7 +38892,7 @@
       </w:rPr>
     </w:lvl>
   </w:abstractNum>
-  <w:abstractNum w:abstractNumId="189" w15:restartNumberingAfterBreak="0">
+  <w:abstractNum w:abstractNumId="190" w15:restartNumberingAfterBreak="0">
     <w:nsid w:val="567A4147"/>
     <w:multiLevelType w:val="multilevel"/>
     <w:tmpl w:val="117E515E"/>
@@ -38825,7 +38996,7 @@
       </w:rPr>
     </w:lvl>
   </w:abstractNum>
-  <w:abstractNum w:abstractNumId="190" w15:restartNumberingAfterBreak="0">
+  <w:abstractNum w:abstractNumId="191" w15:restartNumberingAfterBreak="0">
     <w:nsid w:val="574E1698"/>
     <w:multiLevelType w:val="multilevel"/>
     <w:tmpl w:val="F03E2FB4"/>
@@ -38929,7 +39100,7 @@
       </w:rPr>
     </w:lvl>
   </w:abstractNum>
-  <w:abstractNum w:abstractNumId="191" w15:restartNumberingAfterBreak="0">
+  <w:abstractNum w:abstractNumId="192" w15:restartNumberingAfterBreak="0">
     <w:nsid w:val="57867655"/>
     <w:multiLevelType w:val="multilevel"/>
     <w:tmpl w:val="D5E2CECE"/>
@@ -39033,7 +39204,7 @@
       </w:rPr>
     </w:lvl>
   </w:abstractNum>
-  <w:abstractNum w:abstractNumId="192" w15:restartNumberingAfterBreak="0">
+  <w:abstractNum w:abstractNumId="193" w15:restartNumberingAfterBreak="0">
     <w:nsid w:val="57C97B09"/>
     <w:multiLevelType w:val="multilevel"/>
     <w:tmpl w:val="D2DA78CC"/>
@@ -39137,7 +39308,7 @@
       </w:rPr>
     </w:lvl>
   </w:abstractNum>
-  <w:abstractNum w:abstractNumId="193" w15:restartNumberingAfterBreak="0">
+  <w:abstractNum w:abstractNumId="194" w15:restartNumberingAfterBreak="0">
     <w:nsid w:val="57CC6D4C"/>
     <w:multiLevelType w:val="multilevel"/>
     <w:tmpl w:val="9550C004"/>
@@ -39241,7 +39412,7 @@
       </w:rPr>
     </w:lvl>
   </w:abstractNum>
-  <w:abstractNum w:abstractNumId="194" w15:restartNumberingAfterBreak="0">
+  <w:abstractNum w:abstractNumId="195" w15:restartNumberingAfterBreak="0">
     <w:nsid w:val="580755EC"/>
     <w:multiLevelType w:val="multilevel"/>
     <w:tmpl w:val="0B4E1EB2"/>
@@ -39345,7 +39516,7 @@
       </w:rPr>
     </w:lvl>
   </w:abstractNum>
-  <w:abstractNum w:abstractNumId="195" w15:restartNumberingAfterBreak="0">
+  <w:abstractNum w:abstractNumId="196" w15:restartNumberingAfterBreak="0">
     <w:nsid w:val="58964336"/>
     <w:multiLevelType w:val="multilevel"/>
     <w:tmpl w:val="59686116"/>
@@ -39449,7 +39620,7 @@
       </w:rPr>
     </w:lvl>
   </w:abstractNum>
-  <w:abstractNum w:abstractNumId="196" w15:restartNumberingAfterBreak="0">
+  <w:abstractNum w:abstractNumId="197" w15:restartNumberingAfterBreak="0">
     <w:nsid w:val="58A74961"/>
     <w:multiLevelType w:val="multilevel"/>
     <w:tmpl w:val="86DE843E"/>
@@ -39553,7 +39724,7 @@
       </w:rPr>
     </w:lvl>
   </w:abstractNum>
-  <w:abstractNum w:abstractNumId="197" w15:restartNumberingAfterBreak="0">
+  <w:abstractNum w:abstractNumId="198" w15:restartNumberingAfterBreak="0">
     <w:nsid w:val="59247F6B"/>
     <w:multiLevelType w:val="multilevel"/>
     <w:tmpl w:val="E0AE3914"/>
@@ -39657,7 +39828,7 @@
       </w:rPr>
     </w:lvl>
   </w:abstractNum>
-  <w:abstractNum w:abstractNumId="198" w15:restartNumberingAfterBreak="0">
+  <w:abstractNum w:abstractNumId="199" w15:restartNumberingAfterBreak="0">
     <w:nsid w:val="59851720"/>
     <w:multiLevelType w:val="multilevel"/>
     <w:tmpl w:val="A8925D8E"/>
@@ -39761,7 +39932,7 @@
       </w:rPr>
     </w:lvl>
   </w:abstractNum>
-  <w:abstractNum w:abstractNumId="199" w15:restartNumberingAfterBreak="0">
+  <w:abstractNum w:abstractNumId="200" w15:restartNumberingAfterBreak="0">
     <w:nsid w:val="59943B0B"/>
     <w:multiLevelType w:val="multilevel"/>
     <w:tmpl w:val="AF722F82"/>
@@ -39865,7 +40036,7 @@
       </w:rPr>
     </w:lvl>
   </w:abstractNum>
-  <w:abstractNum w:abstractNumId="200" w15:restartNumberingAfterBreak="0">
+  <w:abstractNum w:abstractNumId="201" w15:restartNumberingAfterBreak="0">
     <w:nsid w:val="59D04F52"/>
     <w:multiLevelType w:val="multilevel"/>
     <w:tmpl w:val="90BAC02A"/>
@@ -39969,7 +40140,7 @@
       </w:rPr>
     </w:lvl>
   </w:abstractNum>
-  <w:abstractNum w:abstractNumId="201" w15:restartNumberingAfterBreak="0">
+  <w:abstractNum w:abstractNumId="202" w15:restartNumberingAfterBreak="0">
     <w:nsid w:val="5A7D3070"/>
     <w:multiLevelType w:val="multilevel"/>
     <w:tmpl w:val="EC38E4C6"/>
@@ -40073,7 +40244,7 @@
       </w:rPr>
     </w:lvl>
   </w:abstractNum>
-  <w:abstractNum w:abstractNumId="202" w15:restartNumberingAfterBreak="0">
+  <w:abstractNum w:abstractNumId="203" w15:restartNumberingAfterBreak="0">
     <w:nsid w:val="5A874308"/>
     <w:multiLevelType w:val="multilevel"/>
     <w:tmpl w:val="8C8C7A02"/>
@@ -40177,7 +40348,7 @@
       </w:rPr>
     </w:lvl>
   </w:abstractNum>
-  <w:abstractNum w:abstractNumId="203" w15:restartNumberingAfterBreak="0">
+  <w:abstractNum w:abstractNumId="204" w15:restartNumberingAfterBreak="0">
     <w:nsid w:val="5A900504"/>
     <w:multiLevelType w:val="multilevel"/>
     <w:tmpl w:val="20FE2FF2"/>
@@ -40281,7 +40452,7 @@
       </w:rPr>
     </w:lvl>
   </w:abstractNum>
-  <w:abstractNum w:abstractNumId="204" w15:restartNumberingAfterBreak="0">
+  <w:abstractNum w:abstractNumId="205" w15:restartNumberingAfterBreak="0">
     <w:nsid w:val="5B2B4CF1"/>
     <w:multiLevelType w:val="multilevel"/>
     <w:tmpl w:val="1210449A"/>
@@ -40385,7 +40556,7 @@
       </w:rPr>
     </w:lvl>
   </w:abstractNum>
-  <w:abstractNum w:abstractNumId="205" w15:restartNumberingAfterBreak="0">
+  <w:abstractNum w:abstractNumId="206" w15:restartNumberingAfterBreak="0">
     <w:nsid w:val="5BDB2874"/>
     <w:multiLevelType w:val="multilevel"/>
     <w:tmpl w:val="2D50C7AE"/>
@@ -40489,7 +40660,7 @@
       </w:rPr>
     </w:lvl>
   </w:abstractNum>
-  <w:abstractNum w:abstractNumId="206" w15:restartNumberingAfterBreak="0">
+  <w:abstractNum w:abstractNumId="207" w15:restartNumberingAfterBreak="0">
     <w:nsid w:val="5BFE7B50"/>
     <w:multiLevelType w:val="multilevel"/>
     <w:tmpl w:val="217C1804"/>
@@ -40593,7 +40764,7 @@
       </w:rPr>
     </w:lvl>
   </w:abstractNum>
-  <w:abstractNum w:abstractNumId="207" w15:restartNumberingAfterBreak="0">
+  <w:abstractNum w:abstractNumId="208" w15:restartNumberingAfterBreak="0">
     <w:nsid w:val="5C0023A9"/>
     <w:multiLevelType w:val="multilevel"/>
     <w:tmpl w:val="8014F6B2"/>
@@ -40697,7 +40868,7 @@
       </w:rPr>
     </w:lvl>
   </w:abstractNum>
-  <w:abstractNum w:abstractNumId="208" w15:restartNumberingAfterBreak="0">
+  <w:abstractNum w:abstractNumId="209" w15:restartNumberingAfterBreak="0">
     <w:nsid w:val="5C8108A8"/>
     <w:multiLevelType w:val="multilevel"/>
     <w:tmpl w:val="6CA6A18A"/>
@@ -40801,7 +40972,7 @@
       </w:rPr>
     </w:lvl>
   </w:abstractNum>
-  <w:abstractNum w:abstractNumId="209" w15:restartNumberingAfterBreak="0">
+  <w:abstractNum w:abstractNumId="210" w15:restartNumberingAfterBreak="0">
     <w:nsid w:val="5CA27F78"/>
     <w:multiLevelType w:val="multilevel"/>
     <w:tmpl w:val="F930384C"/>
@@ -40905,7 +41076,7 @@
       </w:rPr>
     </w:lvl>
   </w:abstractNum>
-  <w:abstractNum w:abstractNumId="210" w15:restartNumberingAfterBreak="0">
+  <w:abstractNum w:abstractNumId="211" w15:restartNumberingAfterBreak="0">
     <w:nsid w:val="5CC36EF4"/>
     <w:multiLevelType w:val="multilevel"/>
     <w:tmpl w:val="967698D8"/>
@@ -41009,7 +41180,7 @@
       </w:rPr>
     </w:lvl>
   </w:abstractNum>
-  <w:abstractNum w:abstractNumId="211" w15:restartNumberingAfterBreak="0">
+  <w:abstractNum w:abstractNumId="212" w15:restartNumberingAfterBreak="0">
     <w:nsid w:val="5CFE5122"/>
     <w:multiLevelType w:val="multilevel"/>
     <w:tmpl w:val="A96C475C"/>
@@ -41113,7 +41284,7 @@
       </w:rPr>
     </w:lvl>
   </w:abstractNum>
-  <w:abstractNum w:abstractNumId="212" w15:restartNumberingAfterBreak="0">
+  <w:abstractNum w:abstractNumId="213" w15:restartNumberingAfterBreak="0">
     <w:nsid w:val="5D084CF6"/>
     <w:multiLevelType w:val="multilevel"/>
     <w:tmpl w:val="85DEFC72"/>
@@ -41217,7 +41388,7 @@
       </w:rPr>
     </w:lvl>
   </w:abstractNum>
-  <w:abstractNum w:abstractNumId="213" w15:restartNumberingAfterBreak="0">
+  <w:abstractNum w:abstractNumId="214" w15:restartNumberingAfterBreak="0">
     <w:nsid w:val="5DC05500"/>
     <w:multiLevelType w:val="multilevel"/>
     <w:tmpl w:val="2FAAF8FE"/>
@@ -41321,7 +41492,7 @@
       </w:rPr>
     </w:lvl>
   </w:abstractNum>
-  <w:abstractNum w:abstractNumId="214" w15:restartNumberingAfterBreak="0">
+  <w:abstractNum w:abstractNumId="215" w15:restartNumberingAfterBreak="0">
     <w:nsid w:val="5F49402D"/>
     <w:multiLevelType w:val="multilevel"/>
     <w:tmpl w:val="647C5EDC"/>
@@ -41425,7 +41596,7 @@
       </w:rPr>
     </w:lvl>
   </w:abstractNum>
-  <w:abstractNum w:abstractNumId="215" w15:restartNumberingAfterBreak="0">
+  <w:abstractNum w:abstractNumId="216" w15:restartNumberingAfterBreak="0">
     <w:nsid w:val="5FAA4B9F"/>
     <w:multiLevelType w:val="multilevel"/>
     <w:tmpl w:val="C9322FE0"/>
@@ -41529,7 +41700,7 @@
       </w:rPr>
     </w:lvl>
   </w:abstractNum>
-  <w:abstractNum w:abstractNumId="216" w15:restartNumberingAfterBreak="0">
+  <w:abstractNum w:abstractNumId="217" w15:restartNumberingAfterBreak="0">
     <w:nsid w:val="602712E1"/>
     <w:multiLevelType w:val="multilevel"/>
     <w:tmpl w:val="09401DDA"/>
@@ -41633,7 +41804,7 @@
       </w:rPr>
     </w:lvl>
   </w:abstractNum>
-  <w:abstractNum w:abstractNumId="217" w15:restartNumberingAfterBreak="0">
+  <w:abstractNum w:abstractNumId="218" w15:restartNumberingAfterBreak="0">
     <w:nsid w:val="60D109DE"/>
     <w:multiLevelType w:val="multilevel"/>
     <w:tmpl w:val="6D6090FC"/>
@@ -41737,7 +41908,7 @@
       </w:rPr>
     </w:lvl>
   </w:abstractNum>
-  <w:abstractNum w:abstractNumId="218" w15:restartNumberingAfterBreak="0">
+  <w:abstractNum w:abstractNumId="219" w15:restartNumberingAfterBreak="0">
     <w:nsid w:val="60E91C41"/>
     <w:multiLevelType w:val="hybridMultilevel"/>
     <w:tmpl w:val="1BB0762A"/>
@@ -41850,7 +42021,7 @@
       </w:rPr>
     </w:lvl>
   </w:abstractNum>
-  <w:abstractNum w:abstractNumId="219" w15:restartNumberingAfterBreak="0">
+  <w:abstractNum w:abstractNumId="220" w15:restartNumberingAfterBreak="0">
     <w:nsid w:val="61CD4C55"/>
     <w:multiLevelType w:val="multilevel"/>
     <w:tmpl w:val="49DA91F4"/>
@@ -41954,7 +42125,7 @@
       </w:rPr>
     </w:lvl>
   </w:abstractNum>
-  <w:abstractNum w:abstractNumId="220" w15:restartNumberingAfterBreak="0">
+  <w:abstractNum w:abstractNumId="221" w15:restartNumberingAfterBreak="0">
     <w:nsid w:val="62157AC4"/>
     <w:multiLevelType w:val="multilevel"/>
     <w:tmpl w:val="046028A8"/>
@@ -42058,7 +42229,7 @@
       </w:rPr>
     </w:lvl>
   </w:abstractNum>
-  <w:abstractNum w:abstractNumId="221" w15:restartNumberingAfterBreak="0">
+  <w:abstractNum w:abstractNumId="222" w15:restartNumberingAfterBreak="0">
     <w:nsid w:val="62465A6D"/>
     <w:multiLevelType w:val="multilevel"/>
     <w:tmpl w:val="C090023A"/>
@@ -42162,7 +42333,7 @@
       </w:rPr>
     </w:lvl>
   </w:abstractNum>
-  <w:abstractNum w:abstractNumId="222" w15:restartNumberingAfterBreak="0">
+  <w:abstractNum w:abstractNumId="223" w15:restartNumberingAfterBreak="0">
     <w:nsid w:val="62856632"/>
     <w:multiLevelType w:val="multilevel"/>
     <w:tmpl w:val="BA642C7A"/>
@@ -42266,7 +42437,7 @@
       </w:rPr>
     </w:lvl>
   </w:abstractNum>
-  <w:abstractNum w:abstractNumId="223" w15:restartNumberingAfterBreak="0">
+  <w:abstractNum w:abstractNumId="224" w15:restartNumberingAfterBreak="0">
     <w:nsid w:val="62BC07E4"/>
     <w:multiLevelType w:val="multilevel"/>
     <w:tmpl w:val="DDA47BC6"/>
@@ -42370,7 +42541,7 @@
       </w:rPr>
     </w:lvl>
   </w:abstractNum>
-  <w:abstractNum w:abstractNumId="224" w15:restartNumberingAfterBreak="0">
+  <w:abstractNum w:abstractNumId="225" w15:restartNumberingAfterBreak="0">
     <w:nsid w:val="62CA292C"/>
     <w:multiLevelType w:val="multilevel"/>
     <w:tmpl w:val="822E835C"/>
@@ -42474,7 +42645,7 @@
       </w:rPr>
     </w:lvl>
   </w:abstractNum>
-  <w:abstractNum w:abstractNumId="225" w15:restartNumberingAfterBreak="0">
+  <w:abstractNum w:abstractNumId="226" w15:restartNumberingAfterBreak="0">
     <w:nsid w:val="63700354"/>
     <w:multiLevelType w:val="multilevel"/>
     <w:tmpl w:val="B7E45C52"/>
@@ -42578,7 +42749,7 @@
       </w:rPr>
     </w:lvl>
   </w:abstractNum>
-  <w:abstractNum w:abstractNumId="226" w15:restartNumberingAfterBreak="0">
+  <w:abstractNum w:abstractNumId="227" w15:restartNumberingAfterBreak="0">
     <w:nsid w:val="63C951D8"/>
     <w:multiLevelType w:val="multilevel"/>
     <w:tmpl w:val="2A7E9FAC"/>
@@ -42682,7 +42853,7 @@
       </w:rPr>
     </w:lvl>
   </w:abstractNum>
-  <w:abstractNum w:abstractNumId="227" w15:restartNumberingAfterBreak="0">
+  <w:abstractNum w:abstractNumId="228" w15:restartNumberingAfterBreak="0">
     <w:nsid w:val="64BC5F4A"/>
     <w:multiLevelType w:val="multilevel"/>
     <w:tmpl w:val="DDBCF00A"/>
@@ -42786,7 +42957,7 @@
       </w:rPr>
     </w:lvl>
   </w:abstractNum>
-  <w:abstractNum w:abstractNumId="228" w15:restartNumberingAfterBreak="0">
+  <w:abstractNum w:abstractNumId="229" w15:restartNumberingAfterBreak="0">
     <w:nsid w:val="65B938E4"/>
     <w:multiLevelType w:val="multilevel"/>
     <w:tmpl w:val="9042DD98"/>
@@ -42890,7 +43061,7 @@
       </w:rPr>
     </w:lvl>
   </w:abstractNum>
-  <w:abstractNum w:abstractNumId="229" w15:restartNumberingAfterBreak="0">
+  <w:abstractNum w:abstractNumId="230" w15:restartNumberingAfterBreak="0">
     <w:nsid w:val="65EA7C6A"/>
     <w:multiLevelType w:val="multilevel"/>
     <w:tmpl w:val="A17A62AC"/>
@@ -42994,7 +43165,7 @@
       </w:rPr>
     </w:lvl>
   </w:abstractNum>
-  <w:abstractNum w:abstractNumId="230" w15:restartNumberingAfterBreak="0">
+  <w:abstractNum w:abstractNumId="231" w15:restartNumberingAfterBreak="0">
     <w:nsid w:val="67AA3B80"/>
     <w:multiLevelType w:val="multilevel"/>
     <w:tmpl w:val="CFC4225C"/>
@@ -43098,7 +43269,7 @@
       </w:rPr>
     </w:lvl>
   </w:abstractNum>
-  <w:abstractNum w:abstractNumId="231" w15:restartNumberingAfterBreak="0">
+  <w:abstractNum w:abstractNumId="232" w15:restartNumberingAfterBreak="0">
     <w:nsid w:val="67B55223"/>
     <w:multiLevelType w:val="multilevel"/>
     <w:tmpl w:val="7F568BDE"/>
@@ -43202,7 +43373,7 @@
       </w:rPr>
     </w:lvl>
   </w:abstractNum>
-  <w:abstractNum w:abstractNumId="232" w15:restartNumberingAfterBreak="0">
+  <w:abstractNum w:abstractNumId="233" w15:restartNumberingAfterBreak="0">
     <w:nsid w:val="68177B1E"/>
     <w:multiLevelType w:val="multilevel"/>
     <w:tmpl w:val="1F987D0A"/>
@@ -43306,7 +43477,7 @@
       </w:rPr>
     </w:lvl>
   </w:abstractNum>
-  <w:abstractNum w:abstractNumId="233" w15:restartNumberingAfterBreak="0">
+  <w:abstractNum w:abstractNumId="234" w15:restartNumberingAfterBreak="0">
     <w:nsid w:val="688E677B"/>
     <w:multiLevelType w:val="multilevel"/>
     <w:tmpl w:val="557878BE"/>
@@ -43410,7 +43581,7 @@
       </w:rPr>
     </w:lvl>
   </w:abstractNum>
-  <w:abstractNum w:abstractNumId="234" w15:restartNumberingAfterBreak="0">
+  <w:abstractNum w:abstractNumId="235" w15:restartNumberingAfterBreak="0">
     <w:nsid w:val="68943DDD"/>
     <w:multiLevelType w:val="multilevel"/>
     <w:tmpl w:val="F53E0EF2"/>
@@ -43514,7 +43685,7 @@
       </w:rPr>
     </w:lvl>
   </w:abstractNum>
-  <w:abstractNum w:abstractNumId="235" w15:restartNumberingAfterBreak="0">
+  <w:abstractNum w:abstractNumId="236" w15:restartNumberingAfterBreak="0">
     <w:nsid w:val="68A147A6"/>
     <w:multiLevelType w:val="multilevel"/>
     <w:tmpl w:val="D520C4E0"/>
@@ -43618,7 +43789,7 @@
       </w:rPr>
     </w:lvl>
   </w:abstractNum>
-  <w:abstractNum w:abstractNumId="236" w15:restartNumberingAfterBreak="0">
+  <w:abstractNum w:abstractNumId="237" w15:restartNumberingAfterBreak="0">
     <w:nsid w:val="69564938"/>
     <w:multiLevelType w:val="multilevel"/>
     <w:tmpl w:val="354AD4CE"/>
@@ -43722,7 +43893,7 @@
       </w:rPr>
     </w:lvl>
   </w:abstractNum>
-  <w:abstractNum w:abstractNumId="237" w15:restartNumberingAfterBreak="0">
+  <w:abstractNum w:abstractNumId="238" w15:restartNumberingAfterBreak="0">
     <w:nsid w:val="69577451"/>
     <w:multiLevelType w:val="multilevel"/>
     <w:tmpl w:val="36A81AD8"/>
@@ -43826,7 +43997,7 @@
       </w:rPr>
     </w:lvl>
   </w:abstractNum>
-  <w:abstractNum w:abstractNumId="238" w15:restartNumberingAfterBreak="0">
+  <w:abstractNum w:abstractNumId="239" w15:restartNumberingAfterBreak="0">
     <w:nsid w:val="69CB5EC3"/>
     <w:multiLevelType w:val="multilevel"/>
     <w:tmpl w:val="34506B92"/>
@@ -43930,7 +44101,7 @@
       </w:rPr>
     </w:lvl>
   </w:abstractNum>
-  <w:abstractNum w:abstractNumId="239" w15:restartNumberingAfterBreak="0">
+  <w:abstractNum w:abstractNumId="240" w15:restartNumberingAfterBreak="0">
     <w:nsid w:val="69CB6D47"/>
     <w:multiLevelType w:val="multilevel"/>
     <w:tmpl w:val="20420492"/>
@@ -44034,7 +44205,7 @@
       </w:rPr>
     </w:lvl>
   </w:abstractNum>
-  <w:abstractNum w:abstractNumId="240" w15:restartNumberingAfterBreak="0">
+  <w:abstractNum w:abstractNumId="241" w15:restartNumberingAfterBreak="0">
     <w:nsid w:val="6A5478DD"/>
     <w:multiLevelType w:val="multilevel"/>
     <w:tmpl w:val="FC5E3366"/>
@@ -44138,7 +44309,7 @@
       </w:rPr>
     </w:lvl>
   </w:abstractNum>
-  <w:abstractNum w:abstractNumId="241" w15:restartNumberingAfterBreak="0">
+  <w:abstractNum w:abstractNumId="242" w15:restartNumberingAfterBreak="0">
     <w:nsid w:val="6A85305C"/>
     <w:multiLevelType w:val="multilevel"/>
     <w:tmpl w:val="0B10D2E8"/>
@@ -44242,7 +44413,7 @@
       </w:rPr>
     </w:lvl>
   </w:abstractNum>
-  <w:abstractNum w:abstractNumId="242" w15:restartNumberingAfterBreak="0">
+  <w:abstractNum w:abstractNumId="243" w15:restartNumberingAfterBreak="0">
     <w:nsid w:val="6BB6795C"/>
     <w:multiLevelType w:val="hybridMultilevel"/>
     <w:tmpl w:val="043CD6DE"/>
@@ -44355,7 +44526,7 @@
       </w:rPr>
     </w:lvl>
   </w:abstractNum>
-  <w:abstractNum w:abstractNumId="243" w15:restartNumberingAfterBreak="0">
+  <w:abstractNum w:abstractNumId="244" w15:restartNumberingAfterBreak="0">
     <w:nsid w:val="6BEC1B26"/>
     <w:multiLevelType w:val="multilevel"/>
     <w:tmpl w:val="64D6D9E2"/>
@@ -44459,7 +44630,7 @@
       </w:rPr>
     </w:lvl>
   </w:abstractNum>
-  <w:abstractNum w:abstractNumId="244" w15:restartNumberingAfterBreak="0">
+  <w:abstractNum w:abstractNumId="245" w15:restartNumberingAfterBreak="0">
     <w:nsid w:val="6C181313"/>
     <w:multiLevelType w:val="multilevel"/>
     <w:tmpl w:val="F320DD92"/>
@@ -44563,7 +44734,7 @@
       </w:rPr>
     </w:lvl>
   </w:abstractNum>
-  <w:abstractNum w:abstractNumId="245" w15:restartNumberingAfterBreak="0">
+  <w:abstractNum w:abstractNumId="246" w15:restartNumberingAfterBreak="0">
     <w:nsid w:val="6CC91D80"/>
     <w:multiLevelType w:val="multilevel"/>
     <w:tmpl w:val="D5A85012"/>
@@ -44667,7 +44838,7 @@
       </w:rPr>
     </w:lvl>
   </w:abstractNum>
-  <w:abstractNum w:abstractNumId="246" w15:restartNumberingAfterBreak="0">
+  <w:abstractNum w:abstractNumId="247" w15:restartNumberingAfterBreak="0">
     <w:nsid w:val="6D2166A8"/>
     <w:multiLevelType w:val="multilevel"/>
     <w:tmpl w:val="FC62F962"/>
@@ -44771,7 +44942,7 @@
       </w:rPr>
     </w:lvl>
   </w:abstractNum>
-  <w:abstractNum w:abstractNumId="247" w15:restartNumberingAfterBreak="0">
+  <w:abstractNum w:abstractNumId="248" w15:restartNumberingAfterBreak="0">
     <w:nsid w:val="6F4F0A08"/>
     <w:multiLevelType w:val="multilevel"/>
     <w:tmpl w:val="12AA4104"/>
@@ -44875,7 +45046,7 @@
       </w:rPr>
     </w:lvl>
   </w:abstractNum>
-  <w:abstractNum w:abstractNumId="248" w15:restartNumberingAfterBreak="0">
+  <w:abstractNum w:abstractNumId="249" w15:restartNumberingAfterBreak="0">
     <w:nsid w:val="740243A6"/>
     <w:multiLevelType w:val="multilevel"/>
     <w:tmpl w:val="1992581E"/>
@@ -44979,7 +45150,7 @@
       </w:rPr>
     </w:lvl>
   </w:abstractNum>
-  <w:abstractNum w:abstractNumId="249" w15:restartNumberingAfterBreak="0">
+  <w:abstractNum w:abstractNumId="250" w15:restartNumberingAfterBreak="0">
     <w:nsid w:val="743A2D0F"/>
     <w:multiLevelType w:val="multilevel"/>
     <w:tmpl w:val="94D059E6"/>
@@ -45083,7 +45254,7 @@
       </w:rPr>
     </w:lvl>
   </w:abstractNum>
-  <w:abstractNum w:abstractNumId="250" w15:restartNumberingAfterBreak="0">
+  <w:abstractNum w:abstractNumId="251" w15:restartNumberingAfterBreak="0">
     <w:nsid w:val="74D438DD"/>
     <w:multiLevelType w:val="multilevel"/>
     <w:tmpl w:val="8C949A3C"/>
@@ -45187,7 +45358,7 @@
       </w:rPr>
     </w:lvl>
   </w:abstractNum>
-  <w:abstractNum w:abstractNumId="251" w15:restartNumberingAfterBreak="0">
+  <w:abstractNum w:abstractNumId="252" w15:restartNumberingAfterBreak="0">
     <w:nsid w:val="75187AAD"/>
     <w:multiLevelType w:val="multilevel"/>
     <w:tmpl w:val="07103674"/>
@@ -45291,7 +45462,7 @@
       </w:rPr>
     </w:lvl>
   </w:abstractNum>
-  <w:abstractNum w:abstractNumId="252" w15:restartNumberingAfterBreak="0">
+  <w:abstractNum w:abstractNumId="253" w15:restartNumberingAfterBreak="0">
     <w:nsid w:val="7578411C"/>
     <w:multiLevelType w:val="multilevel"/>
     <w:tmpl w:val="22465444"/>
@@ -45395,7 +45566,7 @@
       </w:rPr>
     </w:lvl>
   </w:abstractNum>
-  <w:abstractNum w:abstractNumId="253" w15:restartNumberingAfterBreak="0">
+  <w:abstractNum w:abstractNumId="254" w15:restartNumberingAfterBreak="0">
     <w:nsid w:val="75D11F20"/>
     <w:multiLevelType w:val="multilevel"/>
     <w:tmpl w:val="90E65DF8"/>
@@ -45499,7 +45670,7 @@
       </w:rPr>
     </w:lvl>
   </w:abstractNum>
-  <w:abstractNum w:abstractNumId="254" w15:restartNumberingAfterBreak="0">
+  <w:abstractNum w:abstractNumId="255" w15:restartNumberingAfterBreak="0">
     <w:nsid w:val="75F464C4"/>
     <w:multiLevelType w:val="multilevel"/>
     <w:tmpl w:val="F3C2F814"/>
@@ -45603,7 +45774,7 @@
       </w:rPr>
     </w:lvl>
   </w:abstractNum>
-  <w:abstractNum w:abstractNumId="255" w15:restartNumberingAfterBreak="0">
+  <w:abstractNum w:abstractNumId="256" w15:restartNumberingAfterBreak="0">
     <w:nsid w:val="76031E57"/>
     <w:multiLevelType w:val="multilevel"/>
     <w:tmpl w:val="6C8A80E0"/>
@@ -45707,7 +45878,7 @@
       </w:rPr>
     </w:lvl>
   </w:abstractNum>
-  <w:abstractNum w:abstractNumId="256" w15:restartNumberingAfterBreak="0">
+  <w:abstractNum w:abstractNumId="257" w15:restartNumberingAfterBreak="0">
     <w:nsid w:val="772F0B4B"/>
     <w:multiLevelType w:val="multilevel"/>
     <w:tmpl w:val="C11CE184"/>
@@ -45811,7 +45982,7 @@
       </w:rPr>
     </w:lvl>
   </w:abstractNum>
-  <w:abstractNum w:abstractNumId="257" w15:restartNumberingAfterBreak="0">
+  <w:abstractNum w:abstractNumId="258" w15:restartNumberingAfterBreak="0">
     <w:nsid w:val="77C47574"/>
     <w:multiLevelType w:val="multilevel"/>
     <w:tmpl w:val="4B0676FA"/>
@@ -45915,7 +46086,7 @@
       </w:rPr>
     </w:lvl>
   </w:abstractNum>
-  <w:abstractNum w:abstractNumId="258" w15:restartNumberingAfterBreak="0">
+  <w:abstractNum w:abstractNumId="259" w15:restartNumberingAfterBreak="0">
     <w:nsid w:val="78120B1C"/>
     <w:multiLevelType w:val="multilevel"/>
     <w:tmpl w:val="B290BE82"/>
@@ -46019,7 +46190,7 @@
       </w:rPr>
     </w:lvl>
   </w:abstractNum>
-  <w:abstractNum w:abstractNumId="259" w15:restartNumberingAfterBreak="0">
+  <w:abstractNum w:abstractNumId="260" w15:restartNumberingAfterBreak="0">
     <w:nsid w:val="79200737"/>
     <w:multiLevelType w:val="multilevel"/>
     <w:tmpl w:val="109449F6"/>
@@ -46123,7 +46294,7 @@
       </w:rPr>
     </w:lvl>
   </w:abstractNum>
-  <w:abstractNum w:abstractNumId="260" w15:restartNumberingAfterBreak="0">
+  <w:abstractNum w:abstractNumId="261" w15:restartNumberingAfterBreak="0">
     <w:nsid w:val="79C00CB5"/>
     <w:multiLevelType w:val="multilevel"/>
     <w:tmpl w:val="61B6D872"/>
@@ -46227,7 +46398,7 @@
       </w:rPr>
     </w:lvl>
   </w:abstractNum>
-  <w:abstractNum w:abstractNumId="261" w15:restartNumberingAfterBreak="0">
+  <w:abstractNum w:abstractNumId="262" w15:restartNumberingAfterBreak="0">
     <w:nsid w:val="79E62F20"/>
     <w:multiLevelType w:val="multilevel"/>
     <w:tmpl w:val="51B030CA"/>
@@ -46331,7 +46502,7 @@
       </w:rPr>
     </w:lvl>
   </w:abstractNum>
-  <w:abstractNum w:abstractNumId="262" w15:restartNumberingAfterBreak="0">
+  <w:abstractNum w:abstractNumId="263" w15:restartNumberingAfterBreak="0">
     <w:nsid w:val="79FA2DA3"/>
     <w:multiLevelType w:val="multilevel"/>
     <w:tmpl w:val="09C8859E"/>
@@ -46435,7 +46606,7 @@
       </w:rPr>
     </w:lvl>
   </w:abstractNum>
-  <w:abstractNum w:abstractNumId="263" w15:restartNumberingAfterBreak="0">
+  <w:abstractNum w:abstractNumId="264" w15:restartNumberingAfterBreak="0">
     <w:nsid w:val="79FC06F0"/>
     <w:multiLevelType w:val="multilevel"/>
     <w:tmpl w:val="8A2E6DC8"/>
@@ -46539,7 +46710,7 @@
       </w:rPr>
     </w:lvl>
   </w:abstractNum>
-  <w:abstractNum w:abstractNumId="264" w15:restartNumberingAfterBreak="0">
+  <w:abstractNum w:abstractNumId="265" w15:restartNumberingAfterBreak="0">
     <w:nsid w:val="7A446288"/>
     <w:multiLevelType w:val="multilevel"/>
     <w:tmpl w:val="68FC246C"/>
@@ -46643,7 +46814,7 @@
       </w:rPr>
     </w:lvl>
   </w:abstractNum>
-  <w:abstractNum w:abstractNumId="265" w15:restartNumberingAfterBreak="0">
+  <w:abstractNum w:abstractNumId="266" w15:restartNumberingAfterBreak="0">
     <w:nsid w:val="7A607540"/>
     <w:multiLevelType w:val="multilevel"/>
     <w:tmpl w:val="B91CE026"/>
@@ -46747,7 +46918,7 @@
       </w:rPr>
     </w:lvl>
   </w:abstractNum>
-  <w:abstractNum w:abstractNumId="266" w15:restartNumberingAfterBreak="0">
+  <w:abstractNum w:abstractNumId="267" w15:restartNumberingAfterBreak="0">
     <w:nsid w:val="7A6249AD"/>
     <w:multiLevelType w:val="multilevel"/>
     <w:tmpl w:val="5D92FE30"/>
@@ -46851,7 +47022,7 @@
       </w:rPr>
     </w:lvl>
   </w:abstractNum>
-  <w:abstractNum w:abstractNumId="267" w15:restartNumberingAfterBreak="0">
+  <w:abstractNum w:abstractNumId="268" w15:restartNumberingAfterBreak="0">
     <w:nsid w:val="7B0363B7"/>
     <w:multiLevelType w:val="multilevel"/>
     <w:tmpl w:val="4EA0C57A"/>
@@ -46955,7 +47126,7 @@
       </w:rPr>
     </w:lvl>
   </w:abstractNum>
-  <w:abstractNum w:abstractNumId="268" w15:restartNumberingAfterBreak="0">
+  <w:abstractNum w:abstractNumId="269" w15:restartNumberingAfterBreak="0">
     <w:nsid w:val="7B3162A2"/>
     <w:multiLevelType w:val="multilevel"/>
     <w:tmpl w:val="75081B16"/>
@@ -47059,7 +47230,7 @@
       </w:rPr>
     </w:lvl>
   </w:abstractNum>
-  <w:abstractNum w:abstractNumId="269" w15:restartNumberingAfterBreak="0">
+  <w:abstractNum w:abstractNumId="270" w15:restartNumberingAfterBreak="0">
     <w:nsid w:val="7B5B3069"/>
     <w:multiLevelType w:val="multilevel"/>
     <w:tmpl w:val="F3EAF9F6"/>
@@ -47163,7 +47334,7 @@
       </w:rPr>
     </w:lvl>
   </w:abstractNum>
-  <w:abstractNum w:abstractNumId="270" w15:restartNumberingAfterBreak="0">
+  <w:abstractNum w:abstractNumId="271" w15:restartNumberingAfterBreak="0">
     <w:nsid w:val="7BB76FFE"/>
     <w:multiLevelType w:val="multilevel"/>
     <w:tmpl w:val="86C47C18"/>
@@ -47267,7 +47438,7 @@
       </w:rPr>
     </w:lvl>
   </w:abstractNum>
-  <w:abstractNum w:abstractNumId="271" w15:restartNumberingAfterBreak="0">
+  <w:abstractNum w:abstractNumId="272" w15:restartNumberingAfterBreak="0">
     <w:nsid w:val="7BEC649E"/>
     <w:multiLevelType w:val="multilevel"/>
     <w:tmpl w:val="76980588"/>
@@ -47371,7 +47542,7 @@
       </w:rPr>
     </w:lvl>
   </w:abstractNum>
-  <w:abstractNum w:abstractNumId="272" w15:restartNumberingAfterBreak="0">
+  <w:abstractNum w:abstractNumId="273" w15:restartNumberingAfterBreak="0">
     <w:nsid w:val="7C4536DA"/>
     <w:multiLevelType w:val="multilevel"/>
     <w:tmpl w:val="0388E978"/>
@@ -47475,7 +47646,7 @@
       </w:rPr>
     </w:lvl>
   </w:abstractNum>
-  <w:abstractNum w:abstractNumId="273" w15:restartNumberingAfterBreak="0">
+  <w:abstractNum w:abstractNumId="274" w15:restartNumberingAfterBreak="0">
     <w:nsid w:val="7C7308FE"/>
     <w:multiLevelType w:val="multilevel"/>
     <w:tmpl w:val="7870CA78"/>
@@ -47579,7 +47750,7 @@
       </w:rPr>
     </w:lvl>
   </w:abstractNum>
-  <w:abstractNum w:abstractNumId="274" w15:restartNumberingAfterBreak="0">
+  <w:abstractNum w:abstractNumId="275" w15:restartNumberingAfterBreak="0">
     <w:nsid w:val="7CF4746F"/>
     <w:multiLevelType w:val="multilevel"/>
     <w:tmpl w:val="2AFEE1D6"/>
@@ -47683,7 +47854,7 @@
       </w:rPr>
     </w:lvl>
   </w:abstractNum>
-  <w:abstractNum w:abstractNumId="275" w15:restartNumberingAfterBreak="0">
+  <w:abstractNum w:abstractNumId="276" w15:restartNumberingAfterBreak="0">
     <w:nsid w:val="7DCB3038"/>
     <w:multiLevelType w:val="multilevel"/>
     <w:tmpl w:val="2B00EAE2"/>
@@ -47787,7 +47958,7 @@
       </w:rPr>
     </w:lvl>
   </w:abstractNum>
-  <w:abstractNum w:abstractNumId="276" w15:restartNumberingAfterBreak="0">
+  <w:abstractNum w:abstractNumId="277" w15:restartNumberingAfterBreak="0">
     <w:nsid w:val="7DDF265C"/>
     <w:multiLevelType w:val="multilevel"/>
     <w:tmpl w:val="A752989C"/>
@@ -47891,7 +48062,7 @@
       </w:rPr>
     </w:lvl>
   </w:abstractNum>
-  <w:abstractNum w:abstractNumId="277" w15:restartNumberingAfterBreak="0">
+  <w:abstractNum w:abstractNumId="278" w15:restartNumberingAfterBreak="0">
     <w:nsid w:val="7DEA5032"/>
     <w:multiLevelType w:val="multilevel"/>
     <w:tmpl w:val="A80C7B2C"/>
@@ -47995,7 +48166,7 @@
       </w:rPr>
     </w:lvl>
   </w:abstractNum>
-  <w:abstractNum w:abstractNumId="278" w15:restartNumberingAfterBreak="0">
+  <w:abstractNum w:abstractNumId="279" w15:restartNumberingAfterBreak="0">
     <w:nsid w:val="7E502556"/>
     <w:multiLevelType w:val="multilevel"/>
     <w:tmpl w:val="FCCA8CA4"/>
@@ -48099,7 +48270,7 @@
       </w:rPr>
     </w:lvl>
   </w:abstractNum>
-  <w:abstractNum w:abstractNumId="279" w15:restartNumberingAfterBreak="0">
+  <w:abstractNum w:abstractNumId="280" w15:restartNumberingAfterBreak="0">
     <w:nsid w:val="7E99770F"/>
     <w:multiLevelType w:val="multilevel"/>
     <w:tmpl w:val="B43850F4"/>
@@ -48203,7 +48374,7 @@
       </w:rPr>
     </w:lvl>
   </w:abstractNum>
-  <w:abstractNum w:abstractNumId="280" w15:restartNumberingAfterBreak="0">
+  <w:abstractNum w:abstractNumId="281" w15:restartNumberingAfterBreak="0">
     <w:nsid w:val="7EE97EB2"/>
     <w:multiLevelType w:val="multilevel"/>
     <w:tmpl w:val="8C646C92"/>
@@ -48307,7 +48478,7 @@
       </w:rPr>
     </w:lvl>
   </w:abstractNum>
-  <w:abstractNum w:abstractNumId="281" w15:restartNumberingAfterBreak="0">
+  <w:abstractNum w:abstractNumId="282" w15:restartNumberingAfterBreak="0">
     <w:nsid w:val="7F5D72F7"/>
     <w:multiLevelType w:val="multilevel"/>
     <w:tmpl w:val="7220CBC0"/>
@@ -48411,7 +48582,7 @@
       </w:rPr>
     </w:lvl>
   </w:abstractNum>
-  <w:abstractNum w:abstractNumId="282" w15:restartNumberingAfterBreak="0">
+  <w:abstractNum w:abstractNumId="283" w15:restartNumberingAfterBreak="0">
     <w:nsid w:val="7FF53E38"/>
     <w:multiLevelType w:val="multilevel"/>
     <w:tmpl w:val="39E2DF32"/>
@@ -48519,19 +48690,19 @@
     <w:abstractNumId w:val="12"/>
   </w:num>
   <w:num w:numId="2" w16cid:durableId="506479344">
-    <w:abstractNumId w:val="158"/>
+    <w:abstractNumId w:val="159"/>
   </w:num>
   <w:num w:numId="3" w16cid:durableId="737558523">
     <w:abstractNumId w:val="107"/>
   </w:num>
   <w:num w:numId="4" w16cid:durableId="1581022364">
-    <w:abstractNumId w:val="174"/>
+    <w:abstractNumId w:val="175"/>
   </w:num>
   <w:num w:numId="5" w16cid:durableId="953366013">
-    <w:abstractNumId w:val="250"/>
+    <w:abstractNumId w:val="251"/>
   </w:num>
   <w:num w:numId="6" w16cid:durableId="2042895970">
-    <w:abstractNumId w:val="279"/>
+    <w:abstractNumId w:val="280"/>
   </w:num>
   <w:num w:numId="7" w16cid:durableId="2003269112">
     <w:abstractNumId w:val="22"/>
@@ -48543,10 +48714,10 @@
     <w:abstractNumId w:val="29"/>
   </w:num>
   <w:num w:numId="10" w16cid:durableId="633632557">
-    <w:abstractNumId w:val="237"/>
+    <w:abstractNumId w:val="238"/>
   </w:num>
   <w:num w:numId="11" w16cid:durableId="2129468317">
-    <w:abstractNumId w:val="226"/>
+    <w:abstractNumId w:val="227"/>
   </w:num>
   <w:num w:numId="12" w16cid:durableId="216623163">
     <w:abstractNumId w:val="28"/>
@@ -48561,13 +48732,13 @@
     <w:abstractNumId w:val="48"/>
   </w:num>
   <w:num w:numId="16" w16cid:durableId="58555920">
-    <w:abstractNumId w:val="156"/>
+    <w:abstractNumId w:val="157"/>
   </w:num>
   <w:num w:numId="17" w16cid:durableId="1413284361">
     <w:abstractNumId w:val="85"/>
   </w:num>
   <w:num w:numId="18" w16cid:durableId="1498836951">
-    <w:abstractNumId w:val="149"/>
+    <w:abstractNumId w:val="150"/>
   </w:num>
   <w:num w:numId="19" w16cid:durableId="444542202">
     <w:abstractNumId w:val="87"/>
@@ -48582,13 +48753,13 @@
     <w:abstractNumId w:val="59"/>
   </w:num>
   <w:num w:numId="23" w16cid:durableId="1790396534">
-    <w:abstractNumId w:val="205"/>
+    <w:abstractNumId w:val="206"/>
   </w:num>
   <w:num w:numId="24" w16cid:durableId="1685397845">
     <w:abstractNumId w:val="26"/>
   </w:num>
   <w:num w:numId="25" w16cid:durableId="258370407">
-    <w:abstractNumId w:val="272"/>
+    <w:abstractNumId w:val="273"/>
   </w:num>
   <w:num w:numId="26" w16cid:durableId="2106490312">
     <w:abstractNumId w:val="92"/>
@@ -48606,13 +48777,13 @@
     <w:abstractNumId w:val="84"/>
   </w:num>
   <w:num w:numId="31" w16cid:durableId="1791896264">
-    <w:abstractNumId w:val="171"/>
+    <w:abstractNumId w:val="172"/>
   </w:num>
   <w:num w:numId="32" w16cid:durableId="945112825">
     <w:abstractNumId w:val="14"/>
   </w:num>
   <w:num w:numId="33" w16cid:durableId="59182107">
-    <w:abstractNumId w:val="179"/>
+    <w:abstractNumId w:val="180"/>
   </w:num>
   <w:num w:numId="34" w16cid:durableId="769665318">
     <w:abstractNumId w:val="68"/>
@@ -48639,7 +48810,7 @@
     <w:abstractNumId w:val="126"/>
   </w:num>
   <w:num w:numId="42" w16cid:durableId="1824155790">
-    <w:abstractNumId w:val="208"/>
+    <w:abstractNumId w:val="209"/>
   </w:num>
   <w:num w:numId="43" w16cid:durableId="1974365899">
     <w:abstractNumId w:val="25"/>
@@ -48654,7 +48825,7 @@
     <w:abstractNumId w:val="34"/>
   </w:num>
   <w:num w:numId="47" w16cid:durableId="1099329358">
-    <w:abstractNumId w:val="274"/>
+    <w:abstractNumId w:val="275"/>
   </w:num>
   <w:num w:numId="48" w16cid:durableId="1067068549">
     <w:abstractNumId w:val="106"/>
@@ -48663,25 +48834,25 @@
     <w:abstractNumId w:val="44"/>
   </w:num>
   <w:num w:numId="50" w16cid:durableId="272061420">
-    <w:abstractNumId w:val="261"/>
+    <w:abstractNumId w:val="262"/>
   </w:num>
   <w:num w:numId="51" w16cid:durableId="2079014450">
     <w:abstractNumId w:val="135"/>
   </w:num>
   <w:num w:numId="52" w16cid:durableId="548688019">
-    <w:abstractNumId w:val="266"/>
+    <w:abstractNumId w:val="267"/>
   </w:num>
   <w:num w:numId="53" w16cid:durableId="112481122">
-    <w:abstractNumId w:val="225"/>
+    <w:abstractNumId w:val="226"/>
   </w:num>
   <w:num w:numId="54" w16cid:durableId="401374166">
     <w:abstractNumId w:val="30"/>
   </w:num>
   <w:num w:numId="55" w16cid:durableId="1126117505">
-    <w:abstractNumId w:val="267"/>
+    <w:abstractNumId w:val="268"/>
   </w:num>
   <w:num w:numId="56" w16cid:durableId="1070080426">
-    <w:abstractNumId w:val="280"/>
+    <w:abstractNumId w:val="281"/>
   </w:num>
   <w:num w:numId="57" w16cid:durableId="560410941">
     <w:abstractNumId w:val="13"/>
@@ -48693,13 +48864,13 @@
     <w:abstractNumId w:val="124"/>
   </w:num>
   <w:num w:numId="60" w16cid:durableId="973215726">
-    <w:abstractNumId w:val="188"/>
+    <w:abstractNumId w:val="189"/>
   </w:num>
   <w:num w:numId="61" w16cid:durableId="1777795900">
-    <w:abstractNumId w:val="140"/>
+    <w:abstractNumId w:val="141"/>
   </w:num>
   <w:num w:numId="62" w16cid:durableId="928927934">
-    <w:abstractNumId w:val="190"/>
+    <w:abstractNumId w:val="191"/>
   </w:num>
   <w:num w:numId="63" w16cid:durableId="1224020612">
     <w:abstractNumId w:val="81"/>
@@ -48708,7 +48879,7 @@
     <w:abstractNumId w:val="102"/>
   </w:num>
   <w:num w:numId="65" w16cid:durableId="1486235993">
-    <w:abstractNumId w:val="265"/>
+    <w:abstractNumId w:val="266"/>
   </w:num>
   <w:num w:numId="66" w16cid:durableId="1900171662">
     <w:abstractNumId w:val="117"/>
@@ -48717,40 +48888,40 @@
     <w:abstractNumId w:val="1"/>
   </w:num>
   <w:num w:numId="68" w16cid:durableId="1758358925">
-    <w:abstractNumId w:val="173"/>
+    <w:abstractNumId w:val="174"/>
   </w:num>
   <w:num w:numId="69" w16cid:durableId="571739140">
     <w:abstractNumId w:val="115"/>
   </w:num>
   <w:num w:numId="70" w16cid:durableId="1713310955">
-    <w:abstractNumId w:val="142"/>
+    <w:abstractNumId w:val="143"/>
   </w:num>
   <w:num w:numId="71" w16cid:durableId="2018731870">
-    <w:abstractNumId w:val="211"/>
+    <w:abstractNumId w:val="212"/>
   </w:num>
   <w:num w:numId="72" w16cid:durableId="1983654684">
-    <w:abstractNumId w:val="195"/>
+    <w:abstractNumId w:val="196"/>
   </w:num>
   <w:num w:numId="73" w16cid:durableId="235937287">
     <w:abstractNumId w:val="60"/>
   </w:num>
   <w:num w:numId="74" w16cid:durableId="1881090807">
-    <w:abstractNumId w:val="234"/>
+    <w:abstractNumId w:val="235"/>
   </w:num>
   <w:num w:numId="75" w16cid:durableId="238252985">
-    <w:abstractNumId w:val="282"/>
+    <w:abstractNumId w:val="283"/>
   </w:num>
   <w:num w:numId="76" w16cid:durableId="210044969">
     <w:abstractNumId w:val="98"/>
   </w:num>
   <w:num w:numId="77" w16cid:durableId="1492720987">
-    <w:abstractNumId w:val="214"/>
+    <w:abstractNumId w:val="215"/>
   </w:num>
   <w:num w:numId="78" w16cid:durableId="297610971">
-    <w:abstractNumId w:val="212"/>
+    <w:abstractNumId w:val="213"/>
   </w:num>
   <w:num w:numId="79" w16cid:durableId="1946766821">
-    <w:abstractNumId w:val="277"/>
+    <w:abstractNumId w:val="278"/>
   </w:num>
   <w:num w:numId="80" w16cid:durableId="1728840283">
     <w:abstractNumId w:val="82"/>
@@ -48765,10 +48936,10 @@
     <w:abstractNumId w:val="18"/>
   </w:num>
   <w:num w:numId="84" w16cid:durableId="381639289">
-    <w:abstractNumId w:val="163"/>
+    <w:abstractNumId w:val="164"/>
   </w:num>
   <w:num w:numId="85" w16cid:durableId="1585458014">
-    <w:abstractNumId w:val="222"/>
+    <w:abstractNumId w:val="223"/>
   </w:num>
   <w:num w:numId="86" w16cid:durableId="1063531012">
     <w:abstractNumId w:val="71"/>
@@ -48786,52 +48957,52 @@
     <w:abstractNumId w:val="3"/>
   </w:num>
   <w:num w:numId="91" w16cid:durableId="1615290430">
-    <w:abstractNumId w:val="223"/>
+    <w:abstractNumId w:val="224"/>
   </w:num>
   <w:num w:numId="92" w16cid:durableId="198279080">
-    <w:abstractNumId w:val="245"/>
+    <w:abstractNumId w:val="246"/>
   </w:num>
   <w:num w:numId="93" w16cid:durableId="19404180">
-    <w:abstractNumId w:val="256"/>
+    <w:abstractNumId w:val="257"/>
   </w:num>
   <w:num w:numId="94" w16cid:durableId="129789859">
-    <w:abstractNumId w:val="143"/>
+    <w:abstractNumId w:val="144"/>
   </w:num>
   <w:num w:numId="95" w16cid:durableId="380908913">
-    <w:abstractNumId w:val="263"/>
+    <w:abstractNumId w:val="264"/>
   </w:num>
   <w:num w:numId="96" w16cid:durableId="968242288">
-    <w:abstractNumId w:val="181"/>
+    <w:abstractNumId w:val="182"/>
   </w:num>
   <w:num w:numId="97" w16cid:durableId="1981499757">
-    <w:abstractNumId w:val="278"/>
+    <w:abstractNumId w:val="279"/>
   </w:num>
   <w:num w:numId="98" w16cid:durableId="2145150637">
-    <w:abstractNumId w:val="258"/>
+    <w:abstractNumId w:val="259"/>
   </w:num>
   <w:num w:numId="99" w16cid:durableId="1774130867">
     <w:abstractNumId w:val="38"/>
   </w:num>
   <w:num w:numId="100" w16cid:durableId="66731650">
-    <w:abstractNumId w:val="248"/>
+    <w:abstractNumId w:val="249"/>
   </w:num>
   <w:num w:numId="101" w16cid:durableId="1736315680">
     <w:abstractNumId w:val="78"/>
   </w:num>
   <w:num w:numId="102" w16cid:durableId="1672292656">
-    <w:abstractNumId w:val="169"/>
+    <w:abstractNumId w:val="170"/>
   </w:num>
   <w:num w:numId="103" w16cid:durableId="1795708785">
     <w:abstractNumId w:val="69"/>
   </w:num>
   <w:num w:numId="104" w16cid:durableId="1917788724">
-    <w:abstractNumId w:val="219"/>
+    <w:abstractNumId w:val="220"/>
   </w:num>
   <w:num w:numId="105" w16cid:durableId="1416324584">
     <w:abstractNumId w:val="116"/>
   </w:num>
   <w:num w:numId="106" w16cid:durableId="621500837">
-    <w:abstractNumId w:val="191"/>
+    <w:abstractNumId w:val="192"/>
   </w:num>
   <w:num w:numId="107" w16cid:durableId="230309592">
     <w:abstractNumId w:val="39"/>
@@ -48843,16 +49014,16 @@
     <w:abstractNumId w:val="6"/>
   </w:num>
   <w:num w:numId="110" w16cid:durableId="1639529974">
-    <w:abstractNumId w:val="206"/>
+    <w:abstractNumId w:val="207"/>
   </w:num>
   <w:num w:numId="111" w16cid:durableId="1121221401">
     <w:abstractNumId w:val="130"/>
   </w:num>
   <w:num w:numId="112" w16cid:durableId="1698505426">
-    <w:abstractNumId w:val="221"/>
+    <w:abstractNumId w:val="222"/>
   </w:num>
   <w:num w:numId="113" w16cid:durableId="1023096861">
-    <w:abstractNumId w:val="162"/>
+    <w:abstractNumId w:val="163"/>
   </w:num>
   <w:num w:numId="114" w16cid:durableId="1138916321">
     <w:abstractNumId w:val="121"/>
@@ -48864,49 +49035,49 @@
     <w:abstractNumId w:val="58"/>
   </w:num>
   <w:num w:numId="117" w16cid:durableId="1024525283">
-    <w:abstractNumId w:val="253"/>
+    <w:abstractNumId w:val="254"/>
   </w:num>
   <w:num w:numId="118" w16cid:durableId="1138498764">
     <w:abstractNumId w:val="119"/>
   </w:num>
   <w:num w:numId="119" w16cid:durableId="473566254">
-    <w:abstractNumId w:val="249"/>
+    <w:abstractNumId w:val="250"/>
   </w:num>
   <w:num w:numId="120" w16cid:durableId="622076326">
     <w:abstractNumId w:val="129"/>
   </w:num>
   <w:num w:numId="121" w16cid:durableId="1796366714">
-    <w:abstractNumId w:val="148"/>
+    <w:abstractNumId w:val="149"/>
   </w:num>
   <w:num w:numId="122" w16cid:durableId="1596668355">
-    <w:abstractNumId w:val="184"/>
+    <w:abstractNumId w:val="185"/>
   </w:num>
   <w:num w:numId="123" w16cid:durableId="1027562540">
     <w:abstractNumId w:val="80"/>
   </w:num>
   <w:num w:numId="124" w16cid:durableId="1133862455">
-    <w:abstractNumId w:val="157"/>
+    <w:abstractNumId w:val="158"/>
   </w:num>
   <w:num w:numId="125" w16cid:durableId="683366368">
-    <w:abstractNumId w:val="141"/>
+    <w:abstractNumId w:val="142"/>
   </w:num>
   <w:num w:numId="126" w16cid:durableId="774402430">
-    <w:abstractNumId w:val="154"/>
+    <w:abstractNumId w:val="155"/>
   </w:num>
   <w:num w:numId="127" w16cid:durableId="1182091461">
-    <w:abstractNumId w:val="268"/>
+    <w:abstractNumId w:val="269"/>
   </w:num>
   <w:num w:numId="128" w16cid:durableId="539241263">
-    <w:abstractNumId w:val="204"/>
+    <w:abstractNumId w:val="205"/>
   </w:num>
   <w:num w:numId="129" w16cid:durableId="1151211693">
-    <w:abstractNumId w:val="172"/>
+    <w:abstractNumId w:val="173"/>
   </w:num>
   <w:num w:numId="130" w16cid:durableId="1772699286">
-    <w:abstractNumId w:val="166"/>
+    <w:abstractNumId w:val="167"/>
   </w:num>
   <w:num w:numId="131" w16cid:durableId="314842350">
-    <w:abstractNumId w:val="238"/>
+    <w:abstractNumId w:val="239"/>
   </w:num>
   <w:num w:numId="132" w16cid:durableId="1205021379">
     <w:abstractNumId w:val="27"/>
@@ -48915,40 +49086,40 @@
     <w:abstractNumId w:val="23"/>
   </w:num>
   <w:num w:numId="134" w16cid:durableId="532038321">
-    <w:abstractNumId w:val="147"/>
+    <w:abstractNumId w:val="148"/>
   </w:num>
   <w:num w:numId="135" w16cid:durableId="1081565245">
     <w:abstractNumId w:val="118"/>
   </w:num>
   <w:num w:numId="136" w16cid:durableId="140512603">
-    <w:abstractNumId w:val="189"/>
+    <w:abstractNumId w:val="190"/>
   </w:num>
   <w:num w:numId="137" w16cid:durableId="482431831">
     <w:abstractNumId w:val="19"/>
   </w:num>
   <w:num w:numId="138" w16cid:durableId="1372534671">
-    <w:abstractNumId w:val="255"/>
+    <w:abstractNumId w:val="256"/>
   </w:num>
   <w:num w:numId="139" w16cid:durableId="1618099979">
     <w:abstractNumId w:val="47"/>
   </w:num>
   <w:num w:numId="140" w16cid:durableId="44454297">
-    <w:abstractNumId w:val="180"/>
+    <w:abstractNumId w:val="181"/>
   </w:num>
   <w:num w:numId="141" w16cid:durableId="2067024736">
     <w:abstractNumId w:val="73"/>
   </w:num>
   <w:num w:numId="142" w16cid:durableId="536043710">
-    <w:abstractNumId w:val="202"/>
+    <w:abstractNumId w:val="203"/>
   </w:num>
   <w:num w:numId="143" w16cid:durableId="1403063352">
     <w:abstractNumId w:val="123"/>
   </w:num>
   <w:num w:numId="144" w16cid:durableId="287512889">
-    <w:abstractNumId w:val="276"/>
+    <w:abstractNumId w:val="277"/>
   </w:num>
   <w:num w:numId="145" w16cid:durableId="476074306">
-    <w:abstractNumId w:val="227"/>
+    <w:abstractNumId w:val="228"/>
   </w:num>
   <w:num w:numId="146" w16cid:durableId="1916621689">
     <w:abstractNumId w:val="67"/>
@@ -48957,25 +49128,25 @@
     <w:abstractNumId w:val="51"/>
   </w:num>
   <w:num w:numId="148" w16cid:durableId="978653200">
-    <w:abstractNumId w:val="232"/>
+    <w:abstractNumId w:val="233"/>
   </w:num>
   <w:num w:numId="149" w16cid:durableId="2036542631">
-    <w:abstractNumId w:val="259"/>
+    <w:abstractNumId w:val="260"/>
   </w:num>
   <w:num w:numId="150" w16cid:durableId="131408957">
-    <w:abstractNumId w:val="165"/>
+    <w:abstractNumId w:val="166"/>
   </w:num>
   <w:num w:numId="151" w16cid:durableId="1159223866">
-    <w:abstractNumId w:val="247"/>
+    <w:abstractNumId w:val="248"/>
   </w:num>
   <w:num w:numId="152" w16cid:durableId="340357069">
     <w:abstractNumId w:val="138"/>
   </w:num>
   <w:num w:numId="153" w16cid:durableId="1524130110">
-    <w:abstractNumId w:val="244"/>
+    <w:abstractNumId w:val="245"/>
   </w:num>
   <w:num w:numId="154" w16cid:durableId="1620641309">
-    <w:abstractNumId w:val="167"/>
+    <w:abstractNumId w:val="168"/>
   </w:num>
   <w:num w:numId="155" w16cid:durableId="1277257092">
     <w:abstractNumId w:val="134"/>
@@ -48987,7 +49158,7 @@
     <w:abstractNumId w:val="32"/>
   </w:num>
   <w:num w:numId="158" w16cid:durableId="375156316">
-    <w:abstractNumId w:val="231"/>
+    <w:abstractNumId w:val="232"/>
   </w:num>
   <w:num w:numId="159" w16cid:durableId="688062640">
     <w:abstractNumId w:val="4"/>
@@ -49005,34 +49176,34 @@
     <w:abstractNumId w:val="15"/>
   </w:num>
   <w:num w:numId="164" w16cid:durableId="1828860429">
-    <w:abstractNumId w:val="183"/>
+    <w:abstractNumId w:val="184"/>
   </w:num>
   <w:num w:numId="165" w16cid:durableId="211499123">
-    <w:abstractNumId w:val="199"/>
+    <w:abstractNumId w:val="200"/>
   </w:num>
   <w:num w:numId="166" w16cid:durableId="1812794917">
-    <w:abstractNumId w:val="224"/>
+    <w:abstractNumId w:val="225"/>
   </w:num>
   <w:num w:numId="167" w16cid:durableId="105588534">
-    <w:abstractNumId w:val="201"/>
+    <w:abstractNumId w:val="202"/>
   </w:num>
   <w:num w:numId="168" w16cid:durableId="556936219">
-    <w:abstractNumId w:val="240"/>
+    <w:abstractNumId w:val="241"/>
   </w:num>
   <w:num w:numId="169" w16cid:durableId="93020588">
-    <w:abstractNumId w:val="178"/>
+    <w:abstractNumId w:val="179"/>
   </w:num>
   <w:num w:numId="170" w16cid:durableId="1689090742">
-    <w:abstractNumId w:val="161"/>
+    <w:abstractNumId w:val="162"/>
   </w:num>
   <w:num w:numId="171" w16cid:durableId="1602565597">
-    <w:abstractNumId w:val="200"/>
+    <w:abstractNumId w:val="201"/>
   </w:num>
   <w:num w:numId="172" w16cid:durableId="2122411961">
     <w:abstractNumId w:val="43"/>
   </w:num>
   <w:num w:numId="173" w16cid:durableId="16977287">
-    <w:abstractNumId w:val="220"/>
+    <w:abstractNumId w:val="221"/>
   </w:num>
   <w:num w:numId="174" w16cid:durableId="552010151">
     <w:abstractNumId w:val="79"/>
@@ -49041,13 +49212,13 @@
     <w:abstractNumId w:val="7"/>
   </w:num>
   <w:num w:numId="176" w16cid:durableId="1589583060">
-    <w:abstractNumId w:val="203"/>
+    <w:abstractNumId w:val="204"/>
   </w:num>
   <w:num w:numId="177" w16cid:durableId="1580482652">
     <w:abstractNumId w:val="57"/>
   </w:num>
   <w:num w:numId="178" w16cid:durableId="1891765228">
-    <w:abstractNumId w:val="164"/>
+    <w:abstractNumId w:val="165"/>
   </w:num>
   <w:num w:numId="179" w16cid:durableId="1519613994">
     <w:abstractNumId w:val="52"/>
@@ -49056,16 +49227,16 @@
     <w:abstractNumId w:val="136"/>
   </w:num>
   <w:num w:numId="181" w16cid:durableId="1725987805">
-    <w:abstractNumId w:val="257"/>
+    <w:abstractNumId w:val="258"/>
   </w:num>
   <w:num w:numId="182" w16cid:durableId="638144946">
     <w:abstractNumId w:val="54"/>
   </w:num>
   <w:num w:numId="183" w16cid:durableId="1453937147">
-    <w:abstractNumId w:val="239"/>
+    <w:abstractNumId w:val="240"/>
   </w:num>
   <w:num w:numId="184" w16cid:durableId="1800803689">
-    <w:abstractNumId w:val="150"/>
+    <w:abstractNumId w:val="151"/>
   </w:num>
   <w:num w:numId="185" w16cid:durableId="1649743514">
     <w:abstractNumId w:val="42"/>
@@ -49083,40 +49254,40 @@
     <w:abstractNumId w:val="64"/>
   </w:num>
   <w:num w:numId="190" w16cid:durableId="1226724953">
-    <w:abstractNumId w:val="177"/>
+    <w:abstractNumId w:val="178"/>
   </w:num>
   <w:num w:numId="191" w16cid:durableId="974457257">
-    <w:abstractNumId w:val="175"/>
+    <w:abstractNumId w:val="176"/>
   </w:num>
   <w:num w:numId="192" w16cid:durableId="65880403">
-    <w:abstractNumId w:val="193"/>
+    <w:abstractNumId w:val="194"/>
   </w:num>
   <w:num w:numId="193" w16cid:durableId="1941639467">
     <w:abstractNumId w:val="139"/>
   </w:num>
   <w:num w:numId="194" w16cid:durableId="206111986">
-    <w:abstractNumId w:val="144"/>
+    <w:abstractNumId w:val="145"/>
   </w:num>
   <w:num w:numId="195" w16cid:durableId="1312446854">
-    <w:abstractNumId w:val="216"/>
+    <w:abstractNumId w:val="217"/>
   </w:num>
   <w:num w:numId="196" w16cid:durableId="2100835216">
     <w:abstractNumId w:val="93"/>
   </w:num>
   <w:num w:numId="197" w16cid:durableId="1762070504">
-    <w:abstractNumId w:val="196"/>
+    <w:abstractNumId w:val="197"/>
   </w:num>
   <w:num w:numId="198" w16cid:durableId="844635598">
-    <w:abstractNumId w:val="251"/>
+    <w:abstractNumId w:val="252"/>
   </w:num>
   <w:num w:numId="199" w16cid:durableId="1707294401">
     <w:abstractNumId w:val="72"/>
   </w:num>
   <w:num w:numId="200" w16cid:durableId="647200686">
-    <w:abstractNumId w:val="153"/>
+    <w:abstractNumId w:val="154"/>
   </w:num>
   <w:num w:numId="201" w16cid:durableId="854542964">
-    <w:abstractNumId w:val="275"/>
+    <w:abstractNumId w:val="276"/>
   </w:num>
   <w:num w:numId="202" w16cid:durableId="782728461">
     <w:abstractNumId w:val="8"/>
@@ -49128,28 +49299,28 @@
     <w:abstractNumId w:val="112"/>
   </w:num>
   <w:num w:numId="205" w16cid:durableId="1409621032">
-    <w:abstractNumId w:val="228"/>
+    <w:abstractNumId w:val="229"/>
   </w:num>
   <w:num w:numId="206" w16cid:durableId="1859389650">
-    <w:abstractNumId w:val="194"/>
+    <w:abstractNumId w:val="195"/>
   </w:num>
   <w:num w:numId="207" w16cid:durableId="1253126249">
     <w:abstractNumId w:val="36"/>
   </w:num>
   <w:num w:numId="208" w16cid:durableId="581598926">
-    <w:abstractNumId w:val="209"/>
+    <w:abstractNumId w:val="210"/>
   </w:num>
   <w:num w:numId="209" w16cid:durableId="1023555767">
-    <w:abstractNumId w:val="271"/>
+    <w:abstractNumId w:val="272"/>
   </w:num>
   <w:num w:numId="210" w16cid:durableId="366411855">
     <w:abstractNumId w:val="35"/>
   </w:num>
   <w:num w:numId="211" w16cid:durableId="295524834">
-    <w:abstractNumId w:val="260"/>
+    <w:abstractNumId w:val="261"/>
   </w:num>
   <w:num w:numId="212" w16cid:durableId="1094279948">
-    <w:abstractNumId w:val="236"/>
+    <w:abstractNumId w:val="237"/>
   </w:num>
   <w:num w:numId="213" w16cid:durableId="1256937985">
     <w:abstractNumId w:val="5"/>
@@ -49161,52 +49332,52 @@
     <w:abstractNumId w:val="16"/>
   </w:num>
   <w:num w:numId="216" w16cid:durableId="960183874">
-    <w:abstractNumId w:val="170"/>
+    <w:abstractNumId w:val="171"/>
   </w:num>
   <w:num w:numId="217" w16cid:durableId="1257179506">
     <w:abstractNumId w:val="75"/>
   </w:num>
   <w:num w:numId="218" w16cid:durableId="1885866209">
-    <w:abstractNumId w:val="273"/>
+    <w:abstractNumId w:val="274"/>
   </w:num>
   <w:num w:numId="219" w16cid:durableId="572742395">
-    <w:abstractNumId w:val="151"/>
+    <w:abstractNumId w:val="152"/>
   </w:num>
   <w:num w:numId="220" w16cid:durableId="1215849781">
     <w:abstractNumId w:val="31"/>
   </w:num>
   <w:num w:numId="221" w16cid:durableId="1041706171">
-    <w:abstractNumId w:val="230"/>
+    <w:abstractNumId w:val="231"/>
   </w:num>
   <w:num w:numId="222" w16cid:durableId="812064017">
     <w:abstractNumId w:val="105"/>
   </w:num>
   <w:num w:numId="223" w16cid:durableId="135032160">
-    <w:abstractNumId w:val="185"/>
+    <w:abstractNumId w:val="186"/>
   </w:num>
   <w:num w:numId="224" w16cid:durableId="670374955">
-    <w:abstractNumId w:val="182"/>
+    <w:abstractNumId w:val="183"/>
   </w:num>
   <w:num w:numId="225" w16cid:durableId="1261260105">
-    <w:abstractNumId w:val="146"/>
+    <w:abstractNumId w:val="147"/>
   </w:num>
   <w:num w:numId="226" w16cid:durableId="316037131">
     <w:abstractNumId w:val="76"/>
   </w:num>
   <w:num w:numId="227" w16cid:durableId="1199204431">
-    <w:abstractNumId w:val="198"/>
+    <w:abstractNumId w:val="199"/>
   </w:num>
   <w:num w:numId="228" w16cid:durableId="848255508">
-    <w:abstractNumId w:val="262"/>
+    <w:abstractNumId w:val="263"/>
   </w:num>
   <w:num w:numId="229" w16cid:durableId="308752097">
-    <w:abstractNumId w:val="270"/>
+    <w:abstractNumId w:val="271"/>
   </w:num>
   <w:num w:numId="230" w16cid:durableId="252127911">
     <w:abstractNumId w:val="91"/>
   </w:num>
   <w:num w:numId="231" w16cid:durableId="321471285">
-    <w:abstractNumId w:val="281"/>
+    <w:abstractNumId w:val="282"/>
   </w:num>
   <w:num w:numId="232" w16cid:durableId="1435978229">
     <w:abstractNumId w:val="9"/>
@@ -49221,76 +49392,76 @@
     <w:abstractNumId w:val="108"/>
   </w:num>
   <w:num w:numId="236" w16cid:durableId="44648362">
-    <w:abstractNumId w:val="269"/>
+    <w:abstractNumId w:val="270"/>
   </w:num>
   <w:num w:numId="237" w16cid:durableId="1837113706">
-    <w:abstractNumId w:val="254"/>
+    <w:abstractNumId w:val="255"/>
   </w:num>
   <w:num w:numId="238" w16cid:durableId="124396972">
     <w:abstractNumId w:val="86"/>
   </w:num>
   <w:num w:numId="239" w16cid:durableId="946231956">
-    <w:abstractNumId w:val="235"/>
+    <w:abstractNumId w:val="236"/>
   </w:num>
   <w:num w:numId="240" w16cid:durableId="941380592">
     <w:abstractNumId w:val="74"/>
   </w:num>
   <w:num w:numId="241" w16cid:durableId="1390880538">
-    <w:abstractNumId w:val="207"/>
+    <w:abstractNumId w:val="208"/>
   </w:num>
   <w:num w:numId="242" w16cid:durableId="478422314">
-    <w:abstractNumId w:val="197"/>
+    <w:abstractNumId w:val="198"/>
   </w:num>
   <w:num w:numId="243" w16cid:durableId="1752316519">
-    <w:abstractNumId w:val="246"/>
+    <w:abstractNumId w:val="247"/>
   </w:num>
   <w:num w:numId="244" w16cid:durableId="102968370">
     <w:abstractNumId w:val="127"/>
   </w:num>
   <w:num w:numId="245" w16cid:durableId="719092990">
-    <w:abstractNumId w:val="159"/>
+    <w:abstractNumId w:val="160"/>
   </w:num>
   <w:num w:numId="246" w16cid:durableId="2145001835">
-    <w:abstractNumId w:val="215"/>
+    <w:abstractNumId w:val="216"/>
   </w:num>
   <w:num w:numId="247" w16cid:durableId="1841311141">
-    <w:abstractNumId w:val="168"/>
+    <w:abstractNumId w:val="169"/>
   </w:num>
   <w:num w:numId="248" w16cid:durableId="1834637614">
-    <w:abstractNumId w:val="186"/>
+    <w:abstractNumId w:val="187"/>
   </w:num>
   <w:num w:numId="249" w16cid:durableId="499933759">
     <w:abstractNumId w:val="17"/>
   </w:num>
   <w:num w:numId="250" w16cid:durableId="1510683084">
-    <w:abstractNumId w:val="176"/>
+    <w:abstractNumId w:val="177"/>
   </w:num>
   <w:num w:numId="251" w16cid:durableId="551158773">
     <w:abstractNumId w:val="83"/>
   </w:num>
   <w:num w:numId="252" w16cid:durableId="1476600541">
-    <w:abstractNumId w:val="264"/>
+    <w:abstractNumId w:val="265"/>
   </w:num>
   <w:num w:numId="253" w16cid:durableId="898056888">
     <w:abstractNumId w:val="95"/>
   </w:num>
   <w:num w:numId="254" w16cid:durableId="803472092">
-    <w:abstractNumId w:val="152"/>
+    <w:abstractNumId w:val="153"/>
   </w:num>
   <w:num w:numId="255" w16cid:durableId="1855339068">
-    <w:abstractNumId w:val="187"/>
+    <w:abstractNumId w:val="188"/>
   </w:num>
   <w:num w:numId="256" w16cid:durableId="1670912717">
-    <w:abstractNumId w:val="213"/>
+    <w:abstractNumId w:val="214"/>
   </w:num>
   <w:num w:numId="257" w16cid:durableId="1352798484">
-    <w:abstractNumId w:val="217"/>
+    <w:abstractNumId w:val="218"/>
   </w:num>
   <w:num w:numId="258" w16cid:durableId="2118480935">
-    <w:abstractNumId w:val="229"/>
+    <w:abstractNumId w:val="230"/>
   </w:num>
   <w:num w:numId="259" w16cid:durableId="306588087">
-    <w:abstractNumId w:val="160"/>
+    <w:abstractNumId w:val="161"/>
   </w:num>
   <w:num w:numId="260" w16cid:durableId="1267693890">
     <w:abstractNumId w:val="50"/>
@@ -49308,19 +49479,19 @@
     <w:abstractNumId w:val="61"/>
   </w:num>
   <w:num w:numId="265" w16cid:durableId="1669559665">
-    <w:abstractNumId w:val="241"/>
+    <w:abstractNumId w:val="242"/>
   </w:num>
   <w:num w:numId="266" w16cid:durableId="418871903">
-    <w:abstractNumId w:val="145"/>
+    <w:abstractNumId w:val="146"/>
   </w:num>
   <w:num w:numId="267" w16cid:durableId="1165585368">
-    <w:abstractNumId w:val="192"/>
+    <w:abstractNumId w:val="193"/>
   </w:num>
   <w:num w:numId="268" w16cid:durableId="219101726">
     <w:abstractNumId w:val="45"/>
   </w:num>
   <w:num w:numId="269" w16cid:durableId="560678616">
-    <w:abstractNumId w:val="210"/>
+    <w:abstractNumId w:val="211"/>
   </w:num>
   <w:num w:numId="270" w16cid:durableId="1899777539">
     <w:abstractNumId w:val="11"/>
@@ -49332,16 +49503,16 @@
     <w:abstractNumId w:val="110"/>
   </w:num>
   <w:num w:numId="273" w16cid:durableId="689264011">
-    <w:abstractNumId w:val="243"/>
+    <w:abstractNumId w:val="244"/>
   </w:num>
   <w:num w:numId="274" w16cid:durableId="244538534">
-    <w:abstractNumId w:val="252"/>
+    <w:abstractNumId w:val="253"/>
   </w:num>
   <w:num w:numId="275" w16cid:durableId="1601838110">
     <w:abstractNumId w:val="56"/>
   </w:num>
   <w:num w:numId="276" w16cid:durableId="1261373147">
-    <w:abstractNumId w:val="233"/>
+    <w:abstractNumId w:val="234"/>
   </w:num>
   <w:num w:numId="277" w16cid:durableId="1912303800">
     <w:abstractNumId w:val="137"/>
@@ -49350,19 +49521,22 @@
     <w:abstractNumId w:val="2"/>
   </w:num>
   <w:num w:numId="279" w16cid:durableId="1643537086">
-    <w:abstractNumId w:val="242"/>
+    <w:abstractNumId w:val="243"/>
   </w:num>
   <w:num w:numId="280" w16cid:durableId="1394084756">
-    <w:abstractNumId w:val="218"/>
+    <w:abstractNumId w:val="219"/>
   </w:num>
   <w:num w:numId="281" w16cid:durableId="1322612975">
     <w:abstractNumId w:val="89"/>
   </w:num>
   <w:num w:numId="282" w16cid:durableId="1777019794">
-    <w:abstractNumId w:val="155"/>
+    <w:abstractNumId w:val="156"/>
   </w:num>
   <w:num w:numId="283" w16cid:durableId="487017003">
     <w:abstractNumId w:val="40"/>
+  </w:num>
+  <w:num w:numId="284" w16cid:durableId="890118694">
+    <w:abstractNumId w:val="140"/>
   </w:num>
   <w:numIdMacAtCleanup w:val="278"/>
 </w:numbering>

</xml_diff>

<commit_message>
3.8.0 Fixed NRE startup and stop background thread on close
</commit_message>
<xml_diff>
--- a/src/pymovie/PyMovie-info.docx
+++ b/src/pymovie/PyMovie-info.docx
@@ -177,6 +177,123 @@
           <w:sz w:val="24"/>
           <w:szCs w:val="24"/>
         </w:rPr>
+        <w:t>Version 3.8.0       13 July 2023</w:t>
+      </w:r>
+    </w:p>
+    <w:p>
+      <w:pPr>
+        <w:pStyle w:val="PreformattedText"/>
+        <w:numPr>
+          <w:ilvl w:val="0"/>
+          <w:numId w:val="286"/>
+        </w:numPr>
+        <w:rPr>
+          <w:rFonts w:ascii="Arial" w:hAnsi="Arial"/>
+          <w:sz w:val="24"/>
+          <w:szCs w:val="24"/>
+        </w:rPr>
+      </w:pPr>
+      <w:r>
+        <w:rPr>
+          <w:rFonts w:ascii="Arial" w:hAnsi="Arial"/>
+          <w:sz w:val="24"/>
+          <w:szCs w:val="24"/>
+        </w:rPr>
+        <w:t xml:space="preserve">If data was already gathered, then an aperture was renamed to </w:t>
+      </w:r>
+      <w:proofErr w:type="spellStart"/>
+      <w:r>
+        <w:rPr>
+          <w:rFonts w:ascii="Arial" w:hAnsi="Arial"/>
+          <w:sz w:val="24"/>
+          <w:szCs w:val="24"/>
+        </w:rPr>
+        <w:t>psf</w:t>
+      </w:r>
+      <w:proofErr w:type="spellEnd"/>
+      <w:r>
+        <w:rPr>
+          <w:rFonts w:ascii="Arial" w:hAnsi="Arial"/>
+          <w:sz w:val="24"/>
+          <w:szCs w:val="24"/>
+        </w:rPr>
+        <w:t xml:space="preserve">-star, the NRE analysis would not run UNLESS the user manually cleared the already gathered data. This version detects that case and starts the </w:t>
+      </w:r>
+      <w:proofErr w:type="spellStart"/>
+      <w:r>
+        <w:rPr>
+          <w:rFonts w:ascii="Arial" w:hAnsi="Arial"/>
+          <w:sz w:val="24"/>
+          <w:szCs w:val="24"/>
+        </w:rPr>
+        <w:t>psf</w:t>
+      </w:r>
+      <w:proofErr w:type="spellEnd"/>
+      <w:r>
+        <w:rPr>
+          <w:rFonts w:ascii="Arial" w:hAnsi="Arial"/>
+          <w:sz w:val="24"/>
+          <w:szCs w:val="24"/>
+        </w:rPr>
+        <w:t xml:space="preserve"> gathering process as expected.</w:t>
+      </w:r>
+      <w:r>
+        <w:rPr>
+          <w:rFonts w:ascii="Arial" w:hAnsi="Arial"/>
+          <w:sz w:val="24"/>
+          <w:szCs w:val="24"/>
+        </w:rPr>
+        <w:br/>
+      </w:r>
+    </w:p>
+    <w:p>
+      <w:pPr>
+        <w:pStyle w:val="PreformattedText"/>
+        <w:numPr>
+          <w:ilvl w:val="0"/>
+          <w:numId w:val="286"/>
+        </w:numPr>
+        <w:rPr>
+          <w:rFonts w:ascii="Arial" w:hAnsi="Arial"/>
+          <w:sz w:val="24"/>
+          <w:szCs w:val="24"/>
+        </w:rPr>
+      </w:pPr>
+      <w:r>
+        <w:rPr>
+          <w:rFonts w:ascii="Arial" w:hAnsi="Arial"/>
+          <w:sz w:val="24"/>
+          <w:szCs w:val="24"/>
+        </w:rPr>
+        <w:t>If a long analysis was started and the program closed, the analysis continued to run in a background thread. This version detects that case and stops the background thread whenever the program is closed.</w:t>
+      </w:r>
+    </w:p>
+    <w:p>
+      <w:pPr>
+        <w:pStyle w:val="PreformattedText"/>
+        <w:ind w:left="720"/>
+        <w:rPr>
+          <w:rFonts w:ascii="Arial" w:hAnsi="Arial"/>
+          <w:sz w:val="24"/>
+          <w:szCs w:val="24"/>
+        </w:rPr>
+      </w:pPr>
+    </w:p>
+    <w:p>
+      <w:pPr>
+        <w:pStyle w:val="PreformattedText"/>
+        <w:rPr>
+          <w:rFonts w:ascii="Arial" w:hAnsi="Arial"/>
+          <w:sz w:val="24"/>
+          <w:szCs w:val="24"/>
+        </w:rPr>
+      </w:pPr>
+      <w:r>
+        <w:rPr>
+          <w:rFonts w:ascii="Arial" w:hAnsi="Arial"/>
+          <w:sz w:val="24"/>
+          <w:szCs w:val="24"/>
+        </w:rPr>
         <w:t>Version 3.7.9       13 July 2023</w:t>
       </w:r>
     </w:p>
@@ -430,6 +547,7 @@
         <w:rPr>
           <w:rFonts w:ascii="Arial" w:hAnsi="Arial" w:cs="Arial"/>
         </w:rPr>
+        <w:lastRenderedPageBreak/>
         <w:t xml:space="preserve">Optimal extraction for imaging photometry was introduced by Tim Naylor in his 1998 paper titled: </w:t>
       </w:r>
       <w:r>
@@ -516,7 +634,6 @@
         <w:rPr>
           <w:rFonts w:ascii="Arial" w:hAnsi="Arial" w:cs="Arial"/>
         </w:rPr>
-        <w:lastRenderedPageBreak/>
         <w:t>PyMovie</w:t>
       </w:r>
       <w:proofErr w:type="spellEnd"/>
@@ -913,7 +1030,16 @@
           <w:sz w:val="24"/>
           <w:szCs w:val="24"/>
         </w:rPr>
-        <w:t>Restored the font size of the text box (lower left) that had inadvertently been increased to 13 back to 9</w:t>
+        <w:t xml:space="preserve">Restored the font size of the text box (lower left) that had inadvertently been increased </w:t>
+      </w:r>
+      <w:r>
+        <w:rPr>
+          <w:rFonts w:ascii="Arial" w:hAnsi="Arial"/>
+          <w:sz w:val="24"/>
+          <w:szCs w:val="24"/>
+        </w:rPr>
+        <w:lastRenderedPageBreak/>
+        <w:t>to 13 back to 9</w:t>
       </w:r>
       <w:r>
         <w:rPr>
@@ -1009,16 +1135,7 @@
           <w:sz w:val="24"/>
           <w:szCs w:val="24"/>
         </w:rPr>
-        <w:t xml:space="preserve">Added an additional tracking feature to static apertures. In previous versions, the fixed radius circular sampling mask was always centered inside a static aperture. Tracking the enclosed star image was indirect, depending on some other ‘tracking aperture’ placed elsewhere in the frame on a tracking star. But the position of the target star relative to the tracking star is not constant but jitters due to atmospheric turbulence, so </w:t>
-      </w:r>
-      <w:r>
-        <w:rPr>
-          <w:rFonts w:ascii="Arial" w:hAnsi="Arial"/>
-          <w:sz w:val="24"/>
-          <w:szCs w:val="24"/>
-        </w:rPr>
-        <w:lastRenderedPageBreak/>
-        <w:t>a relatively large circular mask had to be used around the target star so that the jittering target star remained inside the circular mask. This version adds tracking to the fixed circular mask inside the aperture itself. It operates by finding the brightest pixel visible in a centered mask, then recentering the mask around that bright pixel. (A ‘bright pixel is defined as being at or above 1 std deviation above background.)</w:t>
+        <w:t>Added an additional tracking feature to static apertures. In previous versions, the fixed radius circular sampling mask was always centered inside a static aperture. Tracking the enclosed star image was indirect, depending on some other ‘tracking aperture’ placed elsewhere in the frame on a tracking star. But the position of the target star relative to the tracking star is not constant but jitters due to atmospheric turbulence, so a relatively large circular mask had to be used around the target star so that the jittering target star remained inside the circular mask. This version adds tracking to the fixed circular mask inside the aperture itself. It operates by finding the brightest pixel visible in a centered mask, then recentering the mask around that bright pixel. (A ‘bright pixel is defined as being at or above 1 std deviation above background.)</w:t>
       </w:r>
       <w:r>
         <w:rPr>
@@ -1321,7 +1438,16 @@
           <w:sz w:val="24"/>
           <w:szCs w:val="24"/>
         </w:rPr>
-        <w:t>Added messages upon app closing indicating normal program shutdown with advice to user to ignore any subsequent messages about QBasic timers as they are harmless.</w:t>
+        <w:t xml:space="preserve">Added messages upon app closing indicating normal program shutdown with advice to </w:t>
+      </w:r>
+      <w:r>
+        <w:rPr>
+          <w:rFonts w:ascii="Arial" w:hAnsi="Arial"/>
+          <w:sz w:val="24"/>
+          <w:szCs w:val="24"/>
+        </w:rPr>
+        <w:lastRenderedPageBreak/>
+        <w:t>user to ignore any subsequent messages about QBasic timers as they are harmless.</w:t>
       </w:r>
       <w:r>
         <w:rPr>
@@ -1417,7 +1543,6 @@
           <w:sz w:val="24"/>
           <w:szCs w:val="24"/>
         </w:rPr>
-        <w:lastRenderedPageBreak/>
         <w:t>During timestamp OCR setup, frame 0 is often messed up during recording and so should not be used for sampling timestamp characters. This version detects that situation and automatically advances to frame 1 with a pop-up message alerting the user that this action has been performed.</w:t>
       </w:r>
       <w:r>
@@ -1915,7 +2040,16 @@
           <w:sz w:val="24"/>
           <w:szCs w:val="24"/>
         </w:rPr>
-        <w:t xml:space="preserve">remains available for the user to install any new version at a time of her choosing for the current installation procedure. For the new installation procedure, a batch file is provided that prompts for the new version number – one no longer </w:t>
+        <w:t xml:space="preserve">remains available for the user to install any new version at a time of her choosing for the current installation procedure. For the new installation procedure, a batch file is provided that prompts for the new version number </w:t>
+      </w:r>
+      <w:r>
+        <w:rPr>
+          <w:rFonts w:ascii="Arial" w:hAnsi="Arial"/>
+          <w:sz w:val="24"/>
+          <w:szCs w:val="24"/>
+        </w:rPr>
+        <w:lastRenderedPageBreak/>
+        <w:t xml:space="preserve">– one no longer </w:t>
       </w:r>
       <w:proofErr w:type="spellStart"/>
       <w:r>
@@ -2114,16 +2248,7 @@
           <w:sz w:val="24"/>
           <w:szCs w:val="24"/>
         </w:rPr>
-        <w:t xml:space="preserve">For some reason, I thought that 16 bit FITS file images should be scaled (divided by) </w:t>
-      </w:r>
-      <w:r>
-        <w:rPr>
-          <w:rFonts w:ascii="Arial" w:hAnsi="Arial"/>
-          <w:sz w:val="24"/>
-          <w:szCs w:val="24"/>
-        </w:rPr>
-        <w:lastRenderedPageBreak/>
-        <w:t>by 16 because all current A/D are 12 bits. I now think that this is a bad idea and have returned to displaying 16 bit FITS image as 0 to 65535 pixel values.</w:t>
+        <w:t>For some reason, I thought that 16 bit FITS file images should be scaled (divided by) by 16 because all current A/D are 12 bits. I now think that this is a bad idea and have returned to displaying 16 bit FITS image as 0 to 65535 pixel values.</w:t>
       </w:r>
       <w:r>
         <w:rPr>
@@ -2648,6 +2773,7 @@
           <w:sz w:val="24"/>
           <w:szCs w:val="24"/>
         </w:rPr>
+        <w:lastRenderedPageBreak/>
         <w:t>fixes bug where meta-data from adv file was being placed in csv file without leading # character</w:t>
       </w:r>
       <w:r>
@@ -2785,16 +2911,7 @@
           <w:sz w:val="24"/>
           <w:szCs w:val="24"/>
         </w:rPr>
-        <w:t xml:space="preserve">I removed the 3x3 and 5x5 median filter options from the CCD Hot Pixels tab – they </w:t>
-      </w:r>
-      <w:r>
-        <w:rPr>
-          <w:rFonts w:ascii="Arial" w:hAnsi="Arial"/>
-          <w:sz w:val="24"/>
-          <w:szCs w:val="24"/>
-        </w:rPr>
-        <w:lastRenderedPageBreak/>
-        <w:t>were not useful in any meaningful context and mostly just corrupted (smeared) the images that they were applied to.</w:t>
+        <w:t>I removed the 3x3 and 5x5 median filter options from the CCD Hot Pixels tab – they were not useful in any meaningful context and mostly just corrupted (smeared) the images that they were applied to.</w:t>
       </w:r>
       <w:r>
         <w:rPr>
@@ -3177,6 +3294,7 @@
           <w:sz w:val="24"/>
           <w:szCs w:val="24"/>
         </w:rPr>
+        <w:lastRenderedPageBreak/>
         <w:t>added an ugly hack to the Windows version in order to make what worked so easily in version 3.2.0 on Mac hardware also work on Windows machine – it took me two full days to find this 'hack' and still I hate that it's necessary.</w:t>
       </w:r>
       <w:r>
@@ -3732,7 +3850,16 @@
           <w:sz w:val="24"/>
           <w:szCs w:val="24"/>
         </w:rPr>
-        <w:t>adds options for the user when she starts an analysis and there is already data present: she can ignore the warning and continue because her settings will not produce duplicate frames; she clear the data and proceed into the analysis; she can stop the analysis.</w:t>
+        <w:t xml:space="preserve">adds options for the user when she starts an analysis and there is already data present: she can ignore the warning and continue because her settings will not produce duplicate frames; she clear the data and proceed into the analysis; she can </w:t>
+      </w:r>
+      <w:r>
+        <w:rPr>
+          <w:rFonts w:ascii="Arial" w:hAnsi="Arial"/>
+          <w:sz w:val="24"/>
+          <w:szCs w:val="24"/>
+        </w:rPr>
+        <w:lastRenderedPageBreak/>
+        <w:t>stop the analysis.</w:t>
       </w:r>
       <w:r>
         <w:rPr>
@@ -3846,16 +3973,7 @@
           <w:sz w:val="24"/>
           <w:szCs w:val="24"/>
         </w:rPr>
-        <w:t xml:space="preserve"> so that all rows and up </w:t>
-      </w:r>
-      <w:r>
-        <w:rPr>
-          <w:rFonts w:ascii="Arial" w:hAnsi="Arial"/>
-          <w:sz w:val="24"/>
-          <w:szCs w:val="24"/>
-        </w:rPr>
-        <w:lastRenderedPageBreak/>
-        <w:t xml:space="preserve">having </w:t>
+        <w:t xml:space="preserve"> so that all rows and up having </w:t>
       </w:r>
       <w:proofErr w:type="spellStart"/>
       <w:r>
@@ -4426,7 +4544,16 @@
           <w:sz w:val="24"/>
           <w:szCs w:val="24"/>
         </w:rPr>
-        <w:t xml:space="preserve"> repository) that was marked as 'unsupported'. That worked for many years until the pip programmers removed the 'special feature' as was their right (and promise, I guess). This caused several users to always get a message that they were not running the most recent version of </w:t>
+        <w:t xml:space="preserve"> repository) that </w:t>
+      </w:r>
+      <w:r>
+        <w:rPr>
+          <w:rFonts w:ascii="Arial" w:hAnsi="Arial"/>
+          <w:sz w:val="24"/>
+          <w:szCs w:val="24"/>
+        </w:rPr>
+        <w:lastRenderedPageBreak/>
+        <w:t xml:space="preserve">was marked as 'unsupported'. That worked for many years until the pip programmers removed the 'special feature' as was their right (and promise, I guess). This caused several users to always get a message that they were not running the most recent version of </w:t>
       </w:r>
       <w:proofErr w:type="spellStart"/>
       <w:r>
@@ -4986,6 +5113,7 @@
           <w:sz w:val="24"/>
           <w:szCs w:val="24"/>
         </w:rPr>
+        <w:lastRenderedPageBreak/>
         <w:t>Version 2.9.3</w:t>
       </w:r>
     </w:p>
@@ -5124,7 +5252,6 @@
           <w:sz w:val="24"/>
           <w:szCs w:val="24"/>
         </w:rPr>
-        <w:lastRenderedPageBreak/>
         <w:t xml:space="preserve">added auto-install of </w:t>
       </w:r>
       <w:proofErr w:type="spellStart"/>
@@ -5559,7 +5686,16 @@
           <w:sz w:val="24"/>
           <w:szCs w:val="24"/>
         </w:rPr>
-        <w:t>. In this case the normal timestamp meta-data tag (DATE-OBS) is invalid, but there is a belief that a timestamp can be computed from two other meta-data tags that do get filled in: GPS_ST and GPS_SU. Such a timestamp will almost certainly contain errors, but the observer may be able to figure out a common offset to apply to make them correct, so we are outputting GPS_ST + (GPS_SU / 1,000,000) in this special case. This change will be completely transparent – it will not affect QHY frames that have a GPS Locked status.</w:t>
+        <w:t xml:space="preserve">. In this case the normal timestamp meta-data tag (DATE-OBS) is invalid, but there is a belief that a timestamp can be computed from two other meta-data tags that do get filled in: GPS_ST and GPS_SU. Such a timestamp will almost certainly </w:t>
+      </w:r>
+      <w:r>
+        <w:rPr>
+          <w:rFonts w:ascii="Arial" w:hAnsi="Arial"/>
+          <w:sz w:val="24"/>
+          <w:szCs w:val="24"/>
+        </w:rPr>
+        <w:lastRenderedPageBreak/>
+        <w:t>contain errors, but the observer may be able to figure out a common offset to apply to make them correct, so we are outputting GPS_ST + (GPS_SU / 1,000,000) in this special case. This change will be completely transparent – it will not affect QHY frames that have a GPS Locked status.</w:t>
       </w:r>
       <w:r>
         <w:rPr>
@@ -5667,16 +5803,7 @@
           <w:sz w:val="24"/>
           <w:szCs w:val="24"/>
         </w:rPr>
-        <w:t xml:space="preserve"> button in the Timestamp tabbed panel. While </w:t>
-      </w:r>
-      <w:r>
-        <w:rPr>
-          <w:rFonts w:ascii="Arial" w:hAnsi="Arial"/>
-          <w:sz w:val="24"/>
-          <w:szCs w:val="24"/>
-        </w:rPr>
-        <w:lastRenderedPageBreak/>
-        <w:t xml:space="preserve">help was available by right-clicking the </w:t>
+        <w:t xml:space="preserve"> button in the Timestamp tabbed panel. While help was available by right-clicking the </w:t>
       </w:r>
       <w:r>
         <w:rPr>
@@ -6057,7 +6184,16 @@
           <w:szCs w:val="24"/>
         </w:rPr>
         <w:br/>
-        <w:t>Restricting the search to a small region was done to give nova.astrometry.net a much more limited selection of catalogs to search in the interest of speed. In my latest test case, a restricted search took 0.43 seconds of computer time at nova, while a blind search took 4.5 seconds of computer time.</w:t>
+        <w:t xml:space="preserve">Restricting the search to a small region was done to give nova.astrometry.net a much more limited selection of catalogs to search in the interest of speed. In my latest test case, a restricted search took 0.43 seconds of computer time at nova, while a blind </w:t>
+      </w:r>
+      <w:r>
+        <w:rPr>
+          <w:rFonts w:ascii="Arial" w:hAnsi="Arial"/>
+          <w:sz w:val="24"/>
+          <w:szCs w:val="24"/>
+        </w:rPr>
+        <w:lastRenderedPageBreak/>
+        <w:t>search took 4.5 seconds of computer time.</w:t>
       </w:r>
       <w:r>
         <w:rPr>
@@ -6117,7 +6253,6 @@
           <w:sz w:val="24"/>
           <w:szCs w:val="24"/>
         </w:rPr>
-        <w:lastRenderedPageBreak/>
         <w:t>Version 2.7.8</w:t>
       </w:r>
     </w:p>
@@ -6532,6 +6667,7 @@
           <w:sz w:val="24"/>
           <w:szCs w:val="24"/>
         </w:rPr>
+        <w:lastRenderedPageBreak/>
         <w:t>A small change to the Robust Mean algorithm so that it can be used on “finder” images (which have floating point values) as well as single-frame images (which have only integer values).</w:t>
       </w:r>
     </w:p>
@@ -6630,16 +6766,7 @@
           <w:sz w:val="24"/>
           <w:szCs w:val="24"/>
         </w:rPr>
-        <w:t xml:space="preserve">Changed the algorithm for calculating the average value of background pixels.  This new algorithm replaced one that was excellent when background noise had a gaussian distribution, but had about a 1% error (too small by 1%) when the noise distribution </w:t>
-      </w:r>
-      <w:r>
-        <w:rPr>
-          <w:rFonts w:ascii="Arial" w:hAnsi="Arial"/>
-          <w:sz w:val="24"/>
-          <w:szCs w:val="24"/>
-        </w:rPr>
-        <w:lastRenderedPageBreak/>
-        <w:t xml:space="preserve">was skewed.  The histogram of a skewed distribution has a longer tail on one side than the other.  It is common to find recordings that have background noise that is skewed, usually with a longer tail on the right (toward higher values).  Sometime, perhaps due to a camera setting, background levels are 'clipped' and so appear skewed, sometimes without a left tail at all.  One other effect is frequently seen in 8 bit </w:t>
+        <w:t xml:space="preserve">Changed the algorithm for calculating the average value of background pixels.  This new algorithm replaced one that was excellent when background noise had a gaussian distribution, but had about a 1% error (too small by 1%) when the noise distribution was skewed.  The histogram of a skewed distribution has a longer tail on one side than the other.  It is common to find recordings that have background noise that is skewed, usually with a longer tail on the right (toward higher values).  Sometime, perhaps due to a camera setting, background levels are 'clipped' and so appear skewed, sometimes without a left tail at all.  One other effect is frequently seen in 8 bit </w:t>
       </w:r>
       <w:proofErr w:type="spellStart"/>
       <w:r>
@@ -6959,7 +7086,16 @@
           <w:sz w:val="24"/>
           <w:szCs w:val="24"/>
         </w:rPr>
-        <w:t>Added requirement that top/bottom redact values be entered (in the “finder” tab panel) before hot-pixel suppression via median filter will take place.  This is needed for the case where a timestamp overlay is present that requires OCR.  The median filter process has to bypass the region where such timestamps are located, otherwise poor OCR will be a result.</w:t>
+        <w:t xml:space="preserve">Added requirement that top/bottom redact values be entered (in the “finder” tab panel) before hot-pixel suppression via median filter will take place.  This is needed for the case where a timestamp overlay is present that requires OCR.  The median filter process has to bypass the region where such timestamps are located, otherwise poor </w:t>
+      </w:r>
+      <w:r>
+        <w:rPr>
+          <w:rFonts w:ascii="Arial" w:hAnsi="Arial"/>
+          <w:sz w:val="24"/>
+          <w:szCs w:val="24"/>
+        </w:rPr>
+        <w:lastRenderedPageBreak/>
+        <w:t>OCR will be a result.</w:t>
       </w:r>
       <w:r>
         <w:rPr>
@@ -7100,14 +7236,6 @@
           <w:szCs w:val="24"/>
         </w:rPr>
         <w:br/>
-      </w:r>
-      <w:r>
-        <w:rPr>
-          <w:rFonts w:ascii="Arial" w:hAnsi="Arial"/>
-          <w:sz w:val="24"/>
-          <w:szCs w:val="24"/>
-        </w:rPr>
-        <w:lastRenderedPageBreak/>
         <w:t xml:space="preserve">While being able to read .adv files is a pre-requisite to reading AAV files, it is likely that some additional capabilities will need to be added to </w:t>
       </w:r>
       <w:proofErr w:type="spellStart"/>
@@ -7682,7 +7810,6 @@
           <w:sz w:val="24"/>
           <w:szCs w:val="24"/>
         </w:rPr>
-        <w:lastRenderedPageBreak/>
         <w:t>Version 2.5.4</w:t>
       </w:r>
     </w:p>
@@ -7925,7 +8052,16 @@
           <w:sz w:val="24"/>
           <w:szCs w:val="24"/>
         </w:rPr>
-        <w:t xml:space="preserve">Fixed: memory leak associated with plots --- some users (and me during testing) found that </w:t>
+        <w:t xml:space="preserve">Fixed: memory leak associated with plots --- some users (and me during testing) found </w:t>
+      </w:r>
+      <w:r>
+        <w:rPr>
+          <w:rFonts w:ascii="Arial" w:hAnsi="Arial"/>
+          <w:sz w:val="24"/>
+          <w:szCs w:val="24"/>
+        </w:rPr>
+        <w:lastRenderedPageBreak/>
+        <w:t xml:space="preserve">that </w:t>
       </w:r>
       <w:proofErr w:type="spellStart"/>
       <w:r>
@@ -8031,7 +8167,6 @@
           <w:sz w:val="24"/>
           <w:szCs w:val="24"/>
         </w:rPr>
-        <w:lastRenderedPageBreak/>
         <w:t>Fixed: Initial ‘save’ of aperture group was not enabling ‘restore aperture group’ button</w:t>
       </w:r>
     </w:p>
@@ -8468,7 +8603,16 @@
           <w:sz w:val="24"/>
           <w:szCs w:val="24"/>
         </w:rPr>
-        <w:t xml:space="preserve"> embedded timestamps on some Win10 systems, which can have a default 32 bit integer rather than the 64 bit integer on Mac computers.</w:t>
+        <w:t xml:space="preserve"> embedded timestamps on some Win10 </w:t>
+      </w:r>
+      <w:r>
+        <w:rPr>
+          <w:rFonts w:ascii="Arial" w:hAnsi="Arial"/>
+          <w:sz w:val="24"/>
+          <w:szCs w:val="24"/>
+        </w:rPr>
+        <w:lastRenderedPageBreak/>
+        <w:t>systems, which can have a default 32 bit integer rather than the 64 bit integer on Mac computers.</w:t>
       </w:r>
       <w:r>
         <w:rPr>
@@ -8590,7 +8734,6 @@
           <w:sz w:val="24"/>
           <w:szCs w:val="24"/>
         </w:rPr>
-        <w:lastRenderedPageBreak/>
         <w:t>Version 2.4.1</w:t>
       </w:r>
     </w:p>
@@ -9069,7 +9212,16 @@
           <w:sz w:val="24"/>
           <w:szCs w:val="24"/>
         </w:rPr>
-        <w:t xml:space="preserve">Note: the tabs can be dragged to rearrange (but won’t be sticky --- I may do that when I implement ‘preferences’) </w:t>
+        <w:t xml:space="preserve">Note: the tabs can be dragged to rearrange (but won’t be sticky --- I may do that when I </w:t>
+      </w:r>
+      <w:r>
+        <w:rPr>
+          <w:rFonts w:ascii="Arial" w:hAnsi="Arial"/>
+          <w:sz w:val="24"/>
+          <w:szCs w:val="24"/>
+        </w:rPr>
+        <w:lastRenderedPageBreak/>
+        <w:t xml:space="preserve">implement ‘preferences’) </w:t>
       </w:r>
       <w:r>
         <w:rPr>
@@ -9177,16 +9329,7 @@
           <w:sz w:val="24"/>
           <w:szCs w:val="24"/>
         </w:rPr>
-        <w:t xml:space="preserve">Changed default mask radius from 5.3 (nearly always too big to be useful) to 3.2 </w:t>
-      </w:r>
-      <w:r>
-        <w:rPr>
-          <w:rFonts w:ascii="Arial" w:hAnsi="Arial"/>
-          <w:sz w:val="24"/>
-          <w:szCs w:val="24"/>
-        </w:rPr>
-        <w:lastRenderedPageBreak/>
-        <w:t>(which makes a smallish and roundish default mask of more useful size).</w:t>
+        <w:t>Changed default mask radius from 5.3 (nearly always too big to be useful) to 3.2 (which makes a smallish and roundish default mask of more useful size).</w:t>
       </w:r>
       <w:r>
         <w:rPr>
@@ -9572,6 +9715,7 @@
           <w:sz w:val="24"/>
           <w:szCs w:val="24"/>
         </w:rPr>
+        <w:lastRenderedPageBreak/>
         <w:t>Version 2.2.7</w:t>
       </w:r>
     </w:p>
@@ -9683,14 +9827,6 @@
           <w:szCs w:val="24"/>
         </w:rPr>
         <w:br/>
-      </w:r>
-      <w:r>
-        <w:rPr>
-          <w:rFonts w:ascii="Arial" w:hAnsi="Arial"/>
-          <w:sz w:val="24"/>
-          <w:szCs w:val="24"/>
-        </w:rPr>
-        <w:lastRenderedPageBreak/>
         <w:t>It is now possible to generate and save multiple finder images.  This is particularly helpful in the context of setting up for 2 point tracking.  The procedure would be to generate a finder image at frame 10 (say) and another at frame 2500 (say).  These will be saved as enhanced-image-10.fit and enhanced-image-2500.fit and can be restored by clicking the load finder image button --- there you can select the appropriate enhanced-image-</w:t>
       </w:r>
       <w:proofErr w:type="spellStart"/>
@@ -9931,7 +10067,16 @@
           <w:sz w:val="24"/>
           <w:szCs w:val="24"/>
         </w:rPr>
-        <w:t>Added hot-pixel removal from finder images.  This is a user guided process --- the user must place small apertures on hot-pixel groups, set a threshold for identifying hot-pixels, and clicking on a button that invokes a program looks through all of the apertures, prepares a list of the coordinates of all hot-pixels, and substitutes the average background for all hot-pixels.</w:t>
+        <w:t xml:space="preserve">Added hot-pixel removal from finder images.  This is a user guided process --- the user </w:t>
+      </w:r>
+      <w:r>
+        <w:rPr>
+          <w:rFonts w:ascii="Arial" w:hAnsi="Arial"/>
+          <w:sz w:val="24"/>
+          <w:szCs w:val="24"/>
+        </w:rPr>
+        <w:lastRenderedPageBreak/>
+        <w:t>must place small apertures on hot-pixel groups, set a threshold for identifying hot-pixels, and clicking on a button that invokes a program looks through all of the apertures, prepares a list of the coordinates of all hot-pixels, and substitutes the average background for all hot-pixels.</w:t>
       </w:r>
       <w:r>
         <w:rPr>
@@ -10404,6 +10549,7 @@
           <w:sz w:val="24"/>
           <w:szCs w:val="24"/>
         </w:rPr>
+        <w:lastRenderedPageBreak/>
         <w:t xml:space="preserve">Added a ‘lunar’ checkbox which should ONLY be used when an aperture is placed on a sunlit lunar limb for a lunar occultation.  </w:t>
       </w:r>
       <w:r>
@@ -10536,7 +10682,6 @@
           <w:sz w:val="24"/>
           <w:szCs w:val="24"/>
         </w:rPr>
-        <w:lastRenderedPageBreak/>
         <w:t>Version 2.1.8</w:t>
       </w:r>
     </w:p>
@@ -10910,6 +11055,7 @@
           <w:sz w:val="24"/>
           <w:szCs w:val="24"/>
         </w:rPr>
+        <w:lastRenderedPageBreak/>
         <w:t>version 2.1.1</w:t>
       </w:r>
     </w:p>
@@ -10925,7 +11071,6 @@
         <w:rPr>
           <w:noProof/>
         </w:rPr>
-        <w:lastRenderedPageBreak/>
         <w:drawing>
           <wp:anchor distT="0" distB="0" distL="114300" distR="114300" simplePos="0" relativeHeight="251657728" behindDoc="0" locked="0" layoutInCell="1" allowOverlap="1" wp14:anchorId="2B5CDA67" wp14:editId="2433756A">
             <wp:simplePos x="0" y="0"/>
@@ -11072,6 +11217,7 @@
         <w:rPr>
           <w:noProof/>
         </w:rPr>
+        <w:lastRenderedPageBreak/>
         <w:drawing>
           <wp:anchor distT="0" distB="0" distL="114300" distR="114300" simplePos="0" relativeHeight="251656704" behindDoc="0" locked="0" layoutInCell="1" allowOverlap="1" wp14:anchorId="652C2EBC" wp14:editId="6B09CA38">
             <wp:simplePos x="0" y="0"/>
@@ -11295,7 +11441,16 @@
           <w:szCs w:val="24"/>
         </w:rPr>
         <w:br/>
-        <w:t>Note: such clipping has an effect on photometry.  It appears small, so can often be ignored, but if you can set your processing chain to avoid such clipping, that would be the recommended way to go.</w:t>
+        <w:t xml:space="preserve">Note: such clipping has an effect on photometry.  It appears small, so can often be ignored, </w:t>
+      </w:r>
+      <w:r>
+        <w:rPr>
+          <w:rFonts w:ascii="Arial" w:hAnsi="Arial"/>
+          <w:sz w:val="24"/>
+          <w:szCs w:val="24"/>
+        </w:rPr>
+        <w:lastRenderedPageBreak/>
+        <w:t>but if you can set your processing chain to avoid such clipping, that would be the recommended way to go.</w:t>
       </w:r>
       <w:r>
         <w:rPr>
@@ -11601,7 +11756,6 @@
           <w:sz w:val="24"/>
           <w:szCs w:val="24"/>
         </w:rPr>
-        <w:lastRenderedPageBreak/>
         <w:t>Fixed 3D Thumbnail display (it got broken in version 2.0.2 when left to right image flipping was added)</w:t>
       </w:r>
     </w:p>
@@ -11952,7 +12106,16 @@
           <w:sz w:val="24"/>
           <w:szCs w:val="24"/>
         </w:rPr>
-        <w:t>Added ability to use “finder” image as submission to nova.astrometry.net.  This has helped in at least one case, but use sparingly.</w:t>
+        <w:t xml:space="preserve">Added ability to use “finder” image as submission to nova.astrometry.net.  This has </w:t>
+      </w:r>
+      <w:r>
+        <w:rPr>
+          <w:rFonts w:ascii="Arial" w:hAnsi="Arial"/>
+          <w:sz w:val="24"/>
+          <w:szCs w:val="24"/>
+        </w:rPr>
+        <w:lastRenderedPageBreak/>
+        <w:t>helped in at least one case, but use sparingly.</w:t>
       </w:r>
     </w:p>
     <w:p>
@@ -12160,16 +12323,7 @@
           <w:sz w:val="24"/>
           <w:szCs w:val="24"/>
         </w:rPr>
-        <w:t xml:space="preserve"> example showed that the trig solution was too </w:t>
-      </w:r>
-      <w:r>
-        <w:rPr>
-          <w:rFonts w:ascii="Arial" w:hAnsi="Arial"/>
-          <w:sz w:val="24"/>
-          <w:szCs w:val="24"/>
-        </w:rPr>
-        <w:lastRenderedPageBreak/>
-        <w:t>temperamental --- and there were problems earlier with inverted or flipped images that were dealt with as special cases and now can be treated without special code.  The other change was to use a 2 x 2 rotation matrix to calculate the target x/y coordinates.  The rotation matrix values depend only on the rotation angle between the RA/Dec and x/y coordinate systems, determined robustly by the numerical ‘search’ referred to earlier.</w:t>
+        <w:t xml:space="preserve"> example showed that the trig solution was too temperamental --- and there were problems earlier with inverted or flipped images that were dealt with as special cases and now can be treated without special code.  The other change was to use a 2 x 2 rotation matrix to calculate the target x/y coordinates.  The rotation matrix values depend only on the rotation angle between the RA/Dec and x/y coordinate systems, determined robustly by the numerical ‘search’ referred to earlier.</w:t>
       </w:r>
       <w:r>
         <w:rPr>
@@ -12431,6 +12585,7 @@
           <w:sz w:val="24"/>
           <w:szCs w:val="24"/>
         </w:rPr>
+        <w:lastRenderedPageBreak/>
         <w:t>PyMovie</w:t>
       </w:r>
       <w:proofErr w:type="spellEnd"/>
@@ -12624,7 +12779,6 @@
           <w:sz w:val="24"/>
           <w:szCs w:val="24"/>
         </w:rPr>
-        <w:lastRenderedPageBreak/>
         <w:t>It is expected that this will be the version released for public use --- end of Beta testing --- start of production testing.</w:t>
       </w:r>
     </w:p>
@@ -12995,6 +13149,7 @@
           <w:sz w:val="24"/>
           <w:szCs w:val="24"/>
         </w:rPr>
+        <w:lastRenderedPageBreak/>
         <w:t>version 1.8.4</w:t>
       </w:r>
     </w:p>
@@ -13234,7 +13389,6 @@
           <w:sz w:val="24"/>
           <w:szCs w:val="24"/>
         </w:rPr>
-        <w:lastRenderedPageBreak/>
         <w:t xml:space="preserve">Added +/- 1 frame buttons and removed the </w:t>
       </w:r>
       <w:proofErr w:type="spellStart"/>
@@ -13577,7 +13731,16 @@
           <w:sz w:val="24"/>
           <w:szCs w:val="24"/>
         </w:rPr>
-        <w:t>Corrected the display of WCS coordinates that appear in the status bar (when astrometry.net solution is active in a frame) when the cursor is inside the image --- these values needed to take into account pixel aspect ratio.</w:t>
+        <w:t xml:space="preserve">Corrected the display of WCS coordinates that appear in the status bar (when astrometry.net solution is active in a frame) when the cursor is inside the image --- </w:t>
+      </w:r>
+      <w:r>
+        <w:rPr>
+          <w:rFonts w:ascii="Arial" w:hAnsi="Arial"/>
+          <w:sz w:val="24"/>
+          <w:szCs w:val="24"/>
+        </w:rPr>
+        <w:lastRenderedPageBreak/>
+        <w:t>these values needed to take into account pixel aspect ratio.</w:t>
       </w:r>
       <w:r>
         <w:rPr>
@@ -13799,7 +13962,6 @@
           <w:sz w:val="24"/>
           <w:szCs w:val="24"/>
         </w:rPr>
-        <w:lastRenderedPageBreak/>
         <w:t>Rearranged transport buttons to allow more flexibility in splitter placement and also to bring the current frame spinner to a more accessible place.</w:t>
       </w:r>
     </w:p>
@@ -14369,16 +14531,7 @@
           <w:sz w:val="24"/>
           <w:szCs w:val="24"/>
         </w:rPr>
-        <w:t xml:space="preserve">.  This angle is a diagnostic printout, useful to me, but not to the user.  To interpret it, you need to know that the coordinate systems in use are: x increases to right, y increases down, RA has East to the right, DEC has North </w:t>
-      </w:r>
-      <w:r>
-        <w:rPr>
-          <w:rFonts w:ascii="Arial" w:hAnsi="Arial"/>
-          <w:sz w:val="24"/>
-          <w:szCs w:val="24"/>
-        </w:rPr>
-        <w:lastRenderedPageBreak/>
-        <w:t xml:space="preserve">down, and angles in the x-y plane (the image) are always positive and are the number of degrees in the </w:t>
+        <w:t xml:space="preserve">.  This angle is a diagnostic printout, useful to me, but not to the user.  To interpret it, you need to know that the coordinate systems in use are: x increases to right, y increases down, RA has East to the right, DEC has North down, and angles in the x-y plane (the image) are always positive and are the number of degrees in the </w:t>
       </w:r>
       <w:proofErr w:type="spellStart"/>
       <w:r>
@@ -14790,6 +14943,7 @@
           <w:sz w:val="24"/>
           <w:szCs w:val="24"/>
         </w:rPr>
+        <w:lastRenderedPageBreak/>
         <w:t>version 1.5.6</w:t>
       </w:r>
     </w:p>
@@ -15065,16 +15219,7 @@
           <w:sz w:val="24"/>
           <w:szCs w:val="24"/>
         </w:rPr>
-        <w:t xml:space="preserve">The logic to allow a Kiwi profile to be saved from other than a frame where the </w:t>
-      </w:r>
-      <w:r>
-        <w:rPr>
-          <w:rFonts w:ascii="Arial" w:hAnsi="Arial"/>
-          <w:sz w:val="24"/>
-          <w:szCs w:val="24"/>
-        </w:rPr>
-        <w:lastRenderedPageBreak/>
-        <w:t>characters are in their training position was too tortuous to implement.  Now we just reposition to frame 1 before doing the save.  This means that all training needs to be accomplished while the characters are in the position of those in frame 1.</w:t>
+        <w:t>The logic to allow a Kiwi profile to be saved from other than a frame where the characters are in their training position was too tortuous to implement.  Now we just reposition to frame 1 before doing the save.  This means that all training needs to be accomplished while the characters are in the position of those in frame 1.</w:t>
       </w:r>
       <w:r>
         <w:rPr>
@@ -15350,7 +15495,16 @@
           <w:szCs w:val="24"/>
         </w:rPr>
         <w:br/>
-        <w:t>The 'fix' was to set a flag when an analysis is started for the first time after either a program start or aperture data has been cleared. The start-at frame is recorded if this flag is not set, and then the flag is set to inhibit the recording of the start-at frame should a pause/restart occur.</w:t>
+        <w:t xml:space="preserve">The 'fix' was to set a flag when an analysis is started for the first time after either a program start or aperture data has been cleared. The start-at frame is recorded if this </w:t>
+      </w:r>
+      <w:r>
+        <w:rPr>
+          <w:rFonts w:ascii="Arial" w:hAnsi="Arial"/>
+          <w:sz w:val="24"/>
+          <w:szCs w:val="24"/>
+        </w:rPr>
+        <w:lastRenderedPageBreak/>
+        <w:t>flag is not set, and then the flag is set to inhibit the recording of the start-at frame should a pause/restart occur.</w:t>
       </w:r>
       <w:r>
         <w:rPr>
@@ -15485,16 +15639,7 @@
           <w:sz w:val="24"/>
           <w:szCs w:val="24"/>
         </w:rPr>
-        <w:t xml:space="preserve">Very high quality (low error rates) OCR for Kiwi timestamps is available IF and ONLY IF you take the time to jog the character selection boxes into good positions.  A good </w:t>
-      </w:r>
-      <w:r>
-        <w:rPr>
-          <w:rFonts w:ascii="Arial" w:hAnsi="Arial"/>
-          <w:sz w:val="24"/>
-          <w:szCs w:val="24"/>
-        </w:rPr>
-        <w:lastRenderedPageBreak/>
-        <w:t>position has the character right-justified in the box.  Use 'show property' to get a view of EVERY character box placement and adjust accordingly before saving the model digit.  It's fiddly, but I routinely get 100% recognition rates on Kiwi timestamps by following this advice.</w:t>
+        <w:t>Very high quality (low error rates) OCR for Kiwi timestamps is available IF and ONLY IF you take the time to jog the character selection boxes into good positions.  A good position has the character right-justified in the box.  Use 'show property' to get a view of EVERY character box placement and adjust accordingly before saving the model digit.  It's fiddly, but I routinely get 100% recognition rates on Kiwi timestamps by following this advice.</w:t>
       </w:r>
       <w:r>
         <w:rPr>
@@ -15846,7 +15991,16 @@
           <w:sz w:val="24"/>
           <w:szCs w:val="24"/>
         </w:rPr>
-        <w:t xml:space="preserve"> errors are almost always just the 'confusion' between the character 6 and the character 8 (check the confusion matrix that prints whenever the model digits are viewed to see what I mean), an unfortunate result of the Kiwi font for which (as far as I know) nothing can be done.</w:t>
+        <w:t xml:space="preserve"> errors are almost always just </w:t>
+      </w:r>
+      <w:r>
+        <w:rPr>
+          <w:rFonts w:ascii="Arial" w:hAnsi="Arial"/>
+          <w:sz w:val="24"/>
+          <w:szCs w:val="24"/>
+        </w:rPr>
+        <w:lastRenderedPageBreak/>
+        <w:t>the 'confusion' between the character 6 and the character 8 (check the confusion matrix that prints whenever the model digits are viewed to see what I mean), an unfortunate result of the Kiwi font for which (as far as I know) nothing can be done.</w:t>
       </w:r>
       <w:r>
         <w:rPr>
@@ -16000,16 +16154,7 @@
           <w:szCs w:val="24"/>
         </w:rPr>
         <w:br/>
-        <w:t xml:space="preserve">As a consequence of this, you must make sure that any initial 'training' (model digit </w:t>
-      </w:r>
-      <w:r>
-        <w:rPr>
-          <w:rFonts w:ascii="Arial" w:hAnsi="Arial"/>
-          <w:sz w:val="24"/>
-          <w:szCs w:val="24"/>
-        </w:rPr>
-        <w:lastRenderedPageBreak/>
-        <w:t>recording) never crosses a minute boundary.  This is not usually hard to do as the complete digit set is usually present in the first 3 or 4 frames.</w:t>
+        <w:t>As a consequence of this, you must make sure that any initial 'training' (model digit recording) never crosses a minute boundary.  This is not usually hard to do as the complete digit set is usually present in the first 3 or 4 frames.</w:t>
       </w:r>
       <w:r>
         <w:rPr>
@@ -16525,6 +16670,15 @@
           <w:szCs w:val="24"/>
         </w:rPr>
         <w:br/>
+      </w:r>
+      <w:r>
+        <w:rPr>
+          <w:rFonts w:ascii="Arial" w:hAnsi="Arial"/>
+          <w:color w:val="000000"/>
+          <w:sz w:val="24"/>
+          <w:szCs w:val="24"/>
+        </w:rPr>
+        <w:lastRenderedPageBreak/>
         <w:t xml:space="preserve">          the folder will be created (if necessary) and populated with an alias (for mac users)</w:t>
       </w:r>
       <w:r>
@@ -16821,16 +16975,7 @@
           <w:sz w:val="24"/>
           <w:szCs w:val="24"/>
         </w:rPr>
-        <w:t xml:space="preserve">Fixed bug that required AVI-WCS folder to be reopened in order for a newly selected </w:t>
-      </w:r>
-      <w:r>
-        <w:rPr>
-          <w:rFonts w:ascii="Arial" w:hAnsi="Arial"/>
-          <w:sz w:val="24"/>
-          <w:szCs w:val="24"/>
-        </w:rPr>
-        <w:lastRenderedPageBreak/>
-        <w:t xml:space="preserve">custom </w:t>
+        <w:t xml:space="preserve">Fixed bug that required AVI-WCS folder to be reopened in order for a newly selected custom </w:t>
       </w:r>
       <w:proofErr w:type="spellStart"/>
       <w:r>
@@ -17491,6 +17636,7 @@
           <w:sz w:val="24"/>
           <w:szCs w:val="24"/>
         </w:rPr>
+        <w:lastRenderedPageBreak/>
         <w:t xml:space="preserve">Sharing a complete list of profiles is probably not the way to go most times as there would be too many entries from someone like Tony (who has to deal with many recording chains, each requiring slightly different </w:t>
       </w:r>
       <w:proofErr w:type="spellStart"/>
@@ -17732,16 +17878,7 @@
           <w:sz w:val="24"/>
           <w:szCs w:val="24"/>
         </w:rPr>
-        <w:t xml:space="preserve">Removed threshold spinner as that mechanism is no longer used for OCR --- switched </w:t>
-      </w:r>
-      <w:r>
-        <w:rPr>
-          <w:rFonts w:ascii="Arial" w:hAnsi="Arial"/>
-          <w:sz w:val="24"/>
-          <w:szCs w:val="24"/>
-        </w:rPr>
-        <w:lastRenderedPageBreak/>
-        <w:t>to custom model digits per AVI-WCS folder instead.</w:t>
+        <w:t>Removed threshold spinner as that mechanism is no longer used for OCR --- switched to custom model digits per AVI-WCS folder instead.</w:t>
       </w:r>
     </w:p>
     <w:p>
@@ -18647,16 +18784,7 @@
           <w:sz w:val="24"/>
           <w:szCs w:val="24"/>
         </w:rPr>
-        <w:t xml:space="preserve"> selection boxes.  Such a change is 'sticky'. This is useful when there </w:t>
-      </w:r>
-      <w:r>
-        <w:rPr>
-          <w:rFonts w:ascii="Arial" w:hAnsi="Arial"/>
-          <w:sz w:val="24"/>
-          <w:szCs w:val="24"/>
-        </w:rPr>
-        <w:lastRenderedPageBreak/>
-        <w:t>is a single tool chain (camera/VTI/frame-grabber) because, once set for your equipment setup, it will be ready to go next time.</w:t>
+        <w:t xml:space="preserve"> selection boxes.  Such a change is 'sticky'. This is useful when there is a single tool chain (camera/VTI/frame-grabber) because, once set for your equipment setup, it will be ready to go next time.</w:t>
       </w:r>
       <w:r>
         <w:rPr>
@@ -19070,6 +19198,7 @@
           <w:sz w:val="24"/>
           <w:szCs w:val="24"/>
         </w:rPr>
+        <w:lastRenderedPageBreak/>
         <w:t xml:space="preserve">Added linkage from the aperture edit table to the default mask radius spinner and threshold spinner so that when the color of an aperture is set to 'green' (even if it already was 'green'), the def mask radius and thresh are copied into the spinners on the main </w:t>
       </w:r>
       <w:proofErr w:type="spellStart"/>
@@ -19268,16 +19397,7 @@
           <w:sz w:val="24"/>
           <w:szCs w:val="24"/>
         </w:rPr>
-        <w:t xml:space="preserve">.  It is possible (in the future) that PyOTE will be modified so that more than </w:t>
-      </w:r>
-      <w:r>
-        <w:rPr>
-          <w:rFonts w:ascii="Arial" w:hAnsi="Arial"/>
-          <w:sz w:val="24"/>
-          <w:szCs w:val="24"/>
-        </w:rPr>
-        <w:lastRenderedPageBreak/>
-        <w:t xml:space="preserve">4 </w:t>
+        <w:t xml:space="preserve">.  It is possible (in the future) that PyOTE will be modified so that more than 4 </w:t>
       </w:r>
       <w:proofErr w:type="spellStart"/>
       <w:r>
@@ -19611,6 +19731,7 @@
           <w:sz w:val="24"/>
           <w:szCs w:val="24"/>
         </w:rPr>
+        <w:lastRenderedPageBreak/>
         <w:t>version 1.0.8</w:t>
       </w:r>
     </w:p>
@@ -20319,6 +20440,7 @@
           <w:sz w:val="24"/>
           <w:szCs w:val="24"/>
         </w:rPr>
+        <w:lastRenderedPageBreak/>
         <w:t xml:space="preserve">added the ability (when working in the context of an AVI-WCS folder) to generate a “finder” image formed by registering and summing several hundred frames.  An aperture placed on this image remains when the user switches to the </w:t>
       </w:r>
       <w:proofErr w:type="spellStart"/>
@@ -20575,16 +20697,7 @@
           <w:sz w:val="24"/>
           <w:szCs w:val="24"/>
         </w:rPr>
-        <w:t xml:space="preserve">added the ability to specify a plate scale to use for the manual WCS calibration. Any </w:t>
-      </w:r>
-      <w:r>
-        <w:rPr>
-          <w:rFonts w:ascii="Arial" w:hAnsi="Arial"/>
-          <w:sz w:val="24"/>
-          <w:szCs w:val="24"/>
-        </w:rPr>
-        <w:lastRenderedPageBreak/>
-        <w:t xml:space="preserve">value entered in the box to the right of the </w:t>
+        <w:t xml:space="preserve">added the ability to specify a plate scale to use for the manual WCS calibration. Any value entered in the box to the right of the </w:t>
       </w:r>
       <w:proofErr w:type="spellStart"/>
       <w:r>
@@ -21600,7 +21713,16 @@
           <w:sz w:val="24"/>
           <w:szCs w:val="24"/>
         </w:rPr>
-        <w:t xml:space="preserve">Now there is a new button labelled Select AVI/WCS folder for when the user wants to utilize the WCS calibration capability of </w:t>
+        <w:t xml:space="preserve">Now there is a new button labelled Select AVI/WCS folder for when the user wants to </w:t>
+      </w:r>
+      <w:r>
+        <w:rPr>
+          <w:rFonts w:ascii="Arial" w:hAnsi="Arial"/>
+          <w:sz w:val="24"/>
+          <w:szCs w:val="24"/>
+        </w:rPr>
+        <w:lastRenderedPageBreak/>
+        <w:t xml:space="preserve">utilize the WCS calibration capability of </w:t>
       </w:r>
       <w:proofErr w:type="spellStart"/>
       <w:r>
@@ -22192,7 +22314,16 @@
           <w:sz w:val="24"/>
           <w:szCs w:val="24"/>
         </w:rPr>
-        <w:t>with the success of 'dynamic' aperture display, we have adopted a policy when creating an aperture of setting all its special properties (jogging and auto-display) OFF and NOT touching the properties of any already-in-place apertures. In the previous version, adding an aperture caused all special properties in existing apertures to be cleared (quietly --- this adds to confusion --- didn't I just set that?) and the new aperture came preset with jogging and auto-display ON. In this version, it is up to the user to set the special properties and they will never be quietly changed.</w:t>
+        <w:t xml:space="preserve">with the success of 'dynamic' aperture display, we have adopted a policy when creating an aperture of setting all its special properties (jogging and auto-display) OFF and NOT touching the properties of any already-in-place apertures. In the previous version, adding an aperture caused all special properties in existing apertures to be cleared (quietly --- this adds to confusion --- didn't I just set that?) and the new aperture came </w:t>
+      </w:r>
+      <w:r>
+        <w:rPr>
+          <w:rFonts w:ascii="Arial" w:hAnsi="Arial"/>
+          <w:sz w:val="24"/>
+          <w:szCs w:val="24"/>
+        </w:rPr>
+        <w:lastRenderedPageBreak/>
+        <w:t>preset with jogging and auto-display ON. In this version, it is up to the user to set the special properties and they will never be quietly changed.</w:t>
       </w:r>
       <w:r>
         <w:rPr>
@@ -22794,7 +22925,16 @@
           <w:sz w:val="24"/>
           <w:szCs w:val="24"/>
         </w:rPr>
-        <w:t>added a demonstration plot to let the user see visually what the robust mean and std calculations are doing.</w:t>
+        <w:t xml:space="preserve">added a demonstration plot to let the user see visually what the robust mean and std </w:t>
+      </w:r>
+      <w:r>
+        <w:rPr>
+          <w:rFonts w:ascii="Arial" w:hAnsi="Arial"/>
+          <w:sz w:val="24"/>
+          <w:szCs w:val="24"/>
+        </w:rPr>
+        <w:lastRenderedPageBreak/>
+        <w:t>calculations are doing.</w:t>
       </w:r>
       <w:r>
         <w:rPr>
@@ -23018,7 +23158,6 @@
           <w:sz w:val="24"/>
           <w:szCs w:val="24"/>
         </w:rPr>
-        <w:lastRenderedPageBreak/>
         <w:t>added fast navigate buttons to speed going forward and backward through images</w:t>
       </w:r>
     </w:p>
@@ -23469,6 +23608,7 @@
           <w:sz w:val="24"/>
           <w:szCs w:val="24"/>
         </w:rPr>
+        <w:lastRenderedPageBreak/>
         <w:t>version 0.3.3</w:t>
       </w:r>
     </w:p>
@@ -23813,7 +23953,6 @@
           <w:sz w:val="24"/>
           <w:szCs w:val="24"/>
         </w:rPr>
-        <w:lastRenderedPageBreak/>
         <w:t>added update of default mask when aperture size is changed to solve the mask/thumbnail shape mis-match exception from occurring</w:t>
       </w:r>
     </w:p>
@@ -24172,7 +24311,16 @@
           <w:sz w:val="24"/>
           <w:szCs w:val="24"/>
         </w:rPr>
-        <w:t>changed the snap-to-blob function to require user to place cursor on/near star of interest. Previously, snap-to-blob snapped to the brightest star in the entire aperture UNLESS there was already a yellow aperture defined. This seemed overly complicated, hard to explain, and causes the behavior to be sometimes mysterious, particularly if one forgets whether or not there is a yellow aperture.  Requiring cursor placement within 6 pixels of the star-of-interest at all times is easier to get used to and allows a dim star that has bright neighbors to be easily singled out.</w:t>
+        <w:t xml:space="preserve">changed the snap-to-blob function to require user to place cursor on/near star of interest. Previously, snap-to-blob snapped to the brightest star in the entire aperture UNLESS there was already a yellow aperture defined. This seemed overly complicated, hard to explain, and causes the behavior to be sometimes mysterious, particularly if one forgets whether or not there is a yellow aperture.  Requiring cursor placement within 6 pixels of the star-of-interest at all times is easier to get used to and </w:t>
+      </w:r>
+      <w:r>
+        <w:rPr>
+          <w:rFonts w:ascii="Arial" w:hAnsi="Arial"/>
+          <w:sz w:val="24"/>
+          <w:szCs w:val="24"/>
+        </w:rPr>
+        <w:lastRenderedPageBreak/>
+        <w:t>allows a dim star that has bright neighbors to be easily singled out.</w:t>
       </w:r>
     </w:p>
     <w:p>
@@ -24436,7 +24584,6 @@
           <w:sz w:val="24"/>
           <w:szCs w:val="24"/>
         </w:rPr>
-        <w:lastRenderedPageBreak/>
         <w:t>Initial Beta release – no timestamp OCR – functional for lightcurve extraction</w:t>
       </w:r>
     </w:p>
@@ -43165,6 +43312,119 @@
     </w:lvl>
   </w:abstractNum>
   <w:abstractNum w:abstractNumId="179" w15:restartNumberingAfterBreak="0">
+    <w:nsid w:val="508002E4"/>
+    <w:multiLevelType w:val="hybridMultilevel"/>
+    <w:tmpl w:val="17DA7E74"/>
+    <w:lvl w:ilvl="0" w:tplc="04090001">
+      <w:start w:val="1"/>
+      <w:numFmt w:val="bullet"/>
+      <w:lvlText w:val=""/>
+      <w:lvlJc w:val="left"/>
+      <w:pPr>
+        <w:ind w:left="720" w:hanging="360"/>
+      </w:pPr>
+      <w:rPr>
+        <w:rFonts w:ascii="Symbol" w:hAnsi="Symbol" w:hint="default"/>
+      </w:rPr>
+    </w:lvl>
+    <w:lvl w:ilvl="1" w:tplc="04090003" w:tentative="1">
+      <w:start w:val="1"/>
+      <w:numFmt w:val="bullet"/>
+      <w:lvlText w:val="o"/>
+      <w:lvlJc w:val="left"/>
+      <w:pPr>
+        <w:ind w:left="1440" w:hanging="360"/>
+      </w:pPr>
+      <w:rPr>
+        <w:rFonts w:ascii="Courier New" w:hAnsi="Courier New" w:cs="Courier New" w:hint="default"/>
+      </w:rPr>
+    </w:lvl>
+    <w:lvl w:ilvl="2" w:tplc="04090005" w:tentative="1">
+      <w:start w:val="1"/>
+      <w:numFmt w:val="bullet"/>
+      <w:lvlText w:val=""/>
+      <w:lvlJc w:val="left"/>
+      <w:pPr>
+        <w:ind w:left="2160" w:hanging="360"/>
+      </w:pPr>
+      <w:rPr>
+        <w:rFonts w:ascii="Wingdings" w:hAnsi="Wingdings" w:hint="default"/>
+      </w:rPr>
+    </w:lvl>
+    <w:lvl w:ilvl="3" w:tplc="04090001" w:tentative="1">
+      <w:start w:val="1"/>
+      <w:numFmt w:val="bullet"/>
+      <w:lvlText w:val=""/>
+      <w:lvlJc w:val="left"/>
+      <w:pPr>
+        <w:ind w:left="2880" w:hanging="360"/>
+      </w:pPr>
+      <w:rPr>
+        <w:rFonts w:ascii="Symbol" w:hAnsi="Symbol" w:hint="default"/>
+      </w:rPr>
+    </w:lvl>
+    <w:lvl w:ilvl="4" w:tplc="04090003" w:tentative="1">
+      <w:start w:val="1"/>
+      <w:numFmt w:val="bullet"/>
+      <w:lvlText w:val="o"/>
+      <w:lvlJc w:val="left"/>
+      <w:pPr>
+        <w:ind w:left="3600" w:hanging="360"/>
+      </w:pPr>
+      <w:rPr>
+        <w:rFonts w:ascii="Courier New" w:hAnsi="Courier New" w:cs="Courier New" w:hint="default"/>
+      </w:rPr>
+    </w:lvl>
+    <w:lvl w:ilvl="5" w:tplc="04090005" w:tentative="1">
+      <w:start w:val="1"/>
+      <w:numFmt w:val="bullet"/>
+      <w:lvlText w:val=""/>
+      <w:lvlJc w:val="left"/>
+      <w:pPr>
+        <w:ind w:left="4320" w:hanging="360"/>
+      </w:pPr>
+      <w:rPr>
+        <w:rFonts w:ascii="Wingdings" w:hAnsi="Wingdings" w:hint="default"/>
+      </w:rPr>
+    </w:lvl>
+    <w:lvl w:ilvl="6" w:tplc="04090001" w:tentative="1">
+      <w:start w:val="1"/>
+      <w:numFmt w:val="bullet"/>
+      <w:lvlText w:val=""/>
+      <w:lvlJc w:val="left"/>
+      <w:pPr>
+        <w:ind w:left="5040" w:hanging="360"/>
+      </w:pPr>
+      <w:rPr>
+        <w:rFonts w:ascii="Symbol" w:hAnsi="Symbol" w:hint="default"/>
+      </w:rPr>
+    </w:lvl>
+    <w:lvl w:ilvl="7" w:tplc="04090003" w:tentative="1">
+      <w:start w:val="1"/>
+      <w:numFmt w:val="bullet"/>
+      <w:lvlText w:val="o"/>
+      <w:lvlJc w:val="left"/>
+      <w:pPr>
+        <w:ind w:left="5760" w:hanging="360"/>
+      </w:pPr>
+      <w:rPr>
+        <w:rFonts w:ascii="Courier New" w:hAnsi="Courier New" w:cs="Courier New" w:hint="default"/>
+      </w:rPr>
+    </w:lvl>
+    <w:lvl w:ilvl="8" w:tplc="04090005" w:tentative="1">
+      <w:start w:val="1"/>
+      <w:numFmt w:val="bullet"/>
+      <w:lvlText w:val=""/>
+      <w:lvlJc w:val="left"/>
+      <w:pPr>
+        <w:ind w:left="6480" w:hanging="360"/>
+      </w:pPr>
+      <w:rPr>
+        <w:rFonts w:ascii="Wingdings" w:hAnsi="Wingdings" w:hint="default"/>
+      </w:rPr>
+    </w:lvl>
+  </w:abstractNum>
+  <w:abstractNum w:abstractNumId="180" w15:restartNumberingAfterBreak="0">
     <w:nsid w:val="50D83A15"/>
     <w:multiLevelType w:val="multilevel"/>
     <w:tmpl w:val="DD6E49E6"/>
@@ -43268,7 +43528,7 @@
       </w:rPr>
     </w:lvl>
   </w:abstractNum>
-  <w:abstractNum w:abstractNumId="180" w15:restartNumberingAfterBreak="0">
+  <w:abstractNum w:abstractNumId="181" w15:restartNumberingAfterBreak="0">
     <w:nsid w:val="510B4837"/>
     <w:multiLevelType w:val="multilevel"/>
     <w:tmpl w:val="3B0ED25E"/>
@@ -43372,7 +43632,7 @@
       </w:rPr>
     </w:lvl>
   </w:abstractNum>
-  <w:abstractNum w:abstractNumId="181" w15:restartNumberingAfterBreak="0">
+  <w:abstractNum w:abstractNumId="182" w15:restartNumberingAfterBreak="0">
     <w:nsid w:val="51D656E2"/>
     <w:multiLevelType w:val="multilevel"/>
     <w:tmpl w:val="EC2A8F1E"/>
@@ -43476,7 +43736,7 @@
       </w:rPr>
     </w:lvl>
   </w:abstractNum>
-  <w:abstractNum w:abstractNumId="182" w15:restartNumberingAfterBreak="0">
+  <w:abstractNum w:abstractNumId="183" w15:restartNumberingAfterBreak="0">
     <w:nsid w:val="53994F7B"/>
     <w:multiLevelType w:val="multilevel"/>
     <w:tmpl w:val="BDAA9EF8"/>
@@ -43580,7 +43840,7 @@
       </w:rPr>
     </w:lvl>
   </w:abstractNum>
-  <w:abstractNum w:abstractNumId="183" w15:restartNumberingAfterBreak="0">
+  <w:abstractNum w:abstractNumId="184" w15:restartNumberingAfterBreak="0">
     <w:nsid w:val="53D54F2D"/>
     <w:multiLevelType w:val="multilevel"/>
     <w:tmpl w:val="8208D2B8"/>
@@ -43684,7 +43944,7 @@
       </w:rPr>
     </w:lvl>
   </w:abstractNum>
-  <w:abstractNum w:abstractNumId="184" w15:restartNumberingAfterBreak="0">
+  <w:abstractNum w:abstractNumId="185" w15:restartNumberingAfterBreak="0">
     <w:nsid w:val="53D72A92"/>
     <w:multiLevelType w:val="multilevel"/>
     <w:tmpl w:val="9A0AF100"/>
@@ -43788,7 +44048,7 @@
       </w:rPr>
     </w:lvl>
   </w:abstractNum>
-  <w:abstractNum w:abstractNumId="185" w15:restartNumberingAfterBreak="0">
+  <w:abstractNum w:abstractNumId="186" w15:restartNumberingAfterBreak="0">
     <w:nsid w:val="54295ED2"/>
     <w:multiLevelType w:val="multilevel"/>
     <w:tmpl w:val="E22688BA"/>
@@ -43892,7 +44152,7 @@
       </w:rPr>
     </w:lvl>
   </w:abstractNum>
-  <w:abstractNum w:abstractNumId="186" w15:restartNumberingAfterBreak="0">
+  <w:abstractNum w:abstractNumId="187" w15:restartNumberingAfterBreak="0">
     <w:nsid w:val="54870025"/>
     <w:multiLevelType w:val="multilevel"/>
     <w:tmpl w:val="8FE4A56C"/>
@@ -43996,7 +44256,7 @@
       </w:rPr>
     </w:lvl>
   </w:abstractNum>
-  <w:abstractNum w:abstractNumId="187" w15:restartNumberingAfterBreak="0">
+  <w:abstractNum w:abstractNumId="188" w15:restartNumberingAfterBreak="0">
     <w:nsid w:val="55002502"/>
     <w:multiLevelType w:val="multilevel"/>
     <w:tmpl w:val="07E08148"/>
@@ -44100,7 +44360,7 @@
       </w:rPr>
     </w:lvl>
   </w:abstractNum>
-  <w:abstractNum w:abstractNumId="188" w15:restartNumberingAfterBreak="0">
+  <w:abstractNum w:abstractNumId="189" w15:restartNumberingAfterBreak="0">
     <w:nsid w:val="55277385"/>
     <w:multiLevelType w:val="multilevel"/>
     <w:tmpl w:val="1B98F850"/>
@@ -44204,7 +44464,7 @@
       </w:rPr>
     </w:lvl>
   </w:abstractNum>
-  <w:abstractNum w:abstractNumId="189" w15:restartNumberingAfterBreak="0">
+  <w:abstractNum w:abstractNumId="190" w15:restartNumberingAfterBreak="0">
     <w:nsid w:val="56181F10"/>
     <w:multiLevelType w:val="multilevel"/>
     <w:tmpl w:val="9AFA06CA"/>
@@ -44308,7 +44568,7 @@
       </w:rPr>
     </w:lvl>
   </w:abstractNum>
-  <w:abstractNum w:abstractNumId="190" w15:restartNumberingAfterBreak="0">
+  <w:abstractNum w:abstractNumId="191" w15:restartNumberingAfterBreak="0">
     <w:nsid w:val="564D0E81"/>
     <w:multiLevelType w:val="multilevel"/>
     <w:tmpl w:val="5A06F876"/>
@@ -44412,7 +44672,7 @@
       </w:rPr>
     </w:lvl>
   </w:abstractNum>
-  <w:abstractNum w:abstractNumId="191" w15:restartNumberingAfterBreak="0">
+  <w:abstractNum w:abstractNumId="192" w15:restartNumberingAfterBreak="0">
     <w:nsid w:val="567A4147"/>
     <w:multiLevelType w:val="multilevel"/>
     <w:tmpl w:val="117E515E"/>
@@ -44516,7 +44776,7 @@
       </w:rPr>
     </w:lvl>
   </w:abstractNum>
-  <w:abstractNum w:abstractNumId="192" w15:restartNumberingAfterBreak="0">
+  <w:abstractNum w:abstractNumId="193" w15:restartNumberingAfterBreak="0">
     <w:nsid w:val="574E1698"/>
     <w:multiLevelType w:val="multilevel"/>
     <w:tmpl w:val="F03E2FB4"/>
@@ -44620,7 +44880,7 @@
       </w:rPr>
     </w:lvl>
   </w:abstractNum>
-  <w:abstractNum w:abstractNumId="193" w15:restartNumberingAfterBreak="0">
+  <w:abstractNum w:abstractNumId="194" w15:restartNumberingAfterBreak="0">
     <w:nsid w:val="57867655"/>
     <w:multiLevelType w:val="multilevel"/>
     <w:tmpl w:val="D5E2CECE"/>
@@ -44724,7 +44984,7 @@
       </w:rPr>
     </w:lvl>
   </w:abstractNum>
-  <w:abstractNum w:abstractNumId="194" w15:restartNumberingAfterBreak="0">
+  <w:abstractNum w:abstractNumId="195" w15:restartNumberingAfterBreak="0">
     <w:nsid w:val="57C97B09"/>
     <w:multiLevelType w:val="multilevel"/>
     <w:tmpl w:val="D2DA78CC"/>
@@ -44828,7 +45088,7 @@
       </w:rPr>
     </w:lvl>
   </w:abstractNum>
-  <w:abstractNum w:abstractNumId="195" w15:restartNumberingAfterBreak="0">
+  <w:abstractNum w:abstractNumId="196" w15:restartNumberingAfterBreak="0">
     <w:nsid w:val="57CC6D4C"/>
     <w:multiLevelType w:val="multilevel"/>
     <w:tmpl w:val="9550C004"/>
@@ -44932,7 +45192,7 @@
       </w:rPr>
     </w:lvl>
   </w:abstractNum>
-  <w:abstractNum w:abstractNumId="196" w15:restartNumberingAfterBreak="0">
+  <w:abstractNum w:abstractNumId="197" w15:restartNumberingAfterBreak="0">
     <w:nsid w:val="580755EC"/>
     <w:multiLevelType w:val="multilevel"/>
     <w:tmpl w:val="0B4E1EB2"/>
@@ -45036,7 +45296,7 @@
       </w:rPr>
     </w:lvl>
   </w:abstractNum>
-  <w:abstractNum w:abstractNumId="197" w15:restartNumberingAfterBreak="0">
+  <w:abstractNum w:abstractNumId="198" w15:restartNumberingAfterBreak="0">
     <w:nsid w:val="58964336"/>
     <w:multiLevelType w:val="multilevel"/>
     <w:tmpl w:val="59686116"/>
@@ -45140,7 +45400,7 @@
       </w:rPr>
     </w:lvl>
   </w:abstractNum>
-  <w:abstractNum w:abstractNumId="198" w15:restartNumberingAfterBreak="0">
+  <w:abstractNum w:abstractNumId="199" w15:restartNumberingAfterBreak="0">
     <w:nsid w:val="58A74961"/>
     <w:multiLevelType w:val="multilevel"/>
     <w:tmpl w:val="86DE843E"/>
@@ -45244,7 +45504,7 @@
       </w:rPr>
     </w:lvl>
   </w:abstractNum>
-  <w:abstractNum w:abstractNumId="199" w15:restartNumberingAfterBreak="0">
+  <w:abstractNum w:abstractNumId="200" w15:restartNumberingAfterBreak="0">
     <w:nsid w:val="59247F6B"/>
     <w:multiLevelType w:val="multilevel"/>
     <w:tmpl w:val="E0AE3914"/>
@@ -45348,7 +45608,7 @@
       </w:rPr>
     </w:lvl>
   </w:abstractNum>
-  <w:abstractNum w:abstractNumId="200" w15:restartNumberingAfterBreak="0">
+  <w:abstractNum w:abstractNumId="201" w15:restartNumberingAfterBreak="0">
     <w:nsid w:val="59851720"/>
     <w:multiLevelType w:val="multilevel"/>
     <w:tmpl w:val="A8925D8E"/>
@@ -45452,7 +45712,7 @@
       </w:rPr>
     </w:lvl>
   </w:abstractNum>
-  <w:abstractNum w:abstractNumId="201" w15:restartNumberingAfterBreak="0">
+  <w:abstractNum w:abstractNumId="202" w15:restartNumberingAfterBreak="0">
     <w:nsid w:val="59943B0B"/>
     <w:multiLevelType w:val="multilevel"/>
     <w:tmpl w:val="AF722F82"/>
@@ -45556,7 +45816,7 @@
       </w:rPr>
     </w:lvl>
   </w:abstractNum>
-  <w:abstractNum w:abstractNumId="202" w15:restartNumberingAfterBreak="0">
+  <w:abstractNum w:abstractNumId="203" w15:restartNumberingAfterBreak="0">
     <w:nsid w:val="59D04F52"/>
     <w:multiLevelType w:val="multilevel"/>
     <w:tmpl w:val="90BAC02A"/>
@@ -45660,7 +45920,7 @@
       </w:rPr>
     </w:lvl>
   </w:abstractNum>
-  <w:abstractNum w:abstractNumId="203" w15:restartNumberingAfterBreak="0">
+  <w:abstractNum w:abstractNumId="204" w15:restartNumberingAfterBreak="0">
     <w:nsid w:val="5A7D3070"/>
     <w:multiLevelType w:val="multilevel"/>
     <w:tmpl w:val="EC38E4C6"/>
@@ -45764,7 +46024,7 @@
       </w:rPr>
     </w:lvl>
   </w:abstractNum>
-  <w:abstractNum w:abstractNumId="204" w15:restartNumberingAfterBreak="0">
+  <w:abstractNum w:abstractNumId="205" w15:restartNumberingAfterBreak="0">
     <w:nsid w:val="5A874308"/>
     <w:multiLevelType w:val="multilevel"/>
     <w:tmpl w:val="8C8C7A02"/>
@@ -45868,7 +46128,7 @@
       </w:rPr>
     </w:lvl>
   </w:abstractNum>
-  <w:abstractNum w:abstractNumId="205" w15:restartNumberingAfterBreak="0">
+  <w:abstractNum w:abstractNumId="206" w15:restartNumberingAfterBreak="0">
     <w:nsid w:val="5A900504"/>
     <w:multiLevelType w:val="multilevel"/>
     <w:tmpl w:val="20FE2FF2"/>
@@ -45972,7 +46232,7 @@
       </w:rPr>
     </w:lvl>
   </w:abstractNum>
-  <w:abstractNum w:abstractNumId="206" w15:restartNumberingAfterBreak="0">
+  <w:abstractNum w:abstractNumId="207" w15:restartNumberingAfterBreak="0">
     <w:nsid w:val="5B2B4CF1"/>
     <w:multiLevelType w:val="multilevel"/>
     <w:tmpl w:val="1210449A"/>
@@ -46076,7 +46336,7 @@
       </w:rPr>
     </w:lvl>
   </w:abstractNum>
-  <w:abstractNum w:abstractNumId="207" w15:restartNumberingAfterBreak="0">
+  <w:abstractNum w:abstractNumId="208" w15:restartNumberingAfterBreak="0">
     <w:nsid w:val="5BDB2874"/>
     <w:multiLevelType w:val="multilevel"/>
     <w:tmpl w:val="2D50C7AE"/>
@@ -46180,7 +46440,7 @@
       </w:rPr>
     </w:lvl>
   </w:abstractNum>
-  <w:abstractNum w:abstractNumId="208" w15:restartNumberingAfterBreak="0">
+  <w:abstractNum w:abstractNumId="209" w15:restartNumberingAfterBreak="0">
     <w:nsid w:val="5BFE7B50"/>
     <w:multiLevelType w:val="multilevel"/>
     <w:tmpl w:val="217C1804"/>
@@ -46284,7 +46544,7 @@
       </w:rPr>
     </w:lvl>
   </w:abstractNum>
-  <w:abstractNum w:abstractNumId="209" w15:restartNumberingAfterBreak="0">
+  <w:abstractNum w:abstractNumId="210" w15:restartNumberingAfterBreak="0">
     <w:nsid w:val="5C0023A9"/>
     <w:multiLevelType w:val="multilevel"/>
     <w:tmpl w:val="8014F6B2"/>
@@ -46388,7 +46648,7 @@
       </w:rPr>
     </w:lvl>
   </w:abstractNum>
-  <w:abstractNum w:abstractNumId="210" w15:restartNumberingAfterBreak="0">
+  <w:abstractNum w:abstractNumId="211" w15:restartNumberingAfterBreak="0">
     <w:nsid w:val="5C8108A8"/>
     <w:multiLevelType w:val="multilevel"/>
     <w:tmpl w:val="6CA6A18A"/>
@@ -46492,7 +46752,7 @@
       </w:rPr>
     </w:lvl>
   </w:abstractNum>
-  <w:abstractNum w:abstractNumId="211" w15:restartNumberingAfterBreak="0">
+  <w:abstractNum w:abstractNumId="212" w15:restartNumberingAfterBreak="0">
     <w:nsid w:val="5CA27F78"/>
     <w:multiLevelType w:val="multilevel"/>
     <w:tmpl w:val="F930384C"/>
@@ -46596,7 +46856,7 @@
       </w:rPr>
     </w:lvl>
   </w:abstractNum>
-  <w:abstractNum w:abstractNumId="212" w15:restartNumberingAfterBreak="0">
+  <w:abstractNum w:abstractNumId="213" w15:restartNumberingAfterBreak="0">
     <w:nsid w:val="5CC36EF4"/>
     <w:multiLevelType w:val="multilevel"/>
     <w:tmpl w:val="967698D8"/>
@@ -46700,7 +46960,7 @@
       </w:rPr>
     </w:lvl>
   </w:abstractNum>
-  <w:abstractNum w:abstractNumId="213" w15:restartNumberingAfterBreak="0">
+  <w:abstractNum w:abstractNumId="214" w15:restartNumberingAfterBreak="0">
     <w:nsid w:val="5CFE5122"/>
     <w:multiLevelType w:val="multilevel"/>
     <w:tmpl w:val="A96C475C"/>
@@ -46804,7 +47064,7 @@
       </w:rPr>
     </w:lvl>
   </w:abstractNum>
-  <w:abstractNum w:abstractNumId="214" w15:restartNumberingAfterBreak="0">
+  <w:abstractNum w:abstractNumId="215" w15:restartNumberingAfterBreak="0">
     <w:nsid w:val="5D084CF6"/>
     <w:multiLevelType w:val="multilevel"/>
     <w:tmpl w:val="85DEFC72"/>
@@ -46908,7 +47168,7 @@
       </w:rPr>
     </w:lvl>
   </w:abstractNum>
-  <w:abstractNum w:abstractNumId="215" w15:restartNumberingAfterBreak="0">
+  <w:abstractNum w:abstractNumId="216" w15:restartNumberingAfterBreak="0">
     <w:nsid w:val="5DC05500"/>
     <w:multiLevelType w:val="multilevel"/>
     <w:tmpl w:val="2FAAF8FE"/>
@@ -47012,7 +47272,7 @@
       </w:rPr>
     </w:lvl>
   </w:abstractNum>
-  <w:abstractNum w:abstractNumId="216" w15:restartNumberingAfterBreak="0">
+  <w:abstractNum w:abstractNumId="217" w15:restartNumberingAfterBreak="0">
     <w:nsid w:val="5F49402D"/>
     <w:multiLevelType w:val="multilevel"/>
     <w:tmpl w:val="647C5EDC"/>
@@ -47116,7 +47376,7 @@
       </w:rPr>
     </w:lvl>
   </w:abstractNum>
-  <w:abstractNum w:abstractNumId="217" w15:restartNumberingAfterBreak="0">
+  <w:abstractNum w:abstractNumId="218" w15:restartNumberingAfterBreak="0">
     <w:nsid w:val="5FAA4B9F"/>
     <w:multiLevelType w:val="multilevel"/>
     <w:tmpl w:val="C9322FE0"/>
@@ -47220,7 +47480,7 @@
       </w:rPr>
     </w:lvl>
   </w:abstractNum>
-  <w:abstractNum w:abstractNumId="218" w15:restartNumberingAfterBreak="0">
+  <w:abstractNum w:abstractNumId="219" w15:restartNumberingAfterBreak="0">
     <w:nsid w:val="602712E1"/>
     <w:multiLevelType w:val="multilevel"/>
     <w:tmpl w:val="09401DDA"/>
@@ -47324,7 +47584,7 @@
       </w:rPr>
     </w:lvl>
   </w:abstractNum>
-  <w:abstractNum w:abstractNumId="219" w15:restartNumberingAfterBreak="0">
+  <w:abstractNum w:abstractNumId="220" w15:restartNumberingAfterBreak="0">
     <w:nsid w:val="60D109DE"/>
     <w:multiLevelType w:val="multilevel"/>
     <w:tmpl w:val="6D6090FC"/>
@@ -47428,7 +47688,7 @@
       </w:rPr>
     </w:lvl>
   </w:abstractNum>
-  <w:abstractNum w:abstractNumId="220" w15:restartNumberingAfterBreak="0">
+  <w:abstractNum w:abstractNumId="221" w15:restartNumberingAfterBreak="0">
     <w:nsid w:val="60E91C41"/>
     <w:multiLevelType w:val="hybridMultilevel"/>
     <w:tmpl w:val="1BB0762A"/>
@@ -47541,7 +47801,7 @@
       </w:rPr>
     </w:lvl>
   </w:abstractNum>
-  <w:abstractNum w:abstractNumId="221" w15:restartNumberingAfterBreak="0">
+  <w:abstractNum w:abstractNumId="222" w15:restartNumberingAfterBreak="0">
     <w:nsid w:val="61CD4C55"/>
     <w:multiLevelType w:val="multilevel"/>
     <w:tmpl w:val="49DA91F4"/>
@@ -47645,7 +47905,7 @@
       </w:rPr>
     </w:lvl>
   </w:abstractNum>
-  <w:abstractNum w:abstractNumId="222" w15:restartNumberingAfterBreak="0">
+  <w:abstractNum w:abstractNumId="223" w15:restartNumberingAfterBreak="0">
     <w:nsid w:val="62157AC4"/>
     <w:multiLevelType w:val="multilevel"/>
     <w:tmpl w:val="046028A8"/>
@@ -47749,7 +48009,7 @@
       </w:rPr>
     </w:lvl>
   </w:abstractNum>
-  <w:abstractNum w:abstractNumId="223" w15:restartNumberingAfterBreak="0">
+  <w:abstractNum w:abstractNumId="224" w15:restartNumberingAfterBreak="0">
     <w:nsid w:val="62465A6D"/>
     <w:multiLevelType w:val="multilevel"/>
     <w:tmpl w:val="C090023A"/>
@@ -47853,7 +48113,7 @@
       </w:rPr>
     </w:lvl>
   </w:abstractNum>
-  <w:abstractNum w:abstractNumId="224" w15:restartNumberingAfterBreak="0">
+  <w:abstractNum w:abstractNumId="225" w15:restartNumberingAfterBreak="0">
     <w:nsid w:val="62856632"/>
     <w:multiLevelType w:val="multilevel"/>
     <w:tmpl w:val="BA642C7A"/>
@@ -47957,7 +48217,7 @@
       </w:rPr>
     </w:lvl>
   </w:abstractNum>
-  <w:abstractNum w:abstractNumId="225" w15:restartNumberingAfterBreak="0">
+  <w:abstractNum w:abstractNumId="226" w15:restartNumberingAfterBreak="0">
     <w:nsid w:val="62BC07E4"/>
     <w:multiLevelType w:val="multilevel"/>
     <w:tmpl w:val="DDA47BC6"/>
@@ -48061,7 +48321,7 @@
       </w:rPr>
     </w:lvl>
   </w:abstractNum>
-  <w:abstractNum w:abstractNumId="226" w15:restartNumberingAfterBreak="0">
+  <w:abstractNum w:abstractNumId="227" w15:restartNumberingAfterBreak="0">
     <w:nsid w:val="62CA292C"/>
     <w:multiLevelType w:val="multilevel"/>
     <w:tmpl w:val="822E835C"/>
@@ -48165,7 +48425,7 @@
       </w:rPr>
     </w:lvl>
   </w:abstractNum>
-  <w:abstractNum w:abstractNumId="227" w15:restartNumberingAfterBreak="0">
+  <w:abstractNum w:abstractNumId="228" w15:restartNumberingAfterBreak="0">
     <w:nsid w:val="63700354"/>
     <w:multiLevelType w:val="multilevel"/>
     <w:tmpl w:val="B7E45C52"/>
@@ -48269,7 +48529,7 @@
       </w:rPr>
     </w:lvl>
   </w:abstractNum>
-  <w:abstractNum w:abstractNumId="228" w15:restartNumberingAfterBreak="0">
+  <w:abstractNum w:abstractNumId="229" w15:restartNumberingAfterBreak="0">
     <w:nsid w:val="63C951D8"/>
     <w:multiLevelType w:val="multilevel"/>
     <w:tmpl w:val="2A7E9FAC"/>
@@ -48373,7 +48633,7 @@
       </w:rPr>
     </w:lvl>
   </w:abstractNum>
-  <w:abstractNum w:abstractNumId="229" w15:restartNumberingAfterBreak="0">
+  <w:abstractNum w:abstractNumId="230" w15:restartNumberingAfterBreak="0">
     <w:nsid w:val="64BC5F4A"/>
     <w:multiLevelType w:val="multilevel"/>
     <w:tmpl w:val="DDBCF00A"/>
@@ -48477,7 +48737,7 @@
       </w:rPr>
     </w:lvl>
   </w:abstractNum>
-  <w:abstractNum w:abstractNumId="230" w15:restartNumberingAfterBreak="0">
+  <w:abstractNum w:abstractNumId="231" w15:restartNumberingAfterBreak="0">
     <w:nsid w:val="65B938E4"/>
     <w:multiLevelType w:val="multilevel"/>
     <w:tmpl w:val="9042DD98"/>
@@ -48581,7 +48841,7 @@
       </w:rPr>
     </w:lvl>
   </w:abstractNum>
-  <w:abstractNum w:abstractNumId="231" w15:restartNumberingAfterBreak="0">
+  <w:abstractNum w:abstractNumId="232" w15:restartNumberingAfterBreak="0">
     <w:nsid w:val="65EA7C6A"/>
     <w:multiLevelType w:val="multilevel"/>
     <w:tmpl w:val="A17A62AC"/>
@@ -48685,7 +48945,7 @@
       </w:rPr>
     </w:lvl>
   </w:abstractNum>
-  <w:abstractNum w:abstractNumId="232" w15:restartNumberingAfterBreak="0">
+  <w:abstractNum w:abstractNumId="233" w15:restartNumberingAfterBreak="0">
     <w:nsid w:val="67AA3B80"/>
     <w:multiLevelType w:val="multilevel"/>
     <w:tmpl w:val="CFC4225C"/>
@@ -48789,7 +49049,7 @@
       </w:rPr>
     </w:lvl>
   </w:abstractNum>
-  <w:abstractNum w:abstractNumId="233" w15:restartNumberingAfterBreak="0">
+  <w:abstractNum w:abstractNumId="234" w15:restartNumberingAfterBreak="0">
     <w:nsid w:val="67B55223"/>
     <w:multiLevelType w:val="multilevel"/>
     <w:tmpl w:val="7F568BDE"/>
@@ -48893,7 +49153,7 @@
       </w:rPr>
     </w:lvl>
   </w:abstractNum>
-  <w:abstractNum w:abstractNumId="234" w15:restartNumberingAfterBreak="0">
+  <w:abstractNum w:abstractNumId="235" w15:restartNumberingAfterBreak="0">
     <w:nsid w:val="68177B1E"/>
     <w:multiLevelType w:val="multilevel"/>
     <w:tmpl w:val="1F987D0A"/>
@@ -48997,7 +49257,7 @@
       </w:rPr>
     </w:lvl>
   </w:abstractNum>
-  <w:abstractNum w:abstractNumId="235" w15:restartNumberingAfterBreak="0">
+  <w:abstractNum w:abstractNumId="236" w15:restartNumberingAfterBreak="0">
     <w:nsid w:val="688E677B"/>
     <w:multiLevelType w:val="multilevel"/>
     <w:tmpl w:val="557878BE"/>
@@ -49101,7 +49361,7 @@
       </w:rPr>
     </w:lvl>
   </w:abstractNum>
-  <w:abstractNum w:abstractNumId="236" w15:restartNumberingAfterBreak="0">
+  <w:abstractNum w:abstractNumId="237" w15:restartNumberingAfterBreak="0">
     <w:nsid w:val="68943DDD"/>
     <w:multiLevelType w:val="multilevel"/>
     <w:tmpl w:val="F53E0EF2"/>
@@ -49205,7 +49465,7 @@
       </w:rPr>
     </w:lvl>
   </w:abstractNum>
-  <w:abstractNum w:abstractNumId="237" w15:restartNumberingAfterBreak="0">
+  <w:abstractNum w:abstractNumId="238" w15:restartNumberingAfterBreak="0">
     <w:nsid w:val="68A147A6"/>
     <w:multiLevelType w:val="multilevel"/>
     <w:tmpl w:val="D520C4E0"/>
@@ -49309,7 +49569,7 @@
       </w:rPr>
     </w:lvl>
   </w:abstractNum>
-  <w:abstractNum w:abstractNumId="238" w15:restartNumberingAfterBreak="0">
+  <w:abstractNum w:abstractNumId="239" w15:restartNumberingAfterBreak="0">
     <w:nsid w:val="69564938"/>
     <w:multiLevelType w:val="multilevel"/>
     <w:tmpl w:val="354AD4CE"/>
@@ -49413,7 +49673,7 @@
       </w:rPr>
     </w:lvl>
   </w:abstractNum>
-  <w:abstractNum w:abstractNumId="239" w15:restartNumberingAfterBreak="0">
+  <w:abstractNum w:abstractNumId="240" w15:restartNumberingAfterBreak="0">
     <w:nsid w:val="69577451"/>
     <w:multiLevelType w:val="multilevel"/>
     <w:tmpl w:val="36A81AD8"/>
@@ -49517,7 +49777,7 @@
       </w:rPr>
     </w:lvl>
   </w:abstractNum>
-  <w:abstractNum w:abstractNumId="240" w15:restartNumberingAfterBreak="0">
+  <w:abstractNum w:abstractNumId="241" w15:restartNumberingAfterBreak="0">
     <w:nsid w:val="69CB5EC3"/>
     <w:multiLevelType w:val="multilevel"/>
     <w:tmpl w:val="34506B92"/>
@@ -49621,7 +49881,7 @@
       </w:rPr>
     </w:lvl>
   </w:abstractNum>
-  <w:abstractNum w:abstractNumId="241" w15:restartNumberingAfterBreak="0">
+  <w:abstractNum w:abstractNumId="242" w15:restartNumberingAfterBreak="0">
     <w:nsid w:val="69CB6D47"/>
     <w:multiLevelType w:val="multilevel"/>
     <w:tmpl w:val="20420492"/>
@@ -49725,7 +49985,7 @@
       </w:rPr>
     </w:lvl>
   </w:abstractNum>
-  <w:abstractNum w:abstractNumId="242" w15:restartNumberingAfterBreak="0">
+  <w:abstractNum w:abstractNumId="243" w15:restartNumberingAfterBreak="0">
     <w:nsid w:val="6A5478DD"/>
     <w:multiLevelType w:val="multilevel"/>
     <w:tmpl w:val="FC5E3366"/>
@@ -49829,7 +50089,7 @@
       </w:rPr>
     </w:lvl>
   </w:abstractNum>
-  <w:abstractNum w:abstractNumId="243" w15:restartNumberingAfterBreak="0">
+  <w:abstractNum w:abstractNumId="244" w15:restartNumberingAfterBreak="0">
     <w:nsid w:val="6A85305C"/>
     <w:multiLevelType w:val="multilevel"/>
     <w:tmpl w:val="0B10D2E8"/>
@@ -49933,7 +50193,7 @@
       </w:rPr>
     </w:lvl>
   </w:abstractNum>
-  <w:abstractNum w:abstractNumId="244" w15:restartNumberingAfterBreak="0">
+  <w:abstractNum w:abstractNumId="245" w15:restartNumberingAfterBreak="0">
     <w:nsid w:val="6BB6795C"/>
     <w:multiLevelType w:val="hybridMultilevel"/>
     <w:tmpl w:val="043CD6DE"/>
@@ -50046,7 +50306,7 @@
       </w:rPr>
     </w:lvl>
   </w:abstractNum>
-  <w:abstractNum w:abstractNumId="245" w15:restartNumberingAfterBreak="0">
+  <w:abstractNum w:abstractNumId="246" w15:restartNumberingAfterBreak="0">
     <w:nsid w:val="6BEC1B26"/>
     <w:multiLevelType w:val="multilevel"/>
     <w:tmpl w:val="64D6D9E2"/>
@@ -50150,7 +50410,7 @@
       </w:rPr>
     </w:lvl>
   </w:abstractNum>
-  <w:abstractNum w:abstractNumId="246" w15:restartNumberingAfterBreak="0">
+  <w:abstractNum w:abstractNumId="247" w15:restartNumberingAfterBreak="0">
     <w:nsid w:val="6C181313"/>
     <w:multiLevelType w:val="multilevel"/>
     <w:tmpl w:val="F320DD92"/>
@@ -50254,7 +50514,7 @@
       </w:rPr>
     </w:lvl>
   </w:abstractNum>
-  <w:abstractNum w:abstractNumId="247" w15:restartNumberingAfterBreak="0">
+  <w:abstractNum w:abstractNumId="248" w15:restartNumberingAfterBreak="0">
     <w:nsid w:val="6CC91D80"/>
     <w:multiLevelType w:val="multilevel"/>
     <w:tmpl w:val="D5A85012"/>
@@ -50358,7 +50618,7 @@
       </w:rPr>
     </w:lvl>
   </w:abstractNum>
-  <w:abstractNum w:abstractNumId="248" w15:restartNumberingAfterBreak="0">
+  <w:abstractNum w:abstractNumId="249" w15:restartNumberingAfterBreak="0">
     <w:nsid w:val="6D2166A8"/>
     <w:multiLevelType w:val="multilevel"/>
     <w:tmpl w:val="FC62F962"/>
@@ -50462,7 +50722,7 @@
       </w:rPr>
     </w:lvl>
   </w:abstractNum>
-  <w:abstractNum w:abstractNumId="249" w15:restartNumberingAfterBreak="0">
+  <w:abstractNum w:abstractNumId="250" w15:restartNumberingAfterBreak="0">
     <w:nsid w:val="6F4F0A08"/>
     <w:multiLevelType w:val="multilevel"/>
     <w:tmpl w:val="12AA4104"/>
@@ -50566,7 +50826,7 @@
       </w:rPr>
     </w:lvl>
   </w:abstractNum>
-  <w:abstractNum w:abstractNumId="250" w15:restartNumberingAfterBreak="0">
+  <w:abstractNum w:abstractNumId="251" w15:restartNumberingAfterBreak="0">
     <w:nsid w:val="740243A6"/>
     <w:multiLevelType w:val="multilevel"/>
     <w:tmpl w:val="1992581E"/>
@@ -50670,7 +50930,7 @@
       </w:rPr>
     </w:lvl>
   </w:abstractNum>
-  <w:abstractNum w:abstractNumId="251" w15:restartNumberingAfterBreak="0">
+  <w:abstractNum w:abstractNumId="252" w15:restartNumberingAfterBreak="0">
     <w:nsid w:val="743A2D0F"/>
     <w:multiLevelType w:val="multilevel"/>
     <w:tmpl w:val="94D059E6"/>
@@ -50774,7 +51034,7 @@
       </w:rPr>
     </w:lvl>
   </w:abstractNum>
-  <w:abstractNum w:abstractNumId="252" w15:restartNumberingAfterBreak="0">
+  <w:abstractNum w:abstractNumId="253" w15:restartNumberingAfterBreak="0">
     <w:nsid w:val="74D438DD"/>
     <w:multiLevelType w:val="multilevel"/>
     <w:tmpl w:val="8C949A3C"/>
@@ -50878,7 +51138,7 @@
       </w:rPr>
     </w:lvl>
   </w:abstractNum>
-  <w:abstractNum w:abstractNumId="253" w15:restartNumberingAfterBreak="0">
+  <w:abstractNum w:abstractNumId="254" w15:restartNumberingAfterBreak="0">
     <w:nsid w:val="75187AAD"/>
     <w:multiLevelType w:val="multilevel"/>
     <w:tmpl w:val="07103674"/>
@@ -50982,7 +51242,7 @@
       </w:rPr>
     </w:lvl>
   </w:abstractNum>
-  <w:abstractNum w:abstractNumId="254" w15:restartNumberingAfterBreak="0">
+  <w:abstractNum w:abstractNumId="255" w15:restartNumberingAfterBreak="0">
     <w:nsid w:val="7578411C"/>
     <w:multiLevelType w:val="multilevel"/>
     <w:tmpl w:val="22465444"/>
@@ -51086,7 +51346,7 @@
       </w:rPr>
     </w:lvl>
   </w:abstractNum>
-  <w:abstractNum w:abstractNumId="255" w15:restartNumberingAfterBreak="0">
+  <w:abstractNum w:abstractNumId="256" w15:restartNumberingAfterBreak="0">
     <w:nsid w:val="75D11F20"/>
     <w:multiLevelType w:val="multilevel"/>
     <w:tmpl w:val="90E65DF8"/>
@@ -51190,7 +51450,7 @@
       </w:rPr>
     </w:lvl>
   </w:abstractNum>
-  <w:abstractNum w:abstractNumId="256" w15:restartNumberingAfterBreak="0">
+  <w:abstractNum w:abstractNumId="257" w15:restartNumberingAfterBreak="0">
     <w:nsid w:val="75F464C4"/>
     <w:multiLevelType w:val="multilevel"/>
     <w:tmpl w:val="F3C2F814"/>
@@ -51294,7 +51554,7 @@
       </w:rPr>
     </w:lvl>
   </w:abstractNum>
-  <w:abstractNum w:abstractNumId="257" w15:restartNumberingAfterBreak="0">
+  <w:abstractNum w:abstractNumId="258" w15:restartNumberingAfterBreak="0">
     <w:nsid w:val="76031E57"/>
     <w:multiLevelType w:val="multilevel"/>
     <w:tmpl w:val="6C8A80E0"/>
@@ -51398,7 +51658,7 @@
       </w:rPr>
     </w:lvl>
   </w:abstractNum>
-  <w:abstractNum w:abstractNumId="258" w15:restartNumberingAfterBreak="0">
+  <w:abstractNum w:abstractNumId="259" w15:restartNumberingAfterBreak="0">
     <w:nsid w:val="772F0B4B"/>
     <w:multiLevelType w:val="multilevel"/>
     <w:tmpl w:val="C11CE184"/>
@@ -51502,7 +51762,7 @@
       </w:rPr>
     </w:lvl>
   </w:abstractNum>
-  <w:abstractNum w:abstractNumId="259" w15:restartNumberingAfterBreak="0">
+  <w:abstractNum w:abstractNumId="260" w15:restartNumberingAfterBreak="0">
     <w:nsid w:val="77C47574"/>
     <w:multiLevelType w:val="multilevel"/>
     <w:tmpl w:val="4B0676FA"/>
@@ -51606,7 +51866,7 @@
       </w:rPr>
     </w:lvl>
   </w:abstractNum>
-  <w:abstractNum w:abstractNumId="260" w15:restartNumberingAfterBreak="0">
+  <w:abstractNum w:abstractNumId="261" w15:restartNumberingAfterBreak="0">
     <w:nsid w:val="78120B1C"/>
     <w:multiLevelType w:val="multilevel"/>
     <w:tmpl w:val="B290BE82"/>
@@ -51710,7 +51970,7 @@
       </w:rPr>
     </w:lvl>
   </w:abstractNum>
-  <w:abstractNum w:abstractNumId="261" w15:restartNumberingAfterBreak="0">
+  <w:abstractNum w:abstractNumId="262" w15:restartNumberingAfterBreak="0">
     <w:nsid w:val="79200737"/>
     <w:multiLevelType w:val="multilevel"/>
     <w:tmpl w:val="109449F6"/>
@@ -51814,7 +52074,7 @@
       </w:rPr>
     </w:lvl>
   </w:abstractNum>
-  <w:abstractNum w:abstractNumId="262" w15:restartNumberingAfterBreak="0">
+  <w:abstractNum w:abstractNumId="263" w15:restartNumberingAfterBreak="0">
     <w:nsid w:val="79C00CB5"/>
     <w:multiLevelType w:val="multilevel"/>
     <w:tmpl w:val="61B6D872"/>
@@ -51918,7 +52178,7 @@
       </w:rPr>
     </w:lvl>
   </w:abstractNum>
-  <w:abstractNum w:abstractNumId="263" w15:restartNumberingAfterBreak="0">
+  <w:abstractNum w:abstractNumId="264" w15:restartNumberingAfterBreak="0">
     <w:nsid w:val="79E62F20"/>
     <w:multiLevelType w:val="multilevel"/>
     <w:tmpl w:val="51B030CA"/>
@@ -52022,7 +52282,7 @@
       </w:rPr>
     </w:lvl>
   </w:abstractNum>
-  <w:abstractNum w:abstractNumId="264" w15:restartNumberingAfterBreak="0">
+  <w:abstractNum w:abstractNumId="265" w15:restartNumberingAfterBreak="0">
     <w:nsid w:val="79FA2DA3"/>
     <w:multiLevelType w:val="multilevel"/>
     <w:tmpl w:val="09C8859E"/>
@@ -52126,7 +52386,7 @@
       </w:rPr>
     </w:lvl>
   </w:abstractNum>
-  <w:abstractNum w:abstractNumId="265" w15:restartNumberingAfterBreak="0">
+  <w:abstractNum w:abstractNumId="266" w15:restartNumberingAfterBreak="0">
     <w:nsid w:val="79FC06F0"/>
     <w:multiLevelType w:val="multilevel"/>
     <w:tmpl w:val="8A2E6DC8"/>
@@ -52230,7 +52490,7 @@
       </w:rPr>
     </w:lvl>
   </w:abstractNum>
-  <w:abstractNum w:abstractNumId="266" w15:restartNumberingAfterBreak="0">
+  <w:abstractNum w:abstractNumId="267" w15:restartNumberingAfterBreak="0">
     <w:nsid w:val="7A446288"/>
     <w:multiLevelType w:val="multilevel"/>
     <w:tmpl w:val="68FC246C"/>
@@ -52334,7 +52594,7 @@
       </w:rPr>
     </w:lvl>
   </w:abstractNum>
-  <w:abstractNum w:abstractNumId="267" w15:restartNumberingAfterBreak="0">
+  <w:abstractNum w:abstractNumId="268" w15:restartNumberingAfterBreak="0">
     <w:nsid w:val="7A607540"/>
     <w:multiLevelType w:val="multilevel"/>
     <w:tmpl w:val="B91CE026"/>
@@ -52438,7 +52698,7 @@
       </w:rPr>
     </w:lvl>
   </w:abstractNum>
-  <w:abstractNum w:abstractNumId="268" w15:restartNumberingAfterBreak="0">
+  <w:abstractNum w:abstractNumId="269" w15:restartNumberingAfterBreak="0">
     <w:nsid w:val="7A6249AD"/>
     <w:multiLevelType w:val="multilevel"/>
     <w:tmpl w:val="5D92FE30"/>
@@ -52542,7 +52802,7 @@
       </w:rPr>
     </w:lvl>
   </w:abstractNum>
-  <w:abstractNum w:abstractNumId="269" w15:restartNumberingAfterBreak="0">
+  <w:abstractNum w:abstractNumId="270" w15:restartNumberingAfterBreak="0">
     <w:nsid w:val="7B0363B7"/>
     <w:multiLevelType w:val="multilevel"/>
     <w:tmpl w:val="4EA0C57A"/>
@@ -52646,7 +52906,7 @@
       </w:rPr>
     </w:lvl>
   </w:abstractNum>
-  <w:abstractNum w:abstractNumId="270" w15:restartNumberingAfterBreak="0">
+  <w:abstractNum w:abstractNumId="271" w15:restartNumberingAfterBreak="0">
     <w:nsid w:val="7B3162A2"/>
     <w:multiLevelType w:val="multilevel"/>
     <w:tmpl w:val="75081B16"/>
@@ -52750,7 +53010,7 @@
       </w:rPr>
     </w:lvl>
   </w:abstractNum>
-  <w:abstractNum w:abstractNumId="271" w15:restartNumberingAfterBreak="0">
+  <w:abstractNum w:abstractNumId="272" w15:restartNumberingAfterBreak="0">
     <w:nsid w:val="7B5B3069"/>
     <w:multiLevelType w:val="multilevel"/>
     <w:tmpl w:val="F3EAF9F6"/>
@@ -52854,7 +53114,7 @@
       </w:rPr>
     </w:lvl>
   </w:abstractNum>
-  <w:abstractNum w:abstractNumId="272" w15:restartNumberingAfterBreak="0">
+  <w:abstractNum w:abstractNumId="273" w15:restartNumberingAfterBreak="0">
     <w:nsid w:val="7BB76FFE"/>
     <w:multiLevelType w:val="multilevel"/>
     <w:tmpl w:val="86C47C18"/>
@@ -52958,7 +53218,7 @@
       </w:rPr>
     </w:lvl>
   </w:abstractNum>
-  <w:abstractNum w:abstractNumId="273" w15:restartNumberingAfterBreak="0">
+  <w:abstractNum w:abstractNumId="274" w15:restartNumberingAfterBreak="0">
     <w:nsid w:val="7BEC649E"/>
     <w:multiLevelType w:val="multilevel"/>
     <w:tmpl w:val="76980588"/>
@@ -53062,7 +53322,7 @@
       </w:rPr>
     </w:lvl>
   </w:abstractNum>
-  <w:abstractNum w:abstractNumId="274" w15:restartNumberingAfterBreak="0">
+  <w:abstractNum w:abstractNumId="275" w15:restartNumberingAfterBreak="0">
     <w:nsid w:val="7C4536DA"/>
     <w:multiLevelType w:val="multilevel"/>
     <w:tmpl w:val="0388E978"/>
@@ -53166,7 +53426,7 @@
       </w:rPr>
     </w:lvl>
   </w:abstractNum>
-  <w:abstractNum w:abstractNumId="275" w15:restartNumberingAfterBreak="0">
+  <w:abstractNum w:abstractNumId="276" w15:restartNumberingAfterBreak="0">
     <w:nsid w:val="7C7308FE"/>
     <w:multiLevelType w:val="multilevel"/>
     <w:tmpl w:val="7870CA78"/>
@@ -53270,7 +53530,7 @@
       </w:rPr>
     </w:lvl>
   </w:abstractNum>
-  <w:abstractNum w:abstractNumId="276" w15:restartNumberingAfterBreak="0">
+  <w:abstractNum w:abstractNumId="277" w15:restartNumberingAfterBreak="0">
     <w:nsid w:val="7CF4746F"/>
     <w:multiLevelType w:val="multilevel"/>
     <w:tmpl w:val="2AFEE1D6"/>
@@ -53374,7 +53634,7 @@
       </w:rPr>
     </w:lvl>
   </w:abstractNum>
-  <w:abstractNum w:abstractNumId="277" w15:restartNumberingAfterBreak="0">
+  <w:abstractNum w:abstractNumId="278" w15:restartNumberingAfterBreak="0">
     <w:nsid w:val="7DCB3038"/>
     <w:multiLevelType w:val="multilevel"/>
     <w:tmpl w:val="2B00EAE2"/>
@@ -53478,7 +53738,7 @@
       </w:rPr>
     </w:lvl>
   </w:abstractNum>
-  <w:abstractNum w:abstractNumId="278" w15:restartNumberingAfterBreak="0">
+  <w:abstractNum w:abstractNumId="279" w15:restartNumberingAfterBreak="0">
     <w:nsid w:val="7DDF265C"/>
     <w:multiLevelType w:val="multilevel"/>
     <w:tmpl w:val="A752989C"/>
@@ -53582,7 +53842,7 @@
       </w:rPr>
     </w:lvl>
   </w:abstractNum>
-  <w:abstractNum w:abstractNumId="279" w15:restartNumberingAfterBreak="0">
+  <w:abstractNum w:abstractNumId="280" w15:restartNumberingAfterBreak="0">
     <w:nsid w:val="7DEA5032"/>
     <w:multiLevelType w:val="multilevel"/>
     <w:tmpl w:val="A80C7B2C"/>
@@ -53686,7 +53946,7 @@
       </w:rPr>
     </w:lvl>
   </w:abstractNum>
-  <w:abstractNum w:abstractNumId="280" w15:restartNumberingAfterBreak="0">
+  <w:abstractNum w:abstractNumId="281" w15:restartNumberingAfterBreak="0">
     <w:nsid w:val="7E502556"/>
     <w:multiLevelType w:val="multilevel"/>
     <w:tmpl w:val="FCCA8CA4"/>
@@ -53790,7 +54050,7 @@
       </w:rPr>
     </w:lvl>
   </w:abstractNum>
-  <w:abstractNum w:abstractNumId="281" w15:restartNumberingAfterBreak="0">
+  <w:abstractNum w:abstractNumId="282" w15:restartNumberingAfterBreak="0">
     <w:nsid w:val="7E99770F"/>
     <w:multiLevelType w:val="multilevel"/>
     <w:tmpl w:val="B43850F4"/>
@@ -53894,7 +54154,7 @@
       </w:rPr>
     </w:lvl>
   </w:abstractNum>
-  <w:abstractNum w:abstractNumId="282" w15:restartNumberingAfterBreak="0">
+  <w:abstractNum w:abstractNumId="283" w15:restartNumberingAfterBreak="0">
     <w:nsid w:val="7EE97EB2"/>
     <w:multiLevelType w:val="multilevel"/>
     <w:tmpl w:val="8C646C92"/>
@@ -53998,7 +54258,7 @@
       </w:rPr>
     </w:lvl>
   </w:abstractNum>
-  <w:abstractNum w:abstractNumId="283" w15:restartNumberingAfterBreak="0">
+  <w:abstractNum w:abstractNumId="284" w15:restartNumberingAfterBreak="0">
     <w:nsid w:val="7F5D72F7"/>
     <w:multiLevelType w:val="multilevel"/>
     <w:tmpl w:val="7220CBC0"/>
@@ -54102,7 +54362,7 @@
       </w:rPr>
     </w:lvl>
   </w:abstractNum>
-  <w:abstractNum w:abstractNumId="284" w15:restartNumberingAfterBreak="0">
+  <w:abstractNum w:abstractNumId="285" w15:restartNumberingAfterBreak="0">
     <w:nsid w:val="7FF53E38"/>
     <w:multiLevelType w:val="multilevel"/>
     <w:tmpl w:val="39E2DF32"/>
@@ -54219,10 +54479,10 @@
     <w:abstractNumId w:val="176"/>
   </w:num>
   <w:num w:numId="5" w16cid:durableId="953366013">
-    <w:abstractNumId w:val="252"/>
+    <w:abstractNumId w:val="253"/>
   </w:num>
   <w:num w:numId="6" w16cid:durableId="2042895970">
-    <w:abstractNumId w:val="281"/>
+    <w:abstractNumId w:val="282"/>
   </w:num>
   <w:num w:numId="7" w16cid:durableId="2003269112">
     <w:abstractNumId w:val="22"/>
@@ -54234,10 +54494,10 @@
     <w:abstractNumId w:val="29"/>
   </w:num>
   <w:num w:numId="10" w16cid:durableId="633632557">
-    <w:abstractNumId w:val="239"/>
+    <w:abstractNumId w:val="240"/>
   </w:num>
   <w:num w:numId="11" w16cid:durableId="2129468317">
-    <w:abstractNumId w:val="228"/>
+    <w:abstractNumId w:val="229"/>
   </w:num>
   <w:num w:numId="12" w16cid:durableId="216623163">
     <w:abstractNumId w:val="28"/>
@@ -54273,13 +54533,13 @@
     <w:abstractNumId w:val="59"/>
   </w:num>
   <w:num w:numId="23" w16cid:durableId="1790396534">
-    <w:abstractNumId w:val="207"/>
+    <w:abstractNumId w:val="208"/>
   </w:num>
   <w:num w:numId="24" w16cid:durableId="1685397845">
     <w:abstractNumId w:val="26"/>
   </w:num>
   <w:num w:numId="25" w16cid:durableId="258370407">
-    <w:abstractNumId w:val="274"/>
+    <w:abstractNumId w:val="275"/>
   </w:num>
   <w:num w:numId="26" w16cid:durableId="2106490312">
     <w:abstractNumId w:val="92"/>
@@ -54303,7 +54563,7 @@
     <w:abstractNumId w:val="14"/>
   </w:num>
   <w:num w:numId="33" w16cid:durableId="59182107">
-    <w:abstractNumId w:val="181"/>
+    <w:abstractNumId w:val="182"/>
   </w:num>
   <w:num w:numId="34" w16cid:durableId="769665318">
     <w:abstractNumId w:val="68"/>
@@ -54330,7 +54590,7 @@
     <w:abstractNumId w:val="127"/>
   </w:num>
   <w:num w:numId="42" w16cid:durableId="1824155790">
-    <w:abstractNumId w:val="210"/>
+    <w:abstractNumId w:val="211"/>
   </w:num>
   <w:num w:numId="43" w16cid:durableId="1974365899">
     <w:abstractNumId w:val="25"/>
@@ -54345,7 +54605,7 @@
     <w:abstractNumId w:val="34"/>
   </w:num>
   <w:num w:numId="47" w16cid:durableId="1099329358">
-    <w:abstractNumId w:val="276"/>
+    <w:abstractNumId w:val="277"/>
   </w:num>
   <w:num w:numId="48" w16cid:durableId="1067068549">
     <w:abstractNumId w:val="106"/>
@@ -54354,25 +54614,25 @@
     <w:abstractNumId w:val="44"/>
   </w:num>
   <w:num w:numId="50" w16cid:durableId="272061420">
-    <w:abstractNumId w:val="263"/>
+    <w:abstractNumId w:val="264"/>
   </w:num>
   <w:num w:numId="51" w16cid:durableId="2079014450">
     <w:abstractNumId w:val="136"/>
   </w:num>
   <w:num w:numId="52" w16cid:durableId="548688019">
-    <w:abstractNumId w:val="268"/>
+    <w:abstractNumId w:val="269"/>
   </w:num>
   <w:num w:numId="53" w16cid:durableId="112481122">
-    <w:abstractNumId w:val="227"/>
+    <w:abstractNumId w:val="228"/>
   </w:num>
   <w:num w:numId="54" w16cid:durableId="401374166">
     <w:abstractNumId w:val="30"/>
   </w:num>
   <w:num w:numId="55" w16cid:durableId="1126117505">
-    <w:abstractNumId w:val="269"/>
+    <w:abstractNumId w:val="270"/>
   </w:num>
   <w:num w:numId="56" w16cid:durableId="1070080426">
-    <w:abstractNumId w:val="282"/>
+    <w:abstractNumId w:val="283"/>
   </w:num>
   <w:num w:numId="57" w16cid:durableId="560410941">
     <w:abstractNumId w:val="13"/>
@@ -54384,13 +54644,13 @@
     <w:abstractNumId w:val="125"/>
   </w:num>
   <w:num w:numId="60" w16cid:durableId="973215726">
-    <w:abstractNumId w:val="190"/>
+    <w:abstractNumId w:val="191"/>
   </w:num>
   <w:num w:numId="61" w16cid:durableId="1777795900">
     <w:abstractNumId w:val="142"/>
   </w:num>
   <w:num w:numId="62" w16cid:durableId="928927934">
-    <w:abstractNumId w:val="192"/>
+    <w:abstractNumId w:val="193"/>
   </w:num>
   <w:num w:numId="63" w16cid:durableId="1224020612">
     <w:abstractNumId w:val="81"/>
@@ -54399,7 +54659,7 @@
     <w:abstractNumId w:val="102"/>
   </w:num>
   <w:num w:numId="65" w16cid:durableId="1486235993">
-    <w:abstractNumId w:val="267"/>
+    <w:abstractNumId w:val="268"/>
   </w:num>
   <w:num w:numId="66" w16cid:durableId="1900171662">
     <w:abstractNumId w:val="117"/>
@@ -54417,31 +54677,31 @@
     <w:abstractNumId w:val="144"/>
   </w:num>
   <w:num w:numId="71" w16cid:durableId="2018731870">
-    <w:abstractNumId w:val="213"/>
+    <w:abstractNumId w:val="214"/>
   </w:num>
   <w:num w:numId="72" w16cid:durableId="1983654684">
-    <w:abstractNumId w:val="197"/>
+    <w:abstractNumId w:val="198"/>
   </w:num>
   <w:num w:numId="73" w16cid:durableId="235937287">
     <w:abstractNumId w:val="60"/>
   </w:num>
   <w:num w:numId="74" w16cid:durableId="1881090807">
-    <w:abstractNumId w:val="236"/>
+    <w:abstractNumId w:val="237"/>
   </w:num>
   <w:num w:numId="75" w16cid:durableId="238252985">
-    <w:abstractNumId w:val="284"/>
+    <w:abstractNumId w:val="285"/>
   </w:num>
   <w:num w:numId="76" w16cid:durableId="210044969">
     <w:abstractNumId w:val="98"/>
   </w:num>
   <w:num w:numId="77" w16cid:durableId="1492720987">
-    <w:abstractNumId w:val="216"/>
+    <w:abstractNumId w:val="217"/>
   </w:num>
   <w:num w:numId="78" w16cid:durableId="297610971">
-    <w:abstractNumId w:val="214"/>
+    <w:abstractNumId w:val="215"/>
   </w:num>
   <w:num w:numId="79" w16cid:durableId="1946766821">
-    <w:abstractNumId w:val="279"/>
+    <w:abstractNumId w:val="280"/>
   </w:num>
   <w:num w:numId="80" w16cid:durableId="1728840283">
     <w:abstractNumId w:val="82"/>
@@ -54459,7 +54719,7 @@
     <w:abstractNumId w:val="165"/>
   </w:num>
   <w:num w:numId="85" w16cid:durableId="1585458014">
-    <w:abstractNumId w:val="224"/>
+    <w:abstractNumId w:val="225"/>
   </w:num>
   <w:num w:numId="86" w16cid:durableId="1063531012">
     <w:abstractNumId w:val="71"/>
@@ -54477,34 +54737,34 @@
     <w:abstractNumId w:val="3"/>
   </w:num>
   <w:num w:numId="91" w16cid:durableId="1615290430">
-    <w:abstractNumId w:val="225"/>
+    <w:abstractNumId w:val="226"/>
   </w:num>
   <w:num w:numId="92" w16cid:durableId="198279080">
-    <w:abstractNumId w:val="247"/>
+    <w:abstractNumId w:val="248"/>
   </w:num>
   <w:num w:numId="93" w16cid:durableId="19404180">
-    <w:abstractNumId w:val="258"/>
+    <w:abstractNumId w:val="259"/>
   </w:num>
   <w:num w:numId="94" w16cid:durableId="129789859">
     <w:abstractNumId w:val="145"/>
   </w:num>
   <w:num w:numId="95" w16cid:durableId="380908913">
-    <w:abstractNumId w:val="265"/>
+    <w:abstractNumId w:val="266"/>
   </w:num>
   <w:num w:numId="96" w16cid:durableId="968242288">
-    <w:abstractNumId w:val="183"/>
+    <w:abstractNumId w:val="184"/>
   </w:num>
   <w:num w:numId="97" w16cid:durableId="1981499757">
-    <w:abstractNumId w:val="280"/>
+    <w:abstractNumId w:val="281"/>
   </w:num>
   <w:num w:numId="98" w16cid:durableId="2145150637">
-    <w:abstractNumId w:val="260"/>
+    <w:abstractNumId w:val="261"/>
   </w:num>
   <w:num w:numId="99" w16cid:durableId="1774130867">
     <w:abstractNumId w:val="38"/>
   </w:num>
   <w:num w:numId="100" w16cid:durableId="66731650">
-    <w:abstractNumId w:val="250"/>
+    <w:abstractNumId w:val="251"/>
   </w:num>
   <w:num w:numId="101" w16cid:durableId="1736315680">
     <w:abstractNumId w:val="78"/>
@@ -54516,13 +54776,13 @@
     <w:abstractNumId w:val="69"/>
   </w:num>
   <w:num w:numId="104" w16cid:durableId="1917788724">
-    <w:abstractNumId w:val="221"/>
+    <w:abstractNumId w:val="222"/>
   </w:num>
   <w:num w:numId="105" w16cid:durableId="1416324584">
     <w:abstractNumId w:val="116"/>
   </w:num>
   <w:num w:numId="106" w16cid:durableId="621500837">
-    <w:abstractNumId w:val="193"/>
+    <w:abstractNumId w:val="194"/>
   </w:num>
   <w:num w:numId="107" w16cid:durableId="230309592">
     <w:abstractNumId w:val="39"/>
@@ -54534,13 +54794,13 @@
     <w:abstractNumId w:val="6"/>
   </w:num>
   <w:num w:numId="110" w16cid:durableId="1639529974">
-    <w:abstractNumId w:val="208"/>
+    <w:abstractNumId w:val="209"/>
   </w:num>
   <w:num w:numId="111" w16cid:durableId="1121221401">
     <w:abstractNumId w:val="131"/>
   </w:num>
   <w:num w:numId="112" w16cid:durableId="1698505426">
-    <w:abstractNumId w:val="223"/>
+    <w:abstractNumId w:val="224"/>
   </w:num>
   <w:num w:numId="113" w16cid:durableId="1023096861">
     <w:abstractNumId w:val="164"/>
@@ -54555,13 +54815,13 @@
     <w:abstractNumId w:val="58"/>
   </w:num>
   <w:num w:numId="117" w16cid:durableId="1024525283">
-    <w:abstractNumId w:val="255"/>
+    <w:abstractNumId w:val="256"/>
   </w:num>
   <w:num w:numId="118" w16cid:durableId="1138498764">
     <w:abstractNumId w:val="119"/>
   </w:num>
   <w:num w:numId="119" w16cid:durableId="473566254">
-    <w:abstractNumId w:val="251"/>
+    <w:abstractNumId w:val="252"/>
   </w:num>
   <w:num w:numId="120" w16cid:durableId="622076326">
     <w:abstractNumId w:val="130"/>
@@ -54570,7 +54830,7 @@
     <w:abstractNumId w:val="150"/>
   </w:num>
   <w:num w:numId="122" w16cid:durableId="1596668355">
-    <w:abstractNumId w:val="186"/>
+    <w:abstractNumId w:val="187"/>
   </w:num>
   <w:num w:numId="123" w16cid:durableId="1027562540">
     <w:abstractNumId w:val="80"/>
@@ -54585,10 +54845,10 @@
     <w:abstractNumId w:val="156"/>
   </w:num>
   <w:num w:numId="127" w16cid:durableId="1182091461">
-    <w:abstractNumId w:val="270"/>
+    <w:abstractNumId w:val="271"/>
   </w:num>
   <w:num w:numId="128" w16cid:durableId="539241263">
-    <w:abstractNumId w:val="206"/>
+    <w:abstractNumId w:val="207"/>
   </w:num>
   <w:num w:numId="129" w16cid:durableId="1151211693">
     <w:abstractNumId w:val="174"/>
@@ -54597,7 +54857,7 @@
     <w:abstractNumId w:val="168"/>
   </w:num>
   <w:num w:numId="131" w16cid:durableId="314842350">
-    <w:abstractNumId w:val="240"/>
+    <w:abstractNumId w:val="241"/>
   </w:num>
   <w:num w:numId="132" w16cid:durableId="1205021379">
     <w:abstractNumId w:val="27"/>
@@ -54612,34 +54872,34 @@
     <w:abstractNumId w:val="118"/>
   </w:num>
   <w:num w:numId="136" w16cid:durableId="140512603">
-    <w:abstractNumId w:val="191"/>
+    <w:abstractNumId w:val="192"/>
   </w:num>
   <w:num w:numId="137" w16cid:durableId="482431831">
     <w:abstractNumId w:val="19"/>
   </w:num>
   <w:num w:numId="138" w16cid:durableId="1372534671">
-    <w:abstractNumId w:val="257"/>
+    <w:abstractNumId w:val="258"/>
   </w:num>
   <w:num w:numId="139" w16cid:durableId="1618099979">
     <w:abstractNumId w:val="47"/>
   </w:num>
   <w:num w:numId="140" w16cid:durableId="44454297">
-    <w:abstractNumId w:val="182"/>
+    <w:abstractNumId w:val="183"/>
   </w:num>
   <w:num w:numId="141" w16cid:durableId="2067024736">
     <w:abstractNumId w:val="73"/>
   </w:num>
   <w:num w:numId="142" w16cid:durableId="536043710">
-    <w:abstractNumId w:val="204"/>
+    <w:abstractNumId w:val="205"/>
   </w:num>
   <w:num w:numId="143" w16cid:durableId="1403063352">
     <w:abstractNumId w:val="124"/>
   </w:num>
   <w:num w:numId="144" w16cid:durableId="287512889">
-    <w:abstractNumId w:val="278"/>
+    <w:abstractNumId w:val="279"/>
   </w:num>
   <w:num w:numId="145" w16cid:durableId="476074306">
-    <w:abstractNumId w:val="229"/>
+    <w:abstractNumId w:val="230"/>
   </w:num>
   <w:num w:numId="146" w16cid:durableId="1916621689">
     <w:abstractNumId w:val="67"/>
@@ -54648,22 +54908,22 @@
     <w:abstractNumId w:val="51"/>
   </w:num>
   <w:num w:numId="148" w16cid:durableId="978653200">
-    <w:abstractNumId w:val="234"/>
+    <w:abstractNumId w:val="235"/>
   </w:num>
   <w:num w:numId="149" w16cid:durableId="2036542631">
-    <w:abstractNumId w:val="261"/>
+    <w:abstractNumId w:val="262"/>
   </w:num>
   <w:num w:numId="150" w16cid:durableId="131408957">
     <w:abstractNumId w:val="167"/>
   </w:num>
   <w:num w:numId="151" w16cid:durableId="1159223866">
-    <w:abstractNumId w:val="249"/>
+    <w:abstractNumId w:val="250"/>
   </w:num>
   <w:num w:numId="152" w16cid:durableId="340357069">
     <w:abstractNumId w:val="139"/>
   </w:num>
   <w:num w:numId="153" w16cid:durableId="1524130110">
-    <w:abstractNumId w:val="246"/>
+    <w:abstractNumId w:val="247"/>
   </w:num>
   <w:num w:numId="154" w16cid:durableId="1620641309">
     <w:abstractNumId w:val="169"/>
@@ -54678,7 +54938,7 @@
     <w:abstractNumId w:val="32"/>
   </w:num>
   <w:num w:numId="158" w16cid:durableId="375156316">
-    <w:abstractNumId w:val="233"/>
+    <w:abstractNumId w:val="234"/>
   </w:num>
   <w:num w:numId="159" w16cid:durableId="688062640">
     <w:abstractNumId w:val="4"/>
@@ -54696,34 +54956,34 @@
     <w:abstractNumId w:val="15"/>
   </w:num>
   <w:num w:numId="164" w16cid:durableId="1828860429">
-    <w:abstractNumId w:val="185"/>
+    <w:abstractNumId w:val="186"/>
   </w:num>
   <w:num w:numId="165" w16cid:durableId="211499123">
-    <w:abstractNumId w:val="201"/>
+    <w:abstractNumId w:val="202"/>
   </w:num>
   <w:num w:numId="166" w16cid:durableId="1812794917">
-    <w:abstractNumId w:val="226"/>
+    <w:abstractNumId w:val="227"/>
   </w:num>
   <w:num w:numId="167" w16cid:durableId="105588534">
-    <w:abstractNumId w:val="203"/>
+    <w:abstractNumId w:val="204"/>
   </w:num>
   <w:num w:numId="168" w16cid:durableId="556936219">
-    <w:abstractNumId w:val="242"/>
+    <w:abstractNumId w:val="243"/>
   </w:num>
   <w:num w:numId="169" w16cid:durableId="93020588">
-    <w:abstractNumId w:val="180"/>
+    <w:abstractNumId w:val="181"/>
   </w:num>
   <w:num w:numId="170" w16cid:durableId="1689090742">
     <w:abstractNumId w:val="163"/>
   </w:num>
   <w:num w:numId="171" w16cid:durableId="1602565597">
-    <w:abstractNumId w:val="202"/>
+    <w:abstractNumId w:val="203"/>
   </w:num>
   <w:num w:numId="172" w16cid:durableId="2122411961">
     <w:abstractNumId w:val="43"/>
   </w:num>
   <w:num w:numId="173" w16cid:durableId="16977287">
-    <w:abstractNumId w:val="222"/>
+    <w:abstractNumId w:val="223"/>
   </w:num>
   <w:num w:numId="174" w16cid:durableId="552010151">
     <w:abstractNumId w:val="79"/>
@@ -54732,7 +54992,7 @@
     <w:abstractNumId w:val="7"/>
   </w:num>
   <w:num w:numId="176" w16cid:durableId="1589583060">
-    <w:abstractNumId w:val="205"/>
+    <w:abstractNumId w:val="206"/>
   </w:num>
   <w:num w:numId="177" w16cid:durableId="1580482652">
     <w:abstractNumId w:val="57"/>
@@ -54747,13 +55007,13 @@
     <w:abstractNumId w:val="137"/>
   </w:num>
   <w:num w:numId="181" w16cid:durableId="1725987805">
-    <w:abstractNumId w:val="259"/>
+    <w:abstractNumId w:val="260"/>
   </w:num>
   <w:num w:numId="182" w16cid:durableId="638144946">
     <w:abstractNumId w:val="54"/>
   </w:num>
   <w:num w:numId="183" w16cid:durableId="1453937147">
-    <w:abstractNumId w:val="241"/>
+    <w:abstractNumId w:val="242"/>
   </w:num>
   <w:num w:numId="184" w16cid:durableId="1800803689">
     <w:abstractNumId w:val="152"/>
@@ -54774,13 +55034,13 @@
     <w:abstractNumId w:val="64"/>
   </w:num>
   <w:num w:numId="190" w16cid:durableId="1226724953">
-    <w:abstractNumId w:val="179"/>
+    <w:abstractNumId w:val="180"/>
   </w:num>
   <w:num w:numId="191" w16cid:durableId="974457257">
     <w:abstractNumId w:val="177"/>
   </w:num>
   <w:num w:numId="192" w16cid:durableId="65880403">
-    <w:abstractNumId w:val="195"/>
+    <w:abstractNumId w:val="196"/>
   </w:num>
   <w:num w:numId="193" w16cid:durableId="1941639467">
     <w:abstractNumId w:val="140"/>
@@ -54789,16 +55049,16 @@
     <w:abstractNumId w:val="146"/>
   </w:num>
   <w:num w:numId="195" w16cid:durableId="1312446854">
-    <w:abstractNumId w:val="218"/>
+    <w:abstractNumId w:val="219"/>
   </w:num>
   <w:num w:numId="196" w16cid:durableId="2100835216">
     <w:abstractNumId w:val="93"/>
   </w:num>
   <w:num w:numId="197" w16cid:durableId="1762070504">
-    <w:abstractNumId w:val="198"/>
+    <w:abstractNumId w:val="199"/>
   </w:num>
   <w:num w:numId="198" w16cid:durableId="844635598">
-    <w:abstractNumId w:val="253"/>
+    <w:abstractNumId w:val="254"/>
   </w:num>
   <w:num w:numId="199" w16cid:durableId="1707294401">
     <w:abstractNumId w:val="72"/>
@@ -54807,7 +55067,7 @@
     <w:abstractNumId w:val="155"/>
   </w:num>
   <w:num w:numId="201" w16cid:durableId="854542964">
-    <w:abstractNumId w:val="277"/>
+    <w:abstractNumId w:val="278"/>
   </w:num>
   <w:num w:numId="202" w16cid:durableId="782728461">
     <w:abstractNumId w:val="8"/>
@@ -54819,28 +55079,28 @@
     <w:abstractNumId w:val="112"/>
   </w:num>
   <w:num w:numId="205" w16cid:durableId="1409621032">
-    <w:abstractNumId w:val="230"/>
+    <w:abstractNumId w:val="231"/>
   </w:num>
   <w:num w:numId="206" w16cid:durableId="1859389650">
-    <w:abstractNumId w:val="196"/>
+    <w:abstractNumId w:val="197"/>
   </w:num>
   <w:num w:numId="207" w16cid:durableId="1253126249">
     <w:abstractNumId w:val="36"/>
   </w:num>
   <w:num w:numId="208" w16cid:durableId="581598926">
-    <w:abstractNumId w:val="211"/>
+    <w:abstractNumId w:val="212"/>
   </w:num>
   <w:num w:numId="209" w16cid:durableId="1023555767">
-    <w:abstractNumId w:val="273"/>
+    <w:abstractNumId w:val="274"/>
   </w:num>
   <w:num w:numId="210" w16cid:durableId="366411855">
     <w:abstractNumId w:val="35"/>
   </w:num>
   <w:num w:numId="211" w16cid:durableId="295524834">
-    <w:abstractNumId w:val="262"/>
+    <w:abstractNumId w:val="263"/>
   </w:num>
   <w:num w:numId="212" w16cid:durableId="1094279948">
-    <w:abstractNumId w:val="238"/>
+    <w:abstractNumId w:val="239"/>
   </w:num>
   <w:num w:numId="213" w16cid:durableId="1256937985">
     <w:abstractNumId w:val="5"/>
@@ -54858,7 +55118,7 @@
     <w:abstractNumId w:val="75"/>
   </w:num>
   <w:num w:numId="218" w16cid:durableId="1885866209">
-    <w:abstractNumId w:val="275"/>
+    <w:abstractNumId w:val="276"/>
   </w:num>
   <w:num w:numId="219" w16cid:durableId="572742395">
     <w:abstractNumId w:val="153"/>
@@ -54867,16 +55127,16 @@
     <w:abstractNumId w:val="31"/>
   </w:num>
   <w:num w:numId="221" w16cid:durableId="1041706171">
-    <w:abstractNumId w:val="232"/>
+    <w:abstractNumId w:val="233"/>
   </w:num>
   <w:num w:numId="222" w16cid:durableId="812064017">
     <w:abstractNumId w:val="105"/>
   </w:num>
   <w:num w:numId="223" w16cid:durableId="135032160">
-    <w:abstractNumId w:val="187"/>
+    <w:abstractNumId w:val="188"/>
   </w:num>
   <w:num w:numId="224" w16cid:durableId="670374955">
-    <w:abstractNumId w:val="184"/>
+    <w:abstractNumId w:val="185"/>
   </w:num>
   <w:num w:numId="225" w16cid:durableId="1261260105">
     <w:abstractNumId w:val="148"/>
@@ -54885,19 +55145,19 @@
     <w:abstractNumId w:val="76"/>
   </w:num>
   <w:num w:numId="227" w16cid:durableId="1199204431">
-    <w:abstractNumId w:val="200"/>
+    <w:abstractNumId w:val="201"/>
   </w:num>
   <w:num w:numId="228" w16cid:durableId="848255508">
-    <w:abstractNumId w:val="264"/>
+    <w:abstractNumId w:val="265"/>
   </w:num>
   <w:num w:numId="229" w16cid:durableId="308752097">
-    <w:abstractNumId w:val="272"/>
+    <w:abstractNumId w:val="273"/>
   </w:num>
   <w:num w:numId="230" w16cid:durableId="252127911">
     <w:abstractNumId w:val="91"/>
   </w:num>
   <w:num w:numId="231" w16cid:durableId="321471285">
-    <w:abstractNumId w:val="283"/>
+    <w:abstractNumId w:val="284"/>
   </w:num>
   <w:num w:numId="232" w16cid:durableId="1435978229">
     <w:abstractNumId w:val="9"/>
@@ -54912,28 +55172,28 @@
     <w:abstractNumId w:val="108"/>
   </w:num>
   <w:num w:numId="236" w16cid:durableId="44648362">
-    <w:abstractNumId w:val="271"/>
+    <w:abstractNumId w:val="272"/>
   </w:num>
   <w:num w:numId="237" w16cid:durableId="1837113706">
-    <w:abstractNumId w:val="256"/>
+    <w:abstractNumId w:val="257"/>
   </w:num>
   <w:num w:numId="238" w16cid:durableId="124396972">
     <w:abstractNumId w:val="86"/>
   </w:num>
   <w:num w:numId="239" w16cid:durableId="946231956">
-    <w:abstractNumId w:val="237"/>
+    <w:abstractNumId w:val="238"/>
   </w:num>
   <w:num w:numId="240" w16cid:durableId="941380592">
     <w:abstractNumId w:val="74"/>
   </w:num>
   <w:num w:numId="241" w16cid:durableId="1390880538">
-    <w:abstractNumId w:val="209"/>
+    <w:abstractNumId w:val="210"/>
   </w:num>
   <w:num w:numId="242" w16cid:durableId="478422314">
-    <w:abstractNumId w:val="199"/>
+    <w:abstractNumId w:val="200"/>
   </w:num>
   <w:num w:numId="243" w16cid:durableId="1752316519">
-    <w:abstractNumId w:val="248"/>
+    <w:abstractNumId w:val="249"/>
   </w:num>
   <w:num w:numId="244" w16cid:durableId="102968370">
     <w:abstractNumId w:val="128"/>
@@ -54942,13 +55202,13 @@
     <w:abstractNumId w:val="161"/>
   </w:num>
   <w:num w:numId="246" w16cid:durableId="2145001835">
-    <w:abstractNumId w:val="217"/>
+    <w:abstractNumId w:val="218"/>
   </w:num>
   <w:num w:numId="247" w16cid:durableId="1841311141">
     <w:abstractNumId w:val="170"/>
   </w:num>
   <w:num w:numId="248" w16cid:durableId="1834637614">
-    <w:abstractNumId w:val="188"/>
+    <w:abstractNumId w:val="189"/>
   </w:num>
   <w:num w:numId="249" w16cid:durableId="499933759">
     <w:abstractNumId w:val="17"/>
@@ -54960,7 +55220,7 @@
     <w:abstractNumId w:val="83"/>
   </w:num>
   <w:num w:numId="252" w16cid:durableId="1476600541">
-    <w:abstractNumId w:val="266"/>
+    <w:abstractNumId w:val="267"/>
   </w:num>
   <w:num w:numId="253" w16cid:durableId="898056888">
     <w:abstractNumId w:val="95"/>
@@ -54969,16 +55229,16 @@
     <w:abstractNumId w:val="154"/>
   </w:num>
   <w:num w:numId="255" w16cid:durableId="1855339068">
-    <w:abstractNumId w:val="189"/>
+    <w:abstractNumId w:val="190"/>
   </w:num>
   <w:num w:numId="256" w16cid:durableId="1670912717">
-    <w:abstractNumId w:val="215"/>
+    <w:abstractNumId w:val="216"/>
   </w:num>
   <w:num w:numId="257" w16cid:durableId="1352798484">
-    <w:abstractNumId w:val="219"/>
+    <w:abstractNumId w:val="220"/>
   </w:num>
   <w:num w:numId="258" w16cid:durableId="2118480935">
-    <w:abstractNumId w:val="231"/>
+    <w:abstractNumId w:val="232"/>
   </w:num>
   <w:num w:numId="259" w16cid:durableId="306588087">
     <w:abstractNumId w:val="162"/>
@@ -54999,19 +55259,19 @@
     <w:abstractNumId w:val="61"/>
   </w:num>
   <w:num w:numId="265" w16cid:durableId="1669559665">
-    <w:abstractNumId w:val="243"/>
+    <w:abstractNumId w:val="244"/>
   </w:num>
   <w:num w:numId="266" w16cid:durableId="418871903">
     <w:abstractNumId w:val="147"/>
   </w:num>
   <w:num w:numId="267" w16cid:durableId="1165585368">
-    <w:abstractNumId w:val="194"/>
+    <w:abstractNumId w:val="195"/>
   </w:num>
   <w:num w:numId="268" w16cid:durableId="219101726">
     <w:abstractNumId w:val="45"/>
   </w:num>
   <w:num w:numId="269" w16cid:durableId="560678616">
-    <w:abstractNumId w:val="212"/>
+    <w:abstractNumId w:val="213"/>
   </w:num>
   <w:num w:numId="270" w16cid:durableId="1899777539">
     <w:abstractNumId w:val="11"/>
@@ -55023,16 +55283,16 @@
     <w:abstractNumId w:val="110"/>
   </w:num>
   <w:num w:numId="273" w16cid:durableId="689264011">
-    <w:abstractNumId w:val="245"/>
+    <w:abstractNumId w:val="246"/>
   </w:num>
   <w:num w:numId="274" w16cid:durableId="244538534">
-    <w:abstractNumId w:val="254"/>
+    <w:abstractNumId w:val="255"/>
   </w:num>
   <w:num w:numId="275" w16cid:durableId="1601838110">
     <w:abstractNumId w:val="56"/>
   </w:num>
   <w:num w:numId="276" w16cid:durableId="1261373147">
-    <w:abstractNumId w:val="235"/>
+    <w:abstractNumId w:val="236"/>
   </w:num>
   <w:num w:numId="277" w16cid:durableId="1912303800">
     <w:abstractNumId w:val="138"/>
@@ -55041,10 +55301,10 @@
     <w:abstractNumId w:val="2"/>
   </w:num>
   <w:num w:numId="279" w16cid:durableId="1643537086">
-    <w:abstractNumId w:val="244"/>
+    <w:abstractNumId w:val="245"/>
   </w:num>
   <w:num w:numId="280" w16cid:durableId="1394084756">
-    <w:abstractNumId w:val="220"/>
+    <w:abstractNumId w:val="221"/>
   </w:num>
   <w:num w:numId="281" w16cid:durableId="1322612975">
     <w:abstractNumId w:val="89"/>
@@ -55060,6 +55320,9 @@
   </w:num>
   <w:num w:numId="285" w16cid:durableId="1133330090">
     <w:abstractNumId w:val="120"/>
+  </w:num>
+  <w:num w:numId="286" w16cid:durableId="546141440">
+    <w:abstractNumId w:val="179"/>
   </w:num>
   <w:numIdMacAtCleanup w:val="278"/>
 </w:numbering>

</xml_diff>

<commit_message>
3.8.1 Adds sub-directories for finder frames, ocr data, and aperture groups
</commit_message>
<xml_diff>
--- a/src/pymovie/PyMovie-info.docx
+++ b/src/pymovie/PyMovie-info.docx
@@ -177,6 +177,73 @@
           <w:sz w:val="24"/>
           <w:szCs w:val="24"/>
         </w:rPr>
+        <w:t>Version 3.8.1        16 July 2023</w:t>
+      </w:r>
+    </w:p>
+    <w:p>
+      <w:pPr>
+        <w:pStyle w:val="PreformattedText"/>
+        <w:numPr>
+          <w:ilvl w:val="0"/>
+          <w:numId w:val="287"/>
+        </w:numPr>
+        <w:rPr>
+          <w:rFonts w:ascii="Arial" w:hAnsi="Arial"/>
+          <w:sz w:val="24"/>
+          <w:szCs w:val="24"/>
+        </w:rPr>
+      </w:pPr>
+      <w:r>
+        <w:rPr>
+          <w:rFonts w:ascii="Arial" w:hAnsi="Arial"/>
+          <w:sz w:val="24"/>
+          <w:szCs w:val="24"/>
+        </w:rPr>
+        <w:t xml:space="preserve">Moved finder frames, </w:t>
+      </w:r>
+      <w:proofErr w:type="spellStart"/>
+      <w:r>
+        <w:rPr>
+          <w:rFonts w:ascii="Arial" w:hAnsi="Arial"/>
+          <w:sz w:val="24"/>
+          <w:szCs w:val="24"/>
+        </w:rPr>
+        <w:t>ocr</w:t>
+      </w:r>
+      <w:proofErr w:type="spellEnd"/>
+      <w:r>
+        <w:rPr>
+          <w:rFonts w:ascii="Arial" w:hAnsi="Arial"/>
+          <w:sz w:val="24"/>
+          <w:szCs w:val="24"/>
+        </w:rPr>
+        <w:t xml:space="preserve"> data, and aperture groups into sub-directories within the observation folder to tidy things up a bit.</w:t>
+      </w:r>
+      <w:r>
+        <w:rPr>
+          <w:rFonts w:ascii="Arial" w:hAnsi="Arial"/>
+          <w:sz w:val="24"/>
+          <w:szCs w:val="24"/>
+        </w:rPr>
+        <w:br/>
+        <w:t xml:space="preserve"> </w:t>
+      </w:r>
+    </w:p>
+    <w:p>
+      <w:pPr>
+        <w:pStyle w:val="PreformattedText"/>
+        <w:rPr>
+          <w:rFonts w:ascii="Arial" w:hAnsi="Arial"/>
+          <w:sz w:val="24"/>
+          <w:szCs w:val="24"/>
+        </w:rPr>
+      </w:pPr>
+      <w:r>
+        <w:rPr>
+          <w:rFonts w:ascii="Arial" w:hAnsi="Arial"/>
+          <w:sz w:val="24"/>
+          <w:szCs w:val="24"/>
+        </w:rPr>
         <w:t>Version 3.8.0       13 July 2023</w:t>
       </w:r>
     </w:p>
@@ -520,7 +587,11 @@
       </w:r>
       <w:r>
         <w:br/>
-        <w:t xml:space="preserve">This operates by finding the n brightest pixels in the mask, setting all other pixel values to zero, and calculating the </w:t>
+        <w:t xml:space="preserve">This operates by finding the n brightest pixels in the mask, setting all other pixel values </w:t>
+      </w:r>
+      <w:r>
+        <w:lastRenderedPageBreak/>
+        <w:t xml:space="preserve">to zero, and calculating the </w:t>
       </w:r>
       <w:proofErr w:type="spellStart"/>
       <w:r>
@@ -547,7 +618,6 @@
         <w:rPr>
           <w:rFonts w:ascii="Arial" w:hAnsi="Arial" w:cs="Arial"/>
         </w:rPr>
-        <w:lastRenderedPageBreak/>
         <w:t xml:space="preserve">Optimal extraction for imaging photometry was introduced by Tim Naylor in his 1998 paper titled: </w:t>
       </w:r>
       <w:r>
@@ -1030,16 +1100,7 @@
           <w:sz w:val="24"/>
           <w:szCs w:val="24"/>
         </w:rPr>
-        <w:t xml:space="preserve">Restored the font size of the text box (lower left) that had inadvertently been increased </w:t>
-      </w:r>
-      <w:r>
-        <w:rPr>
-          <w:rFonts w:ascii="Arial" w:hAnsi="Arial"/>
-          <w:sz w:val="24"/>
-          <w:szCs w:val="24"/>
-        </w:rPr>
-        <w:lastRenderedPageBreak/>
-        <w:t>to 13 back to 9</w:t>
+        <w:t>Restored the font size of the text box (lower left) that had inadvertently been increased to 13 back to 9</w:t>
       </w:r>
       <w:r>
         <w:rPr>
@@ -1438,16 +1499,7 @@
           <w:sz w:val="24"/>
           <w:szCs w:val="24"/>
         </w:rPr>
-        <w:t xml:space="preserve">Added messages upon app closing indicating normal program shutdown with advice to </w:t>
-      </w:r>
-      <w:r>
-        <w:rPr>
-          <w:rFonts w:ascii="Arial" w:hAnsi="Arial"/>
-          <w:sz w:val="24"/>
-          <w:szCs w:val="24"/>
-        </w:rPr>
-        <w:lastRenderedPageBreak/>
-        <w:t>user to ignore any subsequent messages about QBasic timers as they are harmless.</w:t>
+        <w:t>Added messages upon app closing indicating normal program shutdown with advice to user to ignore any subsequent messages about QBasic timers as they are harmless.</w:t>
       </w:r>
       <w:r>
         <w:rPr>
@@ -1983,6 +2035,14 @@
           <w:szCs w:val="24"/>
         </w:rPr>
         <w:br/>
+      </w:r>
+      <w:r>
+        <w:rPr>
+          <w:rFonts w:ascii="Arial" w:hAnsi="Arial"/>
+          <w:sz w:val="24"/>
+          <w:szCs w:val="24"/>
+        </w:rPr>
+        <w:lastRenderedPageBreak/>
         <w:t xml:space="preserve">The usual  </w:t>
       </w:r>
       <w:r>
@@ -2040,16 +2100,7 @@
           <w:sz w:val="24"/>
           <w:szCs w:val="24"/>
         </w:rPr>
-        <w:t xml:space="preserve">remains available for the user to install any new version at a time of her choosing for the current installation procedure. For the new installation procedure, a batch file is provided that prompts for the new version number </w:t>
-      </w:r>
-      <w:r>
-        <w:rPr>
-          <w:rFonts w:ascii="Arial" w:hAnsi="Arial"/>
-          <w:sz w:val="24"/>
-          <w:szCs w:val="24"/>
-        </w:rPr>
-        <w:lastRenderedPageBreak/>
-        <w:t xml:space="preserve">– one no longer </w:t>
+        <w:t xml:space="preserve">remains available for the user to install any new version at a time of her choosing for the current installation procedure. For the new installation procedure, a batch file is provided that prompts for the new version number – one no longer </w:t>
       </w:r>
       <w:proofErr w:type="spellStart"/>
       <w:r>
@@ -2725,7 +2776,16 @@
           <w:sz w:val="24"/>
           <w:szCs w:val="24"/>
         </w:rPr>
-        <w:t>-python – this was causing problems with new Anaconda installs of Python 3.9</w:t>
+        <w:t xml:space="preserve">-python – this was causing </w:t>
+      </w:r>
+      <w:r>
+        <w:rPr>
+          <w:rFonts w:ascii="Arial" w:hAnsi="Arial"/>
+          <w:sz w:val="24"/>
+          <w:szCs w:val="24"/>
+        </w:rPr>
+        <w:lastRenderedPageBreak/>
+        <w:t>problems with new Anaconda installs of Python 3.9</w:t>
       </w:r>
       <w:r>
         <w:rPr>
@@ -2773,7 +2833,6 @@
           <w:sz w:val="24"/>
           <w:szCs w:val="24"/>
         </w:rPr>
-        <w:lastRenderedPageBreak/>
         <w:t>fixes bug where meta-data from adv file was being placed in csv file without leading # character</w:t>
       </w:r>
       <w:r>
@@ -3246,6 +3305,7 @@
           <w:sz w:val="24"/>
           <w:szCs w:val="24"/>
         </w:rPr>
+        <w:lastRenderedPageBreak/>
         <w:t>reduced 'blinking' of thumbnail One image during image changes.</w:t>
       </w:r>
       <w:r>
@@ -3294,7 +3354,6 @@
           <w:sz w:val="24"/>
           <w:szCs w:val="24"/>
         </w:rPr>
-        <w:lastRenderedPageBreak/>
         <w:t>added an ugly hack to the Windows version in order to make what worked so easily in version 3.2.0 on Mac hardware also work on Windows machine – it took me two full days to find this 'hack' and still I hate that it's necessary.</w:t>
       </w:r>
       <w:r>
@@ -3850,16 +3909,8 @@
           <w:sz w:val="24"/>
           <w:szCs w:val="24"/>
         </w:rPr>
-        <w:t xml:space="preserve">adds options for the user when she starts an analysis and there is already data present: she can ignore the warning and continue because her settings will not produce duplicate frames; she clear the data and proceed into the analysis; she can </w:t>
-      </w:r>
-      <w:r>
-        <w:rPr>
-          <w:rFonts w:ascii="Arial" w:hAnsi="Arial"/>
-          <w:sz w:val="24"/>
-          <w:szCs w:val="24"/>
-        </w:rPr>
         <w:lastRenderedPageBreak/>
-        <w:t>stop the analysis.</w:t>
+        <w:t>adds options for the user when she starts an analysis and there is already data present: she can ignore the warning and continue because her settings will not produce duplicate frames; she clear the data and proceed into the analysis; she can stop the analysis.</w:t>
       </w:r>
       <w:r>
         <w:rPr>
@@ -4481,6 +4532,7 @@
           <w:sz w:val="24"/>
           <w:szCs w:val="24"/>
         </w:rPr>
+        <w:lastRenderedPageBreak/>
         <w:t>Getrost</w:t>
       </w:r>
       <w:proofErr w:type="spellEnd"/>
@@ -4544,16 +4596,7 @@
           <w:sz w:val="24"/>
           <w:szCs w:val="24"/>
         </w:rPr>
-        <w:t xml:space="preserve"> repository) that </w:t>
-      </w:r>
-      <w:r>
-        <w:rPr>
-          <w:rFonts w:ascii="Arial" w:hAnsi="Arial"/>
-          <w:sz w:val="24"/>
-          <w:szCs w:val="24"/>
-        </w:rPr>
-        <w:lastRenderedPageBreak/>
-        <w:t xml:space="preserve">was marked as 'unsupported'. That worked for many years until the pip programmers removed the 'special feature' as was their right (and promise, I guess). This caused several users to always get a message that they were not running the most recent version of </w:t>
+        <w:t xml:space="preserve"> repository) that was marked as 'unsupported'. That worked for many years until the pip programmers removed the 'special feature' as was their right (and promise, I guess). This caused several users to always get a message that they were not running the most recent version of </w:t>
       </w:r>
       <w:proofErr w:type="spellStart"/>
       <w:r>
@@ -5087,6 +5130,7 @@
           <w:sz w:val="24"/>
           <w:szCs w:val="24"/>
         </w:rPr>
+        <w:lastRenderedPageBreak/>
         <w:t>If you have a need for more than one OCR profile, you can still use the save/load OCR profile mechanism, which remains untouched.</w:t>
       </w:r>
       <w:r>
@@ -5113,7 +5157,6 @@
           <w:sz w:val="24"/>
           <w:szCs w:val="24"/>
         </w:rPr>
-        <w:lastRenderedPageBreak/>
         <w:t>Version 2.9.3</w:t>
       </w:r>
     </w:p>
@@ -5668,7 +5711,16 @@
           <w:sz w:val="24"/>
           <w:szCs w:val="24"/>
         </w:rPr>
-        <w:t xml:space="preserve">adds special detection for FITS files from QHY174M cameras that have a GPS status of </w:t>
+        <w:t xml:space="preserve">adds special detection for FITS files from QHY174M cameras that have a GPS status </w:t>
+      </w:r>
+      <w:r>
+        <w:rPr>
+          <w:rFonts w:ascii="Arial" w:hAnsi="Arial"/>
+          <w:sz w:val="24"/>
+          <w:szCs w:val="24"/>
+        </w:rPr>
+        <w:lastRenderedPageBreak/>
+        <w:t xml:space="preserve">of </w:t>
       </w:r>
       <w:proofErr w:type="spellStart"/>
       <w:r>
@@ -5686,16 +5738,7 @@
           <w:sz w:val="24"/>
           <w:szCs w:val="24"/>
         </w:rPr>
-        <w:t xml:space="preserve">. In this case the normal timestamp meta-data tag (DATE-OBS) is invalid, but there is a belief that a timestamp can be computed from two other meta-data tags that do get filled in: GPS_ST and GPS_SU. Such a timestamp will almost certainly </w:t>
-      </w:r>
-      <w:r>
-        <w:rPr>
-          <w:rFonts w:ascii="Arial" w:hAnsi="Arial"/>
-          <w:sz w:val="24"/>
-          <w:szCs w:val="24"/>
-        </w:rPr>
-        <w:lastRenderedPageBreak/>
-        <w:t>contain errors, but the observer may be able to figure out a common offset to apply to make them correct, so we are outputting GPS_ST + (GPS_SU / 1,000,000) in this special case. This change will be completely transparent – it will not affect QHY frames that have a GPS Locked status.</w:t>
+        <w:t>. In this case the normal timestamp meta-data tag (DATE-OBS) is invalid, but there is a belief that a timestamp can be computed from two other meta-data tags that do get filled in: GPS_ST and GPS_SU. Such a timestamp will almost certainly contain errors, but the observer may be able to figure out a common offset to apply to make them correct, so we are outputting GPS_ST + (GPS_SU / 1,000,000) in this special case. This change will be completely transparent – it will not affect QHY frames that have a GPS Locked status.</w:t>
       </w:r>
       <w:r>
         <w:rPr>
@@ -6184,7 +6227,6 @@
           <w:szCs w:val="24"/>
         </w:rPr>
         <w:br/>
-        <w:t xml:space="preserve">Restricting the search to a small region was done to give nova.astrometry.net a much more limited selection of catalogs to search in the interest of speed. In my latest test case, a restricted search took 0.43 seconds of computer time at nova, while a blind </w:t>
       </w:r>
       <w:r>
         <w:rPr>
@@ -6193,7 +6235,7 @@
           <w:szCs w:val="24"/>
         </w:rPr>
         <w:lastRenderedPageBreak/>
-        <w:t>search took 4.5 seconds of computer time.</w:t>
+        <w:t>Restricting the search to a small region was done to give nova.astrometry.net a much more limited selection of catalogs to search in the interest of speed. In my latest test case, a restricted search took 0.43 seconds of computer time at nova, while a blind search took 4.5 seconds of computer time.</w:t>
       </w:r>
       <w:r>
         <w:rPr>
@@ -6619,7 +6661,16 @@
           <w:sz w:val="24"/>
           <w:szCs w:val="24"/>
         </w:rPr>
-        <w:t>Changed the default threshold for static aperture from 9999 to 99999 to better accommodate 12 and 16 bit videos.</w:t>
+        <w:t xml:space="preserve">Changed the default threshold for static aperture from 9999 to 99999 to better </w:t>
+      </w:r>
+      <w:r>
+        <w:rPr>
+          <w:rFonts w:ascii="Arial" w:hAnsi="Arial"/>
+          <w:sz w:val="24"/>
+          <w:szCs w:val="24"/>
+        </w:rPr>
+        <w:lastRenderedPageBreak/>
+        <w:t>accommodate 12 and 16 bit videos.</w:t>
       </w:r>
       <w:r>
         <w:rPr>
@@ -6667,7 +6718,6 @@
           <w:sz w:val="24"/>
           <w:szCs w:val="24"/>
         </w:rPr>
-        <w:lastRenderedPageBreak/>
         <w:t>A small change to the Robust Mean algorithm so that it can be used on “finder” images (which have floating point values) as well as single-frame images (which have only integer values).</w:t>
       </w:r>
     </w:p>
@@ -7086,7 +7136,7 @@
           <w:sz w:val="24"/>
           <w:szCs w:val="24"/>
         </w:rPr>
-        <w:t xml:space="preserve">Added requirement that top/bottom redact values be entered (in the “finder” tab panel) before hot-pixel suppression via median filter will take place.  This is needed for the case where a timestamp overlay is present that requires OCR.  The median filter process has to bypass the region where such timestamps are located, otherwise poor </w:t>
+        <w:t xml:space="preserve">Added requirement that top/bottom redact values be entered (in the “finder” tab panel) </w:t>
       </w:r>
       <w:r>
         <w:rPr>
@@ -7095,7 +7145,7 @@
           <w:szCs w:val="24"/>
         </w:rPr>
         <w:lastRenderedPageBreak/>
-        <w:t>OCR will be a result.</w:t>
+        <w:t>before hot-pixel suppression via median filter will take place.  This is needed for the case where a timestamp overlay is present that requires OCR.  The median filter process has to bypass the region where such timestamps are located, otherwise poor OCR will be a result.</w:t>
       </w:r>
       <w:r>
         <w:rPr>
@@ -8022,7 +8072,16 @@
           <w:sz w:val="24"/>
           <w:szCs w:val="24"/>
         </w:rPr>
-        <w:t>Fixed: during preparation of image for submission to nova.astrometry.net, I was forcing conversion of the image to uint16 for display  purposes --- normally this would be ok, but FITS files can be float64 (signed) and cannot always be converted to uint16. I doubt any users will have noticed this, but one of my test data sets is a video of the Pluto occultation that was greatly 'massaged' and as a result came to me as a signed float64 file.</w:t>
+        <w:t xml:space="preserve">Fixed: during preparation of image for submission to nova.astrometry.net, I was forcing conversion of the image to uint16 for display  purposes --- normally this would be ok, but FITS files can be float64 (signed) and cannot always be converted to uint16. I doubt any users will have noticed this, but one of my test data sets is a video of the Pluto occultation that was greatly 'massaged' and as a result came to me as a signed </w:t>
+      </w:r>
+      <w:r>
+        <w:rPr>
+          <w:rFonts w:ascii="Arial" w:hAnsi="Arial"/>
+          <w:sz w:val="24"/>
+          <w:szCs w:val="24"/>
+        </w:rPr>
+        <w:lastRenderedPageBreak/>
+        <w:t>float64 file.</w:t>
       </w:r>
       <w:r>
         <w:rPr>
@@ -8052,16 +8111,7 @@
           <w:sz w:val="24"/>
           <w:szCs w:val="24"/>
         </w:rPr>
-        <w:t xml:space="preserve">Fixed: memory leak associated with plots --- some users (and me during testing) found </w:t>
-      </w:r>
-      <w:r>
-        <w:rPr>
-          <w:rFonts w:ascii="Arial" w:hAnsi="Arial"/>
-          <w:sz w:val="24"/>
-          <w:szCs w:val="24"/>
-        </w:rPr>
-        <w:lastRenderedPageBreak/>
-        <w:t xml:space="preserve">that </w:t>
+        <w:t xml:space="preserve">Fixed: memory leak associated with plots --- some users (and me during testing) found that </w:t>
       </w:r>
       <w:proofErr w:type="spellStart"/>
       <w:r>
@@ -8603,16 +8653,7 @@
           <w:sz w:val="24"/>
           <w:szCs w:val="24"/>
         </w:rPr>
-        <w:t xml:space="preserve"> embedded timestamps on some Win10 </w:t>
-      </w:r>
-      <w:r>
-        <w:rPr>
-          <w:rFonts w:ascii="Arial" w:hAnsi="Arial"/>
-          <w:sz w:val="24"/>
-          <w:szCs w:val="24"/>
-        </w:rPr>
-        <w:lastRenderedPageBreak/>
-        <w:t>systems, which can have a default 32 bit integer rather than the 64 bit integer on Mac computers.</w:t>
+        <w:t xml:space="preserve"> embedded timestamps on some Win10 systems, which can have a default 32 bit integer rather than the 64 bit integer on Mac computers.</w:t>
       </w:r>
       <w:r>
         <w:rPr>
@@ -9182,6 +9223,7 @@
           <w:sz w:val="24"/>
           <w:szCs w:val="24"/>
         </w:rPr>
+        <w:lastRenderedPageBreak/>
         <w:t>Major rearranging of GUI elements to reduce clutter. Uses Tabs.</w:t>
       </w:r>
       <w:r>
@@ -9212,16 +9254,7 @@
           <w:sz w:val="24"/>
           <w:szCs w:val="24"/>
         </w:rPr>
-        <w:t xml:space="preserve">Note: the tabs can be dragged to rearrange (but won’t be sticky --- I may do that when I </w:t>
-      </w:r>
-      <w:r>
-        <w:rPr>
-          <w:rFonts w:ascii="Arial" w:hAnsi="Arial"/>
-          <w:sz w:val="24"/>
-          <w:szCs w:val="24"/>
-        </w:rPr>
-        <w:lastRenderedPageBreak/>
-        <w:t xml:space="preserve">implement ‘preferences’) </w:t>
+        <w:t xml:space="preserve">Note: the tabs can be dragged to rearrange (but won’t be sticky --- I may do that when I implement ‘preferences’) </w:t>
       </w:r>
       <w:r>
         <w:rPr>
@@ -9680,6 +9713,14 @@
           <w:szCs w:val="24"/>
         </w:rPr>
         <w:br/>
+      </w:r>
+      <w:r>
+        <w:rPr>
+          <w:rFonts w:ascii="Arial" w:hAnsi="Arial"/>
+          <w:sz w:val="24"/>
+          <w:szCs w:val="24"/>
+        </w:rPr>
+        <w:lastRenderedPageBreak/>
         <w:t>2. 2 point tracking path</w:t>
       </w:r>
       <w:r>
@@ -9715,7 +9756,6 @@
           <w:sz w:val="24"/>
           <w:szCs w:val="24"/>
         </w:rPr>
-        <w:lastRenderedPageBreak/>
         <w:t>Version 2.2.7</w:t>
       </w:r>
     </w:p>
@@ -10037,7 +10077,16 @@
           <w:szCs w:val="24"/>
         </w:rPr>
         <w:br/>
-        <w:t>It is still possible to individually enable/disable jogging on more than one aperture.  The only change is when an aperture is first created.</w:t>
+        <w:t xml:space="preserve">It is still possible to individually enable/disable jogging on more than one aperture.  The </w:t>
+      </w:r>
+      <w:r>
+        <w:rPr>
+          <w:rFonts w:ascii="Arial" w:hAnsi="Arial"/>
+          <w:sz w:val="24"/>
+          <w:szCs w:val="24"/>
+        </w:rPr>
+        <w:lastRenderedPageBreak/>
+        <w:t>only change is when an aperture is first created.</w:t>
       </w:r>
       <w:r>
         <w:rPr>
@@ -10067,16 +10116,7 @@
           <w:sz w:val="24"/>
           <w:szCs w:val="24"/>
         </w:rPr>
-        <w:t xml:space="preserve">Added hot-pixel removal from finder images.  This is a user guided process --- the user </w:t>
-      </w:r>
-      <w:r>
-        <w:rPr>
-          <w:rFonts w:ascii="Arial" w:hAnsi="Arial"/>
-          <w:sz w:val="24"/>
-          <w:szCs w:val="24"/>
-        </w:rPr>
-        <w:lastRenderedPageBreak/>
-        <w:t>must place small apertures on hot-pixel groups, set a threshold for identifying hot-pixels, and clicking on a button that invokes a program looks through all of the apertures, prepares a list of the coordinates of all hot-pixels, and substitutes the average background for all hot-pixels.</w:t>
+        <w:t>Added hot-pixel removal from finder images.  This is a user guided process --- the user must place small apertures on hot-pixel groups, set a threshold for identifying hot-pixels, and clicking on a button that invokes a program looks through all of the apertures, prepares a list of the coordinates of all hot-pixels, and substitutes the average background for all hot-pixels.</w:t>
       </w:r>
       <w:r>
         <w:rPr>
@@ -10501,7 +10541,16 @@
           <w:sz w:val="24"/>
           <w:szCs w:val="24"/>
         </w:rPr>
-        <w:t>Made the ‘help’ text come up whenever the lunar box is checked.  It serves as a warning.</w:t>
+        <w:t xml:space="preserve">Made the ‘help’ text come up whenever the lunar box is checked.  It serves as a </w:t>
+      </w:r>
+      <w:r>
+        <w:rPr>
+          <w:rFonts w:ascii="Arial" w:hAnsi="Arial"/>
+          <w:sz w:val="24"/>
+          <w:szCs w:val="24"/>
+        </w:rPr>
+        <w:lastRenderedPageBreak/>
+        <w:t>warning.</w:t>
       </w:r>
       <w:r>
         <w:rPr>
@@ -10549,7 +10598,6 @@
           <w:sz w:val="24"/>
           <w:szCs w:val="24"/>
         </w:rPr>
-        <w:lastRenderedPageBreak/>
         <w:t xml:space="preserve">Added a ‘lunar’ checkbox which should ONLY be used when an aperture is placed on a sunlit lunar limb for a lunar occultation.  </w:t>
       </w:r>
       <w:r>
@@ -11005,6 +11053,7 @@
           <w:sz w:val="24"/>
           <w:szCs w:val="24"/>
         </w:rPr>
+        <w:lastRenderedPageBreak/>
         <w:t>version 2.1.2</w:t>
       </w:r>
     </w:p>
@@ -11055,7 +11104,6 @@
           <w:sz w:val="24"/>
           <w:szCs w:val="24"/>
         </w:rPr>
-        <w:lastRenderedPageBreak/>
         <w:t>version 2.1.1</w:t>
       </w:r>
     </w:p>
@@ -37895,6 +37943,119 @@
     </w:lvl>
   </w:abstractNum>
   <w:abstractNum w:abstractNumId="127" w15:restartNumberingAfterBreak="0">
+    <w:nsid w:val="39EE11A4"/>
+    <w:multiLevelType w:val="hybridMultilevel"/>
+    <w:tmpl w:val="EEE09346"/>
+    <w:lvl w:ilvl="0" w:tplc="04090001">
+      <w:start w:val="1"/>
+      <w:numFmt w:val="bullet"/>
+      <w:lvlText w:val=""/>
+      <w:lvlJc w:val="left"/>
+      <w:pPr>
+        <w:ind w:left="720" w:hanging="360"/>
+      </w:pPr>
+      <w:rPr>
+        <w:rFonts w:ascii="Symbol" w:hAnsi="Symbol" w:hint="default"/>
+      </w:rPr>
+    </w:lvl>
+    <w:lvl w:ilvl="1" w:tplc="04090003" w:tentative="1">
+      <w:start w:val="1"/>
+      <w:numFmt w:val="bullet"/>
+      <w:lvlText w:val="o"/>
+      <w:lvlJc w:val="left"/>
+      <w:pPr>
+        <w:ind w:left="1440" w:hanging="360"/>
+      </w:pPr>
+      <w:rPr>
+        <w:rFonts w:ascii="Courier New" w:hAnsi="Courier New" w:cs="Courier New" w:hint="default"/>
+      </w:rPr>
+    </w:lvl>
+    <w:lvl w:ilvl="2" w:tplc="04090005" w:tentative="1">
+      <w:start w:val="1"/>
+      <w:numFmt w:val="bullet"/>
+      <w:lvlText w:val=""/>
+      <w:lvlJc w:val="left"/>
+      <w:pPr>
+        <w:ind w:left="2160" w:hanging="360"/>
+      </w:pPr>
+      <w:rPr>
+        <w:rFonts w:ascii="Wingdings" w:hAnsi="Wingdings" w:hint="default"/>
+      </w:rPr>
+    </w:lvl>
+    <w:lvl w:ilvl="3" w:tplc="04090001" w:tentative="1">
+      <w:start w:val="1"/>
+      <w:numFmt w:val="bullet"/>
+      <w:lvlText w:val=""/>
+      <w:lvlJc w:val="left"/>
+      <w:pPr>
+        <w:ind w:left="2880" w:hanging="360"/>
+      </w:pPr>
+      <w:rPr>
+        <w:rFonts w:ascii="Symbol" w:hAnsi="Symbol" w:hint="default"/>
+      </w:rPr>
+    </w:lvl>
+    <w:lvl w:ilvl="4" w:tplc="04090003" w:tentative="1">
+      <w:start w:val="1"/>
+      <w:numFmt w:val="bullet"/>
+      <w:lvlText w:val="o"/>
+      <w:lvlJc w:val="left"/>
+      <w:pPr>
+        <w:ind w:left="3600" w:hanging="360"/>
+      </w:pPr>
+      <w:rPr>
+        <w:rFonts w:ascii="Courier New" w:hAnsi="Courier New" w:cs="Courier New" w:hint="default"/>
+      </w:rPr>
+    </w:lvl>
+    <w:lvl w:ilvl="5" w:tplc="04090005" w:tentative="1">
+      <w:start w:val="1"/>
+      <w:numFmt w:val="bullet"/>
+      <w:lvlText w:val=""/>
+      <w:lvlJc w:val="left"/>
+      <w:pPr>
+        <w:ind w:left="4320" w:hanging="360"/>
+      </w:pPr>
+      <w:rPr>
+        <w:rFonts w:ascii="Wingdings" w:hAnsi="Wingdings" w:hint="default"/>
+      </w:rPr>
+    </w:lvl>
+    <w:lvl w:ilvl="6" w:tplc="04090001" w:tentative="1">
+      <w:start w:val="1"/>
+      <w:numFmt w:val="bullet"/>
+      <w:lvlText w:val=""/>
+      <w:lvlJc w:val="left"/>
+      <w:pPr>
+        <w:ind w:left="5040" w:hanging="360"/>
+      </w:pPr>
+      <w:rPr>
+        <w:rFonts w:ascii="Symbol" w:hAnsi="Symbol" w:hint="default"/>
+      </w:rPr>
+    </w:lvl>
+    <w:lvl w:ilvl="7" w:tplc="04090003" w:tentative="1">
+      <w:start w:val="1"/>
+      <w:numFmt w:val="bullet"/>
+      <w:lvlText w:val="o"/>
+      <w:lvlJc w:val="left"/>
+      <w:pPr>
+        <w:ind w:left="5760" w:hanging="360"/>
+      </w:pPr>
+      <w:rPr>
+        <w:rFonts w:ascii="Courier New" w:hAnsi="Courier New" w:cs="Courier New" w:hint="default"/>
+      </w:rPr>
+    </w:lvl>
+    <w:lvl w:ilvl="8" w:tplc="04090005" w:tentative="1">
+      <w:start w:val="1"/>
+      <w:numFmt w:val="bullet"/>
+      <w:lvlText w:val=""/>
+      <w:lvlJc w:val="left"/>
+      <w:pPr>
+        <w:ind w:left="6480" w:hanging="360"/>
+      </w:pPr>
+      <w:rPr>
+        <w:rFonts w:ascii="Wingdings" w:hAnsi="Wingdings" w:hint="default"/>
+      </w:rPr>
+    </w:lvl>
+  </w:abstractNum>
+  <w:abstractNum w:abstractNumId="128" w15:restartNumberingAfterBreak="0">
     <w:nsid w:val="3A4F26C8"/>
     <w:multiLevelType w:val="multilevel"/>
     <w:tmpl w:val="E5102398"/>
@@ -37998,7 +38159,7 @@
       </w:rPr>
     </w:lvl>
   </w:abstractNum>
-  <w:abstractNum w:abstractNumId="128" w15:restartNumberingAfterBreak="0">
+  <w:abstractNum w:abstractNumId="129" w15:restartNumberingAfterBreak="0">
     <w:nsid w:val="3ABF70DD"/>
     <w:multiLevelType w:val="multilevel"/>
     <w:tmpl w:val="186E87C4"/>
@@ -38102,7 +38263,7 @@
       </w:rPr>
     </w:lvl>
   </w:abstractNum>
-  <w:abstractNum w:abstractNumId="129" w15:restartNumberingAfterBreak="0">
+  <w:abstractNum w:abstractNumId="130" w15:restartNumberingAfterBreak="0">
     <w:nsid w:val="3B265CEC"/>
     <w:multiLevelType w:val="multilevel"/>
     <w:tmpl w:val="0734BFD8"/>
@@ -38206,7 +38367,7 @@
       </w:rPr>
     </w:lvl>
   </w:abstractNum>
-  <w:abstractNum w:abstractNumId="130" w15:restartNumberingAfterBreak="0">
+  <w:abstractNum w:abstractNumId="131" w15:restartNumberingAfterBreak="0">
     <w:nsid w:val="3C390E79"/>
     <w:multiLevelType w:val="multilevel"/>
     <w:tmpl w:val="B9DE22CC"/>
@@ -38310,7 +38471,7 @@
       </w:rPr>
     </w:lvl>
   </w:abstractNum>
-  <w:abstractNum w:abstractNumId="131" w15:restartNumberingAfterBreak="0">
+  <w:abstractNum w:abstractNumId="132" w15:restartNumberingAfterBreak="0">
     <w:nsid w:val="3C70439E"/>
     <w:multiLevelType w:val="multilevel"/>
     <w:tmpl w:val="92B0F752"/>
@@ -38414,7 +38575,7 @@
       </w:rPr>
     </w:lvl>
   </w:abstractNum>
-  <w:abstractNum w:abstractNumId="132" w15:restartNumberingAfterBreak="0">
+  <w:abstractNum w:abstractNumId="133" w15:restartNumberingAfterBreak="0">
     <w:nsid w:val="3C7F0E03"/>
     <w:multiLevelType w:val="multilevel"/>
     <w:tmpl w:val="8CAAC50C"/>
@@ -38518,7 +38679,7 @@
       </w:rPr>
     </w:lvl>
   </w:abstractNum>
-  <w:abstractNum w:abstractNumId="133" w15:restartNumberingAfterBreak="0">
+  <w:abstractNum w:abstractNumId="134" w15:restartNumberingAfterBreak="0">
     <w:nsid w:val="3E087BA3"/>
     <w:multiLevelType w:val="multilevel"/>
     <w:tmpl w:val="E6A0448A"/>
@@ -38622,7 +38783,7 @@
       </w:rPr>
     </w:lvl>
   </w:abstractNum>
-  <w:abstractNum w:abstractNumId="134" w15:restartNumberingAfterBreak="0">
+  <w:abstractNum w:abstractNumId="135" w15:restartNumberingAfterBreak="0">
     <w:nsid w:val="3E797571"/>
     <w:multiLevelType w:val="multilevel"/>
     <w:tmpl w:val="8E82AD6E"/>
@@ -38726,7 +38887,7 @@
       </w:rPr>
     </w:lvl>
   </w:abstractNum>
-  <w:abstractNum w:abstractNumId="135" w15:restartNumberingAfterBreak="0">
+  <w:abstractNum w:abstractNumId="136" w15:restartNumberingAfterBreak="0">
     <w:nsid w:val="3E8A6FBA"/>
     <w:multiLevelType w:val="multilevel"/>
     <w:tmpl w:val="26F85A82"/>
@@ -38830,7 +38991,7 @@
       </w:rPr>
     </w:lvl>
   </w:abstractNum>
-  <w:abstractNum w:abstractNumId="136" w15:restartNumberingAfterBreak="0">
+  <w:abstractNum w:abstractNumId="137" w15:restartNumberingAfterBreak="0">
     <w:nsid w:val="3E9B7EC5"/>
     <w:multiLevelType w:val="multilevel"/>
     <w:tmpl w:val="424E3D02"/>
@@ -38934,7 +39095,7 @@
       </w:rPr>
     </w:lvl>
   </w:abstractNum>
-  <w:abstractNum w:abstractNumId="137" w15:restartNumberingAfterBreak="0">
+  <w:abstractNum w:abstractNumId="138" w15:restartNumberingAfterBreak="0">
     <w:nsid w:val="3EC5580A"/>
     <w:multiLevelType w:val="multilevel"/>
     <w:tmpl w:val="600AF5A4"/>
@@ -39038,7 +39199,7 @@
       </w:rPr>
     </w:lvl>
   </w:abstractNum>
-  <w:abstractNum w:abstractNumId="138" w15:restartNumberingAfterBreak="0">
+  <w:abstractNum w:abstractNumId="139" w15:restartNumberingAfterBreak="0">
     <w:nsid w:val="3F0A1A9D"/>
     <w:multiLevelType w:val="multilevel"/>
     <w:tmpl w:val="79063D38"/>
@@ -39142,7 +39303,7 @@
       </w:rPr>
     </w:lvl>
   </w:abstractNum>
-  <w:abstractNum w:abstractNumId="139" w15:restartNumberingAfterBreak="0">
+  <w:abstractNum w:abstractNumId="140" w15:restartNumberingAfterBreak="0">
     <w:nsid w:val="3F380F26"/>
     <w:multiLevelType w:val="multilevel"/>
     <w:tmpl w:val="9D6CD536"/>
@@ -39246,7 +39407,7 @@
       </w:rPr>
     </w:lvl>
   </w:abstractNum>
-  <w:abstractNum w:abstractNumId="140" w15:restartNumberingAfterBreak="0">
+  <w:abstractNum w:abstractNumId="141" w15:restartNumberingAfterBreak="0">
     <w:nsid w:val="3F915EAA"/>
     <w:multiLevelType w:val="multilevel"/>
     <w:tmpl w:val="B70CF266"/>
@@ -39350,7 +39511,7 @@
       </w:rPr>
     </w:lvl>
   </w:abstractNum>
-  <w:abstractNum w:abstractNumId="141" w15:restartNumberingAfterBreak="0">
+  <w:abstractNum w:abstractNumId="142" w15:restartNumberingAfterBreak="0">
     <w:nsid w:val="40170559"/>
     <w:multiLevelType w:val="hybridMultilevel"/>
     <w:tmpl w:val="CB0C2F00"/>
@@ -39463,7 +39624,7 @@
       </w:rPr>
     </w:lvl>
   </w:abstractNum>
-  <w:abstractNum w:abstractNumId="142" w15:restartNumberingAfterBreak="0">
+  <w:abstractNum w:abstractNumId="143" w15:restartNumberingAfterBreak="0">
     <w:nsid w:val="403C0CC6"/>
     <w:multiLevelType w:val="multilevel"/>
     <w:tmpl w:val="79BE0742"/>
@@ -39567,7 +39728,7 @@
       </w:rPr>
     </w:lvl>
   </w:abstractNum>
-  <w:abstractNum w:abstractNumId="143" w15:restartNumberingAfterBreak="0">
+  <w:abstractNum w:abstractNumId="144" w15:restartNumberingAfterBreak="0">
     <w:nsid w:val="40C16B85"/>
     <w:multiLevelType w:val="multilevel"/>
     <w:tmpl w:val="1604F14A"/>
@@ -39671,7 +39832,7 @@
       </w:rPr>
     </w:lvl>
   </w:abstractNum>
-  <w:abstractNum w:abstractNumId="144" w15:restartNumberingAfterBreak="0">
+  <w:abstractNum w:abstractNumId="145" w15:restartNumberingAfterBreak="0">
     <w:nsid w:val="413B3DFD"/>
     <w:multiLevelType w:val="multilevel"/>
     <w:tmpl w:val="A6081E4C"/>
@@ -39775,7 +39936,7 @@
       </w:rPr>
     </w:lvl>
   </w:abstractNum>
-  <w:abstractNum w:abstractNumId="145" w15:restartNumberingAfterBreak="0">
+  <w:abstractNum w:abstractNumId="146" w15:restartNumberingAfterBreak="0">
     <w:nsid w:val="41E069C1"/>
     <w:multiLevelType w:val="multilevel"/>
     <w:tmpl w:val="DDA6CAEA"/>
@@ -39879,7 +40040,7 @@
       </w:rPr>
     </w:lvl>
   </w:abstractNum>
-  <w:abstractNum w:abstractNumId="146" w15:restartNumberingAfterBreak="0">
+  <w:abstractNum w:abstractNumId="147" w15:restartNumberingAfterBreak="0">
     <w:nsid w:val="42155064"/>
     <w:multiLevelType w:val="multilevel"/>
     <w:tmpl w:val="C70CBCAE"/>
@@ -39983,7 +40144,7 @@
       </w:rPr>
     </w:lvl>
   </w:abstractNum>
-  <w:abstractNum w:abstractNumId="147" w15:restartNumberingAfterBreak="0">
+  <w:abstractNum w:abstractNumId="148" w15:restartNumberingAfterBreak="0">
     <w:nsid w:val="42184A71"/>
     <w:multiLevelType w:val="multilevel"/>
     <w:tmpl w:val="428EBDDC"/>
@@ -40087,7 +40248,7 @@
       </w:rPr>
     </w:lvl>
   </w:abstractNum>
-  <w:abstractNum w:abstractNumId="148" w15:restartNumberingAfterBreak="0">
+  <w:abstractNum w:abstractNumId="149" w15:restartNumberingAfterBreak="0">
     <w:nsid w:val="423364FA"/>
     <w:multiLevelType w:val="multilevel"/>
     <w:tmpl w:val="1ECE093C"/>
@@ -40191,7 +40352,7 @@
       </w:rPr>
     </w:lvl>
   </w:abstractNum>
-  <w:abstractNum w:abstractNumId="149" w15:restartNumberingAfterBreak="0">
+  <w:abstractNum w:abstractNumId="150" w15:restartNumberingAfterBreak="0">
     <w:nsid w:val="42836DBC"/>
     <w:multiLevelType w:val="multilevel"/>
     <w:tmpl w:val="15188E9A"/>
@@ -40295,7 +40456,7 @@
       </w:rPr>
     </w:lvl>
   </w:abstractNum>
-  <w:abstractNum w:abstractNumId="150" w15:restartNumberingAfterBreak="0">
+  <w:abstractNum w:abstractNumId="151" w15:restartNumberingAfterBreak="0">
     <w:nsid w:val="42963250"/>
     <w:multiLevelType w:val="multilevel"/>
     <w:tmpl w:val="E6E45CF0"/>
@@ -40399,7 +40560,7 @@
       </w:rPr>
     </w:lvl>
   </w:abstractNum>
-  <w:abstractNum w:abstractNumId="151" w15:restartNumberingAfterBreak="0">
+  <w:abstractNum w:abstractNumId="152" w15:restartNumberingAfterBreak="0">
     <w:nsid w:val="42F91D59"/>
     <w:multiLevelType w:val="multilevel"/>
     <w:tmpl w:val="45FA18AA"/>
@@ -40503,7 +40664,7 @@
       </w:rPr>
     </w:lvl>
   </w:abstractNum>
-  <w:abstractNum w:abstractNumId="152" w15:restartNumberingAfterBreak="0">
+  <w:abstractNum w:abstractNumId="153" w15:restartNumberingAfterBreak="0">
     <w:nsid w:val="44AB26C5"/>
     <w:multiLevelType w:val="multilevel"/>
     <w:tmpl w:val="05AC061C"/>
@@ -40607,7 +40768,7 @@
       </w:rPr>
     </w:lvl>
   </w:abstractNum>
-  <w:abstractNum w:abstractNumId="153" w15:restartNumberingAfterBreak="0">
+  <w:abstractNum w:abstractNumId="154" w15:restartNumberingAfterBreak="0">
     <w:nsid w:val="44D012E3"/>
     <w:multiLevelType w:val="multilevel"/>
     <w:tmpl w:val="A8B25BFC"/>
@@ -40711,7 +40872,7 @@
       </w:rPr>
     </w:lvl>
   </w:abstractNum>
-  <w:abstractNum w:abstractNumId="154" w15:restartNumberingAfterBreak="0">
+  <w:abstractNum w:abstractNumId="155" w15:restartNumberingAfterBreak="0">
     <w:nsid w:val="45187EA0"/>
     <w:multiLevelType w:val="multilevel"/>
     <w:tmpl w:val="25323A92"/>
@@ -40815,7 +40976,7 @@
       </w:rPr>
     </w:lvl>
   </w:abstractNum>
-  <w:abstractNum w:abstractNumId="155" w15:restartNumberingAfterBreak="0">
+  <w:abstractNum w:abstractNumId="156" w15:restartNumberingAfterBreak="0">
     <w:nsid w:val="45866D2A"/>
     <w:multiLevelType w:val="multilevel"/>
     <w:tmpl w:val="8ADEFD7E"/>
@@ -40919,7 +41080,7 @@
       </w:rPr>
     </w:lvl>
   </w:abstractNum>
-  <w:abstractNum w:abstractNumId="156" w15:restartNumberingAfterBreak="0">
+  <w:abstractNum w:abstractNumId="157" w15:restartNumberingAfterBreak="0">
     <w:nsid w:val="464D3E25"/>
     <w:multiLevelType w:val="multilevel"/>
     <w:tmpl w:val="AC805182"/>
@@ -41023,7 +41184,7 @@
       </w:rPr>
     </w:lvl>
   </w:abstractNum>
-  <w:abstractNum w:abstractNumId="157" w15:restartNumberingAfterBreak="0">
+  <w:abstractNum w:abstractNumId="158" w15:restartNumberingAfterBreak="0">
     <w:nsid w:val="469C22EA"/>
     <w:multiLevelType w:val="multilevel"/>
     <w:tmpl w:val="6DA4A58A"/>
@@ -41127,7 +41288,7 @@
       </w:rPr>
     </w:lvl>
   </w:abstractNum>
-  <w:abstractNum w:abstractNumId="158" w15:restartNumberingAfterBreak="0">
+  <w:abstractNum w:abstractNumId="159" w15:restartNumberingAfterBreak="0">
     <w:nsid w:val="47530277"/>
     <w:multiLevelType w:val="multilevel"/>
     <w:tmpl w:val="A1724596"/>
@@ -41231,7 +41392,7 @@
       </w:rPr>
     </w:lvl>
   </w:abstractNum>
-  <w:abstractNum w:abstractNumId="159" w15:restartNumberingAfterBreak="0">
+  <w:abstractNum w:abstractNumId="160" w15:restartNumberingAfterBreak="0">
     <w:nsid w:val="48397CA8"/>
     <w:multiLevelType w:val="multilevel"/>
     <w:tmpl w:val="238E8444"/>
@@ -41335,7 +41496,7 @@
       </w:rPr>
     </w:lvl>
   </w:abstractNum>
-  <w:abstractNum w:abstractNumId="160" w15:restartNumberingAfterBreak="0">
+  <w:abstractNum w:abstractNumId="161" w15:restartNumberingAfterBreak="0">
     <w:nsid w:val="48954F84"/>
     <w:multiLevelType w:val="multilevel"/>
     <w:tmpl w:val="5F3C05FE"/>
@@ -41439,7 +41600,7 @@
       </w:rPr>
     </w:lvl>
   </w:abstractNum>
-  <w:abstractNum w:abstractNumId="161" w15:restartNumberingAfterBreak="0">
+  <w:abstractNum w:abstractNumId="162" w15:restartNumberingAfterBreak="0">
     <w:nsid w:val="48BF189A"/>
     <w:multiLevelType w:val="multilevel"/>
     <w:tmpl w:val="DEEC8CC2"/>
@@ -41543,7 +41704,7 @@
       </w:rPr>
     </w:lvl>
   </w:abstractNum>
-  <w:abstractNum w:abstractNumId="162" w15:restartNumberingAfterBreak="0">
+  <w:abstractNum w:abstractNumId="163" w15:restartNumberingAfterBreak="0">
     <w:nsid w:val="490051F7"/>
     <w:multiLevelType w:val="multilevel"/>
     <w:tmpl w:val="8D2C4FE2"/>
@@ -41647,7 +41808,7 @@
       </w:rPr>
     </w:lvl>
   </w:abstractNum>
-  <w:abstractNum w:abstractNumId="163" w15:restartNumberingAfterBreak="0">
+  <w:abstractNum w:abstractNumId="164" w15:restartNumberingAfterBreak="0">
     <w:nsid w:val="49353C8F"/>
     <w:multiLevelType w:val="multilevel"/>
     <w:tmpl w:val="EE921354"/>
@@ -41751,7 +41912,7 @@
       </w:rPr>
     </w:lvl>
   </w:abstractNum>
-  <w:abstractNum w:abstractNumId="164" w15:restartNumberingAfterBreak="0">
+  <w:abstractNum w:abstractNumId="165" w15:restartNumberingAfterBreak="0">
     <w:nsid w:val="49364ED0"/>
     <w:multiLevelType w:val="multilevel"/>
     <w:tmpl w:val="B32C32DC"/>
@@ -41855,7 +42016,7 @@
       </w:rPr>
     </w:lvl>
   </w:abstractNum>
-  <w:abstractNum w:abstractNumId="165" w15:restartNumberingAfterBreak="0">
+  <w:abstractNum w:abstractNumId="166" w15:restartNumberingAfterBreak="0">
     <w:nsid w:val="496D13DF"/>
     <w:multiLevelType w:val="multilevel"/>
     <w:tmpl w:val="F11657A0"/>
@@ -41959,7 +42120,7 @@
       </w:rPr>
     </w:lvl>
   </w:abstractNum>
-  <w:abstractNum w:abstractNumId="166" w15:restartNumberingAfterBreak="0">
+  <w:abstractNum w:abstractNumId="167" w15:restartNumberingAfterBreak="0">
     <w:nsid w:val="499C1B08"/>
     <w:multiLevelType w:val="multilevel"/>
     <w:tmpl w:val="57F6F9E8"/>
@@ -42063,7 +42224,7 @@
       </w:rPr>
     </w:lvl>
   </w:abstractNum>
-  <w:abstractNum w:abstractNumId="167" w15:restartNumberingAfterBreak="0">
+  <w:abstractNum w:abstractNumId="168" w15:restartNumberingAfterBreak="0">
     <w:nsid w:val="4A0452CE"/>
     <w:multiLevelType w:val="multilevel"/>
     <w:tmpl w:val="DD268768"/>
@@ -42167,7 +42328,7 @@
       </w:rPr>
     </w:lvl>
   </w:abstractNum>
-  <w:abstractNum w:abstractNumId="168" w15:restartNumberingAfterBreak="0">
+  <w:abstractNum w:abstractNumId="169" w15:restartNumberingAfterBreak="0">
     <w:nsid w:val="4A2E1057"/>
     <w:multiLevelType w:val="multilevel"/>
     <w:tmpl w:val="292E1F1C"/>
@@ -42271,7 +42432,7 @@
       </w:rPr>
     </w:lvl>
   </w:abstractNum>
-  <w:abstractNum w:abstractNumId="169" w15:restartNumberingAfterBreak="0">
+  <w:abstractNum w:abstractNumId="170" w15:restartNumberingAfterBreak="0">
     <w:nsid w:val="4ABF4A27"/>
     <w:multiLevelType w:val="multilevel"/>
     <w:tmpl w:val="FA9E1450"/>
@@ -42375,7 +42536,7 @@
       </w:rPr>
     </w:lvl>
   </w:abstractNum>
-  <w:abstractNum w:abstractNumId="170" w15:restartNumberingAfterBreak="0">
+  <w:abstractNum w:abstractNumId="171" w15:restartNumberingAfterBreak="0">
     <w:nsid w:val="4AD76B69"/>
     <w:multiLevelType w:val="multilevel"/>
     <w:tmpl w:val="E0B2A462"/>
@@ -42479,7 +42640,7 @@
       </w:rPr>
     </w:lvl>
   </w:abstractNum>
-  <w:abstractNum w:abstractNumId="171" w15:restartNumberingAfterBreak="0">
+  <w:abstractNum w:abstractNumId="172" w15:restartNumberingAfterBreak="0">
     <w:nsid w:val="4AF732B6"/>
     <w:multiLevelType w:val="multilevel"/>
     <w:tmpl w:val="7AFC75F6"/>
@@ -42583,7 +42744,7 @@
       </w:rPr>
     </w:lvl>
   </w:abstractNum>
-  <w:abstractNum w:abstractNumId="172" w15:restartNumberingAfterBreak="0">
+  <w:abstractNum w:abstractNumId="173" w15:restartNumberingAfterBreak="0">
     <w:nsid w:val="4BA65DB8"/>
     <w:multiLevelType w:val="multilevel"/>
     <w:tmpl w:val="72500C18"/>
@@ -42687,7 +42848,7 @@
       </w:rPr>
     </w:lvl>
   </w:abstractNum>
-  <w:abstractNum w:abstractNumId="173" w15:restartNumberingAfterBreak="0">
+  <w:abstractNum w:abstractNumId="174" w15:restartNumberingAfterBreak="0">
     <w:nsid w:val="4C813284"/>
     <w:multiLevelType w:val="multilevel"/>
     <w:tmpl w:val="47641E82"/>
@@ -42791,7 +42952,7 @@
       </w:rPr>
     </w:lvl>
   </w:abstractNum>
-  <w:abstractNum w:abstractNumId="174" w15:restartNumberingAfterBreak="0">
+  <w:abstractNum w:abstractNumId="175" w15:restartNumberingAfterBreak="0">
     <w:nsid w:val="4CEE7D3F"/>
     <w:multiLevelType w:val="multilevel"/>
     <w:tmpl w:val="3704EBFA"/>
@@ -42895,7 +43056,7 @@
       </w:rPr>
     </w:lvl>
   </w:abstractNum>
-  <w:abstractNum w:abstractNumId="175" w15:restartNumberingAfterBreak="0">
+  <w:abstractNum w:abstractNumId="176" w15:restartNumberingAfterBreak="0">
     <w:nsid w:val="4CF92802"/>
     <w:multiLevelType w:val="multilevel"/>
     <w:tmpl w:val="0A48C846"/>
@@ -42999,7 +43160,7 @@
       </w:rPr>
     </w:lvl>
   </w:abstractNum>
-  <w:abstractNum w:abstractNumId="176" w15:restartNumberingAfterBreak="0">
+  <w:abstractNum w:abstractNumId="177" w15:restartNumberingAfterBreak="0">
     <w:nsid w:val="4D0D289D"/>
     <w:multiLevelType w:val="multilevel"/>
     <w:tmpl w:val="A48E7220"/>
@@ -43103,7 +43264,7 @@
       </w:rPr>
     </w:lvl>
   </w:abstractNum>
-  <w:abstractNum w:abstractNumId="177" w15:restartNumberingAfterBreak="0">
+  <w:abstractNum w:abstractNumId="178" w15:restartNumberingAfterBreak="0">
     <w:nsid w:val="4DD364AB"/>
     <w:multiLevelType w:val="multilevel"/>
     <w:tmpl w:val="65F25E7E"/>
@@ -43207,7 +43368,7 @@
       </w:rPr>
     </w:lvl>
   </w:abstractNum>
-  <w:abstractNum w:abstractNumId="178" w15:restartNumberingAfterBreak="0">
+  <w:abstractNum w:abstractNumId="179" w15:restartNumberingAfterBreak="0">
     <w:nsid w:val="505B7DE9"/>
     <w:multiLevelType w:val="multilevel"/>
     <w:tmpl w:val="34028FD8"/>
@@ -43311,7 +43472,7 @@
       </w:rPr>
     </w:lvl>
   </w:abstractNum>
-  <w:abstractNum w:abstractNumId="179" w15:restartNumberingAfterBreak="0">
+  <w:abstractNum w:abstractNumId="180" w15:restartNumberingAfterBreak="0">
     <w:nsid w:val="508002E4"/>
     <w:multiLevelType w:val="hybridMultilevel"/>
     <w:tmpl w:val="17DA7E74"/>
@@ -43424,7 +43585,7 @@
       </w:rPr>
     </w:lvl>
   </w:abstractNum>
-  <w:abstractNum w:abstractNumId="180" w15:restartNumberingAfterBreak="0">
+  <w:abstractNum w:abstractNumId="181" w15:restartNumberingAfterBreak="0">
     <w:nsid w:val="50D83A15"/>
     <w:multiLevelType w:val="multilevel"/>
     <w:tmpl w:val="DD6E49E6"/>
@@ -43528,7 +43689,7 @@
       </w:rPr>
     </w:lvl>
   </w:abstractNum>
-  <w:abstractNum w:abstractNumId="181" w15:restartNumberingAfterBreak="0">
+  <w:abstractNum w:abstractNumId="182" w15:restartNumberingAfterBreak="0">
     <w:nsid w:val="510B4837"/>
     <w:multiLevelType w:val="multilevel"/>
     <w:tmpl w:val="3B0ED25E"/>
@@ -43632,7 +43793,7 @@
       </w:rPr>
     </w:lvl>
   </w:abstractNum>
-  <w:abstractNum w:abstractNumId="182" w15:restartNumberingAfterBreak="0">
+  <w:abstractNum w:abstractNumId="183" w15:restartNumberingAfterBreak="0">
     <w:nsid w:val="51D656E2"/>
     <w:multiLevelType w:val="multilevel"/>
     <w:tmpl w:val="EC2A8F1E"/>
@@ -43736,7 +43897,7 @@
       </w:rPr>
     </w:lvl>
   </w:abstractNum>
-  <w:abstractNum w:abstractNumId="183" w15:restartNumberingAfterBreak="0">
+  <w:abstractNum w:abstractNumId="184" w15:restartNumberingAfterBreak="0">
     <w:nsid w:val="53994F7B"/>
     <w:multiLevelType w:val="multilevel"/>
     <w:tmpl w:val="BDAA9EF8"/>
@@ -43840,7 +44001,7 @@
       </w:rPr>
     </w:lvl>
   </w:abstractNum>
-  <w:abstractNum w:abstractNumId="184" w15:restartNumberingAfterBreak="0">
+  <w:abstractNum w:abstractNumId="185" w15:restartNumberingAfterBreak="0">
     <w:nsid w:val="53D54F2D"/>
     <w:multiLevelType w:val="multilevel"/>
     <w:tmpl w:val="8208D2B8"/>
@@ -43944,7 +44105,7 @@
       </w:rPr>
     </w:lvl>
   </w:abstractNum>
-  <w:abstractNum w:abstractNumId="185" w15:restartNumberingAfterBreak="0">
+  <w:abstractNum w:abstractNumId="186" w15:restartNumberingAfterBreak="0">
     <w:nsid w:val="53D72A92"/>
     <w:multiLevelType w:val="multilevel"/>
     <w:tmpl w:val="9A0AF100"/>
@@ -44048,7 +44209,7 @@
       </w:rPr>
     </w:lvl>
   </w:abstractNum>
-  <w:abstractNum w:abstractNumId="186" w15:restartNumberingAfterBreak="0">
+  <w:abstractNum w:abstractNumId="187" w15:restartNumberingAfterBreak="0">
     <w:nsid w:val="54295ED2"/>
     <w:multiLevelType w:val="multilevel"/>
     <w:tmpl w:val="E22688BA"/>
@@ -44152,7 +44313,7 @@
       </w:rPr>
     </w:lvl>
   </w:abstractNum>
-  <w:abstractNum w:abstractNumId="187" w15:restartNumberingAfterBreak="0">
+  <w:abstractNum w:abstractNumId="188" w15:restartNumberingAfterBreak="0">
     <w:nsid w:val="54870025"/>
     <w:multiLevelType w:val="multilevel"/>
     <w:tmpl w:val="8FE4A56C"/>
@@ -44256,7 +44417,7 @@
       </w:rPr>
     </w:lvl>
   </w:abstractNum>
-  <w:abstractNum w:abstractNumId="188" w15:restartNumberingAfterBreak="0">
+  <w:abstractNum w:abstractNumId="189" w15:restartNumberingAfterBreak="0">
     <w:nsid w:val="55002502"/>
     <w:multiLevelType w:val="multilevel"/>
     <w:tmpl w:val="07E08148"/>
@@ -44360,7 +44521,7 @@
       </w:rPr>
     </w:lvl>
   </w:abstractNum>
-  <w:abstractNum w:abstractNumId="189" w15:restartNumberingAfterBreak="0">
+  <w:abstractNum w:abstractNumId="190" w15:restartNumberingAfterBreak="0">
     <w:nsid w:val="55277385"/>
     <w:multiLevelType w:val="multilevel"/>
     <w:tmpl w:val="1B98F850"/>
@@ -44464,7 +44625,7 @@
       </w:rPr>
     </w:lvl>
   </w:abstractNum>
-  <w:abstractNum w:abstractNumId="190" w15:restartNumberingAfterBreak="0">
+  <w:abstractNum w:abstractNumId="191" w15:restartNumberingAfterBreak="0">
     <w:nsid w:val="56181F10"/>
     <w:multiLevelType w:val="multilevel"/>
     <w:tmpl w:val="9AFA06CA"/>
@@ -44568,7 +44729,7 @@
       </w:rPr>
     </w:lvl>
   </w:abstractNum>
-  <w:abstractNum w:abstractNumId="191" w15:restartNumberingAfterBreak="0">
+  <w:abstractNum w:abstractNumId="192" w15:restartNumberingAfterBreak="0">
     <w:nsid w:val="564D0E81"/>
     <w:multiLevelType w:val="multilevel"/>
     <w:tmpl w:val="5A06F876"/>
@@ -44672,7 +44833,7 @@
       </w:rPr>
     </w:lvl>
   </w:abstractNum>
-  <w:abstractNum w:abstractNumId="192" w15:restartNumberingAfterBreak="0">
+  <w:abstractNum w:abstractNumId="193" w15:restartNumberingAfterBreak="0">
     <w:nsid w:val="567A4147"/>
     <w:multiLevelType w:val="multilevel"/>
     <w:tmpl w:val="117E515E"/>
@@ -44776,7 +44937,7 @@
       </w:rPr>
     </w:lvl>
   </w:abstractNum>
-  <w:abstractNum w:abstractNumId="193" w15:restartNumberingAfterBreak="0">
+  <w:abstractNum w:abstractNumId="194" w15:restartNumberingAfterBreak="0">
     <w:nsid w:val="574E1698"/>
     <w:multiLevelType w:val="multilevel"/>
     <w:tmpl w:val="F03E2FB4"/>
@@ -44880,7 +45041,7 @@
       </w:rPr>
     </w:lvl>
   </w:abstractNum>
-  <w:abstractNum w:abstractNumId="194" w15:restartNumberingAfterBreak="0">
+  <w:abstractNum w:abstractNumId="195" w15:restartNumberingAfterBreak="0">
     <w:nsid w:val="57867655"/>
     <w:multiLevelType w:val="multilevel"/>
     <w:tmpl w:val="D5E2CECE"/>
@@ -44984,7 +45145,7 @@
       </w:rPr>
     </w:lvl>
   </w:abstractNum>
-  <w:abstractNum w:abstractNumId="195" w15:restartNumberingAfterBreak="0">
+  <w:abstractNum w:abstractNumId="196" w15:restartNumberingAfterBreak="0">
     <w:nsid w:val="57C97B09"/>
     <w:multiLevelType w:val="multilevel"/>
     <w:tmpl w:val="D2DA78CC"/>
@@ -45088,7 +45249,7 @@
       </w:rPr>
     </w:lvl>
   </w:abstractNum>
-  <w:abstractNum w:abstractNumId="196" w15:restartNumberingAfterBreak="0">
+  <w:abstractNum w:abstractNumId="197" w15:restartNumberingAfterBreak="0">
     <w:nsid w:val="57CC6D4C"/>
     <w:multiLevelType w:val="multilevel"/>
     <w:tmpl w:val="9550C004"/>
@@ -45192,7 +45353,7 @@
       </w:rPr>
     </w:lvl>
   </w:abstractNum>
-  <w:abstractNum w:abstractNumId="197" w15:restartNumberingAfterBreak="0">
+  <w:abstractNum w:abstractNumId="198" w15:restartNumberingAfterBreak="0">
     <w:nsid w:val="580755EC"/>
     <w:multiLevelType w:val="multilevel"/>
     <w:tmpl w:val="0B4E1EB2"/>
@@ -45296,7 +45457,7 @@
       </w:rPr>
     </w:lvl>
   </w:abstractNum>
-  <w:abstractNum w:abstractNumId="198" w15:restartNumberingAfterBreak="0">
+  <w:abstractNum w:abstractNumId="199" w15:restartNumberingAfterBreak="0">
     <w:nsid w:val="58964336"/>
     <w:multiLevelType w:val="multilevel"/>
     <w:tmpl w:val="59686116"/>
@@ -45400,7 +45561,7 @@
       </w:rPr>
     </w:lvl>
   </w:abstractNum>
-  <w:abstractNum w:abstractNumId="199" w15:restartNumberingAfterBreak="0">
+  <w:abstractNum w:abstractNumId="200" w15:restartNumberingAfterBreak="0">
     <w:nsid w:val="58A74961"/>
     <w:multiLevelType w:val="multilevel"/>
     <w:tmpl w:val="86DE843E"/>
@@ -45504,7 +45665,7 @@
       </w:rPr>
     </w:lvl>
   </w:abstractNum>
-  <w:abstractNum w:abstractNumId="200" w15:restartNumberingAfterBreak="0">
+  <w:abstractNum w:abstractNumId="201" w15:restartNumberingAfterBreak="0">
     <w:nsid w:val="59247F6B"/>
     <w:multiLevelType w:val="multilevel"/>
     <w:tmpl w:val="E0AE3914"/>
@@ -45608,7 +45769,7 @@
       </w:rPr>
     </w:lvl>
   </w:abstractNum>
-  <w:abstractNum w:abstractNumId="201" w15:restartNumberingAfterBreak="0">
+  <w:abstractNum w:abstractNumId="202" w15:restartNumberingAfterBreak="0">
     <w:nsid w:val="59851720"/>
     <w:multiLevelType w:val="multilevel"/>
     <w:tmpl w:val="A8925D8E"/>
@@ -45712,7 +45873,7 @@
       </w:rPr>
     </w:lvl>
   </w:abstractNum>
-  <w:abstractNum w:abstractNumId="202" w15:restartNumberingAfterBreak="0">
+  <w:abstractNum w:abstractNumId="203" w15:restartNumberingAfterBreak="0">
     <w:nsid w:val="59943B0B"/>
     <w:multiLevelType w:val="multilevel"/>
     <w:tmpl w:val="AF722F82"/>
@@ -45816,7 +45977,7 @@
       </w:rPr>
     </w:lvl>
   </w:abstractNum>
-  <w:abstractNum w:abstractNumId="203" w15:restartNumberingAfterBreak="0">
+  <w:abstractNum w:abstractNumId="204" w15:restartNumberingAfterBreak="0">
     <w:nsid w:val="59D04F52"/>
     <w:multiLevelType w:val="multilevel"/>
     <w:tmpl w:val="90BAC02A"/>
@@ -45920,7 +46081,7 @@
       </w:rPr>
     </w:lvl>
   </w:abstractNum>
-  <w:abstractNum w:abstractNumId="204" w15:restartNumberingAfterBreak="0">
+  <w:abstractNum w:abstractNumId="205" w15:restartNumberingAfterBreak="0">
     <w:nsid w:val="5A7D3070"/>
     <w:multiLevelType w:val="multilevel"/>
     <w:tmpl w:val="EC38E4C6"/>
@@ -46024,7 +46185,7 @@
       </w:rPr>
     </w:lvl>
   </w:abstractNum>
-  <w:abstractNum w:abstractNumId="205" w15:restartNumberingAfterBreak="0">
+  <w:abstractNum w:abstractNumId="206" w15:restartNumberingAfterBreak="0">
     <w:nsid w:val="5A874308"/>
     <w:multiLevelType w:val="multilevel"/>
     <w:tmpl w:val="8C8C7A02"/>
@@ -46128,7 +46289,7 @@
       </w:rPr>
     </w:lvl>
   </w:abstractNum>
-  <w:abstractNum w:abstractNumId="206" w15:restartNumberingAfterBreak="0">
+  <w:abstractNum w:abstractNumId="207" w15:restartNumberingAfterBreak="0">
     <w:nsid w:val="5A900504"/>
     <w:multiLevelType w:val="multilevel"/>
     <w:tmpl w:val="20FE2FF2"/>
@@ -46232,7 +46393,7 @@
       </w:rPr>
     </w:lvl>
   </w:abstractNum>
-  <w:abstractNum w:abstractNumId="207" w15:restartNumberingAfterBreak="0">
+  <w:abstractNum w:abstractNumId="208" w15:restartNumberingAfterBreak="0">
     <w:nsid w:val="5B2B4CF1"/>
     <w:multiLevelType w:val="multilevel"/>
     <w:tmpl w:val="1210449A"/>
@@ -46336,7 +46497,7 @@
       </w:rPr>
     </w:lvl>
   </w:abstractNum>
-  <w:abstractNum w:abstractNumId="208" w15:restartNumberingAfterBreak="0">
+  <w:abstractNum w:abstractNumId="209" w15:restartNumberingAfterBreak="0">
     <w:nsid w:val="5BDB2874"/>
     <w:multiLevelType w:val="multilevel"/>
     <w:tmpl w:val="2D50C7AE"/>
@@ -46440,7 +46601,7 @@
       </w:rPr>
     </w:lvl>
   </w:abstractNum>
-  <w:abstractNum w:abstractNumId="209" w15:restartNumberingAfterBreak="0">
+  <w:abstractNum w:abstractNumId="210" w15:restartNumberingAfterBreak="0">
     <w:nsid w:val="5BFE7B50"/>
     <w:multiLevelType w:val="multilevel"/>
     <w:tmpl w:val="217C1804"/>
@@ -46544,7 +46705,7 @@
       </w:rPr>
     </w:lvl>
   </w:abstractNum>
-  <w:abstractNum w:abstractNumId="210" w15:restartNumberingAfterBreak="0">
+  <w:abstractNum w:abstractNumId="211" w15:restartNumberingAfterBreak="0">
     <w:nsid w:val="5C0023A9"/>
     <w:multiLevelType w:val="multilevel"/>
     <w:tmpl w:val="8014F6B2"/>
@@ -46648,7 +46809,7 @@
       </w:rPr>
     </w:lvl>
   </w:abstractNum>
-  <w:abstractNum w:abstractNumId="211" w15:restartNumberingAfterBreak="0">
+  <w:abstractNum w:abstractNumId="212" w15:restartNumberingAfterBreak="0">
     <w:nsid w:val="5C8108A8"/>
     <w:multiLevelType w:val="multilevel"/>
     <w:tmpl w:val="6CA6A18A"/>
@@ -46752,7 +46913,7 @@
       </w:rPr>
     </w:lvl>
   </w:abstractNum>
-  <w:abstractNum w:abstractNumId="212" w15:restartNumberingAfterBreak="0">
+  <w:abstractNum w:abstractNumId="213" w15:restartNumberingAfterBreak="0">
     <w:nsid w:val="5CA27F78"/>
     <w:multiLevelType w:val="multilevel"/>
     <w:tmpl w:val="F930384C"/>
@@ -46856,7 +47017,7 @@
       </w:rPr>
     </w:lvl>
   </w:abstractNum>
-  <w:abstractNum w:abstractNumId="213" w15:restartNumberingAfterBreak="0">
+  <w:abstractNum w:abstractNumId="214" w15:restartNumberingAfterBreak="0">
     <w:nsid w:val="5CC36EF4"/>
     <w:multiLevelType w:val="multilevel"/>
     <w:tmpl w:val="967698D8"/>
@@ -46960,7 +47121,7 @@
       </w:rPr>
     </w:lvl>
   </w:abstractNum>
-  <w:abstractNum w:abstractNumId="214" w15:restartNumberingAfterBreak="0">
+  <w:abstractNum w:abstractNumId="215" w15:restartNumberingAfterBreak="0">
     <w:nsid w:val="5CFE5122"/>
     <w:multiLevelType w:val="multilevel"/>
     <w:tmpl w:val="A96C475C"/>
@@ -47064,7 +47225,7 @@
       </w:rPr>
     </w:lvl>
   </w:abstractNum>
-  <w:abstractNum w:abstractNumId="215" w15:restartNumberingAfterBreak="0">
+  <w:abstractNum w:abstractNumId="216" w15:restartNumberingAfterBreak="0">
     <w:nsid w:val="5D084CF6"/>
     <w:multiLevelType w:val="multilevel"/>
     <w:tmpl w:val="85DEFC72"/>
@@ -47168,7 +47329,7 @@
       </w:rPr>
     </w:lvl>
   </w:abstractNum>
-  <w:abstractNum w:abstractNumId="216" w15:restartNumberingAfterBreak="0">
+  <w:abstractNum w:abstractNumId="217" w15:restartNumberingAfterBreak="0">
     <w:nsid w:val="5DC05500"/>
     <w:multiLevelType w:val="multilevel"/>
     <w:tmpl w:val="2FAAF8FE"/>
@@ -47272,7 +47433,7 @@
       </w:rPr>
     </w:lvl>
   </w:abstractNum>
-  <w:abstractNum w:abstractNumId="217" w15:restartNumberingAfterBreak="0">
+  <w:abstractNum w:abstractNumId="218" w15:restartNumberingAfterBreak="0">
     <w:nsid w:val="5F49402D"/>
     <w:multiLevelType w:val="multilevel"/>
     <w:tmpl w:val="647C5EDC"/>
@@ -47376,7 +47537,7 @@
       </w:rPr>
     </w:lvl>
   </w:abstractNum>
-  <w:abstractNum w:abstractNumId="218" w15:restartNumberingAfterBreak="0">
+  <w:abstractNum w:abstractNumId="219" w15:restartNumberingAfterBreak="0">
     <w:nsid w:val="5FAA4B9F"/>
     <w:multiLevelType w:val="multilevel"/>
     <w:tmpl w:val="C9322FE0"/>
@@ -47480,7 +47641,7 @@
       </w:rPr>
     </w:lvl>
   </w:abstractNum>
-  <w:abstractNum w:abstractNumId="219" w15:restartNumberingAfterBreak="0">
+  <w:abstractNum w:abstractNumId="220" w15:restartNumberingAfterBreak="0">
     <w:nsid w:val="602712E1"/>
     <w:multiLevelType w:val="multilevel"/>
     <w:tmpl w:val="09401DDA"/>
@@ -47584,7 +47745,7 @@
       </w:rPr>
     </w:lvl>
   </w:abstractNum>
-  <w:abstractNum w:abstractNumId="220" w15:restartNumberingAfterBreak="0">
+  <w:abstractNum w:abstractNumId="221" w15:restartNumberingAfterBreak="0">
     <w:nsid w:val="60D109DE"/>
     <w:multiLevelType w:val="multilevel"/>
     <w:tmpl w:val="6D6090FC"/>
@@ -47688,7 +47849,7 @@
       </w:rPr>
     </w:lvl>
   </w:abstractNum>
-  <w:abstractNum w:abstractNumId="221" w15:restartNumberingAfterBreak="0">
+  <w:abstractNum w:abstractNumId="222" w15:restartNumberingAfterBreak="0">
     <w:nsid w:val="60E91C41"/>
     <w:multiLevelType w:val="hybridMultilevel"/>
     <w:tmpl w:val="1BB0762A"/>
@@ -47801,7 +47962,7 @@
       </w:rPr>
     </w:lvl>
   </w:abstractNum>
-  <w:abstractNum w:abstractNumId="222" w15:restartNumberingAfterBreak="0">
+  <w:abstractNum w:abstractNumId="223" w15:restartNumberingAfterBreak="0">
     <w:nsid w:val="61CD4C55"/>
     <w:multiLevelType w:val="multilevel"/>
     <w:tmpl w:val="49DA91F4"/>
@@ -47905,7 +48066,7 @@
       </w:rPr>
     </w:lvl>
   </w:abstractNum>
-  <w:abstractNum w:abstractNumId="223" w15:restartNumberingAfterBreak="0">
+  <w:abstractNum w:abstractNumId="224" w15:restartNumberingAfterBreak="0">
     <w:nsid w:val="62157AC4"/>
     <w:multiLevelType w:val="multilevel"/>
     <w:tmpl w:val="046028A8"/>
@@ -48009,7 +48170,7 @@
       </w:rPr>
     </w:lvl>
   </w:abstractNum>
-  <w:abstractNum w:abstractNumId="224" w15:restartNumberingAfterBreak="0">
+  <w:abstractNum w:abstractNumId="225" w15:restartNumberingAfterBreak="0">
     <w:nsid w:val="62465A6D"/>
     <w:multiLevelType w:val="multilevel"/>
     <w:tmpl w:val="C090023A"/>
@@ -48113,7 +48274,7 @@
       </w:rPr>
     </w:lvl>
   </w:abstractNum>
-  <w:abstractNum w:abstractNumId="225" w15:restartNumberingAfterBreak="0">
+  <w:abstractNum w:abstractNumId="226" w15:restartNumberingAfterBreak="0">
     <w:nsid w:val="62856632"/>
     <w:multiLevelType w:val="multilevel"/>
     <w:tmpl w:val="BA642C7A"/>
@@ -48217,7 +48378,7 @@
       </w:rPr>
     </w:lvl>
   </w:abstractNum>
-  <w:abstractNum w:abstractNumId="226" w15:restartNumberingAfterBreak="0">
+  <w:abstractNum w:abstractNumId="227" w15:restartNumberingAfterBreak="0">
     <w:nsid w:val="62BC07E4"/>
     <w:multiLevelType w:val="multilevel"/>
     <w:tmpl w:val="DDA47BC6"/>
@@ -48321,7 +48482,7 @@
       </w:rPr>
     </w:lvl>
   </w:abstractNum>
-  <w:abstractNum w:abstractNumId="227" w15:restartNumberingAfterBreak="0">
+  <w:abstractNum w:abstractNumId="228" w15:restartNumberingAfterBreak="0">
     <w:nsid w:val="62CA292C"/>
     <w:multiLevelType w:val="multilevel"/>
     <w:tmpl w:val="822E835C"/>
@@ -48425,7 +48586,7 @@
       </w:rPr>
     </w:lvl>
   </w:abstractNum>
-  <w:abstractNum w:abstractNumId="228" w15:restartNumberingAfterBreak="0">
+  <w:abstractNum w:abstractNumId="229" w15:restartNumberingAfterBreak="0">
     <w:nsid w:val="63700354"/>
     <w:multiLevelType w:val="multilevel"/>
     <w:tmpl w:val="B7E45C52"/>
@@ -48529,7 +48690,7 @@
       </w:rPr>
     </w:lvl>
   </w:abstractNum>
-  <w:abstractNum w:abstractNumId="229" w15:restartNumberingAfterBreak="0">
+  <w:abstractNum w:abstractNumId="230" w15:restartNumberingAfterBreak="0">
     <w:nsid w:val="63C951D8"/>
     <w:multiLevelType w:val="multilevel"/>
     <w:tmpl w:val="2A7E9FAC"/>
@@ -48633,7 +48794,7 @@
       </w:rPr>
     </w:lvl>
   </w:abstractNum>
-  <w:abstractNum w:abstractNumId="230" w15:restartNumberingAfterBreak="0">
+  <w:abstractNum w:abstractNumId="231" w15:restartNumberingAfterBreak="0">
     <w:nsid w:val="64BC5F4A"/>
     <w:multiLevelType w:val="multilevel"/>
     <w:tmpl w:val="DDBCF00A"/>
@@ -48737,7 +48898,7 @@
       </w:rPr>
     </w:lvl>
   </w:abstractNum>
-  <w:abstractNum w:abstractNumId="231" w15:restartNumberingAfterBreak="0">
+  <w:abstractNum w:abstractNumId="232" w15:restartNumberingAfterBreak="0">
     <w:nsid w:val="65B938E4"/>
     <w:multiLevelType w:val="multilevel"/>
     <w:tmpl w:val="9042DD98"/>
@@ -48841,7 +49002,7 @@
       </w:rPr>
     </w:lvl>
   </w:abstractNum>
-  <w:abstractNum w:abstractNumId="232" w15:restartNumberingAfterBreak="0">
+  <w:abstractNum w:abstractNumId="233" w15:restartNumberingAfterBreak="0">
     <w:nsid w:val="65EA7C6A"/>
     <w:multiLevelType w:val="multilevel"/>
     <w:tmpl w:val="A17A62AC"/>
@@ -48945,7 +49106,7 @@
       </w:rPr>
     </w:lvl>
   </w:abstractNum>
-  <w:abstractNum w:abstractNumId="233" w15:restartNumberingAfterBreak="0">
+  <w:abstractNum w:abstractNumId="234" w15:restartNumberingAfterBreak="0">
     <w:nsid w:val="67AA3B80"/>
     <w:multiLevelType w:val="multilevel"/>
     <w:tmpl w:val="CFC4225C"/>
@@ -49049,7 +49210,7 @@
       </w:rPr>
     </w:lvl>
   </w:abstractNum>
-  <w:abstractNum w:abstractNumId="234" w15:restartNumberingAfterBreak="0">
+  <w:abstractNum w:abstractNumId="235" w15:restartNumberingAfterBreak="0">
     <w:nsid w:val="67B55223"/>
     <w:multiLevelType w:val="multilevel"/>
     <w:tmpl w:val="7F568BDE"/>
@@ -49153,7 +49314,7 @@
       </w:rPr>
     </w:lvl>
   </w:abstractNum>
-  <w:abstractNum w:abstractNumId="235" w15:restartNumberingAfterBreak="0">
+  <w:abstractNum w:abstractNumId="236" w15:restartNumberingAfterBreak="0">
     <w:nsid w:val="68177B1E"/>
     <w:multiLevelType w:val="multilevel"/>
     <w:tmpl w:val="1F987D0A"/>
@@ -49257,7 +49418,7 @@
       </w:rPr>
     </w:lvl>
   </w:abstractNum>
-  <w:abstractNum w:abstractNumId="236" w15:restartNumberingAfterBreak="0">
+  <w:abstractNum w:abstractNumId="237" w15:restartNumberingAfterBreak="0">
     <w:nsid w:val="688E677B"/>
     <w:multiLevelType w:val="multilevel"/>
     <w:tmpl w:val="557878BE"/>
@@ -49361,7 +49522,7 @@
       </w:rPr>
     </w:lvl>
   </w:abstractNum>
-  <w:abstractNum w:abstractNumId="237" w15:restartNumberingAfterBreak="0">
+  <w:abstractNum w:abstractNumId="238" w15:restartNumberingAfterBreak="0">
     <w:nsid w:val="68943DDD"/>
     <w:multiLevelType w:val="multilevel"/>
     <w:tmpl w:val="F53E0EF2"/>
@@ -49465,7 +49626,7 @@
       </w:rPr>
     </w:lvl>
   </w:abstractNum>
-  <w:abstractNum w:abstractNumId="238" w15:restartNumberingAfterBreak="0">
+  <w:abstractNum w:abstractNumId="239" w15:restartNumberingAfterBreak="0">
     <w:nsid w:val="68A147A6"/>
     <w:multiLevelType w:val="multilevel"/>
     <w:tmpl w:val="D520C4E0"/>
@@ -49569,7 +49730,7 @@
       </w:rPr>
     </w:lvl>
   </w:abstractNum>
-  <w:abstractNum w:abstractNumId="239" w15:restartNumberingAfterBreak="0">
+  <w:abstractNum w:abstractNumId="240" w15:restartNumberingAfterBreak="0">
     <w:nsid w:val="69564938"/>
     <w:multiLevelType w:val="multilevel"/>
     <w:tmpl w:val="354AD4CE"/>
@@ -49673,7 +49834,7 @@
       </w:rPr>
     </w:lvl>
   </w:abstractNum>
-  <w:abstractNum w:abstractNumId="240" w15:restartNumberingAfterBreak="0">
+  <w:abstractNum w:abstractNumId="241" w15:restartNumberingAfterBreak="0">
     <w:nsid w:val="69577451"/>
     <w:multiLevelType w:val="multilevel"/>
     <w:tmpl w:val="36A81AD8"/>
@@ -49777,7 +49938,7 @@
       </w:rPr>
     </w:lvl>
   </w:abstractNum>
-  <w:abstractNum w:abstractNumId="241" w15:restartNumberingAfterBreak="0">
+  <w:abstractNum w:abstractNumId="242" w15:restartNumberingAfterBreak="0">
     <w:nsid w:val="69CB5EC3"/>
     <w:multiLevelType w:val="multilevel"/>
     <w:tmpl w:val="34506B92"/>
@@ -49881,7 +50042,7 @@
       </w:rPr>
     </w:lvl>
   </w:abstractNum>
-  <w:abstractNum w:abstractNumId="242" w15:restartNumberingAfterBreak="0">
+  <w:abstractNum w:abstractNumId="243" w15:restartNumberingAfterBreak="0">
     <w:nsid w:val="69CB6D47"/>
     <w:multiLevelType w:val="multilevel"/>
     <w:tmpl w:val="20420492"/>
@@ -49985,7 +50146,7 @@
       </w:rPr>
     </w:lvl>
   </w:abstractNum>
-  <w:abstractNum w:abstractNumId="243" w15:restartNumberingAfterBreak="0">
+  <w:abstractNum w:abstractNumId="244" w15:restartNumberingAfterBreak="0">
     <w:nsid w:val="6A5478DD"/>
     <w:multiLevelType w:val="multilevel"/>
     <w:tmpl w:val="FC5E3366"/>
@@ -50089,7 +50250,7 @@
       </w:rPr>
     </w:lvl>
   </w:abstractNum>
-  <w:abstractNum w:abstractNumId="244" w15:restartNumberingAfterBreak="0">
+  <w:abstractNum w:abstractNumId="245" w15:restartNumberingAfterBreak="0">
     <w:nsid w:val="6A85305C"/>
     <w:multiLevelType w:val="multilevel"/>
     <w:tmpl w:val="0B10D2E8"/>
@@ -50193,7 +50354,7 @@
       </w:rPr>
     </w:lvl>
   </w:abstractNum>
-  <w:abstractNum w:abstractNumId="245" w15:restartNumberingAfterBreak="0">
+  <w:abstractNum w:abstractNumId="246" w15:restartNumberingAfterBreak="0">
     <w:nsid w:val="6BB6795C"/>
     <w:multiLevelType w:val="hybridMultilevel"/>
     <w:tmpl w:val="043CD6DE"/>
@@ -50306,7 +50467,7 @@
       </w:rPr>
     </w:lvl>
   </w:abstractNum>
-  <w:abstractNum w:abstractNumId="246" w15:restartNumberingAfterBreak="0">
+  <w:abstractNum w:abstractNumId="247" w15:restartNumberingAfterBreak="0">
     <w:nsid w:val="6BEC1B26"/>
     <w:multiLevelType w:val="multilevel"/>
     <w:tmpl w:val="64D6D9E2"/>
@@ -50410,7 +50571,7 @@
       </w:rPr>
     </w:lvl>
   </w:abstractNum>
-  <w:abstractNum w:abstractNumId="247" w15:restartNumberingAfterBreak="0">
+  <w:abstractNum w:abstractNumId="248" w15:restartNumberingAfterBreak="0">
     <w:nsid w:val="6C181313"/>
     <w:multiLevelType w:val="multilevel"/>
     <w:tmpl w:val="F320DD92"/>
@@ -50514,7 +50675,7 @@
       </w:rPr>
     </w:lvl>
   </w:abstractNum>
-  <w:abstractNum w:abstractNumId="248" w15:restartNumberingAfterBreak="0">
+  <w:abstractNum w:abstractNumId="249" w15:restartNumberingAfterBreak="0">
     <w:nsid w:val="6CC91D80"/>
     <w:multiLevelType w:val="multilevel"/>
     <w:tmpl w:val="D5A85012"/>
@@ -50618,7 +50779,7 @@
       </w:rPr>
     </w:lvl>
   </w:abstractNum>
-  <w:abstractNum w:abstractNumId="249" w15:restartNumberingAfterBreak="0">
+  <w:abstractNum w:abstractNumId="250" w15:restartNumberingAfterBreak="0">
     <w:nsid w:val="6D2166A8"/>
     <w:multiLevelType w:val="multilevel"/>
     <w:tmpl w:val="FC62F962"/>
@@ -50722,7 +50883,7 @@
       </w:rPr>
     </w:lvl>
   </w:abstractNum>
-  <w:abstractNum w:abstractNumId="250" w15:restartNumberingAfterBreak="0">
+  <w:abstractNum w:abstractNumId="251" w15:restartNumberingAfterBreak="0">
     <w:nsid w:val="6F4F0A08"/>
     <w:multiLevelType w:val="multilevel"/>
     <w:tmpl w:val="12AA4104"/>
@@ -50826,7 +50987,7 @@
       </w:rPr>
     </w:lvl>
   </w:abstractNum>
-  <w:abstractNum w:abstractNumId="251" w15:restartNumberingAfterBreak="0">
+  <w:abstractNum w:abstractNumId="252" w15:restartNumberingAfterBreak="0">
     <w:nsid w:val="740243A6"/>
     <w:multiLevelType w:val="multilevel"/>
     <w:tmpl w:val="1992581E"/>
@@ -50930,7 +51091,7 @@
       </w:rPr>
     </w:lvl>
   </w:abstractNum>
-  <w:abstractNum w:abstractNumId="252" w15:restartNumberingAfterBreak="0">
+  <w:abstractNum w:abstractNumId="253" w15:restartNumberingAfterBreak="0">
     <w:nsid w:val="743A2D0F"/>
     <w:multiLevelType w:val="multilevel"/>
     <w:tmpl w:val="94D059E6"/>
@@ -51034,7 +51195,7 @@
       </w:rPr>
     </w:lvl>
   </w:abstractNum>
-  <w:abstractNum w:abstractNumId="253" w15:restartNumberingAfterBreak="0">
+  <w:abstractNum w:abstractNumId="254" w15:restartNumberingAfterBreak="0">
     <w:nsid w:val="74D438DD"/>
     <w:multiLevelType w:val="multilevel"/>
     <w:tmpl w:val="8C949A3C"/>
@@ -51138,7 +51299,7 @@
       </w:rPr>
     </w:lvl>
   </w:abstractNum>
-  <w:abstractNum w:abstractNumId="254" w15:restartNumberingAfterBreak="0">
+  <w:abstractNum w:abstractNumId="255" w15:restartNumberingAfterBreak="0">
     <w:nsid w:val="75187AAD"/>
     <w:multiLevelType w:val="multilevel"/>
     <w:tmpl w:val="07103674"/>
@@ -51242,7 +51403,7 @@
       </w:rPr>
     </w:lvl>
   </w:abstractNum>
-  <w:abstractNum w:abstractNumId="255" w15:restartNumberingAfterBreak="0">
+  <w:abstractNum w:abstractNumId="256" w15:restartNumberingAfterBreak="0">
     <w:nsid w:val="7578411C"/>
     <w:multiLevelType w:val="multilevel"/>
     <w:tmpl w:val="22465444"/>
@@ -51346,7 +51507,7 @@
       </w:rPr>
     </w:lvl>
   </w:abstractNum>
-  <w:abstractNum w:abstractNumId="256" w15:restartNumberingAfterBreak="0">
+  <w:abstractNum w:abstractNumId="257" w15:restartNumberingAfterBreak="0">
     <w:nsid w:val="75D11F20"/>
     <w:multiLevelType w:val="multilevel"/>
     <w:tmpl w:val="90E65DF8"/>
@@ -51450,7 +51611,7 @@
       </w:rPr>
     </w:lvl>
   </w:abstractNum>
-  <w:abstractNum w:abstractNumId="257" w15:restartNumberingAfterBreak="0">
+  <w:abstractNum w:abstractNumId="258" w15:restartNumberingAfterBreak="0">
     <w:nsid w:val="75F464C4"/>
     <w:multiLevelType w:val="multilevel"/>
     <w:tmpl w:val="F3C2F814"/>
@@ -51554,7 +51715,7 @@
       </w:rPr>
     </w:lvl>
   </w:abstractNum>
-  <w:abstractNum w:abstractNumId="258" w15:restartNumberingAfterBreak="0">
+  <w:abstractNum w:abstractNumId="259" w15:restartNumberingAfterBreak="0">
     <w:nsid w:val="76031E57"/>
     <w:multiLevelType w:val="multilevel"/>
     <w:tmpl w:val="6C8A80E0"/>
@@ -51658,7 +51819,7 @@
       </w:rPr>
     </w:lvl>
   </w:abstractNum>
-  <w:abstractNum w:abstractNumId="259" w15:restartNumberingAfterBreak="0">
+  <w:abstractNum w:abstractNumId="260" w15:restartNumberingAfterBreak="0">
     <w:nsid w:val="772F0B4B"/>
     <w:multiLevelType w:val="multilevel"/>
     <w:tmpl w:val="C11CE184"/>
@@ -51762,7 +51923,7 @@
       </w:rPr>
     </w:lvl>
   </w:abstractNum>
-  <w:abstractNum w:abstractNumId="260" w15:restartNumberingAfterBreak="0">
+  <w:abstractNum w:abstractNumId="261" w15:restartNumberingAfterBreak="0">
     <w:nsid w:val="77C47574"/>
     <w:multiLevelType w:val="multilevel"/>
     <w:tmpl w:val="4B0676FA"/>
@@ -51866,7 +52027,7 @@
       </w:rPr>
     </w:lvl>
   </w:abstractNum>
-  <w:abstractNum w:abstractNumId="261" w15:restartNumberingAfterBreak="0">
+  <w:abstractNum w:abstractNumId="262" w15:restartNumberingAfterBreak="0">
     <w:nsid w:val="78120B1C"/>
     <w:multiLevelType w:val="multilevel"/>
     <w:tmpl w:val="B290BE82"/>
@@ -51970,7 +52131,7 @@
       </w:rPr>
     </w:lvl>
   </w:abstractNum>
-  <w:abstractNum w:abstractNumId="262" w15:restartNumberingAfterBreak="0">
+  <w:abstractNum w:abstractNumId="263" w15:restartNumberingAfterBreak="0">
     <w:nsid w:val="79200737"/>
     <w:multiLevelType w:val="multilevel"/>
     <w:tmpl w:val="109449F6"/>
@@ -52074,7 +52235,7 @@
       </w:rPr>
     </w:lvl>
   </w:abstractNum>
-  <w:abstractNum w:abstractNumId="263" w15:restartNumberingAfterBreak="0">
+  <w:abstractNum w:abstractNumId="264" w15:restartNumberingAfterBreak="0">
     <w:nsid w:val="79C00CB5"/>
     <w:multiLevelType w:val="multilevel"/>
     <w:tmpl w:val="61B6D872"/>
@@ -52178,7 +52339,7 @@
       </w:rPr>
     </w:lvl>
   </w:abstractNum>
-  <w:abstractNum w:abstractNumId="264" w15:restartNumberingAfterBreak="0">
+  <w:abstractNum w:abstractNumId="265" w15:restartNumberingAfterBreak="0">
     <w:nsid w:val="79E62F20"/>
     <w:multiLevelType w:val="multilevel"/>
     <w:tmpl w:val="51B030CA"/>
@@ -52282,7 +52443,7 @@
       </w:rPr>
     </w:lvl>
   </w:abstractNum>
-  <w:abstractNum w:abstractNumId="265" w15:restartNumberingAfterBreak="0">
+  <w:abstractNum w:abstractNumId="266" w15:restartNumberingAfterBreak="0">
     <w:nsid w:val="79FA2DA3"/>
     <w:multiLevelType w:val="multilevel"/>
     <w:tmpl w:val="09C8859E"/>
@@ -52386,7 +52547,7 @@
       </w:rPr>
     </w:lvl>
   </w:abstractNum>
-  <w:abstractNum w:abstractNumId="266" w15:restartNumberingAfterBreak="0">
+  <w:abstractNum w:abstractNumId="267" w15:restartNumberingAfterBreak="0">
     <w:nsid w:val="79FC06F0"/>
     <w:multiLevelType w:val="multilevel"/>
     <w:tmpl w:val="8A2E6DC8"/>
@@ -52490,7 +52651,7 @@
       </w:rPr>
     </w:lvl>
   </w:abstractNum>
-  <w:abstractNum w:abstractNumId="267" w15:restartNumberingAfterBreak="0">
+  <w:abstractNum w:abstractNumId="268" w15:restartNumberingAfterBreak="0">
     <w:nsid w:val="7A446288"/>
     <w:multiLevelType w:val="multilevel"/>
     <w:tmpl w:val="68FC246C"/>
@@ -52594,7 +52755,7 @@
       </w:rPr>
     </w:lvl>
   </w:abstractNum>
-  <w:abstractNum w:abstractNumId="268" w15:restartNumberingAfterBreak="0">
+  <w:abstractNum w:abstractNumId="269" w15:restartNumberingAfterBreak="0">
     <w:nsid w:val="7A607540"/>
     <w:multiLevelType w:val="multilevel"/>
     <w:tmpl w:val="B91CE026"/>
@@ -52698,7 +52859,7 @@
       </w:rPr>
     </w:lvl>
   </w:abstractNum>
-  <w:abstractNum w:abstractNumId="269" w15:restartNumberingAfterBreak="0">
+  <w:abstractNum w:abstractNumId="270" w15:restartNumberingAfterBreak="0">
     <w:nsid w:val="7A6249AD"/>
     <w:multiLevelType w:val="multilevel"/>
     <w:tmpl w:val="5D92FE30"/>
@@ -52802,7 +52963,7 @@
       </w:rPr>
     </w:lvl>
   </w:abstractNum>
-  <w:abstractNum w:abstractNumId="270" w15:restartNumberingAfterBreak="0">
+  <w:abstractNum w:abstractNumId="271" w15:restartNumberingAfterBreak="0">
     <w:nsid w:val="7B0363B7"/>
     <w:multiLevelType w:val="multilevel"/>
     <w:tmpl w:val="4EA0C57A"/>
@@ -52906,7 +53067,7 @@
       </w:rPr>
     </w:lvl>
   </w:abstractNum>
-  <w:abstractNum w:abstractNumId="271" w15:restartNumberingAfterBreak="0">
+  <w:abstractNum w:abstractNumId="272" w15:restartNumberingAfterBreak="0">
     <w:nsid w:val="7B3162A2"/>
     <w:multiLevelType w:val="multilevel"/>
     <w:tmpl w:val="75081B16"/>
@@ -53010,7 +53171,7 @@
       </w:rPr>
     </w:lvl>
   </w:abstractNum>
-  <w:abstractNum w:abstractNumId="272" w15:restartNumberingAfterBreak="0">
+  <w:abstractNum w:abstractNumId="273" w15:restartNumberingAfterBreak="0">
     <w:nsid w:val="7B5B3069"/>
     <w:multiLevelType w:val="multilevel"/>
     <w:tmpl w:val="F3EAF9F6"/>
@@ -53114,7 +53275,7 @@
       </w:rPr>
     </w:lvl>
   </w:abstractNum>
-  <w:abstractNum w:abstractNumId="273" w15:restartNumberingAfterBreak="0">
+  <w:abstractNum w:abstractNumId="274" w15:restartNumberingAfterBreak="0">
     <w:nsid w:val="7BB76FFE"/>
     <w:multiLevelType w:val="multilevel"/>
     <w:tmpl w:val="86C47C18"/>
@@ -53218,7 +53379,7 @@
       </w:rPr>
     </w:lvl>
   </w:abstractNum>
-  <w:abstractNum w:abstractNumId="274" w15:restartNumberingAfterBreak="0">
+  <w:abstractNum w:abstractNumId="275" w15:restartNumberingAfterBreak="0">
     <w:nsid w:val="7BEC649E"/>
     <w:multiLevelType w:val="multilevel"/>
     <w:tmpl w:val="76980588"/>
@@ -53322,7 +53483,7 @@
       </w:rPr>
     </w:lvl>
   </w:abstractNum>
-  <w:abstractNum w:abstractNumId="275" w15:restartNumberingAfterBreak="0">
+  <w:abstractNum w:abstractNumId="276" w15:restartNumberingAfterBreak="0">
     <w:nsid w:val="7C4536DA"/>
     <w:multiLevelType w:val="multilevel"/>
     <w:tmpl w:val="0388E978"/>
@@ -53426,7 +53587,7 @@
       </w:rPr>
     </w:lvl>
   </w:abstractNum>
-  <w:abstractNum w:abstractNumId="276" w15:restartNumberingAfterBreak="0">
+  <w:abstractNum w:abstractNumId="277" w15:restartNumberingAfterBreak="0">
     <w:nsid w:val="7C7308FE"/>
     <w:multiLevelType w:val="multilevel"/>
     <w:tmpl w:val="7870CA78"/>
@@ -53530,7 +53691,7 @@
       </w:rPr>
     </w:lvl>
   </w:abstractNum>
-  <w:abstractNum w:abstractNumId="277" w15:restartNumberingAfterBreak="0">
+  <w:abstractNum w:abstractNumId="278" w15:restartNumberingAfterBreak="0">
     <w:nsid w:val="7CF4746F"/>
     <w:multiLevelType w:val="multilevel"/>
     <w:tmpl w:val="2AFEE1D6"/>
@@ -53634,7 +53795,7 @@
       </w:rPr>
     </w:lvl>
   </w:abstractNum>
-  <w:abstractNum w:abstractNumId="278" w15:restartNumberingAfterBreak="0">
+  <w:abstractNum w:abstractNumId="279" w15:restartNumberingAfterBreak="0">
     <w:nsid w:val="7DCB3038"/>
     <w:multiLevelType w:val="multilevel"/>
     <w:tmpl w:val="2B00EAE2"/>
@@ -53738,7 +53899,7 @@
       </w:rPr>
     </w:lvl>
   </w:abstractNum>
-  <w:abstractNum w:abstractNumId="279" w15:restartNumberingAfterBreak="0">
+  <w:abstractNum w:abstractNumId="280" w15:restartNumberingAfterBreak="0">
     <w:nsid w:val="7DDF265C"/>
     <w:multiLevelType w:val="multilevel"/>
     <w:tmpl w:val="A752989C"/>
@@ -53842,7 +54003,7 @@
       </w:rPr>
     </w:lvl>
   </w:abstractNum>
-  <w:abstractNum w:abstractNumId="280" w15:restartNumberingAfterBreak="0">
+  <w:abstractNum w:abstractNumId="281" w15:restartNumberingAfterBreak="0">
     <w:nsid w:val="7DEA5032"/>
     <w:multiLevelType w:val="multilevel"/>
     <w:tmpl w:val="A80C7B2C"/>
@@ -53946,7 +54107,7 @@
       </w:rPr>
     </w:lvl>
   </w:abstractNum>
-  <w:abstractNum w:abstractNumId="281" w15:restartNumberingAfterBreak="0">
+  <w:abstractNum w:abstractNumId="282" w15:restartNumberingAfterBreak="0">
     <w:nsid w:val="7E502556"/>
     <w:multiLevelType w:val="multilevel"/>
     <w:tmpl w:val="FCCA8CA4"/>
@@ -54050,7 +54211,7 @@
       </w:rPr>
     </w:lvl>
   </w:abstractNum>
-  <w:abstractNum w:abstractNumId="282" w15:restartNumberingAfterBreak="0">
+  <w:abstractNum w:abstractNumId="283" w15:restartNumberingAfterBreak="0">
     <w:nsid w:val="7E99770F"/>
     <w:multiLevelType w:val="multilevel"/>
     <w:tmpl w:val="B43850F4"/>
@@ -54154,7 +54315,7 @@
       </w:rPr>
     </w:lvl>
   </w:abstractNum>
-  <w:abstractNum w:abstractNumId="283" w15:restartNumberingAfterBreak="0">
+  <w:abstractNum w:abstractNumId="284" w15:restartNumberingAfterBreak="0">
     <w:nsid w:val="7EE97EB2"/>
     <w:multiLevelType w:val="multilevel"/>
     <w:tmpl w:val="8C646C92"/>
@@ -54258,7 +54419,7 @@
       </w:rPr>
     </w:lvl>
   </w:abstractNum>
-  <w:abstractNum w:abstractNumId="284" w15:restartNumberingAfterBreak="0">
+  <w:abstractNum w:abstractNumId="285" w15:restartNumberingAfterBreak="0">
     <w:nsid w:val="7F5D72F7"/>
     <w:multiLevelType w:val="multilevel"/>
     <w:tmpl w:val="7220CBC0"/>
@@ -54362,7 +54523,7 @@
       </w:rPr>
     </w:lvl>
   </w:abstractNum>
-  <w:abstractNum w:abstractNumId="285" w15:restartNumberingAfterBreak="0">
+  <w:abstractNum w:abstractNumId="286" w15:restartNumberingAfterBreak="0">
     <w:nsid w:val="7FF53E38"/>
     <w:multiLevelType w:val="multilevel"/>
     <w:tmpl w:val="39E2DF32"/>
@@ -54470,19 +54631,19 @@
     <w:abstractNumId w:val="12"/>
   </w:num>
   <w:num w:numId="2" w16cid:durableId="506479344">
-    <w:abstractNumId w:val="160"/>
+    <w:abstractNumId w:val="161"/>
   </w:num>
   <w:num w:numId="3" w16cid:durableId="737558523">
     <w:abstractNumId w:val="107"/>
   </w:num>
   <w:num w:numId="4" w16cid:durableId="1581022364">
-    <w:abstractNumId w:val="176"/>
+    <w:abstractNumId w:val="177"/>
   </w:num>
   <w:num w:numId="5" w16cid:durableId="953366013">
-    <w:abstractNumId w:val="253"/>
+    <w:abstractNumId w:val="254"/>
   </w:num>
   <w:num w:numId="6" w16cid:durableId="2042895970">
-    <w:abstractNumId w:val="282"/>
+    <w:abstractNumId w:val="283"/>
   </w:num>
   <w:num w:numId="7" w16cid:durableId="2003269112">
     <w:abstractNumId w:val="22"/>
@@ -54494,10 +54655,10 @@
     <w:abstractNumId w:val="29"/>
   </w:num>
   <w:num w:numId="10" w16cid:durableId="633632557">
-    <w:abstractNumId w:val="240"/>
+    <w:abstractNumId w:val="241"/>
   </w:num>
   <w:num w:numId="11" w16cid:durableId="2129468317">
-    <w:abstractNumId w:val="229"/>
+    <w:abstractNumId w:val="230"/>
   </w:num>
   <w:num w:numId="12" w16cid:durableId="216623163">
     <w:abstractNumId w:val="28"/>
@@ -54512,13 +54673,13 @@
     <w:abstractNumId w:val="48"/>
   </w:num>
   <w:num w:numId="16" w16cid:durableId="58555920">
-    <w:abstractNumId w:val="158"/>
+    <w:abstractNumId w:val="159"/>
   </w:num>
   <w:num w:numId="17" w16cid:durableId="1413284361">
     <w:abstractNumId w:val="85"/>
   </w:num>
   <w:num w:numId="18" w16cid:durableId="1498836951">
-    <w:abstractNumId w:val="151"/>
+    <w:abstractNumId w:val="152"/>
   </w:num>
   <w:num w:numId="19" w16cid:durableId="444542202">
     <w:abstractNumId w:val="87"/>
@@ -54533,13 +54694,13 @@
     <w:abstractNumId w:val="59"/>
   </w:num>
   <w:num w:numId="23" w16cid:durableId="1790396534">
-    <w:abstractNumId w:val="208"/>
+    <w:abstractNumId w:val="209"/>
   </w:num>
   <w:num w:numId="24" w16cid:durableId="1685397845">
     <w:abstractNumId w:val="26"/>
   </w:num>
   <w:num w:numId="25" w16cid:durableId="258370407">
-    <w:abstractNumId w:val="275"/>
+    <w:abstractNumId w:val="276"/>
   </w:num>
   <w:num w:numId="26" w16cid:durableId="2106490312">
     <w:abstractNumId w:val="92"/>
@@ -54557,13 +54718,13 @@
     <w:abstractNumId w:val="84"/>
   </w:num>
   <w:num w:numId="31" w16cid:durableId="1791896264">
-    <w:abstractNumId w:val="173"/>
+    <w:abstractNumId w:val="174"/>
   </w:num>
   <w:num w:numId="32" w16cid:durableId="945112825">
     <w:abstractNumId w:val="14"/>
   </w:num>
   <w:num w:numId="33" w16cid:durableId="59182107">
-    <w:abstractNumId w:val="182"/>
+    <w:abstractNumId w:val="183"/>
   </w:num>
   <w:num w:numId="34" w16cid:durableId="769665318">
     <w:abstractNumId w:val="68"/>
@@ -54587,10 +54748,10 @@
     <w:abstractNumId w:val="103"/>
   </w:num>
   <w:num w:numId="41" w16cid:durableId="1786776867">
-    <w:abstractNumId w:val="127"/>
+    <w:abstractNumId w:val="128"/>
   </w:num>
   <w:num w:numId="42" w16cid:durableId="1824155790">
-    <w:abstractNumId w:val="211"/>
+    <w:abstractNumId w:val="212"/>
   </w:num>
   <w:num w:numId="43" w16cid:durableId="1974365899">
     <w:abstractNumId w:val="25"/>
@@ -54605,7 +54766,7 @@
     <w:abstractNumId w:val="34"/>
   </w:num>
   <w:num w:numId="47" w16cid:durableId="1099329358">
-    <w:abstractNumId w:val="277"/>
+    <w:abstractNumId w:val="278"/>
   </w:num>
   <w:num w:numId="48" w16cid:durableId="1067068549">
     <w:abstractNumId w:val="106"/>
@@ -54614,43 +54775,43 @@
     <w:abstractNumId w:val="44"/>
   </w:num>
   <w:num w:numId="50" w16cid:durableId="272061420">
-    <w:abstractNumId w:val="264"/>
+    <w:abstractNumId w:val="265"/>
   </w:num>
   <w:num w:numId="51" w16cid:durableId="2079014450">
-    <w:abstractNumId w:val="136"/>
+    <w:abstractNumId w:val="137"/>
   </w:num>
   <w:num w:numId="52" w16cid:durableId="548688019">
-    <w:abstractNumId w:val="269"/>
+    <w:abstractNumId w:val="270"/>
   </w:num>
   <w:num w:numId="53" w16cid:durableId="112481122">
-    <w:abstractNumId w:val="228"/>
+    <w:abstractNumId w:val="229"/>
   </w:num>
   <w:num w:numId="54" w16cid:durableId="401374166">
     <w:abstractNumId w:val="30"/>
   </w:num>
   <w:num w:numId="55" w16cid:durableId="1126117505">
-    <w:abstractNumId w:val="270"/>
+    <w:abstractNumId w:val="271"/>
   </w:num>
   <w:num w:numId="56" w16cid:durableId="1070080426">
-    <w:abstractNumId w:val="283"/>
+    <w:abstractNumId w:val="284"/>
   </w:num>
   <w:num w:numId="57" w16cid:durableId="560410941">
     <w:abstractNumId w:val="13"/>
   </w:num>
   <w:num w:numId="58" w16cid:durableId="1738431558">
-    <w:abstractNumId w:val="133"/>
+    <w:abstractNumId w:val="134"/>
   </w:num>
   <w:num w:numId="59" w16cid:durableId="864296864">
     <w:abstractNumId w:val="125"/>
   </w:num>
   <w:num w:numId="60" w16cid:durableId="973215726">
-    <w:abstractNumId w:val="191"/>
+    <w:abstractNumId w:val="192"/>
   </w:num>
   <w:num w:numId="61" w16cid:durableId="1777795900">
-    <w:abstractNumId w:val="142"/>
+    <w:abstractNumId w:val="143"/>
   </w:num>
   <w:num w:numId="62" w16cid:durableId="928927934">
-    <w:abstractNumId w:val="193"/>
+    <w:abstractNumId w:val="194"/>
   </w:num>
   <w:num w:numId="63" w16cid:durableId="1224020612">
     <w:abstractNumId w:val="81"/>
@@ -54659,7 +54820,7 @@
     <w:abstractNumId w:val="102"/>
   </w:num>
   <w:num w:numId="65" w16cid:durableId="1486235993">
-    <w:abstractNumId w:val="268"/>
+    <w:abstractNumId w:val="269"/>
   </w:num>
   <w:num w:numId="66" w16cid:durableId="1900171662">
     <w:abstractNumId w:val="117"/>
@@ -54668,40 +54829,40 @@
     <w:abstractNumId w:val="1"/>
   </w:num>
   <w:num w:numId="68" w16cid:durableId="1758358925">
-    <w:abstractNumId w:val="175"/>
+    <w:abstractNumId w:val="176"/>
   </w:num>
   <w:num w:numId="69" w16cid:durableId="571739140">
     <w:abstractNumId w:val="115"/>
   </w:num>
   <w:num w:numId="70" w16cid:durableId="1713310955">
-    <w:abstractNumId w:val="144"/>
+    <w:abstractNumId w:val="145"/>
   </w:num>
   <w:num w:numId="71" w16cid:durableId="2018731870">
-    <w:abstractNumId w:val="214"/>
+    <w:abstractNumId w:val="215"/>
   </w:num>
   <w:num w:numId="72" w16cid:durableId="1983654684">
-    <w:abstractNumId w:val="198"/>
+    <w:abstractNumId w:val="199"/>
   </w:num>
   <w:num w:numId="73" w16cid:durableId="235937287">
     <w:abstractNumId w:val="60"/>
   </w:num>
   <w:num w:numId="74" w16cid:durableId="1881090807">
-    <w:abstractNumId w:val="237"/>
+    <w:abstractNumId w:val="238"/>
   </w:num>
   <w:num w:numId="75" w16cid:durableId="238252985">
-    <w:abstractNumId w:val="285"/>
+    <w:abstractNumId w:val="286"/>
   </w:num>
   <w:num w:numId="76" w16cid:durableId="210044969">
     <w:abstractNumId w:val="98"/>
   </w:num>
   <w:num w:numId="77" w16cid:durableId="1492720987">
-    <w:abstractNumId w:val="217"/>
+    <w:abstractNumId w:val="218"/>
   </w:num>
   <w:num w:numId="78" w16cid:durableId="297610971">
-    <w:abstractNumId w:val="215"/>
+    <w:abstractNumId w:val="216"/>
   </w:num>
   <w:num w:numId="79" w16cid:durableId="1946766821">
-    <w:abstractNumId w:val="280"/>
+    <w:abstractNumId w:val="281"/>
   </w:num>
   <w:num w:numId="80" w16cid:durableId="1728840283">
     <w:abstractNumId w:val="82"/>
@@ -54716,16 +54877,16 @@
     <w:abstractNumId w:val="18"/>
   </w:num>
   <w:num w:numId="84" w16cid:durableId="381639289">
-    <w:abstractNumId w:val="165"/>
+    <w:abstractNumId w:val="166"/>
   </w:num>
   <w:num w:numId="85" w16cid:durableId="1585458014">
-    <w:abstractNumId w:val="225"/>
+    <w:abstractNumId w:val="226"/>
   </w:num>
   <w:num w:numId="86" w16cid:durableId="1063531012">
     <w:abstractNumId w:val="71"/>
   </w:num>
   <w:num w:numId="87" w16cid:durableId="1761022907">
-    <w:abstractNumId w:val="132"/>
+    <w:abstractNumId w:val="133"/>
   </w:num>
   <w:num w:numId="88" w16cid:durableId="1041900060">
     <w:abstractNumId w:val="121"/>
@@ -54737,52 +54898,52 @@
     <w:abstractNumId w:val="3"/>
   </w:num>
   <w:num w:numId="91" w16cid:durableId="1615290430">
-    <w:abstractNumId w:val="226"/>
+    <w:abstractNumId w:val="227"/>
   </w:num>
   <w:num w:numId="92" w16cid:durableId="198279080">
-    <w:abstractNumId w:val="248"/>
+    <w:abstractNumId w:val="249"/>
   </w:num>
   <w:num w:numId="93" w16cid:durableId="19404180">
-    <w:abstractNumId w:val="259"/>
+    <w:abstractNumId w:val="260"/>
   </w:num>
   <w:num w:numId="94" w16cid:durableId="129789859">
-    <w:abstractNumId w:val="145"/>
+    <w:abstractNumId w:val="146"/>
   </w:num>
   <w:num w:numId="95" w16cid:durableId="380908913">
-    <w:abstractNumId w:val="266"/>
+    <w:abstractNumId w:val="267"/>
   </w:num>
   <w:num w:numId="96" w16cid:durableId="968242288">
-    <w:abstractNumId w:val="184"/>
+    <w:abstractNumId w:val="185"/>
   </w:num>
   <w:num w:numId="97" w16cid:durableId="1981499757">
-    <w:abstractNumId w:val="281"/>
+    <w:abstractNumId w:val="282"/>
   </w:num>
   <w:num w:numId="98" w16cid:durableId="2145150637">
-    <w:abstractNumId w:val="261"/>
+    <w:abstractNumId w:val="262"/>
   </w:num>
   <w:num w:numId="99" w16cid:durableId="1774130867">
     <w:abstractNumId w:val="38"/>
   </w:num>
   <w:num w:numId="100" w16cid:durableId="66731650">
-    <w:abstractNumId w:val="251"/>
+    <w:abstractNumId w:val="252"/>
   </w:num>
   <w:num w:numId="101" w16cid:durableId="1736315680">
     <w:abstractNumId w:val="78"/>
   </w:num>
   <w:num w:numId="102" w16cid:durableId="1672292656">
-    <w:abstractNumId w:val="171"/>
+    <w:abstractNumId w:val="172"/>
   </w:num>
   <w:num w:numId="103" w16cid:durableId="1795708785">
     <w:abstractNumId w:val="69"/>
   </w:num>
   <w:num w:numId="104" w16cid:durableId="1917788724">
-    <w:abstractNumId w:val="222"/>
+    <w:abstractNumId w:val="223"/>
   </w:num>
   <w:num w:numId="105" w16cid:durableId="1416324584">
     <w:abstractNumId w:val="116"/>
   </w:num>
   <w:num w:numId="106" w16cid:durableId="621500837">
-    <w:abstractNumId w:val="194"/>
+    <w:abstractNumId w:val="195"/>
   </w:num>
   <w:num w:numId="107" w16cid:durableId="230309592">
     <w:abstractNumId w:val="39"/>
@@ -54794,16 +54955,16 @@
     <w:abstractNumId w:val="6"/>
   </w:num>
   <w:num w:numId="110" w16cid:durableId="1639529974">
-    <w:abstractNumId w:val="209"/>
+    <w:abstractNumId w:val="210"/>
   </w:num>
   <w:num w:numId="111" w16cid:durableId="1121221401">
-    <w:abstractNumId w:val="131"/>
+    <w:abstractNumId w:val="132"/>
   </w:num>
   <w:num w:numId="112" w16cid:durableId="1698505426">
-    <w:abstractNumId w:val="224"/>
+    <w:abstractNumId w:val="225"/>
   </w:num>
   <w:num w:numId="113" w16cid:durableId="1023096861">
-    <w:abstractNumId w:val="164"/>
+    <w:abstractNumId w:val="165"/>
   </w:num>
   <w:num w:numId="114" w16cid:durableId="1138916321">
     <w:abstractNumId w:val="122"/>
@@ -54815,49 +54976,49 @@
     <w:abstractNumId w:val="58"/>
   </w:num>
   <w:num w:numId="117" w16cid:durableId="1024525283">
-    <w:abstractNumId w:val="256"/>
+    <w:abstractNumId w:val="257"/>
   </w:num>
   <w:num w:numId="118" w16cid:durableId="1138498764">
     <w:abstractNumId w:val="119"/>
   </w:num>
   <w:num w:numId="119" w16cid:durableId="473566254">
-    <w:abstractNumId w:val="252"/>
+    <w:abstractNumId w:val="253"/>
   </w:num>
   <w:num w:numId="120" w16cid:durableId="622076326">
-    <w:abstractNumId w:val="130"/>
+    <w:abstractNumId w:val="131"/>
   </w:num>
   <w:num w:numId="121" w16cid:durableId="1796366714">
-    <w:abstractNumId w:val="150"/>
+    <w:abstractNumId w:val="151"/>
   </w:num>
   <w:num w:numId="122" w16cid:durableId="1596668355">
-    <w:abstractNumId w:val="187"/>
+    <w:abstractNumId w:val="188"/>
   </w:num>
   <w:num w:numId="123" w16cid:durableId="1027562540">
     <w:abstractNumId w:val="80"/>
   </w:num>
   <w:num w:numId="124" w16cid:durableId="1133862455">
-    <w:abstractNumId w:val="159"/>
+    <w:abstractNumId w:val="160"/>
   </w:num>
   <w:num w:numId="125" w16cid:durableId="683366368">
-    <w:abstractNumId w:val="143"/>
+    <w:abstractNumId w:val="144"/>
   </w:num>
   <w:num w:numId="126" w16cid:durableId="774402430">
-    <w:abstractNumId w:val="156"/>
+    <w:abstractNumId w:val="157"/>
   </w:num>
   <w:num w:numId="127" w16cid:durableId="1182091461">
-    <w:abstractNumId w:val="271"/>
+    <w:abstractNumId w:val="272"/>
   </w:num>
   <w:num w:numId="128" w16cid:durableId="539241263">
-    <w:abstractNumId w:val="207"/>
+    <w:abstractNumId w:val="208"/>
   </w:num>
   <w:num w:numId="129" w16cid:durableId="1151211693">
-    <w:abstractNumId w:val="174"/>
+    <w:abstractNumId w:val="175"/>
   </w:num>
   <w:num w:numId="130" w16cid:durableId="1772699286">
-    <w:abstractNumId w:val="168"/>
+    <w:abstractNumId w:val="169"/>
   </w:num>
   <w:num w:numId="131" w16cid:durableId="314842350">
-    <w:abstractNumId w:val="241"/>
+    <w:abstractNumId w:val="242"/>
   </w:num>
   <w:num w:numId="132" w16cid:durableId="1205021379">
     <w:abstractNumId w:val="27"/>
@@ -54866,40 +55027,40 @@
     <w:abstractNumId w:val="23"/>
   </w:num>
   <w:num w:numId="134" w16cid:durableId="532038321">
-    <w:abstractNumId w:val="149"/>
+    <w:abstractNumId w:val="150"/>
   </w:num>
   <w:num w:numId="135" w16cid:durableId="1081565245">
     <w:abstractNumId w:val="118"/>
   </w:num>
   <w:num w:numId="136" w16cid:durableId="140512603">
-    <w:abstractNumId w:val="192"/>
+    <w:abstractNumId w:val="193"/>
   </w:num>
   <w:num w:numId="137" w16cid:durableId="482431831">
     <w:abstractNumId w:val="19"/>
   </w:num>
   <w:num w:numId="138" w16cid:durableId="1372534671">
-    <w:abstractNumId w:val="258"/>
+    <w:abstractNumId w:val="259"/>
   </w:num>
   <w:num w:numId="139" w16cid:durableId="1618099979">
     <w:abstractNumId w:val="47"/>
   </w:num>
   <w:num w:numId="140" w16cid:durableId="44454297">
-    <w:abstractNumId w:val="183"/>
+    <w:abstractNumId w:val="184"/>
   </w:num>
   <w:num w:numId="141" w16cid:durableId="2067024736">
     <w:abstractNumId w:val="73"/>
   </w:num>
   <w:num w:numId="142" w16cid:durableId="536043710">
-    <w:abstractNumId w:val="205"/>
+    <w:abstractNumId w:val="206"/>
   </w:num>
   <w:num w:numId="143" w16cid:durableId="1403063352">
     <w:abstractNumId w:val="124"/>
   </w:num>
   <w:num w:numId="144" w16cid:durableId="287512889">
-    <w:abstractNumId w:val="279"/>
+    <w:abstractNumId w:val="280"/>
   </w:num>
   <w:num w:numId="145" w16cid:durableId="476074306">
-    <w:abstractNumId w:val="230"/>
+    <w:abstractNumId w:val="231"/>
   </w:num>
   <w:num w:numId="146" w16cid:durableId="1916621689">
     <w:abstractNumId w:val="67"/>
@@ -54908,28 +55069,28 @@
     <w:abstractNumId w:val="51"/>
   </w:num>
   <w:num w:numId="148" w16cid:durableId="978653200">
-    <w:abstractNumId w:val="235"/>
+    <w:abstractNumId w:val="236"/>
   </w:num>
   <w:num w:numId="149" w16cid:durableId="2036542631">
-    <w:abstractNumId w:val="262"/>
+    <w:abstractNumId w:val="263"/>
   </w:num>
   <w:num w:numId="150" w16cid:durableId="131408957">
-    <w:abstractNumId w:val="167"/>
+    <w:abstractNumId w:val="168"/>
   </w:num>
   <w:num w:numId="151" w16cid:durableId="1159223866">
-    <w:abstractNumId w:val="250"/>
+    <w:abstractNumId w:val="251"/>
   </w:num>
   <w:num w:numId="152" w16cid:durableId="340357069">
-    <w:abstractNumId w:val="139"/>
+    <w:abstractNumId w:val="140"/>
   </w:num>
   <w:num w:numId="153" w16cid:durableId="1524130110">
-    <w:abstractNumId w:val="247"/>
+    <w:abstractNumId w:val="248"/>
   </w:num>
   <w:num w:numId="154" w16cid:durableId="1620641309">
-    <w:abstractNumId w:val="169"/>
+    <w:abstractNumId w:val="170"/>
   </w:num>
   <w:num w:numId="155" w16cid:durableId="1277257092">
-    <w:abstractNumId w:val="135"/>
+    <w:abstractNumId w:val="136"/>
   </w:num>
   <w:num w:numId="156" w16cid:durableId="1867212263">
     <w:abstractNumId w:val="123"/>
@@ -54938,7 +55099,7 @@
     <w:abstractNumId w:val="32"/>
   </w:num>
   <w:num w:numId="158" w16cid:durableId="375156316">
-    <w:abstractNumId w:val="234"/>
+    <w:abstractNumId w:val="235"/>
   </w:num>
   <w:num w:numId="159" w16cid:durableId="688062640">
     <w:abstractNumId w:val="4"/>
@@ -54956,34 +55117,34 @@
     <w:abstractNumId w:val="15"/>
   </w:num>
   <w:num w:numId="164" w16cid:durableId="1828860429">
-    <w:abstractNumId w:val="186"/>
+    <w:abstractNumId w:val="187"/>
   </w:num>
   <w:num w:numId="165" w16cid:durableId="211499123">
-    <w:abstractNumId w:val="202"/>
+    <w:abstractNumId w:val="203"/>
   </w:num>
   <w:num w:numId="166" w16cid:durableId="1812794917">
-    <w:abstractNumId w:val="227"/>
+    <w:abstractNumId w:val="228"/>
   </w:num>
   <w:num w:numId="167" w16cid:durableId="105588534">
-    <w:abstractNumId w:val="204"/>
+    <w:abstractNumId w:val="205"/>
   </w:num>
   <w:num w:numId="168" w16cid:durableId="556936219">
-    <w:abstractNumId w:val="243"/>
+    <w:abstractNumId w:val="244"/>
   </w:num>
   <w:num w:numId="169" w16cid:durableId="93020588">
-    <w:abstractNumId w:val="181"/>
+    <w:abstractNumId w:val="182"/>
   </w:num>
   <w:num w:numId="170" w16cid:durableId="1689090742">
-    <w:abstractNumId w:val="163"/>
+    <w:abstractNumId w:val="164"/>
   </w:num>
   <w:num w:numId="171" w16cid:durableId="1602565597">
-    <w:abstractNumId w:val="203"/>
+    <w:abstractNumId w:val="204"/>
   </w:num>
   <w:num w:numId="172" w16cid:durableId="2122411961">
     <w:abstractNumId w:val="43"/>
   </w:num>
   <w:num w:numId="173" w16cid:durableId="16977287">
-    <w:abstractNumId w:val="223"/>
+    <w:abstractNumId w:val="224"/>
   </w:num>
   <w:num w:numId="174" w16cid:durableId="552010151">
     <w:abstractNumId w:val="79"/>
@@ -54992,31 +55153,31 @@
     <w:abstractNumId w:val="7"/>
   </w:num>
   <w:num w:numId="176" w16cid:durableId="1589583060">
-    <w:abstractNumId w:val="206"/>
+    <w:abstractNumId w:val="207"/>
   </w:num>
   <w:num w:numId="177" w16cid:durableId="1580482652">
     <w:abstractNumId w:val="57"/>
   </w:num>
   <w:num w:numId="178" w16cid:durableId="1891765228">
-    <w:abstractNumId w:val="166"/>
+    <w:abstractNumId w:val="167"/>
   </w:num>
   <w:num w:numId="179" w16cid:durableId="1519613994">
     <w:abstractNumId w:val="52"/>
   </w:num>
   <w:num w:numId="180" w16cid:durableId="264191042">
-    <w:abstractNumId w:val="137"/>
+    <w:abstractNumId w:val="138"/>
   </w:num>
   <w:num w:numId="181" w16cid:durableId="1725987805">
-    <w:abstractNumId w:val="260"/>
+    <w:abstractNumId w:val="261"/>
   </w:num>
   <w:num w:numId="182" w16cid:durableId="638144946">
     <w:abstractNumId w:val="54"/>
   </w:num>
   <w:num w:numId="183" w16cid:durableId="1453937147">
-    <w:abstractNumId w:val="242"/>
+    <w:abstractNumId w:val="243"/>
   </w:num>
   <w:num w:numId="184" w16cid:durableId="1800803689">
-    <w:abstractNumId w:val="152"/>
+    <w:abstractNumId w:val="153"/>
   </w:num>
   <w:num w:numId="185" w16cid:durableId="1649743514">
     <w:abstractNumId w:val="42"/>
@@ -55028,46 +55189,46 @@
     <w:abstractNumId w:val="94"/>
   </w:num>
   <w:num w:numId="188" w16cid:durableId="1867402352">
-    <w:abstractNumId w:val="134"/>
+    <w:abstractNumId w:val="135"/>
   </w:num>
   <w:num w:numId="189" w16cid:durableId="1215392359">
     <w:abstractNumId w:val="64"/>
   </w:num>
   <w:num w:numId="190" w16cid:durableId="1226724953">
-    <w:abstractNumId w:val="180"/>
+    <w:abstractNumId w:val="181"/>
   </w:num>
   <w:num w:numId="191" w16cid:durableId="974457257">
-    <w:abstractNumId w:val="177"/>
+    <w:abstractNumId w:val="178"/>
   </w:num>
   <w:num w:numId="192" w16cid:durableId="65880403">
-    <w:abstractNumId w:val="196"/>
+    <w:abstractNumId w:val="197"/>
   </w:num>
   <w:num w:numId="193" w16cid:durableId="1941639467">
-    <w:abstractNumId w:val="140"/>
+    <w:abstractNumId w:val="141"/>
   </w:num>
   <w:num w:numId="194" w16cid:durableId="206111986">
-    <w:abstractNumId w:val="146"/>
+    <w:abstractNumId w:val="147"/>
   </w:num>
   <w:num w:numId="195" w16cid:durableId="1312446854">
-    <w:abstractNumId w:val="219"/>
+    <w:abstractNumId w:val="220"/>
   </w:num>
   <w:num w:numId="196" w16cid:durableId="2100835216">
     <w:abstractNumId w:val="93"/>
   </w:num>
   <w:num w:numId="197" w16cid:durableId="1762070504">
-    <w:abstractNumId w:val="199"/>
+    <w:abstractNumId w:val="200"/>
   </w:num>
   <w:num w:numId="198" w16cid:durableId="844635598">
-    <w:abstractNumId w:val="254"/>
+    <w:abstractNumId w:val="255"/>
   </w:num>
   <w:num w:numId="199" w16cid:durableId="1707294401">
     <w:abstractNumId w:val="72"/>
   </w:num>
   <w:num w:numId="200" w16cid:durableId="647200686">
-    <w:abstractNumId w:val="155"/>
+    <w:abstractNumId w:val="156"/>
   </w:num>
   <w:num w:numId="201" w16cid:durableId="854542964">
-    <w:abstractNumId w:val="278"/>
+    <w:abstractNumId w:val="279"/>
   </w:num>
   <w:num w:numId="202" w16cid:durableId="782728461">
     <w:abstractNumId w:val="8"/>
@@ -55079,28 +55240,28 @@
     <w:abstractNumId w:val="112"/>
   </w:num>
   <w:num w:numId="205" w16cid:durableId="1409621032">
-    <w:abstractNumId w:val="231"/>
+    <w:abstractNumId w:val="232"/>
   </w:num>
   <w:num w:numId="206" w16cid:durableId="1859389650">
-    <w:abstractNumId w:val="197"/>
+    <w:abstractNumId w:val="198"/>
   </w:num>
   <w:num w:numId="207" w16cid:durableId="1253126249">
     <w:abstractNumId w:val="36"/>
   </w:num>
   <w:num w:numId="208" w16cid:durableId="581598926">
-    <w:abstractNumId w:val="212"/>
+    <w:abstractNumId w:val="213"/>
   </w:num>
   <w:num w:numId="209" w16cid:durableId="1023555767">
-    <w:abstractNumId w:val="274"/>
+    <w:abstractNumId w:val="275"/>
   </w:num>
   <w:num w:numId="210" w16cid:durableId="366411855">
     <w:abstractNumId w:val="35"/>
   </w:num>
   <w:num w:numId="211" w16cid:durableId="295524834">
-    <w:abstractNumId w:val="263"/>
+    <w:abstractNumId w:val="264"/>
   </w:num>
   <w:num w:numId="212" w16cid:durableId="1094279948">
-    <w:abstractNumId w:val="239"/>
+    <w:abstractNumId w:val="240"/>
   </w:num>
   <w:num w:numId="213" w16cid:durableId="1256937985">
     <w:abstractNumId w:val="5"/>
@@ -55112,52 +55273,52 @@
     <w:abstractNumId w:val="16"/>
   </w:num>
   <w:num w:numId="216" w16cid:durableId="960183874">
-    <w:abstractNumId w:val="172"/>
+    <w:abstractNumId w:val="173"/>
   </w:num>
   <w:num w:numId="217" w16cid:durableId="1257179506">
     <w:abstractNumId w:val="75"/>
   </w:num>
   <w:num w:numId="218" w16cid:durableId="1885866209">
-    <w:abstractNumId w:val="276"/>
+    <w:abstractNumId w:val="277"/>
   </w:num>
   <w:num w:numId="219" w16cid:durableId="572742395">
-    <w:abstractNumId w:val="153"/>
+    <w:abstractNumId w:val="154"/>
   </w:num>
   <w:num w:numId="220" w16cid:durableId="1215849781">
     <w:abstractNumId w:val="31"/>
   </w:num>
   <w:num w:numId="221" w16cid:durableId="1041706171">
-    <w:abstractNumId w:val="233"/>
+    <w:abstractNumId w:val="234"/>
   </w:num>
   <w:num w:numId="222" w16cid:durableId="812064017">
     <w:abstractNumId w:val="105"/>
   </w:num>
   <w:num w:numId="223" w16cid:durableId="135032160">
-    <w:abstractNumId w:val="188"/>
+    <w:abstractNumId w:val="189"/>
   </w:num>
   <w:num w:numId="224" w16cid:durableId="670374955">
-    <w:abstractNumId w:val="185"/>
+    <w:abstractNumId w:val="186"/>
   </w:num>
   <w:num w:numId="225" w16cid:durableId="1261260105">
-    <w:abstractNumId w:val="148"/>
+    <w:abstractNumId w:val="149"/>
   </w:num>
   <w:num w:numId="226" w16cid:durableId="316037131">
     <w:abstractNumId w:val="76"/>
   </w:num>
   <w:num w:numId="227" w16cid:durableId="1199204431">
-    <w:abstractNumId w:val="201"/>
+    <w:abstractNumId w:val="202"/>
   </w:num>
   <w:num w:numId="228" w16cid:durableId="848255508">
-    <w:abstractNumId w:val="265"/>
+    <w:abstractNumId w:val="266"/>
   </w:num>
   <w:num w:numId="229" w16cid:durableId="308752097">
-    <w:abstractNumId w:val="273"/>
+    <w:abstractNumId w:val="274"/>
   </w:num>
   <w:num w:numId="230" w16cid:durableId="252127911">
     <w:abstractNumId w:val="91"/>
   </w:num>
   <w:num w:numId="231" w16cid:durableId="321471285">
-    <w:abstractNumId w:val="284"/>
+    <w:abstractNumId w:val="285"/>
   </w:num>
   <w:num w:numId="232" w16cid:durableId="1435978229">
     <w:abstractNumId w:val="9"/>
@@ -55172,82 +55333,82 @@
     <w:abstractNumId w:val="108"/>
   </w:num>
   <w:num w:numId="236" w16cid:durableId="44648362">
-    <w:abstractNumId w:val="272"/>
+    <w:abstractNumId w:val="273"/>
   </w:num>
   <w:num w:numId="237" w16cid:durableId="1837113706">
-    <w:abstractNumId w:val="257"/>
+    <w:abstractNumId w:val="258"/>
   </w:num>
   <w:num w:numId="238" w16cid:durableId="124396972">
     <w:abstractNumId w:val="86"/>
   </w:num>
   <w:num w:numId="239" w16cid:durableId="946231956">
-    <w:abstractNumId w:val="238"/>
+    <w:abstractNumId w:val="239"/>
   </w:num>
   <w:num w:numId="240" w16cid:durableId="941380592">
     <w:abstractNumId w:val="74"/>
   </w:num>
   <w:num w:numId="241" w16cid:durableId="1390880538">
-    <w:abstractNumId w:val="210"/>
+    <w:abstractNumId w:val="211"/>
   </w:num>
   <w:num w:numId="242" w16cid:durableId="478422314">
-    <w:abstractNumId w:val="200"/>
+    <w:abstractNumId w:val="201"/>
   </w:num>
   <w:num w:numId="243" w16cid:durableId="1752316519">
-    <w:abstractNumId w:val="249"/>
+    <w:abstractNumId w:val="250"/>
   </w:num>
   <w:num w:numId="244" w16cid:durableId="102968370">
-    <w:abstractNumId w:val="128"/>
+    <w:abstractNumId w:val="129"/>
   </w:num>
   <w:num w:numId="245" w16cid:durableId="719092990">
-    <w:abstractNumId w:val="161"/>
+    <w:abstractNumId w:val="162"/>
   </w:num>
   <w:num w:numId="246" w16cid:durableId="2145001835">
-    <w:abstractNumId w:val="218"/>
+    <w:abstractNumId w:val="219"/>
   </w:num>
   <w:num w:numId="247" w16cid:durableId="1841311141">
-    <w:abstractNumId w:val="170"/>
+    <w:abstractNumId w:val="171"/>
   </w:num>
   <w:num w:numId="248" w16cid:durableId="1834637614">
-    <w:abstractNumId w:val="189"/>
+    <w:abstractNumId w:val="190"/>
   </w:num>
   <w:num w:numId="249" w16cid:durableId="499933759">
     <w:abstractNumId w:val="17"/>
   </w:num>
   <w:num w:numId="250" w16cid:durableId="1510683084">
-    <w:abstractNumId w:val="178"/>
+    <w:abstractNumId w:val="179"/>
   </w:num>
   <w:num w:numId="251" w16cid:durableId="551158773">
     <w:abstractNumId w:val="83"/>
   </w:num>
   <w:num w:numId="252" w16cid:durableId="1476600541">
-    <w:abstractNumId w:val="267"/>
+    <w:abstractNumId w:val="268"/>
   </w:num>
   <w:num w:numId="253" w16cid:durableId="898056888">
     <w:abstractNumId w:val="95"/>
   </w:num>
   <w:num w:numId="254" w16cid:durableId="803472092">
-    <w:abstractNumId w:val="154"/>
+    <w:abstractNumId w:val="155"/>
   </w:num>
   <w:num w:numId="255" w16cid:durableId="1855339068">
-    <w:abstractNumId w:val="190"/>
+    <w:abstractNumId w:val="191"/>
   </w:num>
   <w:num w:numId="256" w16cid:durableId="1670912717">
-    <w:abstractNumId w:val="216"/>
+    <w:abstractNumId w:val="217"/>
   </w:num>
   <w:num w:numId="257" w16cid:durableId="1352798484">
-    <w:abstractNumId w:val="220"/>
+    <w:abstractNumId w:val="221"/>
   </w:num>
   <w:num w:numId="258" w16cid:durableId="2118480935">
-    <w:abstractNumId w:val="232"/>
+    <w:abstractNumId w:val="233"/>
   </w:num>
   <w:num w:numId="259" w16cid:durableId="306588087">
-    <w:abstractNumId w:val="162"/>
+    <w:abstractNumId w:val="163"/>
   </w:num>
   <w:num w:numId="260" w16cid:durableId="1267693890">
     <w:abstractNumId w:val="50"/>
   </w:num>
   <w:num w:numId="261" w16cid:durableId="1019623845">
-    <w:abstractNumId w:val="129"/>
+    <w:abstractNumId w:val="130"/>
   </w:num>
   <w:num w:numId="262" w16cid:durableId="1718628362">
     <w:abstractNumId w:val="97"/>
@@ -55259,19 +55420,19 @@
     <w:abstractNumId w:val="61"/>
   </w:num>
   <w:num w:numId="265" w16cid:durableId="1669559665">
-    <w:abstractNumId w:val="244"/>
+    <w:abstractNumId w:val="245"/>
   </w:num>
   <w:num w:numId="266" w16cid:durableId="418871903">
-    <w:abstractNumId w:val="147"/>
+    <w:abstractNumId w:val="148"/>
   </w:num>
   <w:num w:numId="267" w16cid:durableId="1165585368">
-    <w:abstractNumId w:val="195"/>
+    <w:abstractNumId w:val="196"/>
   </w:num>
   <w:num w:numId="268" w16cid:durableId="219101726">
     <w:abstractNumId w:val="45"/>
   </w:num>
   <w:num w:numId="269" w16cid:durableId="560678616">
-    <w:abstractNumId w:val="213"/>
+    <w:abstractNumId w:val="214"/>
   </w:num>
   <w:num w:numId="270" w16cid:durableId="1899777539">
     <w:abstractNumId w:val="11"/>
@@ -55283,46 +55444,49 @@
     <w:abstractNumId w:val="110"/>
   </w:num>
   <w:num w:numId="273" w16cid:durableId="689264011">
-    <w:abstractNumId w:val="246"/>
+    <w:abstractNumId w:val="247"/>
   </w:num>
   <w:num w:numId="274" w16cid:durableId="244538534">
-    <w:abstractNumId w:val="255"/>
+    <w:abstractNumId w:val="256"/>
   </w:num>
   <w:num w:numId="275" w16cid:durableId="1601838110">
     <w:abstractNumId w:val="56"/>
   </w:num>
   <w:num w:numId="276" w16cid:durableId="1261373147">
-    <w:abstractNumId w:val="236"/>
+    <w:abstractNumId w:val="237"/>
   </w:num>
   <w:num w:numId="277" w16cid:durableId="1912303800">
-    <w:abstractNumId w:val="138"/>
+    <w:abstractNumId w:val="139"/>
   </w:num>
   <w:num w:numId="278" w16cid:durableId="1920599089">
     <w:abstractNumId w:val="2"/>
   </w:num>
   <w:num w:numId="279" w16cid:durableId="1643537086">
-    <w:abstractNumId w:val="245"/>
+    <w:abstractNumId w:val="246"/>
   </w:num>
   <w:num w:numId="280" w16cid:durableId="1394084756">
-    <w:abstractNumId w:val="221"/>
+    <w:abstractNumId w:val="222"/>
   </w:num>
   <w:num w:numId="281" w16cid:durableId="1322612975">
     <w:abstractNumId w:val="89"/>
   </w:num>
   <w:num w:numId="282" w16cid:durableId="1777019794">
-    <w:abstractNumId w:val="157"/>
+    <w:abstractNumId w:val="158"/>
   </w:num>
   <w:num w:numId="283" w16cid:durableId="487017003">
     <w:abstractNumId w:val="40"/>
   </w:num>
   <w:num w:numId="284" w16cid:durableId="890118694">
-    <w:abstractNumId w:val="141"/>
+    <w:abstractNumId w:val="142"/>
   </w:num>
   <w:num w:numId="285" w16cid:durableId="1133330090">
     <w:abstractNumId w:val="120"/>
   </w:num>
   <w:num w:numId="286" w16cid:durableId="546141440">
-    <w:abstractNumId w:val="179"/>
+    <w:abstractNumId w:val="180"/>
+  </w:num>
+  <w:num w:numId="287" w16cid:durableId="272129141">
+    <w:abstractNumId w:val="127"/>
   </w:num>
   <w:numIdMacAtCleanup w:val="278"/>
 </w:numbering>

</xml_diff>

<commit_message>
3.8.291 allows dynamic apertures on finder
</commit_message>
<xml_diff>
--- a/src/pymovie/PyMovie-info.docx
+++ b/src/pymovie/PyMovie-info.docx
@@ -373,7 +373,23 @@
           <w:sz w:val="24"/>
           <w:szCs w:val="24"/>
         </w:rPr>
-        <w:t xml:space="preserve"> as additional pixels are included in the mask, but eventually the metric will stop increasing. At that point the optimally tight mask has been determined.</w:t>
+        <w:t xml:space="preserve"> as additional pixels are included in the mask, but eventually the metric will stop increasing. At that point the optimally tight mask has been determined</w:t>
+      </w:r>
+      <w:r>
+        <w:rPr>
+          <w:rFonts w:ascii="Arial" w:hAnsi="Arial"/>
+          <w:sz w:val="24"/>
+          <w:szCs w:val="24"/>
+        </w:rPr>
+        <w:t xml:space="preserve"> (see the ‘editing’ possibility described below)</w:t>
+      </w:r>
+      <w:r>
+        <w:rPr>
+          <w:rFonts w:ascii="Arial" w:hAnsi="Arial"/>
+          <w:sz w:val="24"/>
+          <w:szCs w:val="24"/>
+        </w:rPr>
+        <w:t>.</w:t>
       </w:r>
       <w:r>
         <w:rPr>
@@ -431,7 +447,110 @@
           <w:szCs w:val="24"/>
         </w:rPr>
         <w:br/>
-        <w:t>That mask is applied to a 7x7 search grid for each frame to find the maximum signal for that frame – a form of optimal alignment of the sampling mask with respect to the image.</w:t>
+        <w:t xml:space="preserve">That mask is applied to </w:t>
+      </w:r>
+      <w:r>
+        <w:rPr>
+          <w:rFonts w:ascii="Arial" w:hAnsi="Arial"/>
+          <w:sz w:val="24"/>
+          <w:szCs w:val="24"/>
+        </w:rPr>
+        <w:t>pixel locations controlled by a</w:t>
+      </w:r>
+      <w:r>
+        <w:rPr>
+          <w:rFonts w:ascii="Arial" w:hAnsi="Arial"/>
+          <w:sz w:val="24"/>
+          <w:szCs w:val="24"/>
+        </w:rPr>
+        <w:t xml:space="preserve"> search grid </w:t>
+      </w:r>
+      <w:r>
+        <w:rPr>
+          <w:rFonts w:ascii="Arial" w:hAnsi="Arial"/>
+          <w:sz w:val="24"/>
+          <w:szCs w:val="24"/>
+        </w:rPr>
+        <w:t xml:space="preserve">(size is selectable on the </w:t>
+      </w:r>
+      <w:r>
+        <w:rPr>
+          <w:rFonts w:ascii="Arial" w:hAnsi="Arial"/>
+          <w:b/>
+          <w:bCs/>
+          <w:color w:val="0070C0"/>
+          <w:sz w:val="24"/>
+          <w:szCs w:val="24"/>
+        </w:rPr>
+        <w:t>Median/Misc</w:t>
+      </w:r>
+      <w:r>
+        <w:rPr>
+          <w:rFonts w:ascii="Arial" w:hAnsi="Arial"/>
+          <w:sz w:val="24"/>
+          <w:szCs w:val="24"/>
+        </w:rPr>
+        <w:t xml:space="preserve"> tab) </w:t>
+      </w:r>
+      <w:r>
+        <w:rPr>
+          <w:rFonts w:ascii="Arial" w:hAnsi="Arial"/>
+          <w:sz w:val="24"/>
+          <w:szCs w:val="24"/>
+        </w:rPr>
+        <w:t>for each frame to find the maximum signal for that frame – a form of optimal alignment of the sampling mask with respect to the image</w:t>
+      </w:r>
+      <w:r>
+        <w:rPr>
+          <w:rFonts w:ascii="Arial" w:hAnsi="Arial"/>
+          <w:sz w:val="24"/>
+          <w:szCs w:val="24"/>
+        </w:rPr>
+        <w:t xml:space="preserve"> – it ‘hunts’ for the largest signal in that search grid</w:t>
+      </w:r>
+      <w:r>
+        <w:rPr>
+          <w:rFonts w:ascii="Arial" w:hAnsi="Arial"/>
+          <w:sz w:val="24"/>
+          <w:szCs w:val="24"/>
+        </w:rPr>
+        <w:t>.</w:t>
+      </w:r>
+      <w:r>
+        <w:rPr>
+          <w:rFonts w:ascii="Arial" w:hAnsi="Arial"/>
+          <w:sz w:val="24"/>
+          <w:szCs w:val="24"/>
+        </w:rPr>
+        <w:t xml:space="preserve"> This ‘hunting’ behavior can be suppressed by including the string </w:t>
+      </w:r>
+      <w:r>
+        <w:rPr>
+          <w:rFonts w:ascii="Arial" w:hAnsi="Arial"/>
+          <w:b/>
+          <w:bCs/>
+          <w:color w:val="FF0000"/>
+          <w:sz w:val="24"/>
+          <w:szCs w:val="24"/>
+        </w:rPr>
+        <w:t>no-rc</w:t>
+      </w:r>
+      <w:r>
+        <w:rPr>
+          <w:rFonts w:ascii="Arial" w:hAnsi="Arial"/>
+          <w:sz w:val="24"/>
+          <w:szCs w:val="24"/>
+        </w:rPr>
+        <w:t xml:space="preserve"> in the aperture name. This makes it possible to place two </w:t>
+      </w:r>
+      <w:r>
+        <w:rPr>
+          <w:rFonts w:ascii="Arial" w:hAnsi="Arial"/>
+          <w:sz w:val="24"/>
+          <w:szCs w:val="24"/>
+        </w:rPr>
+        <w:lastRenderedPageBreak/>
+        <w:t>TME apertures on a target, one that ‘hunts’ and one that doesn’t.</w:t>
       </w:r>
       <w:r>
         <w:rPr>
@@ -448,16 +567,15 @@
           <w:szCs w:val="24"/>
         </w:rPr>
         <w:br/>
-        <w:t xml:space="preserve">Testing indicates that this method reduces baseline noise (sigmaB) by 25% to 30% </w:t>
-      </w:r>
-      <w:r>
-        <w:rPr>
-          <w:rFonts w:ascii="Arial" w:hAnsi="Arial"/>
-          <w:sz w:val="24"/>
-          <w:szCs w:val="24"/>
-        </w:rPr>
-        <w:lastRenderedPageBreak/>
-        <w:t>over all other methods (dynamic mask nest, static mask nest, or NRE)</w:t>
+        <w:t>Testing indicates that this method reduces baseline noise (sigmaB)</w:t>
+      </w:r>
+      <w:r>
+        <w:rPr>
+          <w:rFonts w:ascii="Arial" w:hAnsi="Arial"/>
+          <w:sz w:val="24"/>
+          <w:szCs w:val="24"/>
+        </w:rPr>
+        <w:t>, sometimes significantly.</w:t>
       </w:r>
       <w:r>
         <w:rPr>
@@ -852,6 +970,7 @@
         <w:rPr>
           <w:rFonts w:ascii="Arial" w:hAnsi="Arial" w:cs="Arial"/>
         </w:rPr>
+        <w:lastRenderedPageBreak/>
         <w:t xml:space="preserve">Optimal extraction for imaging photometry was introduced by Tim Naylor in his 1998 paper titled: </w:t>
       </w:r>
       <w:r>
@@ -886,7 +1005,6 @@
           <w:rFonts w:ascii="Arial" w:hAnsi="Arial" w:cs="Arial"/>
           <w:color w:val="000000"/>
         </w:rPr>
-        <w:lastRenderedPageBreak/>
         <w:t>Naylor's algorithm utilizes a two-dimensional gaussian as an approximation to the psf of stars in the image and demonstrates that this is an effective approximation in practice. Using this analytic psf, the paper describes how to calculate a weighted mask that lowers the noise in a star intensity measurement by giving a larger weight to those pixel that have a higher SNR and a lower weight to dimmer, noisier pixels - this is the core idea in all optimal extraction schemes.</w:t>
       </w:r>
     </w:p>
@@ -1249,7 +1367,16 @@
           <w:sz w:val="24"/>
           <w:szCs w:val="24"/>
         </w:rPr>
-        <w:t>Restored the font size of the text box (lower left) that had inadvertently been increased to 13 back to 9</w:t>
+        <w:t xml:space="preserve">Restored the font size of the text box (lower left) that had inadvertently been increased </w:t>
+      </w:r>
+      <w:r>
+        <w:rPr>
+          <w:rFonts w:ascii="Arial" w:hAnsi="Arial"/>
+          <w:sz w:val="24"/>
+          <w:szCs w:val="24"/>
+        </w:rPr>
+        <w:lastRenderedPageBreak/>
+        <w:t>to 13 back to 9</w:t>
       </w:r>
       <w:r>
         <w:rPr>
@@ -1305,7 +1432,6 @@
           <w:sz w:val="24"/>
           <w:szCs w:val="24"/>
         </w:rPr>
-        <w:lastRenderedPageBreak/>
         <w:t>Version 3.7.0     7 February 2023</w:t>
       </w:r>
     </w:p>
@@ -1613,7 +1739,16 @@
           <w:sz w:val="24"/>
           <w:szCs w:val="24"/>
         </w:rPr>
-        <w:t>Added messages upon app closing indicating normal program shutdown with advice to user to ignore any subsequent messages about QBasic timers as they are harmless.</w:t>
+        <w:t xml:space="preserve">Added messages upon app closing indicating normal program shutdown with advice to </w:t>
+      </w:r>
+      <w:r>
+        <w:rPr>
+          <w:rFonts w:ascii="Arial" w:hAnsi="Arial"/>
+          <w:sz w:val="24"/>
+          <w:szCs w:val="24"/>
+        </w:rPr>
+        <w:lastRenderedPageBreak/>
+        <w:t>user to ignore any subsequent messages about QBasic timers as they are harmless.</w:t>
       </w:r>
       <w:r>
         <w:rPr>
@@ -1661,16 +1796,7 @@
           <w:sz w:val="24"/>
           <w:szCs w:val="24"/>
         </w:rPr>
-        <w:t xml:space="preserve">At one point in time (see version 3.2.0 and 3.2.1 discussion) a ‘hack’ was introduced to </w:t>
-      </w:r>
-      <w:r>
-        <w:rPr>
-          <w:rFonts w:ascii="Arial" w:hAnsi="Arial"/>
-          <w:sz w:val="24"/>
-          <w:szCs w:val="24"/>
-        </w:rPr>
-        <w:lastRenderedPageBreak/>
-        <w:t>get Windows to preserve any image scaling and positioning during frame changes. The hack was to expand and contract the width of the image by 1 pixel. This ‘dance’ is sometime apparent. This version removes that ‘hack’ as it appears no longer necessary on Win10 or Win11.</w:t>
+        <w:t>At one point in time (see version 3.2.0 and 3.2.1 discussion) a ‘hack’ was introduced to get Windows to preserve any image scaling and positioning during frame changes. The hack was to expand and contract the width of the image by 1 pixel. This ‘dance’ is sometime apparent. This version removes that ‘hack’ as it appears no longer necessary on Win10 or Win11.</w:t>
       </w:r>
       <w:r>
         <w:rPr>
@@ -2085,7 +2211,16 @@
           <w:sz w:val="24"/>
           <w:szCs w:val="24"/>
         </w:rPr>
-        <w:t>remains available for the user to install any new version at a time of her choosing for the current installation procedure. For the new installation procedure, a batch file is provided that prompts for the new version number – one no longer hs to remember the magic incantation.</w:t>
+        <w:t xml:space="preserve">remains available for the user to install any new version at a time of her choosing for the current installation procedure. For the new installation procedure, a batch file is provided that prompts for the new version number </w:t>
+      </w:r>
+      <w:r>
+        <w:rPr>
+          <w:rFonts w:ascii="Arial" w:hAnsi="Arial"/>
+          <w:sz w:val="24"/>
+          <w:szCs w:val="24"/>
+        </w:rPr>
+        <w:lastRenderedPageBreak/>
+        <w:t>– one no longer hs to remember the magic incantation.</w:t>
       </w:r>
       <w:r>
         <w:rPr>
@@ -2701,6 +2836,7 @@
           <w:sz w:val="24"/>
           <w:szCs w:val="24"/>
         </w:rPr>
+        <w:lastRenderedPageBreak/>
         <w:t>fixes bug where meta-data from adv file was being placed in csv file without leading # character</w:t>
       </w:r>
       <w:r>
@@ -2765,7 +2901,6 @@
           <w:sz w:val="24"/>
           <w:szCs w:val="24"/>
         </w:rPr>
-        <w:lastRenderedPageBreak/>
         <w:br/>
         <w:t>There is too much in this tab to explain in this forum – start your education with the</w:t>
       </w:r>
@@ -3186,6 +3321,7 @@
           <w:sz w:val="24"/>
           <w:szCs w:val="24"/>
         </w:rPr>
+        <w:lastRenderedPageBreak/>
         <w:t>added an ugly hack to the Windows version in order to make what worked so easily in version 3.2.0 on Mac hardware also work on Windows machine – it took me two full days to find this 'hack' and still I hate that it's necessary.</w:t>
       </w:r>
       <w:r>
@@ -3234,7 +3370,6 @@
           <w:sz w:val="24"/>
           <w:szCs w:val="24"/>
         </w:rPr>
-        <w:lastRenderedPageBreak/>
         <w:t>has changed so that Zoom/Pan state of main image is preserved when switching back and forth between a 'finder' image and a frame image</w:t>
       </w:r>
       <w:r>
@@ -3706,7 +3841,16 @@
           <w:sz w:val="24"/>
           <w:szCs w:val="24"/>
         </w:rPr>
-        <w:t>adds options for the user when she starts an analysis and there is already data present: she can ignore the warning and continue because her settings will not produce duplicate frames; she clear the data and proceed into the analysis; she can stop the analysis.</w:t>
+        <w:t xml:space="preserve">adds options for the user when she starts an analysis and there is already data present: she can ignore the warning and continue because her settings will not produce duplicate frames; she clear the data and proceed into the analysis; she can </w:t>
+      </w:r>
+      <w:r>
+        <w:rPr>
+          <w:rFonts w:ascii="Arial" w:hAnsi="Arial"/>
+          <w:sz w:val="24"/>
+          <w:szCs w:val="24"/>
+        </w:rPr>
+        <w:lastRenderedPageBreak/>
+        <w:t>stop the analysis.</w:t>
       </w:r>
       <w:r>
         <w:rPr>
@@ -3754,16 +3898,7 @@
           <w:sz w:val="24"/>
           <w:szCs w:val="24"/>
         </w:rPr>
-        <w:t xml:space="preserve">adds clearing of line filter checkbox when new file is loaded. The display of the median plot is now a one-time event, as there was a need to clear that data in preparation of a </w:t>
-      </w:r>
-      <w:r>
-        <w:rPr>
-          <w:rFonts w:ascii="Arial" w:hAnsi="Arial"/>
-          <w:sz w:val="24"/>
-          <w:szCs w:val="24"/>
-        </w:rPr>
-        <w:lastRenderedPageBreak/>
-        <w:t>new 'run'. This avoids duplicated and overlaid data in that array.</w:t>
+        <w:t>adds clearing of line filter checkbox when new file is loaded. The display of the median plot is now a one-time event, as there was a need to clear that data in preparation of a new 'run'. This avoids duplicated and overlaid data in that array.</w:t>
       </w:r>
       <w:r>
         <w:rPr>
@@ -4166,7 +4301,7 @@
           <w:sz w:val="24"/>
           <w:szCs w:val="24"/>
         </w:rPr>
-        <w:t xml:space="preserve">changes the routine that looks for the latest version of PyMovie to one provided by Kia Getrost. His version contacts the PyPI repository via a json query and is the officially supported way to get version info.  My version was based on a 'hack' that depended on a special feature of pip (the loader that get programs from the PyPI repository) that was marked as 'unsupported'. That worked for many years until the pip programmers removed the 'special feature' as was their right (and promise, I guess). This caused several users to always get a message that they were not running the most recent version of PyMovie, even though they were. Again: thanks to Kia Getrost for researching the problem and even supplying correct code (worked first time!) for me to </w:t>
+        <w:t xml:space="preserve">changes the routine that looks for the latest version of PyMovie to one provided by Kia Getrost. His version contacts the PyPI repository via a json query and is the officially supported way to get version info.  My version was based on a 'hack' that depended on a special feature of pip (the loader that get programs from the PyPI repository) that </w:t>
       </w:r>
       <w:r>
         <w:rPr>
@@ -4175,7 +4310,7 @@
           <w:szCs w:val="24"/>
         </w:rPr>
         <w:lastRenderedPageBreak/>
-        <w:t>use.</w:t>
+        <w:t>was marked as 'unsupported'. That worked for many years until the pip programmers removed the 'special feature' as was their right (and promise, I guess). This caused several users to always get a message that they were not running the most recent version of PyMovie, even though they were. Again: thanks to Kia Getrost for researching the problem and even supplying correct code (worked first time!) for me to use.</w:t>
       </w:r>
       <w:r>
         <w:rPr>
@@ -4519,6 +4654,7 @@
           <w:sz w:val="24"/>
           <w:szCs w:val="24"/>
         </w:rPr>
+        <w:lastRenderedPageBreak/>
         <w:t>Version 2.9.3</w:t>
       </w:r>
     </w:p>
@@ -4973,7 +5109,16 @@
           <w:sz w:val="24"/>
           <w:szCs w:val="24"/>
         </w:rPr>
-        <w:t>adds special detection for FITS files from QHY174M cameras that have a GPS status of PartialData. In this case the normal timestamp meta-data tag (DATE-OBS) is invalid, but there is a belief that a timestamp can be computed from two other meta-data tags that do get filled in: GPS_ST and GPS_SU. Such a timestamp will almost certainly contain errors, but the observer may be able to figure out a common offset to apply to make them correct, so we are outputting GPS_ST + (GPS_SU / 1,000,000) in this special case. This change will be completely transparent – it will not affect QHY frames that have a GPS Locked status.</w:t>
+        <w:t xml:space="preserve">adds special detection for FITS files from QHY174M cameras that have a GPS status of PartialData. In this case the normal timestamp meta-data tag (DATE-OBS) is invalid, but there is a belief that a timestamp can be computed from two other meta-data tags that do get filled in: GPS_ST and GPS_SU. Such a timestamp will almost certainly </w:t>
+      </w:r>
+      <w:r>
+        <w:rPr>
+          <w:rFonts w:ascii="Arial" w:hAnsi="Arial"/>
+          <w:sz w:val="24"/>
+          <w:szCs w:val="24"/>
+        </w:rPr>
+        <w:lastRenderedPageBreak/>
+        <w:t>contain errors, but the observer may be able to figure out a common offset to apply to make them correct, so we are outputting GPS_ST + (GPS_SU / 1,000,000) in this special case. This change will be completely transparent – it will not affect QHY frames that have a GPS Locked status.</w:t>
       </w:r>
       <w:r>
         <w:rPr>
@@ -4999,7 +5144,6 @@
           <w:sz w:val="24"/>
           <w:szCs w:val="24"/>
         </w:rPr>
-        <w:lastRenderedPageBreak/>
         <w:t>Version 2.8.4</w:t>
       </w:r>
     </w:p>
@@ -5391,7 +5535,16 @@
           <w:szCs w:val="24"/>
         </w:rPr>
         <w:br/>
-        <w:t>Restricting the search to a small region was done to give nova.astrometry.net a much more limited selection of catalogs to search in the interest of speed. In my latest test case, a restricted search took 0.43 seconds of computer time at nova, while a blind search took 4.5 seconds of computer time.</w:t>
+        <w:t xml:space="preserve">Restricting the search to a small region was done to give nova.astrometry.net a much more limited selection of catalogs to search in the interest of speed. In my latest test case, a restricted search took 0.43 seconds of computer time at nova, while a blind </w:t>
+      </w:r>
+      <w:r>
+        <w:rPr>
+          <w:rFonts w:ascii="Arial" w:hAnsi="Arial"/>
+          <w:sz w:val="24"/>
+          <w:szCs w:val="24"/>
+        </w:rPr>
+        <w:lastRenderedPageBreak/>
+        <w:t>search took 4.5 seconds of computer time.</w:t>
       </w:r>
       <w:r>
         <w:rPr>
@@ -5408,16 +5561,7 @@
           <w:szCs w:val="24"/>
         </w:rPr>
         <w:br/>
-        <w:t xml:space="preserve">The problem with a restricted search however is that if an error is made such that the target star is actually not in the image submitted, the search will simply fail quietly (and use a lot of computer time at nova to reach this conclusion!) without giving the user any </w:t>
-      </w:r>
-      <w:r>
-        <w:rPr>
-          <w:rFonts w:ascii="Arial" w:hAnsi="Arial"/>
-          <w:sz w:val="24"/>
-          <w:szCs w:val="24"/>
-        </w:rPr>
-        <w:lastRenderedPageBreak/>
-        <w:t>clue as to why no solution could be found.</w:t>
+        <w:t>The problem with a restricted search however is that if an error is made such that the target star is actually not in the image submitted, the search will simply fail quietly (and use a lot of computer time at nova to reach this conclusion!) without giving the user any clue as to why no solution could be found.</w:t>
       </w:r>
       <w:r>
         <w:rPr>
@@ -5856,6 +6000,7 @@
           <w:sz w:val="24"/>
           <w:szCs w:val="24"/>
         </w:rPr>
+        <w:lastRenderedPageBreak/>
         <w:t>A small change to the Robust Mean algorithm so that it can be used on “finder” images (which have floating point values) as well as single-frame images (which have only integer values).</w:t>
       </w:r>
     </w:p>
@@ -5906,7 +6051,6 @@
           <w:sz w:val="24"/>
           <w:szCs w:val="24"/>
         </w:rPr>
-        <w:lastRenderedPageBreak/>
         <w:t>Changed the 'help/info' for the Plot Robust Mean button to better explain the algorithm.</w:t>
       </w:r>
       <w:r>
@@ -6257,7 +6401,16 @@
           <w:sz w:val="24"/>
           <w:szCs w:val="24"/>
         </w:rPr>
-        <w:t>Added requirement that top/bottom redact values be entered (in the “finder” tab panel) before hot-pixel suppression via median filter will take place.  This is needed for the case where a timestamp overlay is present that requires OCR.  The median filter process has to bypass the region where such timestamps are located, otherwise poor OCR will be a result.</w:t>
+        <w:t xml:space="preserve">Added requirement that top/bottom redact values be entered (in the “finder” tab panel) before hot-pixel suppression via median filter will take place.  This is needed for the case where a timestamp overlay is present that requires OCR.  The median filter process has to bypass the region where such timestamps are located, otherwise poor </w:t>
+      </w:r>
+      <w:r>
+        <w:rPr>
+          <w:rFonts w:ascii="Arial" w:hAnsi="Arial"/>
+          <w:sz w:val="24"/>
+          <w:szCs w:val="24"/>
+        </w:rPr>
+        <w:lastRenderedPageBreak/>
+        <w:t>OCR will be a result.</w:t>
       </w:r>
       <w:r>
         <w:rPr>
@@ -6316,7 +6469,6 @@
           <w:sz w:val="24"/>
           <w:szCs w:val="24"/>
         </w:rPr>
-        <w:lastRenderedPageBreak/>
         <w:br/>
         <w:t xml:space="preserve">A side effect of our collaborative effort is that there is now a publicly available Python package on PyPI.org for reading .adv files (Version 2) --- the package is called Adv2 and is available to any Python programmer by the usual </w:t>
       </w:r>
@@ -6665,16 +6817,7 @@
           <w:sz w:val="24"/>
           <w:szCs w:val="24"/>
         </w:rPr>
-        <w:t xml:space="preserve">In version 2.5.4 we switched to using a filename dialog that provided a list of already-used .csv file names, a useful convenience on occassion.  Unfortunately, another characteristic of that file dialog is that it allowed the user to specify a filename that did </w:t>
-      </w:r>
-      <w:r>
-        <w:rPr>
-          <w:rFonts w:ascii="Arial" w:hAnsi="Arial"/>
-          <w:sz w:val="24"/>
-          <w:szCs w:val="24"/>
-        </w:rPr>
-        <w:lastRenderedPageBreak/>
-        <w:t>not have a .csv extension.  This version adds code to append a .csv extension to any filename the user provides that does not already have such an extension.</w:t>
+        <w:t>In version 2.5.4 we switched to using a filename dialog that provided a list of already-used .csv file names, a useful convenience on occassion.  Unfortunately, another characteristic of that file dialog is that it allowed the user to specify a filename that did not have a .csv extension.  This version adds code to append a .csv extension to any filename the user provides that does not already have such an extension.</w:t>
       </w:r>
       <w:r>
         <w:rPr>
@@ -6954,7 +7097,7 @@
           <w:sz w:val="24"/>
           <w:szCs w:val="24"/>
         </w:rPr>
-        <w:t xml:space="preserve">Fixed: memory leak associated with plots --- some users (and me during testing) found that pymovie memory usage increased with time, eventually crashing --- I have traced that behavior down to the plot lightcurves function and eliminated the problem.  A side effect of the 'fix' is that plots from a previous will no longer persist but rather will be automatically deleted, closed, and replaced by new plots.  For some users, this may affect your workflow if you were in the habit of running an analysis, plotting the results, </w:t>
+        <w:t xml:space="preserve">Fixed: memory leak associated with plots --- some users (and me during testing) found </w:t>
       </w:r>
       <w:r>
         <w:rPr>
@@ -6963,7 +7106,7 @@
           <w:szCs w:val="24"/>
         </w:rPr>
         <w:lastRenderedPageBreak/>
-        <w:t xml:space="preserve">and running a changed analysis expecting to be able to generate another set of plots without losing the first set.  If this was your practice, now you will be required to explicitly save plots that you want to use for comparison studies. </w:t>
+        <w:t xml:space="preserve">that pymovie memory usage increased with time, eventually crashing --- I have traced that behavior down to the plot lightcurves function and eliminated the problem.  A side effect of the 'fix' is that plots from a previous will no longer persist but rather will be automatically deleted, closed, and replaced by new plots.  For some users, this may affect your workflow if you were in the habit of running an analysis, plotting the results, and running a changed analysis expecting to be able to generate another set of plots without losing the first set.  If this was your practice, now you will be required to explicitly save plots that you want to use for comparison studies. </w:t>
       </w:r>
       <w:r>
         <w:rPr>
@@ -7343,7 +7486,16 @@
           <w:sz w:val="24"/>
           <w:szCs w:val="24"/>
         </w:rPr>
-        <w:t>Solves a problem extracting SharpCap embedded timestamps on some Win10 systems, which can have a default 32 bit integer rather than the 64 bit integer on Mac computers.</w:t>
+        <w:t xml:space="preserve">Solves a problem extracting SharpCap embedded timestamps on some Win10 </w:t>
+      </w:r>
+      <w:r>
+        <w:rPr>
+          <w:rFonts w:ascii="Arial" w:hAnsi="Arial"/>
+          <w:sz w:val="24"/>
+          <w:szCs w:val="24"/>
+        </w:rPr>
+        <w:lastRenderedPageBreak/>
+        <w:t>systems, which can have a default 32 bit integer rather than the 64 bit integer on Mac computers.</w:t>
       </w:r>
       <w:r>
         <w:rPr>
@@ -7391,16 +7543,7 @@
           <w:sz w:val="24"/>
           <w:szCs w:val="24"/>
         </w:rPr>
-        <w:t xml:space="preserve">Solves another problem reading large SER files --- again unique to Win10 </w:t>
-      </w:r>
-      <w:r>
-        <w:rPr>
-          <w:rFonts w:ascii="Arial" w:hAnsi="Arial"/>
-          <w:sz w:val="24"/>
-          <w:szCs w:val="24"/>
-        </w:rPr>
-        <w:lastRenderedPageBreak/>
-        <w:t>environment.</w:t>
+        <w:t>Solves another problem reading large SER files --- again unique to Win10 environment.</w:t>
       </w:r>
       <w:r>
         <w:rPr>
@@ -7826,7 +7969,16 @@
           <w:sz w:val="24"/>
           <w:szCs w:val="24"/>
         </w:rPr>
-        <w:t xml:space="preserve">Note: the tabs can be dragged to rearrange (but won’t be sticky --- I may do that when I implement ‘preferences’) </w:t>
+        <w:t xml:space="preserve">Note: the tabs can be dragged to rearrange (but won’t be sticky --- I may do that when I </w:t>
+      </w:r>
+      <w:r>
+        <w:rPr>
+          <w:rFonts w:ascii="Arial" w:hAnsi="Arial"/>
+          <w:sz w:val="24"/>
+          <w:szCs w:val="24"/>
+        </w:rPr>
+        <w:lastRenderedPageBreak/>
+        <w:t xml:space="preserve">implement ‘preferences’) </w:t>
       </w:r>
       <w:r>
         <w:rPr>
@@ -7882,7 +8034,6 @@
           <w:sz w:val="24"/>
           <w:szCs w:val="24"/>
         </w:rPr>
-        <w:lastRenderedPageBreak/>
         <w:t>Version 2.3.1</w:t>
       </w:r>
     </w:p>
@@ -8285,6 +8436,7 @@
           <w:sz w:val="24"/>
           <w:szCs w:val="24"/>
         </w:rPr>
+        <w:lastRenderedPageBreak/>
         <w:t>Version 2.2.7</w:t>
       </w:r>
     </w:p>
@@ -8328,17 +8480,7 @@
           <w:sz w:val="24"/>
           <w:szCs w:val="24"/>
         </w:rPr>
-        <w:t xml:space="preserve">Restore aperture </w:t>
-      </w:r>
-      <w:r>
-        <w:rPr>
-          <w:rFonts w:ascii="Arial" w:hAnsi="Arial"/>
-          <w:color w:val="C9211E"/>
-          <w:sz w:val="24"/>
-          <w:szCs w:val="24"/>
-        </w:rPr>
-        <w:lastRenderedPageBreak/>
-        <w:t>group</w:t>
+        <w:t>Restore aperture group</w:t>
       </w:r>
       <w:r>
         <w:rPr>
@@ -8590,7 +8732,16 @@
           <w:sz w:val="24"/>
           <w:szCs w:val="24"/>
         </w:rPr>
-        <w:t>Added hot-pixel removal from finder images.  This is a user guided process --- the user must place small apertures on hot-pixel groups, set a threshold for identifying hot-pixels, and clicking on a button that invokes a program looks through all of the apertures, prepares a list of the coordinates of all hot-pixels, and substitutes the average background for all hot-pixels.</w:t>
+        <w:t xml:space="preserve">Added hot-pixel removal from finder images.  This is a user guided process --- the user </w:t>
+      </w:r>
+      <w:r>
+        <w:rPr>
+          <w:rFonts w:ascii="Arial" w:hAnsi="Arial"/>
+          <w:sz w:val="24"/>
+          <w:szCs w:val="24"/>
+        </w:rPr>
+        <w:lastRenderedPageBreak/>
+        <w:t>must place small apertures on hot-pixel groups, set a threshold for identifying hot-pixels, and clicking on a button that invokes a program looks through all of the apertures, prepares a list of the coordinates of all hot-pixels, and substitutes the average background for all hot-pixels.</w:t>
       </w:r>
       <w:r>
         <w:rPr>
@@ -8616,7 +8767,6 @@
           <w:sz w:val="24"/>
           <w:szCs w:val="24"/>
         </w:rPr>
-        <w:lastRenderedPageBreak/>
         <w:t>Version 2.2.4</w:t>
       </w:r>
     </w:p>
@@ -8954,6 +9104,7 @@
           <w:sz w:val="24"/>
           <w:szCs w:val="24"/>
         </w:rPr>
+        <w:lastRenderedPageBreak/>
         <w:t xml:space="preserve">Added a ‘lunar’ checkbox which should ONLY be used when an aperture is placed on a sunlit lunar limb for a lunar occultation.  </w:t>
       </w:r>
       <w:r>
@@ -8987,7 +9138,6 @@
           <w:sz w:val="24"/>
           <w:szCs w:val="24"/>
         </w:rPr>
-        <w:lastRenderedPageBreak/>
         <w:br/>
         <w:t>When this box is checked, it signals the Robust Mean extraction routine to statistically separate sky pixels from lunar limb and star pixels for use in background calculations.  This emulates what Limovie does when a properly oriented ‘Avoid Sunlit Face’ aperture is utilized and so should produce comparable lightcurves.  Time will tell.</w:t>
       </w:r>
@@ -9370,6 +9520,7 @@
           <w:sz w:val="24"/>
           <w:szCs w:val="24"/>
         </w:rPr>
+        <w:lastRenderedPageBreak/>
         <w:t>version 2.1.1</w:t>
       </w:r>
     </w:p>
@@ -9385,7 +9536,6 @@
         <w:rPr>
           <w:noProof/>
         </w:rPr>
-        <w:lastRenderedPageBreak/>
         <w:drawing>
           <wp:anchor distT="0" distB="0" distL="114300" distR="114300" simplePos="0" relativeHeight="251657728" behindDoc="0" locked="0" layoutInCell="1" allowOverlap="1" wp14:anchorId="2B5CDA67" wp14:editId="2433756A">
             <wp:simplePos x="0" y="0"/>
@@ -9514,6 +9664,7 @@
         <w:rPr>
           <w:noProof/>
         </w:rPr>
+        <w:lastRenderedPageBreak/>
         <w:drawing>
           <wp:anchor distT="0" distB="0" distL="114300" distR="114300" simplePos="0" relativeHeight="251656704" behindDoc="0" locked="0" layoutInCell="1" allowOverlap="1" wp14:anchorId="652C2EBC" wp14:editId="6B09CA38">
             <wp:simplePos x="0" y="0"/>
@@ -9719,7 +9870,16 @@
           <w:szCs w:val="24"/>
         </w:rPr>
         <w:br/>
-        <w:t>Note: such clipping has an effect on photometry.  It appears small, so can often be ignored, but if you can set your processing chain to avoid such clipping, that would be the recommended way to go.</w:t>
+        <w:t xml:space="preserve">Note: such clipping has an effect on photometry.  It appears small, so can often be ignored, </w:t>
+      </w:r>
+      <w:r>
+        <w:rPr>
+          <w:rFonts w:ascii="Arial" w:hAnsi="Arial"/>
+          <w:sz w:val="24"/>
+          <w:szCs w:val="24"/>
+        </w:rPr>
+        <w:lastRenderedPageBreak/>
+        <w:t>but if you can set your processing chain to avoid such clipping, that would be the recommended way to go.</w:t>
       </w:r>
       <w:r>
         <w:rPr>
@@ -9935,7 +10095,6 @@
           <w:sz w:val="24"/>
           <w:szCs w:val="24"/>
         </w:rPr>
-        <w:lastRenderedPageBreak/>
         <w:t>Fixed 3D Thumbnail display (it got broken in version 2.0.2 when left to right image flipping was added)</w:t>
       </w:r>
     </w:p>
@@ -10250,7 +10409,16 @@
           <w:sz w:val="24"/>
           <w:szCs w:val="24"/>
         </w:rPr>
-        <w:t>Added ability to use “finder” image as submission to nova.astrometry.net.  This has helped in at least one case, but use sparingly.</w:t>
+        <w:t xml:space="preserve">Added ability to use “finder” image as submission to nova.astrometry.net.  This has </w:t>
+      </w:r>
+      <w:r>
+        <w:rPr>
+          <w:rFonts w:ascii="Arial" w:hAnsi="Arial"/>
+          <w:sz w:val="24"/>
+          <w:szCs w:val="24"/>
+        </w:rPr>
+        <w:lastRenderedPageBreak/>
+        <w:t>helped in at least one case, but use sparingly.</w:t>
       </w:r>
     </w:p>
     <w:p>
@@ -10440,16 +10608,7 @@
           <w:sz w:val="24"/>
           <w:szCs w:val="24"/>
         </w:rPr>
-        <w:t xml:space="preserve">Major rewrite of manual WCS calibration code.  Biggest change was to solve for the rotation angle between the RA/Dec and x/y coordinate systems numerically rather than with trig.  This numerical solution tolerates all possible orientations.  The change was necessitated when an alt-az example showed that the trig solution was too </w:t>
-      </w:r>
-      <w:r>
-        <w:rPr>
-          <w:rFonts w:ascii="Arial" w:hAnsi="Arial"/>
-          <w:sz w:val="24"/>
-          <w:szCs w:val="24"/>
-        </w:rPr>
-        <w:lastRenderedPageBreak/>
-        <w:t>temperamental --- and there were problems earlier with inverted or flipped images that were dealt with as special cases and now can be treated without special code.  The other change was to use a 2 x 2 rotation matrix to calculate the target x/y coordinates.  The rotation matrix values depend only on the rotation angle between the RA/Dec and x/y coordinate systems, determined robustly by the numerical ‘search’ referred to earlier.</w:t>
+        <w:t>Major rewrite of manual WCS calibration code.  Biggest change was to solve for the rotation angle between the RA/Dec and x/y coordinate systems numerically rather than with trig.  This numerical solution tolerates all possible orientations.  The change was necessitated when an alt-az example showed that the trig solution was too temperamental --- and there were problems earlier with inverted or flipped images that were dealt with as special cases and now can be treated without special code.  The other change was to use a 2 x 2 rotation matrix to calculate the target x/y coordinates.  The rotation matrix values depend only on the rotation angle between the RA/Dec and x/y coordinate systems, determined robustly by the numerical ‘search’ referred to earlier.</w:t>
       </w:r>
       <w:r>
         <w:rPr>
@@ -10684,7 +10843,16 @@
           <w:sz w:val="24"/>
           <w:szCs w:val="24"/>
         </w:rPr>
-        <w:t>Thanks to Christopher Bennett: he found and fixed some issues related to using PyMovie on Linux and posted his proposed changes as a pull-request in my GitHub pymovie repository.  I have accepted and merged his changes --- AVI-WCS folders should now work properly on Linux systems.</w:t>
+        <w:t xml:space="preserve">Thanks to Christopher Bennett: he found and fixed some issues related to using </w:t>
+      </w:r>
+      <w:r>
+        <w:rPr>
+          <w:rFonts w:ascii="Arial" w:hAnsi="Arial"/>
+          <w:sz w:val="24"/>
+          <w:szCs w:val="24"/>
+        </w:rPr>
+        <w:lastRenderedPageBreak/>
+        <w:t>PyMovie on Linux and posted his proposed changes as a pull-request in my GitHub pymovie repository.  I have accepted and merged his changes --- AVI-WCS folders should now work properly on Linux systems.</w:t>
       </w:r>
       <w:r>
         <w:rPr>
@@ -10850,7 +11018,6 @@
           <w:sz w:val="24"/>
           <w:szCs w:val="24"/>
         </w:rPr>
-        <w:lastRenderedPageBreak/>
         <w:t>It is expected that this will be the version released for public use --- end of Beta testing --- start of production testing.</w:t>
       </w:r>
     </w:p>
@@ -11185,6 +11352,7 @@
           <w:sz w:val="24"/>
           <w:szCs w:val="24"/>
         </w:rPr>
+        <w:lastRenderedPageBreak/>
         <w:t>version 1.8.4</w:t>
       </w:r>
     </w:p>
@@ -11406,7 +11574,6 @@
           <w:sz w:val="24"/>
           <w:szCs w:val="24"/>
         </w:rPr>
-        <w:lastRenderedPageBreak/>
         <w:t>Added +/- 1 frame buttons and removed the the up/down buttons on the current frame and stop frame spinners.</w:t>
       </w:r>
     </w:p>
@@ -11731,7 +11898,16 @@
           <w:sz w:val="24"/>
           <w:szCs w:val="24"/>
         </w:rPr>
-        <w:t>Corrected the display of WCS coordinates that appear in the status bar (when astrometry.net solution is active in a frame) when the cursor is inside the image --- these values needed to take into account pixel aspect ratio.</w:t>
+        <w:t xml:space="preserve">Corrected the display of WCS coordinates that appear in the status bar (when astrometry.net solution is active in a frame) when the cursor is inside the image --- </w:t>
+      </w:r>
+      <w:r>
+        <w:rPr>
+          <w:rFonts w:ascii="Arial" w:hAnsi="Arial"/>
+          <w:sz w:val="24"/>
+          <w:szCs w:val="24"/>
+        </w:rPr>
+        <w:lastRenderedPageBreak/>
+        <w:t>these values needed to take into account pixel aspect ratio.</w:t>
       </w:r>
       <w:r>
         <w:rPr>
@@ -11953,7 +12129,6 @@
           <w:sz w:val="24"/>
           <w:szCs w:val="24"/>
         </w:rPr>
-        <w:lastRenderedPageBreak/>
         <w:t>Rearranged transport buttons to allow more flexibility in splitter placement and also to bring the current frame spinner to a more accessible place.</w:t>
       </w:r>
     </w:p>
@@ -12433,16 +12608,7 @@
           <w:sz w:val="24"/>
           <w:szCs w:val="24"/>
         </w:rPr>
-        <w:t xml:space="preserve">.  This angle is a diagnostic printout, useful to me, but not to the user.  To interpret it, you need to know that the coordinate systems in use are: x increases to right, y increases down, RA has East to the right, DEC has North </w:t>
-      </w:r>
-      <w:r>
-        <w:rPr>
-          <w:rFonts w:ascii="Arial" w:hAnsi="Arial"/>
-          <w:sz w:val="24"/>
-          <w:szCs w:val="24"/>
-        </w:rPr>
-        <w:lastRenderedPageBreak/>
-        <w:t>down, and angles in the x-y plane (the image) are always positive and are the number of degrees in the ccw direction needed to rotate a vector until it lines up with the positive (i.e., down) y axis.  So ref1-to-target means the origin is ref1, and we are rotating the vector from ref1 to target around ref1 ccw until it is aligned with the positive y axis.</w:t>
+        <w:t>.  This angle is a diagnostic printout, useful to me, but not to the user.  To interpret it, you need to know that the coordinate systems in use are: x increases to right, y increases down, RA has East to the right, DEC has North down, and angles in the x-y plane (the image) are always positive and are the number of degrees in the ccw direction needed to rotate a vector until it lines up with the positive (i.e., down) y axis.  So ref1-to-target means the origin is ref1, and we are rotating the vector from ref1 to target around ref1 ccw until it is aligned with the positive y axis.</w:t>
       </w:r>
       <w:r>
         <w:rPr>
@@ -12800,6 +12966,7 @@
           <w:sz w:val="24"/>
           <w:szCs w:val="24"/>
         </w:rPr>
+        <w:lastRenderedPageBreak/>
         <w:t>version 1.5.6</w:t>
       </w:r>
     </w:p>
@@ -12985,16 +13152,7 @@
           <w:sz w:val="24"/>
           <w:szCs w:val="24"/>
         </w:rPr>
-        <w:t xml:space="preserve">The logic to allow a Kiwi profile to be saved from other than a frame where the </w:t>
-      </w:r>
-      <w:r>
-        <w:rPr>
-          <w:rFonts w:ascii="Arial" w:hAnsi="Arial"/>
-          <w:sz w:val="24"/>
-          <w:szCs w:val="24"/>
-        </w:rPr>
-        <w:lastRenderedPageBreak/>
-        <w:t>characters are in their training position was too tortuous to implement.  Now we just reposition to frame 1 before doing the save.  This means that all training needs to be accomplished while the characters are in the position of those in frame 1.</w:t>
+        <w:t>The logic to allow a Kiwi profile to be saved from other than a frame where the characters are in their training position was too tortuous to implement.  Now we just reposition to frame 1 before doing the save.  This means that all training needs to be accomplished while the characters are in the position of those in frame 1.</w:t>
       </w:r>
       <w:r>
         <w:rPr>
@@ -13216,7 +13374,16 @@
           <w:szCs w:val="24"/>
         </w:rPr>
         <w:br/>
-        <w:t>The 'fix' was to set a flag when an analysis is started for the first time after either a program start or aperture data has been cleared. The start-at frame is recorded if this flag is not set, and then the flag is set to inhibit the recording of the start-at frame should a pause/restart occur.</w:t>
+        <w:t xml:space="preserve">The 'fix' was to set a flag when an analysis is started for the first time after either a program start or aperture data has been cleared. The start-at frame is recorded if this </w:t>
+      </w:r>
+      <w:r>
+        <w:rPr>
+          <w:rFonts w:ascii="Arial" w:hAnsi="Arial"/>
+          <w:sz w:val="24"/>
+          <w:szCs w:val="24"/>
+        </w:rPr>
+        <w:lastRenderedPageBreak/>
+        <w:t>flag is not set, and then the flag is set to inhibit the recording of the start-at frame should a pause/restart occur.</w:t>
       </w:r>
       <w:r>
         <w:rPr>
@@ -13333,16 +13500,7 @@
           <w:sz w:val="24"/>
           <w:szCs w:val="24"/>
         </w:rPr>
-        <w:t xml:space="preserve">Very high quality (low error rates) OCR for Kiwi timestamps is available IF and ONLY IF you take the time to jog the character selection boxes into good positions.  A good </w:t>
-      </w:r>
-      <w:r>
-        <w:rPr>
-          <w:rFonts w:ascii="Arial" w:hAnsi="Arial"/>
-          <w:sz w:val="24"/>
-          <w:szCs w:val="24"/>
-        </w:rPr>
-        <w:lastRenderedPageBreak/>
-        <w:t>position has the character right-justified in the box.  Use 'show property' to get a view of EVERY character box placement and adjust accordingly before saving the model digit.  It's fiddly, but I routinely get 100% recognition rates on Kiwi timestamps by following this advice.</w:t>
+        <w:t>Very high quality (low error rates) OCR for Kiwi timestamps is available IF and ONLY IF you take the time to jog the character selection boxes into good positions.  A good position has the character right-justified in the box.  Use 'show property' to get a view of EVERY character box placement and adjust accordingly before saving the model digit.  It's fiddly, but I routinely get 100% recognition rates on Kiwi timestamps by following this advice.</w:t>
       </w:r>
       <w:r>
         <w:rPr>
@@ -13586,7 +13744,16 @@
           <w:sz w:val="24"/>
           <w:szCs w:val="24"/>
         </w:rPr>
-        <w:t>Found a way to deal with the odd timestamp that results when there is a minutes roll-over in a Kiwi timestamp.  As a result, Kiwi timestamp ocr errors are almost always just the 'confusion' between the character 6 and the character 8 (check the confusion matrix that prints whenever the model digits are viewed to see what I mean), an unfortunate result of the Kiwi font for which (as far as I know) nothing can be done.</w:t>
+        <w:t xml:space="preserve">Found a way to deal with the odd timestamp that results when there is a minutes roll-over in a Kiwi timestamp.  As a result, Kiwi timestamp ocr errors are almost always just </w:t>
+      </w:r>
+      <w:r>
+        <w:rPr>
+          <w:rFonts w:ascii="Arial" w:hAnsi="Arial"/>
+          <w:sz w:val="24"/>
+          <w:szCs w:val="24"/>
+        </w:rPr>
+        <w:lastRenderedPageBreak/>
+        <w:t>the 'confusion' between the character 6 and the character 8 (check the confusion matrix that prints whenever the model digits are viewed to see what I mean), an unfortunate result of the Kiwi font for which (as far as I know) nothing can be done.</w:t>
       </w:r>
       <w:r>
         <w:rPr>
@@ -13704,16 +13871,7 @@
           <w:szCs w:val="24"/>
         </w:rPr>
         <w:br/>
-        <w:t xml:space="preserve">As a consequence of this, you must make sure that any initial 'training' (model digit </w:t>
-      </w:r>
-      <w:r>
-        <w:rPr>
-          <w:rFonts w:ascii="Arial" w:hAnsi="Arial"/>
-          <w:sz w:val="24"/>
-          <w:szCs w:val="24"/>
-        </w:rPr>
-        <w:lastRenderedPageBreak/>
-        <w:t>recording) never crosses a minute boundary.  This is not usually hard to do as the complete digit set is usually present in the first 3 or 4 frames.</w:t>
+        <w:t>As a consequence of this, you must make sure that any initial 'training' (model digit recording) never crosses a minute boundary.  This is not usually hard to do as the complete digit set is usually present in the first 3 or 4 frames.</w:t>
       </w:r>
       <w:r>
         <w:rPr>
@@ -14005,6 +14163,15 @@
           <w:szCs w:val="24"/>
         </w:rPr>
         <w:br/>
+      </w:r>
+      <w:r>
+        <w:rPr>
+          <w:rFonts w:ascii="Arial" w:hAnsi="Arial"/>
+          <w:color w:val="000000"/>
+          <w:sz w:val="24"/>
+          <w:szCs w:val="24"/>
+        </w:rPr>
+        <w:lastRenderedPageBreak/>
         <w:t xml:space="preserve">          the folder will be created (if necessary) and populated with an alias (for mac users)</w:t>
       </w:r>
       <w:r>
@@ -14187,16 +14354,7 @@
           <w:sz w:val="24"/>
           <w:szCs w:val="24"/>
         </w:rPr>
-        <w:t xml:space="preserve">Fixed bug that required AVI-WCS folder to be reopened in order for a newly selected </w:t>
-      </w:r>
-      <w:r>
-        <w:rPr>
-          <w:rFonts w:ascii="Arial" w:hAnsi="Arial"/>
-          <w:sz w:val="24"/>
-          <w:szCs w:val="24"/>
-        </w:rPr>
-        <w:lastRenderedPageBreak/>
-        <w:t>custom ocr profile to take effect.  Now timestamp reading starts up as soon as a custom profile is selected.</w:t>
+        <w:t>Fixed bug that required AVI-WCS folder to be reopened in order for a newly selected custom ocr profile to take effect.  Now timestamp reading starts up as soon as a custom profile is selected.</w:t>
       </w:r>
       <w:r>
         <w:rPr>
@@ -14477,6 +14635,7 @@
           <w:sz w:val="24"/>
           <w:szCs w:val="24"/>
         </w:rPr>
+        <w:lastRenderedPageBreak/>
         <w:t>Sharing a complete list of profiles is probably not the way to go most times as there would be too many entries from someone like Tony (who has to deal with many recording chains, each requiring slightly different ocr profiles).  Instead, you could share the four files (in an AVI-WCS folder) that comprise the ocr profile:</w:t>
       </w:r>
       <w:r>
@@ -14616,16 +14775,7 @@
           <w:sz w:val="24"/>
           <w:szCs w:val="24"/>
         </w:rPr>
-        <w:t xml:space="preserve">Removed threshold spinner as that mechanism is no longer used for OCR --- switched </w:t>
-      </w:r>
-      <w:r>
-        <w:rPr>
-          <w:rFonts w:ascii="Arial" w:hAnsi="Arial"/>
-          <w:sz w:val="24"/>
-          <w:szCs w:val="24"/>
-        </w:rPr>
-        <w:lastRenderedPageBreak/>
-        <w:t>to custom model digits per AVI-WCS folder instead.</w:t>
+        <w:t>Removed threshold spinner as that mechanism is no longer used for OCR --- switched to custom model digits per AVI-WCS folder instead.</w:t>
       </w:r>
     </w:p>
     <w:p>
@@ -15099,16 +15249,7 @@
           <w:sz w:val="24"/>
           <w:szCs w:val="24"/>
         </w:rPr>
-        <w:t xml:space="preserve">Timestamp OCR is now functional for the IOTA VTI.  Model 3 is directly supported.  Model 2 (which interchanges the position of the early millisecond characters (VTI3: early on left; VTI2: early on right) can be decoded as well if one takes the time to reposition the ocr selection boxes.  Such a change is 'sticky'. This is useful when there </w:t>
-      </w:r>
-      <w:r>
-        <w:rPr>
-          <w:rFonts w:ascii="Arial" w:hAnsi="Arial"/>
-          <w:sz w:val="24"/>
-          <w:szCs w:val="24"/>
-        </w:rPr>
-        <w:lastRenderedPageBreak/>
-        <w:t>is a single tool chain (camera/VTI/frame-grabber) because, once set for your equipment setup, it will be ready to go next time.</w:t>
+        <w:t>Timestamp OCR is now functional for the IOTA VTI.  Model 3 is directly supported.  Model 2 (which interchanges the position of the early millisecond characters (VTI3: early on left; VTI2: early on right) can be decoded as well if one takes the time to reposition the ocr selection boxes.  Such a change is 'sticky'. This is useful when there is a single tool chain (camera/VTI/frame-grabber) because, once set for your equipment setup, it will be ready to go next time.</w:t>
       </w:r>
       <w:r>
         <w:rPr>
@@ -15396,6 +15537,7 @@
           <w:sz w:val="24"/>
           <w:szCs w:val="24"/>
         </w:rPr>
+        <w:lastRenderedPageBreak/>
         <w:t>Added linkage from the aperture edit table to the default mask radius spinner and threshold spinner so that when the color of an aperture is set to 'green' (even if it already was 'green'), the def mask radius and thresh are copied into the spinners on the main gui..</w:t>
       </w:r>
       <w:r>
@@ -15540,16 +15682,7 @@
           <w:sz w:val="24"/>
           <w:szCs w:val="24"/>
         </w:rPr>
-        <w:t xml:space="preserve">Implements output of csv aperture data in the order specified by the user rather than the default order based on the order of adding apertures to the image.  For now, PyOTE accepts only up to the first four light curves, so when multiple apertures are in use, this re-ordering will make sure that you will be able to use PyOTE on the relevant lightcurves.  It is possible (in the future) that PyOTE will be modified so that more than </w:t>
-      </w:r>
-      <w:r>
-        <w:rPr>
-          <w:rFonts w:ascii="Arial" w:hAnsi="Arial"/>
-          <w:sz w:val="24"/>
-          <w:szCs w:val="24"/>
-        </w:rPr>
-        <w:lastRenderedPageBreak/>
-        <w:t>4 lightcuves can be processed at the same time.  Until then, be judicious in selecting/ordering the apertures.</w:t>
+        <w:t>Implements output of csv aperture data in the order specified by the user rather than the default order based on the order of adding apertures to the image.  For now, PyOTE accepts only up to the first four light curves, so when multiple apertures are in use, this re-ordering will make sure that you will be able to use PyOTE on the relevant lightcurves.  It is possible (in the future) that PyOTE will be modified so that more than 4 lightcuves can be processed at the same time.  Until then, be judicious in selecting/ordering the apertures.</w:t>
       </w:r>
       <w:r>
         <w:rPr>
@@ -15829,6 +15962,7 @@
           <w:sz w:val="24"/>
           <w:szCs w:val="24"/>
         </w:rPr>
+        <w:lastRenderedPageBreak/>
         <w:t>version 1.0.8</w:t>
       </w:r>
     </w:p>
@@ -16375,6 +16509,7 @@
           <w:sz w:val="24"/>
           <w:szCs w:val="24"/>
         </w:rPr>
+        <w:lastRenderedPageBreak/>
         <w:t>added the ability (when working in the context of an AVI-WCS folder) to generate a “finder” image formed by registering and summing several hundred frames.  An aperture placed on this image remains when the user switches to the avi. The user then adds a 'tracker' aperture, adjusts its threshold, and runs the analysis.</w:t>
       </w:r>
     </w:p>
@@ -16559,16 +16694,7 @@
           <w:sz w:val="24"/>
           <w:szCs w:val="24"/>
         </w:rPr>
-        <w:t xml:space="preserve">added the ability to specify a plate scale to use for the manual WCS calibration. Any </w:t>
-      </w:r>
-      <w:r>
-        <w:rPr>
-          <w:rFonts w:ascii="Arial" w:hAnsi="Arial"/>
-          <w:sz w:val="24"/>
-          <w:szCs w:val="24"/>
-        </w:rPr>
-        <w:lastRenderedPageBreak/>
-        <w:t>value entered in the box to the right of the the Manual WCS calibration button will used as the plate scale. But be sure to leave this box empty if you want the maths behind manual WCS calibration to estimate the plate scale from the calibration points provided; this is the normal expected use.</w:t>
+        <w:t>added the ability to specify a plate scale to use for the manual WCS calibration. Any value entered in the box to the right of the the Manual WCS calibration button will used as the plate scale. But be sure to leave this box empty if you want the maths behind manual WCS calibration to estimate the plate scale from the calibration points provided; this is the normal expected use.</w:t>
       </w:r>
       <w:r>
         <w:rPr>
@@ -17332,7 +17458,16 @@
           <w:sz w:val="24"/>
           <w:szCs w:val="24"/>
         </w:rPr>
-        <w:t>Now there is a new button labelled Select AVI/WCS folder for when the user wants to utilize the WCS calibration capability of PyMovie. They will need to create a folder specifically for that purpose. In that folder they will need to place either the avi file to be processed or a shortcut (Windows) or alias (Mac) to that file (so the user does not have to relocate his avi just to satisfy PyMovie). This folder will hold star position and wcs calibration data unique to frame 0 of the avi. As before, this folder will be the default location for csv files and (in the future) png dumps of lightcurve plots.</w:t>
+        <w:t xml:space="preserve">Now there is a new button labelled Select AVI/WCS folder for when the user wants to </w:t>
+      </w:r>
+      <w:r>
+        <w:rPr>
+          <w:rFonts w:ascii="Arial" w:hAnsi="Arial"/>
+          <w:sz w:val="24"/>
+          <w:szCs w:val="24"/>
+        </w:rPr>
+        <w:lastRenderedPageBreak/>
+        <w:t>utilize the WCS calibration capability of PyMovie. They will need to create a folder specifically for that purpose. In that folder they will need to place either the avi file to be processed or a shortcut (Windows) or alias (Mac) to that file (so the user does not have to relocate his avi just to satisfy PyMovie). This folder will hold star position and wcs calibration data unique to frame 0 of the avi. As before, this folder will be the default location for csv files and (in the future) png dumps of lightcurve plots.</w:t>
       </w:r>
       <w:r>
         <w:rPr>
@@ -17726,7 +17861,16 @@
           <w:sz w:val="24"/>
           <w:szCs w:val="24"/>
         </w:rPr>
-        <w:t>with the success of 'dynamic' aperture display, we have adopted a policy when creating an aperture of setting all its special properties (jogging and auto-display) OFF and NOT touching the properties of any already-in-place apertures. In the previous version, adding an aperture caused all special properties in existing apertures to be cleared (quietly --- this adds to confusion --- didn't I just set that?) and the new aperture came preset with jogging and auto-display ON. In this version, it is up to the user to set the special properties and they will never be quietly changed.</w:t>
+        <w:t xml:space="preserve">with the success of 'dynamic' aperture display, we have adopted a policy when creating an aperture of setting all its special properties (jogging and auto-display) OFF and NOT touching the properties of any already-in-place apertures. In the previous version, adding an aperture caused all special properties in existing apertures to be cleared (quietly --- this adds to confusion --- didn't I just set that?) and the new aperture came </w:t>
+      </w:r>
+      <w:r>
+        <w:rPr>
+          <w:rFonts w:ascii="Arial" w:hAnsi="Arial"/>
+          <w:sz w:val="24"/>
+          <w:szCs w:val="24"/>
+        </w:rPr>
+        <w:lastRenderedPageBreak/>
+        <w:t>preset with jogging and auto-display ON. In this version, it is up to the user to set the special properties and they will never be quietly changed.</w:t>
       </w:r>
       <w:r>
         <w:rPr>
@@ -18264,7 +18408,16 @@
           <w:sz w:val="24"/>
           <w:szCs w:val="24"/>
         </w:rPr>
-        <w:t>added a demonstration plot to let the user see visually what the robust mean and std calculations are doing.</w:t>
+        <w:t xml:space="preserve">added a demonstration plot to let the user see visually what the robust mean and std </w:t>
+      </w:r>
+      <w:r>
+        <w:rPr>
+          <w:rFonts w:ascii="Arial" w:hAnsi="Arial"/>
+          <w:sz w:val="24"/>
+          <w:szCs w:val="24"/>
+        </w:rPr>
+        <w:lastRenderedPageBreak/>
+        <w:t>calculations are doing.</w:t>
       </w:r>
       <w:r>
         <w:rPr>
@@ -18452,7 +18605,6 @@
           <w:sz w:val="24"/>
           <w:szCs w:val="24"/>
         </w:rPr>
-        <w:lastRenderedPageBreak/>
         <w:t>added fast navigate buttons to speed going forward and backward through images</w:t>
       </w:r>
     </w:p>
@@ -18849,6 +19001,7 @@
           <w:sz w:val="24"/>
           <w:szCs w:val="24"/>
         </w:rPr>
+        <w:lastRenderedPageBreak/>
         <w:t>version 0.3.3</w:t>
       </w:r>
     </w:p>
@@ -19103,7 +19256,6 @@
           <w:sz w:val="24"/>
           <w:szCs w:val="24"/>
         </w:rPr>
-        <w:lastRenderedPageBreak/>
         <w:t>added update of default mask when aperture size is changed to solve the mask/thumbnail shape mis-match exception from occurring</w:t>
       </w:r>
     </w:p>
@@ -19336,7 +19488,16 @@
           <w:sz w:val="24"/>
           <w:szCs w:val="24"/>
         </w:rPr>
-        <w:t>changed the snap-to-blob function to require user to place cursor on/near star of interest. Previously, snap-to-blob snapped to the brightest star in the entire aperture UNLESS there was already a yellow aperture defined. This seemed overly complicated, hard to explain, and causes the behavior to be sometimes mysterious, particularly if one forgets whether or not there is a yellow aperture.  Requiring cursor placement within 6 pixels of the star-of-interest at all times is easier to get used to and allows a dim star that has bright neighbors to be easily singled out.</w:t>
+        <w:t xml:space="preserve">changed the snap-to-blob function to require user to place cursor on/near star of interest. Previously, snap-to-blob snapped to the brightest star in the entire aperture UNLESS there was already a yellow aperture defined. This seemed overly complicated, hard to explain, and causes the behavior to be sometimes mysterious, particularly if one forgets whether or not there is a yellow aperture.  Requiring cursor placement within 6 pixels of the star-of-interest at all times is easier to get used to and </w:t>
+      </w:r>
+      <w:r>
+        <w:rPr>
+          <w:rFonts w:ascii="Arial" w:hAnsi="Arial"/>
+          <w:sz w:val="24"/>
+          <w:szCs w:val="24"/>
+        </w:rPr>
+        <w:lastRenderedPageBreak/>
+        <w:t>allows a dim star that has bright neighbors to be easily singled out.</w:t>
       </w:r>
     </w:p>
     <w:p>
@@ -19564,7 +19725,6 @@
           <w:sz w:val="24"/>
           <w:szCs w:val="24"/>
         </w:rPr>
-        <w:lastRenderedPageBreak/>
         <w:t>Initial Beta release – no timestamp OCR – functional for lightcurve extraction</w:t>
       </w:r>
     </w:p>

</xml_diff>

<commit_message>
3.8.8 fixes dark/flats starting directory bug
</commit_message>
<xml_diff>
--- a/src/pymovie/PyMovie-info.docx
+++ b/src/pymovie/PyMovie-info.docx
@@ -177,6 +177,54 @@
           <w:sz w:val="24"/>
           <w:szCs w:val="24"/>
         </w:rPr>
+        <w:t>Version 3.8.8        25 August 2023</w:t>
+      </w:r>
+    </w:p>
+    <w:p>
+      <w:pPr>
+        <w:pStyle w:val="PreformattedText"/>
+        <w:numPr>
+          <w:ilvl w:val="0"/>
+          <w:numId w:val="291"/>
+        </w:numPr>
+        <w:rPr>
+          <w:rFonts w:ascii="Arial" w:hAnsi="Arial"/>
+          <w:sz w:val="24"/>
+          <w:szCs w:val="24"/>
+        </w:rPr>
+      </w:pPr>
+      <w:r>
+        <w:rPr>
+          <w:rFonts w:ascii="Arial" w:hAnsi="Arial"/>
+          <w:sz w:val="24"/>
+          <w:szCs w:val="24"/>
+        </w:rPr>
+        <w:t>Fixes a bug that made it necessary to navigate to dark/flats directory.</w:t>
+      </w:r>
+      <w:r>
+        <w:rPr>
+          <w:rFonts w:ascii="Arial" w:hAnsi="Arial"/>
+          <w:sz w:val="24"/>
+          <w:szCs w:val="24"/>
+        </w:rPr>
+        <w:br/>
+      </w:r>
+    </w:p>
+    <w:p>
+      <w:pPr>
+        <w:pStyle w:val="PreformattedText"/>
+        <w:rPr>
+          <w:rFonts w:ascii="Arial" w:hAnsi="Arial"/>
+          <w:sz w:val="24"/>
+          <w:szCs w:val="24"/>
+        </w:rPr>
+      </w:pPr>
+      <w:r>
+        <w:rPr>
+          <w:rFonts w:ascii="Arial" w:hAnsi="Arial"/>
+          <w:sz w:val="24"/>
+          <w:szCs w:val="24"/>
+        </w:rPr>
         <w:t>Version 3.8.7        24 August 2023</w:t>
       </w:r>
     </w:p>
@@ -520,6 +568,7 @@
           <w:sz w:val="24"/>
           <w:szCs w:val="24"/>
         </w:rPr>
+        <w:lastRenderedPageBreak/>
         <w:br/>
         <w:t xml:space="preserve">If there are dominant hot-pixels in the video, the </w:t>
       </w:r>
@@ -563,16 +612,7 @@
           <w:sz w:val="24"/>
           <w:szCs w:val="24"/>
         </w:rPr>
-        <w:t xml:space="preserve"> rather than the star field and cause the ‘finder’ process to fail. In this </w:t>
-      </w:r>
-      <w:r>
-        <w:rPr>
-          <w:rFonts w:ascii="Arial" w:hAnsi="Arial"/>
-          <w:sz w:val="24"/>
-          <w:szCs w:val="24"/>
-        </w:rPr>
-        <w:lastRenderedPageBreak/>
-        <w:t>case, reverting to a ‘stacking star’ or a 2 point track will be necessary.</w:t>
+        <w:t xml:space="preserve"> rather than the star field and cause the ‘finder’ process to fail. In this case, reverting to a ‘stacking star’ or a 2 point track will be necessary.</w:t>
       </w:r>
       <w:r>
         <w:rPr>
@@ -1206,6 +1246,7 @@
           <w:sz w:val="24"/>
           <w:szCs w:val="24"/>
         </w:rPr>
+        <w:lastRenderedPageBreak/>
         <w:t>Version 3.8.0       13 July 2023</w:t>
       </w:r>
     </w:p>
@@ -1246,16 +1287,7 @@
           <w:sz w:val="24"/>
           <w:szCs w:val="24"/>
         </w:rPr>
-        <w:t xml:space="preserve">-star, the NRE analysis would not run UNLESS the user manually cleared the already gathered data. </w:t>
-      </w:r>
-      <w:r>
-        <w:rPr>
-          <w:rFonts w:ascii="Arial" w:hAnsi="Arial"/>
-          <w:sz w:val="24"/>
-          <w:szCs w:val="24"/>
-        </w:rPr>
-        <w:lastRenderedPageBreak/>
-        <w:t xml:space="preserve">This version detects that case and starts the </w:t>
+        <w:t xml:space="preserve">-star, the NRE analysis would not run UNLESS the user manually cleared the already gathered data. This version detects that case and starts the </w:t>
       </w:r>
       <w:proofErr w:type="spellStart"/>
       <w:r>
@@ -1709,7 +1741,14 @@
         <w:rPr>
           <w:rFonts w:ascii="Arial" w:hAnsi="Arial" w:cs="Arial"/>
         </w:rPr>
-        <w:t xml:space="preserve"> static apertures of steadily increasing size. This is to support the common practice of testing extraction metrics for very small to quite large fixed circular masks, an old time-tested technique.</w:t>
+        <w:t xml:space="preserve"> static apertures of steadily increasing size. This is to support the common practice of testing extraction </w:t>
+      </w:r>
+      <w:r>
+        <w:rPr>
+          <w:rFonts w:ascii="Arial" w:hAnsi="Arial" w:cs="Arial"/>
+        </w:rPr>
+        <w:lastRenderedPageBreak/>
+        <w:t>metrics for very small to quite large fixed circular masks, an old time-tested technique.</w:t>
       </w:r>
       <w:r>
         <w:t xml:space="preserve"> </w:t>
@@ -1718,7 +1757,6 @@
         <w:rPr>
           <w:rFonts w:ascii="Arial" w:hAnsi="Arial" w:cs="Arial"/>
         </w:rPr>
-        <w:lastRenderedPageBreak/>
         <w:t xml:space="preserve">PyOTE 5.2.6 introduced a set of tools to make processing multiple </w:t>
       </w:r>
       <w:proofErr w:type="spellStart"/>
@@ -2181,7 +2219,6 @@
           <w:szCs w:val="24"/>
         </w:rPr>
         <w:br/>
-        <w:t xml:space="preserve">It is now possible to more effectively lower the noise in an extracted target star </w:t>
       </w:r>
       <w:r>
         <w:rPr>
@@ -2190,7 +2227,7 @@
           <w:szCs w:val="24"/>
         </w:rPr>
         <w:lastRenderedPageBreak/>
-        <w:t>lightcurve by using smaller and smaller circular masks to find the one that improves the noise best. This was possible in the past, but because positional jitter was not adjusted for static masks, the size of the smallest useful radius was often rather large. Now quite small radius values remain effective.</w:t>
+        <w:t>It is now possible to more effectively lower the noise in an extracted target star lightcurve by using smaller and smaller circular masks to find the one that improves the noise best. This was possible in the past, but because positional jitter was not adjusted for static masks, the size of the smallest useful radius was often rather large. Now quite small radius values remain effective.</w:t>
       </w:r>
       <w:r>
         <w:rPr>
@@ -2620,6 +2657,7 @@
           <w:sz w:val="24"/>
           <w:szCs w:val="24"/>
         </w:rPr>
+        <w:lastRenderedPageBreak/>
         <w:t>fixes OCR context menu and plots</w:t>
       </w:r>
     </w:p>
@@ -3365,7 +3403,6 @@
           <w:sz w:val="24"/>
           <w:szCs w:val="24"/>
         </w:rPr>
-        <w:lastRenderedPageBreak/>
         <w:t>Version 3.3.7</w:t>
       </w:r>
     </w:p>
@@ -3995,15 +4032,8 @@
           <w:sz w:val="24"/>
           <w:szCs w:val="24"/>
         </w:rPr>
+        <w:lastRenderedPageBreak/>
         <w:br/>
-      </w:r>
-      <w:r>
-        <w:rPr>
-          <w:rFonts w:ascii="Arial" w:hAnsi="Arial"/>
-          <w:sz w:val="24"/>
-          <w:szCs w:val="24"/>
-        </w:rPr>
-        <w:lastRenderedPageBreak/>
         <w:t>Presages the CMOS hot pixel tab functions to be added soon.</w:t>
       </w:r>
       <w:r>
@@ -4496,7 +4526,6 @@
           <w:sz w:val="24"/>
           <w:szCs w:val="24"/>
         </w:rPr>
-        <w:lastRenderedPageBreak/>
         <w:t>Version 3.1.4</w:t>
       </w:r>
     </w:p>
@@ -5057,7 +5086,7 @@
           <w:sz w:val="24"/>
           <w:szCs w:val="24"/>
         </w:rPr>
-        <w:t xml:space="preserve">Adds a warning message if a user starts an analysis when there is already data present from a previous analysis run. This is an allowed condition (it allows running an </w:t>
+        <w:t xml:space="preserve">Adds a warning message if a user starts an analysis when there is already data </w:t>
       </w:r>
       <w:r>
         <w:rPr>
@@ -5066,7 +5095,7 @@
           <w:szCs w:val="24"/>
         </w:rPr>
         <w:lastRenderedPageBreak/>
-        <w:t xml:space="preserve">analysis backwards or some part forward and the rest backwards to deal with a difficult tracking situation) but may cause some frames to be processed more than once. If that happens, attempts to write a csv file </w:t>
+        <w:t xml:space="preserve">present from a previous analysis run. This is an allowed condition (it allows running an analysis backwards or some part forward and the rest backwards to deal with a difficult tracking situation) but may cause some frames to be processed more than once. If that happens, attempts to write a csv file </w:t>
       </w:r>
       <w:proofErr w:type="spellStart"/>
       <w:r>
@@ -5682,6 +5711,7 @@
           <w:sz w:val="24"/>
           <w:szCs w:val="24"/>
         </w:rPr>
+        <w:lastRenderedPageBreak/>
         <w:t xml:space="preserve">cures a </w:t>
       </w:r>
       <w:proofErr w:type="spellStart"/>
@@ -5700,16 +5730,7 @@
           <w:sz w:val="24"/>
           <w:szCs w:val="24"/>
         </w:rPr>
-        <w:t xml:space="preserve"> coloring issue when the default mask is set to Yellow Mask </w:t>
-      </w:r>
-      <w:r>
-        <w:rPr>
-          <w:rFonts w:ascii="Arial" w:hAnsi="Arial"/>
-          <w:sz w:val="24"/>
-          <w:szCs w:val="24"/>
-        </w:rPr>
-        <w:lastRenderedPageBreak/>
-        <w:t>(FYI: the selection box for this option is in the Misc tab)</w:t>
+        <w:t xml:space="preserve"> coloring issue when the default mask is set to Yellow Mask (FYI: the selection box for this option is in the Misc tab)</w:t>
       </w:r>
     </w:p>
     <w:p>
@@ -6295,6 +6316,7 @@
           <w:sz w:val="24"/>
           <w:szCs w:val="24"/>
         </w:rPr>
+        <w:lastRenderedPageBreak/>
         <w:t>Show image contrast control</w:t>
       </w:r>
       <w:r>
@@ -6319,7 +6341,6 @@
           <w:sz w:val="24"/>
           <w:szCs w:val="24"/>
         </w:rPr>
-        <w:lastRenderedPageBreak/>
         <w:br/>
         <w:t xml:space="preserve">There is a new meaning to the values of </w:t>
       </w:r>
@@ -6815,7 +6836,7 @@
           <w:sz w:val="24"/>
           <w:szCs w:val="24"/>
         </w:rPr>
-        <w:t xml:space="preserve">adds a color change to OCR selection boxes based on their ability to be jogged. A red selection box (which can't be jogged by the arrow keys) turns yellow whenever it is enabled for arrow key jogging. I added some clarification to the Kiwi instructions </w:t>
+        <w:t xml:space="preserve">adds a color change to OCR selection boxes based on their ability to be jogged. A red selection box (which can't be jogged by the arrow keys) turns yellow whenever it is </w:t>
       </w:r>
       <w:r>
         <w:rPr>
@@ -6824,7 +6845,7 @@
           <w:szCs w:val="24"/>
         </w:rPr>
         <w:lastRenderedPageBreak/>
-        <w:t>regarding selection box placement.</w:t>
+        <w:t>enabled for arrow key jogging. I added some clarification to the Kiwi instructions regarding selection box placement.</w:t>
       </w:r>
       <w:r>
         <w:rPr>
@@ -7270,16 +7291,8 @@
           <w:sz w:val="24"/>
           <w:szCs w:val="24"/>
         </w:rPr>
-        <w:t xml:space="preserve">Added an automatic 'Clear Data' at conclusion of 'finder image' generation do get rid of </w:t>
-      </w:r>
-      <w:r>
-        <w:rPr>
-          <w:rFonts w:ascii="Arial" w:hAnsi="Arial"/>
-          <w:sz w:val="24"/>
-          <w:szCs w:val="24"/>
-        </w:rPr>
         <w:lastRenderedPageBreak/>
-        <w:t>the aperture data that is collected during that operation.</w:t>
+        <w:t>Added an automatic 'Clear Data' at conclusion of 'finder image' generation do get rid of the aperture data that is collected during that operation.</w:t>
       </w:r>
       <w:r>
         <w:rPr>
@@ -7739,7 +7752,7 @@
           <w:sz w:val="24"/>
           <w:szCs w:val="24"/>
         </w:rPr>
-        <w:t xml:space="preserve"> from a composite video camera --- missing values.  These 'missing' values appear when a video with a range of pixel values from 10 to 235 is remapped (stretched) to a 0 to 255 range. </w:t>
+        <w:t xml:space="preserve"> from a composite video camera --- missing values.  These 'missing' values appear when a video with a </w:t>
       </w:r>
       <w:r>
         <w:rPr>
@@ -7748,7 +7761,7 @@
           <w:szCs w:val="24"/>
         </w:rPr>
         <w:lastRenderedPageBreak/>
-        <w:t>When that process is present, every eighth value is missing and never appears as a pixel value.</w:t>
+        <w:t>range of pixel values from 10 to 235 is remapped (stretched) to a 0 to 255 range. When that process is present, every eighth value is missing and never appears as a pixel value.</w:t>
       </w:r>
       <w:r>
         <w:rPr>
@@ -8221,7 +8234,7 @@
           <w:sz w:val="24"/>
           <w:szCs w:val="24"/>
         </w:rPr>
-        <w:t>Added an option to apply either a 3x3 or a 5x5 median filter to frames as they are being read --- this has the effect of removing hot-pixels automatically, provided the 'hot-</w:t>
+        <w:t xml:space="preserve">Added an option to apply either a 3x3 or a 5x5 median filter to frames as they are </w:t>
       </w:r>
       <w:r>
         <w:rPr>
@@ -8230,7 +8243,7 @@
           <w:szCs w:val="24"/>
         </w:rPr>
         <w:lastRenderedPageBreak/>
-        <w:t xml:space="preserve">pixels' are isolated pixels or in very small groups.  This is a much easier option than placing apertures on all the hot-pixel groups and asking </w:t>
+        <w:t xml:space="preserve">being read --- this has the effect of removing hot-pixels automatically, provided the 'hot-pixels' are isolated pixels or in very small groups.  This is a much easier option than placing apertures on all the hot-pixel groups and asking </w:t>
       </w:r>
       <w:proofErr w:type="spellStart"/>
       <w:r>
@@ -8814,7 +8827,7 @@
           <w:sz w:val="24"/>
           <w:szCs w:val="24"/>
         </w:rPr>
-        <w:t xml:space="preserve"> the use of a computed mask (i.e., a snap-to-blob aperture) for the sole aperture that contains the target star, particularly if the target intensity drops significantly during the occultation, is not recommended!  If you use a single </w:t>
+        <w:t xml:space="preserve"> the use of a computed mask (i.e., a snap-to-blob aperture) for the sole aperture that contains the target star, particularly if the target intensity drops </w:t>
       </w:r>
       <w:r>
         <w:rPr>
@@ -8826,7 +8839,7 @@
           <w:szCs w:val="24"/>
         </w:rPr>
         <w:lastRenderedPageBreak/>
-        <w:t>aperture on the target star, it should be a static aperture with a fixed radius circular mask!</w:t>
+        <w:t>significantly during the occultation, is not recommended!  If you use a single aperture on the target star, it should be a static aperture with a fixed radius circular mask!</w:t>
       </w:r>
       <w:r>
         <w:rPr>
@@ -9204,7 +9217,7 @@
           <w:sz w:val="24"/>
           <w:szCs w:val="24"/>
         </w:rPr>
-        <w:t xml:space="preserve"> scaling and normalization to 0...255 range in “finder” images. This will preserve star intensities and (hopefully) make “finder” images look more like the star chart. In addition, with this change, the contrast settings that are useful for an individual </w:t>
+        <w:t xml:space="preserve"> scaling and normalization to 0...255 range in “finder” images. This will preserve star intensities and (hopefully) make “finder” images look more like the star </w:t>
       </w:r>
       <w:r>
         <w:rPr>
@@ -9213,7 +9226,7 @@
           <w:szCs w:val="24"/>
         </w:rPr>
         <w:lastRenderedPageBreak/>
-        <w:t>frame are also applicable to the “finder” image, so I make that setting ‘sticky’ during changes to and from a “finder” image.</w:t>
+        <w:t>chart. In addition, with this change, the contrast settings that are useful for an individual frame are also applicable to the “finder” image, so I make that setting ‘sticky’ during changes to and from a “finder” image.</w:t>
       </w:r>
       <w:r>
         <w:rPr>
@@ -9803,7 +9816,6 @@
           <w:sz w:val="24"/>
           <w:szCs w:val="24"/>
         </w:rPr>
-        <w:lastRenderedPageBreak/>
         <w:t>Version 2.3.9</w:t>
       </w:r>
     </w:p>
@@ -10318,7 +10330,7 @@
           <w:sz w:val="24"/>
           <w:szCs w:val="24"/>
         </w:rPr>
-        <w:t xml:space="preserve">, which detects and properly operates on either big or little-endian data.  BUT, in my mask calculation, a routine is used that was ported </w:t>
+        <w:t xml:space="preserve">, which detects and properly operates on either </w:t>
       </w:r>
       <w:r>
         <w:rPr>
@@ -10327,7 +10339,7 @@
           <w:szCs w:val="24"/>
         </w:rPr>
         <w:lastRenderedPageBreak/>
-        <w:t xml:space="preserve">from </w:t>
+        <w:t xml:space="preserve">big or little-endian data.  BUT, in my mask calculation, a routine is used that was ported from </w:t>
       </w:r>
       <w:proofErr w:type="spellStart"/>
       <w:r>
@@ -10812,7 +10824,7 @@
           <w:sz w:val="24"/>
           <w:szCs w:val="24"/>
         </w:rPr>
-        <w:t xml:space="preserve"> can be used as well).  The appropriate frame number to position the video to will be extracted </w:t>
+        <w:t xml:space="preserve"> can be </w:t>
       </w:r>
       <w:r>
         <w:rPr>
@@ -10821,7 +10833,7 @@
           <w:szCs w:val="24"/>
         </w:rPr>
         <w:lastRenderedPageBreak/>
-        <w:t>from the image name. These two finder images will be of assistance in positioning a yellow aperture and recording the 2 points needed for determining the tracking equation.</w:t>
+        <w:t>used as well).  The appropriate frame number to position the video to will be extracted from the image name. These two finder images will be of assistance in positioning a yellow aperture and recording the 2 points needed for determining the tracking equation.</w:t>
       </w:r>
       <w:r>
         <w:rPr>
@@ -11157,7 +11169,7 @@
           <w:sz w:val="24"/>
           <w:szCs w:val="24"/>
         </w:rPr>
-        <w:t xml:space="preserve"> are plotted, the z-order of the composite light curve plot has been changed so that it is now the bottom-most plot rather than the topmost plot. In addition, the individual light curves will appear in the order specified by the order number of the aperture (this will match the column order in the csv file).  So an aperture with order number 4 will be plotted on top of an aperture with order number 7.  So the user now </w:t>
+        <w:t xml:space="preserve"> are plotted, the z-order of the composite light curve plot has been changed so that it is now the bottom-most plot rather than the topmost plot. In addition, the individual light curves will appear in the order specified by the order number of the aperture (this will match the column order in the csv file).  So an aperture with order </w:t>
       </w:r>
       <w:r>
         <w:rPr>
@@ -11166,7 +11178,7 @@
           <w:szCs w:val="24"/>
         </w:rPr>
         <w:lastRenderedPageBreak/>
-        <w:t xml:space="preserve">has complete control of the plot order for the individual </w:t>
+        <w:t xml:space="preserve">number 4 will be plotted on top of an aperture with order number 7.  So the user now has complete control of the plot order for the individual </w:t>
       </w:r>
       <w:proofErr w:type="spellStart"/>
       <w:r>
@@ -11709,7 +11721,16 @@
           <w:sz w:val="24"/>
           <w:szCs w:val="24"/>
         </w:rPr>
-        <w:t>Added the ability to set a ‘tracking path’ by specifying two points, one early in the video and one late in the video.  This feature is primarily useful in processing difficult drift-through videos where no other good options for tracking are present.</w:t>
+        <w:t>Added the ability to set a ‘tracking path’ by specifying two points, one early in the video and one late in the video.  This feature is primarily useful in processing difficult drift-</w:t>
+      </w:r>
+      <w:r>
+        <w:rPr>
+          <w:rFonts w:ascii="Arial" w:hAnsi="Arial"/>
+          <w:sz w:val="24"/>
+          <w:szCs w:val="24"/>
+        </w:rPr>
+        <w:lastRenderedPageBreak/>
+        <w:t>through videos where no other good options for tracking are present.</w:t>
       </w:r>
       <w:r>
         <w:rPr>
@@ -11725,7 +11746,6 @@
           <w:sz w:val="24"/>
           <w:szCs w:val="24"/>
         </w:rPr>
-        <w:lastRenderedPageBreak/>
         <w:br/>
         <w:t>To learn a bit more, right-click on a non-yellow aperture and then click one of the menu items involving ‘track path’.  That will cause a help panel to appear.</w:t>
       </w:r>
@@ -31855,6 +31875,119 @@
     </w:lvl>
   </w:abstractNum>
   <w:abstractNum w:abstractNumId="60" w15:restartNumberingAfterBreak="0">
+    <w:nsid w:val="1FDF666B"/>
+    <w:multiLevelType w:val="hybridMultilevel"/>
+    <w:tmpl w:val="DB98177E"/>
+    <w:lvl w:ilvl="0" w:tplc="04090001">
+      <w:start w:val="1"/>
+      <w:numFmt w:val="bullet"/>
+      <w:lvlText w:val=""/>
+      <w:lvlJc w:val="left"/>
+      <w:pPr>
+        <w:ind w:left="720" w:hanging="360"/>
+      </w:pPr>
+      <w:rPr>
+        <w:rFonts w:ascii="Symbol" w:hAnsi="Symbol" w:hint="default"/>
+      </w:rPr>
+    </w:lvl>
+    <w:lvl w:ilvl="1" w:tplc="04090003" w:tentative="1">
+      <w:start w:val="1"/>
+      <w:numFmt w:val="bullet"/>
+      <w:lvlText w:val="o"/>
+      <w:lvlJc w:val="left"/>
+      <w:pPr>
+        <w:ind w:left="1440" w:hanging="360"/>
+      </w:pPr>
+      <w:rPr>
+        <w:rFonts w:ascii="Courier New" w:hAnsi="Courier New" w:cs="Courier New" w:hint="default"/>
+      </w:rPr>
+    </w:lvl>
+    <w:lvl w:ilvl="2" w:tplc="04090005" w:tentative="1">
+      <w:start w:val="1"/>
+      <w:numFmt w:val="bullet"/>
+      <w:lvlText w:val=""/>
+      <w:lvlJc w:val="left"/>
+      <w:pPr>
+        <w:ind w:left="2160" w:hanging="360"/>
+      </w:pPr>
+      <w:rPr>
+        <w:rFonts w:ascii="Wingdings" w:hAnsi="Wingdings" w:hint="default"/>
+      </w:rPr>
+    </w:lvl>
+    <w:lvl w:ilvl="3" w:tplc="04090001" w:tentative="1">
+      <w:start w:val="1"/>
+      <w:numFmt w:val="bullet"/>
+      <w:lvlText w:val=""/>
+      <w:lvlJc w:val="left"/>
+      <w:pPr>
+        <w:ind w:left="2880" w:hanging="360"/>
+      </w:pPr>
+      <w:rPr>
+        <w:rFonts w:ascii="Symbol" w:hAnsi="Symbol" w:hint="default"/>
+      </w:rPr>
+    </w:lvl>
+    <w:lvl w:ilvl="4" w:tplc="04090003" w:tentative="1">
+      <w:start w:val="1"/>
+      <w:numFmt w:val="bullet"/>
+      <w:lvlText w:val="o"/>
+      <w:lvlJc w:val="left"/>
+      <w:pPr>
+        <w:ind w:left="3600" w:hanging="360"/>
+      </w:pPr>
+      <w:rPr>
+        <w:rFonts w:ascii="Courier New" w:hAnsi="Courier New" w:cs="Courier New" w:hint="default"/>
+      </w:rPr>
+    </w:lvl>
+    <w:lvl w:ilvl="5" w:tplc="04090005" w:tentative="1">
+      <w:start w:val="1"/>
+      <w:numFmt w:val="bullet"/>
+      <w:lvlText w:val=""/>
+      <w:lvlJc w:val="left"/>
+      <w:pPr>
+        <w:ind w:left="4320" w:hanging="360"/>
+      </w:pPr>
+      <w:rPr>
+        <w:rFonts w:ascii="Wingdings" w:hAnsi="Wingdings" w:hint="default"/>
+      </w:rPr>
+    </w:lvl>
+    <w:lvl w:ilvl="6" w:tplc="04090001" w:tentative="1">
+      <w:start w:val="1"/>
+      <w:numFmt w:val="bullet"/>
+      <w:lvlText w:val=""/>
+      <w:lvlJc w:val="left"/>
+      <w:pPr>
+        <w:ind w:left="5040" w:hanging="360"/>
+      </w:pPr>
+      <w:rPr>
+        <w:rFonts w:ascii="Symbol" w:hAnsi="Symbol" w:hint="default"/>
+      </w:rPr>
+    </w:lvl>
+    <w:lvl w:ilvl="7" w:tplc="04090003" w:tentative="1">
+      <w:start w:val="1"/>
+      <w:numFmt w:val="bullet"/>
+      <w:lvlText w:val="o"/>
+      <w:lvlJc w:val="left"/>
+      <w:pPr>
+        <w:ind w:left="5760" w:hanging="360"/>
+      </w:pPr>
+      <w:rPr>
+        <w:rFonts w:ascii="Courier New" w:hAnsi="Courier New" w:cs="Courier New" w:hint="default"/>
+      </w:rPr>
+    </w:lvl>
+    <w:lvl w:ilvl="8" w:tplc="04090005" w:tentative="1">
+      <w:start w:val="1"/>
+      <w:numFmt w:val="bullet"/>
+      <w:lvlText w:val=""/>
+      <w:lvlJc w:val="left"/>
+      <w:pPr>
+        <w:ind w:left="6480" w:hanging="360"/>
+      </w:pPr>
+      <w:rPr>
+        <w:rFonts w:ascii="Wingdings" w:hAnsi="Wingdings" w:hint="default"/>
+      </w:rPr>
+    </w:lvl>
+  </w:abstractNum>
+  <w:abstractNum w:abstractNumId="61" w15:restartNumberingAfterBreak="0">
     <w:nsid w:val="201F01F6"/>
     <w:multiLevelType w:val="multilevel"/>
     <w:tmpl w:val="CA521FB8"/>
@@ -31958,7 +32091,7 @@
       </w:rPr>
     </w:lvl>
   </w:abstractNum>
-  <w:abstractNum w:abstractNumId="61" w15:restartNumberingAfterBreak="0">
+  <w:abstractNum w:abstractNumId="62" w15:restartNumberingAfterBreak="0">
     <w:nsid w:val="2080756D"/>
     <w:multiLevelType w:val="multilevel"/>
     <w:tmpl w:val="6AE0990A"/>
@@ -32062,7 +32195,7 @@
       </w:rPr>
     </w:lvl>
   </w:abstractNum>
-  <w:abstractNum w:abstractNumId="62" w15:restartNumberingAfterBreak="0">
+  <w:abstractNum w:abstractNumId="63" w15:restartNumberingAfterBreak="0">
     <w:nsid w:val="20FB62D9"/>
     <w:multiLevelType w:val="multilevel"/>
     <w:tmpl w:val="DBB2F188"/>
@@ -32166,7 +32299,7 @@
       </w:rPr>
     </w:lvl>
   </w:abstractNum>
-  <w:abstractNum w:abstractNumId="63" w15:restartNumberingAfterBreak="0">
+  <w:abstractNum w:abstractNumId="64" w15:restartNumberingAfterBreak="0">
     <w:nsid w:val="212E1EB3"/>
     <w:multiLevelType w:val="multilevel"/>
     <w:tmpl w:val="C37E6F6A"/>
@@ -32270,7 +32403,7 @@
       </w:rPr>
     </w:lvl>
   </w:abstractNum>
-  <w:abstractNum w:abstractNumId="64" w15:restartNumberingAfterBreak="0">
+  <w:abstractNum w:abstractNumId="65" w15:restartNumberingAfterBreak="0">
     <w:nsid w:val="2130607A"/>
     <w:multiLevelType w:val="multilevel"/>
     <w:tmpl w:val="03D693E0"/>
@@ -32374,7 +32507,7 @@
       </w:rPr>
     </w:lvl>
   </w:abstractNum>
-  <w:abstractNum w:abstractNumId="65" w15:restartNumberingAfterBreak="0">
+  <w:abstractNum w:abstractNumId="66" w15:restartNumberingAfterBreak="0">
     <w:nsid w:val="221F4334"/>
     <w:multiLevelType w:val="multilevel"/>
     <w:tmpl w:val="EEB2E03E"/>
@@ -32478,7 +32611,7 @@
       </w:rPr>
     </w:lvl>
   </w:abstractNum>
-  <w:abstractNum w:abstractNumId="66" w15:restartNumberingAfterBreak="0">
+  <w:abstractNum w:abstractNumId="67" w15:restartNumberingAfterBreak="0">
     <w:nsid w:val="225A0CCD"/>
     <w:multiLevelType w:val="multilevel"/>
     <w:tmpl w:val="A050AB76"/>
@@ -32582,7 +32715,7 @@
       </w:rPr>
     </w:lvl>
   </w:abstractNum>
-  <w:abstractNum w:abstractNumId="67" w15:restartNumberingAfterBreak="0">
+  <w:abstractNum w:abstractNumId="68" w15:restartNumberingAfterBreak="0">
     <w:nsid w:val="2264092A"/>
     <w:multiLevelType w:val="multilevel"/>
     <w:tmpl w:val="A2A0827A"/>
@@ -32686,7 +32819,7 @@
       </w:rPr>
     </w:lvl>
   </w:abstractNum>
-  <w:abstractNum w:abstractNumId="68" w15:restartNumberingAfterBreak="0">
+  <w:abstractNum w:abstractNumId="69" w15:restartNumberingAfterBreak="0">
     <w:nsid w:val="227D5C08"/>
     <w:multiLevelType w:val="multilevel"/>
     <w:tmpl w:val="CBCA87E8"/>
@@ -32790,7 +32923,7 @@
       </w:rPr>
     </w:lvl>
   </w:abstractNum>
-  <w:abstractNum w:abstractNumId="69" w15:restartNumberingAfterBreak="0">
+  <w:abstractNum w:abstractNumId="70" w15:restartNumberingAfterBreak="0">
     <w:nsid w:val="22A4198E"/>
     <w:multiLevelType w:val="multilevel"/>
     <w:tmpl w:val="122CA21E"/>
@@ -32894,7 +33027,7 @@
       </w:rPr>
     </w:lvl>
   </w:abstractNum>
-  <w:abstractNum w:abstractNumId="70" w15:restartNumberingAfterBreak="0">
+  <w:abstractNum w:abstractNumId="71" w15:restartNumberingAfterBreak="0">
     <w:nsid w:val="22D3430E"/>
     <w:multiLevelType w:val="multilevel"/>
     <w:tmpl w:val="61AA0BAC"/>
@@ -32998,7 +33131,7 @@
       </w:rPr>
     </w:lvl>
   </w:abstractNum>
-  <w:abstractNum w:abstractNumId="71" w15:restartNumberingAfterBreak="0">
+  <w:abstractNum w:abstractNumId="72" w15:restartNumberingAfterBreak="0">
     <w:nsid w:val="230A7120"/>
     <w:multiLevelType w:val="multilevel"/>
     <w:tmpl w:val="419C7A70"/>
@@ -33102,7 +33235,7 @@
       </w:rPr>
     </w:lvl>
   </w:abstractNum>
-  <w:abstractNum w:abstractNumId="72" w15:restartNumberingAfterBreak="0">
+  <w:abstractNum w:abstractNumId="73" w15:restartNumberingAfterBreak="0">
     <w:nsid w:val="23E679F3"/>
     <w:multiLevelType w:val="multilevel"/>
     <w:tmpl w:val="886E8334"/>
@@ -33206,7 +33339,7 @@
       </w:rPr>
     </w:lvl>
   </w:abstractNum>
-  <w:abstractNum w:abstractNumId="73" w15:restartNumberingAfterBreak="0">
+  <w:abstractNum w:abstractNumId="74" w15:restartNumberingAfterBreak="0">
     <w:nsid w:val="24BC7EBB"/>
     <w:multiLevelType w:val="multilevel"/>
     <w:tmpl w:val="4596F01C"/>
@@ -33310,7 +33443,7 @@
       </w:rPr>
     </w:lvl>
   </w:abstractNum>
-  <w:abstractNum w:abstractNumId="74" w15:restartNumberingAfterBreak="0">
+  <w:abstractNum w:abstractNumId="75" w15:restartNumberingAfterBreak="0">
     <w:nsid w:val="24D3603E"/>
     <w:multiLevelType w:val="multilevel"/>
     <w:tmpl w:val="EEE0C73A"/>
@@ -33414,7 +33547,7 @@
       </w:rPr>
     </w:lvl>
   </w:abstractNum>
-  <w:abstractNum w:abstractNumId="75" w15:restartNumberingAfterBreak="0">
+  <w:abstractNum w:abstractNumId="76" w15:restartNumberingAfterBreak="0">
     <w:nsid w:val="251A7F93"/>
     <w:multiLevelType w:val="multilevel"/>
     <w:tmpl w:val="E77C2C86"/>
@@ -33518,7 +33651,7 @@
       </w:rPr>
     </w:lvl>
   </w:abstractNum>
-  <w:abstractNum w:abstractNumId="76" w15:restartNumberingAfterBreak="0">
+  <w:abstractNum w:abstractNumId="77" w15:restartNumberingAfterBreak="0">
     <w:nsid w:val="25683A2F"/>
     <w:multiLevelType w:val="multilevel"/>
     <w:tmpl w:val="CA6E7260"/>
@@ -33622,7 +33755,7 @@
       </w:rPr>
     </w:lvl>
   </w:abstractNum>
-  <w:abstractNum w:abstractNumId="77" w15:restartNumberingAfterBreak="0">
+  <w:abstractNum w:abstractNumId="78" w15:restartNumberingAfterBreak="0">
     <w:nsid w:val="256B2262"/>
     <w:multiLevelType w:val="multilevel"/>
     <w:tmpl w:val="5E5C6772"/>
@@ -33726,7 +33859,7 @@
       </w:rPr>
     </w:lvl>
   </w:abstractNum>
-  <w:abstractNum w:abstractNumId="78" w15:restartNumberingAfterBreak="0">
+  <w:abstractNum w:abstractNumId="79" w15:restartNumberingAfterBreak="0">
     <w:nsid w:val="25DD4C71"/>
     <w:multiLevelType w:val="multilevel"/>
     <w:tmpl w:val="7AF453E4"/>
@@ -33830,7 +33963,7 @@
       </w:rPr>
     </w:lvl>
   </w:abstractNum>
-  <w:abstractNum w:abstractNumId="79" w15:restartNumberingAfterBreak="0">
+  <w:abstractNum w:abstractNumId="80" w15:restartNumberingAfterBreak="0">
     <w:nsid w:val="26A83C17"/>
     <w:multiLevelType w:val="multilevel"/>
     <w:tmpl w:val="123E54F8"/>
@@ -33934,7 +34067,7 @@
       </w:rPr>
     </w:lvl>
   </w:abstractNum>
-  <w:abstractNum w:abstractNumId="80" w15:restartNumberingAfterBreak="0">
+  <w:abstractNum w:abstractNumId="81" w15:restartNumberingAfterBreak="0">
     <w:nsid w:val="26D50591"/>
     <w:multiLevelType w:val="multilevel"/>
     <w:tmpl w:val="5834252C"/>
@@ -34038,7 +34171,7 @@
       </w:rPr>
     </w:lvl>
   </w:abstractNum>
-  <w:abstractNum w:abstractNumId="81" w15:restartNumberingAfterBreak="0">
+  <w:abstractNum w:abstractNumId="82" w15:restartNumberingAfterBreak="0">
     <w:nsid w:val="26F717A4"/>
     <w:multiLevelType w:val="multilevel"/>
     <w:tmpl w:val="5C9C53DC"/>
@@ -34142,7 +34275,7 @@
       </w:rPr>
     </w:lvl>
   </w:abstractNum>
-  <w:abstractNum w:abstractNumId="82" w15:restartNumberingAfterBreak="0">
+  <w:abstractNum w:abstractNumId="83" w15:restartNumberingAfterBreak="0">
     <w:nsid w:val="274D758D"/>
     <w:multiLevelType w:val="multilevel"/>
     <w:tmpl w:val="D50A8ECC"/>
@@ -34246,7 +34379,7 @@
       </w:rPr>
     </w:lvl>
   </w:abstractNum>
-  <w:abstractNum w:abstractNumId="83" w15:restartNumberingAfterBreak="0">
+  <w:abstractNum w:abstractNumId="84" w15:restartNumberingAfterBreak="0">
     <w:nsid w:val="27EF26C8"/>
     <w:multiLevelType w:val="multilevel"/>
     <w:tmpl w:val="EE4C7ABE"/>
@@ -34350,7 +34483,7 @@
       </w:rPr>
     </w:lvl>
   </w:abstractNum>
-  <w:abstractNum w:abstractNumId="84" w15:restartNumberingAfterBreak="0">
+  <w:abstractNum w:abstractNumId="85" w15:restartNumberingAfterBreak="0">
     <w:nsid w:val="290859AD"/>
     <w:multiLevelType w:val="multilevel"/>
     <w:tmpl w:val="F1DC3A74"/>
@@ -34454,7 +34587,7 @@
       </w:rPr>
     </w:lvl>
   </w:abstractNum>
-  <w:abstractNum w:abstractNumId="85" w15:restartNumberingAfterBreak="0">
+  <w:abstractNum w:abstractNumId="86" w15:restartNumberingAfterBreak="0">
     <w:nsid w:val="290B5776"/>
     <w:multiLevelType w:val="multilevel"/>
     <w:tmpl w:val="2030173C"/>
@@ -34558,7 +34691,7 @@
       </w:rPr>
     </w:lvl>
   </w:abstractNum>
-  <w:abstractNum w:abstractNumId="86" w15:restartNumberingAfterBreak="0">
+  <w:abstractNum w:abstractNumId="87" w15:restartNumberingAfterBreak="0">
     <w:nsid w:val="29316DCE"/>
     <w:multiLevelType w:val="multilevel"/>
     <w:tmpl w:val="A7A61F32"/>
@@ -34662,7 +34795,7 @@
       </w:rPr>
     </w:lvl>
   </w:abstractNum>
-  <w:abstractNum w:abstractNumId="87" w15:restartNumberingAfterBreak="0">
+  <w:abstractNum w:abstractNumId="88" w15:restartNumberingAfterBreak="0">
     <w:nsid w:val="294E5601"/>
     <w:multiLevelType w:val="multilevel"/>
     <w:tmpl w:val="3B4E9BD2"/>
@@ -34766,7 +34899,7 @@
       </w:rPr>
     </w:lvl>
   </w:abstractNum>
-  <w:abstractNum w:abstractNumId="88" w15:restartNumberingAfterBreak="0">
+  <w:abstractNum w:abstractNumId="89" w15:restartNumberingAfterBreak="0">
     <w:nsid w:val="29BC5541"/>
     <w:multiLevelType w:val="multilevel"/>
     <w:tmpl w:val="D032AFB8"/>
@@ -34870,7 +35003,7 @@
       </w:rPr>
     </w:lvl>
   </w:abstractNum>
-  <w:abstractNum w:abstractNumId="89" w15:restartNumberingAfterBreak="0">
+  <w:abstractNum w:abstractNumId="90" w15:restartNumberingAfterBreak="0">
     <w:nsid w:val="29E312FF"/>
     <w:multiLevelType w:val="hybridMultilevel"/>
     <w:tmpl w:val="C4DEFEE2"/>
@@ -34983,7 +35116,7 @@
       </w:rPr>
     </w:lvl>
   </w:abstractNum>
-  <w:abstractNum w:abstractNumId="90" w15:restartNumberingAfterBreak="0">
+  <w:abstractNum w:abstractNumId="91" w15:restartNumberingAfterBreak="0">
     <w:nsid w:val="2A36065D"/>
     <w:multiLevelType w:val="multilevel"/>
     <w:tmpl w:val="C12409FC"/>
@@ -35087,7 +35220,7 @@
       </w:rPr>
     </w:lvl>
   </w:abstractNum>
-  <w:abstractNum w:abstractNumId="91" w15:restartNumberingAfterBreak="0">
+  <w:abstractNum w:abstractNumId="92" w15:restartNumberingAfterBreak="0">
     <w:nsid w:val="2A47323D"/>
     <w:multiLevelType w:val="hybridMultilevel"/>
     <w:tmpl w:val="28022F66"/>
@@ -35200,7 +35333,7 @@
       </w:rPr>
     </w:lvl>
   </w:abstractNum>
-  <w:abstractNum w:abstractNumId="92" w15:restartNumberingAfterBreak="0">
+  <w:abstractNum w:abstractNumId="93" w15:restartNumberingAfterBreak="0">
     <w:nsid w:val="2A506976"/>
     <w:multiLevelType w:val="multilevel"/>
     <w:tmpl w:val="68585924"/>
@@ -35304,7 +35437,7 @@
       </w:rPr>
     </w:lvl>
   </w:abstractNum>
-  <w:abstractNum w:abstractNumId="93" w15:restartNumberingAfterBreak="0">
+  <w:abstractNum w:abstractNumId="94" w15:restartNumberingAfterBreak="0">
     <w:nsid w:val="2A511F6E"/>
     <w:multiLevelType w:val="multilevel"/>
     <w:tmpl w:val="FE4AFEC8"/>
@@ -35408,7 +35541,7 @@
       </w:rPr>
     </w:lvl>
   </w:abstractNum>
-  <w:abstractNum w:abstractNumId="94" w15:restartNumberingAfterBreak="0">
+  <w:abstractNum w:abstractNumId="95" w15:restartNumberingAfterBreak="0">
     <w:nsid w:val="2A552D48"/>
     <w:multiLevelType w:val="multilevel"/>
     <w:tmpl w:val="BAA6E27A"/>
@@ -35512,7 +35645,7 @@
       </w:rPr>
     </w:lvl>
   </w:abstractNum>
-  <w:abstractNum w:abstractNumId="95" w15:restartNumberingAfterBreak="0">
+  <w:abstractNum w:abstractNumId="96" w15:restartNumberingAfterBreak="0">
     <w:nsid w:val="2A791ECD"/>
     <w:multiLevelType w:val="multilevel"/>
     <w:tmpl w:val="872C1540"/>
@@ -35616,7 +35749,7 @@
       </w:rPr>
     </w:lvl>
   </w:abstractNum>
-  <w:abstractNum w:abstractNumId="96" w15:restartNumberingAfterBreak="0">
+  <w:abstractNum w:abstractNumId="97" w15:restartNumberingAfterBreak="0">
     <w:nsid w:val="2A7A5385"/>
     <w:multiLevelType w:val="multilevel"/>
     <w:tmpl w:val="99863076"/>
@@ -35720,7 +35853,7 @@
       </w:rPr>
     </w:lvl>
   </w:abstractNum>
-  <w:abstractNum w:abstractNumId="97" w15:restartNumberingAfterBreak="0">
+  <w:abstractNum w:abstractNumId="98" w15:restartNumberingAfterBreak="0">
     <w:nsid w:val="2B220049"/>
     <w:multiLevelType w:val="multilevel"/>
     <w:tmpl w:val="5FE06BE6"/>
@@ -35824,7 +35957,7 @@
       </w:rPr>
     </w:lvl>
   </w:abstractNum>
-  <w:abstractNum w:abstractNumId="98" w15:restartNumberingAfterBreak="0">
+  <w:abstractNum w:abstractNumId="99" w15:restartNumberingAfterBreak="0">
     <w:nsid w:val="2B243ABD"/>
     <w:multiLevelType w:val="multilevel"/>
     <w:tmpl w:val="35148EFC"/>
@@ -35928,7 +36061,7 @@
       </w:rPr>
     </w:lvl>
   </w:abstractNum>
-  <w:abstractNum w:abstractNumId="99" w15:restartNumberingAfterBreak="0">
+  <w:abstractNum w:abstractNumId="100" w15:restartNumberingAfterBreak="0">
     <w:nsid w:val="2B465BD7"/>
     <w:multiLevelType w:val="multilevel"/>
     <w:tmpl w:val="2390AA20"/>
@@ -36032,7 +36165,7 @@
       </w:rPr>
     </w:lvl>
   </w:abstractNum>
-  <w:abstractNum w:abstractNumId="100" w15:restartNumberingAfterBreak="0">
+  <w:abstractNum w:abstractNumId="101" w15:restartNumberingAfterBreak="0">
     <w:nsid w:val="2B4E0A70"/>
     <w:multiLevelType w:val="multilevel"/>
     <w:tmpl w:val="572C855A"/>
@@ -36136,7 +36269,7 @@
       </w:rPr>
     </w:lvl>
   </w:abstractNum>
-  <w:abstractNum w:abstractNumId="101" w15:restartNumberingAfterBreak="0">
+  <w:abstractNum w:abstractNumId="102" w15:restartNumberingAfterBreak="0">
     <w:nsid w:val="2C1265A6"/>
     <w:multiLevelType w:val="multilevel"/>
     <w:tmpl w:val="C7104B1C"/>
@@ -36240,7 +36373,7 @@
       </w:rPr>
     </w:lvl>
   </w:abstractNum>
-  <w:abstractNum w:abstractNumId="102" w15:restartNumberingAfterBreak="0">
+  <w:abstractNum w:abstractNumId="103" w15:restartNumberingAfterBreak="0">
     <w:nsid w:val="2C5859C7"/>
     <w:multiLevelType w:val="multilevel"/>
     <w:tmpl w:val="DC02D218"/>
@@ -36344,7 +36477,7 @@
       </w:rPr>
     </w:lvl>
   </w:abstractNum>
-  <w:abstractNum w:abstractNumId="103" w15:restartNumberingAfterBreak="0">
+  <w:abstractNum w:abstractNumId="104" w15:restartNumberingAfterBreak="0">
     <w:nsid w:val="2C6A149A"/>
     <w:multiLevelType w:val="multilevel"/>
     <w:tmpl w:val="3836E4D4"/>
@@ -36448,7 +36581,7 @@
       </w:rPr>
     </w:lvl>
   </w:abstractNum>
-  <w:abstractNum w:abstractNumId="104" w15:restartNumberingAfterBreak="0">
+  <w:abstractNum w:abstractNumId="105" w15:restartNumberingAfterBreak="0">
     <w:nsid w:val="2C916244"/>
     <w:multiLevelType w:val="multilevel"/>
     <w:tmpl w:val="3956F6D8"/>
@@ -36552,7 +36685,7 @@
       </w:rPr>
     </w:lvl>
   </w:abstractNum>
-  <w:abstractNum w:abstractNumId="105" w15:restartNumberingAfterBreak="0">
+  <w:abstractNum w:abstractNumId="106" w15:restartNumberingAfterBreak="0">
     <w:nsid w:val="2D4F61C6"/>
     <w:multiLevelType w:val="multilevel"/>
     <w:tmpl w:val="83BE8468"/>
@@ -36656,7 +36789,7 @@
       </w:rPr>
     </w:lvl>
   </w:abstractNum>
-  <w:abstractNum w:abstractNumId="106" w15:restartNumberingAfterBreak="0">
+  <w:abstractNum w:abstractNumId="107" w15:restartNumberingAfterBreak="0">
     <w:nsid w:val="2E8F719C"/>
     <w:multiLevelType w:val="multilevel"/>
     <w:tmpl w:val="77B2793C"/>
@@ -36760,7 +36893,7 @@
       </w:rPr>
     </w:lvl>
   </w:abstractNum>
-  <w:abstractNum w:abstractNumId="107" w15:restartNumberingAfterBreak="0">
+  <w:abstractNum w:abstractNumId="108" w15:restartNumberingAfterBreak="0">
     <w:nsid w:val="2F394F56"/>
     <w:multiLevelType w:val="multilevel"/>
     <w:tmpl w:val="C4E899A2"/>
@@ -36864,7 +36997,7 @@
       </w:rPr>
     </w:lvl>
   </w:abstractNum>
-  <w:abstractNum w:abstractNumId="108" w15:restartNumberingAfterBreak="0">
+  <w:abstractNum w:abstractNumId="109" w15:restartNumberingAfterBreak="0">
     <w:nsid w:val="2FDA0C3C"/>
     <w:multiLevelType w:val="multilevel"/>
     <w:tmpl w:val="22DA645A"/>
@@ -36968,7 +37101,7 @@
       </w:rPr>
     </w:lvl>
   </w:abstractNum>
-  <w:abstractNum w:abstractNumId="109" w15:restartNumberingAfterBreak="0">
+  <w:abstractNum w:abstractNumId="110" w15:restartNumberingAfterBreak="0">
     <w:nsid w:val="2FDE25C1"/>
     <w:multiLevelType w:val="multilevel"/>
     <w:tmpl w:val="298C4172"/>
@@ -37072,7 +37205,7 @@
       </w:rPr>
     </w:lvl>
   </w:abstractNum>
-  <w:abstractNum w:abstractNumId="110" w15:restartNumberingAfterBreak="0">
+  <w:abstractNum w:abstractNumId="111" w15:restartNumberingAfterBreak="0">
     <w:nsid w:val="3047422E"/>
     <w:multiLevelType w:val="multilevel"/>
     <w:tmpl w:val="3B1053EC"/>
@@ -37176,7 +37309,7 @@
       </w:rPr>
     </w:lvl>
   </w:abstractNum>
-  <w:abstractNum w:abstractNumId="111" w15:restartNumberingAfterBreak="0">
+  <w:abstractNum w:abstractNumId="112" w15:restartNumberingAfterBreak="0">
     <w:nsid w:val="311C3D9E"/>
     <w:multiLevelType w:val="multilevel"/>
     <w:tmpl w:val="4AA4F186"/>
@@ -37280,7 +37413,7 @@
       </w:rPr>
     </w:lvl>
   </w:abstractNum>
-  <w:abstractNum w:abstractNumId="112" w15:restartNumberingAfterBreak="0">
+  <w:abstractNum w:abstractNumId="113" w15:restartNumberingAfterBreak="0">
     <w:nsid w:val="312213BE"/>
     <w:multiLevelType w:val="multilevel"/>
     <w:tmpl w:val="2EA24B12"/>
@@ -37384,7 +37517,7 @@
       </w:rPr>
     </w:lvl>
   </w:abstractNum>
-  <w:abstractNum w:abstractNumId="113" w15:restartNumberingAfterBreak="0">
+  <w:abstractNum w:abstractNumId="114" w15:restartNumberingAfterBreak="0">
     <w:nsid w:val="315E1268"/>
     <w:multiLevelType w:val="multilevel"/>
     <w:tmpl w:val="A1B2B034"/>
@@ -37488,7 +37621,7 @@
       </w:rPr>
     </w:lvl>
   </w:abstractNum>
-  <w:abstractNum w:abstractNumId="114" w15:restartNumberingAfterBreak="0">
+  <w:abstractNum w:abstractNumId="115" w15:restartNumberingAfterBreak="0">
     <w:nsid w:val="31A11D04"/>
     <w:multiLevelType w:val="multilevel"/>
     <w:tmpl w:val="8DA2F182"/>
@@ -37592,7 +37725,7 @@
       </w:rPr>
     </w:lvl>
   </w:abstractNum>
-  <w:abstractNum w:abstractNumId="115" w15:restartNumberingAfterBreak="0">
+  <w:abstractNum w:abstractNumId="116" w15:restartNumberingAfterBreak="0">
     <w:nsid w:val="32005D78"/>
     <w:multiLevelType w:val="multilevel"/>
     <w:tmpl w:val="02B2E1C8"/>
@@ -37696,7 +37829,7 @@
       </w:rPr>
     </w:lvl>
   </w:abstractNum>
-  <w:abstractNum w:abstractNumId="116" w15:restartNumberingAfterBreak="0">
+  <w:abstractNum w:abstractNumId="117" w15:restartNumberingAfterBreak="0">
     <w:nsid w:val="32C26A41"/>
     <w:multiLevelType w:val="multilevel"/>
     <w:tmpl w:val="17740EC6"/>
@@ -37800,7 +37933,7 @@
       </w:rPr>
     </w:lvl>
   </w:abstractNum>
-  <w:abstractNum w:abstractNumId="117" w15:restartNumberingAfterBreak="0">
+  <w:abstractNum w:abstractNumId="118" w15:restartNumberingAfterBreak="0">
     <w:nsid w:val="331E3809"/>
     <w:multiLevelType w:val="multilevel"/>
     <w:tmpl w:val="CCEC2714"/>
@@ -37904,7 +38037,7 @@
       </w:rPr>
     </w:lvl>
   </w:abstractNum>
-  <w:abstractNum w:abstractNumId="118" w15:restartNumberingAfterBreak="0">
+  <w:abstractNum w:abstractNumId="119" w15:restartNumberingAfterBreak="0">
     <w:nsid w:val="340E2848"/>
     <w:multiLevelType w:val="multilevel"/>
     <w:tmpl w:val="3B36D18E"/>
@@ -38008,7 +38141,7 @@
       </w:rPr>
     </w:lvl>
   </w:abstractNum>
-  <w:abstractNum w:abstractNumId="119" w15:restartNumberingAfterBreak="0">
+  <w:abstractNum w:abstractNumId="120" w15:restartNumberingAfterBreak="0">
     <w:nsid w:val="34CF2C25"/>
     <w:multiLevelType w:val="multilevel"/>
     <w:tmpl w:val="756C4118"/>
@@ -38112,7 +38245,7 @@
       </w:rPr>
     </w:lvl>
   </w:abstractNum>
-  <w:abstractNum w:abstractNumId="120" w15:restartNumberingAfterBreak="0">
+  <w:abstractNum w:abstractNumId="121" w15:restartNumberingAfterBreak="0">
     <w:nsid w:val="35245A29"/>
     <w:multiLevelType w:val="multilevel"/>
     <w:tmpl w:val="64101A3A"/>
@@ -38216,7 +38349,7 @@
       </w:rPr>
     </w:lvl>
   </w:abstractNum>
-  <w:abstractNum w:abstractNumId="121" w15:restartNumberingAfterBreak="0">
+  <w:abstractNum w:abstractNumId="122" w15:restartNumberingAfterBreak="0">
     <w:nsid w:val="35680C1D"/>
     <w:multiLevelType w:val="hybridMultilevel"/>
     <w:tmpl w:val="E28C95CE"/>
@@ -38329,7 +38462,7 @@
       </w:rPr>
     </w:lvl>
   </w:abstractNum>
-  <w:abstractNum w:abstractNumId="122" w15:restartNumberingAfterBreak="0">
+  <w:abstractNum w:abstractNumId="123" w15:restartNumberingAfterBreak="0">
     <w:nsid w:val="35692BDE"/>
     <w:multiLevelType w:val="multilevel"/>
     <w:tmpl w:val="43FC704C"/>
@@ -38433,7 +38566,7 @@
       </w:rPr>
     </w:lvl>
   </w:abstractNum>
-  <w:abstractNum w:abstractNumId="123" w15:restartNumberingAfterBreak="0">
+  <w:abstractNum w:abstractNumId="124" w15:restartNumberingAfterBreak="0">
     <w:nsid w:val="35792979"/>
     <w:multiLevelType w:val="multilevel"/>
     <w:tmpl w:val="8200D540"/>
@@ -38537,7 +38670,7 @@
       </w:rPr>
     </w:lvl>
   </w:abstractNum>
-  <w:abstractNum w:abstractNumId="124" w15:restartNumberingAfterBreak="0">
+  <w:abstractNum w:abstractNumId="125" w15:restartNumberingAfterBreak="0">
     <w:nsid w:val="36797F8B"/>
     <w:multiLevelType w:val="multilevel"/>
     <w:tmpl w:val="7E30709E"/>
@@ -38641,7 +38774,7 @@
       </w:rPr>
     </w:lvl>
   </w:abstractNum>
-  <w:abstractNum w:abstractNumId="125" w15:restartNumberingAfterBreak="0">
+  <w:abstractNum w:abstractNumId="126" w15:restartNumberingAfterBreak="0">
     <w:nsid w:val="37253E3E"/>
     <w:multiLevelType w:val="multilevel"/>
     <w:tmpl w:val="0F22E05C"/>
@@ -38745,7 +38878,7 @@
       </w:rPr>
     </w:lvl>
   </w:abstractNum>
-  <w:abstractNum w:abstractNumId="126" w15:restartNumberingAfterBreak="0">
+  <w:abstractNum w:abstractNumId="127" w15:restartNumberingAfterBreak="0">
     <w:nsid w:val="37E57EB7"/>
     <w:multiLevelType w:val="multilevel"/>
     <w:tmpl w:val="20D628E0"/>
@@ -38849,7 +38982,7 @@
       </w:rPr>
     </w:lvl>
   </w:abstractNum>
-  <w:abstractNum w:abstractNumId="127" w15:restartNumberingAfterBreak="0">
+  <w:abstractNum w:abstractNumId="128" w15:restartNumberingAfterBreak="0">
     <w:nsid w:val="3857216B"/>
     <w:multiLevelType w:val="multilevel"/>
     <w:tmpl w:val="7EB69A90"/>
@@ -38953,7 +39086,7 @@
       </w:rPr>
     </w:lvl>
   </w:abstractNum>
-  <w:abstractNum w:abstractNumId="128" w15:restartNumberingAfterBreak="0">
+  <w:abstractNum w:abstractNumId="129" w15:restartNumberingAfterBreak="0">
     <w:nsid w:val="39EE11A4"/>
     <w:multiLevelType w:val="hybridMultilevel"/>
     <w:tmpl w:val="EEE09346"/>
@@ -39066,7 +39199,7 @@
       </w:rPr>
     </w:lvl>
   </w:abstractNum>
-  <w:abstractNum w:abstractNumId="129" w15:restartNumberingAfterBreak="0">
+  <w:abstractNum w:abstractNumId="130" w15:restartNumberingAfterBreak="0">
     <w:nsid w:val="3A4F26C8"/>
     <w:multiLevelType w:val="multilevel"/>
     <w:tmpl w:val="E5102398"/>
@@ -39170,7 +39303,7 @@
       </w:rPr>
     </w:lvl>
   </w:abstractNum>
-  <w:abstractNum w:abstractNumId="130" w15:restartNumberingAfterBreak="0">
+  <w:abstractNum w:abstractNumId="131" w15:restartNumberingAfterBreak="0">
     <w:nsid w:val="3ABF70DD"/>
     <w:multiLevelType w:val="multilevel"/>
     <w:tmpl w:val="186E87C4"/>
@@ -39274,7 +39407,7 @@
       </w:rPr>
     </w:lvl>
   </w:abstractNum>
-  <w:abstractNum w:abstractNumId="131" w15:restartNumberingAfterBreak="0">
+  <w:abstractNum w:abstractNumId="132" w15:restartNumberingAfterBreak="0">
     <w:nsid w:val="3B265CEC"/>
     <w:multiLevelType w:val="multilevel"/>
     <w:tmpl w:val="0734BFD8"/>
@@ -39378,7 +39511,7 @@
       </w:rPr>
     </w:lvl>
   </w:abstractNum>
-  <w:abstractNum w:abstractNumId="132" w15:restartNumberingAfterBreak="0">
+  <w:abstractNum w:abstractNumId="133" w15:restartNumberingAfterBreak="0">
     <w:nsid w:val="3C390E79"/>
     <w:multiLevelType w:val="multilevel"/>
     <w:tmpl w:val="B9DE22CC"/>
@@ -39482,7 +39615,7 @@
       </w:rPr>
     </w:lvl>
   </w:abstractNum>
-  <w:abstractNum w:abstractNumId="133" w15:restartNumberingAfterBreak="0">
+  <w:abstractNum w:abstractNumId="134" w15:restartNumberingAfterBreak="0">
     <w:nsid w:val="3C70439E"/>
     <w:multiLevelType w:val="multilevel"/>
     <w:tmpl w:val="92B0F752"/>
@@ -39586,7 +39719,7 @@
       </w:rPr>
     </w:lvl>
   </w:abstractNum>
-  <w:abstractNum w:abstractNumId="134" w15:restartNumberingAfterBreak="0">
+  <w:abstractNum w:abstractNumId="135" w15:restartNumberingAfterBreak="0">
     <w:nsid w:val="3C7F0E03"/>
     <w:multiLevelType w:val="multilevel"/>
     <w:tmpl w:val="8CAAC50C"/>
@@ -39690,7 +39823,7 @@
       </w:rPr>
     </w:lvl>
   </w:abstractNum>
-  <w:abstractNum w:abstractNumId="135" w15:restartNumberingAfterBreak="0">
+  <w:abstractNum w:abstractNumId="136" w15:restartNumberingAfterBreak="0">
     <w:nsid w:val="3E087BA3"/>
     <w:multiLevelType w:val="multilevel"/>
     <w:tmpl w:val="E6A0448A"/>
@@ -39794,7 +39927,7 @@
       </w:rPr>
     </w:lvl>
   </w:abstractNum>
-  <w:abstractNum w:abstractNumId="136" w15:restartNumberingAfterBreak="0">
+  <w:abstractNum w:abstractNumId="137" w15:restartNumberingAfterBreak="0">
     <w:nsid w:val="3E797571"/>
     <w:multiLevelType w:val="multilevel"/>
     <w:tmpl w:val="8E82AD6E"/>
@@ -39898,7 +40031,7 @@
       </w:rPr>
     </w:lvl>
   </w:abstractNum>
-  <w:abstractNum w:abstractNumId="137" w15:restartNumberingAfterBreak="0">
+  <w:abstractNum w:abstractNumId="138" w15:restartNumberingAfterBreak="0">
     <w:nsid w:val="3E8A6FBA"/>
     <w:multiLevelType w:val="multilevel"/>
     <w:tmpl w:val="26F85A82"/>
@@ -40002,7 +40135,7 @@
       </w:rPr>
     </w:lvl>
   </w:abstractNum>
-  <w:abstractNum w:abstractNumId="138" w15:restartNumberingAfterBreak="0">
+  <w:abstractNum w:abstractNumId="139" w15:restartNumberingAfterBreak="0">
     <w:nsid w:val="3E9B7EC5"/>
     <w:multiLevelType w:val="multilevel"/>
     <w:tmpl w:val="424E3D02"/>
@@ -40106,7 +40239,7 @@
       </w:rPr>
     </w:lvl>
   </w:abstractNum>
-  <w:abstractNum w:abstractNumId="139" w15:restartNumberingAfterBreak="0">
+  <w:abstractNum w:abstractNumId="140" w15:restartNumberingAfterBreak="0">
     <w:nsid w:val="3EC5580A"/>
     <w:multiLevelType w:val="multilevel"/>
     <w:tmpl w:val="600AF5A4"/>
@@ -40210,7 +40343,7 @@
       </w:rPr>
     </w:lvl>
   </w:abstractNum>
-  <w:abstractNum w:abstractNumId="140" w15:restartNumberingAfterBreak="0">
+  <w:abstractNum w:abstractNumId="141" w15:restartNumberingAfterBreak="0">
     <w:nsid w:val="3F0A1A9D"/>
     <w:multiLevelType w:val="multilevel"/>
     <w:tmpl w:val="79063D38"/>
@@ -40314,7 +40447,7 @@
       </w:rPr>
     </w:lvl>
   </w:abstractNum>
-  <w:abstractNum w:abstractNumId="141" w15:restartNumberingAfterBreak="0">
+  <w:abstractNum w:abstractNumId="142" w15:restartNumberingAfterBreak="0">
     <w:nsid w:val="3F380F26"/>
     <w:multiLevelType w:val="multilevel"/>
     <w:tmpl w:val="9D6CD536"/>
@@ -40418,7 +40551,7 @@
       </w:rPr>
     </w:lvl>
   </w:abstractNum>
-  <w:abstractNum w:abstractNumId="142" w15:restartNumberingAfterBreak="0">
+  <w:abstractNum w:abstractNumId="143" w15:restartNumberingAfterBreak="0">
     <w:nsid w:val="3F915EAA"/>
     <w:multiLevelType w:val="multilevel"/>
     <w:tmpl w:val="B70CF266"/>
@@ -40522,7 +40655,7 @@
       </w:rPr>
     </w:lvl>
   </w:abstractNum>
-  <w:abstractNum w:abstractNumId="143" w15:restartNumberingAfterBreak="0">
+  <w:abstractNum w:abstractNumId="144" w15:restartNumberingAfterBreak="0">
     <w:nsid w:val="40170559"/>
     <w:multiLevelType w:val="hybridMultilevel"/>
     <w:tmpl w:val="CB0C2F00"/>
@@ -40635,7 +40768,7 @@
       </w:rPr>
     </w:lvl>
   </w:abstractNum>
-  <w:abstractNum w:abstractNumId="144" w15:restartNumberingAfterBreak="0">
+  <w:abstractNum w:abstractNumId="145" w15:restartNumberingAfterBreak="0">
     <w:nsid w:val="403C0CC6"/>
     <w:multiLevelType w:val="multilevel"/>
     <w:tmpl w:val="79BE0742"/>
@@ -40739,7 +40872,7 @@
       </w:rPr>
     </w:lvl>
   </w:abstractNum>
-  <w:abstractNum w:abstractNumId="145" w15:restartNumberingAfterBreak="0">
+  <w:abstractNum w:abstractNumId="146" w15:restartNumberingAfterBreak="0">
     <w:nsid w:val="40C16B85"/>
     <w:multiLevelType w:val="multilevel"/>
     <w:tmpl w:val="1604F14A"/>
@@ -40843,7 +40976,7 @@
       </w:rPr>
     </w:lvl>
   </w:abstractNum>
-  <w:abstractNum w:abstractNumId="146" w15:restartNumberingAfterBreak="0">
+  <w:abstractNum w:abstractNumId="147" w15:restartNumberingAfterBreak="0">
     <w:nsid w:val="413B3DFD"/>
     <w:multiLevelType w:val="multilevel"/>
     <w:tmpl w:val="A6081E4C"/>
@@ -40947,7 +41080,7 @@
       </w:rPr>
     </w:lvl>
   </w:abstractNum>
-  <w:abstractNum w:abstractNumId="147" w15:restartNumberingAfterBreak="0">
+  <w:abstractNum w:abstractNumId="148" w15:restartNumberingAfterBreak="0">
     <w:nsid w:val="41E069C1"/>
     <w:multiLevelType w:val="multilevel"/>
     <w:tmpl w:val="DDA6CAEA"/>
@@ -41051,7 +41184,7 @@
       </w:rPr>
     </w:lvl>
   </w:abstractNum>
-  <w:abstractNum w:abstractNumId="148" w15:restartNumberingAfterBreak="0">
+  <w:abstractNum w:abstractNumId="149" w15:restartNumberingAfterBreak="0">
     <w:nsid w:val="42155064"/>
     <w:multiLevelType w:val="multilevel"/>
     <w:tmpl w:val="C70CBCAE"/>
@@ -41155,7 +41288,7 @@
       </w:rPr>
     </w:lvl>
   </w:abstractNum>
-  <w:abstractNum w:abstractNumId="149" w15:restartNumberingAfterBreak="0">
+  <w:abstractNum w:abstractNumId="150" w15:restartNumberingAfterBreak="0">
     <w:nsid w:val="42184A71"/>
     <w:multiLevelType w:val="multilevel"/>
     <w:tmpl w:val="428EBDDC"/>
@@ -41259,7 +41392,7 @@
       </w:rPr>
     </w:lvl>
   </w:abstractNum>
-  <w:abstractNum w:abstractNumId="150" w15:restartNumberingAfterBreak="0">
+  <w:abstractNum w:abstractNumId="151" w15:restartNumberingAfterBreak="0">
     <w:nsid w:val="423364FA"/>
     <w:multiLevelType w:val="multilevel"/>
     <w:tmpl w:val="1ECE093C"/>
@@ -41363,7 +41496,7 @@
       </w:rPr>
     </w:lvl>
   </w:abstractNum>
-  <w:abstractNum w:abstractNumId="151" w15:restartNumberingAfterBreak="0">
+  <w:abstractNum w:abstractNumId="152" w15:restartNumberingAfterBreak="0">
     <w:nsid w:val="42836DBC"/>
     <w:multiLevelType w:val="multilevel"/>
     <w:tmpl w:val="15188E9A"/>
@@ -41467,7 +41600,7 @@
       </w:rPr>
     </w:lvl>
   </w:abstractNum>
-  <w:abstractNum w:abstractNumId="152" w15:restartNumberingAfterBreak="0">
+  <w:abstractNum w:abstractNumId="153" w15:restartNumberingAfterBreak="0">
     <w:nsid w:val="42963250"/>
     <w:multiLevelType w:val="multilevel"/>
     <w:tmpl w:val="E6E45CF0"/>
@@ -41571,7 +41704,7 @@
       </w:rPr>
     </w:lvl>
   </w:abstractNum>
-  <w:abstractNum w:abstractNumId="153" w15:restartNumberingAfterBreak="0">
+  <w:abstractNum w:abstractNumId="154" w15:restartNumberingAfterBreak="0">
     <w:nsid w:val="42F91D59"/>
     <w:multiLevelType w:val="multilevel"/>
     <w:tmpl w:val="45FA18AA"/>
@@ -41675,7 +41808,7 @@
       </w:rPr>
     </w:lvl>
   </w:abstractNum>
-  <w:abstractNum w:abstractNumId="154" w15:restartNumberingAfterBreak="0">
+  <w:abstractNum w:abstractNumId="155" w15:restartNumberingAfterBreak="0">
     <w:nsid w:val="44AB26C5"/>
     <w:multiLevelType w:val="multilevel"/>
     <w:tmpl w:val="05AC061C"/>
@@ -41779,7 +41912,7 @@
       </w:rPr>
     </w:lvl>
   </w:abstractNum>
-  <w:abstractNum w:abstractNumId="155" w15:restartNumberingAfterBreak="0">
+  <w:abstractNum w:abstractNumId="156" w15:restartNumberingAfterBreak="0">
     <w:nsid w:val="44D012E3"/>
     <w:multiLevelType w:val="multilevel"/>
     <w:tmpl w:val="A8B25BFC"/>
@@ -41883,7 +42016,7 @@
       </w:rPr>
     </w:lvl>
   </w:abstractNum>
-  <w:abstractNum w:abstractNumId="156" w15:restartNumberingAfterBreak="0">
+  <w:abstractNum w:abstractNumId="157" w15:restartNumberingAfterBreak="0">
     <w:nsid w:val="45187EA0"/>
     <w:multiLevelType w:val="multilevel"/>
     <w:tmpl w:val="25323A92"/>
@@ -41987,7 +42120,7 @@
       </w:rPr>
     </w:lvl>
   </w:abstractNum>
-  <w:abstractNum w:abstractNumId="157" w15:restartNumberingAfterBreak="0">
+  <w:abstractNum w:abstractNumId="158" w15:restartNumberingAfterBreak="0">
     <w:nsid w:val="45866D2A"/>
     <w:multiLevelType w:val="multilevel"/>
     <w:tmpl w:val="8ADEFD7E"/>
@@ -42091,7 +42224,7 @@
       </w:rPr>
     </w:lvl>
   </w:abstractNum>
-  <w:abstractNum w:abstractNumId="158" w15:restartNumberingAfterBreak="0">
+  <w:abstractNum w:abstractNumId="159" w15:restartNumberingAfterBreak="0">
     <w:nsid w:val="464D3E25"/>
     <w:multiLevelType w:val="multilevel"/>
     <w:tmpl w:val="AC805182"/>
@@ -42195,7 +42328,7 @@
       </w:rPr>
     </w:lvl>
   </w:abstractNum>
-  <w:abstractNum w:abstractNumId="159" w15:restartNumberingAfterBreak="0">
+  <w:abstractNum w:abstractNumId="160" w15:restartNumberingAfterBreak="0">
     <w:nsid w:val="469C22EA"/>
     <w:multiLevelType w:val="multilevel"/>
     <w:tmpl w:val="6DA4A58A"/>
@@ -42299,7 +42432,7 @@
       </w:rPr>
     </w:lvl>
   </w:abstractNum>
-  <w:abstractNum w:abstractNumId="160" w15:restartNumberingAfterBreak="0">
+  <w:abstractNum w:abstractNumId="161" w15:restartNumberingAfterBreak="0">
     <w:nsid w:val="47530277"/>
     <w:multiLevelType w:val="multilevel"/>
     <w:tmpl w:val="A1724596"/>
@@ -42403,7 +42536,7 @@
       </w:rPr>
     </w:lvl>
   </w:abstractNum>
-  <w:abstractNum w:abstractNumId="161" w15:restartNumberingAfterBreak="0">
+  <w:abstractNum w:abstractNumId="162" w15:restartNumberingAfterBreak="0">
     <w:nsid w:val="48397CA8"/>
     <w:multiLevelType w:val="multilevel"/>
     <w:tmpl w:val="238E8444"/>
@@ -42507,7 +42640,7 @@
       </w:rPr>
     </w:lvl>
   </w:abstractNum>
-  <w:abstractNum w:abstractNumId="162" w15:restartNumberingAfterBreak="0">
+  <w:abstractNum w:abstractNumId="163" w15:restartNumberingAfterBreak="0">
     <w:nsid w:val="48954F84"/>
     <w:multiLevelType w:val="multilevel"/>
     <w:tmpl w:val="5F3C05FE"/>
@@ -42611,7 +42744,7 @@
       </w:rPr>
     </w:lvl>
   </w:abstractNum>
-  <w:abstractNum w:abstractNumId="163" w15:restartNumberingAfterBreak="0">
+  <w:abstractNum w:abstractNumId="164" w15:restartNumberingAfterBreak="0">
     <w:nsid w:val="48BF189A"/>
     <w:multiLevelType w:val="multilevel"/>
     <w:tmpl w:val="DEEC8CC2"/>
@@ -42715,7 +42848,7 @@
       </w:rPr>
     </w:lvl>
   </w:abstractNum>
-  <w:abstractNum w:abstractNumId="164" w15:restartNumberingAfterBreak="0">
+  <w:abstractNum w:abstractNumId="165" w15:restartNumberingAfterBreak="0">
     <w:nsid w:val="490051F7"/>
     <w:multiLevelType w:val="multilevel"/>
     <w:tmpl w:val="8D2C4FE2"/>
@@ -42819,7 +42952,7 @@
       </w:rPr>
     </w:lvl>
   </w:abstractNum>
-  <w:abstractNum w:abstractNumId="165" w15:restartNumberingAfterBreak="0">
+  <w:abstractNum w:abstractNumId="166" w15:restartNumberingAfterBreak="0">
     <w:nsid w:val="49353C8F"/>
     <w:multiLevelType w:val="multilevel"/>
     <w:tmpl w:val="EE921354"/>
@@ -42923,7 +43056,7 @@
       </w:rPr>
     </w:lvl>
   </w:abstractNum>
-  <w:abstractNum w:abstractNumId="166" w15:restartNumberingAfterBreak="0">
+  <w:abstractNum w:abstractNumId="167" w15:restartNumberingAfterBreak="0">
     <w:nsid w:val="49364ED0"/>
     <w:multiLevelType w:val="multilevel"/>
     <w:tmpl w:val="B32C32DC"/>
@@ -43027,7 +43160,7 @@
       </w:rPr>
     </w:lvl>
   </w:abstractNum>
-  <w:abstractNum w:abstractNumId="167" w15:restartNumberingAfterBreak="0">
+  <w:abstractNum w:abstractNumId="168" w15:restartNumberingAfterBreak="0">
     <w:nsid w:val="496D13DF"/>
     <w:multiLevelType w:val="multilevel"/>
     <w:tmpl w:val="F11657A0"/>
@@ -43131,7 +43264,7 @@
       </w:rPr>
     </w:lvl>
   </w:abstractNum>
-  <w:abstractNum w:abstractNumId="168" w15:restartNumberingAfterBreak="0">
+  <w:abstractNum w:abstractNumId="169" w15:restartNumberingAfterBreak="0">
     <w:nsid w:val="499C1B08"/>
     <w:multiLevelType w:val="multilevel"/>
     <w:tmpl w:val="57F6F9E8"/>
@@ -43235,7 +43368,7 @@
       </w:rPr>
     </w:lvl>
   </w:abstractNum>
-  <w:abstractNum w:abstractNumId="169" w15:restartNumberingAfterBreak="0">
+  <w:abstractNum w:abstractNumId="170" w15:restartNumberingAfterBreak="0">
     <w:nsid w:val="4A0452CE"/>
     <w:multiLevelType w:val="multilevel"/>
     <w:tmpl w:val="DD268768"/>
@@ -43339,7 +43472,7 @@
       </w:rPr>
     </w:lvl>
   </w:abstractNum>
-  <w:abstractNum w:abstractNumId="170" w15:restartNumberingAfterBreak="0">
+  <w:abstractNum w:abstractNumId="171" w15:restartNumberingAfterBreak="0">
     <w:nsid w:val="4A2E1057"/>
     <w:multiLevelType w:val="multilevel"/>
     <w:tmpl w:val="292E1F1C"/>
@@ -43443,7 +43576,7 @@
       </w:rPr>
     </w:lvl>
   </w:abstractNum>
-  <w:abstractNum w:abstractNumId="171" w15:restartNumberingAfterBreak="0">
+  <w:abstractNum w:abstractNumId="172" w15:restartNumberingAfterBreak="0">
     <w:nsid w:val="4A723A59"/>
     <w:multiLevelType w:val="hybridMultilevel"/>
     <w:tmpl w:val="55867F7C"/>
@@ -43556,7 +43689,7 @@
       </w:rPr>
     </w:lvl>
   </w:abstractNum>
-  <w:abstractNum w:abstractNumId="172" w15:restartNumberingAfterBreak="0">
+  <w:abstractNum w:abstractNumId="173" w15:restartNumberingAfterBreak="0">
     <w:nsid w:val="4ABF4A27"/>
     <w:multiLevelType w:val="multilevel"/>
     <w:tmpl w:val="FA9E1450"/>
@@ -43660,7 +43793,7 @@
       </w:rPr>
     </w:lvl>
   </w:abstractNum>
-  <w:abstractNum w:abstractNumId="173" w15:restartNumberingAfterBreak="0">
+  <w:abstractNum w:abstractNumId="174" w15:restartNumberingAfterBreak="0">
     <w:nsid w:val="4AD76B69"/>
     <w:multiLevelType w:val="multilevel"/>
     <w:tmpl w:val="E0B2A462"/>
@@ -43764,7 +43897,7 @@
       </w:rPr>
     </w:lvl>
   </w:abstractNum>
-  <w:abstractNum w:abstractNumId="174" w15:restartNumberingAfterBreak="0">
+  <w:abstractNum w:abstractNumId="175" w15:restartNumberingAfterBreak="0">
     <w:nsid w:val="4AF732B6"/>
     <w:multiLevelType w:val="multilevel"/>
     <w:tmpl w:val="7AFC75F6"/>
@@ -43868,7 +44001,7 @@
       </w:rPr>
     </w:lvl>
   </w:abstractNum>
-  <w:abstractNum w:abstractNumId="175" w15:restartNumberingAfterBreak="0">
+  <w:abstractNum w:abstractNumId="176" w15:restartNumberingAfterBreak="0">
     <w:nsid w:val="4BA65DB8"/>
     <w:multiLevelType w:val="multilevel"/>
     <w:tmpl w:val="72500C18"/>
@@ -43972,7 +44105,7 @@
       </w:rPr>
     </w:lvl>
   </w:abstractNum>
-  <w:abstractNum w:abstractNumId="176" w15:restartNumberingAfterBreak="0">
+  <w:abstractNum w:abstractNumId="177" w15:restartNumberingAfterBreak="0">
     <w:nsid w:val="4C813284"/>
     <w:multiLevelType w:val="multilevel"/>
     <w:tmpl w:val="47641E82"/>
@@ -44076,7 +44209,7 @@
       </w:rPr>
     </w:lvl>
   </w:abstractNum>
-  <w:abstractNum w:abstractNumId="177" w15:restartNumberingAfterBreak="0">
+  <w:abstractNum w:abstractNumId="178" w15:restartNumberingAfterBreak="0">
     <w:nsid w:val="4CEE7D3F"/>
     <w:multiLevelType w:val="multilevel"/>
     <w:tmpl w:val="3704EBFA"/>
@@ -44180,7 +44313,7 @@
       </w:rPr>
     </w:lvl>
   </w:abstractNum>
-  <w:abstractNum w:abstractNumId="178" w15:restartNumberingAfterBreak="0">
+  <w:abstractNum w:abstractNumId="179" w15:restartNumberingAfterBreak="0">
     <w:nsid w:val="4CF92802"/>
     <w:multiLevelType w:val="multilevel"/>
     <w:tmpl w:val="0A48C846"/>
@@ -44284,7 +44417,7 @@
       </w:rPr>
     </w:lvl>
   </w:abstractNum>
-  <w:abstractNum w:abstractNumId="179" w15:restartNumberingAfterBreak="0">
+  <w:abstractNum w:abstractNumId="180" w15:restartNumberingAfterBreak="0">
     <w:nsid w:val="4D0D289D"/>
     <w:multiLevelType w:val="multilevel"/>
     <w:tmpl w:val="A48E7220"/>
@@ -44388,7 +44521,7 @@
       </w:rPr>
     </w:lvl>
   </w:abstractNum>
-  <w:abstractNum w:abstractNumId="180" w15:restartNumberingAfterBreak="0">
+  <w:abstractNum w:abstractNumId="181" w15:restartNumberingAfterBreak="0">
     <w:nsid w:val="4DD364AB"/>
     <w:multiLevelType w:val="multilevel"/>
     <w:tmpl w:val="65F25E7E"/>
@@ -44492,7 +44625,7 @@
       </w:rPr>
     </w:lvl>
   </w:abstractNum>
-  <w:abstractNum w:abstractNumId="181" w15:restartNumberingAfterBreak="0">
+  <w:abstractNum w:abstractNumId="182" w15:restartNumberingAfterBreak="0">
     <w:nsid w:val="505B7DE9"/>
     <w:multiLevelType w:val="multilevel"/>
     <w:tmpl w:val="34028FD8"/>
@@ -44596,7 +44729,7 @@
       </w:rPr>
     </w:lvl>
   </w:abstractNum>
-  <w:abstractNum w:abstractNumId="182" w15:restartNumberingAfterBreak="0">
+  <w:abstractNum w:abstractNumId="183" w15:restartNumberingAfterBreak="0">
     <w:nsid w:val="508002E4"/>
     <w:multiLevelType w:val="hybridMultilevel"/>
     <w:tmpl w:val="17DA7E74"/>
@@ -44709,7 +44842,7 @@
       </w:rPr>
     </w:lvl>
   </w:abstractNum>
-  <w:abstractNum w:abstractNumId="183" w15:restartNumberingAfterBreak="0">
+  <w:abstractNum w:abstractNumId="184" w15:restartNumberingAfterBreak="0">
     <w:nsid w:val="50D83A15"/>
     <w:multiLevelType w:val="multilevel"/>
     <w:tmpl w:val="DD6E49E6"/>
@@ -44813,7 +44946,7 @@
       </w:rPr>
     </w:lvl>
   </w:abstractNum>
-  <w:abstractNum w:abstractNumId="184" w15:restartNumberingAfterBreak="0">
+  <w:abstractNum w:abstractNumId="185" w15:restartNumberingAfterBreak="0">
     <w:nsid w:val="510B4837"/>
     <w:multiLevelType w:val="multilevel"/>
     <w:tmpl w:val="3B0ED25E"/>
@@ -44917,7 +45050,7 @@
       </w:rPr>
     </w:lvl>
   </w:abstractNum>
-  <w:abstractNum w:abstractNumId="185" w15:restartNumberingAfterBreak="0">
+  <w:abstractNum w:abstractNumId="186" w15:restartNumberingAfterBreak="0">
     <w:nsid w:val="51D656E2"/>
     <w:multiLevelType w:val="multilevel"/>
     <w:tmpl w:val="EC2A8F1E"/>
@@ -45021,7 +45154,7 @@
       </w:rPr>
     </w:lvl>
   </w:abstractNum>
-  <w:abstractNum w:abstractNumId="186" w15:restartNumberingAfterBreak="0">
+  <w:abstractNum w:abstractNumId="187" w15:restartNumberingAfterBreak="0">
     <w:nsid w:val="53994F7B"/>
     <w:multiLevelType w:val="multilevel"/>
     <w:tmpl w:val="BDAA9EF8"/>
@@ -45125,7 +45258,7 @@
       </w:rPr>
     </w:lvl>
   </w:abstractNum>
-  <w:abstractNum w:abstractNumId="187" w15:restartNumberingAfterBreak="0">
+  <w:abstractNum w:abstractNumId="188" w15:restartNumberingAfterBreak="0">
     <w:nsid w:val="53D54F2D"/>
     <w:multiLevelType w:val="multilevel"/>
     <w:tmpl w:val="8208D2B8"/>
@@ -45229,7 +45362,7 @@
       </w:rPr>
     </w:lvl>
   </w:abstractNum>
-  <w:abstractNum w:abstractNumId="188" w15:restartNumberingAfterBreak="0">
+  <w:abstractNum w:abstractNumId="189" w15:restartNumberingAfterBreak="0">
     <w:nsid w:val="53D72A92"/>
     <w:multiLevelType w:val="multilevel"/>
     <w:tmpl w:val="9A0AF100"/>
@@ -45333,7 +45466,7 @@
       </w:rPr>
     </w:lvl>
   </w:abstractNum>
-  <w:abstractNum w:abstractNumId="189" w15:restartNumberingAfterBreak="0">
+  <w:abstractNum w:abstractNumId="190" w15:restartNumberingAfterBreak="0">
     <w:nsid w:val="54295ED2"/>
     <w:multiLevelType w:val="multilevel"/>
     <w:tmpl w:val="E22688BA"/>
@@ -45437,7 +45570,7 @@
       </w:rPr>
     </w:lvl>
   </w:abstractNum>
-  <w:abstractNum w:abstractNumId="190" w15:restartNumberingAfterBreak="0">
+  <w:abstractNum w:abstractNumId="191" w15:restartNumberingAfterBreak="0">
     <w:nsid w:val="54870025"/>
     <w:multiLevelType w:val="multilevel"/>
     <w:tmpl w:val="8FE4A56C"/>
@@ -45541,7 +45674,7 @@
       </w:rPr>
     </w:lvl>
   </w:abstractNum>
-  <w:abstractNum w:abstractNumId="191" w15:restartNumberingAfterBreak="0">
+  <w:abstractNum w:abstractNumId="192" w15:restartNumberingAfterBreak="0">
     <w:nsid w:val="55002502"/>
     <w:multiLevelType w:val="multilevel"/>
     <w:tmpl w:val="07E08148"/>
@@ -45645,7 +45778,7 @@
       </w:rPr>
     </w:lvl>
   </w:abstractNum>
-  <w:abstractNum w:abstractNumId="192" w15:restartNumberingAfterBreak="0">
+  <w:abstractNum w:abstractNumId="193" w15:restartNumberingAfterBreak="0">
     <w:nsid w:val="55277385"/>
     <w:multiLevelType w:val="multilevel"/>
     <w:tmpl w:val="1B98F850"/>
@@ -45749,7 +45882,7 @@
       </w:rPr>
     </w:lvl>
   </w:abstractNum>
-  <w:abstractNum w:abstractNumId="193" w15:restartNumberingAfterBreak="0">
+  <w:abstractNum w:abstractNumId="194" w15:restartNumberingAfterBreak="0">
     <w:nsid w:val="56181F10"/>
     <w:multiLevelType w:val="multilevel"/>
     <w:tmpl w:val="9AFA06CA"/>
@@ -45853,7 +45986,7 @@
       </w:rPr>
     </w:lvl>
   </w:abstractNum>
-  <w:abstractNum w:abstractNumId="194" w15:restartNumberingAfterBreak="0">
+  <w:abstractNum w:abstractNumId="195" w15:restartNumberingAfterBreak="0">
     <w:nsid w:val="564D0E81"/>
     <w:multiLevelType w:val="multilevel"/>
     <w:tmpl w:val="5A06F876"/>
@@ -45957,7 +46090,7 @@
       </w:rPr>
     </w:lvl>
   </w:abstractNum>
-  <w:abstractNum w:abstractNumId="195" w15:restartNumberingAfterBreak="0">
+  <w:abstractNum w:abstractNumId="196" w15:restartNumberingAfterBreak="0">
     <w:nsid w:val="567A4147"/>
     <w:multiLevelType w:val="multilevel"/>
     <w:tmpl w:val="117E515E"/>
@@ -46061,7 +46194,7 @@
       </w:rPr>
     </w:lvl>
   </w:abstractNum>
-  <w:abstractNum w:abstractNumId="196" w15:restartNumberingAfterBreak="0">
+  <w:abstractNum w:abstractNumId="197" w15:restartNumberingAfterBreak="0">
     <w:nsid w:val="574E1698"/>
     <w:multiLevelType w:val="multilevel"/>
     <w:tmpl w:val="F03E2FB4"/>
@@ -46165,7 +46298,7 @@
       </w:rPr>
     </w:lvl>
   </w:abstractNum>
-  <w:abstractNum w:abstractNumId="197" w15:restartNumberingAfterBreak="0">
+  <w:abstractNum w:abstractNumId="198" w15:restartNumberingAfterBreak="0">
     <w:nsid w:val="57867655"/>
     <w:multiLevelType w:val="multilevel"/>
     <w:tmpl w:val="D5E2CECE"/>
@@ -46269,7 +46402,7 @@
       </w:rPr>
     </w:lvl>
   </w:abstractNum>
-  <w:abstractNum w:abstractNumId="198" w15:restartNumberingAfterBreak="0">
+  <w:abstractNum w:abstractNumId="199" w15:restartNumberingAfterBreak="0">
     <w:nsid w:val="57C97B09"/>
     <w:multiLevelType w:val="multilevel"/>
     <w:tmpl w:val="D2DA78CC"/>
@@ -46373,7 +46506,7 @@
       </w:rPr>
     </w:lvl>
   </w:abstractNum>
-  <w:abstractNum w:abstractNumId="199" w15:restartNumberingAfterBreak="0">
+  <w:abstractNum w:abstractNumId="200" w15:restartNumberingAfterBreak="0">
     <w:nsid w:val="57CC6D4C"/>
     <w:multiLevelType w:val="multilevel"/>
     <w:tmpl w:val="9550C004"/>
@@ -46477,7 +46610,7 @@
       </w:rPr>
     </w:lvl>
   </w:abstractNum>
-  <w:abstractNum w:abstractNumId="200" w15:restartNumberingAfterBreak="0">
+  <w:abstractNum w:abstractNumId="201" w15:restartNumberingAfterBreak="0">
     <w:nsid w:val="580755EC"/>
     <w:multiLevelType w:val="multilevel"/>
     <w:tmpl w:val="0B4E1EB2"/>
@@ -46581,7 +46714,7 @@
       </w:rPr>
     </w:lvl>
   </w:abstractNum>
-  <w:abstractNum w:abstractNumId="201" w15:restartNumberingAfterBreak="0">
+  <w:abstractNum w:abstractNumId="202" w15:restartNumberingAfterBreak="0">
     <w:nsid w:val="58964336"/>
     <w:multiLevelType w:val="multilevel"/>
     <w:tmpl w:val="59686116"/>
@@ -46685,7 +46818,7 @@
       </w:rPr>
     </w:lvl>
   </w:abstractNum>
-  <w:abstractNum w:abstractNumId="202" w15:restartNumberingAfterBreak="0">
+  <w:abstractNum w:abstractNumId="203" w15:restartNumberingAfterBreak="0">
     <w:nsid w:val="58A74961"/>
     <w:multiLevelType w:val="multilevel"/>
     <w:tmpl w:val="86DE843E"/>
@@ -46789,7 +46922,7 @@
       </w:rPr>
     </w:lvl>
   </w:abstractNum>
-  <w:abstractNum w:abstractNumId="203" w15:restartNumberingAfterBreak="0">
+  <w:abstractNum w:abstractNumId="204" w15:restartNumberingAfterBreak="0">
     <w:nsid w:val="59247F6B"/>
     <w:multiLevelType w:val="multilevel"/>
     <w:tmpl w:val="E0AE3914"/>
@@ -46893,7 +47026,7 @@
       </w:rPr>
     </w:lvl>
   </w:abstractNum>
-  <w:abstractNum w:abstractNumId="204" w15:restartNumberingAfterBreak="0">
+  <w:abstractNum w:abstractNumId="205" w15:restartNumberingAfterBreak="0">
     <w:nsid w:val="59851720"/>
     <w:multiLevelType w:val="multilevel"/>
     <w:tmpl w:val="A8925D8E"/>
@@ -46997,7 +47130,7 @@
       </w:rPr>
     </w:lvl>
   </w:abstractNum>
-  <w:abstractNum w:abstractNumId="205" w15:restartNumberingAfterBreak="0">
+  <w:abstractNum w:abstractNumId="206" w15:restartNumberingAfterBreak="0">
     <w:nsid w:val="59943B0B"/>
     <w:multiLevelType w:val="multilevel"/>
     <w:tmpl w:val="AF722F82"/>
@@ -47101,7 +47234,7 @@
       </w:rPr>
     </w:lvl>
   </w:abstractNum>
-  <w:abstractNum w:abstractNumId="206" w15:restartNumberingAfterBreak="0">
+  <w:abstractNum w:abstractNumId="207" w15:restartNumberingAfterBreak="0">
     <w:nsid w:val="59D04F52"/>
     <w:multiLevelType w:val="multilevel"/>
     <w:tmpl w:val="90BAC02A"/>
@@ -47205,7 +47338,7 @@
       </w:rPr>
     </w:lvl>
   </w:abstractNum>
-  <w:abstractNum w:abstractNumId="207" w15:restartNumberingAfterBreak="0">
+  <w:abstractNum w:abstractNumId="208" w15:restartNumberingAfterBreak="0">
     <w:nsid w:val="5A7D3070"/>
     <w:multiLevelType w:val="multilevel"/>
     <w:tmpl w:val="EC38E4C6"/>
@@ -47309,7 +47442,7 @@
       </w:rPr>
     </w:lvl>
   </w:abstractNum>
-  <w:abstractNum w:abstractNumId="208" w15:restartNumberingAfterBreak="0">
+  <w:abstractNum w:abstractNumId="209" w15:restartNumberingAfterBreak="0">
     <w:nsid w:val="5A874308"/>
     <w:multiLevelType w:val="multilevel"/>
     <w:tmpl w:val="8C8C7A02"/>
@@ -47413,7 +47546,7 @@
       </w:rPr>
     </w:lvl>
   </w:abstractNum>
-  <w:abstractNum w:abstractNumId="209" w15:restartNumberingAfterBreak="0">
+  <w:abstractNum w:abstractNumId="210" w15:restartNumberingAfterBreak="0">
     <w:nsid w:val="5A900504"/>
     <w:multiLevelType w:val="multilevel"/>
     <w:tmpl w:val="20FE2FF2"/>
@@ -47517,7 +47650,7 @@
       </w:rPr>
     </w:lvl>
   </w:abstractNum>
-  <w:abstractNum w:abstractNumId="210" w15:restartNumberingAfterBreak="0">
+  <w:abstractNum w:abstractNumId="211" w15:restartNumberingAfterBreak="0">
     <w:nsid w:val="5B2B4CF1"/>
     <w:multiLevelType w:val="multilevel"/>
     <w:tmpl w:val="1210449A"/>
@@ -47621,7 +47754,7 @@
       </w:rPr>
     </w:lvl>
   </w:abstractNum>
-  <w:abstractNum w:abstractNumId="211" w15:restartNumberingAfterBreak="0">
+  <w:abstractNum w:abstractNumId="212" w15:restartNumberingAfterBreak="0">
     <w:nsid w:val="5BDB2874"/>
     <w:multiLevelType w:val="multilevel"/>
     <w:tmpl w:val="2D50C7AE"/>
@@ -47725,7 +47858,7 @@
       </w:rPr>
     </w:lvl>
   </w:abstractNum>
-  <w:abstractNum w:abstractNumId="212" w15:restartNumberingAfterBreak="0">
+  <w:abstractNum w:abstractNumId="213" w15:restartNumberingAfterBreak="0">
     <w:nsid w:val="5BFE7B50"/>
     <w:multiLevelType w:val="multilevel"/>
     <w:tmpl w:val="217C1804"/>
@@ -47829,7 +47962,7 @@
       </w:rPr>
     </w:lvl>
   </w:abstractNum>
-  <w:abstractNum w:abstractNumId="213" w15:restartNumberingAfterBreak="0">
+  <w:abstractNum w:abstractNumId="214" w15:restartNumberingAfterBreak="0">
     <w:nsid w:val="5C0023A9"/>
     <w:multiLevelType w:val="multilevel"/>
     <w:tmpl w:val="8014F6B2"/>
@@ -47933,7 +48066,7 @@
       </w:rPr>
     </w:lvl>
   </w:abstractNum>
-  <w:abstractNum w:abstractNumId="214" w15:restartNumberingAfterBreak="0">
+  <w:abstractNum w:abstractNumId="215" w15:restartNumberingAfterBreak="0">
     <w:nsid w:val="5C8108A8"/>
     <w:multiLevelType w:val="multilevel"/>
     <w:tmpl w:val="6CA6A18A"/>
@@ -48037,7 +48170,7 @@
       </w:rPr>
     </w:lvl>
   </w:abstractNum>
-  <w:abstractNum w:abstractNumId="215" w15:restartNumberingAfterBreak="0">
+  <w:abstractNum w:abstractNumId="216" w15:restartNumberingAfterBreak="0">
     <w:nsid w:val="5CA27F78"/>
     <w:multiLevelType w:val="multilevel"/>
     <w:tmpl w:val="F930384C"/>
@@ -48141,7 +48274,7 @@
       </w:rPr>
     </w:lvl>
   </w:abstractNum>
-  <w:abstractNum w:abstractNumId="216" w15:restartNumberingAfterBreak="0">
+  <w:abstractNum w:abstractNumId="217" w15:restartNumberingAfterBreak="0">
     <w:nsid w:val="5CC36EF4"/>
     <w:multiLevelType w:val="multilevel"/>
     <w:tmpl w:val="967698D8"/>
@@ -48245,7 +48378,7 @@
       </w:rPr>
     </w:lvl>
   </w:abstractNum>
-  <w:abstractNum w:abstractNumId="217" w15:restartNumberingAfterBreak="0">
+  <w:abstractNum w:abstractNumId="218" w15:restartNumberingAfterBreak="0">
     <w:nsid w:val="5CFE5122"/>
     <w:multiLevelType w:val="multilevel"/>
     <w:tmpl w:val="A96C475C"/>
@@ -48349,7 +48482,7 @@
       </w:rPr>
     </w:lvl>
   </w:abstractNum>
-  <w:abstractNum w:abstractNumId="218" w15:restartNumberingAfterBreak="0">
+  <w:abstractNum w:abstractNumId="219" w15:restartNumberingAfterBreak="0">
     <w:nsid w:val="5D084CF6"/>
     <w:multiLevelType w:val="multilevel"/>
     <w:tmpl w:val="85DEFC72"/>
@@ -48453,7 +48586,7 @@
       </w:rPr>
     </w:lvl>
   </w:abstractNum>
-  <w:abstractNum w:abstractNumId="219" w15:restartNumberingAfterBreak="0">
+  <w:abstractNum w:abstractNumId="220" w15:restartNumberingAfterBreak="0">
     <w:nsid w:val="5DC05500"/>
     <w:multiLevelType w:val="multilevel"/>
     <w:tmpl w:val="2FAAF8FE"/>
@@ -48557,7 +48690,7 @@
       </w:rPr>
     </w:lvl>
   </w:abstractNum>
-  <w:abstractNum w:abstractNumId="220" w15:restartNumberingAfterBreak="0">
+  <w:abstractNum w:abstractNumId="221" w15:restartNumberingAfterBreak="0">
     <w:nsid w:val="5F49402D"/>
     <w:multiLevelType w:val="multilevel"/>
     <w:tmpl w:val="647C5EDC"/>
@@ -48661,7 +48794,7 @@
       </w:rPr>
     </w:lvl>
   </w:abstractNum>
-  <w:abstractNum w:abstractNumId="221" w15:restartNumberingAfterBreak="0">
+  <w:abstractNum w:abstractNumId="222" w15:restartNumberingAfterBreak="0">
     <w:nsid w:val="5FAA4B9F"/>
     <w:multiLevelType w:val="multilevel"/>
     <w:tmpl w:val="C9322FE0"/>
@@ -48765,7 +48898,7 @@
       </w:rPr>
     </w:lvl>
   </w:abstractNum>
-  <w:abstractNum w:abstractNumId="222" w15:restartNumberingAfterBreak="0">
+  <w:abstractNum w:abstractNumId="223" w15:restartNumberingAfterBreak="0">
     <w:nsid w:val="602712E1"/>
     <w:multiLevelType w:val="multilevel"/>
     <w:tmpl w:val="09401DDA"/>
@@ -48869,7 +49002,7 @@
       </w:rPr>
     </w:lvl>
   </w:abstractNum>
-  <w:abstractNum w:abstractNumId="223" w15:restartNumberingAfterBreak="0">
+  <w:abstractNum w:abstractNumId="224" w15:restartNumberingAfterBreak="0">
     <w:nsid w:val="60D109DE"/>
     <w:multiLevelType w:val="multilevel"/>
     <w:tmpl w:val="6D6090FC"/>
@@ -48973,7 +49106,7 @@
       </w:rPr>
     </w:lvl>
   </w:abstractNum>
-  <w:abstractNum w:abstractNumId="224" w15:restartNumberingAfterBreak="0">
+  <w:abstractNum w:abstractNumId="225" w15:restartNumberingAfterBreak="0">
     <w:nsid w:val="60E91C41"/>
     <w:multiLevelType w:val="hybridMultilevel"/>
     <w:tmpl w:val="1BB0762A"/>
@@ -49086,7 +49219,7 @@
       </w:rPr>
     </w:lvl>
   </w:abstractNum>
-  <w:abstractNum w:abstractNumId="225" w15:restartNumberingAfterBreak="0">
+  <w:abstractNum w:abstractNumId="226" w15:restartNumberingAfterBreak="0">
     <w:nsid w:val="61CD4C55"/>
     <w:multiLevelType w:val="multilevel"/>
     <w:tmpl w:val="49DA91F4"/>
@@ -49190,7 +49323,7 @@
       </w:rPr>
     </w:lvl>
   </w:abstractNum>
-  <w:abstractNum w:abstractNumId="226" w15:restartNumberingAfterBreak="0">
+  <w:abstractNum w:abstractNumId="227" w15:restartNumberingAfterBreak="0">
     <w:nsid w:val="62157AC4"/>
     <w:multiLevelType w:val="multilevel"/>
     <w:tmpl w:val="046028A8"/>
@@ -49294,7 +49427,7 @@
       </w:rPr>
     </w:lvl>
   </w:abstractNum>
-  <w:abstractNum w:abstractNumId="227" w15:restartNumberingAfterBreak="0">
+  <w:abstractNum w:abstractNumId="228" w15:restartNumberingAfterBreak="0">
     <w:nsid w:val="62465A6D"/>
     <w:multiLevelType w:val="multilevel"/>
     <w:tmpl w:val="C090023A"/>
@@ -49398,7 +49531,7 @@
       </w:rPr>
     </w:lvl>
   </w:abstractNum>
-  <w:abstractNum w:abstractNumId="228" w15:restartNumberingAfterBreak="0">
+  <w:abstractNum w:abstractNumId="229" w15:restartNumberingAfterBreak="0">
     <w:nsid w:val="62856632"/>
     <w:multiLevelType w:val="multilevel"/>
     <w:tmpl w:val="BA642C7A"/>
@@ -49502,7 +49635,7 @@
       </w:rPr>
     </w:lvl>
   </w:abstractNum>
-  <w:abstractNum w:abstractNumId="229" w15:restartNumberingAfterBreak="0">
+  <w:abstractNum w:abstractNumId="230" w15:restartNumberingAfterBreak="0">
     <w:nsid w:val="62BC07E4"/>
     <w:multiLevelType w:val="multilevel"/>
     <w:tmpl w:val="DDA47BC6"/>
@@ -49606,7 +49739,7 @@
       </w:rPr>
     </w:lvl>
   </w:abstractNum>
-  <w:abstractNum w:abstractNumId="230" w15:restartNumberingAfterBreak="0">
+  <w:abstractNum w:abstractNumId="231" w15:restartNumberingAfterBreak="0">
     <w:nsid w:val="62CA292C"/>
     <w:multiLevelType w:val="multilevel"/>
     <w:tmpl w:val="822E835C"/>
@@ -49710,7 +49843,7 @@
       </w:rPr>
     </w:lvl>
   </w:abstractNum>
-  <w:abstractNum w:abstractNumId="231" w15:restartNumberingAfterBreak="0">
+  <w:abstractNum w:abstractNumId="232" w15:restartNumberingAfterBreak="0">
     <w:nsid w:val="63700354"/>
     <w:multiLevelType w:val="multilevel"/>
     <w:tmpl w:val="B7E45C52"/>
@@ -49814,7 +49947,7 @@
       </w:rPr>
     </w:lvl>
   </w:abstractNum>
-  <w:abstractNum w:abstractNumId="232" w15:restartNumberingAfterBreak="0">
+  <w:abstractNum w:abstractNumId="233" w15:restartNumberingAfterBreak="0">
     <w:nsid w:val="63C951D8"/>
     <w:multiLevelType w:val="multilevel"/>
     <w:tmpl w:val="2A7E9FAC"/>
@@ -49918,7 +50051,7 @@
       </w:rPr>
     </w:lvl>
   </w:abstractNum>
-  <w:abstractNum w:abstractNumId="233" w15:restartNumberingAfterBreak="0">
+  <w:abstractNum w:abstractNumId="234" w15:restartNumberingAfterBreak="0">
     <w:nsid w:val="64BC5F4A"/>
     <w:multiLevelType w:val="multilevel"/>
     <w:tmpl w:val="DDBCF00A"/>
@@ -50022,7 +50155,7 @@
       </w:rPr>
     </w:lvl>
   </w:abstractNum>
-  <w:abstractNum w:abstractNumId="234" w15:restartNumberingAfterBreak="0">
+  <w:abstractNum w:abstractNumId="235" w15:restartNumberingAfterBreak="0">
     <w:nsid w:val="65B938E4"/>
     <w:multiLevelType w:val="multilevel"/>
     <w:tmpl w:val="9042DD98"/>
@@ -50126,7 +50259,7 @@
       </w:rPr>
     </w:lvl>
   </w:abstractNum>
-  <w:abstractNum w:abstractNumId="235" w15:restartNumberingAfterBreak="0">
+  <w:abstractNum w:abstractNumId="236" w15:restartNumberingAfterBreak="0">
     <w:nsid w:val="65EA7C6A"/>
     <w:multiLevelType w:val="multilevel"/>
     <w:tmpl w:val="A17A62AC"/>
@@ -50230,7 +50363,7 @@
       </w:rPr>
     </w:lvl>
   </w:abstractNum>
-  <w:abstractNum w:abstractNumId="236" w15:restartNumberingAfterBreak="0">
+  <w:abstractNum w:abstractNumId="237" w15:restartNumberingAfterBreak="0">
     <w:nsid w:val="67AA3B80"/>
     <w:multiLevelType w:val="multilevel"/>
     <w:tmpl w:val="CFC4225C"/>
@@ -50334,7 +50467,7 @@
       </w:rPr>
     </w:lvl>
   </w:abstractNum>
-  <w:abstractNum w:abstractNumId="237" w15:restartNumberingAfterBreak="0">
+  <w:abstractNum w:abstractNumId="238" w15:restartNumberingAfterBreak="0">
     <w:nsid w:val="67B55223"/>
     <w:multiLevelType w:val="multilevel"/>
     <w:tmpl w:val="7F568BDE"/>
@@ -50438,7 +50571,7 @@
       </w:rPr>
     </w:lvl>
   </w:abstractNum>
-  <w:abstractNum w:abstractNumId="238" w15:restartNumberingAfterBreak="0">
+  <w:abstractNum w:abstractNumId="239" w15:restartNumberingAfterBreak="0">
     <w:nsid w:val="68177B1E"/>
     <w:multiLevelType w:val="multilevel"/>
     <w:tmpl w:val="1F987D0A"/>
@@ -50542,7 +50675,7 @@
       </w:rPr>
     </w:lvl>
   </w:abstractNum>
-  <w:abstractNum w:abstractNumId="239" w15:restartNumberingAfterBreak="0">
+  <w:abstractNum w:abstractNumId="240" w15:restartNumberingAfterBreak="0">
     <w:nsid w:val="688E677B"/>
     <w:multiLevelType w:val="multilevel"/>
     <w:tmpl w:val="557878BE"/>
@@ -50646,7 +50779,7 @@
       </w:rPr>
     </w:lvl>
   </w:abstractNum>
-  <w:abstractNum w:abstractNumId="240" w15:restartNumberingAfterBreak="0">
+  <w:abstractNum w:abstractNumId="241" w15:restartNumberingAfterBreak="0">
     <w:nsid w:val="68943DDD"/>
     <w:multiLevelType w:val="multilevel"/>
     <w:tmpl w:val="F53E0EF2"/>
@@ -50750,7 +50883,7 @@
       </w:rPr>
     </w:lvl>
   </w:abstractNum>
-  <w:abstractNum w:abstractNumId="241" w15:restartNumberingAfterBreak="0">
+  <w:abstractNum w:abstractNumId="242" w15:restartNumberingAfterBreak="0">
     <w:nsid w:val="68A147A6"/>
     <w:multiLevelType w:val="multilevel"/>
     <w:tmpl w:val="D520C4E0"/>
@@ -50854,7 +50987,7 @@
       </w:rPr>
     </w:lvl>
   </w:abstractNum>
-  <w:abstractNum w:abstractNumId="242" w15:restartNumberingAfterBreak="0">
+  <w:abstractNum w:abstractNumId="243" w15:restartNumberingAfterBreak="0">
     <w:nsid w:val="69564938"/>
     <w:multiLevelType w:val="multilevel"/>
     <w:tmpl w:val="354AD4CE"/>
@@ -50958,7 +51091,7 @@
       </w:rPr>
     </w:lvl>
   </w:abstractNum>
-  <w:abstractNum w:abstractNumId="243" w15:restartNumberingAfterBreak="0">
+  <w:abstractNum w:abstractNumId="244" w15:restartNumberingAfterBreak="0">
     <w:nsid w:val="69577451"/>
     <w:multiLevelType w:val="multilevel"/>
     <w:tmpl w:val="36A81AD8"/>
@@ -51062,7 +51195,7 @@
       </w:rPr>
     </w:lvl>
   </w:abstractNum>
-  <w:abstractNum w:abstractNumId="244" w15:restartNumberingAfterBreak="0">
+  <w:abstractNum w:abstractNumId="245" w15:restartNumberingAfterBreak="0">
     <w:nsid w:val="69CB5EC3"/>
     <w:multiLevelType w:val="multilevel"/>
     <w:tmpl w:val="34506B92"/>
@@ -51166,7 +51299,7 @@
       </w:rPr>
     </w:lvl>
   </w:abstractNum>
-  <w:abstractNum w:abstractNumId="245" w15:restartNumberingAfterBreak="0">
+  <w:abstractNum w:abstractNumId="246" w15:restartNumberingAfterBreak="0">
     <w:nsid w:val="69CB6D47"/>
     <w:multiLevelType w:val="multilevel"/>
     <w:tmpl w:val="20420492"/>
@@ -51270,7 +51403,7 @@
       </w:rPr>
     </w:lvl>
   </w:abstractNum>
-  <w:abstractNum w:abstractNumId="246" w15:restartNumberingAfterBreak="0">
+  <w:abstractNum w:abstractNumId="247" w15:restartNumberingAfterBreak="0">
     <w:nsid w:val="6A5478DD"/>
     <w:multiLevelType w:val="multilevel"/>
     <w:tmpl w:val="FC5E3366"/>
@@ -51374,7 +51507,7 @@
       </w:rPr>
     </w:lvl>
   </w:abstractNum>
-  <w:abstractNum w:abstractNumId="247" w15:restartNumberingAfterBreak="0">
+  <w:abstractNum w:abstractNumId="248" w15:restartNumberingAfterBreak="0">
     <w:nsid w:val="6A85305C"/>
     <w:multiLevelType w:val="multilevel"/>
     <w:tmpl w:val="0B10D2E8"/>
@@ -51478,7 +51611,7 @@
       </w:rPr>
     </w:lvl>
   </w:abstractNum>
-  <w:abstractNum w:abstractNumId="248" w15:restartNumberingAfterBreak="0">
+  <w:abstractNum w:abstractNumId="249" w15:restartNumberingAfterBreak="0">
     <w:nsid w:val="6BB6795C"/>
     <w:multiLevelType w:val="hybridMultilevel"/>
     <w:tmpl w:val="043CD6DE"/>
@@ -51591,7 +51724,7 @@
       </w:rPr>
     </w:lvl>
   </w:abstractNum>
-  <w:abstractNum w:abstractNumId="249" w15:restartNumberingAfterBreak="0">
+  <w:abstractNum w:abstractNumId="250" w15:restartNumberingAfterBreak="0">
     <w:nsid w:val="6BEC1B26"/>
     <w:multiLevelType w:val="multilevel"/>
     <w:tmpl w:val="64D6D9E2"/>
@@ -51695,7 +51828,7 @@
       </w:rPr>
     </w:lvl>
   </w:abstractNum>
-  <w:abstractNum w:abstractNumId="250" w15:restartNumberingAfterBreak="0">
+  <w:abstractNum w:abstractNumId="251" w15:restartNumberingAfterBreak="0">
     <w:nsid w:val="6C181313"/>
     <w:multiLevelType w:val="multilevel"/>
     <w:tmpl w:val="F320DD92"/>
@@ -51799,7 +51932,7 @@
       </w:rPr>
     </w:lvl>
   </w:abstractNum>
-  <w:abstractNum w:abstractNumId="251" w15:restartNumberingAfterBreak="0">
+  <w:abstractNum w:abstractNumId="252" w15:restartNumberingAfterBreak="0">
     <w:nsid w:val="6CC91D80"/>
     <w:multiLevelType w:val="multilevel"/>
     <w:tmpl w:val="D5A85012"/>
@@ -51903,7 +52036,7 @@
       </w:rPr>
     </w:lvl>
   </w:abstractNum>
-  <w:abstractNum w:abstractNumId="252" w15:restartNumberingAfterBreak="0">
+  <w:abstractNum w:abstractNumId="253" w15:restartNumberingAfterBreak="0">
     <w:nsid w:val="6D2166A8"/>
     <w:multiLevelType w:val="multilevel"/>
     <w:tmpl w:val="FC62F962"/>
@@ -52007,7 +52140,7 @@
       </w:rPr>
     </w:lvl>
   </w:abstractNum>
-  <w:abstractNum w:abstractNumId="253" w15:restartNumberingAfterBreak="0">
+  <w:abstractNum w:abstractNumId="254" w15:restartNumberingAfterBreak="0">
     <w:nsid w:val="6F4F0A08"/>
     <w:multiLevelType w:val="multilevel"/>
     <w:tmpl w:val="12AA4104"/>
@@ -52111,7 +52244,7 @@
       </w:rPr>
     </w:lvl>
   </w:abstractNum>
-  <w:abstractNum w:abstractNumId="254" w15:restartNumberingAfterBreak="0">
+  <w:abstractNum w:abstractNumId="255" w15:restartNumberingAfterBreak="0">
     <w:nsid w:val="70622DA3"/>
     <w:multiLevelType w:val="hybridMultilevel"/>
     <w:tmpl w:val="F9CE1458"/>
@@ -52224,7 +52357,7 @@
       </w:rPr>
     </w:lvl>
   </w:abstractNum>
-  <w:abstractNum w:abstractNumId="255" w15:restartNumberingAfterBreak="0">
+  <w:abstractNum w:abstractNumId="256" w15:restartNumberingAfterBreak="0">
     <w:nsid w:val="740243A6"/>
     <w:multiLevelType w:val="multilevel"/>
     <w:tmpl w:val="1992581E"/>
@@ -52328,7 +52461,7 @@
       </w:rPr>
     </w:lvl>
   </w:abstractNum>
-  <w:abstractNum w:abstractNumId="256" w15:restartNumberingAfterBreak="0">
+  <w:abstractNum w:abstractNumId="257" w15:restartNumberingAfterBreak="0">
     <w:nsid w:val="743A2D0F"/>
     <w:multiLevelType w:val="multilevel"/>
     <w:tmpl w:val="94D059E6"/>
@@ -52432,7 +52565,7 @@
       </w:rPr>
     </w:lvl>
   </w:abstractNum>
-  <w:abstractNum w:abstractNumId="257" w15:restartNumberingAfterBreak="0">
+  <w:abstractNum w:abstractNumId="258" w15:restartNumberingAfterBreak="0">
     <w:nsid w:val="74D438DD"/>
     <w:multiLevelType w:val="multilevel"/>
     <w:tmpl w:val="8C949A3C"/>
@@ -52536,7 +52669,7 @@
       </w:rPr>
     </w:lvl>
   </w:abstractNum>
-  <w:abstractNum w:abstractNumId="258" w15:restartNumberingAfterBreak="0">
+  <w:abstractNum w:abstractNumId="259" w15:restartNumberingAfterBreak="0">
     <w:nsid w:val="75187AAD"/>
     <w:multiLevelType w:val="multilevel"/>
     <w:tmpl w:val="07103674"/>
@@ -52640,7 +52773,7 @@
       </w:rPr>
     </w:lvl>
   </w:abstractNum>
-  <w:abstractNum w:abstractNumId="259" w15:restartNumberingAfterBreak="0">
+  <w:abstractNum w:abstractNumId="260" w15:restartNumberingAfterBreak="0">
     <w:nsid w:val="7578411C"/>
     <w:multiLevelType w:val="multilevel"/>
     <w:tmpl w:val="22465444"/>
@@ -52744,7 +52877,7 @@
       </w:rPr>
     </w:lvl>
   </w:abstractNum>
-  <w:abstractNum w:abstractNumId="260" w15:restartNumberingAfterBreak="0">
+  <w:abstractNum w:abstractNumId="261" w15:restartNumberingAfterBreak="0">
     <w:nsid w:val="75D11F20"/>
     <w:multiLevelType w:val="multilevel"/>
     <w:tmpl w:val="90E65DF8"/>
@@ -52848,7 +52981,7 @@
       </w:rPr>
     </w:lvl>
   </w:abstractNum>
-  <w:abstractNum w:abstractNumId="261" w15:restartNumberingAfterBreak="0">
+  <w:abstractNum w:abstractNumId="262" w15:restartNumberingAfterBreak="0">
     <w:nsid w:val="75F464C4"/>
     <w:multiLevelType w:val="multilevel"/>
     <w:tmpl w:val="F3C2F814"/>
@@ -52952,7 +53085,7 @@
       </w:rPr>
     </w:lvl>
   </w:abstractNum>
-  <w:abstractNum w:abstractNumId="262" w15:restartNumberingAfterBreak="0">
+  <w:abstractNum w:abstractNumId="263" w15:restartNumberingAfterBreak="0">
     <w:nsid w:val="76031E57"/>
     <w:multiLevelType w:val="multilevel"/>
     <w:tmpl w:val="6C8A80E0"/>
@@ -53056,7 +53189,7 @@
       </w:rPr>
     </w:lvl>
   </w:abstractNum>
-  <w:abstractNum w:abstractNumId="263" w15:restartNumberingAfterBreak="0">
+  <w:abstractNum w:abstractNumId="264" w15:restartNumberingAfterBreak="0">
     <w:nsid w:val="772F0B4B"/>
     <w:multiLevelType w:val="multilevel"/>
     <w:tmpl w:val="C11CE184"/>
@@ -53160,7 +53293,7 @@
       </w:rPr>
     </w:lvl>
   </w:abstractNum>
-  <w:abstractNum w:abstractNumId="264" w15:restartNumberingAfterBreak="0">
+  <w:abstractNum w:abstractNumId="265" w15:restartNumberingAfterBreak="0">
     <w:nsid w:val="77C47574"/>
     <w:multiLevelType w:val="multilevel"/>
     <w:tmpl w:val="4B0676FA"/>
@@ -53264,7 +53397,7 @@
       </w:rPr>
     </w:lvl>
   </w:abstractNum>
-  <w:abstractNum w:abstractNumId="265" w15:restartNumberingAfterBreak="0">
+  <w:abstractNum w:abstractNumId="266" w15:restartNumberingAfterBreak="0">
     <w:nsid w:val="78120B1C"/>
     <w:multiLevelType w:val="multilevel"/>
     <w:tmpl w:val="B290BE82"/>
@@ -53368,7 +53501,7 @@
       </w:rPr>
     </w:lvl>
   </w:abstractNum>
-  <w:abstractNum w:abstractNumId="266" w15:restartNumberingAfterBreak="0">
+  <w:abstractNum w:abstractNumId="267" w15:restartNumberingAfterBreak="0">
     <w:nsid w:val="79200737"/>
     <w:multiLevelType w:val="multilevel"/>
     <w:tmpl w:val="109449F6"/>
@@ -53472,7 +53605,7 @@
       </w:rPr>
     </w:lvl>
   </w:abstractNum>
-  <w:abstractNum w:abstractNumId="267" w15:restartNumberingAfterBreak="0">
+  <w:abstractNum w:abstractNumId="268" w15:restartNumberingAfterBreak="0">
     <w:nsid w:val="79C00CB5"/>
     <w:multiLevelType w:val="multilevel"/>
     <w:tmpl w:val="61B6D872"/>
@@ -53576,7 +53709,7 @@
       </w:rPr>
     </w:lvl>
   </w:abstractNum>
-  <w:abstractNum w:abstractNumId="268" w15:restartNumberingAfterBreak="0">
+  <w:abstractNum w:abstractNumId="269" w15:restartNumberingAfterBreak="0">
     <w:nsid w:val="79E62F20"/>
     <w:multiLevelType w:val="multilevel"/>
     <w:tmpl w:val="51B030CA"/>
@@ -53680,7 +53813,7 @@
       </w:rPr>
     </w:lvl>
   </w:abstractNum>
-  <w:abstractNum w:abstractNumId="269" w15:restartNumberingAfterBreak="0">
+  <w:abstractNum w:abstractNumId="270" w15:restartNumberingAfterBreak="0">
     <w:nsid w:val="79FA2DA3"/>
     <w:multiLevelType w:val="multilevel"/>
     <w:tmpl w:val="09C8859E"/>
@@ -53784,7 +53917,7 @@
       </w:rPr>
     </w:lvl>
   </w:abstractNum>
-  <w:abstractNum w:abstractNumId="270" w15:restartNumberingAfterBreak="0">
+  <w:abstractNum w:abstractNumId="271" w15:restartNumberingAfterBreak="0">
     <w:nsid w:val="79FC06F0"/>
     <w:multiLevelType w:val="multilevel"/>
     <w:tmpl w:val="8A2E6DC8"/>
@@ -53888,7 +54021,7 @@
       </w:rPr>
     </w:lvl>
   </w:abstractNum>
-  <w:abstractNum w:abstractNumId="271" w15:restartNumberingAfterBreak="0">
+  <w:abstractNum w:abstractNumId="272" w15:restartNumberingAfterBreak="0">
     <w:nsid w:val="7A446288"/>
     <w:multiLevelType w:val="multilevel"/>
     <w:tmpl w:val="68FC246C"/>
@@ -53992,7 +54125,7 @@
       </w:rPr>
     </w:lvl>
   </w:abstractNum>
-  <w:abstractNum w:abstractNumId="272" w15:restartNumberingAfterBreak="0">
+  <w:abstractNum w:abstractNumId="273" w15:restartNumberingAfterBreak="0">
     <w:nsid w:val="7A607540"/>
     <w:multiLevelType w:val="multilevel"/>
     <w:tmpl w:val="B91CE026"/>
@@ -54096,7 +54229,7 @@
       </w:rPr>
     </w:lvl>
   </w:abstractNum>
-  <w:abstractNum w:abstractNumId="273" w15:restartNumberingAfterBreak="0">
+  <w:abstractNum w:abstractNumId="274" w15:restartNumberingAfterBreak="0">
     <w:nsid w:val="7A6249AD"/>
     <w:multiLevelType w:val="multilevel"/>
     <w:tmpl w:val="5D92FE30"/>
@@ -54200,7 +54333,7 @@
       </w:rPr>
     </w:lvl>
   </w:abstractNum>
-  <w:abstractNum w:abstractNumId="274" w15:restartNumberingAfterBreak="0">
+  <w:abstractNum w:abstractNumId="275" w15:restartNumberingAfterBreak="0">
     <w:nsid w:val="7B0363B7"/>
     <w:multiLevelType w:val="multilevel"/>
     <w:tmpl w:val="4EA0C57A"/>
@@ -54304,7 +54437,7 @@
       </w:rPr>
     </w:lvl>
   </w:abstractNum>
-  <w:abstractNum w:abstractNumId="275" w15:restartNumberingAfterBreak="0">
+  <w:abstractNum w:abstractNumId="276" w15:restartNumberingAfterBreak="0">
     <w:nsid w:val="7B3162A2"/>
     <w:multiLevelType w:val="multilevel"/>
     <w:tmpl w:val="75081B16"/>
@@ -54408,7 +54541,7 @@
       </w:rPr>
     </w:lvl>
   </w:abstractNum>
-  <w:abstractNum w:abstractNumId="276" w15:restartNumberingAfterBreak="0">
+  <w:abstractNum w:abstractNumId="277" w15:restartNumberingAfterBreak="0">
     <w:nsid w:val="7B5B3069"/>
     <w:multiLevelType w:val="multilevel"/>
     <w:tmpl w:val="F3EAF9F6"/>
@@ -54512,7 +54645,7 @@
       </w:rPr>
     </w:lvl>
   </w:abstractNum>
-  <w:abstractNum w:abstractNumId="277" w15:restartNumberingAfterBreak="0">
+  <w:abstractNum w:abstractNumId="278" w15:restartNumberingAfterBreak="0">
     <w:nsid w:val="7BB76FFE"/>
     <w:multiLevelType w:val="multilevel"/>
     <w:tmpl w:val="86C47C18"/>
@@ -54616,7 +54749,7 @@
       </w:rPr>
     </w:lvl>
   </w:abstractNum>
-  <w:abstractNum w:abstractNumId="278" w15:restartNumberingAfterBreak="0">
+  <w:abstractNum w:abstractNumId="279" w15:restartNumberingAfterBreak="0">
     <w:nsid w:val="7BEC649E"/>
     <w:multiLevelType w:val="multilevel"/>
     <w:tmpl w:val="76980588"/>
@@ -54720,7 +54853,7 @@
       </w:rPr>
     </w:lvl>
   </w:abstractNum>
-  <w:abstractNum w:abstractNumId="279" w15:restartNumberingAfterBreak="0">
+  <w:abstractNum w:abstractNumId="280" w15:restartNumberingAfterBreak="0">
     <w:nsid w:val="7C4536DA"/>
     <w:multiLevelType w:val="multilevel"/>
     <w:tmpl w:val="0388E978"/>
@@ -54824,7 +54957,7 @@
       </w:rPr>
     </w:lvl>
   </w:abstractNum>
-  <w:abstractNum w:abstractNumId="280" w15:restartNumberingAfterBreak="0">
+  <w:abstractNum w:abstractNumId="281" w15:restartNumberingAfterBreak="0">
     <w:nsid w:val="7C7308FE"/>
     <w:multiLevelType w:val="multilevel"/>
     <w:tmpl w:val="7870CA78"/>
@@ -54928,7 +55061,7 @@
       </w:rPr>
     </w:lvl>
   </w:abstractNum>
-  <w:abstractNum w:abstractNumId="281" w15:restartNumberingAfterBreak="0">
+  <w:abstractNum w:abstractNumId="282" w15:restartNumberingAfterBreak="0">
     <w:nsid w:val="7CF4746F"/>
     <w:multiLevelType w:val="multilevel"/>
     <w:tmpl w:val="2AFEE1D6"/>
@@ -55032,7 +55165,7 @@
       </w:rPr>
     </w:lvl>
   </w:abstractNum>
-  <w:abstractNum w:abstractNumId="282" w15:restartNumberingAfterBreak="0">
+  <w:abstractNum w:abstractNumId="283" w15:restartNumberingAfterBreak="0">
     <w:nsid w:val="7DCB3038"/>
     <w:multiLevelType w:val="multilevel"/>
     <w:tmpl w:val="2B00EAE2"/>
@@ -55136,7 +55269,7 @@
       </w:rPr>
     </w:lvl>
   </w:abstractNum>
-  <w:abstractNum w:abstractNumId="283" w15:restartNumberingAfterBreak="0">
+  <w:abstractNum w:abstractNumId="284" w15:restartNumberingAfterBreak="0">
     <w:nsid w:val="7DDF265C"/>
     <w:multiLevelType w:val="multilevel"/>
     <w:tmpl w:val="A752989C"/>
@@ -55240,7 +55373,7 @@
       </w:rPr>
     </w:lvl>
   </w:abstractNum>
-  <w:abstractNum w:abstractNumId="284" w15:restartNumberingAfterBreak="0">
+  <w:abstractNum w:abstractNumId="285" w15:restartNumberingAfterBreak="0">
     <w:nsid w:val="7DEA5032"/>
     <w:multiLevelType w:val="multilevel"/>
     <w:tmpl w:val="A80C7B2C"/>
@@ -55344,7 +55477,7 @@
       </w:rPr>
     </w:lvl>
   </w:abstractNum>
-  <w:abstractNum w:abstractNumId="285" w15:restartNumberingAfterBreak="0">
+  <w:abstractNum w:abstractNumId="286" w15:restartNumberingAfterBreak="0">
     <w:nsid w:val="7E502556"/>
     <w:multiLevelType w:val="multilevel"/>
     <w:tmpl w:val="FCCA8CA4"/>
@@ -55448,7 +55581,7 @@
       </w:rPr>
     </w:lvl>
   </w:abstractNum>
-  <w:abstractNum w:abstractNumId="286" w15:restartNumberingAfterBreak="0">
+  <w:abstractNum w:abstractNumId="287" w15:restartNumberingAfterBreak="0">
     <w:nsid w:val="7E99770F"/>
     <w:multiLevelType w:val="multilevel"/>
     <w:tmpl w:val="B43850F4"/>
@@ -55552,7 +55685,7 @@
       </w:rPr>
     </w:lvl>
   </w:abstractNum>
-  <w:abstractNum w:abstractNumId="287" w15:restartNumberingAfterBreak="0">
+  <w:abstractNum w:abstractNumId="288" w15:restartNumberingAfterBreak="0">
     <w:nsid w:val="7EE97EB2"/>
     <w:multiLevelType w:val="multilevel"/>
     <w:tmpl w:val="8C646C92"/>
@@ -55656,7 +55789,7 @@
       </w:rPr>
     </w:lvl>
   </w:abstractNum>
-  <w:abstractNum w:abstractNumId="288" w15:restartNumberingAfterBreak="0">
+  <w:abstractNum w:abstractNumId="289" w15:restartNumberingAfterBreak="0">
     <w:nsid w:val="7F5D72F7"/>
     <w:multiLevelType w:val="multilevel"/>
     <w:tmpl w:val="7220CBC0"/>
@@ -55760,7 +55893,7 @@
       </w:rPr>
     </w:lvl>
   </w:abstractNum>
-  <w:abstractNum w:abstractNumId="289" w15:restartNumberingAfterBreak="0">
+  <w:abstractNum w:abstractNumId="290" w15:restartNumberingAfterBreak="0">
     <w:nsid w:val="7FF53E38"/>
     <w:multiLevelType w:val="multilevel"/>
     <w:tmpl w:val="39E2DF32"/>
@@ -55868,79 +56001,79 @@
     <w:abstractNumId w:val="12"/>
   </w:num>
   <w:num w:numId="2" w16cid:durableId="506479344">
-    <w:abstractNumId w:val="162"/>
+    <w:abstractNumId w:val="163"/>
   </w:num>
   <w:num w:numId="3" w16cid:durableId="737558523">
-    <w:abstractNumId w:val="108"/>
+    <w:abstractNumId w:val="109"/>
   </w:num>
   <w:num w:numId="4" w16cid:durableId="1581022364">
-    <w:abstractNumId w:val="179"/>
+    <w:abstractNumId w:val="180"/>
   </w:num>
   <w:num w:numId="5" w16cid:durableId="953366013">
-    <w:abstractNumId w:val="257"/>
+    <w:abstractNumId w:val="258"/>
   </w:num>
   <w:num w:numId="6" w16cid:durableId="2042895970">
-    <w:abstractNumId w:val="286"/>
+    <w:abstractNumId w:val="287"/>
   </w:num>
   <w:num w:numId="7" w16cid:durableId="2003269112">
     <w:abstractNumId w:val="22"/>
   </w:num>
   <w:num w:numId="8" w16cid:durableId="771778605">
-    <w:abstractNumId w:val="65"/>
+    <w:abstractNumId w:val="66"/>
   </w:num>
   <w:num w:numId="9" w16cid:durableId="1301299834">
     <w:abstractNumId w:val="29"/>
   </w:num>
   <w:num w:numId="10" w16cid:durableId="633632557">
-    <w:abstractNumId w:val="243"/>
+    <w:abstractNumId w:val="244"/>
   </w:num>
   <w:num w:numId="11" w16cid:durableId="2129468317">
-    <w:abstractNumId w:val="232"/>
+    <w:abstractNumId w:val="233"/>
   </w:num>
   <w:num w:numId="12" w16cid:durableId="216623163">
     <w:abstractNumId w:val="28"/>
   </w:num>
   <w:num w:numId="13" w16cid:durableId="1482111838">
-    <w:abstractNumId w:val="97"/>
+    <w:abstractNumId w:val="98"/>
   </w:num>
   <w:num w:numId="14" w16cid:durableId="213126103">
-    <w:abstractNumId w:val="105"/>
+    <w:abstractNumId w:val="106"/>
   </w:num>
   <w:num w:numId="15" w16cid:durableId="712272489">
     <w:abstractNumId w:val="48"/>
   </w:num>
   <w:num w:numId="16" w16cid:durableId="58555920">
-    <w:abstractNumId w:val="160"/>
+    <w:abstractNumId w:val="161"/>
   </w:num>
   <w:num w:numId="17" w16cid:durableId="1413284361">
-    <w:abstractNumId w:val="85"/>
+    <w:abstractNumId w:val="86"/>
   </w:num>
   <w:num w:numId="18" w16cid:durableId="1498836951">
-    <w:abstractNumId w:val="153"/>
+    <w:abstractNumId w:val="154"/>
   </w:num>
   <w:num w:numId="19" w16cid:durableId="444542202">
-    <w:abstractNumId w:val="87"/>
+    <w:abstractNumId w:val="88"/>
   </w:num>
   <w:num w:numId="20" w16cid:durableId="1596280352">
-    <w:abstractNumId w:val="101"/>
+    <w:abstractNumId w:val="102"/>
   </w:num>
   <w:num w:numId="21" w16cid:durableId="734201491">
-    <w:abstractNumId w:val="112"/>
+    <w:abstractNumId w:val="113"/>
   </w:num>
   <w:num w:numId="22" w16cid:durableId="1283852437">
     <w:abstractNumId w:val="59"/>
   </w:num>
   <w:num w:numId="23" w16cid:durableId="1790396534">
-    <w:abstractNumId w:val="211"/>
+    <w:abstractNumId w:val="212"/>
   </w:num>
   <w:num w:numId="24" w16cid:durableId="1685397845">
     <w:abstractNumId w:val="26"/>
   </w:num>
   <w:num w:numId="25" w16cid:durableId="258370407">
-    <w:abstractNumId w:val="279"/>
+    <w:abstractNumId w:val="280"/>
   </w:num>
   <w:num w:numId="26" w16cid:durableId="2106490312">
-    <w:abstractNumId w:val="93"/>
+    <w:abstractNumId w:val="94"/>
   </w:num>
   <w:num w:numId="27" w16cid:durableId="769080096">
     <w:abstractNumId w:val="53"/>
@@ -55952,49 +56085,49 @@
     <w:abstractNumId w:val="55"/>
   </w:num>
   <w:num w:numId="30" w16cid:durableId="1752311023">
-    <w:abstractNumId w:val="84"/>
+    <w:abstractNumId w:val="85"/>
   </w:num>
   <w:num w:numId="31" w16cid:durableId="1791896264">
-    <w:abstractNumId w:val="176"/>
+    <w:abstractNumId w:val="177"/>
   </w:num>
   <w:num w:numId="32" w16cid:durableId="945112825">
     <w:abstractNumId w:val="14"/>
   </w:num>
   <w:num w:numId="33" w16cid:durableId="59182107">
-    <w:abstractNumId w:val="185"/>
+    <w:abstractNumId w:val="186"/>
   </w:num>
   <w:num w:numId="34" w16cid:durableId="769665318">
-    <w:abstractNumId w:val="68"/>
+    <w:abstractNumId w:val="69"/>
   </w:num>
   <w:num w:numId="35" w16cid:durableId="471603005">
-    <w:abstractNumId w:val="100"/>
+    <w:abstractNumId w:val="101"/>
   </w:num>
   <w:num w:numId="36" w16cid:durableId="1022167136">
-    <w:abstractNumId w:val="66"/>
+    <w:abstractNumId w:val="67"/>
   </w:num>
   <w:num w:numId="37" w16cid:durableId="1979844454">
-    <w:abstractNumId w:val="77"/>
+    <w:abstractNumId w:val="78"/>
   </w:num>
   <w:num w:numId="38" w16cid:durableId="987051981">
-    <w:abstractNumId w:val="115"/>
+    <w:abstractNumId w:val="116"/>
   </w:num>
   <w:num w:numId="39" w16cid:durableId="282613121">
     <w:abstractNumId w:val="41"/>
   </w:num>
   <w:num w:numId="40" w16cid:durableId="874856546">
-    <w:abstractNumId w:val="104"/>
+    <w:abstractNumId w:val="105"/>
   </w:num>
   <w:num w:numId="41" w16cid:durableId="1786776867">
-    <w:abstractNumId w:val="129"/>
+    <w:abstractNumId w:val="130"/>
   </w:num>
   <w:num w:numId="42" w16cid:durableId="1824155790">
-    <w:abstractNumId w:val="214"/>
+    <w:abstractNumId w:val="215"/>
   </w:num>
   <w:num w:numId="43" w16cid:durableId="1974365899">
     <w:abstractNumId w:val="25"/>
   </w:num>
   <w:num w:numId="44" w16cid:durableId="806748838">
-    <w:abstractNumId w:val="102"/>
+    <w:abstractNumId w:val="103"/>
   </w:num>
   <w:num w:numId="45" w16cid:durableId="1498421276">
     <w:abstractNumId w:val="21"/>
@@ -56003,106 +56136,106 @@
     <w:abstractNumId w:val="34"/>
   </w:num>
   <w:num w:numId="47" w16cid:durableId="1099329358">
-    <w:abstractNumId w:val="281"/>
+    <w:abstractNumId w:val="282"/>
   </w:num>
   <w:num w:numId="48" w16cid:durableId="1067068549">
-    <w:abstractNumId w:val="107"/>
+    <w:abstractNumId w:val="108"/>
   </w:num>
   <w:num w:numId="49" w16cid:durableId="1058280839">
     <w:abstractNumId w:val="44"/>
   </w:num>
   <w:num w:numId="50" w16cid:durableId="272061420">
-    <w:abstractNumId w:val="268"/>
+    <w:abstractNumId w:val="269"/>
   </w:num>
   <w:num w:numId="51" w16cid:durableId="2079014450">
-    <w:abstractNumId w:val="138"/>
+    <w:abstractNumId w:val="139"/>
   </w:num>
   <w:num w:numId="52" w16cid:durableId="548688019">
-    <w:abstractNumId w:val="273"/>
+    <w:abstractNumId w:val="274"/>
   </w:num>
   <w:num w:numId="53" w16cid:durableId="112481122">
-    <w:abstractNumId w:val="231"/>
+    <w:abstractNumId w:val="232"/>
   </w:num>
   <w:num w:numId="54" w16cid:durableId="401374166">
     <w:abstractNumId w:val="30"/>
   </w:num>
   <w:num w:numId="55" w16cid:durableId="1126117505">
-    <w:abstractNumId w:val="274"/>
+    <w:abstractNumId w:val="275"/>
   </w:num>
   <w:num w:numId="56" w16cid:durableId="1070080426">
-    <w:abstractNumId w:val="287"/>
+    <w:abstractNumId w:val="288"/>
   </w:num>
   <w:num w:numId="57" w16cid:durableId="560410941">
     <w:abstractNumId w:val="13"/>
   </w:num>
   <w:num w:numId="58" w16cid:durableId="1738431558">
-    <w:abstractNumId w:val="135"/>
+    <w:abstractNumId w:val="136"/>
   </w:num>
   <w:num w:numId="59" w16cid:durableId="864296864">
-    <w:abstractNumId w:val="126"/>
+    <w:abstractNumId w:val="127"/>
   </w:num>
   <w:num w:numId="60" w16cid:durableId="973215726">
-    <w:abstractNumId w:val="194"/>
+    <w:abstractNumId w:val="195"/>
   </w:num>
   <w:num w:numId="61" w16cid:durableId="1777795900">
-    <w:abstractNumId w:val="144"/>
+    <w:abstractNumId w:val="145"/>
   </w:num>
   <w:num w:numId="62" w16cid:durableId="928927934">
-    <w:abstractNumId w:val="196"/>
+    <w:abstractNumId w:val="197"/>
   </w:num>
   <w:num w:numId="63" w16cid:durableId="1224020612">
-    <w:abstractNumId w:val="81"/>
+    <w:abstractNumId w:val="82"/>
   </w:num>
   <w:num w:numId="64" w16cid:durableId="277496219">
-    <w:abstractNumId w:val="103"/>
+    <w:abstractNumId w:val="104"/>
   </w:num>
   <w:num w:numId="65" w16cid:durableId="1486235993">
-    <w:abstractNumId w:val="272"/>
+    <w:abstractNumId w:val="273"/>
   </w:num>
   <w:num w:numId="66" w16cid:durableId="1900171662">
-    <w:abstractNumId w:val="118"/>
+    <w:abstractNumId w:val="119"/>
   </w:num>
   <w:num w:numId="67" w16cid:durableId="614485163">
     <w:abstractNumId w:val="1"/>
   </w:num>
   <w:num w:numId="68" w16cid:durableId="1758358925">
-    <w:abstractNumId w:val="178"/>
+    <w:abstractNumId w:val="179"/>
   </w:num>
   <w:num w:numId="69" w16cid:durableId="571739140">
-    <w:abstractNumId w:val="116"/>
+    <w:abstractNumId w:val="117"/>
   </w:num>
   <w:num w:numId="70" w16cid:durableId="1713310955">
-    <w:abstractNumId w:val="146"/>
+    <w:abstractNumId w:val="147"/>
   </w:num>
   <w:num w:numId="71" w16cid:durableId="2018731870">
-    <w:abstractNumId w:val="217"/>
+    <w:abstractNumId w:val="218"/>
   </w:num>
   <w:num w:numId="72" w16cid:durableId="1983654684">
-    <w:abstractNumId w:val="201"/>
+    <w:abstractNumId w:val="202"/>
   </w:num>
   <w:num w:numId="73" w16cid:durableId="235937287">
-    <w:abstractNumId w:val="60"/>
+    <w:abstractNumId w:val="61"/>
   </w:num>
   <w:num w:numId="74" w16cid:durableId="1881090807">
-    <w:abstractNumId w:val="240"/>
+    <w:abstractNumId w:val="241"/>
   </w:num>
   <w:num w:numId="75" w16cid:durableId="238252985">
-    <w:abstractNumId w:val="289"/>
+    <w:abstractNumId w:val="290"/>
   </w:num>
   <w:num w:numId="76" w16cid:durableId="210044969">
-    <w:abstractNumId w:val="99"/>
+    <w:abstractNumId w:val="100"/>
   </w:num>
   <w:num w:numId="77" w16cid:durableId="1492720987">
-    <w:abstractNumId w:val="220"/>
+    <w:abstractNumId w:val="221"/>
   </w:num>
   <w:num w:numId="78" w16cid:durableId="297610971">
-    <w:abstractNumId w:val="218"/>
+    <w:abstractNumId w:val="219"/>
   </w:num>
   <w:num w:numId="79" w16cid:durableId="1946766821">
-    <w:abstractNumId w:val="284"/>
+    <w:abstractNumId w:val="285"/>
   </w:num>
   <w:num w:numId="80" w16cid:durableId="1728840283">
-    <w:abstractNumId w:val="82"/>
+    <w:abstractNumId w:val="83"/>
   </w:num>
   <w:num w:numId="81" w16cid:durableId="1848710217">
     <w:abstractNumId w:val="49"/>
@@ -56114,97 +56247,97 @@
     <w:abstractNumId w:val="18"/>
   </w:num>
   <w:num w:numId="84" w16cid:durableId="381639289">
-    <w:abstractNumId w:val="167"/>
+    <w:abstractNumId w:val="168"/>
   </w:num>
   <w:num w:numId="85" w16cid:durableId="1585458014">
-    <w:abstractNumId w:val="228"/>
+    <w:abstractNumId w:val="229"/>
   </w:num>
   <w:num w:numId="86" w16cid:durableId="1063531012">
-    <w:abstractNumId w:val="71"/>
+    <w:abstractNumId w:val="72"/>
   </w:num>
   <w:num w:numId="87" w16cid:durableId="1761022907">
-    <w:abstractNumId w:val="134"/>
+    <w:abstractNumId w:val="135"/>
   </w:num>
   <w:num w:numId="88" w16cid:durableId="1041900060">
-    <w:abstractNumId w:val="122"/>
+    <w:abstractNumId w:val="123"/>
   </w:num>
   <w:num w:numId="89" w16cid:durableId="1361935929">
-    <w:abstractNumId w:val="63"/>
+    <w:abstractNumId w:val="64"/>
   </w:num>
   <w:num w:numId="90" w16cid:durableId="178275042">
     <w:abstractNumId w:val="3"/>
   </w:num>
   <w:num w:numId="91" w16cid:durableId="1615290430">
-    <w:abstractNumId w:val="229"/>
+    <w:abstractNumId w:val="230"/>
   </w:num>
   <w:num w:numId="92" w16cid:durableId="198279080">
-    <w:abstractNumId w:val="251"/>
+    <w:abstractNumId w:val="252"/>
   </w:num>
   <w:num w:numId="93" w16cid:durableId="19404180">
-    <w:abstractNumId w:val="263"/>
+    <w:abstractNumId w:val="264"/>
   </w:num>
   <w:num w:numId="94" w16cid:durableId="129789859">
-    <w:abstractNumId w:val="147"/>
+    <w:abstractNumId w:val="148"/>
   </w:num>
   <w:num w:numId="95" w16cid:durableId="380908913">
-    <w:abstractNumId w:val="270"/>
+    <w:abstractNumId w:val="271"/>
   </w:num>
   <w:num w:numId="96" w16cid:durableId="968242288">
-    <w:abstractNumId w:val="187"/>
+    <w:abstractNumId w:val="188"/>
   </w:num>
   <w:num w:numId="97" w16cid:durableId="1981499757">
-    <w:abstractNumId w:val="285"/>
+    <w:abstractNumId w:val="286"/>
   </w:num>
   <w:num w:numId="98" w16cid:durableId="2145150637">
-    <w:abstractNumId w:val="265"/>
+    <w:abstractNumId w:val="266"/>
   </w:num>
   <w:num w:numId="99" w16cid:durableId="1774130867">
     <w:abstractNumId w:val="38"/>
   </w:num>
   <w:num w:numId="100" w16cid:durableId="66731650">
-    <w:abstractNumId w:val="255"/>
+    <w:abstractNumId w:val="256"/>
   </w:num>
   <w:num w:numId="101" w16cid:durableId="1736315680">
-    <w:abstractNumId w:val="78"/>
+    <w:abstractNumId w:val="79"/>
   </w:num>
   <w:num w:numId="102" w16cid:durableId="1672292656">
-    <w:abstractNumId w:val="174"/>
+    <w:abstractNumId w:val="175"/>
   </w:num>
   <w:num w:numId="103" w16cid:durableId="1795708785">
-    <w:abstractNumId w:val="69"/>
+    <w:abstractNumId w:val="70"/>
   </w:num>
   <w:num w:numId="104" w16cid:durableId="1917788724">
-    <w:abstractNumId w:val="225"/>
+    <w:abstractNumId w:val="226"/>
   </w:num>
   <w:num w:numId="105" w16cid:durableId="1416324584">
-    <w:abstractNumId w:val="117"/>
+    <w:abstractNumId w:val="118"/>
   </w:num>
   <w:num w:numId="106" w16cid:durableId="621500837">
-    <w:abstractNumId w:val="197"/>
+    <w:abstractNumId w:val="198"/>
   </w:num>
   <w:num w:numId="107" w16cid:durableId="230309592">
     <w:abstractNumId w:val="39"/>
   </w:num>
   <w:num w:numId="108" w16cid:durableId="2070105741">
-    <w:abstractNumId w:val="110"/>
+    <w:abstractNumId w:val="111"/>
   </w:num>
   <w:num w:numId="109" w16cid:durableId="727337042">
     <w:abstractNumId w:val="6"/>
   </w:num>
   <w:num w:numId="110" w16cid:durableId="1639529974">
-    <w:abstractNumId w:val="212"/>
+    <w:abstractNumId w:val="213"/>
   </w:num>
   <w:num w:numId="111" w16cid:durableId="1121221401">
-    <w:abstractNumId w:val="133"/>
+    <w:abstractNumId w:val="134"/>
   </w:num>
   <w:num w:numId="112" w16cid:durableId="1698505426">
-    <w:abstractNumId w:val="227"/>
+    <w:abstractNumId w:val="228"/>
   </w:num>
   <w:num w:numId="113" w16cid:durableId="1023096861">
-    <w:abstractNumId w:val="166"/>
+    <w:abstractNumId w:val="167"/>
   </w:num>
   <w:num w:numId="114" w16cid:durableId="1138916321">
-    <w:abstractNumId w:val="123"/>
+    <w:abstractNumId w:val="124"/>
   </w:num>
   <w:num w:numId="115" w16cid:durableId="1501116692">
     <w:abstractNumId w:val="10"/>
@@ -56213,49 +56346,49 @@
     <w:abstractNumId w:val="58"/>
   </w:num>
   <w:num w:numId="117" w16cid:durableId="1024525283">
-    <w:abstractNumId w:val="260"/>
+    <w:abstractNumId w:val="261"/>
   </w:num>
   <w:num w:numId="118" w16cid:durableId="1138498764">
-    <w:abstractNumId w:val="120"/>
+    <w:abstractNumId w:val="121"/>
   </w:num>
   <w:num w:numId="119" w16cid:durableId="473566254">
-    <w:abstractNumId w:val="256"/>
+    <w:abstractNumId w:val="257"/>
   </w:num>
   <w:num w:numId="120" w16cid:durableId="622076326">
-    <w:abstractNumId w:val="132"/>
+    <w:abstractNumId w:val="133"/>
   </w:num>
   <w:num w:numId="121" w16cid:durableId="1796366714">
-    <w:abstractNumId w:val="152"/>
+    <w:abstractNumId w:val="153"/>
   </w:num>
   <w:num w:numId="122" w16cid:durableId="1596668355">
-    <w:abstractNumId w:val="190"/>
+    <w:abstractNumId w:val="191"/>
   </w:num>
   <w:num w:numId="123" w16cid:durableId="1027562540">
-    <w:abstractNumId w:val="80"/>
+    <w:abstractNumId w:val="81"/>
   </w:num>
   <w:num w:numId="124" w16cid:durableId="1133862455">
-    <w:abstractNumId w:val="161"/>
+    <w:abstractNumId w:val="162"/>
   </w:num>
   <w:num w:numId="125" w16cid:durableId="683366368">
-    <w:abstractNumId w:val="145"/>
+    <w:abstractNumId w:val="146"/>
   </w:num>
   <w:num w:numId="126" w16cid:durableId="774402430">
-    <w:abstractNumId w:val="158"/>
+    <w:abstractNumId w:val="159"/>
   </w:num>
   <w:num w:numId="127" w16cid:durableId="1182091461">
-    <w:abstractNumId w:val="275"/>
+    <w:abstractNumId w:val="276"/>
   </w:num>
   <w:num w:numId="128" w16cid:durableId="539241263">
-    <w:abstractNumId w:val="210"/>
+    <w:abstractNumId w:val="211"/>
   </w:num>
   <w:num w:numId="129" w16cid:durableId="1151211693">
-    <w:abstractNumId w:val="177"/>
+    <w:abstractNumId w:val="178"/>
   </w:num>
   <w:num w:numId="130" w16cid:durableId="1772699286">
-    <w:abstractNumId w:val="170"/>
+    <w:abstractNumId w:val="171"/>
   </w:num>
   <w:num w:numId="131" w16cid:durableId="314842350">
-    <w:abstractNumId w:val="244"/>
+    <w:abstractNumId w:val="245"/>
   </w:num>
   <w:num w:numId="132" w16cid:durableId="1205021379">
     <w:abstractNumId w:val="27"/>
@@ -56264,241 +56397,241 @@
     <w:abstractNumId w:val="23"/>
   </w:num>
   <w:num w:numId="134" w16cid:durableId="532038321">
-    <w:abstractNumId w:val="151"/>
+    <w:abstractNumId w:val="152"/>
   </w:num>
   <w:num w:numId="135" w16cid:durableId="1081565245">
-    <w:abstractNumId w:val="119"/>
+    <w:abstractNumId w:val="120"/>
   </w:num>
   <w:num w:numId="136" w16cid:durableId="140512603">
-    <w:abstractNumId w:val="195"/>
+    <w:abstractNumId w:val="196"/>
   </w:num>
   <w:num w:numId="137" w16cid:durableId="482431831">
     <w:abstractNumId w:val="19"/>
   </w:num>
   <w:num w:numId="138" w16cid:durableId="1372534671">
-    <w:abstractNumId w:val="262"/>
+    <w:abstractNumId w:val="263"/>
   </w:num>
   <w:num w:numId="139" w16cid:durableId="1618099979">
     <w:abstractNumId w:val="47"/>
   </w:num>
   <w:num w:numId="140" w16cid:durableId="44454297">
-    <w:abstractNumId w:val="186"/>
+    <w:abstractNumId w:val="187"/>
   </w:num>
   <w:num w:numId="141" w16cid:durableId="2067024736">
-    <w:abstractNumId w:val="73"/>
+    <w:abstractNumId w:val="74"/>
   </w:num>
   <w:num w:numId="142" w16cid:durableId="536043710">
-    <w:abstractNumId w:val="208"/>
+    <w:abstractNumId w:val="209"/>
   </w:num>
   <w:num w:numId="143" w16cid:durableId="1403063352">
-    <w:abstractNumId w:val="125"/>
+    <w:abstractNumId w:val="126"/>
   </w:num>
   <w:num w:numId="144" w16cid:durableId="287512889">
-    <w:abstractNumId w:val="283"/>
+    <w:abstractNumId w:val="284"/>
   </w:num>
   <w:num w:numId="145" w16cid:durableId="476074306">
-    <w:abstractNumId w:val="233"/>
+    <w:abstractNumId w:val="234"/>
   </w:num>
   <w:num w:numId="146" w16cid:durableId="1916621689">
-    <w:abstractNumId w:val="67"/>
+    <w:abstractNumId w:val="68"/>
   </w:num>
   <w:num w:numId="147" w16cid:durableId="1858880865">
     <w:abstractNumId w:val="51"/>
   </w:num>
   <w:num w:numId="148" w16cid:durableId="978653200">
-    <w:abstractNumId w:val="238"/>
+    <w:abstractNumId w:val="239"/>
   </w:num>
   <w:num w:numId="149" w16cid:durableId="2036542631">
-    <w:abstractNumId w:val="266"/>
+    <w:abstractNumId w:val="267"/>
   </w:num>
   <w:num w:numId="150" w16cid:durableId="131408957">
-    <w:abstractNumId w:val="169"/>
+    <w:abstractNumId w:val="170"/>
   </w:num>
   <w:num w:numId="151" w16cid:durableId="1159223866">
-    <w:abstractNumId w:val="253"/>
+    <w:abstractNumId w:val="254"/>
   </w:num>
   <w:num w:numId="152" w16cid:durableId="340357069">
-    <w:abstractNumId w:val="141"/>
+    <w:abstractNumId w:val="142"/>
   </w:num>
   <w:num w:numId="153" w16cid:durableId="1524130110">
-    <w:abstractNumId w:val="250"/>
+    <w:abstractNumId w:val="251"/>
   </w:num>
   <w:num w:numId="154" w16cid:durableId="1620641309">
-    <w:abstractNumId w:val="172"/>
+    <w:abstractNumId w:val="173"/>
   </w:num>
   <w:num w:numId="155" w16cid:durableId="1277257092">
-    <w:abstractNumId w:val="137"/>
+    <w:abstractNumId w:val="138"/>
   </w:num>
   <w:num w:numId="156" w16cid:durableId="1867212263">
-    <w:abstractNumId w:val="124"/>
+    <w:abstractNumId w:val="125"/>
   </w:num>
   <w:num w:numId="157" w16cid:durableId="990787366">
     <w:abstractNumId w:val="32"/>
   </w:num>
   <w:num w:numId="158" w16cid:durableId="375156316">
-    <w:abstractNumId w:val="237"/>
+    <w:abstractNumId w:val="238"/>
   </w:num>
   <w:num w:numId="159" w16cid:durableId="688062640">
     <w:abstractNumId w:val="4"/>
   </w:num>
   <w:num w:numId="160" w16cid:durableId="1037045828">
-    <w:abstractNumId w:val="62"/>
+    <w:abstractNumId w:val="63"/>
   </w:num>
   <w:num w:numId="161" w16cid:durableId="1407875210">
-    <w:abstractNumId w:val="114"/>
+    <w:abstractNumId w:val="115"/>
   </w:num>
   <w:num w:numId="162" w16cid:durableId="406925605">
-    <w:abstractNumId w:val="70"/>
+    <w:abstractNumId w:val="71"/>
   </w:num>
   <w:num w:numId="163" w16cid:durableId="1030953773">
     <w:abstractNumId w:val="15"/>
   </w:num>
   <w:num w:numId="164" w16cid:durableId="1828860429">
-    <w:abstractNumId w:val="189"/>
+    <w:abstractNumId w:val="190"/>
   </w:num>
   <w:num w:numId="165" w16cid:durableId="211499123">
-    <w:abstractNumId w:val="205"/>
+    <w:abstractNumId w:val="206"/>
   </w:num>
   <w:num w:numId="166" w16cid:durableId="1812794917">
-    <w:abstractNumId w:val="230"/>
+    <w:abstractNumId w:val="231"/>
   </w:num>
   <w:num w:numId="167" w16cid:durableId="105588534">
-    <w:abstractNumId w:val="207"/>
+    <w:abstractNumId w:val="208"/>
   </w:num>
   <w:num w:numId="168" w16cid:durableId="556936219">
-    <w:abstractNumId w:val="246"/>
+    <w:abstractNumId w:val="247"/>
   </w:num>
   <w:num w:numId="169" w16cid:durableId="93020588">
-    <w:abstractNumId w:val="184"/>
+    <w:abstractNumId w:val="185"/>
   </w:num>
   <w:num w:numId="170" w16cid:durableId="1689090742">
-    <w:abstractNumId w:val="165"/>
+    <w:abstractNumId w:val="166"/>
   </w:num>
   <w:num w:numId="171" w16cid:durableId="1602565597">
-    <w:abstractNumId w:val="206"/>
+    <w:abstractNumId w:val="207"/>
   </w:num>
   <w:num w:numId="172" w16cid:durableId="2122411961">
     <w:abstractNumId w:val="43"/>
   </w:num>
   <w:num w:numId="173" w16cid:durableId="16977287">
-    <w:abstractNumId w:val="226"/>
+    <w:abstractNumId w:val="227"/>
   </w:num>
   <w:num w:numId="174" w16cid:durableId="552010151">
-    <w:abstractNumId w:val="79"/>
+    <w:abstractNumId w:val="80"/>
   </w:num>
   <w:num w:numId="175" w16cid:durableId="883559763">
     <w:abstractNumId w:val="7"/>
   </w:num>
   <w:num w:numId="176" w16cid:durableId="1589583060">
-    <w:abstractNumId w:val="209"/>
+    <w:abstractNumId w:val="210"/>
   </w:num>
   <w:num w:numId="177" w16cid:durableId="1580482652">
     <w:abstractNumId w:val="57"/>
   </w:num>
   <w:num w:numId="178" w16cid:durableId="1891765228">
-    <w:abstractNumId w:val="168"/>
+    <w:abstractNumId w:val="169"/>
   </w:num>
   <w:num w:numId="179" w16cid:durableId="1519613994">
     <w:abstractNumId w:val="52"/>
   </w:num>
   <w:num w:numId="180" w16cid:durableId="264191042">
-    <w:abstractNumId w:val="139"/>
+    <w:abstractNumId w:val="140"/>
   </w:num>
   <w:num w:numId="181" w16cid:durableId="1725987805">
-    <w:abstractNumId w:val="264"/>
+    <w:abstractNumId w:val="265"/>
   </w:num>
   <w:num w:numId="182" w16cid:durableId="638144946">
     <w:abstractNumId w:val="54"/>
   </w:num>
   <w:num w:numId="183" w16cid:durableId="1453937147">
-    <w:abstractNumId w:val="245"/>
+    <w:abstractNumId w:val="246"/>
   </w:num>
   <w:num w:numId="184" w16cid:durableId="1800803689">
-    <w:abstractNumId w:val="154"/>
+    <w:abstractNumId w:val="155"/>
   </w:num>
   <w:num w:numId="185" w16cid:durableId="1649743514">
     <w:abstractNumId w:val="42"/>
   </w:num>
   <w:num w:numId="186" w16cid:durableId="250939703">
-    <w:abstractNumId w:val="127"/>
+    <w:abstractNumId w:val="128"/>
   </w:num>
   <w:num w:numId="187" w16cid:durableId="1067604895">
+    <w:abstractNumId w:val="96"/>
+  </w:num>
+  <w:num w:numId="188" w16cid:durableId="1867402352">
+    <w:abstractNumId w:val="137"/>
+  </w:num>
+  <w:num w:numId="189" w16cid:durableId="1215392359">
+    <w:abstractNumId w:val="65"/>
+  </w:num>
+  <w:num w:numId="190" w16cid:durableId="1226724953">
+    <w:abstractNumId w:val="184"/>
+  </w:num>
+  <w:num w:numId="191" w16cid:durableId="974457257">
+    <w:abstractNumId w:val="181"/>
+  </w:num>
+  <w:num w:numId="192" w16cid:durableId="65880403">
+    <w:abstractNumId w:val="200"/>
+  </w:num>
+  <w:num w:numId="193" w16cid:durableId="1941639467">
+    <w:abstractNumId w:val="143"/>
+  </w:num>
+  <w:num w:numId="194" w16cid:durableId="206111986">
+    <w:abstractNumId w:val="149"/>
+  </w:num>
+  <w:num w:numId="195" w16cid:durableId="1312446854">
+    <w:abstractNumId w:val="223"/>
+  </w:num>
+  <w:num w:numId="196" w16cid:durableId="2100835216">
     <w:abstractNumId w:val="95"/>
   </w:num>
-  <w:num w:numId="188" w16cid:durableId="1867402352">
-    <w:abstractNumId w:val="136"/>
-  </w:num>
-  <w:num w:numId="189" w16cid:durableId="1215392359">
-    <w:abstractNumId w:val="64"/>
-  </w:num>
-  <w:num w:numId="190" w16cid:durableId="1226724953">
-    <w:abstractNumId w:val="183"/>
-  </w:num>
-  <w:num w:numId="191" w16cid:durableId="974457257">
-    <w:abstractNumId w:val="180"/>
-  </w:num>
-  <w:num w:numId="192" w16cid:durableId="65880403">
-    <w:abstractNumId w:val="199"/>
-  </w:num>
-  <w:num w:numId="193" w16cid:durableId="1941639467">
-    <w:abstractNumId w:val="142"/>
-  </w:num>
-  <w:num w:numId="194" w16cid:durableId="206111986">
-    <w:abstractNumId w:val="148"/>
-  </w:num>
-  <w:num w:numId="195" w16cid:durableId="1312446854">
-    <w:abstractNumId w:val="222"/>
-  </w:num>
-  <w:num w:numId="196" w16cid:durableId="2100835216">
-    <w:abstractNumId w:val="94"/>
-  </w:num>
   <w:num w:numId="197" w16cid:durableId="1762070504">
-    <w:abstractNumId w:val="202"/>
+    <w:abstractNumId w:val="203"/>
   </w:num>
   <w:num w:numId="198" w16cid:durableId="844635598">
-    <w:abstractNumId w:val="258"/>
+    <w:abstractNumId w:val="259"/>
   </w:num>
   <w:num w:numId="199" w16cid:durableId="1707294401">
-    <w:abstractNumId w:val="72"/>
+    <w:abstractNumId w:val="73"/>
   </w:num>
   <w:num w:numId="200" w16cid:durableId="647200686">
-    <w:abstractNumId w:val="157"/>
+    <w:abstractNumId w:val="158"/>
   </w:num>
   <w:num w:numId="201" w16cid:durableId="854542964">
-    <w:abstractNumId w:val="282"/>
+    <w:abstractNumId w:val="283"/>
   </w:num>
   <w:num w:numId="202" w16cid:durableId="782728461">
     <w:abstractNumId w:val="8"/>
   </w:num>
   <w:num w:numId="203" w16cid:durableId="894462820">
-    <w:abstractNumId w:val="90"/>
+    <w:abstractNumId w:val="91"/>
   </w:num>
   <w:num w:numId="204" w16cid:durableId="336688578">
-    <w:abstractNumId w:val="113"/>
+    <w:abstractNumId w:val="114"/>
   </w:num>
   <w:num w:numId="205" w16cid:durableId="1409621032">
-    <w:abstractNumId w:val="234"/>
+    <w:abstractNumId w:val="235"/>
   </w:num>
   <w:num w:numId="206" w16cid:durableId="1859389650">
-    <w:abstractNumId w:val="200"/>
+    <w:abstractNumId w:val="201"/>
   </w:num>
   <w:num w:numId="207" w16cid:durableId="1253126249">
     <w:abstractNumId w:val="36"/>
   </w:num>
   <w:num w:numId="208" w16cid:durableId="581598926">
-    <w:abstractNumId w:val="215"/>
+    <w:abstractNumId w:val="216"/>
   </w:num>
   <w:num w:numId="209" w16cid:durableId="1023555767">
-    <w:abstractNumId w:val="278"/>
+    <w:abstractNumId w:val="279"/>
   </w:num>
   <w:num w:numId="210" w16cid:durableId="366411855">
     <w:abstractNumId w:val="35"/>
   </w:num>
   <w:num w:numId="211" w16cid:durableId="295524834">
-    <w:abstractNumId w:val="267"/>
+    <w:abstractNumId w:val="268"/>
   </w:num>
   <w:num w:numId="212" w16cid:durableId="1094279948">
-    <w:abstractNumId w:val="242"/>
+    <w:abstractNumId w:val="243"/>
   </w:num>
   <w:num w:numId="213" w16cid:durableId="1256937985">
     <w:abstractNumId w:val="5"/>
@@ -56510,52 +56643,52 @@
     <w:abstractNumId w:val="16"/>
   </w:num>
   <w:num w:numId="216" w16cid:durableId="960183874">
-    <w:abstractNumId w:val="175"/>
+    <w:abstractNumId w:val="176"/>
   </w:num>
   <w:num w:numId="217" w16cid:durableId="1257179506">
-    <w:abstractNumId w:val="75"/>
+    <w:abstractNumId w:val="76"/>
   </w:num>
   <w:num w:numId="218" w16cid:durableId="1885866209">
-    <w:abstractNumId w:val="280"/>
+    <w:abstractNumId w:val="281"/>
   </w:num>
   <w:num w:numId="219" w16cid:durableId="572742395">
-    <w:abstractNumId w:val="155"/>
+    <w:abstractNumId w:val="156"/>
   </w:num>
   <w:num w:numId="220" w16cid:durableId="1215849781">
     <w:abstractNumId w:val="31"/>
   </w:num>
   <w:num w:numId="221" w16cid:durableId="1041706171">
-    <w:abstractNumId w:val="236"/>
+    <w:abstractNumId w:val="237"/>
   </w:num>
   <w:num w:numId="222" w16cid:durableId="812064017">
-    <w:abstractNumId w:val="106"/>
+    <w:abstractNumId w:val="107"/>
   </w:num>
   <w:num w:numId="223" w16cid:durableId="135032160">
-    <w:abstractNumId w:val="191"/>
+    <w:abstractNumId w:val="192"/>
   </w:num>
   <w:num w:numId="224" w16cid:durableId="670374955">
-    <w:abstractNumId w:val="188"/>
+    <w:abstractNumId w:val="189"/>
   </w:num>
   <w:num w:numId="225" w16cid:durableId="1261260105">
-    <w:abstractNumId w:val="150"/>
+    <w:abstractNumId w:val="151"/>
   </w:num>
   <w:num w:numId="226" w16cid:durableId="316037131">
-    <w:abstractNumId w:val="76"/>
+    <w:abstractNumId w:val="77"/>
   </w:num>
   <w:num w:numId="227" w16cid:durableId="1199204431">
-    <w:abstractNumId w:val="204"/>
+    <w:abstractNumId w:val="205"/>
   </w:num>
   <w:num w:numId="228" w16cid:durableId="848255508">
-    <w:abstractNumId w:val="269"/>
+    <w:abstractNumId w:val="270"/>
   </w:num>
   <w:num w:numId="229" w16cid:durableId="308752097">
-    <w:abstractNumId w:val="277"/>
+    <w:abstractNumId w:val="278"/>
   </w:num>
   <w:num w:numId="230" w16cid:durableId="252127911">
-    <w:abstractNumId w:val="92"/>
+    <w:abstractNumId w:val="93"/>
   </w:num>
   <w:num w:numId="231" w16cid:durableId="321471285">
-    <w:abstractNumId w:val="288"/>
+    <w:abstractNumId w:val="289"/>
   </w:num>
   <w:num w:numId="232" w16cid:durableId="1435978229">
     <w:abstractNumId w:val="9"/>
@@ -56567,109 +56700,109 @@
     <w:abstractNumId w:val="46"/>
   </w:num>
   <w:num w:numId="235" w16cid:durableId="491528113">
-    <w:abstractNumId w:val="109"/>
+    <w:abstractNumId w:val="110"/>
   </w:num>
   <w:num w:numId="236" w16cid:durableId="44648362">
-    <w:abstractNumId w:val="276"/>
+    <w:abstractNumId w:val="277"/>
   </w:num>
   <w:num w:numId="237" w16cid:durableId="1837113706">
-    <w:abstractNumId w:val="261"/>
+    <w:abstractNumId w:val="262"/>
   </w:num>
   <w:num w:numId="238" w16cid:durableId="124396972">
-    <w:abstractNumId w:val="86"/>
+    <w:abstractNumId w:val="87"/>
   </w:num>
   <w:num w:numId="239" w16cid:durableId="946231956">
-    <w:abstractNumId w:val="241"/>
+    <w:abstractNumId w:val="242"/>
   </w:num>
   <w:num w:numId="240" w16cid:durableId="941380592">
-    <w:abstractNumId w:val="74"/>
+    <w:abstractNumId w:val="75"/>
   </w:num>
   <w:num w:numId="241" w16cid:durableId="1390880538">
-    <w:abstractNumId w:val="213"/>
+    <w:abstractNumId w:val="214"/>
   </w:num>
   <w:num w:numId="242" w16cid:durableId="478422314">
-    <w:abstractNumId w:val="203"/>
+    <w:abstractNumId w:val="204"/>
   </w:num>
   <w:num w:numId="243" w16cid:durableId="1752316519">
-    <w:abstractNumId w:val="252"/>
+    <w:abstractNumId w:val="253"/>
   </w:num>
   <w:num w:numId="244" w16cid:durableId="102968370">
-    <w:abstractNumId w:val="130"/>
+    <w:abstractNumId w:val="131"/>
   </w:num>
   <w:num w:numId="245" w16cid:durableId="719092990">
-    <w:abstractNumId w:val="163"/>
+    <w:abstractNumId w:val="164"/>
   </w:num>
   <w:num w:numId="246" w16cid:durableId="2145001835">
-    <w:abstractNumId w:val="221"/>
+    <w:abstractNumId w:val="222"/>
   </w:num>
   <w:num w:numId="247" w16cid:durableId="1841311141">
-    <w:abstractNumId w:val="173"/>
+    <w:abstractNumId w:val="174"/>
   </w:num>
   <w:num w:numId="248" w16cid:durableId="1834637614">
-    <w:abstractNumId w:val="192"/>
+    <w:abstractNumId w:val="193"/>
   </w:num>
   <w:num w:numId="249" w16cid:durableId="499933759">
     <w:abstractNumId w:val="17"/>
   </w:num>
   <w:num w:numId="250" w16cid:durableId="1510683084">
-    <w:abstractNumId w:val="181"/>
+    <w:abstractNumId w:val="182"/>
   </w:num>
   <w:num w:numId="251" w16cid:durableId="551158773">
-    <w:abstractNumId w:val="83"/>
+    <w:abstractNumId w:val="84"/>
   </w:num>
   <w:num w:numId="252" w16cid:durableId="1476600541">
-    <w:abstractNumId w:val="271"/>
+    <w:abstractNumId w:val="272"/>
   </w:num>
   <w:num w:numId="253" w16cid:durableId="898056888">
-    <w:abstractNumId w:val="96"/>
+    <w:abstractNumId w:val="97"/>
   </w:num>
   <w:num w:numId="254" w16cid:durableId="803472092">
-    <w:abstractNumId w:val="156"/>
+    <w:abstractNumId w:val="157"/>
   </w:num>
   <w:num w:numId="255" w16cid:durableId="1855339068">
-    <w:abstractNumId w:val="193"/>
+    <w:abstractNumId w:val="194"/>
   </w:num>
   <w:num w:numId="256" w16cid:durableId="1670912717">
-    <w:abstractNumId w:val="219"/>
+    <w:abstractNumId w:val="220"/>
   </w:num>
   <w:num w:numId="257" w16cid:durableId="1352798484">
-    <w:abstractNumId w:val="223"/>
+    <w:abstractNumId w:val="224"/>
   </w:num>
   <w:num w:numId="258" w16cid:durableId="2118480935">
-    <w:abstractNumId w:val="235"/>
+    <w:abstractNumId w:val="236"/>
   </w:num>
   <w:num w:numId="259" w16cid:durableId="306588087">
-    <w:abstractNumId w:val="164"/>
+    <w:abstractNumId w:val="165"/>
   </w:num>
   <w:num w:numId="260" w16cid:durableId="1267693890">
     <w:abstractNumId w:val="50"/>
   </w:num>
   <w:num w:numId="261" w16cid:durableId="1019623845">
-    <w:abstractNumId w:val="131"/>
+    <w:abstractNumId w:val="132"/>
   </w:num>
   <w:num w:numId="262" w16cid:durableId="1718628362">
-    <w:abstractNumId w:val="98"/>
+    <w:abstractNumId w:val="99"/>
   </w:num>
   <w:num w:numId="263" w16cid:durableId="1681423595">
-    <w:abstractNumId w:val="88"/>
+    <w:abstractNumId w:val="89"/>
   </w:num>
   <w:num w:numId="264" w16cid:durableId="1287083426">
-    <w:abstractNumId w:val="61"/>
+    <w:abstractNumId w:val="62"/>
   </w:num>
   <w:num w:numId="265" w16cid:durableId="1669559665">
-    <w:abstractNumId w:val="247"/>
+    <w:abstractNumId w:val="248"/>
   </w:num>
   <w:num w:numId="266" w16cid:durableId="418871903">
-    <w:abstractNumId w:val="149"/>
+    <w:abstractNumId w:val="150"/>
   </w:num>
   <w:num w:numId="267" w16cid:durableId="1165585368">
-    <w:abstractNumId w:val="198"/>
+    <w:abstractNumId w:val="199"/>
   </w:num>
   <w:num w:numId="268" w16cid:durableId="219101726">
     <w:abstractNumId w:val="45"/>
   </w:num>
   <w:num w:numId="269" w16cid:durableId="560678616">
-    <w:abstractNumId w:val="216"/>
+    <w:abstractNumId w:val="217"/>
   </w:num>
   <w:num w:numId="270" w16cid:durableId="1899777539">
     <w:abstractNumId w:val="11"/>
@@ -56678,61 +56811,64 @@
     <w:abstractNumId w:val="0"/>
   </w:num>
   <w:num w:numId="272" w16cid:durableId="659969532">
-    <w:abstractNumId w:val="111"/>
+    <w:abstractNumId w:val="112"/>
   </w:num>
   <w:num w:numId="273" w16cid:durableId="689264011">
-    <w:abstractNumId w:val="249"/>
+    <w:abstractNumId w:val="250"/>
   </w:num>
   <w:num w:numId="274" w16cid:durableId="244538534">
-    <w:abstractNumId w:val="259"/>
+    <w:abstractNumId w:val="260"/>
   </w:num>
   <w:num w:numId="275" w16cid:durableId="1601838110">
     <w:abstractNumId w:val="56"/>
   </w:num>
   <w:num w:numId="276" w16cid:durableId="1261373147">
-    <w:abstractNumId w:val="239"/>
+    <w:abstractNumId w:val="240"/>
   </w:num>
   <w:num w:numId="277" w16cid:durableId="1912303800">
-    <w:abstractNumId w:val="140"/>
+    <w:abstractNumId w:val="141"/>
   </w:num>
   <w:num w:numId="278" w16cid:durableId="1920599089">
     <w:abstractNumId w:val="2"/>
   </w:num>
   <w:num w:numId="279" w16cid:durableId="1643537086">
-    <w:abstractNumId w:val="248"/>
+    <w:abstractNumId w:val="249"/>
   </w:num>
   <w:num w:numId="280" w16cid:durableId="1394084756">
-    <w:abstractNumId w:val="224"/>
+    <w:abstractNumId w:val="225"/>
   </w:num>
   <w:num w:numId="281" w16cid:durableId="1322612975">
-    <w:abstractNumId w:val="89"/>
+    <w:abstractNumId w:val="90"/>
   </w:num>
   <w:num w:numId="282" w16cid:durableId="1777019794">
-    <w:abstractNumId w:val="159"/>
+    <w:abstractNumId w:val="160"/>
   </w:num>
   <w:num w:numId="283" w16cid:durableId="487017003">
     <w:abstractNumId w:val="40"/>
   </w:num>
   <w:num w:numId="284" w16cid:durableId="890118694">
-    <w:abstractNumId w:val="143"/>
+    <w:abstractNumId w:val="144"/>
   </w:num>
   <w:num w:numId="285" w16cid:durableId="1133330090">
-    <w:abstractNumId w:val="121"/>
+    <w:abstractNumId w:val="122"/>
   </w:num>
   <w:num w:numId="286" w16cid:durableId="546141440">
-    <w:abstractNumId w:val="182"/>
+    <w:abstractNumId w:val="183"/>
   </w:num>
   <w:num w:numId="287" w16cid:durableId="272129141">
-    <w:abstractNumId w:val="128"/>
+    <w:abstractNumId w:val="129"/>
   </w:num>
   <w:num w:numId="288" w16cid:durableId="2019577353">
-    <w:abstractNumId w:val="254"/>
+    <w:abstractNumId w:val="255"/>
   </w:num>
   <w:num w:numId="289" w16cid:durableId="166598078">
-    <w:abstractNumId w:val="171"/>
+    <w:abstractNumId w:val="172"/>
   </w:num>
   <w:num w:numId="290" w16cid:durableId="404647543">
-    <w:abstractNumId w:val="91"/>
+    <w:abstractNumId w:val="92"/>
+  </w:num>
+  <w:num w:numId="291" w16cid:durableId="321928796">
+    <w:abstractNumId w:val="60"/>
   </w:num>
   <w:numIdMacAtCleanup w:val="278"/>
 </w:numbering>

</xml_diff>

<commit_message>
3.9.0 fixes bugs in use of yellow mask as default
</commit_message>
<xml_diff>
--- a/src/pymovie/PyMovie-info.docx
+++ b/src/pymovie/PyMovie-info.docx
@@ -177,6 +177,105 @@
           <w:sz w:val="24"/>
           <w:szCs w:val="24"/>
         </w:rPr>
+        <w:t>Version 3.9.0        29 August 2023</w:t>
+      </w:r>
+    </w:p>
+    <w:p>
+      <w:pPr>
+        <w:pStyle w:val="PreformattedText"/>
+        <w:numPr>
+          <w:ilvl w:val="0"/>
+          <w:numId w:val="293"/>
+        </w:numPr>
+        <w:rPr>
+          <w:rFonts w:ascii="Arial" w:hAnsi="Arial"/>
+          <w:sz w:val="24"/>
+          <w:szCs w:val="24"/>
+        </w:rPr>
+      </w:pPr>
+      <w:r>
+        <w:rPr>
+          <w:rFonts w:ascii="Arial" w:hAnsi="Arial"/>
+          <w:sz w:val="24"/>
+          <w:szCs w:val="24"/>
+        </w:rPr>
+        <w:t>Fixed 2 bugs connected to ‘use yellow mask as default’</w:t>
+      </w:r>
+      <w:r>
+        <w:rPr>
+          <w:rFonts w:ascii="Arial" w:hAnsi="Arial"/>
+          <w:sz w:val="24"/>
+          <w:szCs w:val="24"/>
+        </w:rPr>
+        <w:br/>
+      </w:r>
+    </w:p>
+    <w:p>
+      <w:pPr>
+        <w:pStyle w:val="PreformattedText"/>
+        <w:rPr>
+          <w:rFonts w:ascii="Arial" w:hAnsi="Arial"/>
+          <w:sz w:val="24"/>
+          <w:szCs w:val="24"/>
+        </w:rPr>
+      </w:pPr>
+      <w:r>
+        <w:rPr>
+          <w:rFonts w:ascii="Arial" w:hAnsi="Arial"/>
+          <w:sz w:val="24"/>
+          <w:szCs w:val="24"/>
+        </w:rPr>
+        <w:t>Version 3.8.9        25 August 2023</w:t>
+      </w:r>
+    </w:p>
+    <w:p>
+      <w:pPr>
+        <w:pStyle w:val="PreformattedText"/>
+        <w:numPr>
+          <w:ilvl w:val="0"/>
+          <w:numId w:val="292"/>
+        </w:numPr>
+        <w:rPr>
+          <w:rFonts w:ascii="Arial" w:hAnsi="Arial"/>
+          <w:sz w:val="24"/>
+          <w:szCs w:val="24"/>
+        </w:rPr>
+      </w:pPr>
+      <w:r>
+        <w:rPr>
+          <w:rFonts w:ascii="Arial" w:hAnsi="Arial"/>
+          <w:sz w:val="24"/>
+          <w:szCs w:val="24"/>
+        </w:rPr>
+        <w:t>Fixes bug when lunar background is used (error message was: expected 9 got 8)</w:t>
+      </w:r>
+    </w:p>
+    <w:p>
+      <w:pPr>
+        <w:pStyle w:val="PreformattedText"/>
+        <w:ind w:left="720"/>
+        <w:rPr>
+          <w:rFonts w:ascii="Arial" w:hAnsi="Arial"/>
+          <w:sz w:val="24"/>
+          <w:szCs w:val="24"/>
+        </w:rPr>
+      </w:pPr>
+    </w:p>
+    <w:p>
+      <w:pPr>
+        <w:pStyle w:val="PreformattedText"/>
+        <w:rPr>
+          <w:rFonts w:ascii="Arial" w:hAnsi="Arial"/>
+          <w:sz w:val="24"/>
+          <w:szCs w:val="24"/>
+        </w:rPr>
+      </w:pPr>
+      <w:r>
+        <w:rPr>
+          <w:rFonts w:ascii="Arial" w:hAnsi="Arial"/>
+          <w:sz w:val="24"/>
+          <w:szCs w:val="24"/>
+        </w:rPr>
         <w:t>Version 3.8.8        25 August 2023</w:t>
       </w:r>
     </w:p>
@@ -552,7 +651,16 @@
           <w:sz w:val="24"/>
           <w:szCs w:val="24"/>
         </w:rPr>
-        <w:t>Added a new (and superior) method of generating ‘finder’ frames. This method uses a Fourier transform based image to image correlation calculation to determine frame alignments to 0.1 pixel resolution. This does not require a ‘stacking star’ to be designated and so is easier and quicker to use. This method should be used wherever possible to generate ‘finder’ frames as they are better formed and more accurately identify star positions. This is the preferred ‘finder’ to be used for the new (described below) Tight Mask Extraction (TME) light-curve generator.</w:t>
+        <w:t xml:space="preserve">Added a new (and superior) method of generating ‘finder’ frames. This method uses a </w:t>
+      </w:r>
+      <w:r>
+        <w:rPr>
+          <w:rFonts w:ascii="Arial" w:hAnsi="Arial"/>
+          <w:sz w:val="24"/>
+          <w:szCs w:val="24"/>
+        </w:rPr>
+        <w:lastRenderedPageBreak/>
+        <w:t>Fourier transform based image to image correlation calculation to determine frame alignments to 0.1 pixel resolution. This does not require a ‘stacking star’ to be designated and so is easier and quicker to use. This method should be used wherever possible to generate ‘finder’ frames as they are better formed and more accurately identify star positions. This is the preferred ‘finder’ to be used for the new (described below) Tight Mask Extraction (TME) light-curve generator.</w:t>
       </w:r>
       <w:r>
         <w:rPr>
@@ -568,7 +676,6 @@
           <w:sz w:val="24"/>
           <w:szCs w:val="24"/>
         </w:rPr>
-        <w:lastRenderedPageBreak/>
         <w:br/>
         <w:t xml:space="preserve">If there are dominant hot-pixels in the video, the </w:t>
       </w:r>
@@ -1246,7 +1353,6 @@
           <w:sz w:val="24"/>
           <w:szCs w:val="24"/>
         </w:rPr>
-        <w:lastRenderedPageBreak/>
         <w:t>Version 3.8.0       13 July 2023</w:t>
       </w:r>
     </w:p>
@@ -1703,6 +1809,7 @@
         <w:rPr>
           <w:rFonts w:ascii="Arial" w:hAnsi="Arial" w:cs="Arial"/>
         </w:rPr>
+        <w:lastRenderedPageBreak/>
         <w:t>PyMovie</w:t>
       </w:r>
       <w:proofErr w:type="spellEnd"/>
@@ -1741,14 +1848,7 @@
         <w:rPr>
           <w:rFonts w:ascii="Arial" w:hAnsi="Arial" w:cs="Arial"/>
         </w:rPr>
-        <w:t xml:space="preserve"> static apertures of steadily increasing size. This is to support the common practice of testing extraction </w:t>
-      </w:r>
-      <w:r>
-        <w:rPr>
-          <w:rFonts w:ascii="Arial" w:hAnsi="Arial" w:cs="Arial"/>
-        </w:rPr>
-        <w:lastRenderedPageBreak/>
-        <w:t>metrics for very small to quite large fixed circular masks, an old time-tested technique.</w:t>
+        <w:t xml:space="preserve"> static apertures of steadily increasing size. This is to support the common practice of testing extraction metrics for very small to quite large fixed circular masks, an old time-tested technique.</w:t>
       </w:r>
       <w:r>
         <w:t xml:space="preserve"> </w:t>
@@ -2202,7 +2302,16 @@
           <w:sz w:val="24"/>
           <w:szCs w:val="24"/>
         </w:rPr>
-        <w:t>Added an additional tracking feature to static apertures. In previous versions, the fixed radius circular sampling mask was always centered inside a static aperture. Tracking the enclosed star image was indirect, depending on some other ‘tracking aperture’ placed elsewhere in the frame on a tracking star. But the position of the target star relative to the tracking star is not constant but jitters due to atmospheric turbulence, so a relatively large circular mask had to be used around the target star so that the jittering target star remained inside the circular mask. This version adds tracking to the fixed circular mask inside the aperture itself. It operates by finding the brightest pixel visible in a centered mask, then recentering the mask around that bright pixel. (A ‘bright pixel is defined as being at or above 1 std deviation above background.)</w:t>
+        <w:t xml:space="preserve">Added an additional tracking feature to static apertures. In previous versions, the fixed radius circular sampling mask was always centered inside a static aperture. Tracking the enclosed star image was indirect, depending on some other ‘tracking aperture’ placed elsewhere in the frame on a tracking star. But the position of the target star relative to the tracking star is not constant but jitters due to atmospheric turbulence, so </w:t>
+      </w:r>
+      <w:r>
+        <w:rPr>
+          <w:rFonts w:ascii="Arial" w:hAnsi="Arial"/>
+          <w:sz w:val="24"/>
+          <w:szCs w:val="24"/>
+        </w:rPr>
+        <w:lastRenderedPageBreak/>
+        <w:t>a relatively large circular mask had to be used around the target star so that the jittering target star remained inside the circular mask. This version adds tracking to the fixed circular mask inside the aperture itself. It operates by finding the brightest pixel visible in a centered mask, then recentering the mask around that bright pixel. (A ‘bright pixel is defined as being at or above 1 std deviation above background.)</w:t>
       </w:r>
       <w:r>
         <w:rPr>
@@ -2219,14 +2328,6 @@
           <w:szCs w:val="24"/>
         </w:rPr>
         <w:br/>
-      </w:r>
-      <w:r>
-        <w:rPr>
-          <w:rFonts w:ascii="Arial" w:hAnsi="Arial"/>
-          <w:sz w:val="24"/>
-          <w:szCs w:val="24"/>
-        </w:rPr>
-        <w:lastRenderedPageBreak/>
         <w:t>It is now possible to more effectively lower the noise in an extracted target star lightcurve by using smaller and smaller circular masks to find the one that improves the noise best. This was possible in the past, but because positional jitter was not adjusted for static masks, the size of the smallest useful radius was often rather large. Now quite small radius values remain effective.</w:t>
       </w:r>
       <w:r>
@@ -2609,6 +2710,7 @@
           <w:sz w:val="24"/>
           <w:szCs w:val="24"/>
         </w:rPr>
+        <w:lastRenderedPageBreak/>
         <w:t>During timestamp OCR setup, frame 0 is often messed up during recording and so should not be used for sampling timestamp characters. This version detects that situation and automatically advances to frame 1 with a pop-up message alerting the user that this action has been performed.</w:t>
       </w:r>
       <w:r>
@@ -2657,7 +2759,6 @@
           <w:sz w:val="24"/>
           <w:szCs w:val="24"/>
         </w:rPr>
-        <w:lastRenderedPageBreak/>
         <w:t>fixes OCR context menu and plots</w:t>
       </w:r>
     </w:p>
@@ -3306,7 +3407,16 @@
           <w:sz w:val="24"/>
           <w:szCs w:val="24"/>
         </w:rPr>
-        <w:t>For some reason, I thought that 16 bit FITS file images should be scaled (divided by) by 16 because all current A/D are 12 bits. I now think that this is a bad idea and have returned to displaying 16 bit FITS image as 0 to 65535 pixel values.</w:t>
+        <w:t xml:space="preserve">For some reason, I thought that 16 bit FITS file images should be scaled (divided by) </w:t>
+      </w:r>
+      <w:r>
+        <w:rPr>
+          <w:rFonts w:ascii="Arial" w:hAnsi="Arial"/>
+          <w:sz w:val="24"/>
+          <w:szCs w:val="24"/>
+        </w:rPr>
+        <w:lastRenderedPageBreak/>
+        <w:t>by 16 because all current A/D are 12 bits. I now think that this is a bad idea and have returned to displaying 16 bit FITS image as 0 to 65535 pixel values.</w:t>
       </w:r>
       <w:r>
         <w:rPr>
@@ -3968,7 +4078,16 @@
           <w:sz w:val="24"/>
           <w:szCs w:val="24"/>
         </w:rPr>
-        <w:t>I removed the 3x3 and 5x5 median filter options from the CCD Hot Pixels tab – they were not useful in any meaningful context and mostly just corrupted (smeared) the images that they were applied to.</w:t>
+        <w:t xml:space="preserve">I removed the 3x3 and 5x5 median filter options from the CCD Hot Pixels tab – they </w:t>
+      </w:r>
+      <w:r>
+        <w:rPr>
+          <w:rFonts w:ascii="Arial" w:hAnsi="Arial"/>
+          <w:sz w:val="24"/>
+          <w:szCs w:val="24"/>
+        </w:rPr>
+        <w:lastRenderedPageBreak/>
+        <w:t>were not useful in any meaningful context and mostly just corrupted (smeared) the images that they were applied to.</w:t>
       </w:r>
       <w:r>
         <w:rPr>
@@ -4032,7 +4151,6 @@
           <w:sz w:val="24"/>
           <w:szCs w:val="24"/>
         </w:rPr>
-        <w:lastRenderedPageBreak/>
         <w:br/>
         <w:t>Presages the CMOS hot pixel tab functions to be added soon.</w:t>
       </w:r>
@@ -5003,7 +5121,16 @@
           <w:sz w:val="24"/>
           <w:szCs w:val="24"/>
         </w:rPr>
-        <w:t xml:space="preserve"> so that all rows and up having </w:t>
+        <w:t xml:space="preserve"> so that all rows and up </w:t>
+      </w:r>
+      <w:r>
+        <w:rPr>
+          <w:rFonts w:ascii="Arial" w:hAnsi="Arial"/>
+          <w:sz w:val="24"/>
+          <w:szCs w:val="24"/>
+        </w:rPr>
+        <w:lastRenderedPageBreak/>
+        <w:t xml:space="preserve">having </w:t>
       </w:r>
       <w:proofErr w:type="spellStart"/>
       <w:r>
@@ -5086,16 +5213,7 @@
           <w:sz w:val="24"/>
           <w:szCs w:val="24"/>
         </w:rPr>
-        <w:t xml:space="preserve">Adds a warning message if a user starts an analysis when there is already data </w:t>
-      </w:r>
-      <w:r>
-        <w:rPr>
-          <w:rFonts w:ascii="Arial" w:hAnsi="Arial"/>
-          <w:sz w:val="24"/>
-          <w:szCs w:val="24"/>
-        </w:rPr>
-        <w:lastRenderedPageBreak/>
-        <w:t xml:space="preserve">present from a previous analysis run. This is an allowed condition (it allows running an analysis backwards or some part forward and the rest backwards to deal with a difficult tracking situation) but may cause some frames to be processed more than once. If that happens, attempts to write a csv file </w:t>
+        <w:t xml:space="preserve">Adds a warning message if a user starts an analysis when there is already data present from a previous analysis run. This is an allowed condition (it allows running an analysis backwards or some part forward and the rest backwards to deal with a difficult tracking situation) but may cause some frames to be processed more than once. If that happens, attempts to write a csv file </w:t>
       </w:r>
       <w:proofErr w:type="spellStart"/>
       <w:r>
@@ -5711,7 +5829,6 @@
           <w:sz w:val="24"/>
           <w:szCs w:val="24"/>
         </w:rPr>
-        <w:lastRenderedPageBreak/>
         <w:t xml:space="preserve">cures a </w:t>
       </w:r>
       <w:proofErr w:type="spellStart"/>
@@ -6228,6 +6345,7 @@
           <w:sz w:val="24"/>
           <w:szCs w:val="24"/>
         </w:rPr>
+        <w:lastRenderedPageBreak/>
         <w:t xml:space="preserve">added auto-install of </w:t>
       </w:r>
       <w:proofErr w:type="spellStart"/>
@@ -6316,7 +6434,6 @@
           <w:sz w:val="24"/>
           <w:szCs w:val="24"/>
         </w:rPr>
-        <w:lastRenderedPageBreak/>
         <w:t>Show image contrast control</w:t>
       </w:r>
       <w:r>
@@ -6771,7 +6888,16 @@
           <w:sz w:val="24"/>
           <w:szCs w:val="24"/>
         </w:rPr>
-        <w:t xml:space="preserve"> button in the Timestamp tabbed panel. While help was available by right-clicking the </w:t>
+        <w:t xml:space="preserve"> button in the Timestamp tabbed panel. While </w:t>
+      </w:r>
+      <w:r>
+        <w:rPr>
+          <w:rFonts w:ascii="Arial" w:hAnsi="Arial"/>
+          <w:sz w:val="24"/>
+          <w:szCs w:val="24"/>
+        </w:rPr>
+        <w:lastRenderedPageBreak/>
+        <w:t xml:space="preserve">help was available by right-clicking the </w:t>
       </w:r>
       <w:r>
         <w:rPr>
@@ -6836,16 +6962,7 @@
           <w:sz w:val="24"/>
           <w:szCs w:val="24"/>
         </w:rPr>
-        <w:t xml:space="preserve">adds a color change to OCR selection boxes based on their ability to be jogged. A red selection box (which can't be jogged by the arrow keys) turns yellow whenever it is </w:t>
-      </w:r>
-      <w:r>
-        <w:rPr>
-          <w:rFonts w:ascii="Arial" w:hAnsi="Arial"/>
-          <w:sz w:val="24"/>
-          <w:szCs w:val="24"/>
-        </w:rPr>
-        <w:lastRenderedPageBreak/>
-        <w:t>enabled for arrow key jogging. I added some clarification to the Kiwi instructions regarding selection box placement.</w:t>
+        <w:t>adds a color change to OCR selection boxes based on their ability to be jogged. A red selection box (which can't be jogged by the arrow keys) turns yellow whenever it is enabled for arrow key jogging. I added some clarification to the Kiwi instructions regarding selection box placement.</w:t>
       </w:r>
       <w:r>
         <w:rPr>
@@ -7221,6 +7338,7 @@
           <w:sz w:val="24"/>
           <w:szCs w:val="24"/>
         </w:rPr>
+        <w:lastRenderedPageBreak/>
         <w:t>Version 2.7.8</w:t>
       </w:r>
     </w:p>
@@ -7291,7 +7409,6 @@
           <w:sz w:val="24"/>
           <w:szCs w:val="24"/>
         </w:rPr>
-        <w:lastRenderedPageBreak/>
         <w:t>Added an automatic 'Clear Data' at conclusion of 'finder image' generation do get rid of the aperture data that is collected during that operation.</w:t>
       </w:r>
       <w:r>
@@ -7734,7 +7851,16 @@
           <w:sz w:val="24"/>
           <w:szCs w:val="24"/>
         </w:rPr>
-        <w:t xml:space="preserve">Changed the algorithm for calculating the average value of background pixels.  This new algorithm replaced one that was excellent when background noise had a gaussian distribution, but had about a 1% error (too small by 1%) when the noise distribution was skewed.  The histogram of a skewed distribution has a longer tail on one side than the other.  It is common to find recordings that have background noise that is skewed, usually with a longer tail on the right (toward higher values).  Sometime, perhaps due to a camera setting, background levels are 'clipped' and so appear skewed, sometimes without a left tail at all.  One other effect is frequently seen in 8 bit </w:t>
+        <w:t xml:space="preserve">Changed the algorithm for calculating the average value of background pixels.  This new algorithm replaced one that was excellent when background noise had a gaussian distribution, but had about a 1% error (too small by 1%) when the noise distribution </w:t>
+      </w:r>
+      <w:r>
+        <w:rPr>
+          <w:rFonts w:ascii="Arial" w:hAnsi="Arial"/>
+          <w:sz w:val="24"/>
+          <w:szCs w:val="24"/>
+        </w:rPr>
+        <w:lastRenderedPageBreak/>
+        <w:t xml:space="preserve">was skewed.  The histogram of a skewed distribution has a longer tail on one side than the other.  It is common to find recordings that have background noise that is skewed, usually with a longer tail on the right (toward higher values).  Sometime, perhaps due to a camera setting, background levels are 'clipped' and so appear skewed, sometimes without a left tail at all.  One other effect is frequently seen in 8 bit </w:t>
       </w:r>
       <w:proofErr w:type="spellStart"/>
       <w:r>
@@ -7752,16 +7878,7 @@
           <w:sz w:val="24"/>
           <w:szCs w:val="24"/>
         </w:rPr>
-        <w:t xml:space="preserve"> from a composite video camera --- missing values.  These 'missing' values appear when a video with a </w:t>
-      </w:r>
-      <w:r>
-        <w:rPr>
-          <w:rFonts w:ascii="Arial" w:hAnsi="Arial"/>
-          <w:sz w:val="24"/>
-          <w:szCs w:val="24"/>
-        </w:rPr>
-        <w:lastRenderedPageBreak/>
-        <w:t>range of pixel values from 10 to 235 is remapped (stretched) to a 0 to 255 range. When that process is present, every eighth value is missing and never appears as a pixel value.</w:t>
+        <w:t xml:space="preserve"> from a composite video camera --- missing values.  These 'missing' values appear when a video with a range of pixel values from 10 to 235 is remapped (stretched) to a 0 to 255 range. When that process is present, every eighth value is missing and never appears as a pixel value.</w:t>
       </w:r>
       <w:r>
         <w:rPr>
@@ -8186,6 +8303,14 @@
           <w:szCs w:val="24"/>
         </w:rPr>
         <w:br/>
+      </w:r>
+      <w:r>
+        <w:rPr>
+          <w:rFonts w:ascii="Arial" w:hAnsi="Arial"/>
+          <w:sz w:val="24"/>
+          <w:szCs w:val="24"/>
+        </w:rPr>
+        <w:lastRenderedPageBreak/>
         <w:t xml:space="preserve">While being able to read .adv files is a pre-requisite to reading AAV files, it is likely that some additional capabilities will need to be added to </w:t>
       </w:r>
       <w:proofErr w:type="spellStart"/>
@@ -8234,16 +8359,7 @@
           <w:sz w:val="24"/>
           <w:szCs w:val="24"/>
         </w:rPr>
-        <w:t xml:space="preserve">Added an option to apply either a 3x3 or a 5x5 median filter to frames as they are </w:t>
-      </w:r>
-      <w:r>
-        <w:rPr>
-          <w:rFonts w:ascii="Arial" w:hAnsi="Arial"/>
-          <w:sz w:val="24"/>
-          <w:szCs w:val="24"/>
-        </w:rPr>
-        <w:lastRenderedPageBreak/>
-        <w:t xml:space="preserve">being read --- this has the effect of removing hot-pixels automatically, provided the 'hot-pixels' are isolated pixels or in very small groups.  This is a much easier option than placing apertures on all the hot-pixel groups and asking </w:t>
+        <w:t xml:space="preserve">Added an option to apply either a 3x3 or a 5x5 median filter to frames as they are being read --- this has the effect of removing hot-pixels automatically, provided the 'hot-pixels' are isolated pixels or in very small groups.  This is a much easier option than placing apertures on all the hot-pixel groups and asking </w:t>
       </w:r>
       <w:proofErr w:type="spellStart"/>
       <w:r>
@@ -8769,6 +8885,7 @@
           <w:sz w:val="24"/>
           <w:szCs w:val="24"/>
         </w:rPr>
+        <w:lastRenderedPageBreak/>
         <w:t>Version 2.5.4</w:t>
       </w:r>
     </w:p>
@@ -8827,19 +8944,7 @@
           <w:sz w:val="24"/>
           <w:szCs w:val="24"/>
         </w:rPr>
-        <w:t xml:space="preserve"> the use of a computed mask (i.e., a snap-to-blob aperture) for the sole aperture that contains the target star, particularly if the target intensity drops </w:t>
-      </w:r>
-      <w:r>
-        <w:rPr>
-          <w:rFonts w:ascii="Arial" w:hAnsi="Arial"/>
-          <w:b/>
-          <w:bCs/>
-          <w:color w:val="800000"/>
-          <w:sz w:val="24"/>
-          <w:szCs w:val="24"/>
-        </w:rPr>
-        <w:lastRenderedPageBreak/>
-        <w:t>significantly during the occultation, is not recommended!  If you use a single aperture on the target star, it should be a static aperture with a fixed radius circular mask!</w:t>
+        <w:t xml:space="preserve"> the use of a computed mask (i.e., a snap-to-blob aperture) for the sole aperture that contains the target star, particularly if the target intensity drops significantly during the occultation, is not recommended!  If you use a single aperture on the target star, it should be a static aperture with a fixed radius circular mask!</w:t>
       </w:r>
       <w:r>
         <w:rPr>
@@ -9129,6 +9234,7 @@
           <w:sz w:val="24"/>
           <w:szCs w:val="24"/>
         </w:rPr>
+        <w:lastRenderedPageBreak/>
         <w:t>Fixed: Initial ‘save’ of aperture group was not enabling ‘restore aperture group’ button</w:t>
       </w:r>
     </w:p>
@@ -9217,16 +9323,7 @@
           <w:sz w:val="24"/>
           <w:szCs w:val="24"/>
         </w:rPr>
-        <w:t xml:space="preserve"> scaling and normalization to 0...255 range in “finder” images. This will preserve star intensities and (hopefully) make “finder” images look more like the star </w:t>
-      </w:r>
-      <w:r>
-        <w:rPr>
-          <w:rFonts w:ascii="Arial" w:hAnsi="Arial"/>
-          <w:sz w:val="24"/>
-          <w:szCs w:val="24"/>
-        </w:rPr>
-        <w:lastRenderedPageBreak/>
-        <w:t>chart. In addition, with this change, the contrast settings that are useful for an individual frame are also applicable to the “finder” image, so I make that setting ‘sticky’ during changes to and from a “finder” image.</w:t>
+        <w:t xml:space="preserve"> scaling and normalization to 0...255 range in “finder” images. This will preserve star intensities and (hopefully) make “finder” images look more like the star chart. In addition, with this change, the contrast settings that are useful for an individual frame are also applicable to the “finder” image, so I make that setting ‘sticky’ during changes to and from a “finder” image.</w:t>
       </w:r>
       <w:r>
         <w:rPr>
@@ -9696,6 +9793,7 @@
           <w:sz w:val="24"/>
           <w:szCs w:val="24"/>
         </w:rPr>
+        <w:lastRenderedPageBreak/>
         <w:t>Version 2.4.1</w:t>
       </w:r>
     </w:p>
@@ -10282,7 +10380,16 @@
           <w:sz w:val="24"/>
           <w:szCs w:val="24"/>
         </w:rPr>
-        <w:t>Changed default mask radius from 5.3 (nearly always too big to be useful) to 3.2 (which makes a smallish and roundish default mask of more useful size).</w:t>
+        <w:t xml:space="preserve">Changed default mask radius from 5.3 (nearly always too big to be useful) to 3.2 </w:t>
+      </w:r>
+      <w:r>
+        <w:rPr>
+          <w:rFonts w:ascii="Arial" w:hAnsi="Arial"/>
+          <w:sz w:val="24"/>
+          <w:szCs w:val="24"/>
+        </w:rPr>
+        <w:lastRenderedPageBreak/>
+        <w:t>(which makes a smallish and roundish default mask of more useful size).</w:t>
       </w:r>
       <w:r>
         <w:rPr>
@@ -10330,16 +10437,7 @@
           <w:sz w:val="24"/>
           <w:szCs w:val="24"/>
         </w:rPr>
-        <w:t xml:space="preserve">, which detects and properly operates on either </w:t>
-      </w:r>
-      <w:r>
-        <w:rPr>
-          <w:rFonts w:ascii="Arial" w:hAnsi="Arial"/>
-          <w:sz w:val="24"/>
-          <w:szCs w:val="24"/>
-        </w:rPr>
-        <w:lastRenderedPageBreak/>
-        <w:t xml:space="preserve">big or little-endian data.  BUT, in my mask calculation, a routine is used that was ported from </w:t>
+        <w:t xml:space="preserve">, which detects and properly operates on either big or little-endian data.  BUT, in my mask calculation, a routine is used that was ported from </w:t>
       </w:r>
       <w:proofErr w:type="spellStart"/>
       <w:r>
@@ -10788,6 +10886,14 @@
           <w:szCs w:val="24"/>
         </w:rPr>
         <w:br/>
+      </w:r>
+      <w:r>
+        <w:rPr>
+          <w:rFonts w:ascii="Arial" w:hAnsi="Arial"/>
+          <w:sz w:val="24"/>
+          <w:szCs w:val="24"/>
+        </w:rPr>
+        <w:lastRenderedPageBreak/>
         <w:t>It is now possible to generate and save multiple finder images.  This is particularly helpful in the context of setting up for 2 point tracking.  The procedure would be to generate a finder image at frame 10 (say) and another at frame 2500 (say).  These will be saved as enhanced-image-10.fit and enhanced-image-2500.fit and can be restored by clicking the load finder image button --- there you can select the appropriate enhanced-image-</w:t>
       </w:r>
       <w:proofErr w:type="spellStart"/>
@@ -10824,16 +10930,7 @@
           <w:sz w:val="24"/>
           <w:szCs w:val="24"/>
         </w:rPr>
-        <w:t xml:space="preserve"> can be </w:t>
-      </w:r>
-      <w:r>
-        <w:rPr>
-          <w:rFonts w:ascii="Arial" w:hAnsi="Arial"/>
-          <w:sz w:val="24"/>
-          <w:szCs w:val="24"/>
-        </w:rPr>
-        <w:lastRenderedPageBreak/>
-        <w:t>used as well).  The appropriate frame number to position the video to will be extracted from the image name. These two finder images will be of assistance in positioning a yellow aperture and recording the 2 points needed for determining the tracking equation.</w:t>
+        <w:t xml:space="preserve"> can be used as well).  The appropriate frame number to position the video to will be extracted from the image name. These two finder images will be of assistance in positioning a yellow aperture and recording the 2 points needed for determining the tracking equation.</w:t>
       </w:r>
       <w:r>
         <w:rPr>
@@ -11169,16 +11266,7 @@
           <w:sz w:val="24"/>
           <w:szCs w:val="24"/>
         </w:rPr>
-        <w:t xml:space="preserve"> are plotted, the z-order of the composite light curve plot has been changed so that it is now the bottom-most plot rather than the topmost plot. In addition, the individual light curves will appear in the order specified by the order number of the aperture (this will match the column order in the csv file).  So an aperture with order </w:t>
-      </w:r>
-      <w:r>
-        <w:rPr>
-          <w:rFonts w:ascii="Arial" w:hAnsi="Arial"/>
-          <w:sz w:val="24"/>
-          <w:szCs w:val="24"/>
-        </w:rPr>
-        <w:lastRenderedPageBreak/>
-        <w:t xml:space="preserve">number 4 will be plotted on top of an aperture with order number 7.  So the user now has complete control of the plot order for the individual </w:t>
+        <w:t xml:space="preserve"> are plotted, the z-order of the composite light curve plot has been changed so that it is now the bottom-most plot rather than the topmost plot. In addition, the individual light curves will appear in the order specified by the order number of the aperture (this will match the column order in the csv file).  So an aperture with order number 4 will be plotted on top of an aperture with order number 7.  So the user now has complete control of the plot order for the individual </w:t>
       </w:r>
       <w:proofErr w:type="spellStart"/>
       <w:r>
@@ -11651,6 +11739,7 @@
           <w:sz w:val="24"/>
           <w:szCs w:val="24"/>
         </w:rPr>
+        <w:lastRenderedPageBreak/>
         <w:t>Version 2.1.8</w:t>
       </w:r>
     </w:p>
@@ -11721,16 +11810,7 @@
           <w:sz w:val="24"/>
           <w:szCs w:val="24"/>
         </w:rPr>
-        <w:t>Added the ability to set a ‘tracking path’ by specifying two points, one early in the video and one late in the video.  This feature is primarily useful in processing difficult drift-</w:t>
-      </w:r>
-      <w:r>
-        <w:rPr>
-          <w:rFonts w:ascii="Arial" w:hAnsi="Arial"/>
-          <w:sz w:val="24"/>
-          <w:szCs w:val="24"/>
-        </w:rPr>
-        <w:lastRenderedPageBreak/>
-        <w:t>through videos where no other good options for tracking are present.</w:t>
+        <w:t>Added the ability to set a ‘tracking path’ by specifying two points, one early in the video and one late in the video.  This feature is primarily useful in processing difficult drift-through videos where no other good options for tracking are present.</w:t>
       </w:r>
       <w:r>
         <w:rPr>
@@ -26458,6 +26538,119 @@
     </w:lvl>
   </w:abstractNum>
   <w:abstractNum w:abstractNumId="8" w15:restartNumberingAfterBreak="0">
+    <w:nsid w:val="059130F7"/>
+    <w:multiLevelType w:val="hybridMultilevel"/>
+    <w:tmpl w:val="3F3ADF04"/>
+    <w:lvl w:ilvl="0" w:tplc="04090001">
+      <w:start w:val="1"/>
+      <w:numFmt w:val="bullet"/>
+      <w:lvlText w:val=""/>
+      <w:lvlJc w:val="left"/>
+      <w:pPr>
+        <w:ind w:left="720" w:hanging="360"/>
+      </w:pPr>
+      <w:rPr>
+        <w:rFonts w:ascii="Symbol" w:hAnsi="Symbol" w:hint="default"/>
+      </w:rPr>
+    </w:lvl>
+    <w:lvl w:ilvl="1" w:tplc="04090003" w:tentative="1">
+      <w:start w:val="1"/>
+      <w:numFmt w:val="bullet"/>
+      <w:lvlText w:val="o"/>
+      <w:lvlJc w:val="left"/>
+      <w:pPr>
+        <w:ind w:left="1440" w:hanging="360"/>
+      </w:pPr>
+      <w:rPr>
+        <w:rFonts w:ascii="Courier New" w:hAnsi="Courier New" w:cs="Courier New" w:hint="default"/>
+      </w:rPr>
+    </w:lvl>
+    <w:lvl w:ilvl="2" w:tplc="04090005" w:tentative="1">
+      <w:start w:val="1"/>
+      <w:numFmt w:val="bullet"/>
+      <w:lvlText w:val=""/>
+      <w:lvlJc w:val="left"/>
+      <w:pPr>
+        <w:ind w:left="2160" w:hanging="360"/>
+      </w:pPr>
+      <w:rPr>
+        <w:rFonts w:ascii="Wingdings" w:hAnsi="Wingdings" w:hint="default"/>
+      </w:rPr>
+    </w:lvl>
+    <w:lvl w:ilvl="3" w:tplc="04090001" w:tentative="1">
+      <w:start w:val="1"/>
+      <w:numFmt w:val="bullet"/>
+      <w:lvlText w:val=""/>
+      <w:lvlJc w:val="left"/>
+      <w:pPr>
+        <w:ind w:left="2880" w:hanging="360"/>
+      </w:pPr>
+      <w:rPr>
+        <w:rFonts w:ascii="Symbol" w:hAnsi="Symbol" w:hint="default"/>
+      </w:rPr>
+    </w:lvl>
+    <w:lvl w:ilvl="4" w:tplc="04090003" w:tentative="1">
+      <w:start w:val="1"/>
+      <w:numFmt w:val="bullet"/>
+      <w:lvlText w:val="o"/>
+      <w:lvlJc w:val="left"/>
+      <w:pPr>
+        <w:ind w:left="3600" w:hanging="360"/>
+      </w:pPr>
+      <w:rPr>
+        <w:rFonts w:ascii="Courier New" w:hAnsi="Courier New" w:cs="Courier New" w:hint="default"/>
+      </w:rPr>
+    </w:lvl>
+    <w:lvl w:ilvl="5" w:tplc="04090005" w:tentative="1">
+      <w:start w:val="1"/>
+      <w:numFmt w:val="bullet"/>
+      <w:lvlText w:val=""/>
+      <w:lvlJc w:val="left"/>
+      <w:pPr>
+        <w:ind w:left="4320" w:hanging="360"/>
+      </w:pPr>
+      <w:rPr>
+        <w:rFonts w:ascii="Wingdings" w:hAnsi="Wingdings" w:hint="default"/>
+      </w:rPr>
+    </w:lvl>
+    <w:lvl w:ilvl="6" w:tplc="04090001" w:tentative="1">
+      <w:start w:val="1"/>
+      <w:numFmt w:val="bullet"/>
+      <w:lvlText w:val=""/>
+      <w:lvlJc w:val="left"/>
+      <w:pPr>
+        <w:ind w:left="5040" w:hanging="360"/>
+      </w:pPr>
+      <w:rPr>
+        <w:rFonts w:ascii="Symbol" w:hAnsi="Symbol" w:hint="default"/>
+      </w:rPr>
+    </w:lvl>
+    <w:lvl w:ilvl="7" w:tplc="04090003" w:tentative="1">
+      <w:start w:val="1"/>
+      <w:numFmt w:val="bullet"/>
+      <w:lvlText w:val="o"/>
+      <w:lvlJc w:val="left"/>
+      <w:pPr>
+        <w:ind w:left="5760" w:hanging="360"/>
+      </w:pPr>
+      <w:rPr>
+        <w:rFonts w:ascii="Courier New" w:hAnsi="Courier New" w:cs="Courier New" w:hint="default"/>
+      </w:rPr>
+    </w:lvl>
+    <w:lvl w:ilvl="8" w:tplc="04090005" w:tentative="1">
+      <w:start w:val="1"/>
+      <w:numFmt w:val="bullet"/>
+      <w:lvlText w:val=""/>
+      <w:lvlJc w:val="left"/>
+      <w:pPr>
+        <w:ind w:left="6480" w:hanging="360"/>
+      </w:pPr>
+      <w:rPr>
+        <w:rFonts w:ascii="Wingdings" w:hAnsi="Wingdings" w:hint="default"/>
+      </w:rPr>
+    </w:lvl>
+  </w:abstractNum>
+  <w:abstractNum w:abstractNumId="9" w15:restartNumberingAfterBreak="0">
     <w:nsid w:val="06726620"/>
     <w:multiLevelType w:val="multilevel"/>
     <w:tmpl w:val="65562254"/>
@@ -26561,7 +26754,7 @@
       </w:rPr>
     </w:lvl>
   </w:abstractNum>
-  <w:abstractNum w:abstractNumId="9" w15:restartNumberingAfterBreak="0">
+  <w:abstractNum w:abstractNumId="10" w15:restartNumberingAfterBreak="0">
     <w:nsid w:val="06C61912"/>
     <w:multiLevelType w:val="multilevel"/>
     <w:tmpl w:val="17C66600"/>
@@ -26665,7 +26858,7 @@
       </w:rPr>
     </w:lvl>
   </w:abstractNum>
-  <w:abstractNum w:abstractNumId="10" w15:restartNumberingAfterBreak="0">
+  <w:abstractNum w:abstractNumId="11" w15:restartNumberingAfterBreak="0">
     <w:nsid w:val="074D52DC"/>
     <w:multiLevelType w:val="multilevel"/>
     <w:tmpl w:val="377E41DA"/>
@@ -26769,7 +26962,7 @@
       </w:rPr>
     </w:lvl>
   </w:abstractNum>
-  <w:abstractNum w:abstractNumId="11" w15:restartNumberingAfterBreak="0">
+  <w:abstractNum w:abstractNumId="12" w15:restartNumberingAfterBreak="0">
     <w:nsid w:val="0A9A5D58"/>
     <w:multiLevelType w:val="multilevel"/>
     <w:tmpl w:val="62FCB388"/>
@@ -26873,7 +27066,7 @@
       </w:rPr>
     </w:lvl>
   </w:abstractNum>
-  <w:abstractNum w:abstractNumId="12" w15:restartNumberingAfterBreak="0">
+  <w:abstractNum w:abstractNumId="13" w15:restartNumberingAfterBreak="0">
     <w:nsid w:val="0AB85518"/>
     <w:multiLevelType w:val="multilevel"/>
     <w:tmpl w:val="78D85528"/>
@@ -26977,7 +27170,7 @@
       </w:rPr>
     </w:lvl>
   </w:abstractNum>
-  <w:abstractNum w:abstractNumId="13" w15:restartNumberingAfterBreak="0">
+  <w:abstractNum w:abstractNumId="14" w15:restartNumberingAfterBreak="0">
     <w:nsid w:val="0AD00952"/>
     <w:multiLevelType w:val="multilevel"/>
     <w:tmpl w:val="780833BC"/>
@@ -27081,7 +27274,7 @@
       </w:rPr>
     </w:lvl>
   </w:abstractNum>
-  <w:abstractNum w:abstractNumId="14" w15:restartNumberingAfterBreak="0">
+  <w:abstractNum w:abstractNumId="15" w15:restartNumberingAfterBreak="0">
     <w:nsid w:val="0B1028A8"/>
     <w:multiLevelType w:val="multilevel"/>
     <w:tmpl w:val="D42C1EB6"/>
@@ -27185,7 +27378,7 @@
       </w:rPr>
     </w:lvl>
   </w:abstractNum>
-  <w:abstractNum w:abstractNumId="15" w15:restartNumberingAfterBreak="0">
+  <w:abstractNum w:abstractNumId="16" w15:restartNumberingAfterBreak="0">
     <w:nsid w:val="0BD2206D"/>
     <w:multiLevelType w:val="multilevel"/>
     <w:tmpl w:val="4FBA0C20"/>
@@ -27289,7 +27482,7 @@
       </w:rPr>
     </w:lvl>
   </w:abstractNum>
-  <w:abstractNum w:abstractNumId="16" w15:restartNumberingAfterBreak="0">
+  <w:abstractNum w:abstractNumId="17" w15:restartNumberingAfterBreak="0">
     <w:nsid w:val="0C792C59"/>
     <w:multiLevelType w:val="multilevel"/>
     <w:tmpl w:val="00D07CD4"/>
@@ -27393,7 +27586,7 @@
       </w:rPr>
     </w:lvl>
   </w:abstractNum>
-  <w:abstractNum w:abstractNumId="17" w15:restartNumberingAfterBreak="0">
+  <w:abstractNum w:abstractNumId="18" w15:restartNumberingAfterBreak="0">
     <w:nsid w:val="0CA303C9"/>
     <w:multiLevelType w:val="multilevel"/>
     <w:tmpl w:val="CCEC0D5E"/>
@@ -27497,7 +27690,7 @@
       </w:rPr>
     </w:lvl>
   </w:abstractNum>
-  <w:abstractNum w:abstractNumId="18" w15:restartNumberingAfterBreak="0">
+  <w:abstractNum w:abstractNumId="19" w15:restartNumberingAfterBreak="0">
     <w:nsid w:val="0CBA6A14"/>
     <w:multiLevelType w:val="multilevel"/>
     <w:tmpl w:val="9CD05E54"/>
@@ -27601,7 +27794,7 @@
       </w:rPr>
     </w:lvl>
   </w:abstractNum>
-  <w:abstractNum w:abstractNumId="19" w15:restartNumberingAfterBreak="0">
+  <w:abstractNum w:abstractNumId="20" w15:restartNumberingAfterBreak="0">
     <w:nsid w:val="0CD57342"/>
     <w:multiLevelType w:val="multilevel"/>
     <w:tmpl w:val="E9B207C4"/>
@@ -27705,7 +27898,7 @@
       </w:rPr>
     </w:lvl>
   </w:abstractNum>
-  <w:abstractNum w:abstractNumId="20" w15:restartNumberingAfterBreak="0">
+  <w:abstractNum w:abstractNumId="21" w15:restartNumberingAfterBreak="0">
     <w:nsid w:val="0DDB4BB5"/>
     <w:multiLevelType w:val="multilevel"/>
     <w:tmpl w:val="56383946"/>
@@ -27809,7 +28002,7 @@
       </w:rPr>
     </w:lvl>
   </w:abstractNum>
-  <w:abstractNum w:abstractNumId="21" w15:restartNumberingAfterBreak="0">
+  <w:abstractNum w:abstractNumId="22" w15:restartNumberingAfterBreak="0">
     <w:nsid w:val="0E093092"/>
     <w:multiLevelType w:val="multilevel"/>
     <w:tmpl w:val="05F268B8"/>
@@ -27913,7 +28106,7 @@
       </w:rPr>
     </w:lvl>
   </w:abstractNum>
-  <w:abstractNum w:abstractNumId="22" w15:restartNumberingAfterBreak="0">
+  <w:abstractNum w:abstractNumId="23" w15:restartNumberingAfterBreak="0">
     <w:nsid w:val="0E9C28EE"/>
     <w:multiLevelType w:val="multilevel"/>
     <w:tmpl w:val="DA2A043C"/>
@@ -28017,7 +28210,7 @@
       </w:rPr>
     </w:lvl>
   </w:abstractNum>
-  <w:abstractNum w:abstractNumId="23" w15:restartNumberingAfterBreak="0">
+  <w:abstractNum w:abstractNumId="24" w15:restartNumberingAfterBreak="0">
     <w:nsid w:val="0F3A6277"/>
     <w:multiLevelType w:val="multilevel"/>
     <w:tmpl w:val="8C44984C"/>
@@ -28121,7 +28314,7 @@
       </w:rPr>
     </w:lvl>
   </w:abstractNum>
-  <w:abstractNum w:abstractNumId="24" w15:restartNumberingAfterBreak="0">
+  <w:abstractNum w:abstractNumId="25" w15:restartNumberingAfterBreak="0">
     <w:nsid w:val="0F7A6233"/>
     <w:multiLevelType w:val="multilevel"/>
     <w:tmpl w:val="22A0AA2C"/>
@@ -28225,7 +28418,7 @@
       </w:rPr>
     </w:lvl>
   </w:abstractNum>
-  <w:abstractNum w:abstractNumId="25" w15:restartNumberingAfterBreak="0">
+  <w:abstractNum w:abstractNumId="26" w15:restartNumberingAfterBreak="0">
     <w:nsid w:val="0FC53583"/>
     <w:multiLevelType w:val="multilevel"/>
     <w:tmpl w:val="35A2CE5A"/>
@@ -28329,7 +28522,7 @@
       </w:rPr>
     </w:lvl>
   </w:abstractNum>
-  <w:abstractNum w:abstractNumId="26" w15:restartNumberingAfterBreak="0">
+  <w:abstractNum w:abstractNumId="27" w15:restartNumberingAfterBreak="0">
     <w:nsid w:val="0FF27624"/>
     <w:multiLevelType w:val="multilevel"/>
     <w:tmpl w:val="0622AD0A"/>
@@ -28433,7 +28626,7 @@
       </w:rPr>
     </w:lvl>
   </w:abstractNum>
-  <w:abstractNum w:abstractNumId="27" w15:restartNumberingAfterBreak="0">
+  <w:abstractNum w:abstractNumId="28" w15:restartNumberingAfterBreak="0">
     <w:nsid w:val="100C47DE"/>
     <w:multiLevelType w:val="multilevel"/>
     <w:tmpl w:val="948C50F0"/>
@@ -28537,7 +28730,7 @@
       </w:rPr>
     </w:lvl>
   </w:abstractNum>
-  <w:abstractNum w:abstractNumId="28" w15:restartNumberingAfterBreak="0">
+  <w:abstractNum w:abstractNumId="29" w15:restartNumberingAfterBreak="0">
     <w:nsid w:val="12086475"/>
     <w:multiLevelType w:val="multilevel"/>
     <w:tmpl w:val="48CAC2F8"/>
@@ -28641,7 +28834,7 @@
       </w:rPr>
     </w:lvl>
   </w:abstractNum>
-  <w:abstractNum w:abstractNumId="29" w15:restartNumberingAfterBreak="0">
+  <w:abstractNum w:abstractNumId="30" w15:restartNumberingAfterBreak="0">
     <w:nsid w:val="12143308"/>
     <w:multiLevelType w:val="multilevel"/>
     <w:tmpl w:val="F1F86D1E"/>
@@ -28745,7 +28938,7 @@
       </w:rPr>
     </w:lvl>
   </w:abstractNum>
-  <w:abstractNum w:abstractNumId="30" w15:restartNumberingAfterBreak="0">
+  <w:abstractNum w:abstractNumId="31" w15:restartNumberingAfterBreak="0">
     <w:nsid w:val="12504CCD"/>
     <w:multiLevelType w:val="multilevel"/>
     <w:tmpl w:val="57303ACC"/>
@@ -28849,7 +29042,7 @@
       </w:rPr>
     </w:lvl>
   </w:abstractNum>
-  <w:abstractNum w:abstractNumId="31" w15:restartNumberingAfterBreak="0">
+  <w:abstractNum w:abstractNumId="32" w15:restartNumberingAfterBreak="0">
     <w:nsid w:val="12991893"/>
     <w:multiLevelType w:val="multilevel"/>
     <w:tmpl w:val="D2824E6A"/>
@@ -28953,7 +29146,7 @@
       </w:rPr>
     </w:lvl>
   </w:abstractNum>
-  <w:abstractNum w:abstractNumId="32" w15:restartNumberingAfterBreak="0">
+  <w:abstractNum w:abstractNumId="33" w15:restartNumberingAfterBreak="0">
     <w:nsid w:val="12A27C3C"/>
     <w:multiLevelType w:val="multilevel"/>
     <w:tmpl w:val="BE0C7A4E"/>
@@ -29057,7 +29250,7 @@
       </w:rPr>
     </w:lvl>
   </w:abstractNum>
-  <w:abstractNum w:abstractNumId="33" w15:restartNumberingAfterBreak="0">
+  <w:abstractNum w:abstractNumId="34" w15:restartNumberingAfterBreak="0">
     <w:nsid w:val="12E8709C"/>
     <w:multiLevelType w:val="multilevel"/>
     <w:tmpl w:val="CF349500"/>
@@ -29161,7 +29354,7 @@
       </w:rPr>
     </w:lvl>
   </w:abstractNum>
-  <w:abstractNum w:abstractNumId="34" w15:restartNumberingAfterBreak="0">
+  <w:abstractNum w:abstractNumId="35" w15:restartNumberingAfterBreak="0">
     <w:nsid w:val="1384650A"/>
     <w:multiLevelType w:val="multilevel"/>
     <w:tmpl w:val="DDE2E65C"/>
@@ -29265,7 +29458,7 @@
       </w:rPr>
     </w:lvl>
   </w:abstractNum>
-  <w:abstractNum w:abstractNumId="35" w15:restartNumberingAfterBreak="0">
+  <w:abstractNum w:abstractNumId="36" w15:restartNumberingAfterBreak="0">
     <w:nsid w:val="13B71133"/>
     <w:multiLevelType w:val="multilevel"/>
     <w:tmpl w:val="F482DE92"/>
@@ -29369,7 +29562,7 @@
       </w:rPr>
     </w:lvl>
   </w:abstractNum>
-  <w:abstractNum w:abstractNumId="36" w15:restartNumberingAfterBreak="0">
+  <w:abstractNum w:abstractNumId="37" w15:restartNumberingAfterBreak="0">
     <w:nsid w:val="14006E42"/>
     <w:multiLevelType w:val="multilevel"/>
     <w:tmpl w:val="347CD68E"/>
@@ -29473,7 +29666,7 @@
       </w:rPr>
     </w:lvl>
   </w:abstractNum>
-  <w:abstractNum w:abstractNumId="37" w15:restartNumberingAfterBreak="0">
+  <w:abstractNum w:abstractNumId="38" w15:restartNumberingAfterBreak="0">
     <w:nsid w:val="14A65F1D"/>
     <w:multiLevelType w:val="multilevel"/>
     <w:tmpl w:val="46EC451C"/>
@@ -29577,7 +29770,7 @@
       </w:rPr>
     </w:lvl>
   </w:abstractNum>
-  <w:abstractNum w:abstractNumId="38" w15:restartNumberingAfterBreak="0">
+  <w:abstractNum w:abstractNumId="39" w15:restartNumberingAfterBreak="0">
     <w:nsid w:val="14A77ABF"/>
     <w:multiLevelType w:val="multilevel"/>
     <w:tmpl w:val="A34AF1C6"/>
@@ -29681,7 +29874,7 @@
       </w:rPr>
     </w:lvl>
   </w:abstractNum>
-  <w:abstractNum w:abstractNumId="39" w15:restartNumberingAfterBreak="0">
+  <w:abstractNum w:abstractNumId="40" w15:restartNumberingAfterBreak="0">
     <w:nsid w:val="1535431B"/>
     <w:multiLevelType w:val="multilevel"/>
     <w:tmpl w:val="5FC22836"/>
@@ -29785,7 +29978,7 @@
       </w:rPr>
     </w:lvl>
   </w:abstractNum>
-  <w:abstractNum w:abstractNumId="40" w15:restartNumberingAfterBreak="0">
+  <w:abstractNum w:abstractNumId="41" w15:restartNumberingAfterBreak="0">
     <w:nsid w:val="155876D1"/>
     <w:multiLevelType w:val="hybridMultilevel"/>
     <w:tmpl w:val="27962360"/>
@@ -29898,7 +30091,7 @@
       </w:rPr>
     </w:lvl>
   </w:abstractNum>
-  <w:abstractNum w:abstractNumId="41" w15:restartNumberingAfterBreak="0">
+  <w:abstractNum w:abstractNumId="42" w15:restartNumberingAfterBreak="0">
     <w:nsid w:val="16AC74BB"/>
     <w:multiLevelType w:val="multilevel"/>
     <w:tmpl w:val="EB722A96"/>
@@ -30002,7 +30195,7 @@
       </w:rPr>
     </w:lvl>
   </w:abstractNum>
-  <w:abstractNum w:abstractNumId="42" w15:restartNumberingAfterBreak="0">
+  <w:abstractNum w:abstractNumId="43" w15:restartNumberingAfterBreak="0">
     <w:nsid w:val="16D350E3"/>
     <w:multiLevelType w:val="multilevel"/>
     <w:tmpl w:val="CE4CF56C"/>
@@ -30106,7 +30299,7 @@
       </w:rPr>
     </w:lvl>
   </w:abstractNum>
-  <w:abstractNum w:abstractNumId="43" w15:restartNumberingAfterBreak="0">
+  <w:abstractNum w:abstractNumId="44" w15:restartNumberingAfterBreak="0">
     <w:nsid w:val="186B65F0"/>
     <w:multiLevelType w:val="multilevel"/>
     <w:tmpl w:val="DE7CCBC0"/>
@@ -30210,7 +30403,7 @@
       </w:rPr>
     </w:lvl>
   </w:abstractNum>
-  <w:abstractNum w:abstractNumId="44" w15:restartNumberingAfterBreak="0">
+  <w:abstractNum w:abstractNumId="45" w15:restartNumberingAfterBreak="0">
     <w:nsid w:val="193246BB"/>
     <w:multiLevelType w:val="multilevel"/>
     <w:tmpl w:val="7414BF54"/>
@@ -30314,7 +30507,7 @@
       </w:rPr>
     </w:lvl>
   </w:abstractNum>
-  <w:abstractNum w:abstractNumId="45" w15:restartNumberingAfterBreak="0">
+  <w:abstractNum w:abstractNumId="46" w15:restartNumberingAfterBreak="0">
     <w:nsid w:val="19C54029"/>
     <w:multiLevelType w:val="multilevel"/>
     <w:tmpl w:val="72048CB8"/>
@@ -30418,7 +30611,7 @@
       </w:rPr>
     </w:lvl>
   </w:abstractNum>
-  <w:abstractNum w:abstractNumId="46" w15:restartNumberingAfterBreak="0">
+  <w:abstractNum w:abstractNumId="47" w15:restartNumberingAfterBreak="0">
     <w:nsid w:val="19D23A2D"/>
     <w:multiLevelType w:val="multilevel"/>
     <w:tmpl w:val="12406162"/>
@@ -30522,7 +30715,7 @@
       </w:rPr>
     </w:lvl>
   </w:abstractNum>
-  <w:abstractNum w:abstractNumId="47" w15:restartNumberingAfterBreak="0">
+  <w:abstractNum w:abstractNumId="48" w15:restartNumberingAfterBreak="0">
     <w:nsid w:val="19E33E05"/>
     <w:multiLevelType w:val="multilevel"/>
     <w:tmpl w:val="2FB46284"/>
@@ -30626,7 +30819,7 @@
       </w:rPr>
     </w:lvl>
   </w:abstractNum>
-  <w:abstractNum w:abstractNumId="48" w15:restartNumberingAfterBreak="0">
+  <w:abstractNum w:abstractNumId="49" w15:restartNumberingAfterBreak="0">
     <w:nsid w:val="19FA4E66"/>
     <w:multiLevelType w:val="multilevel"/>
     <w:tmpl w:val="A84CF5AC"/>
@@ -30730,7 +30923,7 @@
       </w:rPr>
     </w:lvl>
   </w:abstractNum>
-  <w:abstractNum w:abstractNumId="49" w15:restartNumberingAfterBreak="0">
+  <w:abstractNum w:abstractNumId="50" w15:restartNumberingAfterBreak="0">
     <w:nsid w:val="1AEA3127"/>
     <w:multiLevelType w:val="multilevel"/>
     <w:tmpl w:val="A4329EA0"/>
@@ -30834,7 +31027,7 @@
       </w:rPr>
     </w:lvl>
   </w:abstractNum>
-  <w:abstractNum w:abstractNumId="50" w15:restartNumberingAfterBreak="0">
+  <w:abstractNum w:abstractNumId="51" w15:restartNumberingAfterBreak="0">
     <w:nsid w:val="1B567BD8"/>
     <w:multiLevelType w:val="multilevel"/>
     <w:tmpl w:val="C5748D92"/>
@@ -30938,7 +31131,7 @@
       </w:rPr>
     </w:lvl>
   </w:abstractNum>
-  <w:abstractNum w:abstractNumId="51" w15:restartNumberingAfterBreak="0">
+  <w:abstractNum w:abstractNumId="52" w15:restartNumberingAfterBreak="0">
     <w:nsid w:val="1B954A6E"/>
     <w:multiLevelType w:val="multilevel"/>
     <w:tmpl w:val="6AF24C48"/>
@@ -31042,7 +31235,7 @@
       </w:rPr>
     </w:lvl>
   </w:abstractNum>
-  <w:abstractNum w:abstractNumId="52" w15:restartNumberingAfterBreak="0">
+  <w:abstractNum w:abstractNumId="53" w15:restartNumberingAfterBreak="0">
     <w:nsid w:val="1C9E0054"/>
     <w:multiLevelType w:val="multilevel"/>
     <w:tmpl w:val="7010813E"/>
@@ -31146,7 +31339,7 @@
       </w:rPr>
     </w:lvl>
   </w:abstractNum>
-  <w:abstractNum w:abstractNumId="53" w15:restartNumberingAfterBreak="0">
+  <w:abstractNum w:abstractNumId="54" w15:restartNumberingAfterBreak="0">
     <w:nsid w:val="1D3D6BA6"/>
     <w:multiLevelType w:val="multilevel"/>
     <w:tmpl w:val="17BA9966"/>
@@ -31250,7 +31443,7 @@
       </w:rPr>
     </w:lvl>
   </w:abstractNum>
-  <w:abstractNum w:abstractNumId="54" w15:restartNumberingAfterBreak="0">
+  <w:abstractNum w:abstractNumId="55" w15:restartNumberingAfterBreak="0">
     <w:nsid w:val="1D433C20"/>
     <w:multiLevelType w:val="multilevel"/>
     <w:tmpl w:val="BA7E2476"/>
@@ -31354,7 +31547,7 @@
       </w:rPr>
     </w:lvl>
   </w:abstractNum>
-  <w:abstractNum w:abstractNumId="55" w15:restartNumberingAfterBreak="0">
+  <w:abstractNum w:abstractNumId="56" w15:restartNumberingAfterBreak="0">
     <w:nsid w:val="1D8B1D61"/>
     <w:multiLevelType w:val="multilevel"/>
     <w:tmpl w:val="A948B662"/>
@@ -31458,7 +31651,7 @@
       </w:rPr>
     </w:lvl>
   </w:abstractNum>
-  <w:abstractNum w:abstractNumId="56" w15:restartNumberingAfterBreak="0">
+  <w:abstractNum w:abstractNumId="57" w15:restartNumberingAfterBreak="0">
     <w:nsid w:val="1DD8144F"/>
     <w:multiLevelType w:val="multilevel"/>
     <w:tmpl w:val="8A7AE242"/>
@@ -31562,7 +31755,7 @@
       </w:rPr>
     </w:lvl>
   </w:abstractNum>
-  <w:abstractNum w:abstractNumId="57" w15:restartNumberingAfterBreak="0">
+  <w:abstractNum w:abstractNumId="58" w15:restartNumberingAfterBreak="0">
     <w:nsid w:val="1E17034D"/>
     <w:multiLevelType w:val="multilevel"/>
     <w:tmpl w:val="8D8CCE02"/>
@@ -31666,7 +31859,7 @@
       </w:rPr>
     </w:lvl>
   </w:abstractNum>
-  <w:abstractNum w:abstractNumId="58" w15:restartNumberingAfterBreak="0">
+  <w:abstractNum w:abstractNumId="59" w15:restartNumberingAfterBreak="0">
     <w:nsid w:val="1E2A6A51"/>
     <w:multiLevelType w:val="multilevel"/>
     <w:tmpl w:val="03DEC734"/>
@@ -31770,7 +31963,7 @@
       </w:rPr>
     </w:lvl>
   </w:abstractNum>
-  <w:abstractNum w:abstractNumId="59" w15:restartNumberingAfterBreak="0">
+  <w:abstractNum w:abstractNumId="60" w15:restartNumberingAfterBreak="0">
     <w:nsid w:val="1F7B6DDC"/>
     <w:multiLevelType w:val="multilevel"/>
     <w:tmpl w:val="C180DB96"/>
@@ -31874,7 +32067,7 @@
       </w:rPr>
     </w:lvl>
   </w:abstractNum>
-  <w:abstractNum w:abstractNumId="60" w15:restartNumberingAfterBreak="0">
+  <w:abstractNum w:abstractNumId="61" w15:restartNumberingAfterBreak="0">
     <w:nsid w:val="1FDF666B"/>
     <w:multiLevelType w:val="hybridMultilevel"/>
     <w:tmpl w:val="DB98177E"/>
@@ -31987,7 +32180,7 @@
       </w:rPr>
     </w:lvl>
   </w:abstractNum>
-  <w:abstractNum w:abstractNumId="61" w15:restartNumberingAfterBreak="0">
+  <w:abstractNum w:abstractNumId="62" w15:restartNumberingAfterBreak="0">
     <w:nsid w:val="201F01F6"/>
     <w:multiLevelType w:val="multilevel"/>
     <w:tmpl w:val="CA521FB8"/>
@@ -32091,7 +32284,7 @@
       </w:rPr>
     </w:lvl>
   </w:abstractNum>
-  <w:abstractNum w:abstractNumId="62" w15:restartNumberingAfterBreak="0">
+  <w:abstractNum w:abstractNumId="63" w15:restartNumberingAfterBreak="0">
     <w:nsid w:val="2080756D"/>
     <w:multiLevelType w:val="multilevel"/>
     <w:tmpl w:val="6AE0990A"/>
@@ -32195,7 +32388,7 @@
       </w:rPr>
     </w:lvl>
   </w:abstractNum>
-  <w:abstractNum w:abstractNumId="63" w15:restartNumberingAfterBreak="0">
+  <w:abstractNum w:abstractNumId="64" w15:restartNumberingAfterBreak="0">
     <w:nsid w:val="20FB62D9"/>
     <w:multiLevelType w:val="multilevel"/>
     <w:tmpl w:val="DBB2F188"/>
@@ -32299,7 +32492,7 @@
       </w:rPr>
     </w:lvl>
   </w:abstractNum>
-  <w:abstractNum w:abstractNumId="64" w15:restartNumberingAfterBreak="0">
+  <w:abstractNum w:abstractNumId="65" w15:restartNumberingAfterBreak="0">
     <w:nsid w:val="212E1EB3"/>
     <w:multiLevelType w:val="multilevel"/>
     <w:tmpl w:val="C37E6F6A"/>
@@ -32403,7 +32596,7 @@
       </w:rPr>
     </w:lvl>
   </w:abstractNum>
-  <w:abstractNum w:abstractNumId="65" w15:restartNumberingAfterBreak="0">
+  <w:abstractNum w:abstractNumId="66" w15:restartNumberingAfterBreak="0">
     <w:nsid w:val="2130607A"/>
     <w:multiLevelType w:val="multilevel"/>
     <w:tmpl w:val="03D693E0"/>
@@ -32507,7 +32700,7 @@
       </w:rPr>
     </w:lvl>
   </w:abstractNum>
-  <w:abstractNum w:abstractNumId="66" w15:restartNumberingAfterBreak="0">
+  <w:abstractNum w:abstractNumId="67" w15:restartNumberingAfterBreak="0">
     <w:nsid w:val="221F4334"/>
     <w:multiLevelType w:val="multilevel"/>
     <w:tmpl w:val="EEB2E03E"/>
@@ -32611,7 +32804,7 @@
       </w:rPr>
     </w:lvl>
   </w:abstractNum>
-  <w:abstractNum w:abstractNumId="67" w15:restartNumberingAfterBreak="0">
+  <w:abstractNum w:abstractNumId="68" w15:restartNumberingAfterBreak="0">
     <w:nsid w:val="225A0CCD"/>
     <w:multiLevelType w:val="multilevel"/>
     <w:tmpl w:val="A050AB76"/>
@@ -32715,7 +32908,7 @@
       </w:rPr>
     </w:lvl>
   </w:abstractNum>
-  <w:abstractNum w:abstractNumId="68" w15:restartNumberingAfterBreak="0">
+  <w:abstractNum w:abstractNumId="69" w15:restartNumberingAfterBreak="0">
     <w:nsid w:val="2264092A"/>
     <w:multiLevelType w:val="multilevel"/>
     <w:tmpl w:val="A2A0827A"/>
@@ -32819,7 +33012,7 @@
       </w:rPr>
     </w:lvl>
   </w:abstractNum>
-  <w:abstractNum w:abstractNumId="69" w15:restartNumberingAfterBreak="0">
+  <w:abstractNum w:abstractNumId="70" w15:restartNumberingAfterBreak="0">
     <w:nsid w:val="227D5C08"/>
     <w:multiLevelType w:val="multilevel"/>
     <w:tmpl w:val="CBCA87E8"/>
@@ -32923,7 +33116,7 @@
       </w:rPr>
     </w:lvl>
   </w:abstractNum>
-  <w:abstractNum w:abstractNumId="70" w15:restartNumberingAfterBreak="0">
+  <w:abstractNum w:abstractNumId="71" w15:restartNumberingAfterBreak="0">
     <w:nsid w:val="22A4198E"/>
     <w:multiLevelType w:val="multilevel"/>
     <w:tmpl w:val="122CA21E"/>
@@ -33027,7 +33220,7 @@
       </w:rPr>
     </w:lvl>
   </w:abstractNum>
-  <w:abstractNum w:abstractNumId="71" w15:restartNumberingAfterBreak="0">
+  <w:abstractNum w:abstractNumId="72" w15:restartNumberingAfterBreak="0">
     <w:nsid w:val="22D3430E"/>
     <w:multiLevelType w:val="multilevel"/>
     <w:tmpl w:val="61AA0BAC"/>
@@ -33131,7 +33324,7 @@
       </w:rPr>
     </w:lvl>
   </w:abstractNum>
-  <w:abstractNum w:abstractNumId="72" w15:restartNumberingAfterBreak="0">
+  <w:abstractNum w:abstractNumId="73" w15:restartNumberingAfterBreak="0">
     <w:nsid w:val="230A7120"/>
     <w:multiLevelType w:val="multilevel"/>
     <w:tmpl w:val="419C7A70"/>
@@ -33235,7 +33428,7 @@
       </w:rPr>
     </w:lvl>
   </w:abstractNum>
-  <w:abstractNum w:abstractNumId="73" w15:restartNumberingAfterBreak="0">
+  <w:abstractNum w:abstractNumId="74" w15:restartNumberingAfterBreak="0">
     <w:nsid w:val="23E679F3"/>
     <w:multiLevelType w:val="multilevel"/>
     <w:tmpl w:val="886E8334"/>
@@ -33339,7 +33532,7 @@
       </w:rPr>
     </w:lvl>
   </w:abstractNum>
-  <w:abstractNum w:abstractNumId="74" w15:restartNumberingAfterBreak="0">
+  <w:abstractNum w:abstractNumId="75" w15:restartNumberingAfterBreak="0">
     <w:nsid w:val="24BC7EBB"/>
     <w:multiLevelType w:val="multilevel"/>
     <w:tmpl w:val="4596F01C"/>
@@ -33443,7 +33636,7 @@
       </w:rPr>
     </w:lvl>
   </w:abstractNum>
-  <w:abstractNum w:abstractNumId="75" w15:restartNumberingAfterBreak="0">
+  <w:abstractNum w:abstractNumId="76" w15:restartNumberingAfterBreak="0">
     <w:nsid w:val="24D3603E"/>
     <w:multiLevelType w:val="multilevel"/>
     <w:tmpl w:val="EEE0C73A"/>
@@ -33547,7 +33740,7 @@
       </w:rPr>
     </w:lvl>
   </w:abstractNum>
-  <w:abstractNum w:abstractNumId="76" w15:restartNumberingAfterBreak="0">
+  <w:abstractNum w:abstractNumId="77" w15:restartNumberingAfterBreak="0">
     <w:nsid w:val="251A7F93"/>
     <w:multiLevelType w:val="multilevel"/>
     <w:tmpl w:val="E77C2C86"/>
@@ -33651,7 +33844,7 @@
       </w:rPr>
     </w:lvl>
   </w:abstractNum>
-  <w:abstractNum w:abstractNumId="77" w15:restartNumberingAfterBreak="0">
+  <w:abstractNum w:abstractNumId="78" w15:restartNumberingAfterBreak="0">
     <w:nsid w:val="25683A2F"/>
     <w:multiLevelType w:val="multilevel"/>
     <w:tmpl w:val="CA6E7260"/>
@@ -33755,7 +33948,7 @@
       </w:rPr>
     </w:lvl>
   </w:abstractNum>
-  <w:abstractNum w:abstractNumId="78" w15:restartNumberingAfterBreak="0">
+  <w:abstractNum w:abstractNumId="79" w15:restartNumberingAfterBreak="0">
     <w:nsid w:val="256B2262"/>
     <w:multiLevelType w:val="multilevel"/>
     <w:tmpl w:val="5E5C6772"/>
@@ -33859,7 +34052,7 @@
       </w:rPr>
     </w:lvl>
   </w:abstractNum>
-  <w:abstractNum w:abstractNumId="79" w15:restartNumberingAfterBreak="0">
+  <w:abstractNum w:abstractNumId="80" w15:restartNumberingAfterBreak="0">
     <w:nsid w:val="25DD4C71"/>
     <w:multiLevelType w:val="multilevel"/>
     <w:tmpl w:val="7AF453E4"/>
@@ -33963,7 +34156,7 @@
       </w:rPr>
     </w:lvl>
   </w:abstractNum>
-  <w:abstractNum w:abstractNumId="80" w15:restartNumberingAfterBreak="0">
+  <w:abstractNum w:abstractNumId="81" w15:restartNumberingAfterBreak="0">
     <w:nsid w:val="26A83C17"/>
     <w:multiLevelType w:val="multilevel"/>
     <w:tmpl w:val="123E54F8"/>
@@ -34067,7 +34260,7 @@
       </w:rPr>
     </w:lvl>
   </w:abstractNum>
-  <w:abstractNum w:abstractNumId="81" w15:restartNumberingAfterBreak="0">
+  <w:abstractNum w:abstractNumId="82" w15:restartNumberingAfterBreak="0">
     <w:nsid w:val="26D50591"/>
     <w:multiLevelType w:val="multilevel"/>
     <w:tmpl w:val="5834252C"/>
@@ -34171,7 +34364,7 @@
       </w:rPr>
     </w:lvl>
   </w:abstractNum>
-  <w:abstractNum w:abstractNumId="82" w15:restartNumberingAfterBreak="0">
+  <w:abstractNum w:abstractNumId="83" w15:restartNumberingAfterBreak="0">
     <w:nsid w:val="26F717A4"/>
     <w:multiLevelType w:val="multilevel"/>
     <w:tmpl w:val="5C9C53DC"/>
@@ -34275,7 +34468,7 @@
       </w:rPr>
     </w:lvl>
   </w:abstractNum>
-  <w:abstractNum w:abstractNumId="83" w15:restartNumberingAfterBreak="0">
+  <w:abstractNum w:abstractNumId="84" w15:restartNumberingAfterBreak="0">
     <w:nsid w:val="274D758D"/>
     <w:multiLevelType w:val="multilevel"/>
     <w:tmpl w:val="D50A8ECC"/>
@@ -34379,7 +34572,7 @@
       </w:rPr>
     </w:lvl>
   </w:abstractNum>
-  <w:abstractNum w:abstractNumId="84" w15:restartNumberingAfterBreak="0">
+  <w:abstractNum w:abstractNumId="85" w15:restartNumberingAfterBreak="0">
     <w:nsid w:val="27EF26C8"/>
     <w:multiLevelType w:val="multilevel"/>
     <w:tmpl w:val="EE4C7ABE"/>
@@ -34483,7 +34676,7 @@
       </w:rPr>
     </w:lvl>
   </w:abstractNum>
-  <w:abstractNum w:abstractNumId="85" w15:restartNumberingAfterBreak="0">
+  <w:abstractNum w:abstractNumId="86" w15:restartNumberingAfterBreak="0">
     <w:nsid w:val="290859AD"/>
     <w:multiLevelType w:val="multilevel"/>
     <w:tmpl w:val="F1DC3A74"/>
@@ -34587,7 +34780,7 @@
       </w:rPr>
     </w:lvl>
   </w:abstractNum>
-  <w:abstractNum w:abstractNumId="86" w15:restartNumberingAfterBreak="0">
+  <w:abstractNum w:abstractNumId="87" w15:restartNumberingAfterBreak="0">
     <w:nsid w:val="290B5776"/>
     <w:multiLevelType w:val="multilevel"/>
     <w:tmpl w:val="2030173C"/>
@@ -34691,7 +34884,7 @@
       </w:rPr>
     </w:lvl>
   </w:abstractNum>
-  <w:abstractNum w:abstractNumId="87" w15:restartNumberingAfterBreak="0">
+  <w:abstractNum w:abstractNumId="88" w15:restartNumberingAfterBreak="0">
     <w:nsid w:val="29316DCE"/>
     <w:multiLevelType w:val="multilevel"/>
     <w:tmpl w:val="A7A61F32"/>
@@ -34795,7 +34988,7 @@
       </w:rPr>
     </w:lvl>
   </w:abstractNum>
-  <w:abstractNum w:abstractNumId="88" w15:restartNumberingAfterBreak="0">
+  <w:abstractNum w:abstractNumId="89" w15:restartNumberingAfterBreak="0">
     <w:nsid w:val="294E5601"/>
     <w:multiLevelType w:val="multilevel"/>
     <w:tmpl w:val="3B4E9BD2"/>
@@ -34899,7 +35092,7 @@
       </w:rPr>
     </w:lvl>
   </w:abstractNum>
-  <w:abstractNum w:abstractNumId="89" w15:restartNumberingAfterBreak="0">
+  <w:abstractNum w:abstractNumId="90" w15:restartNumberingAfterBreak="0">
     <w:nsid w:val="29BC5541"/>
     <w:multiLevelType w:val="multilevel"/>
     <w:tmpl w:val="D032AFB8"/>
@@ -35003,7 +35196,7 @@
       </w:rPr>
     </w:lvl>
   </w:abstractNum>
-  <w:abstractNum w:abstractNumId="90" w15:restartNumberingAfterBreak="0">
+  <w:abstractNum w:abstractNumId="91" w15:restartNumberingAfterBreak="0">
     <w:nsid w:val="29E312FF"/>
     <w:multiLevelType w:val="hybridMultilevel"/>
     <w:tmpl w:val="C4DEFEE2"/>
@@ -35116,7 +35309,7 @@
       </w:rPr>
     </w:lvl>
   </w:abstractNum>
-  <w:abstractNum w:abstractNumId="91" w15:restartNumberingAfterBreak="0">
+  <w:abstractNum w:abstractNumId="92" w15:restartNumberingAfterBreak="0">
     <w:nsid w:val="2A36065D"/>
     <w:multiLevelType w:val="multilevel"/>
     <w:tmpl w:val="C12409FC"/>
@@ -35220,7 +35413,7 @@
       </w:rPr>
     </w:lvl>
   </w:abstractNum>
-  <w:abstractNum w:abstractNumId="92" w15:restartNumberingAfterBreak="0">
+  <w:abstractNum w:abstractNumId="93" w15:restartNumberingAfterBreak="0">
     <w:nsid w:val="2A47323D"/>
     <w:multiLevelType w:val="hybridMultilevel"/>
     <w:tmpl w:val="28022F66"/>
@@ -35333,7 +35526,7 @@
       </w:rPr>
     </w:lvl>
   </w:abstractNum>
-  <w:abstractNum w:abstractNumId="93" w15:restartNumberingAfterBreak="0">
+  <w:abstractNum w:abstractNumId="94" w15:restartNumberingAfterBreak="0">
     <w:nsid w:val="2A506976"/>
     <w:multiLevelType w:val="multilevel"/>
     <w:tmpl w:val="68585924"/>
@@ -35437,7 +35630,7 @@
       </w:rPr>
     </w:lvl>
   </w:abstractNum>
-  <w:abstractNum w:abstractNumId="94" w15:restartNumberingAfterBreak="0">
+  <w:abstractNum w:abstractNumId="95" w15:restartNumberingAfterBreak="0">
     <w:nsid w:val="2A511F6E"/>
     <w:multiLevelType w:val="multilevel"/>
     <w:tmpl w:val="FE4AFEC8"/>
@@ -35541,7 +35734,7 @@
       </w:rPr>
     </w:lvl>
   </w:abstractNum>
-  <w:abstractNum w:abstractNumId="95" w15:restartNumberingAfterBreak="0">
+  <w:abstractNum w:abstractNumId="96" w15:restartNumberingAfterBreak="0">
     <w:nsid w:val="2A552D48"/>
     <w:multiLevelType w:val="multilevel"/>
     <w:tmpl w:val="BAA6E27A"/>
@@ -35645,7 +35838,7 @@
       </w:rPr>
     </w:lvl>
   </w:abstractNum>
-  <w:abstractNum w:abstractNumId="96" w15:restartNumberingAfterBreak="0">
+  <w:abstractNum w:abstractNumId="97" w15:restartNumberingAfterBreak="0">
     <w:nsid w:val="2A791ECD"/>
     <w:multiLevelType w:val="multilevel"/>
     <w:tmpl w:val="872C1540"/>
@@ -35749,7 +35942,7 @@
       </w:rPr>
     </w:lvl>
   </w:abstractNum>
-  <w:abstractNum w:abstractNumId="97" w15:restartNumberingAfterBreak="0">
+  <w:abstractNum w:abstractNumId="98" w15:restartNumberingAfterBreak="0">
     <w:nsid w:val="2A7A5385"/>
     <w:multiLevelType w:val="multilevel"/>
     <w:tmpl w:val="99863076"/>
@@ -35853,7 +36046,7 @@
       </w:rPr>
     </w:lvl>
   </w:abstractNum>
-  <w:abstractNum w:abstractNumId="98" w15:restartNumberingAfterBreak="0">
+  <w:abstractNum w:abstractNumId="99" w15:restartNumberingAfterBreak="0">
     <w:nsid w:val="2B220049"/>
     <w:multiLevelType w:val="multilevel"/>
     <w:tmpl w:val="5FE06BE6"/>
@@ -35957,7 +36150,7 @@
       </w:rPr>
     </w:lvl>
   </w:abstractNum>
-  <w:abstractNum w:abstractNumId="99" w15:restartNumberingAfterBreak="0">
+  <w:abstractNum w:abstractNumId="100" w15:restartNumberingAfterBreak="0">
     <w:nsid w:val="2B243ABD"/>
     <w:multiLevelType w:val="multilevel"/>
     <w:tmpl w:val="35148EFC"/>
@@ -36061,7 +36254,7 @@
       </w:rPr>
     </w:lvl>
   </w:abstractNum>
-  <w:abstractNum w:abstractNumId="100" w15:restartNumberingAfterBreak="0">
+  <w:abstractNum w:abstractNumId="101" w15:restartNumberingAfterBreak="0">
     <w:nsid w:val="2B465BD7"/>
     <w:multiLevelType w:val="multilevel"/>
     <w:tmpl w:val="2390AA20"/>
@@ -36165,7 +36358,7 @@
       </w:rPr>
     </w:lvl>
   </w:abstractNum>
-  <w:abstractNum w:abstractNumId="101" w15:restartNumberingAfterBreak="0">
+  <w:abstractNum w:abstractNumId="102" w15:restartNumberingAfterBreak="0">
     <w:nsid w:val="2B4E0A70"/>
     <w:multiLevelType w:val="multilevel"/>
     <w:tmpl w:val="572C855A"/>
@@ -36269,7 +36462,7 @@
       </w:rPr>
     </w:lvl>
   </w:abstractNum>
-  <w:abstractNum w:abstractNumId="102" w15:restartNumberingAfterBreak="0">
+  <w:abstractNum w:abstractNumId="103" w15:restartNumberingAfterBreak="0">
     <w:nsid w:val="2C1265A6"/>
     <w:multiLevelType w:val="multilevel"/>
     <w:tmpl w:val="C7104B1C"/>
@@ -36373,7 +36566,7 @@
       </w:rPr>
     </w:lvl>
   </w:abstractNum>
-  <w:abstractNum w:abstractNumId="103" w15:restartNumberingAfterBreak="0">
+  <w:abstractNum w:abstractNumId="104" w15:restartNumberingAfterBreak="0">
     <w:nsid w:val="2C5859C7"/>
     <w:multiLevelType w:val="multilevel"/>
     <w:tmpl w:val="DC02D218"/>
@@ -36477,7 +36670,7 @@
       </w:rPr>
     </w:lvl>
   </w:abstractNum>
-  <w:abstractNum w:abstractNumId="104" w15:restartNumberingAfterBreak="0">
+  <w:abstractNum w:abstractNumId="105" w15:restartNumberingAfterBreak="0">
     <w:nsid w:val="2C6A149A"/>
     <w:multiLevelType w:val="multilevel"/>
     <w:tmpl w:val="3836E4D4"/>
@@ -36581,7 +36774,7 @@
       </w:rPr>
     </w:lvl>
   </w:abstractNum>
-  <w:abstractNum w:abstractNumId="105" w15:restartNumberingAfterBreak="0">
+  <w:abstractNum w:abstractNumId="106" w15:restartNumberingAfterBreak="0">
     <w:nsid w:val="2C916244"/>
     <w:multiLevelType w:val="multilevel"/>
     <w:tmpl w:val="3956F6D8"/>
@@ -36685,7 +36878,7 @@
       </w:rPr>
     </w:lvl>
   </w:abstractNum>
-  <w:abstractNum w:abstractNumId="106" w15:restartNumberingAfterBreak="0">
+  <w:abstractNum w:abstractNumId="107" w15:restartNumberingAfterBreak="0">
     <w:nsid w:val="2D4F61C6"/>
     <w:multiLevelType w:val="multilevel"/>
     <w:tmpl w:val="83BE8468"/>
@@ -36789,7 +36982,7 @@
       </w:rPr>
     </w:lvl>
   </w:abstractNum>
-  <w:abstractNum w:abstractNumId="107" w15:restartNumberingAfterBreak="0">
+  <w:abstractNum w:abstractNumId="108" w15:restartNumberingAfterBreak="0">
     <w:nsid w:val="2E8F719C"/>
     <w:multiLevelType w:val="multilevel"/>
     <w:tmpl w:val="77B2793C"/>
@@ -36893,7 +37086,7 @@
       </w:rPr>
     </w:lvl>
   </w:abstractNum>
-  <w:abstractNum w:abstractNumId="108" w15:restartNumberingAfterBreak="0">
+  <w:abstractNum w:abstractNumId="109" w15:restartNumberingAfterBreak="0">
     <w:nsid w:val="2F394F56"/>
     <w:multiLevelType w:val="multilevel"/>
     <w:tmpl w:val="C4E899A2"/>
@@ -36997,7 +37190,7 @@
       </w:rPr>
     </w:lvl>
   </w:abstractNum>
-  <w:abstractNum w:abstractNumId="109" w15:restartNumberingAfterBreak="0">
+  <w:abstractNum w:abstractNumId="110" w15:restartNumberingAfterBreak="0">
     <w:nsid w:val="2FDA0C3C"/>
     <w:multiLevelType w:val="multilevel"/>
     <w:tmpl w:val="22DA645A"/>
@@ -37101,7 +37294,7 @@
       </w:rPr>
     </w:lvl>
   </w:abstractNum>
-  <w:abstractNum w:abstractNumId="110" w15:restartNumberingAfterBreak="0">
+  <w:abstractNum w:abstractNumId="111" w15:restartNumberingAfterBreak="0">
     <w:nsid w:val="2FDE25C1"/>
     <w:multiLevelType w:val="multilevel"/>
     <w:tmpl w:val="298C4172"/>
@@ -37205,7 +37398,7 @@
       </w:rPr>
     </w:lvl>
   </w:abstractNum>
-  <w:abstractNum w:abstractNumId="111" w15:restartNumberingAfterBreak="0">
+  <w:abstractNum w:abstractNumId="112" w15:restartNumberingAfterBreak="0">
     <w:nsid w:val="3047422E"/>
     <w:multiLevelType w:val="multilevel"/>
     <w:tmpl w:val="3B1053EC"/>
@@ -37309,7 +37502,7 @@
       </w:rPr>
     </w:lvl>
   </w:abstractNum>
-  <w:abstractNum w:abstractNumId="112" w15:restartNumberingAfterBreak="0">
+  <w:abstractNum w:abstractNumId="113" w15:restartNumberingAfterBreak="0">
     <w:nsid w:val="311C3D9E"/>
     <w:multiLevelType w:val="multilevel"/>
     <w:tmpl w:val="4AA4F186"/>
@@ -37413,7 +37606,7 @@
       </w:rPr>
     </w:lvl>
   </w:abstractNum>
-  <w:abstractNum w:abstractNumId="113" w15:restartNumberingAfterBreak="0">
+  <w:abstractNum w:abstractNumId="114" w15:restartNumberingAfterBreak="0">
     <w:nsid w:val="312213BE"/>
     <w:multiLevelType w:val="multilevel"/>
     <w:tmpl w:val="2EA24B12"/>
@@ -37517,7 +37710,7 @@
       </w:rPr>
     </w:lvl>
   </w:abstractNum>
-  <w:abstractNum w:abstractNumId="114" w15:restartNumberingAfterBreak="0">
+  <w:abstractNum w:abstractNumId="115" w15:restartNumberingAfterBreak="0">
     <w:nsid w:val="315E1268"/>
     <w:multiLevelType w:val="multilevel"/>
     <w:tmpl w:val="A1B2B034"/>
@@ -37621,7 +37814,7 @@
       </w:rPr>
     </w:lvl>
   </w:abstractNum>
-  <w:abstractNum w:abstractNumId="115" w15:restartNumberingAfterBreak="0">
+  <w:abstractNum w:abstractNumId="116" w15:restartNumberingAfterBreak="0">
     <w:nsid w:val="31A11D04"/>
     <w:multiLevelType w:val="multilevel"/>
     <w:tmpl w:val="8DA2F182"/>
@@ -37725,7 +37918,7 @@
       </w:rPr>
     </w:lvl>
   </w:abstractNum>
-  <w:abstractNum w:abstractNumId="116" w15:restartNumberingAfterBreak="0">
+  <w:abstractNum w:abstractNumId="117" w15:restartNumberingAfterBreak="0">
     <w:nsid w:val="32005D78"/>
     <w:multiLevelType w:val="multilevel"/>
     <w:tmpl w:val="02B2E1C8"/>
@@ -37829,7 +38022,7 @@
       </w:rPr>
     </w:lvl>
   </w:abstractNum>
-  <w:abstractNum w:abstractNumId="117" w15:restartNumberingAfterBreak="0">
+  <w:abstractNum w:abstractNumId="118" w15:restartNumberingAfterBreak="0">
     <w:nsid w:val="32C26A41"/>
     <w:multiLevelType w:val="multilevel"/>
     <w:tmpl w:val="17740EC6"/>
@@ -37933,7 +38126,7 @@
       </w:rPr>
     </w:lvl>
   </w:abstractNum>
-  <w:abstractNum w:abstractNumId="118" w15:restartNumberingAfterBreak="0">
+  <w:abstractNum w:abstractNumId="119" w15:restartNumberingAfterBreak="0">
     <w:nsid w:val="331E3809"/>
     <w:multiLevelType w:val="multilevel"/>
     <w:tmpl w:val="CCEC2714"/>
@@ -38037,7 +38230,7 @@
       </w:rPr>
     </w:lvl>
   </w:abstractNum>
-  <w:abstractNum w:abstractNumId="119" w15:restartNumberingAfterBreak="0">
+  <w:abstractNum w:abstractNumId="120" w15:restartNumberingAfterBreak="0">
     <w:nsid w:val="340E2848"/>
     <w:multiLevelType w:val="multilevel"/>
     <w:tmpl w:val="3B36D18E"/>
@@ -38141,7 +38334,7 @@
       </w:rPr>
     </w:lvl>
   </w:abstractNum>
-  <w:abstractNum w:abstractNumId="120" w15:restartNumberingAfterBreak="0">
+  <w:abstractNum w:abstractNumId="121" w15:restartNumberingAfterBreak="0">
     <w:nsid w:val="34CF2C25"/>
     <w:multiLevelType w:val="multilevel"/>
     <w:tmpl w:val="756C4118"/>
@@ -38245,7 +38438,7 @@
       </w:rPr>
     </w:lvl>
   </w:abstractNum>
-  <w:abstractNum w:abstractNumId="121" w15:restartNumberingAfterBreak="0">
+  <w:abstractNum w:abstractNumId="122" w15:restartNumberingAfterBreak="0">
     <w:nsid w:val="35245A29"/>
     <w:multiLevelType w:val="multilevel"/>
     <w:tmpl w:val="64101A3A"/>
@@ -38349,7 +38542,7 @@
       </w:rPr>
     </w:lvl>
   </w:abstractNum>
-  <w:abstractNum w:abstractNumId="122" w15:restartNumberingAfterBreak="0">
+  <w:abstractNum w:abstractNumId="123" w15:restartNumberingAfterBreak="0">
     <w:nsid w:val="35680C1D"/>
     <w:multiLevelType w:val="hybridMultilevel"/>
     <w:tmpl w:val="E28C95CE"/>
@@ -38462,7 +38655,7 @@
       </w:rPr>
     </w:lvl>
   </w:abstractNum>
-  <w:abstractNum w:abstractNumId="123" w15:restartNumberingAfterBreak="0">
+  <w:abstractNum w:abstractNumId="124" w15:restartNumberingAfterBreak="0">
     <w:nsid w:val="35692BDE"/>
     <w:multiLevelType w:val="multilevel"/>
     <w:tmpl w:val="43FC704C"/>
@@ -38566,7 +38759,7 @@
       </w:rPr>
     </w:lvl>
   </w:abstractNum>
-  <w:abstractNum w:abstractNumId="124" w15:restartNumberingAfterBreak="0">
+  <w:abstractNum w:abstractNumId="125" w15:restartNumberingAfterBreak="0">
     <w:nsid w:val="35792979"/>
     <w:multiLevelType w:val="multilevel"/>
     <w:tmpl w:val="8200D540"/>
@@ -38670,7 +38863,7 @@
       </w:rPr>
     </w:lvl>
   </w:abstractNum>
-  <w:abstractNum w:abstractNumId="125" w15:restartNumberingAfterBreak="0">
+  <w:abstractNum w:abstractNumId="126" w15:restartNumberingAfterBreak="0">
     <w:nsid w:val="36797F8B"/>
     <w:multiLevelType w:val="multilevel"/>
     <w:tmpl w:val="7E30709E"/>
@@ -38774,7 +38967,7 @@
       </w:rPr>
     </w:lvl>
   </w:abstractNum>
-  <w:abstractNum w:abstractNumId="126" w15:restartNumberingAfterBreak="0">
+  <w:abstractNum w:abstractNumId="127" w15:restartNumberingAfterBreak="0">
     <w:nsid w:val="37253E3E"/>
     <w:multiLevelType w:val="multilevel"/>
     <w:tmpl w:val="0F22E05C"/>
@@ -38878,7 +39071,7 @@
       </w:rPr>
     </w:lvl>
   </w:abstractNum>
-  <w:abstractNum w:abstractNumId="127" w15:restartNumberingAfterBreak="0">
+  <w:abstractNum w:abstractNumId="128" w15:restartNumberingAfterBreak="0">
     <w:nsid w:val="37E57EB7"/>
     <w:multiLevelType w:val="multilevel"/>
     <w:tmpl w:val="20D628E0"/>
@@ -38982,7 +39175,7 @@
       </w:rPr>
     </w:lvl>
   </w:abstractNum>
-  <w:abstractNum w:abstractNumId="128" w15:restartNumberingAfterBreak="0">
+  <w:abstractNum w:abstractNumId="129" w15:restartNumberingAfterBreak="0">
     <w:nsid w:val="3857216B"/>
     <w:multiLevelType w:val="multilevel"/>
     <w:tmpl w:val="7EB69A90"/>
@@ -39086,7 +39279,7 @@
       </w:rPr>
     </w:lvl>
   </w:abstractNum>
-  <w:abstractNum w:abstractNumId="129" w15:restartNumberingAfterBreak="0">
+  <w:abstractNum w:abstractNumId="130" w15:restartNumberingAfterBreak="0">
     <w:nsid w:val="39EE11A4"/>
     <w:multiLevelType w:val="hybridMultilevel"/>
     <w:tmpl w:val="EEE09346"/>
@@ -39199,7 +39392,7 @@
       </w:rPr>
     </w:lvl>
   </w:abstractNum>
-  <w:abstractNum w:abstractNumId="130" w15:restartNumberingAfterBreak="0">
+  <w:abstractNum w:abstractNumId="131" w15:restartNumberingAfterBreak="0">
     <w:nsid w:val="3A4F26C8"/>
     <w:multiLevelType w:val="multilevel"/>
     <w:tmpl w:val="E5102398"/>
@@ -39303,7 +39496,7 @@
       </w:rPr>
     </w:lvl>
   </w:abstractNum>
-  <w:abstractNum w:abstractNumId="131" w15:restartNumberingAfterBreak="0">
+  <w:abstractNum w:abstractNumId="132" w15:restartNumberingAfterBreak="0">
     <w:nsid w:val="3ABF70DD"/>
     <w:multiLevelType w:val="multilevel"/>
     <w:tmpl w:val="186E87C4"/>
@@ -39407,7 +39600,7 @@
       </w:rPr>
     </w:lvl>
   </w:abstractNum>
-  <w:abstractNum w:abstractNumId="132" w15:restartNumberingAfterBreak="0">
+  <w:abstractNum w:abstractNumId="133" w15:restartNumberingAfterBreak="0">
     <w:nsid w:val="3B265CEC"/>
     <w:multiLevelType w:val="multilevel"/>
     <w:tmpl w:val="0734BFD8"/>
@@ -39511,7 +39704,7 @@
       </w:rPr>
     </w:lvl>
   </w:abstractNum>
-  <w:abstractNum w:abstractNumId="133" w15:restartNumberingAfterBreak="0">
+  <w:abstractNum w:abstractNumId="134" w15:restartNumberingAfterBreak="0">
     <w:nsid w:val="3C390E79"/>
     <w:multiLevelType w:val="multilevel"/>
     <w:tmpl w:val="B9DE22CC"/>
@@ -39615,7 +39808,7 @@
       </w:rPr>
     </w:lvl>
   </w:abstractNum>
-  <w:abstractNum w:abstractNumId="134" w15:restartNumberingAfterBreak="0">
+  <w:abstractNum w:abstractNumId="135" w15:restartNumberingAfterBreak="0">
     <w:nsid w:val="3C70439E"/>
     <w:multiLevelType w:val="multilevel"/>
     <w:tmpl w:val="92B0F752"/>
@@ -39719,7 +39912,7 @@
       </w:rPr>
     </w:lvl>
   </w:abstractNum>
-  <w:abstractNum w:abstractNumId="135" w15:restartNumberingAfterBreak="0">
+  <w:abstractNum w:abstractNumId="136" w15:restartNumberingAfterBreak="0">
     <w:nsid w:val="3C7F0E03"/>
     <w:multiLevelType w:val="multilevel"/>
     <w:tmpl w:val="8CAAC50C"/>
@@ -39823,7 +40016,7 @@
       </w:rPr>
     </w:lvl>
   </w:abstractNum>
-  <w:abstractNum w:abstractNumId="136" w15:restartNumberingAfterBreak="0">
+  <w:abstractNum w:abstractNumId="137" w15:restartNumberingAfterBreak="0">
     <w:nsid w:val="3E087BA3"/>
     <w:multiLevelType w:val="multilevel"/>
     <w:tmpl w:val="E6A0448A"/>
@@ -39927,7 +40120,7 @@
       </w:rPr>
     </w:lvl>
   </w:abstractNum>
-  <w:abstractNum w:abstractNumId="137" w15:restartNumberingAfterBreak="0">
+  <w:abstractNum w:abstractNumId="138" w15:restartNumberingAfterBreak="0">
     <w:nsid w:val="3E797571"/>
     <w:multiLevelType w:val="multilevel"/>
     <w:tmpl w:val="8E82AD6E"/>
@@ -40031,7 +40224,7 @@
       </w:rPr>
     </w:lvl>
   </w:abstractNum>
-  <w:abstractNum w:abstractNumId="138" w15:restartNumberingAfterBreak="0">
+  <w:abstractNum w:abstractNumId="139" w15:restartNumberingAfterBreak="0">
     <w:nsid w:val="3E8A6FBA"/>
     <w:multiLevelType w:val="multilevel"/>
     <w:tmpl w:val="26F85A82"/>
@@ -40135,7 +40328,7 @@
       </w:rPr>
     </w:lvl>
   </w:abstractNum>
-  <w:abstractNum w:abstractNumId="139" w15:restartNumberingAfterBreak="0">
+  <w:abstractNum w:abstractNumId="140" w15:restartNumberingAfterBreak="0">
     <w:nsid w:val="3E9B7EC5"/>
     <w:multiLevelType w:val="multilevel"/>
     <w:tmpl w:val="424E3D02"/>
@@ -40239,7 +40432,7 @@
       </w:rPr>
     </w:lvl>
   </w:abstractNum>
-  <w:abstractNum w:abstractNumId="140" w15:restartNumberingAfterBreak="0">
+  <w:abstractNum w:abstractNumId="141" w15:restartNumberingAfterBreak="0">
     <w:nsid w:val="3EC5580A"/>
     <w:multiLevelType w:val="multilevel"/>
     <w:tmpl w:val="600AF5A4"/>
@@ -40343,7 +40536,7 @@
       </w:rPr>
     </w:lvl>
   </w:abstractNum>
-  <w:abstractNum w:abstractNumId="141" w15:restartNumberingAfterBreak="0">
+  <w:abstractNum w:abstractNumId="142" w15:restartNumberingAfterBreak="0">
     <w:nsid w:val="3F0A1A9D"/>
     <w:multiLevelType w:val="multilevel"/>
     <w:tmpl w:val="79063D38"/>
@@ -40447,7 +40640,7 @@
       </w:rPr>
     </w:lvl>
   </w:abstractNum>
-  <w:abstractNum w:abstractNumId="142" w15:restartNumberingAfterBreak="0">
+  <w:abstractNum w:abstractNumId="143" w15:restartNumberingAfterBreak="0">
     <w:nsid w:val="3F380F26"/>
     <w:multiLevelType w:val="multilevel"/>
     <w:tmpl w:val="9D6CD536"/>
@@ -40551,7 +40744,7 @@
       </w:rPr>
     </w:lvl>
   </w:abstractNum>
-  <w:abstractNum w:abstractNumId="143" w15:restartNumberingAfterBreak="0">
+  <w:abstractNum w:abstractNumId="144" w15:restartNumberingAfterBreak="0">
     <w:nsid w:val="3F915EAA"/>
     <w:multiLevelType w:val="multilevel"/>
     <w:tmpl w:val="B70CF266"/>
@@ -40655,7 +40848,7 @@
       </w:rPr>
     </w:lvl>
   </w:abstractNum>
-  <w:abstractNum w:abstractNumId="144" w15:restartNumberingAfterBreak="0">
+  <w:abstractNum w:abstractNumId="145" w15:restartNumberingAfterBreak="0">
     <w:nsid w:val="40170559"/>
     <w:multiLevelType w:val="hybridMultilevel"/>
     <w:tmpl w:val="CB0C2F00"/>
@@ -40768,7 +40961,7 @@
       </w:rPr>
     </w:lvl>
   </w:abstractNum>
-  <w:abstractNum w:abstractNumId="145" w15:restartNumberingAfterBreak="0">
+  <w:abstractNum w:abstractNumId="146" w15:restartNumberingAfterBreak="0">
     <w:nsid w:val="403C0CC6"/>
     <w:multiLevelType w:val="multilevel"/>
     <w:tmpl w:val="79BE0742"/>
@@ -40872,7 +41065,7 @@
       </w:rPr>
     </w:lvl>
   </w:abstractNum>
-  <w:abstractNum w:abstractNumId="146" w15:restartNumberingAfterBreak="0">
+  <w:abstractNum w:abstractNumId="147" w15:restartNumberingAfterBreak="0">
     <w:nsid w:val="40C16B85"/>
     <w:multiLevelType w:val="multilevel"/>
     <w:tmpl w:val="1604F14A"/>
@@ -40976,7 +41169,7 @@
       </w:rPr>
     </w:lvl>
   </w:abstractNum>
-  <w:abstractNum w:abstractNumId="147" w15:restartNumberingAfterBreak="0">
+  <w:abstractNum w:abstractNumId="148" w15:restartNumberingAfterBreak="0">
     <w:nsid w:val="413B3DFD"/>
     <w:multiLevelType w:val="multilevel"/>
     <w:tmpl w:val="A6081E4C"/>
@@ -41080,7 +41273,7 @@
       </w:rPr>
     </w:lvl>
   </w:abstractNum>
-  <w:abstractNum w:abstractNumId="148" w15:restartNumberingAfterBreak="0">
+  <w:abstractNum w:abstractNumId="149" w15:restartNumberingAfterBreak="0">
     <w:nsid w:val="41E069C1"/>
     <w:multiLevelType w:val="multilevel"/>
     <w:tmpl w:val="DDA6CAEA"/>
@@ -41184,7 +41377,7 @@
       </w:rPr>
     </w:lvl>
   </w:abstractNum>
-  <w:abstractNum w:abstractNumId="149" w15:restartNumberingAfterBreak="0">
+  <w:abstractNum w:abstractNumId="150" w15:restartNumberingAfterBreak="0">
     <w:nsid w:val="42155064"/>
     <w:multiLevelType w:val="multilevel"/>
     <w:tmpl w:val="C70CBCAE"/>
@@ -41288,7 +41481,7 @@
       </w:rPr>
     </w:lvl>
   </w:abstractNum>
-  <w:abstractNum w:abstractNumId="150" w15:restartNumberingAfterBreak="0">
+  <w:abstractNum w:abstractNumId="151" w15:restartNumberingAfterBreak="0">
     <w:nsid w:val="42184A71"/>
     <w:multiLevelType w:val="multilevel"/>
     <w:tmpl w:val="428EBDDC"/>
@@ -41392,7 +41585,7 @@
       </w:rPr>
     </w:lvl>
   </w:abstractNum>
-  <w:abstractNum w:abstractNumId="151" w15:restartNumberingAfterBreak="0">
+  <w:abstractNum w:abstractNumId="152" w15:restartNumberingAfterBreak="0">
     <w:nsid w:val="423364FA"/>
     <w:multiLevelType w:val="multilevel"/>
     <w:tmpl w:val="1ECE093C"/>
@@ -41496,7 +41689,7 @@
       </w:rPr>
     </w:lvl>
   </w:abstractNum>
-  <w:abstractNum w:abstractNumId="152" w15:restartNumberingAfterBreak="0">
+  <w:abstractNum w:abstractNumId="153" w15:restartNumberingAfterBreak="0">
     <w:nsid w:val="42836DBC"/>
     <w:multiLevelType w:val="multilevel"/>
     <w:tmpl w:val="15188E9A"/>
@@ -41600,7 +41793,7 @@
       </w:rPr>
     </w:lvl>
   </w:abstractNum>
-  <w:abstractNum w:abstractNumId="153" w15:restartNumberingAfterBreak="0">
+  <w:abstractNum w:abstractNumId="154" w15:restartNumberingAfterBreak="0">
     <w:nsid w:val="42963250"/>
     <w:multiLevelType w:val="multilevel"/>
     <w:tmpl w:val="E6E45CF0"/>
@@ -41704,7 +41897,7 @@
       </w:rPr>
     </w:lvl>
   </w:abstractNum>
-  <w:abstractNum w:abstractNumId="154" w15:restartNumberingAfterBreak="0">
+  <w:abstractNum w:abstractNumId="155" w15:restartNumberingAfterBreak="0">
     <w:nsid w:val="42F91D59"/>
     <w:multiLevelType w:val="multilevel"/>
     <w:tmpl w:val="45FA18AA"/>
@@ -41808,7 +42001,7 @@
       </w:rPr>
     </w:lvl>
   </w:abstractNum>
-  <w:abstractNum w:abstractNumId="155" w15:restartNumberingAfterBreak="0">
+  <w:abstractNum w:abstractNumId="156" w15:restartNumberingAfterBreak="0">
     <w:nsid w:val="44AB26C5"/>
     <w:multiLevelType w:val="multilevel"/>
     <w:tmpl w:val="05AC061C"/>
@@ -41912,7 +42105,7 @@
       </w:rPr>
     </w:lvl>
   </w:abstractNum>
-  <w:abstractNum w:abstractNumId="156" w15:restartNumberingAfterBreak="0">
+  <w:abstractNum w:abstractNumId="157" w15:restartNumberingAfterBreak="0">
     <w:nsid w:val="44D012E3"/>
     <w:multiLevelType w:val="multilevel"/>
     <w:tmpl w:val="A8B25BFC"/>
@@ -42016,7 +42209,7 @@
       </w:rPr>
     </w:lvl>
   </w:abstractNum>
-  <w:abstractNum w:abstractNumId="157" w15:restartNumberingAfterBreak="0">
+  <w:abstractNum w:abstractNumId="158" w15:restartNumberingAfterBreak="0">
     <w:nsid w:val="45187EA0"/>
     <w:multiLevelType w:val="multilevel"/>
     <w:tmpl w:val="25323A92"/>
@@ -42120,7 +42313,7 @@
       </w:rPr>
     </w:lvl>
   </w:abstractNum>
-  <w:abstractNum w:abstractNumId="158" w15:restartNumberingAfterBreak="0">
+  <w:abstractNum w:abstractNumId="159" w15:restartNumberingAfterBreak="0">
     <w:nsid w:val="45866D2A"/>
     <w:multiLevelType w:val="multilevel"/>
     <w:tmpl w:val="8ADEFD7E"/>
@@ -42224,7 +42417,7 @@
       </w:rPr>
     </w:lvl>
   </w:abstractNum>
-  <w:abstractNum w:abstractNumId="159" w15:restartNumberingAfterBreak="0">
+  <w:abstractNum w:abstractNumId="160" w15:restartNumberingAfterBreak="0">
     <w:nsid w:val="464D3E25"/>
     <w:multiLevelType w:val="multilevel"/>
     <w:tmpl w:val="AC805182"/>
@@ -42328,7 +42521,7 @@
       </w:rPr>
     </w:lvl>
   </w:abstractNum>
-  <w:abstractNum w:abstractNumId="160" w15:restartNumberingAfterBreak="0">
+  <w:abstractNum w:abstractNumId="161" w15:restartNumberingAfterBreak="0">
     <w:nsid w:val="469C22EA"/>
     <w:multiLevelType w:val="multilevel"/>
     <w:tmpl w:val="6DA4A58A"/>
@@ -42432,7 +42625,7 @@
       </w:rPr>
     </w:lvl>
   </w:abstractNum>
-  <w:abstractNum w:abstractNumId="161" w15:restartNumberingAfterBreak="0">
+  <w:abstractNum w:abstractNumId="162" w15:restartNumberingAfterBreak="0">
     <w:nsid w:val="47530277"/>
     <w:multiLevelType w:val="multilevel"/>
     <w:tmpl w:val="A1724596"/>
@@ -42536,7 +42729,7 @@
       </w:rPr>
     </w:lvl>
   </w:abstractNum>
-  <w:abstractNum w:abstractNumId="162" w15:restartNumberingAfterBreak="0">
+  <w:abstractNum w:abstractNumId="163" w15:restartNumberingAfterBreak="0">
     <w:nsid w:val="48397CA8"/>
     <w:multiLevelType w:val="multilevel"/>
     <w:tmpl w:val="238E8444"/>
@@ -42640,7 +42833,7 @@
       </w:rPr>
     </w:lvl>
   </w:abstractNum>
-  <w:abstractNum w:abstractNumId="163" w15:restartNumberingAfterBreak="0">
+  <w:abstractNum w:abstractNumId="164" w15:restartNumberingAfterBreak="0">
     <w:nsid w:val="48954F84"/>
     <w:multiLevelType w:val="multilevel"/>
     <w:tmpl w:val="5F3C05FE"/>
@@ -42744,7 +42937,7 @@
       </w:rPr>
     </w:lvl>
   </w:abstractNum>
-  <w:abstractNum w:abstractNumId="164" w15:restartNumberingAfterBreak="0">
+  <w:abstractNum w:abstractNumId="165" w15:restartNumberingAfterBreak="0">
     <w:nsid w:val="48BF189A"/>
     <w:multiLevelType w:val="multilevel"/>
     <w:tmpl w:val="DEEC8CC2"/>
@@ -42848,7 +43041,7 @@
       </w:rPr>
     </w:lvl>
   </w:abstractNum>
-  <w:abstractNum w:abstractNumId="165" w15:restartNumberingAfterBreak="0">
+  <w:abstractNum w:abstractNumId="166" w15:restartNumberingAfterBreak="0">
     <w:nsid w:val="490051F7"/>
     <w:multiLevelType w:val="multilevel"/>
     <w:tmpl w:val="8D2C4FE2"/>
@@ -42952,7 +43145,7 @@
       </w:rPr>
     </w:lvl>
   </w:abstractNum>
-  <w:abstractNum w:abstractNumId="166" w15:restartNumberingAfterBreak="0">
+  <w:abstractNum w:abstractNumId="167" w15:restartNumberingAfterBreak="0">
     <w:nsid w:val="49353C8F"/>
     <w:multiLevelType w:val="multilevel"/>
     <w:tmpl w:val="EE921354"/>
@@ -43056,7 +43249,7 @@
       </w:rPr>
     </w:lvl>
   </w:abstractNum>
-  <w:abstractNum w:abstractNumId="167" w15:restartNumberingAfterBreak="0">
+  <w:abstractNum w:abstractNumId="168" w15:restartNumberingAfterBreak="0">
     <w:nsid w:val="49364ED0"/>
     <w:multiLevelType w:val="multilevel"/>
     <w:tmpl w:val="B32C32DC"/>
@@ -43160,7 +43353,7 @@
       </w:rPr>
     </w:lvl>
   </w:abstractNum>
-  <w:abstractNum w:abstractNumId="168" w15:restartNumberingAfterBreak="0">
+  <w:abstractNum w:abstractNumId="169" w15:restartNumberingAfterBreak="0">
     <w:nsid w:val="496D13DF"/>
     <w:multiLevelType w:val="multilevel"/>
     <w:tmpl w:val="F11657A0"/>
@@ -43264,7 +43457,7 @@
       </w:rPr>
     </w:lvl>
   </w:abstractNum>
-  <w:abstractNum w:abstractNumId="169" w15:restartNumberingAfterBreak="0">
+  <w:abstractNum w:abstractNumId="170" w15:restartNumberingAfterBreak="0">
     <w:nsid w:val="499C1B08"/>
     <w:multiLevelType w:val="multilevel"/>
     <w:tmpl w:val="57F6F9E8"/>
@@ -43368,7 +43561,7 @@
       </w:rPr>
     </w:lvl>
   </w:abstractNum>
-  <w:abstractNum w:abstractNumId="170" w15:restartNumberingAfterBreak="0">
+  <w:abstractNum w:abstractNumId="171" w15:restartNumberingAfterBreak="0">
     <w:nsid w:val="4A0452CE"/>
     <w:multiLevelType w:val="multilevel"/>
     <w:tmpl w:val="DD268768"/>
@@ -43472,7 +43665,7 @@
       </w:rPr>
     </w:lvl>
   </w:abstractNum>
-  <w:abstractNum w:abstractNumId="171" w15:restartNumberingAfterBreak="0">
+  <w:abstractNum w:abstractNumId="172" w15:restartNumberingAfterBreak="0">
     <w:nsid w:val="4A2E1057"/>
     <w:multiLevelType w:val="multilevel"/>
     <w:tmpl w:val="292E1F1C"/>
@@ -43576,7 +43769,7 @@
       </w:rPr>
     </w:lvl>
   </w:abstractNum>
-  <w:abstractNum w:abstractNumId="172" w15:restartNumberingAfterBreak="0">
+  <w:abstractNum w:abstractNumId="173" w15:restartNumberingAfterBreak="0">
     <w:nsid w:val="4A723A59"/>
     <w:multiLevelType w:val="hybridMultilevel"/>
     <w:tmpl w:val="55867F7C"/>
@@ -43689,7 +43882,7 @@
       </w:rPr>
     </w:lvl>
   </w:abstractNum>
-  <w:abstractNum w:abstractNumId="173" w15:restartNumberingAfterBreak="0">
+  <w:abstractNum w:abstractNumId="174" w15:restartNumberingAfterBreak="0">
     <w:nsid w:val="4ABF4A27"/>
     <w:multiLevelType w:val="multilevel"/>
     <w:tmpl w:val="FA9E1450"/>
@@ -43793,7 +43986,7 @@
       </w:rPr>
     </w:lvl>
   </w:abstractNum>
-  <w:abstractNum w:abstractNumId="174" w15:restartNumberingAfterBreak="0">
+  <w:abstractNum w:abstractNumId="175" w15:restartNumberingAfterBreak="0">
     <w:nsid w:val="4AD76B69"/>
     <w:multiLevelType w:val="multilevel"/>
     <w:tmpl w:val="E0B2A462"/>
@@ -43897,7 +44090,7 @@
       </w:rPr>
     </w:lvl>
   </w:abstractNum>
-  <w:abstractNum w:abstractNumId="175" w15:restartNumberingAfterBreak="0">
+  <w:abstractNum w:abstractNumId="176" w15:restartNumberingAfterBreak="0">
     <w:nsid w:val="4AF732B6"/>
     <w:multiLevelType w:val="multilevel"/>
     <w:tmpl w:val="7AFC75F6"/>
@@ -44001,7 +44194,7 @@
       </w:rPr>
     </w:lvl>
   </w:abstractNum>
-  <w:abstractNum w:abstractNumId="176" w15:restartNumberingAfterBreak="0">
+  <w:abstractNum w:abstractNumId="177" w15:restartNumberingAfterBreak="0">
     <w:nsid w:val="4BA65DB8"/>
     <w:multiLevelType w:val="multilevel"/>
     <w:tmpl w:val="72500C18"/>
@@ -44105,7 +44298,7 @@
       </w:rPr>
     </w:lvl>
   </w:abstractNum>
-  <w:abstractNum w:abstractNumId="177" w15:restartNumberingAfterBreak="0">
+  <w:abstractNum w:abstractNumId="178" w15:restartNumberingAfterBreak="0">
     <w:nsid w:val="4C813284"/>
     <w:multiLevelType w:val="multilevel"/>
     <w:tmpl w:val="47641E82"/>
@@ -44209,7 +44402,120 @@
       </w:rPr>
     </w:lvl>
   </w:abstractNum>
-  <w:abstractNum w:abstractNumId="178" w15:restartNumberingAfterBreak="0">
+  <w:abstractNum w:abstractNumId="179" w15:restartNumberingAfterBreak="0">
+    <w:nsid w:val="4C9D74EE"/>
+    <w:multiLevelType w:val="hybridMultilevel"/>
+    <w:tmpl w:val="4A08A7F0"/>
+    <w:lvl w:ilvl="0" w:tplc="04090001">
+      <w:start w:val="1"/>
+      <w:numFmt w:val="bullet"/>
+      <w:lvlText w:val=""/>
+      <w:lvlJc w:val="left"/>
+      <w:pPr>
+        <w:ind w:left="720" w:hanging="360"/>
+      </w:pPr>
+      <w:rPr>
+        <w:rFonts w:ascii="Symbol" w:hAnsi="Symbol" w:hint="default"/>
+      </w:rPr>
+    </w:lvl>
+    <w:lvl w:ilvl="1" w:tplc="04090003" w:tentative="1">
+      <w:start w:val="1"/>
+      <w:numFmt w:val="bullet"/>
+      <w:lvlText w:val="o"/>
+      <w:lvlJc w:val="left"/>
+      <w:pPr>
+        <w:ind w:left="1440" w:hanging="360"/>
+      </w:pPr>
+      <w:rPr>
+        <w:rFonts w:ascii="Courier New" w:hAnsi="Courier New" w:cs="Courier New" w:hint="default"/>
+      </w:rPr>
+    </w:lvl>
+    <w:lvl w:ilvl="2" w:tplc="04090005" w:tentative="1">
+      <w:start w:val="1"/>
+      <w:numFmt w:val="bullet"/>
+      <w:lvlText w:val=""/>
+      <w:lvlJc w:val="left"/>
+      <w:pPr>
+        <w:ind w:left="2160" w:hanging="360"/>
+      </w:pPr>
+      <w:rPr>
+        <w:rFonts w:ascii="Wingdings" w:hAnsi="Wingdings" w:hint="default"/>
+      </w:rPr>
+    </w:lvl>
+    <w:lvl w:ilvl="3" w:tplc="04090001" w:tentative="1">
+      <w:start w:val="1"/>
+      <w:numFmt w:val="bullet"/>
+      <w:lvlText w:val=""/>
+      <w:lvlJc w:val="left"/>
+      <w:pPr>
+        <w:ind w:left="2880" w:hanging="360"/>
+      </w:pPr>
+      <w:rPr>
+        <w:rFonts w:ascii="Symbol" w:hAnsi="Symbol" w:hint="default"/>
+      </w:rPr>
+    </w:lvl>
+    <w:lvl w:ilvl="4" w:tplc="04090003" w:tentative="1">
+      <w:start w:val="1"/>
+      <w:numFmt w:val="bullet"/>
+      <w:lvlText w:val="o"/>
+      <w:lvlJc w:val="left"/>
+      <w:pPr>
+        <w:ind w:left="3600" w:hanging="360"/>
+      </w:pPr>
+      <w:rPr>
+        <w:rFonts w:ascii="Courier New" w:hAnsi="Courier New" w:cs="Courier New" w:hint="default"/>
+      </w:rPr>
+    </w:lvl>
+    <w:lvl w:ilvl="5" w:tplc="04090005" w:tentative="1">
+      <w:start w:val="1"/>
+      <w:numFmt w:val="bullet"/>
+      <w:lvlText w:val=""/>
+      <w:lvlJc w:val="left"/>
+      <w:pPr>
+        <w:ind w:left="4320" w:hanging="360"/>
+      </w:pPr>
+      <w:rPr>
+        <w:rFonts w:ascii="Wingdings" w:hAnsi="Wingdings" w:hint="default"/>
+      </w:rPr>
+    </w:lvl>
+    <w:lvl w:ilvl="6" w:tplc="04090001" w:tentative="1">
+      <w:start w:val="1"/>
+      <w:numFmt w:val="bullet"/>
+      <w:lvlText w:val=""/>
+      <w:lvlJc w:val="left"/>
+      <w:pPr>
+        <w:ind w:left="5040" w:hanging="360"/>
+      </w:pPr>
+      <w:rPr>
+        <w:rFonts w:ascii="Symbol" w:hAnsi="Symbol" w:hint="default"/>
+      </w:rPr>
+    </w:lvl>
+    <w:lvl w:ilvl="7" w:tplc="04090003" w:tentative="1">
+      <w:start w:val="1"/>
+      <w:numFmt w:val="bullet"/>
+      <w:lvlText w:val="o"/>
+      <w:lvlJc w:val="left"/>
+      <w:pPr>
+        <w:ind w:left="5760" w:hanging="360"/>
+      </w:pPr>
+      <w:rPr>
+        <w:rFonts w:ascii="Courier New" w:hAnsi="Courier New" w:cs="Courier New" w:hint="default"/>
+      </w:rPr>
+    </w:lvl>
+    <w:lvl w:ilvl="8" w:tplc="04090005" w:tentative="1">
+      <w:start w:val="1"/>
+      <w:numFmt w:val="bullet"/>
+      <w:lvlText w:val=""/>
+      <w:lvlJc w:val="left"/>
+      <w:pPr>
+        <w:ind w:left="6480" w:hanging="360"/>
+      </w:pPr>
+      <w:rPr>
+        <w:rFonts w:ascii="Wingdings" w:hAnsi="Wingdings" w:hint="default"/>
+      </w:rPr>
+    </w:lvl>
+  </w:abstractNum>
+  <w:abstractNum w:abstractNumId="180" w15:restartNumberingAfterBreak="0">
     <w:nsid w:val="4CEE7D3F"/>
     <w:multiLevelType w:val="multilevel"/>
     <w:tmpl w:val="3704EBFA"/>
@@ -44313,7 +44619,7 @@
       </w:rPr>
     </w:lvl>
   </w:abstractNum>
-  <w:abstractNum w:abstractNumId="179" w15:restartNumberingAfterBreak="0">
+  <w:abstractNum w:abstractNumId="181" w15:restartNumberingAfterBreak="0">
     <w:nsid w:val="4CF92802"/>
     <w:multiLevelType w:val="multilevel"/>
     <w:tmpl w:val="0A48C846"/>
@@ -44417,7 +44723,7 @@
       </w:rPr>
     </w:lvl>
   </w:abstractNum>
-  <w:abstractNum w:abstractNumId="180" w15:restartNumberingAfterBreak="0">
+  <w:abstractNum w:abstractNumId="182" w15:restartNumberingAfterBreak="0">
     <w:nsid w:val="4D0D289D"/>
     <w:multiLevelType w:val="multilevel"/>
     <w:tmpl w:val="A48E7220"/>
@@ -44521,7 +44827,7 @@
       </w:rPr>
     </w:lvl>
   </w:abstractNum>
-  <w:abstractNum w:abstractNumId="181" w15:restartNumberingAfterBreak="0">
+  <w:abstractNum w:abstractNumId="183" w15:restartNumberingAfterBreak="0">
     <w:nsid w:val="4DD364AB"/>
     <w:multiLevelType w:val="multilevel"/>
     <w:tmpl w:val="65F25E7E"/>
@@ -44625,7 +44931,7 @@
       </w:rPr>
     </w:lvl>
   </w:abstractNum>
-  <w:abstractNum w:abstractNumId="182" w15:restartNumberingAfterBreak="0">
+  <w:abstractNum w:abstractNumId="184" w15:restartNumberingAfterBreak="0">
     <w:nsid w:val="505B7DE9"/>
     <w:multiLevelType w:val="multilevel"/>
     <w:tmpl w:val="34028FD8"/>
@@ -44729,7 +45035,7 @@
       </w:rPr>
     </w:lvl>
   </w:abstractNum>
-  <w:abstractNum w:abstractNumId="183" w15:restartNumberingAfterBreak="0">
+  <w:abstractNum w:abstractNumId="185" w15:restartNumberingAfterBreak="0">
     <w:nsid w:val="508002E4"/>
     <w:multiLevelType w:val="hybridMultilevel"/>
     <w:tmpl w:val="17DA7E74"/>
@@ -44842,7 +45148,7 @@
       </w:rPr>
     </w:lvl>
   </w:abstractNum>
-  <w:abstractNum w:abstractNumId="184" w15:restartNumberingAfterBreak="0">
+  <w:abstractNum w:abstractNumId="186" w15:restartNumberingAfterBreak="0">
     <w:nsid w:val="50D83A15"/>
     <w:multiLevelType w:val="multilevel"/>
     <w:tmpl w:val="DD6E49E6"/>
@@ -44946,7 +45252,7 @@
       </w:rPr>
     </w:lvl>
   </w:abstractNum>
-  <w:abstractNum w:abstractNumId="185" w15:restartNumberingAfterBreak="0">
+  <w:abstractNum w:abstractNumId="187" w15:restartNumberingAfterBreak="0">
     <w:nsid w:val="510B4837"/>
     <w:multiLevelType w:val="multilevel"/>
     <w:tmpl w:val="3B0ED25E"/>
@@ -45050,7 +45356,7 @@
       </w:rPr>
     </w:lvl>
   </w:abstractNum>
-  <w:abstractNum w:abstractNumId="186" w15:restartNumberingAfterBreak="0">
+  <w:abstractNum w:abstractNumId="188" w15:restartNumberingAfterBreak="0">
     <w:nsid w:val="51D656E2"/>
     <w:multiLevelType w:val="multilevel"/>
     <w:tmpl w:val="EC2A8F1E"/>
@@ -45154,7 +45460,7 @@
       </w:rPr>
     </w:lvl>
   </w:abstractNum>
-  <w:abstractNum w:abstractNumId="187" w15:restartNumberingAfterBreak="0">
+  <w:abstractNum w:abstractNumId="189" w15:restartNumberingAfterBreak="0">
     <w:nsid w:val="53994F7B"/>
     <w:multiLevelType w:val="multilevel"/>
     <w:tmpl w:val="BDAA9EF8"/>
@@ -45258,7 +45564,7 @@
       </w:rPr>
     </w:lvl>
   </w:abstractNum>
-  <w:abstractNum w:abstractNumId="188" w15:restartNumberingAfterBreak="0">
+  <w:abstractNum w:abstractNumId="190" w15:restartNumberingAfterBreak="0">
     <w:nsid w:val="53D54F2D"/>
     <w:multiLevelType w:val="multilevel"/>
     <w:tmpl w:val="8208D2B8"/>
@@ -45362,7 +45668,7 @@
       </w:rPr>
     </w:lvl>
   </w:abstractNum>
-  <w:abstractNum w:abstractNumId="189" w15:restartNumberingAfterBreak="0">
+  <w:abstractNum w:abstractNumId="191" w15:restartNumberingAfterBreak="0">
     <w:nsid w:val="53D72A92"/>
     <w:multiLevelType w:val="multilevel"/>
     <w:tmpl w:val="9A0AF100"/>
@@ -45466,7 +45772,7 @@
       </w:rPr>
     </w:lvl>
   </w:abstractNum>
-  <w:abstractNum w:abstractNumId="190" w15:restartNumberingAfterBreak="0">
+  <w:abstractNum w:abstractNumId="192" w15:restartNumberingAfterBreak="0">
     <w:nsid w:val="54295ED2"/>
     <w:multiLevelType w:val="multilevel"/>
     <w:tmpl w:val="E22688BA"/>
@@ -45570,7 +45876,7 @@
       </w:rPr>
     </w:lvl>
   </w:abstractNum>
-  <w:abstractNum w:abstractNumId="191" w15:restartNumberingAfterBreak="0">
+  <w:abstractNum w:abstractNumId="193" w15:restartNumberingAfterBreak="0">
     <w:nsid w:val="54870025"/>
     <w:multiLevelType w:val="multilevel"/>
     <w:tmpl w:val="8FE4A56C"/>
@@ -45674,7 +45980,7 @@
       </w:rPr>
     </w:lvl>
   </w:abstractNum>
-  <w:abstractNum w:abstractNumId="192" w15:restartNumberingAfterBreak="0">
+  <w:abstractNum w:abstractNumId="194" w15:restartNumberingAfterBreak="0">
     <w:nsid w:val="55002502"/>
     <w:multiLevelType w:val="multilevel"/>
     <w:tmpl w:val="07E08148"/>
@@ -45778,7 +46084,7 @@
       </w:rPr>
     </w:lvl>
   </w:abstractNum>
-  <w:abstractNum w:abstractNumId="193" w15:restartNumberingAfterBreak="0">
+  <w:abstractNum w:abstractNumId="195" w15:restartNumberingAfterBreak="0">
     <w:nsid w:val="55277385"/>
     <w:multiLevelType w:val="multilevel"/>
     <w:tmpl w:val="1B98F850"/>
@@ -45882,7 +46188,7 @@
       </w:rPr>
     </w:lvl>
   </w:abstractNum>
-  <w:abstractNum w:abstractNumId="194" w15:restartNumberingAfterBreak="0">
+  <w:abstractNum w:abstractNumId="196" w15:restartNumberingAfterBreak="0">
     <w:nsid w:val="56181F10"/>
     <w:multiLevelType w:val="multilevel"/>
     <w:tmpl w:val="9AFA06CA"/>
@@ -45986,7 +46292,7 @@
       </w:rPr>
     </w:lvl>
   </w:abstractNum>
-  <w:abstractNum w:abstractNumId="195" w15:restartNumberingAfterBreak="0">
+  <w:abstractNum w:abstractNumId="197" w15:restartNumberingAfterBreak="0">
     <w:nsid w:val="564D0E81"/>
     <w:multiLevelType w:val="multilevel"/>
     <w:tmpl w:val="5A06F876"/>
@@ -46090,7 +46396,7 @@
       </w:rPr>
     </w:lvl>
   </w:abstractNum>
-  <w:abstractNum w:abstractNumId="196" w15:restartNumberingAfterBreak="0">
+  <w:abstractNum w:abstractNumId="198" w15:restartNumberingAfterBreak="0">
     <w:nsid w:val="567A4147"/>
     <w:multiLevelType w:val="multilevel"/>
     <w:tmpl w:val="117E515E"/>
@@ -46194,7 +46500,7 @@
       </w:rPr>
     </w:lvl>
   </w:abstractNum>
-  <w:abstractNum w:abstractNumId="197" w15:restartNumberingAfterBreak="0">
+  <w:abstractNum w:abstractNumId="199" w15:restartNumberingAfterBreak="0">
     <w:nsid w:val="574E1698"/>
     <w:multiLevelType w:val="multilevel"/>
     <w:tmpl w:val="F03E2FB4"/>
@@ -46298,7 +46604,7 @@
       </w:rPr>
     </w:lvl>
   </w:abstractNum>
-  <w:abstractNum w:abstractNumId="198" w15:restartNumberingAfterBreak="0">
+  <w:abstractNum w:abstractNumId="200" w15:restartNumberingAfterBreak="0">
     <w:nsid w:val="57867655"/>
     <w:multiLevelType w:val="multilevel"/>
     <w:tmpl w:val="D5E2CECE"/>
@@ -46402,7 +46708,7 @@
       </w:rPr>
     </w:lvl>
   </w:abstractNum>
-  <w:abstractNum w:abstractNumId="199" w15:restartNumberingAfterBreak="0">
+  <w:abstractNum w:abstractNumId="201" w15:restartNumberingAfterBreak="0">
     <w:nsid w:val="57C97B09"/>
     <w:multiLevelType w:val="multilevel"/>
     <w:tmpl w:val="D2DA78CC"/>
@@ -46506,7 +46812,7 @@
       </w:rPr>
     </w:lvl>
   </w:abstractNum>
-  <w:abstractNum w:abstractNumId="200" w15:restartNumberingAfterBreak="0">
+  <w:abstractNum w:abstractNumId="202" w15:restartNumberingAfterBreak="0">
     <w:nsid w:val="57CC6D4C"/>
     <w:multiLevelType w:val="multilevel"/>
     <w:tmpl w:val="9550C004"/>
@@ -46610,7 +46916,7 @@
       </w:rPr>
     </w:lvl>
   </w:abstractNum>
-  <w:abstractNum w:abstractNumId="201" w15:restartNumberingAfterBreak="0">
+  <w:abstractNum w:abstractNumId="203" w15:restartNumberingAfterBreak="0">
     <w:nsid w:val="580755EC"/>
     <w:multiLevelType w:val="multilevel"/>
     <w:tmpl w:val="0B4E1EB2"/>
@@ -46714,7 +47020,7 @@
       </w:rPr>
     </w:lvl>
   </w:abstractNum>
-  <w:abstractNum w:abstractNumId="202" w15:restartNumberingAfterBreak="0">
+  <w:abstractNum w:abstractNumId="204" w15:restartNumberingAfterBreak="0">
     <w:nsid w:val="58964336"/>
     <w:multiLevelType w:val="multilevel"/>
     <w:tmpl w:val="59686116"/>
@@ -46818,7 +47124,7 @@
       </w:rPr>
     </w:lvl>
   </w:abstractNum>
-  <w:abstractNum w:abstractNumId="203" w15:restartNumberingAfterBreak="0">
+  <w:abstractNum w:abstractNumId="205" w15:restartNumberingAfterBreak="0">
     <w:nsid w:val="58A74961"/>
     <w:multiLevelType w:val="multilevel"/>
     <w:tmpl w:val="86DE843E"/>
@@ -46922,7 +47228,7 @@
       </w:rPr>
     </w:lvl>
   </w:abstractNum>
-  <w:abstractNum w:abstractNumId="204" w15:restartNumberingAfterBreak="0">
+  <w:abstractNum w:abstractNumId="206" w15:restartNumberingAfterBreak="0">
     <w:nsid w:val="59247F6B"/>
     <w:multiLevelType w:val="multilevel"/>
     <w:tmpl w:val="E0AE3914"/>
@@ -47026,7 +47332,7 @@
       </w:rPr>
     </w:lvl>
   </w:abstractNum>
-  <w:abstractNum w:abstractNumId="205" w15:restartNumberingAfterBreak="0">
+  <w:abstractNum w:abstractNumId="207" w15:restartNumberingAfterBreak="0">
     <w:nsid w:val="59851720"/>
     <w:multiLevelType w:val="multilevel"/>
     <w:tmpl w:val="A8925D8E"/>
@@ -47130,7 +47436,7 @@
       </w:rPr>
     </w:lvl>
   </w:abstractNum>
-  <w:abstractNum w:abstractNumId="206" w15:restartNumberingAfterBreak="0">
+  <w:abstractNum w:abstractNumId="208" w15:restartNumberingAfterBreak="0">
     <w:nsid w:val="59943B0B"/>
     <w:multiLevelType w:val="multilevel"/>
     <w:tmpl w:val="AF722F82"/>
@@ -47234,7 +47540,7 @@
       </w:rPr>
     </w:lvl>
   </w:abstractNum>
-  <w:abstractNum w:abstractNumId="207" w15:restartNumberingAfterBreak="0">
+  <w:abstractNum w:abstractNumId="209" w15:restartNumberingAfterBreak="0">
     <w:nsid w:val="59D04F52"/>
     <w:multiLevelType w:val="multilevel"/>
     <w:tmpl w:val="90BAC02A"/>
@@ -47338,7 +47644,7 @@
       </w:rPr>
     </w:lvl>
   </w:abstractNum>
-  <w:abstractNum w:abstractNumId="208" w15:restartNumberingAfterBreak="0">
+  <w:abstractNum w:abstractNumId="210" w15:restartNumberingAfterBreak="0">
     <w:nsid w:val="5A7D3070"/>
     <w:multiLevelType w:val="multilevel"/>
     <w:tmpl w:val="EC38E4C6"/>
@@ -47442,7 +47748,7 @@
       </w:rPr>
     </w:lvl>
   </w:abstractNum>
-  <w:abstractNum w:abstractNumId="209" w15:restartNumberingAfterBreak="0">
+  <w:abstractNum w:abstractNumId="211" w15:restartNumberingAfterBreak="0">
     <w:nsid w:val="5A874308"/>
     <w:multiLevelType w:val="multilevel"/>
     <w:tmpl w:val="8C8C7A02"/>
@@ -47546,7 +47852,7 @@
       </w:rPr>
     </w:lvl>
   </w:abstractNum>
-  <w:abstractNum w:abstractNumId="210" w15:restartNumberingAfterBreak="0">
+  <w:abstractNum w:abstractNumId="212" w15:restartNumberingAfterBreak="0">
     <w:nsid w:val="5A900504"/>
     <w:multiLevelType w:val="multilevel"/>
     <w:tmpl w:val="20FE2FF2"/>
@@ -47650,7 +47956,7 @@
       </w:rPr>
     </w:lvl>
   </w:abstractNum>
-  <w:abstractNum w:abstractNumId="211" w15:restartNumberingAfterBreak="0">
+  <w:abstractNum w:abstractNumId="213" w15:restartNumberingAfterBreak="0">
     <w:nsid w:val="5B2B4CF1"/>
     <w:multiLevelType w:val="multilevel"/>
     <w:tmpl w:val="1210449A"/>
@@ -47754,7 +48060,7 @@
       </w:rPr>
     </w:lvl>
   </w:abstractNum>
-  <w:abstractNum w:abstractNumId="212" w15:restartNumberingAfterBreak="0">
+  <w:abstractNum w:abstractNumId="214" w15:restartNumberingAfterBreak="0">
     <w:nsid w:val="5BDB2874"/>
     <w:multiLevelType w:val="multilevel"/>
     <w:tmpl w:val="2D50C7AE"/>
@@ -47858,7 +48164,7 @@
       </w:rPr>
     </w:lvl>
   </w:abstractNum>
-  <w:abstractNum w:abstractNumId="213" w15:restartNumberingAfterBreak="0">
+  <w:abstractNum w:abstractNumId="215" w15:restartNumberingAfterBreak="0">
     <w:nsid w:val="5BFE7B50"/>
     <w:multiLevelType w:val="multilevel"/>
     <w:tmpl w:val="217C1804"/>
@@ -47962,7 +48268,7 @@
       </w:rPr>
     </w:lvl>
   </w:abstractNum>
-  <w:abstractNum w:abstractNumId="214" w15:restartNumberingAfterBreak="0">
+  <w:abstractNum w:abstractNumId="216" w15:restartNumberingAfterBreak="0">
     <w:nsid w:val="5C0023A9"/>
     <w:multiLevelType w:val="multilevel"/>
     <w:tmpl w:val="8014F6B2"/>
@@ -48066,7 +48372,7 @@
       </w:rPr>
     </w:lvl>
   </w:abstractNum>
-  <w:abstractNum w:abstractNumId="215" w15:restartNumberingAfterBreak="0">
+  <w:abstractNum w:abstractNumId="217" w15:restartNumberingAfterBreak="0">
     <w:nsid w:val="5C8108A8"/>
     <w:multiLevelType w:val="multilevel"/>
     <w:tmpl w:val="6CA6A18A"/>
@@ -48170,7 +48476,7 @@
       </w:rPr>
     </w:lvl>
   </w:abstractNum>
-  <w:abstractNum w:abstractNumId="216" w15:restartNumberingAfterBreak="0">
+  <w:abstractNum w:abstractNumId="218" w15:restartNumberingAfterBreak="0">
     <w:nsid w:val="5CA27F78"/>
     <w:multiLevelType w:val="multilevel"/>
     <w:tmpl w:val="F930384C"/>
@@ -48274,7 +48580,7 @@
       </w:rPr>
     </w:lvl>
   </w:abstractNum>
-  <w:abstractNum w:abstractNumId="217" w15:restartNumberingAfterBreak="0">
+  <w:abstractNum w:abstractNumId="219" w15:restartNumberingAfterBreak="0">
     <w:nsid w:val="5CC36EF4"/>
     <w:multiLevelType w:val="multilevel"/>
     <w:tmpl w:val="967698D8"/>
@@ -48378,7 +48684,7 @@
       </w:rPr>
     </w:lvl>
   </w:abstractNum>
-  <w:abstractNum w:abstractNumId="218" w15:restartNumberingAfterBreak="0">
+  <w:abstractNum w:abstractNumId="220" w15:restartNumberingAfterBreak="0">
     <w:nsid w:val="5CFE5122"/>
     <w:multiLevelType w:val="multilevel"/>
     <w:tmpl w:val="A96C475C"/>
@@ -48482,7 +48788,7 @@
       </w:rPr>
     </w:lvl>
   </w:abstractNum>
-  <w:abstractNum w:abstractNumId="219" w15:restartNumberingAfterBreak="0">
+  <w:abstractNum w:abstractNumId="221" w15:restartNumberingAfterBreak="0">
     <w:nsid w:val="5D084CF6"/>
     <w:multiLevelType w:val="multilevel"/>
     <w:tmpl w:val="85DEFC72"/>
@@ -48586,7 +48892,7 @@
       </w:rPr>
     </w:lvl>
   </w:abstractNum>
-  <w:abstractNum w:abstractNumId="220" w15:restartNumberingAfterBreak="0">
+  <w:abstractNum w:abstractNumId="222" w15:restartNumberingAfterBreak="0">
     <w:nsid w:val="5DC05500"/>
     <w:multiLevelType w:val="multilevel"/>
     <w:tmpl w:val="2FAAF8FE"/>
@@ -48690,7 +48996,7 @@
       </w:rPr>
     </w:lvl>
   </w:abstractNum>
-  <w:abstractNum w:abstractNumId="221" w15:restartNumberingAfterBreak="0">
+  <w:abstractNum w:abstractNumId="223" w15:restartNumberingAfterBreak="0">
     <w:nsid w:val="5F49402D"/>
     <w:multiLevelType w:val="multilevel"/>
     <w:tmpl w:val="647C5EDC"/>
@@ -48794,7 +49100,7 @@
       </w:rPr>
     </w:lvl>
   </w:abstractNum>
-  <w:abstractNum w:abstractNumId="222" w15:restartNumberingAfterBreak="0">
+  <w:abstractNum w:abstractNumId="224" w15:restartNumberingAfterBreak="0">
     <w:nsid w:val="5FAA4B9F"/>
     <w:multiLevelType w:val="multilevel"/>
     <w:tmpl w:val="C9322FE0"/>
@@ -48898,7 +49204,7 @@
       </w:rPr>
     </w:lvl>
   </w:abstractNum>
-  <w:abstractNum w:abstractNumId="223" w15:restartNumberingAfterBreak="0">
+  <w:abstractNum w:abstractNumId="225" w15:restartNumberingAfterBreak="0">
     <w:nsid w:val="602712E1"/>
     <w:multiLevelType w:val="multilevel"/>
     <w:tmpl w:val="09401DDA"/>
@@ -49002,7 +49308,7 @@
       </w:rPr>
     </w:lvl>
   </w:abstractNum>
-  <w:abstractNum w:abstractNumId="224" w15:restartNumberingAfterBreak="0">
+  <w:abstractNum w:abstractNumId="226" w15:restartNumberingAfterBreak="0">
     <w:nsid w:val="60D109DE"/>
     <w:multiLevelType w:val="multilevel"/>
     <w:tmpl w:val="6D6090FC"/>
@@ -49106,7 +49412,7 @@
       </w:rPr>
     </w:lvl>
   </w:abstractNum>
-  <w:abstractNum w:abstractNumId="225" w15:restartNumberingAfterBreak="0">
+  <w:abstractNum w:abstractNumId="227" w15:restartNumberingAfterBreak="0">
     <w:nsid w:val="60E91C41"/>
     <w:multiLevelType w:val="hybridMultilevel"/>
     <w:tmpl w:val="1BB0762A"/>
@@ -49219,7 +49525,7 @@
       </w:rPr>
     </w:lvl>
   </w:abstractNum>
-  <w:abstractNum w:abstractNumId="226" w15:restartNumberingAfterBreak="0">
+  <w:abstractNum w:abstractNumId="228" w15:restartNumberingAfterBreak="0">
     <w:nsid w:val="61CD4C55"/>
     <w:multiLevelType w:val="multilevel"/>
     <w:tmpl w:val="49DA91F4"/>
@@ -49323,7 +49629,7 @@
       </w:rPr>
     </w:lvl>
   </w:abstractNum>
-  <w:abstractNum w:abstractNumId="227" w15:restartNumberingAfterBreak="0">
+  <w:abstractNum w:abstractNumId="229" w15:restartNumberingAfterBreak="0">
     <w:nsid w:val="62157AC4"/>
     <w:multiLevelType w:val="multilevel"/>
     <w:tmpl w:val="046028A8"/>
@@ -49427,7 +49733,7 @@
       </w:rPr>
     </w:lvl>
   </w:abstractNum>
-  <w:abstractNum w:abstractNumId="228" w15:restartNumberingAfterBreak="0">
+  <w:abstractNum w:abstractNumId="230" w15:restartNumberingAfterBreak="0">
     <w:nsid w:val="62465A6D"/>
     <w:multiLevelType w:val="multilevel"/>
     <w:tmpl w:val="C090023A"/>
@@ -49531,7 +49837,7 @@
       </w:rPr>
     </w:lvl>
   </w:abstractNum>
-  <w:abstractNum w:abstractNumId="229" w15:restartNumberingAfterBreak="0">
+  <w:abstractNum w:abstractNumId="231" w15:restartNumberingAfterBreak="0">
     <w:nsid w:val="62856632"/>
     <w:multiLevelType w:val="multilevel"/>
     <w:tmpl w:val="BA642C7A"/>
@@ -49635,7 +49941,7 @@
       </w:rPr>
     </w:lvl>
   </w:abstractNum>
-  <w:abstractNum w:abstractNumId="230" w15:restartNumberingAfterBreak="0">
+  <w:abstractNum w:abstractNumId="232" w15:restartNumberingAfterBreak="0">
     <w:nsid w:val="62BC07E4"/>
     <w:multiLevelType w:val="multilevel"/>
     <w:tmpl w:val="DDA47BC6"/>
@@ -49739,7 +50045,7 @@
       </w:rPr>
     </w:lvl>
   </w:abstractNum>
-  <w:abstractNum w:abstractNumId="231" w15:restartNumberingAfterBreak="0">
+  <w:abstractNum w:abstractNumId="233" w15:restartNumberingAfterBreak="0">
     <w:nsid w:val="62CA292C"/>
     <w:multiLevelType w:val="multilevel"/>
     <w:tmpl w:val="822E835C"/>
@@ -49843,7 +50149,7 @@
       </w:rPr>
     </w:lvl>
   </w:abstractNum>
-  <w:abstractNum w:abstractNumId="232" w15:restartNumberingAfterBreak="0">
+  <w:abstractNum w:abstractNumId="234" w15:restartNumberingAfterBreak="0">
     <w:nsid w:val="63700354"/>
     <w:multiLevelType w:val="multilevel"/>
     <w:tmpl w:val="B7E45C52"/>
@@ -49947,7 +50253,7 @@
       </w:rPr>
     </w:lvl>
   </w:abstractNum>
-  <w:abstractNum w:abstractNumId="233" w15:restartNumberingAfterBreak="0">
+  <w:abstractNum w:abstractNumId="235" w15:restartNumberingAfterBreak="0">
     <w:nsid w:val="63C951D8"/>
     <w:multiLevelType w:val="multilevel"/>
     <w:tmpl w:val="2A7E9FAC"/>
@@ -50051,7 +50357,7 @@
       </w:rPr>
     </w:lvl>
   </w:abstractNum>
-  <w:abstractNum w:abstractNumId="234" w15:restartNumberingAfterBreak="0">
+  <w:abstractNum w:abstractNumId="236" w15:restartNumberingAfterBreak="0">
     <w:nsid w:val="64BC5F4A"/>
     <w:multiLevelType w:val="multilevel"/>
     <w:tmpl w:val="DDBCF00A"/>
@@ -50155,7 +50461,7 @@
       </w:rPr>
     </w:lvl>
   </w:abstractNum>
-  <w:abstractNum w:abstractNumId="235" w15:restartNumberingAfterBreak="0">
+  <w:abstractNum w:abstractNumId="237" w15:restartNumberingAfterBreak="0">
     <w:nsid w:val="65B938E4"/>
     <w:multiLevelType w:val="multilevel"/>
     <w:tmpl w:val="9042DD98"/>
@@ -50259,7 +50565,7 @@
       </w:rPr>
     </w:lvl>
   </w:abstractNum>
-  <w:abstractNum w:abstractNumId="236" w15:restartNumberingAfterBreak="0">
+  <w:abstractNum w:abstractNumId="238" w15:restartNumberingAfterBreak="0">
     <w:nsid w:val="65EA7C6A"/>
     <w:multiLevelType w:val="multilevel"/>
     <w:tmpl w:val="A17A62AC"/>
@@ -50363,7 +50669,7 @@
       </w:rPr>
     </w:lvl>
   </w:abstractNum>
-  <w:abstractNum w:abstractNumId="237" w15:restartNumberingAfterBreak="0">
+  <w:abstractNum w:abstractNumId="239" w15:restartNumberingAfterBreak="0">
     <w:nsid w:val="67AA3B80"/>
     <w:multiLevelType w:val="multilevel"/>
     <w:tmpl w:val="CFC4225C"/>
@@ -50467,7 +50773,7 @@
       </w:rPr>
     </w:lvl>
   </w:abstractNum>
-  <w:abstractNum w:abstractNumId="238" w15:restartNumberingAfterBreak="0">
+  <w:abstractNum w:abstractNumId="240" w15:restartNumberingAfterBreak="0">
     <w:nsid w:val="67B55223"/>
     <w:multiLevelType w:val="multilevel"/>
     <w:tmpl w:val="7F568BDE"/>
@@ -50571,7 +50877,7 @@
       </w:rPr>
     </w:lvl>
   </w:abstractNum>
-  <w:abstractNum w:abstractNumId="239" w15:restartNumberingAfterBreak="0">
+  <w:abstractNum w:abstractNumId="241" w15:restartNumberingAfterBreak="0">
     <w:nsid w:val="68177B1E"/>
     <w:multiLevelType w:val="multilevel"/>
     <w:tmpl w:val="1F987D0A"/>
@@ -50675,7 +50981,7 @@
       </w:rPr>
     </w:lvl>
   </w:abstractNum>
-  <w:abstractNum w:abstractNumId="240" w15:restartNumberingAfterBreak="0">
+  <w:abstractNum w:abstractNumId="242" w15:restartNumberingAfterBreak="0">
     <w:nsid w:val="688E677B"/>
     <w:multiLevelType w:val="multilevel"/>
     <w:tmpl w:val="557878BE"/>
@@ -50779,7 +51085,7 @@
       </w:rPr>
     </w:lvl>
   </w:abstractNum>
-  <w:abstractNum w:abstractNumId="241" w15:restartNumberingAfterBreak="0">
+  <w:abstractNum w:abstractNumId="243" w15:restartNumberingAfterBreak="0">
     <w:nsid w:val="68943DDD"/>
     <w:multiLevelType w:val="multilevel"/>
     <w:tmpl w:val="F53E0EF2"/>
@@ -50883,7 +51189,7 @@
       </w:rPr>
     </w:lvl>
   </w:abstractNum>
-  <w:abstractNum w:abstractNumId="242" w15:restartNumberingAfterBreak="0">
+  <w:abstractNum w:abstractNumId="244" w15:restartNumberingAfterBreak="0">
     <w:nsid w:val="68A147A6"/>
     <w:multiLevelType w:val="multilevel"/>
     <w:tmpl w:val="D520C4E0"/>
@@ -50987,7 +51293,7 @@
       </w:rPr>
     </w:lvl>
   </w:abstractNum>
-  <w:abstractNum w:abstractNumId="243" w15:restartNumberingAfterBreak="0">
+  <w:abstractNum w:abstractNumId="245" w15:restartNumberingAfterBreak="0">
     <w:nsid w:val="69564938"/>
     <w:multiLevelType w:val="multilevel"/>
     <w:tmpl w:val="354AD4CE"/>
@@ -51091,7 +51397,7 @@
       </w:rPr>
     </w:lvl>
   </w:abstractNum>
-  <w:abstractNum w:abstractNumId="244" w15:restartNumberingAfterBreak="0">
+  <w:abstractNum w:abstractNumId="246" w15:restartNumberingAfterBreak="0">
     <w:nsid w:val="69577451"/>
     <w:multiLevelType w:val="multilevel"/>
     <w:tmpl w:val="36A81AD8"/>
@@ -51195,7 +51501,7 @@
       </w:rPr>
     </w:lvl>
   </w:abstractNum>
-  <w:abstractNum w:abstractNumId="245" w15:restartNumberingAfterBreak="0">
+  <w:abstractNum w:abstractNumId="247" w15:restartNumberingAfterBreak="0">
     <w:nsid w:val="69CB5EC3"/>
     <w:multiLevelType w:val="multilevel"/>
     <w:tmpl w:val="34506B92"/>
@@ -51299,7 +51605,7 @@
       </w:rPr>
     </w:lvl>
   </w:abstractNum>
-  <w:abstractNum w:abstractNumId="246" w15:restartNumberingAfterBreak="0">
+  <w:abstractNum w:abstractNumId="248" w15:restartNumberingAfterBreak="0">
     <w:nsid w:val="69CB6D47"/>
     <w:multiLevelType w:val="multilevel"/>
     <w:tmpl w:val="20420492"/>
@@ -51403,7 +51709,7 @@
       </w:rPr>
     </w:lvl>
   </w:abstractNum>
-  <w:abstractNum w:abstractNumId="247" w15:restartNumberingAfterBreak="0">
+  <w:abstractNum w:abstractNumId="249" w15:restartNumberingAfterBreak="0">
     <w:nsid w:val="6A5478DD"/>
     <w:multiLevelType w:val="multilevel"/>
     <w:tmpl w:val="FC5E3366"/>
@@ -51507,7 +51813,7 @@
       </w:rPr>
     </w:lvl>
   </w:abstractNum>
-  <w:abstractNum w:abstractNumId="248" w15:restartNumberingAfterBreak="0">
+  <w:abstractNum w:abstractNumId="250" w15:restartNumberingAfterBreak="0">
     <w:nsid w:val="6A85305C"/>
     <w:multiLevelType w:val="multilevel"/>
     <w:tmpl w:val="0B10D2E8"/>
@@ -51611,7 +51917,7 @@
       </w:rPr>
     </w:lvl>
   </w:abstractNum>
-  <w:abstractNum w:abstractNumId="249" w15:restartNumberingAfterBreak="0">
+  <w:abstractNum w:abstractNumId="251" w15:restartNumberingAfterBreak="0">
     <w:nsid w:val="6BB6795C"/>
     <w:multiLevelType w:val="hybridMultilevel"/>
     <w:tmpl w:val="043CD6DE"/>
@@ -51724,7 +52030,7 @@
       </w:rPr>
     </w:lvl>
   </w:abstractNum>
-  <w:abstractNum w:abstractNumId="250" w15:restartNumberingAfterBreak="0">
+  <w:abstractNum w:abstractNumId="252" w15:restartNumberingAfterBreak="0">
     <w:nsid w:val="6BEC1B26"/>
     <w:multiLevelType w:val="multilevel"/>
     <w:tmpl w:val="64D6D9E2"/>
@@ -51828,7 +52134,7 @@
       </w:rPr>
     </w:lvl>
   </w:abstractNum>
-  <w:abstractNum w:abstractNumId="251" w15:restartNumberingAfterBreak="0">
+  <w:abstractNum w:abstractNumId="253" w15:restartNumberingAfterBreak="0">
     <w:nsid w:val="6C181313"/>
     <w:multiLevelType w:val="multilevel"/>
     <w:tmpl w:val="F320DD92"/>
@@ -51932,7 +52238,7 @@
       </w:rPr>
     </w:lvl>
   </w:abstractNum>
-  <w:abstractNum w:abstractNumId="252" w15:restartNumberingAfterBreak="0">
+  <w:abstractNum w:abstractNumId="254" w15:restartNumberingAfterBreak="0">
     <w:nsid w:val="6CC91D80"/>
     <w:multiLevelType w:val="multilevel"/>
     <w:tmpl w:val="D5A85012"/>
@@ -52036,7 +52342,7 @@
       </w:rPr>
     </w:lvl>
   </w:abstractNum>
-  <w:abstractNum w:abstractNumId="253" w15:restartNumberingAfterBreak="0">
+  <w:abstractNum w:abstractNumId="255" w15:restartNumberingAfterBreak="0">
     <w:nsid w:val="6D2166A8"/>
     <w:multiLevelType w:val="multilevel"/>
     <w:tmpl w:val="FC62F962"/>
@@ -52140,7 +52446,7 @@
       </w:rPr>
     </w:lvl>
   </w:abstractNum>
-  <w:abstractNum w:abstractNumId="254" w15:restartNumberingAfterBreak="0">
+  <w:abstractNum w:abstractNumId="256" w15:restartNumberingAfterBreak="0">
     <w:nsid w:val="6F4F0A08"/>
     <w:multiLevelType w:val="multilevel"/>
     <w:tmpl w:val="12AA4104"/>
@@ -52244,7 +52550,7 @@
       </w:rPr>
     </w:lvl>
   </w:abstractNum>
-  <w:abstractNum w:abstractNumId="255" w15:restartNumberingAfterBreak="0">
+  <w:abstractNum w:abstractNumId="257" w15:restartNumberingAfterBreak="0">
     <w:nsid w:val="70622DA3"/>
     <w:multiLevelType w:val="hybridMultilevel"/>
     <w:tmpl w:val="F9CE1458"/>
@@ -52357,7 +52663,7 @@
       </w:rPr>
     </w:lvl>
   </w:abstractNum>
-  <w:abstractNum w:abstractNumId="256" w15:restartNumberingAfterBreak="0">
+  <w:abstractNum w:abstractNumId="258" w15:restartNumberingAfterBreak="0">
     <w:nsid w:val="740243A6"/>
     <w:multiLevelType w:val="multilevel"/>
     <w:tmpl w:val="1992581E"/>
@@ -52461,7 +52767,7 @@
       </w:rPr>
     </w:lvl>
   </w:abstractNum>
-  <w:abstractNum w:abstractNumId="257" w15:restartNumberingAfterBreak="0">
+  <w:abstractNum w:abstractNumId="259" w15:restartNumberingAfterBreak="0">
     <w:nsid w:val="743A2D0F"/>
     <w:multiLevelType w:val="multilevel"/>
     <w:tmpl w:val="94D059E6"/>
@@ -52565,7 +52871,7 @@
       </w:rPr>
     </w:lvl>
   </w:abstractNum>
-  <w:abstractNum w:abstractNumId="258" w15:restartNumberingAfterBreak="0">
+  <w:abstractNum w:abstractNumId="260" w15:restartNumberingAfterBreak="0">
     <w:nsid w:val="74D438DD"/>
     <w:multiLevelType w:val="multilevel"/>
     <w:tmpl w:val="8C949A3C"/>
@@ -52669,7 +52975,7 @@
       </w:rPr>
     </w:lvl>
   </w:abstractNum>
-  <w:abstractNum w:abstractNumId="259" w15:restartNumberingAfterBreak="0">
+  <w:abstractNum w:abstractNumId="261" w15:restartNumberingAfterBreak="0">
     <w:nsid w:val="75187AAD"/>
     <w:multiLevelType w:val="multilevel"/>
     <w:tmpl w:val="07103674"/>
@@ -52773,7 +53079,7 @@
       </w:rPr>
     </w:lvl>
   </w:abstractNum>
-  <w:abstractNum w:abstractNumId="260" w15:restartNumberingAfterBreak="0">
+  <w:abstractNum w:abstractNumId="262" w15:restartNumberingAfterBreak="0">
     <w:nsid w:val="7578411C"/>
     <w:multiLevelType w:val="multilevel"/>
     <w:tmpl w:val="22465444"/>
@@ -52877,7 +53183,7 @@
       </w:rPr>
     </w:lvl>
   </w:abstractNum>
-  <w:abstractNum w:abstractNumId="261" w15:restartNumberingAfterBreak="0">
+  <w:abstractNum w:abstractNumId="263" w15:restartNumberingAfterBreak="0">
     <w:nsid w:val="75D11F20"/>
     <w:multiLevelType w:val="multilevel"/>
     <w:tmpl w:val="90E65DF8"/>
@@ -52981,7 +53287,7 @@
       </w:rPr>
     </w:lvl>
   </w:abstractNum>
-  <w:abstractNum w:abstractNumId="262" w15:restartNumberingAfterBreak="0">
+  <w:abstractNum w:abstractNumId="264" w15:restartNumberingAfterBreak="0">
     <w:nsid w:val="75F464C4"/>
     <w:multiLevelType w:val="multilevel"/>
     <w:tmpl w:val="F3C2F814"/>
@@ -53085,7 +53391,7 @@
       </w:rPr>
     </w:lvl>
   </w:abstractNum>
-  <w:abstractNum w:abstractNumId="263" w15:restartNumberingAfterBreak="0">
+  <w:abstractNum w:abstractNumId="265" w15:restartNumberingAfterBreak="0">
     <w:nsid w:val="76031E57"/>
     <w:multiLevelType w:val="multilevel"/>
     <w:tmpl w:val="6C8A80E0"/>
@@ -53189,7 +53495,7 @@
       </w:rPr>
     </w:lvl>
   </w:abstractNum>
-  <w:abstractNum w:abstractNumId="264" w15:restartNumberingAfterBreak="0">
+  <w:abstractNum w:abstractNumId="266" w15:restartNumberingAfterBreak="0">
     <w:nsid w:val="772F0B4B"/>
     <w:multiLevelType w:val="multilevel"/>
     <w:tmpl w:val="C11CE184"/>
@@ -53293,7 +53599,7 @@
       </w:rPr>
     </w:lvl>
   </w:abstractNum>
-  <w:abstractNum w:abstractNumId="265" w15:restartNumberingAfterBreak="0">
+  <w:abstractNum w:abstractNumId="267" w15:restartNumberingAfterBreak="0">
     <w:nsid w:val="77C47574"/>
     <w:multiLevelType w:val="multilevel"/>
     <w:tmpl w:val="4B0676FA"/>
@@ -53397,7 +53703,7 @@
       </w:rPr>
     </w:lvl>
   </w:abstractNum>
-  <w:abstractNum w:abstractNumId="266" w15:restartNumberingAfterBreak="0">
+  <w:abstractNum w:abstractNumId="268" w15:restartNumberingAfterBreak="0">
     <w:nsid w:val="78120B1C"/>
     <w:multiLevelType w:val="multilevel"/>
     <w:tmpl w:val="B290BE82"/>
@@ -53501,7 +53807,7 @@
       </w:rPr>
     </w:lvl>
   </w:abstractNum>
-  <w:abstractNum w:abstractNumId="267" w15:restartNumberingAfterBreak="0">
+  <w:abstractNum w:abstractNumId="269" w15:restartNumberingAfterBreak="0">
     <w:nsid w:val="79200737"/>
     <w:multiLevelType w:val="multilevel"/>
     <w:tmpl w:val="109449F6"/>
@@ -53605,7 +53911,7 @@
       </w:rPr>
     </w:lvl>
   </w:abstractNum>
-  <w:abstractNum w:abstractNumId="268" w15:restartNumberingAfterBreak="0">
+  <w:abstractNum w:abstractNumId="270" w15:restartNumberingAfterBreak="0">
     <w:nsid w:val="79C00CB5"/>
     <w:multiLevelType w:val="multilevel"/>
     <w:tmpl w:val="61B6D872"/>
@@ -53709,7 +54015,7 @@
       </w:rPr>
     </w:lvl>
   </w:abstractNum>
-  <w:abstractNum w:abstractNumId="269" w15:restartNumberingAfterBreak="0">
+  <w:abstractNum w:abstractNumId="271" w15:restartNumberingAfterBreak="0">
     <w:nsid w:val="79E62F20"/>
     <w:multiLevelType w:val="multilevel"/>
     <w:tmpl w:val="51B030CA"/>
@@ -53813,7 +54119,7 @@
       </w:rPr>
     </w:lvl>
   </w:abstractNum>
-  <w:abstractNum w:abstractNumId="270" w15:restartNumberingAfterBreak="0">
+  <w:abstractNum w:abstractNumId="272" w15:restartNumberingAfterBreak="0">
     <w:nsid w:val="79FA2DA3"/>
     <w:multiLevelType w:val="multilevel"/>
     <w:tmpl w:val="09C8859E"/>
@@ -53917,7 +54223,7 @@
       </w:rPr>
     </w:lvl>
   </w:abstractNum>
-  <w:abstractNum w:abstractNumId="271" w15:restartNumberingAfterBreak="0">
+  <w:abstractNum w:abstractNumId="273" w15:restartNumberingAfterBreak="0">
     <w:nsid w:val="79FC06F0"/>
     <w:multiLevelType w:val="multilevel"/>
     <w:tmpl w:val="8A2E6DC8"/>
@@ -54021,7 +54327,7 @@
       </w:rPr>
     </w:lvl>
   </w:abstractNum>
-  <w:abstractNum w:abstractNumId="272" w15:restartNumberingAfterBreak="0">
+  <w:abstractNum w:abstractNumId="274" w15:restartNumberingAfterBreak="0">
     <w:nsid w:val="7A446288"/>
     <w:multiLevelType w:val="multilevel"/>
     <w:tmpl w:val="68FC246C"/>
@@ -54125,7 +54431,7 @@
       </w:rPr>
     </w:lvl>
   </w:abstractNum>
-  <w:abstractNum w:abstractNumId="273" w15:restartNumberingAfterBreak="0">
+  <w:abstractNum w:abstractNumId="275" w15:restartNumberingAfterBreak="0">
     <w:nsid w:val="7A607540"/>
     <w:multiLevelType w:val="multilevel"/>
     <w:tmpl w:val="B91CE026"/>
@@ -54229,7 +54535,7 @@
       </w:rPr>
     </w:lvl>
   </w:abstractNum>
-  <w:abstractNum w:abstractNumId="274" w15:restartNumberingAfterBreak="0">
+  <w:abstractNum w:abstractNumId="276" w15:restartNumberingAfterBreak="0">
     <w:nsid w:val="7A6249AD"/>
     <w:multiLevelType w:val="multilevel"/>
     <w:tmpl w:val="5D92FE30"/>
@@ -54333,7 +54639,7 @@
       </w:rPr>
     </w:lvl>
   </w:abstractNum>
-  <w:abstractNum w:abstractNumId="275" w15:restartNumberingAfterBreak="0">
+  <w:abstractNum w:abstractNumId="277" w15:restartNumberingAfterBreak="0">
     <w:nsid w:val="7B0363B7"/>
     <w:multiLevelType w:val="multilevel"/>
     <w:tmpl w:val="4EA0C57A"/>
@@ -54437,7 +54743,7 @@
       </w:rPr>
     </w:lvl>
   </w:abstractNum>
-  <w:abstractNum w:abstractNumId="276" w15:restartNumberingAfterBreak="0">
+  <w:abstractNum w:abstractNumId="278" w15:restartNumberingAfterBreak="0">
     <w:nsid w:val="7B3162A2"/>
     <w:multiLevelType w:val="multilevel"/>
     <w:tmpl w:val="75081B16"/>
@@ -54541,7 +54847,7 @@
       </w:rPr>
     </w:lvl>
   </w:abstractNum>
-  <w:abstractNum w:abstractNumId="277" w15:restartNumberingAfterBreak="0">
+  <w:abstractNum w:abstractNumId="279" w15:restartNumberingAfterBreak="0">
     <w:nsid w:val="7B5B3069"/>
     <w:multiLevelType w:val="multilevel"/>
     <w:tmpl w:val="F3EAF9F6"/>
@@ -54645,7 +54951,7 @@
       </w:rPr>
     </w:lvl>
   </w:abstractNum>
-  <w:abstractNum w:abstractNumId="278" w15:restartNumberingAfterBreak="0">
+  <w:abstractNum w:abstractNumId="280" w15:restartNumberingAfterBreak="0">
     <w:nsid w:val="7BB76FFE"/>
     <w:multiLevelType w:val="multilevel"/>
     <w:tmpl w:val="86C47C18"/>
@@ -54749,7 +55055,7 @@
       </w:rPr>
     </w:lvl>
   </w:abstractNum>
-  <w:abstractNum w:abstractNumId="279" w15:restartNumberingAfterBreak="0">
+  <w:abstractNum w:abstractNumId="281" w15:restartNumberingAfterBreak="0">
     <w:nsid w:val="7BEC649E"/>
     <w:multiLevelType w:val="multilevel"/>
     <w:tmpl w:val="76980588"/>
@@ -54853,7 +55159,7 @@
       </w:rPr>
     </w:lvl>
   </w:abstractNum>
-  <w:abstractNum w:abstractNumId="280" w15:restartNumberingAfterBreak="0">
+  <w:abstractNum w:abstractNumId="282" w15:restartNumberingAfterBreak="0">
     <w:nsid w:val="7C4536DA"/>
     <w:multiLevelType w:val="multilevel"/>
     <w:tmpl w:val="0388E978"/>
@@ -54957,7 +55263,7 @@
       </w:rPr>
     </w:lvl>
   </w:abstractNum>
-  <w:abstractNum w:abstractNumId="281" w15:restartNumberingAfterBreak="0">
+  <w:abstractNum w:abstractNumId="283" w15:restartNumberingAfterBreak="0">
     <w:nsid w:val="7C7308FE"/>
     <w:multiLevelType w:val="multilevel"/>
     <w:tmpl w:val="7870CA78"/>
@@ -55061,7 +55367,7 @@
       </w:rPr>
     </w:lvl>
   </w:abstractNum>
-  <w:abstractNum w:abstractNumId="282" w15:restartNumberingAfterBreak="0">
+  <w:abstractNum w:abstractNumId="284" w15:restartNumberingAfterBreak="0">
     <w:nsid w:val="7CF4746F"/>
     <w:multiLevelType w:val="multilevel"/>
     <w:tmpl w:val="2AFEE1D6"/>
@@ -55165,7 +55471,7 @@
       </w:rPr>
     </w:lvl>
   </w:abstractNum>
-  <w:abstractNum w:abstractNumId="283" w15:restartNumberingAfterBreak="0">
+  <w:abstractNum w:abstractNumId="285" w15:restartNumberingAfterBreak="0">
     <w:nsid w:val="7DCB3038"/>
     <w:multiLevelType w:val="multilevel"/>
     <w:tmpl w:val="2B00EAE2"/>
@@ -55269,7 +55575,7 @@
       </w:rPr>
     </w:lvl>
   </w:abstractNum>
-  <w:abstractNum w:abstractNumId="284" w15:restartNumberingAfterBreak="0">
+  <w:abstractNum w:abstractNumId="286" w15:restartNumberingAfterBreak="0">
     <w:nsid w:val="7DDF265C"/>
     <w:multiLevelType w:val="multilevel"/>
     <w:tmpl w:val="A752989C"/>
@@ -55373,7 +55679,7 @@
       </w:rPr>
     </w:lvl>
   </w:abstractNum>
-  <w:abstractNum w:abstractNumId="285" w15:restartNumberingAfterBreak="0">
+  <w:abstractNum w:abstractNumId="287" w15:restartNumberingAfterBreak="0">
     <w:nsid w:val="7DEA5032"/>
     <w:multiLevelType w:val="multilevel"/>
     <w:tmpl w:val="A80C7B2C"/>
@@ -55477,7 +55783,7 @@
       </w:rPr>
     </w:lvl>
   </w:abstractNum>
-  <w:abstractNum w:abstractNumId="286" w15:restartNumberingAfterBreak="0">
+  <w:abstractNum w:abstractNumId="288" w15:restartNumberingAfterBreak="0">
     <w:nsid w:val="7E502556"/>
     <w:multiLevelType w:val="multilevel"/>
     <w:tmpl w:val="FCCA8CA4"/>
@@ -55581,7 +55887,7 @@
       </w:rPr>
     </w:lvl>
   </w:abstractNum>
-  <w:abstractNum w:abstractNumId="287" w15:restartNumberingAfterBreak="0">
+  <w:abstractNum w:abstractNumId="289" w15:restartNumberingAfterBreak="0">
     <w:nsid w:val="7E99770F"/>
     <w:multiLevelType w:val="multilevel"/>
     <w:tmpl w:val="B43850F4"/>
@@ -55685,7 +55991,7 @@
       </w:rPr>
     </w:lvl>
   </w:abstractNum>
-  <w:abstractNum w:abstractNumId="288" w15:restartNumberingAfterBreak="0">
+  <w:abstractNum w:abstractNumId="290" w15:restartNumberingAfterBreak="0">
     <w:nsid w:val="7EE97EB2"/>
     <w:multiLevelType w:val="multilevel"/>
     <w:tmpl w:val="8C646C92"/>
@@ -55789,7 +56095,7 @@
       </w:rPr>
     </w:lvl>
   </w:abstractNum>
-  <w:abstractNum w:abstractNumId="289" w15:restartNumberingAfterBreak="0">
+  <w:abstractNum w:abstractNumId="291" w15:restartNumberingAfterBreak="0">
     <w:nsid w:val="7F5D72F7"/>
     <w:multiLevelType w:val="multilevel"/>
     <w:tmpl w:val="7220CBC0"/>
@@ -55893,7 +56199,7 @@
       </w:rPr>
     </w:lvl>
   </w:abstractNum>
-  <w:abstractNum w:abstractNumId="290" w15:restartNumberingAfterBreak="0">
+  <w:abstractNum w:abstractNumId="292" w15:restartNumberingAfterBreak="0">
     <w:nsid w:val="7FF53E38"/>
     <w:multiLevelType w:val="multilevel"/>
     <w:tmpl w:val="39E2DF32"/>
@@ -55998,877 +56304,883 @@
     </w:lvl>
   </w:abstractNum>
   <w:num w:numId="1" w16cid:durableId="661811138">
-    <w:abstractNumId w:val="12"/>
+    <w:abstractNumId w:val="13"/>
   </w:num>
   <w:num w:numId="2" w16cid:durableId="506479344">
-    <w:abstractNumId w:val="163"/>
+    <w:abstractNumId w:val="164"/>
   </w:num>
   <w:num w:numId="3" w16cid:durableId="737558523">
+    <w:abstractNumId w:val="110"/>
+  </w:num>
+  <w:num w:numId="4" w16cid:durableId="1581022364">
+    <w:abstractNumId w:val="182"/>
+  </w:num>
+  <w:num w:numId="5" w16cid:durableId="953366013">
+    <w:abstractNumId w:val="260"/>
+  </w:num>
+  <w:num w:numId="6" w16cid:durableId="2042895970">
+    <w:abstractNumId w:val="289"/>
+  </w:num>
+  <w:num w:numId="7" w16cid:durableId="2003269112">
+    <w:abstractNumId w:val="23"/>
+  </w:num>
+  <w:num w:numId="8" w16cid:durableId="771778605">
+    <w:abstractNumId w:val="67"/>
+  </w:num>
+  <w:num w:numId="9" w16cid:durableId="1301299834">
+    <w:abstractNumId w:val="30"/>
+  </w:num>
+  <w:num w:numId="10" w16cid:durableId="633632557">
+    <w:abstractNumId w:val="246"/>
+  </w:num>
+  <w:num w:numId="11" w16cid:durableId="2129468317">
+    <w:abstractNumId w:val="235"/>
+  </w:num>
+  <w:num w:numId="12" w16cid:durableId="216623163">
+    <w:abstractNumId w:val="29"/>
+  </w:num>
+  <w:num w:numId="13" w16cid:durableId="1482111838">
+    <w:abstractNumId w:val="99"/>
+  </w:num>
+  <w:num w:numId="14" w16cid:durableId="213126103">
+    <w:abstractNumId w:val="107"/>
+  </w:num>
+  <w:num w:numId="15" w16cid:durableId="712272489">
+    <w:abstractNumId w:val="49"/>
+  </w:num>
+  <w:num w:numId="16" w16cid:durableId="58555920">
+    <w:abstractNumId w:val="162"/>
+  </w:num>
+  <w:num w:numId="17" w16cid:durableId="1413284361">
+    <w:abstractNumId w:val="87"/>
+  </w:num>
+  <w:num w:numId="18" w16cid:durableId="1498836951">
+    <w:abstractNumId w:val="155"/>
+  </w:num>
+  <w:num w:numId="19" w16cid:durableId="444542202">
+    <w:abstractNumId w:val="89"/>
+  </w:num>
+  <w:num w:numId="20" w16cid:durableId="1596280352">
+    <w:abstractNumId w:val="103"/>
+  </w:num>
+  <w:num w:numId="21" w16cid:durableId="734201491">
+    <w:abstractNumId w:val="114"/>
+  </w:num>
+  <w:num w:numId="22" w16cid:durableId="1283852437">
+    <w:abstractNumId w:val="60"/>
+  </w:num>
+  <w:num w:numId="23" w16cid:durableId="1790396534">
+    <w:abstractNumId w:val="214"/>
+  </w:num>
+  <w:num w:numId="24" w16cid:durableId="1685397845">
+    <w:abstractNumId w:val="27"/>
+  </w:num>
+  <w:num w:numId="25" w16cid:durableId="258370407">
+    <w:abstractNumId w:val="282"/>
+  </w:num>
+  <w:num w:numId="26" w16cid:durableId="2106490312">
+    <w:abstractNumId w:val="95"/>
+  </w:num>
+  <w:num w:numId="27" w16cid:durableId="769080096">
+    <w:abstractNumId w:val="54"/>
+  </w:num>
+  <w:num w:numId="28" w16cid:durableId="1413239244">
+    <w:abstractNumId w:val="38"/>
+  </w:num>
+  <w:num w:numId="29" w16cid:durableId="585189936">
+    <w:abstractNumId w:val="56"/>
+  </w:num>
+  <w:num w:numId="30" w16cid:durableId="1752311023">
+    <w:abstractNumId w:val="86"/>
+  </w:num>
+  <w:num w:numId="31" w16cid:durableId="1791896264">
+    <w:abstractNumId w:val="178"/>
+  </w:num>
+  <w:num w:numId="32" w16cid:durableId="945112825">
+    <w:abstractNumId w:val="15"/>
+  </w:num>
+  <w:num w:numId="33" w16cid:durableId="59182107">
+    <w:abstractNumId w:val="188"/>
+  </w:num>
+  <w:num w:numId="34" w16cid:durableId="769665318">
+    <w:abstractNumId w:val="70"/>
+  </w:num>
+  <w:num w:numId="35" w16cid:durableId="471603005">
+    <w:abstractNumId w:val="102"/>
+  </w:num>
+  <w:num w:numId="36" w16cid:durableId="1022167136">
+    <w:abstractNumId w:val="68"/>
+  </w:num>
+  <w:num w:numId="37" w16cid:durableId="1979844454">
+    <w:abstractNumId w:val="79"/>
+  </w:num>
+  <w:num w:numId="38" w16cid:durableId="987051981">
+    <w:abstractNumId w:val="117"/>
+  </w:num>
+  <w:num w:numId="39" w16cid:durableId="282613121">
+    <w:abstractNumId w:val="42"/>
+  </w:num>
+  <w:num w:numId="40" w16cid:durableId="874856546">
+    <w:abstractNumId w:val="106"/>
+  </w:num>
+  <w:num w:numId="41" w16cid:durableId="1786776867">
+    <w:abstractNumId w:val="131"/>
+  </w:num>
+  <w:num w:numId="42" w16cid:durableId="1824155790">
+    <w:abstractNumId w:val="217"/>
+  </w:num>
+  <w:num w:numId="43" w16cid:durableId="1974365899">
+    <w:abstractNumId w:val="26"/>
+  </w:num>
+  <w:num w:numId="44" w16cid:durableId="806748838">
+    <w:abstractNumId w:val="104"/>
+  </w:num>
+  <w:num w:numId="45" w16cid:durableId="1498421276">
+    <w:abstractNumId w:val="22"/>
+  </w:num>
+  <w:num w:numId="46" w16cid:durableId="1955357768">
+    <w:abstractNumId w:val="35"/>
+  </w:num>
+  <w:num w:numId="47" w16cid:durableId="1099329358">
+    <w:abstractNumId w:val="284"/>
+  </w:num>
+  <w:num w:numId="48" w16cid:durableId="1067068549">
     <w:abstractNumId w:val="109"/>
   </w:num>
-  <w:num w:numId="4" w16cid:durableId="1581022364">
-    <w:abstractNumId w:val="180"/>
+  <w:num w:numId="49" w16cid:durableId="1058280839">
+    <w:abstractNumId w:val="45"/>
   </w:num>
-  <w:num w:numId="5" w16cid:durableId="953366013">
-    <w:abstractNumId w:val="258"/>
+  <w:num w:numId="50" w16cid:durableId="272061420">
+    <w:abstractNumId w:val="271"/>
   </w:num>
-  <w:num w:numId="6" w16cid:durableId="2042895970">
-    <w:abstractNumId w:val="287"/>
+  <w:num w:numId="51" w16cid:durableId="2079014450">
+    <w:abstractNumId w:val="140"/>
   </w:num>
-  <w:num w:numId="7" w16cid:durableId="2003269112">
-    <w:abstractNumId w:val="22"/>
+  <w:num w:numId="52" w16cid:durableId="548688019">
+    <w:abstractNumId w:val="276"/>
   </w:num>
-  <w:num w:numId="8" w16cid:durableId="771778605">
-    <w:abstractNumId w:val="66"/>
+  <w:num w:numId="53" w16cid:durableId="112481122">
+    <w:abstractNumId w:val="234"/>
   </w:num>
-  <w:num w:numId="9" w16cid:durableId="1301299834">
-    <w:abstractNumId w:val="29"/>
+  <w:num w:numId="54" w16cid:durableId="401374166">
+    <w:abstractNumId w:val="31"/>
   </w:num>
-  <w:num w:numId="10" w16cid:durableId="633632557">
-    <w:abstractNumId w:val="244"/>
+  <w:num w:numId="55" w16cid:durableId="1126117505">
+    <w:abstractNumId w:val="277"/>
   </w:num>
-  <w:num w:numId="11" w16cid:durableId="2129468317">
-    <w:abstractNumId w:val="233"/>
+  <w:num w:numId="56" w16cid:durableId="1070080426">
+    <w:abstractNumId w:val="290"/>
   </w:num>
-  <w:num w:numId="12" w16cid:durableId="216623163">
-    <w:abstractNumId w:val="28"/>
-  </w:num>
-  <w:num w:numId="13" w16cid:durableId="1482111838">
-    <w:abstractNumId w:val="98"/>
-  </w:num>
-  <w:num w:numId="14" w16cid:durableId="213126103">
-    <w:abstractNumId w:val="106"/>
-  </w:num>
-  <w:num w:numId="15" w16cid:durableId="712272489">
-    <w:abstractNumId w:val="48"/>
-  </w:num>
-  <w:num w:numId="16" w16cid:durableId="58555920">
-    <w:abstractNumId w:val="161"/>
-  </w:num>
-  <w:num w:numId="17" w16cid:durableId="1413284361">
-    <w:abstractNumId w:val="86"/>
-  </w:num>
-  <w:num w:numId="18" w16cid:durableId="1498836951">
-    <w:abstractNumId w:val="154"/>
-  </w:num>
-  <w:num w:numId="19" w16cid:durableId="444542202">
-    <w:abstractNumId w:val="88"/>
-  </w:num>
-  <w:num w:numId="20" w16cid:durableId="1596280352">
-    <w:abstractNumId w:val="102"/>
-  </w:num>
-  <w:num w:numId="21" w16cid:durableId="734201491">
-    <w:abstractNumId w:val="113"/>
-  </w:num>
-  <w:num w:numId="22" w16cid:durableId="1283852437">
-    <w:abstractNumId w:val="59"/>
-  </w:num>
-  <w:num w:numId="23" w16cid:durableId="1790396534">
-    <w:abstractNumId w:val="212"/>
-  </w:num>
-  <w:num w:numId="24" w16cid:durableId="1685397845">
-    <w:abstractNumId w:val="26"/>
-  </w:num>
-  <w:num w:numId="25" w16cid:durableId="258370407">
-    <w:abstractNumId w:val="280"/>
-  </w:num>
-  <w:num w:numId="26" w16cid:durableId="2106490312">
-    <w:abstractNumId w:val="94"/>
-  </w:num>
-  <w:num w:numId="27" w16cid:durableId="769080096">
-    <w:abstractNumId w:val="53"/>
-  </w:num>
-  <w:num w:numId="28" w16cid:durableId="1413239244">
-    <w:abstractNumId w:val="37"/>
-  </w:num>
-  <w:num w:numId="29" w16cid:durableId="585189936">
-    <w:abstractNumId w:val="55"/>
-  </w:num>
-  <w:num w:numId="30" w16cid:durableId="1752311023">
-    <w:abstractNumId w:val="85"/>
-  </w:num>
-  <w:num w:numId="31" w16cid:durableId="1791896264">
-    <w:abstractNumId w:val="177"/>
-  </w:num>
-  <w:num w:numId="32" w16cid:durableId="945112825">
+  <w:num w:numId="57" w16cid:durableId="560410941">
     <w:abstractNumId w:val="14"/>
   </w:num>
-  <w:num w:numId="33" w16cid:durableId="59182107">
-    <w:abstractNumId w:val="186"/>
+  <w:num w:numId="58" w16cid:durableId="1738431558">
+    <w:abstractNumId w:val="137"/>
   </w:num>
-  <w:num w:numId="34" w16cid:durableId="769665318">
-    <w:abstractNumId w:val="69"/>
+  <w:num w:numId="59" w16cid:durableId="864296864">
+    <w:abstractNumId w:val="128"/>
   </w:num>
-  <w:num w:numId="35" w16cid:durableId="471603005">
-    <w:abstractNumId w:val="101"/>
+  <w:num w:numId="60" w16cid:durableId="973215726">
+    <w:abstractNumId w:val="197"/>
   </w:num>
-  <w:num w:numId="36" w16cid:durableId="1022167136">
-    <w:abstractNumId w:val="67"/>
+  <w:num w:numId="61" w16cid:durableId="1777795900">
+    <w:abstractNumId w:val="146"/>
   </w:num>
-  <w:num w:numId="37" w16cid:durableId="1979844454">
-    <w:abstractNumId w:val="78"/>
+  <w:num w:numId="62" w16cid:durableId="928927934">
+    <w:abstractNumId w:val="199"/>
   </w:num>
-  <w:num w:numId="38" w16cid:durableId="987051981">
-    <w:abstractNumId w:val="116"/>
+  <w:num w:numId="63" w16cid:durableId="1224020612">
+    <w:abstractNumId w:val="83"/>
   </w:num>
-  <w:num w:numId="39" w16cid:durableId="282613121">
-    <w:abstractNumId w:val="41"/>
-  </w:num>
-  <w:num w:numId="40" w16cid:durableId="874856546">
+  <w:num w:numId="64" w16cid:durableId="277496219">
     <w:abstractNumId w:val="105"/>
   </w:num>
-  <w:num w:numId="41" w16cid:durableId="1786776867">
-    <w:abstractNumId w:val="130"/>
-  </w:num>
-  <w:num w:numId="42" w16cid:durableId="1824155790">
-    <w:abstractNumId w:val="215"/>
-  </w:num>
-  <w:num w:numId="43" w16cid:durableId="1974365899">
-    <w:abstractNumId w:val="25"/>
-  </w:num>
-  <w:num w:numId="44" w16cid:durableId="806748838">
-    <w:abstractNumId w:val="103"/>
-  </w:num>
-  <w:num w:numId="45" w16cid:durableId="1498421276">
-    <w:abstractNumId w:val="21"/>
-  </w:num>
-  <w:num w:numId="46" w16cid:durableId="1955357768">
-    <w:abstractNumId w:val="34"/>
-  </w:num>
-  <w:num w:numId="47" w16cid:durableId="1099329358">
-    <w:abstractNumId w:val="282"/>
-  </w:num>
-  <w:num w:numId="48" w16cid:durableId="1067068549">
-    <w:abstractNumId w:val="108"/>
-  </w:num>
-  <w:num w:numId="49" w16cid:durableId="1058280839">
-    <w:abstractNumId w:val="44"/>
-  </w:num>
-  <w:num w:numId="50" w16cid:durableId="272061420">
-    <w:abstractNumId w:val="269"/>
-  </w:num>
-  <w:num w:numId="51" w16cid:durableId="2079014450">
-    <w:abstractNumId w:val="139"/>
-  </w:num>
-  <w:num w:numId="52" w16cid:durableId="548688019">
-    <w:abstractNumId w:val="274"/>
-  </w:num>
-  <w:num w:numId="53" w16cid:durableId="112481122">
-    <w:abstractNumId w:val="232"/>
-  </w:num>
-  <w:num w:numId="54" w16cid:durableId="401374166">
-    <w:abstractNumId w:val="30"/>
-  </w:num>
-  <w:num w:numId="55" w16cid:durableId="1126117505">
+  <w:num w:numId="65" w16cid:durableId="1486235993">
     <w:abstractNumId w:val="275"/>
   </w:num>
-  <w:num w:numId="56" w16cid:durableId="1070080426">
-    <w:abstractNumId w:val="288"/>
-  </w:num>
-  <w:num w:numId="57" w16cid:durableId="560410941">
-    <w:abstractNumId w:val="13"/>
-  </w:num>
-  <w:num w:numId="58" w16cid:durableId="1738431558">
-    <w:abstractNumId w:val="136"/>
-  </w:num>
-  <w:num w:numId="59" w16cid:durableId="864296864">
-    <w:abstractNumId w:val="127"/>
-  </w:num>
-  <w:num w:numId="60" w16cid:durableId="973215726">
-    <w:abstractNumId w:val="195"/>
-  </w:num>
-  <w:num w:numId="61" w16cid:durableId="1777795900">
-    <w:abstractNumId w:val="145"/>
-  </w:num>
-  <w:num w:numId="62" w16cid:durableId="928927934">
-    <w:abstractNumId w:val="197"/>
-  </w:num>
-  <w:num w:numId="63" w16cid:durableId="1224020612">
-    <w:abstractNumId w:val="82"/>
-  </w:num>
-  <w:num w:numId="64" w16cid:durableId="277496219">
-    <w:abstractNumId w:val="104"/>
-  </w:num>
-  <w:num w:numId="65" w16cid:durableId="1486235993">
-    <w:abstractNumId w:val="273"/>
-  </w:num>
   <w:num w:numId="66" w16cid:durableId="1900171662">
-    <w:abstractNumId w:val="119"/>
+    <w:abstractNumId w:val="120"/>
   </w:num>
   <w:num w:numId="67" w16cid:durableId="614485163">
     <w:abstractNumId w:val="1"/>
   </w:num>
   <w:num w:numId="68" w16cid:durableId="1758358925">
-    <w:abstractNumId w:val="179"/>
+    <w:abstractNumId w:val="181"/>
   </w:num>
   <w:num w:numId="69" w16cid:durableId="571739140">
-    <w:abstractNumId w:val="117"/>
+    <w:abstractNumId w:val="118"/>
   </w:num>
   <w:num w:numId="70" w16cid:durableId="1713310955">
-    <w:abstractNumId w:val="147"/>
+    <w:abstractNumId w:val="148"/>
   </w:num>
   <w:num w:numId="71" w16cid:durableId="2018731870">
-    <w:abstractNumId w:val="218"/>
+    <w:abstractNumId w:val="220"/>
   </w:num>
   <w:num w:numId="72" w16cid:durableId="1983654684">
-    <w:abstractNumId w:val="202"/>
+    <w:abstractNumId w:val="204"/>
   </w:num>
   <w:num w:numId="73" w16cid:durableId="235937287">
-    <w:abstractNumId w:val="61"/>
+    <w:abstractNumId w:val="62"/>
   </w:num>
   <w:num w:numId="74" w16cid:durableId="1881090807">
-    <w:abstractNumId w:val="241"/>
+    <w:abstractNumId w:val="243"/>
   </w:num>
   <w:num w:numId="75" w16cid:durableId="238252985">
-    <w:abstractNumId w:val="290"/>
+    <w:abstractNumId w:val="292"/>
   </w:num>
   <w:num w:numId="76" w16cid:durableId="210044969">
-    <w:abstractNumId w:val="100"/>
+    <w:abstractNumId w:val="101"/>
   </w:num>
   <w:num w:numId="77" w16cid:durableId="1492720987">
+    <w:abstractNumId w:val="223"/>
+  </w:num>
+  <w:num w:numId="78" w16cid:durableId="297610971">
     <w:abstractNumId w:val="221"/>
   </w:num>
-  <w:num w:numId="78" w16cid:durableId="297610971">
-    <w:abstractNumId w:val="219"/>
-  </w:num>
   <w:num w:numId="79" w16cid:durableId="1946766821">
-    <w:abstractNumId w:val="285"/>
+    <w:abstractNumId w:val="287"/>
   </w:num>
   <w:num w:numId="80" w16cid:durableId="1728840283">
-    <w:abstractNumId w:val="83"/>
+    <w:abstractNumId w:val="84"/>
   </w:num>
   <w:num w:numId="81" w16cid:durableId="1848710217">
-    <w:abstractNumId w:val="49"/>
+    <w:abstractNumId w:val="50"/>
   </w:num>
   <w:num w:numId="82" w16cid:durableId="1944221347">
-    <w:abstractNumId w:val="24"/>
+    <w:abstractNumId w:val="25"/>
   </w:num>
   <w:num w:numId="83" w16cid:durableId="763113222">
-    <w:abstractNumId w:val="18"/>
+    <w:abstractNumId w:val="19"/>
   </w:num>
   <w:num w:numId="84" w16cid:durableId="381639289">
-    <w:abstractNumId w:val="168"/>
+    <w:abstractNumId w:val="169"/>
   </w:num>
   <w:num w:numId="85" w16cid:durableId="1585458014">
-    <w:abstractNumId w:val="229"/>
+    <w:abstractNumId w:val="231"/>
   </w:num>
   <w:num w:numId="86" w16cid:durableId="1063531012">
-    <w:abstractNumId w:val="72"/>
+    <w:abstractNumId w:val="73"/>
   </w:num>
   <w:num w:numId="87" w16cid:durableId="1761022907">
-    <w:abstractNumId w:val="135"/>
+    <w:abstractNumId w:val="136"/>
   </w:num>
   <w:num w:numId="88" w16cid:durableId="1041900060">
-    <w:abstractNumId w:val="123"/>
+    <w:abstractNumId w:val="124"/>
   </w:num>
   <w:num w:numId="89" w16cid:durableId="1361935929">
-    <w:abstractNumId w:val="64"/>
+    <w:abstractNumId w:val="65"/>
   </w:num>
   <w:num w:numId="90" w16cid:durableId="178275042">
     <w:abstractNumId w:val="3"/>
   </w:num>
   <w:num w:numId="91" w16cid:durableId="1615290430">
-    <w:abstractNumId w:val="230"/>
+    <w:abstractNumId w:val="232"/>
   </w:num>
   <w:num w:numId="92" w16cid:durableId="198279080">
-    <w:abstractNumId w:val="252"/>
+    <w:abstractNumId w:val="254"/>
   </w:num>
   <w:num w:numId="93" w16cid:durableId="19404180">
-    <w:abstractNumId w:val="264"/>
+    <w:abstractNumId w:val="266"/>
   </w:num>
   <w:num w:numId="94" w16cid:durableId="129789859">
-    <w:abstractNumId w:val="148"/>
+    <w:abstractNumId w:val="149"/>
   </w:num>
   <w:num w:numId="95" w16cid:durableId="380908913">
-    <w:abstractNumId w:val="271"/>
+    <w:abstractNumId w:val="273"/>
   </w:num>
   <w:num w:numId="96" w16cid:durableId="968242288">
-    <w:abstractNumId w:val="188"/>
+    <w:abstractNumId w:val="190"/>
   </w:num>
   <w:num w:numId="97" w16cid:durableId="1981499757">
-    <w:abstractNumId w:val="286"/>
+    <w:abstractNumId w:val="288"/>
   </w:num>
   <w:num w:numId="98" w16cid:durableId="2145150637">
-    <w:abstractNumId w:val="266"/>
+    <w:abstractNumId w:val="268"/>
   </w:num>
   <w:num w:numId="99" w16cid:durableId="1774130867">
-    <w:abstractNumId w:val="38"/>
+    <w:abstractNumId w:val="39"/>
   </w:num>
   <w:num w:numId="100" w16cid:durableId="66731650">
-    <w:abstractNumId w:val="256"/>
+    <w:abstractNumId w:val="258"/>
   </w:num>
   <w:num w:numId="101" w16cid:durableId="1736315680">
-    <w:abstractNumId w:val="79"/>
+    <w:abstractNumId w:val="80"/>
   </w:num>
   <w:num w:numId="102" w16cid:durableId="1672292656">
-    <w:abstractNumId w:val="175"/>
+    <w:abstractNumId w:val="176"/>
   </w:num>
   <w:num w:numId="103" w16cid:durableId="1795708785">
-    <w:abstractNumId w:val="70"/>
+    <w:abstractNumId w:val="71"/>
   </w:num>
   <w:num w:numId="104" w16cid:durableId="1917788724">
-    <w:abstractNumId w:val="226"/>
+    <w:abstractNumId w:val="228"/>
   </w:num>
   <w:num w:numId="105" w16cid:durableId="1416324584">
-    <w:abstractNumId w:val="118"/>
+    <w:abstractNumId w:val="119"/>
   </w:num>
   <w:num w:numId="106" w16cid:durableId="621500837">
-    <w:abstractNumId w:val="198"/>
+    <w:abstractNumId w:val="200"/>
   </w:num>
   <w:num w:numId="107" w16cid:durableId="230309592">
-    <w:abstractNumId w:val="39"/>
+    <w:abstractNumId w:val="40"/>
   </w:num>
   <w:num w:numId="108" w16cid:durableId="2070105741">
-    <w:abstractNumId w:val="111"/>
+    <w:abstractNumId w:val="112"/>
   </w:num>
   <w:num w:numId="109" w16cid:durableId="727337042">
     <w:abstractNumId w:val="6"/>
   </w:num>
   <w:num w:numId="110" w16cid:durableId="1639529974">
+    <w:abstractNumId w:val="215"/>
+  </w:num>
+  <w:num w:numId="111" w16cid:durableId="1121221401">
+    <w:abstractNumId w:val="135"/>
+  </w:num>
+  <w:num w:numId="112" w16cid:durableId="1698505426">
+    <w:abstractNumId w:val="230"/>
+  </w:num>
+  <w:num w:numId="113" w16cid:durableId="1023096861">
+    <w:abstractNumId w:val="168"/>
+  </w:num>
+  <w:num w:numId="114" w16cid:durableId="1138916321">
+    <w:abstractNumId w:val="125"/>
+  </w:num>
+  <w:num w:numId="115" w16cid:durableId="1501116692">
+    <w:abstractNumId w:val="11"/>
+  </w:num>
+  <w:num w:numId="116" w16cid:durableId="1381902960">
+    <w:abstractNumId w:val="59"/>
+  </w:num>
+  <w:num w:numId="117" w16cid:durableId="1024525283">
+    <w:abstractNumId w:val="263"/>
+  </w:num>
+  <w:num w:numId="118" w16cid:durableId="1138498764">
+    <w:abstractNumId w:val="122"/>
+  </w:num>
+  <w:num w:numId="119" w16cid:durableId="473566254">
+    <w:abstractNumId w:val="259"/>
+  </w:num>
+  <w:num w:numId="120" w16cid:durableId="622076326">
+    <w:abstractNumId w:val="134"/>
+  </w:num>
+  <w:num w:numId="121" w16cid:durableId="1796366714">
+    <w:abstractNumId w:val="154"/>
+  </w:num>
+  <w:num w:numId="122" w16cid:durableId="1596668355">
+    <w:abstractNumId w:val="193"/>
+  </w:num>
+  <w:num w:numId="123" w16cid:durableId="1027562540">
+    <w:abstractNumId w:val="82"/>
+  </w:num>
+  <w:num w:numId="124" w16cid:durableId="1133862455">
+    <w:abstractNumId w:val="163"/>
+  </w:num>
+  <w:num w:numId="125" w16cid:durableId="683366368">
+    <w:abstractNumId w:val="147"/>
+  </w:num>
+  <w:num w:numId="126" w16cid:durableId="774402430">
+    <w:abstractNumId w:val="160"/>
+  </w:num>
+  <w:num w:numId="127" w16cid:durableId="1182091461">
+    <w:abstractNumId w:val="278"/>
+  </w:num>
+  <w:num w:numId="128" w16cid:durableId="539241263">
     <w:abstractNumId w:val="213"/>
   </w:num>
-  <w:num w:numId="111" w16cid:durableId="1121221401">
-    <w:abstractNumId w:val="134"/>
+  <w:num w:numId="129" w16cid:durableId="1151211693">
+    <w:abstractNumId w:val="180"/>
   </w:num>
-  <w:num w:numId="112" w16cid:durableId="1698505426">
-    <w:abstractNumId w:val="228"/>
+  <w:num w:numId="130" w16cid:durableId="1772699286">
+    <w:abstractNumId w:val="172"/>
   </w:num>
-  <w:num w:numId="113" w16cid:durableId="1023096861">
-    <w:abstractNumId w:val="167"/>
+  <w:num w:numId="131" w16cid:durableId="314842350">
+    <w:abstractNumId w:val="247"/>
   </w:num>
-  <w:num w:numId="114" w16cid:durableId="1138916321">
-    <w:abstractNumId w:val="124"/>
+  <w:num w:numId="132" w16cid:durableId="1205021379">
+    <w:abstractNumId w:val="28"/>
   </w:num>
-  <w:num w:numId="115" w16cid:durableId="1501116692">
-    <w:abstractNumId w:val="10"/>
+  <w:num w:numId="133" w16cid:durableId="7104129">
+    <w:abstractNumId w:val="24"/>
   </w:num>
-  <w:num w:numId="116" w16cid:durableId="1381902960">
-    <w:abstractNumId w:val="58"/>
+  <w:num w:numId="134" w16cid:durableId="532038321">
+    <w:abstractNumId w:val="153"/>
   </w:num>
-  <w:num w:numId="117" w16cid:durableId="1024525283">
-    <w:abstractNumId w:val="261"/>
-  </w:num>
-  <w:num w:numId="118" w16cid:durableId="1138498764">
+  <w:num w:numId="135" w16cid:durableId="1081565245">
     <w:abstractNumId w:val="121"/>
   </w:num>
-  <w:num w:numId="119" w16cid:durableId="473566254">
-    <w:abstractNumId w:val="257"/>
+  <w:num w:numId="136" w16cid:durableId="140512603">
+    <w:abstractNumId w:val="198"/>
   </w:num>
-  <w:num w:numId="120" w16cid:durableId="622076326">
-    <w:abstractNumId w:val="133"/>
+  <w:num w:numId="137" w16cid:durableId="482431831">
+    <w:abstractNumId w:val="20"/>
   </w:num>
-  <w:num w:numId="121" w16cid:durableId="1796366714">
-    <w:abstractNumId w:val="153"/>
+  <w:num w:numId="138" w16cid:durableId="1372534671">
+    <w:abstractNumId w:val="265"/>
   </w:num>
-  <w:num w:numId="122" w16cid:durableId="1596668355">
-    <w:abstractNumId w:val="191"/>
+  <w:num w:numId="139" w16cid:durableId="1618099979">
+    <w:abstractNumId w:val="48"/>
   </w:num>
-  <w:num w:numId="123" w16cid:durableId="1027562540">
-    <w:abstractNumId w:val="81"/>
+  <w:num w:numId="140" w16cid:durableId="44454297">
+    <w:abstractNumId w:val="189"/>
   </w:num>
-  <w:num w:numId="124" w16cid:durableId="1133862455">
-    <w:abstractNumId w:val="162"/>
+  <w:num w:numId="141" w16cid:durableId="2067024736">
+    <w:abstractNumId w:val="75"/>
   </w:num>
-  <w:num w:numId="125" w16cid:durableId="683366368">
-    <w:abstractNumId w:val="146"/>
-  </w:num>
-  <w:num w:numId="126" w16cid:durableId="774402430">
-    <w:abstractNumId w:val="159"/>
-  </w:num>
-  <w:num w:numId="127" w16cid:durableId="1182091461">
-    <w:abstractNumId w:val="276"/>
-  </w:num>
-  <w:num w:numId="128" w16cid:durableId="539241263">
+  <w:num w:numId="142" w16cid:durableId="536043710">
     <w:abstractNumId w:val="211"/>
   </w:num>
-  <w:num w:numId="129" w16cid:durableId="1151211693">
-    <w:abstractNumId w:val="178"/>
+  <w:num w:numId="143" w16cid:durableId="1403063352">
+    <w:abstractNumId w:val="127"/>
   </w:num>
-  <w:num w:numId="130" w16cid:durableId="1772699286">
+  <w:num w:numId="144" w16cid:durableId="287512889">
+    <w:abstractNumId w:val="286"/>
+  </w:num>
+  <w:num w:numId="145" w16cid:durableId="476074306">
+    <w:abstractNumId w:val="236"/>
+  </w:num>
+  <w:num w:numId="146" w16cid:durableId="1916621689">
+    <w:abstractNumId w:val="69"/>
+  </w:num>
+  <w:num w:numId="147" w16cid:durableId="1858880865">
+    <w:abstractNumId w:val="52"/>
+  </w:num>
+  <w:num w:numId="148" w16cid:durableId="978653200">
+    <w:abstractNumId w:val="241"/>
+  </w:num>
+  <w:num w:numId="149" w16cid:durableId="2036542631">
+    <w:abstractNumId w:val="269"/>
+  </w:num>
+  <w:num w:numId="150" w16cid:durableId="131408957">
     <w:abstractNumId w:val="171"/>
   </w:num>
-  <w:num w:numId="131" w16cid:durableId="314842350">
-    <w:abstractNumId w:val="245"/>
+  <w:num w:numId="151" w16cid:durableId="1159223866">
+    <w:abstractNumId w:val="256"/>
   </w:num>
-  <w:num w:numId="132" w16cid:durableId="1205021379">
-    <w:abstractNumId w:val="27"/>
+  <w:num w:numId="152" w16cid:durableId="340357069">
+    <w:abstractNumId w:val="143"/>
   </w:num>
-  <w:num w:numId="133" w16cid:durableId="7104129">
-    <w:abstractNumId w:val="23"/>
+  <w:num w:numId="153" w16cid:durableId="1524130110">
+    <w:abstractNumId w:val="253"/>
   </w:num>
-  <w:num w:numId="134" w16cid:durableId="532038321">
-    <w:abstractNumId w:val="152"/>
+  <w:num w:numId="154" w16cid:durableId="1620641309">
+    <w:abstractNumId w:val="174"/>
   </w:num>
-  <w:num w:numId="135" w16cid:durableId="1081565245">
-    <w:abstractNumId w:val="120"/>
+  <w:num w:numId="155" w16cid:durableId="1277257092">
+    <w:abstractNumId w:val="139"/>
   </w:num>
-  <w:num w:numId="136" w16cid:durableId="140512603">
-    <w:abstractNumId w:val="196"/>
-  </w:num>
-  <w:num w:numId="137" w16cid:durableId="482431831">
-    <w:abstractNumId w:val="19"/>
-  </w:num>
-  <w:num w:numId="138" w16cid:durableId="1372534671">
-    <w:abstractNumId w:val="263"/>
-  </w:num>
-  <w:num w:numId="139" w16cid:durableId="1618099979">
-    <w:abstractNumId w:val="47"/>
-  </w:num>
-  <w:num w:numId="140" w16cid:durableId="44454297">
-    <w:abstractNumId w:val="187"/>
-  </w:num>
-  <w:num w:numId="141" w16cid:durableId="2067024736">
-    <w:abstractNumId w:val="74"/>
-  </w:num>
-  <w:num w:numId="142" w16cid:durableId="536043710">
-    <w:abstractNumId w:val="209"/>
-  </w:num>
-  <w:num w:numId="143" w16cid:durableId="1403063352">
+  <w:num w:numId="156" w16cid:durableId="1867212263">
     <w:abstractNumId w:val="126"/>
   </w:num>
-  <w:num w:numId="144" w16cid:durableId="287512889">
-    <w:abstractNumId w:val="284"/>
-  </w:num>
-  <w:num w:numId="145" w16cid:durableId="476074306">
-    <w:abstractNumId w:val="234"/>
-  </w:num>
-  <w:num w:numId="146" w16cid:durableId="1916621689">
-    <w:abstractNumId w:val="68"/>
-  </w:num>
-  <w:num w:numId="147" w16cid:durableId="1858880865">
-    <w:abstractNumId w:val="51"/>
-  </w:num>
-  <w:num w:numId="148" w16cid:durableId="978653200">
-    <w:abstractNumId w:val="239"/>
-  </w:num>
-  <w:num w:numId="149" w16cid:durableId="2036542631">
-    <w:abstractNumId w:val="267"/>
-  </w:num>
-  <w:num w:numId="150" w16cid:durableId="131408957">
-    <w:abstractNumId w:val="170"/>
-  </w:num>
-  <w:num w:numId="151" w16cid:durableId="1159223866">
-    <w:abstractNumId w:val="254"/>
-  </w:num>
-  <w:num w:numId="152" w16cid:durableId="340357069">
-    <w:abstractNumId w:val="142"/>
-  </w:num>
-  <w:num w:numId="153" w16cid:durableId="1524130110">
-    <w:abstractNumId w:val="251"/>
-  </w:num>
-  <w:num w:numId="154" w16cid:durableId="1620641309">
-    <w:abstractNumId w:val="173"/>
-  </w:num>
-  <w:num w:numId="155" w16cid:durableId="1277257092">
-    <w:abstractNumId w:val="138"/>
-  </w:num>
-  <w:num w:numId="156" w16cid:durableId="1867212263">
-    <w:abstractNumId w:val="125"/>
-  </w:num>
   <w:num w:numId="157" w16cid:durableId="990787366">
-    <w:abstractNumId w:val="32"/>
+    <w:abstractNumId w:val="33"/>
   </w:num>
   <w:num w:numId="158" w16cid:durableId="375156316">
-    <w:abstractNumId w:val="238"/>
+    <w:abstractNumId w:val="240"/>
   </w:num>
   <w:num w:numId="159" w16cid:durableId="688062640">
     <w:abstractNumId w:val="4"/>
   </w:num>
   <w:num w:numId="160" w16cid:durableId="1037045828">
-    <w:abstractNumId w:val="63"/>
+    <w:abstractNumId w:val="64"/>
   </w:num>
   <w:num w:numId="161" w16cid:durableId="1407875210">
-    <w:abstractNumId w:val="115"/>
+    <w:abstractNumId w:val="116"/>
   </w:num>
   <w:num w:numId="162" w16cid:durableId="406925605">
-    <w:abstractNumId w:val="71"/>
+    <w:abstractNumId w:val="72"/>
   </w:num>
   <w:num w:numId="163" w16cid:durableId="1030953773">
-    <w:abstractNumId w:val="15"/>
+    <w:abstractNumId w:val="16"/>
   </w:num>
   <w:num w:numId="164" w16cid:durableId="1828860429">
-    <w:abstractNumId w:val="190"/>
+    <w:abstractNumId w:val="192"/>
   </w:num>
   <w:num w:numId="165" w16cid:durableId="211499123">
-    <w:abstractNumId w:val="206"/>
+    <w:abstractNumId w:val="208"/>
   </w:num>
   <w:num w:numId="166" w16cid:durableId="1812794917">
-    <w:abstractNumId w:val="231"/>
+    <w:abstractNumId w:val="233"/>
   </w:num>
   <w:num w:numId="167" w16cid:durableId="105588534">
-    <w:abstractNumId w:val="208"/>
+    <w:abstractNumId w:val="210"/>
   </w:num>
   <w:num w:numId="168" w16cid:durableId="556936219">
-    <w:abstractNumId w:val="247"/>
+    <w:abstractNumId w:val="249"/>
   </w:num>
   <w:num w:numId="169" w16cid:durableId="93020588">
-    <w:abstractNumId w:val="185"/>
+    <w:abstractNumId w:val="187"/>
   </w:num>
   <w:num w:numId="170" w16cid:durableId="1689090742">
-    <w:abstractNumId w:val="166"/>
+    <w:abstractNumId w:val="167"/>
   </w:num>
   <w:num w:numId="171" w16cid:durableId="1602565597">
-    <w:abstractNumId w:val="207"/>
+    <w:abstractNumId w:val="209"/>
   </w:num>
   <w:num w:numId="172" w16cid:durableId="2122411961">
-    <w:abstractNumId w:val="43"/>
+    <w:abstractNumId w:val="44"/>
   </w:num>
   <w:num w:numId="173" w16cid:durableId="16977287">
-    <w:abstractNumId w:val="227"/>
+    <w:abstractNumId w:val="229"/>
   </w:num>
   <w:num w:numId="174" w16cid:durableId="552010151">
-    <w:abstractNumId w:val="80"/>
+    <w:abstractNumId w:val="81"/>
   </w:num>
   <w:num w:numId="175" w16cid:durableId="883559763">
     <w:abstractNumId w:val="7"/>
   </w:num>
   <w:num w:numId="176" w16cid:durableId="1589583060">
-    <w:abstractNumId w:val="210"/>
+    <w:abstractNumId w:val="212"/>
   </w:num>
   <w:num w:numId="177" w16cid:durableId="1580482652">
-    <w:abstractNumId w:val="57"/>
+    <w:abstractNumId w:val="58"/>
   </w:num>
   <w:num w:numId="178" w16cid:durableId="1891765228">
-    <w:abstractNumId w:val="169"/>
+    <w:abstractNumId w:val="170"/>
   </w:num>
   <w:num w:numId="179" w16cid:durableId="1519613994">
-    <w:abstractNumId w:val="52"/>
+    <w:abstractNumId w:val="53"/>
   </w:num>
   <w:num w:numId="180" w16cid:durableId="264191042">
-    <w:abstractNumId w:val="140"/>
+    <w:abstractNumId w:val="141"/>
   </w:num>
   <w:num w:numId="181" w16cid:durableId="1725987805">
-    <w:abstractNumId w:val="265"/>
+    <w:abstractNumId w:val="267"/>
   </w:num>
   <w:num w:numId="182" w16cid:durableId="638144946">
-    <w:abstractNumId w:val="54"/>
+    <w:abstractNumId w:val="55"/>
   </w:num>
   <w:num w:numId="183" w16cid:durableId="1453937147">
-    <w:abstractNumId w:val="246"/>
+    <w:abstractNumId w:val="248"/>
   </w:num>
   <w:num w:numId="184" w16cid:durableId="1800803689">
-    <w:abstractNumId w:val="155"/>
+    <w:abstractNumId w:val="156"/>
   </w:num>
   <w:num w:numId="185" w16cid:durableId="1649743514">
-    <w:abstractNumId w:val="42"/>
+    <w:abstractNumId w:val="43"/>
   </w:num>
   <w:num w:numId="186" w16cid:durableId="250939703">
-    <w:abstractNumId w:val="128"/>
+    <w:abstractNumId w:val="129"/>
   </w:num>
   <w:num w:numId="187" w16cid:durableId="1067604895">
+    <w:abstractNumId w:val="97"/>
+  </w:num>
+  <w:num w:numId="188" w16cid:durableId="1867402352">
+    <w:abstractNumId w:val="138"/>
+  </w:num>
+  <w:num w:numId="189" w16cid:durableId="1215392359">
+    <w:abstractNumId w:val="66"/>
+  </w:num>
+  <w:num w:numId="190" w16cid:durableId="1226724953">
+    <w:abstractNumId w:val="186"/>
+  </w:num>
+  <w:num w:numId="191" w16cid:durableId="974457257">
+    <w:abstractNumId w:val="183"/>
+  </w:num>
+  <w:num w:numId="192" w16cid:durableId="65880403">
+    <w:abstractNumId w:val="202"/>
+  </w:num>
+  <w:num w:numId="193" w16cid:durableId="1941639467">
+    <w:abstractNumId w:val="144"/>
+  </w:num>
+  <w:num w:numId="194" w16cid:durableId="206111986">
+    <w:abstractNumId w:val="150"/>
+  </w:num>
+  <w:num w:numId="195" w16cid:durableId="1312446854">
+    <w:abstractNumId w:val="225"/>
+  </w:num>
+  <w:num w:numId="196" w16cid:durableId="2100835216">
     <w:abstractNumId w:val="96"/>
   </w:num>
-  <w:num w:numId="188" w16cid:durableId="1867402352">
-    <w:abstractNumId w:val="137"/>
+  <w:num w:numId="197" w16cid:durableId="1762070504">
+    <w:abstractNumId w:val="205"/>
   </w:num>
-  <w:num w:numId="189" w16cid:durableId="1215392359">
-    <w:abstractNumId w:val="65"/>
+  <w:num w:numId="198" w16cid:durableId="844635598">
+    <w:abstractNumId w:val="261"/>
   </w:num>
-  <w:num w:numId="190" w16cid:durableId="1226724953">
-    <w:abstractNumId w:val="184"/>
+  <w:num w:numId="199" w16cid:durableId="1707294401">
+    <w:abstractNumId w:val="74"/>
   </w:num>
-  <w:num w:numId="191" w16cid:durableId="974457257">
-    <w:abstractNumId w:val="181"/>
+  <w:num w:numId="200" w16cid:durableId="647200686">
+    <w:abstractNumId w:val="159"/>
   </w:num>
-  <w:num w:numId="192" w16cid:durableId="65880403">
-    <w:abstractNumId w:val="200"/>
+  <w:num w:numId="201" w16cid:durableId="854542964">
+    <w:abstractNumId w:val="285"/>
   </w:num>
-  <w:num w:numId="193" w16cid:durableId="1941639467">
-    <w:abstractNumId w:val="143"/>
+  <w:num w:numId="202" w16cid:durableId="782728461">
+    <w:abstractNumId w:val="9"/>
   </w:num>
-  <w:num w:numId="194" w16cid:durableId="206111986">
-    <w:abstractNumId w:val="149"/>
+  <w:num w:numId="203" w16cid:durableId="894462820">
+    <w:abstractNumId w:val="92"/>
   </w:num>
-  <w:num w:numId="195" w16cid:durableId="1312446854">
-    <w:abstractNumId w:val="223"/>
+  <w:num w:numId="204" w16cid:durableId="336688578">
+    <w:abstractNumId w:val="115"/>
   </w:num>
-  <w:num w:numId="196" w16cid:durableId="2100835216">
-    <w:abstractNumId w:val="95"/>
+  <w:num w:numId="205" w16cid:durableId="1409621032">
+    <w:abstractNumId w:val="237"/>
   </w:num>
-  <w:num w:numId="197" w16cid:durableId="1762070504">
+  <w:num w:numId="206" w16cid:durableId="1859389650">
     <w:abstractNumId w:val="203"/>
   </w:num>
-  <w:num w:numId="198" w16cid:durableId="844635598">
-    <w:abstractNumId w:val="259"/>
+  <w:num w:numId="207" w16cid:durableId="1253126249">
+    <w:abstractNumId w:val="37"/>
   </w:num>
-  <w:num w:numId="199" w16cid:durableId="1707294401">
-    <w:abstractNumId w:val="73"/>
+  <w:num w:numId="208" w16cid:durableId="581598926">
+    <w:abstractNumId w:val="218"/>
   </w:num>
-  <w:num w:numId="200" w16cid:durableId="647200686">
-    <w:abstractNumId w:val="158"/>
+  <w:num w:numId="209" w16cid:durableId="1023555767">
+    <w:abstractNumId w:val="281"/>
   </w:num>
-  <w:num w:numId="201" w16cid:durableId="854542964">
-    <w:abstractNumId w:val="283"/>
-  </w:num>
-  <w:num w:numId="202" w16cid:durableId="782728461">
-    <w:abstractNumId w:val="8"/>
-  </w:num>
-  <w:num w:numId="203" w16cid:durableId="894462820">
-    <w:abstractNumId w:val="91"/>
-  </w:num>
-  <w:num w:numId="204" w16cid:durableId="336688578">
-    <w:abstractNumId w:val="114"/>
-  </w:num>
-  <w:num w:numId="205" w16cid:durableId="1409621032">
-    <w:abstractNumId w:val="235"/>
-  </w:num>
-  <w:num w:numId="206" w16cid:durableId="1859389650">
-    <w:abstractNumId w:val="201"/>
-  </w:num>
-  <w:num w:numId="207" w16cid:durableId="1253126249">
+  <w:num w:numId="210" w16cid:durableId="366411855">
     <w:abstractNumId w:val="36"/>
   </w:num>
-  <w:num w:numId="208" w16cid:durableId="581598926">
-    <w:abstractNumId w:val="216"/>
-  </w:num>
-  <w:num w:numId="209" w16cid:durableId="1023555767">
-    <w:abstractNumId w:val="279"/>
-  </w:num>
-  <w:num w:numId="210" w16cid:durableId="366411855">
-    <w:abstractNumId w:val="35"/>
-  </w:num>
   <w:num w:numId="211" w16cid:durableId="295524834">
-    <w:abstractNumId w:val="268"/>
+    <w:abstractNumId w:val="270"/>
   </w:num>
   <w:num w:numId="212" w16cid:durableId="1094279948">
-    <w:abstractNumId w:val="243"/>
+    <w:abstractNumId w:val="245"/>
   </w:num>
   <w:num w:numId="213" w16cid:durableId="1256937985">
     <w:abstractNumId w:val="5"/>
   </w:num>
   <w:num w:numId="214" w16cid:durableId="1148091710">
-    <w:abstractNumId w:val="33"/>
+    <w:abstractNumId w:val="34"/>
   </w:num>
   <w:num w:numId="215" w16cid:durableId="722221131">
-    <w:abstractNumId w:val="16"/>
+    <w:abstractNumId w:val="17"/>
   </w:num>
   <w:num w:numId="216" w16cid:durableId="960183874">
-    <w:abstractNumId w:val="176"/>
+    <w:abstractNumId w:val="177"/>
   </w:num>
   <w:num w:numId="217" w16cid:durableId="1257179506">
+    <w:abstractNumId w:val="77"/>
+  </w:num>
+  <w:num w:numId="218" w16cid:durableId="1885866209">
+    <w:abstractNumId w:val="283"/>
+  </w:num>
+  <w:num w:numId="219" w16cid:durableId="572742395">
+    <w:abstractNumId w:val="157"/>
+  </w:num>
+  <w:num w:numId="220" w16cid:durableId="1215849781">
+    <w:abstractNumId w:val="32"/>
+  </w:num>
+  <w:num w:numId="221" w16cid:durableId="1041706171">
+    <w:abstractNumId w:val="239"/>
+  </w:num>
+  <w:num w:numId="222" w16cid:durableId="812064017">
+    <w:abstractNumId w:val="108"/>
+  </w:num>
+  <w:num w:numId="223" w16cid:durableId="135032160">
+    <w:abstractNumId w:val="194"/>
+  </w:num>
+  <w:num w:numId="224" w16cid:durableId="670374955">
+    <w:abstractNumId w:val="191"/>
+  </w:num>
+  <w:num w:numId="225" w16cid:durableId="1261260105">
+    <w:abstractNumId w:val="152"/>
+  </w:num>
+  <w:num w:numId="226" w16cid:durableId="316037131">
+    <w:abstractNumId w:val="78"/>
+  </w:num>
+  <w:num w:numId="227" w16cid:durableId="1199204431">
+    <w:abstractNumId w:val="207"/>
+  </w:num>
+  <w:num w:numId="228" w16cid:durableId="848255508">
+    <w:abstractNumId w:val="272"/>
+  </w:num>
+  <w:num w:numId="229" w16cid:durableId="308752097">
+    <w:abstractNumId w:val="280"/>
+  </w:num>
+  <w:num w:numId="230" w16cid:durableId="252127911">
+    <w:abstractNumId w:val="94"/>
+  </w:num>
+  <w:num w:numId="231" w16cid:durableId="321471285">
+    <w:abstractNumId w:val="291"/>
+  </w:num>
+  <w:num w:numId="232" w16cid:durableId="1435978229">
+    <w:abstractNumId w:val="10"/>
+  </w:num>
+  <w:num w:numId="233" w16cid:durableId="1550455455">
+    <w:abstractNumId w:val="21"/>
+  </w:num>
+  <w:num w:numId="234" w16cid:durableId="894589014">
+    <w:abstractNumId w:val="47"/>
+  </w:num>
+  <w:num w:numId="235" w16cid:durableId="491528113">
+    <w:abstractNumId w:val="111"/>
+  </w:num>
+  <w:num w:numId="236" w16cid:durableId="44648362">
+    <w:abstractNumId w:val="279"/>
+  </w:num>
+  <w:num w:numId="237" w16cid:durableId="1837113706">
+    <w:abstractNumId w:val="264"/>
+  </w:num>
+  <w:num w:numId="238" w16cid:durableId="124396972">
+    <w:abstractNumId w:val="88"/>
+  </w:num>
+  <w:num w:numId="239" w16cid:durableId="946231956">
+    <w:abstractNumId w:val="244"/>
+  </w:num>
+  <w:num w:numId="240" w16cid:durableId="941380592">
     <w:abstractNumId w:val="76"/>
   </w:num>
-  <w:num w:numId="218" w16cid:durableId="1885866209">
-    <w:abstractNumId w:val="281"/>
+  <w:num w:numId="241" w16cid:durableId="1390880538">
+    <w:abstractNumId w:val="216"/>
   </w:num>
-  <w:num w:numId="219" w16cid:durableId="572742395">
-    <w:abstractNumId w:val="156"/>
+  <w:num w:numId="242" w16cid:durableId="478422314">
+    <w:abstractNumId w:val="206"/>
   </w:num>
-  <w:num w:numId="220" w16cid:durableId="1215849781">
-    <w:abstractNumId w:val="31"/>
+  <w:num w:numId="243" w16cid:durableId="1752316519">
+    <w:abstractNumId w:val="255"/>
   </w:num>
-  <w:num w:numId="221" w16cid:durableId="1041706171">
-    <w:abstractNumId w:val="237"/>
+  <w:num w:numId="244" w16cid:durableId="102968370">
+    <w:abstractNumId w:val="132"/>
   </w:num>
-  <w:num w:numId="222" w16cid:durableId="812064017">
-    <w:abstractNumId w:val="107"/>
+  <w:num w:numId="245" w16cid:durableId="719092990">
+    <w:abstractNumId w:val="165"/>
   </w:num>
-  <w:num w:numId="223" w16cid:durableId="135032160">
-    <w:abstractNumId w:val="192"/>
+  <w:num w:numId="246" w16cid:durableId="2145001835">
+    <w:abstractNumId w:val="224"/>
   </w:num>
-  <w:num w:numId="224" w16cid:durableId="670374955">
-    <w:abstractNumId w:val="189"/>
+  <w:num w:numId="247" w16cid:durableId="1841311141">
+    <w:abstractNumId w:val="175"/>
   </w:num>
-  <w:num w:numId="225" w16cid:durableId="1261260105">
+  <w:num w:numId="248" w16cid:durableId="1834637614">
+    <w:abstractNumId w:val="195"/>
+  </w:num>
+  <w:num w:numId="249" w16cid:durableId="499933759">
+    <w:abstractNumId w:val="18"/>
+  </w:num>
+  <w:num w:numId="250" w16cid:durableId="1510683084">
+    <w:abstractNumId w:val="184"/>
+  </w:num>
+  <w:num w:numId="251" w16cid:durableId="551158773">
+    <w:abstractNumId w:val="85"/>
+  </w:num>
+  <w:num w:numId="252" w16cid:durableId="1476600541">
+    <w:abstractNumId w:val="274"/>
+  </w:num>
+  <w:num w:numId="253" w16cid:durableId="898056888">
+    <w:abstractNumId w:val="98"/>
+  </w:num>
+  <w:num w:numId="254" w16cid:durableId="803472092">
+    <w:abstractNumId w:val="158"/>
+  </w:num>
+  <w:num w:numId="255" w16cid:durableId="1855339068">
+    <w:abstractNumId w:val="196"/>
+  </w:num>
+  <w:num w:numId="256" w16cid:durableId="1670912717">
+    <w:abstractNumId w:val="222"/>
+  </w:num>
+  <w:num w:numId="257" w16cid:durableId="1352798484">
+    <w:abstractNumId w:val="226"/>
+  </w:num>
+  <w:num w:numId="258" w16cid:durableId="2118480935">
+    <w:abstractNumId w:val="238"/>
+  </w:num>
+  <w:num w:numId="259" w16cid:durableId="306588087">
+    <w:abstractNumId w:val="166"/>
+  </w:num>
+  <w:num w:numId="260" w16cid:durableId="1267693890">
+    <w:abstractNumId w:val="51"/>
+  </w:num>
+  <w:num w:numId="261" w16cid:durableId="1019623845">
+    <w:abstractNumId w:val="133"/>
+  </w:num>
+  <w:num w:numId="262" w16cid:durableId="1718628362">
+    <w:abstractNumId w:val="100"/>
+  </w:num>
+  <w:num w:numId="263" w16cid:durableId="1681423595">
+    <w:abstractNumId w:val="90"/>
+  </w:num>
+  <w:num w:numId="264" w16cid:durableId="1287083426">
+    <w:abstractNumId w:val="63"/>
+  </w:num>
+  <w:num w:numId="265" w16cid:durableId="1669559665">
+    <w:abstractNumId w:val="250"/>
+  </w:num>
+  <w:num w:numId="266" w16cid:durableId="418871903">
     <w:abstractNumId w:val="151"/>
   </w:num>
-  <w:num w:numId="226" w16cid:durableId="316037131">
-    <w:abstractNumId w:val="77"/>
+  <w:num w:numId="267" w16cid:durableId="1165585368">
+    <w:abstractNumId w:val="201"/>
   </w:num>
-  <w:num w:numId="227" w16cid:durableId="1199204431">
-    <w:abstractNumId w:val="205"/>
-  </w:num>
-  <w:num w:numId="228" w16cid:durableId="848255508">
-    <w:abstractNumId w:val="270"/>
-  </w:num>
-  <w:num w:numId="229" w16cid:durableId="308752097">
-    <w:abstractNumId w:val="278"/>
-  </w:num>
-  <w:num w:numId="230" w16cid:durableId="252127911">
-    <w:abstractNumId w:val="93"/>
-  </w:num>
-  <w:num w:numId="231" w16cid:durableId="321471285">
-    <w:abstractNumId w:val="289"/>
-  </w:num>
-  <w:num w:numId="232" w16cid:durableId="1435978229">
-    <w:abstractNumId w:val="9"/>
-  </w:num>
-  <w:num w:numId="233" w16cid:durableId="1550455455">
-    <w:abstractNumId w:val="20"/>
-  </w:num>
-  <w:num w:numId="234" w16cid:durableId="894589014">
+  <w:num w:numId="268" w16cid:durableId="219101726">
     <w:abstractNumId w:val="46"/>
   </w:num>
-  <w:num w:numId="235" w16cid:durableId="491528113">
-    <w:abstractNumId w:val="110"/>
-  </w:num>
-  <w:num w:numId="236" w16cid:durableId="44648362">
-    <w:abstractNumId w:val="277"/>
-  </w:num>
-  <w:num w:numId="237" w16cid:durableId="1837113706">
-    <w:abstractNumId w:val="262"/>
-  </w:num>
-  <w:num w:numId="238" w16cid:durableId="124396972">
-    <w:abstractNumId w:val="87"/>
-  </w:num>
-  <w:num w:numId="239" w16cid:durableId="946231956">
-    <w:abstractNumId w:val="242"/>
-  </w:num>
-  <w:num w:numId="240" w16cid:durableId="941380592">
-    <w:abstractNumId w:val="75"/>
-  </w:num>
-  <w:num w:numId="241" w16cid:durableId="1390880538">
-    <w:abstractNumId w:val="214"/>
-  </w:num>
-  <w:num w:numId="242" w16cid:durableId="478422314">
-    <w:abstractNumId w:val="204"/>
-  </w:num>
-  <w:num w:numId="243" w16cid:durableId="1752316519">
-    <w:abstractNumId w:val="253"/>
-  </w:num>
-  <w:num w:numId="244" w16cid:durableId="102968370">
-    <w:abstractNumId w:val="131"/>
-  </w:num>
-  <w:num w:numId="245" w16cid:durableId="719092990">
-    <w:abstractNumId w:val="164"/>
-  </w:num>
-  <w:num w:numId="246" w16cid:durableId="2145001835">
-    <w:abstractNumId w:val="222"/>
-  </w:num>
-  <w:num w:numId="247" w16cid:durableId="1841311141">
-    <w:abstractNumId w:val="174"/>
-  </w:num>
-  <w:num w:numId="248" w16cid:durableId="1834637614">
-    <w:abstractNumId w:val="193"/>
-  </w:num>
-  <w:num w:numId="249" w16cid:durableId="499933759">
-    <w:abstractNumId w:val="17"/>
-  </w:num>
-  <w:num w:numId="250" w16cid:durableId="1510683084">
-    <w:abstractNumId w:val="182"/>
-  </w:num>
-  <w:num w:numId="251" w16cid:durableId="551158773">
-    <w:abstractNumId w:val="84"/>
-  </w:num>
-  <w:num w:numId="252" w16cid:durableId="1476600541">
-    <w:abstractNumId w:val="272"/>
-  </w:num>
-  <w:num w:numId="253" w16cid:durableId="898056888">
-    <w:abstractNumId w:val="97"/>
-  </w:num>
-  <w:num w:numId="254" w16cid:durableId="803472092">
-    <w:abstractNumId w:val="157"/>
-  </w:num>
-  <w:num w:numId="255" w16cid:durableId="1855339068">
-    <w:abstractNumId w:val="194"/>
-  </w:num>
-  <w:num w:numId="256" w16cid:durableId="1670912717">
-    <w:abstractNumId w:val="220"/>
-  </w:num>
-  <w:num w:numId="257" w16cid:durableId="1352798484">
-    <w:abstractNumId w:val="224"/>
-  </w:num>
-  <w:num w:numId="258" w16cid:durableId="2118480935">
-    <w:abstractNumId w:val="236"/>
-  </w:num>
-  <w:num w:numId="259" w16cid:durableId="306588087">
-    <w:abstractNumId w:val="165"/>
-  </w:num>
-  <w:num w:numId="260" w16cid:durableId="1267693890">
-    <w:abstractNumId w:val="50"/>
-  </w:num>
-  <w:num w:numId="261" w16cid:durableId="1019623845">
-    <w:abstractNumId w:val="132"/>
-  </w:num>
-  <w:num w:numId="262" w16cid:durableId="1718628362">
-    <w:abstractNumId w:val="99"/>
-  </w:num>
-  <w:num w:numId="263" w16cid:durableId="1681423595">
-    <w:abstractNumId w:val="89"/>
-  </w:num>
-  <w:num w:numId="264" w16cid:durableId="1287083426">
-    <w:abstractNumId w:val="62"/>
-  </w:num>
-  <w:num w:numId="265" w16cid:durableId="1669559665">
-    <w:abstractNumId w:val="248"/>
-  </w:num>
-  <w:num w:numId="266" w16cid:durableId="418871903">
-    <w:abstractNumId w:val="150"/>
-  </w:num>
-  <w:num w:numId="267" w16cid:durableId="1165585368">
-    <w:abstractNumId w:val="199"/>
-  </w:num>
-  <w:num w:numId="268" w16cid:durableId="219101726">
-    <w:abstractNumId w:val="45"/>
-  </w:num>
   <w:num w:numId="269" w16cid:durableId="560678616">
-    <w:abstractNumId w:val="217"/>
+    <w:abstractNumId w:val="219"/>
   </w:num>
   <w:num w:numId="270" w16cid:durableId="1899777539">
-    <w:abstractNumId w:val="11"/>
+    <w:abstractNumId w:val="12"/>
   </w:num>
   <w:num w:numId="271" w16cid:durableId="1046873402">
     <w:abstractNumId w:val="0"/>
   </w:num>
   <w:num w:numId="272" w16cid:durableId="659969532">
-    <w:abstractNumId w:val="112"/>
+    <w:abstractNumId w:val="113"/>
   </w:num>
   <w:num w:numId="273" w16cid:durableId="689264011">
-    <w:abstractNumId w:val="250"/>
+    <w:abstractNumId w:val="252"/>
   </w:num>
   <w:num w:numId="274" w16cid:durableId="244538534">
-    <w:abstractNumId w:val="260"/>
+    <w:abstractNumId w:val="262"/>
   </w:num>
   <w:num w:numId="275" w16cid:durableId="1601838110">
-    <w:abstractNumId w:val="56"/>
+    <w:abstractNumId w:val="57"/>
   </w:num>
   <w:num w:numId="276" w16cid:durableId="1261373147">
-    <w:abstractNumId w:val="240"/>
+    <w:abstractNumId w:val="242"/>
   </w:num>
   <w:num w:numId="277" w16cid:durableId="1912303800">
-    <w:abstractNumId w:val="141"/>
+    <w:abstractNumId w:val="142"/>
   </w:num>
   <w:num w:numId="278" w16cid:durableId="1920599089">
     <w:abstractNumId w:val="2"/>
   </w:num>
   <w:num w:numId="279" w16cid:durableId="1643537086">
-    <w:abstractNumId w:val="249"/>
+    <w:abstractNumId w:val="251"/>
   </w:num>
   <w:num w:numId="280" w16cid:durableId="1394084756">
-    <w:abstractNumId w:val="225"/>
+    <w:abstractNumId w:val="227"/>
   </w:num>
   <w:num w:numId="281" w16cid:durableId="1322612975">
-    <w:abstractNumId w:val="90"/>
+    <w:abstractNumId w:val="91"/>
   </w:num>
   <w:num w:numId="282" w16cid:durableId="1777019794">
-    <w:abstractNumId w:val="160"/>
+    <w:abstractNumId w:val="161"/>
   </w:num>
   <w:num w:numId="283" w16cid:durableId="487017003">
-    <w:abstractNumId w:val="40"/>
+    <w:abstractNumId w:val="41"/>
   </w:num>
   <w:num w:numId="284" w16cid:durableId="890118694">
-    <w:abstractNumId w:val="144"/>
+    <w:abstractNumId w:val="145"/>
   </w:num>
   <w:num w:numId="285" w16cid:durableId="1133330090">
-    <w:abstractNumId w:val="122"/>
+    <w:abstractNumId w:val="123"/>
   </w:num>
   <w:num w:numId="286" w16cid:durableId="546141440">
-    <w:abstractNumId w:val="183"/>
+    <w:abstractNumId w:val="185"/>
   </w:num>
   <w:num w:numId="287" w16cid:durableId="272129141">
-    <w:abstractNumId w:val="129"/>
+    <w:abstractNumId w:val="130"/>
   </w:num>
   <w:num w:numId="288" w16cid:durableId="2019577353">
-    <w:abstractNumId w:val="255"/>
+    <w:abstractNumId w:val="257"/>
   </w:num>
   <w:num w:numId="289" w16cid:durableId="166598078">
-    <w:abstractNumId w:val="172"/>
+    <w:abstractNumId w:val="173"/>
   </w:num>
   <w:num w:numId="290" w16cid:durableId="404647543">
-    <w:abstractNumId w:val="92"/>
+    <w:abstractNumId w:val="93"/>
   </w:num>
   <w:num w:numId="291" w16cid:durableId="321928796">
-    <w:abstractNumId w:val="60"/>
+    <w:abstractNumId w:val="61"/>
+  </w:num>
+  <w:num w:numId="292" w16cid:durableId="491683157">
+    <w:abstractNumId w:val="8"/>
+  </w:num>
+  <w:num w:numId="293" w16cid:durableId="1348824523">
+    <w:abstractNumId w:val="179"/>
   </w:num>
   <w:numIdMacAtCleanup w:val="278"/>
 </w:numbering>

</xml_diff>

<commit_message>
3.9.7 Fixed adv2 and aav file reads
</commit_message>
<xml_diff>
--- a/src/pymovie/PyMovie-info.docx
+++ b/src/pymovie/PyMovie-info.docx
@@ -177,6 +177,72 @@
           <w:sz w:val="24"/>
           <w:szCs w:val="24"/>
         </w:rPr>
+        <w:t>Version 3.9.7         3 October 2023</w:t>
+      </w:r>
+    </w:p>
+    <w:p>
+      <w:pPr>
+        <w:pStyle w:val="PreformattedText"/>
+        <w:numPr>
+          <w:ilvl w:val="0"/>
+          <w:numId w:val="300"/>
+        </w:numPr>
+        <w:rPr>
+          <w:rFonts w:ascii="Arial" w:hAnsi="Arial"/>
+          <w:sz w:val="24"/>
+          <w:szCs w:val="24"/>
+        </w:rPr>
+      </w:pPr>
+      <w:r>
+        <w:rPr>
+          <w:rFonts w:ascii="Arial" w:hAnsi="Arial"/>
+          <w:sz w:val="24"/>
+          <w:szCs w:val="24"/>
+        </w:rPr>
+        <w:t xml:space="preserve">Fixed reading of adv2 and </w:t>
+      </w:r>
+      <w:proofErr w:type="spellStart"/>
+      <w:r>
+        <w:rPr>
+          <w:rFonts w:ascii="Arial" w:hAnsi="Arial"/>
+          <w:sz w:val="24"/>
+          <w:szCs w:val="24"/>
+        </w:rPr>
+        <w:t>aav</w:t>
+      </w:r>
+      <w:proofErr w:type="spellEnd"/>
+      <w:r>
+        <w:rPr>
+          <w:rFonts w:ascii="Arial" w:hAnsi="Arial"/>
+          <w:sz w:val="24"/>
+          <w:szCs w:val="24"/>
+        </w:rPr>
+        <w:t xml:space="preserve"> file.</w:t>
+      </w:r>
+      <w:r>
+        <w:rPr>
+          <w:rFonts w:ascii="Arial" w:hAnsi="Arial"/>
+          <w:sz w:val="24"/>
+          <w:szCs w:val="24"/>
+        </w:rPr>
+        <w:br/>
+      </w:r>
+    </w:p>
+    <w:p>
+      <w:pPr>
+        <w:pStyle w:val="PreformattedText"/>
+        <w:rPr>
+          <w:rFonts w:ascii="Arial" w:hAnsi="Arial"/>
+          <w:sz w:val="24"/>
+          <w:szCs w:val="24"/>
+        </w:rPr>
+      </w:pPr>
+      <w:r>
+        <w:rPr>
+          <w:rFonts w:ascii="Arial" w:hAnsi="Arial"/>
+          <w:sz w:val="24"/>
+          <w:szCs w:val="24"/>
+        </w:rPr>
         <w:t>Version 3.9.6         2 October 2023</w:t>
       </w:r>
     </w:p>
@@ -735,16 +801,7 @@
           <w:sz w:val="24"/>
           <w:szCs w:val="24"/>
         </w:rPr>
-        <w:t xml:space="preserve">Fixed bug that caused error if there were no archived apertures but the program asked </w:t>
-      </w:r>
-      <w:r>
-        <w:rPr>
-          <w:rFonts w:ascii="Arial" w:hAnsi="Arial"/>
-          <w:sz w:val="24"/>
-          <w:szCs w:val="24"/>
-        </w:rPr>
-        <w:lastRenderedPageBreak/>
-        <w:t>anyway for an archive name during the write csv procedure. If the user gave one, a file-not-found exception occurred. With this fix, if there are no archived apertures, there is no prompt for an archive name.</w:t>
+        <w:t>Fixed bug that caused error if there were no archived apertures but the program asked anyway for an archive name during the write csv procedure. If the user gave one, a file-not-found exception occurred. With this fix, if there are no archived apertures, there is no prompt for an archive name.</w:t>
       </w:r>
       <w:r>
         <w:rPr>
@@ -1383,7 +1440,7 @@
           <w:kern w:val="0"/>
           <w:lang w:eastAsia="en-US" w:bidi="ar-SA"/>
         </w:rPr>
-        <w:t xml:space="preserve"> will use this information to flag any light curve points whose sampling mask overlapped any defect pixel during light curve extraction. This information is made available to PyOTE in the csv file and those points are shown enclosed by a red doughnut by PyOTE. This is an important quality control tool.</w:t>
+        <w:t xml:space="preserve"> will use this information to flag any light curve points whose sampling mask overlapped any defect pixel during light curve extraction. This information is made available to PyOTE in the csv file and those points are shown enclosed by a red doughnut by PyOTE. This is an important quality control </w:t>
       </w:r>
       <w:r>
         <w:rPr>
@@ -1391,6 +1448,15 @@
           <w:kern w:val="0"/>
           <w:lang w:eastAsia="en-US" w:bidi="ar-SA"/>
         </w:rPr>
+        <w:lastRenderedPageBreak/>
+        <w:t>tool.</w:t>
+      </w:r>
+      <w:r>
+        <w:rPr>
+          <w:rFonts w:eastAsia="Times New Roman" w:cs="Arial"/>
+          <w:kern w:val="0"/>
+          <w:lang w:eastAsia="en-US" w:bidi="ar-SA"/>
+        </w:rPr>
         <w:br/>
       </w:r>
     </w:p>
@@ -1412,18 +1478,7 @@
           <w:szCs w:val="24"/>
           <w:lang w:eastAsia="en-US" w:bidi="ar-SA"/>
         </w:rPr>
-        <w:t xml:space="preserve">If a contemporaneous recording of a flat is available (intensity level about 75% of max </w:t>
-      </w:r>
-      <w:r>
-        <w:rPr>
-          <w:rFonts w:ascii="Arial" w:eastAsia="Times New Roman" w:hAnsi="Arial" w:cs="Arial"/>
-          <w:kern w:val="0"/>
-          <w:sz w:val="24"/>
-          <w:szCs w:val="24"/>
-          <w:lang w:eastAsia="en-US" w:bidi="ar-SA"/>
-        </w:rPr>
-        <w:lastRenderedPageBreak/>
-        <w:t>linear range is desirable), that information can be combined with the dark video to produce correction information that can normalize the response of all the pixels. This can reduce noise and the effects of amplifier glow and vignetting. Such correction is optional - there is a check box to enable this located to the left of the transport controls under the main image</w:t>
+        <w:t>If a contemporaneous recording of a flat is available (intensity level about 75% of max linear range is desirable), that information can be combined with the dark video to produce correction information that can normalize the response of all the pixels. This can reduce noise and the effects of amplifier glow and vignetting. Such correction is optional - there is a check box to enable this located to the left of the transport controls under the main image</w:t>
       </w:r>
       <w:r>
         <w:rPr>
@@ -2016,7 +2071,16 @@
           <w:sz w:val="24"/>
           <w:szCs w:val="24"/>
         </w:rPr>
-        <w:t xml:space="preserve"> This ‘hunting’ behavior can be suppressed by including the string </w:t>
+        <w:t xml:space="preserve"> This ‘hunting’ behavior can be suppressed by </w:t>
+      </w:r>
+      <w:r>
+        <w:rPr>
+          <w:rFonts w:ascii="Arial" w:hAnsi="Arial"/>
+          <w:sz w:val="24"/>
+          <w:szCs w:val="24"/>
+        </w:rPr>
+        <w:lastRenderedPageBreak/>
+        <w:t xml:space="preserve">including the string </w:t>
       </w:r>
       <w:r>
         <w:rPr>
@@ -2065,14 +2129,6 @@
           <w:szCs w:val="24"/>
         </w:rPr>
         <w:br/>
-      </w:r>
-      <w:r>
-        <w:rPr>
-          <w:rFonts w:ascii="Arial" w:hAnsi="Arial"/>
-          <w:sz w:val="24"/>
-          <w:szCs w:val="24"/>
-        </w:rPr>
-        <w:lastRenderedPageBreak/>
         <w:t>Testing indicates that this method reduces baseline noise (</w:t>
       </w:r>
       <w:proofErr w:type="spellStart"/>
@@ -2611,6 +2667,7 @@
         <w:br/>
       </w:r>
       <w:r>
+        <w:lastRenderedPageBreak/>
         <w:br/>
         <w:t xml:space="preserve">This operates by finding the n brightest pixels in the mask, setting all other pixel values to zero, and calculating the </w:t>
       </w:r>
@@ -3073,6 +3130,14 @@
           <w:szCs w:val="24"/>
         </w:rPr>
         <w:br/>
+      </w:r>
+      <w:r>
+        <w:rPr>
+          <w:rFonts w:ascii="Arial" w:hAnsi="Arial"/>
+          <w:sz w:val="24"/>
+          <w:szCs w:val="24"/>
+        </w:rPr>
+        <w:lastRenderedPageBreak/>
         <w:t>I believe that this bug has always been present – just undetected and confirmed until now.</w:t>
       </w:r>
       <w:r>
@@ -3099,7 +3164,6 @@
           <w:sz w:val="24"/>
           <w:szCs w:val="24"/>
         </w:rPr>
-        <w:lastRenderedPageBreak/>
         <w:t>Version 3.7.3     11 February 2023</w:t>
       </w:r>
     </w:p>
@@ -3473,6 +3537,7 @@
           <w:sz w:val="24"/>
           <w:szCs w:val="24"/>
         </w:rPr>
+        <w:lastRenderedPageBreak/>
         <w:t>No code changes. Added ‘wheel’ to required packages to better support pure Python installations (no Anaconda3).</w:t>
       </w:r>
       <w:r>
@@ -3499,7 +3564,6 @@
           <w:sz w:val="24"/>
           <w:szCs w:val="24"/>
         </w:rPr>
-        <w:lastRenderedPageBreak/>
         <w:t>Version 3.6.3     7 August 2022</w:t>
       </w:r>
     </w:p>
@@ -4041,7 +4105,16 @@
           <w:sz w:val="24"/>
           <w:szCs w:val="24"/>
         </w:rPr>
-        <w:t>removed option to download new version when found. This was done in part to remove a sometimes-annoying nag and to pave the way for a new installation procedure that does not require an Anaconda3 installation.</w:t>
+        <w:t xml:space="preserve">removed option to download new version when found. This was done in part to remove a sometimes-annoying nag and to pave the way for a new installation procedure that </w:t>
+      </w:r>
+      <w:r>
+        <w:rPr>
+          <w:rFonts w:ascii="Arial" w:hAnsi="Arial"/>
+          <w:sz w:val="24"/>
+          <w:szCs w:val="24"/>
+        </w:rPr>
+        <w:lastRenderedPageBreak/>
+        <w:t>does not require an Anaconda3 installation.</w:t>
       </w:r>
       <w:r>
         <w:rPr>
@@ -4115,16 +4188,7 @@
           <w:sz w:val="24"/>
           <w:szCs w:val="24"/>
         </w:rPr>
-        <w:t xml:space="preserve">remains available for the user to install any new </w:t>
-      </w:r>
-      <w:r>
-        <w:rPr>
-          <w:rFonts w:ascii="Arial" w:hAnsi="Arial"/>
-          <w:sz w:val="24"/>
-          <w:szCs w:val="24"/>
-        </w:rPr>
-        <w:lastRenderedPageBreak/>
-        <w:t xml:space="preserve">version at a time of her choosing for the current installation procedure. For the new installation procedure, a batch file is provided that prompts for the new version number – one no longer </w:t>
+        <w:t xml:space="preserve">remains available for the user to install any new version at a time of her choosing for the current installation procedure. For the new installation procedure, a batch file is provided that prompts for the new version number – one no longer </w:t>
       </w:r>
       <w:proofErr w:type="spellStart"/>
       <w:r>
@@ -4760,6 +4824,7 @@
           <w:sz w:val="24"/>
           <w:szCs w:val="24"/>
         </w:rPr>
+        <w:lastRenderedPageBreak/>
         <w:t>Version 3.3.0</w:t>
       </w:r>
     </w:p>
@@ -5290,7 +5355,16 @@
           <w:sz w:val="24"/>
           <w:szCs w:val="24"/>
         </w:rPr>
-        <w:t>fixed issue where contrast level settings were not being preserved when an analysis was started</w:t>
+        <w:t xml:space="preserve">fixed issue where contrast level settings were not being preserved when an analysis </w:t>
+      </w:r>
+      <w:r>
+        <w:rPr>
+          <w:rFonts w:ascii="Arial" w:hAnsi="Arial"/>
+          <w:sz w:val="24"/>
+          <w:szCs w:val="24"/>
+        </w:rPr>
+        <w:lastRenderedPageBreak/>
+        <w:t>was started</w:t>
       </w:r>
       <w:r>
         <w:rPr>
@@ -5905,16 +5979,7 @@
           <w:sz w:val="24"/>
           <w:szCs w:val="24"/>
         </w:rPr>
-        <w:t xml:space="preserve">adds options for the user when she starts an analysis and there is already data </w:t>
-      </w:r>
-      <w:r>
-        <w:rPr>
-          <w:rFonts w:ascii="Arial" w:hAnsi="Arial"/>
-          <w:sz w:val="24"/>
-          <w:szCs w:val="24"/>
-        </w:rPr>
-        <w:lastRenderedPageBreak/>
-        <w:t>present: she can ignore the warning and continue because her settings will not produce duplicate frames; she clear the data and proceed into the analysis; she can stop the analysis.</w:t>
+        <w:t>adds options for the user when she starts an analysis and there is already data present: she can ignore the warning and continue because her settings will not produce duplicate frames; she clear the data and proceed into the analysis; she can stop the analysis.</w:t>
       </w:r>
       <w:r>
         <w:rPr>
@@ -6487,6 +6552,7 @@
           <w:sz w:val="24"/>
           <w:szCs w:val="24"/>
         </w:rPr>
+        <w:lastRenderedPageBreak/>
         <w:t>Version 2.9.8</w:t>
       </w:r>
     </w:p>
@@ -6563,16 +6629,7 @@
           <w:sz w:val="24"/>
           <w:szCs w:val="24"/>
         </w:rPr>
-        <w:t xml:space="preserve"> query and is the officially </w:t>
-      </w:r>
-      <w:r>
-        <w:rPr>
-          <w:rFonts w:ascii="Arial" w:hAnsi="Arial"/>
-          <w:sz w:val="24"/>
-          <w:szCs w:val="24"/>
-        </w:rPr>
-        <w:lastRenderedPageBreak/>
-        <w:t xml:space="preserve">supported way to get version info.  My version was based on a 'hack' that depended on a special feature of pip (the loader that get programs from the </w:t>
+        <w:t xml:space="preserve"> query and is the officially supported way to get version info.  My version was based on a 'hack' that depended on a special feature of pip (the loader that get programs from the </w:t>
       </w:r>
       <w:proofErr w:type="spellStart"/>
       <w:r>
@@ -7058,7 +7115,16 @@
           <w:sz w:val="24"/>
           <w:szCs w:val="24"/>
         </w:rPr>
-        <w:t xml:space="preserve"> file and then create a folder for it, that new folder will be populated with the last OCR profile you worked with by copying the relevant files from your home directory into the newly created folder directory.  For most people, with a single VTI, this is a good default behavior: when a folder is created, OCR will be ready to go.</w:t>
+        <w:t xml:space="preserve"> file and then create a folder for it, that new folder will be populated with the last OCR profile you worked with by copying the relevant files from your home directory into the newly created folder directory.  For most people, with a single VTI, this is a good default behavior: when a folder is </w:t>
+      </w:r>
+      <w:r>
+        <w:rPr>
+          <w:rFonts w:ascii="Arial" w:hAnsi="Arial"/>
+          <w:sz w:val="24"/>
+          <w:szCs w:val="24"/>
+        </w:rPr>
+        <w:lastRenderedPageBreak/>
+        <w:t>created, OCR will be ready to go.</w:t>
       </w:r>
       <w:r>
         <w:rPr>
@@ -7088,16 +7154,7 @@
           <w:sz w:val="24"/>
           <w:szCs w:val="24"/>
         </w:rPr>
-        <w:t xml:space="preserve">If you have a need for more than one OCR profile, you can still use the save/load </w:t>
-      </w:r>
-      <w:r>
-        <w:rPr>
-          <w:rFonts w:ascii="Arial" w:hAnsi="Arial"/>
-          <w:sz w:val="24"/>
-          <w:szCs w:val="24"/>
-        </w:rPr>
-        <w:lastRenderedPageBreak/>
-        <w:t>OCR profile mechanism, which remains untouched.</w:t>
+        <w:t>If you have a need for more than one OCR profile, you can still use the save/load OCR profile mechanism, which remains untouched.</w:t>
       </w:r>
       <w:r>
         <w:rPr>
@@ -7655,6 +7712,7 @@
           <w:sz w:val="24"/>
           <w:szCs w:val="24"/>
         </w:rPr>
+        <w:lastRenderedPageBreak/>
         <w:t>Version 2.8.5</w:t>
       </w:r>
     </w:p>
@@ -7695,16 +7753,7 @@
           <w:sz w:val="24"/>
           <w:szCs w:val="24"/>
         </w:rPr>
-        <w:t xml:space="preserve">. In this case the normal timestamp meta-data tag (DATE-OBS) is invalid, </w:t>
-      </w:r>
-      <w:r>
-        <w:rPr>
-          <w:rFonts w:ascii="Arial" w:hAnsi="Arial"/>
-          <w:sz w:val="24"/>
-          <w:szCs w:val="24"/>
-        </w:rPr>
-        <w:lastRenderedPageBreak/>
-        <w:t>but there is a belief that a timestamp can be computed from two other meta-data tags that do get filled in: GPS_ST and GPS_SU. Such a timestamp will almost certainly contain errors, but the observer may be able to figure out a common offset to apply to make them correct, so we are outputting GPS_ST + (GPS_SU / 1,000,000) in this special case. This change will be completely transparent – it will not affect QHY frames that have a GPS Locked status.</w:t>
+        <w:t>. In this case the normal timestamp meta-data tag (DATE-OBS) is invalid, but there is a belief that a timestamp can be computed from two other meta-data tags that do get filled in: GPS_ST and GPS_SU. Such a timestamp will almost certainly contain errors, but the observer may be able to figure out a common offset to apply to make them correct, so we are outputting GPS_ST + (GPS_SU / 1,000,000) in this special case. This change will be completely transparent – it will not affect QHY frames that have a GPS Locked status.</w:t>
       </w:r>
       <w:r>
         <w:rPr>
@@ -8176,7 +8225,16 @@
           <w:sz w:val="24"/>
           <w:szCs w:val="24"/>
         </w:rPr>
-        <w:t>changes the way the WCS procedure submits a request to nova.astrometry.net. Where previously, the submission to nova deliberately restricted the search to a 1 degree radius around the target star location, I now allow a full blind-search.</w:t>
+        <w:t xml:space="preserve">changes the way the WCS procedure submits a request to nova.astrometry.net. Where previously, the submission to nova deliberately restricted the search to a 1 degree </w:t>
+      </w:r>
+      <w:r>
+        <w:rPr>
+          <w:rFonts w:ascii="Arial" w:hAnsi="Arial"/>
+          <w:sz w:val="24"/>
+          <w:szCs w:val="24"/>
+        </w:rPr>
+        <w:lastRenderedPageBreak/>
+        <w:t>radius around the target star location, I now allow a full blind-search.</w:t>
       </w:r>
       <w:r>
         <w:rPr>
@@ -8193,16 +8251,7 @@
           <w:szCs w:val="24"/>
         </w:rPr>
         <w:br/>
-        <w:t xml:space="preserve">Restricting the search to a small region was done to give nova.astrometry.net a much </w:t>
-      </w:r>
-      <w:r>
-        <w:rPr>
-          <w:rFonts w:ascii="Arial" w:hAnsi="Arial"/>
-          <w:sz w:val="24"/>
-          <w:szCs w:val="24"/>
-        </w:rPr>
-        <w:lastRenderedPageBreak/>
-        <w:t>more limited selection of catalogs to search in the interest of speed. In my latest test case, a restricted search took 0.43 seconds of computer time at nova, while a blind search took 4.5 seconds of computer time.</w:t>
+        <w:t>Restricting the search to a small region was done to give nova.astrometry.net a much more limited selection of catalogs to search in the interest of speed. In my latest test case, a restricted search took 0.43 seconds of computer time at nova, while a blind search took 4.5 seconds of computer time.</w:t>
       </w:r>
       <w:r>
         <w:rPr>
@@ -9072,6 +9121,7 @@
           <w:sz w:val="24"/>
           <w:szCs w:val="24"/>
         </w:rPr>
+        <w:lastRenderedPageBreak/>
         <w:t>Version 2.6.2</w:t>
       </w:r>
     </w:p>
@@ -9094,16 +9144,7 @@
           <w:sz w:val="24"/>
           <w:szCs w:val="24"/>
         </w:rPr>
-        <w:t xml:space="preserve">Added requirement that top/bottom redact values be entered (in the “finder” tab panel) before hot-pixel suppression via median filter will take place.  This is needed for the </w:t>
-      </w:r>
-      <w:r>
-        <w:rPr>
-          <w:rFonts w:ascii="Arial" w:hAnsi="Arial"/>
-          <w:sz w:val="24"/>
-          <w:szCs w:val="24"/>
-        </w:rPr>
-        <w:lastRenderedPageBreak/>
-        <w:t>case where a timestamp overlay is present that requires OCR.  The median filter process has to bypass the region where such timestamps are located, otherwise poor OCR will be a result.</w:t>
+        <w:t>Added requirement that top/bottom redact values be entered (in the “finder” tab panel) before hot-pixel suppression via median filter will take place.  This is needed for the case where a timestamp overlay is present that requires OCR.  The median filter process has to bypass the region where such timestamps are located, otherwise poor OCR will be a result.</w:t>
       </w:r>
       <w:r>
         <w:rPr>
@@ -9576,7 +9617,16 @@
           <w:sz w:val="24"/>
           <w:szCs w:val="24"/>
         </w:rPr>
-        <w:t xml:space="preserve">In the “finder” image generation panel, we have removed the option to use the Fourier= transform-based image correlation computations as a stacking/image aligning mechanism.  It was finicky, had no benefits over the simple to use and understand stacking using a single tracking star, and fails on images without dominant features. </w:t>
+        <w:t xml:space="preserve">In the “finder” image generation panel, we have removed the option to use the Fourier= transform-based image correlation computations as a stacking/image aligning </w:t>
+      </w:r>
+      <w:r>
+        <w:rPr>
+          <w:rFonts w:ascii="Arial" w:hAnsi="Arial"/>
+          <w:sz w:val="24"/>
+          <w:szCs w:val="24"/>
+        </w:rPr>
+        <w:lastRenderedPageBreak/>
+        <w:t xml:space="preserve">mechanism.  It was finicky, had no benefits over the simple to use and understand stacking using a single tracking star, and fails on images without dominant features. </w:t>
       </w:r>
       <w:r>
         <w:rPr>
@@ -9606,7 +9656,6 @@
           <w:sz w:val="24"/>
           <w:szCs w:val="24"/>
         </w:rPr>
-        <w:lastRenderedPageBreak/>
         <w:t>Also made the name of the aperture to be used for stacking case-insensitive.  It must still start with the character string 'stack', but '</w:t>
       </w:r>
       <w:proofErr w:type="spellStart"/>
@@ -10013,7 +10062,16 @@
           <w:sz w:val="24"/>
           <w:szCs w:val="24"/>
         </w:rPr>
-        <w:t>Fixed: during preparation of image for submission to nova.astrometry.net, I was forcing conversion of the image to uint16 for display  purposes --- normally this would be ok, but FITS files can be float64 (signed) and cannot always be converted to uint16. I doubt any users will have noticed this, but one of my test data sets is a video of the Pluto occultation that was greatly 'massaged' and as a result came to me as a signed float64 file.</w:t>
+        <w:t xml:space="preserve">Fixed: during preparation of image for submission to nova.astrometry.net, I was forcing conversion of the image to uint16 for display  purposes --- normally this would be ok, but FITS files can be float64 (signed) and cannot always be converted to uint16. I </w:t>
+      </w:r>
+      <w:r>
+        <w:rPr>
+          <w:rFonts w:ascii="Arial" w:hAnsi="Arial"/>
+          <w:sz w:val="24"/>
+          <w:szCs w:val="24"/>
+        </w:rPr>
+        <w:lastRenderedPageBreak/>
+        <w:t>doubt any users will have noticed this, but one of my test data sets is a video of the Pluto occultation that was greatly 'massaged' and as a result came to me as a signed float64 file.</w:t>
       </w:r>
       <w:r>
         <w:rPr>
@@ -10501,7 +10559,16 @@
           <w:sz w:val="24"/>
           <w:szCs w:val="24"/>
         </w:rPr>
-        <w:t xml:space="preserve"> routine.  Since the </w:t>
+        <w:t xml:space="preserve"> routine.  Since </w:t>
+      </w:r>
+      <w:r>
+        <w:rPr>
+          <w:rFonts w:ascii="Arial" w:hAnsi="Arial"/>
+          <w:sz w:val="24"/>
+          <w:szCs w:val="24"/>
+        </w:rPr>
+        <w:lastRenderedPageBreak/>
+        <w:t xml:space="preserve">the </w:t>
       </w:r>
       <w:proofErr w:type="spellStart"/>
       <w:r>
@@ -10545,7 +10612,6 @@
           <w:sz w:val="24"/>
           <w:szCs w:val="24"/>
         </w:rPr>
-        <w:lastRenderedPageBreak/>
         <w:t>Version 2.4.4</w:t>
       </w:r>
     </w:p>
@@ -11654,14 +11720,6 @@
           <w:szCs w:val="24"/>
         </w:rPr>
         <w:br/>
-      </w:r>
-      <w:r>
-        <w:rPr>
-          <w:rFonts w:ascii="Arial" w:hAnsi="Arial"/>
-          <w:sz w:val="24"/>
-          <w:szCs w:val="24"/>
-        </w:rPr>
-        <w:lastRenderedPageBreak/>
         <w:t>3. Fourier Correlation</w:t>
       </w:r>
       <w:r>
@@ -12008,6 +12066,7 @@
           <w:sz w:val="24"/>
           <w:szCs w:val="24"/>
         </w:rPr>
+        <w:lastRenderedPageBreak/>
         <w:br/>
         <w:t>It is still possible to individually enable/disable jogging on more than one aperture.  The only change is when an aperture is first created.</w:t>
       </w:r>
@@ -12442,6 +12501,7 @@
           <w:sz w:val="24"/>
           <w:szCs w:val="24"/>
         </w:rPr>
+        <w:lastRenderedPageBreak/>
         <w:t>Version 2.2.0</w:t>
       </w:r>
     </w:p>
@@ -12941,7 +13001,16 @@
           <w:sz w:val="24"/>
           <w:szCs w:val="24"/>
         </w:rPr>
-        <w:t>To simply setting up an OCR profile: added ability to retrain/resample any digit(s) after all digits have been initially sampled/trained.  When there are missing sample digits, the menu of characters to record will show those that remain to be sampled, as it was before this version --- that feature speeds up the initial sampling of the digits.  The change made in this version is that, if all digits have been sampled, a complete menu of digits to record will be produced when a digit is right-clicked so that any poorly sampled digit can be re-recorded without the need to start over from scratch.</w:t>
+        <w:t xml:space="preserve">To simply setting up an OCR profile: added ability to retrain/resample any digit(s) after all digits have been initially sampled/trained.  When there are missing sample digits, the menu of characters to record will show those that remain to be sampled, as it was before this version --- that feature speeds up the initial sampling of the digits.  The change made in this version is that, if all digits have been sampled, a complete menu of digits to record will be produced when a digit is right-clicked so that any poorly </w:t>
+      </w:r>
+      <w:r>
+        <w:rPr>
+          <w:rFonts w:ascii="Arial" w:hAnsi="Arial"/>
+          <w:sz w:val="24"/>
+          <w:szCs w:val="24"/>
+        </w:rPr>
+        <w:lastRenderedPageBreak/>
+        <w:t>sampled digit can be re-recorded without the need to start over from scratch.</w:t>
       </w:r>
       <w:r>
         <w:rPr>
@@ -12989,7 +13058,6 @@
           <w:sz w:val="24"/>
           <w:szCs w:val="24"/>
         </w:rPr>
-        <w:lastRenderedPageBreak/>
         <w:t>Added ability to correct pixel response curve for non-unity gamma setting of camera</w:t>
       </w:r>
     </w:p>
@@ -38721,6 +38789,119 @@
     </w:lvl>
   </w:abstractNum>
   <w:abstractNum w:abstractNumId="116" w15:restartNumberingAfterBreak="0">
+    <w:nsid w:val="31A07499"/>
+    <w:multiLevelType w:val="hybridMultilevel"/>
+    <w:tmpl w:val="DCA40184"/>
+    <w:lvl w:ilvl="0" w:tplc="04090001">
+      <w:start w:val="1"/>
+      <w:numFmt w:val="bullet"/>
+      <w:lvlText w:val=""/>
+      <w:lvlJc w:val="left"/>
+      <w:pPr>
+        <w:ind w:left="720" w:hanging="360"/>
+      </w:pPr>
+      <w:rPr>
+        <w:rFonts w:ascii="Symbol" w:hAnsi="Symbol" w:hint="default"/>
+      </w:rPr>
+    </w:lvl>
+    <w:lvl w:ilvl="1" w:tplc="04090003" w:tentative="1">
+      <w:start w:val="1"/>
+      <w:numFmt w:val="bullet"/>
+      <w:lvlText w:val="o"/>
+      <w:lvlJc w:val="left"/>
+      <w:pPr>
+        <w:ind w:left="1440" w:hanging="360"/>
+      </w:pPr>
+      <w:rPr>
+        <w:rFonts w:ascii="Courier New" w:hAnsi="Courier New" w:cs="Courier New" w:hint="default"/>
+      </w:rPr>
+    </w:lvl>
+    <w:lvl w:ilvl="2" w:tplc="04090005" w:tentative="1">
+      <w:start w:val="1"/>
+      <w:numFmt w:val="bullet"/>
+      <w:lvlText w:val=""/>
+      <w:lvlJc w:val="left"/>
+      <w:pPr>
+        <w:ind w:left="2160" w:hanging="360"/>
+      </w:pPr>
+      <w:rPr>
+        <w:rFonts w:ascii="Wingdings" w:hAnsi="Wingdings" w:hint="default"/>
+      </w:rPr>
+    </w:lvl>
+    <w:lvl w:ilvl="3" w:tplc="04090001" w:tentative="1">
+      <w:start w:val="1"/>
+      <w:numFmt w:val="bullet"/>
+      <w:lvlText w:val=""/>
+      <w:lvlJc w:val="left"/>
+      <w:pPr>
+        <w:ind w:left="2880" w:hanging="360"/>
+      </w:pPr>
+      <w:rPr>
+        <w:rFonts w:ascii="Symbol" w:hAnsi="Symbol" w:hint="default"/>
+      </w:rPr>
+    </w:lvl>
+    <w:lvl w:ilvl="4" w:tplc="04090003" w:tentative="1">
+      <w:start w:val="1"/>
+      <w:numFmt w:val="bullet"/>
+      <w:lvlText w:val="o"/>
+      <w:lvlJc w:val="left"/>
+      <w:pPr>
+        <w:ind w:left="3600" w:hanging="360"/>
+      </w:pPr>
+      <w:rPr>
+        <w:rFonts w:ascii="Courier New" w:hAnsi="Courier New" w:cs="Courier New" w:hint="default"/>
+      </w:rPr>
+    </w:lvl>
+    <w:lvl w:ilvl="5" w:tplc="04090005" w:tentative="1">
+      <w:start w:val="1"/>
+      <w:numFmt w:val="bullet"/>
+      <w:lvlText w:val=""/>
+      <w:lvlJc w:val="left"/>
+      <w:pPr>
+        <w:ind w:left="4320" w:hanging="360"/>
+      </w:pPr>
+      <w:rPr>
+        <w:rFonts w:ascii="Wingdings" w:hAnsi="Wingdings" w:hint="default"/>
+      </w:rPr>
+    </w:lvl>
+    <w:lvl w:ilvl="6" w:tplc="04090001" w:tentative="1">
+      <w:start w:val="1"/>
+      <w:numFmt w:val="bullet"/>
+      <w:lvlText w:val=""/>
+      <w:lvlJc w:val="left"/>
+      <w:pPr>
+        <w:ind w:left="5040" w:hanging="360"/>
+      </w:pPr>
+      <w:rPr>
+        <w:rFonts w:ascii="Symbol" w:hAnsi="Symbol" w:hint="default"/>
+      </w:rPr>
+    </w:lvl>
+    <w:lvl w:ilvl="7" w:tplc="04090003" w:tentative="1">
+      <w:start w:val="1"/>
+      <w:numFmt w:val="bullet"/>
+      <w:lvlText w:val="o"/>
+      <w:lvlJc w:val="left"/>
+      <w:pPr>
+        <w:ind w:left="5760" w:hanging="360"/>
+      </w:pPr>
+      <w:rPr>
+        <w:rFonts w:ascii="Courier New" w:hAnsi="Courier New" w:cs="Courier New" w:hint="default"/>
+      </w:rPr>
+    </w:lvl>
+    <w:lvl w:ilvl="8" w:tplc="04090005" w:tentative="1">
+      <w:start w:val="1"/>
+      <w:numFmt w:val="bullet"/>
+      <w:lvlText w:val=""/>
+      <w:lvlJc w:val="left"/>
+      <w:pPr>
+        <w:ind w:left="6480" w:hanging="360"/>
+      </w:pPr>
+      <w:rPr>
+        <w:rFonts w:ascii="Wingdings" w:hAnsi="Wingdings" w:hint="default"/>
+      </w:rPr>
+    </w:lvl>
+  </w:abstractNum>
+  <w:abstractNum w:abstractNumId="117" w15:restartNumberingAfterBreak="0">
     <w:nsid w:val="31A11D04"/>
     <w:multiLevelType w:val="multilevel"/>
     <w:tmpl w:val="8DA2F182"/>
@@ -38824,7 +39005,7 @@
       </w:rPr>
     </w:lvl>
   </w:abstractNum>
-  <w:abstractNum w:abstractNumId="117" w15:restartNumberingAfterBreak="0">
+  <w:abstractNum w:abstractNumId="118" w15:restartNumberingAfterBreak="0">
     <w:nsid w:val="32005D78"/>
     <w:multiLevelType w:val="multilevel"/>
     <w:tmpl w:val="02B2E1C8"/>
@@ -38928,7 +39109,7 @@
       </w:rPr>
     </w:lvl>
   </w:abstractNum>
-  <w:abstractNum w:abstractNumId="118" w15:restartNumberingAfterBreak="0">
+  <w:abstractNum w:abstractNumId="119" w15:restartNumberingAfterBreak="0">
     <w:nsid w:val="32C26A41"/>
     <w:multiLevelType w:val="multilevel"/>
     <w:tmpl w:val="17740EC6"/>
@@ -39032,7 +39213,7 @@
       </w:rPr>
     </w:lvl>
   </w:abstractNum>
-  <w:abstractNum w:abstractNumId="119" w15:restartNumberingAfterBreak="0">
+  <w:abstractNum w:abstractNumId="120" w15:restartNumberingAfterBreak="0">
     <w:nsid w:val="331E3809"/>
     <w:multiLevelType w:val="multilevel"/>
     <w:tmpl w:val="CCEC2714"/>
@@ -39136,7 +39317,7 @@
       </w:rPr>
     </w:lvl>
   </w:abstractNum>
-  <w:abstractNum w:abstractNumId="120" w15:restartNumberingAfterBreak="0">
+  <w:abstractNum w:abstractNumId="121" w15:restartNumberingAfterBreak="0">
     <w:nsid w:val="340E2848"/>
     <w:multiLevelType w:val="multilevel"/>
     <w:tmpl w:val="3B36D18E"/>
@@ -39240,7 +39421,7 @@
       </w:rPr>
     </w:lvl>
   </w:abstractNum>
-  <w:abstractNum w:abstractNumId="121" w15:restartNumberingAfterBreak="0">
+  <w:abstractNum w:abstractNumId="122" w15:restartNumberingAfterBreak="0">
     <w:nsid w:val="34CF2C25"/>
     <w:multiLevelType w:val="multilevel"/>
     <w:tmpl w:val="756C4118"/>
@@ -39344,7 +39525,7 @@
       </w:rPr>
     </w:lvl>
   </w:abstractNum>
-  <w:abstractNum w:abstractNumId="122" w15:restartNumberingAfterBreak="0">
+  <w:abstractNum w:abstractNumId="123" w15:restartNumberingAfterBreak="0">
     <w:nsid w:val="35245A29"/>
     <w:multiLevelType w:val="multilevel"/>
     <w:tmpl w:val="64101A3A"/>
@@ -39448,7 +39629,7 @@
       </w:rPr>
     </w:lvl>
   </w:abstractNum>
-  <w:abstractNum w:abstractNumId="123" w15:restartNumberingAfterBreak="0">
+  <w:abstractNum w:abstractNumId="124" w15:restartNumberingAfterBreak="0">
     <w:nsid w:val="35680C1D"/>
     <w:multiLevelType w:val="hybridMultilevel"/>
     <w:tmpl w:val="E28C95CE"/>
@@ -39561,7 +39742,7 @@
       </w:rPr>
     </w:lvl>
   </w:abstractNum>
-  <w:abstractNum w:abstractNumId="124" w15:restartNumberingAfterBreak="0">
+  <w:abstractNum w:abstractNumId="125" w15:restartNumberingAfterBreak="0">
     <w:nsid w:val="35692BDE"/>
     <w:multiLevelType w:val="multilevel"/>
     <w:tmpl w:val="43FC704C"/>
@@ -39665,7 +39846,7 @@
       </w:rPr>
     </w:lvl>
   </w:abstractNum>
-  <w:abstractNum w:abstractNumId="125" w15:restartNumberingAfterBreak="0">
+  <w:abstractNum w:abstractNumId="126" w15:restartNumberingAfterBreak="0">
     <w:nsid w:val="35792979"/>
     <w:multiLevelType w:val="multilevel"/>
     <w:tmpl w:val="8200D540"/>
@@ -39769,7 +39950,7 @@
       </w:rPr>
     </w:lvl>
   </w:abstractNum>
-  <w:abstractNum w:abstractNumId="126" w15:restartNumberingAfterBreak="0">
+  <w:abstractNum w:abstractNumId="127" w15:restartNumberingAfterBreak="0">
     <w:nsid w:val="36797F8B"/>
     <w:multiLevelType w:val="multilevel"/>
     <w:tmpl w:val="7E30709E"/>
@@ -39873,7 +40054,7 @@
       </w:rPr>
     </w:lvl>
   </w:abstractNum>
-  <w:abstractNum w:abstractNumId="127" w15:restartNumberingAfterBreak="0">
+  <w:abstractNum w:abstractNumId="128" w15:restartNumberingAfterBreak="0">
     <w:nsid w:val="37253E3E"/>
     <w:multiLevelType w:val="multilevel"/>
     <w:tmpl w:val="0F22E05C"/>
@@ -39977,7 +40158,7 @@
       </w:rPr>
     </w:lvl>
   </w:abstractNum>
-  <w:abstractNum w:abstractNumId="128" w15:restartNumberingAfterBreak="0">
+  <w:abstractNum w:abstractNumId="129" w15:restartNumberingAfterBreak="0">
     <w:nsid w:val="37E57EB7"/>
     <w:multiLevelType w:val="multilevel"/>
     <w:tmpl w:val="20D628E0"/>
@@ -40081,7 +40262,7 @@
       </w:rPr>
     </w:lvl>
   </w:abstractNum>
-  <w:abstractNum w:abstractNumId="129" w15:restartNumberingAfterBreak="0">
+  <w:abstractNum w:abstractNumId="130" w15:restartNumberingAfterBreak="0">
     <w:nsid w:val="3857216B"/>
     <w:multiLevelType w:val="multilevel"/>
     <w:tmpl w:val="7EB69A90"/>
@@ -40185,7 +40366,7 @@
       </w:rPr>
     </w:lvl>
   </w:abstractNum>
-  <w:abstractNum w:abstractNumId="130" w15:restartNumberingAfterBreak="0">
+  <w:abstractNum w:abstractNumId="131" w15:restartNumberingAfterBreak="0">
     <w:nsid w:val="39EE11A4"/>
     <w:multiLevelType w:val="hybridMultilevel"/>
     <w:tmpl w:val="EEE09346"/>
@@ -40298,7 +40479,7 @@
       </w:rPr>
     </w:lvl>
   </w:abstractNum>
-  <w:abstractNum w:abstractNumId="131" w15:restartNumberingAfterBreak="0">
+  <w:abstractNum w:abstractNumId="132" w15:restartNumberingAfterBreak="0">
     <w:nsid w:val="3A4F26C8"/>
     <w:multiLevelType w:val="multilevel"/>
     <w:tmpl w:val="E5102398"/>
@@ -40402,7 +40583,7 @@
       </w:rPr>
     </w:lvl>
   </w:abstractNum>
-  <w:abstractNum w:abstractNumId="132" w15:restartNumberingAfterBreak="0">
+  <w:abstractNum w:abstractNumId="133" w15:restartNumberingAfterBreak="0">
     <w:nsid w:val="3ABF70DD"/>
     <w:multiLevelType w:val="multilevel"/>
     <w:tmpl w:val="186E87C4"/>
@@ -40506,7 +40687,7 @@
       </w:rPr>
     </w:lvl>
   </w:abstractNum>
-  <w:abstractNum w:abstractNumId="133" w15:restartNumberingAfterBreak="0">
+  <w:abstractNum w:abstractNumId="134" w15:restartNumberingAfterBreak="0">
     <w:nsid w:val="3B265CEC"/>
     <w:multiLevelType w:val="multilevel"/>
     <w:tmpl w:val="0734BFD8"/>
@@ -40610,7 +40791,7 @@
       </w:rPr>
     </w:lvl>
   </w:abstractNum>
-  <w:abstractNum w:abstractNumId="134" w15:restartNumberingAfterBreak="0">
+  <w:abstractNum w:abstractNumId="135" w15:restartNumberingAfterBreak="0">
     <w:nsid w:val="3C390E79"/>
     <w:multiLevelType w:val="multilevel"/>
     <w:tmpl w:val="B9DE22CC"/>
@@ -40714,7 +40895,7 @@
       </w:rPr>
     </w:lvl>
   </w:abstractNum>
-  <w:abstractNum w:abstractNumId="135" w15:restartNumberingAfterBreak="0">
+  <w:abstractNum w:abstractNumId="136" w15:restartNumberingAfterBreak="0">
     <w:nsid w:val="3C70439E"/>
     <w:multiLevelType w:val="multilevel"/>
     <w:tmpl w:val="92B0F752"/>
@@ -40818,7 +40999,7 @@
       </w:rPr>
     </w:lvl>
   </w:abstractNum>
-  <w:abstractNum w:abstractNumId="136" w15:restartNumberingAfterBreak="0">
+  <w:abstractNum w:abstractNumId="137" w15:restartNumberingAfterBreak="0">
     <w:nsid w:val="3C7F0E03"/>
     <w:multiLevelType w:val="multilevel"/>
     <w:tmpl w:val="8CAAC50C"/>
@@ -40922,7 +41103,7 @@
       </w:rPr>
     </w:lvl>
   </w:abstractNum>
-  <w:abstractNum w:abstractNumId="137" w15:restartNumberingAfterBreak="0">
+  <w:abstractNum w:abstractNumId="138" w15:restartNumberingAfterBreak="0">
     <w:nsid w:val="3E087BA3"/>
     <w:multiLevelType w:val="multilevel"/>
     <w:tmpl w:val="E6A0448A"/>
@@ -41026,7 +41207,7 @@
       </w:rPr>
     </w:lvl>
   </w:abstractNum>
-  <w:abstractNum w:abstractNumId="138" w15:restartNumberingAfterBreak="0">
+  <w:abstractNum w:abstractNumId="139" w15:restartNumberingAfterBreak="0">
     <w:nsid w:val="3E797571"/>
     <w:multiLevelType w:val="multilevel"/>
     <w:tmpl w:val="8E82AD6E"/>
@@ -41130,7 +41311,7 @@
       </w:rPr>
     </w:lvl>
   </w:abstractNum>
-  <w:abstractNum w:abstractNumId="139" w15:restartNumberingAfterBreak="0">
+  <w:abstractNum w:abstractNumId="140" w15:restartNumberingAfterBreak="0">
     <w:nsid w:val="3E8A6FBA"/>
     <w:multiLevelType w:val="multilevel"/>
     <w:tmpl w:val="26F85A82"/>
@@ -41234,7 +41415,7 @@
       </w:rPr>
     </w:lvl>
   </w:abstractNum>
-  <w:abstractNum w:abstractNumId="140" w15:restartNumberingAfterBreak="0">
+  <w:abstractNum w:abstractNumId="141" w15:restartNumberingAfterBreak="0">
     <w:nsid w:val="3E9B7EC5"/>
     <w:multiLevelType w:val="multilevel"/>
     <w:tmpl w:val="424E3D02"/>
@@ -41338,7 +41519,7 @@
       </w:rPr>
     </w:lvl>
   </w:abstractNum>
-  <w:abstractNum w:abstractNumId="141" w15:restartNumberingAfterBreak="0">
+  <w:abstractNum w:abstractNumId="142" w15:restartNumberingAfterBreak="0">
     <w:nsid w:val="3EC5580A"/>
     <w:multiLevelType w:val="multilevel"/>
     <w:tmpl w:val="600AF5A4"/>
@@ -41442,7 +41623,7 @@
       </w:rPr>
     </w:lvl>
   </w:abstractNum>
-  <w:abstractNum w:abstractNumId="142" w15:restartNumberingAfterBreak="0">
+  <w:abstractNum w:abstractNumId="143" w15:restartNumberingAfterBreak="0">
     <w:nsid w:val="3F0A1A9D"/>
     <w:multiLevelType w:val="multilevel"/>
     <w:tmpl w:val="79063D38"/>
@@ -41546,7 +41727,7 @@
       </w:rPr>
     </w:lvl>
   </w:abstractNum>
-  <w:abstractNum w:abstractNumId="143" w15:restartNumberingAfterBreak="0">
+  <w:abstractNum w:abstractNumId="144" w15:restartNumberingAfterBreak="0">
     <w:nsid w:val="3F380F26"/>
     <w:multiLevelType w:val="multilevel"/>
     <w:tmpl w:val="9D6CD536"/>
@@ -41650,7 +41831,7 @@
       </w:rPr>
     </w:lvl>
   </w:abstractNum>
-  <w:abstractNum w:abstractNumId="144" w15:restartNumberingAfterBreak="0">
+  <w:abstractNum w:abstractNumId="145" w15:restartNumberingAfterBreak="0">
     <w:nsid w:val="3F915EAA"/>
     <w:multiLevelType w:val="multilevel"/>
     <w:tmpl w:val="B70CF266"/>
@@ -41754,7 +41935,7 @@
       </w:rPr>
     </w:lvl>
   </w:abstractNum>
-  <w:abstractNum w:abstractNumId="145" w15:restartNumberingAfterBreak="0">
+  <w:abstractNum w:abstractNumId="146" w15:restartNumberingAfterBreak="0">
     <w:nsid w:val="3FFB4CF8"/>
     <w:multiLevelType w:val="hybridMultilevel"/>
     <w:tmpl w:val="0A2C8CBA"/>
@@ -41867,7 +42048,7 @@
       </w:rPr>
     </w:lvl>
   </w:abstractNum>
-  <w:abstractNum w:abstractNumId="146" w15:restartNumberingAfterBreak="0">
+  <w:abstractNum w:abstractNumId="147" w15:restartNumberingAfterBreak="0">
     <w:nsid w:val="40170559"/>
     <w:multiLevelType w:val="hybridMultilevel"/>
     <w:tmpl w:val="CB0C2F00"/>
@@ -41980,7 +42161,7 @@
       </w:rPr>
     </w:lvl>
   </w:abstractNum>
-  <w:abstractNum w:abstractNumId="147" w15:restartNumberingAfterBreak="0">
+  <w:abstractNum w:abstractNumId="148" w15:restartNumberingAfterBreak="0">
     <w:nsid w:val="403C0CC6"/>
     <w:multiLevelType w:val="multilevel"/>
     <w:tmpl w:val="79BE0742"/>
@@ -42084,7 +42265,7 @@
       </w:rPr>
     </w:lvl>
   </w:abstractNum>
-  <w:abstractNum w:abstractNumId="148" w15:restartNumberingAfterBreak="0">
+  <w:abstractNum w:abstractNumId="149" w15:restartNumberingAfterBreak="0">
     <w:nsid w:val="40C16B85"/>
     <w:multiLevelType w:val="multilevel"/>
     <w:tmpl w:val="1604F14A"/>
@@ -42188,7 +42369,7 @@
       </w:rPr>
     </w:lvl>
   </w:abstractNum>
-  <w:abstractNum w:abstractNumId="149" w15:restartNumberingAfterBreak="0">
+  <w:abstractNum w:abstractNumId="150" w15:restartNumberingAfterBreak="0">
     <w:nsid w:val="413B3DFD"/>
     <w:multiLevelType w:val="multilevel"/>
     <w:tmpl w:val="A6081E4C"/>
@@ -42292,7 +42473,7 @@
       </w:rPr>
     </w:lvl>
   </w:abstractNum>
-  <w:abstractNum w:abstractNumId="150" w15:restartNumberingAfterBreak="0">
+  <w:abstractNum w:abstractNumId="151" w15:restartNumberingAfterBreak="0">
     <w:nsid w:val="41E069C1"/>
     <w:multiLevelType w:val="multilevel"/>
     <w:tmpl w:val="DDA6CAEA"/>
@@ -42396,7 +42577,7 @@
       </w:rPr>
     </w:lvl>
   </w:abstractNum>
-  <w:abstractNum w:abstractNumId="151" w15:restartNumberingAfterBreak="0">
+  <w:abstractNum w:abstractNumId="152" w15:restartNumberingAfterBreak="0">
     <w:nsid w:val="42155064"/>
     <w:multiLevelType w:val="multilevel"/>
     <w:tmpl w:val="C70CBCAE"/>
@@ -42500,7 +42681,7 @@
       </w:rPr>
     </w:lvl>
   </w:abstractNum>
-  <w:abstractNum w:abstractNumId="152" w15:restartNumberingAfterBreak="0">
+  <w:abstractNum w:abstractNumId="153" w15:restartNumberingAfterBreak="0">
     <w:nsid w:val="42184A71"/>
     <w:multiLevelType w:val="multilevel"/>
     <w:tmpl w:val="428EBDDC"/>
@@ -42604,7 +42785,7 @@
       </w:rPr>
     </w:lvl>
   </w:abstractNum>
-  <w:abstractNum w:abstractNumId="153" w15:restartNumberingAfterBreak="0">
+  <w:abstractNum w:abstractNumId="154" w15:restartNumberingAfterBreak="0">
     <w:nsid w:val="423364FA"/>
     <w:multiLevelType w:val="multilevel"/>
     <w:tmpl w:val="1ECE093C"/>
@@ -42708,7 +42889,7 @@
       </w:rPr>
     </w:lvl>
   </w:abstractNum>
-  <w:abstractNum w:abstractNumId="154" w15:restartNumberingAfterBreak="0">
+  <w:abstractNum w:abstractNumId="155" w15:restartNumberingAfterBreak="0">
     <w:nsid w:val="42836DBC"/>
     <w:multiLevelType w:val="multilevel"/>
     <w:tmpl w:val="15188E9A"/>
@@ -42812,7 +42993,7 @@
       </w:rPr>
     </w:lvl>
   </w:abstractNum>
-  <w:abstractNum w:abstractNumId="155" w15:restartNumberingAfterBreak="0">
+  <w:abstractNum w:abstractNumId="156" w15:restartNumberingAfterBreak="0">
     <w:nsid w:val="42963250"/>
     <w:multiLevelType w:val="multilevel"/>
     <w:tmpl w:val="E6E45CF0"/>
@@ -42916,7 +43097,7 @@
       </w:rPr>
     </w:lvl>
   </w:abstractNum>
-  <w:abstractNum w:abstractNumId="156" w15:restartNumberingAfterBreak="0">
+  <w:abstractNum w:abstractNumId="157" w15:restartNumberingAfterBreak="0">
     <w:nsid w:val="42F91D59"/>
     <w:multiLevelType w:val="multilevel"/>
     <w:tmpl w:val="45FA18AA"/>
@@ -43020,7 +43201,7 @@
       </w:rPr>
     </w:lvl>
   </w:abstractNum>
-  <w:abstractNum w:abstractNumId="157" w15:restartNumberingAfterBreak="0">
+  <w:abstractNum w:abstractNumId="158" w15:restartNumberingAfterBreak="0">
     <w:nsid w:val="44AB26C5"/>
     <w:multiLevelType w:val="multilevel"/>
     <w:tmpl w:val="05AC061C"/>
@@ -43124,7 +43305,7 @@
       </w:rPr>
     </w:lvl>
   </w:abstractNum>
-  <w:abstractNum w:abstractNumId="158" w15:restartNumberingAfterBreak="0">
+  <w:abstractNum w:abstractNumId="159" w15:restartNumberingAfterBreak="0">
     <w:nsid w:val="44D012E3"/>
     <w:multiLevelType w:val="multilevel"/>
     <w:tmpl w:val="A8B25BFC"/>
@@ -43228,7 +43409,7 @@
       </w:rPr>
     </w:lvl>
   </w:abstractNum>
-  <w:abstractNum w:abstractNumId="159" w15:restartNumberingAfterBreak="0">
+  <w:abstractNum w:abstractNumId="160" w15:restartNumberingAfterBreak="0">
     <w:nsid w:val="45187EA0"/>
     <w:multiLevelType w:val="multilevel"/>
     <w:tmpl w:val="25323A92"/>
@@ -43332,7 +43513,7 @@
       </w:rPr>
     </w:lvl>
   </w:abstractNum>
-  <w:abstractNum w:abstractNumId="160" w15:restartNumberingAfterBreak="0">
+  <w:abstractNum w:abstractNumId="161" w15:restartNumberingAfterBreak="0">
     <w:nsid w:val="45866D2A"/>
     <w:multiLevelType w:val="multilevel"/>
     <w:tmpl w:val="8ADEFD7E"/>
@@ -43436,7 +43617,7 @@
       </w:rPr>
     </w:lvl>
   </w:abstractNum>
-  <w:abstractNum w:abstractNumId="161" w15:restartNumberingAfterBreak="0">
+  <w:abstractNum w:abstractNumId="162" w15:restartNumberingAfterBreak="0">
     <w:nsid w:val="464D3E25"/>
     <w:multiLevelType w:val="multilevel"/>
     <w:tmpl w:val="AC805182"/>
@@ -43540,7 +43721,7 @@
       </w:rPr>
     </w:lvl>
   </w:abstractNum>
-  <w:abstractNum w:abstractNumId="162" w15:restartNumberingAfterBreak="0">
+  <w:abstractNum w:abstractNumId="163" w15:restartNumberingAfterBreak="0">
     <w:nsid w:val="469C22EA"/>
     <w:multiLevelType w:val="multilevel"/>
     <w:tmpl w:val="6DA4A58A"/>
@@ -43644,7 +43825,7 @@
       </w:rPr>
     </w:lvl>
   </w:abstractNum>
-  <w:abstractNum w:abstractNumId="163" w15:restartNumberingAfterBreak="0">
+  <w:abstractNum w:abstractNumId="164" w15:restartNumberingAfterBreak="0">
     <w:nsid w:val="47530277"/>
     <w:multiLevelType w:val="multilevel"/>
     <w:tmpl w:val="A1724596"/>
@@ -43748,7 +43929,7 @@
       </w:rPr>
     </w:lvl>
   </w:abstractNum>
-  <w:abstractNum w:abstractNumId="164" w15:restartNumberingAfterBreak="0">
+  <w:abstractNum w:abstractNumId="165" w15:restartNumberingAfterBreak="0">
     <w:nsid w:val="48397CA8"/>
     <w:multiLevelType w:val="multilevel"/>
     <w:tmpl w:val="238E8444"/>
@@ -43852,7 +44033,7 @@
       </w:rPr>
     </w:lvl>
   </w:abstractNum>
-  <w:abstractNum w:abstractNumId="165" w15:restartNumberingAfterBreak="0">
+  <w:abstractNum w:abstractNumId="166" w15:restartNumberingAfterBreak="0">
     <w:nsid w:val="48954F84"/>
     <w:multiLevelType w:val="multilevel"/>
     <w:tmpl w:val="5F3C05FE"/>
@@ -43956,7 +44137,7 @@
       </w:rPr>
     </w:lvl>
   </w:abstractNum>
-  <w:abstractNum w:abstractNumId="166" w15:restartNumberingAfterBreak="0">
+  <w:abstractNum w:abstractNumId="167" w15:restartNumberingAfterBreak="0">
     <w:nsid w:val="48BF189A"/>
     <w:multiLevelType w:val="multilevel"/>
     <w:tmpl w:val="DEEC8CC2"/>
@@ -44060,7 +44241,7 @@
       </w:rPr>
     </w:lvl>
   </w:abstractNum>
-  <w:abstractNum w:abstractNumId="167" w15:restartNumberingAfterBreak="0">
+  <w:abstractNum w:abstractNumId="168" w15:restartNumberingAfterBreak="0">
     <w:nsid w:val="490051F7"/>
     <w:multiLevelType w:val="multilevel"/>
     <w:tmpl w:val="8D2C4FE2"/>
@@ -44164,7 +44345,7 @@
       </w:rPr>
     </w:lvl>
   </w:abstractNum>
-  <w:abstractNum w:abstractNumId="168" w15:restartNumberingAfterBreak="0">
+  <w:abstractNum w:abstractNumId="169" w15:restartNumberingAfterBreak="0">
     <w:nsid w:val="49353C8F"/>
     <w:multiLevelType w:val="multilevel"/>
     <w:tmpl w:val="EE921354"/>
@@ -44268,7 +44449,7 @@
       </w:rPr>
     </w:lvl>
   </w:abstractNum>
-  <w:abstractNum w:abstractNumId="169" w15:restartNumberingAfterBreak="0">
+  <w:abstractNum w:abstractNumId="170" w15:restartNumberingAfterBreak="0">
     <w:nsid w:val="49364ED0"/>
     <w:multiLevelType w:val="multilevel"/>
     <w:tmpl w:val="B32C32DC"/>
@@ -44372,7 +44553,7 @@
       </w:rPr>
     </w:lvl>
   </w:abstractNum>
-  <w:abstractNum w:abstractNumId="170" w15:restartNumberingAfterBreak="0">
+  <w:abstractNum w:abstractNumId="171" w15:restartNumberingAfterBreak="0">
     <w:nsid w:val="496D13DF"/>
     <w:multiLevelType w:val="multilevel"/>
     <w:tmpl w:val="F11657A0"/>
@@ -44476,7 +44657,7 @@
       </w:rPr>
     </w:lvl>
   </w:abstractNum>
-  <w:abstractNum w:abstractNumId="171" w15:restartNumberingAfterBreak="0">
+  <w:abstractNum w:abstractNumId="172" w15:restartNumberingAfterBreak="0">
     <w:nsid w:val="499C1B08"/>
     <w:multiLevelType w:val="multilevel"/>
     <w:tmpl w:val="57F6F9E8"/>
@@ -44580,7 +44761,7 @@
       </w:rPr>
     </w:lvl>
   </w:abstractNum>
-  <w:abstractNum w:abstractNumId="172" w15:restartNumberingAfterBreak="0">
+  <w:abstractNum w:abstractNumId="173" w15:restartNumberingAfterBreak="0">
     <w:nsid w:val="4A0452CE"/>
     <w:multiLevelType w:val="multilevel"/>
     <w:tmpl w:val="DD268768"/>
@@ -44684,7 +44865,7 @@
       </w:rPr>
     </w:lvl>
   </w:abstractNum>
-  <w:abstractNum w:abstractNumId="173" w15:restartNumberingAfterBreak="0">
+  <w:abstractNum w:abstractNumId="174" w15:restartNumberingAfterBreak="0">
     <w:nsid w:val="4A2E1057"/>
     <w:multiLevelType w:val="multilevel"/>
     <w:tmpl w:val="292E1F1C"/>
@@ -44788,7 +44969,7 @@
       </w:rPr>
     </w:lvl>
   </w:abstractNum>
-  <w:abstractNum w:abstractNumId="174" w15:restartNumberingAfterBreak="0">
+  <w:abstractNum w:abstractNumId="175" w15:restartNumberingAfterBreak="0">
     <w:nsid w:val="4A723A59"/>
     <w:multiLevelType w:val="hybridMultilevel"/>
     <w:tmpl w:val="55867F7C"/>
@@ -44901,7 +45082,7 @@
       </w:rPr>
     </w:lvl>
   </w:abstractNum>
-  <w:abstractNum w:abstractNumId="175" w15:restartNumberingAfterBreak="0">
+  <w:abstractNum w:abstractNumId="176" w15:restartNumberingAfterBreak="0">
     <w:nsid w:val="4ABF4A27"/>
     <w:multiLevelType w:val="multilevel"/>
     <w:tmpl w:val="FA9E1450"/>
@@ -45005,7 +45186,7 @@
       </w:rPr>
     </w:lvl>
   </w:abstractNum>
-  <w:abstractNum w:abstractNumId="176" w15:restartNumberingAfterBreak="0">
+  <w:abstractNum w:abstractNumId="177" w15:restartNumberingAfterBreak="0">
     <w:nsid w:val="4AD76B69"/>
     <w:multiLevelType w:val="multilevel"/>
     <w:tmpl w:val="E0B2A462"/>
@@ -45109,7 +45290,7 @@
       </w:rPr>
     </w:lvl>
   </w:abstractNum>
-  <w:abstractNum w:abstractNumId="177" w15:restartNumberingAfterBreak="0">
+  <w:abstractNum w:abstractNumId="178" w15:restartNumberingAfterBreak="0">
     <w:nsid w:val="4AF732B6"/>
     <w:multiLevelType w:val="multilevel"/>
     <w:tmpl w:val="7AFC75F6"/>
@@ -45213,7 +45394,7 @@
       </w:rPr>
     </w:lvl>
   </w:abstractNum>
-  <w:abstractNum w:abstractNumId="178" w15:restartNumberingAfterBreak="0">
+  <w:abstractNum w:abstractNumId="179" w15:restartNumberingAfterBreak="0">
     <w:nsid w:val="4BA65DB8"/>
     <w:multiLevelType w:val="multilevel"/>
     <w:tmpl w:val="72500C18"/>
@@ -45317,7 +45498,7 @@
       </w:rPr>
     </w:lvl>
   </w:abstractNum>
-  <w:abstractNum w:abstractNumId="179" w15:restartNumberingAfterBreak="0">
+  <w:abstractNum w:abstractNumId="180" w15:restartNumberingAfterBreak="0">
     <w:nsid w:val="4C813284"/>
     <w:multiLevelType w:val="multilevel"/>
     <w:tmpl w:val="47641E82"/>
@@ -45421,7 +45602,7 @@
       </w:rPr>
     </w:lvl>
   </w:abstractNum>
-  <w:abstractNum w:abstractNumId="180" w15:restartNumberingAfterBreak="0">
+  <w:abstractNum w:abstractNumId="181" w15:restartNumberingAfterBreak="0">
     <w:nsid w:val="4C9D74EE"/>
     <w:multiLevelType w:val="hybridMultilevel"/>
     <w:tmpl w:val="4A08A7F0"/>
@@ -45534,7 +45715,7 @@
       </w:rPr>
     </w:lvl>
   </w:abstractNum>
-  <w:abstractNum w:abstractNumId="181" w15:restartNumberingAfterBreak="0">
+  <w:abstractNum w:abstractNumId="182" w15:restartNumberingAfterBreak="0">
     <w:nsid w:val="4CEE7D3F"/>
     <w:multiLevelType w:val="multilevel"/>
     <w:tmpl w:val="3704EBFA"/>
@@ -45638,7 +45819,7 @@
       </w:rPr>
     </w:lvl>
   </w:abstractNum>
-  <w:abstractNum w:abstractNumId="182" w15:restartNumberingAfterBreak="0">
+  <w:abstractNum w:abstractNumId="183" w15:restartNumberingAfterBreak="0">
     <w:nsid w:val="4CF92802"/>
     <w:multiLevelType w:val="multilevel"/>
     <w:tmpl w:val="0A48C846"/>
@@ -45742,7 +45923,7 @@
       </w:rPr>
     </w:lvl>
   </w:abstractNum>
-  <w:abstractNum w:abstractNumId="183" w15:restartNumberingAfterBreak="0">
+  <w:abstractNum w:abstractNumId="184" w15:restartNumberingAfterBreak="0">
     <w:nsid w:val="4D0D289D"/>
     <w:multiLevelType w:val="multilevel"/>
     <w:tmpl w:val="A48E7220"/>
@@ -45846,7 +46027,7 @@
       </w:rPr>
     </w:lvl>
   </w:abstractNum>
-  <w:abstractNum w:abstractNumId="184" w15:restartNumberingAfterBreak="0">
+  <w:abstractNum w:abstractNumId="185" w15:restartNumberingAfterBreak="0">
     <w:nsid w:val="4DD364AB"/>
     <w:multiLevelType w:val="multilevel"/>
     <w:tmpl w:val="65F25E7E"/>
@@ -45950,7 +46131,7 @@
       </w:rPr>
     </w:lvl>
   </w:abstractNum>
-  <w:abstractNum w:abstractNumId="185" w15:restartNumberingAfterBreak="0">
+  <w:abstractNum w:abstractNumId="186" w15:restartNumberingAfterBreak="0">
     <w:nsid w:val="505B7DE9"/>
     <w:multiLevelType w:val="multilevel"/>
     <w:tmpl w:val="34028FD8"/>
@@ -46054,7 +46235,7 @@
       </w:rPr>
     </w:lvl>
   </w:abstractNum>
-  <w:abstractNum w:abstractNumId="186" w15:restartNumberingAfterBreak="0">
+  <w:abstractNum w:abstractNumId="187" w15:restartNumberingAfterBreak="0">
     <w:nsid w:val="508002E4"/>
     <w:multiLevelType w:val="hybridMultilevel"/>
     <w:tmpl w:val="17DA7E74"/>
@@ -46167,7 +46348,7 @@
       </w:rPr>
     </w:lvl>
   </w:abstractNum>
-  <w:abstractNum w:abstractNumId="187" w15:restartNumberingAfterBreak="0">
+  <w:abstractNum w:abstractNumId="188" w15:restartNumberingAfterBreak="0">
     <w:nsid w:val="50D83A15"/>
     <w:multiLevelType w:val="multilevel"/>
     <w:tmpl w:val="DD6E49E6"/>
@@ -46271,7 +46452,7 @@
       </w:rPr>
     </w:lvl>
   </w:abstractNum>
-  <w:abstractNum w:abstractNumId="188" w15:restartNumberingAfterBreak="0">
+  <w:abstractNum w:abstractNumId="189" w15:restartNumberingAfterBreak="0">
     <w:nsid w:val="510B4837"/>
     <w:multiLevelType w:val="multilevel"/>
     <w:tmpl w:val="3B0ED25E"/>
@@ -46375,7 +46556,7 @@
       </w:rPr>
     </w:lvl>
   </w:abstractNum>
-  <w:abstractNum w:abstractNumId="189" w15:restartNumberingAfterBreak="0">
+  <w:abstractNum w:abstractNumId="190" w15:restartNumberingAfterBreak="0">
     <w:nsid w:val="51D656E2"/>
     <w:multiLevelType w:val="multilevel"/>
     <w:tmpl w:val="EC2A8F1E"/>
@@ -46479,7 +46660,7 @@
       </w:rPr>
     </w:lvl>
   </w:abstractNum>
-  <w:abstractNum w:abstractNumId="190" w15:restartNumberingAfterBreak="0">
+  <w:abstractNum w:abstractNumId="191" w15:restartNumberingAfterBreak="0">
     <w:nsid w:val="53994F7B"/>
     <w:multiLevelType w:val="multilevel"/>
     <w:tmpl w:val="BDAA9EF8"/>
@@ -46583,7 +46764,7 @@
       </w:rPr>
     </w:lvl>
   </w:abstractNum>
-  <w:abstractNum w:abstractNumId="191" w15:restartNumberingAfterBreak="0">
+  <w:abstractNum w:abstractNumId="192" w15:restartNumberingAfterBreak="0">
     <w:nsid w:val="53D54F2D"/>
     <w:multiLevelType w:val="multilevel"/>
     <w:tmpl w:val="8208D2B8"/>
@@ -46687,7 +46868,7 @@
       </w:rPr>
     </w:lvl>
   </w:abstractNum>
-  <w:abstractNum w:abstractNumId="192" w15:restartNumberingAfterBreak="0">
+  <w:abstractNum w:abstractNumId="193" w15:restartNumberingAfterBreak="0">
     <w:nsid w:val="53D72A92"/>
     <w:multiLevelType w:val="multilevel"/>
     <w:tmpl w:val="9A0AF100"/>
@@ -46791,7 +46972,7 @@
       </w:rPr>
     </w:lvl>
   </w:abstractNum>
-  <w:abstractNum w:abstractNumId="193" w15:restartNumberingAfterBreak="0">
+  <w:abstractNum w:abstractNumId="194" w15:restartNumberingAfterBreak="0">
     <w:nsid w:val="54295ED2"/>
     <w:multiLevelType w:val="multilevel"/>
     <w:tmpl w:val="E22688BA"/>
@@ -46895,7 +47076,7 @@
       </w:rPr>
     </w:lvl>
   </w:abstractNum>
-  <w:abstractNum w:abstractNumId="194" w15:restartNumberingAfterBreak="0">
+  <w:abstractNum w:abstractNumId="195" w15:restartNumberingAfterBreak="0">
     <w:nsid w:val="54870025"/>
     <w:multiLevelType w:val="multilevel"/>
     <w:tmpl w:val="8FE4A56C"/>
@@ -46999,7 +47180,7 @@
       </w:rPr>
     </w:lvl>
   </w:abstractNum>
-  <w:abstractNum w:abstractNumId="195" w15:restartNumberingAfterBreak="0">
+  <w:abstractNum w:abstractNumId="196" w15:restartNumberingAfterBreak="0">
     <w:nsid w:val="54B142F8"/>
     <w:multiLevelType w:val="hybridMultilevel"/>
     <w:tmpl w:val="E6004CE8"/>
@@ -47112,7 +47293,7 @@
       </w:rPr>
     </w:lvl>
   </w:abstractNum>
-  <w:abstractNum w:abstractNumId="196" w15:restartNumberingAfterBreak="0">
+  <w:abstractNum w:abstractNumId="197" w15:restartNumberingAfterBreak="0">
     <w:nsid w:val="55002502"/>
     <w:multiLevelType w:val="multilevel"/>
     <w:tmpl w:val="07E08148"/>
@@ -47216,7 +47397,7 @@
       </w:rPr>
     </w:lvl>
   </w:abstractNum>
-  <w:abstractNum w:abstractNumId="197" w15:restartNumberingAfterBreak="0">
+  <w:abstractNum w:abstractNumId="198" w15:restartNumberingAfterBreak="0">
     <w:nsid w:val="55277385"/>
     <w:multiLevelType w:val="multilevel"/>
     <w:tmpl w:val="1B98F850"/>
@@ -47320,7 +47501,7 @@
       </w:rPr>
     </w:lvl>
   </w:abstractNum>
-  <w:abstractNum w:abstractNumId="198" w15:restartNumberingAfterBreak="0">
+  <w:abstractNum w:abstractNumId="199" w15:restartNumberingAfterBreak="0">
     <w:nsid w:val="56181F10"/>
     <w:multiLevelType w:val="multilevel"/>
     <w:tmpl w:val="9AFA06CA"/>
@@ -47424,7 +47605,7 @@
       </w:rPr>
     </w:lvl>
   </w:abstractNum>
-  <w:abstractNum w:abstractNumId="199" w15:restartNumberingAfterBreak="0">
+  <w:abstractNum w:abstractNumId="200" w15:restartNumberingAfterBreak="0">
     <w:nsid w:val="564D0E81"/>
     <w:multiLevelType w:val="multilevel"/>
     <w:tmpl w:val="5A06F876"/>
@@ -47528,7 +47709,7 @@
       </w:rPr>
     </w:lvl>
   </w:abstractNum>
-  <w:abstractNum w:abstractNumId="200" w15:restartNumberingAfterBreak="0">
+  <w:abstractNum w:abstractNumId="201" w15:restartNumberingAfterBreak="0">
     <w:nsid w:val="567A4147"/>
     <w:multiLevelType w:val="multilevel"/>
     <w:tmpl w:val="117E515E"/>
@@ -47632,7 +47813,7 @@
       </w:rPr>
     </w:lvl>
   </w:abstractNum>
-  <w:abstractNum w:abstractNumId="201" w15:restartNumberingAfterBreak="0">
+  <w:abstractNum w:abstractNumId="202" w15:restartNumberingAfterBreak="0">
     <w:nsid w:val="574E1698"/>
     <w:multiLevelType w:val="multilevel"/>
     <w:tmpl w:val="F03E2FB4"/>
@@ -47736,7 +47917,7 @@
       </w:rPr>
     </w:lvl>
   </w:abstractNum>
-  <w:abstractNum w:abstractNumId="202" w15:restartNumberingAfterBreak="0">
+  <w:abstractNum w:abstractNumId="203" w15:restartNumberingAfterBreak="0">
     <w:nsid w:val="57867655"/>
     <w:multiLevelType w:val="multilevel"/>
     <w:tmpl w:val="D5E2CECE"/>
@@ -47840,7 +48021,7 @@
       </w:rPr>
     </w:lvl>
   </w:abstractNum>
-  <w:abstractNum w:abstractNumId="203" w15:restartNumberingAfterBreak="0">
+  <w:abstractNum w:abstractNumId="204" w15:restartNumberingAfterBreak="0">
     <w:nsid w:val="57C97B09"/>
     <w:multiLevelType w:val="multilevel"/>
     <w:tmpl w:val="D2DA78CC"/>
@@ -47944,7 +48125,7 @@
       </w:rPr>
     </w:lvl>
   </w:abstractNum>
-  <w:abstractNum w:abstractNumId="204" w15:restartNumberingAfterBreak="0">
+  <w:abstractNum w:abstractNumId="205" w15:restartNumberingAfterBreak="0">
     <w:nsid w:val="57CC6D4C"/>
     <w:multiLevelType w:val="multilevel"/>
     <w:tmpl w:val="9550C004"/>
@@ -48048,7 +48229,7 @@
       </w:rPr>
     </w:lvl>
   </w:abstractNum>
-  <w:abstractNum w:abstractNumId="205" w15:restartNumberingAfterBreak="0">
+  <w:abstractNum w:abstractNumId="206" w15:restartNumberingAfterBreak="0">
     <w:nsid w:val="580755EC"/>
     <w:multiLevelType w:val="multilevel"/>
     <w:tmpl w:val="0B4E1EB2"/>
@@ -48152,7 +48333,7 @@
       </w:rPr>
     </w:lvl>
   </w:abstractNum>
-  <w:abstractNum w:abstractNumId="206" w15:restartNumberingAfterBreak="0">
+  <w:abstractNum w:abstractNumId="207" w15:restartNumberingAfterBreak="0">
     <w:nsid w:val="58964336"/>
     <w:multiLevelType w:val="multilevel"/>
     <w:tmpl w:val="59686116"/>
@@ -48256,7 +48437,7 @@
       </w:rPr>
     </w:lvl>
   </w:abstractNum>
-  <w:abstractNum w:abstractNumId="207" w15:restartNumberingAfterBreak="0">
+  <w:abstractNum w:abstractNumId="208" w15:restartNumberingAfterBreak="0">
     <w:nsid w:val="58A74961"/>
     <w:multiLevelType w:val="multilevel"/>
     <w:tmpl w:val="86DE843E"/>
@@ -48360,7 +48541,7 @@
       </w:rPr>
     </w:lvl>
   </w:abstractNum>
-  <w:abstractNum w:abstractNumId="208" w15:restartNumberingAfterBreak="0">
+  <w:abstractNum w:abstractNumId="209" w15:restartNumberingAfterBreak="0">
     <w:nsid w:val="59247F6B"/>
     <w:multiLevelType w:val="multilevel"/>
     <w:tmpl w:val="E0AE3914"/>
@@ -48464,7 +48645,7 @@
       </w:rPr>
     </w:lvl>
   </w:abstractNum>
-  <w:abstractNum w:abstractNumId="209" w15:restartNumberingAfterBreak="0">
+  <w:abstractNum w:abstractNumId="210" w15:restartNumberingAfterBreak="0">
     <w:nsid w:val="59851720"/>
     <w:multiLevelType w:val="multilevel"/>
     <w:tmpl w:val="A8925D8E"/>
@@ -48568,7 +48749,7 @@
       </w:rPr>
     </w:lvl>
   </w:abstractNum>
-  <w:abstractNum w:abstractNumId="210" w15:restartNumberingAfterBreak="0">
+  <w:abstractNum w:abstractNumId="211" w15:restartNumberingAfterBreak="0">
     <w:nsid w:val="59943B0B"/>
     <w:multiLevelType w:val="multilevel"/>
     <w:tmpl w:val="AF722F82"/>
@@ -48672,7 +48853,7 @@
       </w:rPr>
     </w:lvl>
   </w:abstractNum>
-  <w:abstractNum w:abstractNumId="211" w15:restartNumberingAfterBreak="0">
+  <w:abstractNum w:abstractNumId="212" w15:restartNumberingAfterBreak="0">
     <w:nsid w:val="59D04F52"/>
     <w:multiLevelType w:val="multilevel"/>
     <w:tmpl w:val="90BAC02A"/>
@@ -48776,7 +48957,7 @@
       </w:rPr>
     </w:lvl>
   </w:abstractNum>
-  <w:abstractNum w:abstractNumId="212" w15:restartNumberingAfterBreak="0">
+  <w:abstractNum w:abstractNumId="213" w15:restartNumberingAfterBreak="0">
     <w:nsid w:val="5A7D3070"/>
     <w:multiLevelType w:val="multilevel"/>
     <w:tmpl w:val="EC38E4C6"/>
@@ -48880,7 +49061,7 @@
       </w:rPr>
     </w:lvl>
   </w:abstractNum>
-  <w:abstractNum w:abstractNumId="213" w15:restartNumberingAfterBreak="0">
+  <w:abstractNum w:abstractNumId="214" w15:restartNumberingAfterBreak="0">
     <w:nsid w:val="5A874308"/>
     <w:multiLevelType w:val="multilevel"/>
     <w:tmpl w:val="8C8C7A02"/>
@@ -48984,7 +49165,7 @@
       </w:rPr>
     </w:lvl>
   </w:abstractNum>
-  <w:abstractNum w:abstractNumId="214" w15:restartNumberingAfterBreak="0">
+  <w:abstractNum w:abstractNumId="215" w15:restartNumberingAfterBreak="0">
     <w:nsid w:val="5A900504"/>
     <w:multiLevelType w:val="multilevel"/>
     <w:tmpl w:val="20FE2FF2"/>
@@ -49088,7 +49269,7 @@
       </w:rPr>
     </w:lvl>
   </w:abstractNum>
-  <w:abstractNum w:abstractNumId="215" w15:restartNumberingAfterBreak="0">
+  <w:abstractNum w:abstractNumId="216" w15:restartNumberingAfterBreak="0">
     <w:nsid w:val="5B2B4CF1"/>
     <w:multiLevelType w:val="multilevel"/>
     <w:tmpl w:val="1210449A"/>
@@ -49192,7 +49373,7 @@
       </w:rPr>
     </w:lvl>
   </w:abstractNum>
-  <w:abstractNum w:abstractNumId="216" w15:restartNumberingAfterBreak="0">
+  <w:abstractNum w:abstractNumId="217" w15:restartNumberingAfterBreak="0">
     <w:nsid w:val="5BDB2874"/>
     <w:multiLevelType w:val="multilevel"/>
     <w:tmpl w:val="2D50C7AE"/>
@@ -49296,7 +49477,7 @@
       </w:rPr>
     </w:lvl>
   </w:abstractNum>
-  <w:abstractNum w:abstractNumId="217" w15:restartNumberingAfterBreak="0">
+  <w:abstractNum w:abstractNumId="218" w15:restartNumberingAfterBreak="0">
     <w:nsid w:val="5BFE7B50"/>
     <w:multiLevelType w:val="multilevel"/>
     <w:tmpl w:val="217C1804"/>
@@ -49400,7 +49581,7 @@
       </w:rPr>
     </w:lvl>
   </w:abstractNum>
-  <w:abstractNum w:abstractNumId="218" w15:restartNumberingAfterBreak="0">
+  <w:abstractNum w:abstractNumId="219" w15:restartNumberingAfterBreak="0">
     <w:nsid w:val="5C0023A9"/>
     <w:multiLevelType w:val="multilevel"/>
     <w:tmpl w:val="8014F6B2"/>
@@ -49504,7 +49685,7 @@
       </w:rPr>
     </w:lvl>
   </w:abstractNum>
-  <w:abstractNum w:abstractNumId="219" w15:restartNumberingAfterBreak="0">
+  <w:abstractNum w:abstractNumId="220" w15:restartNumberingAfterBreak="0">
     <w:nsid w:val="5C8108A8"/>
     <w:multiLevelType w:val="multilevel"/>
     <w:tmpl w:val="6CA6A18A"/>
@@ -49608,7 +49789,7 @@
       </w:rPr>
     </w:lvl>
   </w:abstractNum>
-  <w:abstractNum w:abstractNumId="220" w15:restartNumberingAfterBreak="0">
+  <w:abstractNum w:abstractNumId="221" w15:restartNumberingAfterBreak="0">
     <w:nsid w:val="5CA27F78"/>
     <w:multiLevelType w:val="multilevel"/>
     <w:tmpl w:val="F930384C"/>
@@ -49712,7 +49893,7 @@
       </w:rPr>
     </w:lvl>
   </w:abstractNum>
-  <w:abstractNum w:abstractNumId="221" w15:restartNumberingAfterBreak="0">
+  <w:abstractNum w:abstractNumId="222" w15:restartNumberingAfterBreak="0">
     <w:nsid w:val="5CC36EF4"/>
     <w:multiLevelType w:val="multilevel"/>
     <w:tmpl w:val="967698D8"/>
@@ -49816,7 +49997,7 @@
       </w:rPr>
     </w:lvl>
   </w:abstractNum>
-  <w:abstractNum w:abstractNumId="222" w15:restartNumberingAfterBreak="0">
+  <w:abstractNum w:abstractNumId="223" w15:restartNumberingAfterBreak="0">
     <w:nsid w:val="5CFE5122"/>
     <w:multiLevelType w:val="multilevel"/>
     <w:tmpl w:val="A96C475C"/>
@@ -49920,7 +50101,7 @@
       </w:rPr>
     </w:lvl>
   </w:abstractNum>
-  <w:abstractNum w:abstractNumId="223" w15:restartNumberingAfterBreak="0">
+  <w:abstractNum w:abstractNumId="224" w15:restartNumberingAfterBreak="0">
     <w:nsid w:val="5D084CF6"/>
     <w:multiLevelType w:val="multilevel"/>
     <w:tmpl w:val="85DEFC72"/>
@@ -50024,7 +50205,7 @@
       </w:rPr>
     </w:lvl>
   </w:abstractNum>
-  <w:abstractNum w:abstractNumId="224" w15:restartNumberingAfterBreak="0">
+  <w:abstractNum w:abstractNumId="225" w15:restartNumberingAfterBreak="0">
     <w:nsid w:val="5DC05500"/>
     <w:multiLevelType w:val="multilevel"/>
     <w:tmpl w:val="2FAAF8FE"/>
@@ -50128,7 +50309,7 @@
       </w:rPr>
     </w:lvl>
   </w:abstractNum>
-  <w:abstractNum w:abstractNumId="225" w15:restartNumberingAfterBreak="0">
+  <w:abstractNum w:abstractNumId="226" w15:restartNumberingAfterBreak="0">
     <w:nsid w:val="5F49402D"/>
     <w:multiLevelType w:val="multilevel"/>
     <w:tmpl w:val="647C5EDC"/>
@@ -50232,7 +50413,7 @@
       </w:rPr>
     </w:lvl>
   </w:abstractNum>
-  <w:abstractNum w:abstractNumId="226" w15:restartNumberingAfterBreak="0">
+  <w:abstractNum w:abstractNumId="227" w15:restartNumberingAfterBreak="0">
     <w:nsid w:val="5FAA4B9F"/>
     <w:multiLevelType w:val="multilevel"/>
     <w:tmpl w:val="C9322FE0"/>
@@ -50336,7 +50517,7 @@
       </w:rPr>
     </w:lvl>
   </w:abstractNum>
-  <w:abstractNum w:abstractNumId="227" w15:restartNumberingAfterBreak="0">
+  <w:abstractNum w:abstractNumId="228" w15:restartNumberingAfterBreak="0">
     <w:nsid w:val="602712E1"/>
     <w:multiLevelType w:val="multilevel"/>
     <w:tmpl w:val="09401DDA"/>
@@ -50440,7 +50621,7 @@
       </w:rPr>
     </w:lvl>
   </w:abstractNum>
-  <w:abstractNum w:abstractNumId="228" w15:restartNumberingAfterBreak="0">
+  <w:abstractNum w:abstractNumId="229" w15:restartNumberingAfterBreak="0">
     <w:nsid w:val="60D109DE"/>
     <w:multiLevelType w:val="multilevel"/>
     <w:tmpl w:val="6D6090FC"/>
@@ -50544,7 +50725,7 @@
       </w:rPr>
     </w:lvl>
   </w:abstractNum>
-  <w:abstractNum w:abstractNumId="229" w15:restartNumberingAfterBreak="0">
+  <w:abstractNum w:abstractNumId="230" w15:restartNumberingAfterBreak="0">
     <w:nsid w:val="60E91C41"/>
     <w:multiLevelType w:val="hybridMultilevel"/>
     <w:tmpl w:val="1BB0762A"/>
@@ -50657,7 +50838,7 @@
       </w:rPr>
     </w:lvl>
   </w:abstractNum>
-  <w:abstractNum w:abstractNumId="230" w15:restartNumberingAfterBreak="0">
+  <w:abstractNum w:abstractNumId="231" w15:restartNumberingAfterBreak="0">
     <w:nsid w:val="61CD4C55"/>
     <w:multiLevelType w:val="multilevel"/>
     <w:tmpl w:val="49DA91F4"/>
@@ -50761,7 +50942,7 @@
       </w:rPr>
     </w:lvl>
   </w:abstractNum>
-  <w:abstractNum w:abstractNumId="231" w15:restartNumberingAfterBreak="0">
+  <w:abstractNum w:abstractNumId="232" w15:restartNumberingAfterBreak="0">
     <w:nsid w:val="62157AC4"/>
     <w:multiLevelType w:val="multilevel"/>
     <w:tmpl w:val="046028A8"/>
@@ -50865,7 +51046,7 @@
       </w:rPr>
     </w:lvl>
   </w:abstractNum>
-  <w:abstractNum w:abstractNumId="232" w15:restartNumberingAfterBreak="0">
+  <w:abstractNum w:abstractNumId="233" w15:restartNumberingAfterBreak="0">
     <w:nsid w:val="62465A6D"/>
     <w:multiLevelType w:val="multilevel"/>
     <w:tmpl w:val="C090023A"/>
@@ -50969,7 +51150,7 @@
       </w:rPr>
     </w:lvl>
   </w:abstractNum>
-  <w:abstractNum w:abstractNumId="233" w15:restartNumberingAfterBreak="0">
+  <w:abstractNum w:abstractNumId="234" w15:restartNumberingAfterBreak="0">
     <w:nsid w:val="62856632"/>
     <w:multiLevelType w:val="multilevel"/>
     <w:tmpl w:val="BA642C7A"/>
@@ -51073,7 +51254,7 @@
       </w:rPr>
     </w:lvl>
   </w:abstractNum>
-  <w:abstractNum w:abstractNumId="234" w15:restartNumberingAfterBreak="0">
+  <w:abstractNum w:abstractNumId="235" w15:restartNumberingAfterBreak="0">
     <w:nsid w:val="62BC07E4"/>
     <w:multiLevelType w:val="multilevel"/>
     <w:tmpl w:val="DDA47BC6"/>
@@ -51177,7 +51358,7 @@
       </w:rPr>
     </w:lvl>
   </w:abstractNum>
-  <w:abstractNum w:abstractNumId="235" w15:restartNumberingAfterBreak="0">
+  <w:abstractNum w:abstractNumId="236" w15:restartNumberingAfterBreak="0">
     <w:nsid w:val="62CA292C"/>
     <w:multiLevelType w:val="multilevel"/>
     <w:tmpl w:val="822E835C"/>
@@ -51281,7 +51462,7 @@
       </w:rPr>
     </w:lvl>
   </w:abstractNum>
-  <w:abstractNum w:abstractNumId="236" w15:restartNumberingAfterBreak="0">
+  <w:abstractNum w:abstractNumId="237" w15:restartNumberingAfterBreak="0">
     <w:nsid w:val="63700354"/>
     <w:multiLevelType w:val="multilevel"/>
     <w:tmpl w:val="B7E45C52"/>
@@ -51385,7 +51566,7 @@
       </w:rPr>
     </w:lvl>
   </w:abstractNum>
-  <w:abstractNum w:abstractNumId="237" w15:restartNumberingAfterBreak="0">
+  <w:abstractNum w:abstractNumId="238" w15:restartNumberingAfterBreak="0">
     <w:nsid w:val="63C951D8"/>
     <w:multiLevelType w:val="multilevel"/>
     <w:tmpl w:val="2A7E9FAC"/>
@@ -51489,7 +51670,7 @@
       </w:rPr>
     </w:lvl>
   </w:abstractNum>
-  <w:abstractNum w:abstractNumId="238" w15:restartNumberingAfterBreak="0">
+  <w:abstractNum w:abstractNumId="239" w15:restartNumberingAfterBreak="0">
     <w:nsid w:val="64BC5F4A"/>
     <w:multiLevelType w:val="multilevel"/>
     <w:tmpl w:val="DDBCF00A"/>
@@ -51593,7 +51774,7 @@
       </w:rPr>
     </w:lvl>
   </w:abstractNum>
-  <w:abstractNum w:abstractNumId="239" w15:restartNumberingAfterBreak="0">
+  <w:abstractNum w:abstractNumId="240" w15:restartNumberingAfterBreak="0">
     <w:nsid w:val="64EE3B9C"/>
     <w:multiLevelType w:val="hybridMultilevel"/>
     <w:tmpl w:val="C636B7DA"/>
@@ -51706,7 +51887,7 @@
       </w:rPr>
     </w:lvl>
   </w:abstractNum>
-  <w:abstractNum w:abstractNumId="240" w15:restartNumberingAfterBreak="0">
+  <w:abstractNum w:abstractNumId="241" w15:restartNumberingAfterBreak="0">
     <w:nsid w:val="65B938E4"/>
     <w:multiLevelType w:val="multilevel"/>
     <w:tmpl w:val="9042DD98"/>
@@ -51810,7 +51991,7 @@
       </w:rPr>
     </w:lvl>
   </w:abstractNum>
-  <w:abstractNum w:abstractNumId="241" w15:restartNumberingAfterBreak="0">
+  <w:abstractNum w:abstractNumId="242" w15:restartNumberingAfterBreak="0">
     <w:nsid w:val="65EA7C6A"/>
     <w:multiLevelType w:val="multilevel"/>
     <w:tmpl w:val="A17A62AC"/>
@@ -51914,7 +52095,7 @@
       </w:rPr>
     </w:lvl>
   </w:abstractNum>
-  <w:abstractNum w:abstractNumId="242" w15:restartNumberingAfterBreak="0">
+  <w:abstractNum w:abstractNumId="243" w15:restartNumberingAfterBreak="0">
     <w:nsid w:val="67AA3B80"/>
     <w:multiLevelType w:val="multilevel"/>
     <w:tmpl w:val="CFC4225C"/>
@@ -52018,7 +52199,7 @@
       </w:rPr>
     </w:lvl>
   </w:abstractNum>
-  <w:abstractNum w:abstractNumId="243" w15:restartNumberingAfterBreak="0">
+  <w:abstractNum w:abstractNumId="244" w15:restartNumberingAfterBreak="0">
     <w:nsid w:val="67B55223"/>
     <w:multiLevelType w:val="multilevel"/>
     <w:tmpl w:val="7F568BDE"/>
@@ -52122,7 +52303,7 @@
       </w:rPr>
     </w:lvl>
   </w:abstractNum>
-  <w:abstractNum w:abstractNumId="244" w15:restartNumberingAfterBreak="0">
+  <w:abstractNum w:abstractNumId="245" w15:restartNumberingAfterBreak="0">
     <w:nsid w:val="68177B1E"/>
     <w:multiLevelType w:val="multilevel"/>
     <w:tmpl w:val="1F987D0A"/>
@@ -52226,7 +52407,7 @@
       </w:rPr>
     </w:lvl>
   </w:abstractNum>
-  <w:abstractNum w:abstractNumId="245" w15:restartNumberingAfterBreak="0">
+  <w:abstractNum w:abstractNumId="246" w15:restartNumberingAfterBreak="0">
     <w:nsid w:val="688E677B"/>
     <w:multiLevelType w:val="multilevel"/>
     <w:tmpl w:val="557878BE"/>
@@ -52330,7 +52511,7 @@
       </w:rPr>
     </w:lvl>
   </w:abstractNum>
-  <w:abstractNum w:abstractNumId="246" w15:restartNumberingAfterBreak="0">
+  <w:abstractNum w:abstractNumId="247" w15:restartNumberingAfterBreak="0">
     <w:nsid w:val="68943DDD"/>
     <w:multiLevelType w:val="multilevel"/>
     <w:tmpl w:val="F53E0EF2"/>
@@ -52434,7 +52615,7 @@
       </w:rPr>
     </w:lvl>
   </w:abstractNum>
-  <w:abstractNum w:abstractNumId="247" w15:restartNumberingAfterBreak="0">
+  <w:abstractNum w:abstractNumId="248" w15:restartNumberingAfterBreak="0">
     <w:nsid w:val="68A147A6"/>
     <w:multiLevelType w:val="multilevel"/>
     <w:tmpl w:val="D520C4E0"/>
@@ -52538,7 +52719,7 @@
       </w:rPr>
     </w:lvl>
   </w:abstractNum>
-  <w:abstractNum w:abstractNumId="248" w15:restartNumberingAfterBreak="0">
+  <w:abstractNum w:abstractNumId="249" w15:restartNumberingAfterBreak="0">
     <w:nsid w:val="69564938"/>
     <w:multiLevelType w:val="multilevel"/>
     <w:tmpl w:val="354AD4CE"/>
@@ -52642,7 +52823,7 @@
       </w:rPr>
     </w:lvl>
   </w:abstractNum>
-  <w:abstractNum w:abstractNumId="249" w15:restartNumberingAfterBreak="0">
+  <w:abstractNum w:abstractNumId="250" w15:restartNumberingAfterBreak="0">
     <w:nsid w:val="69577451"/>
     <w:multiLevelType w:val="multilevel"/>
     <w:tmpl w:val="36A81AD8"/>
@@ -52746,7 +52927,7 @@
       </w:rPr>
     </w:lvl>
   </w:abstractNum>
-  <w:abstractNum w:abstractNumId="250" w15:restartNumberingAfterBreak="0">
+  <w:abstractNum w:abstractNumId="251" w15:restartNumberingAfterBreak="0">
     <w:nsid w:val="69CB5EC3"/>
     <w:multiLevelType w:val="multilevel"/>
     <w:tmpl w:val="34506B92"/>
@@ -52850,7 +53031,7 @@
       </w:rPr>
     </w:lvl>
   </w:abstractNum>
-  <w:abstractNum w:abstractNumId="251" w15:restartNumberingAfterBreak="0">
+  <w:abstractNum w:abstractNumId="252" w15:restartNumberingAfterBreak="0">
     <w:nsid w:val="69CB6D47"/>
     <w:multiLevelType w:val="multilevel"/>
     <w:tmpl w:val="20420492"/>
@@ -52954,7 +53135,7 @@
       </w:rPr>
     </w:lvl>
   </w:abstractNum>
-  <w:abstractNum w:abstractNumId="252" w15:restartNumberingAfterBreak="0">
+  <w:abstractNum w:abstractNumId="253" w15:restartNumberingAfterBreak="0">
     <w:nsid w:val="6A5478DD"/>
     <w:multiLevelType w:val="multilevel"/>
     <w:tmpl w:val="FC5E3366"/>
@@ -53058,7 +53239,7 @@
       </w:rPr>
     </w:lvl>
   </w:abstractNum>
-  <w:abstractNum w:abstractNumId="253" w15:restartNumberingAfterBreak="0">
+  <w:abstractNum w:abstractNumId="254" w15:restartNumberingAfterBreak="0">
     <w:nsid w:val="6A85305C"/>
     <w:multiLevelType w:val="multilevel"/>
     <w:tmpl w:val="0B10D2E8"/>
@@ -53162,7 +53343,7 @@
       </w:rPr>
     </w:lvl>
   </w:abstractNum>
-  <w:abstractNum w:abstractNumId="254" w15:restartNumberingAfterBreak="0">
+  <w:abstractNum w:abstractNumId="255" w15:restartNumberingAfterBreak="0">
     <w:nsid w:val="6B8B6ED5"/>
     <w:multiLevelType w:val="hybridMultilevel"/>
     <w:tmpl w:val="87121ED0"/>
@@ -53275,7 +53456,7 @@
       </w:rPr>
     </w:lvl>
   </w:abstractNum>
-  <w:abstractNum w:abstractNumId="255" w15:restartNumberingAfterBreak="0">
+  <w:abstractNum w:abstractNumId="256" w15:restartNumberingAfterBreak="0">
     <w:nsid w:val="6BB6795C"/>
     <w:multiLevelType w:val="hybridMultilevel"/>
     <w:tmpl w:val="043CD6DE"/>
@@ -53388,7 +53569,7 @@
       </w:rPr>
     </w:lvl>
   </w:abstractNum>
-  <w:abstractNum w:abstractNumId="256" w15:restartNumberingAfterBreak="0">
+  <w:abstractNum w:abstractNumId="257" w15:restartNumberingAfterBreak="0">
     <w:nsid w:val="6BEC1B26"/>
     <w:multiLevelType w:val="multilevel"/>
     <w:tmpl w:val="64D6D9E2"/>
@@ -53492,7 +53673,7 @@
       </w:rPr>
     </w:lvl>
   </w:abstractNum>
-  <w:abstractNum w:abstractNumId="257" w15:restartNumberingAfterBreak="0">
+  <w:abstractNum w:abstractNumId="258" w15:restartNumberingAfterBreak="0">
     <w:nsid w:val="6C181313"/>
     <w:multiLevelType w:val="multilevel"/>
     <w:tmpl w:val="F320DD92"/>
@@ -53596,7 +53777,7 @@
       </w:rPr>
     </w:lvl>
   </w:abstractNum>
-  <w:abstractNum w:abstractNumId="258" w15:restartNumberingAfterBreak="0">
+  <w:abstractNum w:abstractNumId="259" w15:restartNumberingAfterBreak="0">
     <w:nsid w:val="6CC91D80"/>
     <w:multiLevelType w:val="multilevel"/>
     <w:tmpl w:val="D5A85012"/>
@@ -53700,7 +53881,7 @@
       </w:rPr>
     </w:lvl>
   </w:abstractNum>
-  <w:abstractNum w:abstractNumId="259" w15:restartNumberingAfterBreak="0">
+  <w:abstractNum w:abstractNumId="260" w15:restartNumberingAfterBreak="0">
     <w:nsid w:val="6D2166A8"/>
     <w:multiLevelType w:val="multilevel"/>
     <w:tmpl w:val="FC62F962"/>
@@ -53804,7 +53985,7 @@
       </w:rPr>
     </w:lvl>
   </w:abstractNum>
-  <w:abstractNum w:abstractNumId="260" w15:restartNumberingAfterBreak="0">
+  <w:abstractNum w:abstractNumId="261" w15:restartNumberingAfterBreak="0">
     <w:nsid w:val="6F4F0A08"/>
     <w:multiLevelType w:val="multilevel"/>
     <w:tmpl w:val="12AA4104"/>
@@ -53908,7 +54089,7 @@
       </w:rPr>
     </w:lvl>
   </w:abstractNum>
-  <w:abstractNum w:abstractNumId="261" w15:restartNumberingAfterBreak="0">
+  <w:abstractNum w:abstractNumId="262" w15:restartNumberingAfterBreak="0">
     <w:nsid w:val="70622DA3"/>
     <w:multiLevelType w:val="hybridMultilevel"/>
     <w:tmpl w:val="F9CE1458"/>
@@ -54021,7 +54202,7 @@
       </w:rPr>
     </w:lvl>
   </w:abstractNum>
-  <w:abstractNum w:abstractNumId="262" w15:restartNumberingAfterBreak="0">
+  <w:abstractNum w:abstractNumId="263" w15:restartNumberingAfterBreak="0">
     <w:nsid w:val="70C15CC7"/>
     <w:multiLevelType w:val="hybridMultilevel"/>
     <w:tmpl w:val="06A66A02"/>
@@ -54134,7 +54315,7 @@
       </w:rPr>
     </w:lvl>
   </w:abstractNum>
-  <w:abstractNum w:abstractNumId="263" w15:restartNumberingAfterBreak="0">
+  <w:abstractNum w:abstractNumId="264" w15:restartNumberingAfterBreak="0">
     <w:nsid w:val="740243A6"/>
     <w:multiLevelType w:val="multilevel"/>
     <w:tmpl w:val="1992581E"/>
@@ -54238,7 +54419,7 @@
       </w:rPr>
     </w:lvl>
   </w:abstractNum>
-  <w:abstractNum w:abstractNumId="264" w15:restartNumberingAfterBreak="0">
+  <w:abstractNum w:abstractNumId="265" w15:restartNumberingAfterBreak="0">
     <w:nsid w:val="743A2D0F"/>
     <w:multiLevelType w:val="multilevel"/>
     <w:tmpl w:val="94D059E6"/>
@@ -54342,7 +54523,7 @@
       </w:rPr>
     </w:lvl>
   </w:abstractNum>
-  <w:abstractNum w:abstractNumId="265" w15:restartNumberingAfterBreak="0">
+  <w:abstractNum w:abstractNumId="266" w15:restartNumberingAfterBreak="0">
     <w:nsid w:val="74D438DD"/>
     <w:multiLevelType w:val="multilevel"/>
     <w:tmpl w:val="8C949A3C"/>
@@ -54446,7 +54627,7 @@
       </w:rPr>
     </w:lvl>
   </w:abstractNum>
-  <w:abstractNum w:abstractNumId="266" w15:restartNumberingAfterBreak="0">
+  <w:abstractNum w:abstractNumId="267" w15:restartNumberingAfterBreak="0">
     <w:nsid w:val="75187AAD"/>
     <w:multiLevelType w:val="multilevel"/>
     <w:tmpl w:val="07103674"/>
@@ -54550,7 +54731,7 @@
       </w:rPr>
     </w:lvl>
   </w:abstractNum>
-  <w:abstractNum w:abstractNumId="267" w15:restartNumberingAfterBreak="0">
+  <w:abstractNum w:abstractNumId="268" w15:restartNumberingAfterBreak="0">
     <w:nsid w:val="7578411C"/>
     <w:multiLevelType w:val="multilevel"/>
     <w:tmpl w:val="22465444"/>
@@ -54654,7 +54835,7 @@
       </w:rPr>
     </w:lvl>
   </w:abstractNum>
-  <w:abstractNum w:abstractNumId="268" w15:restartNumberingAfterBreak="0">
+  <w:abstractNum w:abstractNumId="269" w15:restartNumberingAfterBreak="0">
     <w:nsid w:val="75D11F20"/>
     <w:multiLevelType w:val="multilevel"/>
     <w:tmpl w:val="90E65DF8"/>
@@ -54758,7 +54939,7 @@
       </w:rPr>
     </w:lvl>
   </w:abstractNum>
-  <w:abstractNum w:abstractNumId="269" w15:restartNumberingAfterBreak="0">
+  <w:abstractNum w:abstractNumId="270" w15:restartNumberingAfterBreak="0">
     <w:nsid w:val="75F464C4"/>
     <w:multiLevelType w:val="multilevel"/>
     <w:tmpl w:val="F3C2F814"/>
@@ -54862,7 +55043,7 @@
       </w:rPr>
     </w:lvl>
   </w:abstractNum>
-  <w:abstractNum w:abstractNumId="270" w15:restartNumberingAfterBreak="0">
+  <w:abstractNum w:abstractNumId="271" w15:restartNumberingAfterBreak="0">
     <w:nsid w:val="76031E57"/>
     <w:multiLevelType w:val="multilevel"/>
     <w:tmpl w:val="6C8A80E0"/>
@@ -54966,7 +55147,7 @@
       </w:rPr>
     </w:lvl>
   </w:abstractNum>
-  <w:abstractNum w:abstractNumId="271" w15:restartNumberingAfterBreak="0">
+  <w:abstractNum w:abstractNumId="272" w15:restartNumberingAfterBreak="0">
     <w:nsid w:val="772F0B4B"/>
     <w:multiLevelType w:val="multilevel"/>
     <w:tmpl w:val="C11CE184"/>
@@ -55070,7 +55251,7 @@
       </w:rPr>
     </w:lvl>
   </w:abstractNum>
-  <w:abstractNum w:abstractNumId="272" w15:restartNumberingAfterBreak="0">
+  <w:abstractNum w:abstractNumId="273" w15:restartNumberingAfterBreak="0">
     <w:nsid w:val="77C47574"/>
     <w:multiLevelType w:val="multilevel"/>
     <w:tmpl w:val="4B0676FA"/>
@@ -55174,7 +55355,7 @@
       </w:rPr>
     </w:lvl>
   </w:abstractNum>
-  <w:abstractNum w:abstractNumId="273" w15:restartNumberingAfterBreak="0">
+  <w:abstractNum w:abstractNumId="274" w15:restartNumberingAfterBreak="0">
     <w:nsid w:val="78120B1C"/>
     <w:multiLevelType w:val="multilevel"/>
     <w:tmpl w:val="B290BE82"/>
@@ -55278,7 +55459,7 @@
       </w:rPr>
     </w:lvl>
   </w:abstractNum>
-  <w:abstractNum w:abstractNumId="274" w15:restartNumberingAfterBreak="0">
+  <w:abstractNum w:abstractNumId="275" w15:restartNumberingAfterBreak="0">
     <w:nsid w:val="79200737"/>
     <w:multiLevelType w:val="multilevel"/>
     <w:tmpl w:val="109449F6"/>
@@ -55382,7 +55563,7 @@
       </w:rPr>
     </w:lvl>
   </w:abstractNum>
-  <w:abstractNum w:abstractNumId="275" w15:restartNumberingAfterBreak="0">
+  <w:abstractNum w:abstractNumId="276" w15:restartNumberingAfterBreak="0">
     <w:nsid w:val="79C00CB5"/>
     <w:multiLevelType w:val="multilevel"/>
     <w:tmpl w:val="61B6D872"/>
@@ -55486,7 +55667,7 @@
       </w:rPr>
     </w:lvl>
   </w:abstractNum>
-  <w:abstractNum w:abstractNumId="276" w15:restartNumberingAfterBreak="0">
+  <w:abstractNum w:abstractNumId="277" w15:restartNumberingAfterBreak="0">
     <w:nsid w:val="79E62F20"/>
     <w:multiLevelType w:val="multilevel"/>
     <w:tmpl w:val="51B030CA"/>
@@ -55590,7 +55771,7 @@
       </w:rPr>
     </w:lvl>
   </w:abstractNum>
-  <w:abstractNum w:abstractNumId="277" w15:restartNumberingAfterBreak="0">
+  <w:abstractNum w:abstractNumId="278" w15:restartNumberingAfterBreak="0">
     <w:nsid w:val="79FA2DA3"/>
     <w:multiLevelType w:val="multilevel"/>
     <w:tmpl w:val="09C8859E"/>
@@ -55694,7 +55875,7 @@
       </w:rPr>
     </w:lvl>
   </w:abstractNum>
-  <w:abstractNum w:abstractNumId="278" w15:restartNumberingAfterBreak="0">
+  <w:abstractNum w:abstractNumId="279" w15:restartNumberingAfterBreak="0">
     <w:nsid w:val="79FC06F0"/>
     <w:multiLevelType w:val="multilevel"/>
     <w:tmpl w:val="8A2E6DC8"/>
@@ -55798,7 +55979,7 @@
       </w:rPr>
     </w:lvl>
   </w:abstractNum>
-  <w:abstractNum w:abstractNumId="279" w15:restartNumberingAfterBreak="0">
+  <w:abstractNum w:abstractNumId="280" w15:restartNumberingAfterBreak="0">
     <w:nsid w:val="7A446288"/>
     <w:multiLevelType w:val="multilevel"/>
     <w:tmpl w:val="68FC246C"/>
@@ -55902,7 +56083,7 @@
       </w:rPr>
     </w:lvl>
   </w:abstractNum>
-  <w:abstractNum w:abstractNumId="280" w15:restartNumberingAfterBreak="0">
+  <w:abstractNum w:abstractNumId="281" w15:restartNumberingAfterBreak="0">
     <w:nsid w:val="7A607540"/>
     <w:multiLevelType w:val="multilevel"/>
     <w:tmpl w:val="B91CE026"/>
@@ -56006,7 +56187,7 @@
       </w:rPr>
     </w:lvl>
   </w:abstractNum>
-  <w:abstractNum w:abstractNumId="281" w15:restartNumberingAfterBreak="0">
+  <w:abstractNum w:abstractNumId="282" w15:restartNumberingAfterBreak="0">
     <w:nsid w:val="7A6249AD"/>
     <w:multiLevelType w:val="multilevel"/>
     <w:tmpl w:val="5D92FE30"/>
@@ -56110,7 +56291,7 @@
       </w:rPr>
     </w:lvl>
   </w:abstractNum>
-  <w:abstractNum w:abstractNumId="282" w15:restartNumberingAfterBreak="0">
+  <w:abstractNum w:abstractNumId="283" w15:restartNumberingAfterBreak="0">
     <w:nsid w:val="7B0363B7"/>
     <w:multiLevelType w:val="multilevel"/>
     <w:tmpl w:val="4EA0C57A"/>
@@ -56214,7 +56395,7 @@
       </w:rPr>
     </w:lvl>
   </w:abstractNum>
-  <w:abstractNum w:abstractNumId="283" w15:restartNumberingAfterBreak="0">
+  <w:abstractNum w:abstractNumId="284" w15:restartNumberingAfterBreak="0">
     <w:nsid w:val="7B3162A2"/>
     <w:multiLevelType w:val="multilevel"/>
     <w:tmpl w:val="75081B16"/>
@@ -56318,7 +56499,7 @@
       </w:rPr>
     </w:lvl>
   </w:abstractNum>
-  <w:abstractNum w:abstractNumId="284" w15:restartNumberingAfterBreak="0">
+  <w:abstractNum w:abstractNumId="285" w15:restartNumberingAfterBreak="0">
     <w:nsid w:val="7B5B3069"/>
     <w:multiLevelType w:val="multilevel"/>
     <w:tmpl w:val="F3EAF9F6"/>
@@ -56422,7 +56603,7 @@
       </w:rPr>
     </w:lvl>
   </w:abstractNum>
-  <w:abstractNum w:abstractNumId="285" w15:restartNumberingAfterBreak="0">
+  <w:abstractNum w:abstractNumId="286" w15:restartNumberingAfterBreak="0">
     <w:nsid w:val="7BB76FFE"/>
     <w:multiLevelType w:val="multilevel"/>
     <w:tmpl w:val="86C47C18"/>
@@ -56526,7 +56707,7 @@
       </w:rPr>
     </w:lvl>
   </w:abstractNum>
-  <w:abstractNum w:abstractNumId="286" w15:restartNumberingAfterBreak="0">
+  <w:abstractNum w:abstractNumId="287" w15:restartNumberingAfterBreak="0">
     <w:nsid w:val="7BEC649E"/>
     <w:multiLevelType w:val="multilevel"/>
     <w:tmpl w:val="76980588"/>
@@ -56630,7 +56811,7 @@
       </w:rPr>
     </w:lvl>
   </w:abstractNum>
-  <w:abstractNum w:abstractNumId="287" w15:restartNumberingAfterBreak="0">
+  <w:abstractNum w:abstractNumId="288" w15:restartNumberingAfterBreak="0">
     <w:nsid w:val="7C4536DA"/>
     <w:multiLevelType w:val="multilevel"/>
     <w:tmpl w:val="0388E978"/>
@@ -56734,7 +56915,7 @@
       </w:rPr>
     </w:lvl>
   </w:abstractNum>
-  <w:abstractNum w:abstractNumId="288" w15:restartNumberingAfterBreak="0">
+  <w:abstractNum w:abstractNumId="289" w15:restartNumberingAfterBreak="0">
     <w:nsid w:val="7C7308FE"/>
     <w:multiLevelType w:val="multilevel"/>
     <w:tmpl w:val="7870CA78"/>
@@ -56838,7 +57019,7 @@
       </w:rPr>
     </w:lvl>
   </w:abstractNum>
-  <w:abstractNum w:abstractNumId="289" w15:restartNumberingAfterBreak="0">
+  <w:abstractNum w:abstractNumId="290" w15:restartNumberingAfterBreak="0">
     <w:nsid w:val="7CDB261B"/>
     <w:multiLevelType w:val="hybridMultilevel"/>
     <w:tmpl w:val="1DAA8180"/>
@@ -56951,7 +57132,7 @@
       </w:rPr>
     </w:lvl>
   </w:abstractNum>
-  <w:abstractNum w:abstractNumId="290" w15:restartNumberingAfterBreak="0">
+  <w:abstractNum w:abstractNumId="291" w15:restartNumberingAfterBreak="0">
     <w:nsid w:val="7CF4746F"/>
     <w:multiLevelType w:val="multilevel"/>
     <w:tmpl w:val="2AFEE1D6"/>
@@ -57055,7 +57236,7 @@
       </w:rPr>
     </w:lvl>
   </w:abstractNum>
-  <w:abstractNum w:abstractNumId="291" w15:restartNumberingAfterBreak="0">
+  <w:abstractNum w:abstractNumId="292" w15:restartNumberingAfterBreak="0">
     <w:nsid w:val="7DCB3038"/>
     <w:multiLevelType w:val="multilevel"/>
     <w:tmpl w:val="2B00EAE2"/>
@@ -57159,7 +57340,7 @@
       </w:rPr>
     </w:lvl>
   </w:abstractNum>
-  <w:abstractNum w:abstractNumId="292" w15:restartNumberingAfterBreak="0">
+  <w:abstractNum w:abstractNumId="293" w15:restartNumberingAfterBreak="0">
     <w:nsid w:val="7DDF265C"/>
     <w:multiLevelType w:val="multilevel"/>
     <w:tmpl w:val="A752989C"/>
@@ -57263,7 +57444,7 @@
       </w:rPr>
     </w:lvl>
   </w:abstractNum>
-  <w:abstractNum w:abstractNumId="293" w15:restartNumberingAfterBreak="0">
+  <w:abstractNum w:abstractNumId="294" w15:restartNumberingAfterBreak="0">
     <w:nsid w:val="7DEA5032"/>
     <w:multiLevelType w:val="multilevel"/>
     <w:tmpl w:val="A80C7B2C"/>
@@ -57367,7 +57548,7 @@
       </w:rPr>
     </w:lvl>
   </w:abstractNum>
-  <w:abstractNum w:abstractNumId="294" w15:restartNumberingAfterBreak="0">
+  <w:abstractNum w:abstractNumId="295" w15:restartNumberingAfterBreak="0">
     <w:nsid w:val="7E502556"/>
     <w:multiLevelType w:val="multilevel"/>
     <w:tmpl w:val="FCCA8CA4"/>
@@ -57471,7 +57652,7 @@
       </w:rPr>
     </w:lvl>
   </w:abstractNum>
-  <w:abstractNum w:abstractNumId="295" w15:restartNumberingAfterBreak="0">
+  <w:abstractNum w:abstractNumId="296" w15:restartNumberingAfterBreak="0">
     <w:nsid w:val="7E99770F"/>
     <w:multiLevelType w:val="multilevel"/>
     <w:tmpl w:val="B43850F4"/>
@@ -57575,7 +57756,7 @@
       </w:rPr>
     </w:lvl>
   </w:abstractNum>
-  <w:abstractNum w:abstractNumId="296" w15:restartNumberingAfterBreak="0">
+  <w:abstractNum w:abstractNumId="297" w15:restartNumberingAfterBreak="0">
     <w:nsid w:val="7EE97EB2"/>
     <w:multiLevelType w:val="multilevel"/>
     <w:tmpl w:val="8C646C92"/>
@@ -57679,7 +57860,7 @@
       </w:rPr>
     </w:lvl>
   </w:abstractNum>
-  <w:abstractNum w:abstractNumId="297" w15:restartNumberingAfterBreak="0">
+  <w:abstractNum w:abstractNumId="298" w15:restartNumberingAfterBreak="0">
     <w:nsid w:val="7F5D72F7"/>
     <w:multiLevelType w:val="multilevel"/>
     <w:tmpl w:val="7220CBC0"/>
@@ -57783,7 +57964,7 @@
       </w:rPr>
     </w:lvl>
   </w:abstractNum>
-  <w:abstractNum w:abstractNumId="298" w15:restartNumberingAfterBreak="0">
+  <w:abstractNum w:abstractNumId="299" w15:restartNumberingAfterBreak="0">
     <w:nsid w:val="7FF53E38"/>
     <w:multiLevelType w:val="multilevel"/>
     <w:tmpl w:val="39E2DF32"/>
@@ -57891,19 +58072,19 @@
     <w:abstractNumId w:val="13"/>
   </w:num>
   <w:num w:numId="2" w16cid:durableId="506479344">
-    <w:abstractNumId w:val="165"/>
+    <w:abstractNumId w:val="166"/>
   </w:num>
   <w:num w:numId="3" w16cid:durableId="737558523">
     <w:abstractNumId w:val="110"/>
   </w:num>
   <w:num w:numId="4" w16cid:durableId="1581022364">
-    <w:abstractNumId w:val="183"/>
+    <w:abstractNumId w:val="184"/>
   </w:num>
   <w:num w:numId="5" w16cid:durableId="953366013">
-    <w:abstractNumId w:val="265"/>
+    <w:abstractNumId w:val="266"/>
   </w:num>
   <w:num w:numId="6" w16cid:durableId="2042895970">
-    <w:abstractNumId w:val="295"/>
+    <w:abstractNumId w:val="296"/>
   </w:num>
   <w:num w:numId="7" w16cid:durableId="2003269112">
     <w:abstractNumId w:val="23"/>
@@ -57915,10 +58096,10 @@
     <w:abstractNumId w:val="30"/>
   </w:num>
   <w:num w:numId="10" w16cid:durableId="633632557">
-    <w:abstractNumId w:val="249"/>
+    <w:abstractNumId w:val="250"/>
   </w:num>
   <w:num w:numId="11" w16cid:durableId="2129468317">
-    <w:abstractNumId w:val="237"/>
+    <w:abstractNumId w:val="238"/>
   </w:num>
   <w:num w:numId="12" w16cid:durableId="216623163">
     <w:abstractNumId w:val="29"/>
@@ -57933,13 +58114,13 @@
     <w:abstractNumId w:val="49"/>
   </w:num>
   <w:num w:numId="16" w16cid:durableId="58555920">
-    <w:abstractNumId w:val="163"/>
+    <w:abstractNumId w:val="164"/>
   </w:num>
   <w:num w:numId="17" w16cid:durableId="1413284361">
     <w:abstractNumId w:val="87"/>
   </w:num>
   <w:num w:numId="18" w16cid:durableId="1498836951">
-    <w:abstractNumId w:val="156"/>
+    <w:abstractNumId w:val="157"/>
   </w:num>
   <w:num w:numId="19" w16cid:durableId="444542202">
     <w:abstractNumId w:val="89"/>
@@ -57954,13 +58135,13 @@
     <w:abstractNumId w:val="60"/>
   </w:num>
   <w:num w:numId="23" w16cid:durableId="1790396534">
-    <w:abstractNumId w:val="216"/>
+    <w:abstractNumId w:val="217"/>
   </w:num>
   <w:num w:numId="24" w16cid:durableId="1685397845">
     <w:abstractNumId w:val="27"/>
   </w:num>
   <w:num w:numId="25" w16cid:durableId="258370407">
-    <w:abstractNumId w:val="287"/>
+    <w:abstractNumId w:val="288"/>
   </w:num>
   <w:num w:numId="26" w16cid:durableId="2106490312">
     <w:abstractNumId w:val="95"/>
@@ -57978,13 +58159,13 @@
     <w:abstractNumId w:val="86"/>
   </w:num>
   <w:num w:numId="31" w16cid:durableId="1791896264">
-    <w:abstractNumId w:val="179"/>
+    <w:abstractNumId w:val="180"/>
   </w:num>
   <w:num w:numId="32" w16cid:durableId="945112825">
     <w:abstractNumId w:val="15"/>
   </w:num>
   <w:num w:numId="33" w16cid:durableId="59182107">
-    <w:abstractNumId w:val="189"/>
+    <w:abstractNumId w:val="190"/>
   </w:num>
   <w:num w:numId="34" w16cid:durableId="769665318">
     <w:abstractNumId w:val="70"/>
@@ -57999,7 +58180,7 @@
     <w:abstractNumId w:val="79"/>
   </w:num>
   <w:num w:numId="38" w16cid:durableId="987051981">
-    <w:abstractNumId w:val="117"/>
+    <w:abstractNumId w:val="118"/>
   </w:num>
   <w:num w:numId="39" w16cid:durableId="282613121">
     <w:abstractNumId w:val="42"/>
@@ -58008,10 +58189,10 @@
     <w:abstractNumId w:val="106"/>
   </w:num>
   <w:num w:numId="41" w16cid:durableId="1786776867">
-    <w:abstractNumId w:val="131"/>
+    <w:abstractNumId w:val="132"/>
   </w:num>
   <w:num w:numId="42" w16cid:durableId="1824155790">
-    <w:abstractNumId w:val="219"/>
+    <w:abstractNumId w:val="220"/>
   </w:num>
   <w:num w:numId="43" w16cid:durableId="1974365899">
     <w:abstractNumId w:val="26"/>
@@ -58026,7 +58207,7 @@
     <w:abstractNumId w:val="35"/>
   </w:num>
   <w:num w:numId="47" w16cid:durableId="1099329358">
-    <w:abstractNumId w:val="290"/>
+    <w:abstractNumId w:val="291"/>
   </w:num>
   <w:num w:numId="48" w16cid:durableId="1067068549">
     <w:abstractNumId w:val="109"/>
@@ -58035,43 +58216,43 @@
     <w:abstractNumId w:val="45"/>
   </w:num>
   <w:num w:numId="50" w16cid:durableId="272061420">
-    <w:abstractNumId w:val="276"/>
+    <w:abstractNumId w:val="277"/>
   </w:num>
   <w:num w:numId="51" w16cid:durableId="2079014450">
-    <w:abstractNumId w:val="140"/>
+    <w:abstractNumId w:val="141"/>
   </w:num>
   <w:num w:numId="52" w16cid:durableId="548688019">
-    <w:abstractNumId w:val="281"/>
+    <w:abstractNumId w:val="282"/>
   </w:num>
   <w:num w:numId="53" w16cid:durableId="112481122">
-    <w:abstractNumId w:val="236"/>
+    <w:abstractNumId w:val="237"/>
   </w:num>
   <w:num w:numId="54" w16cid:durableId="401374166">
     <w:abstractNumId w:val="31"/>
   </w:num>
   <w:num w:numId="55" w16cid:durableId="1126117505">
-    <w:abstractNumId w:val="282"/>
+    <w:abstractNumId w:val="283"/>
   </w:num>
   <w:num w:numId="56" w16cid:durableId="1070080426">
-    <w:abstractNumId w:val="296"/>
+    <w:abstractNumId w:val="297"/>
   </w:num>
   <w:num w:numId="57" w16cid:durableId="560410941">
     <w:abstractNumId w:val="14"/>
   </w:num>
   <w:num w:numId="58" w16cid:durableId="1738431558">
-    <w:abstractNumId w:val="137"/>
+    <w:abstractNumId w:val="138"/>
   </w:num>
   <w:num w:numId="59" w16cid:durableId="864296864">
-    <w:abstractNumId w:val="128"/>
+    <w:abstractNumId w:val="129"/>
   </w:num>
   <w:num w:numId="60" w16cid:durableId="973215726">
-    <w:abstractNumId w:val="199"/>
+    <w:abstractNumId w:val="200"/>
   </w:num>
   <w:num w:numId="61" w16cid:durableId="1777795900">
-    <w:abstractNumId w:val="147"/>
+    <w:abstractNumId w:val="148"/>
   </w:num>
   <w:num w:numId="62" w16cid:durableId="928927934">
-    <w:abstractNumId w:val="201"/>
+    <w:abstractNumId w:val="202"/>
   </w:num>
   <w:num w:numId="63" w16cid:durableId="1224020612">
     <w:abstractNumId w:val="83"/>
@@ -58080,49 +58261,49 @@
     <w:abstractNumId w:val="105"/>
   </w:num>
   <w:num w:numId="65" w16cid:durableId="1486235993">
-    <w:abstractNumId w:val="280"/>
+    <w:abstractNumId w:val="281"/>
   </w:num>
   <w:num w:numId="66" w16cid:durableId="1900171662">
-    <w:abstractNumId w:val="120"/>
+    <w:abstractNumId w:val="121"/>
   </w:num>
   <w:num w:numId="67" w16cid:durableId="614485163">
     <w:abstractNumId w:val="1"/>
   </w:num>
   <w:num w:numId="68" w16cid:durableId="1758358925">
-    <w:abstractNumId w:val="182"/>
+    <w:abstractNumId w:val="183"/>
   </w:num>
   <w:num w:numId="69" w16cid:durableId="571739140">
-    <w:abstractNumId w:val="118"/>
+    <w:abstractNumId w:val="119"/>
   </w:num>
   <w:num w:numId="70" w16cid:durableId="1713310955">
-    <w:abstractNumId w:val="149"/>
+    <w:abstractNumId w:val="150"/>
   </w:num>
   <w:num w:numId="71" w16cid:durableId="2018731870">
-    <w:abstractNumId w:val="222"/>
+    <w:abstractNumId w:val="223"/>
   </w:num>
   <w:num w:numId="72" w16cid:durableId="1983654684">
-    <w:abstractNumId w:val="206"/>
+    <w:abstractNumId w:val="207"/>
   </w:num>
   <w:num w:numId="73" w16cid:durableId="235937287">
     <w:abstractNumId w:val="62"/>
   </w:num>
   <w:num w:numId="74" w16cid:durableId="1881090807">
-    <w:abstractNumId w:val="246"/>
+    <w:abstractNumId w:val="247"/>
   </w:num>
   <w:num w:numId="75" w16cid:durableId="238252985">
-    <w:abstractNumId w:val="298"/>
+    <w:abstractNumId w:val="299"/>
   </w:num>
   <w:num w:numId="76" w16cid:durableId="210044969">
     <w:abstractNumId w:val="101"/>
   </w:num>
   <w:num w:numId="77" w16cid:durableId="1492720987">
-    <w:abstractNumId w:val="225"/>
+    <w:abstractNumId w:val="226"/>
   </w:num>
   <w:num w:numId="78" w16cid:durableId="297610971">
-    <w:abstractNumId w:val="223"/>
+    <w:abstractNumId w:val="224"/>
   </w:num>
   <w:num w:numId="79" w16cid:durableId="1946766821">
-    <w:abstractNumId w:val="293"/>
+    <w:abstractNumId w:val="294"/>
   </w:num>
   <w:num w:numId="80" w16cid:durableId="1728840283">
     <w:abstractNumId w:val="84"/>
@@ -58137,19 +58318,19 @@
     <w:abstractNumId w:val="19"/>
   </w:num>
   <w:num w:numId="84" w16cid:durableId="381639289">
-    <w:abstractNumId w:val="170"/>
+    <w:abstractNumId w:val="171"/>
   </w:num>
   <w:num w:numId="85" w16cid:durableId="1585458014">
-    <w:abstractNumId w:val="233"/>
+    <w:abstractNumId w:val="234"/>
   </w:num>
   <w:num w:numId="86" w16cid:durableId="1063531012">
     <w:abstractNumId w:val="73"/>
   </w:num>
   <w:num w:numId="87" w16cid:durableId="1761022907">
-    <w:abstractNumId w:val="136"/>
+    <w:abstractNumId w:val="137"/>
   </w:num>
   <w:num w:numId="88" w16cid:durableId="1041900060">
-    <w:abstractNumId w:val="124"/>
+    <w:abstractNumId w:val="125"/>
   </w:num>
   <w:num w:numId="89" w16cid:durableId="1361935929">
     <w:abstractNumId w:val="65"/>
@@ -58158,52 +58339,52 @@
     <w:abstractNumId w:val="3"/>
   </w:num>
   <w:num w:numId="91" w16cid:durableId="1615290430">
-    <w:abstractNumId w:val="234"/>
+    <w:abstractNumId w:val="235"/>
   </w:num>
   <w:num w:numId="92" w16cid:durableId="198279080">
-    <w:abstractNumId w:val="258"/>
+    <w:abstractNumId w:val="259"/>
   </w:num>
   <w:num w:numId="93" w16cid:durableId="19404180">
-    <w:abstractNumId w:val="271"/>
+    <w:abstractNumId w:val="272"/>
   </w:num>
   <w:num w:numId="94" w16cid:durableId="129789859">
-    <w:abstractNumId w:val="150"/>
+    <w:abstractNumId w:val="151"/>
   </w:num>
   <w:num w:numId="95" w16cid:durableId="380908913">
-    <w:abstractNumId w:val="278"/>
+    <w:abstractNumId w:val="279"/>
   </w:num>
   <w:num w:numId="96" w16cid:durableId="968242288">
-    <w:abstractNumId w:val="191"/>
+    <w:abstractNumId w:val="192"/>
   </w:num>
   <w:num w:numId="97" w16cid:durableId="1981499757">
-    <w:abstractNumId w:val="294"/>
+    <w:abstractNumId w:val="295"/>
   </w:num>
   <w:num w:numId="98" w16cid:durableId="2145150637">
-    <w:abstractNumId w:val="273"/>
+    <w:abstractNumId w:val="274"/>
   </w:num>
   <w:num w:numId="99" w16cid:durableId="1774130867">
     <w:abstractNumId w:val="39"/>
   </w:num>
   <w:num w:numId="100" w16cid:durableId="66731650">
-    <w:abstractNumId w:val="263"/>
+    <w:abstractNumId w:val="264"/>
   </w:num>
   <w:num w:numId="101" w16cid:durableId="1736315680">
     <w:abstractNumId w:val="80"/>
   </w:num>
   <w:num w:numId="102" w16cid:durableId="1672292656">
-    <w:abstractNumId w:val="177"/>
+    <w:abstractNumId w:val="178"/>
   </w:num>
   <w:num w:numId="103" w16cid:durableId="1795708785">
     <w:abstractNumId w:val="71"/>
   </w:num>
   <w:num w:numId="104" w16cid:durableId="1917788724">
-    <w:abstractNumId w:val="230"/>
+    <w:abstractNumId w:val="231"/>
   </w:num>
   <w:num w:numId="105" w16cid:durableId="1416324584">
-    <w:abstractNumId w:val="119"/>
+    <w:abstractNumId w:val="120"/>
   </w:num>
   <w:num w:numId="106" w16cid:durableId="621500837">
-    <w:abstractNumId w:val="202"/>
+    <w:abstractNumId w:val="203"/>
   </w:num>
   <w:num w:numId="107" w16cid:durableId="230309592">
     <w:abstractNumId w:val="40"/>
@@ -58215,19 +58396,19 @@
     <w:abstractNumId w:val="6"/>
   </w:num>
   <w:num w:numId="110" w16cid:durableId="1639529974">
-    <w:abstractNumId w:val="217"/>
+    <w:abstractNumId w:val="218"/>
   </w:num>
   <w:num w:numId="111" w16cid:durableId="1121221401">
-    <w:abstractNumId w:val="135"/>
+    <w:abstractNumId w:val="136"/>
   </w:num>
   <w:num w:numId="112" w16cid:durableId="1698505426">
-    <w:abstractNumId w:val="232"/>
+    <w:abstractNumId w:val="233"/>
   </w:num>
   <w:num w:numId="113" w16cid:durableId="1023096861">
-    <w:abstractNumId w:val="169"/>
+    <w:abstractNumId w:val="170"/>
   </w:num>
   <w:num w:numId="114" w16cid:durableId="1138916321">
-    <w:abstractNumId w:val="125"/>
+    <w:abstractNumId w:val="126"/>
   </w:num>
   <w:num w:numId="115" w16cid:durableId="1501116692">
     <w:abstractNumId w:val="11"/>
@@ -58236,49 +58417,49 @@
     <w:abstractNumId w:val="59"/>
   </w:num>
   <w:num w:numId="117" w16cid:durableId="1024525283">
-    <w:abstractNumId w:val="268"/>
+    <w:abstractNumId w:val="269"/>
   </w:num>
   <w:num w:numId="118" w16cid:durableId="1138498764">
-    <w:abstractNumId w:val="122"/>
+    <w:abstractNumId w:val="123"/>
   </w:num>
   <w:num w:numId="119" w16cid:durableId="473566254">
-    <w:abstractNumId w:val="264"/>
+    <w:abstractNumId w:val="265"/>
   </w:num>
   <w:num w:numId="120" w16cid:durableId="622076326">
-    <w:abstractNumId w:val="134"/>
+    <w:abstractNumId w:val="135"/>
   </w:num>
   <w:num w:numId="121" w16cid:durableId="1796366714">
-    <w:abstractNumId w:val="155"/>
+    <w:abstractNumId w:val="156"/>
   </w:num>
   <w:num w:numId="122" w16cid:durableId="1596668355">
-    <w:abstractNumId w:val="194"/>
+    <w:abstractNumId w:val="195"/>
   </w:num>
   <w:num w:numId="123" w16cid:durableId="1027562540">
     <w:abstractNumId w:val="82"/>
   </w:num>
   <w:num w:numId="124" w16cid:durableId="1133862455">
-    <w:abstractNumId w:val="164"/>
+    <w:abstractNumId w:val="165"/>
   </w:num>
   <w:num w:numId="125" w16cid:durableId="683366368">
-    <w:abstractNumId w:val="148"/>
+    <w:abstractNumId w:val="149"/>
   </w:num>
   <w:num w:numId="126" w16cid:durableId="774402430">
-    <w:abstractNumId w:val="161"/>
+    <w:abstractNumId w:val="162"/>
   </w:num>
   <w:num w:numId="127" w16cid:durableId="1182091461">
-    <w:abstractNumId w:val="283"/>
+    <w:abstractNumId w:val="284"/>
   </w:num>
   <w:num w:numId="128" w16cid:durableId="539241263">
-    <w:abstractNumId w:val="215"/>
+    <w:abstractNumId w:val="216"/>
   </w:num>
   <w:num w:numId="129" w16cid:durableId="1151211693">
-    <w:abstractNumId w:val="181"/>
+    <w:abstractNumId w:val="182"/>
   </w:num>
   <w:num w:numId="130" w16cid:durableId="1772699286">
-    <w:abstractNumId w:val="173"/>
+    <w:abstractNumId w:val="174"/>
   </w:num>
   <w:num w:numId="131" w16cid:durableId="314842350">
-    <w:abstractNumId w:val="250"/>
+    <w:abstractNumId w:val="251"/>
   </w:num>
   <w:num w:numId="132" w16cid:durableId="1205021379">
     <w:abstractNumId w:val="28"/>
@@ -58287,40 +58468,40 @@
     <w:abstractNumId w:val="24"/>
   </w:num>
   <w:num w:numId="134" w16cid:durableId="532038321">
-    <w:abstractNumId w:val="154"/>
+    <w:abstractNumId w:val="155"/>
   </w:num>
   <w:num w:numId="135" w16cid:durableId="1081565245">
-    <w:abstractNumId w:val="121"/>
+    <w:abstractNumId w:val="122"/>
   </w:num>
   <w:num w:numId="136" w16cid:durableId="140512603">
-    <w:abstractNumId w:val="200"/>
+    <w:abstractNumId w:val="201"/>
   </w:num>
   <w:num w:numId="137" w16cid:durableId="482431831">
     <w:abstractNumId w:val="20"/>
   </w:num>
   <w:num w:numId="138" w16cid:durableId="1372534671">
-    <w:abstractNumId w:val="270"/>
+    <w:abstractNumId w:val="271"/>
   </w:num>
   <w:num w:numId="139" w16cid:durableId="1618099979">
     <w:abstractNumId w:val="48"/>
   </w:num>
   <w:num w:numId="140" w16cid:durableId="44454297">
-    <w:abstractNumId w:val="190"/>
+    <w:abstractNumId w:val="191"/>
   </w:num>
   <w:num w:numId="141" w16cid:durableId="2067024736">
     <w:abstractNumId w:val="75"/>
   </w:num>
   <w:num w:numId="142" w16cid:durableId="536043710">
-    <w:abstractNumId w:val="213"/>
+    <w:abstractNumId w:val="214"/>
   </w:num>
   <w:num w:numId="143" w16cid:durableId="1403063352">
-    <w:abstractNumId w:val="127"/>
+    <w:abstractNumId w:val="128"/>
   </w:num>
   <w:num w:numId="144" w16cid:durableId="287512889">
-    <w:abstractNumId w:val="292"/>
+    <w:abstractNumId w:val="293"/>
   </w:num>
   <w:num w:numId="145" w16cid:durableId="476074306">
-    <w:abstractNumId w:val="238"/>
+    <w:abstractNumId w:val="239"/>
   </w:num>
   <w:num w:numId="146" w16cid:durableId="1916621689">
     <w:abstractNumId w:val="69"/>
@@ -58329,37 +58510,37 @@
     <w:abstractNumId w:val="52"/>
   </w:num>
   <w:num w:numId="148" w16cid:durableId="978653200">
-    <w:abstractNumId w:val="244"/>
+    <w:abstractNumId w:val="245"/>
   </w:num>
   <w:num w:numId="149" w16cid:durableId="2036542631">
-    <w:abstractNumId w:val="274"/>
+    <w:abstractNumId w:val="275"/>
   </w:num>
   <w:num w:numId="150" w16cid:durableId="131408957">
-    <w:abstractNumId w:val="172"/>
+    <w:abstractNumId w:val="173"/>
   </w:num>
   <w:num w:numId="151" w16cid:durableId="1159223866">
-    <w:abstractNumId w:val="260"/>
+    <w:abstractNumId w:val="261"/>
   </w:num>
   <w:num w:numId="152" w16cid:durableId="340357069">
-    <w:abstractNumId w:val="143"/>
+    <w:abstractNumId w:val="144"/>
   </w:num>
   <w:num w:numId="153" w16cid:durableId="1524130110">
-    <w:abstractNumId w:val="257"/>
+    <w:abstractNumId w:val="258"/>
   </w:num>
   <w:num w:numId="154" w16cid:durableId="1620641309">
-    <w:abstractNumId w:val="175"/>
+    <w:abstractNumId w:val="176"/>
   </w:num>
   <w:num w:numId="155" w16cid:durableId="1277257092">
-    <w:abstractNumId w:val="139"/>
+    <w:abstractNumId w:val="140"/>
   </w:num>
   <w:num w:numId="156" w16cid:durableId="1867212263">
-    <w:abstractNumId w:val="126"/>
+    <w:abstractNumId w:val="127"/>
   </w:num>
   <w:num w:numId="157" w16cid:durableId="990787366">
     <w:abstractNumId w:val="33"/>
   </w:num>
   <w:num w:numId="158" w16cid:durableId="375156316">
-    <w:abstractNumId w:val="243"/>
+    <w:abstractNumId w:val="244"/>
   </w:num>
   <w:num w:numId="159" w16cid:durableId="688062640">
     <w:abstractNumId w:val="4"/>
@@ -58368,7 +58549,7 @@
     <w:abstractNumId w:val="64"/>
   </w:num>
   <w:num w:numId="161" w16cid:durableId="1407875210">
-    <w:abstractNumId w:val="116"/>
+    <w:abstractNumId w:val="117"/>
   </w:num>
   <w:num w:numId="162" w16cid:durableId="406925605">
     <w:abstractNumId w:val="72"/>
@@ -58377,34 +58558,34 @@
     <w:abstractNumId w:val="16"/>
   </w:num>
   <w:num w:numId="164" w16cid:durableId="1828860429">
-    <w:abstractNumId w:val="193"/>
+    <w:abstractNumId w:val="194"/>
   </w:num>
   <w:num w:numId="165" w16cid:durableId="211499123">
-    <w:abstractNumId w:val="210"/>
+    <w:abstractNumId w:val="211"/>
   </w:num>
   <w:num w:numId="166" w16cid:durableId="1812794917">
-    <w:abstractNumId w:val="235"/>
+    <w:abstractNumId w:val="236"/>
   </w:num>
   <w:num w:numId="167" w16cid:durableId="105588534">
-    <w:abstractNumId w:val="212"/>
+    <w:abstractNumId w:val="213"/>
   </w:num>
   <w:num w:numId="168" w16cid:durableId="556936219">
-    <w:abstractNumId w:val="252"/>
+    <w:abstractNumId w:val="253"/>
   </w:num>
   <w:num w:numId="169" w16cid:durableId="93020588">
-    <w:abstractNumId w:val="188"/>
+    <w:abstractNumId w:val="189"/>
   </w:num>
   <w:num w:numId="170" w16cid:durableId="1689090742">
-    <w:abstractNumId w:val="168"/>
+    <w:abstractNumId w:val="169"/>
   </w:num>
   <w:num w:numId="171" w16cid:durableId="1602565597">
-    <w:abstractNumId w:val="211"/>
+    <w:abstractNumId w:val="212"/>
   </w:num>
   <w:num w:numId="172" w16cid:durableId="2122411961">
     <w:abstractNumId w:val="44"/>
   </w:num>
   <w:num w:numId="173" w16cid:durableId="16977287">
-    <w:abstractNumId w:val="231"/>
+    <w:abstractNumId w:val="232"/>
   </w:num>
   <w:num w:numId="174" w16cid:durableId="552010151">
     <w:abstractNumId w:val="81"/>
@@ -58413,82 +58594,82 @@
     <w:abstractNumId w:val="7"/>
   </w:num>
   <w:num w:numId="176" w16cid:durableId="1589583060">
-    <w:abstractNumId w:val="214"/>
+    <w:abstractNumId w:val="215"/>
   </w:num>
   <w:num w:numId="177" w16cid:durableId="1580482652">
     <w:abstractNumId w:val="58"/>
   </w:num>
   <w:num w:numId="178" w16cid:durableId="1891765228">
-    <w:abstractNumId w:val="171"/>
+    <w:abstractNumId w:val="172"/>
   </w:num>
   <w:num w:numId="179" w16cid:durableId="1519613994">
     <w:abstractNumId w:val="53"/>
   </w:num>
   <w:num w:numId="180" w16cid:durableId="264191042">
-    <w:abstractNumId w:val="141"/>
+    <w:abstractNumId w:val="142"/>
   </w:num>
   <w:num w:numId="181" w16cid:durableId="1725987805">
-    <w:abstractNumId w:val="272"/>
+    <w:abstractNumId w:val="273"/>
   </w:num>
   <w:num w:numId="182" w16cid:durableId="638144946">
     <w:abstractNumId w:val="55"/>
   </w:num>
   <w:num w:numId="183" w16cid:durableId="1453937147">
-    <w:abstractNumId w:val="251"/>
+    <w:abstractNumId w:val="252"/>
   </w:num>
   <w:num w:numId="184" w16cid:durableId="1800803689">
-    <w:abstractNumId w:val="157"/>
+    <w:abstractNumId w:val="158"/>
   </w:num>
   <w:num w:numId="185" w16cid:durableId="1649743514">
     <w:abstractNumId w:val="43"/>
   </w:num>
   <w:num w:numId="186" w16cid:durableId="250939703">
-    <w:abstractNumId w:val="129"/>
+    <w:abstractNumId w:val="130"/>
   </w:num>
   <w:num w:numId="187" w16cid:durableId="1067604895">
     <w:abstractNumId w:val="97"/>
   </w:num>
   <w:num w:numId="188" w16cid:durableId="1867402352">
-    <w:abstractNumId w:val="138"/>
+    <w:abstractNumId w:val="139"/>
   </w:num>
   <w:num w:numId="189" w16cid:durableId="1215392359">
     <w:abstractNumId w:val="66"/>
   </w:num>
   <w:num w:numId="190" w16cid:durableId="1226724953">
-    <w:abstractNumId w:val="187"/>
+    <w:abstractNumId w:val="188"/>
   </w:num>
   <w:num w:numId="191" w16cid:durableId="974457257">
-    <w:abstractNumId w:val="184"/>
+    <w:abstractNumId w:val="185"/>
   </w:num>
   <w:num w:numId="192" w16cid:durableId="65880403">
-    <w:abstractNumId w:val="204"/>
+    <w:abstractNumId w:val="205"/>
   </w:num>
   <w:num w:numId="193" w16cid:durableId="1941639467">
-    <w:abstractNumId w:val="144"/>
+    <w:abstractNumId w:val="145"/>
   </w:num>
   <w:num w:numId="194" w16cid:durableId="206111986">
-    <w:abstractNumId w:val="151"/>
+    <w:abstractNumId w:val="152"/>
   </w:num>
   <w:num w:numId="195" w16cid:durableId="1312446854">
-    <w:abstractNumId w:val="227"/>
+    <w:abstractNumId w:val="228"/>
   </w:num>
   <w:num w:numId="196" w16cid:durableId="2100835216">
     <w:abstractNumId w:val="96"/>
   </w:num>
   <w:num w:numId="197" w16cid:durableId="1762070504">
-    <w:abstractNumId w:val="207"/>
+    <w:abstractNumId w:val="208"/>
   </w:num>
   <w:num w:numId="198" w16cid:durableId="844635598">
-    <w:abstractNumId w:val="266"/>
+    <w:abstractNumId w:val="267"/>
   </w:num>
   <w:num w:numId="199" w16cid:durableId="1707294401">
     <w:abstractNumId w:val="74"/>
   </w:num>
   <w:num w:numId="200" w16cid:durableId="647200686">
-    <w:abstractNumId w:val="160"/>
+    <w:abstractNumId w:val="161"/>
   </w:num>
   <w:num w:numId="201" w16cid:durableId="854542964">
-    <w:abstractNumId w:val="291"/>
+    <w:abstractNumId w:val="292"/>
   </w:num>
   <w:num w:numId="202" w16cid:durableId="782728461">
     <w:abstractNumId w:val="9"/>
@@ -58500,28 +58681,28 @@
     <w:abstractNumId w:val="115"/>
   </w:num>
   <w:num w:numId="205" w16cid:durableId="1409621032">
-    <w:abstractNumId w:val="240"/>
+    <w:abstractNumId w:val="241"/>
   </w:num>
   <w:num w:numId="206" w16cid:durableId="1859389650">
-    <w:abstractNumId w:val="205"/>
+    <w:abstractNumId w:val="206"/>
   </w:num>
   <w:num w:numId="207" w16cid:durableId="1253126249">
     <w:abstractNumId w:val="37"/>
   </w:num>
   <w:num w:numId="208" w16cid:durableId="581598926">
-    <w:abstractNumId w:val="220"/>
+    <w:abstractNumId w:val="221"/>
   </w:num>
   <w:num w:numId="209" w16cid:durableId="1023555767">
-    <w:abstractNumId w:val="286"/>
+    <w:abstractNumId w:val="287"/>
   </w:num>
   <w:num w:numId="210" w16cid:durableId="366411855">
     <w:abstractNumId w:val="36"/>
   </w:num>
   <w:num w:numId="211" w16cid:durableId="295524834">
-    <w:abstractNumId w:val="275"/>
+    <w:abstractNumId w:val="276"/>
   </w:num>
   <w:num w:numId="212" w16cid:durableId="1094279948">
-    <w:abstractNumId w:val="248"/>
+    <w:abstractNumId w:val="249"/>
   </w:num>
   <w:num w:numId="213" w16cid:durableId="1256937985">
     <w:abstractNumId w:val="5"/>
@@ -58533,52 +58714,52 @@
     <w:abstractNumId w:val="17"/>
   </w:num>
   <w:num w:numId="216" w16cid:durableId="960183874">
-    <w:abstractNumId w:val="178"/>
+    <w:abstractNumId w:val="179"/>
   </w:num>
   <w:num w:numId="217" w16cid:durableId="1257179506">
     <w:abstractNumId w:val="77"/>
   </w:num>
   <w:num w:numId="218" w16cid:durableId="1885866209">
-    <w:abstractNumId w:val="288"/>
+    <w:abstractNumId w:val="289"/>
   </w:num>
   <w:num w:numId="219" w16cid:durableId="572742395">
-    <w:abstractNumId w:val="158"/>
+    <w:abstractNumId w:val="159"/>
   </w:num>
   <w:num w:numId="220" w16cid:durableId="1215849781">
     <w:abstractNumId w:val="32"/>
   </w:num>
   <w:num w:numId="221" w16cid:durableId="1041706171">
-    <w:abstractNumId w:val="242"/>
+    <w:abstractNumId w:val="243"/>
   </w:num>
   <w:num w:numId="222" w16cid:durableId="812064017">
     <w:abstractNumId w:val="108"/>
   </w:num>
   <w:num w:numId="223" w16cid:durableId="135032160">
-    <w:abstractNumId w:val="196"/>
+    <w:abstractNumId w:val="197"/>
   </w:num>
   <w:num w:numId="224" w16cid:durableId="670374955">
-    <w:abstractNumId w:val="192"/>
+    <w:abstractNumId w:val="193"/>
   </w:num>
   <w:num w:numId="225" w16cid:durableId="1261260105">
-    <w:abstractNumId w:val="153"/>
+    <w:abstractNumId w:val="154"/>
   </w:num>
   <w:num w:numId="226" w16cid:durableId="316037131">
     <w:abstractNumId w:val="78"/>
   </w:num>
   <w:num w:numId="227" w16cid:durableId="1199204431">
-    <w:abstractNumId w:val="209"/>
+    <w:abstractNumId w:val="210"/>
   </w:num>
   <w:num w:numId="228" w16cid:durableId="848255508">
-    <w:abstractNumId w:val="277"/>
+    <w:abstractNumId w:val="278"/>
   </w:num>
   <w:num w:numId="229" w16cid:durableId="308752097">
-    <w:abstractNumId w:val="285"/>
+    <w:abstractNumId w:val="286"/>
   </w:num>
   <w:num w:numId="230" w16cid:durableId="252127911">
     <w:abstractNumId w:val="94"/>
   </w:num>
   <w:num w:numId="231" w16cid:durableId="321471285">
-    <w:abstractNumId w:val="297"/>
+    <w:abstractNumId w:val="298"/>
   </w:num>
   <w:num w:numId="232" w16cid:durableId="1435978229">
     <w:abstractNumId w:val="10"/>
@@ -58593,82 +58774,82 @@
     <w:abstractNumId w:val="111"/>
   </w:num>
   <w:num w:numId="236" w16cid:durableId="44648362">
-    <w:abstractNumId w:val="284"/>
+    <w:abstractNumId w:val="285"/>
   </w:num>
   <w:num w:numId="237" w16cid:durableId="1837113706">
-    <w:abstractNumId w:val="269"/>
+    <w:abstractNumId w:val="270"/>
   </w:num>
   <w:num w:numId="238" w16cid:durableId="124396972">
     <w:abstractNumId w:val="88"/>
   </w:num>
   <w:num w:numId="239" w16cid:durableId="946231956">
-    <w:abstractNumId w:val="247"/>
+    <w:abstractNumId w:val="248"/>
   </w:num>
   <w:num w:numId="240" w16cid:durableId="941380592">
     <w:abstractNumId w:val="76"/>
   </w:num>
   <w:num w:numId="241" w16cid:durableId="1390880538">
-    <w:abstractNumId w:val="218"/>
+    <w:abstractNumId w:val="219"/>
   </w:num>
   <w:num w:numId="242" w16cid:durableId="478422314">
-    <w:abstractNumId w:val="208"/>
+    <w:abstractNumId w:val="209"/>
   </w:num>
   <w:num w:numId="243" w16cid:durableId="1752316519">
-    <w:abstractNumId w:val="259"/>
+    <w:abstractNumId w:val="260"/>
   </w:num>
   <w:num w:numId="244" w16cid:durableId="102968370">
-    <w:abstractNumId w:val="132"/>
+    <w:abstractNumId w:val="133"/>
   </w:num>
   <w:num w:numId="245" w16cid:durableId="719092990">
-    <w:abstractNumId w:val="166"/>
+    <w:abstractNumId w:val="167"/>
   </w:num>
   <w:num w:numId="246" w16cid:durableId="2145001835">
-    <w:abstractNumId w:val="226"/>
+    <w:abstractNumId w:val="227"/>
   </w:num>
   <w:num w:numId="247" w16cid:durableId="1841311141">
-    <w:abstractNumId w:val="176"/>
+    <w:abstractNumId w:val="177"/>
   </w:num>
   <w:num w:numId="248" w16cid:durableId="1834637614">
-    <w:abstractNumId w:val="197"/>
+    <w:abstractNumId w:val="198"/>
   </w:num>
   <w:num w:numId="249" w16cid:durableId="499933759">
     <w:abstractNumId w:val="18"/>
   </w:num>
   <w:num w:numId="250" w16cid:durableId="1510683084">
-    <w:abstractNumId w:val="185"/>
+    <w:abstractNumId w:val="186"/>
   </w:num>
   <w:num w:numId="251" w16cid:durableId="551158773">
     <w:abstractNumId w:val="85"/>
   </w:num>
   <w:num w:numId="252" w16cid:durableId="1476600541">
-    <w:abstractNumId w:val="279"/>
+    <w:abstractNumId w:val="280"/>
   </w:num>
   <w:num w:numId="253" w16cid:durableId="898056888">
     <w:abstractNumId w:val="98"/>
   </w:num>
   <w:num w:numId="254" w16cid:durableId="803472092">
-    <w:abstractNumId w:val="159"/>
+    <w:abstractNumId w:val="160"/>
   </w:num>
   <w:num w:numId="255" w16cid:durableId="1855339068">
-    <w:abstractNumId w:val="198"/>
+    <w:abstractNumId w:val="199"/>
   </w:num>
   <w:num w:numId="256" w16cid:durableId="1670912717">
-    <w:abstractNumId w:val="224"/>
+    <w:abstractNumId w:val="225"/>
   </w:num>
   <w:num w:numId="257" w16cid:durableId="1352798484">
-    <w:abstractNumId w:val="228"/>
+    <w:abstractNumId w:val="229"/>
   </w:num>
   <w:num w:numId="258" w16cid:durableId="2118480935">
-    <w:abstractNumId w:val="241"/>
+    <w:abstractNumId w:val="242"/>
   </w:num>
   <w:num w:numId="259" w16cid:durableId="306588087">
-    <w:abstractNumId w:val="167"/>
+    <w:abstractNumId w:val="168"/>
   </w:num>
   <w:num w:numId="260" w16cid:durableId="1267693890">
     <w:abstractNumId w:val="51"/>
   </w:num>
   <w:num w:numId="261" w16cid:durableId="1019623845">
-    <w:abstractNumId w:val="133"/>
+    <w:abstractNumId w:val="134"/>
   </w:num>
   <w:num w:numId="262" w16cid:durableId="1718628362">
     <w:abstractNumId w:val="100"/>
@@ -58680,19 +58861,19 @@
     <w:abstractNumId w:val="63"/>
   </w:num>
   <w:num w:numId="265" w16cid:durableId="1669559665">
-    <w:abstractNumId w:val="253"/>
+    <w:abstractNumId w:val="254"/>
   </w:num>
   <w:num w:numId="266" w16cid:durableId="418871903">
-    <w:abstractNumId w:val="152"/>
+    <w:abstractNumId w:val="153"/>
   </w:num>
   <w:num w:numId="267" w16cid:durableId="1165585368">
-    <w:abstractNumId w:val="203"/>
+    <w:abstractNumId w:val="204"/>
   </w:num>
   <w:num w:numId="268" w16cid:durableId="219101726">
     <w:abstractNumId w:val="46"/>
   </w:num>
   <w:num w:numId="269" w16cid:durableId="560678616">
-    <w:abstractNumId w:val="221"/>
+    <w:abstractNumId w:val="222"/>
   </w:num>
   <w:num w:numId="270" w16cid:durableId="1899777539">
     <w:abstractNumId w:val="12"/>
@@ -58704,55 +58885,55 @@
     <w:abstractNumId w:val="113"/>
   </w:num>
   <w:num w:numId="273" w16cid:durableId="689264011">
-    <w:abstractNumId w:val="256"/>
+    <w:abstractNumId w:val="257"/>
   </w:num>
   <w:num w:numId="274" w16cid:durableId="244538534">
-    <w:abstractNumId w:val="267"/>
+    <w:abstractNumId w:val="268"/>
   </w:num>
   <w:num w:numId="275" w16cid:durableId="1601838110">
     <w:abstractNumId w:val="57"/>
   </w:num>
   <w:num w:numId="276" w16cid:durableId="1261373147">
-    <w:abstractNumId w:val="245"/>
+    <w:abstractNumId w:val="246"/>
   </w:num>
   <w:num w:numId="277" w16cid:durableId="1912303800">
-    <w:abstractNumId w:val="142"/>
+    <w:abstractNumId w:val="143"/>
   </w:num>
   <w:num w:numId="278" w16cid:durableId="1920599089">
     <w:abstractNumId w:val="2"/>
   </w:num>
   <w:num w:numId="279" w16cid:durableId="1643537086">
-    <w:abstractNumId w:val="255"/>
+    <w:abstractNumId w:val="256"/>
   </w:num>
   <w:num w:numId="280" w16cid:durableId="1394084756">
-    <w:abstractNumId w:val="229"/>
+    <w:abstractNumId w:val="230"/>
   </w:num>
   <w:num w:numId="281" w16cid:durableId="1322612975">
     <w:abstractNumId w:val="91"/>
   </w:num>
   <w:num w:numId="282" w16cid:durableId="1777019794">
-    <w:abstractNumId w:val="162"/>
+    <w:abstractNumId w:val="163"/>
   </w:num>
   <w:num w:numId="283" w16cid:durableId="487017003">
     <w:abstractNumId w:val="41"/>
   </w:num>
   <w:num w:numId="284" w16cid:durableId="890118694">
-    <w:abstractNumId w:val="146"/>
+    <w:abstractNumId w:val="147"/>
   </w:num>
   <w:num w:numId="285" w16cid:durableId="1133330090">
-    <w:abstractNumId w:val="123"/>
+    <w:abstractNumId w:val="124"/>
   </w:num>
   <w:num w:numId="286" w16cid:durableId="546141440">
-    <w:abstractNumId w:val="186"/>
+    <w:abstractNumId w:val="187"/>
   </w:num>
   <w:num w:numId="287" w16cid:durableId="272129141">
-    <w:abstractNumId w:val="130"/>
+    <w:abstractNumId w:val="131"/>
   </w:num>
   <w:num w:numId="288" w16cid:durableId="2019577353">
-    <w:abstractNumId w:val="261"/>
+    <w:abstractNumId w:val="262"/>
   </w:num>
   <w:num w:numId="289" w16cid:durableId="166598078">
-    <w:abstractNumId w:val="174"/>
+    <w:abstractNumId w:val="175"/>
   </w:num>
   <w:num w:numId="290" w16cid:durableId="404647543">
     <w:abstractNumId w:val="93"/>
@@ -58764,25 +58945,28 @@
     <w:abstractNumId w:val="8"/>
   </w:num>
   <w:num w:numId="293" w16cid:durableId="1348824523">
-    <w:abstractNumId w:val="180"/>
+    <w:abstractNumId w:val="181"/>
   </w:num>
   <w:num w:numId="294" w16cid:durableId="2025746034">
-    <w:abstractNumId w:val="195"/>
+    <w:abstractNumId w:val="196"/>
   </w:num>
   <w:num w:numId="295" w16cid:durableId="2131362051">
-    <w:abstractNumId w:val="289"/>
+    <w:abstractNumId w:val="290"/>
   </w:num>
   <w:num w:numId="296" w16cid:durableId="1734618394">
-    <w:abstractNumId w:val="262"/>
+    <w:abstractNumId w:val="263"/>
   </w:num>
   <w:num w:numId="297" w16cid:durableId="87237218">
-    <w:abstractNumId w:val="145"/>
+    <w:abstractNumId w:val="146"/>
   </w:num>
   <w:num w:numId="298" w16cid:durableId="1321009300">
-    <w:abstractNumId w:val="239"/>
+    <w:abstractNumId w:val="240"/>
   </w:num>
   <w:num w:numId="299" w16cid:durableId="1526095016">
-    <w:abstractNumId w:val="254"/>
+    <w:abstractNumId w:val="255"/>
+  </w:num>
+  <w:num w:numId="300" w16cid:durableId="1994989337">
+    <w:abstractNumId w:val="116"/>
   </w:num>
   <w:numIdMacAtCleanup w:val="278"/>
 </w:numbering>

</xml_diff>

<commit_message>
3.9.8 Fixed SER analysis bug (extra line in showFrame() for SER files.
</commit_message>
<xml_diff>
--- a/src/pymovie/PyMovie-info.docx
+++ b/src/pymovie/PyMovie-info.docx
@@ -177,6 +177,54 @@
           <w:sz w:val="24"/>
           <w:szCs w:val="24"/>
         </w:rPr>
+        <w:t>Version 3.9.8       15 October 2023</w:t>
+      </w:r>
+    </w:p>
+    <w:p>
+      <w:pPr>
+        <w:pStyle w:val="PreformattedText"/>
+        <w:numPr>
+          <w:ilvl w:val="0"/>
+          <w:numId w:val="301"/>
+        </w:numPr>
+        <w:rPr>
+          <w:rFonts w:ascii="Arial" w:hAnsi="Arial"/>
+          <w:sz w:val="24"/>
+          <w:szCs w:val="24"/>
+        </w:rPr>
+      </w:pPr>
+      <w:r>
+        <w:rPr>
+          <w:rFonts w:ascii="Arial" w:hAnsi="Arial"/>
+          <w:sz w:val="24"/>
+          <w:szCs w:val="24"/>
+        </w:rPr>
+        <w:t>Fixed analyzing SER files. (I don’t know how it got broken, but the fix was to remove a line of code that had no business being there in the read SER process)</w:t>
+      </w:r>
+      <w:r>
+        <w:rPr>
+          <w:rFonts w:ascii="Arial" w:hAnsi="Arial"/>
+          <w:sz w:val="24"/>
+          <w:szCs w:val="24"/>
+        </w:rPr>
+        <w:br/>
+      </w:r>
+    </w:p>
+    <w:p>
+      <w:pPr>
+        <w:pStyle w:val="PreformattedText"/>
+        <w:rPr>
+          <w:rFonts w:ascii="Arial" w:hAnsi="Arial"/>
+          <w:sz w:val="24"/>
+          <w:szCs w:val="24"/>
+        </w:rPr>
+      </w:pPr>
+      <w:r>
+        <w:rPr>
+          <w:rFonts w:ascii="Arial" w:hAnsi="Arial"/>
+          <w:sz w:val="24"/>
+          <w:szCs w:val="24"/>
+        </w:rPr>
         <w:t>Version 3.9.7         3 October 2023</w:t>
       </w:r>
     </w:p>
@@ -705,6 +753,14 @@
           <w:szCs w:val="24"/>
         </w:rPr>
         <w:br/>
+      </w:r>
+      <w:r>
+        <w:rPr>
+          <w:rFonts w:ascii="Arial" w:hAnsi="Arial"/>
+          <w:sz w:val="24"/>
+          <w:szCs w:val="24"/>
+        </w:rPr>
+        <w:lastRenderedPageBreak/>
         <w:t xml:space="preserve">       https://github.com/ChasinSpin/astrid</w:t>
       </w:r>
       <w:r>
@@ -1414,6 +1470,7 @@
           <w:kern w:val="0"/>
           <w:lang w:eastAsia="en-US" w:bidi="ar-SA"/>
         </w:rPr>
+        <w:lastRenderedPageBreak/>
         <w:t>Dark/Flat</w:t>
       </w:r>
       <w:r>
@@ -1440,16 +1497,7 @@
           <w:kern w:val="0"/>
           <w:lang w:eastAsia="en-US" w:bidi="ar-SA"/>
         </w:rPr>
-        <w:t xml:space="preserve"> will use this information to flag any light curve points whose sampling mask overlapped any defect pixel during light curve extraction. This information is made available to PyOTE in the csv file and those points are shown enclosed by a red doughnut by PyOTE. This is an important quality control </w:t>
-      </w:r>
-      <w:r>
-        <w:rPr>
-          <w:rFonts w:eastAsia="Times New Roman" w:cs="Arial"/>
-          <w:kern w:val="0"/>
-          <w:lang w:eastAsia="en-US" w:bidi="ar-SA"/>
-        </w:rPr>
-        <w:lastRenderedPageBreak/>
-        <w:t>tool.</w:t>
+        <w:t xml:space="preserve"> will use this information to flag any light curve points whose sampling mask overlapped any defect pixel during light curve extraction. This information is made available to PyOTE in the csv file and those points are shown enclosed by a red doughnut by PyOTE. This is an important quality control tool.</w:t>
       </w:r>
       <w:r>
         <w:rPr>
@@ -1979,7 +2027,16 @@
           <w:szCs w:val="24"/>
         </w:rPr>
         <w:br/>
-        <w:t>It is reasonable to think of a TME sampling mask as an optimal non-circular static mask.</w:t>
+        <w:t xml:space="preserve">It is reasonable to think of a TME sampling mask as an optimal non-circular static </w:t>
+      </w:r>
+      <w:r>
+        <w:rPr>
+          <w:rFonts w:ascii="Arial" w:hAnsi="Arial"/>
+          <w:sz w:val="24"/>
+          <w:szCs w:val="24"/>
+        </w:rPr>
+        <w:lastRenderedPageBreak/>
+        <w:t>mask.</w:t>
       </w:r>
       <w:r>
         <w:rPr>
@@ -2071,16 +2128,7 @@
           <w:sz w:val="24"/>
           <w:szCs w:val="24"/>
         </w:rPr>
-        <w:t xml:space="preserve"> This ‘hunting’ behavior can be suppressed by </w:t>
-      </w:r>
-      <w:r>
-        <w:rPr>
-          <w:rFonts w:ascii="Arial" w:hAnsi="Arial"/>
-          <w:sz w:val="24"/>
-          <w:szCs w:val="24"/>
-        </w:rPr>
-        <w:lastRenderedPageBreak/>
-        <w:t xml:space="preserve">including the string </w:t>
+        <w:t xml:space="preserve"> This ‘hunting’ behavior can be suppressed by including the string </w:t>
       </w:r>
       <w:r>
         <w:rPr>
@@ -2583,6 +2631,7 @@
           <w:sz w:val="24"/>
           <w:szCs w:val="24"/>
         </w:rPr>
+        <w:lastRenderedPageBreak/>
         <w:t>Version 3.7.</w:t>
       </w:r>
       <w:r>
@@ -2667,7 +2716,6 @@
         <w:br/>
       </w:r>
       <w:r>
-        <w:lastRenderedPageBreak/>
         <w:br/>
         <w:t xml:space="preserve">This operates by finding the n brightest pixels in the mask, setting all other pixel values to zero, and calculating the </w:t>
       </w:r>
@@ -3062,7 +3110,16 @@
           <w:sz w:val="24"/>
           <w:szCs w:val="24"/>
         </w:rPr>
-        <w:t>, my tests using their data (but NOT their aperture placement) consistently found ‘no problem’.</w:t>
+        <w:t xml:space="preserve">, my tests using their data (but NOT their aperture </w:t>
+      </w:r>
+      <w:r>
+        <w:rPr>
+          <w:rFonts w:ascii="Arial" w:hAnsi="Arial"/>
+          <w:sz w:val="24"/>
+          <w:szCs w:val="24"/>
+        </w:rPr>
+        <w:lastRenderedPageBreak/>
+        <w:t>placement) consistently found ‘no problem’.</w:t>
       </w:r>
       <w:r>
         <w:rPr>
@@ -3130,14 +3187,6 @@
           <w:szCs w:val="24"/>
         </w:rPr>
         <w:br/>
-      </w:r>
-      <w:r>
-        <w:rPr>
-          <w:rFonts w:ascii="Arial" w:hAnsi="Arial"/>
-          <w:sz w:val="24"/>
-          <w:szCs w:val="24"/>
-        </w:rPr>
-        <w:lastRenderedPageBreak/>
         <w:t>I believe that this bug has always been present – just undetected and confirmed until now.</w:t>
       </w:r>
       <w:r>
@@ -3431,6 +3480,14 @@
           <w:szCs w:val="24"/>
         </w:rPr>
         <w:br/>
+      </w:r>
+      <w:r>
+        <w:rPr>
+          <w:rFonts w:ascii="Arial" w:hAnsi="Arial"/>
+          <w:sz w:val="24"/>
+          <w:szCs w:val="24"/>
+        </w:rPr>
+        <w:lastRenderedPageBreak/>
         <w:t xml:space="preserve"> </w:t>
       </w:r>
     </w:p>
@@ -3537,7 +3594,6 @@
           <w:sz w:val="24"/>
           <w:szCs w:val="24"/>
         </w:rPr>
-        <w:lastRenderedPageBreak/>
         <w:t>No code changes. Added ‘wheel’ to required packages to better support pure Python installations (no Anaconda3).</w:t>
       </w:r>
       <w:r>
@@ -4062,7 +4118,16 @@
           <w:sz w:val="24"/>
           <w:szCs w:val="24"/>
         </w:rPr>
-        <w:t xml:space="preserve"> icon to the desktop. This required an Anaconda3 installation (with Anaconda3 installed in a specific location) which we are working hard to avoid.</w:t>
+        <w:t xml:space="preserve"> icon to the desktop. This required an Anaconda3 </w:t>
+      </w:r>
+      <w:r>
+        <w:rPr>
+          <w:rFonts w:ascii="Arial" w:hAnsi="Arial"/>
+          <w:sz w:val="24"/>
+          <w:szCs w:val="24"/>
+        </w:rPr>
+        <w:lastRenderedPageBreak/>
+        <w:t>installation (with Anaconda3 installed in a specific location) which we are working hard to avoid.</w:t>
       </w:r>
       <w:r>
         <w:rPr>
@@ -4105,16 +4170,7 @@
           <w:sz w:val="24"/>
           <w:szCs w:val="24"/>
         </w:rPr>
-        <w:t xml:space="preserve">removed option to download new version when found. This was done in part to remove a sometimes-annoying nag and to pave the way for a new installation procedure that </w:t>
-      </w:r>
-      <w:r>
-        <w:rPr>
-          <w:rFonts w:ascii="Arial" w:hAnsi="Arial"/>
-          <w:sz w:val="24"/>
-          <w:szCs w:val="24"/>
-        </w:rPr>
-        <w:lastRenderedPageBreak/>
-        <w:t>does not require an Anaconda3 installation.</w:t>
+        <w:t>removed option to download new version when found. This was done in part to remove a sometimes-annoying nag and to pave the way for a new installation procedure that does not require an Anaconda3 installation.</w:t>
       </w:r>
       <w:r>
         <w:rPr>
@@ -4774,6 +4830,7 @@
           <w:sz w:val="24"/>
           <w:szCs w:val="24"/>
         </w:rPr>
+        <w:lastRenderedPageBreak/>
         <w:t>Version 3.3.1</w:t>
       </w:r>
     </w:p>
@@ -4824,7 +4881,6 @@
           <w:sz w:val="24"/>
           <w:szCs w:val="24"/>
         </w:rPr>
-        <w:lastRenderedPageBreak/>
         <w:t>Version 3.3.0</w:t>
       </w:r>
     </w:p>
@@ -5285,6 +5341,7 @@
           <w:sz w:val="24"/>
           <w:szCs w:val="24"/>
         </w:rPr>
+        <w:lastRenderedPageBreak/>
         <w:t>Version 3.2.3</w:t>
       </w:r>
     </w:p>
@@ -5355,16 +5412,7 @@
           <w:sz w:val="24"/>
           <w:szCs w:val="24"/>
         </w:rPr>
-        <w:t xml:space="preserve">fixed issue where contrast level settings were not being preserved when an analysis </w:t>
-      </w:r>
-      <w:r>
-        <w:rPr>
-          <w:rFonts w:ascii="Arial" w:hAnsi="Arial"/>
-          <w:sz w:val="24"/>
-          <w:szCs w:val="24"/>
-        </w:rPr>
-        <w:lastRenderedPageBreak/>
-        <w:t>was started</w:t>
+        <w:t>fixed issue where contrast level settings were not being preserved when an analysis was started</w:t>
       </w:r>
       <w:r>
         <w:rPr>
@@ -6476,6 +6524,7 @@
           <w:sz w:val="24"/>
           <w:szCs w:val="24"/>
         </w:rPr>
+        <w:lastRenderedPageBreak/>
         <w:t>Solves a 'type' problem that occurs when input data (FITS) is 64 bit float.</w:t>
       </w:r>
     </w:p>
@@ -6552,7 +6601,6 @@
           <w:sz w:val="24"/>
           <w:szCs w:val="24"/>
         </w:rPr>
-        <w:lastRenderedPageBreak/>
         <w:t>Version 2.9.8</w:t>
       </w:r>
     </w:p>
@@ -7067,7 +7115,16 @@
           <w:sz w:val="24"/>
           <w:szCs w:val="24"/>
         </w:rPr>
-        <w:t xml:space="preserve"> is started if your ever need to know its location).</w:t>
+        <w:t xml:space="preserve"> </w:t>
+      </w:r>
+      <w:r>
+        <w:rPr>
+          <w:rFonts w:ascii="Arial" w:hAnsi="Arial"/>
+          <w:sz w:val="24"/>
+          <w:szCs w:val="24"/>
+        </w:rPr>
+        <w:lastRenderedPageBreak/>
+        <w:t>is started if your ever need to know its location).</w:t>
       </w:r>
       <w:r>
         <w:rPr>
@@ -7115,16 +7172,7 @@
           <w:sz w:val="24"/>
           <w:szCs w:val="24"/>
         </w:rPr>
-        <w:t xml:space="preserve"> file and then create a folder for it, that new folder will be populated with the last OCR profile you worked with by copying the relevant files from your home directory into the newly created folder directory.  For most people, with a single VTI, this is a good default behavior: when a folder is </w:t>
-      </w:r>
-      <w:r>
-        <w:rPr>
-          <w:rFonts w:ascii="Arial" w:hAnsi="Arial"/>
-          <w:sz w:val="24"/>
-          <w:szCs w:val="24"/>
-        </w:rPr>
-        <w:lastRenderedPageBreak/>
-        <w:t>created, OCR will be ready to go.</w:t>
+        <w:t xml:space="preserve"> file and then create a folder for it, that new folder will be populated with the last OCR profile you worked with by copying the relevant files from your home directory into the newly created folder directory.  For most people, with a single VTI, this is a good default behavior: when a folder is created, OCR will be ready to go.</w:t>
       </w:r>
       <w:r>
         <w:rPr>
@@ -7628,7 +7676,16 @@
           <w:sz w:val="24"/>
           <w:szCs w:val="24"/>
         </w:rPr>
-        <w:t xml:space="preserve">fixed bug that was causing all QHY FITS files to erroneously report detection of one or more frames with a GPS status of </w:t>
+        <w:t xml:space="preserve">fixed bug that was causing all QHY FITS files to erroneously report detection of one or </w:t>
+      </w:r>
+      <w:r>
+        <w:rPr>
+          <w:rFonts w:ascii="Arial" w:hAnsi="Arial"/>
+          <w:sz w:val="24"/>
+          <w:szCs w:val="24"/>
+        </w:rPr>
+        <w:lastRenderedPageBreak/>
+        <w:t xml:space="preserve">more frames with a GPS status of </w:t>
       </w:r>
       <w:proofErr w:type="spellStart"/>
       <w:r>
@@ -7712,7 +7769,6 @@
           <w:sz w:val="24"/>
           <w:szCs w:val="24"/>
         </w:rPr>
-        <w:lastRenderedPageBreak/>
         <w:t>Version 2.8.5</w:t>
       </w:r>
     </w:p>
@@ -8155,6 +8211,7 @@
           <w:sz w:val="24"/>
           <w:szCs w:val="24"/>
         </w:rPr>
+        <w:lastRenderedPageBreak/>
         <w:t>adds explanation of aperture color meanings to aperture edit table</w:t>
       </w:r>
     </w:p>
@@ -8225,16 +8282,7 @@
           <w:sz w:val="24"/>
           <w:szCs w:val="24"/>
         </w:rPr>
-        <w:t xml:space="preserve">changes the way the WCS procedure submits a request to nova.astrometry.net. Where previously, the submission to nova deliberately restricted the search to a 1 degree </w:t>
-      </w:r>
-      <w:r>
-        <w:rPr>
-          <w:rFonts w:ascii="Arial" w:hAnsi="Arial"/>
-          <w:sz w:val="24"/>
-          <w:szCs w:val="24"/>
-        </w:rPr>
-        <w:lastRenderedPageBreak/>
-        <w:t>radius around the target star location, I now allow a full blind-search.</w:t>
+        <w:t>changes the way the WCS procedure submits a request to nova.astrometry.net. Where previously, the submission to nova deliberately restricted the search to a 1 degree radius around the target star location, I now allow a full blind-search.</w:t>
       </w:r>
       <w:r>
         <w:rPr>
@@ -9047,6 +9095,7 @@
           <w:sz w:val="24"/>
           <w:szCs w:val="24"/>
         </w:rPr>
+        <w:lastRenderedPageBreak/>
         <w:t>This version allows AAV Version 2 files to be read and processed.</w:t>
       </w:r>
       <w:r>
@@ -9121,7 +9170,6 @@
           <w:sz w:val="24"/>
           <w:szCs w:val="24"/>
         </w:rPr>
-        <w:lastRenderedPageBreak/>
         <w:t>Version 2.6.2</w:t>
       </w:r>
     </w:p>
@@ -9549,7 +9597,16 @@
           <w:sz w:val="24"/>
           <w:szCs w:val="24"/>
         </w:rPr>
-        <w:t xml:space="preserve">) and the timestamp calculated by </w:t>
+        <w:t xml:space="preserve">) </w:t>
+      </w:r>
+      <w:r>
+        <w:rPr>
+          <w:rFonts w:ascii="Arial" w:hAnsi="Arial"/>
+          <w:sz w:val="24"/>
+          <w:szCs w:val="24"/>
+        </w:rPr>
+        <w:lastRenderedPageBreak/>
+        <w:t xml:space="preserve">and the timestamp calculated by </w:t>
       </w:r>
       <w:proofErr w:type="spellStart"/>
       <w:r>
@@ -9617,16 +9674,7 @@
           <w:sz w:val="24"/>
           <w:szCs w:val="24"/>
         </w:rPr>
-        <w:t xml:space="preserve">In the “finder” image generation panel, we have removed the option to use the Fourier= transform-based image correlation computations as a stacking/image aligning </w:t>
-      </w:r>
-      <w:r>
-        <w:rPr>
-          <w:rFonts w:ascii="Arial" w:hAnsi="Arial"/>
-          <w:sz w:val="24"/>
-          <w:szCs w:val="24"/>
-        </w:rPr>
-        <w:lastRenderedPageBreak/>
-        <w:t xml:space="preserve">mechanism.  It was finicky, had no benefits over the simple to use and understand stacking using a single tracking star, and fails on images without dominant features. </w:t>
+        <w:t xml:space="preserve">In the “finder” image generation panel, we have removed the option to use the Fourier= transform-based image correlation computations as a stacking/image aligning mechanism.  It was finicky, had no benefits over the simple to use and understand stacking using a single tracking star, and fails on images without dominant features. </w:t>
       </w:r>
       <w:r>
         <w:rPr>
@@ -10014,7 +10062,16 @@
           <w:sz w:val="24"/>
           <w:szCs w:val="24"/>
         </w:rPr>
-        <w:t xml:space="preserve"> by using computed masks.  But for 8 bit videos with little windshake, the computed mask is best relegated to tracking and reference stars.</w:t>
+        <w:t xml:space="preserve"> by using computed masks.  But for 8 bit videos with little windshake, the computed mask </w:t>
+      </w:r>
+      <w:r>
+        <w:rPr>
+          <w:rFonts w:ascii="Arial" w:hAnsi="Arial"/>
+          <w:sz w:val="24"/>
+          <w:szCs w:val="24"/>
+        </w:rPr>
+        <w:lastRenderedPageBreak/>
+        <w:t>is best relegated to tracking and reference stars.</w:t>
       </w:r>
       <w:r>
         <w:rPr>
@@ -10062,16 +10119,7 @@
           <w:sz w:val="24"/>
           <w:szCs w:val="24"/>
         </w:rPr>
-        <w:t xml:space="preserve">Fixed: during preparation of image for submission to nova.astrometry.net, I was forcing conversion of the image to uint16 for display  purposes --- normally this would be ok, but FITS files can be float64 (signed) and cannot always be converted to uint16. I </w:t>
-      </w:r>
-      <w:r>
-        <w:rPr>
-          <w:rFonts w:ascii="Arial" w:hAnsi="Arial"/>
-          <w:sz w:val="24"/>
-          <w:szCs w:val="24"/>
-        </w:rPr>
-        <w:lastRenderedPageBreak/>
-        <w:t>doubt any users will have noticed this, but one of my test data sets is a video of the Pluto occultation that was greatly 'massaged' and as a result came to me as a signed float64 file.</w:t>
+        <w:t>Fixed: during preparation of image for submission to nova.astrometry.net, I was forcing conversion of the image to uint16 for display  purposes --- normally this would be ok, but FITS files can be float64 (signed) and cannot always be converted to uint16. I doubt any users will have noticed this, but one of my test data sets is a video of the Pluto occultation that was greatly 'massaged' and as a result came to me as a signed float64 file.</w:t>
       </w:r>
       <w:r>
         <w:rPr>
@@ -10501,6 +10549,7 @@
           <w:sz w:val="24"/>
           <w:szCs w:val="24"/>
         </w:rPr>
+        <w:lastRenderedPageBreak/>
         <w:t>Version 2.4.5</w:t>
       </w:r>
     </w:p>
@@ -10559,16 +10608,7 @@
           <w:sz w:val="24"/>
           <w:szCs w:val="24"/>
         </w:rPr>
-        <w:t xml:space="preserve"> routine.  Since </w:t>
-      </w:r>
-      <w:r>
-        <w:rPr>
-          <w:rFonts w:ascii="Arial" w:hAnsi="Arial"/>
-          <w:sz w:val="24"/>
-          <w:szCs w:val="24"/>
-        </w:rPr>
-        <w:lastRenderedPageBreak/>
-        <w:t xml:space="preserve">the </w:t>
+        <w:t xml:space="preserve"> routine.  Since the </w:t>
       </w:r>
       <w:proofErr w:type="spellStart"/>
       <w:r>
@@ -11090,7 +11130,16 @@
           <w:sz w:val="24"/>
           <w:szCs w:val="24"/>
         </w:rPr>
-        <w:t>Added Default mask radius to Preferences tab AND made the sigma level and default mask radius ‘live’ in that they will be in effect at next placement of a snap-to-blob aperture.  And (of course) the settings will be sticky between sessions.</w:t>
+        <w:t xml:space="preserve">Added Default mask radius to Preferences tab AND made the sigma level and default mask radius ‘live’ in that they will be in effect at next placement of a snap-to-blob </w:t>
+      </w:r>
+      <w:r>
+        <w:rPr>
+          <w:rFonts w:ascii="Arial" w:hAnsi="Arial"/>
+          <w:sz w:val="24"/>
+          <w:szCs w:val="24"/>
+        </w:rPr>
+        <w:lastRenderedPageBreak/>
+        <w:t>aperture.  And (of course) the settings will be sticky between sessions.</w:t>
       </w:r>
       <w:r>
         <w:rPr>
@@ -11641,6 +11690,7 @@
           <w:sz w:val="24"/>
           <w:szCs w:val="24"/>
         </w:rPr>
+        <w:lastRenderedPageBreak/>
         <w:br/>
         <w:t xml:space="preserve">To activate this type of stacking, place a snap-to-blob aperture with a name that starts with </w:t>
       </w:r>
@@ -12000,7 +12050,17 @@
           <w:sz w:val="24"/>
           <w:szCs w:val="24"/>
         </w:rPr>
-        <w:t>If there is a tracking path defined and a finder image generation is requested, the stacking algorithm will use that tracking path for aligning frames rather than the Fourier Correlation method.  This works very well for drift-through videos that don’t have significant windshake even without hot pixels being defined (they now show up a streaks on the finder image, so you may still want to create a hot pixel list).</w:t>
+        <w:t xml:space="preserve">If there is a tracking path defined and a finder image generation is requested, the stacking algorithm will use that tracking path for aligning frames rather than the Fourier Correlation method.  This works very well for drift-through videos that don’t have significant windshake even without hot pixels being defined (they now show up a streaks on the finder image, so you may still want to </w:t>
+      </w:r>
+      <w:r>
+        <w:rPr>
+          <w:rFonts w:ascii="Arial" w:hAnsi="Arial"/>
+          <w:color w:val="000000"/>
+          <w:sz w:val="24"/>
+          <w:szCs w:val="24"/>
+        </w:rPr>
+        <w:lastRenderedPageBreak/>
+        <w:t>create a hot pixel list).</w:t>
       </w:r>
     </w:p>
     <w:p>
@@ -12066,7 +12126,6 @@
           <w:sz w:val="24"/>
           <w:szCs w:val="24"/>
         </w:rPr>
-        <w:lastRenderedPageBreak/>
         <w:br/>
         <w:t>It is still possible to individually enable/disable jogging on more than one aperture.  The only change is when an aperture is first created.</w:t>
       </w:r>
@@ -12501,7 +12560,6 @@
           <w:sz w:val="24"/>
           <w:szCs w:val="24"/>
         </w:rPr>
-        <w:lastRenderedPageBreak/>
         <w:t>Version 2.2.0</w:t>
       </w:r>
     </w:p>
@@ -13001,16 +13059,8 @@
           <w:sz w:val="24"/>
           <w:szCs w:val="24"/>
         </w:rPr>
-        <w:t xml:space="preserve">To simply setting up an OCR profile: added ability to retrain/resample any digit(s) after all digits have been initially sampled/trained.  When there are missing sample digits, the menu of characters to record will show those that remain to be sampled, as it was before this version --- that feature speeds up the initial sampling of the digits.  The change made in this version is that, if all digits have been sampled, a complete menu of digits to record will be produced when a digit is right-clicked so that any poorly </w:t>
-      </w:r>
-      <w:r>
-        <w:rPr>
-          <w:rFonts w:ascii="Arial" w:hAnsi="Arial"/>
-          <w:sz w:val="24"/>
-          <w:szCs w:val="24"/>
-        </w:rPr>
         <w:lastRenderedPageBreak/>
-        <w:t>sampled digit can be re-recorded without the need to start over from scratch.</w:t>
+        <w:t>To simply setting up an OCR profile: added ability to retrain/resample any digit(s) after all digits have been initially sampled/trained.  When there are missing sample digits, the menu of characters to record will show those that remain to be sampled, as it was before this version --- that feature speeds up the initial sampling of the digits.  The change made in this version is that, if all digits have been sampled, a complete menu of digits to record will be produced when a digit is right-clicked so that any poorly sampled digit can be re-recorded without the need to start over from scratch.</w:t>
       </w:r>
       <w:r>
         <w:rPr>
@@ -54316,6 +54366,119 @@
     </w:lvl>
   </w:abstractNum>
   <w:abstractNum w:abstractNumId="264" w15:restartNumberingAfterBreak="0">
+    <w:nsid w:val="71577332"/>
+    <w:multiLevelType w:val="hybridMultilevel"/>
+    <w:tmpl w:val="22D6AD5A"/>
+    <w:lvl w:ilvl="0" w:tplc="04090001">
+      <w:start w:val="1"/>
+      <w:numFmt w:val="bullet"/>
+      <w:lvlText w:val=""/>
+      <w:lvlJc w:val="left"/>
+      <w:pPr>
+        <w:ind w:left="720" w:hanging="360"/>
+      </w:pPr>
+      <w:rPr>
+        <w:rFonts w:ascii="Symbol" w:hAnsi="Symbol" w:hint="default"/>
+      </w:rPr>
+    </w:lvl>
+    <w:lvl w:ilvl="1" w:tplc="04090003" w:tentative="1">
+      <w:start w:val="1"/>
+      <w:numFmt w:val="bullet"/>
+      <w:lvlText w:val="o"/>
+      <w:lvlJc w:val="left"/>
+      <w:pPr>
+        <w:ind w:left="1440" w:hanging="360"/>
+      </w:pPr>
+      <w:rPr>
+        <w:rFonts w:ascii="Courier New" w:hAnsi="Courier New" w:cs="Courier New" w:hint="default"/>
+      </w:rPr>
+    </w:lvl>
+    <w:lvl w:ilvl="2" w:tplc="04090005" w:tentative="1">
+      <w:start w:val="1"/>
+      <w:numFmt w:val="bullet"/>
+      <w:lvlText w:val=""/>
+      <w:lvlJc w:val="left"/>
+      <w:pPr>
+        <w:ind w:left="2160" w:hanging="360"/>
+      </w:pPr>
+      <w:rPr>
+        <w:rFonts w:ascii="Wingdings" w:hAnsi="Wingdings" w:hint="default"/>
+      </w:rPr>
+    </w:lvl>
+    <w:lvl w:ilvl="3" w:tplc="04090001" w:tentative="1">
+      <w:start w:val="1"/>
+      <w:numFmt w:val="bullet"/>
+      <w:lvlText w:val=""/>
+      <w:lvlJc w:val="left"/>
+      <w:pPr>
+        <w:ind w:left="2880" w:hanging="360"/>
+      </w:pPr>
+      <w:rPr>
+        <w:rFonts w:ascii="Symbol" w:hAnsi="Symbol" w:hint="default"/>
+      </w:rPr>
+    </w:lvl>
+    <w:lvl w:ilvl="4" w:tplc="04090003" w:tentative="1">
+      <w:start w:val="1"/>
+      <w:numFmt w:val="bullet"/>
+      <w:lvlText w:val="o"/>
+      <w:lvlJc w:val="left"/>
+      <w:pPr>
+        <w:ind w:left="3600" w:hanging="360"/>
+      </w:pPr>
+      <w:rPr>
+        <w:rFonts w:ascii="Courier New" w:hAnsi="Courier New" w:cs="Courier New" w:hint="default"/>
+      </w:rPr>
+    </w:lvl>
+    <w:lvl w:ilvl="5" w:tplc="04090005" w:tentative="1">
+      <w:start w:val="1"/>
+      <w:numFmt w:val="bullet"/>
+      <w:lvlText w:val=""/>
+      <w:lvlJc w:val="left"/>
+      <w:pPr>
+        <w:ind w:left="4320" w:hanging="360"/>
+      </w:pPr>
+      <w:rPr>
+        <w:rFonts w:ascii="Wingdings" w:hAnsi="Wingdings" w:hint="default"/>
+      </w:rPr>
+    </w:lvl>
+    <w:lvl w:ilvl="6" w:tplc="04090001" w:tentative="1">
+      <w:start w:val="1"/>
+      <w:numFmt w:val="bullet"/>
+      <w:lvlText w:val=""/>
+      <w:lvlJc w:val="left"/>
+      <w:pPr>
+        <w:ind w:left="5040" w:hanging="360"/>
+      </w:pPr>
+      <w:rPr>
+        <w:rFonts w:ascii="Symbol" w:hAnsi="Symbol" w:hint="default"/>
+      </w:rPr>
+    </w:lvl>
+    <w:lvl w:ilvl="7" w:tplc="04090003" w:tentative="1">
+      <w:start w:val="1"/>
+      <w:numFmt w:val="bullet"/>
+      <w:lvlText w:val="o"/>
+      <w:lvlJc w:val="left"/>
+      <w:pPr>
+        <w:ind w:left="5760" w:hanging="360"/>
+      </w:pPr>
+      <w:rPr>
+        <w:rFonts w:ascii="Courier New" w:hAnsi="Courier New" w:cs="Courier New" w:hint="default"/>
+      </w:rPr>
+    </w:lvl>
+    <w:lvl w:ilvl="8" w:tplc="04090005" w:tentative="1">
+      <w:start w:val="1"/>
+      <w:numFmt w:val="bullet"/>
+      <w:lvlText w:val=""/>
+      <w:lvlJc w:val="left"/>
+      <w:pPr>
+        <w:ind w:left="6480" w:hanging="360"/>
+      </w:pPr>
+      <w:rPr>
+        <w:rFonts w:ascii="Wingdings" w:hAnsi="Wingdings" w:hint="default"/>
+      </w:rPr>
+    </w:lvl>
+  </w:abstractNum>
+  <w:abstractNum w:abstractNumId="265" w15:restartNumberingAfterBreak="0">
     <w:nsid w:val="740243A6"/>
     <w:multiLevelType w:val="multilevel"/>
     <w:tmpl w:val="1992581E"/>
@@ -54419,7 +54582,7 @@
       </w:rPr>
     </w:lvl>
   </w:abstractNum>
-  <w:abstractNum w:abstractNumId="265" w15:restartNumberingAfterBreak="0">
+  <w:abstractNum w:abstractNumId="266" w15:restartNumberingAfterBreak="0">
     <w:nsid w:val="743A2D0F"/>
     <w:multiLevelType w:val="multilevel"/>
     <w:tmpl w:val="94D059E6"/>
@@ -54523,7 +54686,7 @@
       </w:rPr>
     </w:lvl>
   </w:abstractNum>
-  <w:abstractNum w:abstractNumId="266" w15:restartNumberingAfterBreak="0">
+  <w:abstractNum w:abstractNumId="267" w15:restartNumberingAfterBreak="0">
     <w:nsid w:val="74D438DD"/>
     <w:multiLevelType w:val="multilevel"/>
     <w:tmpl w:val="8C949A3C"/>
@@ -54627,7 +54790,7 @@
       </w:rPr>
     </w:lvl>
   </w:abstractNum>
-  <w:abstractNum w:abstractNumId="267" w15:restartNumberingAfterBreak="0">
+  <w:abstractNum w:abstractNumId="268" w15:restartNumberingAfterBreak="0">
     <w:nsid w:val="75187AAD"/>
     <w:multiLevelType w:val="multilevel"/>
     <w:tmpl w:val="07103674"/>
@@ -54731,7 +54894,7 @@
       </w:rPr>
     </w:lvl>
   </w:abstractNum>
-  <w:abstractNum w:abstractNumId="268" w15:restartNumberingAfterBreak="0">
+  <w:abstractNum w:abstractNumId="269" w15:restartNumberingAfterBreak="0">
     <w:nsid w:val="7578411C"/>
     <w:multiLevelType w:val="multilevel"/>
     <w:tmpl w:val="22465444"/>
@@ -54835,7 +54998,7 @@
       </w:rPr>
     </w:lvl>
   </w:abstractNum>
-  <w:abstractNum w:abstractNumId="269" w15:restartNumberingAfterBreak="0">
+  <w:abstractNum w:abstractNumId="270" w15:restartNumberingAfterBreak="0">
     <w:nsid w:val="75D11F20"/>
     <w:multiLevelType w:val="multilevel"/>
     <w:tmpl w:val="90E65DF8"/>
@@ -54939,7 +55102,7 @@
       </w:rPr>
     </w:lvl>
   </w:abstractNum>
-  <w:abstractNum w:abstractNumId="270" w15:restartNumberingAfterBreak="0">
+  <w:abstractNum w:abstractNumId="271" w15:restartNumberingAfterBreak="0">
     <w:nsid w:val="75F464C4"/>
     <w:multiLevelType w:val="multilevel"/>
     <w:tmpl w:val="F3C2F814"/>
@@ -55043,7 +55206,7 @@
       </w:rPr>
     </w:lvl>
   </w:abstractNum>
-  <w:abstractNum w:abstractNumId="271" w15:restartNumberingAfterBreak="0">
+  <w:abstractNum w:abstractNumId="272" w15:restartNumberingAfterBreak="0">
     <w:nsid w:val="76031E57"/>
     <w:multiLevelType w:val="multilevel"/>
     <w:tmpl w:val="6C8A80E0"/>
@@ -55147,7 +55310,7 @@
       </w:rPr>
     </w:lvl>
   </w:abstractNum>
-  <w:abstractNum w:abstractNumId="272" w15:restartNumberingAfterBreak="0">
+  <w:abstractNum w:abstractNumId="273" w15:restartNumberingAfterBreak="0">
     <w:nsid w:val="772F0B4B"/>
     <w:multiLevelType w:val="multilevel"/>
     <w:tmpl w:val="C11CE184"/>
@@ -55251,7 +55414,7 @@
       </w:rPr>
     </w:lvl>
   </w:abstractNum>
-  <w:abstractNum w:abstractNumId="273" w15:restartNumberingAfterBreak="0">
+  <w:abstractNum w:abstractNumId="274" w15:restartNumberingAfterBreak="0">
     <w:nsid w:val="77C47574"/>
     <w:multiLevelType w:val="multilevel"/>
     <w:tmpl w:val="4B0676FA"/>
@@ -55355,7 +55518,7 @@
       </w:rPr>
     </w:lvl>
   </w:abstractNum>
-  <w:abstractNum w:abstractNumId="274" w15:restartNumberingAfterBreak="0">
+  <w:abstractNum w:abstractNumId="275" w15:restartNumberingAfterBreak="0">
     <w:nsid w:val="78120B1C"/>
     <w:multiLevelType w:val="multilevel"/>
     <w:tmpl w:val="B290BE82"/>
@@ -55459,7 +55622,7 @@
       </w:rPr>
     </w:lvl>
   </w:abstractNum>
-  <w:abstractNum w:abstractNumId="275" w15:restartNumberingAfterBreak="0">
+  <w:abstractNum w:abstractNumId="276" w15:restartNumberingAfterBreak="0">
     <w:nsid w:val="79200737"/>
     <w:multiLevelType w:val="multilevel"/>
     <w:tmpl w:val="109449F6"/>
@@ -55563,7 +55726,7 @@
       </w:rPr>
     </w:lvl>
   </w:abstractNum>
-  <w:abstractNum w:abstractNumId="276" w15:restartNumberingAfterBreak="0">
+  <w:abstractNum w:abstractNumId="277" w15:restartNumberingAfterBreak="0">
     <w:nsid w:val="79C00CB5"/>
     <w:multiLevelType w:val="multilevel"/>
     <w:tmpl w:val="61B6D872"/>
@@ -55667,7 +55830,7 @@
       </w:rPr>
     </w:lvl>
   </w:abstractNum>
-  <w:abstractNum w:abstractNumId="277" w15:restartNumberingAfterBreak="0">
+  <w:abstractNum w:abstractNumId="278" w15:restartNumberingAfterBreak="0">
     <w:nsid w:val="79E62F20"/>
     <w:multiLevelType w:val="multilevel"/>
     <w:tmpl w:val="51B030CA"/>
@@ -55771,7 +55934,7 @@
       </w:rPr>
     </w:lvl>
   </w:abstractNum>
-  <w:abstractNum w:abstractNumId="278" w15:restartNumberingAfterBreak="0">
+  <w:abstractNum w:abstractNumId="279" w15:restartNumberingAfterBreak="0">
     <w:nsid w:val="79FA2DA3"/>
     <w:multiLevelType w:val="multilevel"/>
     <w:tmpl w:val="09C8859E"/>
@@ -55875,7 +56038,7 @@
       </w:rPr>
     </w:lvl>
   </w:abstractNum>
-  <w:abstractNum w:abstractNumId="279" w15:restartNumberingAfterBreak="0">
+  <w:abstractNum w:abstractNumId="280" w15:restartNumberingAfterBreak="0">
     <w:nsid w:val="79FC06F0"/>
     <w:multiLevelType w:val="multilevel"/>
     <w:tmpl w:val="8A2E6DC8"/>
@@ -55979,7 +56142,7 @@
       </w:rPr>
     </w:lvl>
   </w:abstractNum>
-  <w:abstractNum w:abstractNumId="280" w15:restartNumberingAfterBreak="0">
+  <w:abstractNum w:abstractNumId="281" w15:restartNumberingAfterBreak="0">
     <w:nsid w:val="7A446288"/>
     <w:multiLevelType w:val="multilevel"/>
     <w:tmpl w:val="68FC246C"/>
@@ -56083,7 +56246,7 @@
       </w:rPr>
     </w:lvl>
   </w:abstractNum>
-  <w:abstractNum w:abstractNumId="281" w15:restartNumberingAfterBreak="0">
+  <w:abstractNum w:abstractNumId="282" w15:restartNumberingAfterBreak="0">
     <w:nsid w:val="7A607540"/>
     <w:multiLevelType w:val="multilevel"/>
     <w:tmpl w:val="B91CE026"/>
@@ -56187,7 +56350,7 @@
       </w:rPr>
     </w:lvl>
   </w:abstractNum>
-  <w:abstractNum w:abstractNumId="282" w15:restartNumberingAfterBreak="0">
+  <w:abstractNum w:abstractNumId="283" w15:restartNumberingAfterBreak="0">
     <w:nsid w:val="7A6249AD"/>
     <w:multiLevelType w:val="multilevel"/>
     <w:tmpl w:val="5D92FE30"/>
@@ -56291,7 +56454,7 @@
       </w:rPr>
     </w:lvl>
   </w:abstractNum>
-  <w:abstractNum w:abstractNumId="283" w15:restartNumberingAfterBreak="0">
+  <w:abstractNum w:abstractNumId="284" w15:restartNumberingAfterBreak="0">
     <w:nsid w:val="7B0363B7"/>
     <w:multiLevelType w:val="multilevel"/>
     <w:tmpl w:val="4EA0C57A"/>
@@ -56395,7 +56558,7 @@
       </w:rPr>
     </w:lvl>
   </w:abstractNum>
-  <w:abstractNum w:abstractNumId="284" w15:restartNumberingAfterBreak="0">
+  <w:abstractNum w:abstractNumId="285" w15:restartNumberingAfterBreak="0">
     <w:nsid w:val="7B3162A2"/>
     <w:multiLevelType w:val="multilevel"/>
     <w:tmpl w:val="75081B16"/>
@@ -56499,7 +56662,7 @@
       </w:rPr>
     </w:lvl>
   </w:abstractNum>
-  <w:abstractNum w:abstractNumId="285" w15:restartNumberingAfterBreak="0">
+  <w:abstractNum w:abstractNumId="286" w15:restartNumberingAfterBreak="0">
     <w:nsid w:val="7B5B3069"/>
     <w:multiLevelType w:val="multilevel"/>
     <w:tmpl w:val="F3EAF9F6"/>
@@ -56603,7 +56766,7 @@
       </w:rPr>
     </w:lvl>
   </w:abstractNum>
-  <w:abstractNum w:abstractNumId="286" w15:restartNumberingAfterBreak="0">
+  <w:abstractNum w:abstractNumId="287" w15:restartNumberingAfterBreak="0">
     <w:nsid w:val="7BB76FFE"/>
     <w:multiLevelType w:val="multilevel"/>
     <w:tmpl w:val="86C47C18"/>
@@ -56707,7 +56870,7 @@
       </w:rPr>
     </w:lvl>
   </w:abstractNum>
-  <w:abstractNum w:abstractNumId="287" w15:restartNumberingAfterBreak="0">
+  <w:abstractNum w:abstractNumId="288" w15:restartNumberingAfterBreak="0">
     <w:nsid w:val="7BEC649E"/>
     <w:multiLevelType w:val="multilevel"/>
     <w:tmpl w:val="76980588"/>
@@ -56811,7 +56974,7 @@
       </w:rPr>
     </w:lvl>
   </w:abstractNum>
-  <w:abstractNum w:abstractNumId="288" w15:restartNumberingAfterBreak="0">
+  <w:abstractNum w:abstractNumId="289" w15:restartNumberingAfterBreak="0">
     <w:nsid w:val="7C4536DA"/>
     <w:multiLevelType w:val="multilevel"/>
     <w:tmpl w:val="0388E978"/>
@@ -56915,7 +57078,7 @@
       </w:rPr>
     </w:lvl>
   </w:abstractNum>
-  <w:abstractNum w:abstractNumId="289" w15:restartNumberingAfterBreak="0">
+  <w:abstractNum w:abstractNumId="290" w15:restartNumberingAfterBreak="0">
     <w:nsid w:val="7C7308FE"/>
     <w:multiLevelType w:val="multilevel"/>
     <w:tmpl w:val="7870CA78"/>
@@ -57019,7 +57182,7 @@
       </w:rPr>
     </w:lvl>
   </w:abstractNum>
-  <w:abstractNum w:abstractNumId="290" w15:restartNumberingAfterBreak="0">
+  <w:abstractNum w:abstractNumId="291" w15:restartNumberingAfterBreak="0">
     <w:nsid w:val="7CDB261B"/>
     <w:multiLevelType w:val="hybridMultilevel"/>
     <w:tmpl w:val="1DAA8180"/>
@@ -57132,7 +57295,7 @@
       </w:rPr>
     </w:lvl>
   </w:abstractNum>
-  <w:abstractNum w:abstractNumId="291" w15:restartNumberingAfterBreak="0">
+  <w:abstractNum w:abstractNumId="292" w15:restartNumberingAfterBreak="0">
     <w:nsid w:val="7CF4746F"/>
     <w:multiLevelType w:val="multilevel"/>
     <w:tmpl w:val="2AFEE1D6"/>
@@ -57236,7 +57399,7 @@
       </w:rPr>
     </w:lvl>
   </w:abstractNum>
-  <w:abstractNum w:abstractNumId="292" w15:restartNumberingAfterBreak="0">
+  <w:abstractNum w:abstractNumId="293" w15:restartNumberingAfterBreak="0">
     <w:nsid w:val="7DCB3038"/>
     <w:multiLevelType w:val="multilevel"/>
     <w:tmpl w:val="2B00EAE2"/>
@@ -57340,7 +57503,7 @@
       </w:rPr>
     </w:lvl>
   </w:abstractNum>
-  <w:abstractNum w:abstractNumId="293" w15:restartNumberingAfterBreak="0">
+  <w:abstractNum w:abstractNumId="294" w15:restartNumberingAfterBreak="0">
     <w:nsid w:val="7DDF265C"/>
     <w:multiLevelType w:val="multilevel"/>
     <w:tmpl w:val="A752989C"/>
@@ -57444,7 +57607,7 @@
       </w:rPr>
     </w:lvl>
   </w:abstractNum>
-  <w:abstractNum w:abstractNumId="294" w15:restartNumberingAfterBreak="0">
+  <w:abstractNum w:abstractNumId="295" w15:restartNumberingAfterBreak="0">
     <w:nsid w:val="7DEA5032"/>
     <w:multiLevelType w:val="multilevel"/>
     <w:tmpl w:val="A80C7B2C"/>
@@ -57548,7 +57711,7 @@
       </w:rPr>
     </w:lvl>
   </w:abstractNum>
-  <w:abstractNum w:abstractNumId="295" w15:restartNumberingAfterBreak="0">
+  <w:abstractNum w:abstractNumId="296" w15:restartNumberingAfterBreak="0">
     <w:nsid w:val="7E502556"/>
     <w:multiLevelType w:val="multilevel"/>
     <w:tmpl w:val="FCCA8CA4"/>
@@ -57652,7 +57815,7 @@
       </w:rPr>
     </w:lvl>
   </w:abstractNum>
-  <w:abstractNum w:abstractNumId="296" w15:restartNumberingAfterBreak="0">
+  <w:abstractNum w:abstractNumId="297" w15:restartNumberingAfterBreak="0">
     <w:nsid w:val="7E99770F"/>
     <w:multiLevelType w:val="multilevel"/>
     <w:tmpl w:val="B43850F4"/>
@@ -57756,7 +57919,7 @@
       </w:rPr>
     </w:lvl>
   </w:abstractNum>
-  <w:abstractNum w:abstractNumId="297" w15:restartNumberingAfterBreak="0">
+  <w:abstractNum w:abstractNumId="298" w15:restartNumberingAfterBreak="0">
     <w:nsid w:val="7EE97EB2"/>
     <w:multiLevelType w:val="multilevel"/>
     <w:tmpl w:val="8C646C92"/>
@@ -57860,7 +58023,7 @@
       </w:rPr>
     </w:lvl>
   </w:abstractNum>
-  <w:abstractNum w:abstractNumId="298" w15:restartNumberingAfterBreak="0">
+  <w:abstractNum w:abstractNumId="299" w15:restartNumberingAfterBreak="0">
     <w:nsid w:val="7F5D72F7"/>
     <w:multiLevelType w:val="multilevel"/>
     <w:tmpl w:val="7220CBC0"/>
@@ -57964,7 +58127,7 @@
       </w:rPr>
     </w:lvl>
   </w:abstractNum>
-  <w:abstractNum w:abstractNumId="299" w15:restartNumberingAfterBreak="0">
+  <w:abstractNum w:abstractNumId="300" w15:restartNumberingAfterBreak="0">
     <w:nsid w:val="7FF53E38"/>
     <w:multiLevelType w:val="multilevel"/>
     <w:tmpl w:val="39E2DF32"/>
@@ -58081,10 +58244,10 @@
     <w:abstractNumId w:val="184"/>
   </w:num>
   <w:num w:numId="5" w16cid:durableId="953366013">
-    <w:abstractNumId w:val="266"/>
+    <w:abstractNumId w:val="267"/>
   </w:num>
   <w:num w:numId="6" w16cid:durableId="2042895970">
-    <w:abstractNumId w:val="296"/>
+    <w:abstractNumId w:val="297"/>
   </w:num>
   <w:num w:numId="7" w16cid:durableId="2003269112">
     <w:abstractNumId w:val="23"/>
@@ -58141,7 +58304,7 @@
     <w:abstractNumId w:val="27"/>
   </w:num>
   <w:num w:numId="25" w16cid:durableId="258370407">
-    <w:abstractNumId w:val="288"/>
+    <w:abstractNumId w:val="289"/>
   </w:num>
   <w:num w:numId="26" w16cid:durableId="2106490312">
     <w:abstractNumId w:val="95"/>
@@ -58207,7 +58370,7 @@
     <w:abstractNumId w:val="35"/>
   </w:num>
   <w:num w:numId="47" w16cid:durableId="1099329358">
-    <w:abstractNumId w:val="291"/>
+    <w:abstractNumId w:val="292"/>
   </w:num>
   <w:num w:numId="48" w16cid:durableId="1067068549">
     <w:abstractNumId w:val="109"/>
@@ -58216,13 +58379,13 @@
     <w:abstractNumId w:val="45"/>
   </w:num>
   <w:num w:numId="50" w16cid:durableId="272061420">
-    <w:abstractNumId w:val="277"/>
+    <w:abstractNumId w:val="278"/>
   </w:num>
   <w:num w:numId="51" w16cid:durableId="2079014450">
     <w:abstractNumId w:val="141"/>
   </w:num>
   <w:num w:numId="52" w16cid:durableId="548688019">
-    <w:abstractNumId w:val="282"/>
+    <w:abstractNumId w:val="283"/>
   </w:num>
   <w:num w:numId="53" w16cid:durableId="112481122">
     <w:abstractNumId w:val="237"/>
@@ -58231,10 +58394,10 @@
     <w:abstractNumId w:val="31"/>
   </w:num>
   <w:num w:numId="55" w16cid:durableId="1126117505">
-    <w:abstractNumId w:val="283"/>
+    <w:abstractNumId w:val="284"/>
   </w:num>
   <w:num w:numId="56" w16cid:durableId="1070080426">
-    <w:abstractNumId w:val="297"/>
+    <w:abstractNumId w:val="298"/>
   </w:num>
   <w:num w:numId="57" w16cid:durableId="560410941">
     <w:abstractNumId w:val="14"/>
@@ -58261,7 +58424,7 @@
     <w:abstractNumId w:val="105"/>
   </w:num>
   <w:num w:numId="65" w16cid:durableId="1486235993">
-    <w:abstractNumId w:val="281"/>
+    <w:abstractNumId w:val="282"/>
   </w:num>
   <w:num w:numId="66" w16cid:durableId="1900171662">
     <w:abstractNumId w:val="121"/>
@@ -58291,7 +58454,7 @@
     <w:abstractNumId w:val="247"/>
   </w:num>
   <w:num w:numId="75" w16cid:durableId="238252985">
-    <w:abstractNumId w:val="299"/>
+    <w:abstractNumId w:val="300"/>
   </w:num>
   <w:num w:numId="76" w16cid:durableId="210044969">
     <w:abstractNumId w:val="101"/>
@@ -58303,7 +58466,7 @@
     <w:abstractNumId w:val="224"/>
   </w:num>
   <w:num w:numId="79" w16cid:durableId="1946766821">
-    <w:abstractNumId w:val="294"/>
+    <w:abstractNumId w:val="295"/>
   </w:num>
   <w:num w:numId="80" w16cid:durableId="1728840283">
     <w:abstractNumId w:val="84"/>
@@ -58345,28 +58508,28 @@
     <w:abstractNumId w:val="259"/>
   </w:num>
   <w:num w:numId="93" w16cid:durableId="19404180">
-    <w:abstractNumId w:val="272"/>
+    <w:abstractNumId w:val="273"/>
   </w:num>
   <w:num w:numId="94" w16cid:durableId="129789859">
     <w:abstractNumId w:val="151"/>
   </w:num>
   <w:num w:numId="95" w16cid:durableId="380908913">
-    <w:abstractNumId w:val="279"/>
+    <w:abstractNumId w:val="280"/>
   </w:num>
   <w:num w:numId="96" w16cid:durableId="968242288">
     <w:abstractNumId w:val="192"/>
   </w:num>
   <w:num w:numId="97" w16cid:durableId="1981499757">
-    <w:abstractNumId w:val="295"/>
+    <w:abstractNumId w:val="296"/>
   </w:num>
   <w:num w:numId="98" w16cid:durableId="2145150637">
-    <w:abstractNumId w:val="274"/>
+    <w:abstractNumId w:val="275"/>
   </w:num>
   <w:num w:numId="99" w16cid:durableId="1774130867">
     <w:abstractNumId w:val="39"/>
   </w:num>
   <w:num w:numId="100" w16cid:durableId="66731650">
-    <w:abstractNumId w:val="264"/>
+    <w:abstractNumId w:val="265"/>
   </w:num>
   <w:num w:numId="101" w16cid:durableId="1736315680">
     <w:abstractNumId w:val="80"/>
@@ -58417,13 +58580,13 @@
     <w:abstractNumId w:val="59"/>
   </w:num>
   <w:num w:numId="117" w16cid:durableId="1024525283">
-    <w:abstractNumId w:val="269"/>
+    <w:abstractNumId w:val="270"/>
   </w:num>
   <w:num w:numId="118" w16cid:durableId="1138498764">
     <w:abstractNumId w:val="123"/>
   </w:num>
   <w:num w:numId="119" w16cid:durableId="473566254">
-    <w:abstractNumId w:val="265"/>
+    <w:abstractNumId w:val="266"/>
   </w:num>
   <w:num w:numId="120" w16cid:durableId="622076326">
     <w:abstractNumId w:val="135"/>
@@ -58447,7 +58610,7 @@
     <w:abstractNumId w:val="162"/>
   </w:num>
   <w:num w:numId="127" w16cid:durableId="1182091461">
-    <w:abstractNumId w:val="284"/>
+    <w:abstractNumId w:val="285"/>
   </w:num>
   <w:num w:numId="128" w16cid:durableId="539241263">
     <w:abstractNumId w:val="216"/>
@@ -58480,7 +58643,7 @@
     <w:abstractNumId w:val="20"/>
   </w:num>
   <w:num w:numId="138" w16cid:durableId="1372534671">
-    <w:abstractNumId w:val="271"/>
+    <w:abstractNumId w:val="272"/>
   </w:num>
   <w:num w:numId="139" w16cid:durableId="1618099979">
     <w:abstractNumId w:val="48"/>
@@ -58498,7 +58661,7 @@
     <w:abstractNumId w:val="128"/>
   </w:num>
   <w:num w:numId="144" w16cid:durableId="287512889">
-    <w:abstractNumId w:val="293"/>
+    <w:abstractNumId w:val="294"/>
   </w:num>
   <w:num w:numId="145" w16cid:durableId="476074306">
     <w:abstractNumId w:val="239"/>
@@ -58513,7 +58676,7 @@
     <w:abstractNumId w:val="245"/>
   </w:num>
   <w:num w:numId="149" w16cid:durableId="2036542631">
-    <w:abstractNumId w:val="275"/>
+    <w:abstractNumId w:val="276"/>
   </w:num>
   <w:num w:numId="150" w16cid:durableId="131408957">
     <w:abstractNumId w:val="173"/>
@@ -58609,7 +58772,7 @@
     <w:abstractNumId w:val="142"/>
   </w:num>
   <w:num w:numId="181" w16cid:durableId="1725987805">
-    <w:abstractNumId w:val="273"/>
+    <w:abstractNumId w:val="274"/>
   </w:num>
   <w:num w:numId="182" w16cid:durableId="638144946">
     <w:abstractNumId w:val="55"/>
@@ -58660,7 +58823,7 @@
     <w:abstractNumId w:val="208"/>
   </w:num>
   <w:num w:numId="198" w16cid:durableId="844635598">
-    <w:abstractNumId w:val="267"/>
+    <w:abstractNumId w:val="268"/>
   </w:num>
   <w:num w:numId="199" w16cid:durableId="1707294401">
     <w:abstractNumId w:val="74"/>
@@ -58669,7 +58832,7 @@
     <w:abstractNumId w:val="161"/>
   </w:num>
   <w:num w:numId="201" w16cid:durableId="854542964">
-    <w:abstractNumId w:val="292"/>
+    <w:abstractNumId w:val="293"/>
   </w:num>
   <w:num w:numId="202" w16cid:durableId="782728461">
     <w:abstractNumId w:val="9"/>
@@ -58693,13 +58856,13 @@
     <w:abstractNumId w:val="221"/>
   </w:num>
   <w:num w:numId="209" w16cid:durableId="1023555767">
-    <w:abstractNumId w:val="287"/>
+    <w:abstractNumId w:val="288"/>
   </w:num>
   <w:num w:numId="210" w16cid:durableId="366411855">
     <w:abstractNumId w:val="36"/>
   </w:num>
   <w:num w:numId="211" w16cid:durableId="295524834">
-    <w:abstractNumId w:val="276"/>
+    <w:abstractNumId w:val="277"/>
   </w:num>
   <w:num w:numId="212" w16cid:durableId="1094279948">
     <w:abstractNumId w:val="249"/>
@@ -58720,7 +58883,7 @@
     <w:abstractNumId w:val="77"/>
   </w:num>
   <w:num w:numId="218" w16cid:durableId="1885866209">
-    <w:abstractNumId w:val="289"/>
+    <w:abstractNumId w:val="290"/>
   </w:num>
   <w:num w:numId="219" w16cid:durableId="572742395">
     <w:abstractNumId w:val="159"/>
@@ -58750,16 +58913,16 @@
     <w:abstractNumId w:val="210"/>
   </w:num>
   <w:num w:numId="228" w16cid:durableId="848255508">
-    <w:abstractNumId w:val="278"/>
+    <w:abstractNumId w:val="279"/>
   </w:num>
   <w:num w:numId="229" w16cid:durableId="308752097">
-    <w:abstractNumId w:val="286"/>
+    <w:abstractNumId w:val="287"/>
   </w:num>
   <w:num w:numId="230" w16cid:durableId="252127911">
     <w:abstractNumId w:val="94"/>
   </w:num>
   <w:num w:numId="231" w16cid:durableId="321471285">
-    <w:abstractNumId w:val="298"/>
+    <w:abstractNumId w:val="299"/>
   </w:num>
   <w:num w:numId="232" w16cid:durableId="1435978229">
     <w:abstractNumId w:val="10"/>
@@ -58774,10 +58937,10 @@
     <w:abstractNumId w:val="111"/>
   </w:num>
   <w:num w:numId="236" w16cid:durableId="44648362">
-    <w:abstractNumId w:val="285"/>
+    <w:abstractNumId w:val="286"/>
   </w:num>
   <w:num w:numId="237" w16cid:durableId="1837113706">
-    <w:abstractNumId w:val="270"/>
+    <w:abstractNumId w:val="271"/>
   </w:num>
   <w:num w:numId="238" w16cid:durableId="124396972">
     <w:abstractNumId w:val="88"/>
@@ -58822,7 +58985,7 @@
     <w:abstractNumId w:val="85"/>
   </w:num>
   <w:num w:numId="252" w16cid:durableId="1476600541">
-    <w:abstractNumId w:val="280"/>
+    <w:abstractNumId w:val="281"/>
   </w:num>
   <w:num w:numId="253" w16cid:durableId="898056888">
     <w:abstractNumId w:val="98"/>
@@ -58888,7 +59051,7 @@
     <w:abstractNumId w:val="257"/>
   </w:num>
   <w:num w:numId="274" w16cid:durableId="244538534">
-    <w:abstractNumId w:val="268"/>
+    <w:abstractNumId w:val="269"/>
   </w:num>
   <w:num w:numId="275" w16cid:durableId="1601838110">
     <w:abstractNumId w:val="57"/>
@@ -58951,7 +59114,7 @@
     <w:abstractNumId w:val="196"/>
   </w:num>
   <w:num w:numId="295" w16cid:durableId="2131362051">
-    <w:abstractNumId w:val="290"/>
+    <w:abstractNumId w:val="291"/>
   </w:num>
   <w:num w:numId="296" w16cid:durableId="1734618394">
     <w:abstractNumId w:val="263"/>
@@ -58967,6 +59130,9 @@
   </w:num>
   <w:num w:numId="300" w16cid:durableId="1994989337">
     <w:abstractNumId w:val="116"/>
+  </w:num>
+  <w:num w:numId="301" w16cid:durableId="459618703">
+    <w:abstractNumId w:val="264"/>
   </w:num>
   <w:numIdMacAtCleanup w:val="278"/>
 </w:numbering>

</xml_diff>

<commit_message>
3.9.9 Changed name of TEMP folder to something that won't be accidentally used.
</commit_message>
<xml_diff>
--- a/src/pymovie/PyMovie-info.docx
+++ b/src/pymovie/PyMovie-info.docx
@@ -177,6 +177,71 @@
           <w:sz w:val="24"/>
           <w:szCs w:val="24"/>
         </w:rPr>
+        <w:t>Version 3.9.9       20 October 2023</w:t>
+      </w:r>
+    </w:p>
+    <w:p>
+      <w:pPr>
+        <w:pStyle w:val="PreformattedText"/>
+        <w:numPr>
+          <w:ilvl w:val="0"/>
+          <w:numId w:val="302"/>
+        </w:numPr>
+        <w:rPr>
+          <w:rFonts w:ascii="Arial" w:hAnsi="Arial"/>
+          <w:sz w:val="24"/>
+          <w:szCs w:val="24"/>
+        </w:rPr>
+      </w:pPr>
+      <w:r>
+        <w:rPr>
+          <w:rFonts w:ascii="Arial" w:hAnsi="Arial"/>
+          <w:sz w:val="24"/>
+          <w:szCs w:val="24"/>
+        </w:rPr>
+        <w:t>Changed the name of a temporary folder that is created inside an observation folder (to hold aperture archive files - to later be given a name when/if they are saved) from ‘TEMP’ to something very unlikely for anyone to guess at.</w:t>
+      </w:r>
+      <w:r>
+        <w:rPr>
+          <w:rFonts w:ascii="Arial" w:hAnsi="Arial"/>
+          <w:sz w:val="24"/>
+          <w:szCs w:val="24"/>
+        </w:rPr>
+        <w:br/>
+      </w:r>
+      <w:r>
+        <w:rPr>
+          <w:rFonts w:ascii="Arial" w:hAnsi="Arial"/>
+          <w:sz w:val="24"/>
+          <w:szCs w:val="24"/>
+        </w:rPr>
+        <w:br/>
+        <w:t>This was done because when an observation folder is opened, that temporary folder is automatically deleted and we didn’t want anyone to accidentally create a folder of that name in that place, put something in it, and thus lose that something.</w:t>
+      </w:r>
+      <w:r>
+        <w:rPr>
+          <w:rFonts w:ascii="Arial" w:hAnsi="Arial"/>
+          <w:sz w:val="24"/>
+          <w:szCs w:val="24"/>
+        </w:rPr>
+        <w:br/>
+      </w:r>
+    </w:p>
+    <w:p>
+      <w:pPr>
+        <w:pStyle w:val="PreformattedText"/>
+        <w:rPr>
+          <w:rFonts w:ascii="Arial" w:hAnsi="Arial"/>
+          <w:sz w:val="24"/>
+          <w:szCs w:val="24"/>
+        </w:rPr>
+      </w:pPr>
+      <w:r>
+        <w:rPr>
+          <w:rFonts w:ascii="Arial" w:hAnsi="Arial"/>
+          <w:sz w:val="24"/>
+          <w:szCs w:val="24"/>
+        </w:rPr>
         <w:t>Version 3.9.8       15 October 2023</w:t>
       </w:r>
     </w:p>
@@ -613,7 +678,16 @@
           <w:sz w:val="24"/>
           <w:szCs w:val="24"/>
         </w:rPr>
-        <w:t>has been added.</w:t>
+        <w:t xml:space="preserve">has </w:t>
+      </w:r>
+      <w:r>
+        <w:rPr>
+          <w:rFonts w:ascii="Arial" w:hAnsi="Arial"/>
+          <w:sz w:val="24"/>
+          <w:szCs w:val="24"/>
+        </w:rPr>
+        <w:lastRenderedPageBreak/>
+        <w:t>been added.</w:t>
       </w:r>
       <w:r>
         <w:rPr>
@@ -753,14 +827,6 @@
           <w:szCs w:val="24"/>
         </w:rPr>
         <w:br/>
-      </w:r>
-      <w:r>
-        <w:rPr>
-          <w:rFonts w:ascii="Arial" w:hAnsi="Arial"/>
-          <w:sz w:val="24"/>
-          <w:szCs w:val="24"/>
-        </w:rPr>
-        <w:lastRenderedPageBreak/>
         <w:t xml:space="preserve">       https://github.com/ChasinSpin/astrid</w:t>
       </w:r>
       <w:r>
@@ -1295,6 +1361,7 @@
           <w:sz w:val="24"/>
           <w:szCs w:val="24"/>
         </w:rPr>
+        <w:lastRenderedPageBreak/>
         <w:t>Version 3.8.8        25 August 2023</w:t>
       </w:r>
     </w:p>
@@ -1470,7 +1537,6 @@
           <w:kern w:val="0"/>
           <w:lang w:eastAsia="en-US" w:bidi="ar-SA"/>
         </w:rPr>
-        <w:lastRenderedPageBreak/>
         <w:t>Dark/Flat</w:t>
       </w:r>
       <w:r>
@@ -1937,7 +2003,16 @@
           <w:sz w:val="24"/>
           <w:szCs w:val="24"/>
         </w:rPr>
-        <w:t xml:space="preserve"> as additional pixels are included in the mask, but eventually the metric will stop increasing. At that point the optimally tight mask has been determined</w:t>
+        <w:t xml:space="preserve"> as additional pixels are included </w:t>
+      </w:r>
+      <w:r>
+        <w:rPr>
+          <w:rFonts w:ascii="Arial" w:hAnsi="Arial"/>
+          <w:sz w:val="24"/>
+          <w:szCs w:val="24"/>
+        </w:rPr>
+        <w:lastRenderedPageBreak/>
+        <w:t>in the mask, but eventually the metric will stop increasing. At that point the optimally tight mask has been determined</w:t>
       </w:r>
       <w:r>
         <w:rPr>
@@ -2027,16 +2102,7 @@
           <w:szCs w:val="24"/>
         </w:rPr>
         <w:br/>
-        <w:t xml:space="preserve">It is reasonable to think of a TME sampling mask as an optimal non-circular static </w:t>
-      </w:r>
-      <w:r>
-        <w:rPr>
-          <w:rFonts w:ascii="Arial" w:hAnsi="Arial"/>
-          <w:sz w:val="24"/>
-          <w:szCs w:val="24"/>
-        </w:rPr>
-        <w:lastRenderedPageBreak/>
-        <w:t>mask.</w:t>
+        <w:t>It is reasonable to think of a TME sampling mask as an optimal non-circular static mask.</w:t>
       </w:r>
       <w:r>
         <w:rPr>
@@ -2588,7 +2654,16 @@
           <w:sz w:val="24"/>
           <w:szCs w:val="24"/>
         </w:rPr>
-        <w:t>Added ‘best practices’ message popup when a user attempts to add a non-static mask aperture or a dynamic aperture stack to a “finder” image. This is done because dynamic mask apertures require a background calculation to set the appropriate threshold, and the background of a “finder” image is noise-reduced and hence the wrong value to use.</w:t>
+        <w:t xml:space="preserve">Added ‘best practices’ message popup when a user attempts to add a non-static mask </w:t>
+      </w:r>
+      <w:r>
+        <w:rPr>
+          <w:rFonts w:ascii="Arial" w:hAnsi="Arial"/>
+          <w:sz w:val="24"/>
+          <w:szCs w:val="24"/>
+        </w:rPr>
+        <w:lastRenderedPageBreak/>
+        <w:t>aperture or a dynamic aperture stack to a “finder” image. This is done because dynamic mask apertures require a background calculation to set the appropriate threshold, and the background of a “finder” image is noise-reduced and hence the wrong value to use.</w:t>
       </w:r>
       <w:r>
         <w:rPr>
@@ -2631,7 +2706,6 @@
           <w:sz w:val="24"/>
           <w:szCs w:val="24"/>
         </w:rPr>
-        <w:lastRenderedPageBreak/>
         <w:t>Version 3.7.</w:t>
       </w:r>
       <w:r>
@@ -3043,6 +3117,14 @@
           <w:szCs w:val="24"/>
         </w:rPr>
         <w:br/>
+      </w:r>
+      <w:r>
+        <w:rPr>
+          <w:rFonts w:ascii="Arial" w:hAnsi="Arial"/>
+          <w:sz w:val="24"/>
+          <w:szCs w:val="24"/>
+        </w:rPr>
+        <w:lastRenderedPageBreak/>
         <w:t xml:space="preserve">The bug is this: If the y value of the upper edge of the measurement aperture is an odd number, </w:t>
       </w:r>
       <w:proofErr w:type="spellStart"/>
@@ -3110,16 +3192,7 @@
           <w:sz w:val="24"/>
           <w:szCs w:val="24"/>
         </w:rPr>
-        <w:t xml:space="preserve">, my tests using their data (but NOT their aperture </w:t>
-      </w:r>
-      <w:r>
-        <w:rPr>
-          <w:rFonts w:ascii="Arial" w:hAnsi="Arial"/>
-          <w:sz w:val="24"/>
-          <w:szCs w:val="24"/>
-        </w:rPr>
-        <w:lastRenderedPageBreak/>
-        <w:t>placement) consistently found ‘no problem’.</w:t>
+        <w:t>, my tests using their data (but NOT their aperture placement) consistently found ‘no problem’.</w:t>
       </w:r>
       <w:r>
         <w:rPr>
@@ -3423,6 +3496,7 @@
           <w:sz w:val="24"/>
           <w:szCs w:val="24"/>
         </w:rPr>
+        <w:lastRenderedPageBreak/>
         <w:t>Fixed issue where static apertures placed on a “finder” image change to snap-to-blob (dynamic mask aperture) when analysis is started. Now they remain static.</w:t>
       </w:r>
       <w:r>
@@ -3480,14 +3554,6 @@
           <w:szCs w:val="24"/>
         </w:rPr>
         <w:br/>
-      </w:r>
-      <w:r>
-        <w:rPr>
-          <w:rFonts w:ascii="Arial" w:hAnsi="Arial"/>
-          <w:sz w:val="24"/>
-          <w:szCs w:val="24"/>
-        </w:rPr>
-        <w:lastRenderedPageBreak/>
         <w:t xml:space="preserve"> </w:t>
       </w:r>
     </w:p>
@@ -4034,6 +4100,7 @@
           <w:sz w:val="24"/>
           <w:szCs w:val="24"/>
         </w:rPr>
+        <w:lastRenderedPageBreak/>
         <w:t xml:space="preserve">added instructions in test output window when a new version is found to be available. It tells the user how to get the new version in a pip based installation and a </w:t>
       </w:r>
       <w:proofErr w:type="spellStart"/>
@@ -4118,16 +4185,7 @@
           <w:sz w:val="24"/>
           <w:szCs w:val="24"/>
         </w:rPr>
-        <w:t xml:space="preserve"> icon to the desktop. This required an Anaconda3 </w:t>
-      </w:r>
-      <w:r>
-        <w:rPr>
-          <w:rFonts w:ascii="Arial" w:hAnsi="Arial"/>
-          <w:sz w:val="24"/>
-          <w:szCs w:val="24"/>
-        </w:rPr>
-        <w:lastRenderedPageBreak/>
-        <w:t>installation (with Anaconda3 installed in a specific location) which we are working hard to avoid.</w:t>
+        <w:t xml:space="preserve"> icon to the desktop. This required an Anaconda3 installation (with Anaconda3 installed in a specific location) which we are working hard to avoid.</w:t>
       </w:r>
       <w:r>
         <w:rPr>
@@ -4754,6 +4812,7 @@
           <w:sz w:val="24"/>
           <w:szCs w:val="24"/>
         </w:rPr>
+        <w:lastRenderedPageBreak/>
         <w:t>fixes code in CMOS tools tab that was not showing the yellow and orange buttons on the 'select healthy pixels' plots.</w:t>
       </w:r>
     </w:p>
@@ -4830,7 +4889,6 @@
           <w:sz w:val="24"/>
           <w:szCs w:val="24"/>
         </w:rPr>
-        <w:lastRenderedPageBreak/>
         <w:t>Version 3.3.1</w:t>
       </w:r>
     </w:p>
@@ -5293,6 +5351,7 @@
           <w:sz w:val="24"/>
           <w:szCs w:val="24"/>
         </w:rPr>
+        <w:lastRenderedPageBreak/>
         <w:t>Version 3.2.4</w:t>
       </w:r>
     </w:p>
@@ -5341,7 +5400,6 @@
           <w:sz w:val="24"/>
           <w:szCs w:val="24"/>
         </w:rPr>
-        <w:lastRenderedPageBreak/>
         <w:t>Version 3.2.3</w:t>
       </w:r>
     </w:p>
@@ -6422,6 +6480,7 @@
           <w:sz w:val="24"/>
           <w:szCs w:val="24"/>
         </w:rPr>
+        <w:lastRenderedPageBreak/>
         <w:t xml:space="preserve">Changed the way </w:t>
       </w:r>
       <w:proofErr w:type="spellStart"/>
@@ -6524,7 +6583,6 @@
           <w:sz w:val="24"/>
           <w:szCs w:val="24"/>
         </w:rPr>
-        <w:lastRenderedPageBreak/>
         <w:t>Solves a 'type' problem that occurs when input data (FITS) is 64 bit float.</w:t>
       </w:r>
     </w:p>
@@ -7031,6 +7089,7 @@
           <w:sz w:val="24"/>
           <w:szCs w:val="24"/>
         </w:rPr>
+        <w:lastRenderedPageBreak/>
         <w:t>corrected colorized thumbnail displays to properly handle narrow range, background clipped videos</w:t>
       </w:r>
       <w:r>
@@ -7115,16 +7174,7 @@
           <w:sz w:val="24"/>
           <w:szCs w:val="24"/>
         </w:rPr>
-        <w:t xml:space="preserve"> </w:t>
-      </w:r>
-      <w:r>
-        <w:rPr>
-          <w:rFonts w:ascii="Arial" w:hAnsi="Arial"/>
-          <w:sz w:val="24"/>
-          <w:szCs w:val="24"/>
-        </w:rPr>
-        <w:lastRenderedPageBreak/>
-        <w:t>is started if your ever need to know its location).</w:t>
+        <w:t xml:space="preserve"> is started if your ever need to know its location).</w:t>
       </w:r>
       <w:r>
         <w:rPr>
@@ -7676,16 +7726,7 @@
           <w:sz w:val="24"/>
           <w:szCs w:val="24"/>
         </w:rPr>
-        <w:t xml:space="preserve">fixed bug that was causing all QHY FITS files to erroneously report detection of one or </w:t>
-      </w:r>
-      <w:r>
-        <w:rPr>
-          <w:rFonts w:ascii="Arial" w:hAnsi="Arial"/>
-          <w:sz w:val="24"/>
-          <w:szCs w:val="24"/>
-        </w:rPr>
-        <w:lastRenderedPageBreak/>
-        <w:t xml:space="preserve">more frames with a GPS status of </w:t>
+        <w:t xml:space="preserve">fixed bug that was causing all QHY FITS files to erroneously report detection of one or more frames with a GPS status of </w:t>
       </w:r>
       <w:proofErr w:type="spellStart"/>
       <w:r>
@@ -8101,7 +8142,16 @@
           <w:sz w:val="24"/>
           <w:szCs w:val="24"/>
         </w:rPr>
-        <w:t>adds documentation of aperture settings, lunar background usage, and yellow aperture in use as default mask to header lines in the csv output file. This information automatically gets transferred by PyOTE into its log file and is useful to reviewers of an analysis.</w:t>
+        <w:t xml:space="preserve">adds documentation of aperture settings, lunar background usage, and yellow aperture in use as default mask to header lines in the csv output file. This information </w:t>
+      </w:r>
+      <w:r>
+        <w:rPr>
+          <w:rFonts w:ascii="Arial" w:hAnsi="Arial"/>
+          <w:sz w:val="24"/>
+          <w:szCs w:val="24"/>
+        </w:rPr>
+        <w:lastRenderedPageBreak/>
+        <w:t>automatically gets transferred by PyOTE into its log file and is useful to reviewers of an analysis.</w:t>
       </w:r>
       <w:r>
         <w:rPr>
@@ -8211,7 +8261,6 @@
           <w:sz w:val="24"/>
           <w:szCs w:val="24"/>
         </w:rPr>
-        <w:lastRenderedPageBreak/>
         <w:t>adds explanation of aperture color meanings to aperture edit table</w:t>
       </w:r>
     </w:p>
@@ -8595,6 +8644,7 @@
           <w:sz w:val="24"/>
           <w:szCs w:val="24"/>
         </w:rPr>
+        <w:lastRenderedPageBreak/>
         <w:t>Fixed a bug that was exposed by an image with a  preponderance (65%) of zero value pixels in the background (produced by a camera setting that 'clipped' the background).</w:t>
       </w:r>
     </w:p>
@@ -8997,7 +9047,16 @@
           <w:szCs w:val="24"/>
         </w:rPr>
         <w:br/>
-        <w:t>Another reason is that for AAV files, the first frame tag is named Error: and is usually empty, but as it heads a list of other tags, it is easy to thing that an error has actually occurred. But if the user had to check a box to see this data display, it will be clearer that no error has occurred.</w:t>
+        <w:t xml:space="preserve">Another reason is that for AAV files, the first frame tag is named Error: and is usually empty, but as it heads a list of other tags, it is easy to thing that an error has actually occurred. But if the user had to check a box to see this data display, it will be clearer </w:t>
+      </w:r>
+      <w:r>
+        <w:rPr>
+          <w:rFonts w:ascii="Arial" w:hAnsi="Arial"/>
+          <w:sz w:val="24"/>
+          <w:szCs w:val="24"/>
+        </w:rPr>
+        <w:lastRenderedPageBreak/>
+        <w:t>that no error has occurred.</w:t>
       </w:r>
       <w:r>
         <w:rPr>
@@ -9095,7 +9154,6 @@
           <w:sz w:val="24"/>
           <w:szCs w:val="24"/>
         </w:rPr>
-        <w:lastRenderedPageBreak/>
         <w:t>This version allows AAV Version 2 files to be read and processed.</w:t>
       </w:r>
       <w:r>
@@ -9531,7 +9589,16 @@
           <w:sz w:val="24"/>
           <w:szCs w:val="24"/>
         </w:rPr>
-        <w:t>.  Timestamps to a resolution 0f 100 nanoseconds have little use, but this eliminates a discrepancy that might be unsettling to some.</w:t>
+        <w:t xml:space="preserve">.  Timestamps to a </w:t>
+      </w:r>
+      <w:r>
+        <w:rPr>
+          <w:rFonts w:ascii="Arial" w:hAnsi="Arial"/>
+          <w:sz w:val="24"/>
+          <w:szCs w:val="24"/>
+        </w:rPr>
+        <w:lastRenderedPageBreak/>
+        <w:t>resolution 0f 100 nanoseconds have little use, but this eliminates a discrepancy that might be unsettling to some.</w:t>
       </w:r>
       <w:r>
         <w:rPr>
@@ -9597,16 +9664,7 @@
           <w:sz w:val="24"/>
           <w:szCs w:val="24"/>
         </w:rPr>
-        <w:t xml:space="preserve">) </w:t>
-      </w:r>
-      <w:r>
-        <w:rPr>
-          <w:rFonts w:ascii="Arial" w:hAnsi="Arial"/>
-          <w:sz w:val="24"/>
-          <w:szCs w:val="24"/>
-        </w:rPr>
-        <w:lastRenderedPageBreak/>
-        <w:t xml:space="preserve">and the timestamp calculated by </w:t>
+        <w:t xml:space="preserve">) and the timestamp calculated by </w:t>
       </w:r>
       <w:proofErr w:type="spellStart"/>
       <w:r>
@@ -10018,6 +10076,7 @@
           <w:sz w:val="24"/>
           <w:szCs w:val="24"/>
         </w:rPr>
+        <w:lastRenderedPageBreak/>
         <w:t>lightcurves</w:t>
       </w:r>
       <w:proofErr w:type="spellEnd"/>
@@ -10062,16 +10121,7 @@
           <w:sz w:val="24"/>
           <w:szCs w:val="24"/>
         </w:rPr>
-        <w:t xml:space="preserve"> by using computed masks.  But for 8 bit videos with little windshake, the computed mask </w:t>
-      </w:r>
-      <w:r>
-        <w:rPr>
-          <w:rFonts w:ascii="Arial" w:hAnsi="Arial"/>
-          <w:sz w:val="24"/>
-          <w:szCs w:val="24"/>
-        </w:rPr>
-        <w:lastRenderedPageBreak/>
-        <w:t>is best relegated to tracking and reference stars.</w:t>
+        <w:t xml:space="preserve"> by using computed masks.  But for 8 bit videos with little windshake, the computed mask is best relegated to tracking and reference stars.</w:t>
       </w:r>
       <w:r>
         <w:rPr>
@@ -10457,7 +10507,16 @@
           <w:sz w:val="24"/>
           <w:szCs w:val="24"/>
         </w:rPr>
-        <w:t xml:space="preserve">/ser or fits folder to make it easier to use “finder” images from an external source (like </w:t>
+        <w:t xml:space="preserve">/ser or fits </w:t>
+      </w:r>
+      <w:r>
+        <w:rPr>
+          <w:rFonts w:ascii="Arial" w:hAnsi="Arial"/>
+          <w:sz w:val="24"/>
+          <w:szCs w:val="24"/>
+        </w:rPr>
+        <w:lastRenderedPageBreak/>
+        <w:t xml:space="preserve">folder to make it easier to use “finder” images from an external source (like </w:t>
       </w:r>
       <w:proofErr w:type="spellStart"/>
       <w:r>
@@ -10549,7 +10608,6 @@
           <w:sz w:val="24"/>
           <w:szCs w:val="24"/>
         </w:rPr>
-        <w:lastRenderedPageBreak/>
         <w:t>Version 2.4.5</w:t>
       </w:r>
     </w:p>
@@ -11130,16 +11188,7 @@
           <w:sz w:val="24"/>
           <w:szCs w:val="24"/>
         </w:rPr>
-        <w:t xml:space="preserve">Added Default mask radius to Preferences tab AND made the sigma level and default mask radius ‘live’ in that they will be in effect at next placement of a snap-to-blob </w:t>
-      </w:r>
-      <w:r>
-        <w:rPr>
-          <w:rFonts w:ascii="Arial" w:hAnsi="Arial"/>
-          <w:sz w:val="24"/>
-          <w:szCs w:val="24"/>
-        </w:rPr>
-        <w:lastRenderedPageBreak/>
-        <w:t>aperture.  And (of course) the settings will be sticky between sessions.</w:t>
+        <w:t>Added Default mask radius to Preferences tab AND made the sigma level and default mask radius ‘live’ in that they will be in effect at next placement of a snap-to-blob aperture.  And (of course) the settings will be sticky between sessions.</w:t>
       </w:r>
       <w:r>
         <w:rPr>
@@ -11631,7 +11680,16 @@
           <w:sz w:val="24"/>
           <w:szCs w:val="24"/>
         </w:rPr>
-        <w:t>Added more information to ‘help’ message obtained by right-click on Generate “finder” button.</w:t>
+        <w:t xml:space="preserve">Added more information to ‘help’ message obtained by right-click on Generate “finder” </w:t>
+      </w:r>
+      <w:r>
+        <w:rPr>
+          <w:rFonts w:ascii="Arial" w:hAnsi="Arial"/>
+          <w:sz w:val="24"/>
+          <w:szCs w:val="24"/>
+        </w:rPr>
+        <w:lastRenderedPageBreak/>
+        <w:t>button.</w:t>
       </w:r>
       <w:r>
         <w:rPr>
@@ -11690,7 +11748,6 @@
           <w:sz w:val="24"/>
           <w:szCs w:val="24"/>
         </w:rPr>
-        <w:lastRenderedPageBreak/>
         <w:br/>
         <w:t xml:space="preserve">To activate this type of stacking, place a snap-to-blob aperture with a name that starts with </w:t>
       </w:r>
@@ -12023,6 +12080,7 @@
           <w:sz w:val="24"/>
           <w:szCs w:val="24"/>
         </w:rPr>
+        <w:lastRenderedPageBreak/>
         <w:br/>
       </w:r>
       <w:r>
@@ -12050,17 +12108,7 @@
           <w:sz w:val="24"/>
           <w:szCs w:val="24"/>
         </w:rPr>
-        <w:t xml:space="preserve">If there is a tracking path defined and a finder image generation is requested, the stacking algorithm will use that tracking path for aligning frames rather than the Fourier Correlation method.  This works very well for drift-through videos that don’t have significant windshake even without hot pixels being defined (they now show up a streaks on the finder image, so you may still want to </w:t>
-      </w:r>
-      <w:r>
-        <w:rPr>
-          <w:rFonts w:ascii="Arial" w:hAnsi="Arial"/>
-          <w:color w:val="000000"/>
-          <w:sz w:val="24"/>
-          <w:szCs w:val="24"/>
-        </w:rPr>
-        <w:lastRenderedPageBreak/>
-        <w:t>create a hot pixel list).</w:t>
+        <w:t>If there is a tracking path defined and a finder image generation is requested, the stacking algorithm will use that tracking path for aligning frames rather than the Fourier Correlation method.  This works very well for drift-through videos that don’t have significant windshake even without hot pixels being defined (they now show up a streaks on the finder image, so you may still want to create a hot pixel list).</w:t>
       </w:r>
     </w:p>
     <w:p>
@@ -12459,6 +12507,14 @@
           <w:szCs w:val="24"/>
         </w:rPr>
         <w:br/>
+      </w:r>
+      <w:r>
+        <w:rPr>
+          <w:rFonts w:ascii="Arial" w:hAnsi="Arial"/>
+          <w:sz w:val="24"/>
+          <w:szCs w:val="24"/>
+        </w:rPr>
+        <w:lastRenderedPageBreak/>
         <w:t xml:space="preserve"> </w:t>
       </w:r>
       <w:proofErr w:type="spellStart"/>
@@ -13011,6 +13067,7 @@
           <w:sz w:val="24"/>
           <w:szCs w:val="24"/>
         </w:rPr>
+        <w:lastRenderedPageBreak/>
         <w:t>Fixes a problem with saved aperture groups that used an aperture size that did not match the currently selected aperture size in the dropdown list.  What should have happened is that the aperture size selection should have been changed to match the aperture size used in the saved group when it was restored.  That is now the case.</w:t>
       </w:r>
       <w:r>
@@ -13059,7 +13116,6 @@
           <w:sz w:val="24"/>
           <w:szCs w:val="24"/>
         </w:rPr>
-        <w:lastRenderedPageBreak/>
         <w:t>To simply setting up an OCR profile: added ability to retrain/resample any digit(s) after all digits have been initially sampled/trained.  When there are missing sample digits, the menu of characters to record will show those that remain to be sampled, as it was before this version --- that feature speeds up the initial sampling of the digits.  The change made in this version is that, if all digits have been sampled, a complete menu of digits to record will be produced when a digit is right-clicked so that any poorly sampled digit can be re-recorded without the need to start over from scratch.</w:t>
       </w:r>
       <w:r>
@@ -54253,6 +54309,119 @@
     </w:lvl>
   </w:abstractNum>
   <w:abstractNum w:abstractNumId="263" w15:restartNumberingAfterBreak="0">
+    <w:nsid w:val="70BC326A"/>
+    <w:multiLevelType w:val="hybridMultilevel"/>
+    <w:tmpl w:val="ACDC1B7E"/>
+    <w:lvl w:ilvl="0" w:tplc="04090001">
+      <w:start w:val="1"/>
+      <w:numFmt w:val="bullet"/>
+      <w:lvlText w:val=""/>
+      <w:lvlJc w:val="left"/>
+      <w:pPr>
+        <w:ind w:left="720" w:hanging="360"/>
+      </w:pPr>
+      <w:rPr>
+        <w:rFonts w:ascii="Symbol" w:hAnsi="Symbol" w:hint="default"/>
+      </w:rPr>
+    </w:lvl>
+    <w:lvl w:ilvl="1" w:tplc="04090003" w:tentative="1">
+      <w:start w:val="1"/>
+      <w:numFmt w:val="bullet"/>
+      <w:lvlText w:val="o"/>
+      <w:lvlJc w:val="left"/>
+      <w:pPr>
+        <w:ind w:left="1440" w:hanging="360"/>
+      </w:pPr>
+      <w:rPr>
+        <w:rFonts w:ascii="Courier New" w:hAnsi="Courier New" w:cs="Courier New" w:hint="default"/>
+      </w:rPr>
+    </w:lvl>
+    <w:lvl w:ilvl="2" w:tplc="04090005" w:tentative="1">
+      <w:start w:val="1"/>
+      <w:numFmt w:val="bullet"/>
+      <w:lvlText w:val=""/>
+      <w:lvlJc w:val="left"/>
+      <w:pPr>
+        <w:ind w:left="2160" w:hanging="360"/>
+      </w:pPr>
+      <w:rPr>
+        <w:rFonts w:ascii="Wingdings" w:hAnsi="Wingdings" w:hint="default"/>
+      </w:rPr>
+    </w:lvl>
+    <w:lvl w:ilvl="3" w:tplc="04090001" w:tentative="1">
+      <w:start w:val="1"/>
+      <w:numFmt w:val="bullet"/>
+      <w:lvlText w:val=""/>
+      <w:lvlJc w:val="left"/>
+      <w:pPr>
+        <w:ind w:left="2880" w:hanging="360"/>
+      </w:pPr>
+      <w:rPr>
+        <w:rFonts w:ascii="Symbol" w:hAnsi="Symbol" w:hint="default"/>
+      </w:rPr>
+    </w:lvl>
+    <w:lvl w:ilvl="4" w:tplc="04090003" w:tentative="1">
+      <w:start w:val="1"/>
+      <w:numFmt w:val="bullet"/>
+      <w:lvlText w:val="o"/>
+      <w:lvlJc w:val="left"/>
+      <w:pPr>
+        <w:ind w:left="3600" w:hanging="360"/>
+      </w:pPr>
+      <w:rPr>
+        <w:rFonts w:ascii="Courier New" w:hAnsi="Courier New" w:cs="Courier New" w:hint="default"/>
+      </w:rPr>
+    </w:lvl>
+    <w:lvl w:ilvl="5" w:tplc="04090005" w:tentative="1">
+      <w:start w:val="1"/>
+      <w:numFmt w:val="bullet"/>
+      <w:lvlText w:val=""/>
+      <w:lvlJc w:val="left"/>
+      <w:pPr>
+        <w:ind w:left="4320" w:hanging="360"/>
+      </w:pPr>
+      <w:rPr>
+        <w:rFonts w:ascii="Wingdings" w:hAnsi="Wingdings" w:hint="default"/>
+      </w:rPr>
+    </w:lvl>
+    <w:lvl w:ilvl="6" w:tplc="04090001" w:tentative="1">
+      <w:start w:val="1"/>
+      <w:numFmt w:val="bullet"/>
+      <w:lvlText w:val=""/>
+      <w:lvlJc w:val="left"/>
+      <w:pPr>
+        <w:ind w:left="5040" w:hanging="360"/>
+      </w:pPr>
+      <w:rPr>
+        <w:rFonts w:ascii="Symbol" w:hAnsi="Symbol" w:hint="default"/>
+      </w:rPr>
+    </w:lvl>
+    <w:lvl w:ilvl="7" w:tplc="04090003" w:tentative="1">
+      <w:start w:val="1"/>
+      <w:numFmt w:val="bullet"/>
+      <w:lvlText w:val="o"/>
+      <w:lvlJc w:val="left"/>
+      <w:pPr>
+        <w:ind w:left="5760" w:hanging="360"/>
+      </w:pPr>
+      <w:rPr>
+        <w:rFonts w:ascii="Courier New" w:hAnsi="Courier New" w:cs="Courier New" w:hint="default"/>
+      </w:rPr>
+    </w:lvl>
+    <w:lvl w:ilvl="8" w:tplc="04090005" w:tentative="1">
+      <w:start w:val="1"/>
+      <w:numFmt w:val="bullet"/>
+      <w:lvlText w:val=""/>
+      <w:lvlJc w:val="left"/>
+      <w:pPr>
+        <w:ind w:left="6480" w:hanging="360"/>
+      </w:pPr>
+      <w:rPr>
+        <w:rFonts w:ascii="Wingdings" w:hAnsi="Wingdings" w:hint="default"/>
+      </w:rPr>
+    </w:lvl>
+  </w:abstractNum>
+  <w:abstractNum w:abstractNumId="264" w15:restartNumberingAfterBreak="0">
     <w:nsid w:val="70C15CC7"/>
     <w:multiLevelType w:val="hybridMultilevel"/>
     <w:tmpl w:val="06A66A02"/>
@@ -54365,7 +54534,7 @@
       </w:rPr>
     </w:lvl>
   </w:abstractNum>
-  <w:abstractNum w:abstractNumId="264" w15:restartNumberingAfterBreak="0">
+  <w:abstractNum w:abstractNumId="265" w15:restartNumberingAfterBreak="0">
     <w:nsid w:val="71577332"/>
     <w:multiLevelType w:val="hybridMultilevel"/>
     <w:tmpl w:val="22D6AD5A"/>
@@ -54478,7 +54647,7 @@
       </w:rPr>
     </w:lvl>
   </w:abstractNum>
-  <w:abstractNum w:abstractNumId="265" w15:restartNumberingAfterBreak="0">
+  <w:abstractNum w:abstractNumId="266" w15:restartNumberingAfterBreak="0">
     <w:nsid w:val="740243A6"/>
     <w:multiLevelType w:val="multilevel"/>
     <w:tmpl w:val="1992581E"/>
@@ -54582,7 +54751,7 @@
       </w:rPr>
     </w:lvl>
   </w:abstractNum>
-  <w:abstractNum w:abstractNumId="266" w15:restartNumberingAfterBreak="0">
+  <w:abstractNum w:abstractNumId="267" w15:restartNumberingAfterBreak="0">
     <w:nsid w:val="743A2D0F"/>
     <w:multiLevelType w:val="multilevel"/>
     <w:tmpl w:val="94D059E6"/>
@@ -54686,7 +54855,7 @@
       </w:rPr>
     </w:lvl>
   </w:abstractNum>
-  <w:abstractNum w:abstractNumId="267" w15:restartNumberingAfterBreak="0">
+  <w:abstractNum w:abstractNumId="268" w15:restartNumberingAfterBreak="0">
     <w:nsid w:val="74D438DD"/>
     <w:multiLevelType w:val="multilevel"/>
     <w:tmpl w:val="8C949A3C"/>
@@ -54790,7 +54959,7 @@
       </w:rPr>
     </w:lvl>
   </w:abstractNum>
-  <w:abstractNum w:abstractNumId="268" w15:restartNumberingAfterBreak="0">
+  <w:abstractNum w:abstractNumId="269" w15:restartNumberingAfterBreak="0">
     <w:nsid w:val="75187AAD"/>
     <w:multiLevelType w:val="multilevel"/>
     <w:tmpl w:val="07103674"/>
@@ -54894,7 +55063,7 @@
       </w:rPr>
     </w:lvl>
   </w:abstractNum>
-  <w:abstractNum w:abstractNumId="269" w15:restartNumberingAfterBreak="0">
+  <w:abstractNum w:abstractNumId="270" w15:restartNumberingAfterBreak="0">
     <w:nsid w:val="7578411C"/>
     <w:multiLevelType w:val="multilevel"/>
     <w:tmpl w:val="22465444"/>
@@ -54998,7 +55167,7 @@
       </w:rPr>
     </w:lvl>
   </w:abstractNum>
-  <w:abstractNum w:abstractNumId="270" w15:restartNumberingAfterBreak="0">
+  <w:abstractNum w:abstractNumId="271" w15:restartNumberingAfterBreak="0">
     <w:nsid w:val="75D11F20"/>
     <w:multiLevelType w:val="multilevel"/>
     <w:tmpl w:val="90E65DF8"/>
@@ -55102,7 +55271,7 @@
       </w:rPr>
     </w:lvl>
   </w:abstractNum>
-  <w:abstractNum w:abstractNumId="271" w15:restartNumberingAfterBreak="0">
+  <w:abstractNum w:abstractNumId="272" w15:restartNumberingAfterBreak="0">
     <w:nsid w:val="75F464C4"/>
     <w:multiLevelType w:val="multilevel"/>
     <w:tmpl w:val="F3C2F814"/>
@@ -55206,7 +55375,7 @@
       </w:rPr>
     </w:lvl>
   </w:abstractNum>
-  <w:abstractNum w:abstractNumId="272" w15:restartNumberingAfterBreak="0">
+  <w:abstractNum w:abstractNumId="273" w15:restartNumberingAfterBreak="0">
     <w:nsid w:val="76031E57"/>
     <w:multiLevelType w:val="multilevel"/>
     <w:tmpl w:val="6C8A80E0"/>
@@ -55310,7 +55479,7 @@
       </w:rPr>
     </w:lvl>
   </w:abstractNum>
-  <w:abstractNum w:abstractNumId="273" w15:restartNumberingAfterBreak="0">
+  <w:abstractNum w:abstractNumId="274" w15:restartNumberingAfterBreak="0">
     <w:nsid w:val="772F0B4B"/>
     <w:multiLevelType w:val="multilevel"/>
     <w:tmpl w:val="C11CE184"/>
@@ -55414,7 +55583,7 @@
       </w:rPr>
     </w:lvl>
   </w:abstractNum>
-  <w:abstractNum w:abstractNumId="274" w15:restartNumberingAfterBreak="0">
+  <w:abstractNum w:abstractNumId="275" w15:restartNumberingAfterBreak="0">
     <w:nsid w:val="77C47574"/>
     <w:multiLevelType w:val="multilevel"/>
     <w:tmpl w:val="4B0676FA"/>
@@ -55518,7 +55687,7 @@
       </w:rPr>
     </w:lvl>
   </w:abstractNum>
-  <w:abstractNum w:abstractNumId="275" w15:restartNumberingAfterBreak="0">
+  <w:abstractNum w:abstractNumId="276" w15:restartNumberingAfterBreak="0">
     <w:nsid w:val="78120B1C"/>
     <w:multiLevelType w:val="multilevel"/>
     <w:tmpl w:val="B290BE82"/>
@@ -55622,7 +55791,7 @@
       </w:rPr>
     </w:lvl>
   </w:abstractNum>
-  <w:abstractNum w:abstractNumId="276" w15:restartNumberingAfterBreak="0">
+  <w:abstractNum w:abstractNumId="277" w15:restartNumberingAfterBreak="0">
     <w:nsid w:val="79200737"/>
     <w:multiLevelType w:val="multilevel"/>
     <w:tmpl w:val="109449F6"/>
@@ -55726,7 +55895,7 @@
       </w:rPr>
     </w:lvl>
   </w:abstractNum>
-  <w:abstractNum w:abstractNumId="277" w15:restartNumberingAfterBreak="0">
+  <w:abstractNum w:abstractNumId="278" w15:restartNumberingAfterBreak="0">
     <w:nsid w:val="79C00CB5"/>
     <w:multiLevelType w:val="multilevel"/>
     <w:tmpl w:val="61B6D872"/>
@@ -55830,7 +55999,7 @@
       </w:rPr>
     </w:lvl>
   </w:abstractNum>
-  <w:abstractNum w:abstractNumId="278" w15:restartNumberingAfterBreak="0">
+  <w:abstractNum w:abstractNumId="279" w15:restartNumberingAfterBreak="0">
     <w:nsid w:val="79E62F20"/>
     <w:multiLevelType w:val="multilevel"/>
     <w:tmpl w:val="51B030CA"/>
@@ -55934,7 +56103,7 @@
       </w:rPr>
     </w:lvl>
   </w:abstractNum>
-  <w:abstractNum w:abstractNumId="279" w15:restartNumberingAfterBreak="0">
+  <w:abstractNum w:abstractNumId="280" w15:restartNumberingAfterBreak="0">
     <w:nsid w:val="79FA2DA3"/>
     <w:multiLevelType w:val="multilevel"/>
     <w:tmpl w:val="09C8859E"/>
@@ -56038,7 +56207,7 @@
       </w:rPr>
     </w:lvl>
   </w:abstractNum>
-  <w:abstractNum w:abstractNumId="280" w15:restartNumberingAfterBreak="0">
+  <w:abstractNum w:abstractNumId="281" w15:restartNumberingAfterBreak="0">
     <w:nsid w:val="79FC06F0"/>
     <w:multiLevelType w:val="multilevel"/>
     <w:tmpl w:val="8A2E6DC8"/>
@@ -56142,7 +56311,7 @@
       </w:rPr>
     </w:lvl>
   </w:abstractNum>
-  <w:abstractNum w:abstractNumId="281" w15:restartNumberingAfterBreak="0">
+  <w:abstractNum w:abstractNumId="282" w15:restartNumberingAfterBreak="0">
     <w:nsid w:val="7A446288"/>
     <w:multiLevelType w:val="multilevel"/>
     <w:tmpl w:val="68FC246C"/>
@@ -56246,7 +56415,7 @@
       </w:rPr>
     </w:lvl>
   </w:abstractNum>
-  <w:abstractNum w:abstractNumId="282" w15:restartNumberingAfterBreak="0">
+  <w:abstractNum w:abstractNumId="283" w15:restartNumberingAfterBreak="0">
     <w:nsid w:val="7A607540"/>
     <w:multiLevelType w:val="multilevel"/>
     <w:tmpl w:val="B91CE026"/>
@@ -56350,7 +56519,7 @@
       </w:rPr>
     </w:lvl>
   </w:abstractNum>
-  <w:abstractNum w:abstractNumId="283" w15:restartNumberingAfterBreak="0">
+  <w:abstractNum w:abstractNumId="284" w15:restartNumberingAfterBreak="0">
     <w:nsid w:val="7A6249AD"/>
     <w:multiLevelType w:val="multilevel"/>
     <w:tmpl w:val="5D92FE30"/>
@@ -56454,7 +56623,7 @@
       </w:rPr>
     </w:lvl>
   </w:abstractNum>
-  <w:abstractNum w:abstractNumId="284" w15:restartNumberingAfterBreak="0">
+  <w:abstractNum w:abstractNumId="285" w15:restartNumberingAfterBreak="0">
     <w:nsid w:val="7B0363B7"/>
     <w:multiLevelType w:val="multilevel"/>
     <w:tmpl w:val="4EA0C57A"/>
@@ -56558,7 +56727,7 @@
       </w:rPr>
     </w:lvl>
   </w:abstractNum>
-  <w:abstractNum w:abstractNumId="285" w15:restartNumberingAfterBreak="0">
+  <w:abstractNum w:abstractNumId="286" w15:restartNumberingAfterBreak="0">
     <w:nsid w:val="7B3162A2"/>
     <w:multiLevelType w:val="multilevel"/>
     <w:tmpl w:val="75081B16"/>
@@ -56662,7 +56831,7 @@
       </w:rPr>
     </w:lvl>
   </w:abstractNum>
-  <w:abstractNum w:abstractNumId="286" w15:restartNumberingAfterBreak="0">
+  <w:abstractNum w:abstractNumId="287" w15:restartNumberingAfterBreak="0">
     <w:nsid w:val="7B5B3069"/>
     <w:multiLevelType w:val="multilevel"/>
     <w:tmpl w:val="F3EAF9F6"/>
@@ -56766,7 +56935,7 @@
       </w:rPr>
     </w:lvl>
   </w:abstractNum>
-  <w:abstractNum w:abstractNumId="287" w15:restartNumberingAfterBreak="0">
+  <w:abstractNum w:abstractNumId="288" w15:restartNumberingAfterBreak="0">
     <w:nsid w:val="7BB76FFE"/>
     <w:multiLevelType w:val="multilevel"/>
     <w:tmpl w:val="86C47C18"/>
@@ -56870,7 +57039,7 @@
       </w:rPr>
     </w:lvl>
   </w:abstractNum>
-  <w:abstractNum w:abstractNumId="288" w15:restartNumberingAfterBreak="0">
+  <w:abstractNum w:abstractNumId="289" w15:restartNumberingAfterBreak="0">
     <w:nsid w:val="7BEC649E"/>
     <w:multiLevelType w:val="multilevel"/>
     <w:tmpl w:val="76980588"/>
@@ -56974,7 +57143,7 @@
       </w:rPr>
     </w:lvl>
   </w:abstractNum>
-  <w:abstractNum w:abstractNumId="289" w15:restartNumberingAfterBreak="0">
+  <w:abstractNum w:abstractNumId="290" w15:restartNumberingAfterBreak="0">
     <w:nsid w:val="7C4536DA"/>
     <w:multiLevelType w:val="multilevel"/>
     <w:tmpl w:val="0388E978"/>
@@ -57078,7 +57247,7 @@
       </w:rPr>
     </w:lvl>
   </w:abstractNum>
-  <w:abstractNum w:abstractNumId="290" w15:restartNumberingAfterBreak="0">
+  <w:abstractNum w:abstractNumId="291" w15:restartNumberingAfterBreak="0">
     <w:nsid w:val="7C7308FE"/>
     <w:multiLevelType w:val="multilevel"/>
     <w:tmpl w:val="7870CA78"/>
@@ -57182,7 +57351,7 @@
       </w:rPr>
     </w:lvl>
   </w:abstractNum>
-  <w:abstractNum w:abstractNumId="291" w15:restartNumberingAfterBreak="0">
+  <w:abstractNum w:abstractNumId="292" w15:restartNumberingAfterBreak="0">
     <w:nsid w:val="7CDB261B"/>
     <w:multiLevelType w:val="hybridMultilevel"/>
     <w:tmpl w:val="1DAA8180"/>
@@ -57295,7 +57464,7 @@
       </w:rPr>
     </w:lvl>
   </w:abstractNum>
-  <w:abstractNum w:abstractNumId="292" w15:restartNumberingAfterBreak="0">
+  <w:abstractNum w:abstractNumId="293" w15:restartNumberingAfterBreak="0">
     <w:nsid w:val="7CF4746F"/>
     <w:multiLevelType w:val="multilevel"/>
     <w:tmpl w:val="2AFEE1D6"/>
@@ -57399,7 +57568,7 @@
       </w:rPr>
     </w:lvl>
   </w:abstractNum>
-  <w:abstractNum w:abstractNumId="293" w15:restartNumberingAfterBreak="0">
+  <w:abstractNum w:abstractNumId="294" w15:restartNumberingAfterBreak="0">
     <w:nsid w:val="7DCB3038"/>
     <w:multiLevelType w:val="multilevel"/>
     <w:tmpl w:val="2B00EAE2"/>
@@ -57503,7 +57672,7 @@
       </w:rPr>
     </w:lvl>
   </w:abstractNum>
-  <w:abstractNum w:abstractNumId="294" w15:restartNumberingAfterBreak="0">
+  <w:abstractNum w:abstractNumId="295" w15:restartNumberingAfterBreak="0">
     <w:nsid w:val="7DDF265C"/>
     <w:multiLevelType w:val="multilevel"/>
     <w:tmpl w:val="A752989C"/>
@@ -57607,7 +57776,7 @@
       </w:rPr>
     </w:lvl>
   </w:abstractNum>
-  <w:abstractNum w:abstractNumId="295" w15:restartNumberingAfterBreak="0">
+  <w:abstractNum w:abstractNumId="296" w15:restartNumberingAfterBreak="0">
     <w:nsid w:val="7DEA5032"/>
     <w:multiLevelType w:val="multilevel"/>
     <w:tmpl w:val="A80C7B2C"/>
@@ -57711,7 +57880,7 @@
       </w:rPr>
     </w:lvl>
   </w:abstractNum>
-  <w:abstractNum w:abstractNumId="296" w15:restartNumberingAfterBreak="0">
+  <w:abstractNum w:abstractNumId="297" w15:restartNumberingAfterBreak="0">
     <w:nsid w:val="7E502556"/>
     <w:multiLevelType w:val="multilevel"/>
     <w:tmpl w:val="FCCA8CA4"/>
@@ -57815,7 +57984,7 @@
       </w:rPr>
     </w:lvl>
   </w:abstractNum>
-  <w:abstractNum w:abstractNumId="297" w15:restartNumberingAfterBreak="0">
+  <w:abstractNum w:abstractNumId="298" w15:restartNumberingAfterBreak="0">
     <w:nsid w:val="7E99770F"/>
     <w:multiLevelType w:val="multilevel"/>
     <w:tmpl w:val="B43850F4"/>
@@ -57919,7 +58088,7 @@
       </w:rPr>
     </w:lvl>
   </w:abstractNum>
-  <w:abstractNum w:abstractNumId="298" w15:restartNumberingAfterBreak="0">
+  <w:abstractNum w:abstractNumId="299" w15:restartNumberingAfterBreak="0">
     <w:nsid w:val="7EE97EB2"/>
     <w:multiLevelType w:val="multilevel"/>
     <w:tmpl w:val="8C646C92"/>
@@ -58023,7 +58192,7 @@
       </w:rPr>
     </w:lvl>
   </w:abstractNum>
-  <w:abstractNum w:abstractNumId="299" w15:restartNumberingAfterBreak="0">
+  <w:abstractNum w:abstractNumId="300" w15:restartNumberingAfterBreak="0">
     <w:nsid w:val="7F5D72F7"/>
     <w:multiLevelType w:val="multilevel"/>
     <w:tmpl w:val="7220CBC0"/>
@@ -58127,7 +58296,7 @@
       </w:rPr>
     </w:lvl>
   </w:abstractNum>
-  <w:abstractNum w:abstractNumId="300" w15:restartNumberingAfterBreak="0">
+  <w:abstractNum w:abstractNumId="301" w15:restartNumberingAfterBreak="0">
     <w:nsid w:val="7FF53E38"/>
     <w:multiLevelType w:val="multilevel"/>
     <w:tmpl w:val="39E2DF32"/>
@@ -58244,10 +58413,10 @@
     <w:abstractNumId w:val="184"/>
   </w:num>
   <w:num w:numId="5" w16cid:durableId="953366013">
-    <w:abstractNumId w:val="267"/>
+    <w:abstractNumId w:val="268"/>
   </w:num>
   <w:num w:numId="6" w16cid:durableId="2042895970">
-    <w:abstractNumId w:val="297"/>
+    <w:abstractNumId w:val="298"/>
   </w:num>
   <w:num w:numId="7" w16cid:durableId="2003269112">
     <w:abstractNumId w:val="23"/>
@@ -58304,7 +58473,7 @@
     <w:abstractNumId w:val="27"/>
   </w:num>
   <w:num w:numId="25" w16cid:durableId="258370407">
-    <w:abstractNumId w:val="289"/>
+    <w:abstractNumId w:val="290"/>
   </w:num>
   <w:num w:numId="26" w16cid:durableId="2106490312">
     <w:abstractNumId w:val="95"/>
@@ -58370,7 +58539,7 @@
     <w:abstractNumId w:val="35"/>
   </w:num>
   <w:num w:numId="47" w16cid:durableId="1099329358">
-    <w:abstractNumId w:val="292"/>
+    <w:abstractNumId w:val="293"/>
   </w:num>
   <w:num w:numId="48" w16cid:durableId="1067068549">
     <w:abstractNumId w:val="109"/>
@@ -58379,13 +58548,13 @@
     <w:abstractNumId w:val="45"/>
   </w:num>
   <w:num w:numId="50" w16cid:durableId="272061420">
-    <w:abstractNumId w:val="278"/>
+    <w:abstractNumId w:val="279"/>
   </w:num>
   <w:num w:numId="51" w16cid:durableId="2079014450">
     <w:abstractNumId w:val="141"/>
   </w:num>
   <w:num w:numId="52" w16cid:durableId="548688019">
-    <w:abstractNumId w:val="283"/>
+    <w:abstractNumId w:val="284"/>
   </w:num>
   <w:num w:numId="53" w16cid:durableId="112481122">
     <w:abstractNumId w:val="237"/>
@@ -58394,10 +58563,10 @@
     <w:abstractNumId w:val="31"/>
   </w:num>
   <w:num w:numId="55" w16cid:durableId="1126117505">
-    <w:abstractNumId w:val="284"/>
+    <w:abstractNumId w:val="285"/>
   </w:num>
   <w:num w:numId="56" w16cid:durableId="1070080426">
-    <w:abstractNumId w:val="298"/>
+    <w:abstractNumId w:val="299"/>
   </w:num>
   <w:num w:numId="57" w16cid:durableId="560410941">
     <w:abstractNumId w:val="14"/>
@@ -58424,7 +58593,7 @@
     <w:abstractNumId w:val="105"/>
   </w:num>
   <w:num w:numId="65" w16cid:durableId="1486235993">
-    <w:abstractNumId w:val="282"/>
+    <w:abstractNumId w:val="283"/>
   </w:num>
   <w:num w:numId="66" w16cid:durableId="1900171662">
     <w:abstractNumId w:val="121"/>
@@ -58454,7 +58623,7 @@
     <w:abstractNumId w:val="247"/>
   </w:num>
   <w:num w:numId="75" w16cid:durableId="238252985">
-    <w:abstractNumId w:val="300"/>
+    <w:abstractNumId w:val="301"/>
   </w:num>
   <w:num w:numId="76" w16cid:durableId="210044969">
     <w:abstractNumId w:val="101"/>
@@ -58466,7 +58635,7 @@
     <w:abstractNumId w:val="224"/>
   </w:num>
   <w:num w:numId="79" w16cid:durableId="1946766821">
-    <w:abstractNumId w:val="295"/>
+    <w:abstractNumId w:val="296"/>
   </w:num>
   <w:num w:numId="80" w16cid:durableId="1728840283">
     <w:abstractNumId w:val="84"/>
@@ -58508,28 +58677,28 @@
     <w:abstractNumId w:val="259"/>
   </w:num>
   <w:num w:numId="93" w16cid:durableId="19404180">
-    <w:abstractNumId w:val="273"/>
+    <w:abstractNumId w:val="274"/>
   </w:num>
   <w:num w:numId="94" w16cid:durableId="129789859">
     <w:abstractNumId w:val="151"/>
   </w:num>
   <w:num w:numId="95" w16cid:durableId="380908913">
-    <w:abstractNumId w:val="280"/>
+    <w:abstractNumId w:val="281"/>
   </w:num>
   <w:num w:numId="96" w16cid:durableId="968242288">
     <w:abstractNumId w:val="192"/>
   </w:num>
   <w:num w:numId="97" w16cid:durableId="1981499757">
-    <w:abstractNumId w:val="296"/>
+    <w:abstractNumId w:val="297"/>
   </w:num>
   <w:num w:numId="98" w16cid:durableId="2145150637">
-    <w:abstractNumId w:val="275"/>
+    <w:abstractNumId w:val="276"/>
   </w:num>
   <w:num w:numId="99" w16cid:durableId="1774130867">
     <w:abstractNumId w:val="39"/>
   </w:num>
   <w:num w:numId="100" w16cid:durableId="66731650">
-    <w:abstractNumId w:val="265"/>
+    <w:abstractNumId w:val="266"/>
   </w:num>
   <w:num w:numId="101" w16cid:durableId="1736315680">
     <w:abstractNumId w:val="80"/>
@@ -58580,13 +58749,13 @@
     <w:abstractNumId w:val="59"/>
   </w:num>
   <w:num w:numId="117" w16cid:durableId="1024525283">
-    <w:abstractNumId w:val="270"/>
+    <w:abstractNumId w:val="271"/>
   </w:num>
   <w:num w:numId="118" w16cid:durableId="1138498764">
     <w:abstractNumId w:val="123"/>
   </w:num>
   <w:num w:numId="119" w16cid:durableId="473566254">
-    <w:abstractNumId w:val="266"/>
+    <w:abstractNumId w:val="267"/>
   </w:num>
   <w:num w:numId="120" w16cid:durableId="622076326">
     <w:abstractNumId w:val="135"/>
@@ -58610,7 +58779,7 @@
     <w:abstractNumId w:val="162"/>
   </w:num>
   <w:num w:numId="127" w16cid:durableId="1182091461">
-    <w:abstractNumId w:val="285"/>
+    <w:abstractNumId w:val="286"/>
   </w:num>
   <w:num w:numId="128" w16cid:durableId="539241263">
     <w:abstractNumId w:val="216"/>
@@ -58643,7 +58812,7 @@
     <w:abstractNumId w:val="20"/>
   </w:num>
   <w:num w:numId="138" w16cid:durableId="1372534671">
-    <w:abstractNumId w:val="272"/>
+    <w:abstractNumId w:val="273"/>
   </w:num>
   <w:num w:numId="139" w16cid:durableId="1618099979">
     <w:abstractNumId w:val="48"/>
@@ -58661,7 +58830,7 @@
     <w:abstractNumId w:val="128"/>
   </w:num>
   <w:num w:numId="144" w16cid:durableId="287512889">
-    <w:abstractNumId w:val="294"/>
+    <w:abstractNumId w:val="295"/>
   </w:num>
   <w:num w:numId="145" w16cid:durableId="476074306">
     <w:abstractNumId w:val="239"/>
@@ -58676,7 +58845,7 @@
     <w:abstractNumId w:val="245"/>
   </w:num>
   <w:num w:numId="149" w16cid:durableId="2036542631">
-    <w:abstractNumId w:val="276"/>
+    <w:abstractNumId w:val="277"/>
   </w:num>
   <w:num w:numId="150" w16cid:durableId="131408957">
     <w:abstractNumId w:val="173"/>
@@ -58772,7 +58941,7 @@
     <w:abstractNumId w:val="142"/>
   </w:num>
   <w:num w:numId="181" w16cid:durableId="1725987805">
-    <w:abstractNumId w:val="274"/>
+    <w:abstractNumId w:val="275"/>
   </w:num>
   <w:num w:numId="182" w16cid:durableId="638144946">
     <w:abstractNumId w:val="55"/>
@@ -58823,7 +58992,7 @@
     <w:abstractNumId w:val="208"/>
   </w:num>
   <w:num w:numId="198" w16cid:durableId="844635598">
-    <w:abstractNumId w:val="268"/>
+    <w:abstractNumId w:val="269"/>
   </w:num>
   <w:num w:numId="199" w16cid:durableId="1707294401">
     <w:abstractNumId w:val="74"/>
@@ -58832,7 +59001,7 @@
     <w:abstractNumId w:val="161"/>
   </w:num>
   <w:num w:numId="201" w16cid:durableId="854542964">
-    <w:abstractNumId w:val="293"/>
+    <w:abstractNumId w:val="294"/>
   </w:num>
   <w:num w:numId="202" w16cid:durableId="782728461">
     <w:abstractNumId w:val="9"/>
@@ -58856,13 +59025,13 @@
     <w:abstractNumId w:val="221"/>
   </w:num>
   <w:num w:numId="209" w16cid:durableId="1023555767">
-    <w:abstractNumId w:val="288"/>
+    <w:abstractNumId w:val="289"/>
   </w:num>
   <w:num w:numId="210" w16cid:durableId="366411855">
     <w:abstractNumId w:val="36"/>
   </w:num>
   <w:num w:numId="211" w16cid:durableId="295524834">
-    <w:abstractNumId w:val="277"/>
+    <w:abstractNumId w:val="278"/>
   </w:num>
   <w:num w:numId="212" w16cid:durableId="1094279948">
     <w:abstractNumId w:val="249"/>
@@ -58883,7 +59052,7 @@
     <w:abstractNumId w:val="77"/>
   </w:num>
   <w:num w:numId="218" w16cid:durableId="1885866209">
-    <w:abstractNumId w:val="290"/>
+    <w:abstractNumId w:val="291"/>
   </w:num>
   <w:num w:numId="219" w16cid:durableId="572742395">
     <w:abstractNumId w:val="159"/>
@@ -58913,16 +59082,16 @@
     <w:abstractNumId w:val="210"/>
   </w:num>
   <w:num w:numId="228" w16cid:durableId="848255508">
-    <w:abstractNumId w:val="279"/>
+    <w:abstractNumId w:val="280"/>
   </w:num>
   <w:num w:numId="229" w16cid:durableId="308752097">
-    <w:abstractNumId w:val="287"/>
+    <w:abstractNumId w:val="288"/>
   </w:num>
   <w:num w:numId="230" w16cid:durableId="252127911">
     <w:abstractNumId w:val="94"/>
   </w:num>
   <w:num w:numId="231" w16cid:durableId="321471285">
-    <w:abstractNumId w:val="299"/>
+    <w:abstractNumId w:val="300"/>
   </w:num>
   <w:num w:numId="232" w16cid:durableId="1435978229">
     <w:abstractNumId w:val="10"/>
@@ -58937,10 +59106,10 @@
     <w:abstractNumId w:val="111"/>
   </w:num>
   <w:num w:numId="236" w16cid:durableId="44648362">
-    <w:abstractNumId w:val="286"/>
+    <w:abstractNumId w:val="287"/>
   </w:num>
   <w:num w:numId="237" w16cid:durableId="1837113706">
-    <w:abstractNumId w:val="271"/>
+    <w:abstractNumId w:val="272"/>
   </w:num>
   <w:num w:numId="238" w16cid:durableId="124396972">
     <w:abstractNumId w:val="88"/>
@@ -58985,7 +59154,7 @@
     <w:abstractNumId w:val="85"/>
   </w:num>
   <w:num w:numId="252" w16cid:durableId="1476600541">
-    <w:abstractNumId w:val="281"/>
+    <w:abstractNumId w:val="282"/>
   </w:num>
   <w:num w:numId="253" w16cid:durableId="898056888">
     <w:abstractNumId w:val="98"/>
@@ -59051,7 +59220,7 @@
     <w:abstractNumId w:val="257"/>
   </w:num>
   <w:num w:numId="274" w16cid:durableId="244538534">
-    <w:abstractNumId w:val="269"/>
+    <w:abstractNumId w:val="270"/>
   </w:num>
   <w:num w:numId="275" w16cid:durableId="1601838110">
     <w:abstractNumId w:val="57"/>
@@ -59114,10 +59283,10 @@
     <w:abstractNumId w:val="196"/>
   </w:num>
   <w:num w:numId="295" w16cid:durableId="2131362051">
-    <w:abstractNumId w:val="291"/>
+    <w:abstractNumId w:val="292"/>
   </w:num>
   <w:num w:numId="296" w16cid:durableId="1734618394">
-    <w:abstractNumId w:val="263"/>
+    <w:abstractNumId w:val="264"/>
   </w:num>
   <w:num w:numId="297" w16cid:durableId="87237218">
     <w:abstractNumId w:val="146"/>
@@ -59132,7 +59301,10 @@
     <w:abstractNumId w:val="116"/>
   </w:num>
   <w:num w:numId="301" w16cid:durableId="459618703">
-    <w:abstractNumId w:val="264"/>
+    <w:abstractNumId w:val="265"/>
+  </w:num>
+  <w:num w:numId="302" w16cid:durableId="1542325157">
+    <w:abstractNumId w:val="263"/>
   </w:num>
   <w:numIdMacAtCleanup w:val="278"/>
 </w:numbering>

</xml_diff>

<commit_message>
4.0.7 Removes references to photutils
</commit_message>
<xml_diff>
--- a/src/pymovie/PyMovie-info.docx
+++ b/src/pymovie/PyMovie-info.docx
@@ -1,6 +1,6 @@
 
 <file path=word/document.xml><?xml version="1.0" encoding="utf-8"?>
-<w:document xmlns:wpc="http://schemas.microsoft.com/office/word/2010/wordprocessingCanvas" xmlns:cx="http://schemas.microsoft.com/office/drawing/2014/chartex" xmlns:cx1="http://schemas.microsoft.com/office/drawing/2015/9/8/chartex" xmlns:cx2="http://schemas.microsoft.com/office/drawing/2015/10/21/chartex" xmlns:cx3="http://schemas.microsoft.com/office/drawing/2016/5/9/chartex" xmlns:cx4="http://schemas.microsoft.com/office/drawing/2016/5/10/chartex" xmlns:cx5="http://schemas.microsoft.com/office/drawing/2016/5/11/chartex" xmlns:cx6="http://schemas.microsoft.com/office/drawing/2016/5/12/chartex" xmlns:cx7="http://schemas.microsoft.com/office/drawing/2016/5/13/chartex" xmlns:cx8="http://schemas.microsoft.com/office/drawing/2016/5/14/chartex" xmlns:mc="http://schemas.openxmlformats.org/markup-compatibility/2006" xmlns:aink="http://schemas.microsoft.com/office/drawing/2016/ink" xmlns:am3d="http://schemas.microsoft.com/office/drawing/2017/model3d" xmlns:o="urn:schemas-microsoft-com:office:office" xmlns:oel="http://schemas.microsoft.com/office/2019/extlst" xmlns:r="http://schemas.openxmlformats.org/officeDocument/2006/relationships" xmlns:m="http://schemas.openxmlformats.org/officeDocument/2006/math" xmlns:v="urn:schemas-microsoft-com:vml" xmlns:wp14="http://schemas.microsoft.com/office/word/2010/wordprocessingDrawing" xmlns:wp="http://schemas.openxmlformats.org/drawingml/2006/wordprocessingDrawing" xmlns:w10="urn:schemas-microsoft-com:office:word" xmlns:w="http://schemas.openxmlformats.org/wordprocessingml/2006/main" xmlns:w14="http://schemas.microsoft.com/office/word/2010/wordml" xmlns:w15="http://schemas.microsoft.com/office/word/2012/wordml" xmlns:w16cex="http://schemas.microsoft.com/office/word/2018/wordml/cex" xmlns:w16cid="http://schemas.microsoft.com/office/word/2016/wordml/cid" xmlns:w16="http://schemas.microsoft.com/office/word/2018/wordml" xmlns:w16sdtdh="http://schemas.microsoft.com/office/word/2020/wordml/sdtdatahash" xmlns:w16se="http://schemas.microsoft.com/office/word/2015/wordml/symex" xmlns:wpg="http://schemas.microsoft.com/office/word/2010/wordprocessingGroup" xmlns:wpi="http://schemas.microsoft.com/office/word/2010/wordprocessingInk" xmlns:wne="http://schemas.microsoft.com/office/word/2006/wordml" xmlns:wps="http://schemas.microsoft.com/office/word/2010/wordprocessingShape" mc:Ignorable="w14 w15 w16se w16cid w16 w16cex w16sdtdh wp14">
+<w:document xmlns:wpc="http://schemas.microsoft.com/office/word/2010/wordprocessingCanvas" xmlns:cx="http://schemas.microsoft.com/office/drawing/2014/chartex" xmlns:cx1="http://schemas.microsoft.com/office/drawing/2015/9/8/chartex" xmlns:cx2="http://schemas.microsoft.com/office/drawing/2015/10/21/chartex" xmlns:cx3="http://schemas.microsoft.com/office/drawing/2016/5/9/chartex" xmlns:cx4="http://schemas.microsoft.com/office/drawing/2016/5/10/chartex" xmlns:cx5="http://schemas.microsoft.com/office/drawing/2016/5/11/chartex" xmlns:cx6="http://schemas.microsoft.com/office/drawing/2016/5/12/chartex" xmlns:cx7="http://schemas.microsoft.com/office/drawing/2016/5/13/chartex" xmlns:cx8="http://schemas.microsoft.com/office/drawing/2016/5/14/chartex" xmlns:mc="http://schemas.openxmlformats.org/markup-compatibility/2006" xmlns:aink="http://schemas.microsoft.com/office/drawing/2016/ink" xmlns:am3d="http://schemas.microsoft.com/office/drawing/2017/model3d" xmlns:o="urn:schemas-microsoft-com:office:office" xmlns:oel="http://schemas.microsoft.com/office/2019/extlst" xmlns:r="http://schemas.openxmlformats.org/officeDocument/2006/relationships" xmlns:m="http://schemas.openxmlformats.org/officeDocument/2006/math" xmlns:v="urn:schemas-microsoft-com:vml" xmlns:wp14="http://schemas.microsoft.com/office/word/2010/wordprocessingDrawing" xmlns:wp="http://schemas.openxmlformats.org/drawingml/2006/wordprocessingDrawing" xmlns:w10="urn:schemas-microsoft-com:office:word" xmlns:w="http://schemas.openxmlformats.org/wordprocessingml/2006/main" xmlns:w14="http://schemas.microsoft.com/office/word/2010/wordml" xmlns:w15="http://schemas.microsoft.com/office/word/2012/wordml" xmlns:w16cex="http://schemas.microsoft.com/office/word/2018/wordml/cex" xmlns:w16cid="http://schemas.microsoft.com/office/word/2016/wordml/cid" xmlns:w16="http://schemas.microsoft.com/office/word/2018/wordml" xmlns:w16du="http://schemas.microsoft.com/office/word/2023/wordml/word16du" xmlns:w16sdtdh="http://schemas.microsoft.com/office/word/2020/wordml/sdtdatahash" xmlns:w16se="http://schemas.microsoft.com/office/word/2015/wordml/symex" xmlns:wpg="http://schemas.microsoft.com/office/word/2010/wordprocessingGroup" xmlns:wpi="http://schemas.microsoft.com/office/word/2010/wordprocessingInk" xmlns:wne="http://schemas.microsoft.com/office/word/2006/wordml" xmlns:wps="http://schemas.microsoft.com/office/word/2010/wordprocessingShape" mc:Ignorable="w14 w15 w16se w16cid w16 w16cex w16sdtdh w16du wp14">
   <w:body>
     <w:p>
       <w:pPr>
@@ -167,6 +167,64 @@
           <w:sz w:val="24"/>
           <w:szCs w:val="24"/>
         </w:rPr>
+        <w:t>Version 4.0.7       25 September 2024</w:t>
+      </w:r>
+    </w:p>
+    <w:p>
+      <w:pPr>
+        <w:pStyle w:val="PreformattedText"/>
+        <w:numPr>
+          <w:ilvl w:val="0"/>
+          <w:numId w:val="307"/>
+        </w:numPr>
+        <w:rPr>
+          <w:rFonts w:ascii="Arial" w:hAnsi="Arial"/>
+          <w:sz w:val="24"/>
+          <w:szCs w:val="24"/>
+        </w:rPr>
+      </w:pPr>
+      <w:r>
+        <w:rPr>
+          <w:rFonts w:ascii="Arial" w:hAnsi="Arial"/>
+          <w:sz w:val="24"/>
+          <w:szCs w:val="24"/>
+        </w:rPr>
+        <w:t xml:space="preserve">Removed the requirement for the package </w:t>
+      </w:r>
+      <w:proofErr w:type="spellStart"/>
+      <w:r>
+        <w:rPr>
+          <w:rFonts w:ascii="Arial" w:hAnsi="Arial"/>
+          <w:sz w:val="24"/>
+          <w:szCs w:val="24"/>
+        </w:rPr>
+        <w:t>photutils</w:t>
+      </w:r>
+      <w:proofErr w:type="spellEnd"/>
+      <w:r>
+        <w:rPr>
+          <w:rFonts w:ascii="Arial" w:hAnsi="Arial"/>
+          <w:sz w:val="24"/>
+          <w:szCs w:val="24"/>
+        </w:rPr>
+        <w:br/>
+      </w:r>
+    </w:p>
+    <w:p>
+      <w:pPr>
+        <w:pStyle w:val="PreformattedText"/>
+        <w:rPr>
+          <w:rFonts w:ascii="Arial" w:hAnsi="Arial"/>
+          <w:sz w:val="24"/>
+          <w:szCs w:val="24"/>
+        </w:rPr>
+      </w:pPr>
+      <w:r>
+        <w:rPr>
+          <w:rFonts w:ascii="Arial" w:hAnsi="Arial"/>
+          <w:sz w:val="24"/>
+          <w:szCs w:val="24"/>
+        </w:rPr>
         <w:t>Version 4.0.6       31 January 2024</w:t>
       </w:r>
     </w:p>
@@ -189,7 +247,25 @@
           <w:sz w:val="24"/>
           <w:szCs w:val="24"/>
         </w:rPr>
-        <w:t>Changes aperture list edit box the change True/False entries by left clicking on them. Previously, one had to right click and choose True or False from a context menu. This changes reduces clicks, particularly useful for touchpad users.</w:t>
+        <w:t xml:space="preserve">Changes aperture list edit box the change True/False entries by left clicking on them. Previously, one had to right click and choose True or False from a context menu. </w:t>
+      </w:r>
+      <w:proofErr w:type="gramStart"/>
+      <w:r>
+        <w:rPr>
+          <w:rFonts w:ascii="Arial" w:hAnsi="Arial"/>
+          <w:sz w:val="24"/>
+          <w:szCs w:val="24"/>
+        </w:rPr>
+        <w:t>This changes</w:t>
+      </w:r>
+      <w:proofErr w:type="gramEnd"/>
+      <w:r>
+        <w:rPr>
+          <w:rFonts w:ascii="Arial" w:hAnsi="Arial"/>
+          <w:sz w:val="24"/>
+          <w:szCs w:val="24"/>
+        </w:rPr>
+        <w:t xml:space="preserve"> reduces clicks, particularly useful for touchpad users.</w:t>
       </w:r>
       <w:r>
         <w:rPr>
@@ -525,6 +601,7 @@
           <w:sz w:val="24"/>
           <w:szCs w:val="24"/>
         </w:rPr>
+        <w:lastRenderedPageBreak/>
         <w:t>Version 3.9.8       15 October 2023</w:t>
       </w:r>
     </w:p>
@@ -679,7 +756,16 @@
           <w:sz w:val="24"/>
           <w:szCs w:val="24"/>
         </w:rPr>
-        <w:t xml:space="preserve"> file reads (updated to use .</w:t>
+        <w:t xml:space="preserve"> file reads (updated to </w:t>
+      </w:r>
+      <w:proofErr w:type="gramStart"/>
+      <w:r>
+        <w:rPr>
+          <w:rFonts w:ascii="Arial" w:hAnsi="Arial"/>
+          <w:sz w:val="24"/>
+          <w:szCs w:val="24"/>
+        </w:rPr>
+        <w:t>use .</w:t>
       </w:r>
       <w:proofErr w:type="spellStart"/>
       <w:r>
@@ -691,6 +777,7 @@
         <w:t>ravf</w:t>
       </w:r>
       <w:proofErr w:type="spellEnd"/>
+      <w:proofErr w:type="gramEnd"/>
       <w:r>
         <w:rPr>
           <w:rFonts w:ascii="Arial" w:hAnsi="Arial"/>
@@ -1197,7 +1284,25 @@
           <w:sz w:val="24"/>
           <w:szCs w:val="24"/>
         </w:rPr>
-        <w:t>Fixed bug that caused error if there were no archived apertures but the program asked anyway for an archive name during the write csv procedure. If the user gave one, a file-not-found exception occurred. With this fix, if there are no archived apertures, there is no prompt for an archive name.</w:t>
+        <w:t xml:space="preserve">Fixed bug that caused error if there were no archived </w:t>
+      </w:r>
+      <w:proofErr w:type="gramStart"/>
+      <w:r>
+        <w:rPr>
+          <w:rFonts w:ascii="Arial" w:hAnsi="Arial"/>
+          <w:sz w:val="24"/>
+          <w:szCs w:val="24"/>
+        </w:rPr>
+        <w:t>apertures</w:t>
+      </w:r>
+      <w:proofErr w:type="gramEnd"/>
+      <w:r>
+        <w:rPr>
+          <w:rFonts w:ascii="Arial" w:hAnsi="Arial"/>
+          <w:sz w:val="24"/>
+          <w:szCs w:val="24"/>
+        </w:rPr>
+        <w:t xml:space="preserve"> but the program asked anyway for an archive name during the write csv procedure. If the user gave one, a file-not-found exception occurred. With this fix, if there are no archived apertures, there is no prompt for an archive name.</w:t>
       </w:r>
       <w:r>
         <w:rPr>
@@ -1277,7 +1382,16 @@
           <w:sz w:val="24"/>
           <w:szCs w:val="24"/>
         </w:rPr>
-        <w:t>folder during light curve extraction. Apertures are selected by including the string ‘archive’</w:t>
+        <w:t xml:space="preserve">folder during light curve extraction. Apertures are </w:t>
+      </w:r>
+      <w:r>
+        <w:rPr>
+          <w:rFonts w:ascii="Arial" w:hAnsi="Arial"/>
+          <w:sz w:val="24"/>
+          <w:szCs w:val="24"/>
+        </w:rPr>
+        <w:lastRenderedPageBreak/>
+        <w:t>selected by including the string ‘archive’</w:t>
       </w:r>
       <w:r>
         <w:rPr>
@@ -1344,16 +1458,7 @@
           <w:sz w:val="24"/>
           <w:szCs w:val="24"/>
         </w:rPr>
-        <w:t xml:space="preserve">. For </w:t>
-      </w:r>
-      <w:r>
-        <w:rPr>
-          <w:rFonts w:ascii="Arial" w:hAnsi="Arial"/>
-          <w:sz w:val="24"/>
-          <w:szCs w:val="24"/>
-        </w:rPr>
-        <w:lastRenderedPageBreak/>
-        <w:t xml:space="preserve">example, the </w:t>
+        <w:t xml:space="preserve">. For example, the </w:t>
       </w:r>
       <w:r>
         <w:rPr>
@@ -1615,7 +1720,25 @@
           <w:sz w:val="24"/>
           <w:szCs w:val="24"/>
         </w:rPr>
-        <w:t>Fixes bug when lunar background is used (error message was: expected 9 got 8)</w:t>
+        <w:t xml:space="preserve">Fixes bug when lunar background is used (error message </w:t>
+      </w:r>
+      <w:proofErr w:type="gramStart"/>
+      <w:r>
+        <w:rPr>
+          <w:rFonts w:ascii="Arial" w:hAnsi="Arial"/>
+          <w:sz w:val="24"/>
+          <w:szCs w:val="24"/>
+        </w:rPr>
+        <w:t>was:</w:t>
+      </w:r>
+      <w:proofErr w:type="gramEnd"/>
+      <w:r>
+        <w:rPr>
+          <w:rFonts w:ascii="Arial" w:hAnsi="Arial"/>
+          <w:sz w:val="24"/>
+          <w:szCs w:val="24"/>
+        </w:rPr>
+        <w:t xml:space="preserve"> expected 9 got 8)</w:t>
       </w:r>
     </w:p>
     <w:p>
@@ -1933,7 +2056,18 @@
           <w:szCs w:val="24"/>
           <w:lang w:eastAsia="en-US" w:bidi="ar-SA"/>
         </w:rPr>
-        <w:t xml:space="preserve">, most notably pixels that are stuck at </w:t>
+        <w:t xml:space="preserve">, most notably </w:t>
+      </w:r>
+      <w:r>
+        <w:rPr>
+          <w:rFonts w:ascii="Arial" w:eastAsia="Times New Roman" w:hAnsi="Arial" w:cs="Arial"/>
+          <w:kern w:val="0"/>
+          <w:sz w:val="24"/>
+          <w:szCs w:val="24"/>
+          <w:lang w:eastAsia="en-US" w:bidi="ar-SA"/>
+        </w:rPr>
+        <w:lastRenderedPageBreak/>
+        <w:t xml:space="preserve">pixels that are stuck at </w:t>
       </w:r>
       <w:r>
         <w:rPr>
@@ -2001,8 +2135,25 @@
           <w:sz w:val="24"/>
           <w:szCs w:val="24"/>
         </w:rPr>
-        <w:lastRenderedPageBreak/>
-        <w:t>Added a new (and superior) method of generating ‘finder’ frames. This method uses a Fourier transform based image to image correlation calculation to determine frame alignments to 0.1 pixel resolution. This does not require a ‘stacking star’ to be designated and so is easier and quicker to use. This method should be used wherever possible to generate ‘finder’ frames as they are better formed and more accurately identify star positions. This is the preferred ‘finder’ to be used for the new (described below) Tight Mask Extraction (TME) light-curve generator.</w:t>
+        <w:t xml:space="preserve">Added a new (and superior) method of generating ‘finder’ frames. This method uses a Fourier transform based image to image correlation calculation to determine frame alignments to </w:t>
+      </w:r>
+      <w:proofErr w:type="gramStart"/>
+      <w:r>
+        <w:rPr>
+          <w:rFonts w:ascii="Arial" w:hAnsi="Arial"/>
+          <w:sz w:val="24"/>
+          <w:szCs w:val="24"/>
+        </w:rPr>
+        <w:t>0.1 pixel</w:t>
+      </w:r>
+      <w:proofErr w:type="gramEnd"/>
+      <w:r>
+        <w:rPr>
+          <w:rFonts w:ascii="Arial" w:hAnsi="Arial"/>
+          <w:sz w:val="24"/>
+          <w:szCs w:val="24"/>
+        </w:rPr>
+        <w:t xml:space="preserve"> resolution. This does not require a ‘stacking star’ to be designated and so is easier and quicker to use. This method should be used wherever possible to generate ‘finder’ frames as they are better formed and more accurately identify star positions. This is the preferred ‘finder’ to be used for the new (described below) Tight Mask Extraction (TME) light-curve generator.</w:t>
       </w:r>
       <w:r>
         <w:rPr>
@@ -2061,7 +2212,25 @@
           <w:sz w:val="24"/>
           <w:szCs w:val="24"/>
         </w:rPr>
-        <w:t xml:space="preserve"> rather than the star field and cause the ‘finder’ process to fail. In this case, reverting to a ‘stacking star’ or a 2 point track will be necessary.</w:t>
+        <w:t xml:space="preserve"> rather than the star field and cause the ‘finder’ process to fail. In this case, reverting to a ‘stacking star’ or a </w:t>
+      </w:r>
+      <w:proofErr w:type="gramStart"/>
+      <w:r>
+        <w:rPr>
+          <w:rFonts w:ascii="Arial" w:hAnsi="Arial"/>
+          <w:sz w:val="24"/>
+          <w:szCs w:val="24"/>
+        </w:rPr>
+        <w:t>2 point</w:t>
+      </w:r>
+      <w:proofErr w:type="gramEnd"/>
+      <w:r>
+        <w:rPr>
+          <w:rFonts w:ascii="Arial" w:hAnsi="Arial"/>
+          <w:sz w:val="24"/>
+          <w:szCs w:val="24"/>
+        </w:rPr>
+        <w:t xml:space="preserve"> track will be necessary.</w:t>
       </w:r>
       <w:r>
         <w:rPr>
@@ -2602,17 +2771,7 @@
           <w:sz w:val="24"/>
           <w:szCs w:val="24"/>
         </w:rPr>
-        <w:t xml:space="preserve">Extensive testing was done to determine if there was any value in keeping the NRE </w:t>
-      </w:r>
-      <w:r>
-        <w:rPr>
-          <w:rFonts w:ascii="Arial" w:hAnsi="Arial"/>
-          <w:color w:val="FF0000"/>
-          <w:sz w:val="24"/>
-          <w:szCs w:val="24"/>
-        </w:rPr>
-        <w:lastRenderedPageBreak/>
-        <w:t>aperture. The conclusion was that NRE is rarely the best aperture (and when best, TME is equivalent) and so has been moth balled.</w:t>
+        <w:t>Extensive testing was done to determine if there was any value in keeping the NRE aperture. The conclusion was that NRE is rarely the best aperture (and when best, TME is equivalent) and so has been moth balled.</w:t>
       </w:r>
       <w:r>
         <w:rPr>
@@ -3066,8 +3225,39 @@
           <w:bCs/>
           <w:color w:val="FF0000"/>
         </w:rPr>
-        <w:t>An optimal extraction algorithm for imaging photometry.[ Mon. Not. R. Astron. Soc. 296, 339-346 (1998)]</w:t>
-      </w:r>
+        <w:t xml:space="preserve">An optimal extraction algorithm for imaging </w:t>
+      </w:r>
+      <w:proofErr w:type="gramStart"/>
+      <w:r>
+        <w:rPr>
+          <w:rFonts w:ascii="Arial" w:hAnsi="Arial" w:cs="Arial"/>
+          <w:b/>
+          <w:bCs/>
+          <w:color w:val="FF0000"/>
+        </w:rPr>
+        <w:t>photometry.[</w:t>
+      </w:r>
+      <w:proofErr w:type="gramEnd"/>
+      <w:r>
+        <w:rPr>
+          <w:rFonts w:ascii="Arial" w:hAnsi="Arial" w:cs="Arial"/>
+          <w:b/>
+          <w:bCs/>
+          <w:color w:val="FF0000"/>
+        </w:rPr>
+        <w:t xml:space="preserve"> Mon. Not. R. Astron. Soc. 296, 339-346 (</w:t>
+      </w:r>
+      <w:proofErr w:type="gramStart"/>
+      <w:r>
+        <w:rPr>
+          <w:rFonts w:ascii="Arial" w:hAnsi="Arial" w:cs="Arial"/>
+          <w:b/>
+          <w:bCs/>
+          <w:color w:val="FF0000"/>
+        </w:rPr>
+        <w:t>1998)]</w:t>
+      </w:r>
+      <w:proofErr w:type="gramEnd"/>
       <w:r>
         <w:rPr>
           <w:rFonts w:ascii="Arial" w:hAnsi="Arial" w:cs="Arial"/>
@@ -3123,7 +3313,7 @@
           <w:rFonts w:ascii="Arial" w:hAnsi="Arial" w:cs="Arial"/>
           <w:color w:val="000000"/>
         </w:rPr>
-        <w:t xml:space="preserve">, the paper describes how to calculate a weighted mask that lowers the noise in a star intensity measurement by giving a larger weight to those </w:t>
+        <w:t xml:space="preserve">, the paper describes how to calculate a weighted mask that </w:t>
       </w:r>
       <w:r>
         <w:rPr>
@@ -3131,7 +3321,23 @@
           <w:color w:val="000000"/>
         </w:rPr>
         <w:lastRenderedPageBreak/>
-        <w:t>pixel that have a higher SNR and a lower weight to dimmer, noisier pixels - this is the core idea in all optimal extraction schemes.</w:t>
+        <w:t xml:space="preserve">lowers the noise in a star intensity measurement by giving a larger weight to </w:t>
+      </w:r>
+      <w:proofErr w:type="gramStart"/>
+      <w:r>
+        <w:rPr>
+          <w:rFonts w:ascii="Arial" w:hAnsi="Arial" w:cs="Arial"/>
+          <w:color w:val="000000"/>
+        </w:rPr>
+        <w:t>those pixel</w:t>
+      </w:r>
+      <w:proofErr w:type="gramEnd"/>
+      <w:r>
+        <w:rPr>
+          <w:rFonts w:ascii="Arial" w:hAnsi="Arial" w:cs="Arial"/>
+          <w:color w:val="000000"/>
+        </w:rPr>
+        <w:t xml:space="preserve"> that have a higher SNR and a lower weight to dimmer, noisier pixels - this is the core idea in all optimal extraction schemes.</w:t>
       </w:r>
     </w:p>
     <w:p>
@@ -3241,7 +3447,21 @@
         <w:rPr>
           <w:rFonts w:ascii="Arial" w:hAnsi="Arial" w:cs="Arial"/>
         </w:rPr>
-        <w:t xml:space="preserve"> dynamic mask apertures of increasing threshold levels with the smallest threshold and threshold step settable in a simple dialog. This is a good practice, </w:t>
+        <w:t xml:space="preserve"> dynamic mask apertures of increasing threshold levels with the smallest threshold and threshold step settable in a simple dialog. This is </w:t>
+      </w:r>
+      <w:proofErr w:type="gramStart"/>
+      <w:r>
+        <w:rPr>
+          <w:rFonts w:ascii="Arial" w:hAnsi="Arial" w:cs="Arial"/>
+        </w:rPr>
+        <w:t>a good</w:t>
+      </w:r>
+      <w:proofErr w:type="gramEnd"/>
+      <w:r>
+        <w:rPr>
+          <w:rFonts w:ascii="Arial" w:hAnsi="Arial" w:cs="Arial"/>
+        </w:rPr>
+        <w:t xml:space="preserve"> practice, </w:t>
       </w:r>
       <w:r>
         <w:rPr>
@@ -3617,7 +3837,7 @@
           <w:sz w:val="24"/>
           <w:szCs w:val="24"/>
         </w:rPr>
-        <w:t xml:space="preserve">Added an additional tracking feature to static apertures. In previous versions, the fixed radius circular sampling mask was always centered inside a static aperture. Tracking the enclosed star image was indirect, depending on some other ‘tracking aperture’ </w:t>
+        <w:t xml:space="preserve">Added an additional tracking feature to static apertures. In previous versions, the fixed radius circular sampling mask was always centered inside a static aperture. Tracking </w:t>
       </w:r>
       <w:r>
         <w:rPr>
@@ -3626,7 +3846,7 @@
           <w:szCs w:val="24"/>
         </w:rPr>
         <w:lastRenderedPageBreak/>
-        <w:t>placed elsewhere in the frame on a tracking star. But the position of the target star relative to the tracking star is not constant but jitters due to atmospheric turbulence, so a relatively large circular mask had to be used around the target star so that the jittering target star remained inside the circular mask. This version adds tracking to the fixed circular mask inside the aperture itself. It operates by finding the brightest pixel visible in a centered mask, then recentering the mask around that bright pixel. (A ‘bright pixel is defined as being at or above 1 std deviation above background.)</w:t>
+        <w:t>the enclosed star image was indirect, depending on some other ‘tracking aperture’ placed elsewhere in the frame on a tracking star. But the position of the target star relative to the tracking star is not constant but jitters due to atmospheric turbulence, so a relatively large circular mask had to be used around the target star so that the jittering target star remained inside the circular mask. This version adds tracking to the fixed circular mask inside the aperture itself. It operates by finding the brightest pixel visible in a centered mask, then recentering the mask around that bright pixel. (A ‘bright pixel is defined as being at or above 1 std deviation above background.)</w:t>
       </w:r>
       <w:r>
         <w:rPr>
@@ -3833,7 +4053,25 @@
           <w:sz w:val="24"/>
           <w:szCs w:val="24"/>
         </w:rPr>
-        <w:t xml:space="preserve"> installations (we have killed that project before it is actually born)</w:t>
+        <w:t xml:space="preserve"> installations (we have killed that project before it is </w:t>
+      </w:r>
+      <w:proofErr w:type="gramStart"/>
+      <w:r>
+        <w:rPr>
+          <w:rFonts w:ascii="Arial" w:hAnsi="Arial"/>
+          <w:sz w:val="24"/>
+          <w:szCs w:val="24"/>
+        </w:rPr>
+        <w:t>actually born</w:t>
+      </w:r>
+      <w:proofErr w:type="gramEnd"/>
+      <w:r>
+        <w:rPr>
+          <w:rFonts w:ascii="Arial" w:hAnsi="Arial"/>
+          <w:sz w:val="24"/>
+          <w:szCs w:val="24"/>
+        </w:rPr>
+        <w:t>)</w:t>
       </w:r>
       <w:r>
         <w:rPr>
@@ -3977,7 +4215,16 @@
           <w:sz w:val="24"/>
           <w:szCs w:val="24"/>
         </w:rPr>
-        <w:t>At one point in time (see version 3.2.0 and 3.2.1 discussion) a ‘hack’ was introduced to get Windows to preserve any image scaling and positioning during frame changes. The hack was to expand and contract the width of the image by 1 pixel. This ‘dance’ is sometime apparent. This version removes that ‘hack’ as it appears no longer necessary on Win10 or Win11.</w:t>
+        <w:t xml:space="preserve">At one point in time (see version 3.2.0 and 3.2.1 discussion) a ‘hack’ was introduced to get Windows to preserve any image scaling and positioning during frame changes. The hack was to expand and contract the width of the image by 1 pixel. This ‘dance’ is sometime apparent. This version removes that ‘hack’ as it appears no longer </w:t>
+      </w:r>
+      <w:r>
+        <w:rPr>
+          <w:rFonts w:ascii="Arial" w:hAnsi="Arial"/>
+          <w:sz w:val="24"/>
+          <w:szCs w:val="24"/>
+        </w:rPr>
+        <w:lastRenderedPageBreak/>
+        <w:t>necessary on Win10 or Win11.</w:t>
       </w:r>
       <w:r>
         <w:rPr>
@@ -4165,13 +4412,23 @@
           <w:szCs w:val="24"/>
         </w:rPr>
       </w:pPr>
-      <w:r>
-        <w:rPr>
-          <w:rFonts w:ascii="Arial" w:hAnsi="Arial"/>
-          <w:sz w:val="24"/>
-          <w:szCs w:val="24"/>
-        </w:rPr>
-        <w:t xml:space="preserve">it appears that the </w:t>
+      <w:proofErr w:type="gramStart"/>
+      <w:r>
+        <w:rPr>
+          <w:rFonts w:ascii="Arial" w:hAnsi="Arial"/>
+          <w:sz w:val="24"/>
+          <w:szCs w:val="24"/>
+        </w:rPr>
+        <w:t>it</w:t>
+      </w:r>
+      <w:proofErr w:type="gramEnd"/>
+      <w:r>
+        <w:rPr>
+          <w:rFonts w:ascii="Arial" w:hAnsi="Arial"/>
+          <w:sz w:val="24"/>
+          <w:szCs w:val="24"/>
+        </w:rPr>
+        <w:t xml:space="preserve"> appears that the </w:t>
       </w:r>
       <w:proofErr w:type="spellStart"/>
       <w:r>
@@ -4321,7 +4578,25 @@
           <w:sz w:val="24"/>
           <w:szCs w:val="24"/>
         </w:rPr>
-        <w:t xml:space="preserve">added instructions in test output window when a new version is found to be available. It tells the user how to get the new version in a pip based installation and a </w:t>
+        <w:t xml:space="preserve">added instructions in test output window when a new version is found to be available. It tells the user how to get the new version in a </w:t>
+      </w:r>
+      <w:proofErr w:type="gramStart"/>
+      <w:r>
+        <w:rPr>
+          <w:rFonts w:ascii="Arial" w:hAnsi="Arial"/>
+          <w:sz w:val="24"/>
+          <w:szCs w:val="24"/>
+        </w:rPr>
+        <w:t>pip based</w:t>
+      </w:r>
+      <w:proofErr w:type="gramEnd"/>
+      <w:r>
+        <w:rPr>
+          <w:rFonts w:ascii="Arial" w:hAnsi="Arial"/>
+          <w:sz w:val="24"/>
+          <w:szCs w:val="24"/>
+        </w:rPr>
+        <w:t xml:space="preserve"> installation and a </w:t>
       </w:r>
       <w:proofErr w:type="spellStart"/>
       <w:r>
@@ -4465,7 +4740,16 @@
           <w:szCs w:val="24"/>
         </w:rPr>
         <w:br/>
-        <w:t xml:space="preserve">The usual  </w:t>
+        <w:t xml:space="preserve">The </w:t>
+      </w:r>
+      <w:proofErr w:type="gramStart"/>
+      <w:r>
+        <w:rPr>
+          <w:rFonts w:ascii="Arial" w:hAnsi="Arial"/>
+          <w:sz w:val="24"/>
+          <w:szCs w:val="24"/>
+        </w:rPr>
+        <w:t xml:space="preserve">usual  </w:t>
       </w:r>
       <w:r>
         <w:rPr>
@@ -4474,7 +4758,17 @@
           <w:sz w:val="24"/>
           <w:szCs w:val="24"/>
         </w:rPr>
-        <w:t xml:space="preserve">pip install </w:t>
+        <w:t>pip</w:t>
+      </w:r>
+      <w:proofErr w:type="gramEnd"/>
+      <w:r>
+        <w:rPr>
+          <w:rFonts w:ascii="Arial" w:hAnsi="Arial"/>
+          <w:color w:val="FF0000"/>
+          <w:sz w:val="24"/>
+          <w:szCs w:val="24"/>
+        </w:rPr>
+        <w:t xml:space="preserve"> install </w:t>
       </w:r>
       <w:proofErr w:type="spellStart"/>
       <w:r>
@@ -4522,7 +4816,25 @@
           <w:sz w:val="24"/>
           <w:szCs w:val="24"/>
         </w:rPr>
-        <w:t xml:space="preserve">remains available for the user to install any new version at a time of her choosing for the current installation procedure. For the new installation procedure, a batch file is provided that prompts for the new version number – one no longer </w:t>
+        <w:t xml:space="preserve">remains available for the user to install any new version at a time of her choosing for the current installation procedure. For the new installation procedure, a batch file is </w:t>
+      </w:r>
+      <w:proofErr w:type="gramStart"/>
+      <w:r>
+        <w:rPr>
+          <w:rFonts w:ascii="Arial" w:hAnsi="Arial"/>
+          <w:sz w:val="24"/>
+          <w:szCs w:val="24"/>
+        </w:rPr>
+        <w:t>provided that</w:t>
+      </w:r>
+      <w:proofErr w:type="gramEnd"/>
+      <w:r>
+        <w:rPr>
+          <w:rFonts w:ascii="Arial" w:hAnsi="Arial"/>
+          <w:sz w:val="24"/>
+          <w:szCs w:val="24"/>
+        </w:rPr>
+        <w:t xml:space="preserve"> prompts for the new version number – one no longer </w:t>
       </w:r>
       <w:proofErr w:type="spellStart"/>
       <w:r>
@@ -4592,6 +4904,7 @@
         <w:t xml:space="preserve">fixes </w:t>
       </w:r>
       <w:proofErr w:type="spellStart"/>
+      <w:proofErr w:type="gramStart"/>
       <w:r>
         <w:rPr>
           <w:rFonts w:ascii="Arial" w:hAnsi="Arial"/>
@@ -4607,7 +4920,16 @@
           <w:sz w:val="24"/>
           <w:szCs w:val="24"/>
         </w:rPr>
-        <w:t xml:space="preserve">() reference issue (created by Qt programmers changing where the </w:t>
+        <w:t>(</w:t>
+      </w:r>
+      <w:proofErr w:type="gramEnd"/>
+      <w:r>
+        <w:rPr>
+          <w:rFonts w:ascii="Arial" w:hAnsi="Arial"/>
+          <w:sz w:val="24"/>
+          <w:szCs w:val="24"/>
+        </w:rPr>
+        <w:t xml:space="preserve">) reference issue (created by Qt programmers changing where the </w:t>
       </w:r>
       <w:proofErr w:type="spellStart"/>
       <w:r>
@@ -4699,7 +5021,6 @@
           <w:sz w:val="24"/>
           <w:szCs w:val="24"/>
         </w:rPr>
-        <w:lastRenderedPageBreak/>
         <w:t>Version 3.4.0 18Jun2022</w:t>
       </w:r>
     </w:p>
@@ -4722,7 +5043,43 @@
           <w:sz w:val="24"/>
           <w:szCs w:val="24"/>
         </w:rPr>
-        <w:t>For some reason, I thought that 16 bit FITS file images should be scaled (divided by) by 16 because all current A/D are 12 bits. I now think that this is a bad idea and have returned to displaying 16 bit FITS image as 0 to 65535 pixel values.</w:t>
+        <w:t xml:space="preserve">For some reason, I thought that </w:t>
+      </w:r>
+      <w:proofErr w:type="gramStart"/>
+      <w:r>
+        <w:rPr>
+          <w:rFonts w:ascii="Arial" w:hAnsi="Arial"/>
+          <w:sz w:val="24"/>
+          <w:szCs w:val="24"/>
+        </w:rPr>
+        <w:t>16 bit</w:t>
+      </w:r>
+      <w:proofErr w:type="gramEnd"/>
+      <w:r>
+        <w:rPr>
+          <w:rFonts w:ascii="Arial" w:hAnsi="Arial"/>
+          <w:sz w:val="24"/>
+          <w:szCs w:val="24"/>
+        </w:rPr>
+        <w:t xml:space="preserve"> FITS file images should be scaled (divided by) by 16 because all current A/D are 12 bits. I now think that this is a bad idea and have returned to displaying </w:t>
+      </w:r>
+      <w:proofErr w:type="gramStart"/>
+      <w:r>
+        <w:rPr>
+          <w:rFonts w:ascii="Arial" w:hAnsi="Arial"/>
+          <w:sz w:val="24"/>
+          <w:szCs w:val="24"/>
+        </w:rPr>
+        <w:t>16 bit</w:t>
+      </w:r>
+      <w:proofErr w:type="gramEnd"/>
+      <w:r>
+        <w:rPr>
+          <w:rFonts w:ascii="Arial" w:hAnsi="Arial"/>
+          <w:sz w:val="24"/>
+          <w:szCs w:val="24"/>
+        </w:rPr>
+        <w:t xml:space="preserve"> FITS image as 0 to 65535 pixel values.</w:t>
       </w:r>
       <w:r>
         <w:rPr>
@@ -5336,7 +5693,16 @@
           <w:sz w:val="24"/>
           <w:szCs w:val="24"/>
         </w:rPr>
-        <w:t xml:space="preserve"> button. Then do right clicks on the other controls, starting at the upper left and </w:t>
+        <w:t xml:space="preserve"> button. Then do right clicks on the other controls, starting at the upper </w:t>
+      </w:r>
+      <w:r>
+        <w:rPr>
+          <w:rFonts w:ascii="Arial" w:hAnsi="Arial"/>
+          <w:sz w:val="24"/>
+          <w:szCs w:val="24"/>
+        </w:rPr>
+        <w:lastRenderedPageBreak/>
+        <w:t xml:space="preserve">left and </w:t>
       </w:r>
       <w:proofErr w:type="spellStart"/>
       <w:r>
@@ -5497,7 +5863,25 @@
           <w:sz w:val="24"/>
           <w:szCs w:val="24"/>
         </w:rPr>
-        <w:t>at the suggestion of a user, the version adds the name of the fits file that contains the currently displayed image to the file-in-use text box at the upper left. Of course this only happens when a FITS folder has been selected.</w:t>
+        <w:t xml:space="preserve">at the suggestion of a user, the version adds the name of the fits file that contains the currently displayed image to the file-in-use text box at the upper left. </w:t>
+      </w:r>
+      <w:proofErr w:type="gramStart"/>
+      <w:r>
+        <w:rPr>
+          <w:rFonts w:ascii="Arial" w:hAnsi="Arial"/>
+          <w:sz w:val="24"/>
+          <w:szCs w:val="24"/>
+        </w:rPr>
+        <w:t>Of course</w:t>
+      </w:r>
+      <w:proofErr w:type="gramEnd"/>
+      <w:r>
+        <w:rPr>
+          <w:rFonts w:ascii="Arial" w:hAnsi="Arial"/>
+          <w:sz w:val="24"/>
+          <w:szCs w:val="24"/>
+        </w:rPr>
+        <w:t xml:space="preserve"> this only happens when a FITS folder has been selected.</w:t>
       </w:r>
       <w:r>
         <w:rPr>
@@ -5593,7 +5977,25 @@
           <w:sz w:val="24"/>
           <w:szCs w:val="24"/>
         </w:rPr>
-        <w:t>removed a code line that had been added in an attempt to get windows to follow the 'rules'. That did nothing to cure the Windows issue, but we found that the attempted 'fix' caused the text box to be updated at inopportune times and so it was jumping around uncomfortably.</w:t>
+        <w:t xml:space="preserve">removed a code line that had been added </w:t>
+      </w:r>
+      <w:proofErr w:type="gramStart"/>
+      <w:r>
+        <w:rPr>
+          <w:rFonts w:ascii="Arial" w:hAnsi="Arial"/>
+          <w:sz w:val="24"/>
+          <w:szCs w:val="24"/>
+        </w:rPr>
+        <w:t>in an attempt to</w:t>
+      </w:r>
+      <w:proofErr w:type="gramEnd"/>
+      <w:r>
+        <w:rPr>
+          <w:rFonts w:ascii="Arial" w:hAnsi="Arial"/>
+          <w:sz w:val="24"/>
+          <w:szCs w:val="24"/>
+        </w:rPr>
+        <w:t xml:space="preserve"> get windows to follow the 'rules'. That did nothing to cure the Windows issue, but we found that the attempted 'fix' caused the text box to be updated at inopportune times and so it was jumping around uncomfortably.</w:t>
       </w:r>
       <w:r>
         <w:rPr>
@@ -5767,7 +6169,25 @@
           <w:sz w:val="24"/>
           <w:szCs w:val="24"/>
         </w:rPr>
-        <w:t>added an ugly hack to the Windows version in order to make what worked so easily in version 3.2.0 on Mac hardware also work on Windows machine – it took me two full days to find this 'hack' and still I hate that it's necessary.</w:t>
+        <w:t xml:space="preserve">added an ugly hack to the Windows version </w:t>
+      </w:r>
+      <w:proofErr w:type="gramStart"/>
+      <w:r>
+        <w:rPr>
+          <w:rFonts w:ascii="Arial" w:hAnsi="Arial"/>
+          <w:sz w:val="24"/>
+          <w:szCs w:val="24"/>
+        </w:rPr>
+        <w:t>in order to</w:t>
+      </w:r>
+      <w:proofErr w:type="gramEnd"/>
+      <w:r>
+        <w:rPr>
+          <w:rFonts w:ascii="Arial" w:hAnsi="Arial"/>
+          <w:sz w:val="24"/>
+          <w:szCs w:val="24"/>
+        </w:rPr>
+        <w:t xml:space="preserve"> make what worked so easily in version 3.2.0 on Mac hardware also work on Windows machine – it took me two full days to find this 'hack' and still I hate that it's necessary.</w:t>
       </w:r>
       <w:r>
         <w:rPr>
@@ -5841,6 +6261,7 @@
           <w:sz w:val="24"/>
           <w:szCs w:val="24"/>
         </w:rPr>
+        <w:lastRenderedPageBreak/>
         <w:t>Version 3.1.6</w:t>
       </w:r>
     </w:p>
@@ -5863,7 +6284,6 @@
           <w:sz w:val="24"/>
           <w:szCs w:val="24"/>
         </w:rPr>
-        <w:lastRenderedPageBreak/>
         <w:t>fixes a bug that kept the use of yellow aperture mask (for windshake files) from displaying properly in Thumbnail Two</w:t>
       </w:r>
     </w:p>
@@ -5914,7 +6334,43 @@
           <w:sz w:val="24"/>
           <w:szCs w:val="24"/>
         </w:rPr>
-        <w:t>added code for converting FITS files that are in 64 bit float format to uint16. If the image pixels contained negative values (because they didn't actually come from a camera but some post-processing procedure), then frame by frame the image will have an amount added to it so that the smallest pixel value will become 1.0</w:t>
+        <w:t xml:space="preserve">added code for converting FITS files that are in </w:t>
+      </w:r>
+      <w:proofErr w:type="gramStart"/>
+      <w:r>
+        <w:rPr>
+          <w:rFonts w:ascii="Arial" w:hAnsi="Arial"/>
+          <w:sz w:val="24"/>
+          <w:szCs w:val="24"/>
+        </w:rPr>
+        <w:t>64 bit</w:t>
+      </w:r>
+      <w:proofErr w:type="gramEnd"/>
+      <w:r>
+        <w:rPr>
+          <w:rFonts w:ascii="Arial" w:hAnsi="Arial"/>
+          <w:sz w:val="24"/>
+          <w:szCs w:val="24"/>
+        </w:rPr>
+        <w:t xml:space="preserve"> float format to uint16. If the image pixels contained negative values (because they didn't </w:t>
+      </w:r>
+      <w:proofErr w:type="gramStart"/>
+      <w:r>
+        <w:rPr>
+          <w:rFonts w:ascii="Arial" w:hAnsi="Arial"/>
+          <w:sz w:val="24"/>
+          <w:szCs w:val="24"/>
+        </w:rPr>
+        <w:t>actually come</w:t>
+      </w:r>
+      <w:proofErr w:type="gramEnd"/>
+      <w:r>
+        <w:rPr>
+          <w:rFonts w:ascii="Arial" w:hAnsi="Arial"/>
+          <w:sz w:val="24"/>
+          <w:szCs w:val="24"/>
+        </w:rPr>
+        <w:t xml:space="preserve"> from a camera but some post-processing procedure), then frame by frame the image will have an amount added to it so that the smallest pixel value will become 1.0</w:t>
       </w:r>
     </w:p>
     <w:p>
@@ -6305,7 +6761,25 @@
           <w:sz w:val="24"/>
           <w:szCs w:val="24"/>
         </w:rPr>
-        <w:t>adds options for the user when she starts an analysis and there is already data present: she can ignore the warning and continue because her settings will not produce duplicate frames; she clear the data and proceed into the analysis; she can stop the analysis.</w:t>
+        <w:t xml:space="preserve">adds options for the user when she starts an analysis and there is already data present: she can ignore the warning and continue because her settings will not produce duplicate frames; she </w:t>
+      </w:r>
+      <w:proofErr w:type="gramStart"/>
+      <w:r>
+        <w:rPr>
+          <w:rFonts w:ascii="Arial" w:hAnsi="Arial"/>
+          <w:sz w:val="24"/>
+          <w:szCs w:val="24"/>
+        </w:rPr>
+        <w:t>clear</w:t>
+      </w:r>
+      <w:proofErr w:type="gramEnd"/>
+      <w:r>
+        <w:rPr>
+          <w:rFonts w:ascii="Arial" w:hAnsi="Arial"/>
+          <w:sz w:val="24"/>
+          <w:szCs w:val="24"/>
+        </w:rPr>
+        <w:t xml:space="preserve"> the data and proceed into the analysis; she can stop the analysis.</w:t>
       </w:r>
       <w:r>
         <w:rPr>
@@ -6401,16 +6875,44 @@
           <w:sz w:val="24"/>
           <w:szCs w:val="24"/>
         </w:rPr>
-        <w:t xml:space="preserve">adds a median filter to reduce/eliminate 'line pattern noise' that some cameras exhibit. </w:t>
-      </w:r>
-      <w:r>
-        <w:rPr>
-          <w:rFonts w:ascii="Arial" w:hAnsi="Arial"/>
-          <w:sz w:val="24"/>
-          <w:szCs w:val="24"/>
-        </w:rPr>
         <w:lastRenderedPageBreak/>
-        <w:t xml:space="preserve">Such 'patterning' appears as row to row differences in brightness – streaks – that are consistently there. The median filter adjust each row </w:t>
+        <w:t xml:space="preserve">adds a median filter to reduce/eliminate 'line pattern noise' that some cameras exhibit. Such 'patterning' appears as </w:t>
+      </w:r>
+      <w:proofErr w:type="gramStart"/>
+      <w:r>
+        <w:rPr>
+          <w:rFonts w:ascii="Arial" w:hAnsi="Arial"/>
+          <w:sz w:val="24"/>
+          <w:szCs w:val="24"/>
+        </w:rPr>
+        <w:t>row to row</w:t>
+      </w:r>
+      <w:proofErr w:type="gramEnd"/>
+      <w:r>
+        <w:rPr>
+          <w:rFonts w:ascii="Arial" w:hAnsi="Arial"/>
+          <w:sz w:val="24"/>
+          <w:szCs w:val="24"/>
+        </w:rPr>
+        <w:t xml:space="preserve"> differences in brightness – streaks – that are consistently there. The median filter </w:t>
+      </w:r>
+      <w:proofErr w:type="gramStart"/>
+      <w:r>
+        <w:rPr>
+          <w:rFonts w:ascii="Arial" w:hAnsi="Arial"/>
+          <w:sz w:val="24"/>
+          <w:szCs w:val="24"/>
+        </w:rPr>
+        <w:t>adjust</w:t>
+      </w:r>
+      <w:proofErr w:type="gramEnd"/>
+      <w:r>
+        <w:rPr>
+          <w:rFonts w:ascii="Arial" w:hAnsi="Arial"/>
+          <w:sz w:val="24"/>
+          <w:szCs w:val="24"/>
+        </w:rPr>
+        <w:t xml:space="preserve"> each row </w:t>
       </w:r>
       <w:proofErr w:type="spellStart"/>
       <w:r>
@@ -6511,7 +7013,25 @@
           <w:sz w:val="24"/>
           <w:szCs w:val="24"/>
         </w:rPr>
-        <w:t xml:space="preserve">Adds a warning message if a user starts an analysis when there is already data present from a previous analysis run. This is an allowed condition (it allows running an analysis backwards or some part forward and the rest backwards to deal with a difficult tracking situation) but may cause some frames to be processed more than once. If that happens, attempts to write a csv file </w:t>
+        <w:t xml:space="preserve">Adds a warning message if a user starts an analysis when there is already data present from a previous analysis run. This is an allowed condition (it allows running an analysis backwards or some part forward and the rest backwards to deal with a difficult tracking situation) but may cause some frames to be processed more than once. If that happens, </w:t>
+      </w:r>
+      <w:proofErr w:type="gramStart"/>
+      <w:r>
+        <w:rPr>
+          <w:rFonts w:ascii="Arial" w:hAnsi="Arial"/>
+          <w:sz w:val="24"/>
+          <w:szCs w:val="24"/>
+        </w:rPr>
+        <w:t>attempts</w:t>
+      </w:r>
+      <w:proofErr w:type="gramEnd"/>
+      <w:r>
+        <w:rPr>
+          <w:rFonts w:ascii="Arial" w:hAnsi="Arial"/>
+          <w:sz w:val="24"/>
+          <w:szCs w:val="24"/>
+        </w:rPr>
+        <w:t xml:space="preserve"> to write a csv file </w:t>
       </w:r>
       <w:proofErr w:type="spellStart"/>
       <w:r>
@@ -6646,6 +7166,7 @@
         <w:t xml:space="preserve">Changed </w:t>
       </w:r>
       <w:proofErr w:type="spellStart"/>
+      <w:proofErr w:type="gramStart"/>
       <w:r>
         <w:rPr>
           <w:rFonts w:ascii="Arial" w:hAnsi="Arial"/>
@@ -6655,6 +7176,7 @@
         <w:t>QtGui.QApplication.setStyle</w:t>
       </w:r>
       <w:proofErr w:type="spellEnd"/>
+      <w:proofErr w:type="gramEnd"/>
       <w:r>
         <w:rPr>
           <w:rFonts w:ascii="Arial" w:hAnsi="Arial"/>
@@ -6745,7 +7267,25 @@
           <w:sz w:val="24"/>
           <w:szCs w:val="24"/>
         </w:rPr>
-        <w:t xml:space="preserve"> to PyQt5.QtWidgets.QMainWindow in hopes of solving a problem that people with new installs of Anaconda have been having. Apparently, this newest version of Anaconda has reorganized where </w:t>
+        <w:t xml:space="preserve"> to </w:t>
+      </w:r>
+      <w:proofErr w:type="gramStart"/>
+      <w:r>
+        <w:rPr>
+          <w:rFonts w:ascii="Arial" w:hAnsi="Arial"/>
+          <w:sz w:val="24"/>
+          <w:szCs w:val="24"/>
+        </w:rPr>
+        <w:t>PyQt5.QtWidgets.QMainWindow</w:t>
+      </w:r>
+      <w:proofErr w:type="gramEnd"/>
+      <w:r>
+        <w:rPr>
+          <w:rFonts w:ascii="Arial" w:hAnsi="Arial"/>
+          <w:sz w:val="24"/>
+          <w:szCs w:val="24"/>
+        </w:rPr>
+        <w:t xml:space="preserve"> in hopes of solving a problem that people with new installs of Anaconda have been having. Apparently, this newest version of Anaconda has reorganized where </w:t>
       </w:r>
       <w:proofErr w:type="spellStart"/>
       <w:r>
@@ -6811,7 +7351,25 @@
           <w:sz w:val="24"/>
           <w:szCs w:val="24"/>
         </w:rPr>
-        <w:t>Solves a 'type' problem that occurs when input data (FITS) is 64 bit float.</w:t>
+        <w:t xml:space="preserve">Solves a 'type' problem that occurs when input data (FITS) is </w:t>
+      </w:r>
+      <w:proofErr w:type="gramStart"/>
+      <w:r>
+        <w:rPr>
+          <w:rFonts w:ascii="Arial" w:hAnsi="Arial"/>
+          <w:sz w:val="24"/>
+          <w:szCs w:val="24"/>
+        </w:rPr>
+        <w:t>64 bit</w:t>
+      </w:r>
+      <w:proofErr w:type="gramEnd"/>
+      <w:r>
+        <w:rPr>
+          <w:rFonts w:ascii="Arial" w:hAnsi="Arial"/>
+          <w:sz w:val="24"/>
+          <w:szCs w:val="24"/>
+        </w:rPr>
+        <w:t xml:space="preserve"> float.</w:t>
       </w:r>
     </w:p>
     <w:p>
@@ -6945,7 +7503,25 @@
           <w:sz w:val="24"/>
           <w:szCs w:val="24"/>
         </w:rPr>
-        <w:t xml:space="preserve"> query and is the officially supported way to get version info.  My version was based on a 'hack' that depended on a special feature of pip (the loader that get programs from the </w:t>
+        <w:t xml:space="preserve"> query and is the officially supported way to get version info.  My version was based on a 'hack' that depended on a special feature of pip (the loader that </w:t>
+      </w:r>
+      <w:proofErr w:type="gramStart"/>
+      <w:r>
+        <w:rPr>
+          <w:rFonts w:ascii="Arial" w:hAnsi="Arial"/>
+          <w:sz w:val="24"/>
+          <w:szCs w:val="24"/>
+        </w:rPr>
+        <w:t>get</w:t>
+      </w:r>
+      <w:proofErr w:type="gramEnd"/>
+      <w:r>
+        <w:rPr>
+          <w:rFonts w:ascii="Arial" w:hAnsi="Arial"/>
+          <w:sz w:val="24"/>
+          <w:szCs w:val="24"/>
+        </w:rPr>
+        <w:t xml:space="preserve"> programs from the </w:t>
       </w:r>
       <w:proofErr w:type="spellStart"/>
       <w:r>
@@ -6993,7 +7569,7 @@
           <w:sz w:val="24"/>
           <w:szCs w:val="24"/>
         </w:rPr>
-        <w:t xml:space="preserve">The GUI has been changed so that scroll bars will appear when the standard GUI size exceeds your screen dimensions. THIS IS EXPERIMENTAL BECAUSE I DO NOT </w:t>
+        <w:t xml:space="preserve">The GUI has been changed so that scroll bars will appear when the standard GUI size </w:t>
       </w:r>
       <w:r>
         <w:rPr>
@@ -7002,7 +7578,7 @@
           <w:szCs w:val="24"/>
         </w:rPr>
         <w:lastRenderedPageBreak/>
-        <w:t>HAVE SUCH A SMALL SCREEN TO TEST WITH. If this does not work for you, please let me know immediately!</w:t>
+        <w:t>exceeds your screen dimensions. THIS IS EXPERIMENTAL BECAUSE I DO NOT HAVE SUCH A SMALL SCREEN TO TEST WITH. If this does not work for you, please let me know immediately!</w:t>
       </w:r>
     </w:p>
     <w:p>
@@ -7162,13 +7738,32 @@
           <w:szCs w:val="24"/>
         </w:rPr>
       </w:pPr>
-      <w:r>
-        <w:rPr>
-          <w:rFonts w:ascii="Arial" w:hAnsi="Arial"/>
-          <w:sz w:val="24"/>
-          <w:szCs w:val="24"/>
-        </w:rPr>
-        <w:t xml:space="preserve">this change affects ONLY videos processed in field mode. Field mode processing is required when processing videos from the </w:t>
+      <w:proofErr w:type="gramStart"/>
+      <w:r>
+        <w:rPr>
+          <w:rFonts w:ascii="Arial" w:hAnsi="Arial"/>
+          <w:sz w:val="24"/>
+          <w:szCs w:val="24"/>
+        </w:rPr>
+        <w:t>this</w:t>
+      </w:r>
+      <w:proofErr w:type="gramEnd"/>
+      <w:r>
+        <w:rPr>
+          <w:rFonts w:ascii="Arial" w:hAnsi="Arial"/>
+          <w:sz w:val="24"/>
+          <w:szCs w:val="24"/>
+        </w:rPr>
+        <w:t xml:space="preserve"> change affects ONLY videos processed in field mode. Field mode processing is required when processing videos from </w:t>
+      </w:r>
+      <w:proofErr w:type="gramStart"/>
+      <w:r>
+        <w:rPr>
+          <w:rFonts w:ascii="Arial" w:hAnsi="Arial"/>
+          <w:sz w:val="24"/>
+          <w:szCs w:val="24"/>
+        </w:rPr>
+        <w:t xml:space="preserve">the </w:t>
       </w:r>
       <w:proofErr w:type="spellStart"/>
       <w:r>
@@ -7180,6 +7775,7 @@
         <w:t>RunCam</w:t>
       </w:r>
       <w:proofErr w:type="spellEnd"/>
+      <w:proofErr w:type="gramEnd"/>
       <w:r>
         <w:rPr>
           <w:rFonts w:ascii="Arial" w:hAnsi="Arial"/>
@@ -7482,7 +8078,25 @@
           <w:sz w:val="24"/>
           <w:szCs w:val="24"/>
         </w:rPr>
-        <w:t>changed the handling of ‘sticky values’ (like folder paths) to force the update of the ‘sticky file’  whenever a new folder is opened (to solve the issue where ‘save dialogs’ sometimes have a previous folder path rather than the current folder path and so tricking the unwary user into storing a file unintentionally into the wrong folder)</w:t>
+        <w:t>changed the handling of ‘sticky values’ (like folder paths) to force the update of the ‘sticky file</w:t>
+      </w:r>
+      <w:proofErr w:type="gramStart"/>
+      <w:r>
+        <w:rPr>
+          <w:rFonts w:ascii="Arial" w:hAnsi="Arial"/>
+          <w:sz w:val="24"/>
+          <w:szCs w:val="24"/>
+        </w:rPr>
+        <w:t>’  whenever</w:t>
+      </w:r>
+      <w:proofErr w:type="gramEnd"/>
+      <w:r>
+        <w:rPr>
+          <w:rFonts w:ascii="Arial" w:hAnsi="Arial"/>
+          <w:sz w:val="24"/>
+          <w:szCs w:val="24"/>
+        </w:rPr>
+        <w:t xml:space="preserve"> a new folder is opened (to solve the issue where ‘save dialogs’ sometimes have a previous folder path rather than the current folder path and so tricking the unwary user into storing a file unintentionally into the wrong folder)</w:t>
       </w:r>
     </w:p>
     <w:p>
@@ -7550,7 +8164,16 @@
           <w:sz w:val="24"/>
           <w:szCs w:val="24"/>
         </w:rPr>
-        <w:t>-python to (hopefully) eliminate the qt plugin errors that occur on Mac installations.</w:t>
+        <w:t xml:space="preserve">-python to (hopefully) eliminate the qt </w:t>
+      </w:r>
+      <w:r>
+        <w:rPr>
+          <w:rFonts w:ascii="Arial" w:hAnsi="Arial"/>
+          <w:sz w:val="24"/>
+          <w:szCs w:val="24"/>
+        </w:rPr>
+        <w:lastRenderedPageBreak/>
+        <w:t>plugin errors that occur on Mac installations.</w:t>
       </w:r>
       <w:r>
         <w:rPr>
@@ -8106,7 +8729,6 @@
           <w:sz w:val="24"/>
           <w:szCs w:val="24"/>
         </w:rPr>
-        <w:lastRenderedPageBreak/>
         <w:t>Version 2.8.3</w:t>
       </w:r>
     </w:p>
@@ -8141,7 +8763,25 @@
           <w:sz w:val="24"/>
           <w:szCs w:val="24"/>
         </w:rPr>
-        <w:t xml:space="preserve"> button in the Timestamp tabbed panel. While help was available by right-clicking the </w:t>
+        <w:t xml:space="preserve"> button in the Timestamp tabbed panel. While help was available by </w:t>
+      </w:r>
+      <w:proofErr w:type="gramStart"/>
+      <w:r>
+        <w:rPr>
+          <w:rFonts w:ascii="Arial" w:hAnsi="Arial"/>
+          <w:sz w:val="24"/>
+          <w:szCs w:val="24"/>
+        </w:rPr>
+        <w:t>right-clicking</w:t>
+      </w:r>
+      <w:proofErr w:type="gramEnd"/>
+      <w:r>
+        <w:rPr>
+          <w:rFonts w:ascii="Arial" w:hAnsi="Arial"/>
+          <w:sz w:val="24"/>
+          <w:szCs w:val="24"/>
+        </w:rPr>
+        <w:t xml:space="preserve"> the </w:t>
       </w:r>
       <w:r>
         <w:rPr>
@@ -8241,7 +8881,25 @@
           <w:sz w:val="24"/>
           <w:szCs w:val="24"/>
         </w:rPr>
-        <w:t>. Next, move to the arrow keys and use them to center the character, watching the thumbnail (which is now a live display --- no need to mouse out and back in as it had been). Once the character is well centered, press the j key again once again to make the box non-</w:t>
+        <w:t xml:space="preserve">. Next, move to the arrow keys and use them to center the character, watching the thumbnail (which is now a live display --- no need to mouse out and back in as it had been). Once the character is well centered, press the j </w:t>
+      </w:r>
+      <w:proofErr w:type="gramStart"/>
+      <w:r>
+        <w:rPr>
+          <w:rFonts w:ascii="Arial" w:hAnsi="Arial"/>
+          <w:sz w:val="24"/>
+          <w:szCs w:val="24"/>
+        </w:rPr>
+        <w:t>key again</w:t>
+      </w:r>
+      <w:proofErr w:type="gramEnd"/>
+      <w:r>
+        <w:rPr>
+          <w:rFonts w:ascii="Arial" w:hAnsi="Arial"/>
+          <w:sz w:val="24"/>
+          <w:szCs w:val="24"/>
+        </w:rPr>
+        <w:t xml:space="preserve"> once again to make the box non-</w:t>
       </w:r>
       <w:proofErr w:type="spellStart"/>
       <w:r>
@@ -8487,7 +9145,25 @@
           <w:sz w:val="24"/>
           <w:szCs w:val="24"/>
         </w:rPr>
-        <w:t>changes the way the WCS procedure submits a request to nova.astrometry.net. Where previously, the submission to nova deliberately restricted the search to a 1 degree radius around the target star location, I now allow a full blind-search.</w:t>
+        <w:t xml:space="preserve">changes the way the WCS procedure submits a request to nova.astrometry.net. Where previously, the submission to nova deliberately restricted the search to a </w:t>
+      </w:r>
+      <w:proofErr w:type="gramStart"/>
+      <w:r>
+        <w:rPr>
+          <w:rFonts w:ascii="Arial" w:hAnsi="Arial"/>
+          <w:sz w:val="24"/>
+          <w:szCs w:val="24"/>
+        </w:rPr>
+        <w:t>1 degree</w:t>
+      </w:r>
+      <w:proofErr w:type="gramEnd"/>
+      <w:r>
+        <w:rPr>
+          <w:rFonts w:ascii="Arial" w:hAnsi="Arial"/>
+          <w:sz w:val="24"/>
+          <w:szCs w:val="24"/>
+        </w:rPr>
+        <w:t xml:space="preserve"> radius around the target star location, I now allow a full blind-search.</w:t>
       </w:r>
       <w:r>
         <w:rPr>
@@ -8538,7 +9214,7 @@
           <w:szCs w:val="24"/>
         </w:rPr>
         <w:br/>
-        <w:t xml:space="preserve">With this version, I do a blind-search and if a solution is returned, I check to see if the target star is within the image and alert the user if the target star is not visible in the </w:t>
+        <w:t xml:space="preserve">With this version, I do a blind-search and if a solution is returned, I check to see if the </w:t>
       </w:r>
       <w:r>
         <w:rPr>
@@ -8547,7 +9223,7 @@
           <w:szCs w:val="24"/>
         </w:rPr>
         <w:lastRenderedPageBreak/>
-        <w:t>image.</w:t>
+        <w:t>target star is within the image and alert the user if the target star is not visible in the image.</w:t>
       </w:r>
       <w:r>
         <w:rPr>
@@ -8809,7 +9485,25 @@
           <w:sz w:val="24"/>
           <w:szCs w:val="24"/>
         </w:rPr>
-        <w:t>Fixed a bug that was exposed by an image with a  preponderance (65%) of zero value pixels in the background (produced by a camera setting that 'clipped' the background).</w:t>
+        <w:t xml:space="preserve">Fixed a bug that was exposed by an image with </w:t>
+      </w:r>
+      <w:proofErr w:type="gramStart"/>
+      <w:r>
+        <w:rPr>
+          <w:rFonts w:ascii="Arial" w:hAnsi="Arial"/>
+          <w:sz w:val="24"/>
+          <w:szCs w:val="24"/>
+        </w:rPr>
+        <w:t>a  preponderance</w:t>
+      </w:r>
+      <w:proofErr w:type="gramEnd"/>
+      <w:r>
+        <w:rPr>
+          <w:rFonts w:ascii="Arial" w:hAnsi="Arial"/>
+          <w:sz w:val="24"/>
+          <w:szCs w:val="24"/>
+        </w:rPr>
+        <w:t xml:space="preserve"> (65%) of zero value pixels in the background (produced by a camera setting that 'clipped' the background).</w:t>
       </w:r>
     </w:p>
     <w:p>
@@ -8859,7 +9553,25 @@
           <w:sz w:val="24"/>
           <w:szCs w:val="24"/>
         </w:rPr>
-        <w:t>Added selection of 1, 10, or 100 as step size for threshold spinner to better accommodate 12 and 16 bit videos --- reduce 'clicking'</w:t>
+        <w:t xml:space="preserve">Added selection of 1, 10, or 100 as step size for threshold spinner to better accommodate </w:t>
+      </w:r>
+      <w:proofErr w:type="gramStart"/>
+      <w:r>
+        <w:rPr>
+          <w:rFonts w:ascii="Arial" w:hAnsi="Arial"/>
+          <w:sz w:val="24"/>
+          <w:szCs w:val="24"/>
+        </w:rPr>
+        <w:t>12 and 16 bit</w:t>
+      </w:r>
+      <w:proofErr w:type="gramEnd"/>
+      <w:r>
+        <w:rPr>
+          <w:rFonts w:ascii="Arial" w:hAnsi="Arial"/>
+          <w:sz w:val="24"/>
+          <w:szCs w:val="24"/>
+        </w:rPr>
+        <w:t xml:space="preserve"> videos --- reduce 'clicking'</w:t>
       </w:r>
     </w:p>
     <w:p>
@@ -8939,7 +9651,25 @@
           <w:sz w:val="24"/>
           <w:szCs w:val="24"/>
         </w:rPr>
-        <w:t>Changed the default threshold for static aperture from 9999 to 99999 to better accommodate 12 and 16 bit videos.</w:t>
+        <w:t xml:space="preserve">Changed the default threshold for static aperture from 9999 to 99999 to better accommodate </w:t>
+      </w:r>
+      <w:proofErr w:type="gramStart"/>
+      <w:r>
+        <w:rPr>
+          <w:rFonts w:ascii="Arial" w:hAnsi="Arial"/>
+          <w:sz w:val="24"/>
+          <w:szCs w:val="24"/>
+        </w:rPr>
+        <w:t>12 and 16 bit</w:t>
+      </w:r>
+      <w:proofErr w:type="gramEnd"/>
+      <w:r>
+        <w:rPr>
+          <w:rFonts w:ascii="Arial" w:hAnsi="Arial"/>
+          <w:sz w:val="24"/>
+          <w:szCs w:val="24"/>
+        </w:rPr>
+        <w:t xml:space="preserve"> videos.</w:t>
       </w:r>
       <w:r>
         <w:rPr>
@@ -9085,16 +9815,44 @@
           <w:sz w:val="24"/>
           <w:szCs w:val="24"/>
         </w:rPr>
-        <w:t xml:space="preserve">Changed the algorithm for calculating the average value of background pixels.  This </w:t>
-      </w:r>
-      <w:r>
-        <w:rPr>
-          <w:rFonts w:ascii="Arial" w:hAnsi="Arial"/>
-          <w:sz w:val="24"/>
-          <w:szCs w:val="24"/>
-        </w:rPr>
         <w:lastRenderedPageBreak/>
-        <w:t xml:space="preserve">new algorithm replaced one that was excellent when background noise had a gaussian distribution, but had about a 1% error (too small by 1%) when the noise distribution was skewed.  The histogram of a skewed distribution has a longer tail on one side than the other.  It is common to find recordings that have background noise that is skewed, usually with a longer tail on the right (toward higher values).  Sometime, perhaps due to a camera setting, background levels are 'clipped' and so appear skewed, sometimes without a left tail at all.  One other effect is frequently seen in 8 bit </w:t>
+        <w:t xml:space="preserve">Changed the algorithm for calculating the average value of background pixels.  This new algorithm replaced one that was excellent when background noise had a gaussian </w:t>
+      </w:r>
+      <w:proofErr w:type="gramStart"/>
+      <w:r>
+        <w:rPr>
+          <w:rFonts w:ascii="Arial" w:hAnsi="Arial"/>
+          <w:sz w:val="24"/>
+          <w:szCs w:val="24"/>
+        </w:rPr>
+        <w:t>distribution, but</w:t>
+      </w:r>
+      <w:proofErr w:type="gramEnd"/>
+      <w:r>
+        <w:rPr>
+          <w:rFonts w:ascii="Arial" w:hAnsi="Arial"/>
+          <w:sz w:val="24"/>
+          <w:szCs w:val="24"/>
+        </w:rPr>
+        <w:t xml:space="preserve"> had about a 1% error (too small by 1%) when the noise distribution was skewed.  The histogram of a skewed distribution has a longer tail on one side than the other.  It is common to find recordings that have background noise that is skewed, usually with a longer tail on the right (toward higher values).  Sometime, perhaps due to a camera setting, background levels are 'clipped' and so appear skewed, sometimes without a left tail at all.  One other effect is frequently seen in </w:t>
+      </w:r>
+      <w:proofErr w:type="gramStart"/>
+      <w:r>
+        <w:rPr>
+          <w:rFonts w:ascii="Arial" w:hAnsi="Arial"/>
+          <w:sz w:val="24"/>
+          <w:szCs w:val="24"/>
+        </w:rPr>
+        <w:t>8 bit</w:t>
+      </w:r>
+      <w:proofErr w:type="gramEnd"/>
+      <w:r>
+        <w:rPr>
+          <w:rFonts w:ascii="Arial" w:hAnsi="Arial"/>
+          <w:sz w:val="24"/>
+          <w:szCs w:val="24"/>
+        </w:rPr>
+        <w:t xml:space="preserve"> </w:t>
       </w:r>
       <w:proofErr w:type="spellStart"/>
       <w:r>
@@ -9414,7 +10172,25 @@
           <w:sz w:val="24"/>
           <w:szCs w:val="24"/>
         </w:rPr>
-        <w:t>Added requirement that top/bottom redact values be entered (in the “finder” tab panel) before hot-pixel suppression via median filter will take place.  This is needed for the case where a timestamp overlay is present that requires OCR.  The median filter process has to bypass the region where such timestamps are located, otherwise poor OCR will be a result.</w:t>
+        <w:t xml:space="preserve">Added requirement that top/bottom redact values be entered (in the “finder” tab panel) before hot-pixel suppression via median filter will take place.  This is needed for the case where a timestamp overlay is present that requires OCR.  The median filter process </w:t>
+      </w:r>
+      <w:proofErr w:type="gramStart"/>
+      <w:r>
+        <w:rPr>
+          <w:rFonts w:ascii="Arial" w:hAnsi="Arial"/>
+          <w:sz w:val="24"/>
+          <w:szCs w:val="24"/>
+        </w:rPr>
+        <w:t>has to</w:t>
+      </w:r>
+      <w:proofErr w:type="gramEnd"/>
+      <w:r>
+        <w:rPr>
+          <w:rFonts w:ascii="Arial" w:hAnsi="Arial"/>
+          <w:sz w:val="24"/>
+          <w:szCs w:val="24"/>
+        </w:rPr>
+        <w:t xml:space="preserve"> bypass the region where such timestamps are located, otherwise poor OCR will be a result.</w:t>
       </w:r>
       <w:r>
         <w:rPr>
@@ -9474,7 +10250,16 @@
           <w:szCs w:val="24"/>
         </w:rPr>
         <w:br/>
-        <w:t xml:space="preserve">A side effect of our collaborative effort is that there is now a publicly available Python package on PyPI.org for reading .adv files (Version 2) --- the package is called Adv2 and is available to any Python programmer by the usual </w:t>
+        <w:t xml:space="preserve">A side effect of our collaborative effort is that there is now a publicly available Python package on PyPI.org for reading .adv files (Version 2) --- the package is called Adv2 </w:t>
+      </w:r>
+      <w:r>
+        <w:rPr>
+          <w:rFonts w:ascii="Arial" w:hAnsi="Arial"/>
+          <w:sz w:val="24"/>
+          <w:szCs w:val="24"/>
+        </w:rPr>
+        <w:lastRenderedPageBreak/>
+        <w:t xml:space="preserve">and is available to any Python programmer by the usual </w:t>
       </w:r>
       <w:r>
         <w:rPr>
@@ -9492,16 +10277,7 @@
           <w:sz w:val="24"/>
           <w:szCs w:val="24"/>
         </w:rPr>
-        <w:t xml:space="preserve">. The </w:t>
-      </w:r>
-      <w:r>
-        <w:rPr>
-          <w:rFonts w:ascii="Arial" w:hAnsi="Arial"/>
-          <w:sz w:val="24"/>
-          <w:szCs w:val="24"/>
-        </w:rPr>
-        <w:lastRenderedPageBreak/>
-        <w:t xml:space="preserve">project and its documentation can be viewed at </w:t>
+        <w:t xml:space="preserve">. The project and its documentation can be viewed at </w:t>
       </w:r>
       <w:hyperlink r:id="rId8" w:history="1">
         <w:r>
@@ -9558,7 +10334,25 @@
           <w:sz w:val="24"/>
           <w:szCs w:val="24"/>
         </w:rPr>
-        <w:t>Added an option to apply either a 3x3 or a 5x5 median filter to frames as they are being read --- this has the effect of removing hot-pixels automatically, provided the 'hot-pixels' are isolated pixels or in very small groups.  This is a much easier option than placing apertures on all the hot-pixel groups and asking PyMovie to record the coordinates of the enclosed hot-pixels for later 'erasure'. This simple method of removing hot-pixels has allowed me to generate very well defined “finder” images from a video that had too many hot-pixels to deal with by placing apertures on them individually. Fortunately, these hot-pixels were all single isolated pixels, so the 3x3 median filter easily suppressed them during the “finder” image generation.</w:t>
+        <w:t xml:space="preserve">Added an option to apply either a 3x3 or a 5x5 median filter to frames as they are being read --- this has the effect of removing hot-pixels automatically, provided the 'hot-pixels' are isolated pixels or in very small groups.  This is a much easier option than placing apertures on all the hot-pixel groups and asking PyMovie to record the coordinates of the enclosed hot-pixels for later 'erasure'. This simple method of removing hot-pixels has allowed me to generate very well defined “finder” images from a video that had too many hot-pixels to deal with by placing apertures on them individually. Fortunately, these </w:t>
+      </w:r>
+      <w:proofErr w:type="gramStart"/>
+      <w:r>
+        <w:rPr>
+          <w:rFonts w:ascii="Arial" w:hAnsi="Arial"/>
+          <w:sz w:val="24"/>
+          <w:szCs w:val="24"/>
+        </w:rPr>
+        <w:t>hot-pixels</w:t>
+      </w:r>
+      <w:proofErr w:type="gramEnd"/>
+      <w:r>
+        <w:rPr>
+          <w:rFonts w:ascii="Arial" w:hAnsi="Arial"/>
+          <w:sz w:val="24"/>
+          <w:szCs w:val="24"/>
+        </w:rPr>
+        <w:t xml:space="preserve"> were all single isolated pixels, so the 3x3 median filter easily suppressed them during the “finder” image generation.</w:t>
       </w:r>
       <w:r>
         <w:rPr>
@@ -9672,7 +10466,25 @@
           <w:sz w:val="24"/>
           <w:szCs w:val="24"/>
         </w:rPr>
-        <w:t>Added the 100 nanosecond digit to the SER timestamps so that there now is no difference between the SharpCap timestamp and that of PyMovie.  Timestamps to a resolution 0f 100 nanoseconds have little use, but this eliminates a discrepancy that might be unsettling to some.</w:t>
+        <w:t xml:space="preserve">Added the </w:t>
+      </w:r>
+      <w:proofErr w:type="gramStart"/>
+      <w:r>
+        <w:rPr>
+          <w:rFonts w:ascii="Arial" w:hAnsi="Arial"/>
+          <w:sz w:val="24"/>
+          <w:szCs w:val="24"/>
+        </w:rPr>
+        <w:t>100 nanosecond</w:t>
+      </w:r>
+      <w:proofErr w:type="gramEnd"/>
+      <w:r>
+        <w:rPr>
+          <w:rFonts w:ascii="Arial" w:hAnsi="Arial"/>
+          <w:sz w:val="24"/>
+          <w:szCs w:val="24"/>
+        </w:rPr>
+        <w:t xml:space="preserve"> digit to the SER timestamps so that there now is no difference between the SharpCap timestamp and that of PyMovie.  Timestamps to a resolution 0f 100 nanoseconds have little use, but this eliminates a discrepancy that might be unsettling to some.</w:t>
       </w:r>
       <w:r>
         <w:rPr>
@@ -9800,7 +10612,25 @@
           <w:sz w:val="24"/>
           <w:szCs w:val="24"/>
         </w:rPr>
-        <w:t>Also made the name of the aperture to be used for stacking case-insensitive.  It must still start with the character string 'stack', but '</w:t>
+        <w:t xml:space="preserve">Also made the name of the aperture to be used for stacking </w:t>
+      </w:r>
+      <w:proofErr w:type="gramStart"/>
+      <w:r>
+        <w:rPr>
+          <w:rFonts w:ascii="Arial" w:hAnsi="Arial"/>
+          <w:sz w:val="24"/>
+          <w:szCs w:val="24"/>
+        </w:rPr>
+        <w:t>case-insensitive</w:t>
+      </w:r>
+      <w:proofErr w:type="gramEnd"/>
+      <w:r>
+        <w:rPr>
+          <w:rFonts w:ascii="Arial" w:hAnsi="Arial"/>
+          <w:sz w:val="24"/>
+          <w:szCs w:val="24"/>
+        </w:rPr>
+        <w:t>.  It must still start with the character string 'stack', but '</w:t>
       </w:r>
       <w:proofErr w:type="spellStart"/>
       <w:r>
@@ -9866,7 +10696,25 @@
           <w:sz w:val="24"/>
           <w:szCs w:val="24"/>
         </w:rPr>
-        <w:t xml:space="preserve">In version 2.5.4 we switched to using a filename dialog that provided a list of already-used .csv file names, a useful convenience on </w:t>
+        <w:t xml:space="preserve">In version 2.5.4 we switched to using a filename dialog that provided a list of </w:t>
+      </w:r>
+      <w:proofErr w:type="gramStart"/>
+      <w:r>
+        <w:rPr>
+          <w:rFonts w:ascii="Arial" w:hAnsi="Arial"/>
+          <w:sz w:val="24"/>
+          <w:szCs w:val="24"/>
+        </w:rPr>
+        <w:t>already-used</w:t>
+      </w:r>
+      <w:proofErr w:type="gramEnd"/>
+      <w:r>
+        <w:rPr>
+          <w:rFonts w:ascii="Arial" w:hAnsi="Arial"/>
+          <w:sz w:val="24"/>
+          <w:szCs w:val="24"/>
+        </w:rPr>
+        <w:t xml:space="preserve"> .csv file names, a useful convenience on </w:t>
       </w:r>
       <w:proofErr w:type="spellStart"/>
       <w:r>
@@ -9910,6 +10758,7 @@
           <w:sz w:val="24"/>
           <w:szCs w:val="24"/>
         </w:rPr>
+        <w:lastRenderedPageBreak/>
         <w:t>Version 2.5.5</w:t>
       </w:r>
     </w:p>
@@ -9932,7 +10781,6 @@
           <w:sz w:val="24"/>
           <w:szCs w:val="24"/>
         </w:rPr>
-        <w:lastRenderedPageBreak/>
         <w:t xml:space="preserve">Squashed bug that kept </w:t>
       </w:r>
       <w:proofErr w:type="spellStart"/>
@@ -10053,42 +10901,9 @@
           <w:sz w:val="24"/>
           <w:szCs w:val="24"/>
         </w:rPr>
-        <w:t xml:space="preserve"> the use of a computed mask (i.e., a snap-to-blob aperture) for the sole aperture that contains the target star, particularly if the target intensity drops significantly during the occultation, is not recommended!  If you use a single aperture on the target star, it should be a static aperture with a fixed radius circular mask!</w:t>
-      </w:r>
-      <w:r>
-        <w:rPr>
-          <w:rFonts w:ascii="Arial" w:hAnsi="Arial"/>
-          <w:sz w:val="24"/>
-          <w:szCs w:val="24"/>
-        </w:rPr>
-        <w:br/>
-      </w:r>
-      <w:r>
-        <w:rPr>
-          <w:rFonts w:ascii="Arial" w:hAnsi="Arial"/>
-          <w:sz w:val="24"/>
-          <w:szCs w:val="24"/>
-        </w:rPr>
-        <w:br/>
-        <w:t>The problem is that, as the target intensity drops, there may be a point, just before the default mask comes into use, that a very small computed mask gets used and that mask fails to include all the pixels from the star image, thus creating an artificial drop that can/will affect where the D or R edge appears to occur.  This is exacerbated by the use of the 2 sigma level for mask computation, a practice that, while good for tracking and reference stars, is hazardous for target stars.</w:t>
-      </w:r>
-      <w:r>
-        <w:rPr>
-          <w:rFonts w:ascii="Arial" w:hAnsi="Arial"/>
-          <w:sz w:val="24"/>
-          <w:szCs w:val="24"/>
-        </w:rPr>
-        <w:br/>
-      </w:r>
-      <w:r>
-        <w:rPr>
-          <w:rFonts w:ascii="Arial" w:hAnsi="Arial"/>
-          <w:sz w:val="24"/>
-          <w:szCs w:val="24"/>
-        </w:rPr>
-        <w:br/>
-        <w:t xml:space="preserve">If you want to use a computed mask on such a target in hopes of achieving an improved snr, </w:t>
-      </w:r>
+        <w:t xml:space="preserve"> the use of a </w:t>
+      </w:r>
+      <w:proofErr w:type="gramStart"/>
       <w:r>
         <w:rPr>
           <w:rFonts w:ascii="Arial" w:hAnsi="Arial"/>
@@ -10098,6 +10913,81 @@
           <w:sz w:val="24"/>
           <w:szCs w:val="24"/>
         </w:rPr>
+        <w:t>computed</w:t>
+      </w:r>
+      <w:proofErr w:type="gramEnd"/>
+      <w:r>
+        <w:rPr>
+          <w:rFonts w:ascii="Arial" w:hAnsi="Arial"/>
+          <w:b/>
+          <w:bCs/>
+          <w:color w:val="800000"/>
+          <w:sz w:val="24"/>
+          <w:szCs w:val="24"/>
+        </w:rPr>
+        <w:t xml:space="preserve"> mask (i.e., a snap-to-blob aperture) for the sole aperture that contains the target star, particularly if the target intensity drops significantly during the occultation, is not recommended!  If you use a single aperture on the target star, it should be a static aperture with a fixed radius circular mask!</w:t>
+      </w:r>
+      <w:r>
+        <w:rPr>
+          <w:rFonts w:ascii="Arial" w:hAnsi="Arial"/>
+          <w:sz w:val="24"/>
+          <w:szCs w:val="24"/>
+        </w:rPr>
+        <w:br/>
+      </w:r>
+      <w:r>
+        <w:rPr>
+          <w:rFonts w:ascii="Arial" w:hAnsi="Arial"/>
+          <w:sz w:val="24"/>
+          <w:szCs w:val="24"/>
+        </w:rPr>
+        <w:br/>
+        <w:t xml:space="preserve">The problem is that, as the target intensity drops, there may be a point, just before the default mask comes into use, that a very small computed mask gets used and that mask fails to include all the pixels from the star image, thus creating an artificial drop that can/will affect where the D or R edge appears to occur.  This is exacerbated by the use of the </w:t>
+      </w:r>
+      <w:proofErr w:type="gramStart"/>
+      <w:r>
+        <w:rPr>
+          <w:rFonts w:ascii="Arial" w:hAnsi="Arial"/>
+          <w:sz w:val="24"/>
+          <w:szCs w:val="24"/>
+        </w:rPr>
+        <w:t>2 sigma</w:t>
+      </w:r>
+      <w:proofErr w:type="gramEnd"/>
+      <w:r>
+        <w:rPr>
+          <w:rFonts w:ascii="Arial" w:hAnsi="Arial"/>
+          <w:sz w:val="24"/>
+          <w:szCs w:val="24"/>
+        </w:rPr>
+        <w:t xml:space="preserve"> level for mask computation, a practice that, while good for tracking and reference stars, is hazardous for target stars.</w:t>
+      </w:r>
+      <w:r>
+        <w:rPr>
+          <w:rFonts w:ascii="Arial" w:hAnsi="Arial"/>
+          <w:sz w:val="24"/>
+          <w:szCs w:val="24"/>
+        </w:rPr>
+        <w:br/>
+      </w:r>
+      <w:r>
+        <w:rPr>
+          <w:rFonts w:ascii="Arial" w:hAnsi="Arial"/>
+          <w:sz w:val="24"/>
+          <w:szCs w:val="24"/>
+        </w:rPr>
+        <w:br/>
+        <w:t xml:space="preserve">If you want to use a computed mask on such a target in hopes of achieving an improved snr, </w:t>
+      </w:r>
+      <w:r>
+        <w:rPr>
+          <w:rFonts w:ascii="Arial" w:hAnsi="Arial"/>
+          <w:b/>
+          <w:bCs/>
+          <w:color w:val="800000"/>
+          <w:sz w:val="24"/>
+          <w:szCs w:val="24"/>
+        </w:rPr>
         <w:t>ALWAYS</w:t>
       </w:r>
       <w:r>
@@ -10106,7 +10996,25 @@
           <w:sz w:val="24"/>
           <w:szCs w:val="24"/>
         </w:rPr>
-        <w:t xml:space="preserve"> overlay that aperture with another aperture that uses a fixed circular mask.  The composite lightcurve for the target will then make it clear whether or not the computed mask results should be used for timing as it will show two overlaid </w:t>
+        <w:t xml:space="preserve"> overlay that aperture with another aperture that uses a fixed circular mask.  The composite lightcurve for the target will then make it clear </w:t>
+      </w:r>
+      <w:proofErr w:type="gramStart"/>
+      <w:r>
+        <w:rPr>
+          <w:rFonts w:ascii="Arial" w:hAnsi="Arial"/>
+          <w:sz w:val="24"/>
+          <w:szCs w:val="24"/>
+        </w:rPr>
+        <w:t>whether or not</w:t>
+      </w:r>
+      <w:proofErr w:type="gramEnd"/>
+      <w:r>
+        <w:rPr>
+          <w:rFonts w:ascii="Arial" w:hAnsi="Arial"/>
+          <w:sz w:val="24"/>
+          <w:szCs w:val="24"/>
+        </w:rPr>
+        <w:t xml:space="preserve"> the computed mask results should be used for timing as it will show two overlaid </w:t>
       </w:r>
       <w:proofErr w:type="spellStart"/>
       <w:r>
@@ -10141,7 +11049,25 @@
           <w:szCs w:val="24"/>
         </w:rPr>
         <w:br/>
-        <w:t xml:space="preserve">The computed mask has proven to be most helpful in providing robust tracking.  If you have a 12 or 16 bit camera and windshake, you will also get cleaner </w:t>
+        <w:t xml:space="preserve">The computed mask has proven to be most helpful in providing robust tracking.  If you have a </w:t>
+      </w:r>
+      <w:proofErr w:type="gramStart"/>
+      <w:r>
+        <w:rPr>
+          <w:rFonts w:ascii="Arial" w:hAnsi="Arial"/>
+          <w:sz w:val="24"/>
+          <w:szCs w:val="24"/>
+        </w:rPr>
+        <w:t>12 or 16 bit</w:t>
+      </w:r>
+      <w:proofErr w:type="gramEnd"/>
+      <w:r>
+        <w:rPr>
+          <w:rFonts w:ascii="Arial" w:hAnsi="Arial"/>
+          <w:sz w:val="24"/>
+          <w:szCs w:val="24"/>
+        </w:rPr>
+        <w:t xml:space="preserve"> camera and windshake, you will also get cleaner </w:t>
       </w:r>
       <w:proofErr w:type="spellStart"/>
       <w:r>
@@ -10159,7 +11085,43 @@
           <w:sz w:val="24"/>
           <w:szCs w:val="24"/>
         </w:rPr>
-        <w:t xml:space="preserve"> by using computed masks.  But for 8 bit videos with little windshake, the computed mask is best relegated to tracking and reference stars.</w:t>
+        <w:t xml:space="preserve"> by using </w:t>
+      </w:r>
+      <w:proofErr w:type="gramStart"/>
+      <w:r>
+        <w:rPr>
+          <w:rFonts w:ascii="Arial" w:hAnsi="Arial"/>
+          <w:sz w:val="24"/>
+          <w:szCs w:val="24"/>
+        </w:rPr>
+        <w:t>computed</w:t>
+      </w:r>
+      <w:proofErr w:type="gramEnd"/>
+      <w:r>
+        <w:rPr>
+          <w:rFonts w:ascii="Arial" w:hAnsi="Arial"/>
+          <w:sz w:val="24"/>
+          <w:szCs w:val="24"/>
+        </w:rPr>
+        <w:t xml:space="preserve"> masks.  But for </w:t>
+      </w:r>
+      <w:proofErr w:type="gramStart"/>
+      <w:r>
+        <w:rPr>
+          <w:rFonts w:ascii="Arial" w:hAnsi="Arial"/>
+          <w:sz w:val="24"/>
+          <w:szCs w:val="24"/>
+        </w:rPr>
+        <w:t>8 bit</w:t>
+      </w:r>
+      <w:proofErr w:type="gramEnd"/>
+      <w:r>
+        <w:rPr>
+          <w:rFonts w:ascii="Arial" w:hAnsi="Arial"/>
+          <w:sz w:val="24"/>
+          <w:szCs w:val="24"/>
+        </w:rPr>
+        <w:t xml:space="preserve"> videos with little windshake, the computed mask is best relegated to tracking and reference stars.</w:t>
       </w:r>
       <w:r>
         <w:rPr>
@@ -10207,7 +11169,25 @@
           <w:sz w:val="24"/>
           <w:szCs w:val="24"/>
         </w:rPr>
-        <w:t>Fixed: during preparation of image for submission to nova.astrometry.net, I was forcing conversion of the image to uint16 for display  purposes --- normally this would be ok, but FITS files can be float64 (signed) and cannot always be converted to uint16. I doubt any users will have noticed this, but one of my test data sets is a video of the Pluto occultation that was greatly 'massaged' and as a result came to me as a signed float64 file.</w:t>
+        <w:t xml:space="preserve">Fixed: during preparation of image for submission to nova.astrometry.net, I was forcing conversion of the image to uint16 for </w:t>
+      </w:r>
+      <w:proofErr w:type="gramStart"/>
+      <w:r>
+        <w:rPr>
+          <w:rFonts w:ascii="Arial" w:hAnsi="Arial"/>
+          <w:sz w:val="24"/>
+          <w:szCs w:val="24"/>
+        </w:rPr>
+        <w:t>display  purposes</w:t>
+      </w:r>
+      <w:proofErr w:type="gramEnd"/>
+      <w:r>
+        <w:rPr>
+          <w:rFonts w:ascii="Arial" w:hAnsi="Arial"/>
+          <w:sz w:val="24"/>
+          <w:szCs w:val="24"/>
+        </w:rPr>
+        <w:t xml:space="preserve"> --- normally this would be ok, but FITS files can be float64 (signed) and cannot always be converted to uint16. I doubt any users will have noticed this, but one of my test data sets is a video of the Pluto occultation that was greatly 'massaged' and as a result came to me as a signed float64 file.</w:t>
       </w:r>
       <w:r>
         <w:rPr>
@@ -10299,7 +11279,6 @@
           <w:sz w:val="24"/>
           <w:szCs w:val="24"/>
         </w:rPr>
-        <w:lastRenderedPageBreak/>
         <w:t>Version 2.5.1</w:t>
       </w:r>
     </w:p>
@@ -10480,7 +11459,25 @@
           <w:sz w:val="24"/>
           <w:szCs w:val="24"/>
         </w:rPr>
-        <w:t>This version provides a solution to the following problem: if snap-to-blob apertures are placed on a “finder” image, the thresh value (used for calculating sampling masks) will be correct for the “finder” image, but not for the frames of the video --- the average background will different and the noise will lower. The solution incorporated in this version is to detect when the display changes from a “finder” image back to the normal frames.  When this change is detected, we now automatically recalculate thresh for all snap-to-blob apertures that are present.</w:t>
+        <w:t xml:space="preserve">This version provides a solution to the following problem: if snap-to-blob apertures are placed on a “finder” image, the thresh value (used for calculating sampling masks) will be correct for the “finder” image, but not for the frames of the video --- the average background will </w:t>
+      </w:r>
+      <w:proofErr w:type="gramStart"/>
+      <w:r>
+        <w:rPr>
+          <w:rFonts w:ascii="Arial" w:hAnsi="Arial"/>
+          <w:sz w:val="24"/>
+          <w:szCs w:val="24"/>
+        </w:rPr>
+        <w:t>different</w:t>
+      </w:r>
+      <w:proofErr w:type="gramEnd"/>
+      <w:r>
+        <w:rPr>
+          <w:rFonts w:ascii="Arial" w:hAnsi="Arial"/>
+          <w:sz w:val="24"/>
+          <w:szCs w:val="24"/>
+        </w:rPr>
+        <w:t xml:space="preserve"> and the noise will lower. The solution incorporated in this version is to detect when the display changes from a “finder” image back to the normal frames.  When this change is detected, we now automatically recalculate thresh for all snap-to-blob apertures that are present.</w:t>
       </w:r>
       <w:r>
         <w:rPr>
@@ -10528,7 +11525,25 @@
           <w:sz w:val="24"/>
           <w:szCs w:val="24"/>
         </w:rPr>
-        <w:t xml:space="preserve">Removed the requirement when reading a “finder” file that it reside in an </w:t>
+        <w:t xml:space="preserve">Removed the requirement when reading a “finder” file that it </w:t>
+      </w:r>
+      <w:proofErr w:type="gramStart"/>
+      <w:r>
+        <w:rPr>
+          <w:rFonts w:ascii="Arial" w:hAnsi="Arial"/>
+          <w:sz w:val="24"/>
+          <w:szCs w:val="24"/>
+        </w:rPr>
+        <w:t>reside</w:t>
+      </w:r>
+      <w:proofErr w:type="gramEnd"/>
+      <w:r>
+        <w:rPr>
+          <w:rFonts w:ascii="Arial" w:hAnsi="Arial"/>
+          <w:sz w:val="24"/>
+          <w:szCs w:val="24"/>
+        </w:rPr>
+        <w:t xml:space="preserve"> in an </w:t>
       </w:r>
       <w:proofErr w:type="spellStart"/>
       <w:r>
@@ -10612,7 +11627,25 @@
           <w:sz w:val="24"/>
           <w:szCs w:val="24"/>
         </w:rPr>
-        <w:t>Dragging tabs to new positions to reflect a preferred work flow is now ‘sticky’ between session.</w:t>
+        <w:t xml:space="preserve">Dragging tabs to new positions to reflect a preferred </w:t>
+      </w:r>
+      <w:proofErr w:type="gramStart"/>
+      <w:r>
+        <w:rPr>
+          <w:rFonts w:ascii="Arial" w:hAnsi="Arial"/>
+          <w:sz w:val="24"/>
+          <w:szCs w:val="24"/>
+        </w:rPr>
+        <w:t>work flow</w:t>
+      </w:r>
+      <w:proofErr w:type="gramEnd"/>
+      <w:r>
+        <w:rPr>
+          <w:rFonts w:ascii="Arial" w:hAnsi="Arial"/>
+          <w:sz w:val="24"/>
+          <w:szCs w:val="24"/>
+        </w:rPr>
+        <w:t xml:space="preserve"> is now ‘sticky’ between session.</w:t>
       </w:r>
       <w:r>
         <w:rPr>
@@ -10708,7 +11741,25 @@
           <w:sz w:val="24"/>
           <w:szCs w:val="24"/>
         </w:rPr>
-        <w:t>Solves a problem extracting SharpCap embedded timestamps on some Win10 systems, which can have a default 32 bit integer rather than the 64 bit integer on Mac computers.</w:t>
+        <w:t xml:space="preserve">Solves a problem extracting SharpCap embedded timestamps on some Win10 systems, which can have a default </w:t>
+      </w:r>
+      <w:proofErr w:type="gramStart"/>
+      <w:r>
+        <w:rPr>
+          <w:rFonts w:ascii="Arial" w:hAnsi="Arial"/>
+          <w:sz w:val="24"/>
+          <w:szCs w:val="24"/>
+        </w:rPr>
+        <w:t>32 bit</w:t>
+      </w:r>
+      <w:proofErr w:type="gramEnd"/>
+      <w:r>
+        <w:rPr>
+          <w:rFonts w:ascii="Arial" w:hAnsi="Arial"/>
+          <w:sz w:val="24"/>
+          <w:szCs w:val="24"/>
+        </w:rPr>
+        <w:t xml:space="preserve"> integer rather than the 64 bit integer on Mac computers.</w:t>
       </w:r>
       <w:r>
         <w:rPr>
@@ -10804,16 +11855,8 @@
           <w:sz w:val="24"/>
           <w:szCs w:val="24"/>
         </w:rPr>
-        <w:t xml:space="preserve">Solves problem reading large SER files that was unique to Win10 --- reading large </w:t>
-      </w:r>
-      <w:r>
-        <w:rPr>
-          <w:rFonts w:ascii="Arial" w:hAnsi="Arial"/>
-          <w:sz w:val="24"/>
-          <w:szCs w:val="24"/>
-        </w:rPr>
         <w:lastRenderedPageBreak/>
-        <w:t>SER files on Mac was no problem.</w:t>
+        <w:t>Solves problem reading large SER files that was unique to Win10 --- reading large SER files on Mac was no problem.</w:t>
       </w:r>
       <w:r>
         <w:rPr>
@@ -10861,7 +11904,25 @@
           <w:sz w:val="24"/>
           <w:szCs w:val="24"/>
         </w:rPr>
-        <w:t xml:space="preserve">Adds timestamp extraction from SharpCap 8 bit </w:t>
+        <w:t xml:space="preserve">Adds timestamp extraction from SharpCap </w:t>
+      </w:r>
+      <w:proofErr w:type="gramStart"/>
+      <w:r>
+        <w:rPr>
+          <w:rFonts w:ascii="Arial" w:hAnsi="Arial"/>
+          <w:sz w:val="24"/>
+          <w:szCs w:val="24"/>
+        </w:rPr>
+        <w:t>8 bit</w:t>
+      </w:r>
+      <w:proofErr w:type="gramEnd"/>
+      <w:r>
+        <w:rPr>
+          <w:rFonts w:ascii="Arial" w:hAnsi="Arial"/>
+          <w:sz w:val="24"/>
+          <w:szCs w:val="24"/>
+        </w:rPr>
+        <w:t xml:space="preserve"> </w:t>
       </w:r>
       <w:proofErr w:type="spellStart"/>
       <w:r>
@@ -10879,7 +11940,25 @@
           <w:sz w:val="24"/>
           <w:szCs w:val="24"/>
         </w:rPr>
-        <w:t xml:space="preserve"> captures. SharpCap embeds a 64 bit timestamp (from Windows computer clock --- number of 100ns ticks since midnight on 1 Jan 0001) in the first 8 bytes of each frame (upper left corner). With this version, there is an addition to the VTI drop-down list that allows this form of </w:t>
+        <w:t xml:space="preserve"> captures. SharpCap embeds a </w:t>
+      </w:r>
+      <w:proofErr w:type="gramStart"/>
+      <w:r>
+        <w:rPr>
+          <w:rFonts w:ascii="Arial" w:hAnsi="Arial"/>
+          <w:sz w:val="24"/>
+          <w:szCs w:val="24"/>
+        </w:rPr>
+        <w:t>64 bit</w:t>
+      </w:r>
+      <w:proofErr w:type="gramEnd"/>
+      <w:r>
+        <w:rPr>
+          <w:rFonts w:ascii="Arial" w:hAnsi="Arial"/>
+          <w:sz w:val="24"/>
+          <w:szCs w:val="24"/>
+        </w:rPr>
+        <w:t xml:space="preserve"> timestamp (from Windows computer clock --- number of 100ns ticks since midnight on 1 Jan 0001) in the first 8 bytes of each frame (upper left corner). With this version, there is an addition to the VTI drop-down list that allows this form of </w:t>
       </w:r>
       <w:proofErr w:type="spellStart"/>
       <w:r>
@@ -11323,7 +12402,16 @@
           <w:sz w:val="24"/>
           <w:szCs w:val="24"/>
         </w:rPr>
-        <w:t>Added test for astrometry.net failing to accept upload of image --- a failed upload happened once when astrometry.net was having some trouble --- so that a clear message to the user is produced.</w:t>
+        <w:t xml:space="preserve">Added test for astrometry.net failing to accept upload of image --- a failed upload happened once when astrometry.net was having some trouble --- so that a clear </w:t>
+      </w:r>
+      <w:r>
+        <w:rPr>
+          <w:rFonts w:ascii="Arial" w:hAnsi="Arial"/>
+          <w:sz w:val="24"/>
+          <w:szCs w:val="24"/>
+        </w:rPr>
+        <w:lastRenderedPageBreak/>
+        <w:t>message to the user is produced.</w:t>
       </w:r>
       <w:r>
         <w:rPr>
@@ -11383,7 +12471,25 @@
           <w:sz w:val="24"/>
           <w:szCs w:val="24"/>
         </w:rPr>
-        <w:t xml:space="preserve">Tracked down and solved some mysterious behavior associated with FITS files.  After a deep dive, I discovered that all FITS files are written with data bytes ordered for a big-endian computer.  We run on Intel, which is little-endian.  Nearly all of my code did operations on image data using </w:t>
+        <w:t xml:space="preserve">Tracked down and solved some mysterious behavior associated with FITS files.  After a deep dive, I discovered that all FITS files are written with data bytes ordered for a big-endian computer.  We run on Intel, which is little-endian.  Nearly </w:t>
+      </w:r>
+      <w:proofErr w:type="gramStart"/>
+      <w:r>
+        <w:rPr>
+          <w:rFonts w:ascii="Arial" w:hAnsi="Arial"/>
+          <w:sz w:val="24"/>
+          <w:szCs w:val="24"/>
+        </w:rPr>
+        <w:t>all of</w:t>
+      </w:r>
+      <w:proofErr w:type="gramEnd"/>
+      <w:r>
+        <w:rPr>
+          <w:rFonts w:ascii="Arial" w:hAnsi="Arial"/>
+          <w:sz w:val="24"/>
+          <w:szCs w:val="24"/>
+        </w:rPr>
+        <w:t xml:space="preserve"> my code did operations on image data using </w:t>
       </w:r>
       <w:proofErr w:type="spellStart"/>
       <w:r>
@@ -11652,7 +12758,25 @@
           <w:sz w:val="24"/>
           <w:szCs w:val="24"/>
         </w:rPr>
-        <w:t xml:space="preserve">   That’s the only change needed.  This is the easiest and most reliable stack alignment algorithm and will follow windshake (which 2 point tracking does not).</w:t>
+        <w:t xml:space="preserve">   That’s the only change needed.  This is the easiest and most reliable stack alignment algorithm and will follow windshake (which </w:t>
+      </w:r>
+      <w:proofErr w:type="gramStart"/>
+      <w:r>
+        <w:rPr>
+          <w:rFonts w:ascii="Arial" w:hAnsi="Arial"/>
+          <w:sz w:val="24"/>
+          <w:szCs w:val="24"/>
+        </w:rPr>
+        <w:t>2 point</w:t>
+      </w:r>
+      <w:proofErr w:type="gramEnd"/>
+      <w:r>
+        <w:rPr>
+          <w:rFonts w:ascii="Arial" w:hAnsi="Arial"/>
+          <w:sz w:val="24"/>
+          <w:szCs w:val="24"/>
+        </w:rPr>
+        <w:t xml:space="preserve"> tracking does not).</w:t>
       </w:r>
       <w:r>
         <w:rPr>
@@ -11704,7 +12828,25 @@
           <w:szCs w:val="24"/>
         </w:rPr>
         <w:br/>
-        <w:t>2. 2 point tracking path</w:t>
+        <w:t xml:space="preserve">2. </w:t>
+      </w:r>
+      <w:proofErr w:type="gramStart"/>
+      <w:r>
+        <w:rPr>
+          <w:rFonts w:ascii="Arial" w:hAnsi="Arial"/>
+          <w:sz w:val="24"/>
+          <w:szCs w:val="24"/>
+        </w:rPr>
+        <w:t>2 point</w:t>
+      </w:r>
+      <w:proofErr w:type="gramEnd"/>
+      <w:r>
+        <w:rPr>
+          <w:rFonts w:ascii="Arial" w:hAnsi="Arial"/>
+          <w:sz w:val="24"/>
+          <w:szCs w:val="24"/>
+        </w:rPr>
+        <w:t xml:space="preserve"> tracking path</w:t>
       </w:r>
       <w:r>
         <w:rPr>
@@ -11816,6 +12958,7 @@
           <w:sz w:val="24"/>
           <w:szCs w:val="24"/>
         </w:rPr>
+        <w:lastRenderedPageBreak/>
         <w:t>Version 2.2.6</w:t>
       </w:r>
     </w:p>
@@ -11833,7 +12976,6 @@
           <w:sz w:val="24"/>
           <w:szCs w:val="24"/>
         </w:rPr>
-        <w:lastRenderedPageBreak/>
         <w:t>Many significant changes to finder image usage:</w:t>
       </w:r>
       <w:r>
@@ -11851,7 +12993,25 @@
           <w:szCs w:val="24"/>
         </w:rPr>
         <w:br/>
-        <w:t>It is now possible to generate and save multiple finder images.  This is particularly helpful in the context of setting up for 2 point tracking.  The procedure would be to generate a finder image at frame 10 (say) and another at frame 2500 (say).  These will be saved as enhanced-image-10.fit and enhanced-image-2500.fit and can be restored by clicking the load finder image button --- there you can select the appropriate enhanced-image-</w:t>
+        <w:t xml:space="preserve">It is now possible to generate and save multiple finder images.  This is particularly helpful in the context of setting up for </w:t>
+      </w:r>
+      <w:proofErr w:type="gramStart"/>
+      <w:r>
+        <w:rPr>
+          <w:rFonts w:ascii="Arial" w:hAnsi="Arial"/>
+          <w:sz w:val="24"/>
+          <w:szCs w:val="24"/>
+        </w:rPr>
+        <w:t>2 point</w:t>
+      </w:r>
+      <w:proofErr w:type="gramEnd"/>
+      <w:r>
+        <w:rPr>
+          <w:rFonts w:ascii="Arial" w:hAnsi="Arial"/>
+          <w:sz w:val="24"/>
+          <w:szCs w:val="24"/>
+        </w:rPr>
+        <w:t xml:space="preserve"> tracking.  The procedure would be to generate a finder image at frame 10 (say) and another at frame 2500 (say).  These will be saved as enhanced-image-10.fit and enhanced-image-2500.fit and can be restored by clicking the load finder image button --- there you can select the appropriate enhanced-image-</w:t>
       </w:r>
       <w:proofErr w:type="spellStart"/>
       <w:r>
@@ -11887,7 +13047,25 @@
           <w:sz w:val="24"/>
           <w:szCs w:val="24"/>
         </w:rPr>
-        <w:t xml:space="preserve"> can be used as well).  The appropriate frame number to position the video to will be extracted from the image name. These two finder images will be of assistance in positioning a yellow aperture and recording the 2 points needed for determining the tracking equation.</w:t>
+        <w:t xml:space="preserve"> can be used as well).  The appropriate frame number to position the video </w:t>
+      </w:r>
+      <w:proofErr w:type="gramStart"/>
+      <w:r>
+        <w:rPr>
+          <w:rFonts w:ascii="Arial" w:hAnsi="Arial"/>
+          <w:sz w:val="24"/>
+          <w:szCs w:val="24"/>
+        </w:rPr>
+        <w:t>to will</w:t>
+      </w:r>
+      <w:proofErr w:type="gramEnd"/>
+      <w:r>
+        <w:rPr>
+          <w:rFonts w:ascii="Arial" w:hAnsi="Arial"/>
+          <w:sz w:val="24"/>
+          <w:szCs w:val="24"/>
+        </w:rPr>
+        <w:t xml:space="preserve"> be extracted from the image name. These two finder images will be of assistance in positioning a yellow aperture and recording the 2 points needed for determining the tracking equation.</w:t>
       </w:r>
       <w:r>
         <w:rPr>
@@ -11929,7 +13107,27 @@
           <w:sz w:val="24"/>
           <w:szCs w:val="24"/>
         </w:rPr>
-        <w:t xml:space="preserve">Note: because of the change above, we no longer treat any particular aperture as a target aperture and do not record a ‘target </w:t>
+        <w:t xml:space="preserve">Note: because of the change above, we no longer treat any </w:t>
+      </w:r>
+      <w:proofErr w:type="gramStart"/>
+      <w:r>
+        <w:rPr>
+          <w:rFonts w:ascii="Arial" w:hAnsi="Arial"/>
+          <w:color w:val="C9211E"/>
+          <w:sz w:val="24"/>
+          <w:szCs w:val="24"/>
+        </w:rPr>
+        <w:t>particular aperture</w:t>
+      </w:r>
+      <w:proofErr w:type="gramEnd"/>
+      <w:r>
+        <w:rPr>
+          <w:rFonts w:ascii="Arial" w:hAnsi="Arial"/>
+          <w:color w:val="C9211E"/>
+          <w:sz w:val="24"/>
+          <w:szCs w:val="24"/>
+        </w:rPr>
+        <w:t xml:space="preserve"> as a target aperture and do not record a ‘target </w:t>
       </w:r>
       <w:proofErr w:type="spellStart"/>
       <w:r>
@@ -11994,7 +13192,27 @@
           <w:sz w:val="24"/>
           <w:szCs w:val="24"/>
         </w:rPr>
-        <w:t>If there is a tracking path defined and a finder image generation is requested, the stacking algorithm will use that tracking path for aligning frames rather than the Fourier Correlation method.  This works very well for drift-through videos that don’t have significant windshake even without hot pixels being defined (they now show up a streaks on the finder image, so you may still want to create a hot pixel list).</w:t>
+        <w:t xml:space="preserve">If there is a tracking path defined and a finder image generation is requested, the stacking algorithm will use that tracking path for aligning frames rather than the Fourier Correlation method.  This works very well for drift-through videos that don’t have significant windshake even without hot pixels being defined (they now show up a </w:t>
+      </w:r>
+      <w:proofErr w:type="gramStart"/>
+      <w:r>
+        <w:rPr>
+          <w:rFonts w:ascii="Arial" w:hAnsi="Arial"/>
+          <w:color w:val="000000"/>
+          <w:sz w:val="24"/>
+          <w:szCs w:val="24"/>
+        </w:rPr>
+        <w:t>streaks</w:t>
+      </w:r>
+      <w:proofErr w:type="gramEnd"/>
+      <w:r>
+        <w:rPr>
+          <w:rFonts w:ascii="Arial" w:hAnsi="Arial"/>
+          <w:color w:val="000000"/>
+          <w:sz w:val="24"/>
+          <w:szCs w:val="24"/>
+        </w:rPr>
+        <w:t xml:space="preserve"> on the finder image, so you may still want to create a hot pixel list).</w:t>
       </w:r>
     </w:p>
     <w:p>
@@ -12044,7 +13262,25 @@
           <w:sz w:val="24"/>
           <w:szCs w:val="24"/>
         </w:rPr>
-        <w:t>When a new aperture is added, the new default state is that jogging with the arrow keys is enabled. At the same time,  jogging is disabled on all apertures.  This change was made to make the process of positioning apertures on hot-pixels easier.</w:t>
+        <w:t xml:space="preserve">When a new aperture is added, the new default state is that jogging with the arrow keys is enabled. At the same </w:t>
+      </w:r>
+      <w:proofErr w:type="gramStart"/>
+      <w:r>
+        <w:rPr>
+          <w:rFonts w:ascii="Arial" w:hAnsi="Arial"/>
+          <w:sz w:val="24"/>
+          <w:szCs w:val="24"/>
+        </w:rPr>
+        <w:t>time,  jogging</w:t>
+      </w:r>
+      <w:proofErr w:type="gramEnd"/>
+      <w:r>
+        <w:rPr>
+          <w:rFonts w:ascii="Arial" w:hAnsi="Arial"/>
+          <w:sz w:val="24"/>
+          <w:szCs w:val="24"/>
+        </w:rPr>
+        <w:t xml:space="preserve"> is disabled on all apertures.  This change was made to make the process of positioning apertures on hot-pixels easier.</w:t>
       </w:r>
       <w:r>
         <w:rPr>
@@ -12091,7 +13327,25 @@
           <w:sz w:val="24"/>
           <w:szCs w:val="24"/>
         </w:rPr>
-        <w:t>Added hot-pixel removal from finder images.  This is a user guided process --- the user must place small apertures on hot-pixel groups, set a threshold for identifying hot-pixels, and clicking on a button that invokes a program looks through all of the apertures, prepares a list of the coordinates of all hot-pixels, and substitutes the average background for all hot-pixels.</w:t>
+        <w:t xml:space="preserve">Added hot-pixel removal from finder images.  This is a user guided process --- the user must place small apertures on hot-pixel groups, set a threshold for identifying hot-pixels, and clicking on a button that invokes a program looks through </w:t>
+      </w:r>
+      <w:proofErr w:type="gramStart"/>
+      <w:r>
+        <w:rPr>
+          <w:rFonts w:ascii="Arial" w:hAnsi="Arial"/>
+          <w:sz w:val="24"/>
+          <w:szCs w:val="24"/>
+        </w:rPr>
+        <w:t>all of</w:t>
+      </w:r>
+      <w:proofErr w:type="gramEnd"/>
+      <w:r>
+        <w:rPr>
+          <w:rFonts w:ascii="Arial" w:hAnsi="Arial"/>
+          <w:sz w:val="24"/>
+          <w:szCs w:val="24"/>
+        </w:rPr>
+        <w:t xml:space="preserve"> the apertures, prepares a list of the coordinates of all hot-pixels, and substitutes the average background for all hot-pixels.</w:t>
       </w:r>
       <w:r>
         <w:rPr>
@@ -12139,7 +13393,7 @@
           <w:sz w:val="24"/>
           <w:szCs w:val="24"/>
         </w:rPr>
-        <w:t xml:space="preserve">On lightcurve plots: the composite light curve is back on top.  I didn’t like it on the bottom so it is back to the top where it will stay.  I did ensure that the order of adding curves to the composite lightcurve plot is based on the column order.  In this way, if the </w:t>
+        <w:t xml:space="preserve">On lightcurve plots: the composite light curve is back on top.  I didn’t like it on the bottom so it is back to the top where it will stay.  I did ensure that the order of adding </w:t>
       </w:r>
       <w:r>
         <w:rPr>
@@ -12148,7 +13402,7 @@
           <w:szCs w:val="24"/>
         </w:rPr>
         <w:lastRenderedPageBreak/>
-        <w:t xml:space="preserve">target lightcurve is the first column in the csv plot, it will be the last added to the composite plot so </w:t>
+        <w:t xml:space="preserve">curves to the composite lightcurve plot is based on the column order.  In this way, if the target lightcurve is the first column in the csv plot, it will be the last added to the composite plot so </w:t>
       </w:r>
       <w:proofErr w:type="spellStart"/>
       <w:r>
@@ -12232,7 +13486,43 @@
           <w:sz w:val="24"/>
           <w:szCs w:val="24"/>
         </w:rPr>
-        <w:t xml:space="preserve"> are plotted, the z-order of the composite light curve plot has been changed so that it is now the bottom-most plot rather than the topmost plot. In addition, the individual light curves will appear in the order specified by the order number of the aperture (this will match the column order in the csv file).  So an aperture with order number 4 will be plotted on top of an aperture with order number 7.  So the user now has complete control of the plot order for the individual </w:t>
+        <w:t xml:space="preserve"> are plotted, the z-order of the composite light curve plot has been changed so that it is now the bottom-most plot rather than the topmost plot. In addition, the individual light curves will appear in the order specified by the order number of the aperture (this will match the column order in the csv file).  </w:t>
+      </w:r>
+      <w:proofErr w:type="gramStart"/>
+      <w:r>
+        <w:rPr>
+          <w:rFonts w:ascii="Arial" w:hAnsi="Arial"/>
+          <w:sz w:val="24"/>
+          <w:szCs w:val="24"/>
+        </w:rPr>
+        <w:t>So</w:t>
+      </w:r>
+      <w:proofErr w:type="gramEnd"/>
+      <w:r>
+        <w:rPr>
+          <w:rFonts w:ascii="Arial" w:hAnsi="Arial"/>
+          <w:sz w:val="24"/>
+          <w:szCs w:val="24"/>
+        </w:rPr>
+        <w:t xml:space="preserve"> an aperture with order number 4 will be plotted on top of an aperture with order number 7.  </w:t>
+      </w:r>
+      <w:proofErr w:type="gramStart"/>
+      <w:r>
+        <w:rPr>
+          <w:rFonts w:ascii="Arial" w:hAnsi="Arial"/>
+          <w:sz w:val="24"/>
+          <w:szCs w:val="24"/>
+        </w:rPr>
+        <w:t>So</w:t>
+      </w:r>
+      <w:proofErr w:type="gramEnd"/>
+      <w:r>
+        <w:rPr>
+          <w:rFonts w:ascii="Arial" w:hAnsi="Arial"/>
+          <w:sz w:val="24"/>
+          <w:szCs w:val="24"/>
+        </w:rPr>
+        <w:t xml:space="preserve"> the user now has complete control of the plot order for the individual </w:t>
       </w:r>
       <w:proofErr w:type="spellStart"/>
       <w:r>
@@ -12298,7 +13588,25 @@
           <w:sz w:val="24"/>
           <w:szCs w:val="24"/>
         </w:rPr>
-        <w:t>Made change to 2.2.1 so that my name change is no longer a breaking change.  This version accepts either form upon read, looking first for the new form, and then for the old form.  It always writes the new form.</w:t>
+        <w:t xml:space="preserve">Made change to 2.2.1 so that my name change is no longer a breaking change.  This version accepts either form upon </w:t>
+      </w:r>
+      <w:proofErr w:type="gramStart"/>
+      <w:r>
+        <w:rPr>
+          <w:rFonts w:ascii="Arial" w:hAnsi="Arial"/>
+          <w:sz w:val="24"/>
+          <w:szCs w:val="24"/>
+        </w:rPr>
+        <w:t>read</w:t>
+      </w:r>
+      <w:proofErr w:type="gramEnd"/>
+      <w:r>
+        <w:rPr>
+          <w:rFonts w:ascii="Arial" w:hAnsi="Arial"/>
+          <w:sz w:val="24"/>
+          <w:szCs w:val="24"/>
+        </w:rPr>
+        <w:t>, looking first for the new form, and then for the old form.  It always writes the new form.</w:t>
       </w:r>
       <w:r>
         <w:rPr>
@@ -12346,7 +13654,25 @@
           <w:sz w:val="24"/>
           <w:szCs w:val="24"/>
         </w:rPr>
-        <w:t>NOTE: this is a breaking change.  When an aperture group is saved, the filenames that appear in the folder  have been changed as shown below:</w:t>
+        <w:t xml:space="preserve">NOTE: this is a breaking change.  When an aperture group is saved, the filenames that appear in the </w:t>
+      </w:r>
+      <w:proofErr w:type="gramStart"/>
+      <w:r>
+        <w:rPr>
+          <w:rFonts w:ascii="Arial" w:hAnsi="Arial"/>
+          <w:sz w:val="24"/>
+          <w:szCs w:val="24"/>
+        </w:rPr>
+        <w:t>folder  have</w:t>
+      </w:r>
+      <w:proofErr w:type="gramEnd"/>
+      <w:r>
+        <w:rPr>
+          <w:rFonts w:ascii="Arial" w:hAnsi="Arial"/>
+          <w:sz w:val="24"/>
+          <w:szCs w:val="24"/>
+        </w:rPr>
+        <w:t xml:space="preserve"> been changed as shown below:</w:t>
       </w:r>
     </w:p>
     <w:p>
@@ -12625,7 +13951,16 @@
           <w:szCs w:val="24"/>
         </w:rPr>
         <w:br/>
-        <w:t xml:space="preserve">When this box is checked, it signals the Robust Mean extraction routine to statistically separate sky pixels from lunar limb and star pixels for use in background calculations.  This emulates what </w:t>
+        <w:t xml:space="preserve">When this box is checked, it signals the Robust Mean extraction routine to statistically separate sky pixels from lunar limb and star pixels for use in background calculations.  </w:t>
+      </w:r>
+      <w:r>
+        <w:rPr>
+          <w:rFonts w:ascii="Arial" w:hAnsi="Arial"/>
+          <w:sz w:val="24"/>
+          <w:szCs w:val="24"/>
+        </w:rPr>
+        <w:lastRenderedPageBreak/>
+        <w:t xml:space="preserve">This emulates what </w:t>
       </w:r>
       <w:proofErr w:type="spellStart"/>
       <w:r>
@@ -12643,16 +13978,7 @@
           <w:sz w:val="24"/>
           <w:szCs w:val="24"/>
         </w:rPr>
-        <w:t xml:space="preserve"> does when a properly oriented ‘Avoid Sunlit Face’ aperture </w:t>
-      </w:r>
-      <w:r>
-        <w:rPr>
-          <w:rFonts w:ascii="Arial" w:hAnsi="Arial"/>
-          <w:sz w:val="24"/>
-          <w:szCs w:val="24"/>
-        </w:rPr>
-        <w:lastRenderedPageBreak/>
-        <w:t xml:space="preserve">is utilized and so should produce comparable </w:t>
+        <w:t xml:space="preserve"> does when a properly oriented ‘Avoid Sunlit Face’ aperture is utilized and so should produce comparable </w:t>
       </w:r>
       <w:proofErr w:type="spellStart"/>
       <w:r>
@@ -12849,7 +14175,25 @@
           <w:sz w:val="24"/>
           <w:szCs w:val="24"/>
         </w:rPr>
-        <w:t xml:space="preserve"> more than 3 sigma from the mean.</w:t>
+        <w:t xml:space="preserve"> more than 3 </w:t>
+      </w:r>
+      <w:proofErr w:type="gramStart"/>
+      <w:r>
+        <w:rPr>
+          <w:rFonts w:ascii="Arial" w:hAnsi="Arial"/>
+          <w:sz w:val="24"/>
+          <w:szCs w:val="24"/>
+        </w:rPr>
+        <w:t>sigma</w:t>
+      </w:r>
+      <w:proofErr w:type="gramEnd"/>
+      <w:r>
+        <w:rPr>
+          <w:rFonts w:ascii="Arial" w:hAnsi="Arial"/>
+          <w:sz w:val="24"/>
+          <w:szCs w:val="24"/>
+        </w:rPr>
+        <w:t xml:space="preserve"> from the mean.</w:t>
       </w:r>
       <w:r>
         <w:rPr>
@@ -12993,7 +14337,25 @@
           <w:sz w:val="24"/>
           <w:szCs w:val="24"/>
         </w:rPr>
-        <w:t>To simply setting up an OCR profile: added ability to retrain/resample any digit(s) after all digits have been initially sampled/trained.  When there are missing sample digits, the menu of characters to record will show those that remain to be sampled, as it was before this version --- that feature speeds up the initial sampling of the digits.  The change made in this version is that, if all digits have been sampled, a complete menu of digits to record will be produced when a digit is right-clicked so that any poorly sampled digit can be re-recorded without the need to start over from scratch.</w:t>
+        <w:t xml:space="preserve">To simply setting up an OCR profile: added ability to retrain/resample any digit(s) after all digits have been initially sampled/trained.  When there are missing sample digits, the menu of characters to record will show those that remain to be sampled, as it was before this version --- that feature speeds up the initial sampling of the digits.  The change made in this version is that, if all digits have been sampled, a complete menu of digits to record will be produced when a digit is </w:t>
+      </w:r>
+      <w:proofErr w:type="gramStart"/>
+      <w:r>
+        <w:rPr>
+          <w:rFonts w:ascii="Arial" w:hAnsi="Arial"/>
+          <w:sz w:val="24"/>
+          <w:szCs w:val="24"/>
+        </w:rPr>
+        <w:t>right-clicked</w:t>
+      </w:r>
+      <w:proofErr w:type="gramEnd"/>
+      <w:r>
+        <w:rPr>
+          <w:rFonts w:ascii="Arial" w:hAnsi="Arial"/>
+          <w:sz w:val="24"/>
+          <w:szCs w:val="24"/>
+        </w:rPr>
+        <w:t xml:space="preserve"> so that any poorly sampled digit can be re-recorded without the need to start over from scratch.</w:t>
       </w:r>
       <w:r>
         <w:rPr>
@@ -13041,8 +14403,18 @@
           <w:sz w:val="24"/>
           <w:szCs w:val="24"/>
         </w:rPr>
-        <w:t>Added ability to correct pixel response curve for non-unity gamma setting of camera</w:t>
-      </w:r>
+        <w:t xml:space="preserve">Added ability to correct pixel response curve for non-unity gamma setting of </w:t>
+      </w:r>
+      <w:proofErr w:type="gramStart"/>
+      <w:r>
+        <w:rPr>
+          <w:rFonts w:ascii="Arial" w:hAnsi="Arial"/>
+          <w:sz w:val="24"/>
+          <w:szCs w:val="24"/>
+        </w:rPr>
+        <w:t>camera</w:t>
+      </w:r>
+      <w:proofErr w:type="gramEnd"/>
     </w:p>
     <w:p>
       <w:pPr>
@@ -13436,7 +14808,25 @@
           <w:szCs w:val="24"/>
         </w:rPr>
         <w:br/>
-        <w:t>Note: such clipping has an effect on photometry.  It appears small, so can often be ignored, but if you can set your processing chain to avoid such clipping, that would be the recommended way to go.</w:t>
+        <w:t xml:space="preserve">Note: such clipping </w:t>
+      </w:r>
+      <w:proofErr w:type="gramStart"/>
+      <w:r>
+        <w:rPr>
+          <w:rFonts w:ascii="Arial" w:hAnsi="Arial"/>
+          <w:sz w:val="24"/>
+          <w:szCs w:val="24"/>
+        </w:rPr>
+        <w:t>has an effect on</w:t>
+      </w:r>
+      <w:proofErr w:type="gramEnd"/>
+      <w:r>
+        <w:rPr>
+          <w:rFonts w:ascii="Arial" w:hAnsi="Arial"/>
+          <w:sz w:val="24"/>
+          <w:szCs w:val="24"/>
+        </w:rPr>
+        <w:t xml:space="preserve"> photometry.  It appears small, so can often be ignored, but if you can set your processing chain to avoid such clipping, that would be the recommended way to go.</w:t>
       </w:r>
       <w:r>
         <w:rPr>
@@ -13484,7 +14874,25 @@
           <w:sz w:val="24"/>
           <w:szCs w:val="24"/>
         </w:rPr>
-        <w:t xml:space="preserve">Fixed math problem in robust mean estimator when 16 bit </w:t>
+        <w:t xml:space="preserve">Fixed math problem in robust mean estimator when </w:t>
+      </w:r>
+      <w:proofErr w:type="gramStart"/>
+      <w:r>
+        <w:rPr>
+          <w:rFonts w:ascii="Arial" w:hAnsi="Arial"/>
+          <w:sz w:val="24"/>
+          <w:szCs w:val="24"/>
+        </w:rPr>
+        <w:t>16 bit</w:t>
+      </w:r>
+      <w:proofErr w:type="gramEnd"/>
+      <w:r>
+        <w:rPr>
+          <w:rFonts w:ascii="Arial" w:hAnsi="Arial"/>
+          <w:sz w:val="24"/>
+          <w:szCs w:val="24"/>
+        </w:rPr>
+        <w:t xml:space="preserve"> </w:t>
       </w:r>
       <w:proofErr w:type="spellStart"/>
       <w:r>
@@ -13570,7 +14978,25 @@
           <w:sz w:val="24"/>
           <w:szCs w:val="24"/>
         </w:rPr>
-        <w:t xml:space="preserve"> on properly recorded backgrounds, but stay alert!</w:t>
+        <w:t xml:space="preserve"> on properly recorded </w:t>
+      </w:r>
+      <w:proofErr w:type="gramStart"/>
+      <w:r>
+        <w:rPr>
+          <w:rFonts w:ascii="Arial" w:hAnsi="Arial"/>
+          <w:sz w:val="24"/>
+          <w:szCs w:val="24"/>
+        </w:rPr>
+        <w:t>backgrounds, but</w:t>
+      </w:r>
+      <w:proofErr w:type="gramEnd"/>
+      <w:r>
+        <w:rPr>
+          <w:rFonts w:ascii="Arial" w:hAnsi="Arial"/>
+          <w:sz w:val="24"/>
+          <w:szCs w:val="24"/>
+        </w:rPr>
+        <w:t xml:space="preserve"> stay alert!</w:t>
       </w:r>
       <w:r>
         <w:rPr>
@@ -13658,7 +15084,25 @@
           <w:sz w:val="24"/>
           <w:szCs w:val="24"/>
         </w:rPr>
-        <w:t xml:space="preserve"> parser to allow for a 3 digit milliseconds field (fourth entry blank).  This makes </w:t>
+        <w:t xml:space="preserve"> parser to allow for a </w:t>
+      </w:r>
+      <w:proofErr w:type="gramStart"/>
+      <w:r>
+        <w:rPr>
+          <w:rFonts w:ascii="Arial" w:hAnsi="Arial"/>
+          <w:sz w:val="24"/>
+          <w:szCs w:val="24"/>
+        </w:rPr>
+        <w:t>3 digit</w:t>
+      </w:r>
+      <w:proofErr w:type="gramEnd"/>
+      <w:r>
+        <w:rPr>
+          <w:rFonts w:ascii="Arial" w:hAnsi="Arial"/>
+          <w:sz w:val="24"/>
+          <w:szCs w:val="24"/>
+        </w:rPr>
+        <w:t xml:space="preserve"> milliseconds field (fourth entry blank).  This makes </w:t>
       </w:r>
       <w:proofErr w:type="spellStart"/>
       <w:r>
@@ -13878,7 +15322,24 @@
           <w:szCs w:val="24"/>
         </w:rPr>
         <w:br/>
-        <w:t>NOTE !!!! Quite a few changes were made to the code to add this capability.</w:t>
+      </w:r>
+      <w:proofErr w:type="gramStart"/>
+      <w:r>
+        <w:rPr>
+          <w:rFonts w:ascii="Arial" w:hAnsi="Arial"/>
+          <w:sz w:val="24"/>
+          <w:szCs w:val="24"/>
+        </w:rPr>
+        <w:t>NOTE !!!!</w:t>
+      </w:r>
+      <w:proofErr w:type="gramEnd"/>
+      <w:r>
+        <w:rPr>
+          <w:rFonts w:ascii="Arial" w:hAnsi="Arial"/>
+          <w:sz w:val="24"/>
+          <w:szCs w:val="24"/>
+        </w:rPr>
+        <w:t xml:space="preserve"> Quite a few changes were made to the code to add this capability.</w:t>
       </w:r>
       <w:r>
         <w:rPr>
@@ -13887,7 +15348,24 @@
           <w:szCs w:val="24"/>
         </w:rPr>
         <w:br/>
-        <w:t>NOTE !!!! Although changes were carefully isolated and made specific to SER files,</w:t>
+      </w:r>
+      <w:proofErr w:type="gramStart"/>
+      <w:r>
+        <w:rPr>
+          <w:rFonts w:ascii="Arial" w:hAnsi="Arial"/>
+          <w:sz w:val="24"/>
+          <w:szCs w:val="24"/>
+        </w:rPr>
+        <w:t>NOTE !!!!</w:t>
+      </w:r>
+      <w:proofErr w:type="gramEnd"/>
+      <w:r>
+        <w:rPr>
+          <w:rFonts w:ascii="Arial" w:hAnsi="Arial"/>
+          <w:sz w:val="24"/>
+          <w:szCs w:val="24"/>
+        </w:rPr>
+        <w:t xml:space="preserve"> Although changes were carefully isolated and made specific to SER files,</w:t>
       </w:r>
       <w:r>
         <w:rPr>
@@ -14093,7 +15571,25 @@
           <w:sz w:val="24"/>
           <w:szCs w:val="24"/>
         </w:rPr>
-        <w:t>Added ability to use “finder” image as submission to nova.astrometry.net.  This has helped in at least one case, but use sparingly.</w:t>
+        <w:t xml:space="preserve">Added ability to use “finder” image as submission to nova.astrometry.net.  This has helped in at least one </w:t>
+      </w:r>
+      <w:proofErr w:type="gramStart"/>
+      <w:r>
+        <w:rPr>
+          <w:rFonts w:ascii="Arial" w:hAnsi="Arial"/>
+          <w:sz w:val="24"/>
+          <w:szCs w:val="24"/>
+        </w:rPr>
+        <w:t>case, but</w:t>
+      </w:r>
+      <w:proofErr w:type="gramEnd"/>
+      <w:r>
+        <w:rPr>
+          <w:rFonts w:ascii="Arial" w:hAnsi="Arial"/>
+          <w:sz w:val="24"/>
+          <w:szCs w:val="24"/>
+        </w:rPr>
+        <w:t xml:space="preserve"> use sparingly.</w:t>
       </w:r>
     </w:p>
     <w:p>
@@ -14163,7 +15659,43 @@
           <w:sz w:val="24"/>
           <w:szCs w:val="24"/>
         </w:rPr>
-        <w:t>Negative values for line redaction was not working when used for an astrometry.net calibration.  This oversight has been corrected.</w:t>
+        <w:t xml:space="preserve">Negative values for line redaction </w:t>
+      </w:r>
+      <w:proofErr w:type="gramStart"/>
+      <w:r>
+        <w:rPr>
+          <w:rFonts w:ascii="Arial" w:hAnsi="Arial"/>
+          <w:sz w:val="24"/>
+          <w:szCs w:val="24"/>
+        </w:rPr>
+        <w:t>was</w:t>
+      </w:r>
+      <w:proofErr w:type="gramEnd"/>
+      <w:r>
+        <w:rPr>
+          <w:rFonts w:ascii="Arial" w:hAnsi="Arial"/>
+          <w:sz w:val="24"/>
+          <w:szCs w:val="24"/>
+        </w:rPr>
+        <w:t xml:space="preserve"> not working when used for </w:t>
+      </w:r>
+      <w:proofErr w:type="gramStart"/>
+      <w:r>
+        <w:rPr>
+          <w:rFonts w:ascii="Arial" w:hAnsi="Arial"/>
+          <w:sz w:val="24"/>
+          <w:szCs w:val="24"/>
+        </w:rPr>
+        <w:t>an astrometry.net</w:t>
+      </w:r>
+      <w:proofErr w:type="gramEnd"/>
+      <w:r>
+        <w:rPr>
+          <w:rFonts w:ascii="Arial" w:hAnsi="Arial"/>
+          <w:sz w:val="24"/>
+          <w:szCs w:val="24"/>
+        </w:rPr>
+        <w:t xml:space="preserve"> calibration.  This oversight has been corrected.</w:t>
       </w:r>
       <w:r>
         <w:rPr>
@@ -14283,7 +15815,25 @@
           <w:sz w:val="24"/>
           <w:szCs w:val="24"/>
         </w:rPr>
-        <w:t>Major rewrite of manual WCS calibration code.  Biggest change was to solve for the rotation angle between the RA/Dec and x/y coordinate systems numerically rather than with trig.  This numerical solution tolerates all possible orientations.  The change was necessitated when an alt-</w:t>
+        <w:t xml:space="preserve">Major rewrite of manual WCS calibration code.  </w:t>
+      </w:r>
+      <w:proofErr w:type="gramStart"/>
+      <w:r>
+        <w:rPr>
+          <w:rFonts w:ascii="Arial" w:hAnsi="Arial"/>
+          <w:sz w:val="24"/>
+          <w:szCs w:val="24"/>
+        </w:rPr>
+        <w:t>Biggest</w:t>
+      </w:r>
+      <w:proofErr w:type="gramEnd"/>
+      <w:r>
+        <w:rPr>
+          <w:rFonts w:ascii="Arial" w:hAnsi="Arial"/>
+          <w:sz w:val="24"/>
+          <w:szCs w:val="24"/>
+        </w:rPr>
+        <w:t xml:space="preserve"> change was to solve for the rotation angle between the RA/Dec and x/y coordinate systems numerically rather than with trig.  This numerical solution tolerates all possible orientations.  The change was necessitated when an alt-</w:t>
       </w:r>
       <w:proofErr w:type="spellStart"/>
       <w:r>
@@ -14352,13 +15902,23 @@
           <w:szCs w:val="24"/>
         </w:rPr>
       </w:pPr>
-      <w:r>
-        <w:rPr>
-          <w:rFonts w:ascii="Arial" w:hAnsi="Arial"/>
-          <w:sz w:val="24"/>
-          <w:szCs w:val="24"/>
-        </w:rPr>
-        <w:t xml:space="preserve">IF you have enabled a SINGLE </w:t>
+      <w:proofErr w:type="gramStart"/>
+      <w:r>
+        <w:rPr>
+          <w:rFonts w:ascii="Arial" w:hAnsi="Arial"/>
+          <w:sz w:val="24"/>
+          <w:szCs w:val="24"/>
+        </w:rPr>
+        <w:t>IF</w:t>
+      </w:r>
+      <w:proofErr w:type="gramEnd"/>
+      <w:r>
+        <w:rPr>
+          <w:rFonts w:ascii="Arial" w:hAnsi="Arial"/>
+          <w:sz w:val="24"/>
+          <w:szCs w:val="24"/>
+        </w:rPr>
+        <w:t xml:space="preserve"> you have enabled a SINGLE </w:t>
       </w:r>
       <w:proofErr w:type="spellStart"/>
       <w:r>
@@ -14376,7 +15936,25 @@
           <w:sz w:val="24"/>
           <w:szCs w:val="24"/>
         </w:rPr>
-        <w:t xml:space="preserve"> selection box for jogging, jogging that box will automatically show you the expanded view in the Thumbnails.  This feature is automatically suppressed if more than one box is being jogged (which box should be displayed??).  This change will not affect anyone that has gotten used to jogging groups of boxes, but for people electing to jog each box individually into place, this will be more intuitive and save the extra right-click to ‘show properties’.</w:t>
+        <w:t xml:space="preserve"> selection box for jogging, jogging that box will automatically show you the expanded view in the Thumbnails.  This feature is automatically suppressed if more than one box is being jogged (which box should be displayed??).  This change will not affect anyone that has gotten used to jogging groups of boxes, but for people electing to jog each box individually into place, this will be more intuitive and save the extra right-click to ‘show </w:t>
+      </w:r>
+      <w:proofErr w:type="gramStart"/>
+      <w:r>
+        <w:rPr>
+          <w:rFonts w:ascii="Arial" w:hAnsi="Arial"/>
+          <w:sz w:val="24"/>
+          <w:szCs w:val="24"/>
+        </w:rPr>
+        <w:t>properties’</w:t>
+      </w:r>
+      <w:proofErr w:type="gramEnd"/>
+      <w:r>
+        <w:rPr>
+          <w:rFonts w:ascii="Arial" w:hAnsi="Arial"/>
+          <w:sz w:val="24"/>
+          <w:szCs w:val="24"/>
+        </w:rPr>
+        <w:t>.</w:t>
       </w:r>
       <w:r>
         <w:rPr>
@@ -15022,7 +16600,25 @@
           <w:sz w:val="24"/>
           <w:szCs w:val="24"/>
         </w:rPr>
-        <w:t xml:space="preserve"> panel that PyOTE is starting up --- that process takes a few seconds and the user needs to know to be patient.</w:t>
+        <w:t xml:space="preserve"> panel that PyOTE is starting up --- that process takes a few </w:t>
+      </w:r>
+      <w:proofErr w:type="gramStart"/>
+      <w:r>
+        <w:rPr>
+          <w:rFonts w:ascii="Arial" w:hAnsi="Arial"/>
+          <w:sz w:val="24"/>
+          <w:szCs w:val="24"/>
+        </w:rPr>
+        <w:t>seconds</w:t>
+      </w:r>
+      <w:proofErr w:type="gramEnd"/>
+      <w:r>
+        <w:rPr>
+          <w:rFonts w:ascii="Arial" w:hAnsi="Arial"/>
+          <w:sz w:val="24"/>
+          <w:szCs w:val="24"/>
+        </w:rPr>
+        <w:t xml:space="preserve"> and the user needs to know to be patient.</w:t>
       </w:r>
     </w:p>
     <w:p>
@@ -15143,6 +16739,7 @@
         <w:t xml:space="preserve">Defaulted the lightcurve plot 'zoom' (drag with right button) to affect x axis only rather than both x and y at the same.  There is a right-click context menu for each plot that </w:t>
       </w:r>
       <w:proofErr w:type="spellStart"/>
+      <w:proofErr w:type="gramStart"/>
       <w:r>
         <w:rPr>
           <w:rFonts w:ascii="Arial" w:hAnsi="Arial"/>
@@ -15152,6 +16749,7 @@
         <w:t>let's</w:t>
       </w:r>
       <w:proofErr w:type="spellEnd"/>
+      <w:proofErr w:type="gramEnd"/>
       <w:r>
         <w:rPr>
           <w:rFonts w:ascii="Arial" w:hAnsi="Arial"/>
@@ -15290,7 +16888,25 @@
           <w:sz w:val="24"/>
           <w:szCs w:val="24"/>
         </w:rPr>
-        <w:t xml:space="preserve"> button was clicked and the apertures showing at that time, including all of their properties.  The configuration can be retrieved by clicking the </w:t>
+        <w:t xml:space="preserve"> button was clicked and the apertures showing at that time, including </w:t>
+      </w:r>
+      <w:proofErr w:type="gramStart"/>
+      <w:r>
+        <w:rPr>
+          <w:rFonts w:ascii="Arial" w:hAnsi="Arial"/>
+          <w:sz w:val="24"/>
+          <w:szCs w:val="24"/>
+        </w:rPr>
+        <w:t>all of</w:t>
+      </w:r>
+      <w:proofErr w:type="gramEnd"/>
+      <w:r>
+        <w:rPr>
+          <w:rFonts w:ascii="Arial" w:hAnsi="Arial"/>
+          <w:sz w:val="24"/>
+          <w:szCs w:val="24"/>
+        </w:rPr>
+        <w:t xml:space="preserve"> their properties.  The configuration can be retrieved by clicking the </w:t>
       </w:r>
       <w:r>
         <w:rPr>
@@ -15508,7 +17124,25 @@
           <w:sz w:val="24"/>
           <w:szCs w:val="24"/>
         </w:rPr>
-        <w:t>Fixed indexing problem with lightcurve plots in field mode that was causing incorrect frame numbers to be  displayed as hairline was moved.</w:t>
+        <w:t xml:space="preserve">Fixed indexing problem with lightcurve plots in field mode that was causing incorrect frame numbers to </w:t>
+      </w:r>
+      <w:proofErr w:type="gramStart"/>
+      <w:r>
+        <w:rPr>
+          <w:rFonts w:ascii="Arial" w:hAnsi="Arial"/>
+          <w:sz w:val="24"/>
+          <w:szCs w:val="24"/>
+        </w:rPr>
+        <w:t>be  displayed</w:t>
+      </w:r>
+      <w:proofErr w:type="gramEnd"/>
+      <w:r>
+        <w:rPr>
+          <w:rFonts w:ascii="Arial" w:hAnsi="Arial"/>
+          <w:sz w:val="24"/>
+          <w:szCs w:val="24"/>
+        </w:rPr>
+        <w:t xml:space="preserve"> as hairline was moved.</w:t>
       </w:r>
       <w:r>
         <w:rPr>
@@ -15700,7 +17334,25 @@
           <w:sz w:val="24"/>
           <w:szCs w:val="24"/>
         </w:rPr>
-        <w:t>Corrected the display of WCS coordinates that appear in the status bar (when astrometry.net solution is active in a frame) when the cursor is inside the image --- these values needed to take into account pixel aspect ratio.</w:t>
+        <w:t xml:space="preserve">Corrected the display of WCS coordinates that appear in the status bar (when astrometry.net solution is active in a frame) when the cursor is inside the image --- these values needed to </w:t>
+      </w:r>
+      <w:proofErr w:type="gramStart"/>
+      <w:r>
+        <w:rPr>
+          <w:rFonts w:ascii="Arial" w:hAnsi="Arial"/>
+          <w:sz w:val="24"/>
+          <w:szCs w:val="24"/>
+        </w:rPr>
+        <w:t>take into account</w:t>
+      </w:r>
+      <w:proofErr w:type="gramEnd"/>
+      <w:r>
+        <w:rPr>
+          <w:rFonts w:ascii="Arial" w:hAnsi="Arial"/>
+          <w:sz w:val="24"/>
+          <w:szCs w:val="24"/>
+        </w:rPr>
+        <w:t xml:space="preserve"> pixel aspect ratio.</w:t>
       </w:r>
       <w:r>
         <w:rPr>
@@ -15923,7 +17575,25 @@
           <w:szCs w:val="24"/>
         </w:rPr>
         <w:lastRenderedPageBreak/>
-        <w:t>Rearranged transport buttons to allow more flexibility in splitter placement and also to bring the current frame spinner to a more accessible place.</w:t>
+        <w:t xml:space="preserve">Rearranged transport buttons to allow more flexibility in splitter placement </w:t>
+      </w:r>
+      <w:proofErr w:type="gramStart"/>
+      <w:r>
+        <w:rPr>
+          <w:rFonts w:ascii="Arial" w:hAnsi="Arial"/>
+          <w:sz w:val="24"/>
+          <w:szCs w:val="24"/>
+        </w:rPr>
+        <w:t>and also</w:t>
+      </w:r>
+      <w:proofErr w:type="gramEnd"/>
+      <w:r>
+        <w:rPr>
+          <w:rFonts w:ascii="Arial" w:hAnsi="Arial"/>
+          <w:sz w:val="24"/>
+          <w:szCs w:val="24"/>
+        </w:rPr>
+        <w:t xml:space="preserve"> to bring the current frame spinner to a more accessible place.</w:t>
       </w:r>
     </w:p>
     <w:p>
@@ -15945,7 +17615,25 @@
           <w:sz w:val="24"/>
           <w:szCs w:val="24"/>
         </w:rPr>
-        <w:t>Begun adding the elements needed to deal with non-square pixels during WCS calibrations --- GUI elements only at the moment.</w:t>
+        <w:t xml:space="preserve">Begun adding the elements needed to deal with non-square pixels during WCS calibrations --- GUI elements only </w:t>
+      </w:r>
+      <w:proofErr w:type="gramStart"/>
+      <w:r>
+        <w:rPr>
+          <w:rFonts w:ascii="Arial" w:hAnsi="Arial"/>
+          <w:sz w:val="24"/>
+          <w:szCs w:val="24"/>
+        </w:rPr>
+        <w:t>at the moment</w:t>
+      </w:r>
+      <w:proofErr w:type="gramEnd"/>
+      <w:r>
+        <w:rPr>
+          <w:rFonts w:ascii="Arial" w:hAnsi="Arial"/>
+          <w:sz w:val="24"/>
+          <w:szCs w:val="24"/>
+        </w:rPr>
+        <w:t>.</w:t>
       </w:r>
       <w:r>
         <w:rPr>
@@ -16305,7 +17993,25 @@
           <w:sz w:val="24"/>
           <w:szCs w:val="24"/>
         </w:rPr>
-        <w:t xml:space="preserve"> button, a help panel is popped showing the location and name of the newly created folder. (I actually had been printing that info to the </w:t>
+        <w:t xml:space="preserve"> button, a help panel is popped showing the location and name of the newly created folder. (I </w:t>
+      </w:r>
+      <w:proofErr w:type="gramStart"/>
+      <w:r>
+        <w:rPr>
+          <w:rFonts w:ascii="Arial" w:hAnsi="Arial"/>
+          <w:sz w:val="24"/>
+          <w:szCs w:val="24"/>
+        </w:rPr>
+        <w:t>actually had</w:t>
+      </w:r>
+      <w:proofErr w:type="gramEnd"/>
+      <w:r>
+        <w:rPr>
+          <w:rFonts w:ascii="Arial" w:hAnsi="Arial"/>
+          <w:sz w:val="24"/>
+          <w:szCs w:val="24"/>
+        </w:rPr>
+        <w:t xml:space="preserve"> been printing that info to the </w:t>
       </w:r>
       <w:proofErr w:type="spellStart"/>
       <w:r>
@@ -16685,7 +18391,25 @@
           <w:sz w:val="24"/>
           <w:szCs w:val="24"/>
         </w:rPr>
-        <w:t>For manual WCS calibration: automatically adjusts to star fields that are flipped left-to-right and/or top-to-bottom.</w:t>
+        <w:t xml:space="preserve">For manual WCS </w:t>
+      </w:r>
+      <w:proofErr w:type="gramStart"/>
+      <w:r>
+        <w:rPr>
+          <w:rFonts w:ascii="Arial" w:hAnsi="Arial"/>
+          <w:sz w:val="24"/>
+          <w:szCs w:val="24"/>
+        </w:rPr>
+        <w:t>calibration:</w:t>
+      </w:r>
+      <w:proofErr w:type="gramEnd"/>
+      <w:r>
+        <w:rPr>
+          <w:rFonts w:ascii="Arial" w:hAnsi="Arial"/>
+          <w:sz w:val="24"/>
+          <w:szCs w:val="24"/>
+        </w:rPr>
+        <w:t xml:space="preserve"> automatically adjusts to star fields that are flipped left-to-right and/or top-to-bottom.</w:t>
       </w:r>
       <w:r>
         <w:rPr>
@@ -17059,7 +18783,25 @@
           <w:sz w:val="24"/>
           <w:szCs w:val="24"/>
         </w:rPr>
-        <w:t xml:space="preserve"> error occurs because of a mis-recognition of a digit in a part of the timestamp that should not have been used.</w:t>
+        <w:t xml:space="preserve"> error occurs because of a </w:t>
+      </w:r>
+      <w:proofErr w:type="gramStart"/>
+      <w:r>
+        <w:rPr>
+          <w:rFonts w:ascii="Arial" w:hAnsi="Arial"/>
+          <w:sz w:val="24"/>
+          <w:szCs w:val="24"/>
+        </w:rPr>
+        <w:t>mis-recognition</w:t>
+      </w:r>
+      <w:proofErr w:type="gramEnd"/>
+      <w:r>
+        <w:rPr>
+          <w:rFonts w:ascii="Arial" w:hAnsi="Arial"/>
+          <w:sz w:val="24"/>
+          <w:szCs w:val="24"/>
+        </w:rPr>
+        <w:t xml:space="preserve"> of a digit in a part of the timestamp that should not have been used.</w:t>
       </w:r>
       <w:r>
         <w:rPr>
@@ -17402,7 +19144,25 @@
           <w:sz w:val="24"/>
           <w:szCs w:val="24"/>
         </w:rPr>
-        <w:t xml:space="preserve">Fixed a bug that has been present forever but remained undetected until now: whenever an analysis (data recording) was started and then paused, the frame where the pause took effect was being recorded again if the analysis was restarted from that point.  That caused duplicated frames to appear in the csv that were not present in the </w:t>
+        <w:t xml:space="preserve">Fixed a bug that has been present forever but remained undetected until now: whenever an analysis (data recording) was started and then paused, the frame where the pause took effect was </w:t>
+      </w:r>
+      <w:proofErr w:type="gramStart"/>
+      <w:r>
+        <w:rPr>
+          <w:rFonts w:ascii="Arial" w:hAnsi="Arial"/>
+          <w:sz w:val="24"/>
+          <w:szCs w:val="24"/>
+        </w:rPr>
+        <w:t>being recorded</w:t>
+      </w:r>
+      <w:proofErr w:type="gramEnd"/>
+      <w:r>
+        <w:rPr>
+          <w:rFonts w:ascii="Arial" w:hAnsi="Arial"/>
+          <w:sz w:val="24"/>
+          <w:szCs w:val="24"/>
+        </w:rPr>
+        <w:t xml:space="preserve"> again if the analysis was restarted from that point.  That caused duplicated frames to appear in the csv that were not present in the </w:t>
       </w:r>
       <w:proofErr w:type="spellStart"/>
       <w:r>
@@ -17437,7 +19197,25 @@
           <w:szCs w:val="24"/>
         </w:rPr>
         <w:br/>
-        <w:t>The 'fix' was to set a flag when an analysis is started for the first time after either a program start or aperture data has been cleared. The start-at frame is recorded if this flag is not set, and then the flag is set to inhibit the recording of the start-at frame should a pause/restart occur.</w:t>
+        <w:t xml:space="preserve">The 'fix' was to set a flag when an analysis is started for the first time after either a program </w:t>
+      </w:r>
+      <w:proofErr w:type="gramStart"/>
+      <w:r>
+        <w:rPr>
+          <w:rFonts w:ascii="Arial" w:hAnsi="Arial"/>
+          <w:sz w:val="24"/>
+          <w:szCs w:val="24"/>
+        </w:rPr>
+        <w:t>start</w:t>
+      </w:r>
+      <w:proofErr w:type="gramEnd"/>
+      <w:r>
+        <w:rPr>
+          <w:rFonts w:ascii="Arial" w:hAnsi="Arial"/>
+          <w:sz w:val="24"/>
+          <w:szCs w:val="24"/>
+        </w:rPr>
+        <w:t xml:space="preserve"> or aperture data has been cleared. The start-at frame is recorded if this flag is not set, and then the flag is set to inhibit the recording of the start-at frame should a pause/restart occur.</w:t>
       </w:r>
       <w:r>
         <w:rPr>
@@ -17502,7 +19280,25 @@
           <w:sz w:val="24"/>
           <w:szCs w:val="24"/>
         </w:rPr>
-        <w:t xml:space="preserve">Improved Kiwi timestamp recognition capability by adding second stage testing to resolve the 6 versus 8 confusion.  Added logic to deal with the </w:t>
+        <w:t xml:space="preserve">Improved Kiwi timestamp recognition capability by adding second stage testing to resolve the 6 versus 8 </w:t>
+      </w:r>
+      <w:proofErr w:type="gramStart"/>
+      <w:r>
+        <w:rPr>
+          <w:rFonts w:ascii="Arial" w:hAnsi="Arial"/>
+          <w:sz w:val="24"/>
+          <w:szCs w:val="24"/>
+        </w:rPr>
+        <w:t>confusion</w:t>
+      </w:r>
+      <w:proofErr w:type="gramEnd"/>
+      <w:r>
+        <w:rPr>
+          <w:rFonts w:ascii="Arial" w:hAnsi="Arial"/>
+          <w:sz w:val="24"/>
+          <w:szCs w:val="24"/>
+        </w:rPr>
+        <w:t xml:space="preserve">.  Added logic to deal with the </w:t>
       </w:r>
       <w:proofErr w:type="spellStart"/>
       <w:r>
@@ -17520,7 +19316,25 @@
           <w:sz w:val="24"/>
           <w:szCs w:val="24"/>
         </w:rPr>
-        <w:t xml:space="preserve"> fields that sometimes appear completely blank and sometimes as 1000 (normally only a 3 character field).  (Kiwi has 6 different timestamp formats in addition to the 2 possible character positions.)</w:t>
+        <w:t xml:space="preserve"> fields that sometimes appear completely blank and sometimes as 1000 (normally only a </w:t>
+      </w:r>
+      <w:proofErr w:type="gramStart"/>
+      <w:r>
+        <w:rPr>
+          <w:rFonts w:ascii="Arial" w:hAnsi="Arial"/>
+          <w:sz w:val="24"/>
+          <w:szCs w:val="24"/>
+        </w:rPr>
+        <w:t>3 character</w:t>
+      </w:r>
+      <w:proofErr w:type="gramEnd"/>
+      <w:r>
+        <w:rPr>
+          <w:rFonts w:ascii="Arial" w:hAnsi="Arial"/>
+          <w:sz w:val="24"/>
+          <w:szCs w:val="24"/>
+        </w:rPr>
+        <w:t xml:space="preserve"> field).  (Kiwi has 6 different timestamp formats in addition to the 2 possible character positions.)</w:t>
       </w:r>
     </w:p>
     <w:p>
@@ -17647,7 +19461,25 @@
           <w:sz w:val="24"/>
           <w:szCs w:val="24"/>
         </w:rPr>
-        <w:t xml:space="preserve">-profiles-&lt;username&gt;.p to simply </w:t>
+        <w:t>-profiles-&lt;username</w:t>
+      </w:r>
+      <w:proofErr w:type="gramStart"/>
+      <w:r>
+        <w:rPr>
+          <w:rFonts w:ascii="Arial" w:hAnsi="Arial"/>
+          <w:sz w:val="24"/>
+          <w:szCs w:val="24"/>
+        </w:rPr>
+        <w:t>&gt;.p</w:t>
+      </w:r>
+      <w:proofErr w:type="gramEnd"/>
+      <w:r>
+        <w:rPr>
+          <w:rFonts w:ascii="Arial" w:hAnsi="Arial"/>
+          <w:sz w:val="24"/>
+          <w:szCs w:val="24"/>
+        </w:rPr>
+        <w:t xml:space="preserve"> to simply </w:t>
       </w:r>
       <w:proofErr w:type="spellStart"/>
       <w:r>
@@ -17665,7 +19497,25 @@
           <w:sz w:val="24"/>
           <w:szCs w:val="24"/>
         </w:rPr>
-        <w:t xml:space="preserve">  What this implies is that we no longer support the presence (and automatic merging) of multiple custom profile dictionaries in the users' home directory.  This feature was highly unlikely to be useful and greatly complicated the editing (deleting) of profiles from the custom directories.  That is much easier to implement when there is but a single dictionary.  This will be done in the next version. </w:t>
+        <w:t xml:space="preserve">  What this implies is that we no longer support the presence (and automatic merging) of multiple custom profile dictionaries in the users' home directory.  This feature was highly unlikely to be useful and greatly complicated the editing (deleting) of profiles from the custom directories.  That is much easier to implement when there is </w:t>
+      </w:r>
+      <w:proofErr w:type="gramStart"/>
+      <w:r>
+        <w:rPr>
+          <w:rFonts w:ascii="Arial" w:hAnsi="Arial"/>
+          <w:sz w:val="24"/>
+          <w:szCs w:val="24"/>
+        </w:rPr>
+        <w:t>but</w:t>
+      </w:r>
+      <w:proofErr w:type="gramEnd"/>
+      <w:r>
+        <w:rPr>
+          <w:rFonts w:ascii="Arial" w:hAnsi="Arial"/>
+          <w:sz w:val="24"/>
+          <w:szCs w:val="24"/>
+        </w:rPr>
+        <w:t xml:space="preserve"> a single dictionary.  This will be done in the next version. </w:t>
       </w:r>
       <w:r>
         <w:rPr>
@@ -17897,7 +19747,25 @@
           <w:sz w:val="24"/>
           <w:szCs w:val="24"/>
         </w:rPr>
-        <w:t xml:space="preserve">Found a way to deal with the odd timestamp that results when there is a minutes roll-over in a Kiwi timestamp.  As a result, Kiwi timestamp </w:t>
+        <w:t xml:space="preserve">Found a way to deal with the odd timestamp that results when there is a </w:t>
+      </w:r>
+      <w:proofErr w:type="gramStart"/>
+      <w:r>
+        <w:rPr>
+          <w:rFonts w:ascii="Arial" w:hAnsi="Arial"/>
+          <w:sz w:val="24"/>
+          <w:szCs w:val="24"/>
+        </w:rPr>
+        <w:t>minutes</w:t>
+      </w:r>
+      <w:proofErr w:type="gramEnd"/>
+      <w:r>
+        <w:rPr>
+          <w:rFonts w:ascii="Arial" w:hAnsi="Arial"/>
+          <w:sz w:val="24"/>
+          <w:szCs w:val="24"/>
+        </w:rPr>
+        <w:t xml:space="preserve"> roll-over in a Kiwi timestamp.  As a result, Kiwi timestamp </w:t>
       </w:r>
       <w:proofErr w:type="spellStart"/>
       <w:r>
@@ -18156,7 +20024,25 @@
           <w:sz w:val="24"/>
           <w:szCs w:val="24"/>
         </w:rPr>
-        <w:t xml:space="preserve">Added automatic opening of the newly created AVI-WCS folder after it has been created by </w:t>
+        <w:t xml:space="preserve">Added automatic opening of the newly created AVI-WCS folder after it has been </w:t>
+      </w:r>
+      <w:proofErr w:type="gramStart"/>
+      <w:r>
+        <w:rPr>
+          <w:rFonts w:ascii="Arial" w:hAnsi="Arial"/>
+          <w:sz w:val="24"/>
+          <w:szCs w:val="24"/>
+        </w:rPr>
+        <w:t>created by</w:t>
+      </w:r>
+      <w:proofErr w:type="gramEnd"/>
+      <w:r>
+        <w:rPr>
+          <w:rFonts w:ascii="Arial" w:hAnsi="Arial"/>
+          <w:sz w:val="24"/>
+          <w:szCs w:val="24"/>
+        </w:rPr>
+        <w:t xml:space="preserve"> </w:t>
       </w:r>
       <w:proofErr w:type="spellStart"/>
       <w:r>
@@ -18205,6 +20091,7 @@
         </w:rPr>
         <w:t xml:space="preserve"> file button. </w:t>
       </w:r>
+      <w:proofErr w:type="gramStart"/>
       <w:r>
         <w:rPr>
           <w:rFonts w:ascii="Arial" w:hAnsi="Arial"/>
@@ -18212,7 +20099,17 @@
           <w:sz w:val="24"/>
           <w:szCs w:val="24"/>
         </w:rPr>
-        <w:t>So the workflow instructions that came with 1.3.9 are no longer needed.</w:t>
+        <w:t>So</w:t>
+      </w:r>
+      <w:proofErr w:type="gramEnd"/>
+      <w:r>
+        <w:rPr>
+          <w:rFonts w:ascii="Arial" w:hAnsi="Arial"/>
+          <w:color w:val="000000"/>
+          <w:sz w:val="24"/>
+          <w:szCs w:val="24"/>
+        </w:rPr>
+        <w:t xml:space="preserve"> the workflow instructions that came with 1.3.9 are no longer needed.</w:t>
       </w:r>
       <w:r>
         <w:rPr>
@@ -18301,7 +20198,25 @@
           <w:sz w:val="24"/>
           <w:szCs w:val="24"/>
         </w:rPr>
-        <w:t xml:space="preserve"> file, I make that folder be the default when you click on Select AVI-WCS folder. So work flow is open </w:t>
+        <w:t xml:space="preserve"> file, I make that folder be the default when you click on Select AVI-WCS folder. So </w:t>
+      </w:r>
+      <w:proofErr w:type="gramStart"/>
+      <w:r>
+        <w:rPr>
+          <w:rFonts w:ascii="Arial" w:hAnsi="Arial"/>
+          <w:sz w:val="24"/>
+          <w:szCs w:val="24"/>
+        </w:rPr>
+        <w:t>work flow</w:t>
+      </w:r>
+      <w:proofErr w:type="gramEnd"/>
+      <w:r>
+        <w:rPr>
+          <w:rFonts w:ascii="Arial" w:hAnsi="Arial"/>
+          <w:sz w:val="24"/>
+          <w:szCs w:val="24"/>
+        </w:rPr>
+        <w:t xml:space="preserve"> is open </w:t>
       </w:r>
       <w:proofErr w:type="spellStart"/>
       <w:r>
@@ -18398,7 +20313,25 @@
           <w:sz w:val="24"/>
           <w:szCs w:val="24"/>
         </w:rPr>
-        <w:t xml:space="preserve"> without it's extension.  A dialog box will appear to allow the location where the AVI-WCS directory will be created to be changed by the user.  It defaults to the directory that holds the </w:t>
+        <w:t xml:space="preserve"> without </w:t>
+      </w:r>
+      <w:proofErr w:type="gramStart"/>
+      <w:r>
+        <w:rPr>
+          <w:rFonts w:ascii="Arial" w:hAnsi="Arial"/>
+          <w:sz w:val="24"/>
+          <w:szCs w:val="24"/>
+        </w:rPr>
+        <w:t>it's</w:t>
+      </w:r>
+      <w:proofErr w:type="gramEnd"/>
+      <w:r>
+        <w:rPr>
+          <w:rFonts w:ascii="Arial" w:hAnsi="Arial"/>
+          <w:sz w:val="24"/>
+          <w:szCs w:val="24"/>
+        </w:rPr>
+        <w:t xml:space="preserve"> extension.  A dialog box will appear to allow the location where the AVI-WCS directory will be created to be changed by the user.  It defaults to the directory that holds the </w:t>
       </w:r>
       <w:proofErr w:type="spellStart"/>
       <w:r>
@@ -18764,7 +20697,25 @@
           <w:sz w:val="24"/>
           <w:szCs w:val="24"/>
         </w:rPr>
-        <w:t>Gui change to keep 'cascade' label from disappearing on some displays.</w:t>
+        <w:t xml:space="preserve">Gui </w:t>
+      </w:r>
+      <w:proofErr w:type="gramStart"/>
+      <w:r>
+        <w:rPr>
+          <w:rFonts w:ascii="Arial" w:hAnsi="Arial"/>
+          <w:sz w:val="24"/>
+          <w:szCs w:val="24"/>
+        </w:rPr>
+        <w:t>change</w:t>
+      </w:r>
+      <w:proofErr w:type="gramEnd"/>
+      <w:r>
+        <w:rPr>
+          <w:rFonts w:ascii="Arial" w:hAnsi="Arial"/>
+          <w:sz w:val="24"/>
+          <w:szCs w:val="24"/>
+        </w:rPr>
+        <w:t xml:space="preserve"> to keep 'cascade' label from disappearing on some displays.</w:t>
       </w:r>
     </w:p>
     <w:p>
@@ -18870,7 +20821,25 @@
           <w:sz w:val="24"/>
           <w:szCs w:val="24"/>
         </w:rPr>
-        <w:t xml:space="preserve">Fixed bug that required AVI-WCS folder to be reopened in order for a newly selected </w:t>
+        <w:t xml:space="preserve">Fixed bug that required AVI-WCS folder to be reopened </w:t>
+      </w:r>
+      <w:proofErr w:type="gramStart"/>
+      <w:r>
+        <w:rPr>
+          <w:rFonts w:ascii="Arial" w:hAnsi="Arial"/>
+          <w:sz w:val="24"/>
+          <w:szCs w:val="24"/>
+        </w:rPr>
+        <w:t>in order for</w:t>
+      </w:r>
+      <w:proofErr w:type="gramEnd"/>
+      <w:r>
+        <w:rPr>
+          <w:rFonts w:ascii="Arial" w:hAnsi="Arial"/>
+          <w:sz w:val="24"/>
+          <w:szCs w:val="24"/>
+        </w:rPr>
+        <w:t xml:space="preserve"> a newly selected </w:t>
       </w:r>
       <w:r>
         <w:rPr>
@@ -19264,7 +21233,25 @@
           <w:sz w:val="24"/>
           <w:szCs w:val="24"/>
         </w:rPr>
-        <w:t>-profiles-&lt;username&gt;.p  For me, &lt;username&gt; is bob, so the file is named</w:t>
+        <w:t>-profiles-&lt;username</w:t>
+      </w:r>
+      <w:proofErr w:type="gramStart"/>
+      <w:r>
+        <w:rPr>
+          <w:rFonts w:ascii="Arial" w:hAnsi="Arial"/>
+          <w:sz w:val="24"/>
+          <w:szCs w:val="24"/>
+        </w:rPr>
+        <w:t>&gt;.p</w:t>
+      </w:r>
+      <w:proofErr w:type="gramEnd"/>
+      <w:r>
+        <w:rPr>
+          <w:rFonts w:ascii="Arial" w:hAnsi="Arial"/>
+          <w:sz w:val="24"/>
+          <w:szCs w:val="24"/>
+        </w:rPr>
+        <w:t xml:space="preserve">  For me, &lt;username&gt; is bob, so the file is named</w:t>
       </w:r>
       <w:r>
         <w:rPr>
@@ -19394,6 +21381,7 @@
         <w:t>-profiles-</w:t>
       </w:r>
       <w:proofErr w:type="spellStart"/>
+      <w:proofErr w:type="gramStart"/>
       <w:r>
         <w:rPr>
           <w:rFonts w:ascii="Arial" w:hAnsi="Arial"/>
@@ -19403,6 +21391,7 @@
         <w:t>tony.p</w:t>
       </w:r>
       <w:proofErr w:type="spellEnd"/>
+      <w:proofErr w:type="gramEnd"/>
       <w:r>
         <w:rPr>
           <w:rFonts w:ascii="Arial" w:hAnsi="Arial"/>
@@ -19446,7 +21435,16 @@
           <w:sz w:val="24"/>
           <w:szCs w:val="24"/>
         </w:rPr>
-        <w:t xml:space="preserve"> timestamps).  All lists of the form  </w:t>
+        <w:t xml:space="preserve"> timestamps).  All lists of the </w:t>
+      </w:r>
+      <w:proofErr w:type="gramStart"/>
+      <w:r>
+        <w:rPr>
+          <w:rFonts w:ascii="Arial" w:hAnsi="Arial"/>
+          <w:sz w:val="24"/>
+          <w:szCs w:val="24"/>
+        </w:rPr>
+        <w:t xml:space="preserve">form  </w:t>
       </w:r>
       <w:proofErr w:type="spellStart"/>
       <w:r>
@@ -19458,6 +21456,7 @@
         <w:t>pymovie</w:t>
       </w:r>
       <w:proofErr w:type="spellEnd"/>
+      <w:proofErr w:type="gramEnd"/>
       <w:r>
         <w:rPr>
           <w:rFonts w:ascii="Arial" w:hAnsi="Arial"/>
@@ -19540,7 +21539,25 @@
           <w:sz w:val="24"/>
           <w:szCs w:val="24"/>
         </w:rPr>
-        <w:t xml:space="preserve">Sharing a complete list of profiles is probably not the way to go most times as there would be too many entries from someone like Tony (who has to deal with many recording chains, each requiring slightly different </w:t>
+        <w:t xml:space="preserve">Sharing a complete list of profiles is probably not the way to go most times as there would be too many entries from someone like Tony (who </w:t>
+      </w:r>
+      <w:proofErr w:type="gramStart"/>
+      <w:r>
+        <w:rPr>
+          <w:rFonts w:ascii="Arial" w:hAnsi="Arial"/>
+          <w:sz w:val="24"/>
+          <w:szCs w:val="24"/>
+        </w:rPr>
+        <w:t>has to</w:t>
+      </w:r>
+      <w:proofErr w:type="gramEnd"/>
+      <w:r>
+        <w:rPr>
+          <w:rFonts w:ascii="Arial" w:hAnsi="Arial"/>
+          <w:sz w:val="24"/>
+          <w:szCs w:val="24"/>
+        </w:rPr>
+        <w:t xml:space="preserve"> deal with many recording chains, each requiring slightly different </w:t>
       </w:r>
       <w:proofErr w:type="spellStart"/>
       <w:r>
@@ -19588,6 +21605,7 @@
         <w:t xml:space="preserve">        custom-boxes-</w:t>
       </w:r>
       <w:proofErr w:type="spellStart"/>
+      <w:proofErr w:type="gramStart"/>
       <w:r>
         <w:rPr>
           <w:rFonts w:ascii="Arial" w:hAnsi="Arial"/>
@@ -19597,6 +21615,7 @@
         <w:t>upper.p</w:t>
       </w:r>
       <w:proofErr w:type="spellEnd"/>
+      <w:proofErr w:type="gramEnd"/>
       <w:r>
         <w:rPr>
           <w:rFonts w:ascii="Arial" w:hAnsi="Arial"/>
@@ -19852,7 +21871,25 @@
           <w:sz w:val="24"/>
           <w:szCs w:val="24"/>
         </w:rPr>
-        <w:t xml:space="preserve">Laid some framework in place for  saving and reusing custom profiles (i.e., </w:t>
+        <w:t xml:space="preserve">Laid some framework in place </w:t>
+      </w:r>
+      <w:proofErr w:type="gramStart"/>
+      <w:r>
+        <w:rPr>
+          <w:rFonts w:ascii="Arial" w:hAnsi="Arial"/>
+          <w:sz w:val="24"/>
+          <w:szCs w:val="24"/>
+        </w:rPr>
+        <w:t>for  saving</w:t>
+      </w:r>
+      <w:proofErr w:type="gramEnd"/>
+      <w:r>
+        <w:rPr>
+          <w:rFonts w:ascii="Arial" w:hAnsi="Arial"/>
+          <w:sz w:val="24"/>
+          <w:szCs w:val="24"/>
+        </w:rPr>
+        <w:t xml:space="preserve"> and reusing custom profiles (i.e., </w:t>
       </w:r>
       <w:proofErr w:type="spellStart"/>
       <w:r>
@@ -19972,7 +22009,25 @@
           <w:sz w:val="24"/>
           <w:szCs w:val="24"/>
         </w:rPr>
-        <w:t xml:space="preserve"> training.  This need only be done once.  When that folder is reopened, it will snap to frame 1 with </w:t>
+        <w:t xml:space="preserve"> training.  This </w:t>
+      </w:r>
+      <w:proofErr w:type="gramStart"/>
+      <w:r>
+        <w:rPr>
+          <w:rFonts w:ascii="Arial" w:hAnsi="Arial"/>
+          <w:sz w:val="24"/>
+          <w:szCs w:val="24"/>
+        </w:rPr>
+        <w:t>need</w:t>
+      </w:r>
+      <w:proofErr w:type="gramEnd"/>
+      <w:r>
+        <w:rPr>
+          <w:rFonts w:ascii="Arial" w:hAnsi="Arial"/>
+          <w:sz w:val="24"/>
+          <w:szCs w:val="24"/>
+        </w:rPr>
+        <w:t xml:space="preserve"> only be done once.  When that folder is reopened, it will snap to frame 1 with </w:t>
       </w:r>
       <w:proofErr w:type="spellStart"/>
       <w:r>
@@ -20266,7 +22321,43 @@
           <w:sz w:val="24"/>
           <w:szCs w:val="24"/>
         </w:rPr>
-        <w:t xml:space="preserve"> box table in that directory, but keep using the standard model digits from the home directory.  So the user can customize </w:t>
+        <w:t xml:space="preserve"> box table in that </w:t>
+      </w:r>
+      <w:proofErr w:type="gramStart"/>
+      <w:r>
+        <w:rPr>
+          <w:rFonts w:ascii="Arial" w:hAnsi="Arial"/>
+          <w:sz w:val="24"/>
+          <w:szCs w:val="24"/>
+        </w:rPr>
+        <w:t>directory, but</w:t>
+      </w:r>
+      <w:proofErr w:type="gramEnd"/>
+      <w:r>
+        <w:rPr>
+          <w:rFonts w:ascii="Arial" w:hAnsi="Arial"/>
+          <w:sz w:val="24"/>
+          <w:szCs w:val="24"/>
+        </w:rPr>
+        <w:t xml:space="preserve"> keep using the standard model digits from the home directory.  </w:t>
+      </w:r>
+      <w:proofErr w:type="gramStart"/>
+      <w:r>
+        <w:rPr>
+          <w:rFonts w:ascii="Arial" w:hAnsi="Arial"/>
+          <w:sz w:val="24"/>
+          <w:szCs w:val="24"/>
+        </w:rPr>
+        <w:t>So</w:t>
+      </w:r>
+      <w:proofErr w:type="gramEnd"/>
+      <w:r>
+        <w:rPr>
+          <w:rFonts w:ascii="Arial" w:hAnsi="Arial"/>
+          <w:sz w:val="24"/>
+          <w:szCs w:val="24"/>
+        </w:rPr>
+        <w:t xml:space="preserve"> the user can customize </w:t>
       </w:r>
       <w:proofErr w:type="spellStart"/>
       <w:r>
@@ -20390,7 +22481,43 @@
           <w:sz w:val="24"/>
           <w:szCs w:val="24"/>
         </w:rPr>
-        <w:t xml:space="preserve"> is useable, but a little tedious as it requires 're-training' at every run in order to deal with the lack of well-formed and reproducible characters.</w:t>
+        <w:t xml:space="preserve"> is </w:t>
+      </w:r>
+      <w:proofErr w:type="gramStart"/>
+      <w:r>
+        <w:rPr>
+          <w:rFonts w:ascii="Arial" w:hAnsi="Arial"/>
+          <w:sz w:val="24"/>
+          <w:szCs w:val="24"/>
+        </w:rPr>
+        <w:t>useable</w:t>
+      </w:r>
+      <w:proofErr w:type="gramEnd"/>
+      <w:r>
+        <w:rPr>
+          <w:rFonts w:ascii="Arial" w:hAnsi="Arial"/>
+          <w:sz w:val="24"/>
+          <w:szCs w:val="24"/>
+        </w:rPr>
+        <w:t xml:space="preserve">, but a little tedious as it requires 're-training' at every run </w:t>
+      </w:r>
+      <w:proofErr w:type="gramStart"/>
+      <w:r>
+        <w:rPr>
+          <w:rFonts w:ascii="Arial" w:hAnsi="Arial"/>
+          <w:sz w:val="24"/>
+          <w:szCs w:val="24"/>
+        </w:rPr>
+        <w:t>in order to</w:t>
+      </w:r>
+      <w:proofErr w:type="gramEnd"/>
+      <w:r>
+        <w:rPr>
+          <w:rFonts w:ascii="Arial" w:hAnsi="Arial"/>
+          <w:sz w:val="24"/>
+          <w:szCs w:val="24"/>
+        </w:rPr>
+        <w:t xml:space="preserve"> deal with the lack of well-formed and reproducible characters.</w:t>
       </w:r>
     </w:p>
     <w:p>
@@ -20735,7 +22862,25 @@
           <w:sz w:val="24"/>
           <w:szCs w:val="24"/>
         </w:rPr>
-        <w:t xml:space="preserve">Recommended work flow: open </w:t>
+        <w:t xml:space="preserve">Recommended </w:t>
+      </w:r>
+      <w:proofErr w:type="gramStart"/>
+      <w:r>
+        <w:rPr>
+          <w:rFonts w:ascii="Arial" w:hAnsi="Arial"/>
+          <w:sz w:val="24"/>
+          <w:szCs w:val="24"/>
+        </w:rPr>
+        <w:t>work flow</w:t>
+      </w:r>
+      <w:proofErr w:type="gramEnd"/>
+      <w:r>
+        <w:rPr>
+          <w:rFonts w:ascii="Arial" w:hAnsi="Arial"/>
+          <w:sz w:val="24"/>
+          <w:szCs w:val="24"/>
+        </w:rPr>
+        <w:t xml:space="preserve">: open </w:t>
       </w:r>
       <w:proofErr w:type="spellStart"/>
       <w:r>
@@ -20998,6 +23143,7 @@
         <w:t xml:space="preserve">It is now possible to change the </w:t>
       </w:r>
       <w:proofErr w:type="spellStart"/>
+      <w:proofErr w:type="gramStart"/>
       <w:r>
         <w:rPr>
           <w:rFonts w:ascii="Arial" w:hAnsi="Arial"/>
@@ -21007,6 +23153,7 @@
         <w:t>x,y</w:t>
       </w:r>
       <w:proofErr w:type="spellEnd"/>
+      <w:proofErr w:type="gramEnd"/>
       <w:r>
         <w:rPr>
           <w:rFonts w:ascii="Arial" w:hAnsi="Arial"/>
@@ -21016,6 +23163,7 @@
         <w:t xml:space="preserve"> value of an aperture from the Edit Aperture widget.  This will make it easy to stack apertures by a simple copy and paste operation of the (</w:t>
       </w:r>
       <w:proofErr w:type="spellStart"/>
+      <w:proofErr w:type="gramStart"/>
       <w:r>
         <w:rPr>
           <w:rFonts w:ascii="Arial" w:hAnsi="Arial"/>
@@ -21025,6 +23173,7 @@
         <w:t>x,y</w:t>
       </w:r>
       <w:proofErr w:type="spellEnd"/>
+      <w:proofErr w:type="gramEnd"/>
       <w:r>
         <w:rPr>
           <w:rFonts w:ascii="Arial" w:hAnsi="Arial"/>
@@ -21104,6 +23253,7 @@
         <w:t xml:space="preserve">Added linkage from the aperture edit table to the default mask radius spinner and threshold spinner so that when the color of an aperture is set to 'green' (even if it already was 'green'), the def mask radius and thresh are copied into the spinners on the main </w:t>
       </w:r>
       <w:proofErr w:type="spellStart"/>
+      <w:proofErr w:type="gramStart"/>
       <w:r>
         <w:rPr>
           <w:rFonts w:ascii="Arial" w:hAnsi="Arial"/>
@@ -21121,6 +23271,7 @@
         </w:rPr>
         <w:t>..</w:t>
       </w:r>
+      <w:proofErr w:type="gramEnd"/>
       <w:r>
         <w:rPr>
           <w:rFonts w:ascii="Arial" w:hAnsi="Arial"/>
@@ -21374,7 +23525,25 @@
           <w:sz w:val="24"/>
           <w:szCs w:val="24"/>
         </w:rPr>
-        <w:t>Removed the log scaling checkbox.  Log scaling rarely used and the image control is an adequate and flexible tool for image clipping and scaling to better see stars in an image</w:t>
+        <w:t xml:space="preserve">Removed the log scaling checkbox.  Log scaling rarely </w:t>
+      </w:r>
+      <w:proofErr w:type="gramStart"/>
+      <w:r>
+        <w:rPr>
+          <w:rFonts w:ascii="Arial" w:hAnsi="Arial"/>
+          <w:sz w:val="24"/>
+          <w:szCs w:val="24"/>
+        </w:rPr>
+        <w:t>used</w:t>
+      </w:r>
+      <w:proofErr w:type="gramEnd"/>
+      <w:r>
+        <w:rPr>
+          <w:rFonts w:ascii="Arial" w:hAnsi="Arial"/>
+          <w:sz w:val="24"/>
+          <w:szCs w:val="24"/>
+        </w:rPr>
+        <w:t xml:space="preserve"> and the image control is an adequate and flexible tool for image clipping and scaling to better see stars in an image</w:t>
       </w:r>
     </w:p>
     <w:p>
@@ -21396,7 +23565,43 @@
           <w:sz w:val="24"/>
           <w:szCs w:val="24"/>
         </w:rPr>
-        <w:t>Added an Edit Aperture tool that pops up a list of all aperture with their properties and provides a central place to modify same.  This will make it easier to deal with stacked (overlapping) apertures.</w:t>
+        <w:t xml:space="preserve">Added an Edit Aperture tool that pops up a list of all </w:t>
+      </w:r>
+      <w:proofErr w:type="gramStart"/>
+      <w:r>
+        <w:rPr>
+          <w:rFonts w:ascii="Arial" w:hAnsi="Arial"/>
+          <w:sz w:val="24"/>
+          <w:szCs w:val="24"/>
+        </w:rPr>
+        <w:t>aperture</w:t>
+      </w:r>
+      <w:proofErr w:type="gramEnd"/>
+      <w:r>
+        <w:rPr>
+          <w:rFonts w:ascii="Arial" w:hAnsi="Arial"/>
+          <w:sz w:val="24"/>
+          <w:szCs w:val="24"/>
+        </w:rPr>
+        <w:t xml:space="preserve"> with their properties and provides a central place to modify </w:t>
+      </w:r>
+      <w:proofErr w:type="gramStart"/>
+      <w:r>
+        <w:rPr>
+          <w:rFonts w:ascii="Arial" w:hAnsi="Arial"/>
+          <w:sz w:val="24"/>
+          <w:szCs w:val="24"/>
+        </w:rPr>
+        <w:t>same</w:t>
+      </w:r>
+      <w:proofErr w:type="gramEnd"/>
+      <w:r>
+        <w:rPr>
+          <w:rFonts w:ascii="Arial" w:hAnsi="Arial"/>
+          <w:sz w:val="24"/>
+          <w:szCs w:val="24"/>
+        </w:rPr>
+        <w:t>.  This will make it easier to deal with stacked (overlapping) apertures.</w:t>
       </w:r>
     </w:p>
     <w:p>
@@ -21418,7 +23623,25 @@
           <w:sz w:val="24"/>
           <w:szCs w:val="24"/>
         </w:rPr>
-        <w:t>Added a default mask radius setting for each aperture rather than the one-size-fits-all of prior versions to better support the use of multiple sampling aperture/masks.</w:t>
+        <w:t xml:space="preserve">Added a default mask radius setting for each aperture rather than the </w:t>
+      </w:r>
+      <w:proofErr w:type="gramStart"/>
+      <w:r>
+        <w:rPr>
+          <w:rFonts w:ascii="Arial" w:hAnsi="Arial"/>
+          <w:sz w:val="24"/>
+          <w:szCs w:val="24"/>
+        </w:rPr>
+        <w:t>one-size-fits-all of</w:t>
+      </w:r>
+      <w:proofErr w:type="gramEnd"/>
+      <w:r>
+        <w:rPr>
+          <w:rFonts w:ascii="Arial" w:hAnsi="Arial"/>
+          <w:sz w:val="24"/>
+          <w:szCs w:val="24"/>
+        </w:rPr>
+        <w:t xml:space="preserve"> prior versions to better support the use of multiple sampling aperture/masks.</w:t>
       </w:r>
     </w:p>
     <w:p>
@@ -21770,7 +23993,25 @@
           <w:sz w:val="24"/>
           <w:szCs w:val="24"/>
         </w:rPr>
-        <w:t>Polished the right-click help system.  Now the help dialog box can be sized and placed by the user and it will be reused (as it was in the original hover-for-help system) for subsequent right-click-for-help events.  The user is encouraged to position and size the help dialog box to suit his preferences and to not worry if it gets hidden because a new right-click-for-help will pop it right back up at the previous size and position.</w:t>
+        <w:t xml:space="preserve">Polished the right-click help system.  Now the help dialog box can be sized and placed by the </w:t>
+      </w:r>
+      <w:proofErr w:type="gramStart"/>
+      <w:r>
+        <w:rPr>
+          <w:rFonts w:ascii="Arial" w:hAnsi="Arial"/>
+          <w:sz w:val="24"/>
+          <w:szCs w:val="24"/>
+        </w:rPr>
+        <w:t>user</w:t>
+      </w:r>
+      <w:proofErr w:type="gramEnd"/>
+      <w:r>
+        <w:rPr>
+          <w:rFonts w:ascii="Arial" w:hAnsi="Arial"/>
+          <w:sz w:val="24"/>
+          <w:szCs w:val="24"/>
+        </w:rPr>
+        <w:t xml:space="preserve"> and it will be reused (as it was in the original hover-for-help system) for subsequent right-click-for-help events.  The user is encouraged to position and size the help dialog box to suit his preferences and to not worry if it gets hidden because a new right-click-for-help will pop it right back up at the previous size and position.</w:t>
       </w:r>
       <w:r>
         <w:rPr>
@@ -22058,7 +24299,25 @@
           <w:sz w:val="24"/>
           <w:szCs w:val="24"/>
         </w:rPr>
-        <w:t xml:space="preserve">Updated Windows PyMovie.bat file to require the user to press the Enter key to close the script.  This keeps the prompt window open so that if anything went wrong, the diagnostic messages will remain visible.  This file is created in </w:t>
+        <w:t xml:space="preserve">Updated Windows PyMovie.bat file to require the user to press the Enter key to close the script.  This keeps the prompt window open so that if anything went wrong, the diagnostic messages </w:t>
+      </w:r>
+      <w:proofErr w:type="gramStart"/>
+      <w:r>
+        <w:rPr>
+          <w:rFonts w:ascii="Arial" w:hAnsi="Arial"/>
+          <w:sz w:val="24"/>
+          <w:szCs w:val="24"/>
+        </w:rPr>
+        <w:t>will</w:t>
+      </w:r>
+      <w:proofErr w:type="gramEnd"/>
+      <w:r>
+        <w:rPr>
+          <w:rFonts w:ascii="Arial" w:hAnsi="Arial"/>
+          <w:sz w:val="24"/>
+          <w:szCs w:val="24"/>
+        </w:rPr>
+        <w:t xml:space="preserve"> remain visible.  This file is created in </w:t>
       </w:r>
       <w:hyperlink r:id="rId12" w:history="1">
         <w:r>
@@ -22336,7 +24595,25 @@
           <w:sz w:val="24"/>
           <w:szCs w:val="24"/>
         </w:rPr>
-        <w:t xml:space="preserve">to facilitate the use of 'finder' images (produced by stacking images), when a static aperture is added, its threshold is set very high so that it will be forced to use a default mask. An aperture that uses a default mask will not move on its own. So switching from the 'finder' image to the </w:t>
+        <w:t xml:space="preserve">to facilitate the use of 'finder' images (produced by stacking images), when a static aperture is added, its threshold is set very high so that it will be forced to use a default mask. An aperture that uses a default mask will not move on its own. </w:t>
+      </w:r>
+      <w:proofErr w:type="gramStart"/>
+      <w:r>
+        <w:rPr>
+          <w:rFonts w:ascii="Arial" w:hAnsi="Arial"/>
+          <w:sz w:val="24"/>
+          <w:szCs w:val="24"/>
+        </w:rPr>
+        <w:t>So</w:t>
+      </w:r>
+      <w:proofErr w:type="gramEnd"/>
+      <w:r>
+        <w:rPr>
+          <w:rFonts w:ascii="Arial" w:hAnsi="Arial"/>
+          <w:sz w:val="24"/>
+          <w:szCs w:val="24"/>
+        </w:rPr>
+        <w:t xml:space="preserve"> switching from the 'finder' image to the </w:t>
       </w:r>
       <w:proofErr w:type="spellStart"/>
       <w:r>
@@ -22442,8 +24719,18 @@
           <w:sz w:val="24"/>
           <w:szCs w:val="24"/>
         </w:rPr>
-        <w:t>the calculations for manual WCS calibration have definitely been 'fixed' .</w:t>
-      </w:r>
+        <w:t>the calculations for manual WCS calibration have definitely been 'fixed</w:t>
+      </w:r>
+      <w:proofErr w:type="gramStart"/>
+      <w:r>
+        <w:rPr>
+          <w:rFonts w:ascii="Arial" w:hAnsi="Arial"/>
+          <w:sz w:val="24"/>
+          <w:szCs w:val="24"/>
+        </w:rPr>
+        <w:t>' .</w:t>
+      </w:r>
+      <w:proofErr w:type="gramEnd"/>
     </w:p>
     <w:p>
       <w:pPr>
@@ -22579,7 +24866,25 @@
           <w:sz w:val="24"/>
           <w:szCs w:val="24"/>
         </w:rPr>
-        <w:t xml:space="preserve"> Manual WCS calibration button will used as the plate scale. But be sure to leave this box empty if you want the </w:t>
+        <w:t xml:space="preserve"> Manual WCS calibration button will </w:t>
+      </w:r>
+      <w:proofErr w:type="gramStart"/>
+      <w:r>
+        <w:rPr>
+          <w:rFonts w:ascii="Arial" w:hAnsi="Arial"/>
+          <w:sz w:val="24"/>
+          <w:szCs w:val="24"/>
+        </w:rPr>
+        <w:t>used</w:t>
+      </w:r>
+      <w:proofErr w:type="gramEnd"/>
+      <w:r>
+        <w:rPr>
+          <w:rFonts w:ascii="Arial" w:hAnsi="Arial"/>
+          <w:sz w:val="24"/>
+          <w:szCs w:val="24"/>
+        </w:rPr>
+        <w:t xml:space="preserve"> as the plate scale. But be sure to leave this box empty if you want the </w:t>
       </w:r>
       <w:proofErr w:type="spellStart"/>
       <w:r>
@@ -22723,13 +25028,41 @@
           <w:szCs w:val="24"/>
         </w:rPr>
       </w:pPr>
-      <w:r>
-        <w:rPr>
-          <w:rFonts w:ascii="Arial" w:hAnsi="Arial"/>
-          <w:sz w:val="24"/>
-          <w:szCs w:val="24"/>
-        </w:rPr>
-        <w:t>this version adds manual WCS calibration. It is not yet very accurate likely due to the assumption that the RA Dec coordinate system covers a small enough area that the curvature of RA/Dec grid lines could be ignored --- this may not a good assumption. Currently a target aperture may be placed 2 to 4 pixels from the correct location (per nova.astrometry.net WCS calibration).</w:t>
+      <w:proofErr w:type="gramStart"/>
+      <w:r>
+        <w:rPr>
+          <w:rFonts w:ascii="Arial" w:hAnsi="Arial"/>
+          <w:sz w:val="24"/>
+          <w:szCs w:val="24"/>
+        </w:rPr>
+        <w:t>this</w:t>
+      </w:r>
+      <w:proofErr w:type="gramEnd"/>
+      <w:r>
+        <w:rPr>
+          <w:rFonts w:ascii="Arial" w:hAnsi="Arial"/>
+          <w:sz w:val="24"/>
+          <w:szCs w:val="24"/>
+        </w:rPr>
+        <w:t xml:space="preserve"> version adds manual WCS calibration. It is not yet very </w:t>
+      </w:r>
+      <w:proofErr w:type="gramStart"/>
+      <w:r>
+        <w:rPr>
+          <w:rFonts w:ascii="Arial" w:hAnsi="Arial"/>
+          <w:sz w:val="24"/>
+          <w:szCs w:val="24"/>
+        </w:rPr>
+        <w:t>accurate</w:t>
+      </w:r>
+      <w:proofErr w:type="gramEnd"/>
+      <w:r>
+        <w:rPr>
+          <w:rFonts w:ascii="Arial" w:hAnsi="Arial"/>
+          <w:sz w:val="24"/>
+          <w:szCs w:val="24"/>
+        </w:rPr>
+        <w:t xml:space="preserve"> likely due to the assumption that the RA Dec coordinate system covers a small enough area that the curvature of RA/Dec grid lines could be ignored --- this may not a good assumption. Currently a target aperture may be placed 2 to 4 pixels from the correct location (per nova.astrometry.net WCS calibration).</w:t>
       </w:r>
     </w:p>
     <w:p>
@@ -22745,13 +25078,23 @@
           <w:szCs w:val="24"/>
         </w:rPr>
       </w:pPr>
-      <w:r>
-        <w:rPr>
-          <w:rFonts w:ascii="Arial" w:hAnsi="Arial"/>
-          <w:sz w:val="24"/>
-          <w:szCs w:val="24"/>
-        </w:rPr>
-        <w:t xml:space="preserve">Added  the ability to get UCAC4 star coordinates through </w:t>
+      <w:proofErr w:type="gramStart"/>
+      <w:r>
+        <w:rPr>
+          <w:rFonts w:ascii="Arial" w:hAnsi="Arial"/>
+          <w:sz w:val="24"/>
+          <w:szCs w:val="24"/>
+        </w:rPr>
+        <w:t>Added  the</w:t>
+      </w:r>
+      <w:proofErr w:type="gramEnd"/>
+      <w:r>
+        <w:rPr>
+          <w:rFonts w:ascii="Arial" w:hAnsi="Arial"/>
+          <w:sz w:val="24"/>
+          <w:szCs w:val="24"/>
+        </w:rPr>
+        <w:t xml:space="preserve"> ability to get UCAC4 star coordinates through </w:t>
       </w:r>
       <w:proofErr w:type="spellStart"/>
       <w:r>
@@ -22835,7 +25178,25 @@
           <w:sz w:val="24"/>
           <w:szCs w:val="24"/>
         </w:rPr>
-        <w:t>analysis can now be run in reverse by setting the current-frame higher than the stop-at-frame. When such settings are used, running an analysis will process frames from current-frame down to stop-at-frame + 1. Then, if you set current-frame to 0 and run the analysis, frames 0 up to and including the stop-at-frame will be processed. Both the plotting routines and the csv write routine will reorder the data based on frame number so the section of data that has frame numbers counting down will be restored to its normal ordering. This somewhat unusual capability make it easier to deal with an video recording that has but a single star (no companion that can used for tracking) that is occulted strongly enough that it is only visible (and so can self-track) before D and after R. In this case, the R side can be better handled by running the analysis in reverse.</w:t>
+        <w:t xml:space="preserve">analysis can now be run in reverse by setting the current-frame higher than the stop-at-frame. When such settings are used, running an analysis will process frames from current-frame down to stop-at-frame + 1. Then, if you set current-frame to 0 and run the analysis, frames 0 up to and including the stop-at-frame will be processed. Both the plotting routines and the csv write routine will reorder the data based on frame number so the section of data that has frame numbers counting down will be restored to its normal ordering. This somewhat unusual capability </w:t>
+      </w:r>
+      <w:proofErr w:type="gramStart"/>
+      <w:r>
+        <w:rPr>
+          <w:rFonts w:ascii="Arial" w:hAnsi="Arial"/>
+          <w:sz w:val="24"/>
+          <w:szCs w:val="24"/>
+        </w:rPr>
+        <w:t>make</w:t>
+      </w:r>
+      <w:proofErr w:type="gramEnd"/>
+      <w:r>
+        <w:rPr>
+          <w:rFonts w:ascii="Arial" w:hAnsi="Arial"/>
+          <w:sz w:val="24"/>
+          <w:szCs w:val="24"/>
+        </w:rPr>
+        <w:t xml:space="preserve"> it easier to deal with an video recording that has but a single star (no companion that can used for tracking) that is occulted strongly enough that it is only visible (and so can self-track) before D and after R. In this case, the R side can be better handled by running the analysis in reverse.</w:t>
       </w:r>
       <w:r>
         <w:rPr>
@@ -22982,13 +25343,23 @@
         <w:t xml:space="preserve">removed the </w:t>
       </w:r>
       <w:proofErr w:type="spellStart"/>
-      <w:r>
-        <w:rPr>
-          <w:rFonts w:ascii="Arial" w:hAnsi="Arial"/>
-          <w:sz w:val="24"/>
-          <w:szCs w:val="24"/>
-        </w:rPr>
-        <w:t>self.pointed_at_aperture</w:t>
+      <w:proofErr w:type="gramStart"/>
+      <w:r>
+        <w:rPr>
+          <w:rFonts w:ascii="Arial" w:hAnsi="Arial"/>
+          <w:sz w:val="24"/>
+          <w:szCs w:val="24"/>
+        </w:rPr>
+        <w:t>self.pointed</w:t>
+      </w:r>
+      <w:proofErr w:type="gramEnd"/>
+      <w:r>
+        <w:rPr>
+          <w:rFonts w:ascii="Arial" w:hAnsi="Arial"/>
+          <w:sz w:val="24"/>
+          <w:szCs w:val="24"/>
+        </w:rPr>
+        <w:t>_at_aperture</w:t>
       </w:r>
       <w:proofErr w:type="spellEnd"/>
       <w:r>
@@ -23114,6 +25485,7 @@
         <w:t xml:space="preserve">another variation on deleting apertures, this time without the </w:t>
       </w:r>
       <w:proofErr w:type="spellStart"/>
+      <w:proofErr w:type="gramStart"/>
       <w:r>
         <w:rPr>
           <w:rFonts w:ascii="Arial" w:hAnsi="Arial"/>
@@ -23123,6 +25495,7 @@
         <w:t>aperture.deleteLater</w:t>
       </w:r>
       <w:proofErr w:type="spellEnd"/>
+      <w:proofErr w:type="gramEnd"/>
       <w:r>
         <w:rPr>
           <w:rFonts w:ascii="Arial" w:hAnsi="Arial"/>
@@ -23228,13 +25601,23 @@
         <w:t xml:space="preserve">added </w:t>
       </w:r>
       <w:proofErr w:type="spellStart"/>
-      <w:r>
-        <w:rPr>
-          <w:rFonts w:ascii="Arial" w:hAnsi="Arial"/>
-          <w:sz w:val="24"/>
-          <w:szCs w:val="24"/>
-        </w:rPr>
-        <w:t>self.pointed_at_aperture</w:t>
+      <w:proofErr w:type="gramStart"/>
+      <w:r>
+        <w:rPr>
+          <w:rFonts w:ascii="Arial" w:hAnsi="Arial"/>
+          <w:sz w:val="24"/>
+          <w:szCs w:val="24"/>
+        </w:rPr>
+        <w:t>self.pointed</w:t>
+      </w:r>
+      <w:proofErr w:type="gramEnd"/>
+      <w:r>
+        <w:rPr>
+          <w:rFonts w:ascii="Arial" w:hAnsi="Arial"/>
+          <w:sz w:val="24"/>
+          <w:szCs w:val="24"/>
+        </w:rPr>
+        <w:t>_at_aperture</w:t>
       </w:r>
       <w:proofErr w:type="spellEnd"/>
       <w:r>
@@ -23312,6 +25695,7 @@
         <w:t xml:space="preserve">(aperture) to </w:t>
       </w:r>
       <w:proofErr w:type="spellStart"/>
+      <w:proofErr w:type="gramStart"/>
       <w:r>
         <w:rPr>
           <w:rFonts w:ascii="Arial" w:hAnsi="Arial"/>
@@ -23321,6 +25705,7 @@
         <w:t>aperture.deleteLater</w:t>
       </w:r>
       <w:proofErr w:type="spellEnd"/>
+      <w:proofErr w:type="gramEnd"/>
       <w:r>
         <w:rPr>
           <w:rFonts w:ascii="Arial" w:hAnsi="Arial"/>
@@ -23330,6 +25715,7 @@
         <w:t xml:space="preserve">(). </w:t>
       </w:r>
       <w:proofErr w:type="spellStart"/>
+      <w:proofErr w:type="gramStart"/>
       <w:r>
         <w:rPr>
           <w:rFonts w:ascii="Arial" w:hAnsi="Arial"/>
@@ -23339,6 +25725,7 @@
         <w:t>Their</w:t>
       </w:r>
       <w:proofErr w:type="spellEnd"/>
+      <w:proofErr w:type="gramEnd"/>
       <w:r>
         <w:rPr>
           <w:rFonts w:ascii="Arial" w:hAnsi="Arial"/>
@@ -24127,13 +26514,41 @@
           <w:szCs w:val="24"/>
         </w:rPr>
       </w:pPr>
-      <w:r>
-        <w:rPr>
-          <w:rFonts w:ascii="Arial" w:hAnsi="Arial"/>
-          <w:sz w:val="24"/>
-          <w:szCs w:val="24"/>
-        </w:rPr>
-        <w:t>with the success of 'dynamic' aperture display, we have adopted a policy when creating an aperture of setting all its special properties (jogging and auto-display) OFF and NOT touching the properties of any already-in-place apertures. In the previous version, adding an aperture caused all special properties in existing apertures to be cleared (quietly --- this adds to confusion --- didn't I just set that?) and the new aperture came preset with jogging and auto-display ON. In this version, it is up to the user to set the special properties and they will never be quietly changed.</w:t>
+      <w:proofErr w:type="gramStart"/>
+      <w:r>
+        <w:rPr>
+          <w:rFonts w:ascii="Arial" w:hAnsi="Arial"/>
+          <w:sz w:val="24"/>
+          <w:szCs w:val="24"/>
+        </w:rPr>
+        <w:t>with</w:t>
+      </w:r>
+      <w:proofErr w:type="gramEnd"/>
+      <w:r>
+        <w:rPr>
+          <w:rFonts w:ascii="Arial" w:hAnsi="Arial"/>
+          <w:sz w:val="24"/>
+          <w:szCs w:val="24"/>
+        </w:rPr>
+        <w:t xml:space="preserve"> the success of 'dynamic' aperture display, we have adopted a policy when creating an aperture of setting all its special properties (jogging and auto-display) OFF and NOT touching the properties of any already-in-place apertures. In the previous version, adding an aperture caused all special properties in existing apertures to be cleared (quietly --- this adds to confusion --- didn't I just set that?) and the new aperture came preset with jogging and auto-display ON. In this version, it is up to the user to set the special </w:t>
+      </w:r>
+      <w:proofErr w:type="gramStart"/>
+      <w:r>
+        <w:rPr>
+          <w:rFonts w:ascii="Arial" w:hAnsi="Arial"/>
+          <w:sz w:val="24"/>
+          <w:szCs w:val="24"/>
+        </w:rPr>
+        <w:t>properties</w:t>
+      </w:r>
+      <w:proofErr w:type="gramEnd"/>
+      <w:r>
+        <w:rPr>
+          <w:rFonts w:ascii="Arial" w:hAnsi="Arial"/>
+          <w:sz w:val="24"/>
+          <w:szCs w:val="24"/>
+        </w:rPr>
+        <w:t xml:space="preserve"> and they will never be quietly changed.</w:t>
       </w:r>
       <w:r>
         <w:rPr>
@@ -24427,7 +26842,25 @@
           <w:sz w:val="24"/>
           <w:szCs w:val="24"/>
         </w:rPr>
-        <w:t>Eliminated the 'green' mode for an aperture. Now each aperture can request that its stats be printed at each frame change.  There is only one thumbnail display however so only the last aperture in a group that gets printed will have its thumbnail displayed.</w:t>
+        <w:t xml:space="preserve">Eliminated the 'green' mode for an aperture. Now each aperture can request that its stats be printed at each frame change.  There is only one thumbnail </w:t>
+      </w:r>
+      <w:proofErr w:type="gramStart"/>
+      <w:r>
+        <w:rPr>
+          <w:rFonts w:ascii="Arial" w:hAnsi="Arial"/>
+          <w:sz w:val="24"/>
+          <w:szCs w:val="24"/>
+        </w:rPr>
+        <w:t>display however</w:t>
+      </w:r>
+      <w:proofErr w:type="gramEnd"/>
+      <w:r>
+        <w:rPr>
+          <w:rFonts w:ascii="Arial" w:hAnsi="Arial"/>
+          <w:sz w:val="24"/>
+          <w:szCs w:val="24"/>
+        </w:rPr>
+        <w:t xml:space="preserve"> so only the last aperture in a group that gets printed will have its thumbnail displayed.</w:t>
       </w:r>
     </w:p>
     <w:p>
@@ -24713,7 +27146,25 @@
           <w:sz w:val="24"/>
           <w:szCs w:val="24"/>
         </w:rPr>
-        <w:t>the 'no snap' aperture was actually 'snapping'  --- that's been fixed</w:t>
+        <w:t>the 'no snap' aperture was actually 'snapping</w:t>
+      </w:r>
+      <w:proofErr w:type="gramStart"/>
+      <w:r>
+        <w:rPr>
+          <w:rFonts w:ascii="Arial" w:hAnsi="Arial"/>
+          <w:sz w:val="24"/>
+          <w:szCs w:val="24"/>
+        </w:rPr>
+        <w:t>'  ---</w:t>
+      </w:r>
+      <w:proofErr w:type="gramEnd"/>
+      <w:r>
+        <w:rPr>
+          <w:rFonts w:ascii="Arial" w:hAnsi="Arial"/>
+          <w:sz w:val="24"/>
+          <w:szCs w:val="24"/>
+        </w:rPr>
+        <w:t xml:space="preserve"> that's been fixed</w:t>
       </w:r>
     </w:p>
     <w:p>
@@ -25176,7 +27627,25 @@
           <w:sz w:val="24"/>
           <w:szCs w:val="24"/>
         </w:rPr>
-        <w:t>added a try/except block around aperture delete code to see if we can track down crashes that are occurring sporadically  under Win 7 OS (but not Mac or Win 10)</w:t>
+        <w:t xml:space="preserve">added a try/except block around aperture delete code to see if we can track down crashes that are occurring </w:t>
+      </w:r>
+      <w:proofErr w:type="gramStart"/>
+      <w:r>
+        <w:rPr>
+          <w:rFonts w:ascii="Arial" w:hAnsi="Arial"/>
+          <w:sz w:val="24"/>
+          <w:szCs w:val="24"/>
+        </w:rPr>
+        <w:t>sporadically  under</w:t>
+      </w:r>
+      <w:proofErr w:type="gramEnd"/>
+      <w:r>
+        <w:rPr>
+          <w:rFonts w:ascii="Arial" w:hAnsi="Arial"/>
+          <w:sz w:val="24"/>
+          <w:szCs w:val="24"/>
+        </w:rPr>
+        <w:t xml:space="preserve"> Win 7 OS (but not Mac or Win 10)</w:t>
       </w:r>
     </w:p>
     <w:p>
@@ -25825,7 +28294,25 @@
           <w:sz w:val="24"/>
           <w:szCs w:val="24"/>
         </w:rPr>
-        <w:t xml:space="preserve"> files that could be opened. This may have diagnostic value in some case where an unusual codec was employed. PyMovie handles </w:t>
+        <w:t xml:space="preserve"> files that could be opened. This may have diagnostic value in some </w:t>
+      </w:r>
+      <w:proofErr w:type="gramStart"/>
+      <w:r>
+        <w:rPr>
+          <w:rFonts w:ascii="Arial" w:hAnsi="Arial"/>
+          <w:sz w:val="24"/>
+          <w:szCs w:val="24"/>
+        </w:rPr>
+        <w:t>case</w:t>
+      </w:r>
+      <w:proofErr w:type="gramEnd"/>
+      <w:r>
+        <w:rPr>
+          <w:rFonts w:ascii="Arial" w:hAnsi="Arial"/>
+          <w:sz w:val="24"/>
+          <w:szCs w:val="24"/>
+        </w:rPr>
+        <w:t xml:space="preserve"> where an unusual codec was employed. PyMovie handles </w:t>
       </w:r>
       <w:proofErr w:type="spellStart"/>
       <w:r>
@@ -26059,7 +28546,43 @@
           <w:sz w:val="24"/>
           <w:szCs w:val="24"/>
         </w:rPr>
-        <w:t>changed the snap-to-blob function to require user to place cursor on/near star of interest. Previously, snap-to-blob snapped to the brightest star in the entire aperture UNLESS there was already a yellow aperture defined. This seemed overly complicated, hard to explain, and causes the behavior to be sometimes mysterious, particularly if one forgets whether or not there is a yellow aperture.  Requiring cursor placement within 6 pixels of the star-of-interest at all times is easier to get used to and allows a dim star that has bright neighbors to be easily singled out.</w:t>
+        <w:t xml:space="preserve">changed the snap-to-blob function to require user to place cursor on/near star of interest. Previously, snap-to-blob snapped to the brightest star in the entire aperture UNLESS there was already a yellow aperture defined. This seemed overly complicated, hard to explain, and causes the behavior to be sometimes mysterious, particularly if one forgets </w:t>
+      </w:r>
+      <w:proofErr w:type="gramStart"/>
+      <w:r>
+        <w:rPr>
+          <w:rFonts w:ascii="Arial" w:hAnsi="Arial"/>
+          <w:sz w:val="24"/>
+          <w:szCs w:val="24"/>
+        </w:rPr>
+        <w:t>whether or not</w:t>
+      </w:r>
+      <w:proofErr w:type="gramEnd"/>
+      <w:r>
+        <w:rPr>
+          <w:rFonts w:ascii="Arial" w:hAnsi="Arial"/>
+          <w:sz w:val="24"/>
+          <w:szCs w:val="24"/>
+        </w:rPr>
+        <w:t xml:space="preserve"> there is a yellow aperture.  Requiring cursor placement within 6 pixels of the star-of-interest </w:t>
+      </w:r>
+      <w:proofErr w:type="gramStart"/>
+      <w:r>
+        <w:rPr>
+          <w:rFonts w:ascii="Arial" w:hAnsi="Arial"/>
+          <w:sz w:val="24"/>
+          <w:szCs w:val="24"/>
+        </w:rPr>
+        <w:t>at all times</w:t>
+      </w:r>
+      <w:proofErr w:type="gramEnd"/>
+      <w:r>
+        <w:rPr>
+          <w:rFonts w:ascii="Arial" w:hAnsi="Arial"/>
+          <w:sz w:val="24"/>
+          <w:szCs w:val="24"/>
+        </w:rPr>
+        <w:t xml:space="preserve"> is easier to get used to and allows a dim star that has bright neighbors to be easily singled out.</w:t>
       </w:r>
     </w:p>
     <w:p>
@@ -26081,7 +28604,25 @@
           <w:sz w:val="24"/>
           <w:szCs w:val="24"/>
         </w:rPr>
-        <w:t>The aperture name dialog now pops up whenever an aperture is created. This save mouse clicks and encourages good practices.</w:t>
+        <w:t xml:space="preserve">The aperture name dialog now pops up whenever an aperture is created. This </w:t>
+      </w:r>
+      <w:proofErr w:type="gramStart"/>
+      <w:r>
+        <w:rPr>
+          <w:rFonts w:ascii="Arial" w:hAnsi="Arial"/>
+          <w:sz w:val="24"/>
+          <w:szCs w:val="24"/>
+        </w:rPr>
+        <w:t>save</w:t>
+      </w:r>
+      <w:proofErr w:type="gramEnd"/>
+      <w:r>
+        <w:rPr>
+          <w:rFonts w:ascii="Arial" w:hAnsi="Arial"/>
+          <w:sz w:val="24"/>
+          <w:szCs w:val="24"/>
+        </w:rPr>
+        <w:t xml:space="preserve"> mouse clicks and encourages good practices.</w:t>
       </w:r>
     </w:p>
     <w:p>
@@ -26357,7 +28898,7 @@
 </file>
 
 <file path=word/endnotes.xml><?xml version="1.0" encoding="utf-8"?>
-<w:endnotes xmlns:wpc="http://schemas.microsoft.com/office/word/2010/wordprocessingCanvas" xmlns:cx="http://schemas.microsoft.com/office/drawing/2014/chartex" xmlns:cx1="http://schemas.microsoft.com/office/drawing/2015/9/8/chartex" xmlns:cx2="http://schemas.microsoft.com/office/drawing/2015/10/21/chartex" xmlns:cx3="http://schemas.microsoft.com/office/drawing/2016/5/9/chartex" xmlns:cx4="http://schemas.microsoft.com/office/drawing/2016/5/10/chartex" xmlns:cx5="http://schemas.microsoft.com/office/drawing/2016/5/11/chartex" xmlns:cx6="http://schemas.microsoft.com/office/drawing/2016/5/12/chartex" xmlns:cx7="http://schemas.microsoft.com/office/drawing/2016/5/13/chartex" xmlns:cx8="http://schemas.microsoft.com/office/drawing/2016/5/14/chartex" xmlns:mc="http://schemas.openxmlformats.org/markup-compatibility/2006" xmlns:aink="http://schemas.microsoft.com/office/drawing/2016/ink" xmlns:am3d="http://schemas.microsoft.com/office/drawing/2017/model3d" xmlns:o="urn:schemas-microsoft-com:office:office" xmlns:oel="http://schemas.microsoft.com/office/2019/extlst" xmlns:r="http://schemas.openxmlformats.org/officeDocument/2006/relationships" xmlns:m="http://schemas.openxmlformats.org/officeDocument/2006/math" xmlns:v="urn:schemas-microsoft-com:vml" xmlns:wp14="http://schemas.microsoft.com/office/word/2010/wordprocessingDrawing" xmlns:wp="http://schemas.openxmlformats.org/drawingml/2006/wordprocessingDrawing" xmlns:w10="urn:schemas-microsoft-com:office:word" xmlns:w="http://schemas.openxmlformats.org/wordprocessingml/2006/main" xmlns:w14="http://schemas.microsoft.com/office/word/2010/wordml" xmlns:w15="http://schemas.microsoft.com/office/word/2012/wordml" xmlns:w16cex="http://schemas.microsoft.com/office/word/2018/wordml/cex" xmlns:w16cid="http://schemas.microsoft.com/office/word/2016/wordml/cid" xmlns:w16="http://schemas.microsoft.com/office/word/2018/wordml" xmlns:w16sdtdh="http://schemas.microsoft.com/office/word/2020/wordml/sdtdatahash" xmlns:w16se="http://schemas.microsoft.com/office/word/2015/wordml/symex" xmlns:wpg="http://schemas.microsoft.com/office/word/2010/wordprocessingGroup" xmlns:wpi="http://schemas.microsoft.com/office/word/2010/wordprocessingInk" xmlns:wne="http://schemas.microsoft.com/office/word/2006/wordml" xmlns:wps="http://schemas.microsoft.com/office/word/2010/wordprocessingShape" mc:Ignorable="w14 w15 w16se w16cid w16 w16cex w16sdtdh wp14">
+<w:endnotes xmlns:wpc="http://schemas.microsoft.com/office/word/2010/wordprocessingCanvas" xmlns:cx="http://schemas.microsoft.com/office/drawing/2014/chartex" xmlns:cx1="http://schemas.microsoft.com/office/drawing/2015/9/8/chartex" xmlns:cx2="http://schemas.microsoft.com/office/drawing/2015/10/21/chartex" xmlns:cx3="http://schemas.microsoft.com/office/drawing/2016/5/9/chartex" xmlns:cx4="http://schemas.microsoft.com/office/drawing/2016/5/10/chartex" xmlns:cx5="http://schemas.microsoft.com/office/drawing/2016/5/11/chartex" xmlns:cx6="http://schemas.microsoft.com/office/drawing/2016/5/12/chartex" xmlns:cx7="http://schemas.microsoft.com/office/drawing/2016/5/13/chartex" xmlns:cx8="http://schemas.microsoft.com/office/drawing/2016/5/14/chartex" xmlns:mc="http://schemas.openxmlformats.org/markup-compatibility/2006" xmlns:aink="http://schemas.microsoft.com/office/drawing/2016/ink" xmlns:am3d="http://schemas.microsoft.com/office/drawing/2017/model3d" xmlns:o="urn:schemas-microsoft-com:office:office" xmlns:oel="http://schemas.microsoft.com/office/2019/extlst" xmlns:r="http://schemas.openxmlformats.org/officeDocument/2006/relationships" xmlns:m="http://schemas.openxmlformats.org/officeDocument/2006/math" xmlns:v="urn:schemas-microsoft-com:vml" xmlns:wp14="http://schemas.microsoft.com/office/word/2010/wordprocessingDrawing" xmlns:wp="http://schemas.openxmlformats.org/drawingml/2006/wordprocessingDrawing" xmlns:w10="urn:schemas-microsoft-com:office:word" xmlns:w="http://schemas.openxmlformats.org/wordprocessingml/2006/main" xmlns:w14="http://schemas.microsoft.com/office/word/2010/wordml" xmlns:w15="http://schemas.microsoft.com/office/word/2012/wordml" xmlns:w16cex="http://schemas.microsoft.com/office/word/2018/wordml/cex" xmlns:w16cid="http://schemas.microsoft.com/office/word/2016/wordml/cid" xmlns:w16="http://schemas.microsoft.com/office/word/2018/wordml" xmlns:w16du="http://schemas.microsoft.com/office/word/2023/wordml/word16du" xmlns:w16sdtdh="http://schemas.microsoft.com/office/word/2020/wordml/sdtdatahash" xmlns:w16se="http://schemas.microsoft.com/office/word/2015/wordml/symex" xmlns:wpg="http://schemas.microsoft.com/office/word/2010/wordprocessingGroup" xmlns:wpi="http://schemas.microsoft.com/office/word/2010/wordprocessingInk" xmlns:wne="http://schemas.microsoft.com/office/word/2006/wordml" xmlns:wps="http://schemas.microsoft.com/office/word/2010/wordprocessingShape" mc:Ignorable="w14 w15 w16se w16cid w16 w16cex w16sdtdh w16du wp14">
   <w:endnote w:type="separator" w:id="-1">
     <w:p>
       <w:r>
@@ -26376,7 +28917,7 @@
 </file>
 
 <file path=word/footnotes.xml><?xml version="1.0" encoding="utf-8"?>
-<w:footnotes xmlns:wpc="http://schemas.microsoft.com/office/word/2010/wordprocessingCanvas" xmlns:cx="http://schemas.microsoft.com/office/drawing/2014/chartex" xmlns:cx1="http://schemas.microsoft.com/office/drawing/2015/9/8/chartex" xmlns:cx2="http://schemas.microsoft.com/office/drawing/2015/10/21/chartex" xmlns:cx3="http://schemas.microsoft.com/office/drawing/2016/5/9/chartex" xmlns:cx4="http://schemas.microsoft.com/office/drawing/2016/5/10/chartex" xmlns:cx5="http://schemas.microsoft.com/office/drawing/2016/5/11/chartex" xmlns:cx6="http://schemas.microsoft.com/office/drawing/2016/5/12/chartex" xmlns:cx7="http://schemas.microsoft.com/office/drawing/2016/5/13/chartex" xmlns:cx8="http://schemas.microsoft.com/office/drawing/2016/5/14/chartex" xmlns:mc="http://schemas.openxmlformats.org/markup-compatibility/2006" xmlns:aink="http://schemas.microsoft.com/office/drawing/2016/ink" xmlns:am3d="http://schemas.microsoft.com/office/drawing/2017/model3d" xmlns:o="urn:schemas-microsoft-com:office:office" xmlns:oel="http://schemas.microsoft.com/office/2019/extlst" xmlns:r="http://schemas.openxmlformats.org/officeDocument/2006/relationships" xmlns:m="http://schemas.openxmlformats.org/officeDocument/2006/math" xmlns:v="urn:schemas-microsoft-com:vml" xmlns:wp14="http://schemas.microsoft.com/office/word/2010/wordprocessingDrawing" xmlns:wp="http://schemas.openxmlformats.org/drawingml/2006/wordprocessingDrawing" xmlns:w10="urn:schemas-microsoft-com:office:word" xmlns:w="http://schemas.openxmlformats.org/wordprocessingml/2006/main" xmlns:w14="http://schemas.microsoft.com/office/word/2010/wordml" xmlns:w15="http://schemas.microsoft.com/office/word/2012/wordml" xmlns:w16cex="http://schemas.microsoft.com/office/word/2018/wordml/cex" xmlns:w16cid="http://schemas.microsoft.com/office/word/2016/wordml/cid" xmlns:w16="http://schemas.microsoft.com/office/word/2018/wordml" xmlns:w16sdtdh="http://schemas.microsoft.com/office/word/2020/wordml/sdtdatahash" xmlns:w16se="http://schemas.microsoft.com/office/word/2015/wordml/symex" xmlns:wpg="http://schemas.microsoft.com/office/word/2010/wordprocessingGroup" xmlns:wpi="http://schemas.microsoft.com/office/word/2010/wordprocessingInk" xmlns:wne="http://schemas.microsoft.com/office/word/2006/wordml" xmlns:wps="http://schemas.microsoft.com/office/word/2010/wordprocessingShape" mc:Ignorable="w14 w15 w16se w16cid w16 w16cex w16sdtdh wp14">
+<w:footnotes xmlns:wpc="http://schemas.microsoft.com/office/word/2010/wordprocessingCanvas" xmlns:cx="http://schemas.microsoft.com/office/drawing/2014/chartex" xmlns:cx1="http://schemas.microsoft.com/office/drawing/2015/9/8/chartex" xmlns:cx2="http://schemas.microsoft.com/office/drawing/2015/10/21/chartex" xmlns:cx3="http://schemas.microsoft.com/office/drawing/2016/5/9/chartex" xmlns:cx4="http://schemas.microsoft.com/office/drawing/2016/5/10/chartex" xmlns:cx5="http://schemas.microsoft.com/office/drawing/2016/5/11/chartex" xmlns:cx6="http://schemas.microsoft.com/office/drawing/2016/5/12/chartex" xmlns:cx7="http://schemas.microsoft.com/office/drawing/2016/5/13/chartex" xmlns:cx8="http://schemas.microsoft.com/office/drawing/2016/5/14/chartex" xmlns:mc="http://schemas.openxmlformats.org/markup-compatibility/2006" xmlns:aink="http://schemas.microsoft.com/office/drawing/2016/ink" xmlns:am3d="http://schemas.microsoft.com/office/drawing/2017/model3d" xmlns:o="urn:schemas-microsoft-com:office:office" xmlns:oel="http://schemas.microsoft.com/office/2019/extlst" xmlns:r="http://schemas.openxmlformats.org/officeDocument/2006/relationships" xmlns:m="http://schemas.openxmlformats.org/officeDocument/2006/math" xmlns:v="urn:schemas-microsoft-com:vml" xmlns:wp14="http://schemas.microsoft.com/office/word/2010/wordprocessingDrawing" xmlns:wp="http://schemas.openxmlformats.org/drawingml/2006/wordprocessingDrawing" xmlns:w10="urn:schemas-microsoft-com:office:word" xmlns:w="http://schemas.openxmlformats.org/wordprocessingml/2006/main" xmlns:w14="http://schemas.microsoft.com/office/word/2010/wordml" xmlns:w15="http://schemas.microsoft.com/office/word/2012/wordml" xmlns:w16cex="http://schemas.microsoft.com/office/word/2018/wordml/cex" xmlns:w16cid="http://schemas.microsoft.com/office/word/2016/wordml/cid" xmlns:w16="http://schemas.microsoft.com/office/word/2018/wordml" xmlns:w16du="http://schemas.microsoft.com/office/word/2023/wordml/word16du" xmlns:w16sdtdh="http://schemas.microsoft.com/office/word/2020/wordml/sdtdatahash" xmlns:w16se="http://schemas.microsoft.com/office/word/2015/wordml/symex" xmlns:wpg="http://schemas.microsoft.com/office/word/2010/wordprocessingGroup" xmlns:wpi="http://schemas.microsoft.com/office/word/2010/wordprocessingInk" xmlns:wne="http://schemas.microsoft.com/office/word/2006/wordml" xmlns:wps="http://schemas.microsoft.com/office/word/2010/wordprocessingShape" mc:Ignorable="w14 w15 w16se w16cid w16 w16cex w16sdtdh w16du wp14">
   <w:footnote w:type="separator" w:id="-1">
     <w:p>
       <w:r>
@@ -26398,7 +28939,7 @@
 </file>
 
 <file path=word/numbering.xml><?xml version="1.0" encoding="utf-8"?>
-<w:numbering xmlns:wpc="http://schemas.microsoft.com/office/word/2010/wordprocessingCanvas" xmlns:cx="http://schemas.microsoft.com/office/drawing/2014/chartex" xmlns:cx1="http://schemas.microsoft.com/office/drawing/2015/9/8/chartex" xmlns:cx2="http://schemas.microsoft.com/office/drawing/2015/10/21/chartex" xmlns:cx3="http://schemas.microsoft.com/office/drawing/2016/5/9/chartex" xmlns:cx4="http://schemas.microsoft.com/office/drawing/2016/5/10/chartex" xmlns:cx5="http://schemas.microsoft.com/office/drawing/2016/5/11/chartex" xmlns:cx6="http://schemas.microsoft.com/office/drawing/2016/5/12/chartex" xmlns:cx7="http://schemas.microsoft.com/office/drawing/2016/5/13/chartex" xmlns:cx8="http://schemas.microsoft.com/office/drawing/2016/5/14/chartex" xmlns:mc="http://schemas.openxmlformats.org/markup-compatibility/2006" xmlns:aink="http://schemas.microsoft.com/office/drawing/2016/ink" xmlns:am3d="http://schemas.microsoft.com/office/drawing/2017/model3d" xmlns:o="urn:schemas-microsoft-com:office:office" xmlns:oel="http://schemas.microsoft.com/office/2019/extlst" xmlns:r="http://schemas.openxmlformats.org/officeDocument/2006/relationships" xmlns:m="http://schemas.openxmlformats.org/officeDocument/2006/math" xmlns:v="urn:schemas-microsoft-com:vml" xmlns:wp14="http://schemas.microsoft.com/office/word/2010/wordprocessingDrawing" xmlns:wp="http://schemas.openxmlformats.org/drawingml/2006/wordprocessingDrawing" xmlns:w10="urn:schemas-microsoft-com:office:word" xmlns:w="http://schemas.openxmlformats.org/wordprocessingml/2006/main" xmlns:w14="http://schemas.microsoft.com/office/word/2010/wordml" xmlns:w15="http://schemas.microsoft.com/office/word/2012/wordml" xmlns:w16cex="http://schemas.microsoft.com/office/word/2018/wordml/cex" xmlns:w16cid="http://schemas.microsoft.com/office/word/2016/wordml/cid" xmlns:w16="http://schemas.microsoft.com/office/word/2018/wordml" xmlns:w16sdtdh="http://schemas.microsoft.com/office/word/2020/wordml/sdtdatahash" xmlns:w16se="http://schemas.microsoft.com/office/word/2015/wordml/symex" xmlns:wpg="http://schemas.microsoft.com/office/word/2010/wordprocessingGroup" xmlns:wpi="http://schemas.microsoft.com/office/word/2010/wordprocessingInk" xmlns:wne="http://schemas.microsoft.com/office/word/2006/wordml" xmlns:wps="http://schemas.microsoft.com/office/word/2010/wordprocessingShape" mc:Ignorable="w14 w15 w16se w16cid w16 w16cex w16sdtdh wp14">
+<w:numbering xmlns:wpc="http://schemas.microsoft.com/office/word/2010/wordprocessingCanvas" xmlns:cx="http://schemas.microsoft.com/office/drawing/2014/chartex" xmlns:cx1="http://schemas.microsoft.com/office/drawing/2015/9/8/chartex" xmlns:cx2="http://schemas.microsoft.com/office/drawing/2015/10/21/chartex" xmlns:cx3="http://schemas.microsoft.com/office/drawing/2016/5/9/chartex" xmlns:cx4="http://schemas.microsoft.com/office/drawing/2016/5/10/chartex" xmlns:cx5="http://schemas.microsoft.com/office/drawing/2016/5/11/chartex" xmlns:cx6="http://schemas.microsoft.com/office/drawing/2016/5/12/chartex" xmlns:cx7="http://schemas.microsoft.com/office/drawing/2016/5/13/chartex" xmlns:cx8="http://schemas.microsoft.com/office/drawing/2016/5/14/chartex" xmlns:mc="http://schemas.openxmlformats.org/markup-compatibility/2006" xmlns:aink="http://schemas.microsoft.com/office/drawing/2016/ink" xmlns:am3d="http://schemas.microsoft.com/office/drawing/2017/model3d" xmlns:o="urn:schemas-microsoft-com:office:office" xmlns:oel="http://schemas.microsoft.com/office/2019/extlst" xmlns:r="http://schemas.openxmlformats.org/officeDocument/2006/relationships" xmlns:m="http://schemas.openxmlformats.org/officeDocument/2006/math" xmlns:v="urn:schemas-microsoft-com:vml" xmlns:wp14="http://schemas.microsoft.com/office/word/2010/wordprocessingDrawing" xmlns:wp="http://schemas.openxmlformats.org/drawingml/2006/wordprocessingDrawing" xmlns:w10="urn:schemas-microsoft-com:office:word" xmlns:w="http://schemas.openxmlformats.org/wordprocessingml/2006/main" xmlns:w14="http://schemas.microsoft.com/office/word/2010/wordml" xmlns:w15="http://schemas.microsoft.com/office/word/2012/wordml" xmlns:w16cex="http://schemas.microsoft.com/office/word/2018/wordml/cex" xmlns:w16cid="http://schemas.microsoft.com/office/word/2016/wordml/cid" xmlns:w16="http://schemas.microsoft.com/office/word/2018/wordml" xmlns:w16du="http://schemas.microsoft.com/office/word/2023/wordml/word16du" xmlns:w16sdtdh="http://schemas.microsoft.com/office/word/2020/wordml/sdtdatahash" xmlns:w16se="http://schemas.microsoft.com/office/word/2015/wordml/symex" xmlns:wpg="http://schemas.microsoft.com/office/word/2010/wordprocessingGroup" xmlns:wpi="http://schemas.microsoft.com/office/word/2010/wordprocessingInk" xmlns:wne="http://schemas.microsoft.com/office/word/2006/wordml" xmlns:wps="http://schemas.microsoft.com/office/word/2010/wordprocessingShape" mc:Ignorable="w14 w15 w16se w16cid w16 w16cex w16sdtdh w16du wp14">
   <w:abstractNum w:abstractNumId="0" w15:restartNumberingAfterBreak="0">
     <w:nsid w:val="00D1724F"/>
     <w:multiLevelType w:val="multilevel"/>
@@ -58363,6 +60904,119 @@
     </w:lvl>
   </w:abstractNum>
   <w:abstractNum w:abstractNumId="305" w15:restartNumberingAfterBreak="0">
+    <w:nsid w:val="7FC465E7"/>
+    <w:multiLevelType w:val="hybridMultilevel"/>
+    <w:tmpl w:val="168C7630"/>
+    <w:lvl w:ilvl="0" w:tplc="04090001">
+      <w:start w:val="1"/>
+      <w:numFmt w:val="bullet"/>
+      <w:lvlText w:val=""/>
+      <w:lvlJc w:val="left"/>
+      <w:pPr>
+        <w:ind w:left="720" w:hanging="360"/>
+      </w:pPr>
+      <w:rPr>
+        <w:rFonts w:ascii="Symbol" w:hAnsi="Symbol" w:hint="default"/>
+      </w:rPr>
+    </w:lvl>
+    <w:lvl w:ilvl="1" w:tplc="04090003" w:tentative="1">
+      <w:start w:val="1"/>
+      <w:numFmt w:val="bullet"/>
+      <w:lvlText w:val="o"/>
+      <w:lvlJc w:val="left"/>
+      <w:pPr>
+        <w:ind w:left="1440" w:hanging="360"/>
+      </w:pPr>
+      <w:rPr>
+        <w:rFonts w:ascii="Courier New" w:hAnsi="Courier New" w:cs="Courier New" w:hint="default"/>
+      </w:rPr>
+    </w:lvl>
+    <w:lvl w:ilvl="2" w:tplc="04090005" w:tentative="1">
+      <w:start w:val="1"/>
+      <w:numFmt w:val="bullet"/>
+      <w:lvlText w:val=""/>
+      <w:lvlJc w:val="left"/>
+      <w:pPr>
+        <w:ind w:left="2160" w:hanging="360"/>
+      </w:pPr>
+      <w:rPr>
+        <w:rFonts w:ascii="Wingdings" w:hAnsi="Wingdings" w:hint="default"/>
+      </w:rPr>
+    </w:lvl>
+    <w:lvl w:ilvl="3" w:tplc="04090001" w:tentative="1">
+      <w:start w:val="1"/>
+      <w:numFmt w:val="bullet"/>
+      <w:lvlText w:val=""/>
+      <w:lvlJc w:val="left"/>
+      <w:pPr>
+        <w:ind w:left="2880" w:hanging="360"/>
+      </w:pPr>
+      <w:rPr>
+        <w:rFonts w:ascii="Symbol" w:hAnsi="Symbol" w:hint="default"/>
+      </w:rPr>
+    </w:lvl>
+    <w:lvl w:ilvl="4" w:tplc="04090003" w:tentative="1">
+      <w:start w:val="1"/>
+      <w:numFmt w:val="bullet"/>
+      <w:lvlText w:val="o"/>
+      <w:lvlJc w:val="left"/>
+      <w:pPr>
+        <w:ind w:left="3600" w:hanging="360"/>
+      </w:pPr>
+      <w:rPr>
+        <w:rFonts w:ascii="Courier New" w:hAnsi="Courier New" w:cs="Courier New" w:hint="default"/>
+      </w:rPr>
+    </w:lvl>
+    <w:lvl w:ilvl="5" w:tplc="04090005" w:tentative="1">
+      <w:start w:val="1"/>
+      <w:numFmt w:val="bullet"/>
+      <w:lvlText w:val=""/>
+      <w:lvlJc w:val="left"/>
+      <w:pPr>
+        <w:ind w:left="4320" w:hanging="360"/>
+      </w:pPr>
+      <w:rPr>
+        <w:rFonts w:ascii="Wingdings" w:hAnsi="Wingdings" w:hint="default"/>
+      </w:rPr>
+    </w:lvl>
+    <w:lvl w:ilvl="6" w:tplc="04090001" w:tentative="1">
+      <w:start w:val="1"/>
+      <w:numFmt w:val="bullet"/>
+      <w:lvlText w:val=""/>
+      <w:lvlJc w:val="left"/>
+      <w:pPr>
+        <w:ind w:left="5040" w:hanging="360"/>
+      </w:pPr>
+      <w:rPr>
+        <w:rFonts w:ascii="Symbol" w:hAnsi="Symbol" w:hint="default"/>
+      </w:rPr>
+    </w:lvl>
+    <w:lvl w:ilvl="7" w:tplc="04090003" w:tentative="1">
+      <w:start w:val="1"/>
+      <w:numFmt w:val="bullet"/>
+      <w:lvlText w:val="o"/>
+      <w:lvlJc w:val="left"/>
+      <w:pPr>
+        <w:ind w:left="5760" w:hanging="360"/>
+      </w:pPr>
+      <w:rPr>
+        <w:rFonts w:ascii="Courier New" w:hAnsi="Courier New" w:cs="Courier New" w:hint="default"/>
+      </w:rPr>
+    </w:lvl>
+    <w:lvl w:ilvl="8" w:tplc="04090005" w:tentative="1">
+      <w:start w:val="1"/>
+      <w:numFmt w:val="bullet"/>
+      <w:lvlText w:val=""/>
+      <w:lvlJc w:val="left"/>
+      <w:pPr>
+        <w:ind w:left="6480" w:hanging="360"/>
+      </w:pPr>
+      <w:rPr>
+        <w:rFonts w:ascii="Wingdings" w:hAnsi="Wingdings" w:hint="default"/>
+      </w:rPr>
+    </w:lvl>
+  </w:abstractNum>
+  <w:abstractNum w:abstractNumId="306" w15:restartNumberingAfterBreak="0">
     <w:nsid w:val="7FF53E38"/>
     <w:multiLevelType w:val="multilevel"/>
     <w:tmpl w:val="39E2DF32"/>
@@ -58689,7 +61343,7 @@
     <w:abstractNumId w:val="250"/>
   </w:num>
   <w:num w:numId="75" w16cid:durableId="238252985">
-    <w:abstractNumId w:val="305"/>
+    <w:abstractNumId w:val="306"/>
   </w:num>
   <w:num w:numId="76" w16cid:durableId="210044969">
     <w:abstractNumId w:val="102"/>
@@ -59384,12 +62038,15 @@
   <w:num w:numId="306" w16cid:durableId="1452281398">
     <w:abstractNumId w:val="243"/>
   </w:num>
+  <w:num w:numId="307" w16cid:durableId="1141926378">
+    <w:abstractNumId w:val="305"/>
+  </w:num>
   <w:numIdMacAtCleanup w:val="278"/>
 </w:numbering>
 </file>
 
 <file path=word/styles.xml><?xml version="1.0" encoding="utf-8"?>
-<w:styles xmlns:mc="http://schemas.openxmlformats.org/markup-compatibility/2006" xmlns:r="http://schemas.openxmlformats.org/officeDocument/2006/relationships" xmlns:w="http://schemas.openxmlformats.org/wordprocessingml/2006/main" xmlns:w14="http://schemas.microsoft.com/office/word/2010/wordml" xmlns:w15="http://schemas.microsoft.com/office/word/2012/wordml" xmlns:w16cex="http://schemas.microsoft.com/office/word/2018/wordml/cex" xmlns:w16cid="http://schemas.microsoft.com/office/word/2016/wordml/cid" xmlns:w16="http://schemas.microsoft.com/office/word/2018/wordml" xmlns:w16sdtdh="http://schemas.microsoft.com/office/word/2020/wordml/sdtdatahash" xmlns:w16se="http://schemas.microsoft.com/office/word/2015/wordml/symex" mc:Ignorable="w14 w15 w16se w16cid w16 w16cex w16sdtdh">
+<w:styles xmlns:mc="http://schemas.openxmlformats.org/markup-compatibility/2006" xmlns:r="http://schemas.openxmlformats.org/officeDocument/2006/relationships" xmlns:w="http://schemas.openxmlformats.org/wordprocessingml/2006/main" xmlns:w14="http://schemas.microsoft.com/office/word/2010/wordml" xmlns:w15="http://schemas.microsoft.com/office/word/2012/wordml" xmlns:w16cex="http://schemas.microsoft.com/office/word/2018/wordml/cex" xmlns:w16cid="http://schemas.microsoft.com/office/word/2016/wordml/cid" xmlns:w16="http://schemas.microsoft.com/office/word/2018/wordml" xmlns:w16du="http://schemas.microsoft.com/office/word/2023/wordml/word16du" xmlns:w16sdtdh="http://schemas.microsoft.com/office/word/2020/wordml/sdtdatahash" xmlns:w16se="http://schemas.microsoft.com/office/word/2015/wordml/symex" mc:Ignorable="w14 w15 w16se w16cid w16 w16cex w16sdtdh w16du">
   <w:docDefaults>
     <w:rPrDefault>
       <w:rPr>

</xml_diff>

<commit_message>
4.1.1 Contrast control settings are now sticky for all file types
</commit_message>
<xml_diff>
--- a/src/pymovie/PyMovie-info.docx
+++ b/src/pymovie/PyMovie-info.docx
@@ -167,6 +167,57 @@
           <w:sz w:val="24"/>
           <w:szCs w:val="24"/>
         </w:rPr>
+        <w:t>Version 4.1.1       2 December 2024</w:t>
+      </w:r>
+    </w:p>
+    <w:p>
+      <w:pPr>
+        <w:pStyle w:val="PreformattedText"/>
+        <w:numPr>
+          <w:ilvl w:val="0"/>
+          <w:numId w:val="310"/>
+        </w:numPr>
+        <w:rPr>
+          <w:rFonts w:ascii="Arial" w:hAnsi="Arial"/>
+          <w:sz w:val="24"/>
+          <w:szCs w:val="24"/>
+        </w:rPr>
+      </w:pPr>
+      <w:r>
+        <w:rPr>
+          <w:rFonts w:ascii="Arial" w:hAnsi="Arial"/>
+          <w:sz w:val="24"/>
+          <w:szCs w:val="24"/>
+        </w:rPr>
+        <w:t>Contrast control settings are now sticky</w:t>
+      </w:r>
+    </w:p>
+    <w:p>
+      <w:pPr>
+        <w:pStyle w:val="PreformattedText"/>
+        <w:ind w:left="720"/>
+        <w:rPr>
+          <w:rFonts w:ascii="Arial" w:hAnsi="Arial"/>
+          <w:sz w:val="24"/>
+          <w:szCs w:val="24"/>
+        </w:rPr>
+      </w:pPr>
+    </w:p>
+    <w:p>
+      <w:pPr>
+        <w:pStyle w:val="PreformattedText"/>
+        <w:rPr>
+          <w:rFonts w:ascii="Arial" w:hAnsi="Arial"/>
+          <w:sz w:val="24"/>
+          <w:szCs w:val="24"/>
+        </w:rPr>
+      </w:pPr>
+      <w:r>
+        <w:rPr>
+          <w:rFonts w:ascii="Arial" w:hAnsi="Arial"/>
+          <w:sz w:val="24"/>
+          <w:szCs w:val="24"/>
+        </w:rPr>
         <w:t>Version 4.0.9       30 November 2024</w:t>
       </w:r>
     </w:p>
@@ -660,7 +711,16 @@
           <w:sz w:val="24"/>
           <w:szCs w:val="24"/>
         </w:rPr>
-        <w:t>Fixed bug where if a video file was opened, but that file already had an associated observation folder, the wrong video got opened.</w:t>
+        <w:t xml:space="preserve">Fixed bug where if a video file was opened, but that file already had an associated </w:t>
+      </w:r>
+      <w:r>
+        <w:rPr>
+          <w:rFonts w:ascii="Arial" w:hAnsi="Arial"/>
+          <w:sz w:val="24"/>
+          <w:szCs w:val="24"/>
+        </w:rPr>
+        <w:lastRenderedPageBreak/>
+        <w:t>observation folder, the wrong video got opened.</w:t>
       </w:r>
       <w:r>
         <w:rPr>
@@ -1344,6 +1404,14 @@
           <w:szCs w:val="24"/>
         </w:rPr>
         <w:br/>
+      </w:r>
+      <w:r>
+        <w:rPr>
+          <w:rFonts w:ascii="Arial" w:hAnsi="Arial"/>
+          <w:sz w:val="24"/>
+          <w:szCs w:val="24"/>
+        </w:rPr>
+        <w:lastRenderedPageBreak/>
         <w:t xml:space="preserve">       https://github.com/ChasinSpin/astrid</w:t>
       </w:r>
       <w:r>
@@ -2089,6 +2157,7 @@
           <w:kern w:val="0"/>
           <w:lang w:eastAsia="en-US" w:bidi="ar-SA"/>
         </w:rPr>
+        <w:lastRenderedPageBreak/>
         <w:t>Dark/Flat</w:t>
       </w:r>
       <w:r>
@@ -2115,16 +2184,7 @@
           <w:kern w:val="0"/>
           <w:lang w:eastAsia="en-US" w:bidi="ar-SA"/>
         </w:rPr>
-        <w:t xml:space="preserve">), that video can be analyzed for defective (hot) pixels in this tab. PyMovie will use this information to flag any light curve points whose sampling mask overlapped any defect pixel during light curve extraction. This information is made available to PyOTE in the csv file and those points are shown enclosed by a red doughnut by PyOTE. This is an important quality control </w:t>
-      </w:r>
-      <w:r>
-        <w:rPr>
-          <w:rFonts w:eastAsia="Times New Roman" w:cs="Arial"/>
-          <w:kern w:val="0"/>
-          <w:lang w:eastAsia="en-US" w:bidi="ar-SA"/>
-        </w:rPr>
-        <w:lastRenderedPageBreak/>
-        <w:t>tool.</w:t>
+        <w:t>), that video can be analyzed for defective (hot) pixels in this tab. PyMovie will use this information to flag any light curve points whose sampling mask overlapped any defect pixel during light curve extraction. This information is made available to PyOTE in the csv file and those points are shown enclosed by a red doughnut by PyOTE. This is an important quality control tool.</w:t>
       </w:r>
       <w:r>
         <w:rPr>
@@ -2712,7 +2772,16 @@
           <w:szCs w:val="24"/>
         </w:rPr>
         <w:br/>
-        <w:t>It is reasonable to think of a TME sampling mask as an optimal non-circular static mask.</w:t>
+        <w:t xml:space="preserve">It is reasonable to think of a TME sampling mask as an optimal non-circular static </w:t>
+      </w:r>
+      <w:r>
+        <w:rPr>
+          <w:rFonts w:ascii="Arial" w:hAnsi="Arial"/>
+          <w:sz w:val="24"/>
+          <w:szCs w:val="24"/>
+        </w:rPr>
+        <w:lastRenderedPageBreak/>
+        <w:t>mask.</w:t>
       </w:r>
       <w:r>
         <w:rPr>
@@ -2804,16 +2873,7 @@
           <w:sz w:val="24"/>
           <w:szCs w:val="24"/>
         </w:rPr>
-        <w:t xml:space="preserve"> This ‘hunting’ behavior can be suppressed by </w:t>
-      </w:r>
-      <w:r>
-        <w:rPr>
-          <w:rFonts w:ascii="Arial" w:hAnsi="Arial"/>
-          <w:sz w:val="24"/>
-          <w:szCs w:val="24"/>
-        </w:rPr>
-        <w:lastRenderedPageBreak/>
-        <w:t xml:space="preserve">including the string </w:t>
+        <w:t xml:space="preserve"> This ‘hunting’ behavior can be suppressed by including the string </w:t>
       </w:r>
       <w:r>
         <w:rPr>
@@ -3298,6 +3358,7 @@
           <w:sz w:val="24"/>
           <w:szCs w:val="24"/>
         </w:rPr>
+        <w:lastRenderedPageBreak/>
         <w:t>Version 3.7.</w:t>
       </w:r>
       <w:r>
@@ -3382,7 +3443,6 @@
         <w:br/>
       </w:r>
       <w:r>
-        <w:lastRenderedPageBreak/>
         <w:br/>
         <w:t xml:space="preserve">This operates by finding the n brightest pixels in the mask, setting all other pixel values to zero, and calculating the </w:t>
       </w:r>
@@ -3803,7 +3863,16 @@
           <w:sz w:val="24"/>
           <w:szCs w:val="24"/>
         </w:rPr>
-        <w:t>, my tests using their data (but NOT their aperture placement) consistently found ‘no problem’.</w:t>
+        <w:t xml:space="preserve">, my tests using their data (but NOT their aperture </w:t>
+      </w:r>
+      <w:r>
+        <w:rPr>
+          <w:rFonts w:ascii="Arial" w:hAnsi="Arial"/>
+          <w:sz w:val="24"/>
+          <w:szCs w:val="24"/>
+        </w:rPr>
+        <w:lastRenderedPageBreak/>
+        <w:t>placement) consistently found ‘no problem’.</w:t>
       </w:r>
       <w:r>
         <w:rPr>
@@ -3871,14 +3940,6 @@
           <w:szCs w:val="24"/>
         </w:rPr>
         <w:br/>
-      </w:r>
-      <w:r>
-        <w:rPr>
-          <w:rFonts w:ascii="Arial" w:hAnsi="Arial"/>
-          <w:sz w:val="24"/>
-          <w:szCs w:val="24"/>
-        </w:rPr>
-        <w:lastRenderedPageBreak/>
         <w:t>I believe that this bug has always been present – just undetected and confirmed until now.</w:t>
       </w:r>
       <w:r>
@@ -4200,6 +4261,14 @@
           <w:szCs w:val="24"/>
         </w:rPr>
         <w:br/>
+      </w:r>
+      <w:r>
+        <w:rPr>
+          <w:rFonts w:ascii="Arial" w:hAnsi="Arial"/>
+          <w:sz w:val="24"/>
+          <w:szCs w:val="24"/>
+        </w:rPr>
+        <w:lastRenderedPageBreak/>
         <w:t xml:space="preserve"> </w:t>
       </w:r>
     </w:p>
@@ -4324,7 +4393,6 @@
           <w:sz w:val="24"/>
           <w:szCs w:val="24"/>
         </w:rPr>
-        <w:lastRenderedPageBreak/>
         <w:t>No code changes. Added ‘wheel’ to required packages to better support pure Python installations (no Anaconda3).</w:t>
       </w:r>
       <w:r>
@@ -4885,7 +4953,16 @@
           <w:sz w:val="24"/>
           <w:szCs w:val="24"/>
         </w:rPr>
-        <w:t xml:space="preserve"> icon to the desktop. This required an Anaconda3 installation (with Anaconda3 installed in a specific location) which we are working hard to avoid.</w:t>
+        <w:t xml:space="preserve"> icon to the desktop. This required an Anaconda3 </w:t>
+      </w:r>
+      <w:r>
+        <w:rPr>
+          <w:rFonts w:ascii="Arial" w:hAnsi="Arial"/>
+          <w:sz w:val="24"/>
+          <w:szCs w:val="24"/>
+        </w:rPr>
+        <w:lastRenderedPageBreak/>
+        <w:t>installation (with Anaconda3 installed in a specific location) which we are working hard to avoid.</w:t>
       </w:r>
       <w:r>
         <w:rPr>
@@ -4928,16 +5005,7 @@
           <w:sz w:val="24"/>
           <w:szCs w:val="24"/>
         </w:rPr>
-        <w:t xml:space="preserve">removed option to download new version when found. This was done in part to remove a sometimes-annoying nag and to pave the way for a new installation procedure that </w:t>
-      </w:r>
-      <w:r>
-        <w:rPr>
-          <w:rFonts w:ascii="Arial" w:hAnsi="Arial"/>
-          <w:sz w:val="24"/>
-          <w:szCs w:val="24"/>
-        </w:rPr>
-        <w:lastRenderedPageBreak/>
-        <w:t>does not require an Anaconda3 installation.</w:t>
+        <w:t>removed option to download new version when found. This was done in part to remove a sometimes-annoying nag and to pave the way for a new installation procedure that does not require an Anaconda3 installation.</w:t>
       </w:r>
       <w:r>
         <w:rPr>
@@ -5651,6 +5719,7 @@
           <w:sz w:val="24"/>
           <w:szCs w:val="24"/>
         </w:rPr>
+        <w:lastRenderedPageBreak/>
         <w:t>Version 3.3.1</w:t>
       </w:r>
     </w:p>
@@ -5701,7 +5770,6 @@
           <w:sz w:val="24"/>
           <w:szCs w:val="24"/>
         </w:rPr>
-        <w:lastRenderedPageBreak/>
         <w:t>Version 3.3.0</w:t>
       </w:r>
     </w:p>
@@ -6198,6 +6266,7 @@
           <w:sz w:val="24"/>
           <w:szCs w:val="24"/>
         </w:rPr>
+        <w:lastRenderedPageBreak/>
         <w:t>Version 3.2.3</w:t>
       </w:r>
     </w:p>
@@ -6268,16 +6337,7 @@
           <w:sz w:val="24"/>
           <w:szCs w:val="24"/>
         </w:rPr>
-        <w:t xml:space="preserve">fixed issue where contrast level settings were not being preserved when an analysis </w:t>
-      </w:r>
-      <w:r>
-        <w:rPr>
-          <w:rFonts w:ascii="Arial" w:hAnsi="Arial"/>
-          <w:sz w:val="24"/>
-          <w:szCs w:val="24"/>
-        </w:rPr>
-        <w:lastRenderedPageBreak/>
-        <w:t>was started</w:t>
+        <w:t>fixed issue where contrast level settings were not being preserved when an analysis was started</w:t>
       </w:r>
       <w:r>
         <w:rPr>
@@ -7533,6 +7593,7 @@
           <w:sz w:val="24"/>
           <w:szCs w:val="24"/>
         </w:rPr>
+        <w:lastRenderedPageBreak/>
         <w:t xml:space="preserve">Solves a 'type' problem that occurs when input data (FITS) is </w:t>
       </w:r>
       <w:proofErr w:type="gramStart"/>
@@ -7627,7 +7688,6 @@
           <w:sz w:val="24"/>
           <w:szCs w:val="24"/>
         </w:rPr>
-        <w:lastRenderedPageBreak/>
         <w:t>Version 2.9.8</w:t>
       </w:r>
     </w:p>
@@ -8106,7 +8166,16 @@
           <w:sz w:val="24"/>
           <w:szCs w:val="24"/>
         </w:rPr>
-        <w:t xml:space="preserve"> whenever PyMovie is started if your ever need to know its location).</w:t>
+        <w:t xml:space="preserve"> whenever PyMovie </w:t>
+      </w:r>
+      <w:r>
+        <w:rPr>
+          <w:rFonts w:ascii="Arial" w:hAnsi="Arial"/>
+          <w:sz w:val="24"/>
+          <w:szCs w:val="24"/>
+        </w:rPr>
+        <w:lastRenderedPageBreak/>
+        <w:t>is started if your ever need to know its location).</w:t>
       </w:r>
       <w:r>
         <w:rPr>
@@ -8154,16 +8223,7 @@
           <w:sz w:val="24"/>
           <w:szCs w:val="24"/>
         </w:rPr>
-        <w:t xml:space="preserve"> file and then create a folder for it, that new folder will be populated with the last OCR profile you worked with by copying the relevant files from your home directory into the newly created folder directory.  For most people, with a single VTI, this is a good default behavior: when a folder is </w:t>
-      </w:r>
-      <w:r>
-        <w:rPr>
-          <w:rFonts w:ascii="Arial" w:hAnsi="Arial"/>
-          <w:sz w:val="24"/>
-          <w:szCs w:val="24"/>
-        </w:rPr>
-        <w:lastRenderedPageBreak/>
-        <w:t>created, OCR will be ready to go.</w:t>
+        <w:t xml:space="preserve"> file and then create a folder for it, that new folder will be populated with the last OCR profile you worked with by copying the relevant files from your home directory into the newly created folder directory.  For most people, with a single VTI, this is a good default behavior: when a folder is created, OCR will be ready to go.</w:t>
       </w:r>
       <w:r>
         <w:rPr>
@@ -8667,7 +8727,16 @@
           <w:sz w:val="24"/>
           <w:szCs w:val="24"/>
         </w:rPr>
-        <w:t xml:space="preserve">fixed bug that was causing all QHY FITS files to erroneously report detection of one or more frames with a GPS status of </w:t>
+        <w:t xml:space="preserve">fixed bug that was causing all QHY FITS files to erroneously report detection of one or </w:t>
+      </w:r>
+      <w:r>
+        <w:rPr>
+          <w:rFonts w:ascii="Arial" w:hAnsi="Arial"/>
+          <w:sz w:val="24"/>
+          <w:szCs w:val="24"/>
+        </w:rPr>
+        <w:lastRenderedPageBreak/>
+        <w:t xml:space="preserve">more frames with a GPS status of </w:t>
       </w:r>
       <w:proofErr w:type="spellStart"/>
       <w:r>
@@ -8751,7 +8820,6 @@
           <w:sz w:val="24"/>
           <w:szCs w:val="24"/>
         </w:rPr>
-        <w:lastRenderedPageBreak/>
         <w:t>Version 2.8.5</w:t>
       </w:r>
     </w:p>
@@ -9230,6 +9298,7 @@
           <w:sz w:val="24"/>
           <w:szCs w:val="24"/>
         </w:rPr>
+        <w:lastRenderedPageBreak/>
         <w:t>adds explanation of aperture color meanings to aperture edit table</w:t>
       </w:r>
     </w:p>
@@ -9318,16 +9387,7 @@
           <w:sz w:val="24"/>
           <w:szCs w:val="24"/>
         </w:rPr>
-        <w:t xml:space="preserve"> </w:t>
-      </w:r>
-      <w:r>
-        <w:rPr>
-          <w:rFonts w:ascii="Arial" w:hAnsi="Arial"/>
-          <w:sz w:val="24"/>
-          <w:szCs w:val="24"/>
-        </w:rPr>
-        <w:lastRenderedPageBreak/>
-        <w:t>radius around the target star location, I now allow a full blind-search.</w:t>
+        <w:t xml:space="preserve"> radius around the target star location, I now allow a full blind-search.</w:t>
       </w:r>
       <w:r>
         <w:rPr>
@@ -10266,6 +10326,7 @@
           <w:sz w:val="24"/>
           <w:szCs w:val="24"/>
         </w:rPr>
+        <w:lastRenderedPageBreak/>
         <w:t>This version allows AAV Version 2 files to be read and processed.</w:t>
       </w:r>
       <w:r>
@@ -10340,7 +10401,6 @@
           <w:sz w:val="24"/>
           <w:szCs w:val="24"/>
         </w:rPr>
-        <w:lastRenderedPageBreak/>
         <w:t>Version 2.6.2</w:t>
       </w:r>
     </w:p>
@@ -10732,7 +10792,16 @@
           <w:sz w:val="24"/>
           <w:szCs w:val="24"/>
         </w:rPr>
-        <w:t>Corrects a math error in the calculation of SER timestamps that was causing a discrepancy of serval microseconds between the timestamp displayed (by SharpCap) and the timestamp calculated by PyMovie.  Thanks to Hiroyuki Watanabe for pressing the issue.</w:t>
+        <w:t xml:space="preserve">Corrects a math error in the calculation of SER timestamps that was causing a discrepancy of serval microseconds between the timestamp displayed (by SharpCap) </w:t>
+      </w:r>
+      <w:r>
+        <w:rPr>
+          <w:rFonts w:ascii="Arial" w:hAnsi="Arial"/>
+          <w:sz w:val="24"/>
+          <w:szCs w:val="24"/>
+        </w:rPr>
+        <w:lastRenderedPageBreak/>
+        <w:t>and the timestamp calculated by PyMovie.  Thanks to Hiroyuki Watanabe for pressing the issue.</w:t>
       </w:r>
     </w:p>
     <w:p>
@@ -10782,16 +10851,7 @@
           <w:sz w:val="24"/>
           <w:szCs w:val="24"/>
         </w:rPr>
-        <w:t xml:space="preserve">In the “finder” image generation panel, we have removed the option to use the Fourier= transform-based image correlation computations as a stacking/image aligning </w:t>
-      </w:r>
-      <w:r>
-        <w:rPr>
-          <w:rFonts w:ascii="Arial" w:hAnsi="Arial"/>
-          <w:sz w:val="24"/>
-          <w:szCs w:val="24"/>
-        </w:rPr>
-        <w:lastRenderedPageBreak/>
-        <w:t xml:space="preserve">mechanism.  It was finicky, had no benefits over the simple to use and understand stacking using a single tracking star, and fails on images without dominant features. </w:t>
+        <w:t xml:space="preserve">In the “finder” image generation panel, we have removed the option to use the Fourier= transform-based image correlation computations as a stacking/image aligning mechanism.  It was finicky, had no benefits over the simple to use and understand stacking using a single tracking star, and fails on images without dominant features. </w:t>
       </w:r>
       <w:r>
         <w:rPr>
@@ -11307,7 +11367,16 @@
           <w:sz w:val="24"/>
           <w:szCs w:val="24"/>
         </w:rPr>
-        <w:t xml:space="preserve"> videos with little windshake, the computed mask is best relegated to tracking and reference stars.</w:t>
+        <w:t xml:space="preserve"> videos with little windshake, the computed mask </w:t>
+      </w:r>
+      <w:r>
+        <w:rPr>
+          <w:rFonts w:ascii="Arial" w:hAnsi="Arial"/>
+          <w:sz w:val="24"/>
+          <w:szCs w:val="24"/>
+        </w:rPr>
+        <w:lastRenderedPageBreak/>
+        <w:t>is best relegated to tracking and reference stars.</w:t>
       </w:r>
       <w:r>
         <w:rPr>
@@ -11355,16 +11424,7 @@
           <w:sz w:val="24"/>
           <w:szCs w:val="24"/>
         </w:rPr>
-        <w:t xml:space="preserve">Fixed: during preparation of image for submission to nova.astrometry.net, I was forcing conversion of the image to uint16 for display  purposes --- normally this would be ok, but FITS files can be float64 (signed) and cannot always be converted to uint16. I </w:t>
-      </w:r>
-      <w:r>
-        <w:rPr>
-          <w:rFonts w:ascii="Arial" w:hAnsi="Arial"/>
-          <w:sz w:val="24"/>
-          <w:szCs w:val="24"/>
-        </w:rPr>
-        <w:lastRenderedPageBreak/>
-        <w:t>doubt any users will have noticed this, but one of my test data sets is a video of the Pluto occultation that was greatly 'massaged' and as a result came to me as a signed float64 file.</w:t>
+        <w:t>Fixed: during preparation of image for submission to nova.astrometry.net, I was forcing conversion of the image to uint16 for display  purposes --- normally this would be ok, but FITS files can be float64 (signed) and cannot always be converted to uint16. I doubt any users will have noticed this, but one of my test data sets is a video of the Pluto occultation that was greatly 'massaged' and as a result came to me as a signed float64 file.</w:t>
       </w:r>
       <w:r>
         <w:rPr>
@@ -11886,6 +11946,7 @@
           <w:sz w:val="24"/>
           <w:szCs w:val="24"/>
         </w:rPr>
+        <w:lastRenderedPageBreak/>
         <w:t>Version 2.4.5</w:t>
       </w:r>
     </w:p>
@@ -11908,16 +11969,7 @@
           <w:sz w:val="24"/>
           <w:szCs w:val="24"/>
         </w:rPr>
-        <w:t xml:space="preserve">Changed the extraction of timestamps in SER files to use my SharpCap timestamp extraction routine.  Previously, in a SER.py module that was available on the Internet and used by me for reading SER files, timestamp conversion involved first converting to Julian date and then to an ISO timestamp.  For some reason, the Julian date version was always exactly one day earlier than the value from my SharpCap routine.  Since </w:t>
-      </w:r>
-      <w:r>
-        <w:rPr>
-          <w:rFonts w:ascii="Arial" w:hAnsi="Arial"/>
-          <w:sz w:val="24"/>
-          <w:szCs w:val="24"/>
-        </w:rPr>
-        <w:lastRenderedPageBreak/>
-        <w:t>the SharpCap interpretation matches what is shown visually, I’m electing to use that method of timestamp calculation.</w:t>
+        <w:t>Changed the extraction of timestamps in SER files to use my SharpCap timestamp extraction routine.  Previously, in a SER.py module that was available on the Internet and used by me for reading SER files, timestamp conversion involved first converting to Julian date and then to an ISO timestamp.  For some reason, the Julian date version was always exactly one day earlier than the value from my SharpCap routine.  Since the SharpCap interpretation matches what is shown visually, I’m electing to use that method of timestamp calculation.</w:t>
       </w:r>
       <w:r>
         <w:rPr>
@@ -12421,7 +12473,16 @@
           <w:sz w:val="24"/>
           <w:szCs w:val="24"/>
         </w:rPr>
-        <w:t>Added Default mask radius to Preferences tab AND made the sigma level and default mask radius ‘live’ in that they will be in effect at next placement of a snap-to-blob aperture.  And (of course) the settings will be sticky between sessions.</w:t>
+        <w:t xml:space="preserve">Added Default mask radius to Preferences tab AND made the sigma level and default mask radius ‘live’ in that they will be in effect at next placement of a snap-to-blob </w:t>
+      </w:r>
+      <w:r>
+        <w:rPr>
+          <w:rFonts w:ascii="Arial" w:hAnsi="Arial"/>
+          <w:sz w:val="24"/>
+          <w:szCs w:val="24"/>
+        </w:rPr>
+        <w:lastRenderedPageBreak/>
+        <w:t>aperture.  And (of course) the settings will be sticky between sessions.</w:t>
       </w:r>
       <w:r>
         <w:rPr>
@@ -12982,6 +13043,7 @@
           <w:sz w:val="24"/>
           <w:szCs w:val="24"/>
         </w:rPr>
+        <w:lastRenderedPageBreak/>
         <w:br/>
         <w:t xml:space="preserve">To activate this type of stacking, place a snap-to-blob aperture with a name that starts with </w:t>
       </w:r>
@@ -13473,7 +13535,17 @@
           <w:sz w:val="24"/>
           <w:szCs w:val="24"/>
         </w:rPr>
-        <w:t xml:space="preserve"> on the finder image, so you may still want to create a hot pixel list).</w:t>
+        <w:t xml:space="preserve"> on the finder image, so you may still want to </w:t>
+      </w:r>
+      <w:r>
+        <w:rPr>
+          <w:rFonts w:ascii="Arial" w:hAnsi="Arial"/>
+          <w:color w:val="000000"/>
+          <w:sz w:val="24"/>
+          <w:szCs w:val="24"/>
+        </w:rPr>
+        <w:lastRenderedPageBreak/>
+        <w:t>create a hot pixel list).</w:t>
       </w:r>
     </w:p>
     <w:p>
@@ -13539,7 +13611,6 @@
           <w:sz w:val="24"/>
           <w:szCs w:val="24"/>
         </w:rPr>
-        <w:lastRenderedPageBreak/>
         <w:br/>
         <w:t>It is still possible to individually enable/disable jogging on more than one aperture.  The only change is when an aperture is first created.</w:t>
       </w:r>
@@ -14140,7 +14211,6 @@
           <w:sz w:val="24"/>
           <w:szCs w:val="24"/>
         </w:rPr>
-        <w:lastRenderedPageBreak/>
         <w:t>Version 2.2.0</w:t>
       </w:r>
     </w:p>
@@ -14658,6 +14728,7 @@
           <w:sz w:val="24"/>
           <w:szCs w:val="24"/>
         </w:rPr>
+        <w:lastRenderedPageBreak/>
         <w:t xml:space="preserve">To simply </w:t>
       </w:r>
       <w:proofErr w:type="gramStart"/>
@@ -14694,16 +14765,7 @@
           <w:sz w:val="24"/>
           <w:szCs w:val="24"/>
         </w:rPr>
-        <w:t xml:space="preserve"> so that any poorly </w:t>
-      </w:r>
-      <w:r>
-        <w:rPr>
-          <w:rFonts w:ascii="Arial" w:hAnsi="Arial"/>
-          <w:sz w:val="24"/>
-          <w:szCs w:val="24"/>
-        </w:rPr>
-        <w:lastRenderedPageBreak/>
-        <w:t>sampled digit can be re-recorded without the need to start over from scratch.</w:t>
+        <w:t xml:space="preserve"> so that any poorly sampled digit can be re-recorded without the need to start over from scratch.</w:t>
       </w:r>
       <w:r>
         <w:rPr>
@@ -42759,6 +42821,119 @@
     </w:lvl>
   </w:abstractNum>
   <w:abstractNum w:abstractNumId="124" w15:restartNumberingAfterBreak="0">
+    <w:nsid w:val="33267255"/>
+    <w:multiLevelType w:val="hybridMultilevel"/>
+    <w:tmpl w:val="F34C4B62"/>
+    <w:lvl w:ilvl="0" w:tplc="04090001">
+      <w:start w:val="1"/>
+      <w:numFmt w:val="bullet"/>
+      <w:lvlText w:val=""/>
+      <w:lvlJc w:val="left"/>
+      <w:pPr>
+        <w:ind w:left="720" w:hanging="360"/>
+      </w:pPr>
+      <w:rPr>
+        <w:rFonts w:ascii="Symbol" w:hAnsi="Symbol" w:hint="default"/>
+      </w:rPr>
+    </w:lvl>
+    <w:lvl w:ilvl="1" w:tplc="04090003" w:tentative="1">
+      <w:start w:val="1"/>
+      <w:numFmt w:val="bullet"/>
+      <w:lvlText w:val="o"/>
+      <w:lvlJc w:val="left"/>
+      <w:pPr>
+        <w:ind w:left="1440" w:hanging="360"/>
+      </w:pPr>
+      <w:rPr>
+        <w:rFonts w:ascii="Courier New" w:hAnsi="Courier New" w:cs="Courier New" w:hint="default"/>
+      </w:rPr>
+    </w:lvl>
+    <w:lvl w:ilvl="2" w:tplc="04090005" w:tentative="1">
+      <w:start w:val="1"/>
+      <w:numFmt w:val="bullet"/>
+      <w:lvlText w:val=""/>
+      <w:lvlJc w:val="left"/>
+      <w:pPr>
+        <w:ind w:left="2160" w:hanging="360"/>
+      </w:pPr>
+      <w:rPr>
+        <w:rFonts w:ascii="Wingdings" w:hAnsi="Wingdings" w:hint="default"/>
+      </w:rPr>
+    </w:lvl>
+    <w:lvl w:ilvl="3" w:tplc="04090001" w:tentative="1">
+      <w:start w:val="1"/>
+      <w:numFmt w:val="bullet"/>
+      <w:lvlText w:val=""/>
+      <w:lvlJc w:val="left"/>
+      <w:pPr>
+        <w:ind w:left="2880" w:hanging="360"/>
+      </w:pPr>
+      <w:rPr>
+        <w:rFonts w:ascii="Symbol" w:hAnsi="Symbol" w:hint="default"/>
+      </w:rPr>
+    </w:lvl>
+    <w:lvl w:ilvl="4" w:tplc="04090003" w:tentative="1">
+      <w:start w:val="1"/>
+      <w:numFmt w:val="bullet"/>
+      <w:lvlText w:val="o"/>
+      <w:lvlJc w:val="left"/>
+      <w:pPr>
+        <w:ind w:left="3600" w:hanging="360"/>
+      </w:pPr>
+      <w:rPr>
+        <w:rFonts w:ascii="Courier New" w:hAnsi="Courier New" w:cs="Courier New" w:hint="default"/>
+      </w:rPr>
+    </w:lvl>
+    <w:lvl w:ilvl="5" w:tplc="04090005" w:tentative="1">
+      <w:start w:val="1"/>
+      <w:numFmt w:val="bullet"/>
+      <w:lvlText w:val=""/>
+      <w:lvlJc w:val="left"/>
+      <w:pPr>
+        <w:ind w:left="4320" w:hanging="360"/>
+      </w:pPr>
+      <w:rPr>
+        <w:rFonts w:ascii="Wingdings" w:hAnsi="Wingdings" w:hint="default"/>
+      </w:rPr>
+    </w:lvl>
+    <w:lvl w:ilvl="6" w:tplc="04090001" w:tentative="1">
+      <w:start w:val="1"/>
+      <w:numFmt w:val="bullet"/>
+      <w:lvlText w:val=""/>
+      <w:lvlJc w:val="left"/>
+      <w:pPr>
+        <w:ind w:left="5040" w:hanging="360"/>
+      </w:pPr>
+      <w:rPr>
+        <w:rFonts w:ascii="Symbol" w:hAnsi="Symbol" w:hint="default"/>
+      </w:rPr>
+    </w:lvl>
+    <w:lvl w:ilvl="7" w:tplc="04090003" w:tentative="1">
+      <w:start w:val="1"/>
+      <w:numFmt w:val="bullet"/>
+      <w:lvlText w:val="o"/>
+      <w:lvlJc w:val="left"/>
+      <w:pPr>
+        <w:ind w:left="5760" w:hanging="360"/>
+      </w:pPr>
+      <w:rPr>
+        <w:rFonts w:ascii="Courier New" w:hAnsi="Courier New" w:cs="Courier New" w:hint="default"/>
+      </w:rPr>
+    </w:lvl>
+    <w:lvl w:ilvl="8" w:tplc="04090005" w:tentative="1">
+      <w:start w:val="1"/>
+      <w:numFmt w:val="bullet"/>
+      <w:lvlText w:val=""/>
+      <w:lvlJc w:val="left"/>
+      <w:pPr>
+        <w:ind w:left="6480" w:hanging="360"/>
+      </w:pPr>
+      <w:rPr>
+        <w:rFonts w:ascii="Wingdings" w:hAnsi="Wingdings" w:hint="default"/>
+      </w:rPr>
+    </w:lvl>
+  </w:abstractNum>
+  <w:abstractNum w:abstractNumId="125" w15:restartNumberingAfterBreak="0">
     <w:nsid w:val="340E2848"/>
     <w:multiLevelType w:val="multilevel"/>
     <w:tmpl w:val="3B36D18E"/>
@@ -42862,7 +43037,7 @@
       </w:rPr>
     </w:lvl>
   </w:abstractNum>
-  <w:abstractNum w:abstractNumId="125" w15:restartNumberingAfterBreak="0">
+  <w:abstractNum w:abstractNumId="126" w15:restartNumberingAfterBreak="0">
     <w:nsid w:val="34CF2C25"/>
     <w:multiLevelType w:val="multilevel"/>
     <w:tmpl w:val="756C4118"/>
@@ -42966,7 +43141,7 @@
       </w:rPr>
     </w:lvl>
   </w:abstractNum>
-  <w:abstractNum w:abstractNumId="126" w15:restartNumberingAfterBreak="0">
+  <w:abstractNum w:abstractNumId="127" w15:restartNumberingAfterBreak="0">
     <w:nsid w:val="35245A29"/>
     <w:multiLevelType w:val="multilevel"/>
     <w:tmpl w:val="64101A3A"/>
@@ -43070,7 +43245,7 @@
       </w:rPr>
     </w:lvl>
   </w:abstractNum>
-  <w:abstractNum w:abstractNumId="127" w15:restartNumberingAfterBreak="0">
+  <w:abstractNum w:abstractNumId="128" w15:restartNumberingAfterBreak="0">
     <w:nsid w:val="35680C1D"/>
     <w:multiLevelType w:val="hybridMultilevel"/>
     <w:tmpl w:val="E28C95CE"/>
@@ -43183,7 +43358,7 @@
       </w:rPr>
     </w:lvl>
   </w:abstractNum>
-  <w:abstractNum w:abstractNumId="128" w15:restartNumberingAfterBreak="0">
+  <w:abstractNum w:abstractNumId="129" w15:restartNumberingAfterBreak="0">
     <w:nsid w:val="35692BDE"/>
     <w:multiLevelType w:val="multilevel"/>
     <w:tmpl w:val="43FC704C"/>
@@ -43287,7 +43462,7 @@
       </w:rPr>
     </w:lvl>
   </w:abstractNum>
-  <w:abstractNum w:abstractNumId="129" w15:restartNumberingAfterBreak="0">
+  <w:abstractNum w:abstractNumId="130" w15:restartNumberingAfterBreak="0">
     <w:nsid w:val="35792979"/>
     <w:multiLevelType w:val="multilevel"/>
     <w:tmpl w:val="8200D540"/>
@@ -43391,7 +43566,7 @@
       </w:rPr>
     </w:lvl>
   </w:abstractNum>
-  <w:abstractNum w:abstractNumId="130" w15:restartNumberingAfterBreak="0">
+  <w:abstractNum w:abstractNumId="131" w15:restartNumberingAfterBreak="0">
     <w:nsid w:val="36797F8B"/>
     <w:multiLevelType w:val="multilevel"/>
     <w:tmpl w:val="7E30709E"/>
@@ -43495,7 +43670,7 @@
       </w:rPr>
     </w:lvl>
   </w:abstractNum>
-  <w:abstractNum w:abstractNumId="131" w15:restartNumberingAfterBreak="0">
+  <w:abstractNum w:abstractNumId="132" w15:restartNumberingAfterBreak="0">
     <w:nsid w:val="37253E3E"/>
     <w:multiLevelType w:val="multilevel"/>
     <w:tmpl w:val="0F22E05C"/>
@@ -43599,7 +43774,7 @@
       </w:rPr>
     </w:lvl>
   </w:abstractNum>
-  <w:abstractNum w:abstractNumId="132" w15:restartNumberingAfterBreak="0">
+  <w:abstractNum w:abstractNumId="133" w15:restartNumberingAfterBreak="0">
     <w:nsid w:val="37E57EB7"/>
     <w:multiLevelType w:val="multilevel"/>
     <w:tmpl w:val="20D628E0"/>
@@ -43703,7 +43878,7 @@
       </w:rPr>
     </w:lvl>
   </w:abstractNum>
-  <w:abstractNum w:abstractNumId="133" w15:restartNumberingAfterBreak="0">
+  <w:abstractNum w:abstractNumId="134" w15:restartNumberingAfterBreak="0">
     <w:nsid w:val="3857216B"/>
     <w:multiLevelType w:val="multilevel"/>
     <w:tmpl w:val="7EB69A90"/>
@@ -43807,7 +43982,7 @@
       </w:rPr>
     </w:lvl>
   </w:abstractNum>
-  <w:abstractNum w:abstractNumId="134" w15:restartNumberingAfterBreak="0">
+  <w:abstractNum w:abstractNumId="135" w15:restartNumberingAfterBreak="0">
     <w:nsid w:val="39EE11A4"/>
     <w:multiLevelType w:val="hybridMultilevel"/>
     <w:tmpl w:val="EEE09346"/>
@@ -43920,7 +44095,7 @@
       </w:rPr>
     </w:lvl>
   </w:abstractNum>
-  <w:abstractNum w:abstractNumId="135" w15:restartNumberingAfterBreak="0">
+  <w:abstractNum w:abstractNumId="136" w15:restartNumberingAfterBreak="0">
     <w:nsid w:val="3A4F26C8"/>
     <w:multiLevelType w:val="multilevel"/>
     <w:tmpl w:val="E5102398"/>
@@ -44024,7 +44199,7 @@
       </w:rPr>
     </w:lvl>
   </w:abstractNum>
-  <w:abstractNum w:abstractNumId="136" w15:restartNumberingAfterBreak="0">
+  <w:abstractNum w:abstractNumId="137" w15:restartNumberingAfterBreak="0">
     <w:nsid w:val="3ABF70DD"/>
     <w:multiLevelType w:val="multilevel"/>
     <w:tmpl w:val="186E87C4"/>
@@ -44128,7 +44303,7 @@
       </w:rPr>
     </w:lvl>
   </w:abstractNum>
-  <w:abstractNum w:abstractNumId="137" w15:restartNumberingAfterBreak="0">
+  <w:abstractNum w:abstractNumId="138" w15:restartNumberingAfterBreak="0">
     <w:nsid w:val="3B265CEC"/>
     <w:multiLevelType w:val="multilevel"/>
     <w:tmpl w:val="0734BFD8"/>
@@ -44232,7 +44407,7 @@
       </w:rPr>
     </w:lvl>
   </w:abstractNum>
-  <w:abstractNum w:abstractNumId="138" w15:restartNumberingAfterBreak="0">
+  <w:abstractNum w:abstractNumId="139" w15:restartNumberingAfterBreak="0">
     <w:nsid w:val="3C390E79"/>
     <w:multiLevelType w:val="multilevel"/>
     <w:tmpl w:val="B9DE22CC"/>
@@ -44336,7 +44511,7 @@
       </w:rPr>
     </w:lvl>
   </w:abstractNum>
-  <w:abstractNum w:abstractNumId="139" w15:restartNumberingAfterBreak="0">
+  <w:abstractNum w:abstractNumId="140" w15:restartNumberingAfterBreak="0">
     <w:nsid w:val="3C70439E"/>
     <w:multiLevelType w:val="multilevel"/>
     <w:tmpl w:val="92B0F752"/>
@@ -44440,7 +44615,7 @@
       </w:rPr>
     </w:lvl>
   </w:abstractNum>
-  <w:abstractNum w:abstractNumId="140" w15:restartNumberingAfterBreak="0">
+  <w:abstractNum w:abstractNumId="141" w15:restartNumberingAfterBreak="0">
     <w:nsid w:val="3C7F0E03"/>
     <w:multiLevelType w:val="multilevel"/>
     <w:tmpl w:val="8CAAC50C"/>
@@ -44544,7 +44719,7 @@
       </w:rPr>
     </w:lvl>
   </w:abstractNum>
-  <w:abstractNum w:abstractNumId="141" w15:restartNumberingAfterBreak="0">
+  <w:abstractNum w:abstractNumId="142" w15:restartNumberingAfterBreak="0">
     <w:nsid w:val="3E087BA3"/>
     <w:multiLevelType w:val="multilevel"/>
     <w:tmpl w:val="E6A0448A"/>
@@ -44648,7 +44823,7 @@
       </w:rPr>
     </w:lvl>
   </w:abstractNum>
-  <w:abstractNum w:abstractNumId="142" w15:restartNumberingAfterBreak="0">
+  <w:abstractNum w:abstractNumId="143" w15:restartNumberingAfterBreak="0">
     <w:nsid w:val="3E797571"/>
     <w:multiLevelType w:val="multilevel"/>
     <w:tmpl w:val="8E82AD6E"/>
@@ -44752,7 +44927,7 @@
       </w:rPr>
     </w:lvl>
   </w:abstractNum>
-  <w:abstractNum w:abstractNumId="143" w15:restartNumberingAfterBreak="0">
+  <w:abstractNum w:abstractNumId="144" w15:restartNumberingAfterBreak="0">
     <w:nsid w:val="3E8A6FBA"/>
     <w:multiLevelType w:val="multilevel"/>
     <w:tmpl w:val="26F85A82"/>
@@ -44856,7 +45031,7 @@
       </w:rPr>
     </w:lvl>
   </w:abstractNum>
-  <w:abstractNum w:abstractNumId="144" w15:restartNumberingAfterBreak="0">
+  <w:abstractNum w:abstractNumId="145" w15:restartNumberingAfterBreak="0">
     <w:nsid w:val="3E9B7EC5"/>
     <w:multiLevelType w:val="multilevel"/>
     <w:tmpl w:val="424E3D02"/>
@@ -44960,7 +45135,7 @@
       </w:rPr>
     </w:lvl>
   </w:abstractNum>
-  <w:abstractNum w:abstractNumId="145" w15:restartNumberingAfterBreak="0">
+  <w:abstractNum w:abstractNumId="146" w15:restartNumberingAfterBreak="0">
     <w:nsid w:val="3EC5580A"/>
     <w:multiLevelType w:val="multilevel"/>
     <w:tmpl w:val="600AF5A4"/>
@@ -45064,7 +45239,7 @@
       </w:rPr>
     </w:lvl>
   </w:abstractNum>
-  <w:abstractNum w:abstractNumId="146" w15:restartNumberingAfterBreak="0">
+  <w:abstractNum w:abstractNumId="147" w15:restartNumberingAfterBreak="0">
     <w:nsid w:val="3F0A1A9D"/>
     <w:multiLevelType w:val="multilevel"/>
     <w:tmpl w:val="79063D38"/>
@@ -45168,7 +45343,7 @@
       </w:rPr>
     </w:lvl>
   </w:abstractNum>
-  <w:abstractNum w:abstractNumId="147" w15:restartNumberingAfterBreak="0">
+  <w:abstractNum w:abstractNumId="148" w15:restartNumberingAfterBreak="0">
     <w:nsid w:val="3F380F26"/>
     <w:multiLevelType w:val="multilevel"/>
     <w:tmpl w:val="9D6CD536"/>
@@ -45272,7 +45447,7 @@
       </w:rPr>
     </w:lvl>
   </w:abstractNum>
-  <w:abstractNum w:abstractNumId="148" w15:restartNumberingAfterBreak="0">
+  <w:abstractNum w:abstractNumId="149" w15:restartNumberingAfterBreak="0">
     <w:nsid w:val="3F915EAA"/>
     <w:multiLevelType w:val="multilevel"/>
     <w:tmpl w:val="B70CF266"/>
@@ -45376,7 +45551,7 @@
       </w:rPr>
     </w:lvl>
   </w:abstractNum>
-  <w:abstractNum w:abstractNumId="149" w15:restartNumberingAfterBreak="0">
+  <w:abstractNum w:abstractNumId="150" w15:restartNumberingAfterBreak="0">
     <w:nsid w:val="3FFB4CF8"/>
     <w:multiLevelType w:val="hybridMultilevel"/>
     <w:tmpl w:val="0A2C8CBA"/>
@@ -45489,7 +45664,7 @@
       </w:rPr>
     </w:lvl>
   </w:abstractNum>
-  <w:abstractNum w:abstractNumId="150" w15:restartNumberingAfterBreak="0">
+  <w:abstractNum w:abstractNumId="151" w15:restartNumberingAfterBreak="0">
     <w:nsid w:val="40170559"/>
     <w:multiLevelType w:val="hybridMultilevel"/>
     <w:tmpl w:val="CB0C2F00"/>
@@ -45602,7 +45777,7 @@
       </w:rPr>
     </w:lvl>
   </w:abstractNum>
-  <w:abstractNum w:abstractNumId="151" w15:restartNumberingAfterBreak="0">
+  <w:abstractNum w:abstractNumId="152" w15:restartNumberingAfterBreak="0">
     <w:nsid w:val="403C0CC6"/>
     <w:multiLevelType w:val="multilevel"/>
     <w:tmpl w:val="79BE0742"/>
@@ -45706,7 +45881,7 @@
       </w:rPr>
     </w:lvl>
   </w:abstractNum>
-  <w:abstractNum w:abstractNumId="152" w15:restartNumberingAfterBreak="0">
+  <w:abstractNum w:abstractNumId="153" w15:restartNumberingAfterBreak="0">
     <w:nsid w:val="40C16B85"/>
     <w:multiLevelType w:val="multilevel"/>
     <w:tmpl w:val="1604F14A"/>
@@ -45810,7 +45985,7 @@
       </w:rPr>
     </w:lvl>
   </w:abstractNum>
-  <w:abstractNum w:abstractNumId="153" w15:restartNumberingAfterBreak="0">
+  <w:abstractNum w:abstractNumId="154" w15:restartNumberingAfterBreak="0">
     <w:nsid w:val="413B3DFD"/>
     <w:multiLevelType w:val="multilevel"/>
     <w:tmpl w:val="A6081E4C"/>
@@ -45914,7 +46089,7 @@
       </w:rPr>
     </w:lvl>
   </w:abstractNum>
-  <w:abstractNum w:abstractNumId="154" w15:restartNumberingAfterBreak="0">
+  <w:abstractNum w:abstractNumId="155" w15:restartNumberingAfterBreak="0">
     <w:nsid w:val="41E069C1"/>
     <w:multiLevelType w:val="multilevel"/>
     <w:tmpl w:val="DDA6CAEA"/>
@@ -46018,7 +46193,7 @@
       </w:rPr>
     </w:lvl>
   </w:abstractNum>
-  <w:abstractNum w:abstractNumId="155" w15:restartNumberingAfterBreak="0">
+  <w:abstractNum w:abstractNumId="156" w15:restartNumberingAfterBreak="0">
     <w:nsid w:val="42155064"/>
     <w:multiLevelType w:val="multilevel"/>
     <w:tmpl w:val="C70CBCAE"/>
@@ -46122,7 +46297,7 @@
       </w:rPr>
     </w:lvl>
   </w:abstractNum>
-  <w:abstractNum w:abstractNumId="156" w15:restartNumberingAfterBreak="0">
+  <w:abstractNum w:abstractNumId="157" w15:restartNumberingAfterBreak="0">
     <w:nsid w:val="42184A71"/>
     <w:multiLevelType w:val="multilevel"/>
     <w:tmpl w:val="428EBDDC"/>
@@ -46226,7 +46401,7 @@
       </w:rPr>
     </w:lvl>
   </w:abstractNum>
-  <w:abstractNum w:abstractNumId="157" w15:restartNumberingAfterBreak="0">
+  <w:abstractNum w:abstractNumId="158" w15:restartNumberingAfterBreak="0">
     <w:nsid w:val="423364FA"/>
     <w:multiLevelType w:val="multilevel"/>
     <w:tmpl w:val="1ECE093C"/>
@@ -46330,7 +46505,7 @@
       </w:rPr>
     </w:lvl>
   </w:abstractNum>
-  <w:abstractNum w:abstractNumId="158" w15:restartNumberingAfterBreak="0">
+  <w:abstractNum w:abstractNumId="159" w15:restartNumberingAfterBreak="0">
     <w:nsid w:val="42836DBC"/>
     <w:multiLevelType w:val="multilevel"/>
     <w:tmpl w:val="15188E9A"/>
@@ -46434,7 +46609,7 @@
       </w:rPr>
     </w:lvl>
   </w:abstractNum>
-  <w:abstractNum w:abstractNumId="159" w15:restartNumberingAfterBreak="0">
+  <w:abstractNum w:abstractNumId="160" w15:restartNumberingAfterBreak="0">
     <w:nsid w:val="42963250"/>
     <w:multiLevelType w:val="multilevel"/>
     <w:tmpl w:val="E6E45CF0"/>
@@ -46538,7 +46713,7 @@
       </w:rPr>
     </w:lvl>
   </w:abstractNum>
-  <w:abstractNum w:abstractNumId="160" w15:restartNumberingAfterBreak="0">
+  <w:abstractNum w:abstractNumId="161" w15:restartNumberingAfterBreak="0">
     <w:nsid w:val="42F91D59"/>
     <w:multiLevelType w:val="multilevel"/>
     <w:tmpl w:val="45FA18AA"/>
@@ -46642,7 +46817,7 @@
       </w:rPr>
     </w:lvl>
   </w:abstractNum>
-  <w:abstractNum w:abstractNumId="161" w15:restartNumberingAfterBreak="0">
+  <w:abstractNum w:abstractNumId="162" w15:restartNumberingAfterBreak="0">
     <w:nsid w:val="44AB26C5"/>
     <w:multiLevelType w:val="multilevel"/>
     <w:tmpl w:val="05AC061C"/>
@@ -46746,7 +46921,7 @@
       </w:rPr>
     </w:lvl>
   </w:abstractNum>
-  <w:abstractNum w:abstractNumId="162" w15:restartNumberingAfterBreak="0">
+  <w:abstractNum w:abstractNumId="163" w15:restartNumberingAfterBreak="0">
     <w:nsid w:val="44D012E3"/>
     <w:multiLevelType w:val="multilevel"/>
     <w:tmpl w:val="A8B25BFC"/>
@@ -46850,7 +47025,7 @@
       </w:rPr>
     </w:lvl>
   </w:abstractNum>
-  <w:abstractNum w:abstractNumId="163" w15:restartNumberingAfterBreak="0">
+  <w:abstractNum w:abstractNumId="164" w15:restartNumberingAfterBreak="0">
     <w:nsid w:val="45187EA0"/>
     <w:multiLevelType w:val="multilevel"/>
     <w:tmpl w:val="25323A92"/>
@@ -46954,7 +47129,7 @@
       </w:rPr>
     </w:lvl>
   </w:abstractNum>
-  <w:abstractNum w:abstractNumId="164" w15:restartNumberingAfterBreak="0">
+  <w:abstractNum w:abstractNumId="165" w15:restartNumberingAfterBreak="0">
     <w:nsid w:val="45866D2A"/>
     <w:multiLevelType w:val="multilevel"/>
     <w:tmpl w:val="8ADEFD7E"/>
@@ -47058,7 +47233,7 @@
       </w:rPr>
     </w:lvl>
   </w:abstractNum>
-  <w:abstractNum w:abstractNumId="165" w15:restartNumberingAfterBreak="0">
+  <w:abstractNum w:abstractNumId="166" w15:restartNumberingAfterBreak="0">
     <w:nsid w:val="464D3E25"/>
     <w:multiLevelType w:val="multilevel"/>
     <w:tmpl w:val="AC805182"/>
@@ -47162,7 +47337,7 @@
       </w:rPr>
     </w:lvl>
   </w:abstractNum>
-  <w:abstractNum w:abstractNumId="166" w15:restartNumberingAfterBreak="0">
+  <w:abstractNum w:abstractNumId="167" w15:restartNumberingAfterBreak="0">
     <w:nsid w:val="469C22EA"/>
     <w:multiLevelType w:val="multilevel"/>
     <w:tmpl w:val="6DA4A58A"/>
@@ -47266,7 +47441,7 @@
       </w:rPr>
     </w:lvl>
   </w:abstractNum>
-  <w:abstractNum w:abstractNumId="167" w15:restartNumberingAfterBreak="0">
+  <w:abstractNum w:abstractNumId="168" w15:restartNumberingAfterBreak="0">
     <w:nsid w:val="47530277"/>
     <w:multiLevelType w:val="multilevel"/>
     <w:tmpl w:val="A1724596"/>
@@ -47370,7 +47545,7 @@
       </w:rPr>
     </w:lvl>
   </w:abstractNum>
-  <w:abstractNum w:abstractNumId="168" w15:restartNumberingAfterBreak="0">
+  <w:abstractNum w:abstractNumId="169" w15:restartNumberingAfterBreak="0">
     <w:nsid w:val="48397CA8"/>
     <w:multiLevelType w:val="multilevel"/>
     <w:tmpl w:val="238E8444"/>
@@ -47474,7 +47649,7 @@
       </w:rPr>
     </w:lvl>
   </w:abstractNum>
-  <w:abstractNum w:abstractNumId="169" w15:restartNumberingAfterBreak="0">
+  <w:abstractNum w:abstractNumId="170" w15:restartNumberingAfterBreak="0">
     <w:nsid w:val="48954F84"/>
     <w:multiLevelType w:val="multilevel"/>
     <w:tmpl w:val="5F3C05FE"/>
@@ -47578,7 +47753,7 @@
       </w:rPr>
     </w:lvl>
   </w:abstractNum>
-  <w:abstractNum w:abstractNumId="170" w15:restartNumberingAfterBreak="0">
+  <w:abstractNum w:abstractNumId="171" w15:restartNumberingAfterBreak="0">
     <w:nsid w:val="48BF189A"/>
     <w:multiLevelType w:val="multilevel"/>
     <w:tmpl w:val="DEEC8CC2"/>
@@ -47682,7 +47857,7 @@
       </w:rPr>
     </w:lvl>
   </w:abstractNum>
-  <w:abstractNum w:abstractNumId="171" w15:restartNumberingAfterBreak="0">
+  <w:abstractNum w:abstractNumId="172" w15:restartNumberingAfterBreak="0">
     <w:nsid w:val="490051F7"/>
     <w:multiLevelType w:val="multilevel"/>
     <w:tmpl w:val="8D2C4FE2"/>
@@ -47786,7 +47961,7 @@
       </w:rPr>
     </w:lvl>
   </w:abstractNum>
-  <w:abstractNum w:abstractNumId="172" w15:restartNumberingAfterBreak="0">
+  <w:abstractNum w:abstractNumId="173" w15:restartNumberingAfterBreak="0">
     <w:nsid w:val="49353C8F"/>
     <w:multiLevelType w:val="multilevel"/>
     <w:tmpl w:val="EE921354"/>
@@ -47890,7 +48065,7 @@
       </w:rPr>
     </w:lvl>
   </w:abstractNum>
-  <w:abstractNum w:abstractNumId="173" w15:restartNumberingAfterBreak="0">
+  <w:abstractNum w:abstractNumId="174" w15:restartNumberingAfterBreak="0">
     <w:nsid w:val="49364ED0"/>
     <w:multiLevelType w:val="multilevel"/>
     <w:tmpl w:val="B32C32DC"/>
@@ -47994,7 +48169,7 @@
       </w:rPr>
     </w:lvl>
   </w:abstractNum>
-  <w:abstractNum w:abstractNumId="174" w15:restartNumberingAfterBreak="0">
+  <w:abstractNum w:abstractNumId="175" w15:restartNumberingAfterBreak="0">
     <w:nsid w:val="496D13DF"/>
     <w:multiLevelType w:val="multilevel"/>
     <w:tmpl w:val="F11657A0"/>
@@ -48098,7 +48273,7 @@
       </w:rPr>
     </w:lvl>
   </w:abstractNum>
-  <w:abstractNum w:abstractNumId="175" w15:restartNumberingAfterBreak="0">
+  <w:abstractNum w:abstractNumId="176" w15:restartNumberingAfterBreak="0">
     <w:nsid w:val="499C1B08"/>
     <w:multiLevelType w:val="multilevel"/>
     <w:tmpl w:val="57F6F9E8"/>
@@ -48202,7 +48377,7 @@
       </w:rPr>
     </w:lvl>
   </w:abstractNum>
-  <w:abstractNum w:abstractNumId="176" w15:restartNumberingAfterBreak="0">
+  <w:abstractNum w:abstractNumId="177" w15:restartNumberingAfterBreak="0">
     <w:nsid w:val="4A0452CE"/>
     <w:multiLevelType w:val="multilevel"/>
     <w:tmpl w:val="DD268768"/>
@@ -48306,7 +48481,7 @@
       </w:rPr>
     </w:lvl>
   </w:abstractNum>
-  <w:abstractNum w:abstractNumId="177" w15:restartNumberingAfterBreak="0">
+  <w:abstractNum w:abstractNumId="178" w15:restartNumberingAfterBreak="0">
     <w:nsid w:val="4A2E1057"/>
     <w:multiLevelType w:val="multilevel"/>
     <w:tmpl w:val="292E1F1C"/>
@@ -48410,7 +48585,7 @@
       </w:rPr>
     </w:lvl>
   </w:abstractNum>
-  <w:abstractNum w:abstractNumId="178" w15:restartNumberingAfterBreak="0">
+  <w:abstractNum w:abstractNumId="179" w15:restartNumberingAfterBreak="0">
     <w:nsid w:val="4A723A59"/>
     <w:multiLevelType w:val="hybridMultilevel"/>
     <w:tmpl w:val="55867F7C"/>
@@ -48523,7 +48698,7 @@
       </w:rPr>
     </w:lvl>
   </w:abstractNum>
-  <w:abstractNum w:abstractNumId="179" w15:restartNumberingAfterBreak="0">
+  <w:abstractNum w:abstractNumId="180" w15:restartNumberingAfterBreak="0">
     <w:nsid w:val="4ABF4A27"/>
     <w:multiLevelType w:val="multilevel"/>
     <w:tmpl w:val="FA9E1450"/>
@@ -48627,7 +48802,7 @@
       </w:rPr>
     </w:lvl>
   </w:abstractNum>
-  <w:abstractNum w:abstractNumId="180" w15:restartNumberingAfterBreak="0">
+  <w:abstractNum w:abstractNumId="181" w15:restartNumberingAfterBreak="0">
     <w:nsid w:val="4AD76B69"/>
     <w:multiLevelType w:val="multilevel"/>
     <w:tmpl w:val="E0B2A462"/>
@@ -48731,7 +48906,7 @@
       </w:rPr>
     </w:lvl>
   </w:abstractNum>
-  <w:abstractNum w:abstractNumId="181" w15:restartNumberingAfterBreak="0">
+  <w:abstractNum w:abstractNumId="182" w15:restartNumberingAfterBreak="0">
     <w:nsid w:val="4AF732B6"/>
     <w:multiLevelType w:val="multilevel"/>
     <w:tmpl w:val="7AFC75F6"/>
@@ -48835,7 +49010,7 @@
       </w:rPr>
     </w:lvl>
   </w:abstractNum>
-  <w:abstractNum w:abstractNumId="182" w15:restartNumberingAfterBreak="0">
+  <w:abstractNum w:abstractNumId="183" w15:restartNumberingAfterBreak="0">
     <w:nsid w:val="4BA65DB8"/>
     <w:multiLevelType w:val="multilevel"/>
     <w:tmpl w:val="72500C18"/>
@@ -48939,7 +49114,7 @@
       </w:rPr>
     </w:lvl>
   </w:abstractNum>
-  <w:abstractNum w:abstractNumId="183" w15:restartNumberingAfterBreak="0">
+  <w:abstractNum w:abstractNumId="184" w15:restartNumberingAfterBreak="0">
     <w:nsid w:val="4C813284"/>
     <w:multiLevelType w:val="multilevel"/>
     <w:tmpl w:val="47641E82"/>
@@ -49043,7 +49218,7 @@
       </w:rPr>
     </w:lvl>
   </w:abstractNum>
-  <w:abstractNum w:abstractNumId="184" w15:restartNumberingAfterBreak="0">
+  <w:abstractNum w:abstractNumId="185" w15:restartNumberingAfterBreak="0">
     <w:nsid w:val="4C9D74EE"/>
     <w:multiLevelType w:val="hybridMultilevel"/>
     <w:tmpl w:val="4A08A7F0"/>
@@ -49156,7 +49331,7 @@
       </w:rPr>
     </w:lvl>
   </w:abstractNum>
-  <w:abstractNum w:abstractNumId="185" w15:restartNumberingAfterBreak="0">
+  <w:abstractNum w:abstractNumId="186" w15:restartNumberingAfterBreak="0">
     <w:nsid w:val="4CEE7D3F"/>
     <w:multiLevelType w:val="multilevel"/>
     <w:tmpl w:val="3704EBFA"/>
@@ -49260,7 +49435,7 @@
       </w:rPr>
     </w:lvl>
   </w:abstractNum>
-  <w:abstractNum w:abstractNumId="186" w15:restartNumberingAfterBreak="0">
+  <w:abstractNum w:abstractNumId="187" w15:restartNumberingAfterBreak="0">
     <w:nsid w:val="4CF92802"/>
     <w:multiLevelType w:val="multilevel"/>
     <w:tmpl w:val="0A48C846"/>
@@ -49364,7 +49539,7 @@
       </w:rPr>
     </w:lvl>
   </w:abstractNum>
-  <w:abstractNum w:abstractNumId="187" w15:restartNumberingAfterBreak="0">
+  <w:abstractNum w:abstractNumId="188" w15:restartNumberingAfterBreak="0">
     <w:nsid w:val="4D0D289D"/>
     <w:multiLevelType w:val="multilevel"/>
     <w:tmpl w:val="A48E7220"/>
@@ -49468,7 +49643,7 @@
       </w:rPr>
     </w:lvl>
   </w:abstractNum>
-  <w:abstractNum w:abstractNumId="188" w15:restartNumberingAfterBreak="0">
+  <w:abstractNum w:abstractNumId="189" w15:restartNumberingAfterBreak="0">
     <w:nsid w:val="4DD364AB"/>
     <w:multiLevelType w:val="multilevel"/>
     <w:tmpl w:val="65F25E7E"/>
@@ -49572,7 +49747,7 @@
       </w:rPr>
     </w:lvl>
   </w:abstractNum>
-  <w:abstractNum w:abstractNumId="189" w15:restartNumberingAfterBreak="0">
+  <w:abstractNum w:abstractNumId="190" w15:restartNumberingAfterBreak="0">
     <w:nsid w:val="505B7DE9"/>
     <w:multiLevelType w:val="multilevel"/>
     <w:tmpl w:val="34028FD8"/>
@@ -49676,7 +49851,7 @@
       </w:rPr>
     </w:lvl>
   </w:abstractNum>
-  <w:abstractNum w:abstractNumId="190" w15:restartNumberingAfterBreak="0">
+  <w:abstractNum w:abstractNumId="191" w15:restartNumberingAfterBreak="0">
     <w:nsid w:val="508002E4"/>
     <w:multiLevelType w:val="hybridMultilevel"/>
     <w:tmpl w:val="17DA7E74"/>
@@ -49789,7 +49964,7 @@
       </w:rPr>
     </w:lvl>
   </w:abstractNum>
-  <w:abstractNum w:abstractNumId="191" w15:restartNumberingAfterBreak="0">
+  <w:abstractNum w:abstractNumId="192" w15:restartNumberingAfterBreak="0">
     <w:nsid w:val="50D83A15"/>
     <w:multiLevelType w:val="multilevel"/>
     <w:tmpl w:val="DD6E49E6"/>
@@ -49893,7 +50068,7 @@
       </w:rPr>
     </w:lvl>
   </w:abstractNum>
-  <w:abstractNum w:abstractNumId="192" w15:restartNumberingAfterBreak="0">
+  <w:abstractNum w:abstractNumId="193" w15:restartNumberingAfterBreak="0">
     <w:nsid w:val="510B4837"/>
     <w:multiLevelType w:val="multilevel"/>
     <w:tmpl w:val="3B0ED25E"/>
@@ -49997,7 +50172,7 @@
       </w:rPr>
     </w:lvl>
   </w:abstractNum>
-  <w:abstractNum w:abstractNumId="193" w15:restartNumberingAfterBreak="0">
+  <w:abstractNum w:abstractNumId="194" w15:restartNumberingAfterBreak="0">
     <w:nsid w:val="517235F1"/>
     <w:multiLevelType w:val="hybridMultilevel"/>
     <w:tmpl w:val="338494BC"/>
@@ -50110,7 +50285,7 @@
       </w:rPr>
     </w:lvl>
   </w:abstractNum>
-  <w:abstractNum w:abstractNumId="194" w15:restartNumberingAfterBreak="0">
+  <w:abstractNum w:abstractNumId="195" w15:restartNumberingAfterBreak="0">
     <w:nsid w:val="51D656E2"/>
     <w:multiLevelType w:val="multilevel"/>
     <w:tmpl w:val="EC2A8F1E"/>
@@ -50214,7 +50389,7 @@
       </w:rPr>
     </w:lvl>
   </w:abstractNum>
-  <w:abstractNum w:abstractNumId="195" w15:restartNumberingAfterBreak="0">
+  <w:abstractNum w:abstractNumId="196" w15:restartNumberingAfterBreak="0">
     <w:nsid w:val="53994F7B"/>
     <w:multiLevelType w:val="multilevel"/>
     <w:tmpl w:val="BDAA9EF8"/>
@@ -50318,7 +50493,7 @@
       </w:rPr>
     </w:lvl>
   </w:abstractNum>
-  <w:abstractNum w:abstractNumId="196" w15:restartNumberingAfterBreak="0">
+  <w:abstractNum w:abstractNumId="197" w15:restartNumberingAfterBreak="0">
     <w:nsid w:val="53D54F2D"/>
     <w:multiLevelType w:val="multilevel"/>
     <w:tmpl w:val="8208D2B8"/>
@@ -50422,7 +50597,7 @@
       </w:rPr>
     </w:lvl>
   </w:abstractNum>
-  <w:abstractNum w:abstractNumId="197" w15:restartNumberingAfterBreak="0">
+  <w:abstractNum w:abstractNumId="198" w15:restartNumberingAfterBreak="0">
     <w:nsid w:val="53D72A92"/>
     <w:multiLevelType w:val="multilevel"/>
     <w:tmpl w:val="9A0AF100"/>
@@ -50526,7 +50701,7 @@
       </w:rPr>
     </w:lvl>
   </w:abstractNum>
-  <w:abstractNum w:abstractNumId="198" w15:restartNumberingAfterBreak="0">
+  <w:abstractNum w:abstractNumId="199" w15:restartNumberingAfterBreak="0">
     <w:nsid w:val="54295ED2"/>
     <w:multiLevelType w:val="multilevel"/>
     <w:tmpl w:val="E22688BA"/>
@@ -50630,7 +50805,7 @@
       </w:rPr>
     </w:lvl>
   </w:abstractNum>
-  <w:abstractNum w:abstractNumId="199" w15:restartNumberingAfterBreak="0">
+  <w:abstractNum w:abstractNumId="200" w15:restartNumberingAfterBreak="0">
     <w:nsid w:val="54870025"/>
     <w:multiLevelType w:val="multilevel"/>
     <w:tmpl w:val="8FE4A56C"/>
@@ -50734,7 +50909,7 @@
       </w:rPr>
     </w:lvl>
   </w:abstractNum>
-  <w:abstractNum w:abstractNumId="200" w15:restartNumberingAfterBreak="0">
+  <w:abstractNum w:abstractNumId="201" w15:restartNumberingAfterBreak="0">
     <w:nsid w:val="54B142F8"/>
     <w:multiLevelType w:val="hybridMultilevel"/>
     <w:tmpl w:val="E6004CE8"/>
@@ -50847,7 +51022,7 @@
       </w:rPr>
     </w:lvl>
   </w:abstractNum>
-  <w:abstractNum w:abstractNumId="201" w15:restartNumberingAfterBreak="0">
+  <w:abstractNum w:abstractNumId="202" w15:restartNumberingAfterBreak="0">
     <w:nsid w:val="55002502"/>
     <w:multiLevelType w:val="multilevel"/>
     <w:tmpl w:val="07E08148"/>
@@ -50951,7 +51126,7 @@
       </w:rPr>
     </w:lvl>
   </w:abstractNum>
-  <w:abstractNum w:abstractNumId="202" w15:restartNumberingAfterBreak="0">
+  <w:abstractNum w:abstractNumId="203" w15:restartNumberingAfterBreak="0">
     <w:nsid w:val="55277385"/>
     <w:multiLevelType w:val="multilevel"/>
     <w:tmpl w:val="1B98F850"/>
@@ -51055,7 +51230,7 @@
       </w:rPr>
     </w:lvl>
   </w:abstractNum>
-  <w:abstractNum w:abstractNumId="203" w15:restartNumberingAfterBreak="0">
+  <w:abstractNum w:abstractNumId="204" w15:restartNumberingAfterBreak="0">
     <w:nsid w:val="56181F10"/>
     <w:multiLevelType w:val="multilevel"/>
     <w:tmpl w:val="9AFA06CA"/>
@@ -51159,7 +51334,7 @@
       </w:rPr>
     </w:lvl>
   </w:abstractNum>
-  <w:abstractNum w:abstractNumId="204" w15:restartNumberingAfterBreak="0">
+  <w:abstractNum w:abstractNumId="205" w15:restartNumberingAfterBreak="0">
     <w:nsid w:val="564D0E81"/>
     <w:multiLevelType w:val="multilevel"/>
     <w:tmpl w:val="5A06F876"/>
@@ -51263,7 +51438,7 @@
       </w:rPr>
     </w:lvl>
   </w:abstractNum>
-  <w:abstractNum w:abstractNumId="205" w15:restartNumberingAfterBreak="0">
+  <w:abstractNum w:abstractNumId="206" w15:restartNumberingAfterBreak="0">
     <w:nsid w:val="567A4147"/>
     <w:multiLevelType w:val="multilevel"/>
     <w:tmpl w:val="117E515E"/>
@@ -51367,7 +51542,7 @@
       </w:rPr>
     </w:lvl>
   </w:abstractNum>
-  <w:abstractNum w:abstractNumId="206" w15:restartNumberingAfterBreak="0">
+  <w:abstractNum w:abstractNumId="207" w15:restartNumberingAfterBreak="0">
     <w:nsid w:val="574E1698"/>
     <w:multiLevelType w:val="multilevel"/>
     <w:tmpl w:val="F03E2FB4"/>
@@ -51471,7 +51646,7 @@
       </w:rPr>
     </w:lvl>
   </w:abstractNum>
-  <w:abstractNum w:abstractNumId="207" w15:restartNumberingAfterBreak="0">
+  <w:abstractNum w:abstractNumId="208" w15:restartNumberingAfterBreak="0">
     <w:nsid w:val="57867655"/>
     <w:multiLevelType w:val="multilevel"/>
     <w:tmpl w:val="D5E2CECE"/>
@@ -51575,7 +51750,7 @@
       </w:rPr>
     </w:lvl>
   </w:abstractNum>
-  <w:abstractNum w:abstractNumId="208" w15:restartNumberingAfterBreak="0">
+  <w:abstractNum w:abstractNumId="209" w15:restartNumberingAfterBreak="0">
     <w:nsid w:val="57C97B09"/>
     <w:multiLevelType w:val="multilevel"/>
     <w:tmpl w:val="D2DA78CC"/>
@@ -51679,7 +51854,7 @@
       </w:rPr>
     </w:lvl>
   </w:abstractNum>
-  <w:abstractNum w:abstractNumId="209" w15:restartNumberingAfterBreak="0">
+  <w:abstractNum w:abstractNumId="210" w15:restartNumberingAfterBreak="0">
     <w:nsid w:val="57CC6D4C"/>
     <w:multiLevelType w:val="multilevel"/>
     <w:tmpl w:val="9550C004"/>
@@ -51783,7 +51958,7 @@
       </w:rPr>
     </w:lvl>
   </w:abstractNum>
-  <w:abstractNum w:abstractNumId="210" w15:restartNumberingAfterBreak="0">
+  <w:abstractNum w:abstractNumId="211" w15:restartNumberingAfterBreak="0">
     <w:nsid w:val="580755EC"/>
     <w:multiLevelType w:val="multilevel"/>
     <w:tmpl w:val="0B4E1EB2"/>
@@ -51887,7 +52062,7 @@
       </w:rPr>
     </w:lvl>
   </w:abstractNum>
-  <w:abstractNum w:abstractNumId="211" w15:restartNumberingAfterBreak="0">
+  <w:abstractNum w:abstractNumId="212" w15:restartNumberingAfterBreak="0">
     <w:nsid w:val="58964336"/>
     <w:multiLevelType w:val="multilevel"/>
     <w:tmpl w:val="59686116"/>
@@ -51991,7 +52166,7 @@
       </w:rPr>
     </w:lvl>
   </w:abstractNum>
-  <w:abstractNum w:abstractNumId="212" w15:restartNumberingAfterBreak="0">
+  <w:abstractNum w:abstractNumId="213" w15:restartNumberingAfterBreak="0">
     <w:nsid w:val="58A74961"/>
     <w:multiLevelType w:val="multilevel"/>
     <w:tmpl w:val="86DE843E"/>
@@ -52095,7 +52270,7 @@
       </w:rPr>
     </w:lvl>
   </w:abstractNum>
-  <w:abstractNum w:abstractNumId="213" w15:restartNumberingAfterBreak="0">
+  <w:abstractNum w:abstractNumId="214" w15:restartNumberingAfterBreak="0">
     <w:nsid w:val="59247F6B"/>
     <w:multiLevelType w:val="multilevel"/>
     <w:tmpl w:val="E0AE3914"/>
@@ -52199,7 +52374,7 @@
       </w:rPr>
     </w:lvl>
   </w:abstractNum>
-  <w:abstractNum w:abstractNumId="214" w15:restartNumberingAfterBreak="0">
+  <w:abstractNum w:abstractNumId="215" w15:restartNumberingAfterBreak="0">
     <w:nsid w:val="59851720"/>
     <w:multiLevelType w:val="multilevel"/>
     <w:tmpl w:val="A8925D8E"/>
@@ -52303,7 +52478,7 @@
       </w:rPr>
     </w:lvl>
   </w:abstractNum>
-  <w:abstractNum w:abstractNumId="215" w15:restartNumberingAfterBreak="0">
+  <w:abstractNum w:abstractNumId="216" w15:restartNumberingAfterBreak="0">
     <w:nsid w:val="59943B0B"/>
     <w:multiLevelType w:val="multilevel"/>
     <w:tmpl w:val="AF722F82"/>
@@ -52407,7 +52582,7 @@
       </w:rPr>
     </w:lvl>
   </w:abstractNum>
-  <w:abstractNum w:abstractNumId="216" w15:restartNumberingAfterBreak="0">
+  <w:abstractNum w:abstractNumId="217" w15:restartNumberingAfterBreak="0">
     <w:nsid w:val="59D04F52"/>
     <w:multiLevelType w:val="multilevel"/>
     <w:tmpl w:val="90BAC02A"/>
@@ -52511,7 +52686,7 @@
       </w:rPr>
     </w:lvl>
   </w:abstractNum>
-  <w:abstractNum w:abstractNumId="217" w15:restartNumberingAfterBreak="0">
+  <w:abstractNum w:abstractNumId="218" w15:restartNumberingAfterBreak="0">
     <w:nsid w:val="5A7D3070"/>
     <w:multiLevelType w:val="multilevel"/>
     <w:tmpl w:val="EC38E4C6"/>
@@ -52615,7 +52790,7 @@
       </w:rPr>
     </w:lvl>
   </w:abstractNum>
-  <w:abstractNum w:abstractNumId="218" w15:restartNumberingAfterBreak="0">
+  <w:abstractNum w:abstractNumId="219" w15:restartNumberingAfterBreak="0">
     <w:nsid w:val="5A874308"/>
     <w:multiLevelType w:val="multilevel"/>
     <w:tmpl w:val="8C8C7A02"/>
@@ -52719,7 +52894,7 @@
       </w:rPr>
     </w:lvl>
   </w:abstractNum>
-  <w:abstractNum w:abstractNumId="219" w15:restartNumberingAfterBreak="0">
+  <w:abstractNum w:abstractNumId="220" w15:restartNumberingAfterBreak="0">
     <w:nsid w:val="5A900504"/>
     <w:multiLevelType w:val="multilevel"/>
     <w:tmpl w:val="20FE2FF2"/>
@@ -52823,7 +52998,7 @@
       </w:rPr>
     </w:lvl>
   </w:abstractNum>
-  <w:abstractNum w:abstractNumId="220" w15:restartNumberingAfterBreak="0">
+  <w:abstractNum w:abstractNumId="221" w15:restartNumberingAfterBreak="0">
     <w:nsid w:val="5B2B4CF1"/>
     <w:multiLevelType w:val="multilevel"/>
     <w:tmpl w:val="1210449A"/>
@@ -52927,7 +53102,7 @@
       </w:rPr>
     </w:lvl>
   </w:abstractNum>
-  <w:abstractNum w:abstractNumId="221" w15:restartNumberingAfterBreak="0">
+  <w:abstractNum w:abstractNumId="222" w15:restartNumberingAfterBreak="0">
     <w:nsid w:val="5BDB2874"/>
     <w:multiLevelType w:val="multilevel"/>
     <w:tmpl w:val="2D50C7AE"/>
@@ -53031,7 +53206,7 @@
       </w:rPr>
     </w:lvl>
   </w:abstractNum>
-  <w:abstractNum w:abstractNumId="222" w15:restartNumberingAfterBreak="0">
+  <w:abstractNum w:abstractNumId="223" w15:restartNumberingAfterBreak="0">
     <w:nsid w:val="5BFE7B50"/>
     <w:multiLevelType w:val="multilevel"/>
     <w:tmpl w:val="217C1804"/>
@@ -53135,7 +53310,7 @@
       </w:rPr>
     </w:lvl>
   </w:abstractNum>
-  <w:abstractNum w:abstractNumId="223" w15:restartNumberingAfterBreak="0">
+  <w:abstractNum w:abstractNumId="224" w15:restartNumberingAfterBreak="0">
     <w:nsid w:val="5C0023A9"/>
     <w:multiLevelType w:val="multilevel"/>
     <w:tmpl w:val="8014F6B2"/>
@@ -53239,7 +53414,7 @@
       </w:rPr>
     </w:lvl>
   </w:abstractNum>
-  <w:abstractNum w:abstractNumId="224" w15:restartNumberingAfterBreak="0">
+  <w:abstractNum w:abstractNumId="225" w15:restartNumberingAfterBreak="0">
     <w:nsid w:val="5C8108A8"/>
     <w:multiLevelType w:val="multilevel"/>
     <w:tmpl w:val="6CA6A18A"/>
@@ -53343,7 +53518,7 @@
       </w:rPr>
     </w:lvl>
   </w:abstractNum>
-  <w:abstractNum w:abstractNumId="225" w15:restartNumberingAfterBreak="0">
+  <w:abstractNum w:abstractNumId="226" w15:restartNumberingAfterBreak="0">
     <w:nsid w:val="5CA27F78"/>
     <w:multiLevelType w:val="multilevel"/>
     <w:tmpl w:val="F930384C"/>
@@ -53447,7 +53622,7 @@
       </w:rPr>
     </w:lvl>
   </w:abstractNum>
-  <w:abstractNum w:abstractNumId="226" w15:restartNumberingAfterBreak="0">
+  <w:abstractNum w:abstractNumId="227" w15:restartNumberingAfterBreak="0">
     <w:nsid w:val="5CC36EF4"/>
     <w:multiLevelType w:val="multilevel"/>
     <w:tmpl w:val="967698D8"/>
@@ -53551,7 +53726,7 @@
       </w:rPr>
     </w:lvl>
   </w:abstractNum>
-  <w:abstractNum w:abstractNumId="227" w15:restartNumberingAfterBreak="0">
+  <w:abstractNum w:abstractNumId="228" w15:restartNumberingAfterBreak="0">
     <w:nsid w:val="5CFE5122"/>
     <w:multiLevelType w:val="multilevel"/>
     <w:tmpl w:val="A96C475C"/>
@@ -53655,7 +53830,7 @@
       </w:rPr>
     </w:lvl>
   </w:abstractNum>
-  <w:abstractNum w:abstractNumId="228" w15:restartNumberingAfterBreak="0">
+  <w:abstractNum w:abstractNumId="229" w15:restartNumberingAfterBreak="0">
     <w:nsid w:val="5D084CF6"/>
     <w:multiLevelType w:val="multilevel"/>
     <w:tmpl w:val="85DEFC72"/>
@@ -53759,7 +53934,7 @@
       </w:rPr>
     </w:lvl>
   </w:abstractNum>
-  <w:abstractNum w:abstractNumId="229" w15:restartNumberingAfterBreak="0">
+  <w:abstractNum w:abstractNumId="230" w15:restartNumberingAfterBreak="0">
     <w:nsid w:val="5DC05500"/>
     <w:multiLevelType w:val="multilevel"/>
     <w:tmpl w:val="2FAAF8FE"/>
@@ -53863,7 +54038,7 @@
       </w:rPr>
     </w:lvl>
   </w:abstractNum>
-  <w:abstractNum w:abstractNumId="230" w15:restartNumberingAfterBreak="0">
+  <w:abstractNum w:abstractNumId="231" w15:restartNumberingAfterBreak="0">
     <w:nsid w:val="5F49402D"/>
     <w:multiLevelType w:val="multilevel"/>
     <w:tmpl w:val="647C5EDC"/>
@@ -53967,7 +54142,7 @@
       </w:rPr>
     </w:lvl>
   </w:abstractNum>
-  <w:abstractNum w:abstractNumId="231" w15:restartNumberingAfterBreak="0">
+  <w:abstractNum w:abstractNumId="232" w15:restartNumberingAfterBreak="0">
     <w:nsid w:val="5FAA4B9F"/>
     <w:multiLevelType w:val="multilevel"/>
     <w:tmpl w:val="C9322FE0"/>
@@ -54071,7 +54246,7 @@
       </w:rPr>
     </w:lvl>
   </w:abstractNum>
-  <w:abstractNum w:abstractNumId="232" w15:restartNumberingAfterBreak="0">
+  <w:abstractNum w:abstractNumId="233" w15:restartNumberingAfterBreak="0">
     <w:nsid w:val="602712E1"/>
     <w:multiLevelType w:val="multilevel"/>
     <w:tmpl w:val="09401DDA"/>
@@ -54175,7 +54350,7 @@
       </w:rPr>
     </w:lvl>
   </w:abstractNum>
-  <w:abstractNum w:abstractNumId="233" w15:restartNumberingAfterBreak="0">
+  <w:abstractNum w:abstractNumId="234" w15:restartNumberingAfterBreak="0">
     <w:nsid w:val="60D109DE"/>
     <w:multiLevelType w:val="multilevel"/>
     <w:tmpl w:val="6D6090FC"/>
@@ -54279,7 +54454,7 @@
       </w:rPr>
     </w:lvl>
   </w:abstractNum>
-  <w:abstractNum w:abstractNumId="234" w15:restartNumberingAfterBreak="0">
+  <w:abstractNum w:abstractNumId="235" w15:restartNumberingAfterBreak="0">
     <w:nsid w:val="60E91C41"/>
     <w:multiLevelType w:val="hybridMultilevel"/>
     <w:tmpl w:val="1BB0762A"/>
@@ -54392,7 +54567,7 @@
       </w:rPr>
     </w:lvl>
   </w:abstractNum>
-  <w:abstractNum w:abstractNumId="235" w15:restartNumberingAfterBreak="0">
+  <w:abstractNum w:abstractNumId="236" w15:restartNumberingAfterBreak="0">
     <w:nsid w:val="61CD4C55"/>
     <w:multiLevelType w:val="multilevel"/>
     <w:tmpl w:val="49DA91F4"/>
@@ -54496,7 +54671,7 @@
       </w:rPr>
     </w:lvl>
   </w:abstractNum>
-  <w:abstractNum w:abstractNumId="236" w15:restartNumberingAfterBreak="0">
+  <w:abstractNum w:abstractNumId="237" w15:restartNumberingAfterBreak="0">
     <w:nsid w:val="62157AC4"/>
     <w:multiLevelType w:val="multilevel"/>
     <w:tmpl w:val="046028A8"/>
@@ -54600,7 +54775,7 @@
       </w:rPr>
     </w:lvl>
   </w:abstractNum>
-  <w:abstractNum w:abstractNumId="237" w15:restartNumberingAfterBreak="0">
+  <w:abstractNum w:abstractNumId="238" w15:restartNumberingAfterBreak="0">
     <w:nsid w:val="62465A6D"/>
     <w:multiLevelType w:val="multilevel"/>
     <w:tmpl w:val="C090023A"/>
@@ -54704,7 +54879,7 @@
       </w:rPr>
     </w:lvl>
   </w:abstractNum>
-  <w:abstractNum w:abstractNumId="238" w15:restartNumberingAfterBreak="0">
+  <w:abstractNum w:abstractNumId="239" w15:restartNumberingAfterBreak="0">
     <w:nsid w:val="62856632"/>
     <w:multiLevelType w:val="multilevel"/>
     <w:tmpl w:val="BA642C7A"/>
@@ -54808,7 +54983,7 @@
       </w:rPr>
     </w:lvl>
   </w:abstractNum>
-  <w:abstractNum w:abstractNumId="239" w15:restartNumberingAfterBreak="0">
+  <w:abstractNum w:abstractNumId="240" w15:restartNumberingAfterBreak="0">
     <w:nsid w:val="62BC07E4"/>
     <w:multiLevelType w:val="multilevel"/>
     <w:tmpl w:val="DDA47BC6"/>
@@ -54912,7 +55087,7 @@
       </w:rPr>
     </w:lvl>
   </w:abstractNum>
-  <w:abstractNum w:abstractNumId="240" w15:restartNumberingAfterBreak="0">
+  <w:abstractNum w:abstractNumId="241" w15:restartNumberingAfterBreak="0">
     <w:nsid w:val="62CA292C"/>
     <w:multiLevelType w:val="multilevel"/>
     <w:tmpl w:val="822E835C"/>
@@ -55016,7 +55191,7 @@
       </w:rPr>
     </w:lvl>
   </w:abstractNum>
-  <w:abstractNum w:abstractNumId="241" w15:restartNumberingAfterBreak="0">
+  <w:abstractNum w:abstractNumId="242" w15:restartNumberingAfterBreak="0">
     <w:nsid w:val="63700354"/>
     <w:multiLevelType w:val="multilevel"/>
     <w:tmpl w:val="B7E45C52"/>
@@ -55120,7 +55295,7 @@
       </w:rPr>
     </w:lvl>
   </w:abstractNum>
-  <w:abstractNum w:abstractNumId="242" w15:restartNumberingAfterBreak="0">
+  <w:abstractNum w:abstractNumId="243" w15:restartNumberingAfterBreak="0">
     <w:nsid w:val="63C951D8"/>
     <w:multiLevelType w:val="multilevel"/>
     <w:tmpl w:val="2A7E9FAC"/>
@@ -55224,7 +55399,7 @@
       </w:rPr>
     </w:lvl>
   </w:abstractNum>
-  <w:abstractNum w:abstractNumId="243" w15:restartNumberingAfterBreak="0">
+  <w:abstractNum w:abstractNumId="244" w15:restartNumberingAfterBreak="0">
     <w:nsid w:val="64BC5F4A"/>
     <w:multiLevelType w:val="multilevel"/>
     <w:tmpl w:val="DDBCF00A"/>
@@ -55328,7 +55503,7 @@
       </w:rPr>
     </w:lvl>
   </w:abstractNum>
-  <w:abstractNum w:abstractNumId="244" w15:restartNumberingAfterBreak="0">
+  <w:abstractNum w:abstractNumId="245" w15:restartNumberingAfterBreak="0">
     <w:nsid w:val="64EE3B9C"/>
     <w:multiLevelType w:val="hybridMultilevel"/>
     <w:tmpl w:val="C636B7DA"/>
@@ -55441,7 +55616,7 @@
       </w:rPr>
     </w:lvl>
   </w:abstractNum>
-  <w:abstractNum w:abstractNumId="245" w15:restartNumberingAfterBreak="0">
+  <w:abstractNum w:abstractNumId="246" w15:restartNumberingAfterBreak="0">
     <w:nsid w:val="65890579"/>
     <w:multiLevelType w:val="hybridMultilevel"/>
     <w:tmpl w:val="31003426"/>
@@ -55554,7 +55729,7 @@
       </w:rPr>
     </w:lvl>
   </w:abstractNum>
-  <w:abstractNum w:abstractNumId="246" w15:restartNumberingAfterBreak="0">
+  <w:abstractNum w:abstractNumId="247" w15:restartNumberingAfterBreak="0">
     <w:nsid w:val="65B938E4"/>
     <w:multiLevelType w:val="multilevel"/>
     <w:tmpl w:val="9042DD98"/>
@@ -55658,7 +55833,7 @@
       </w:rPr>
     </w:lvl>
   </w:abstractNum>
-  <w:abstractNum w:abstractNumId="247" w15:restartNumberingAfterBreak="0">
+  <w:abstractNum w:abstractNumId="248" w15:restartNumberingAfterBreak="0">
     <w:nsid w:val="65EA7C6A"/>
     <w:multiLevelType w:val="multilevel"/>
     <w:tmpl w:val="A17A62AC"/>
@@ -55762,7 +55937,7 @@
       </w:rPr>
     </w:lvl>
   </w:abstractNum>
-  <w:abstractNum w:abstractNumId="248" w15:restartNumberingAfterBreak="0">
+  <w:abstractNum w:abstractNumId="249" w15:restartNumberingAfterBreak="0">
     <w:nsid w:val="67AA3B80"/>
     <w:multiLevelType w:val="multilevel"/>
     <w:tmpl w:val="CFC4225C"/>
@@ -55866,7 +56041,7 @@
       </w:rPr>
     </w:lvl>
   </w:abstractNum>
-  <w:abstractNum w:abstractNumId="249" w15:restartNumberingAfterBreak="0">
+  <w:abstractNum w:abstractNumId="250" w15:restartNumberingAfterBreak="0">
     <w:nsid w:val="67B55223"/>
     <w:multiLevelType w:val="multilevel"/>
     <w:tmpl w:val="7F568BDE"/>
@@ -55970,7 +56145,7 @@
       </w:rPr>
     </w:lvl>
   </w:abstractNum>
-  <w:abstractNum w:abstractNumId="250" w15:restartNumberingAfterBreak="0">
+  <w:abstractNum w:abstractNumId="251" w15:restartNumberingAfterBreak="0">
     <w:nsid w:val="68177B1E"/>
     <w:multiLevelType w:val="multilevel"/>
     <w:tmpl w:val="1F987D0A"/>
@@ -56074,7 +56249,7 @@
       </w:rPr>
     </w:lvl>
   </w:abstractNum>
-  <w:abstractNum w:abstractNumId="251" w15:restartNumberingAfterBreak="0">
+  <w:abstractNum w:abstractNumId="252" w15:restartNumberingAfterBreak="0">
     <w:nsid w:val="688E677B"/>
     <w:multiLevelType w:val="multilevel"/>
     <w:tmpl w:val="557878BE"/>
@@ -56178,7 +56353,7 @@
       </w:rPr>
     </w:lvl>
   </w:abstractNum>
-  <w:abstractNum w:abstractNumId="252" w15:restartNumberingAfterBreak="0">
+  <w:abstractNum w:abstractNumId="253" w15:restartNumberingAfterBreak="0">
     <w:nsid w:val="68943DDD"/>
     <w:multiLevelType w:val="multilevel"/>
     <w:tmpl w:val="F53E0EF2"/>
@@ -56282,7 +56457,7 @@
       </w:rPr>
     </w:lvl>
   </w:abstractNum>
-  <w:abstractNum w:abstractNumId="253" w15:restartNumberingAfterBreak="0">
+  <w:abstractNum w:abstractNumId="254" w15:restartNumberingAfterBreak="0">
     <w:nsid w:val="68A147A6"/>
     <w:multiLevelType w:val="multilevel"/>
     <w:tmpl w:val="D520C4E0"/>
@@ -56386,7 +56561,7 @@
       </w:rPr>
     </w:lvl>
   </w:abstractNum>
-  <w:abstractNum w:abstractNumId="254" w15:restartNumberingAfterBreak="0">
+  <w:abstractNum w:abstractNumId="255" w15:restartNumberingAfterBreak="0">
     <w:nsid w:val="69564938"/>
     <w:multiLevelType w:val="multilevel"/>
     <w:tmpl w:val="354AD4CE"/>
@@ -56490,7 +56665,7 @@
       </w:rPr>
     </w:lvl>
   </w:abstractNum>
-  <w:abstractNum w:abstractNumId="255" w15:restartNumberingAfterBreak="0">
+  <w:abstractNum w:abstractNumId="256" w15:restartNumberingAfterBreak="0">
     <w:nsid w:val="69577451"/>
     <w:multiLevelType w:val="multilevel"/>
     <w:tmpl w:val="36A81AD8"/>
@@ -56594,7 +56769,7 @@
       </w:rPr>
     </w:lvl>
   </w:abstractNum>
-  <w:abstractNum w:abstractNumId="256" w15:restartNumberingAfterBreak="0">
+  <w:abstractNum w:abstractNumId="257" w15:restartNumberingAfterBreak="0">
     <w:nsid w:val="69CB5EC3"/>
     <w:multiLevelType w:val="multilevel"/>
     <w:tmpl w:val="34506B92"/>
@@ -56698,7 +56873,7 @@
       </w:rPr>
     </w:lvl>
   </w:abstractNum>
-  <w:abstractNum w:abstractNumId="257" w15:restartNumberingAfterBreak="0">
+  <w:abstractNum w:abstractNumId="258" w15:restartNumberingAfterBreak="0">
     <w:nsid w:val="69CB6D47"/>
     <w:multiLevelType w:val="multilevel"/>
     <w:tmpl w:val="20420492"/>
@@ -56802,7 +56977,7 @@
       </w:rPr>
     </w:lvl>
   </w:abstractNum>
-  <w:abstractNum w:abstractNumId="258" w15:restartNumberingAfterBreak="0">
+  <w:abstractNum w:abstractNumId="259" w15:restartNumberingAfterBreak="0">
     <w:nsid w:val="6A5478DD"/>
     <w:multiLevelType w:val="multilevel"/>
     <w:tmpl w:val="FC5E3366"/>
@@ -56906,7 +57081,7 @@
       </w:rPr>
     </w:lvl>
   </w:abstractNum>
-  <w:abstractNum w:abstractNumId="259" w15:restartNumberingAfterBreak="0">
+  <w:abstractNum w:abstractNumId="260" w15:restartNumberingAfterBreak="0">
     <w:nsid w:val="6A85305C"/>
     <w:multiLevelType w:val="multilevel"/>
     <w:tmpl w:val="0B10D2E8"/>
@@ -57010,7 +57185,7 @@
       </w:rPr>
     </w:lvl>
   </w:abstractNum>
-  <w:abstractNum w:abstractNumId="260" w15:restartNumberingAfterBreak="0">
+  <w:abstractNum w:abstractNumId="261" w15:restartNumberingAfterBreak="0">
     <w:nsid w:val="6B8B6ED5"/>
     <w:multiLevelType w:val="hybridMultilevel"/>
     <w:tmpl w:val="87121ED0"/>
@@ -57123,7 +57298,7 @@
       </w:rPr>
     </w:lvl>
   </w:abstractNum>
-  <w:abstractNum w:abstractNumId="261" w15:restartNumberingAfterBreak="0">
+  <w:abstractNum w:abstractNumId="262" w15:restartNumberingAfterBreak="0">
     <w:nsid w:val="6BB6795C"/>
     <w:multiLevelType w:val="hybridMultilevel"/>
     <w:tmpl w:val="043CD6DE"/>
@@ -57236,7 +57411,7 @@
       </w:rPr>
     </w:lvl>
   </w:abstractNum>
-  <w:abstractNum w:abstractNumId="262" w15:restartNumberingAfterBreak="0">
+  <w:abstractNum w:abstractNumId="263" w15:restartNumberingAfterBreak="0">
     <w:nsid w:val="6BEC1B26"/>
     <w:multiLevelType w:val="multilevel"/>
     <w:tmpl w:val="64D6D9E2"/>
@@ -57340,7 +57515,7 @@
       </w:rPr>
     </w:lvl>
   </w:abstractNum>
-  <w:abstractNum w:abstractNumId="263" w15:restartNumberingAfterBreak="0">
+  <w:abstractNum w:abstractNumId="264" w15:restartNumberingAfterBreak="0">
     <w:nsid w:val="6C181313"/>
     <w:multiLevelType w:val="multilevel"/>
     <w:tmpl w:val="F320DD92"/>
@@ -57444,7 +57619,7 @@
       </w:rPr>
     </w:lvl>
   </w:abstractNum>
-  <w:abstractNum w:abstractNumId="264" w15:restartNumberingAfterBreak="0">
+  <w:abstractNum w:abstractNumId="265" w15:restartNumberingAfterBreak="0">
     <w:nsid w:val="6CC91D80"/>
     <w:multiLevelType w:val="multilevel"/>
     <w:tmpl w:val="D5A85012"/>
@@ -57548,7 +57723,7 @@
       </w:rPr>
     </w:lvl>
   </w:abstractNum>
-  <w:abstractNum w:abstractNumId="265" w15:restartNumberingAfterBreak="0">
+  <w:abstractNum w:abstractNumId="266" w15:restartNumberingAfterBreak="0">
     <w:nsid w:val="6D2166A8"/>
     <w:multiLevelType w:val="multilevel"/>
     <w:tmpl w:val="FC62F962"/>
@@ -57652,7 +57827,7 @@
       </w:rPr>
     </w:lvl>
   </w:abstractNum>
-  <w:abstractNum w:abstractNumId="266" w15:restartNumberingAfterBreak="0">
+  <w:abstractNum w:abstractNumId="267" w15:restartNumberingAfterBreak="0">
     <w:nsid w:val="6F4F0A08"/>
     <w:multiLevelType w:val="multilevel"/>
     <w:tmpl w:val="12AA4104"/>
@@ -57756,7 +57931,7 @@
       </w:rPr>
     </w:lvl>
   </w:abstractNum>
-  <w:abstractNum w:abstractNumId="267" w15:restartNumberingAfterBreak="0">
+  <w:abstractNum w:abstractNumId="268" w15:restartNumberingAfterBreak="0">
     <w:nsid w:val="70622DA3"/>
     <w:multiLevelType w:val="hybridMultilevel"/>
     <w:tmpl w:val="F9CE1458"/>
@@ -57869,7 +58044,7 @@
       </w:rPr>
     </w:lvl>
   </w:abstractNum>
-  <w:abstractNum w:abstractNumId="268" w15:restartNumberingAfterBreak="0">
+  <w:abstractNum w:abstractNumId="269" w15:restartNumberingAfterBreak="0">
     <w:nsid w:val="70BC326A"/>
     <w:multiLevelType w:val="hybridMultilevel"/>
     <w:tmpl w:val="ACDC1B7E"/>
@@ -57982,7 +58157,7 @@
       </w:rPr>
     </w:lvl>
   </w:abstractNum>
-  <w:abstractNum w:abstractNumId="269" w15:restartNumberingAfterBreak="0">
+  <w:abstractNum w:abstractNumId="270" w15:restartNumberingAfterBreak="0">
     <w:nsid w:val="70C15CC7"/>
     <w:multiLevelType w:val="hybridMultilevel"/>
     <w:tmpl w:val="06A66A02"/>
@@ -58095,7 +58270,7 @@
       </w:rPr>
     </w:lvl>
   </w:abstractNum>
-  <w:abstractNum w:abstractNumId="270" w15:restartNumberingAfterBreak="0">
+  <w:abstractNum w:abstractNumId="271" w15:restartNumberingAfterBreak="0">
     <w:nsid w:val="71577332"/>
     <w:multiLevelType w:val="hybridMultilevel"/>
     <w:tmpl w:val="22D6AD5A"/>
@@ -58208,7 +58383,7 @@
       </w:rPr>
     </w:lvl>
   </w:abstractNum>
-  <w:abstractNum w:abstractNumId="271" w15:restartNumberingAfterBreak="0">
+  <w:abstractNum w:abstractNumId="272" w15:restartNumberingAfterBreak="0">
     <w:nsid w:val="740243A6"/>
     <w:multiLevelType w:val="multilevel"/>
     <w:tmpl w:val="1992581E"/>
@@ -58312,7 +58487,7 @@
       </w:rPr>
     </w:lvl>
   </w:abstractNum>
-  <w:abstractNum w:abstractNumId="272" w15:restartNumberingAfterBreak="0">
+  <w:abstractNum w:abstractNumId="273" w15:restartNumberingAfterBreak="0">
     <w:nsid w:val="743A2D0F"/>
     <w:multiLevelType w:val="multilevel"/>
     <w:tmpl w:val="94D059E6"/>
@@ -58416,7 +58591,7 @@
       </w:rPr>
     </w:lvl>
   </w:abstractNum>
-  <w:abstractNum w:abstractNumId="273" w15:restartNumberingAfterBreak="0">
+  <w:abstractNum w:abstractNumId="274" w15:restartNumberingAfterBreak="0">
     <w:nsid w:val="74D438DD"/>
     <w:multiLevelType w:val="multilevel"/>
     <w:tmpl w:val="8C949A3C"/>
@@ -58520,7 +58695,7 @@
       </w:rPr>
     </w:lvl>
   </w:abstractNum>
-  <w:abstractNum w:abstractNumId="274" w15:restartNumberingAfterBreak="0">
+  <w:abstractNum w:abstractNumId="275" w15:restartNumberingAfterBreak="0">
     <w:nsid w:val="75187AAD"/>
     <w:multiLevelType w:val="multilevel"/>
     <w:tmpl w:val="07103674"/>
@@ -58624,7 +58799,7 @@
       </w:rPr>
     </w:lvl>
   </w:abstractNum>
-  <w:abstractNum w:abstractNumId="275" w15:restartNumberingAfterBreak="0">
+  <w:abstractNum w:abstractNumId="276" w15:restartNumberingAfterBreak="0">
     <w:nsid w:val="7578411C"/>
     <w:multiLevelType w:val="multilevel"/>
     <w:tmpl w:val="22465444"/>
@@ -58728,7 +58903,7 @@
       </w:rPr>
     </w:lvl>
   </w:abstractNum>
-  <w:abstractNum w:abstractNumId="276" w15:restartNumberingAfterBreak="0">
+  <w:abstractNum w:abstractNumId="277" w15:restartNumberingAfterBreak="0">
     <w:nsid w:val="75D11F20"/>
     <w:multiLevelType w:val="multilevel"/>
     <w:tmpl w:val="90E65DF8"/>
@@ -58832,7 +59007,7 @@
       </w:rPr>
     </w:lvl>
   </w:abstractNum>
-  <w:abstractNum w:abstractNumId="277" w15:restartNumberingAfterBreak="0">
+  <w:abstractNum w:abstractNumId="278" w15:restartNumberingAfterBreak="0">
     <w:nsid w:val="75F464C4"/>
     <w:multiLevelType w:val="multilevel"/>
     <w:tmpl w:val="F3C2F814"/>
@@ -58936,7 +59111,7 @@
       </w:rPr>
     </w:lvl>
   </w:abstractNum>
-  <w:abstractNum w:abstractNumId="278" w15:restartNumberingAfterBreak="0">
+  <w:abstractNum w:abstractNumId="279" w15:restartNumberingAfterBreak="0">
     <w:nsid w:val="76031E57"/>
     <w:multiLevelType w:val="multilevel"/>
     <w:tmpl w:val="6C8A80E0"/>
@@ -59040,7 +59215,7 @@
       </w:rPr>
     </w:lvl>
   </w:abstractNum>
-  <w:abstractNum w:abstractNumId="279" w15:restartNumberingAfterBreak="0">
+  <w:abstractNum w:abstractNumId="280" w15:restartNumberingAfterBreak="0">
     <w:nsid w:val="772F0B4B"/>
     <w:multiLevelType w:val="multilevel"/>
     <w:tmpl w:val="C11CE184"/>
@@ -59144,7 +59319,7 @@
       </w:rPr>
     </w:lvl>
   </w:abstractNum>
-  <w:abstractNum w:abstractNumId="280" w15:restartNumberingAfterBreak="0">
+  <w:abstractNum w:abstractNumId="281" w15:restartNumberingAfterBreak="0">
     <w:nsid w:val="77C47574"/>
     <w:multiLevelType w:val="multilevel"/>
     <w:tmpl w:val="4B0676FA"/>
@@ -59248,7 +59423,7 @@
       </w:rPr>
     </w:lvl>
   </w:abstractNum>
-  <w:abstractNum w:abstractNumId="281" w15:restartNumberingAfterBreak="0">
+  <w:abstractNum w:abstractNumId="282" w15:restartNumberingAfterBreak="0">
     <w:nsid w:val="78120B1C"/>
     <w:multiLevelType w:val="multilevel"/>
     <w:tmpl w:val="B290BE82"/>
@@ -59352,7 +59527,7 @@
       </w:rPr>
     </w:lvl>
   </w:abstractNum>
-  <w:abstractNum w:abstractNumId="282" w15:restartNumberingAfterBreak="0">
+  <w:abstractNum w:abstractNumId="283" w15:restartNumberingAfterBreak="0">
     <w:nsid w:val="79200737"/>
     <w:multiLevelType w:val="multilevel"/>
     <w:tmpl w:val="109449F6"/>
@@ -59456,7 +59631,7 @@
       </w:rPr>
     </w:lvl>
   </w:abstractNum>
-  <w:abstractNum w:abstractNumId="283" w15:restartNumberingAfterBreak="0">
+  <w:abstractNum w:abstractNumId="284" w15:restartNumberingAfterBreak="0">
     <w:nsid w:val="79C00CB5"/>
     <w:multiLevelType w:val="multilevel"/>
     <w:tmpl w:val="61B6D872"/>
@@ -59560,7 +59735,7 @@
       </w:rPr>
     </w:lvl>
   </w:abstractNum>
-  <w:abstractNum w:abstractNumId="284" w15:restartNumberingAfterBreak="0">
+  <w:abstractNum w:abstractNumId="285" w15:restartNumberingAfterBreak="0">
     <w:nsid w:val="79E62F20"/>
     <w:multiLevelType w:val="multilevel"/>
     <w:tmpl w:val="51B030CA"/>
@@ -59664,7 +59839,7 @@
       </w:rPr>
     </w:lvl>
   </w:abstractNum>
-  <w:abstractNum w:abstractNumId="285" w15:restartNumberingAfterBreak="0">
+  <w:abstractNum w:abstractNumId="286" w15:restartNumberingAfterBreak="0">
     <w:nsid w:val="79FA2DA3"/>
     <w:multiLevelType w:val="multilevel"/>
     <w:tmpl w:val="09C8859E"/>
@@ -59768,7 +59943,7 @@
       </w:rPr>
     </w:lvl>
   </w:abstractNum>
-  <w:abstractNum w:abstractNumId="286" w15:restartNumberingAfterBreak="0">
+  <w:abstractNum w:abstractNumId="287" w15:restartNumberingAfterBreak="0">
     <w:nsid w:val="79FC06F0"/>
     <w:multiLevelType w:val="multilevel"/>
     <w:tmpl w:val="8A2E6DC8"/>
@@ -59872,7 +60047,7 @@
       </w:rPr>
     </w:lvl>
   </w:abstractNum>
-  <w:abstractNum w:abstractNumId="287" w15:restartNumberingAfterBreak="0">
+  <w:abstractNum w:abstractNumId="288" w15:restartNumberingAfterBreak="0">
     <w:nsid w:val="7A446288"/>
     <w:multiLevelType w:val="multilevel"/>
     <w:tmpl w:val="68FC246C"/>
@@ -59976,7 +60151,7 @@
       </w:rPr>
     </w:lvl>
   </w:abstractNum>
-  <w:abstractNum w:abstractNumId="288" w15:restartNumberingAfterBreak="0">
+  <w:abstractNum w:abstractNumId="289" w15:restartNumberingAfterBreak="0">
     <w:nsid w:val="7A607540"/>
     <w:multiLevelType w:val="multilevel"/>
     <w:tmpl w:val="B91CE026"/>
@@ -60080,7 +60255,7 @@
       </w:rPr>
     </w:lvl>
   </w:abstractNum>
-  <w:abstractNum w:abstractNumId="289" w15:restartNumberingAfterBreak="0">
+  <w:abstractNum w:abstractNumId="290" w15:restartNumberingAfterBreak="0">
     <w:nsid w:val="7A6249AD"/>
     <w:multiLevelType w:val="multilevel"/>
     <w:tmpl w:val="5D92FE30"/>
@@ -60184,7 +60359,7 @@
       </w:rPr>
     </w:lvl>
   </w:abstractNum>
-  <w:abstractNum w:abstractNumId="290" w15:restartNumberingAfterBreak="0">
+  <w:abstractNum w:abstractNumId="291" w15:restartNumberingAfterBreak="0">
     <w:nsid w:val="7B0363B7"/>
     <w:multiLevelType w:val="multilevel"/>
     <w:tmpl w:val="4EA0C57A"/>
@@ -60288,7 +60463,7 @@
       </w:rPr>
     </w:lvl>
   </w:abstractNum>
-  <w:abstractNum w:abstractNumId="291" w15:restartNumberingAfterBreak="0">
+  <w:abstractNum w:abstractNumId="292" w15:restartNumberingAfterBreak="0">
     <w:nsid w:val="7B3162A2"/>
     <w:multiLevelType w:val="multilevel"/>
     <w:tmpl w:val="75081B16"/>
@@ -60392,7 +60567,7 @@
       </w:rPr>
     </w:lvl>
   </w:abstractNum>
-  <w:abstractNum w:abstractNumId="292" w15:restartNumberingAfterBreak="0">
+  <w:abstractNum w:abstractNumId="293" w15:restartNumberingAfterBreak="0">
     <w:nsid w:val="7B5B3069"/>
     <w:multiLevelType w:val="multilevel"/>
     <w:tmpl w:val="F3EAF9F6"/>
@@ -60496,7 +60671,7 @@
       </w:rPr>
     </w:lvl>
   </w:abstractNum>
-  <w:abstractNum w:abstractNumId="293" w15:restartNumberingAfterBreak="0">
+  <w:abstractNum w:abstractNumId="294" w15:restartNumberingAfterBreak="0">
     <w:nsid w:val="7BB76FFE"/>
     <w:multiLevelType w:val="multilevel"/>
     <w:tmpl w:val="86C47C18"/>
@@ -60600,7 +60775,7 @@
       </w:rPr>
     </w:lvl>
   </w:abstractNum>
-  <w:abstractNum w:abstractNumId="294" w15:restartNumberingAfterBreak="0">
+  <w:abstractNum w:abstractNumId="295" w15:restartNumberingAfterBreak="0">
     <w:nsid w:val="7BEC649E"/>
     <w:multiLevelType w:val="multilevel"/>
     <w:tmpl w:val="76980588"/>
@@ -60704,7 +60879,7 @@
       </w:rPr>
     </w:lvl>
   </w:abstractNum>
-  <w:abstractNum w:abstractNumId="295" w15:restartNumberingAfterBreak="0">
+  <w:abstractNum w:abstractNumId="296" w15:restartNumberingAfterBreak="0">
     <w:nsid w:val="7C4536DA"/>
     <w:multiLevelType w:val="multilevel"/>
     <w:tmpl w:val="0388E978"/>
@@ -60808,7 +60983,7 @@
       </w:rPr>
     </w:lvl>
   </w:abstractNum>
-  <w:abstractNum w:abstractNumId="296" w15:restartNumberingAfterBreak="0">
+  <w:abstractNum w:abstractNumId="297" w15:restartNumberingAfterBreak="0">
     <w:nsid w:val="7C7308FE"/>
     <w:multiLevelType w:val="multilevel"/>
     <w:tmpl w:val="7870CA78"/>
@@ -60912,7 +61087,7 @@
       </w:rPr>
     </w:lvl>
   </w:abstractNum>
-  <w:abstractNum w:abstractNumId="297" w15:restartNumberingAfterBreak="0">
+  <w:abstractNum w:abstractNumId="298" w15:restartNumberingAfterBreak="0">
     <w:nsid w:val="7CDB261B"/>
     <w:multiLevelType w:val="hybridMultilevel"/>
     <w:tmpl w:val="1DAA8180"/>
@@ -61025,7 +61200,7 @@
       </w:rPr>
     </w:lvl>
   </w:abstractNum>
-  <w:abstractNum w:abstractNumId="298" w15:restartNumberingAfterBreak="0">
+  <w:abstractNum w:abstractNumId="299" w15:restartNumberingAfterBreak="0">
     <w:nsid w:val="7CF4746F"/>
     <w:multiLevelType w:val="multilevel"/>
     <w:tmpl w:val="2AFEE1D6"/>
@@ -61129,7 +61304,7 @@
       </w:rPr>
     </w:lvl>
   </w:abstractNum>
-  <w:abstractNum w:abstractNumId="299" w15:restartNumberingAfterBreak="0">
+  <w:abstractNum w:abstractNumId="300" w15:restartNumberingAfterBreak="0">
     <w:nsid w:val="7DCB3038"/>
     <w:multiLevelType w:val="multilevel"/>
     <w:tmpl w:val="2B00EAE2"/>
@@ -61233,7 +61408,7 @@
       </w:rPr>
     </w:lvl>
   </w:abstractNum>
-  <w:abstractNum w:abstractNumId="300" w15:restartNumberingAfterBreak="0">
+  <w:abstractNum w:abstractNumId="301" w15:restartNumberingAfterBreak="0">
     <w:nsid w:val="7DDF265C"/>
     <w:multiLevelType w:val="multilevel"/>
     <w:tmpl w:val="A752989C"/>
@@ -61337,7 +61512,7 @@
       </w:rPr>
     </w:lvl>
   </w:abstractNum>
-  <w:abstractNum w:abstractNumId="301" w15:restartNumberingAfterBreak="0">
+  <w:abstractNum w:abstractNumId="302" w15:restartNumberingAfterBreak="0">
     <w:nsid w:val="7DEA5032"/>
     <w:multiLevelType w:val="multilevel"/>
     <w:tmpl w:val="A80C7B2C"/>
@@ -61441,7 +61616,7 @@
       </w:rPr>
     </w:lvl>
   </w:abstractNum>
-  <w:abstractNum w:abstractNumId="302" w15:restartNumberingAfterBreak="0">
+  <w:abstractNum w:abstractNumId="303" w15:restartNumberingAfterBreak="0">
     <w:nsid w:val="7E502556"/>
     <w:multiLevelType w:val="multilevel"/>
     <w:tmpl w:val="FCCA8CA4"/>
@@ -61545,7 +61720,7 @@
       </w:rPr>
     </w:lvl>
   </w:abstractNum>
-  <w:abstractNum w:abstractNumId="303" w15:restartNumberingAfterBreak="0">
+  <w:abstractNum w:abstractNumId="304" w15:restartNumberingAfterBreak="0">
     <w:nsid w:val="7E99770F"/>
     <w:multiLevelType w:val="multilevel"/>
     <w:tmpl w:val="B43850F4"/>
@@ -61649,7 +61824,7 @@
       </w:rPr>
     </w:lvl>
   </w:abstractNum>
-  <w:abstractNum w:abstractNumId="304" w15:restartNumberingAfterBreak="0">
+  <w:abstractNum w:abstractNumId="305" w15:restartNumberingAfterBreak="0">
     <w:nsid w:val="7ED80AEE"/>
     <w:multiLevelType w:val="hybridMultilevel"/>
     <w:tmpl w:val="F5BA8BE6"/>
@@ -61762,7 +61937,7 @@
       </w:rPr>
     </w:lvl>
   </w:abstractNum>
-  <w:abstractNum w:abstractNumId="305" w15:restartNumberingAfterBreak="0">
+  <w:abstractNum w:abstractNumId="306" w15:restartNumberingAfterBreak="0">
     <w:nsid w:val="7EE97EB2"/>
     <w:multiLevelType w:val="multilevel"/>
     <w:tmpl w:val="8C646C92"/>
@@ -61866,7 +62041,7 @@
       </w:rPr>
     </w:lvl>
   </w:abstractNum>
-  <w:abstractNum w:abstractNumId="306" w15:restartNumberingAfterBreak="0">
+  <w:abstractNum w:abstractNumId="307" w15:restartNumberingAfterBreak="0">
     <w:nsid w:val="7F5D72F7"/>
     <w:multiLevelType w:val="multilevel"/>
     <w:tmpl w:val="7220CBC0"/>
@@ -61970,7 +62145,7 @@
       </w:rPr>
     </w:lvl>
   </w:abstractNum>
-  <w:abstractNum w:abstractNumId="307" w15:restartNumberingAfterBreak="0">
+  <w:abstractNum w:abstractNumId="308" w15:restartNumberingAfterBreak="0">
     <w:nsid w:val="7FC465E7"/>
     <w:multiLevelType w:val="hybridMultilevel"/>
     <w:tmpl w:val="168C7630"/>
@@ -62083,7 +62258,7 @@
       </w:rPr>
     </w:lvl>
   </w:abstractNum>
-  <w:abstractNum w:abstractNumId="308" w15:restartNumberingAfterBreak="0">
+  <w:abstractNum w:abstractNumId="309" w15:restartNumberingAfterBreak="0">
     <w:nsid w:val="7FF53E38"/>
     <w:multiLevelType w:val="multilevel"/>
     <w:tmpl w:val="39E2DF32"/>
@@ -62191,19 +62366,19 @@
     <w:abstractNumId w:val="15"/>
   </w:num>
   <w:num w:numId="2" w16cid:durableId="506479344">
-    <w:abstractNumId w:val="169"/>
+    <w:abstractNumId w:val="170"/>
   </w:num>
   <w:num w:numId="3" w16cid:durableId="737558523">
     <w:abstractNumId w:val="112"/>
   </w:num>
   <w:num w:numId="4" w16cid:durableId="1581022364">
-    <w:abstractNumId w:val="187"/>
+    <w:abstractNumId w:val="188"/>
   </w:num>
   <w:num w:numId="5" w16cid:durableId="953366013">
-    <w:abstractNumId w:val="273"/>
+    <w:abstractNumId w:val="274"/>
   </w:num>
   <w:num w:numId="6" w16cid:durableId="2042895970">
-    <w:abstractNumId w:val="303"/>
+    <w:abstractNumId w:val="304"/>
   </w:num>
   <w:num w:numId="7" w16cid:durableId="2003269112">
     <w:abstractNumId w:val="25"/>
@@ -62215,10 +62390,10 @@
     <w:abstractNumId w:val="32"/>
   </w:num>
   <w:num w:numId="10" w16cid:durableId="633632557">
-    <w:abstractNumId w:val="255"/>
+    <w:abstractNumId w:val="256"/>
   </w:num>
   <w:num w:numId="11" w16cid:durableId="2129468317">
-    <w:abstractNumId w:val="242"/>
+    <w:abstractNumId w:val="243"/>
   </w:num>
   <w:num w:numId="12" w16cid:durableId="216623163">
     <w:abstractNumId w:val="31"/>
@@ -62233,13 +62408,13 @@
     <w:abstractNumId w:val="51"/>
   </w:num>
   <w:num w:numId="16" w16cid:durableId="58555920">
-    <w:abstractNumId w:val="167"/>
+    <w:abstractNumId w:val="168"/>
   </w:num>
   <w:num w:numId="17" w16cid:durableId="1413284361">
     <w:abstractNumId w:val="89"/>
   </w:num>
   <w:num w:numId="18" w16cid:durableId="1498836951">
-    <w:abstractNumId w:val="160"/>
+    <w:abstractNumId w:val="161"/>
   </w:num>
   <w:num w:numId="19" w16cid:durableId="444542202">
     <w:abstractNumId w:val="91"/>
@@ -62254,13 +62429,13 @@
     <w:abstractNumId w:val="62"/>
   </w:num>
   <w:num w:numId="23" w16cid:durableId="1790396534">
-    <w:abstractNumId w:val="221"/>
+    <w:abstractNumId w:val="222"/>
   </w:num>
   <w:num w:numId="24" w16cid:durableId="1685397845">
     <w:abstractNumId w:val="29"/>
   </w:num>
   <w:num w:numId="25" w16cid:durableId="258370407">
-    <w:abstractNumId w:val="295"/>
+    <w:abstractNumId w:val="296"/>
   </w:num>
   <w:num w:numId="26" w16cid:durableId="2106490312">
     <w:abstractNumId w:val="97"/>
@@ -62278,13 +62453,13 @@
     <w:abstractNumId w:val="88"/>
   </w:num>
   <w:num w:numId="31" w16cid:durableId="1791896264">
-    <w:abstractNumId w:val="183"/>
+    <w:abstractNumId w:val="184"/>
   </w:num>
   <w:num w:numId="32" w16cid:durableId="945112825">
     <w:abstractNumId w:val="17"/>
   </w:num>
   <w:num w:numId="33" w16cid:durableId="59182107">
-    <w:abstractNumId w:val="194"/>
+    <w:abstractNumId w:val="195"/>
   </w:num>
   <w:num w:numId="34" w16cid:durableId="769665318">
     <w:abstractNumId w:val="72"/>
@@ -62308,10 +62483,10 @@
     <w:abstractNumId w:val="108"/>
   </w:num>
   <w:num w:numId="41" w16cid:durableId="1786776867">
-    <w:abstractNumId w:val="135"/>
+    <w:abstractNumId w:val="136"/>
   </w:num>
   <w:num w:numId="42" w16cid:durableId="1824155790">
-    <w:abstractNumId w:val="224"/>
+    <w:abstractNumId w:val="225"/>
   </w:num>
   <w:num w:numId="43" w16cid:durableId="1974365899">
     <w:abstractNumId w:val="28"/>
@@ -62326,7 +62501,7 @@
     <w:abstractNumId w:val="37"/>
   </w:num>
   <w:num w:numId="47" w16cid:durableId="1099329358">
-    <w:abstractNumId w:val="298"/>
+    <w:abstractNumId w:val="299"/>
   </w:num>
   <w:num w:numId="48" w16cid:durableId="1067068549">
     <w:abstractNumId w:val="111"/>
@@ -62335,43 +62510,43 @@
     <w:abstractNumId w:val="47"/>
   </w:num>
   <w:num w:numId="50" w16cid:durableId="272061420">
-    <w:abstractNumId w:val="284"/>
+    <w:abstractNumId w:val="285"/>
   </w:num>
   <w:num w:numId="51" w16cid:durableId="2079014450">
-    <w:abstractNumId w:val="144"/>
+    <w:abstractNumId w:val="145"/>
   </w:num>
   <w:num w:numId="52" w16cid:durableId="548688019">
-    <w:abstractNumId w:val="289"/>
+    <w:abstractNumId w:val="290"/>
   </w:num>
   <w:num w:numId="53" w16cid:durableId="112481122">
-    <w:abstractNumId w:val="241"/>
+    <w:abstractNumId w:val="242"/>
   </w:num>
   <w:num w:numId="54" w16cid:durableId="401374166">
     <w:abstractNumId w:val="33"/>
   </w:num>
   <w:num w:numId="55" w16cid:durableId="1126117505">
-    <w:abstractNumId w:val="290"/>
+    <w:abstractNumId w:val="291"/>
   </w:num>
   <w:num w:numId="56" w16cid:durableId="1070080426">
-    <w:abstractNumId w:val="305"/>
+    <w:abstractNumId w:val="306"/>
   </w:num>
   <w:num w:numId="57" w16cid:durableId="560410941">
     <w:abstractNumId w:val="16"/>
   </w:num>
   <w:num w:numId="58" w16cid:durableId="1738431558">
-    <w:abstractNumId w:val="141"/>
+    <w:abstractNumId w:val="142"/>
   </w:num>
   <w:num w:numId="59" w16cid:durableId="864296864">
-    <w:abstractNumId w:val="132"/>
+    <w:abstractNumId w:val="133"/>
   </w:num>
   <w:num w:numId="60" w16cid:durableId="973215726">
-    <w:abstractNumId w:val="204"/>
+    <w:abstractNumId w:val="205"/>
   </w:num>
   <w:num w:numId="61" w16cid:durableId="1777795900">
-    <w:abstractNumId w:val="151"/>
+    <w:abstractNumId w:val="152"/>
   </w:num>
   <w:num w:numId="62" w16cid:durableId="928927934">
-    <w:abstractNumId w:val="206"/>
+    <w:abstractNumId w:val="207"/>
   </w:num>
   <w:num w:numId="63" w16cid:durableId="1224020612">
     <w:abstractNumId w:val="85"/>
@@ -62380,49 +62555,49 @@
     <w:abstractNumId w:val="107"/>
   </w:num>
   <w:num w:numId="65" w16cid:durableId="1486235993">
-    <w:abstractNumId w:val="288"/>
+    <w:abstractNumId w:val="289"/>
   </w:num>
   <w:num w:numId="66" w16cid:durableId="1900171662">
-    <w:abstractNumId w:val="124"/>
+    <w:abstractNumId w:val="125"/>
   </w:num>
   <w:num w:numId="67" w16cid:durableId="614485163">
     <w:abstractNumId w:val="1"/>
   </w:num>
   <w:num w:numId="68" w16cid:durableId="1758358925">
-    <w:abstractNumId w:val="186"/>
+    <w:abstractNumId w:val="187"/>
   </w:num>
   <w:num w:numId="69" w16cid:durableId="571739140">
     <w:abstractNumId w:val="122"/>
   </w:num>
   <w:num w:numId="70" w16cid:durableId="1713310955">
-    <w:abstractNumId w:val="153"/>
+    <w:abstractNumId w:val="154"/>
   </w:num>
   <w:num w:numId="71" w16cid:durableId="2018731870">
-    <w:abstractNumId w:val="227"/>
+    <w:abstractNumId w:val="228"/>
   </w:num>
   <w:num w:numId="72" w16cid:durableId="1983654684">
-    <w:abstractNumId w:val="211"/>
+    <w:abstractNumId w:val="212"/>
   </w:num>
   <w:num w:numId="73" w16cid:durableId="235937287">
     <w:abstractNumId w:val="64"/>
   </w:num>
   <w:num w:numId="74" w16cid:durableId="1881090807">
-    <w:abstractNumId w:val="252"/>
+    <w:abstractNumId w:val="253"/>
   </w:num>
   <w:num w:numId="75" w16cid:durableId="238252985">
-    <w:abstractNumId w:val="308"/>
+    <w:abstractNumId w:val="309"/>
   </w:num>
   <w:num w:numId="76" w16cid:durableId="210044969">
     <w:abstractNumId w:val="103"/>
   </w:num>
   <w:num w:numId="77" w16cid:durableId="1492720987">
-    <w:abstractNumId w:val="230"/>
+    <w:abstractNumId w:val="231"/>
   </w:num>
   <w:num w:numId="78" w16cid:durableId="297610971">
-    <w:abstractNumId w:val="228"/>
+    <w:abstractNumId w:val="229"/>
   </w:num>
   <w:num w:numId="79" w16cid:durableId="1946766821">
-    <w:abstractNumId w:val="301"/>
+    <w:abstractNumId w:val="302"/>
   </w:num>
   <w:num w:numId="80" w16cid:durableId="1728840283">
     <w:abstractNumId w:val="86"/>
@@ -62437,19 +62612,19 @@
     <w:abstractNumId w:val="21"/>
   </w:num>
   <w:num w:numId="84" w16cid:durableId="381639289">
-    <w:abstractNumId w:val="174"/>
+    <w:abstractNumId w:val="175"/>
   </w:num>
   <w:num w:numId="85" w16cid:durableId="1585458014">
-    <w:abstractNumId w:val="238"/>
+    <w:abstractNumId w:val="239"/>
   </w:num>
   <w:num w:numId="86" w16cid:durableId="1063531012">
     <w:abstractNumId w:val="75"/>
   </w:num>
   <w:num w:numId="87" w16cid:durableId="1761022907">
-    <w:abstractNumId w:val="140"/>
+    <w:abstractNumId w:val="141"/>
   </w:num>
   <w:num w:numId="88" w16cid:durableId="1041900060">
-    <w:abstractNumId w:val="128"/>
+    <w:abstractNumId w:val="129"/>
   </w:num>
   <w:num w:numId="89" w16cid:durableId="1361935929">
     <w:abstractNumId w:val="67"/>
@@ -62458,52 +62633,52 @@
     <w:abstractNumId w:val="3"/>
   </w:num>
   <w:num w:numId="91" w16cid:durableId="1615290430">
-    <w:abstractNumId w:val="239"/>
+    <w:abstractNumId w:val="240"/>
   </w:num>
   <w:num w:numId="92" w16cid:durableId="198279080">
-    <w:abstractNumId w:val="264"/>
+    <w:abstractNumId w:val="265"/>
   </w:num>
   <w:num w:numId="93" w16cid:durableId="19404180">
-    <w:abstractNumId w:val="279"/>
+    <w:abstractNumId w:val="280"/>
   </w:num>
   <w:num w:numId="94" w16cid:durableId="129789859">
-    <w:abstractNumId w:val="154"/>
+    <w:abstractNumId w:val="155"/>
   </w:num>
   <w:num w:numId="95" w16cid:durableId="380908913">
-    <w:abstractNumId w:val="286"/>
+    <w:abstractNumId w:val="287"/>
   </w:num>
   <w:num w:numId="96" w16cid:durableId="968242288">
-    <w:abstractNumId w:val="196"/>
+    <w:abstractNumId w:val="197"/>
   </w:num>
   <w:num w:numId="97" w16cid:durableId="1981499757">
-    <w:abstractNumId w:val="302"/>
+    <w:abstractNumId w:val="303"/>
   </w:num>
   <w:num w:numId="98" w16cid:durableId="2145150637">
-    <w:abstractNumId w:val="281"/>
+    <w:abstractNumId w:val="282"/>
   </w:num>
   <w:num w:numId="99" w16cid:durableId="1774130867">
     <w:abstractNumId w:val="41"/>
   </w:num>
   <w:num w:numId="100" w16cid:durableId="66731650">
-    <w:abstractNumId w:val="271"/>
+    <w:abstractNumId w:val="272"/>
   </w:num>
   <w:num w:numId="101" w16cid:durableId="1736315680">
     <w:abstractNumId w:val="82"/>
   </w:num>
   <w:num w:numId="102" w16cid:durableId="1672292656">
-    <w:abstractNumId w:val="181"/>
+    <w:abstractNumId w:val="182"/>
   </w:num>
   <w:num w:numId="103" w16cid:durableId="1795708785">
     <w:abstractNumId w:val="73"/>
   </w:num>
   <w:num w:numId="104" w16cid:durableId="1917788724">
-    <w:abstractNumId w:val="235"/>
+    <w:abstractNumId w:val="236"/>
   </w:num>
   <w:num w:numId="105" w16cid:durableId="1416324584">
     <w:abstractNumId w:val="123"/>
   </w:num>
   <w:num w:numId="106" w16cid:durableId="621500837">
-    <w:abstractNumId w:val="207"/>
+    <w:abstractNumId w:val="208"/>
   </w:num>
   <w:num w:numId="107" w16cid:durableId="230309592">
     <w:abstractNumId w:val="42"/>
@@ -62515,19 +62690,19 @@
     <w:abstractNumId w:val="6"/>
   </w:num>
   <w:num w:numId="110" w16cid:durableId="1639529974">
-    <w:abstractNumId w:val="222"/>
+    <w:abstractNumId w:val="223"/>
   </w:num>
   <w:num w:numId="111" w16cid:durableId="1121221401">
-    <w:abstractNumId w:val="139"/>
+    <w:abstractNumId w:val="140"/>
   </w:num>
   <w:num w:numId="112" w16cid:durableId="1698505426">
-    <w:abstractNumId w:val="237"/>
+    <w:abstractNumId w:val="238"/>
   </w:num>
   <w:num w:numId="113" w16cid:durableId="1023096861">
-    <w:abstractNumId w:val="173"/>
+    <w:abstractNumId w:val="174"/>
   </w:num>
   <w:num w:numId="114" w16cid:durableId="1138916321">
-    <w:abstractNumId w:val="129"/>
+    <w:abstractNumId w:val="130"/>
   </w:num>
   <w:num w:numId="115" w16cid:durableId="1501116692">
     <w:abstractNumId w:val="12"/>
@@ -62536,49 +62711,49 @@
     <w:abstractNumId w:val="61"/>
   </w:num>
   <w:num w:numId="117" w16cid:durableId="1024525283">
-    <w:abstractNumId w:val="276"/>
+    <w:abstractNumId w:val="277"/>
   </w:num>
   <w:num w:numId="118" w16cid:durableId="1138498764">
-    <w:abstractNumId w:val="126"/>
+    <w:abstractNumId w:val="127"/>
   </w:num>
   <w:num w:numId="119" w16cid:durableId="473566254">
-    <w:abstractNumId w:val="272"/>
+    <w:abstractNumId w:val="273"/>
   </w:num>
   <w:num w:numId="120" w16cid:durableId="622076326">
-    <w:abstractNumId w:val="138"/>
+    <w:abstractNumId w:val="139"/>
   </w:num>
   <w:num w:numId="121" w16cid:durableId="1796366714">
-    <w:abstractNumId w:val="159"/>
+    <w:abstractNumId w:val="160"/>
   </w:num>
   <w:num w:numId="122" w16cid:durableId="1596668355">
-    <w:abstractNumId w:val="199"/>
+    <w:abstractNumId w:val="200"/>
   </w:num>
   <w:num w:numId="123" w16cid:durableId="1027562540">
     <w:abstractNumId w:val="84"/>
   </w:num>
   <w:num w:numId="124" w16cid:durableId="1133862455">
-    <w:abstractNumId w:val="168"/>
+    <w:abstractNumId w:val="169"/>
   </w:num>
   <w:num w:numId="125" w16cid:durableId="683366368">
-    <w:abstractNumId w:val="152"/>
+    <w:abstractNumId w:val="153"/>
   </w:num>
   <w:num w:numId="126" w16cid:durableId="774402430">
-    <w:abstractNumId w:val="165"/>
+    <w:abstractNumId w:val="166"/>
   </w:num>
   <w:num w:numId="127" w16cid:durableId="1182091461">
-    <w:abstractNumId w:val="291"/>
+    <w:abstractNumId w:val="292"/>
   </w:num>
   <w:num w:numId="128" w16cid:durableId="539241263">
-    <w:abstractNumId w:val="220"/>
+    <w:abstractNumId w:val="221"/>
   </w:num>
   <w:num w:numId="129" w16cid:durableId="1151211693">
-    <w:abstractNumId w:val="185"/>
+    <w:abstractNumId w:val="186"/>
   </w:num>
   <w:num w:numId="130" w16cid:durableId="1772699286">
-    <w:abstractNumId w:val="177"/>
+    <w:abstractNumId w:val="178"/>
   </w:num>
   <w:num w:numId="131" w16cid:durableId="314842350">
-    <w:abstractNumId w:val="256"/>
+    <w:abstractNumId w:val="257"/>
   </w:num>
   <w:num w:numId="132" w16cid:durableId="1205021379">
     <w:abstractNumId w:val="30"/>
@@ -62587,40 +62762,40 @@
     <w:abstractNumId w:val="26"/>
   </w:num>
   <w:num w:numId="134" w16cid:durableId="532038321">
-    <w:abstractNumId w:val="158"/>
+    <w:abstractNumId w:val="159"/>
   </w:num>
   <w:num w:numId="135" w16cid:durableId="1081565245">
-    <w:abstractNumId w:val="125"/>
+    <w:abstractNumId w:val="126"/>
   </w:num>
   <w:num w:numId="136" w16cid:durableId="140512603">
-    <w:abstractNumId w:val="205"/>
+    <w:abstractNumId w:val="206"/>
   </w:num>
   <w:num w:numId="137" w16cid:durableId="482431831">
     <w:abstractNumId w:val="22"/>
   </w:num>
   <w:num w:numId="138" w16cid:durableId="1372534671">
-    <w:abstractNumId w:val="278"/>
+    <w:abstractNumId w:val="279"/>
   </w:num>
   <w:num w:numId="139" w16cid:durableId="1618099979">
     <w:abstractNumId w:val="50"/>
   </w:num>
   <w:num w:numId="140" w16cid:durableId="44454297">
-    <w:abstractNumId w:val="195"/>
+    <w:abstractNumId w:val="196"/>
   </w:num>
   <w:num w:numId="141" w16cid:durableId="2067024736">
     <w:abstractNumId w:val="77"/>
   </w:num>
   <w:num w:numId="142" w16cid:durableId="536043710">
-    <w:abstractNumId w:val="218"/>
+    <w:abstractNumId w:val="219"/>
   </w:num>
   <w:num w:numId="143" w16cid:durableId="1403063352">
-    <w:abstractNumId w:val="131"/>
+    <w:abstractNumId w:val="132"/>
   </w:num>
   <w:num w:numId="144" w16cid:durableId="287512889">
-    <w:abstractNumId w:val="300"/>
+    <w:abstractNumId w:val="301"/>
   </w:num>
   <w:num w:numId="145" w16cid:durableId="476074306">
-    <w:abstractNumId w:val="243"/>
+    <w:abstractNumId w:val="244"/>
   </w:num>
   <w:num w:numId="146" w16cid:durableId="1916621689">
     <w:abstractNumId w:val="71"/>
@@ -62629,37 +62804,37 @@
     <w:abstractNumId w:val="54"/>
   </w:num>
   <w:num w:numId="148" w16cid:durableId="978653200">
-    <w:abstractNumId w:val="250"/>
+    <w:abstractNumId w:val="251"/>
   </w:num>
   <w:num w:numId="149" w16cid:durableId="2036542631">
-    <w:abstractNumId w:val="282"/>
+    <w:abstractNumId w:val="283"/>
   </w:num>
   <w:num w:numId="150" w16cid:durableId="131408957">
-    <w:abstractNumId w:val="176"/>
+    <w:abstractNumId w:val="177"/>
   </w:num>
   <w:num w:numId="151" w16cid:durableId="1159223866">
-    <w:abstractNumId w:val="266"/>
+    <w:abstractNumId w:val="267"/>
   </w:num>
   <w:num w:numId="152" w16cid:durableId="340357069">
-    <w:abstractNumId w:val="147"/>
+    <w:abstractNumId w:val="148"/>
   </w:num>
   <w:num w:numId="153" w16cid:durableId="1524130110">
-    <w:abstractNumId w:val="263"/>
+    <w:abstractNumId w:val="264"/>
   </w:num>
   <w:num w:numId="154" w16cid:durableId="1620641309">
-    <w:abstractNumId w:val="179"/>
+    <w:abstractNumId w:val="180"/>
   </w:num>
   <w:num w:numId="155" w16cid:durableId="1277257092">
-    <w:abstractNumId w:val="143"/>
+    <w:abstractNumId w:val="144"/>
   </w:num>
   <w:num w:numId="156" w16cid:durableId="1867212263">
-    <w:abstractNumId w:val="130"/>
+    <w:abstractNumId w:val="131"/>
   </w:num>
   <w:num w:numId="157" w16cid:durableId="990787366">
     <w:abstractNumId w:val="35"/>
   </w:num>
   <w:num w:numId="158" w16cid:durableId="375156316">
-    <w:abstractNumId w:val="249"/>
+    <w:abstractNumId w:val="250"/>
   </w:num>
   <w:num w:numId="159" w16cid:durableId="688062640">
     <w:abstractNumId w:val="4"/>
@@ -62677,34 +62852,34 @@
     <w:abstractNumId w:val="18"/>
   </w:num>
   <w:num w:numId="164" w16cid:durableId="1828860429">
-    <w:abstractNumId w:val="198"/>
+    <w:abstractNumId w:val="199"/>
   </w:num>
   <w:num w:numId="165" w16cid:durableId="211499123">
-    <w:abstractNumId w:val="215"/>
+    <w:abstractNumId w:val="216"/>
   </w:num>
   <w:num w:numId="166" w16cid:durableId="1812794917">
-    <w:abstractNumId w:val="240"/>
+    <w:abstractNumId w:val="241"/>
   </w:num>
   <w:num w:numId="167" w16cid:durableId="105588534">
-    <w:abstractNumId w:val="217"/>
+    <w:abstractNumId w:val="218"/>
   </w:num>
   <w:num w:numId="168" w16cid:durableId="556936219">
-    <w:abstractNumId w:val="258"/>
+    <w:abstractNumId w:val="259"/>
   </w:num>
   <w:num w:numId="169" w16cid:durableId="93020588">
-    <w:abstractNumId w:val="192"/>
+    <w:abstractNumId w:val="193"/>
   </w:num>
   <w:num w:numId="170" w16cid:durableId="1689090742">
-    <w:abstractNumId w:val="172"/>
+    <w:abstractNumId w:val="173"/>
   </w:num>
   <w:num w:numId="171" w16cid:durableId="1602565597">
-    <w:abstractNumId w:val="216"/>
+    <w:abstractNumId w:val="217"/>
   </w:num>
   <w:num w:numId="172" w16cid:durableId="2122411961">
     <w:abstractNumId w:val="46"/>
   </w:num>
   <w:num w:numId="173" w16cid:durableId="16977287">
-    <w:abstractNumId w:val="236"/>
+    <w:abstractNumId w:val="237"/>
   </w:num>
   <w:num w:numId="174" w16cid:durableId="552010151">
     <w:abstractNumId w:val="83"/>
@@ -62713,82 +62888,82 @@
     <w:abstractNumId w:val="7"/>
   </w:num>
   <w:num w:numId="176" w16cid:durableId="1589583060">
-    <w:abstractNumId w:val="219"/>
+    <w:abstractNumId w:val="220"/>
   </w:num>
   <w:num w:numId="177" w16cid:durableId="1580482652">
     <w:abstractNumId w:val="60"/>
   </w:num>
   <w:num w:numId="178" w16cid:durableId="1891765228">
-    <w:abstractNumId w:val="175"/>
+    <w:abstractNumId w:val="176"/>
   </w:num>
   <w:num w:numId="179" w16cid:durableId="1519613994">
     <w:abstractNumId w:val="55"/>
   </w:num>
   <w:num w:numId="180" w16cid:durableId="264191042">
-    <w:abstractNumId w:val="145"/>
+    <w:abstractNumId w:val="146"/>
   </w:num>
   <w:num w:numId="181" w16cid:durableId="1725987805">
-    <w:abstractNumId w:val="280"/>
+    <w:abstractNumId w:val="281"/>
   </w:num>
   <w:num w:numId="182" w16cid:durableId="638144946">
     <w:abstractNumId w:val="57"/>
   </w:num>
   <w:num w:numId="183" w16cid:durableId="1453937147">
-    <w:abstractNumId w:val="257"/>
+    <w:abstractNumId w:val="258"/>
   </w:num>
   <w:num w:numId="184" w16cid:durableId="1800803689">
-    <w:abstractNumId w:val="161"/>
+    <w:abstractNumId w:val="162"/>
   </w:num>
   <w:num w:numId="185" w16cid:durableId="1649743514">
     <w:abstractNumId w:val="45"/>
   </w:num>
   <w:num w:numId="186" w16cid:durableId="250939703">
-    <w:abstractNumId w:val="133"/>
+    <w:abstractNumId w:val="134"/>
   </w:num>
   <w:num w:numId="187" w16cid:durableId="1067604895">
     <w:abstractNumId w:val="99"/>
   </w:num>
   <w:num w:numId="188" w16cid:durableId="1867402352">
-    <w:abstractNumId w:val="142"/>
+    <w:abstractNumId w:val="143"/>
   </w:num>
   <w:num w:numId="189" w16cid:durableId="1215392359">
     <w:abstractNumId w:val="68"/>
   </w:num>
   <w:num w:numId="190" w16cid:durableId="1226724953">
-    <w:abstractNumId w:val="191"/>
+    <w:abstractNumId w:val="192"/>
   </w:num>
   <w:num w:numId="191" w16cid:durableId="974457257">
-    <w:abstractNumId w:val="188"/>
+    <w:abstractNumId w:val="189"/>
   </w:num>
   <w:num w:numId="192" w16cid:durableId="65880403">
-    <w:abstractNumId w:val="209"/>
+    <w:abstractNumId w:val="210"/>
   </w:num>
   <w:num w:numId="193" w16cid:durableId="1941639467">
-    <w:abstractNumId w:val="148"/>
+    <w:abstractNumId w:val="149"/>
   </w:num>
   <w:num w:numId="194" w16cid:durableId="206111986">
-    <w:abstractNumId w:val="155"/>
+    <w:abstractNumId w:val="156"/>
   </w:num>
   <w:num w:numId="195" w16cid:durableId="1312446854">
-    <w:abstractNumId w:val="232"/>
+    <w:abstractNumId w:val="233"/>
   </w:num>
   <w:num w:numId="196" w16cid:durableId="2100835216">
     <w:abstractNumId w:val="98"/>
   </w:num>
   <w:num w:numId="197" w16cid:durableId="1762070504">
-    <w:abstractNumId w:val="212"/>
+    <w:abstractNumId w:val="213"/>
   </w:num>
   <w:num w:numId="198" w16cid:durableId="844635598">
-    <w:abstractNumId w:val="274"/>
+    <w:abstractNumId w:val="275"/>
   </w:num>
   <w:num w:numId="199" w16cid:durableId="1707294401">
     <w:abstractNumId w:val="76"/>
   </w:num>
   <w:num w:numId="200" w16cid:durableId="647200686">
-    <w:abstractNumId w:val="164"/>
+    <w:abstractNumId w:val="165"/>
   </w:num>
   <w:num w:numId="201" w16cid:durableId="854542964">
-    <w:abstractNumId w:val="299"/>
+    <w:abstractNumId w:val="300"/>
   </w:num>
   <w:num w:numId="202" w16cid:durableId="782728461">
     <w:abstractNumId w:val="10"/>
@@ -62800,28 +62975,28 @@
     <w:abstractNumId w:val="118"/>
   </w:num>
   <w:num w:numId="205" w16cid:durableId="1409621032">
-    <w:abstractNumId w:val="246"/>
+    <w:abstractNumId w:val="247"/>
   </w:num>
   <w:num w:numId="206" w16cid:durableId="1859389650">
-    <w:abstractNumId w:val="210"/>
+    <w:abstractNumId w:val="211"/>
   </w:num>
   <w:num w:numId="207" w16cid:durableId="1253126249">
     <w:abstractNumId w:val="39"/>
   </w:num>
   <w:num w:numId="208" w16cid:durableId="581598926">
-    <w:abstractNumId w:val="225"/>
+    <w:abstractNumId w:val="226"/>
   </w:num>
   <w:num w:numId="209" w16cid:durableId="1023555767">
-    <w:abstractNumId w:val="294"/>
+    <w:abstractNumId w:val="295"/>
   </w:num>
   <w:num w:numId="210" w16cid:durableId="366411855">
     <w:abstractNumId w:val="38"/>
   </w:num>
   <w:num w:numId="211" w16cid:durableId="295524834">
-    <w:abstractNumId w:val="283"/>
+    <w:abstractNumId w:val="284"/>
   </w:num>
   <w:num w:numId="212" w16cid:durableId="1094279948">
-    <w:abstractNumId w:val="254"/>
+    <w:abstractNumId w:val="255"/>
   </w:num>
   <w:num w:numId="213" w16cid:durableId="1256937985">
     <w:abstractNumId w:val="5"/>
@@ -62833,52 +63008,52 @@
     <w:abstractNumId w:val="19"/>
   </w:num>
   <w:num w:numId="216" w16cid:durableId="960183874">
-    <w:abstractNumId w:val="182"/>
+    <w:abstractNumId w:val="183"/>
   </w:num>
   <w:num w:numId="217" w16cid:durableId="1257179506">
     <w:abstractNumId w:val="79"/>
   </w:num>
   <w:num w:numId="218" w16cid:durableId="1885866209">
-    <w:abstractNumId w:val="296"/>
+    <w:abstractNumId w:val="297"/>
   </w:num>
   <w:num w:numId="219" w16cid:durableId="572742395">
-    <w:abstractNumId w:val="162"/>
+    <w:abstractNumId w:val="163"/>
   </w:num>
   <w:num w:numId="220" w16cid:durableId="1215849781">
     <w:abstractNumId w:val="34"/>
   </w:num>
   <w:num w:numId="221" w16cid:durableId="1041706171">
-    <w:abstractNumId w:val="248"/>
+    <w:abstractNumId w:val="249"/>
   </w:num>
   <w:num w:numId="222" w16cid:durableId="812064017">
     <w:abstractNumId w:val="110"/>
   </w:num>
   <w:num w:numId="223" w16cid:durableId="135032160">
-    <w:abstractNumId w:val="201"/>
+    <w:abstractNumId w:val="202"/>
   </w:num>
   <w:num w:numId="224" w16cid:durableId="670374955">
-    <w:abstractNumId w:val="197"/>
+    <w:abstractNumId w:val="198"/>
   </w:num>
   <w:num w:numId="225" w16cid:durableId="1261260105">
-    <w:abstractNumId w:val="157"/>
+    <w:abstractNumId w:val="158"/>
   </w:num>
   <w:num w:numId="226" w16cid:durableId="316037131">
     <w:abstractNumId w:val="80"/>
   </w:num>
   <w:num w:numId="227" w16cid:durableId="1199204431">
-    <w:abstractNumId w:val="214"/>
+    <w:abstractNumId w:val="215"/>
   </w:num>
   <w:num w:numId="228" w16cid:durableId="848255508">
-    <w:abstractNumId w:val="285"/>
+    <w:abstractNumId w:val="286"/>
   </w:num>
   <w:num w:numId="229" w16cid:durableId="308752097">
-    <w:abstractNumId w:val="293"/>
+    <w:abstractNumId w:val="294"/>
   </w:num>
   <w:num w:numId="230" w16cid:durableId="252127911">
     <w:abstractNumId w:val="96"/>
   </w:num>
   <w:num w:numId="231" w16cid:durableId="321471285">
-    <w:abstractNumId w:val="306"/>
+    <w:abstractNumId w:val="307"/>
   </w:num>
   <w:num w:numId="232" w16cid:durableId="1435978229">
     <w:abstractNumId w:val="11"/>
@@ -62893,82 +63068,82 @@
     <w:abstractNumId w:val="113"/>
   </w:num>
   <w:num w:numId="236" w16cid:durableId="44648362">
-    <w:abstractNumId w:val="292"/>
+    <w:abstractNumId w:val="293"/>
   </w:num>
   <w:num w:numId="237" w16cid:durableId="1837113706">
-    <w:abstractNumId w:val="277"/>
+    <w:abstractNumId w:val="278"/>
   </w:num>
   <w:num w:numId="238" w16cid:durableId="124396972">
     <w:abstractNumId w:val="90"/>
   </w:num>
   <w:num w:numId="239" w16cid:durableId="946231956">
-    <w:abstractNumId w:val="253"/>
+    <w:abstractNumId w:val="254"/>
   </w:num>
   <w:num w:numId="240" w16cid:durableId="941380592">
     <w:abstractNumId w:val="78"/>
   </w:num>
   <w:num w:numId="241" w16cid:durableId="1390880538">
-    <w:abstractNumId w:val="223"/>
+    <w:abstractNumId w:val="224"/>
   </w:num>
   <w:num w:numId="242" w16cid:durableId="478422314">
-    <w:abstractNumId w:val="213"/>
+    <w:abstractNumId w:val="214"/>
   </w:num>
   <w:num w:numId="243" w16cid:durableId="1752316519">
-    <w:abstractNumId w:val="265"/>
+    <w:abstractNumId w:val="266"/>
   </w:num>
   <w:num w:numId="244" w16cid:durableId="102968370">
-    <w:abstractNumId w:val="136"/>
+    <w:abstractNumId w:val="137"/>
   </w:num>
   <w:num w:numId="245" w16cid:durableId="719092990">
-    <w:abstractNumId w:val="170"/>
+    <w:abstractNumId w:val="171"/>
   </w:num>
   <w:num w:numId="246" w16cid:durableId="2145001835">
-    <w:abstractNumId w:val="231"/>
+    <w:abstractNumId w:val="232"/>
   </w:num>
   <w:num w:numId="247" w16cid:durableId="1841311141">
-    <w:abstractNumId w:val="180"/>
+    <w:abstractNumId w:val="181"/>
   </w:num>
   <w:num w:numId="248" w16cid:durableId="1834637614">
-    <w:abstractNumId w:val="202"/>
+    <w:abstractNumId w:val="203"/>
   </w:num>
   <w:num w:numId="249" w16cid:durableId="499933759">
     <w:abstractNumId w:val="20"/>
   </w:num>
   <w:num w:numId="250" w16cid:durableId="1510683084">
-    <w:abstractNumId w:val="189"/>
+    <w:abstractNumId w:val="190"/>
   </w:num>
   <w:num w:numId="251" w16cid:durableId="551158773">
     <w:abstractNumId w:val="87"/>
   </w:num>
   <w:num w:numId="252" w16cid:durableId="1476600541">
-    <w:abstractNumId w:val="287"/>
+    <w:abstractNumId w:val="288"/>
   </w:num>
   <w:num w:numId="253" w16cid:durableId="898056888">
     <w:abstractNumId w:val="100"/>
   </w:num>
   <w:num w:numId="254" w16cid:durableId="803472092">
-    <w:abstractNumId w:val="163"/>
+    <w:abstractNumId w:val="164"/>
   </w:num>
   <w:num w:numId="255" w16cid:durableId="1855339068">
-    <w:abstractNumId w:val="203"/>
+    <w:abstractNumId w:val="204"/>
   </w:num>
   <w:num w:numId="256" w16cid:durableId="1670912717">
-    <w:abstractNumId w:val="229"/>
+    <w:abstractNumId w:val="230"/>
   </w:num>
   <w:num w:numId="257" w16cid:durableId="1352798484">
-    <w:abstractNumId w:val="233"/>
+    <w:abstractNumId w:val="234"/>
   </w:num>
   <w:num w:numId="258" w16cid:durableId="2118480935">
-    <w:abstractNumId w:val="247"/>
+    <w:abstractNumId w:val="248"/>
   </w:num>
   <w:num w:numId="259" w16cid:durableId="306588087">
-    <w:abstractNumId w:val="171"/>
+    <w:abstractNumId w:val="172"/>
   </w:num>
   <w:num w:numId="260" w16cid:durableId="1267693890">
     <w:abstractNumId w:val="53"/>
   </w:num>
   <w:num w:numId="261" w16cid:durableId="1019623845">
-    <w:abstractNumId w:val="137"/>
+    <w:abstractNumId w:val="138"/>
   </w:num>
   <w:num w:numId="262" w16cid:durableId="1718628362">
     <w:abstractNumId w:val="102"/>
@@ -62980,19 +63155,19 @@
     <w:abstractNumId w:val="65"/>
   </w:num>
   <w:num w:numId="265" w16cid:durableId="1669559665">
-    <w:abstractNumId w:val="259"/>
+    <w:abstractNumId w:val="260"/>
   </w:num>
   <w:num w:numId="266" w16cid:durableId="418871903">
-    <w:abstractNumId w:val="156"/>
+    <w:abstractNumId w:val="157"/>
   </w:num>
   <w:num w:numId="267" w16cid:durableId="1165585368">
-    <w:abstractNumId w:val="208"/>
+    <w:abstractNumId w:val="209"/>
   </w:num>
   <w:num w:numId="268" w16cid:durableId="219101726">
     <w:abstractNumId w:val="48"/>
   </w:num>
   <w:num w:numId="269" w16cid:durableId="560678616">
-    <w:abstractNumId w:val="226"/>
+    <w:abstractNumId w:val="227"/>
   </w:num>
   <w:num w:numId="270" w16cid:durableId="1899777539">
     <w:abstractNumId w:val="14"/>
@@ -63004,55 +63179,55 @@
     <w:abstractNumId w:val="116"/>
   </w:num>
   <w:num w:numId="273" w16cid:durableId="689264011">
-    <w:abstractNumId w:val="262"/>
+    <w:abstractNumId w:val="263"/>
   </w:num>
   <w:num w:numId="274" w16cid:durableId="244538534">
-    <w:abstractNumId w:val="275"/>
+    <w:abstractNumId w:val="276"/>
   </w:num>
   <w:num w:numId="275" w16cid:durableId="1601838110">
     <w:abstractNumId w:val="59"/>
   </w:num>
   <w:num w:numId="276" w16cid:durableId="1261373147">
-    <w:abstractNumId w:val="251"/>
+    <w:abstractNumId w:val="252"/>
   </w:num>
   <w:num w:numId="277" w16cid:durableId="1912303800">
-    <w:abstractNumId w:val="146"/>
+    <w:abstractNumId w:val="147"/>
   </w:num>
   <w:num w:numId="278" w16cid:durableId="1920599089">
     <w:abstractNumId w:val="2"/>
   </w:num>
   <w:num w:numId="279" w16cid:durableId="1643537086">
-    <w:abstractNumId w:val="261"/>
+    <w:abstractNumId w:val="262"/>
   </w:num>
   <w:num w:numId="280" w16cid:durableId="1394084756">
-    <w:abstractNumId w:val="234"/>
+    <w:abstractNumId w:val="235"/>
   </w:num>
   <w:num w:numId="281" w16cid:durableId="1322612975">
     <w:abstractNumId w:val="93"/>
   </w:num>
   <w:num w:numId="282" w16cid:durableId="1777019794">
-    <w:abstractNumId w:val="166"/>
+    <w:abstractNumId w:val="167"/>
   </w:num>
   <w:num w:numId="283" w16cid:durableId="487017003">
     <w:abstractNumId w:val="43"/>
   </w:num>
   <w:num w:numId="284" w16cid:durableId="890118694">
-    <w:abstractNumId w:val="150"/>
+    <w:abstractNumId w:val="151"/>
   </w:num>
   <w:num w:numId="285" w16cid:durableId="1133330090">
-    <w:abstractNumId w:val="127"/>
+    <w:abstractNumId w:val="128"/>
   </w:num>
   <w:num w:numId="286" w16cid:durableId="546141440">
-    <w:abstractNumId w:val="190"/>
+    <w:abstractNumId w:val="191"/>
   </w:num>
   <w:num w:numId="287" w16cid:durableId="272129141">
-    <w:abstractNumId w:val="134"/>
+    <w:abstractNumId w:val="135"/>
   </w:num>
   <w:num w:numId="288" w16cid:durableId="2019577353">
-    <w:abstractNumId w:val="267"/>
+    <w:abstractNumId w:val="268"/>
   </w:num>
   <w:num w:numId="289" w16cid:durableId="166598078">
-    <w:abstractNumId w:val="178"/>
+    <w:abstractNumId w:val="179"/>
   </w:num>
   <w:num w:numId="290" w16cid:durableId="404647543">
     <w:abstractNumId w:val="95"/>
@@ -63064,37 +63239,37 @@
     <w:abstractNumId w:val="9"/>
   </w:num>
   <w:num w:numId="293" w16cid:durableId="1348824523">
-    <w:abstractNumId w:val="184"/>
+    <w:abstractNumId w:val="185"/>
   </w:num>
   <w:num w:numId="294" w16cid:durableId="2025746034">
-    <w:abstractNumId w:val="200"/>
+    <w:abstractNumId w:val="201"/>
   </w:num>
   <w:num w:numId="295" w16cid:durableId="2131362051">
-    <w:abstractNumId w:val="297"/>
+    <w:abstractNumId w:val="298"/>
   </w:num>
   <w:num w:numId="296" w16cid:durableId="1734618394">
-    <w:abstractNumId w:val="269"/>
+    <w:abstractNumId w:val="270"/>
   </w:num>
   <w:num w:numId="297" w16cid:durableId="87237218">
-    <w:abstractNumId w:val="149"/>
+    <w:abstractNumId w:val="150"/>
   </w:num>
   <w:num w:numId="298" w16cid:durableId="1321009300">
-    <w:abstractNumId w:val="244"/>
+    <w:abstractNumId w:val="245"/>
   </w:num>
   <w:num w:numId="299" w16cid:durableId="1526095016">
-    <w:abstractNumId w:val="260"/>
+    <w:abstractNumId w:val="261"/>
   </w:num>
   <w:num w:numId="300" w16cid:durableId="1994989337">
     <w:abstractNumId w:val="119"/>
   </w:num>
   <w:num w:numId="301" w16cid:durableId="459618703">
-    <w:abstractNumId w:val="270"/>
+    <w:abstractNumId w:val="271"/>
   </w:num>
   <w:num w:numId="302" w16cid:durableId="1542325157">
-    <w:abstractNumId w:val="268"/>
+    <w:abstractNumId w:val="269"/>
   </w:num>
   <w:num w:numId="303" w16cid:durableId="2118787617">
-    <w:abstractNumId w:val="304"/>
+    <w:abstractNumId w:val="305"/>
   </w:num>
   <w:num w:numId="304" w16cid:durableId="1164541948">
     <w:abstractNumId w:val="115"/>
@@ -63103,16 +63278,19 @@
     <w:abstractNumId w:val="8"/>
   </w:num>
   <w:num w:numId="306" w16cid:durableId="1452281398">
-    <w:abstractNumId w:val="245"/>
+    <w:abstractNumId w:val="246"/>
   </w:num>
   <w:num w:numId="307" w16cid:durableId="1141926378">
-    <w:abstractNumId w:val="307"/>
+    <w:abstractNumId w:val="308"/>
   </w:num>
   <w:num w:numId="308" w16cid:durableId="1883400474">
-    <w:abstractNumId w:val="193"/>
+    <w:abstractNumId w:val="194"/>
   </w:num>
   <w:num w:numId="309" w16cid:durableId="1555196121">
     <w:abstractNumId w:val="13"/>
+  </w:num>
+  <w:num w:numId="310" w16cid:durableId="4476567">
+    <w:abstractNumId w:val="124"/>
   </w:num>
   <w:numIdMacAtCleanup w:val="278"/>
 </w:numbering>

</xml_diff>